<commit_message>
modified:   Document/ptyxiaki ergasia.docx 	new file:   Document/raspberry_pi_weater_station_PUHjsejHxT.jpg 	new file:   Document/~$yxiaki ergasia.docx 	new file:   Document/~WRL1827.tmp
</commit_message>
<xml_diff>
--- a/Document/ptyxiaki ergasia.docx
+++ b/Document/ptyxiaki ergasia.docx
@@ -1107,6 +1107,8 @@
       <w:r>
         <w:t xml:space="preserve">για την λήψη αναλογικών μετρήσεων και την άμεση απεικόνισή τους και επεξεργασίας τους από έναν ηλεκτρονικό υπολογιστή. </w:t>
       </w:r>
+      <w:bookmarkStart w:id="3" w:name="_GoBack"/>
+      <w:bookmarkEnd w:id="3"/>
     </w:p>
     <w:p>
       <w:pPr>
@@ -1158,29 +1160,21 @@
         <w:pStyle w:val="BodyText"/>
       </w:pPr>
       <w:r>
-        <w:t xml:space="preserve">Ένα ενσωματωμένο σύστημα αποτελεί μέρος ενός μεγαλύτερου συστήματος που συνήθως είναι ένας υπολογιστής με ειδική λειτουργία που αναλαμβάνει να λύσει συγκεκριμένα προβλήματα. </w:t>
-      </w:r>
-    </w:p>
-    <w:p>
-      <w:pPr>
-        <w:pStyle w:val="BodyText"/>
-      </w:pPr>
-      <w:r>
         <w:rPr>
           <w:noProof/>
         </w:rPr>
         <w:drawing>
-          <wp:anchor distT="0" distB="0" distL="114300" distR="114300" simplePos="0" relativeHeight="251662336" behindDoc="1" locked="0" layoutInCell="1" allowOverlap="1" wp14:anchorId="50757297" wp14:editId="6197EB1B">
+          <wp:anchor distT="0" distB="0" distL="114300" distR="114300" simplePos="0" relativeHeight="251655680" behindDoc="1" locked="0" layoutInCell="1" allowOverlap="1" wp14:anchorId="50757297" wp14:editId="2359DECF">
             <wp:simplePos x="0" y="0"/>
             <wp:positionH relativeFrom="column">
-              <wp:posOffset>788670</wp:posOffset>
+              <wp:posOffset>1002323</wp:posOffset>
             </wp:positionH>
             <wp:positionV relativeFrom="page">
-              <wp:posOffset>6953250</wp:posOffset>
+              <wp:posOffset>7000866</wp:posOffset>
             </wp:positionV>
-            <wp:extent cx="3098800" cy="2524760"/>
+            <wp:extent cx="2674620" cy="2179320"/>
             <wp:effectExtent l="0" t="0" r="0" b="0"/>
-            <wp:wrapSquare wrapText="bothSides"/>
+            <wp:wrapTopAndBottom/>
             <wp:docPr id="2" name="Picture 2"/>
             <wp:cNvGraphicFramePr>
               <a:graphicFrameLocks xmlns:a="http://schemas.openxmlformats.org/drawingml/2006/main" noChangeAspect="1"/>
@@ -1207,7 +1201,7 @@
                   <pic:spPr>
                     <a:xfrm>
                       <a:off x="0" y="0"/>
-                      <a:ext cx="3098800" cy="2524760"/>
+                      <a:ext cx="2674620" cy="2179320"/>
                     </a:xfrm>
                     <a:prstGeom prst="rect">
                       <a:avLst/>
@@ -1225,11 +1219,131 @@
           </wp:anchor>
         </w:drawing>
       </w:r>
+      <w:r>
+        <w:t xml:space="preserve">Ένα ενσωματωμένο σύστημα αποτελεί μέρος ενός μεγαλύτερου συστήματος που συνήθως είναι ένας υπολογιστής με ειδική λειτουργία που αναλαμβάνει να λύσει συγκεκριμένα προβλήματα. </w:t>
+      </w:r>
     </w:p>
     <w:p>
       <w:pPr>
         <w:pStyle w:val="BodyText"/>
       </w:pPr>
+      <w:r>
+        <w:rPr>
+          <w:noProof/>
+        </w:rPr>
+        <w:lastRenderedPageBreak/>
+        <w:drawing>
+          <wp:anchor distT="0" distB="0" distL="114300" distR="114300" simplePos="0" relativeHeight="251660800" behindDoc="0" locked="0" layoutInCell="1" allowOverlap="1" wp14:anchorId="2C63A2AF" wp14:editId="5F804269">
+            <wp:simplePos x="0" y="0"/>
+            <wp:positionH relativeFrom="column">
+              <wp:posOffset>1323340</wp:posOffset>
+            </wp:positionH>
+            <wp:positionV relativeFrom="paragraph">
+              <wp:posOffset>1768825</wp:posOffset>
+            </wp:positionV>
+            <wp:extent cx="2027555" cy="1522095"/>
+            <wp:effectExtent l="0" t="0" r="0" b="0"/>
+            <wp:wrapTopAndBottom/>
+            <wp:docPr id="3" name="Picture 3"/>
+            <wp:cNvGraphicFramePr>
+              <a:graphicFrameLocks xmlns:a="http://schemas.openxmlformats.org/drawingml/2006/main" noChangeAspect="1"/>
+            </wp:cNvGraphicFramePr>
+            <a:graphic xmlns:a="http://schemas.openxmlformats.org/drawingml/2006/main">
+              <a:graphicData uri="http://schemas.openxmlformats.org/drawingml/2006/picture">
+                <pic:pic xmlns:pic="http://schemas.openxmlformats.org/drawingml/2006/picture">
+                  <pic:nvPicPr>
+                    <pic:cNvPr id="3" name="raspberry_pi_weater_station_PUHjsejHxT.jpg"/>
+                    <pic:cNvPicPr/>
+                  </pic:nvPicPr>
+                  <pic:blipFill>
+                    <a:blip r:embed="rId14" cstate="print">
+                      <a:extLst>
+                        <a:ext uri="{28A0092B-C50C-407E-A947-70E740481C1C}">
+                          <a14:useLocalDpi xmlns:a14="http://schemas.microsoft.com/office/drawing/2010/main" val="0"/>
+                        </a:ext>
+                      </a:extLst>
+                    </a:blip>
+                    <a:stretch>
+                      <a:fillRect/>
+                    </a:stretch>
+                  </pic:blipFill>
+                  <pic:spPr>
+                    <a:xfrm>
+                      <a:off x="0" y="0"/>
+                      <a:ext cx="2027555" cy="1522095"/>
+                    </a:xfrm>
+                    <a:prstGeom prst="rect">
+                      <a:avLst/>
+                    </a:prstGeom>
+                  </pic:spPr>
+                </pic:pic>
+              </a:graphicData>
+            </a:graphic>
+          </wp:anchor>
+        </w:drawing>
+      </w:r>
+      <w:r>
+        <w:t>Ένα ενσωματωμένο σύστημα αποτελεί συνδυασμό υλικού και λογισμικού.</w:t>
+      </w:r>
+      <w:r>
+        <w:t xml:space="preserve"> Χρησιμοποιεί </w:t>
+      </w:r>
+      <w:r>
+        <w:t>,</w:t>
+      </w:r>
+      <w:r>
+        <w:t>όπως όλα τα υπολογιστικά συστήματα</w:t>
+      </w:r>
+      <w:r>
+        <w:t>,</w:t>
+      </w:r>
+      <w:r>
+        <w:t xml:space="preserve"> κάποιον επεξεργαστή ή </w:t>
+      </w:r>
+      <w:proofErr w:type="spellStart"/>
+      <w:r>
+        <w:t>μικροελεγκτή</w:t>
+      </w:r>
+      <w:proofErr w:type="spellEnd"/>
+      <w:r>
+        <w:t xml:space="preserve"> </w:t>
+      </w:r>
+      <w:r>
+        <w:t>,</w:t>
+      </w:r>
+      <w:r>
+        <w:t>μνήμη</w:t>
+      </w:r>
+      <w:r>
+        <w:t xml:space="preserve"> </w:t>
+      </w:r>
+      <w:r>
+        <w:rPr>
+          <w:lang w:val="en-US"/>
+        </w:rPr>
+        <w:t>ram</w:t>
+      </w:r>
+      <w:r>
+        <w:t xml:space="preserve"> </w:t>
+      </w:r>
+      <w:r>
+        <w:t>και</w:t>
+      </w:r>
+      <w:r>
+        <w:t xml:space="preserve"> </w:t>
+      </w:r>
+      <w:r>
+        <w:rPr>
+          <w:lang w:val="en-US"/>
+        </w:rPr>
+        <w:t>rom</w:t>
+      </w:r>
+      <w:r>
+        <w:t xml:space="preserve"> , και μέσω σειριακών θυρών συνδέεται με αισθητήρες όπου μπορεί να παρακολουθεί διάφορες μετρήσεις, να δώσει αναφορά στον χρήστη μέσω ηχητικών μηνυμάτων ή οθονών και να δεχθεί οδηγίες από κάποιο πληκτρολόγιο ή οθόνη αφής.</w:t>
+      </w:r>
+      <w:r>
+        <w:t xml:space="preserve"> </w:t>
+      </w:r>
     </w:p>
     <w:p>
       <w:pPr>
@@ -1240,32 +1354,11 @@
       <w:pPr>
         <w:pStyle w:val="BodyText"/>
       </w:pPr>
-    </w:p>
-    <w:p>
-      <w:pPr>
-        <w:pStyle w:val="BodyText"/>
-      </w:pPr>
-    </w:p>
-    <w:p>
-      <w:pPr>
-        <w:pStyle w:val="BodyText"/>
-      </w:pPr>
-      <w:r>
-        <w:lastRenderedPageBreak/>
-        <w:t>Ένα ενσωματωμένο σύστημα αποτελεί συνδυασμό υλικού και λογισμικού.</w:t>
-      </w:r>
-      <w:bookmarkStart w:id="3" w:name="_GoBack"/>
-      <w:bookmarkEnd w:id="3"/>
-    </w:p>
-    <w:p>
-      <w:pPr>
-        <w:pStyle w:val="BodyText"/>
-      </w:pPr>
       <w:r>
         <w:t xml:space="preserve">Τέτοια συστήματα </w:t>
       </w:r>
       <w:r>
-        <w:t>χρησιμοποιούνται κατά κόρων σε πολλούς τομείς όπως είναι οι παρακάτω:</w:t>
+        <w:t>χρησιμοποιούνται κατά κόρων σε πολλούς τομείς όπως:</w:t>
       </w:r>
     </w:p>
     <w:p>
@@ -1342,14 +1435,12 @@
         </w:rPr>
         <w:t xml:space="preserve">IoT – Internet of Things (Home </w:t>
       </w:r>
-      <w:proofErr w:type="gramStart"/>
-      <w:r>
-        <w:rPr>
-          <w:lang w:val="en-US"/>
-        </w:rPr>
-        <w:t>automations ,</w:t>
-      </w:r>
-      <w:proofErr w:type="gramEnd"/>
+      <w:r>
+        <w:rPr>
+          <w:lang w:val="en-US"/>
+        </w:rPr>
+        <w:t>automations,</w:t>
+      </w:r>
       <w:r>
         <w:rPr>
           <w:lang w:val="en-US"/>
@@ -1384,9 +1475,37 @@
     <w:p>
       <w:pPr>
         <w:pStyle w:val="BodyText"/>
-      </w:pPr>
-      <w:r>
-        <w:t>Κάνοντας χρήση αυτών των συστημάτων πολλοί επιστημονικοί και εμπορικοί τομείς λύνουν προβλήματα ασφαλείας , ιατρικά προβλήματα και προσφέρουν ανέσεις κάνοντας την ζωή των ανθρώπων πιο εύκολη και βελτιώνοντας σημαντικά την κοινωνία.</w:t>
+        <w:numPr>
+          <w:ilvl w:val="0"/>
+          <w:numId w:val="8"/>
+        </w:numPr>
+      </w:pPr>
+      <w:r>
+        <w:t>Ρομποτική</w:t>
+      </w:r>
+    </w:p>
+    <w:p>
+      <w:pPr>
+        <w:pStyle w:val="BodyText"/>
+        <w:numPr>
+          <w:ilvl w:val="0"/>
+          <w:numId w:val="8"/>
+        </w:numPr>
+      </w:pPr>
+      <w:r>
+        <w:t>Ψυχαγωγία</w:t>
+      </w:r>
+    </w:p>
+    <w:p>
+      <w:pPr>
+        <w:pStyle w:val="BodyText"/>
+      </w:pPr>
+      <w:r>
+        <w:t xml:space="preserve">Κάνοντας χρήση αυτών των συστημάτων πολλοί επιστημονικοί και εμπορικοί τομείς λύνουν προβλήματα ασφαλείας , ιατρικά προβλήματα και </w:t>
+      </w:r>
+      <w:r>
+        <w:lastRenderedPageBreak/>
+        <w:t>προσφέρουν ανέσεις κάνοντας την ζωή των ανθρώπων πιο εύκολη και βελτιώνοντας σημαντικά την κοινωνία.</w:t>
       </w:r>
     </w:p>
     <w:p>
@@ -1602,11 +1721,7 @@
         <w:t xml:space="preserve"> </w:t>
       </w:r>
       <w:r>
-        <w:t xml:space="preserve">και </w:t>
-      </w:r>
-      <w:r>
-        <w:lastRenderedPageBreak/>
-        <w:t>πρώτη ημερομηνία κυκλοφορίας στις 29 Φεβρουαρίου 2012 με εισαγωγική τιμή πώλησης τα 35 δολάρια.</w:t>
+        <w:t>και πρώτη ημερομηνία κυκλοφορίας στις 29 Φεβρουαρίου 2012 με εισαγωγική τιμή πώλησης τα 35 δολάρια.</w:t>
       </w:r>
     </w:p>
     <w:p>
@@ -1774,6 +1889,7 @@
         </w:numPr>
       </w:pPr>
       <w:r>
+        <w:lastRenderedPageBreak/>
         <w:t xml:space="preserve">4 θύρες </w:t>
       </w:r>
       <w:proofErr w:type="spellStart"/>
@@ -1889,11 +2005,7 @@
         <w:t xml:space="preserve">θερμικοί αισθητήρες για έλεγχο θερμοκρασίας του κλίματος και του νερού ώστε να γίνει αυτοματοποίηση των κλιματιστικών μονάδων ενός κτιρίου </w:t>
       </w:r>
       <w:r>
-        <w:t xml:space="preserve">και της θέρμανσης του νερού , αισθητήρες φωτός για την αυτοματοποίηση των </w:t>
-      </w:r>
-      <w:r>
-        <w:lastRenderedPageBreak/>
-        <w:t>φωτιστικών σωμάτων για μείωση του ενεργειακού κόστους, αισθητήρες κίνησης για αυτοματοποίηση εισόδων και εξόδων ενός κτιρίου</w:t>
+        <w:t>και της θέρμανσης του νερού , αισθητήρες φωτός για την αυτοματοποίηση των φωτιστικών σωμάτων για μείωση του ενεργειακού κόστους, αισθητήρες κίνησης για αυτοματοποίηση εισόδων και εξόδων ενός κτιρίου</w:t>
       </w:r>
       <w:r>
         <w:t xml:space="preserve">. </w:t>
@@ -2071,6 +2183,7 @@
         </w:numPr>
       </w:pPr>
       <w:r>
+        <w:lastRenderedPageBreak/>
         <w:fldChar w:fldCharType="begin"/>
       </w:r>
       <w:r>
@@ -2206,7 +2319,6 @@
         </w:numPr>
       </w:pPr>
       <w:r>
-        <w:lastRenderedPageBreak/>
         <w:fldChar w:fldCharType="begin"/>
       </w:r>
       <w:r>
@@ -3499,10 +3611,10 @@
       </w:r>
     </w:p>
     <w:sectPr>
-      <w:headerReference w:type="default" r:id="rId14"/>
-      <w:footerReference w:type="default" r:id="rId15"/>
-      <w:headerReference w:type="first" r:id="rId16"/>
-      <w:footerReference w:type="first" r:id="rId17"/>
+      <w:headerReference w:type="default" r:id="rId15"/>
+      <w:footerReference w:type="default" r:id="rId16"/>
+      <w:headerReference w:type="first" r:id="rId17"/>
+      <w:footerReference w:type="first" r:id="rId18"/>
       <w:pgSz w:w="11906" w:h="16838"/>
       <w:pgMar w:top="2160" w:right="2268" w:bottom="2160" w:left="2268" w:header="1440" w:footer="1440" w:gutter="0"/>
       <w:cols w:space="720"/>
@@ -8305,7 +8417,7 @@
 </file>
 
 <file path=customXml/itemProps1.xml><?xml version="1.0" encoding="utf-8"?>
-<ds:datastoreItem xmlns:ds="http://schemas.openxmlformats.org/officeDocument/2006/customXml" ds:itemID="{3996F781-8D63-4186-B0D1-7D3313750CFB}">
+<ds:datastoreItem xmlns:ds="http://schemas.openxmlformats.org/officeDocument/2006/customXml" ds:itemID="{17D588F3-03B3-4528-93CC-F46F79E10A45}">
   <ds:schemaRefs>
     <ds:schemaRef ds:uri="http://schemas.openxmlformats.org/officeDocument/2006/bibliography"/>
   </ds:schemaRefs>

</xml_diff>

<commit_message>
new file:   Document/1_xMkEeNlU7AXx9luNN88ZkA.jpg 	new file:   Document/FT232-USB-UART-Board-mini-2.jpg 	new file:   Document/Untitled 1.jpg 	new file:   Document/lm.jpg 	modified:   Document/ptyxiaki ergasia.docx 	modified:   Document/sources.txt 	new file:   Document/usbasp-pinout.png
</commit_message>
<xml_diff>
--- a/Document/ptyxiaki ergasia.docx
+++ b/Document/ptyxiaki ergasia.docx
@@ -18,7 +18,7 @@
           <w:noProof/>
         </w:rPr>
         <w:drawing>
-          <wp:anchor distT="0" distB="0" distL="114935" distR="114935" simplePos="0" relativeHeight="2" behindDoc="0" locked="0" layoutInCell="1" allowOverlap="1" wp14:anchorId="632C1592" wp14:editId="2D445D4E">
+          <wp:anchor distT="0" distB="0" distL="114935" distR="114935" simplePos="0" relativeHeight="251644416" behindDoc="0" locked="0" layoutInCell="1" allowOverlap="1" wp14:anchorId="632C1592" wp14:editId="6A5D26C3">
             <wp:simplePos x="0" y="0"/>
             <wp:positionH relativeFrom="column">
               <wp:posOffset>-76835</wp:posOffset>
@@ -3038,7 +3038,7 @@
             <v:stroke joinstyle="miter"/>
             <v:path gradientshapeok="t" o:connecttype="rect"/>
           </v:shapetype>
-          <v:shape id="_x0000_s1026" type="#_x0000_t202" style="position:absolute;left:0;text-align:left;margin-left:78.9pt;margin-top:326.35pt;width:210.6pt;height:25.5pt;z-index:251662336;mso-position-horizontal-relative:text;mso-position-vertical-relative:text" stroked="f">
+          <v:shape id="_x0000_s1026" type="#_x0000_t202" style="position:absolute;left:0;text-align:left;margin-left:78.9pt;margin-top:326.35pt;width:210.6pt;height:25.5pt;z-index:251658752;mso-position-horizontal-relative:text;mso-position-vertical-relative:text" stroked="f">
             <v:textbox style="mso-next-textbox:#_x0000_s1026;mso-fit-shape-to-text:t" inset="0,0,0,0">
               <w:txbxContent>
                 <w:p>
@@ -3148,7 +3148,7 @@
           <w:noProof/>
         </w:rPr>
         <w:drawing>
-          <wp:anchor distT="0" distB="0" distL="114300" distR="114300" simplePos="0" relativeHeight="251626496" behindDoc="1" locked="0" layoutInCell="1" allowOverlap="1" wp14:anchorId="50757297" wp14:editId="61830693">
+          <wp:anchor distT="0" distB="0" distL="114300" distR="114300" simplePos="0" relativeHeight="251646464" behindDoc="1" locked="0" layoutInCell="1" allowOverlap="1" wp14:anchorId="50757297" wp14:editId="12A50566">
             <wp:simplePos x="0" y="0"/>
             <wp:positionH relativeFrom="column">
               <wp:posOffset>1140052</wp:posOffset>
@@ -3419,7 +3419,7 @@
           <w:noProof/>
         </w:rPr>
         <w:pict w14:anchorId="3384D7B6">
-          <v:shape id="_x0000_s1027" type="#_x0000_t202" style="position:absolute;left:0;text-align:left;margin-left:33.3pt;margin-top:219.1pt;width:300.9pt;height:25.5pt;z-index:251665408;mso-position-horizontal-relative:text;mso-position-vertical-relative:text" stroked="f">
+          <v:shape id="_x0000_s1027" type="#_x0000_t202" style="position:absolute;left:0;text-align:left;margin-left:33.3pt;margin-top:219.1pt;width:300.9pt;height:25.5pt;z-index:251659776;mso-position-horizontal-relative:text;mso-position-vertical-relative:text" stroked="f">
             <v:textbox style="mso-next-textbox:#_x0000_s1027;mso-fit-shape-to-text:t" inset="0,0,0,0">
               <w:txbxContent>
                 <w:p>
@@ -3486,7 +3486,7 @@
           <w:noProof/>
         </w:rPr>
         <w:drawing>
-          <wp:anchor distT="0" distB="0" distL="114300" distR="114300" simplePos="0" relativeHeight="251649024" behindDoc="0" locked="0" layoutInCell="1" allowOverlap="1" wp14:anchorId="31300EEB" wp14:editId="54982B77">
+          <wp:anchor distT="0" distB="0" distL="114300" distR="114300" simplePos="0" relativeHeight="251649536" behindDoc="0" locked="0" layoutInCell="1" allowOverlap="1" wp14:anchorId="31300EEB" wp14:editId="5FCCC583">
             <wp:simplePos x="0" y="0"/>
             <wp:positionH relativeFrom="column">
               <wp:posOffset>422551</wp:posOffset>
@@ -3744,7 +3744,7 @@
           <w:noProof/>
         </w:rPr>
         <w:pict w14:anchorId="724CECC7">
-          <v:shape id="_x0000_s1029" type="#_x0000_t202" style="position:absolute;left:0;text-align:left;margin-left:50.9pt;margin-top:273.75pt;width:266.25pt;height:.05pt;z-index:251670528;mso-position-horizontal-relative:text;mso-position-vertical-relative:text" stroked="f">
+          <v:shape id="_x0000_s1029" type="#_x0000_t202" style="position:absolute;left:0;text-align:left;margin-left:50.9pt;margin-top:273.75pt;width:266.25pt;height:.05pt;z-index:251661824;mso-position-horizontal-relative:text;mso-position-vertical-relative:text" stroked="f">
             <v:textbox style="mso-next-textbox:#_x0000_s1029;mso-fit-shape-to-text:t" inset="0,0,0,0">
               <w:txbxContent>
                 <w:p>
@@ -3815,7 +3815,7 @@
           <w:noProof/>
         </w:rPr>
         <w:drawing>
-          <wp:anchor distT="0" distB="0" distL="114300" distR="114300" simplePos="0" relativeHeight="251652096" behindDoc="0" locked="0" layoutInCell="1" allowOverlap="1" wp14:anchorId="0292E8D0" wp14:editId="36F6E9AF">
+          <wp:anchor distT="0" distB="0" distL="114300" distR="114300" simplePos="0" relativeHeight="251650560" behindDoc="0" locked="0" layoutInCell="1" allowOverlap="1" wp14:anchorId="0292E8D0" wp14:editId="4DC219EA">
             <wp:simplePos x="0" y="0"/>
             <wp:positionH relativeFrom="column">
               <wp:posOffset>646981</wp:posOffset>
@@ -4185,7 +4185,7 @@
           <w:noProof/>
         </w:rPr>
         <w:drawing>
-          <wp:anchor distT="0" distB="0" distL="114300" distR="114300" simplePos="0" relativeHeight="251638784" behindDoc="0" locked="0" layoutInCell="1" allowOverlap="1" wp14:anchorId="2C63A2AF" wp14:editId="3D91CC3D">
+          <wp:anchor distT="0" distB="0" distL="114300" distR="114300" simplePos="0" relativeHeight="251648512" behindDoc="0" locked="0" layoutInCell="1" allowOverlap="1" wp14:anchorId="2C63A2AF" wp14:editId="2A69125B">
             <wp:simplePos x="0" y="0"/>
             <wp:positionH relativeFrom="column">
               <wp:posOffset>1182143</wp:posOffset>
@@ -4245,7 +4245,7 @@
           <w:noProof/>
         </w:rPr>
         <w:pict w14:anchorId="212C72A9">
-          <v:shape id="_x0000_s1028" type="#_x0000_t202" style="position:absolute;left:0;text-align:left;margin-left:67.35pt;margin-top:326.25pt;width:287.95pt;height:53.4pt;z-index:251667456;mso-position-horizontal-relative:text;mso-position-vertical-relative:text" stroked="f">
+          <v:shape id="_x0000_s1028" type="#_x0000_t202" style="position:absolute;left:0;text-align:left;margin-left:67.35pt;margin-top:326.25pt;width:287.95pt;height:53.4pt;z-index:251660800;mso-position-horizontal-relative:text;mso-position-vertical-relative:text" stroked="f">
             <v:textbox style="mso-next-textbox:#_x0000_s1028;mso-fit-shape-to-text:t" inset="0,0,0,0">
               <w:txbxContent>
                 <w:p>
@@ -4730,7 +4730,7 @@
           <w:noProof/>
         </w:rPr>
         <w:pict w14:anchorId="1760FBD1">
-          <v:shape id="_x0000_s1030" type="#_x0000_t202" style="position:absolute;left:0;text-align:left;margin-left:80.15pt;margin-top:267.7pt;width:207.5pt;height:25.5pt;z-index:251673600;mso-position-horizontal-relative:text;mso-position-vertical-relative:text" stroked="f">
+          <v:shape id="_x0000_s1030" type="#_x0000_t202" style="position:absolute;left:0;text-align:left;margin-left:80.15pt;margin-top:267.7pt;width:207.5pt;height:25.5pt;z-index:251662848;mso-position-horizontal-relative:text;mso-position-vertical-relative:text" stroked="f">
             <v:textbox style="mso-next-textbox:#_x0000_s1030;mso-fit-shape-to-text:t" inset="0,0,0,0">
               <w:txbxContent>
                 <w:p>
@@ -4804,7 +4804,7 @@
           <w:noProof/>
         </w:rPr>
         <w:drawing>
-          <wp:anchor distT="0" distB="0" distL="114300" distR="114300" simplePos="0" relativeHeight="251658240" behindDoc="0" locked="0" layoutInCell="1" allowOverlap="1" wp14:anchorId="428CCD80" wp14:editId="66415EA6">
+          <wp:anchor distT="0" distB="0" distL="114300" distR="114300" simplePos="0" relativeHeight="251651584" behindDoc="0" locked="0" layoutInCell="1" allowOverlap="1" wp14:anchorId="428CCD80" wp14:editId="1BF1F990">
             <wp:simplePos x="0" y="0"/>
             <wp:positionH relativeFrom="column">
               <wp:posOffset>138394</wp:posOffset>
@@ -5332,7 +5332,13 @@
       </w:pPr>
       <w:r>
         <w:lastRenderedPageBreak/>
-        <w:t>Καθώς και κάποιες άλλα περιφερειακά</w:t>
+        <w:t>Καθώς και κάποι</w:t>
+      </w:r>
+      <w:r>
+        <w:t>α</w:t>
+      </w:r>
+      <w:r>
+        <w:t xml:space="preserve"> άλλα περιφερειακά</w:t>
       </w:r>
     </w:p>
     <w:p>
@@ -5480,7 +5486,19 @@
         <w:rPr>
           <w:lang w:val="en-US"/>
         </w:rPr>
-        <w:t xml:space="preserve">Microchip Technology </w:t>
+        <w:t>Microchip</w:t>
+      </w:r>
+      <w:r>
+        <w:t xml:space="preserve"> </w:t>
+      </w:r>
+      <w:r>
+        <w:rPr>
+          <w:lang w:val="en-US"/>
+        </w:rPr>
+        <w:t>Technology</w:t>
+      </w:r>
+      <w:r>
+        <w:t xml:space="preserve"> </w:t>
       </w:r>
       <w:r>
         <w:t xml:space="preserve">το 2016. </w:t>
@@ -5538,21 +5556,11 @@
     <w:p>
       <w:pPr>
         <w:pStyle w:val="BodyText"/>
-        <w:rPr>
-          <w:rFonts w:ascii="Arial" w:hAnsi="Arial" w:cs="Arial"/>
-          <w:color w:val="222222"/>
-          <w:sz w:val="21"/>
-          <w:szCs w:val="21"/>
-          <w:shd w:val="clear" w:color="auto" w:fill="FFFFFF"/>
-        </w:rPr>
       </w:pPr>
       <w:r>
         <w:t xml:space="preserve">Η αρχιτεκτονική </w:t>
       </w:r>
       <w:r>
-        <w:rPr>
-          <w:lang w:val="en-US"/>
-        </w:rPr>
         <w:t>AVR</w:t>
       </w:r>
       <w:r>
@@ -5571,198 +5579,59 @@
       </w:r>
       <w:proofErr w:type="spellStart"/>
       <w:r>
-        <w:rPr>
-          <w:rFonts w:ascii="Arial" w:hAnsi="Arial" w:cs="Arial"/>
-          <w:color w:val="222222"/>
-          <w:sz w:val="21"/>
-          <w:szCs w:val="21"/>
-          <w:shd w:val="clear" w:color="auto" w:fill="FFFFFF"/>
-        </w:rPr>
         <w:t>Vegard</w:t>
       </w:r>
       <w:proofErr w:type="spellEnd"/>
       <w:r>
-        <w:rPr>
-          <w:rFonts w:ascii="Arial" w:hAnsi="Arial" w:cs="Arial"/>
-          <w:color w:val="222222"/>
-          <w:sz w:val="21"/>
-          <w:szCs w:val="21"/>
-          <w:shd w:val="clear" w:color="auto" w:fill="FFFFFF"/>
-        </w:rPr>
         <w:t xml:space="preserve"> </w:t>
       </w:r>
       <w:proofErr w:type="spellStart"/>
       <w:r>
-        <w:rPr>
-          <w:rFonts w:ascii="Arial" w:hAnsi="Arial" w:cs="Arial"/>
-          <w:color w:val="222222"/>
-          <w:sz w:val="21"/>
-          <w:szCs w:val="21"/>
-          <w:shd w:val="clear" w:color="auto" w:fill="FFFFFF"/>
-        </w:rPr>
         <w:t>Wollan</w:t>
       </w:r>
       <w:proofErr w:type="spellEnd"/>
       <w:r>
-        <w:rPr>
-          <w:rFonts w:ascii="Arial" w:hAnsi="Arial" w:cs="Arial"/>
-          <w:color w:val="222222"/>
-          <w:sz w:val="21"/>
-          <w:szCs w:val="21"/>
-          <w:shd w:val="clear" w:color="auto" w:fill="FFFFFF"/>
-        </w:rPr>
         <w:t xml:space="preserve"> και τον </w:t>
       </w:r>
       <w:proofErr w:type="spellStart"/>
       <w:r>
-        <w:rPr>
-          <w:rFonts w:ascii="Arial" w:hAnsi="Arial" w:cs="Arial"/>
-          <w:color w:val="222222"/>
-          <w:sz w:val="21"/>
-          <w:szCs w:val="21"/>
-          <w:shd w:val="clear" w:color="auto" w:fill="FFFFFF"/>
-        </w:rPr>
         <w:t>Alf-Egil</w:t>
       </w:r>
       <w:proofErr w:type="spellEnd"/>
       <w:r>
-        <w:rPr>
-          <w:rFonts w:ascii="Arial" w:hAnsi="Arial" w:cs="Arial"/>
-          <w:color w:val="222222"/>
-          <w:sz w:val="21"/>
-          <w:szCs w:val="21"/>
-          <w:shd w:val="clear" w:color="auto" w:fill="FFFFFF"/>
-        </w:rPr>
         <w:t xml:space="preserve"> </w:t>
       </w:r>
       <w:proofErr w:type="spellStart"/>
       <w:r>
-        <w:rPr>
-          <w:rFonts w:ascii="Arial" w:hAnsi="Arial" w:cs="Arial"/>
-          <w:color w:val="222222"/>
-          <w:sz w:val="21"/>
-          <w:szCs w:val="21"/>
-          <w:shd w:val="clear" w:color="auto" w:fill="FFFFFF"/>
-        </w:rPr>
         <w:t>Bogen</w:t>
       </w:r>
       <w:proofErr w:type="spellEnd"/>
       <w:r>
-        <w:rPr>
-          <w:rFonts w:ascii="Arial" w:hAnsi="Arial" w:cs="Arial"/>
-          <w:color w:val="222222"/>
-          <w:sz w:val="21"/>
-          <w:szCs w:val="21"/>
-          <w:shd w:val="clear" w:color="auto" w:fill="FFFFFF"/>
-        </w:rPr>
-        <w:t xml:space="preserve">. Αν και δεν είναι επιβεβαιωμένο είναι κοινώς αποδεκτό ότι το </w:t>
-      </w:r>
-      <w:r>
-        <w:rPr>
-          <w:rFonts w:ascii="Arial" w:hAnsi="Arial" w:cs="Arial"/>
-          <w:color w:val="222222"/>
-          <w:sz w:val="21"/>
-          <w:szCs w:val="21"/>
-          <w:shd w:val="clear" w:color="auto" w:fill="FFFFFF"/>
-          <w:lang w:val="en-US"/>
-        </w:rPr>
-        <w:t>AVR</w:t>
-      </w:r>
-      <w:r>
-        <w:rPr>
-          <w:rFonts w:ascii="Arial" w:hAnsi="Arial" w:cs="Arial"/>
-          <w:color w:val="222222"/>
-          <w:sz w:val="21"/>
-          <w:szCs w:val="21"/>
-          <w:shd w:val="clear" w:color="auto" w:fill="FFFFFF"/>
-        </w:rPr>
-        <w:t xml:space="preserve"> </w:t>
-      </w:r>
-      <w:r>
-        <w:rPr>
-          <w:rFonts w:ascii="Arial" w:hAnsi="Arial" w:cs="Arial"/>
-          <w:color w:val="222222"/>
-          <w:sz w:val="21"/>
-          <w:szCs w:val="21"/>
-          <w:shd w:val="clear" w:color="auto" w:fill="FFFFFF"/>
-        </w:rPr>
-        <w:t xml:space="preserve">σημαίνει </w:t>
+        <w:t xml:space="preserve">. Αν και δεν είναι επιβεβαιωμένο είναι κοινώς αποδεκτό ότι το AVR σημαίνει </w:t>
       </w:r>
       <w:proofErr w:type="spellStart"/>
       <w:r>
-        <w:rPr>
-          <w:rFonts w:ascii="Arial" w:hAnsi="Arial" w:cs="Arial"/>
-          <w:color w:val="222222"/>
-          <w:sz w:val="21"/>
-          <w:szCs w:val="21"/>
-          <w:shd w:val="clear" w:color="auto" w:fill="FFFFFF"/>
-        </w:rPr>
         <w:t>Alf</w:t>
       </w:r>
       <w:proofErr w:type="spellEnd"/>
       <w:r>
-        <w:rPr>
-          <w:rFonts w:ascii="Arial" w:hAnsi="Arial" w:cs="Arial"/>
-          <w:color w:val="222222"/>
-          <w:sz w:val="21"/>
-          <w:szCs w:val="21"/>
-          <w:shd w:val="clear" w:color="auto" w:fill="FFFFFF"/>
-        </w:rPr>
         <w:t xml:space="preserve"> and </w:t>
       </w:r>
       <w:proofErr w:type="spellStart"/>
       <w:r>
-        <w:rPr>
-          <w:rFonts w:ascii="Arial" w:hAnsi="Arial" w:cs="Arial"/>
-          <w:color w:val="222222"/>
-          <w:sz w:val="21"/>
-          <w:szCs w:val="21"/>
-          <w:shd w:val="clear" w:color="auto" w:fill="FFFFFF"/>
-        </w:rPr>
         <w:t>Vegard's</w:t>
       </w:r>
       <w:proofErr w:type="spellEnd"/>
       <w:r>
-        <w:rPr>
-          <w:rFonts w:ascii="Arial" w:hAnsi="Arial" w:cs="Arial"/>
-          <w:color w:val="222222"/>
-          <w:sz w:val="21"/>
-          <w:szCs w:val="21"/>
-          <w:shd w:val="clear" w:color="auto" w:fill="FFFFFF"/>
-        </w:rPr>
         <w:t xml:space="preserve"> RISC </w:t>
       </w:r>
       <w:proofErr w:type="spellStart"/>
       <w:r>
-        <w:rPr>
-          <w:rFonts w:ascii="Arial" w:hAnsi="Arial" w:cs="Arial"/>
-          <w:color w:val="222222"/>
-          <w:sz w:val="21"/>
-          <w:szCs w:val="21"/>
-          <w:shd w:val="clear" w:color="auto" w:fill="FFFFFF"/>
-        </w:rPr>
         <w:t>processor</w:t>
       </w:r>
       <w:proofErr w:type="spellEnd"/>
       <w:r>
-        <w:rPr>
-          <w:rFonts w:ascii="Arial" w:hAnsi="Arial" w:cs="Arial"/>
-          <w:color w:val="222222"/>
-          <w:sz w:val="21"/>
-          <w:szCs w:val="21"/>
-          <w:shd w:val="clear" w:color="auto" w:fill="FFFFFF"/>
-        </w:rPr>
-        <w:t xml:space="preserve"> </w:t>
-      </w:r>
-      <w:r>
-        <w:rPr>
-          <w:rFonts w:ascii="Arial" w:hAnsi="Arial" w:cs="Arial"/>
-          <w:color w:val="222222"/>
-          <w:sz w:val="21"/>
-          <w:szCs w:val="21"/>
-          <w:shd w:val="clear" w:color="auto" w:fill="FFFFFF"/>
-        </w:rPr>
-        <w:t>από τα ονόματα των φοιτητών που είχαν την αρχική ιδέα.</w:t>
+        <w:t xml:space="preserve"> από τα ονόματα των φοιτητών που είχαν την αρχική ιδέα.</w:t>
       </w:r>
     </w:p>
     <w:p>
@@ -5793,9 +5662,6 @@
     <w:p>
       <w:pPr>
         <w:pStyle w:val="BodyText"/>
-        <w:rPr>
-          <w:lang w:val="en-US"/>
-        </w:rPr>
       </w:pPr>
       <w:r>
         <w:t xml:space="preserve">Ο συγκεκριμένος </w:t>
@@ -5824,15 +5690,15 @@
         <w:rPr>
           <w:lang w:val="en-US"/>
         </w:rPr>
-        <w:t>Microchip.</w:t>
+        <w:t>Microchip</w:t>
+      </w:r>
+      <w:r>
+        <w:t>.</w:t>
       </w:r>
     </w:p>
     <w:p>
       <w:pPr>
         <w:pStyle w:val="BodyText"/>
-        <w:rPr>
-          <w:lang w:val="en-US"/>
-        </w:rPr>
       </w:pPr>
     </w:p>
     <w:p>
@@ -5849,7 +5715,7 @@
           <w:noProof/>
         </w:rPr>
         <w:pict w14:anchorId="5FB3CFAA">
-          <v:shape id="_x0000_s1031" type="#_x0000_t202" style="position:absolute;left:0;text-align:left;margin-left:44.8pt;margin-top:215.6pt;width:278.6pt;height:32.7pt;z-index:251676672;mso-position-horizontal-relative:text;mso-position-vertical-relative:text" stroked="f">
+          <v:shape id="_x0000_s1031" type="#_x0000_t202" style="position:absolute;left:0;text-align:left;margin-left:44.8pt;margin-top:215.6pt;width:278.6pt;height:32.7pt;z-index:251663872;mso-position-horizontal-relative:text;mso-position-vertical-relative:text" stroked="f">
             <v:textbox style="mso-next-textbox:#_x0000_s1031;mso-fit-shape-to-text:t" inset="0,0,0,0">
               <w:txbxContent>
                 <w:p>
@@ -5929,7 +5795,7 @@
           <w:noProof/>
         </w:rPr>
         <w:drawing>
-          <wp:anchor distT="0" distB="0" distL="114300" distR="114300" simplePos="0" relativeHeight="251670528" behindDoc="0" locked="0" layoutInCell="1" allowOverlap="1" wp14:anchorId="3B56BB2B" wp14:editId="3BA09A08">
+          <wp:anchor distT="0" distB="0" distL="114300" distR="114300" simplePos="0" relativeHeight="251652608" behindDoc="0" locked="0" layoutInCell="1" allowOverlap="1" wp14:anchorId="3B56BB2B" wp14:editId="2CFFCE3F">
             <wp:simplePos x="0" y="0"/>
             <wp:positionH relativeFrom="column">
               <wp:posOffset>398839</wp:posOffset>
@@ -6137,7 +6003,7 @@
         </w:rPr>
         <w:lastRenderedPageBreak/>
         <w:drawing>
-          <wp:anchor distT="0" distB="0" distL="114300" distR="114300" simplePos="0" relativeHeight="251691008" behindDoc="0" locked="0" layoutInCell="1" allowOverlap="1" wp14:anchorId="33BB4916" wp14:editId="2526E3CD">
+          <wp:anchor distT="0" distB="0" distL="114300" distR="114300" simplePos="0" relativeHeight="251653632" behindDoc="0" locked="0" layoutInCell="1" allowOverlap="1" wp14:anchorId="33BB4916" wp14:editId="6C9824EB">
             <wp:simplePos x="0" y="0"/>
             <wp:positionH relativeFrom="column">
               <wp:posOffset>826770</wp:posOffset>
@@ -6204,7 +6070,7 @@
           <w:noProof/>
         </w:rPr>
         <w:pict w14:anchorId="4C330DAE">
-          <v:shape id="_x0000_s1032" type="#_x0000_t202" style="position:absolute;left:0;text-align:left;margin-left:64.55pt;margin-top:245.5pt;width:239pt;height:17.65pt;z-index:251679744;mso-position-horizontal-relative:text;mso-position-vertical-relative:text" stroked="f">
+          <v:shape id="_x0000_s1032" type="#_x0000_t202" style="position:absolute;left:0;text-align:left;margin-left:64.55pt;margin-top:245.5pt;width:239pt;height:17.65pt;z-index:251664896;mso-position-horizontal-relative:text;mso-position-vertical-relative:text" stroked="f">
             <v:textbox style="mso-next-textbox:#_x0000_s1032" inset="0,0,0,0">
               <w:txbxContent>
                 <w:p>
@@ -6331,15 +6197,2604 @@
           <w:numId w:val="4"/>
         </w:numPr>
       </w:pPr>
-      <w:bookmarkStart w:id="16" w:name="_GoBack"/>
-      <w:r>
-        <w:t>ATMega16a</w:t>
-      </w:r>
-    </w:p>
-    <w:bookmarkEnd w:id="16"/>
+      <w:r>
+        <w:rPr>
+          <w:lang w:val="el-GR"/>
+        </w:rPr>
+        <w:t xml:space="preserve">Αισθητήρας </w:t>
+      </w:r>
+      <w:r>
+        <w:t>LM35Z</w:t>
+      </w:r>
+    </w:p>
     <w:p>
       <w:pPr>
         <w:pStyle w:val="BodyText"/>
+        <w:rPr>
+          <w:lang w:eastAsia="en-US"/>
+        </w:rPr>
+      </w:pPr>
+      <w:r>
+        <w:rPr>
+          <w:lang w:eastAsia="en-US"/>
+        </w:rPr>
+        <w:t xml:space="preserve">Η εργασία θα επικεντρωθεί στην μέτρηση θερμοκρασίας ως παράδειγμα αναλογικού σήματος. </w:t>
+      </w:r>
+      <w:r>
+        <w:rPr>
+          <w:lang w:eastAsia="en-US"/>
+        </w:rPr>
+        <w:t xml:space="preserve">Για αυτό τον σκοπό θα χρησιμοποιηθεί ο αισθητήρας θερμοκρασίας </w:t>
+      </w:r>
+      <w:r>
+        <w:rPr>
+          <w:lang w:val="en-US" w:eastAsia="en-US"/>
+        </w:rPr>
+        <w:t>LM</w:t>
+      </w:r>
+      <w:r>
+        <w:rPr>
+          <w:lang w:eastAsia="en-US"/>
+        </w:rPr>
+        <w:t>35</w:t>
+      </w:r>
+      <w:r>
+        <w:rPr>
+          <w:lang w:val="en-US" w:eastAsia="en-US"/>
+        </w:rPr>
+        <w:t>z</w:t>
+      </w:r>
+      <w:r>
+        <w:rPr>
+          <w:lang w:eastAsia="en-US"/>
+        </w:rPr>
+        <w:t xml:space="preserve">. Ο συγκεκριμένος πρόκειται για έναν αισθητήρα ακριβείας </w:t>
+      </w:r>
+      <w:r>
+        <w:rPr>
+          <w:lang w:eastAsia="en-US"/>
+        </w:rPr>
+        <w:t>, με έξοδο τάσης γραμμικά ανάλογη με την θερμοκρασία κελσίου.</w:t>
+      </w:r>
+    </w:p>
+    <w:p>
+      <w:pPr>
+        <w:pStyle w:val="BodyText"/>
+        <w:rPr>
+          <w:lang w:eastAsia="en-US"/>
+        </w:rPr>
+      </w:pPr>
+      <w:r>
+        <w:rPr>
+          <w:lang w:eastAsia="en-US"/>
+        </w:rPr>
+        <w:t xml:space="preserve">Ο αισθητήρας αυτός έχει ένα τεράστιο πλεονέκτημα έναντι των αισθητήρων που είναι βαθμονομημένοι στην κλίμακα </w:t>
+      </w:r>
+      <w:r>
+        <w:rPr>
+          <w:lang w:val="en-US" w:eastAsia="en-US"/>
+        </w:rPr>
+        <w:t>Kelvin</w:t>
+      </w:r>
+      <w:r>
+        <w:rPr>
+          <w:lang w:eastAsia="en-US"/>
+        </w:rPr>
+        <w:t xml:space="preserve"> </w:t>
+      </w:r>
+      <w:r>
+        <w:rPr>
+          <w:lang w:eastAsia="en-US"/>
+        </w:rPr>
+        <w:t>καθώς ο χρήστης δεν χρειάζεται να αφαιρεί μεγάλο σταθερό ποσό τάσης από την έξοδο το αισθητήρα ώστε να πάρει μετρήσεις στην κλίμακα κελσίου.</w:t>
+      </w:r>
+    </w:p>
+    <w:p>
+      <w:pPr>
+        <w:pStyle w:val="BodyText"/>
+        <w:rPr>
+          <w:lang w:eastAsia="en-US"/>
+        </w:rPr>
+      </w:pPr>
+    </w:p>
+    <w:p>
+      <w:pPr>
+        <w:pStyle w:val="BodyText"/>
+      </w:pPr>
+      <w:r>
+        <w:rPr>
+          <w:noProof/>
+        </w:rPr>
+        <w:lastRenderedPageBreak/>
+        <w:pict w14:anchorId="67F974FE">
+          <v:shape id="_x0000_s1034" type="#_x0000_t202" style="position:absolute;left:0;text-align:left;margin-left:93.05pt;margin-top:173.05pt;width:181.5pt;height:17.1pt;z-index:251665920;mso-position-horizontal-relative:text;mso-position-vertical-relative:text" stroked="f">
+            <v:textbox inset="0,0,0,0">
+              <w:txbxContent>
+                <w:p>
+                  <w:pPr>
+                    <w:pStyle w:val="BodyTextKeep"/>
+                    <w:rPr>
+                      <w:noProof/>
+                    </w:rPr>
+                  </w:pPr>
+                  <w:r>
+                    <w:t xml:space="preserve">Εικόνα </w:t>
+                  </w:r>
+                  <w:r>
+                    <w:fldChar w:fldCharType="begin"/>
+                  </w:r>
+                  <w:r>
+                    <w:instrText xml:space="preserve"> STYLEREF 1 \s </w:instrText>
+                  </w:r>
+                  <w:r>
+                    <w:fldChar w:fldCharType="separate"/>
+                  </w:r>
+                  <w:r>
+                    <w:rPr>
+                      <w:noProof/>
+                    </w:rPr>
+                    <w:t>2.2</w:t>
+                  </w:r>
+                  <w:r>
+                    <w:fldChar w:fldCharType="end"/>
+                  </w:r>
+                  <w:r>
+                    <w:noBreakHyphen/>
+                  </w:r>
+                  <w:r>
+                    <w:fldChar w:fldCharType="begin"/>
+                  </w:r>
+                  <w:r>
+                    <w:instrText xml:space="preserve"> SEQ Εικόνα \* ARABIC \s 1 </w:instrText>
+                  </w:r>
+                  <w:r>
+                    <w:fldChar w:fldCharType="separate"/>
+                  </w:r>
+                  <w:r>
+                    <w:rPr>
+                      <w:noProof/>
+                    </w:rPr>
+                    <w:t>3</w:t>
+                  </w:r>
+                  <w:r>
+                    <w:fldChar w:fldCharType="end"/>
+                  </w:r>
+                  <w:r>
+                    <w:t xml:space="preserve"> Διάγραμμα αισθητήρα </w:t>
+                  </w:r>
+                </w:p>
+              </w:txbxContent>
+            </v:textbox>
+            <w10:wrap type="topAndBottom"/>
+          </v:shape>
+        </w:pict>
+      </w:r>
+      <w:r>
+        <w:rPr>
+          <w:noProof/>
+        </w:rPr>
+        <w:drawing>
+          <wp:anchor distT="0" distB="0" distL="114300" distR="114300" simplePos="0" relativeHeight="251639808" behindDoc="0" locked="0" layoutInCell="1" allowOverlap="1" wp14:anchorId="03229306" wp14:editId="23CD4A01">
+            <wp:simplePos x="0" y="0"/>
+            <wp:positionH relativeFrom="column">
+              <wp:posOffset>1181819</wp:posOffset>
+            </wp:positionH>
+            <wp:positionV relativeFrom="paragraph">
+              <wp:posOffset>828004</wp:posOffset>
+            </wp:positionV>
+            <wp:extent cx="2305050" cy="1390650"/>
+            <wp:effectExtent l="0" t="0" r="0" b="0"/>
+            <wp:wrapTopAndBottom/>
+            <wp:docPr id="8" name="Picture 8"/>
+            <wp:cNvGraphicFramePr>
+              <a:graphicFrameLocks xmlns:a="http://schemas.openxmlformats.org/drawingml/2006/main" noChangeAspect="1"/>
+            </wp:cNvGraphicFramePr>
+            <a:graphic xmlns:a="http://schemas.openxmlformats.org/drawingml/2006/main">
+              <a:graphicData uri="http://schemas.openxmlformats.org/drawingml/2006/picture">
+                <pic:pic xmlns:pic="http://schemas.openxmlformats.org/drawingml/2006/picture">
+                  <pic:nvPicPr>
+                    <pic:cNvPr id="1" name=""/>
+                    <pic:cNvPicPr/>
+                  </pic:nvPicPr>
+                  <pic:blipFill>
+                    <a:blip r:embed="rId20">
+                      <a:extLst>
+                        <a:ext uri="{28A0092B-C50C-407E-A947-70E740481C1C}">
+                          <a14:useLocalDpi xmlns:a14="http://schemas.microsoft.com/office/drawing/2010/main" val="0"/>
+                        </a:ext>
+                      </a:extLst>
+                    </a:blip>
+                    <a:stretch>
+                      <a:fillRect/>
+                    </a:stretch>
+                  </pic:blipFill>
+                  <pic:spPr>
+                    <a:xfrm>
+                      <a:off x="0" y="0"/>
+                      <a:ext cx="2305050" cy="1390650"/>
+                    </a:xfrm>
+                    <a:prstGeom prst="rect">
+                      <a:avLst/>
+                    </a:prstGeom>
+                  </pic:spPr>
+                </pic:pic>
+              </a:graphicData>
+            </a:graphic>
+          </wp:anchor>
+        </w:drawing>
+      </w:r>
+      <w:r>
+        <w:t xml:space="preserve">Ο </w:t>
+      </w:r>
+      <w:r>
+        <w:rPr>
+          <w:lang w:val="en-US"/>
+        </w:rPr>
+        <w:t>LM</w:t>
+      </w:r>
+      <w:r>
+        <w:t>35</w:t>
+      </w:r>
+      <w:r>
+        <w:rPr>
+          <w:lang w:val="en-US"/>
+        </w:rPr>
+        <w:t>z</w:t>
+      </w:r>
+      <w:r>
+        <w:t xml:space="preserve"> </w:t>
+      </w:r>
+      <w:r>
+        <w:t>δεν απαιτεί εξωτερική βαθμονόμηση ώστε να παρέχει αποδεκτή ακρίβεια σε θερμοκρασίες δωματίου με εύρος τους -55</w:t>
+      </w:r>
+      <w:r>
+        <w:t xml:space="preserve">℃ </w:t>
+      </w:r>
+      <w:proofErr w:type="spellStart"/>
+      <w:r>
+        <w:t>εώς</w:t>
+      </w:r>
+      <w:proofErr w:type="spellEnd"/>
+      <w:r>
+        <w:t xml:space="preserve"> τους 150℃.</w:t>
+      </w:r>
+    </w:p>
+    <w:p>
+      <w:pPr>
+        <w:pStyle w:val="BodyText"/>
+      </w:pPr>
+    </w:p>
+    <w:p>
+      <w:pPr>
+        <w:pStyle w:val="BodyText"/>
+      </w:pPr>
+      <w:r>
+        <w:rPr>
+          <w:noProof/>
+        </w:rPr>
+        <w:pict w14:anchorId="7FDF9C9B">
+          <v:shape id="_x0000_s1035" type="#_x0000_t202" style="position:absolute;left:0;text-align:left;margin-left:90.35pt;margin-top:245.2pt;width:186.75pt;height:23.9pt;z-index:251666944;mso-position-horizontal-relative:text;mso-position-vertical-relative:text" stroked="f">
+            <v:textbox inset="0,0,0,0">
+              <w:txbxContent>
+                <w:p>
+                  <w:pPr>
+                    <w:pStyle w:val="BodyTextKeep"/>
+                    <w:rPr>
+                      <w:noProof/>
+                      <w:lang w:val="en-US"/>
+                    </w:rPr>
+                  </w:pPr>
+                  <w:r>
+                    <w:t xml:space="preserve">Εικόνα </w:t>
+                  </w:r>
+                  <w:r>
+                    <w:fldChar w:fldCharType="begin"/>
+                  </w:r>
+                  <w:r>
+                    <w:instrText xml:space="preserve"> STYLEREF 1 \s </w:instrText>
+                  </w:r>
+                  <w:r>
+                    <w:fldChar w:fldCharType="separate"/>
+                  </w:r>
+                  <w:r>
+                    <w:rPr>
+                      <w:noProof/>
+                    </w:rPr>
+                    <w:t>2.2</w:t>
+                  </w:r>
+                  <w:r>
+                    <w:fldChar w:fldCharType="end"/>
+                  </w:r>
+                  <w:r>
+                    <w:noBreakHyphen/>
+                  </w:r>
+                  <w:r>
+                    <w:fldChar w:fldCharType="begin"/>
+                  </w:r>
+                  <w:r>
+                    <w:instrText xml:space="preserve"> SEQ Εικόνα \* ARABIC \s 1 </w:instrText>
+                  </w:r>
+                  <w:r>
+                    <w:fldChar w:fldCharType="separate"/>
+                  </w:r>
+                  <w:r>
+                    <w:rPr>
+                      <w:noProof/>
+                    </w:rPr>
+                    <w:t>4</w:t>
+                  </w:r>
+                  <w:r>
+                    <w:fldChar w:fldCharType="end"/>
+                  </w:r>
+                  <w:r>
+                    <w:rPr>
+                      <w:lang w:val="en-US"/>
+                    </w:rPr>
+                    <w:t xml:space="preserve"> 3D </w:t>
+                  </w:r>
+                  <w:r>
+                    <w:t>απεικόνιση</w:t>
+                  </w:r>
+                  <w:r>
+                    <w:t xml:space="preserve"> του </w:t>
+                  </w:r>
+                  <w:r>
+                    <w:rPr>
+                      <w:lang w:val="en-US"/>
+                    </w:rPr>
+                    <w:t>LM35</w:t>
+                  </w:r>
+                </w:p>
+              </w:txbxContent>
+            </v:textbox>
+            <w10:wrap type="topAndBottom"/>
+          </v:shape>
+        </w:pict>
+      </w:r>
+      <w:r>
+        <w:rPr>
+          <w:noProof/>
+        </w:rPr>
+        <w:drawing>
+          <wp:anchor distT="0" distB="0" distL="114300" distR="114300" simplePos="0" relativeHeight="251643904" behindDoc="0" locked="0" layoutInCell="1" allowOverlap="1" wp14:anchorId="3A24E961" wp14:editId="159CBAF1">
+            <wp:simplePos x="0" y="0"/>
+            <wp:positionH relativeFrom="column">
+              <wp:posOffset>1147685</wp:posOffset>
+            </wp:positionH>
+            <wp:positionV relativeFrom="paragraph">
+              <wp:posOffset>1392411</wp:posOffset>
+            </wp:positionV>
+            <wp:extent cx="2371725" cy="1604645"/>
+            <wp:effectExtent l="0" t="0" r="0" b="0"/>
+            <wp:wrapTopAndBottom/>
+            <wp:docPr id="10" name="Picture 10"/>
+            <wp:cNvGraphicFramePr>
+              <a:graphicFrameLocks xmlns:a="http://schemas.openxmlformats.org/drawingml/2006/main" noChangeAspect="1"/>
+            </wp:cNvGraphicFramePr>
+            <a:graphic xmlns:a="http://schemas.openxmlformats.org/drawingml/2006/main">
+              <a:graphicData uri="http://schemas.openxmlformats.org/drawingml/2006/picture">
+                <pic:pic xmlns:pic="http://schemas.openxmlformats.org/drawingml/2006/picture">
+                  <pic:nvPicPr>
+                    <pic:cNvPr id="10" name="lm.jpg"/>
+                    <pic:cNvPicPr/>
+                  </pic:nvPicPr>
+                  <pic:blipFill>
+                    <a:blip r:embed="rId21" cstate="print">
+                      <a:extLst>
+                        <a:ext uri="{28A0092B-C50C-407E-A947-70E740481C1C}">
+                          <a14:useLocalDpi xmlns:a14="http://schemas.microsoft.com/office/drawing/2010/main" val="0"/>
+                        </a:ext>
+                      </a:extLst>
+                    </a:blip>
+                    <a:stretch>
+                      <a:fillRect/>
+                    </a:stretch>
+                  </pic:blipFill>
+                  <pic:spPr>
+                    <a:xfrm>
+                      <a:off x="0" y="0"/>
+                      <a:ext cx="2371725" cy="1604645"/>
+                    </a:xfrm>
+                    <a:prstGeom prst="rect">
+                      <a:avLst/>
+                    </a:prstGeom>
+                  </pic:spPr>
+                </pic:pic>
+              </a:graphicData>
+            </a:graphic>
+            <wp14:sizeRelH relativeFrom="margin">
+              <wp14:pctWidth>0</wp14:pctWidth>
+            </wp14:sizeRelH>
+            <wp14:sizeRelV relativeFrom="margin">
+              <wp14:pctHeight>0</wp14:pctHeight>
+            </wp14:sizeRelV>
+          </wp:anchor>
+        </w:drawing>
+      </w:r>
+      <w:r>
+        <w:t xml:space="preserve">Το συγκεκριμένο όργανο μέτρησης φέρει 3 </w:t>
+      </w:r>
+      <w:r>
+        <w:rPr>
+          <w:lang w:val="en-US"/>
+        </w:rPr>
+        <w:t>pins</w:t>
+      </w:r>
+      <w:r>
+        <w:t xml:space="preserve"> </w:t>
+      </w:r>
+      <w:r>
+        <w:t xml:space="preserve">για την διασύνδεσή του με </w:t>
+      </w:r>
+      <w:r>
+        <w:t xml:space="preserve">τον </w:t>
+      </w:r>
+      <w:proofErr w:type="spellStart"/>
+      <w:r>
+        <w:t>μικροελεγκτή</w:t>
+      </w:r>
+      <w:proofErr w:type="spellEnd"/>
+      <w:r>
+        <w:t xml:space="preserve">. Το ένα </w:t>
+      </w:r>
+      <w:r>
+        <w:rPr>
+          <w:lang w:val="en-US"/>
+        </w:rPr>
+        <w:t>pin</w:t>
+      </w:r>
+      <w:r>
+        <w:t xml:space="preserve"> </w:t>
+      </w:r>
+      <w:r>
+        <w:t xml:space="preserve">θα συνδεθεί στην πηγή ρεύματος, το δεύτερό , που είναι και η έξοδος της τάσης, στην τράπεζα Α του </w:t>
+      </w:r>
+      <w:proofErr w:type="spellStart"/>
+      <w:r>
+        <w:t>μικροελεγκτή</w:t>
+      </w:r>
+      <w:proofErr w:type="spellEnd"/>
+      <w:r>
+        <w:t xml:space="preserve">  σε </w:t>
+      </w:r>
+      <w:r>
+        <w:rPr>
+          <w:lang w:val="en-US"/>
+        </w:rPr>
+        <w:t>pin</w:t>
+      </w:r>
+      <w:r>
+        <w:t xml:space="preserve"> </w:t>
+      </w:r>
+      <w:r>
+        <w:t xml:space="preserve">της επιλογής του χρήστη και το τελευταίο </w:t>
+      </w:r>
+      <w:r>
+        <w:rPr>
+          <w:lang w:val="en-US"/>
+        </w:rPr>
+        <w:t>pin</w:t>
+      </w:r>
+      <w:r>
+        <w:t xml:space="preserve"> </w:t>
+      </w:r>
+      <w:r>
+        <w:t>στην γείωση του κυκλώματος.</w:t>
+      </w:r>
+    </w:p>
+    <w:p>
+      <w:pPr>
+        <w:pStyle w:val="BodyText"/>
+      </w:pPr>
+    </w:p>
+    <w:p>
+      <w:pPr>
+        <w:pStyle w:val="BodyText"/>
+      </w:pPr>
+      <w:r>
+        <w:t xml:space="preserve">Στο σχήμα 2.2-4 φαίνονται αναλυτική τα τρία </w:t>
+      </w:r>
+      <w:r>
+        <w:rPr>
+          <w:lang w:val="en-US"/>
+        </w:rPr>
+        <w:t>pins</w:t>
+      </w:r>
+      <w:r>
+        <w:t xml:space="preserve"> </w:t>
+      </w:r>
+      <w:r>
+        <w:t>του συγκεκριμένου αισθητήρα. Για να αποφεύγονται τα λάθη ο αισθητήρας έχει ένα πολύ χαρακτηριστικό σχήμα. Έτσι η επίπεδη πλευρά του θεωρείται πάντα η όψη του αισθητήρα.</w:t>
+      </w:r>
+    </w:p>
+    <w:p>
+      <w:pPr>
+        <w:pStyle w:val="Heading2"/>
+        <w:numPr>
+          <w:ilvl w:val="1"/>
+          <w:numId w:val="4"/>
+        </w:numPr>
+      </w:pPr>
+      <w:proofErr w:type="spellStart"/>
+      <w:r>
+        <w:rPr>
+          <w:lang w:val="el-GR"/>
+        </w:rPr>
+        <w:lastRenderedPageBreak/>
+        <w:t>Διεπαφή</w:t>
+      </w:r>
+      <w:proofErr w:type="spellEnd"/>
+      <w:r>
+        <w:rPr>
+          <w:lang w:val="el-GR"/>
+        </w:rPr>
+        <w:t xml:space="preserve"> σειριακής επικοινωνίας </w:t>
+      </w:r>
+      <w:r>
+        <w:t>FT232</w:t>
+      </w:r>
+    </w:p>
+    <w:p>
+      <w:pPr>
+        <w:pStyle w:val="BodyText"/>
+        <w:rPr>
+          <w:lang w:eastAsia="en-US"/>
+        </w:rPr>
+      </w:pPr>
+      <w:r>
+        <w:rPr>
+          <w:lang w:eastAsia="en-US"/>
+        </w:rPr>
+        <w:t xml:space="preserve">Έχοντας καλύψει την λήψη και την επεξεργασία/μετατροπή του σήματος θα πρέπει στην συνέχεια το επεξεργασμένο σήμα να γίνει </w:t>
+      </w:r>
+      <w:r>
+        <w:rPr>
+          <w:lang w:val="en-US" w:eastAsia="en-US"/>
+        </w:rPr>
+        <w:t>serialization</w:t>
+      </w:r>
+      <w:r>
+        <w:rPr>
+          <w:lang w:eastAsia="en-US"/>
+        </w:rPr>
+        <w:t xml:space="preserve"> </w:t>
+      </w:r>
+      <w:r>
+        <w:rPr>
+          <w:lang w:eastAsia="en-US"/>
+        </w:rPr>
+        <w:t xml:space="preserve">και να αποσταλεί στο υπολογιστικό σύστημα για να γίνει η απεικόνιση από το </w:t>
+      </w:r>
+      <w:r>
+        <w:rPr>
+          <w:lang w:val="en-US" w:eastAsia="en-US"/>
+        </w:rPr>
+        <w:t>Electro</w:t>
+      </w:r>
+      <w:r>
+        <w:rPr>
+          <w:lang w:eastAsia="en-US"/>
+        </w:rPr>
+        <w:t xml:space="preserve">, </w:t>
+      </w:r>
+      <w:r>
+        <w:rPr>
+          <w:lang w:eastAsia="en-US"/>
+        </w:rPr>
+        <w:t xml:space="preserve">το λογισμικό απεικόνισης και επεξεργασίας του σήματος. </w:t>
+      </w:r>
+    </w:p>
+    <w:p>
+      <w:pPr>
+        <w:pStyle w:val="BodyText"/>
+        <w:rPr>
+          <w:lang w:eastAsia="en-US"/>
+        </w:rPr>
+      </w:pPr>
+      <w:r>
+        <w:rPr>
+          <w:lang w:eastAsia="en-US"/>
+        </w:rPr>
+        <w:t xml:space="preserve">Σε αυτό το σημείο θα μπορούσε να χρησιμοποιηθεί το </w:t>
+      </w:r>
+      <w:r>
+        <w:rPr>
+          <w:lang w:val="en-US" w:eastAsia="en-US"/>
+        </w:rPr>
+        <w:t>GPIO</w:t>
+      </w:r>
+      <w:r>
+        <w:rPr>
+          <w:lang w:eastAsia="en-US"/>
+        </w:rPr>
+        <w:t xml:space="preserve"> </w:t>
+      </w:r>
+      <w:r>
+        <w:rPr>
+          <w:lang w:eastAsia="en-US"/>
+        </w:rPr>
+        <w:t xml:space="preserve">του </w:t>
+      </w:r>
+      <w:r>
+        <w:rPr>
+          <w:lang w:val="en-US" w:eastAsia="en-US"/>
+        </w:rPr>
+        <w:t>Raspberry</w:t>
+      </w:r>
+      <w:r>
+        <w:rPr>
+          <w:lang w:eastAsia="en-US"/>
+        </w:rPr>
+        <w:t xml:space="preserve"> </w:t>
+      </w:r>
+      <w:r>
+        <w:rPr>
+          <w:lang w:val="en-US" w:eastAsia="en-US"/>
+        </w:rPr>
+        <w:t>Pi</w:t>
+      </w:r>
+      <w:r>
+        <w:rPr>
+          <w:lang w:eastAsia="en-US"/>
+        </w:rPr>
+        <w:t xml:space="preserve">. Αυτό όμως θα περιόριζε σημαντικά την ευελιξία του συστήματος καθώς ο </w:t>
+      </w:r>
+      <w:proofErr w:type="spellStart"/>
+      <w:r>
+        <w:rPr>
+          <w:lang w:eastAsia="en-US"/>
+        </w:rPr>
+        <w:t>μικροελεγκτής</w:t>
+      </w:r>
+      <w:proofErr w:type="spellEnd"/>
+      <w:r>
+        <w:rPr>
+          <w:lang w:eastAsia="en-US"/>
+        </w:rPr>
+        <w:t xml:space="preserve"> θα μπορούσε να γίνει χρήσει μόνο από το </w:t>
+      </w:r>
+      <w:r>
+        <w:rPr>
+          <w:lang w:val="en-US" w:eastAsia="en-US"/>
+        </w:rPr>
+        <w:t>Raspberry</w:t>
+      </w:r>
+      <w:r>
+        <w:rPr>
+          <w:lang w:eastAsia="en-US"/>
+        </w:rPr>
+        <w:t xml:space="preserve"> </w:t>
+      </w:r>
+      <w:r>
+        <w:rPr>
+          <w:lang w:val="en-US" w:eastAsia="en-US"/>
+        </w:rPr>
+        <w:t>Pi</w:t>
+      </w:r>
+      <w:r>
+        <w:rPr>
+          <w:lang w:eastAsia="en-US"/>
+        </w:rPr>
+        <w:t>.</w:t>
+      </w:r>
+      <w:r>
+        <w:rPr>
+          <w:lang w:eastAsia="en-US"/>
+        </w:rPr>
+        <w:t xml:space="preserve"> Για να αποφευχθεί αυτό και να δοθεί  μεγαλύτερη ευελιξία στο σύστημα , το </w:t>
+      </w:r>
+      <w:r>
+        <w:rPr>
+          <w:lang w:val="en-US" w:eastAsia="en-US"/>
+        </w:rPr>
+        <w:t>serialization</w:t>
+      </w:r>
+      <w:r>
+        <w:rPr>
+          <w:lang w:eastAsia="en-US"/>
+        </w:rPr>
+        <w:t xml:space="preserve"> </w:t>
+      </w:r>
+      <w:r>
+        <w:rPr>
+          <w:lang w:eastAsia="en-US"/>
+        </w:rPr>
+        <w:t>του σήματος θα το αναλάβει ένα</w:t>
+      </w:r>
+      <w:r>
+        <w:rPr>
+          <w:lang w:eastAsia="en-US"/>
+        </w:rPr>
+        <w:t xml:space="preserve"> </w:t>
+      </w:r>
+      <w:r>
+        <w:rPr>
+          <w:lang w:val="en-US" w:eastAsia="en-US"/>
+        </w:rPr>
+        <w:t>FTDI</w:t>
+      </w:r>
+      <w:r>
+        <w:rPr>
+          <w:lang w:eastAsia="en-US"/>
+        </w:rPr>
+        <w:t xml:space="preserve"> </w:t>
+      </w:r>
+      <w:r>
+        <w:rPr>
+          <w:lang w:val="en-US" w:eastAsia="en-US"/>
+        </w:rPr>
+        <w:t>FT</w:t>
+      </w:r>
+      <w:r>
+        <w:rPr>
+          <w:lang w:eastAsia="en-US"/>
+        </w:rPr>
+        <w:t>232.</w:t>
+      </w:r>
+    </w:p>
+    <w:p>
+      <w:pPr>
+        <w:pStyle w:val="Heading2"/>
+        <w:numPr>
+          <w:ilvl w:val="2"/>
+          <w:numId w:val="4"/>
+        </w:numPr>
+      </w:pPr>
+      <w:r>
+        <w:rPr>
+          <w:lang w:val="el-GR"/>
+        </w:rPr>
+        <w:t xml:space="preserve">Ανατομία </w:t>
+      </w:r>
+      <w:r>
+        <w:t>FT232</w:t>
+      </w:r>
+    </w:p>
+    <w:p>
+      <w:pPr>
+        <w:pStyle w:val="BodyText"/>
+        <w:rPr>
+          <w:lang w:eastAsia="en-US"/>
+        </w:rPr>
+      </w:pPr>
+      <w:r>
+        <w:rPr>
+          <w:noProof/>
+        </w:rPr>
+        <w:pict w14:anchorId="674E38B3">
+          <v:shape id="_x0000_s1036" type="#_x0000_t202" style="position:absolute;left:0;text-align:left;margin-left:57.05pt;margin-top:287.7pt;width:253.2pt;height:16.4pt;z-index:251667968;mso-position-horizontal-relative:text;mso-position-vertical-relative:text" stroked="f">
+            <v:textbox inset="0,0,0,0">
+              <w:txbxContent>
+                <w:p>
+                  <w:pPr>
+                    <w:pStyle w:val="BodyTextKeep"/>
+                    <w:rPr>
+                      <w:noProof/>
+                      <w:lang w:val="en-US"/>
+                    </w:rPr>
+                  </w:pPr>
+                  <w:r>
+                    <w:t xml:space="preserve">Εικόνα </w:t>
+                  </w:r>
+                  <w:r>
+                    <w:fldChar w:fldCharType="begin"/>
+                  </w:r>
+                  <w:r>
+                    <w:instrText xml:space="preserve"> STYLEREF 1 \s </w:instrText>
+                  </w:r>
+                  <w:r>
+                    <w:fldChar w:fldCharType="separate"/>
+                  </w:r>
+                  <w:r>
+                    <w:rPr>
+                      <w:noProof/>
+                    </w:rPr>
+                    <w:t>2.2</w:t>
+                  </w:r>
+                  <w:r>
+                    <w:fldChar w:fldCharType="end"/>
+                  </w:r>
+                  <w:r>
+                    <w:noBreakHyphen/>
+                  </w:r>
+                  <w:r>
+                    <w:fldChar w:fldCharType="begin"/>
+                  </w:r>
+                  <w:r>
+                    <w:instrText xml:space="preserve"> SEQ Εικόνα \* ARABIC \s 1 </w:instrText>
+                  </w:r>
+                  <w:r>
+                    <w:fldChar w:fldCharType="separate"/>
+                  </w:r>
+                  <w:r>
+                    <w:rPr>
+                      <w:noProof/>
+                    </w:rPr>
+                    <w:t>5</w:t>
+                  </w:r>
+                  <w:r>
+                    <w:fldChar w:fldCharType="end"/>
+                  </w:r>
+                  <w:r>
+                    <w:t xml:space="preserve"> </w:t>
+                  </w:r>
+                  <w:r>
+                    <w:rPr>
+                      <w:lang w:val="en-US"/>
+                    </w:rPr>
+                    <w:t>FT232</w:t>
+                  </w:r>
+                </w:p>
+              </w:txbxContent>
+            </v:textbox>
+            <w10:wrap type="topAndBottom"/>
+          </v:shape>
+        </w:pict>
+      </w:r>
+      <w:r>
+        <w:rPr>
+          <w:noProof/>
+        </w:rPr>
+        <w:drawing>
+          <wp:anchor distT="0" distB="0" distL="114300" distR="114300" simplePos="0" relativeHeight="251645952" behindDoc="0" locked="0" layoutInCell="1" allowOverlap="1" wp14:anchorId="66EA1FE3" wp14:editId="38BC7A54">
+            <wp:simplePos x="0" y="0"/>
+            <wp:positionH relativeFrom="column">
+              <wp:posOffset>724619</wp:posOffset>
+            </wp:positionH>
+            <wp:positionV relativeFrom="paragraph">
+              <wp:posOffset>1468755</wp:posOffset>
+            </wp:positionV>
+            <wp:extent cx="3215640" cy="2413000"/>
+            <wp:effectExtent l="0" t="0" r="0" b="0"/>
+            <wp:wrapTopAndBottom/>
+            <wp:docPr id="11" name="Picture 11"/>
+            <wp:cNvGraphicFramePr>
+              <a:graphicFrameLocks xmlns:a="http://schemas.openxmlformats.org/drawingml/2006/main" noChangeAspect="1"/>
+            </wp:cNvGraphicFramePr>
+            <a:graphic xmlns:a="http://schemas.openxmlformats.org/drawingml/2006/main">
+              <a:graphicData uri="http://schemas.openxmlformats.org/drawingml/2006/picture">
+                <pic:pic xmlns:pic="http://schemas.openxmlformats.org/drawingml/2006/picture">
+                  <pic:nvPicPr>
+                    <pic:cNvPr id="11" name="FT232-USB-UART-Board-mini-2.jpg"/>
+                    <pic:cNvPicPr/>
+                  </pic:nvPicPr>
+                  <pic:blipFill>
+                    <a:blip r:embed="rId22">
+                      <a:extLst>
+                        <a:ext uri="{28A0092B-C50C-407E-A947-70E740481C1C}">
+                          <a14:useLocalDpi xmlns:a14="http://schemas.microsoft.com/office/drawing/2010/main" val="0"/>
+                        </a:ext>
+                      </a:extLst>
+                    </a:blip>
+                    <a:stretch>
+                      <a:fillRect/>
+                    </a:stretch>
+                  </pic:blipFill>
+                  <pic:spPr>
+                    <a:xfrm>
+                      <a:off x="0" y="0"/>
+                      <a:ext cx="3215640" cy="2413000"/>
+                    </a:xfrm>
+                    <a:prstGeom prst="rect">
+                      <a:avLst/>
+                    </a:prstGeom>
+                  </pic:spPr>
+                </pic:pic>
+              </a:graphicData>
+            </a:graphic>
+          </wp:anchor>
+        </w:drawing>
+      </w:r>
+      <w:r>
+        <w:rPr>
+          <w:lang w:val="en-US" w:eastAsia="en-US"/>
+        </w:rPr>
+        <w:t>To</w:t>
+      </w:r>
+      <w:r>
+        <w:rPr>
+          <w:lang w:eastAsia="en-US"/>
+        </w:rPr>
+        <w:t xml:space="preserve"> </w:t>
+      </w:r>
+      <w:r>
+        <w:rPr>
+          <w:lang w:val="en-US" w:eastAsia="en-US"/>
+        </w:rPr>
+        <w:t>FT</w:t>
+      </w:r>
+      <w:r>
+        <w:rPr>
+          <w:lang w:eastAsia="en-US"/>
+        </w:rPr>
+        <w:t xml:space="preserve">232 </w:t>
+      </w:r>
+      <w:r>
+        <w:rPr>
+          <w:lang w:eastAsia="en-US"/>
+        </w:rPr>
+        <w:t xml:space="preserve">πρόκειται για μια </w:t>
+      </w:r>
+      <w:proofErr w:type="spellStart"/>
+      <w:r>
+        <w:rPr>
+          <w:lang w:eastAsia="en-US"/>
+        </w:rPr>
+        <w:t>διεπαφή</w:t>
+      </w:r>
+      <w:proofErr w:type="spellEnd"/>
+      <w:r>
+        <w:rPr>
+          <w:lang w:eastAsia="en-US"/>
+        </w:rPr>
+        <w:t xml:space="preserve"> σειριακή επικοινωνίας από </w:t>
+      </w:r>
+      <w:r>
+        <w:rPr>
+          <w:lang w:val="en-US" w:eastAsia="en-US"/>
+        </w:rPr>
+        <w:t>USB</w:t>
+      </w:r>
+      <w:r>
+        <w:rPr>
+          <w:lang w:eastAsia="en-US"/>
+        </w:rPr>
+        <w:t xml:space="preserve"> </w:t>
+      </w:r>
+      <w:r>
+        <w:rPr>
+          <w:lang w:eastAsia="en-US"/>
+        </w:rPr>
+        <w:t xml:space="preserve">θύρα σε σειριακή </w:t>
+      </w:r>
+      <w:r>
+        <w:rPr>
+          <w:lang w:val="en-US" w:eastAsia="en-US"/>
+        </w:rPr>
+        <w:t>UART</w:t>
+      </w:r>
+      <w:r>
+        <w:rPr>
+          <w:lang w:eastAsia="en-US"/>
+        </w:rPr>
+        <w:t>.</w:t>
+      </w:r>
+      <w:r>
+        <w:rPr>
+          <w:lang w:eastAsia="en-US"/>
+        </w:rPr>
+        <w:t xml:space="preserve"> Επιτρέπει στην μεταφορά του σήματος από την </w:t>
+      </w:r>
+      <w:r>
+        <w:rPr>
+          <w:lang w:val="en-US" w:eastAsia="en-US"/>
+        </w:rPr>
+        <w:t>TX</w:t>
+      </w:r>
+      <w:r>
+        <w:rPr>
+          <w:lang w:eastAsia="en-US"/>
+        </w:rPr>
+        <w:t>(</w:t>
+      </w:r>
+      <w:proofErr w:type="spellStart"/>
+      <w:r>
+        <w:rPr>
+          <w:lang w:val="en-US" w:eastAsia="en-US"/>
+        </w:rPr>
+        <w:t>Trasmit</w:t>
+      </w:r>
+      <w:proofErr w:type="spellEnd"/>
+      <w:r>
+        <w:rPr>
+          <w:lang w:eastAsia="en-US"/>
+        </w:rPr>
+        <w:t>)</w:t>
+      </w:r>
+      <w:r>
+        <w:rPr>
+          <w:lang w:eastAsia="en-US"/>
+        </w:rPr>
+        <w:t xml:space="preserve"> </w:t>
+      </w:r>
+      <w:r>
+        <w:rPr>
+          <w:lang w:eastAsia="en-US"/>
+        </w:rPr>
+        <w:t xml:space="preserve">θύρα του </w:t>
+      </w:r>
+      <w:proofErr w:type="spellStart"/>
+      <w:r>
+        <w:rPr>
+          <w:lang w:eastAsia="en-US"/>
+        </w:rPr>
+        <w:t>μικροελεγκτή</w:t>
+      </w:r>
+      <w:proofErr w:type="spellEnd"/>
+      <w:r>
+        <w:rPr>
+          <w:lang w:eastAsia="en-US"/>
+        </w:rPr>
+        <w:t xml:space="preserve"> </w:t>
+      </w:r>
+      <w:r>
+        <w:rPr>
+          <w:lang w:eastAsia="en-US"/>
+        </w:rPr>
+        <w:t xml:space="preserve">στην </w:t>
+      </w:r>
+      <w:r>
+        <w:rPr>
+          <w:lang w:val="en-US" w:eastAsia="en-US"/>
+        </w:rPr>
+        <w:t>RX</w:t>
+      </w:r>
+      <w:r>
+        <w:rPr>
+          <w:lang w:eastAsia="en-US"/>
+        </w:rPr>
+        <w:t>(</w:t>
+      </w:r>
+      <w:r>
+        <w:rPr>
+          <w:lang w:val="en-US" w:eastAsia="en-US"/>
+        </w:rPr>
+        <w:t>Receive</w:t>
+      </w:r>
+      <w:r>
+        <w:rPr>
+          <w:lang w:eastAsia="en-US"/>
+        </w:rPr>
+        <w:t xml:space="preserve">) </w:t>
+      </w:r>
+      <w:r>
+        <w:rPr>
+          <w:lang w:eastAsia="en-US"/>
+        </w:rPr>
+        <w:t xml:space="preserve">θύρα του </w:t>
+      </w:r>
+      <w:r>
+        <w:rPr>
+          <w:lang w:val="en-US" w:eastAsia="en-US"/>
+        </w:rPr>
+        <w:t>FT</w:t>
+      </w:r>
+      <w:r>
+        <w:rPr>
+          <w:lang w:eastAsia="en-US"/>
+        </w:rPr>
+        <w:t>232</w:t>
+      </w:r>
+      <w:r>
+        <w:rPr>
+          <w:lang w:eastAsia="en-US"/>
+        </w:rPr>
+        <w:t xml:space="preserve"> και στην συνέχεια στην </w:t>
+      </w:r>
+      <w:r>
+        <w:rPr>
+          <w:lang w:val="en-US" w:eastAsia="en-US"/>
+        </w:rPr>
+        <w:t>USB</w:t>
+      </w:r>
+      <w:r>
+        <w:rPr>
+          <w:lang w:eastAsia="en-US"/>
+        </w:rPr>
+        <w:t xml:space="preserve"> </w:t>
+      </w:r>
+      <w:r>
+        <w:rPr>
+          <w:lang w:eastAsia="en-US"/>
+        </w:rPr>
+        <w:t xml:space="preserve">θύρα του υπολογιστικού συστήματος που θέλουμε να κάνουμε επεξεργασία το σήμα. </w:t>
+      </w:r>
+    </w:p>
+    <w:p>
+      <w:pPr>
+        <w:pStyle w:val="BodyText"/>
+      </w:pPr>
+    </w:p>
+    <w:p>
+      <w:pPr>
+        <w:pStyle w:val="BodyText"/>
+      </w:pPr>
+      <w:r>
+        <w:lastRenderedPageBreak/>
+        <w:t xml:space="preserve">Στην εικόνα 2.2-5 φαίνεται το </w:t>
+      </w:r>
+      <w:r>
+        <w:rPr>
+          <w:lang w:val="en-US"/>
+        </w:rPr>
+        <w:t>FT</w:t>
+      </w:r>
+      <w:r>
+        <w:t xml:space="preserve">232 </w:t>
+      </w:r>
+      <w:r>
+        <w:t xml:space="preserve">που θα χρησιμοποιηθεί για την αποστολή του σήματος στο </w:t>
+      </w:r>
+      <w:r>
+        <w:rPr>
+          <w:lang w:val="en-US"/>
+        </w:rPr>
+        <w:t>Raspberry</w:t>
+      </w:r>
+      <w:r>
+        <w:t xml:space="preserve"> </w:t>
+      </w:r>
+      <w:r>
+        <w:rPr>
+          <w:lang w:val="en-US"/>
+        </w:rPr>
+        <w:t>PI</w:t>
+      </w:r>
+      <w:r>
+        <w:t xml:space="preserve">. </w:t>
+      </w:r>
+      <w:r>
+        <w:t xml:space="preserve">Η συγκεκριμένη συσκευή </w:t>
+      </w:r>
+      <w:proofErr w:type="spellStart"/>
+      <w:r>
+        <w:t>διεπαφής</w:t>
+      </w:r>
+      <w:proofErr w:type="spellEnd"/>
+      <w:r>
+        <w:t xml:space="preserve"> αποτελείται από:</w:t>
+      </w:r>
+    </w:p>
+    <w:p>
+      <w:pPr>
+        <w:pStyle w:val="BodyText"/>
+        <w:numPr>
+          <w:ilvl w:val="0"/>
+          <w:numId w:val="13"/>
+        </w:numPr>
+      </w:pPr>
+      <w:r>
+        <w:t xml:space="preserve">6 </w:t>
+      </w:r>
+      <w:r>
+        <w:rPr>
+          <w:lang w:val="en-US"/>
+        </w:rPr>
+        <w:t>pins</w:t>
+      </w:r>
+    </w:p>
+    <w:p>
+      <w:pPr>
+        <w:pStyle w:val="BodyText"/>
+        <w:numPr>
+          <w:ilvl w:val="1"/>
+          <w:numId w:val="13"/>
+        </w:numPr>
+      </w:pPr>
+      <w:r>
+        <w:rPr>
+          <w:lang w:val="en-US"/>
+        </w:rPr>
+        <w:t>VCCIO</w:t>
+      </w:r>
+      <w:r>
+        <w:t xml:space="preserve"> </w:t>
+      </w:r>
+      <w:r>
+        <w:t>για την παροχή ρεύματος</w:t>
+      </w:r>
+    </w:p>
+    <w:p>
+      <w:pPr>
+        <w:pStyle w:val="BodyText"/>
+        <w:numPr>
+          <w:ilvl w:val="1"/>
+          <w:numId w:val="13"/>
+        </w:numPr>
+      </w:pPr>
+      <w:r>
+        <w:rPr>
+          <w:lang w:val="en-US"/>
+        </w:rPr>
+        <w:t xml:space="preserve">GND </w:t>
+      </w:r>
+      <w:r>
+        <w:t>– Γείωση</w:t>
+      </w:r>
+    </w:p>
+    <w:p>
+      <w:pPr>
+        <w:pStyle w:val="BodyText"/>
+        <w:numPr>
+          <w:ilvl w:val="1"/>
+          <w:numId w:val="13"/>
+        </w:numPr>
+      </w:pPr>
+      <w:r>
+        <w:rPr>
+          <w:lang w:val="en-US"/>
+        </w:rPr>
+        <w:t>TXD</w:t>
+      </w:r>
+      <w:r>
+        <w:t xml:space="preserve"> </w:t>
+      </w:r>
+      <w:r>
+        <w:t xml:space="preserve">– </w:t>
+      </w:r>
+      <w:r>
+        <w:rPr>
+          <w:lang w:val="en-US"/>
+        </w:rPr>
+        <w:t>Transmit</w:t>
+      </w:r>
+      <w:r>
+        <w:t xml:space="preserve"> </w:t>
+      </w:r>
+      <w:r>
+        <w:t xml:space="preserve">σήματος από το </w:t>
+      </w:r>
+      <w:r>
+        <w:rPr>
+          <w:lang w:val="en-US"/>
+        </w:rPr>
+        <w:t>FT</w:t>
+      </w:r>
+      <w:r>
+        <w:t>232</w:t>
+      </w:r>
+    </w:p>
+    <w:p>
+      <w:pPr>
+        <w:pStyle w:val="BodyText"/>
+        <w:numPr>
+          <w:ilvl w:val="1"/>
+          <w:numId w:val="13"/>
+        </w:numPr>
+      </w:pPr>
+      <w:r>
+        <w:rPr>
+          <w:lang w:val="en-US"/>
+        </w:rPr>
+        <w:t>RXD</w:t>
+      </w:r>
+      <w:r>
+        <w:t xml:space="preserve"> – </w:t>
+      </w:r>
+      <w:r>
+        <w:rPr>
+          <w:lang w:val="en-US"/>
+        </w:rPr>
+        <w:t>Receive</w:t>
+      </w:r>
+      <w:r>
+        <w:t xml:space="preserve"> </w:t>
+      </w:r>
+      <w:r>
+        <w:t xml:space="preserve">σήματος προς το </w:t>
+      </w:r>
+      <w:r>
+        <w:rPr>
+          <w:lang w:val="en-US"/>
+        </w:rPr>
+        <w:t>FT</w:t>
+      </w:r>
+      <w:r>
+        <w:t>232</w:t>
+      </w:r>
+    </w:p>
+    <w:p>
+      <w:pPr>
+        <w:pStyle w:val="BodyText"/>
+        <w:numPr>
+          <w:ilvl w:val="1"/>
+          <w:numId w:val="13"/>
+        </w:numPr>
+        <w:rPr>
+          <w:lang w:val="en-US"/>
+        </w:rPr>
+      </w:pPr>
+      <w:r>
+        <w:rPr>
+          <w:lang w:val="en-US"/>
+        </w:rPr>
+        <w:t xml:space="preserve">RTS - </w:t>
+      </w:r>
+      <w:r>
+        <w:rPr>
+          <w:lang w:val="en-US"/>
+        </w:rPr>
+        <w:t>Request to Send Control Output / Handshake Signal.</w:t>
+      </w:r>
+    </w:p>
+    <w:p>
+      <w:pPr>
+        <w:pStyle w:val="BodyText"/>
+        <w:numPr>
+          <w:ilvl w:val="1"/>
+          <w:numId w:val="13"/>
+        </w:numPr>
+        <w:rPr>
+          <w:lang w:val="en-US"/>
+        </w:rPr>
+      </w:pPr>
+      <w:r>
+        <w:rPr>
+          <w:lang w:val="en-US"/>
+        </w:rPr>
+        <w:t>CTS</w:t>
+      </w:r>
+      <w:r>
+        <w:rPr>
+          <w:lang w:val="en-US"/>
+        </w:rPr>
+        <w:t xml:space="preserve"> - </w:t>
+      </w:r>
+      <w:r>
+        <w:rPr>
+          <w:lang w:val="en-US"/>
+        </w:rPr>
+        <w:t xml:space="preserve">Input Clear </w:t>
+      </w:r>
+      <w:proofErr w:type="gramStart"/>
+      <w:r>
+        <w:rPr>
+          <w:lang w:val="en-US"/>
+        </w:rPr>
+        <w:t>To</w:t>
+      </w:r>
+      <w:proofErr w:type="gramEnd"/>
+      <w:r>
+        <w:rPr>
+          <w:lang w:val="en-US"/>
+        </w:rPr>
+        <w:t xml:space="preserve"> Send Control Input / Handshake Signal.</w:t>
+      </w:r>
+    </w:p>
+    <w:p>
+      <w:pPr>
+        <w:pStyle w:val="BodyText"/>
+        <w:numPr>
+          <w:ilvl w:val="0"/>
+          <w:numId w:val="13"/>
+        </w:numPr>
+      </w:pPr>
+      <w:r>
+        <w:t>Το τσιπ που είναι υπεύθυνο για την λειτουργία του</w:t>
+      </w:r>
+    </w:p>
+    <w:p>
+      <w:pPr>
+        <w:pStyle w:val="BodyText"/>
+        <w:numPr>
+          <w:ilvl w:val="0"/>
+          <w:numId w:val="13"/>
+        </w:numPr>
+      </w:pPr>
+      <w:r>
+        <w:t xml:space="preserve">3 ενδεικτικά </w:t>
+      </w:r>
+      <w:r>
+        <w:rPr>
+          <w:lang w:val="en-US"/>
+        </w:rPr>
+        <w:t>led</w:t>
+      </w:r>
+      <w:r>
+        <w:t xml:space="preserve"> </w:t>
+      </w:r>
+      <w:r>
+        <w:t xml:space="preserve">λήψης σήματος ,αποστολής σήματος και παροχής ενέργειας </w:t>
+      </w:r>
+    </w:p>
+    <w:p>
+      <w:pPr>
+        <w:pStyle w:val="BodyText"/>
+        <w:numPr>
+          <w:ilvl w:val="0"/>
+          <w:numId w:val="13"/>
+        </w:numPr>
+      </w:pPr>
+      <w:r>
+        <w:t xml:space="preserve">Την έξοδο </w:t>
+      </w:r>
+      <w:r>
+        <w:rPr>
+          <w:lang w:val="en-US"/>
+        </w:rPr>
+        <w:t xml:space="preserve">USB </w:t>
+      </w:r>
+    </w:p>
+    <w:p>
+      <w:pPr>
+        <w:pStyle w:val="BodyText"/>
+        <w:numPr>
+          <w:ilvl w:val="0"/>
+          <w:numId w:val="13"/>
+        </w:numPr>
+      </w:pPr>
+      <w:r>
+        <w:t xml:space="preserve">Και έναν </w:t>
+      </w:r>
+      <w:proofErr w:type="spellStart"/>
+      <w:r>
+        <w:t>επιλογέα</w:t>
+      </w:r>
+      <w:proofErr w:type="spellEnd"/>
+      <w:r>
+        <w:t xml:space="preserve"> τάσης 5</w:t>
+      </w:r>
+      <w:r>
+        <w:rPr>
+          <w:lang w:val="en-US"/>
+        </w:rPr>
+        <w:t>V</w:t>
+      </w:r>
+      <w:r>
+        <w:t xml:space="preserve"> </w:t>
+      </w:r>
+      <w:r>
+        <w:t xml:space="preserve">ή </w:t>
+      </w:r>
+      <w:r>
+        <w:t>3.3</w:t>
+      </w:r>
+      <w:r>
+        <w:rPr>
+          <w:lang w:val="en-US"/>
+        </w:rPr>
+        <w:t>V</w:t>
+      </w:r>
+      <w:r>
+        <w:t xml:space="preserve">. </w:t>
+      </w:r>
+      <w:r>
+        <w:t>Στην συγκεκριμένη υλοποίηση έχει επιλεχθεί η λειτουργία 5</w:t>
+      </w:r>
+      <w:r>
+        <w:rPr>
+          <w:lang w:val="en-US"/>
+        </w:rPr>
+        <w:t>V</w:t>
+      </w:r>
+    </w:p>
+    <w:p>
+      <w:pPr>
+        <w:pStyle w:val="BodyText"/>
+      </w:pPr>
+      <w:r>
+        <w:t xml:space="preserve">Στο σχήμα </w:t>
+      </w:r>
+      <w:proofErr w:type="spellStart"/>
+      <w:r>
+        <w:t>Σχήμα</w:t>
+      </w:r>
+      <w:proofErr w:type="spellEnd"/>
+      <w:r>
+        <w:t xml:space="preserve"> 2.2 6</w:t>
+      </w:r>
+      <w:r>
+        <w:t xml:space="preserve"> φαίνεται αναλυτικά το διάγραμμα του </w:t>
+      </w:r>
+      <w:r>
+        <w:rPr>
+          <w:lang w:val="en-US"/>
+        </w:rPr>
+        <w:t>FT</w:t>
+      </w:r>
+      <w:r>
+        <w:t>232</w:t>
+      </w:r>
+    </w:p>
+    <w:p>
+      <w:pPr>
+        <w:pStyle w:val="BodyText"/>
+      </w:pPr>
+    </w:p>
+    <w:p>
+      <w:pPr>
+        <w:pStyle w:val="BodyText"/>
+      </w:pPr>
+    </w:p>
+    <w:p>
+      <w:pPr>
+        <w:pStyle w:val="BodyText"/>
+      </w:pPr>
+    </w:p>
+    <w:p>
+      <w:pPr>
+        <w:pStyle w:val="BodyText"/>
+      </w:pPr>
+    </w:p>
+    <w:p>
+      <w:pPr>
+        <w:pStyle w:val="BodyText"/>
+      </w:pPr>
+      <w:r>
+        <w:rPr>
+          <w:noProof/>
+        </w:rPr>
+        <w:lastRenderedPageBreak/>
+        <w:pict w14:anchorId="548BDABE">
+          <v:shape id="_x0000_s1037" type="#_x0000_t202" style="position:absolute;left:0;text-align:left;margin-left:0;margin-top:258.55pt;width:368.5pt;height:24.55pt;z-index:251668992;mso-position-horizontal-relative:text;mso-position-vertical-relative:text" stroked="f">
+            <v:textbox inset="0,0,0,0">
+              <w:txbxContent>
+                <w:p>
+                  <w:pPr>
+                    <w:pStyle w:val="BodyTextKeep"/>
+                    <w:rPr>
+                      <w:rStyle w:val="BodyTextCharCharChar"/>
+                    </w:rPr>
+                  </w:pPr>
+                  <w:r>
+                    <w:rPr>
+                      <w:rStyle w:val="BodyTextCharCharChar"/>
+                    </w:rPr>
+                    <w:t xml:space="preserve">Σχήμα </w:t>
+                  </w:r>
+                  <w:r>
+                    <w:rPr>
+                      <w:rStyle w:val="BodyTextCharCharChar"/>
+                    </w:rPr>
+                    <w:fldChar w:fldCharType="begin"/>
+                  </w:r>
+                  <w:r>
+                    <w:rPr>
+                      <w:rStyle w:val="BodyTextCharCharChar"/>
+                    </w:rPr>
+                    <w:instrText xml:space="preserve"> STYLEREF 1 \s </w:instrText>
+                  </w:r>
+                  <w:r>
+                    <w:rPr>
+                      <w:rStyle w:val="BodyTextCharCharChar"/>
+                    </w:rPr>
+                    <w:fldChar w:fldCharType="separate"/>
+                  </w:r>
+                  <w:r>
+                    <w:rPr>
+                      <w:rStyle w:val="BodyTextCharCharChar"/>
+                      <w:noProof/>
+                    </w:rPr>
+                    <w:t>2.2</w:t>
+                  </w:r>
+                  <w:r>
+                    <w:rPr>
+                      <w:rStyle w:val="BodyTextCharCharChar"/>
+                    </w:rPr>
+                    <w:fldChar w:fldCharType="end"/>
+                  </w:r>
+                  <w:r>
+                    <w:rPr>
+                      <w:rStyle w:val="BodyTextCharCharChar"/>
+                    </w:rPr>
+                    <w:noBreakHyphen/>
+                  </w:r>
+                  <w:r>
+                    <w:rPr>
+                      <w:rStyle w:val="BodyTextCharCharChar"/>
+                    </w:rPr>
+                    <w:fldChar w:fldCharType="begin"/>
+                  </w:r>
+                  <w:r>
+                    <w:rPr>
+                      <w:rStyle w:val="BodyTextCharCharChar"/>
+                    </w:rPr>
+                    <w:instrText xml:space="preserve"> SEQ Εικόνα \* ARABIC \s 1 </w:instrText>
+                  </w:r>
+                  <w:r>
+                    <w:rPr>
+                      <w:rStyle w:val="BodyTextCharCharChar"/>
+                    </w:rPr>
+                    <w:fldChar w:fldCharType="separate"/>
+                  </w:r>
+                  <w:r>
+                    <w:rPr>
+                      <w:rStyle w:val="BodyTextCharCharChar"/>
+                      <w:noProof/>
+                    </w:rPr>
+                    <w:t>6</w:t>
+                  </w:r>
+                  <w:r>
+                    <w:rPr>
+                      <w:rStyle w:val="BodyTextCharCharChar"/>
+                    </w:rPr>
+                    <w:fldChar w:fldCharType="end"/>
+                  </w:r>
+                  <w:r>
+                    <w:rPr>
+                      <w:rStyle w:val="BodyTextCharCharChar"/>
+                    </w:rPr>
+                    <w:t xml:space="preserve"> </w:t>
+                  </w:r>
+                  <w:proofErr w:type="spellStart"/>
+                  <w:r>
+                    <w:rPr>
+                      <w:rStyle w:val="BodyTextCharCharChar"/>
+                    </w:rPr>
+                    <w:t>Αναλυση</w:t>
+                  </w:r>
+                  <w:proofErr w:type="spellEnd"/>
+                  <w:r>
+                    <w:rPr>
+                      <w:rStyle w:val="BodyTextCharCharChar"/>
+                    </w:rPr>
+                    <w:t xml:space="preserve"> του κυκλώματος του FT232 </w:t>
+                  </w:r>
+                </w:p>
+              </w:txbxContent>
+            </v:textbox>
+            <w10:wrap type="topAndBottom"/>
+          </v:shape>
+        </w:pict>
+      </w:r>
+      <w:r>
+        <w:rPr>
+          <w:noProof/>
+        </w:rPr>
+        <w:drawing>
+          <wp:anchor distT="0" distB="0" distL="114300" distR="114300" simplePos="0" relativeHeight="251653120" behindDoc="0" locked="0" layoutInCell="1" allowOverlap="1" wp14:anchorId="632AB0B7" wp14:editId="31ADCCFF">
+            <wp:simplePos x="0" y="0"/>
+            <wp:positionH relativeFrom="column">
+              <wp:posOffset>-200300</wp:posOffset>
+            </wp:positionH>
+            <wp:positionV relativeFrom="paragraph">
+              <wp:posOffset>-635</wp:posOffset>
+            </wp:positionV>
+            <wp:extent cx="4874260" cy="3141980"/>
+            <wp:effectExtent l="0" t="0" r="0" b="0"/>
+            <wp:wrapTopAndBottom/>
+            <wp:docPr id="12" name="Picture 12"/>
+            <wp:cNvGraphicFramePr>
+              <a:graphicFrameLocks xmlns:a="http://schemas.openxmlformats.org/drawingml/2006/main" noChangeAspect="1"/>
+            </wp:cNvGraphicFramePr>
+            <a:graphic xmlns:a="http://schemas.openxmlformats.org/drawingml/2006/main">
+              <a:graphicData uri="http://schemas.openxmlformats.org/drawingml/2006/picture">
+                <pic:pic xmlns:pic="http://schemas.openxmlformats.org/drawingml/2006/picture">
+                  <pic:nvPicPr>
+                    <pic:cNvPr id="1" name=""/>
+                    <pic:cNvPicPr/>
+                  </pic:nvPicPr>
+                  <pic:blipFill>
+                    <a:blip r:embed="rId23">
+                      <a:extLst>
+                        <a:ext uri="{28A0092B-C50C-407E-A947-70E740481C1C}">
+                          <a14:useLocalDpi xmlns:a14="http://schemas.microsoft.com/office/drawing/2010/main" val="0"/>
+                        </a:ext>
+                      </a:extLst>
+                    </a:blip>
+                    <a:stretch>
+                      <a:fillRect/>
+                    </a:stretch>
+                  </pic:blipFill>
+                  <pic:spPr>
+                    <a:xfrm>
+                      <a:off x="0" y="0"/>
+                      <a:ext cx="4874260" cy="3141980"/>
+                    </a:xfrm>
+                    <a:prstGeom prst="rect">
+                      <a:avLst/>
+                    </a:prstGeom>
+                  </pic:spPr>
+                </pic:pic>
+              </a:graphicData>
+            </a:graphic>
+            <wp14:sizeRelH relativeFrom="page">
+              <wp14:pctWidth>0</wp14:pctWidth>
+            </wp14:sizeRelH>
+            <wp14:sizeRelV relativeFrom="page">
+              <wp14:pctHeight>0</wp14:pctHeight>
+            </wp14:sizeRelV>
+          </wp:anchor>
+        </w:drawing>
+      </w:r>
+    </w:p>
+    <w:p>
+      <w:pPr>
+        <w:pStyle w:val="Heading2"/>
+        <w:numPr>
+          <w:ilvl w:val="1"/>
+          <w:numId w:val="4"/>
+        </w:numPr>
+      </w:pPr>
+      <w:r>
+        <w:rPr>
+          <w:lang w:val="el-GR"/>
+        </w:rPr>
+        <w:t xml:space="preserve">Προγραμματιστής </w:t>
+      </w:r>
+      <w:proofErr w:type="spellStart"/>
+      <w:r>
+        <w:rPr>
+          <w:lang w:val="el-GR"/>
+        </w:rPr>
+        <w:t>Μικροελεγκτή</w:t>
+      </w:r>
+      <w:proofErr w:type="spellEnd"/>
+      <w:r>
+        <w:rPr>
+          <w:lang w:val="el-GR"/>
+        </w:rPr>
+        <w:t xml:space="preserve"> - </w:t>
+      </w:r>
+      <w:r>
+        <w:t>USBASP</w:t>
+      </w:r>
+    </w:p>
+    <w:p>
+      <w:pPr>
+        <w:pStyle w:val="BodyText"/>
+      </w:pPr>
+      <w:r>
+        <w:t xml:space="preserve">Έχοντας αναλύσει τα δομικά κομμάτια του υποσυστήματος </w:t>
+      </w:r>
+      <w:proofErr w:type="spellStart"/>
+      <w:r>
+        <w:rPr>
+          <w:lang w:val="en-US"/>
+        </w:rPr>
+        <w:t>Megaman</w:t>
+      </w:r>
+      <w:proofErr w:type="spellEnd"/>
+      <w:r>
+        <w:t xml:space="preserve"> </w:t>
+      </w:r>
+      <w:r>
+        <w:t xml:space="preserve">μένει να αναλυθεί η συσκευή που </w:t>
+      </w:r>
+      <w:r>
+        <w:t>απαιτείται</w:t>
+      </w:r>
+      <w:r>
+        <w:t xml:space="preserve"> για τον προγραμματισμό του </w:t>
+      </w:r>
+      <w:proofErr w:type="spellStart"/>
+      <w:r>
+        <w:t>μικροελεγκτή</w:t>
+      </w:r>
+      <w:proofErr w:type="spellEnd"/>
+      <w:r>
+        <w:t xml:space="preserve">. </w:t>
+      </w:r>
+    </w:p>
+    <w:p>
+      <w:pPr>
+        <w:pStyle w:val="BodyText"/>
+      </w:pPr>
+      <w:r>
+        <w:t xml:space="preserve">Για τον σκοπό αυτόν θα χρησιμοποιηθεί το </w:t>
+      </w:r>
+      <w:r>
+        <w:rPr>
+          <w:lang w:val="en-US"/>
+        </w:rPr>
+        <w:t>USBASP</w:t>
+      </w:r>
+      <w:r>
+        <w:t xml:space="preserve"> </w:t>
+      </w:r>
+      <w:r>
+        <w:rPr>
+          <w:lang w:val="en-US"/>
+        </w:rPr>
+        <w:t>v</w:t>
+      </w:r>
+      <w:r>
+        <w:t xml:space="preserve">2.0 </w:t>
+      </w:r>
+      <w:r>
+        <w:t xml:space="preserve">που είναι η κατάλληλη συσκευή ώστε να γίνει η μεταφορά του απαραίτητου κώδικα στον </w:t>
+      </w:r>
+      <w:proofErr w:type="spellStart"/>
+      <w:r>
+        <w:t>μικροελεγκτή</w:t>
+      </w:r>
+      <w:proofErr w:type="spellEnd"/>
+      <w:r>
+        <w:t xml:space="preserve">. </w:t>
+      </w:r>
+    </w:p>
+    <w:p>
+      <w:pPr>
+        <w:pStyle w:val="BodyText"/>
+      </w:pPr>
+    </w:p>
+    <w:p>
+      <w:pPr>
+        <w:pStyle w:val="BodyText"/>
+      </w:pPr>
+    </w:p>
+    <w:p>
+      <w:pPr>
+        <w:pStyle w:val="BodyText"/>
+      </w:pPr>
+    </w:p>
+    <w:p>
+      <w:pPr>
+        <w:pStyle w:val="BodyText"/>
+      </w:pPr>
+    </w:p>
+    <w:p>
+      <w:pPr>
+        <w:pStyle w:val="BodyText"/>
+      </w:pPr>
+      <w:r>
+        <w:rPr>
+          <w:noProof/>
+        </w:rPr>
+        <w:lastRenderedPageBreak/>
+        <w:pict w14:anchorId="45358CE1">
+          <v:shape id="_x0000_s1038" type="#_x0000_t202" style="position:absolute;left:0;text-align:left;margin-left:23.1pt;margin-top:201.8pt;width:321.3pt;height:32.7pt;z-index:251670016;mso-position-horizontal-relative:text;mso-position-vertical-relative:text" stroked="f">
+            <v:textbox style="mso-fit-shape-to-text:t" inset="0,0,0,0">
+              <w:txbxContent>
+                <w:p>
+                  <w:pPr>
+                    <w:pStyle w:val="BodyTextKeep"/>
+                    <w:rPr>
+                      <w:noProof/>
+                    </w:rPr>
+                  </w:pPr>
+                  <w:r>
+                    <w:t xml:space="preserve">Εικόνα </w:t>
+                  </w:r>
+                  <w:r>
+                    <w:fldChar w:fldCharType="begin"/>
+                  </w:r>
+                  <w:r>
+                    <w:instrText xml:space="preserve"> STYLEREF 1 \s </w:instrText>
+                  </w:r>
+                  <w:r>
+                    <w:fldChar w:fldCharType="separate"/>
+                  </w:r>
+                  <w:r>
+                    <w:rPr>
+                      <w:noProof/>
+                    </w:rPr>
+                    <w:t>2.2</w:t>
+                  </w:r>
+                  <w:r>
+                    <w:fldChar w:fldCharType="end"/>
+                  </w:r>
+                  <w:r>
+                    <w:noBreakHyphen/>
+                  </w:r>
+                  <w:r>
+                    <w:fldChar w:fldCharType="begin"/>
+                  </w:r>
+                  <w:r>
+                    <w:instrText xml:space="preserve"> SEQ Εικόνα \* ARABIC \s 1 </w:instrText>
+                  </w:r>
+                  <w:r>
+                    <w:fldChar w:fldCharType="separate"/>
+                  </w:r>
+                  <w:r>
+                    <w:rPr>
+                      <w:noProof/>
+                    </w:rPr>
+                    <w:t>7</w:t>
+                  </w:r>
+                  <w:r>
+                    <w:fldChar w:fldCharType="end"/>
+                  </w:r>
+                  <w:r>
+                    <w:t xml:space="preserve"> </w:t>
+                  </w:r>
+                  <w:r>
+                    <w:rPr>
+                      <w:lang w:val="en-US"/>
+                    </w:rPr>
+                    <w:t>USB</w:t>
+                  </w:r>
+                  <w:r>
+                    <w:t xml:space="preserve"> </w:t>
+                  </w:r>
+                  <w:r>
+                    <w:rPr>
+                      <w:lang w:val="en-US"/>
+                    </w:rPr>
+                    <w:t>ASP</w:t>
+                  </w:r>
+                  <w:r>
+                    <w:t xml:space="preserve"> </w:t>
+                  </w:r>
+                  <w:r>
+                    <w:rPr>
+                      <w:lang w:val="en-US"/>
+                    </w:rPr>
+                    <w:t>version</w:t>
+                  </w:r>
+                  <w:r>
+                    <w:t xml:space="preserve"> 2.0 </w:t>
+                  </w:r>
+                  <w:r>
+                    <w:t>και το καλώδιο σύνδεσης</w:t>
+                  </w:r>
+                </w:p>
+              </w:txbxContent>
+            </v:textbox>
+            <w10:wrap type="topAndBottom"/>
+          </v:shape>
+        </w:pict>
+      </w:r>
+      <w:r>
+        <w:rPr>
+          <w:noProof/>
+        </w:rPr>
+        <w:drawing>
+          <wp:anchor distT="0" distB="0" distL="114300" distR="114300" simplePos="0" relativeHeight="251655680" behindDoc="0" locked="0" layoutInCell="1" allowOverlap="1" wp14:anchorId="11B1690C" wp14:editId="739E1C5D">
+            <wp:simplePos x="0" y="0"/>
+            <wp:positionH relativeFrom="column">
+              <wp:posOffset>655608</wp:posOffset>
+            </wp:positionH>
+            <wp:positionV relativeFrom="paragraph">
+              <wp:posOffset>0</wp:posOffset>
+            </wp:positionV>
+            <wp:extent cx="3364302" cy="2523455"/>
+            <wp:effectExtent l="0" t="0" r="0" b="0"/>
+            <wp:wrapTopAndBottom/>
+            <wp:docPr id="14" name="Picture 14"/>
+            <wp:cNvGraphicFramePr>
+              <a:graphicFrameLocks xmlns:a="http://schemas.openxmlformats.org/drawingml/2006/main" noChangeAspect="1"/>
+            </wp:cNvGraphicFramePr>
+            <a:graphic xmlns:a="http://schemas.openxmlformats.org/drawingml/2006/main">
+              <a:graphicData uri="http://schemas.openxmlformats.org/drawingml/2006/picture">
+                <pic:pic xmlns:pic="http://schemas.openxmlformats.org/drawingml/2006/picture">
+                  <pic:nvPicPr>
+                    <pic:cNvPr id="14" name="1_xMkEeNlU7AXx9luNN88ZkA.jpg"/>
+                    <pic:cNvPicPr/>
+                  </pic:nvPicPr>
+                  <pic:blipFill>
+                    <a:blip r:embed="rId24" cstate="print">
+                      <a:extLst>
+                        <a:ext uri="{28A0092B-C50C-407E-A947-70E740481C1C}">
+                          <a14:useLocalDpi xmlns:a14="http://schemas.microsoft.com/office/drawing/2010/main" val="0"/>
+                        </a:ext>
+                      </a:extLst>
+                    </a:blip>
+                    <a:stretch>
+                      <a:fillRect/>
+                    </a:stretch>
+                  </pic:blipFill>
+                  <pic:spPr>
+                    <a:xfrm>
+                      <a:off x="0" y="0"/>
+                      <a:ext cx="3364302" cy="2523455"/>
+                    </a:xfrm>
+                    <a:prstGeom prst="rect">
+                      <a:avLst/>
+                    </a:prstGeom>
+                  </pic:spPr>
+                </pic:pic>
+              </a:graphicData>
+            </a:graphic>
+          </wp:anchor>
+        </w:drawing>
+      </w:r>
+    </w:p>
+    <w:p>
+      <w:pPr>
+        <w:pStyle w:val="BodyText"/>
+      </w:pPr>
+      <w:r>
+        <w:t xml:space="preserve">Η συσκευή αποτελείται συνήθως από ένα </w:t>
+      </w:r>
+      <w:proofErr w:type="spellStart"/>
+      <w:r>
+        <w:rPr>
+          <w:lang w:val="en-US"/>
+        </w:rPr>
+        <w:t>ATMega</w:t>
+      </w:r>
+      <w:proofErr w:type="spellEnd"/>
+      <w:r>
+        <w:t xml:space="preserve">8 </w:t>
+      </w:r>
+      <w:r>
+        <w:t xml:space="preserve">καθώς και κάποια παθητικά εξαρτήματα. Ο συγκεκριμένος προγραμματιστής δεν χρειάζεται ειδικούς </w:t>
+      </w:r>
+      <w:r>
+        <w:rPr>
+          <w:lang w:val="en-US"/>
+        </w:rPr>
+        <w:t>drivers</w:t>
+      </w:r>
+      <w:r>
+        <w:t xml:space="preserve"> </w:t>
+      </w:r>
+      <w:r>
+        <w:t xml:space="preserve">για την λειτουργία του. Σε συνεργασία με το ειδικό λογισμικό </w:t>
+      </w:r>
+      <w:proofErr w:type="spellStart"/>
+      <w:r>
+        <w:rPr>
+          <w:lang w:val="en-US"/>
+        </w:rPr>
+        <w:t>AVRDude</w:t>
+      </w:r>
+      <w:proofErr w:type="spellEnd"/>
+      <w:r>
+        <w:t xml:space="preserve"> </w:t>
+      </w:r>
+      <w:r>
+        <w:t xml:space="preserve">μπορεί να γίνει η εγγραφή του </w:t>
+      </w:r>
+      <w:r>
+        <w:rPr>
+          <w:lang w:val="en-US"/>
+        </w:rPr>
+        <w:t>firmware</w:t>
+      </w:r>
+      <w:r>
+        <w:t xml:space="preserve"> </w:t>
+      </w:r>
+      <w:r>
+        <w:t xml:space="preserve">του </w:t>
+      </w:r>
+      <w:proofErr w:type="spellStart"/>
+      <w:r>
+        <w:t>μικροελεγκτή</w:t>
+      </w:r>
+      <w:proofErr w:type="spellEnd"/>
+      <w:r>
+        <w:t xml:space="preserve"> και να ξεκινήσει η λειτουργία του συστήματος. Ο συγκεκριμένο προγραμματιστής συνδέεται με τον </w:t>
+      </w:r>
+      <w:proofErr w:type="spellStart"/>
+      <w:r>
+        <w:t>μικροελεγκτή</w:t>
+      </w:r>
+      <w:proofErr w:type="spellEnd"/>
+      <w:r>
+        <w:t xml:space="preserve"> με χρήση μιας ειδικής </w:t>
+      </w:r>
+      <w:proofErr w:type="spellStart"/>
+      <w:r>
+        <w:t>καλωδιοταινίας</w:t>
+      </w:r>
+      <w:proofErr w:type="spellEnd"/>
+      <w:r>
+        <w:t xml:space="preserve">. Η συγκεκριμένη </w:t>
+      </w:r>
+      <w:proofErr w:type="spellStart"/>
+      <w:r>
+        <w:t>καλωδιοταινία</w:t>
+      </w:r>
+      <w:proofErr w:type="spellEnd"/>
+      <w:r>
+        <w:t xml:space="preserve"> </w:t>
+      </w:r>
+      <w:proofErr w:type="spellStart"/>
+      <w:r>
+        <w:t>απότελείται</w:t>
+      </w:r>
+      <w:proofErr w:type="spellEnd"/>
+      <w:r>
+        <w:t xml:space="preserve"> από 10 υποδοχές που ταιριάζουν με την έξοδο του </w:t>
+      </w:r>
+      <w:r>
+        <w:rPr>
+          <w:lang w:val="en-US"/>
+        </w:rPr>
+        <w:t>USBASP</w:t>
+      </w:r>
+      <w:r>
+        <w:t xml:space="preserve">. Στο σχήμα 2.2-8 </w:t>
+      </w:r>
+      <w:r>
+        <w:t xml:space="preserve">φαίνονται αναλυτικά οι υποδοχές του </w:t>
+      </w:r>
+      <w:r>
+        <w:rPr>
+          <w:lang w:val="en-US"/>
+        </w:rPr>
+        <w:t>USBASP</w:t>
+      </w:r>
+      <w:r>
+        <w:t xml:space="preserve"> </w:t>
+      </w:r>
+      <w:r>
+        <w:t xml:space="preserve">και οι υποδοχές της </w:t>
+      </w:r>
+      <w:proofErr w:type="spellStart"/>
+      <w:r>
+        <w:t>καλωδιοταινίας</w:t>
+      </w:r>
+      <w:proofErr w:type="spellEnd"/>
+      <w:r>
+        <w:t xml:space="preserve">. Το συγκεκριμένο σχήμα θα γίνει οδηγός για </w:t>
+      </w:r>
+      <w:r>
+        <w:t xml:space="preserve">την σωστή διασύνδεση του </w:t>
+      </w:r>
+      <w:r>
+        <w:rPr>
+          <w:lang w:val="en-US"/>
+        </w:rPr>
+        <w:t>USBASP</w:t>
+      </w:r>
+      <w:r>
+        <w:t xml:space="preserve"> </w:t>
+      </w:r>
+      <w:r>
+        <w:t xml:space="preserve">και του </w:t>
+      </w:r>
+      <w:proofErr w:type="spellStart"/>
+      <w:r>
+        <w:t>μικροελεγκτή</w:t>
+      </w:r>
+      <w:proofErr w:type="spellEnd"/>
+    </w:p>
+    <w:p>
+      <w:pPr>
+        <w:pStyle w:val="BodyText"/>
+      </w:pPr>
+    </w:p>
+    <w:p>
+      <w:pPr>
+        <w:pStyle w:val="BodyText"/>
+      </w:pPr>
+    </w:p>
+    <w:p>
+      <w:pPr>
+        <w:pStyle w:val="BodyText"/>
+      </w:pPr>
+    </w:p>
+    <w:p>
+      <w:pPr>
+        <w:tabs>
+          <w:tab w:val="clear" w:pos="8309"/>
+        </w:tabs>
+        <w:overflowPunct/>
+        <w:autoSpaceDE/>
+        <w:jc w:val="left"/>
+        <w:textAlignment w:val="auto"/>
+        <w:rPr>
+          <w:rFonts w:ascii="Times New Roman" w:hAnsi="Times New Roman" w:cs="Times New Roman"/>
+          <w:szCs w:val="24"/>
+        </w:rPr>
+      </w:pPr>
+      <w:r>
+        <w:br w:type="page"/>
+      </w:r>
+    </w:p>
+    <w:p>
+      <w:pPr>
+        <w:pStyle w:val="Heading2"/>
+        <w:numPr>
+          <w:ilvl w:val="1"/>
+          <w:numId w:val="4"/>
+        </w:numPr>
+        <w:rPr>
+          <w:lang w:val="el-GR"/>
+        </w:rPr>
+      </w:pPr>
+      <w:r>
+        <w:rPr>
+          <w:noProof/>
+        </w:rPr>
+        <w:lastRenderedPageBreak/>
+        <w:pict w14:anchorId="19707875">
+          <v:shape id="_x0000_s1039" type="#_x0000_t202" style="position:absolute;left:0;text-align:left;margin-left:46.75pt;margin-top:77.05pt;width:274.2pt;height:32.7pt;z-index:251671040;mso-position-horizontal-relative:text;mso-position-vertical-relative:text" stroked="f">
+            <v:textbox style="mso-next-textbox:#_x0000_s1039;mso-fit-shape-to-text:t" inset="0,0,0,0">
+              <w:txbxContent>
+                <w:p>
+                  <w:pPr>
+                    <w:pStyle w:val="BodyTextKeep"/>
+                    <w:rPr>
+                      <w:noProof/>
+                    </w:rPr>
+                  </w:pPr>
+                  <w:r>
+                    <w:t xml:space="preserve">Εικόνα </w:t>
+                  </w:r>
+                  <w:r>
+                    <w:fldChar w:fldCharType="begin"/>
+                  </w:r>
+                  <w:r>
+                    <w:instrText xml:space="preserve"> STYLEREF 1 \s </w:instrText>
+                  </w:r>
+                  <w:r>
+                    <w:fldChar w:fldCharType="separate"/>
+                  </w:r>
+                  <w:r>
+                    <w:rPr>
+                      <w:noProof/>
+                    </w:rPr>
+                    <w:t>2.2</w:t>
+                  </w:r>
+                  <w:r>
+                    <w:fldChar w:fldCharType="end"/>
+                  </w:r>
+                  <w:r>
+                    <w:noBreakHyphen/>
+                  </w:r>
+                  <w:r>
+                    <w:fldChar w:fldCharType="begin"/>
+                  </w:r>
+                  <w:r>
+                    <w:instrText xml:space="preserve"> SEQ Εικόνα \* ARABIC \s 1 </w:instrText>
+                  </w:r>
+                  <w:r>
+                    <w:fldChar w:fldCharType="separate"/>
+                  </w:r>
+                  <w:r>
+                    <w:rPr>
+                      <w:noProof/>
+                    </w:rPr>
+                    <w:t>8</w:t>
+                  </w:r>
+                  <w:r>
+                    <w:fldChar w:fldCharType="end"/>
+                  </w:r>
+                  <w:r>
+                    <w:t xml:space="preserve"> Υποδοχές </w:t>
+                  </w:r>
+                  <w:r>
+                    <w:rPr>
+                      <w:lang w:val="en-US"/>
+                    </w:rPr>
+                    <w:t xml:space="preserve">USBASP </w:t>
+                  </w:r>
+                  <w:r>
+                    <w:t xml:space="preserve">και </w:t>
+                  </w:r>
+                  <w:proofErr w:type="spellStart"/>
+                  <w:r>
+                    <w:t>καλωδιοταινίας</w:t>
+                  </w:r>
+                  <w:proofErr w:type="spellEnd"/>
+                </w:p>
+              </w:txbxContent>
+            </v:textbox>
+            <w10:wrap type="topAndBottom"/>
+          </v:shape>
+        </w:pict>
+      </w:r>
+      <w:r>
+        <w:rPr>
+          <w:noProof/>
+        </w:rPr>
+        <w:drawing>
+          <wp:anchor distT="0" distB="0" distL="114300" distR="114300" simplePos="0" relativeHeight="251668480" behindDoc="0" locked="0" layoutInCell="1" allowOverlap="1" wp14:anchorId="7EE380E7" wp14:editId="13B311CD">
+            <wp:simplePos x="0" y="0"/>
+            <wp:positionH relativeFrom="column">
+              <wp:posOffset>792528</wp:posOffset>
+            </wp:positionH>
+            <wp:positionV relativeFrom="paragraph">
+              <wp:posOffset>-862905</wp:posOffset>
+            </wp:positionV>
+            <wp:extent cx="3076575" cy="1724025"/>
+            <wp:effectExtent l="0" t="0" r="0" b="0"/>
+            <wp:wrapTopAndBottom/>
+            <wp:docPr id="13" name="Picture 13"/>
+            <wp:cNvGraphicFramePr>
+              <a:graphicFrameLocks xmlns:a="http://schemas.openxmlformats.org/drawingml/2006/main" noChangeAspect="1"/>
+            </wp:cNvGraphicFramePr>
+            <a:graphic xmlns:a="http://schemas.openxmlformats.org/drawingml/2006/main">
+              <a:graphicData uri="http://schemas.openxmlformats.org/drawingml/2006/picture">
+                <pic:pic xmlns:pic="http://schemas.openxmlformats.org/drawingml/2006/picture">
+                  <pic:nvPicPr>
+                    <pic:cNvPr id="1" name=""/>
+                    <pic:cNvPicPr/>
+                  </pic:nvPicPr>
+                  <pic:blipFill>
+                    <a:blip r:embed="rId25">
+                      <a:extLst>
+                        <a:ext uri="{28A0092B-C50C-407E-A947-70E740481C1C}">
+                          <a14:useLocalDpi xmlns:a14="http://schemas.microsoft.com/office/drawing/2010/main" val="0"/>
+                        </a:ext>
+                      </a:extLst>
+                    </a:blip>
+                    <a:stretch>
+                      <a:fillRect/>
+                    </a:stretch>
+                  </pic:blipFill>
+                  <pic:spPr>
+                    <a:xfrm>
+                      <a:off x="0" y="0"/>
+                      <a:ext cx="3076575" cy="1724025"/>
+                    </a:xfrm>
+                    <a:prstGeom prst="rect">
+                      <a:avLst/>
+                    </a:prstGeom>
+                  </pic:spPr>
+                </pic:pic>
+              </a:graphicData>
+            </a:graphic>
+          </wp:anchor>
+        </w:drawing>
+      </w:r>
+      <w:r>
+        <w:rPr>
+          <w:lang w:val="el-GR"/>
+        </w:rPr>
+        <w:t xml:space="preserve"> </w:t>
+      </w:r>
+      <w:bookmarkStart w:id="16" w:name="_Hlk531298294"/>
+      <w:r>
+        <w:rPr>
+          <w:lang w:val="el-GR"/>
+        </w:rPr>
+        <w:t>Τελικό σχήμα διασύνδεσης</w:t>
+      </w:r>
+      <w:bookmarkEnd w:id="16"/>
+    </w:p>
+    <w:p>
+      <w:pPr>
+        <w:pStyle w:val="BodyText"/>
+        <w:rPr>
+          <w:lang w:eastAsia="en-US"/>
+        </w:rPr>
+      </w:pPr>
+      <w:r>
+        <w:rPr>
+          <w:lang w:eastAsia="en-US"/>
+        </w:rPr>
+        <w:t xml:space="preserve">Ολοκληρώνοντας την ανάλυση όλων των απαραίτητων εξαρτημάτων μένει να γίνει σχεδιασμός όλου του κυκλώματος του υποσυστήματος του </w:t>
+      </w:r>
+      <w:proofErr w:type="spellStart"/>
+      <w:r>
+        <w:rPr>
+          <w:lang w:val="en-US" w:eastAsia="en-US"/>
+        </w:rPr>
+        <w:t>Megaman</w:t>
+      </w:r>
+      <w:proofErr w:type="spellEnd"/>
+      <w:r>
+        <w:rPr>
+          <w:lang w:eastAsia="en-US"/>
+        </w:rPr>
+        <w:t>.</w:t>
+      </w:r>
+      <w:r>
+        <w:rPr>
+          <w:lang w:eastAsia="en-US"/>
+        </w:rPr>
+        <w:t xml:space="preserve"> Στο παρακάτω σχήμα φαίνεται όλο το υποσύστημα συμπεριλαμβάνοντας όλα τα παθητικά μέρη καθώς και η διασύνδεση του προγραμματιστή του </w:t>
+      </w:r>
+      <w:proofErr w:type="spellStart"/>
+      <w:r>
+        <w:rPr>
+          <w:lang w:eastAsia="en-US"/>
+        </w:rPr>
+        <w:t>μικροελεγκτή</w:t>
+      </w:r>
+      <w:proofErr w:type="spellEnd"/>
+      <w:r>
+        <w:rPr>
+          <w:lang w:eastAsia="en-US"/>
+        </w:rPr>
+        <w:t>.</w:t>
+      </w:r>
+    </w:p>
+    <w:p>
+      <w:pPr>
+        <w:tabs>
+          <w:tab w:val="clear" w:pos="8309"/>
+        </w:tabs>
+        <w:overflowPunct/>
+        <w:autoSpaceDE/>
+        <w:jc w:val="left"/>
+        <w:textAlignment w:val="auto"/>
+        <w:rPr>
+          <w:noProof/>
+        </w:rPr>
+      </w:pPr>
+      <w:r>
+        <w:rPr>
+          <w:noProof/>
+        </w:rPr>
+        <w:pict w14:anchorId="468C1397">
+          <v:shape id="_x0000_s1040" type="#_x0000_t202" style="position:absolute;margin-left:9.95pt;margin-top:282.75pt;width:369.85pt;height:.05pt;z-index:251672064;mso-position-horizontal-relative:text;mso-position-vertical-relative:text" stroked="f">
+            <v:textbox style="mso-fit-shape-to-text:t" inset="0,0,0,0">
+              <w:txbxContent>
+                <w:p>
+                  <w:pPr>
+                    <w:pStyle w:val="BodyTextKeep"/>
+                    <w:rPr>
+                      <w:rFonts w:ascii="Garamond" w:hAnsi="Garamond" w:cs="Garamond"/>
+                      <w:noProof/>
+                      <w:szCs w:val="20"/>
+                    </w:rPr>
+                  </w:pPr>
+                  <w:r>
+                    <w:t xml:space="preserve">Εικόνα </w:t>
+                  </w:r>
+                  <w:r>
+                    <w:fldChar w:fldCharType="begin"/>
+                  </w:r>
+                  <w:r>
+                    <w:instrText xml:space="preserve"> STYLEREF 1 \s </w:instrText>
+                  </w:r>
+                  <w:r>
+                    <w:fldChar w:fldCharType="separate"/>
+                  </w:r>
+                  <w:r>
+                    <w:rPr>
+                      <w:noProof/>
+                    </w:rPr>
+                    <w:t>2.2</w:t>
+                  </w:r>
+                  <w:r>
+                    <w:fldChar w:fldCharType="end"/>
+                  </w:r>
+                  <w:r>
+                    <w:noBreakHyphen/>
+                  </w:r>
+                  <w:r>
+                    <w:fldChar w:fldCharType="begin"/>
+                  </w:r>
+                  <w:r>
+                    <w:instrText xml:space="preserve"> SEQ Εικόνα \* ARABIC \s 1 </w:instrText>
+                  </w:r>
+                  <w:r>
+                    <w:fldChar w:fldCharType="separate"/>
+                  </w:r>
+                  <w:r>
+                    <w:rPr>
+                      <w:noProof/>
+                    </w:rPr>
+                    <w:t>9</w:t>
+                  </w:r>
+                  <w:r>
+                    <w:fldChar w:fldCharType="end"/>
+                  </w:r>
+                  <w:r>
+                    <w:t xml:space="preserve"> Βασικό διάγραμμα </w:t>
+                  </w:r>
+                  <w:proofErr w:type="spellStart"/>
+                  <w:r>
+                    <w:t>υποστυστήματος</w:t>
+                  </w:r>
+                  <w:proofErr w:type="spellEnd"/>
+                  <w:r>
+                    <w:t xml:space="preserve"> </w:t>
+                  </w:r>
+                  <w:proofErr w:type="spellStart"/>
+                  <w:r>
+                    <w:rPr>
+                      <w:lang w:val="en-US"/>
+                    </w:rPr>
+                    <w:t>Megaman</w:t>
+                  </w:r>
+                  <w:proofErr w:type="spellEnd"/>
+                </w:p>
+              </w:txbxContent>
+            </v:textbox>
+            <w10:wrap type="topAndBottom"/>
+          </v:shape>
+        </w:pict>
+      </w:r>
+      <w:r>
+        <w:rPr>
+          <w:noProof/>
+        </w:rPr>
+        <w:drawing>
+          <wp:anchor distT="0" distB="0" distL="114300" distR="114300" simplePos="0" relativeHeight="251674624" behindDoc="0" locked="0" layoutInCell="1" allowOverlap="1" wp14:anchorId="49B3FB3B" wp14:editId="57BE9C3E">
+            <wp:simplePos x="0" y="0"/>
+            <wp:positionH relativeFrom="column">
+              <wp:posOffset>126593</wp:posOffset>
+            </wp:positionH>
+            <wp:positionV relativeFrom="paragraph">
+              <wp:posOffset>229882</wp:posOffset>
+            </wp:positionV>
+            <wp:extent cx="4697095" cy="3303905"/>
+            <wp:effectExtent l="0" t="0" r="0" b="0"/>
+            <wp:wrapTopAndBottom/>
+            <wp:docPr id="17" name="Picture 17"/>
+            <wp:cNvGraphicFramePr>
+              <a:graphicFrameLocks xmlns:a="http://schemas.openxmlformats.org/drawingml/2006/main" noChangeAspect="1"/>
+            </wp:cNvGraphicFramePr>
+            <a:graphic xmlns:a="http://schemas.openxmlformats.org/drawingml/2006/main">
+              <a:graphicData uri="http://schemas.openxmlformats.org/drawingml/2006/picture">
+                <pic:pic xmlns:pic="http://schemas.openxmlformats.org/drawingml/2006/picture">
+                  <pic:nvPicPr>
+                    <pic:cNvPr id="17" name="Untitled 1.jpg"/>
+                    <pic:cNvPicPr/>
+                  </pic:nvPicPr>
+                  <pic:blipFill rotWithShape="1">
+                    <a:blip r:embed="rId26">
+                      <a:extLst>
+                        <a:ext uri="{28A0092B-C50C-407E-A947-70E740481C1C}">
+                          <a14:useLocalDpi xmlns:a14="http://schemas.microsoft.com/office/drawing/2010/main" val="0"/>
+                        </a:ext>
+                      </a:extLst>
+                    </a:blip>
+                    <a:srcRect l="4977" t="7394" r="6175" b="11727"/>
+                    <a:stretch/>
+                  </pic:blipFill>
+                  <pic:spPr bwMode="auto">
+                    <a:xfrm>
+                      <a:off x="0" y="0"/>
+                      <a:ext cx="4697095" cy="3303905"/>
+                    </a:xfrm>
+                    <a:prstGeom prst="rect">
+                      <a:avLst/>
+                    </a:prstGeom>
+                    <a:ln>
+                      <a:noFill/>
+                    </a:ln>
+                    <a:extLst>
+                      <a:ext uri="{53640926-AAD7-44D8-BBD7-CCE9431645EC}">
+                        <a14:shadowObscured xmlns:a14="http://schemas.microsoft.com/office/drawing/2010/main"/>
+                      </a:ext>
+                    </a:extLst>
+                  </pic:spPr>
+                </pic:pic>
+              </a:graphicData>
+            </a:graphic>
+            <wp14:sizeRelH relativeFrom="margin">
+              <wp14:pctWidth>0</wp14:pctWidth>
+            </wp14:sizeRelH>
+            <wp14:sizeRelV relativeFrom="margin">
+              <wp14:pctHeight>0</wp14:pctHeight>
+            </wp14:sizeRelV>
+          </wp:anchor>
+        </w:drawing>
+      </w:r>
+    </w:p>
+    <w:p>
+      <w:pPr>
+        <w:tabs>
+          <w:tab w:val="clear" w:pos="8309"/>
+        </w:tabs>
+        <w:overflowPunct/>
+        <w:autoSpaceDE/>
+        <w:jc w:val="left"/>
+        <w:textAlignment w:val="auto"/>
+      </w:pPr>
+    </w:p>
+    <w:p>
+      <w:pPr>
+        <w:tabs>
+          <w:tab w:val="clear" w:pos="8309"/>
+        </w:tabs>
+        <w:overflowPunct/>
+        <w:autoSpaceDE/>
+        <w:jc w:val="left"/>
+        <w:textAlignment w:val="auto"/>
+        <w:rPr>
+          <w:rFonts w:ascii="Times New Roman" w:hAnsi="Times New Roman" w:cs="Times New Roman"/>
+          <w:szCs w:val="24"/>
+        </w:rPr>
+      </w:pPr>
+      <w:r>
+        <w:rPr>
+          <w:rFonts w:ascii="Times New Roman" w:hAnsi="Times New Roman" w:cs="Times New Roman"/>
+          <w:szCs w:val="24"/>
+        </w:rPr>
+        <w:br w:type="page"/>
+      </w:r>
+    </w:p>
+    <w:p>
+      <w:pPr>
+        <w:pStyle w:val="Heading2"/>
+        <w:numPr>
+          <w:ilvl w:val="1"/>
+          <w:numId w:val="4"/>
+        </w:numPr>
+      </w:pPr>
+      <w:r>
+        <w:rPr>
+          <w:lang w:val="el-GR"/>
+        </w:rPr>
+        <w:lastRenderedPageBreak/>
+        <w:t xml:space="preserve">Λογισμικό </w:t>
+      </w:r>
+      <w:bookmarkStart w:id="17" w:name="_GoBack"/>
+      <w:bookmarkEnd w:id="17"/>
+    </w:p>
+    <w:p>
+      <w:pPr>
+        <w:tabs>
+          <w:tab w:val="clear" w:pos="8309"/>
+        </w:tabs>
+        <w:overflowPunct/>
+        <w:autoSpaceDE/>
+        <w:jc w:val="left"/>
+        <w:textAlignment w:val="auto"/>
+        <w:rPr>
+          <w:rFonts w:ascii="Times New Roman" w:hAnsi="Times New Roman" w:cs="Times New Roman"/>
+          <w:szCs w:val="24"/>
+        </w:rPr>
       </w:pPr>
     </w:p>
     <w:p>
@@ -6364,8 +8819,8 @@
         <w:t xml:space="preserve"> ΚΕΦΑΛΑΙΟ</w:t>
       </w:r>
     </w:p>
-    <w:bookmarkStart w:id="17" w:name="__RefHeading___Toc254781259"/>
-    <w:bookmarkEnd w:id="17"/>
+    <w:bookmarkStart w:id="18" w:name="__RefHeading___Toc254781259"/>
+    <w:bookmarkEnd w:id="18"/>
     <w:p>
       <w:pPr>
         <w:pStyle w:val="ChapterTitle"/>
@@ -6395,11 +8850,11 @@
           <w:numId w:val="4"/>
         </w:numPr>
       </w:pPr>
-      <w:bookmarkStart w:id="18" w:name="_Toc531123496"/>
+      <w:bookmarkStart w:id="19" w:name="_Toc531123496"/>
       <w:r>
         <w:t>Εισαγωγή</w:t>
       </w:r>
-      <w:bookmarkEnd w:id="18"/>
+      <w:bookmarkEnd w:id="19"/>
     </w:p>
     <w:p>
       <w:pPr>
@@ -6445,11 +8900,11 @@
       <w:r>
         <w:t>[Πατήστε και γράψτε την επικεφαλίδα]</w:t>
       </w:r>
-      <w:bookmarkStart w:id="19" w:name="_Toc531123497"/>
+      <w:bookmarkStart w:id="20" w:name="_Toc531123497"/>
       <w:r>
         <w:fldChar w:fldCharType="end"/>
       </w:r>
-      <w:bookmarkEnd w:id="19"/>
+      <w:bookmarkEnd w:id="20"/>
     </w:p>
     <w:p>
       <w:pPr>
@@ -6479,11 +8934,11 @@
           <w:numId w:val="4"/>
         </w:numPr>
       </w:pPr>
-      <w:bookmarkStart w:id="20" w:name="_Toc531123498"/>
+      <w:bookmarkStart w:id="21" w:name="_Toc531123498"/>
       <w:r>
         <w:t>Συμπεράσματα</w:t>
       </w:r>
-      <w:bookmarkEnd w:id="20"/>
+      <w:bookmarkEnd w:id="21"/>
     </w:p>
     <w:p>
       <w:pPr>
@@ -6532,8 +8987,8 @@
         <w:pStyle w:val="ChapterTitle"/>
         <w:spacing w:line="360" w:lineRule="auto"/>
       </w:pPr>
-      <w:bookmarkStart w:id="21" w:name="__RefHeading___Toc254781260"/>
-      <w:bookmarkEnd w:id="21"/>
+      <w:bookmarkStart w:id="22" w:name="__RefHeading___Toc254781260"/>
+      <w:bookmarkEnd w:id="22"/>
       <w:r>
         <w:t>ΣΥΜΠΕΡΑΣΜΑΤΑ ΚΑΙ ΜΕΛΛΟΝΤΙΚΗ ΕΡΓΑΣΙΑ</w:t>
       </w:r>
@@ -6546,11 +9001,11 @@
           <w:numId w:val="4"/>
         </w:numPr>
       </w:pPr>
-      <w:bookmarkStart w:id="22" w:name="_Toc531123499"/>
+      <w:bookmarkStart w:id="23" w:name="_Toc531123499"/>
       <w:r>
         <w:t>Εισαγωγή</w:t>
       </w:r>
-      <w:bookmarkEnd w:id="22"/>
+      <w:bookmarkEnd w:id="23"/>
     </w:p>
     <w:p>
       <w:pPr>
@@ -6596,11 +9051,11 @@
       <w:r>
         <w:t>[Πατήστε και γράψτε την επικεφαλίδα]</w:t>
       </w:r>
-      <w:bookmarkStart w:id="23" w:name="_Toc531123500"/>
+      <w:bookmarkStart w:id="24" w:name="_Toc531123500"/>
       <w:r>
         <w:fldChar w:fldCharType="end"/>
       </w:r>
-      <w:bookmarkEnd w:id="23"/>
+      <w:bookmarkEnd w:id="24"/>
     </w:p>
     <w:p>
       <w:pPr>
@@ -6639,8 +9094,8 @@
           <w:caps w:val="0"/>
         </w:rPr>
       </w:pPr>
-      <w:bookmarkStart w:id="24" w:name="__RefHeading___Toc254781261"/>
-      <w:bookmarkEnd w:id="24"/>
+      <w:bookmarkStart w:id="25" w:name="__RefHeading___Toc254781261"/>
+      <w:bookmarkEnd w:id="25"/>
       <w:r>
         <w:rPr>
           <w:caps w:val="0"/>
@@ -7260,10 +9715,10 @@
       <w:pPr>
         <w:pStyle w:val="SectionLabel"/>
       </w:pPr>
-      <w:bookmarkStart w:id="25" w:name="__RefHeading___Toc254781262"/>
-      <w:bookmarkStart w:id="26" w:name="_PictureBullets"/>
-      <w:bookmarkEnd w:id="25"/>
+      <w:bookmarkStart w:id="26" w:name="__RefHeading___Toc254781262"/>
+      <w:bookmarkStart w:id="27" w:name="_PictureBullets"/>
       <w:bookmarkEnd w:id="26"/>
+      <w:bookmarkEnd w:id="27"/>
       <w:r>
         <w:rPr>
           <w:caps w:val="0"/>
@@ -7273,10 +9728,10 @@
       </w:r>
     </w:p>
     <w:sectPr>
-      <w:headerReference w:type="default" r:id="rId20"/>
-      <w:footerReference w:type="default" r:id="rId21"/>
-      <w:headerReference w:type="first" r:id="rId22"/>
-      <w:footerReference w:type="first" r:id="rId23"/>
+      <w:headerReference w:type="default" r:id="rId27"/>
+      <w:footerReference w:type="default" r:id="rId28"/>
+      <w:headerReference w:type="first" r:id="rId29"/>
+      <w:footerReference w:type="first" r:id="rId30"/>
       <w:pgSz w:w="11906" w:h="16838"/>
       <w:pgMar w:top="2160" w:right="2268" w:bottom="2160" w:left="2268" w:header="1440" w:footer="1440" w:gutter="0"/>
       <w:cols w:space="720"/>
@@ -7765,6 +10220,92 @@
     </w:lvl>
   </w:abstractNum>
   <w:abstractNum w:abstractNumId="2" w15:restartNumberingAfterBreak="0">
+    <w:nsid w:val="28271510"/>
+    <w:multiLevelType w:val="hybridMultilevel"/>
+    <w:tmpl w:val="939E8478"/>
+    <w:lvl w:ilvl="0" w:tplc="0409000F">
+      <w:start w:val="1"/>
+      <w:numFmt w:val="decimal"/>
+      <w:lvlText w:val="%1."/>
+      <w:lvlJc w:val="left"/>
+      <w:pPr>
+        <w:ind w:left="720" w:hanging="360"/>
+      </w:pPr>
+    </w:lvl>
+    <w:lvl w:ilvl="1" w:tplc="04090019">
+      <w:start w:val="1"/>
+      <w:numFmt w:val="lowerLetter"/>
+      <w:lvlText w:val="%2."/>
+      <w:lvlJc w:val="left"/>
+      <w:pPr>
+        <w:ind w:left="1440" w:hanging="360"/>
+      </w:pPr>
+    </w:lvl>
+    <w:lvl w:ilvl="2" w:tplc="0409001B" w:tentative="1">
+      <w:start w:val="1"/>
+      <w:numFmt w:val="lowerRoman"/>
+      <w:lvlText w:val="%3."/>
+      <w:lvlJc w:val="right"/>
+      <w:pPr>
+        <w:ind w:left="2160" w:hanging="180"/>
+      </w:pPr>
+    </w:lvl>
+    <w:lvl w:ilvl="3" w:tplc="0409000F" w:tentative="1">
+      <w:start w:val="1"/>
+      <w:numFmt w:val="decimal"/>
+      <w:lvlText w:val="%4."/>
+      <w:lvlJc w:val="left"/>
+      <w:pPr>
+        <w:ind w:left="2880" w:hanging="360"/>
+      </w:pPr>
+    </w:lvl>
+    <w:lvl w:ilvl="4" w:tplc="04090019" w:tentative="1">
+      <w:start w:val="1"/>
+      <w:numFmt w:val="lowerLetter"/>
+      <w:lvlText w:val="%5."/>
+      <w:lvlJc w:val="left"/>
+      <w:pPr>
+        <w:ind w:left="3600" w:hanging="360"/>
+      </w:pPr>
+    </w:lvl>
+    <w:lvl w:ilvl="5" w:tplc="0409001B" w:tentative="1">
+      <w:start w:val="1"/>
+      <w:numFmt w:val="lowerRoman"/>
+      <w:lvlText w:val="%6."/>
+      <w:lvlJc w:val="right"/>
+      <w:pPr>
+        <w:ind w:left="4320" w:hanging="180"/>
+      </w:pPr>
+    </w:lvl>
+    <w:lvl w:ilvl="6" w:tplc="0409000F" w:tentative="1">
+      <w:start w:val="1"/>
+      <w:numFmt w:val="decimal"/>
+      <w:lvlText w:val="%7."/>
+      <w:lvlJc w:val="left"/>
+      <w:pPr>
+        <w:ind w:left="5040" w:hanging="360"/>
+      </w:pPr>
+    </w:lvl>
+    <w:lvl w:ilvl="7" w:tplc="04090019" w:tentative="1">
+      <w:start w:val="1"/>
+      <w:numFmt w:val="lowerLetter"/>
+      <w:lvlText w:val="%8."/>
+      <w:lvlJc w:val="left"/>
+      <w:pPr>
+        <w:ind w:left="5760" w:hanging="360"/>
+      </w:pPr>
+    </w:lvl>
+    <w:lvl w:ilvl="8" w:tplc="0409001B" w:tentative="1">
+      <w:start w:val="1"/>
+      <w:numFmt w:val="lowerRoman"/>
+      <w:lvlText w:val="%9."/>
+      <w:lvlJc w:val="right"/>
+      <w:pPr>
+        <w:ind w:left="6480" w:hanging="180"/>
+      </w:pPr>
+    </w:lvl>
+  </w:abstractNum>
+  <w:abstractNum w:abstractNumId="3" w15:restartNumberingAfterBreak="0">
     <w:nsid w:val="2C1609D9"/>
     <w:multiLevelType w:val="multilevel"/>
     <w:tmpl w:val="F37449B0"/>
@@ -7902,7 +10443,7 @@
       </w:rPr>
     </w:lvl>
   </w:abstractNum>
-  <w:abstractNum w:abstractNumId="3" w15:restartNumberingAfterBreak="0">
+  <w:abstractNum w:abstractNumId="4" w15:restartNumberingAfterBreak="0">
     <w:nsid w:val="2D2801D3"/>
     <w:multiLevelType w:val="hybridMultilevel"/>
     <w:tmpl w:val="31223D9C"/>
@@ -7988,7 +10529,7 @@
       </w:pPr>
     </w:lvl>
   </w:abstractNum>
-  <w:abstractNum w:abstractNumId="4" w15:restartNumberingAfterBreak="0">
+  <w:abstractNum w:abstractNumId="5" w15:restartNumberingAfterBreak="0">
     <w:nsid w:val="43A12BD0"/>
     <w:multiLevelType w:val="hybridMultilevel"/>
     <w:tmpl w:val="27C65728"/>
@@ -8074,7 +10615,7 @@
       </w:pPr>
     </w:lvl>
   </w:abstractNum>
-  <w:abstractNum w:abstractNumId="5" w15:restartNumberingAfterBreak="0">
+  <w:abstractNum w:abstractNumId="6" w15:restartNumberingAfterBreak="0">
     <w:nsid w:val="49A325EB"/>
     <w:multiLevelType w:val="multilevel"/>
     <w:tmpl w:val="BAAA8A04"/>
@@ -8135,7 +10676,7 @@
       <w:lvlJc w:val="left"/>
     </w:lvl>
   </w:abstractNum>
-  <w:abstractNum w:abstractNumId="6" w15:restartNumberingAfterBreak="0">
+  <w:abstractNum w:abstractNumId="7" w15:restartNumberingAfterBreak="0">
     <w:nsid w:val="4FD14760"/>
     <w:multiLevelType w:val="hybridMultilevel"/>
     <w:tmpl w:val="FF72457C"/>
@@ -8221,7 +10762,7 @@
       </w:pPr>
     </w:lvl>
   </w:abstractNum>
-  <w:abstractNum w:abstractNumId="7" w15:restartNumberingAfterBreak="0">
+  <w:abstractNum w:abstractNumId="8" w15:restartNumberingAfterBreak="0">
     <w:nsid w:val="50E34F6D"/>
     <w:multiLevelType w:val="multilevel"/>
     <w:tmpl w:val="C1544696"/>
@@ -8335,7 +10876,7 @@
       </w:pPr>
     </w:lvl>
   </w:abstractNum>
-  <w:abstractNum w:abstractNumId="8" w15:restartNumberingAfterBreak="0">
+  <w:abstractNum w:abstractNumId="9" w15:restartNumberingAfterBreak="0">
     <w:nsid w:val="540513B1"/>
     <w:multiLevelType w:val="multilevel"/>
     <w:tmpl w:val="395E5C6A"/>
@@ -8449,7 +10990,7 @@
       </w:pPr>
     </w:lvl>
   </w:abstractNum>
-  <w:abstractNum w:abstractNumId="9" w15:restartNumberingAfterBreak="0">
+  <w:abstractNum w:abstractNumId="10" w15:restartNumberingAfterBreak="0">
     <w:nsid w:val="5CC00C89"/>
     <w:multiLevelType w:val="hybridMultilevel"/>
     <w:tmpl w:val="326C9F84"/>
@@ -8535,7 +11076,7 @@
       </w:pPr>
     </w:lvl>
   </w:abstractNum>
-  <w:abstractNum w:abstractNumId="10" w15:restartNumberingAfterBreak="0">
+  <w:abstractNum w:abstractNumId="11" w15:restartNumberingAfterBreak="0">
     <w:nsid w:val="68E851F9"/>
     <w:multiLevelType w:val="multilevel"/>
     <w:tmpl w:val="1D14FEF4"/>
@@ -8653,31 +11194,31 @@
     <w:abstractNumId w:val="0"/>
   </w:num>
   <w:num w:numId="2">
-    <w:abstractNumId w:val="5"/>
+    <w:abstractNumId w:val="6"/>
   </w:num>
   <w:num w:numId="3">
-    <w:abstractNumId w:val="2"/>
+    <w:abstractNumId w:val="3"/>
   </w:num>
   <w:num w:numId="4">
     <w:abstractNumId w:val="1"/>
   </w:num>
   <w:num w:numId="5">
+    <w:abstractNumId w:val="9"/>
+  </w:num>
+  <w:num w:numId="6">
+    <w:abstractNumId w:val="11"/>
+  </w:num>
+  <w:num w:numId="7">
     <w:abstractNumId w:val="8"/>
   </w:num>
-  <w:num w:numId="6">
+  <w:num w:numId="8">
     <w:abstractNumId w:val="10"/>
   </w:num>
-  <w:num w:numId="7">
+  <w:num w:numId="9">
     <w:abstractNumId w:val="7"/>
   </w:num>
-  <w:num w:numId="8">
-    <w:abstractNumId w:val="9"/>
-  </w:num>
-  <w:num w:numId="9">
-    <w:abstractNumId w:val="6"/>
-  </w:num>
   <w:num w:numId="10">
-    <w:abstractNumId w:val="3"/>
+    <w:abstractNumId w:val="4"/>
   </w:num>
   <w:num w:numId="11">
     <w:abstractNumId w:val="1"/>
@@ -8710,7 +11251,10 @@
     </w:lvlOverride>
   </w:num>
   <w:num w:numId="12">
-    <w:abstractNumId w:val="4"/>
+    <w:abstractNumId w:val="5"/>
+  </w:num>
+  <w:num w:numId="13">
+    <w:abstractNumId w:val="2"/>
   </w:num>
 </w:numbering>
 </file>
@@ -9325,6 +11869,7 @@
   <w:style w:type="character" w:default="1" w:styleId="DefaultParagraphFont">
     <w:name w:val="Default Paragraph Font"/>
     <w:uiPriority w:val="1"/>
+    <w:semiHidden/>
     <w:unhideWhenUsed/>
   </w:style>
   <w:style w:type="table" w:default="1" w:styleId="TableNormal">
@@ -12212,7 +14757,7 @@
 </file>
 
 <file path=customXml/itemProps1.xml><?xml version="1.0" encoding="utf-8"?>
-<ds:datastoreItem xmlns:ds="http://schemas.openxmlformats.org/officeDocument/2006/customXml" ds:itemID="{866B6877-9B73-46C7-AD0F-C5BE1CB64223}">
+<ds:datastoreItem xmlns:ds="http://schemas.openxmlformats.org/officeDocument/2006/customXml" ds:itemID="{9CD2B867-AF24-47B1-B0AC-670AED1800BB}">
   <ds:schemaRefs>
     <ds:schemaRef ds:uri="http://schemas.openxmlformats.org/officeDocument/2006/bibliography"/>
   </ds:schemaRefs>

</xml_diff>

<commit_message>
new file:   Document/Screenshot_1.png 	modified:   Document/ptyxiaki ergasia.docx 	modified:   Document/sources.txt 	new file:   Document/~$yxiaki ergasia.docx 	new file:   Document/~WRL3692.tmp
</commit_message>
<xml_diff>
--- a/Document/ptyxiaki ergasia.docx
+++ b/Document/ptyxiaki ergasia.docx
@@ -8638,15 +8638,7 @@
                     <w:fldChar w:fldCharType="end"/>
                   </w:r>
                   <w:r>
-                    <w:t xml:space="preserve"> Βασικό διάγραμμα </w:t>
-                  </w:r>
-                  <w:proofErr w:type="spellStart"/>
-                  <w:r>
-                    <w:t>υποστυστήματος</w:t>
-                  </w:r>
-                  <w:proofErr w:type="spellEnd"/>
-                  <w:r>
-                    <w:t xml:space="preserve"> </w:t>
+                    <w:t xml:space="preserve"> Βασικό διάγραμμα υποσυστήματος </w:t>
                   </w:r>
                   <w:proofErr w:type="spellStart"/>
                   <w:r>
@@ -8771,16 +8763,1579 @@
           <w:ilvl w:val="1"/>
           <w:numId w:val="4"/>
         </w:numPr>
-      </w:pPr>
-      <w:r>
         <w:rPr>
           <w:lang w:val="el-GR"/>
         </w:rPr>
+      </w:pPr>
+      <w:r>
+        <w:rPr>
+          <w:lang w:val="el-GR"/>
+        </w:rPr>
         <w:lastRenderedPageBreak/>
-        <w:t xml:space="preserve">Λογισμικό </w:t>
-      </w:r>
+        <w:t xml:space="preserve">Πρότυπο ασύγχρονης επικοινωνίας </w:t>
+      </w:r>
+      <w:r>
+        <w:t>UART</w:t>
+      </w:r>
+      <w:r>
+        <w:rPr>
+          <w:lang w:val="el-GR"/>
+        </w:rPr>
+        <w:t xml:space="preserve"> </w:t>
+      </w:r>
+    </w:p>
+    <w:p>
+      <w:pPr>
+        <w:pStyle w:val="BodyText"/>
+        <w:rPr>
+          <w:lang w:eastAsia="en-US"/>
+        </w:rPr>
+      </w:pPr>
+      <w:r>
+        <w:rPr>
+          <w:lang w:val="en-US" w:eastAsia="en-US"/>
+        </w:rPr>
+        <w:t>To</w:t>
+      </w:r>
+      <w:r>
+        <w:rPr>
+          <w:lang w:eastAsia="en-US"/>
+        </w:rPr>
+        <w:t xml:space="preserve"> </w:t>
+      </w:r>
+      <w:r>
+        <w:rPr>
+          <w:lang w:val="en-US" w:eastAsia="en-US"/>
+        </w:rPr>
+        <w:t>UART</w:t>
+      </w:r>
+      <w:r>
+        <w:rPr>
+          <w:lang w:eastAsia="en-US"/>
+        </w:rPr>
+        <w:t xml:space="preserve"> αποτελεί ένα κύκλωμα που επιτρέπει την</w:t>
+      </w:r>
+      <w:r>
+        <w:rPr>
+          <w:lang w:eastAsia="en-US"/>
+        </w:rPr>
+        <w:t xml:space="preserve"> ασύγχρονη σειριακή</w:t>
+      </w:r>
+      <w:r>
+        <w:rPr>
+          <w:lang w:eastAsia="en-US"/>
+        </w:rPr>
+        <w:t xml:space="preserve"> επικοινωνία υπολογιστών με </w:t>
+      </w:r>
+      <w:proofErr w:type="spellStart"/>
+      <w:r>
+        <w:rPr>
+          <w:lang w:eastAsia="en-US"/>
+        </w:rPr>
+        <w:t>μικροελεγκτές</w:t>
+      </w:r>
+      <w:proofErr w:type="spellEnd"/>
+      <w:r>
+        <w:rPr>
+          <w:lang w:eastAsia="en-US"/>
+        </w:rPr>
+        <w:t xml:space="preserve">. </w:t>
+      </w:r>
+      <w:r>
+        <w:rPr>
+          <w:lang w:eastAsia="en-US"/>
+        </w:rPr>
+        <w:t xml:space="preserve">Η λέξη </w:t>
+      </w:r>
+      <w:r>
+        <w:rPr>
+          <w:lang w:val="en-US" w:eastAsia="en-US"/>
+        </w:rPr>
+        <w:t>UART</w:t>
+      </w:r>
+      <w:r>
+        <w:rPr>
+          <w:lang w:eastAsia="en-US"/>
+        </w:rPr>
+        <w:t xml:space="preserve"> σημαίνει </w:t>
+      </w:r>
+      <w:r>
+        <w:rPr>
+          <w:lang w:val="en-US" w:eastAsia="en-US"/>
+        </w:rPr>
+        <w:t>universal</w:t>
+      </w:r>
+      <w:r>
+        <w:rPr>
+          <w:lang w:eastAsia="en-US"/>
+        </w:rPr>
+        <w:t xml:space="preserve"> </w:t>
+      </w:r>
+      <w:r>
+        <w:rPr>
+          <w:lang w:val="en-US" w:eastAsia="en-US"/>
+        </w:rPr>
+        <w:t>asynchronous</w:t>
+      </w:r>
+      <w:r>
+        <w:rPr>
+          <w:lang w:eastAsia="en-US"/>
+        </w:rPr>
+        <w:t xml:space="preserve"> </w:t>
+      </w:r>
+      <w:r>
+        <w:rPr>
+          <w:lang w:val="en-US" w:eastAsia="en-US"/>
+        </w:rPr>
+        <w:t>receiver</w:t>
+      </w:r>
+      <w:r>
+        <w:rPr>
+          <w:lang w:eastAsia="en-US"/>
+        </w:rPr>
+        <w:t>/</w:t>
+      </w:r>
+      <w:r>
+        <w:rPr>
+          <w:lang w:val="en-US" w:eastAsia="en-US"/>
+        </w:rPr>
+        <w:t>transmitter</w:t>
+      </w:r>
+      <w:r>
+        <w:rPr>
+          <w:lang w:eastAsia="en-US"/>
+        </w:rPr>
+        <w:t xml:space="preserve">. </w:t>
+      </w:r>
+      <w:r>
+        <w:rPr>
+          <w:lang w:eastAsia="en-US"/>
+        </w:rPr>
+        <w:t xml:space="preserve">Στην συγκεκριμένη υλοποίηση επειδή δεν χρησιμοποιείται εξωτερικός κρύσταλλος για αλλαγή του ρολογιού του </w:t>
+      </w:r>
+      <w:proofErr w:type="spellStart"/>
+      <w:r>
+        <w:rPr>
+          <w:lang w:eastAsia="en-US"/>
+        </w:rPr>
+        <w:t>μικροελεγκτή</w:t>
+      </w:r>
+      <w:proofErr w:type="spellEnd"/>
+      <w:r>
+        <w:rPr>
+          <w:lang w:eastAsia="en-US"/>
+        </w:rPr>
+        <w:t xml:space="preserve"> προτιμήθηκε να χρησιμοποιηθεί το εσωτερικό ενσωματωμένο ρολόι του </w:t>
+      </w:r>
+      <w:proofErr w:type="spellStart"/>
+      <w:r>
+        <w:rPr>
+          <w:lang w:eastAsia="en-US"/>
+        </w:rPr>
+        <w:t>μικροελεγκτή</w:t>
+      </w:r>
+      <w:proofErr w:type="spellEnd"/>
+      <w:r>
+        <w:rPr>
+          <w:lang w:eastAsia="en-US"/>
+        </w:rPr>
+        <w:t xml:space="preserve">, αυτό έχει ως αποτέλεσμα η επικοινωνία μέσω </w:t>
+      </w:r>
+      <w:r>
+        <w:rPr>
+          <w:lang w:val="en-US" w:eastAsia="en-US"/>
+        </w:rPr>
+        <w:t>UART</w:t>
+      </w:r>
+      <w:r>
+        <w:rPr>
+          <w:lang w:eastAsia="en-US"/>
+        </w:rPr>
+        <w:t xml:space="preserve"> </w:t>
+      </w:r>
+      <w:r>
+        <w:rPr>
+          <w:lang w:eastAsia="en-US"/>
+        </w:rPr>
+        <w:t xml:space="preserve">να γίνεται στα 1200 </w:t>
+      </w:r>
+      <w:r>
+        <w:rPr>
+          <w:lang w:val="en-US" w:eastAsia="en-US"/>
+        </w:rPr>
+        <w:t>baud</w:t>
+      </w:r>
+      <w:r>
+        <w:rPr>
+          <w:lang w:eastAsia="en-US"/>
+        </w:rPr>
+        <w:t xml:space="preserve"> </w:t>
+      </w:r>
+      <w:r>
+        <w:rPr>
+          <w:lang w:val="en-US" w:eastAsia="en-US"/>
+        </w:rPr>
+        <w:t>rate</w:t>
+      </w:r>
+      <w:r>
+        <w:rPr>
+          <w:lang w:eastAsia="en-US"/>
+        </w:rPr>
+        <w:t xml:space="preserve">. </w:t>
+      </w:r>
+    </w:p>
+    <w:p>
+      <w:pPr>
+        <w:pStyle w:val="Heading2"/>
+        <w:numPr>
+          <w:ilvl w:val="2"/>
+          <w:numId w:val="4"/>
+        </w:numPr>
+      </w:pPr>
+      <w:r>
+        <w:rPr>
+          <w:lang w:val="el-GR"/>
+        </w:rPr>
+        <w:t xml:space="preserve">Λειτουργία </w:t>
+      </w:r>
+      <w:r>
+        <w:t>UART</w:t>
+      </w:r>
+    </w:p>
+    <w:p>
+      <w:pPr>
+        <w:pStyle w:val="BodyText"/>
+        <w:rPr>
+          <w:lang w:eastAsia="en-US"/>
+        </w:rPr>
+      </w:pPr>
+      <w:r>
+        <w:rPr>
+          <w:noProof/>
+          <w:lang w:eastAsia="en-US"/>
+        </w:rPr>
+        <w:drawing>
+          <wp:anchor distT="0" distB="0" distL="114300" distR="114300" simplePos="0" relativeHeight="251657216" behindDoc="0" locked="0" layoutInCell="1" allowOverlap="1" wp14:anchorId="1EBB57A1" wp14:editId="584F439D">
+            <wp:simplePos x="0" y="0"/>
+            <wp:positionH relativeFrom="column">
+              <wp:posOffset>-688897</wp:posOffset>
+            </wp:positionH>
+            <wp:positionV relativeFrom="paragraph">
+              <wp:posOffset>2089571</wp:posOffset>
+            </wp:positionV>
+            <wp:extent cx="6093460" cy="577850"/>
+            <wp:effectExtent l="0" t="0" r="0" b="0"/>
+            <wp:wrapTopAndBottom/>
+            <wp:docPr id="15" name="Picture 15"/>
+            <wp:cNvGraphicFramePr>
+              <a:graphicFrameLocks xmlns:a="http://schemas.openxmlformats.org/drawingml/2006/main" noChangeAspect="1"/>
+            </wp:cNvGraphicFramePr>
+            <a:graphic xmlns:a="http://schemas.openxmlformats.org/drawingml/2006/main">
+              <a:graphicData uri="http://schemas.openxmlformats.org/drawingml/2006/picture">
+                <pic:pic xmlns:pic="http://schemas.openxmlformats.org/drawingml/2006/picture">
+                  <pic:nvPicPr>
+                    <pic:cNvPr id="15" name="Screenshot_1.png"/>
+                    <pic:cNvPicPr/>
+                  </pic:nvPicPr>
+                  <pic:blipFill>
+                    <a:blip r:embed="rId27">
+                      <a:extLst>
+                        <a:ext uri="{28A0092B-C50C-407E-A947-70E740481C1C}">
+                          <a14:useLocalDpi xmlns:a14="http://schemas.microsoft.com/office/drawing/2010/main" val="0"/>
+                        </a:ext>
+                      </a:extLst>
+                    </a:blip>
+                    <a:stretch>
+                      <a:fillRect/>
+                    </a:stretch>
+                  </pic:blipFill>
+                  <pic:spPr>
+                    <a:xfrm>
+                      <a:off x="0" y="0"/>
+                      <a:ext cx="6093460" cy="577850"/>
+                    </a:xfrm>
+                    <a:prstGeom prst="rect">
+                      <a:avLst/>
+                    </a:prstGeom>
+                  </pic:spPr>
+                </pic:pic>
+              </a:graphicData>
+            </a:graphic>
+            <wp14:sizeRelH relativeFrom="margin">
+              <wp14:pctWidth>0</wp14:pctWidth>
+            </wp14:sizeRelH>
+            <wp14:sizeRelV relativeFrom="margin">
+              <wp14:pctHeight>0</wp14:pctHeight>
+            </wp14:sizeRelV>
+          </wp:anchor>
+        </w:drawing>
+      </w:r>
+      <w:r>
+        <w:rPr>
+          <w:noProof/>
+        </w:rPr>
+        <w:pict w14:anchorId="01859393">
+          <v:shape id="_x0000_s1042" type="#_x0000_t202" style="position:absolute;left:0;text-align:left;margin-left:57.8pt;margin-top:225.1pt;width:252.25pt;height:21.85pt;z-index:251677696;mso-position-horizontal-relative:text;mso-position-vertical-relative:text" stroked="f">
+            <v:textbox inset="0,0,0,0">
+              <w:txbxContent>
+                <w:p>
+                  <w:pPr>
+                    <w:pStyle w:val="BodyTextKeep"/>
+                    <w:rPr>
+                      <w:noProof/>
+                    </w:rPr>
+                  </w:pPr>
+                  <w:r>
+                    <w:t xml:space="preserve">Εικόνα </w:t>
+                  </w:r>
+                  <w:r>
+                    <w:fldChar w:fldCharType="begin"/>
+                  </w:r>
+                  <w:r>
+                    <w:instrText xml:space="preserve"> STYLEREF 1 \s </w:instrText>
+                  </w:r>
+                  <w:r>
+                    <w:fldChar w:fldCharType="separate"/>
+                  </w:r>
+                  <w:r>
+                    <w:rPr>
+                      <w:noProof/>
+                    </w:rPr>
+                    <w:t>2.2</w:t>
+                  </w:r>
+                  <w:r>
+                    <w:fldChar w:fldCharType="end"/>
+                  </w:r>
+                  <w:r>
+                    <w:noBreakHyphen/>
+                  </w:r>
+                  <w:r>
+                    <w:fldChar w:fldCharType="begin"/>
+                  </w:r>
+                  <w:r>
+                    <w:instrText xml:space="preserve"> SEQ Εικόνα \* ARABIC \s 1 </w:instrText>
+                  </w:r>
+                  <w:r>
+                    <w:fldChar w:fldCharType="separate"/>
+                  </w:r>
+                  <w:r>
+                    <w:rPr>
+                      <w:noProof/>
+                    </w:rPr>
+                    <w:t>10</w:t>
+                  </w:r>
+                  <w:r>
+                    <w:fldChar w:fldCharType="end"/>
+                  </w:r>
+                  <w:r>
+                    <w:t xml:space="preserve"> Πλαίσιο επικοινωνίας </w:t>
+                  </w:r>
+                  <w:r>
+                    <w:rPr>
+                      <w:lang w:val="en-US"/>
+                    </w:rPr>
+                    <w:t>UART</w:t>
+                  </w:r>
+                </w:p>
+              </w:txbxContent>
+            </v:textbox>
+            <w10:wrap type="topAndBottom"/>
+          </v:shape>
+        </w:pict>
+      </w:r>
+      <w:r>
+        <w:rPr>
+          <w:lang w:eastAsia="en-US"/>
+        </w:rPr>
+        <w:t xml:space="preserve">Το </w:t>
+      </w:r>
+      <w:r>
+        <w:rPr>
+          <w:lang w:val="en-US" w:eastAsia="en-US"/>
+        </w:rPr>
+        <w:t>UART</w:t>
+      </w:r>
+      <w:r>
+        <w:rPr>
+          <w:lang w:eastAsia="en-US"/>
+        </w:rPr>
+        <w:t xml:space="preserve"> </w:t>
+      </w:r>
+      <w:r>
+        <w:rPr>
+          <w:lang w:eastAsia="en-US"/>
+        </w:rPr>
+        <w:t xml:space="preserve">αποστέλλει </w:t>
+      </w:r>
+      <w:r>
+        <w:rPr>
+          <w:lang w:val="en-US" w:eastAsia="en-US"/>
+        </w:rPr>
+        <w:t>bytes</w:t>
+      </w:r>
+      <w:r>
+        <w:rPr>
+          <w:lang w:eastAsia="en-US"/>
+        </w:rPr>
+        <w:t xml:space="preserve"> </w:t>
+      </w:r>
+      <w:r>
+        <w:rPr>
+          <w:lang w:eastAsia="en-US"/>
+        </w:rPr>
+        <w:t xml:space="preserve">δεδομένων σε σειριακή μορφή ως </w:t>
+      </w:r>
+      <w:r>
+        <w:rPr>
+          <w:lang w:val="en-US" w:eastAsia="en-US"/>
+        </w:rPr>
+        <w:t>bits</w:t>
+      </w:r>
+      <w:r>
+        <w:rPr>
+          <w:lang w:eastAsia="en-US"/>
+        </w:rPr>
+        <w:t>.</w:t>
+      </w:r>
+      <w:r>
+        <w:rPr>
+          <w:lang w:eastAsia="en-US"/>
+        </w:rPr>
+        <w:t xml:space="preserve"> Στην πλευρά της συσκευής που δέχεται τα δεδομένα χρησιμοποιείται άλλο ένα </w:t>
+      </w:r>
+      <w:r>
+        <w:rPr>
+          <w:lang w:val="en-US" w:eastAsia="en-US"/>
+        </w:rPr>
+        <w:t>UART</w:t>
+      </w:r>
+      <w:r>
+        <w:rPr>
+          <w:lang w:eastAsia="en-US"/>
+        </w:rPr>
+        <w:t xml:space="preserve"> </w:t>
+      </w:r>
+      <w:r>
+        <w:rPr>
+          <w:lang w:eastAsia="en-US"/>
+        </w:rPr>
+        <w:t xml:space="preserve">που συλλέγει τα </w:t>
+      </w:r>
+      <w:r>
+        <w:rPr>
+          <w:lang w:val="en-US" w:eastAsia="en-US"/>
+        </w:rPr>
+        <w:t>bits</w:t>
+      </w:r>
+      <w:r>
+        <w:rPr>
+          <w:lang w:eastAsia="en-US"/>
+        </w:rPr>
+        <w:t xml:space="preserve"> </w:t>
+      </w:r>
+      <w:r>
+        <w:rPr>
+          <w:lang w:eastAsia="en-US"/>
+        </w:rPr>
+        <w:t xml:space="preserve">και αναδημιουργεί τα </w:t>
+      </w:r>
+      <w:r>
+        <w:rPr>
+          <w:lang w:val="en-US" w:eastAsia="en-US"/>
+        </w:rPr>
+        <w:t>bytes</w:t>
+      </w:r>
+      <w:r>
+        <w:rPr>
+          <w:lang w:eastAsia="en-US"/>
+        </w:rPr>
+        <w:t xml:space="preserve">  </w:t>
+      </w:r>
+      <w:r>
+        <w:rPr>
+          <w:lang w:eastAsia="en-US"/>
+        </w:rPr>
+        <w:t xml:space="preserve">της αρχικής πληροφορίας. Κάθε ένα </w:t>
+      </w:r>
+      <w:r>
+        <w:rPr>
+          <w:lang w:val="en-US" w:eastAsia="en-US"/>
+        </w:rPr>
+        <w:t>UART</w:t>
+      </w:r>
+      <w:r>
+        <w:rPr>
+          <w:lang w:eastAsia="en-US"/>
+        </w:rPr>
+        <w:t xml:space="preserve"> </w:t>
+      </w:r>
+      <w:r>
+        <w:rPr>
+          <w:lang w:eastAsia="en-US"/>
+        </w:rPr>
+        <w:t xml:space="preserve">περιέχει έναν </w:t>
+      </w:r>
+      <w:proofErr w:type="spellStart"/>
+      <w:r>
+        <w:rPr>
+          <w:lang w:eastAsia="en-US"/>
+        </w:rPr>
+        <w:t>καταχωρητή</w:t>
+      </w:r>
+      <w:proofErr w:type="spellEnd"/>
+      <w:r>
+        <w:rPr>
+          <w:lang w:eastAsia="en-US"/>
+        </w:rPr>
+        <w:t xml:space="preserve"> ολίσθησης για την μετατροπή σειριακής μορφής σε παράλληλης. Η συγκεκριμένη συσκευή αποστέλλει πλαίσια πληροφορίας των 10 </w:t>
+      </w:r>
+      <w:r>
+        <w:rPr>
+          <w:lang w:val="en-US" w:eastAsia="en-US"/>
+        </w:rPr>
+        <w:t>bits</w:t>
+      </w:r>
+      <w:r>
+        <w:rPr>
+          <w:lang w:eastAsia="en-US"/>
+        </w:rPr>
+        <w:t xml:space="preserve"> </w:t>
+      </w:r>
+      <w:r>
+        <w:rPr>
+          <w:lang w:eastAsia="en-US"/>
+        </w:rPr>
+        <w:t xml:space="preserve">από τα οποία το πρώτο είναι το </w:t>
+      </w:r>
+      <w:r>
+        <w:rPr>
+          <w:lang w:val="en-US" w:eastAsia="en-US"/>
+        </w:rPr>
+        <w:t>bit</w:t>
+      </w:r>
+      <w:r>
+        <w:rPr>
+          <w:lang w:eastAsia="en-US"/>
+        </w:rPr>
+        <w:t xml:space="preserve"> </w:t>
+      </w:r>
+      <w:r>
+        <w:rPr>
+          <w:lang w:eastAsia="en-US"/>
+        </w:rPr>
+        <w:t xml:space="preserve">εκκίνησης και το τελευταίο το </w:t>
+      </w:r>
+      <w:r>
+        <w:rPr>
+          <w:lang w:val="en-US" w:eastAsia="en-US"/>
+        </w:rPr>
+        <w:t>bit</w:t>
+      </w:r>
+      <w:r>
+        <w:rPr>
+          <w:lang w:eastAsia="en-US"/>
+        </w:rPr>
+        <w:t xml:space="preserve"> </w:t>
+      </w:r>
+      <w:r>
+        <w:rPr>
+          <w:lang w:eastAsia="en-US"/>
+        </w:rPr>
+        <w:t>διακοπής.</w:t>
+      </w:r>
+    </w:p>
+    <w:p>
+      <w:pPr>
+        <w:pStyle w:val="BodyText"/>
+        <w:rPr>
+          <w:lang w:eastAsia="en-US"/>
+        </w:rPr>
+      </w:pPr>
+    </w:p>
+    <w:p>
+      <w:pPr>
+        <w:pStyle w:val="BodyText"/>
+        <w:rPr>
+          <w:lang w:eastAsia="en-US"/>
+        </w:rPr>
+      </w:pPr>
+    </w:p>
+    <w:p>
+      <w:pPr>
+        <w:pStyle w:val="BodyText"/>
+        <w:rPr>
+          <w:lang w:eastAsia="en-US"/>
+        </w:rPr>
+      </w:pPr>
+    </w:p>
+    <w:p>
+      <w:pPr>
+        <w:pStyle w:val="Heading2"/>
+        <w:numPr>
+          <w:ilvl w:val="1"/>
+          <w:numId w:val="4"/>
+        </w:numPr>
+        <w:rPr>
+          <w:lang w:val="el-GR"/>
+        </w:rPr>
+      </w:pPr>
+      <w:r>
+        <w:rPr>
+          <w:lang w:val="el-GR"/>
+        </w:rPr>
+        <w:lastRenderedPageBreak/>
+        <w:t>Απαιτούμενο λ</w:t>
+      </w:r>
+      <w:r>
+        <w:rPr>
+          <w:lang w:val="el-GR"/>
+        </w:rPr>
+        <w:t>ογισμικό προγραμματισμού</w:t>
+      </w:r>
+    </w:p>
+    <w:p>
+      <w:pPr>
+        <w:tabs>
+          <w:tab w:val="clear" w:pos="8309"/>
+        </w:tabs>
+        <w:overflowPunct/>
+        <w:autoSpaceDE/>
+        <w:spacing w:line="360" w:lineRule="auto"/>
+        <w:jc w:val="left"/>
+        <w:textAlignment w:val="auto"/>
+        <w:rPr>
+          <w:rFonts w:ascii="Times New Roman" w:hAnsi="Times New Roman" w:cs="Times New Roman"/>
+          <w:szCs w:val="24"/>
+          <w:lang w:eastAsia="en-US"/>
+        </w:rPr>
+      </w:pPr>
+      <w:r>
+        <w:rPr>
+          <w:rFonts w:ascii="Times New Roman" w:hAnsi="Times New Roman" w:cs="Times New Roman"/>
+          <w:szCs w:val="24"/>
+          <w:lang w:eastAsia="en-US"/>
+        </w:rPr>
+        <w:t xml:space="preserve">Για να γίνει η ανάπτυξη του απαραίτητου λογισμικού και για την λειτουργία του συστήματος θα χρειαστεί μια πληθώρα λογισμικού. Απαιτείται λογισμικό για την λειτουργία του </w:t>
+      </w:r>
+      <w:r>
+        <w:rPr>
+          <w:rFonts w:ascii="Times New Roman" w:hAnsi="Times New Roman" w:cs="Times New Roman"/>
+          <w:szCs w:val="24"/>
+          <w:lang w:eastAsia="en-US"/>
+        </w:rPr>
+        <w:t>Raspberry</w:t>
+      </w:r>
+      <w:r>
+        <w:rPr>
+          <w:rFonts w:ascii="Times New Roman" w:hAnsi="Times New Roman" w:cs="Times New Roman"/>
+          <w:szCs w:val="24"/>
+          <w:lang w:eastAsia="en-US"/>
+        </w:rPr>
+        <w:t xml:space="preserve"> </w:t>
+      </w:r>
+      <w:r>
+        <w:rPr>
+          <w:rFonts w:ascii="Times New Roman" w:hAnsi="Times New Roman" w:cs="Times New Roman"/>
+          <w:szCs w:val="24"/>
+          <w:lang w:eastAsia="en-US"/>
+        </w:rPr>
+        <w:t>Pi</w:t>
+      </w:r>
+      <w:r>
+        <w:rPr>
+          <w:rFonts w:ascii="Times New Roman" w:hAnsi="Times New Roman" w:cs="Times New Roman"/>
+          <w:szCs w:val="24"/>
+          <w:lang w:eastAsia="en-US"/>
+        </w:rPr>
+        <w:t xml:space="preserve"> </w:t>
+      </w:r>
+      <w:r>
+        <w:rPr>
+          <w:rFonts w:ascii="Times New Roman" w:hAnsi="Times New Roman" w:cs="Times New Roman"/>
+          <w:szCs w:val="24"/>
+          <w:lang w:eastAsia="en-US"/>
+        </w:rPr>
+        <w:t xml:space="preserve">,για την συγγραφή του </w:t>
+      </w:r>
+      <w:proofErr w:type="spellStart"/>
+      <w:r>
+        <w:rPr>
+          <w:rFonts w:ascii="Times New Roman" w:hAnsi="Times New Roman" w:cs="Times New Roman"/>
+          <w:szCs w:val="24"/>
+          <w:lang w:eastAsia="en-US"/>
+        </w:rPr>
+        <w:t>Firmware</w:t>
+      </w:r>
+      <w:proofErr w:type="spellEnd"/>
+      <w:r>
+        <w:rPr>
+          <w:rFonts w:ascii="Times New Roman" w:hAnsi="Times New Roman" w:cs="Times New Roman"/>
+          <w:szCs w:val="24"/>
+          <w:lang w:eastAsia="en-US"/>
+        </w:rPr>
+        <w:t xml:space="preserve"> </w:t>
+      </w:r>
+      <w:r>
+        <w:rPr>
+          <w:rFonts w:ascii="Times New Roman" w:hAnsi="Times New Roman" w:cs="Times New Roman"/>
+          <w:szCs w:val="24"/>
+          <w:lang w:eastAsia="en-US"/>
+        </w:rPr>
+        <w:t xml:space="preserve">του </w:t>
+      </w:r>
+      <w:proofErr w:type="spellStart"/>
+      <w:r>
+        <w:rPr>
+          <w:rFonts w:ascii="Times New Roman" w:hAnsi="Times New Roman" w:cs="Times New Roman"/>
+          <w:szCs w:val="24"/>
+          <w:lang w:eastAsia="en-US"/>
+        </w:rPr>
+        <w:t>μικροελεγκτή</w:t>
+      </w:r>
+      <w:proofErr w:type="spellEnd"/>
+      <w:r>
+        <w:rPr>
+          <w:rFonts w:ascii="Times New Roman" w:hAnsi="Times New Roman" w:cs="Times New Roman"/>
+          <w:szCs w:val="24"/>
+          <w:lang w:eastAsia="en-US"/>
+        </w:rPr>
+        <w:t xml:space="preserve">, για το </w:t>
+      </w:r>
+      <w:proofErr w:type="spellStart"/>
+      <w:r>
+        <w:rPr>
+          <w:rFonts w:ascii="Times New Roman" w:hAnsi="Times New Roman" w:cs="Times New Roman"/>
+          <w:szCs w:val="24"/>
+          <w:lang w:eastAsia="en-US"/>
+        </w:rPr>
+        <w:t>compilation</w:t>
+      </w:r>
+      <w:proofErr w:type="spellEnd"/>
+      <w:r>
+        <w:rPr>
+          <w:rFonts w:ascii="Times New Roman" w:hAnsi="Times New Roman" w:cs="Times New Roman"/>
+          <w:szCs w:val="24"/>
+          <w:lang w:eastAsia="en-US"/>
+        </w:rPr>
+        <w:t xml:space="preserve"> </w:t>
+      </w:r>
+      <w:r>
+        <w:rPr>
+          <w:rFonts w:ascii="Times New Roman" w:hAnsi="Times New Roman" w:cs="Times New Roman"/>
+          <w:szCs w:val="24"/>
+          <w:lang w:eastAsia="en-US"/>
+        </w:rPr>
+        <w:t xml:space="preserve">του </w:t>
+      </w:r>
+      <w:r>
+        <w:rPr>
+          <w:rFonts w:ascii="Times New Roman" w:hAnsi="Times New Roman" w:cs="Times New Roman"/>
+          <w:szCs w:val="24"/>
+          <w:lang w:eastAsia="en-US"/>
+        </w:rPr>
+        <w:t>firmware</w:t>
+      </w:r>
+      <w:r>
+        <w:rPr>
+          <w:rFonts w:ascii="Times New Roman" w:hAnsi="Times New Roman" w:cs="Times New Roman"/>
+          <w:szCs w:val="24"/>
+          <w:lang w:eastAsia="en-US"/>
+        </w:rPr>
+        <w:t xml:space="preserve"> </w:t>
+      </w:r>
+      <w:r>
+        <w:rPr>
+          <w:rFonts w:ascii="Times New Roman" w:hAnsi="Times New Roman" w:cs="Times New Roman"/>
+          <w:szCs w:val="24"/>
+          <w:lang w:eastAsia="en-US"/>
+        </w:rPr>
+        <w:t>και την μετατροπή του σε αρχείο .</w:t>
+      </w:r>
+      <w:r>
+        <w:rPr>
+          <w:rFonts w:ascii="Times New Roman" w:hAnsi="Times New Roman" w:cs="Times New Roman"/>
+          <w:szCs w:val="24"/>
+          <w:lang w:eastAsia="en-US"/>
+        </w:rPr>
+        <w:t>hex</w:t>
+      </w:r>
+      <w:r>
+        <w:rPr>
+          <w:rFonts w:ascii="Times New Roman" w:hAnsi="Times New Roman" w:cs="Times New Roman"/>
+          <w:szCs w:val="24"/>
+          <w:lang w:eastAsia="en-US"/>
+        </w:rPr>
+        <w:t xml:space="preserve"> </w:t>
+      </w:r>
+      <w:r>
+        <w:rPr>
+          <w:rFonts w:ascii="Times New Roman" w:hAnsi="Times New Roman" w:cs="Times New Roman"/>
+          <w:szCs w:val="24"/>
+          <w:lang w:eastAsia="en-US"/>
+        </w:rPr>
+        <w:t xml:space="preserve">καθώς και για την εγγραφή του στον </w:t>
+      </w:r>
+      <w:proofErr w:type="spellStart"/>
+      <w:r>
+        <w:rPr>
+          <w:rFonts w:ascii="Times New Roman" w:hAnsi="Times New Roman" w:cs="Times New Roman"/>
+          <w:szCs w:val="24"/>
+          <w:lang w:eastAsia="en-US"/>
+        </w:rPr>
+        <w:t>μικροελεγκτή</w:t>
+      </w:r>
+      <w:proofErr w:type="spellEnd"/>
+      <w:r>
+        <w:rPr>
+          <w:rFonts w:ascii="Times New Roman" w:hAnsi="Times New Roman" w:cs="Times New Roman"/>
+          <w:szCs w:val="24"/>
+          <w:lang w:eastAsia="en-US"/>
+        </w:rPr>
+        <w:t>.</w:t>
+      </w:r>
+    </w:p>
+    <w:p>
+      <w:pPr>
+        <w:tabs>
+          <w:tab w:val="clear" w:pos="8309"/>
+        </w:tabs>
+        <w:overflowPunct/>
+        <w:autoSpaceDE/>
+        <w:spacing w:line="360" w:lineRule="auto"/>
+        <w:jc w:val="left"/>
+        <w:textAlignment w:val="auto"/>
+        <w:rPr>
+          <w:rFonts w:ascii="Times New Roman" w:hAnsi="Times New Roman" w:cs="Times New Roman"/>
+          <w:szCs w:val="24"/>
+          <w:lang w:eastAsia="en-US"/>
+        </w:rPr>
+      </w:pPr>
+      <w:r>
+        <w:rPr>
+          <w:rFonts w:ascii="Times New Roman" w:hAnsi="Times New Roman" w:cs="Times New Roman"/>
+          <w:szCs w:val="24"/>
+          <w:lang w:eastAsia="en-US"/>
+        </w:rPr>
+        <w:t xml:space="preserve">Τέλος θα χρειαστεί λογισμικό για την συγγραφή του </w:t>
+      </w:r>
+      <w:r>
+        <w:rPr>
+          <w:rFonts w:ascii="Times New Roman" w:hAnsi="Times New Roman" w:cs="Times New Roman"/>
+          <w:szCs w:val="24"/>
+          <w:lang w:eastAsia="en-US"/>
+        </w:rPr>
+        <w:t>Electro</w:t>
+      </w:r>
+      <w:r>
+        <w:rPr>
+          <w:rFonts w:ascii="Times New Roman" w:hAnsi="Times New Roman" w:cs="Times New Roman"/>
+          <w:szCs w:val="24"/>
+          <w:lang w:eastAsia="en-US"/>
+        </w:rPr>
+        <w:t xml:space="preserve"> </w:t>
+      </w:r>
+      <w:r>
+        <w:rPr>
+          <w:rFonts w:ascii="Times New Roman" w:hAnsi="Times New Roman" w:cs="Times New Roman"/>
+          <w:szCs w:val="24"/>
+          <w:lang w:eastAsia="en-US"/>
+        </w:rPr>
+        <w:t>, του λογισμικού που κάνει λήψη και επεξεργασία των αναλογικών μετρήσεων. Παρακάτω θα παρουσιαστεί το απαραίτητο λογισμικό.</w:t>
+      </w:r>
+    </w:p>
+    <w:p>
+      <w:pPr>
+        <w:tabs>
+          <w:tab w:val="clear" w:pos="8309"/>
+        </w:tabs>
+        <w:overflowPunct/>
+        <w:autoSpaceDE/>
+        <w:jc w:val="left"/>
+        <w:textAlignment w:val="auto"/>
+        <w:rPr>
+          <w:rFonts w:ascii="Times New Roman" w:hAnsi="Times New Roman" w:cs="Times New Roman"/>
+          <w:szCs w:val="24"/>
+        </w:rPr>
+      </w:pPr>
+    </w:p>
+    <w:p>
+      <w:pPr>
+        <w:pStyle w:val="Heading2"/>
+        <w:numPr>
+          <w:ilvl w:val="2"/>
+          <w:numId w:val="4"/>
+        </w:numPr>
+        <w:rPr>
+          <w:lang w:val="el-GR"/>
+        </w:rPr>
+      </w:pPr>
+      <w:r>
+        <w:t>Raspbian</w:t>
+      </w:r>
+    </w:p>
+    <w:p>
+      <w:pPr>
+        <w:pStyle w:val="BodyText"/>
+        <w:rPr>
+          <w:lang w:eastAsia="en-US"/>
+        </w:rPr>
+      </w:pPr>
+      <w:r>
+        <w:rPr>
+          <w:lang w:eastAsia="en-US"/>
+        </w:rPr>
+        <w:t xml:space="preserve">Το </w:t>
+      </w:r>
+      <w:r>
+        <w:rPr>
+          <w:lang w:val="en-US" w:eastAsia="en-US"/>
+        </w:rPr>
+        <w:t>Raspbian</w:t>
+      </w:r>
+      <w:r>
+        <w:rPr>
+          <w:lang w:eastAsia="en-US"/>
+        </w:rPr>
+        <w:t xml:space="preserve"> </w:t>
+      </w:r>
+      <w:r>
+        <w:rPr>
+          <w:lang w:eastAsia="en-US"/>
+        </w:rPr>
+        <w:t xml:space="preserve">είναι το λειτουργικό που χρησιμοποιείται στο </w:t>
+      </w:r>
+      <w:r>
+        <w:rPr>
+          <w:lang w:val="en-US" w:eastAsia="en-US"/>
+        </w:rPr>
+        <w:t>Raspberry</w:t>
+      </w:r>
+      <w:r>
+        <w:rPr>
+          <w:lang w:eastAsia="en-US"/>
+        </w:rPr>
+        <w:t xml:space="preserve"> </w:t>
+      </w:r>
+      <w:r>
+        <w:rPr>
+          <w:lang w:val="en-US" w:eastAsia="en-US"/>
+        </w:rPr>
+        <w:t>Pi</w:t>
+      </w:r>
+      <w:r>
+        <w:rPr>
+          <w:lang w:eastAsia="en-US"/>
+        </w:rPr>
+        <w:t xml:space="preserve">. Είναι ένα λειτουργικό βασισμένο στο </w:t>
+      </w:r>
+      <w:r>
+        <w:rPr>
+          <w:lang w:val="en-US" w:eastAsia="en-US"/>
+        </w:rPr>
+        <w:t>Debian</w:t>
+      </w:r>
+      <w:r>
+        <w:rPr>
+          <w:lang w:eastAsia="en-US"/>
+        </w:rPr>
+        <w:t xml:space="preserve"> </w:t>
+      </w:r>
+      <w:r>
+        <w:rPr>
+          <w:lang w:eastAsia="en-US"/>
+        </w:rPr>
+        <w:t xml:space="preserve">και από το </w:t>
+      </w:r>
+      <w:r>
+        <w:rPr>
+          <w:lang w:eastAsia="en-US"/>
+        </w:rPr>
+        <w:t xml:space="preserve">2015 </w:t>
+      </w:r>
+      <w:r>
+        <w:rPr>
+          <w:lang w:eastAsia="en-US"/>
+        </w:rPr>
+        <w:t xml:space="preserve">προσφέρεται επίσημα από τον δημιουργό του </w:t>
+      </w:r>
+      <w:r>
+        <w:rPr>
+          <w:lang w:val="en-US" w:eastAsia="en-US"/>
+        </w:rPr>
+        <w:t>Raspberry</w:t>
+      </w:r>
+      <w:r>
+        <w:rPr>
+          <w:lang w:eastAsia="en-US"/>
+        </w:rPr>
+        <w:t xml:space="preserve"> </w:t>
+      </w:r>
+      <w:r>
+        <w:rPr>
+          <w:lang w:eastAsia="en-US"/>
+        </w:rPr>
+        <w:t>ως το κύριο λειτουργικό σύστημα.</w:t>
+      </w:r>
+    </w:p>
+    <w:p>
+      <w:pPr>
+        <w:pStyle w:val="Heading2"/>
+        <w:numPr>
+          <w:ilvl w:val="2"/>
+          <w:numId w:val="11"/>
+        </w:numPr>
+        <w:textAlignment w:val="auto"/>
+      </w:pPr>
+      <w:r>
+        <w:t>GCC – AVR GCC</w:t>
+      </w:r>
+    </w:p>
+    <w:p>
+      <w:pPr>
+        <w:pStyle w:val="BodyText"/>
+        <w:rPr>
+          <w:lang w:eastAsia="en-US"/>
+        </w:rPr>
+      </w:pPr>
+      <w:r>
+        <w:rPr>
+          <w:lang w:eastAsia="en-US"/>
+        </w:rPr>
+        <w:t xml:space="preserve">Ο </w:t>
+      </w:r>
+      <w:r>
+        <w:rPr>
+          <w:lang w:val="en-US" w:eastAsia="en-US"/>
+        </w:rPr>
+        <w:t>GCC</w:t>
+      </w:r>
+      <w:r>
+        <w:rPr>
+          <w:lang w:eastAsia="en-US"/>
+        </w:rPr>
+        <w:t xml:space="preserve"> </w:t>
+      </w:r>
+      <w:r>
+        <w:rPr>
+          <w:lang w:eastAsia="en-US"/>
+        </w:rPr>
+        <w:t xml:space="preserve">αποτελεί τον μεταγλωττιστή επιλογής για την μεταγλώττιση του πηγαίου κώδικα  του </w:t>
+      </w:r>
+      <w:r>
+        <w:rPr>
+          <w:lang w:val="en-US" w:eastAsia="en-US"/>
+        </w:rPr>
+        <w:t>firmware</w:t>
+      </w:r>
+      <w:r>
+        <w:rPr>
+          <w:lang w:eastAsia="en-US"/>
+        </w:rPr>
+        <w:t xml:space="preserve">. Περιέχει όλα τα απαραίτητα εργαλεία για την μετατροπή του </w:t>
+      </w:r>
+      <w:r>
+        <w:rPr>
+          <w:lang w:val="en-US" w:eastAsia="en-US"/>
+        </w:rPr>
+        <w:t>firmware</w:t>
+      </w:r>
+      <w:r>
+        <w:rPr>
+          <w:lang w:eastAsia="en-US"/>
+        </w:rPr>
+        <w:t xml:space="preserve"> </w:t>
+      </w:r>
+      <w:r>
+        <w:rPr>
+          <w:lang w:eastAsia="en-US"/>
+        </w:rPr>
+        <w:t xml:space="preserve">στην απαραίτητη </w:t>
+      </w:r>
+      <w:proofErr w:type="spellStart"/>
+      <w:r>
+        <w:rPr>
+          <w:lang w:eastAsia="en-US"/>
+        </w:rPr>
+        <w:t>μόρφη</w:t>
+      </w:r>
+      <w:proofErr w:type="spellEnd"/>
+      <w:r>
+        <w:rPr>
+          <w:lang w:eastAsia="en-US"/>
+        </w:rPr>
+        <w:t xml:space="preserve"> για την εγγραφή του στον </w:t>
+      </w:r>
+      <w:proofErr w:type="spellStart"/>
+      <w:r>
+        <w:rPr>
+          <w:lang w:eastAsia="en-US"/>
+        </w:rPr>
+        <w:t>μικροελεγκτή</w:t>
+      </w:r>
+      <w:proofErr w:type="spellEnd"/>
+      <w:r>
+        <w:rPr>
+          <w:lang w:eastAsia="en-US"/>
+        </w:rPr>
+        <w:t xml:space="preserve"> καθώς και όλες τις βιβλιοθήκες που απαιτούνται για την συγγραφή του </w:t>
+      </w:r>
+      <w:r>
+        <w:rPr>
+          <w:lang w:val="en-US" w:eastAsia="en-US"/>
+        </w:rPr>
+        <w:t>firmware</w:t>
+      </w:r>
+      <w:r>
+        <w:rPr>
+          <w:lang w:eastAsia="en-US"/>
+        </w:rPr>
+        <w:t>.</w:t>
+      </w:r>
+      <w:r>
+        <w:rPr>
+          <w:lang w:eastAsia="en-US"/>
+        </w:rPr>
+        <w:t xml:space="preserve"> </w:t>
+      </w:r>
+    </w:p>
+    <w:p>
+      <w:pPr>
+        <w:pStyle w:val="Heading2"/>
+        <w:numPr>
+          <w:ilvl w:val="2"/>
+          <w:numId w:val="11"/>
+        </w:numPr>
+        <w:textAlignment w:val="auto"/>
+      </w:pPr>
+      <w:proofErr w:type="spellStart"/>
+      <w:r>
+        <w:t>AVRDude</w:t>
+      </w:r>
+      <w:proofErr w:type="spellEnd"/>
+    </w:p>
+    <w:p>
+      <w:pPr>
+        <w:pStyle w:val="BodyText"/>
+        <w:rPr>
+          <w:lang w:eastAsia="en-US"/>
+        </w:rPr>
+      </w:pPr>
+      <w:r>
+        <w:rPr>
+          <w:lang w:eastAsia="en-US"/>
+        </w:rPr>
+        <w:t xml:space="preserve">Το </w:t>
+      </w:r>
+      <w:proofErr w:type="spellStart"/>
+      <w:r>
+        <w:rPr>
+          <w:lang w:val="en-US" w:eastAsia="en-US"/>
+        </w:rPr>
+        <w:t>AVRDude</w:t>
+      </w:r>
+      <w:proofErr w:type="spellEnd"/>
+      <w:r>
+        <w:rPr>
+          <w:lang w:eastAsia="en-US"/>
+        </w:rPr>
+        <w:t xml:space="preserve"> </w:t>
+      </w:r>
+      <w:r>
+        <w:rPr>
+          <w:lang w:eastAsia="en-US"/>
+        </w:rPr>
+        <w:t xml:space="preserve">αποτελεί το λογισμικό που θα χρησιμοποιηθεί για την εγγραφή του </w:t>
+      </w:r>
+      <w:r>
+        <w:rPr>
+          <w:lang w:val="en-US" w:eastAsia="en-US"/>
+        </w:rPr>
+        <w:t>firmware</w:t>
+      </w:r>
+      <w:r>
+        <w:rPr>
+          <w:lang w:eastAsia="en-US"/>
+        </w:rPr>
+        <w:t xml:space="preserve"> </w:t>
+      </w:r>
+      <w:r>
+        <w:rPr>
+          <w:lang w:eastAsia="en-US"/>
+        </w:rPr>
+        <w:t xml:space="preserve">στον </w:t>
+      </w:r>
+      <w:proofErr w:type="spellStart"/>
+      <w:r>
+        <w:rPr>
+          <w:lang w:eastAsia="en-US"/>
+        </w:rPr>
+        <w:t>μικροελεγκτή</w:t>
+      </w:r>
+      <w:proofErr w:type="spellEnd"/>
+      <w:r>
+        <w:rPr>
+          <w:lang w:eastAsia="en-US"/>
+        </w:rPr>
+        <w:t xml:space="preserve"> μετά τις απαραίτητες μετατροπές του πηγαίου κώδικα σε </w:t>
+      </w:r>
+      <w:r>
+        <w:rPr>
+          <w:lang w:eastAsia="en-US"/>
+        </w:rPr>
+        <w:t>.</w:t>
+      </w:r>
+      <w:r>
+        <w:rPr>
+          <w:lang w:val="en-US" w:eastAsia="en-US"/>
+        </w:rPr>
+        <w:t>hex</w:t>
+      </w:r>
+      <w:r>
+        <w:rPr>
+          <w:lang w:eastAsia="en-US"/>
+        </w:rPr>
+        <w:t xml:space="preserve"> </w:t>
+      </w:r>
+      <w:r>
+        <w:rPr>
+          <w:lang w:eastAsia="en-US"/>
+        </w:rPr>
+        <w:t>τύπο αρχείου.</w:t>
+      </w:r>
+      <w:r>
+        <w:rPr>
+          <w:lang w:eastAsia="en-US"/>
+        </w:rPr>
+        <w:t xml:space="preserve"> </w:t>
+      </w:r>
+      <w:r>
+        <w:rPr>
+          <w:lang w:eastAsia="en-US"/>
+        </w:rPr>
+        <w:t xml:space="preserve">Το </w:t>
+      </w:r>
+      <w:proofErr w:type="spellStart"/>
+      <w:r>
+        <w:rPr>
+          <w:lang w:val="en-US" w:eastAsia="en-US"/>
+        </w:rPr>
+        <w:t>avrdude</w:t>
+      </w:r>
+      <w:proofErr w:type="spellEnd"/>
+      <w:r>
+        <w:rPr>
+          <w:lang w:eastAsia="en-US"/>
+        </w:rPr>
+        <w:t xml:space="preserve"> </w:t>
+      </w:r>
+      <w:r>
+        <w:rPr>
+          <w:lang w:eastAsia="en-US"/>
+        </w:rPr>
+        <w:t xml:space="preserve">υποστηρίζει πληθώρα </w:t>
+      </w:r>
+      <w:r>
+        <w:rPr>
+          <w:lang w:eastAsia="en-US"/>
+        </w:rPr>
+        <w:lastRenderedPageBreak/>
+        <w:t xml:space="preserve">συσκευών προγραμματισμού για την εγγραφή του </w:t>
+      </w:r>
+      <w:r>
+        <w:rPr>
+          <w:lang w:val="en-US" w:eastAsia="en-US"/>
+        </w:rPr>
+        <w:t>firmware</w:t>
+      </w:r>
+      <w:r>
+        <w:rPr>
+          <w:lang w:eastAsia="en-US"/>
+        </w:rPr>
+        <w:t xml:space="preserve"> </w:t>
+      </w:r>
+      <w:r>
+        <w:rPr>
+          <w:lang w:eastAsia="en-US"/>
+        </w:rPr>
+        <w:t xml:space="preserve">και είναι διαθέσιμο και στο λειτουργικό </w:t>
+      </w:r>
+      <w:r>
+        <w:rPr>
+          <w:lang w:val="en-US" w:eastAsia="en-US"/>
+        </w:rPr>
+        <w:t>Windows</w:t>
+      </w:r>
+      <w:r>
+        <w:rPr>
+          <w:lang w:eastAsia="en-US"/>
+        </w:rPr>
+        <w:t xml:space="preserve"> </w:t>
+      </w:r>
+      <w:r>
+        <w:rPr>
+          <w:lang w:eastAsia="en-US"/>
+        </w:rPr>
+        <w:t xml:space="preserve">αλλά και στο </w:t>
+      </w:r>
+      <w:r>
+        <w:rPr>
+          <w:lang w:val="en-US" w:eastAsia="en-US"/>
+        </w:rPr>
+        <w:t>Linux</w:t>
+      </w:r>
+      <w:r>
+        <w:rPr>
+          <w:lang w:eastAsia="en-US"/>
+        </w:rPr>
+        <w:t>.</w:t>
+      </w:r>
+    </w:p>
+    <w:p>
+      <w:pPr>
+        <w:pStyle w:val="Heading2"/>
+        <w:numPr>
+          <w:ilvl w:val="2"/>
+          <w:numId w:val="11"/>
+        </w:numPr>
+        <w:textAlignment w:val="auto"/>
+      </w:pPr>
       <w:bookmarkStart w:id="17" w:name="_GoBack"/>
+      <w:r>
+        <w:t xml:space="preserve">Fedora </w:t>
+      </w:r>
       <w:bookmarkEnd w:id="17"/>
+      <w:r>
+        <w:t>OS</w:t>
+      </w:r>
+    </w:p>
+    <w:p>
+      <w:pPr>
+        <w:pStyle w:val="BodyText"/>
+        <w:rPr>
+          <w:lang w:eastAsia="en-US"/>
+        </w:rPr>
+      </w:pPr>
+      <w:r>
+        <w:rPr>
+          <w:lang w:eastAsia="en-US"/>
+        </w:rPr>
+        <w:t xml:space="preserve">Για την διευκόλυνση του προγραμματισμού και επειδή το </w:t>
+      </w:r>
+      <w:r>
+        <w:rPr>
+          <w:lang w:val="en-US" w:eastAsia="en-US"/>
+        </w:rPr>
+        <w:t>Raspbian</w:t>
+      </w:r>
+      <w:r>
+        <w:rPr>
+          <w:lang w:eastAsia="en-US"/>
+        </w:rPr>
+        <w:t xml:space="preserve"> </w:t>
+      </w:r>
+      <w:r>
+        <w:rPr>
+          <w:lang w:eastAsia="en-US"/>
+        </w:rPr>
+        <w:t xml:space="preserve">είναι ένα λειτουργικό για επεξεργαστές βασισμένους  στην αρχιτεκτονική </w:t>
+      </w:r>
+      <w:r>
+        <w:rPr>
+          <w:lang w:val="en-US" w:eastAsia="en-US"/>
+        </w:rPr>
+        <w:t>ARM</w:t>
+      </w:r>
+      <w:r>
+        <w:rPr>
+          <w:lang w:eastAsia="en-US"/>
+        </w:rPr>
+        <w:t xml:space="preserve"> </w:t>
+      </w:r>
+      <w:r>
+        <w:rPr>
+          <w:lang w:eastAsia="en-US"/>
+        </w:rPr>
+        <w:t xml:space="preserve">όλος ο προγραμματισμός θα γίνει στο λειτουργικό </w:t>
+      </w:r>
+      <w:r>
+        <w:rPr>
+          <w:lang w:val="en-US" w:eastAsia="en-US"/>
+        </w:rPr>
+        <w:t>Fedora</w:t>
+      </w:r>
+      <w:r>
+        <w:rPr>
+          <w:lang w:eastAsia="en-US"/>
+        </w:rPr>
+        <w:t xml:space="preserve"> </w:t>
+      </w:r>
+      <w:r>
+        <w:rPr>
+          <w:lang w:eastAsia="en-US"/>
+        </w:rPr>
+        <w:t xml:space="preserve">με εκδόσεις των βιβλιοθηκών που υπάρχουν και </w:t>
+      </w:r>
+      <w:r>
+        <w:rPr>
+          <w:lang w:eastAsia="en-US"/>
+        </w:rPr>
+        <w:t xml:space="preserve">στα </w:t>
+      </w:r>
+      <w:r>
+        <w:rPr>
+          <w:lang w:val="en-US" w:eastAsia="en-US"/>
+        </w:rPr>
+        <w:t>repositories</w:t>
+      </w:r>
+      <w:r>
+        <w:rPr>
+          <w:lang w:eastAsia="en-US"/>
+        </w:rPr>
+        <w:t xml:space="preserve"> </w:t>
+      </w:r>
+      <w:r>
+        <w:rPr>
+          <w:lang w:eastAsia="en-US"/>
+        </w:rPr>
+        <w:t xml:space="preserve">του </w:t>
+      </w:r>
+      <w:r>
+        <w:rPr>
+          <w:lang w:val="en-US" w:eastAsia="en-US"/>
+        </w:rPr>
+        <w:t>Raspbian</w:t>
+      </w:r>
+      <w:r>
+        <w:rPr>
+          <w:lang w:eastAsia="en-US"/>
+        </w:rPr>
+        <w:t xml:space="preserve"> </w:t>
+      </w:r>
+      <w:r>
+        <w:rPr>
+          <w:lang w:eastAsia="en-US"/>
+        </w:rPr>
+        <w:t xml:space="preserve">για να αποφευχθεί οποιαδήποτε μη συμβατότητα. </w:t>
+      </w:r>
+      <w:r>
+        <w:rPr>
+          <w:lang w:eastAsia="en-US"/>
+        </w:rPr>
+        <w:t xml:space="preserve">Αυτό θα γίνει γιατί </w:t>
+      </w:r>
+      <w:r>
+        <w:rPr>
+          <w:lang w:eastAsia="en-US"/>
+        </w:rPr>
+        <w:t>τα βοηθητικά εργαλεία που θα χρησιμοποιούν (</w:t>
+      </w:r>
+      <w:r>
+        <w:rPr>
+          <w:lang w:val="en-US" w:eastAsia="en-US"/>
+        </w:rPr>
+        <w:t>IDE</w:t>
+      </w:r>
+      <w:r>
+        <w:rPr>
+          <w:lang w:eastAsia="en-US"/>
+        </w:rPr>
+        <w:t>,</w:t>
+      </w:r>
+      <w:r>
+        <w:rPr>
+          <w:lang w:val="en-US" w:eastAsia="en-US"/>
+        </w:rPr>
+        <w:t>Code</w:t>
+      </w:r>
+      <w:r>
+        <w:rPr>
+          <w:lang w:eastAsia="en-US"/>
+        </w:rPr>
+        <w:t xml:space="preserve"> </w:t>
+      </w:r>
+      <w:r>
+        <w:rPr>
+          <w:lang w:val="en-US" w:eastAsia="en-US"/>
+        </w:rPr>
+        <w:t>Editors</w:t>
+      </w:r>
+      <w:r>
+        <w:rPr>
+          <w:lang w:eastAsia="en-US"/>
+        </w:rPr>
+        <w:t xml:space="preserve">) </w:t>
+      </w:r>
+      <w:r>
+        <w:rPr>
+          <w:lang w:eastAsia="en-US"/>
+        </w:rPr>
+        <w:t xml:space="preserve">δεν έχουν υποστήριξη για την αρχιτεκτονική </w:t>
+      </w:r>
+      <w:r>
+        <w:rPr>
+          <w:lang w:val="en-US" w:eastAsia="en-US"/>
+        </w:rPr>
+        <w:t>ARM</w:t>
+      </w:r>
+      <w:r>
+        <w:rPr>
+          <w:lang w:eastAsia="en-US"/>
+        </w:rPr>
+        <w:t>, αυτά τα εργαλεία δεν είναι υποχρεωτικά για τον προγραμματισμό , αλλά</w:t>
+      </w:r>
+      <w:r>
+        <w:rPr>
+          <w:lang w:eastAsia="en-US"/>
+        </w:rPr>
+        <w:t xml:space="preserve"> σίγουρα προσφέρουν τεράστια ευκολία και μειώνουν πολύ τον χρόνο</w:t>
+      </w:r>
+      <w:r>
+        <w:rPr>
+          <w:lang w:eastAsia="en-US"/>
+        </w:rPr>
+        <w:t xml:space="preserve"> υλοποίησης</w:t>
+      </w:r>
+      <w:r>
+        <w:rPr>
+          <w:lang w:eastAsia="en-US"/>
+        </w:rPr>
+        <w:t>.</w:t>
+      </w:r>
+    </w:p>
+    <w:p>
+      <w:pPr>
+        <w:pStyle w:val="BodyText"/>
+        <w:rPr>
+          <w:lang w:eastAsia="en-US"/>
+        </w:rPr>
+      </w:pPr>
+      <w:r>
+        <w:rPr>
+          <w:lang w:eastAsia="en-US"/>
+        </w:rPr>
+        <w:t xml:space="preserve">  </w:t>
+      </w:r>
+    </w:p>
+    <w:p>
+      <w:pPr>
+        <w:pStyle w:val="BodyText"/>
+        <w:rPr>
+          <w:lang w:eastAsia="en-US"/>
+        </w:rPr>
+      </w:pPr>
+    </w:p>
+    <w:p>
+      <w:pPr>
+        <w:pStyle w:val="BodyText"/>
+        <w:rPr>
+          <w:lang w:eastAsia="en-US"/>
+        </w:rPr>
+      </w:pPr>
+    </w:p>
+    <w:p>
+      <w:pPr>
+        <w:pStyle w:val="BodyText"/>
+      </w:pPr>
     </w:p>
     <w:p>
       <w:pPr>
@@ -9728,10 +11283,10 @@
       </w:r>
     </w:p>
     <w:sectPr>
-      <w:headerReference w:type="default" r:id="rId27"/>
-      <w:footerReference w:type="default" r:id="rId28"/>
-      <w:headerReference w:type="first" r:id="rId29"/>
-      <w:footerReference w:type="first" r:id="rId30"/>
+      <w:headerReference w:type="default" r:id="rId28"/>
+      <w:footerReference w:type="default" r:id="rId29"/>
+      <w:headerReference w:type="first" r:id="rId30"/>
+      <w:footerReference w:type="first" r:id="rId31"/>
       <w:pgSz w:w="11906" w:h="16838"/>
       <w:pgMar w:top="2160" w:right="2268" w:bottom="2160" w:left="2268" w:header="1440" w:footer="1440" w:gutter="0"/>
       <w:cols w:space="720"/>
@@ -14757,7 +16312,7 @@
 </file>
 
 <file path=customXml/itemProps1.xml><?xml version="1.0" encoding="utf-8"?>
-<ds:datastoreItem xmlns:ds="http://schemas.openxmlformats.org/officeDocument/2006/customXml" ds:itemID="{9CD2B867-AF24-47B1-B0AC-670AED1800BB}">
+<ds:datastoreItem xmlns:ds="http://schemas.openxmlformats.org/officeDocument/2006/customXml" ds:itemID="{DB14CFF9-8EA0-49CD-865D-087810B8C76D}">
   <ds:schemaRefs>
     <ds:schemaRef ds:uri="http://schemas.openxmlformats.org/officeDocument/2006/bibliography"/>
   </ds:schemaRefs>

</xml_diff>

<commit_message>
modified:   Document/ptyxiaki ergasia.docx 	deleted:    Document/~$yxiaki ergasia.docx 	deleted:    Document/~WRL3692.tmp
</commit_message>
<xml_diff>
--- a/Document/ptyxiaki ergasia.docx
+++ b/Document/ptyxiaki ergasia.docx
@@ -3148,7 +3148,7 @@
           <w:noProof/>
         </w:rPr>
         <w:drawing>
-          <wp:anchor distT="0" distB="0" distL="114300" distR="114300" simplePos="0" relativeHeight="251646464" behindDoc="1" locked="0" layoutInCell="1" allowOverlap="1" wp14:anchorId="50757297" wp14:editId="12A50566">
+          <wp:anchor distT="0" distB="0" distL="114300" distR="114300" simplePos="0" relativeHeight="251652608" behindDoc="1" locked="0" layoutInCell="1" allowOverlap="1" wp14:anchorId="50757297" wp14:editId="12A50566">
             <wp:simplePos x="0" y="0"/>
             <wp:positionH relativeFrom="column">
               <wp:posOffset>1140052</wp:posOffset>
@@ -3486,7 +3486,7 @@
           <w:noProof/>
         </w:rPr>
         <w:drawing>
-          <wp:anchor distT="0" distB="0" distL="114300" distR="114300" simplePos="0" relativeHeight="251649536" behindDoc="0" locked="0" layoutInCell="1" allowOverlap="1" wp14:anchorId="31300EEB" wp14:editId="5FCCC583">
+          <wp:anchor distT="0" distB="0" distL="114300" distR="114300" simplePos="0" relativeHeight="251654656" behindDoc="0" locked="0" layoutInCell="1" allowOverlap="1" wp14:anchorId="31300EEB" wp14:editId="5FCCC583">
             <wp:simplePos x="0" y="0"/>
             <wp:positionH relativeFrom="column">
               <wp:posOffset>422551</wp:posOffset>
@@ -3815,7 +3815,7 @@
           <w:noProof/>
         </w:rPr>
         <w:drawing>
-          <wp:anchor distT="0" distB="0" distL="114300" distR="114300" simplePos="0" relativeHeight="251650560" behindDoc="0" locked="0" layoutInCell="1" allowOverlap="1" wp14:anchorId="0292E8D0" wp14:editId="4DC219EA">
+          <wp:anchor distT="0" distB="0" distL="114300" distR="114300" simplePos="0" relativeHeight="251655680" behindDoc="0" locked="0" layoutInCell="1" allowOverlap="1" wp14:anchorId="0292E8D0" wp14:editId="4DC219EA">
             <wp:simplePos x="0" y="0"/>
             <wp:positionH relativeFrom="column">
               <wp:posOffset>646981</wp:posOffset>
@@ -4185,7 +4185,7 @@
           <w:noProof/>
         </w:rPr>
         <w:drawing>
-          <wp:anchor distT="0" distB="0" distL="114300" distR="114300" simplePos="0" relativeHeight="251648512" behindDoc="0" locked="0" layoutInCell="1" allowOverlap="1" wp14:anchorId="2C63A2AF" wp14:editId="2A69125B">
+          <wp:anchor distT="0" distB="0" distL="114300" distR="114300" simplePos="0" relativeHeight="251653632" behindDoc="0" locked="0" layoutInCell="1" allowOverlap="1" wp14:anchorId="2C63A2AF" wp14:editId="2A69125B">
             <wp:simplePos x="0" y="0"/>
             <wp:positionH relativeFrom="column">
               <wp:posOffset>1182143</wp:posOffset>
@@ -4804,7 +4804,7 @@
           <w:noProof/>
         </w:rPr>
         <w:drawing>
-          <wp:anchor distT="0" distB="0" distL="114300" distR="114300" simplePos="0" relativeHeight="251651584" behindDoc="0" locked="0" layoutInCell="1" allowOverlap="1" wp14:anchorId="428CCD80" wp14:editId="1BF1F990">
+          <wp:anchor distT="0" distB="0" distL="114300" distR="114300" simplePos="0" relativeHeight="251656704" behindDoc="0" locked="0" layoutInCell="1" allowOverlap="1" wp14:anchorId="428CCD80" wp14:editId="1BF1F990">
             <wp:simplePos x="0" y="0"/>
             <wp:positionH relativeFrom="column">
               <wp:posOffset>138394</wp:posOffset>
@@ -5795,7 +5795,7 @@
           <w:noProof/>
         </w:rPr>
         <w:drawing>
-          <wp:anchor distT="0" distB="0" distL="114300" distR="114300" simplePos="0" relativeHeight="251652608" behindDoc="0" locked="0" layoutInCell="1" allowOverlap="1" wp14:anchorId="3B56BB2B" wp14:editId="2CFFCE3F">
+          <wp:anchor distT="0" distB="0" distL="114300" distR="114300" simplePos="0" relativeHeight="251657728" behindDoc="0" locked="0" layoutInCell="1" allowOverlap="1" wp14:anchorId="3B56BB2B" wp14:editId="2CFFCE3F">
             <wp:simplePos x="0" y="0"/>
             <wp:positionH relativeFrom="column">
               <wp:posOffset>398839</wp:posOffset>
@@ -6003,7 +6003,7 @@
         </w:rPr>
         <w:lastRenderedPageBreak/>
         <w:drawing>
-          <wp:anchor distT="0" distB="0" distL="114300" distR="114300" simplePos="0" relativeHeight="251653632" behindDoc="0" locked="0" layoutInCell="1" allowOverlap="1" wp14:anchorId="33BB4916" wp14:editId="6C9824EB">
+          <wp:anchor distT="0" distB="0" distL="114300" distR="114300" simplePos="0" relativeHeight="251659776" behindDoc="0" locked="0" layoutInCell="1" allowOverlap="1" wp14:anchorId="33BB4916" wp14:editId="6C9824EB">
             <wp:simplePos x="0" y="0"/>
             <wp:positionH relativeFrom="column">
               <wp:posOffset>826770</wp:posOffset>
@@ -6308,7 +6308,7 @@
         <w:lastRenderedPageBreak/>
         <w:pict w14:anchorId="67F974FE">
           <v:shape id="_x0000_s1034" type="#_x0000_t202" style="position:absolute;left:0;text-align:left;margin-left:93.05pt;margin-top:173.05pt;width:181.5pt;height:17.1pt;z-index:251665920;mso-position-horizontal-relative:text;mso-position-vertical-relative:text" stroked="f">
-            <v:textbox inset="0,0,0,0">
+            <v:textbox style="mso-next-textbox:#_x0000_s1034" inset="0,0,0,0">
               <w:txbxContent>
                 <w:p>
                   <w:pPr>
@@ -6374,7 +6374,7 @@
           <w:noProof/>
         </w:rPr>
         <w:drawing>
-          <wp:anchor distT="0" distB="0" distL="114300" distR="114300" simplePos="0" relativeHeight="251639808" behindDoc="0" locked="0" layoutInCell="1" allowOverlap="1" wp14:anchorId="03229306" wp14:editId="23CD4A01">
+          <wp:anchor distT="0" distB="0" distL="114300" distR="114300" simplePos="0" relativeHeight="251649536" behindDoc="0" locked="0" layoutInCell="1" allowOverlap="1" wp14:anchorId="03229306" wp14:editId="23CD4A01">
             <wp:simplePos x="0" y="0"/>
             <wp:positionH relativeFrom="column">
               <wp:posOffset>1181819</wp:posOffset>
@@ -6474,7 +6474,7 @@
         </w:rPr>
         <w:pict w14:anchorId="7FDF9C9B">
           <v:shape id="_x0000_s1035" type="#_x0000_t202" style="position:absolute;left:0;text-align:left;margin-left:90.35pt;margin-top:245.2pt;width:186.75pt;height:23.9pt;z-index:251666944;mso-position-horizontal-relative:text;mso-position-vertical-relative:text" stroked="f">
-            <v:textbox inset="0,0,0,0">
+            <v:textbox style="mso-next-textbox:#_x0000_s1035" inset="0,0,0,0">
               <w:txbxContent>
                 <w:p>
                   <w:pPr>
@@ -6556,7 +6556,7 @@
           <w:noProof/>
         </w:rPr>
         <w:drawing>
-          <wp:anchor distT="0" distB="0" distL="114300" distR="114300" simplePos="0" relativeHeight="251643904" behindDoc="0" locked="0" layoutInCell="1" allowOverlap="1" wp14:anchorId="3A24E961" wp14:editId="159CBAF1">
+          <wp:anchor distT="0" distB="0" distL="114300" distR="114300" simplePos="0" relativeHeight="251650560" behindDoc="0" locked="0" layoutInCell="1" allowOverlap="1" wp14:anchorId="3A24E961" wp14:editId="159CBAF1">
             <wp:simplePos x="0" y="0"/>
             <wp:positionH relativeFrom="column">
               <wp:posOffset>1147685</wp:posOffset>
@@ -6963,7 +6963,7 @@
         </w:rPr>
         <w:pict w14:anchorId="674E38B3">
           <v:shape id="_x0000_s1036" type="#_x0000_t202" style="position:absolute;left:0;text-align:left;margin-left:57.05pt;margin-top:287.7pt;width:253.2pt;height:16.4pt;z-index:251667968;mso-position-horizontal-relative:text;mso-position-vertical-relative:text" stroked="f">
-            <v:textbox inset="0,0,0,0">
+            <v:textbox style="mso-next-textbox:#_x0000_s1036" inset="0,0,0,0">
               <w:txbxContent>
                 <w:p>
                   <w:pPr>
@@ -7036,7 +7036,7 @@
           <w:noProof/>
         </w:rPr>
         <w:drawing>
-          <wp:anchor distT="0" distB="0" distL="114300" distR="114300" simplePos="0" relativeHeight="251645952" behindDoc="0" locked="0" layoutInCell="1" allowOverlap="1" wp14:anchorId="66EA1FE3" wp14:editId="38BC7A54">
+          <wp:anchor distT="0" distB="0" distL="114300" distR="114300" simplePos="0" relativeHeight="251651584" behindDoc="0" locked="0" layoutInCell="1" allowOverlap="1" wp14:anchorId="66EA1FE3" wp14:editId="38BC7A54">
             <wp:simplePos x="0" y="0"/>
             <wp:positionH relativeFrom="column">
               <wp:posOffset>724619</wp:posOffset>
@@ -7717,7 +7717,7 @@
         <w:lastRenderedPageBreak/>
         <w:pict w14:anchorId="548BDABE">
           <v:shape id="_x0000_s1037" type="#_x0000_t202" style="position:absolute;left:0;text-align:left;margin-left:0;margin-top:258.55pt;width:368.5pt;height:24.55pt;z-index:251668992;mso-position-horizontal-relative:text;mso-position-vertical-relative:text" stroked="f">
-            <v:textbox inset="0,0,0,0">
+            <v:textbox style="mso-next-textbox:#_x0000_s1037" inset="0,0,0,0">
               <w:txbxContent>
                 <w:p>
                   <w:pPr>
@@ -7832,7 +7832,7 @@
           <w:noProof/>
         </w:rPr>
         <w:drawing>
-          <wp:anchor distT="0" distB="0" distL="114300" distR="114300" simplePos="0" relativeHeight="251653120" behindDoc="0" locked="0" layoutInCell="1" allowOverlap="1" wp14:anchorId="632AB0B7" wp14:editId="31ADCCFF">
+          <wp:anchor distT="0" distB="0" distL="114300" distR="114300" simplePos="0" relativeHeight="251658752" behindDoc="0" locked="0" layoutInCell="1" allowOverlap="1" wp14:anchorId="632AB0B7" wp14:editId="31ADCCFF">
             <wp:simplePos x="0" y="0"/>
             <wp:positionH relativeFrom="column">
               <wp:posOffset>-200300</wp:posOffset>
@@ -8024,7 +8024,7 @@
         <w:lastRenderedPageBreak/>
         <w:pict w14:anchorId="45358CE1">
           <v:shape id="_x0000_s1038" type="#_x0000_t202" style="position:absolute;left:0;text-align:left;margin-left:23.1pt;margin-top:201.8pt;width:321.3pt;height:32.7pt;z-index:251670016;mso-position-horizontal-relative:text;mso-position-vertical-relative:text" stroked="f">
-            <v:textbox style="mso-fit-shape-to-text:t" inset="0,0,0,0">
+            <v:textbox style="mso-next-textbox:#_x0000_s1038;mso-fit-shape-to-text:t" inset="0,0,0,0">
               <w:txbxContent>
                 <w:p>
                   <w:pPr>
@@ -8120,7 +8120,7 @@
           <w:noProof/>
         </w:rPr>
         <w:drawing>
-          <wp:anchor distT="0" distB="0" distL="114300" distR="114300" simplePos="0" relativeHeight="251655680" behindDoc="0" locked="0" layoutInCell="1" allowOverlap="1" wp14:anchorId="11B1690C" wp14:editId="739E1C5D">
+          <wp:anchor distT="0" distB="0" distL="114300" distR="114300" simplePos="0" relativeHeight="251660800" behindDoc="0" locked="0" layoutInCell="1" allowOverlap="1" wp14:anchorId="11B1690C" wp14:editId="739E1C5D">
             <wp:simplePos x="0" y="0"/>
             <wp:positionH relativeFrom="column">
               <wp:posOffset>655608</wp:posOffset>
@@ -8453,7 +8453,7 @@
           <w:noProof/>
         </w:rPr>
         <w:drawing>
-          <wp:anchor distT="0" distB="0" distL="114300" distR="114300" simplePos="0" relativeHeight="251668480" behindDoc="0" locked="0" layoutInCell="1" allowOverlap="1" wp14:anchorId="7EE380E7" wp14:editId="13B311CD">
+          <wp:anchor distT="0" distB="0" distL="114300" distR="114300" simplePos="0" relativeHeight="251664896" behindDoc="0" locked="0" layoutInCell="1" allowOverlap="1" wp14:anchorId="7EE380E7" wp14:editId="13B311CD">
             <wp:simplePos x="0" y="0"/>
             <wp:positionH relativeFrom="column">
               <wp:posOffset>792528</wp:posOffset>
@@ -8584,7 +8584,7 @@
         </w:rPr>
         <w:pict w14:anchorId="468C1397">
           <v:shape id="_x0000_s1040" type="#_x0000_t202" style="position:absolute;margin-left:9.95pt;margin-top:282.75pt;width:369.85pt;height:.05pt;z-index:251672064;mso-position-horizontal-relative:text;mso-position-vertical-relative:text" stroked="f">
-            <v:textbox style="mso-fit-shape-to-text:t" inset="0,0,0,0">
+            <v:textbox style="mso-next-textbox:#_x0000_s1040;mso-fit-shape-to-text:t" inset="0,0,0,0">
               <w:txbxContent>
                 <w:p>
                   <w:pPr>
@@ -8660,7 +8660,7 @@
           <w:noProof/>
         </w:rPr>
         <w:drawing>
-          <wp:anchor distT="0" distB="0" distL="114300" distR="114300" simplePos="0" relativeHeight="251674624" behindDoc="0" locked="0" layoutInCell="1" allowOverlap="1" wp14:anchorId="49B3FB3B" wp14:editId="57BE9C3E">
+          <wp:anchor distT="0" distB="0" distL="114300" distR="114300" simplePos="0" relativeHeight="251665920" behindDoc="0" locked="0" layoutInCell="1" allowOverlap="1" wp14:anchorId="49B3FB3B" wp14:editId="57BE9C3E">
             <wp:simplePos x="0" y="0"/>
             <wp:positionH relativeFrom="column">
               <wp:posOffset>126593</wp:posOffset>
@@ -9015,7 +9015,7 @@
           <w:lang w:eastAsia="en-US"/>
         </w:rPr>
         <w:drawing>
-          <wp:anchor distT="0" distB="0" distL="114300" distR="114300" simplePos="0" relativeHeight="251657216" behindDoc="0" locked="0" layoutInCell="1" allowOverlap="1" wp14:anchorId="1EBB57A1" wp14:editId="584F439D">
+          <wp:anchor distT="0" distB="0" distL="114300" distR="114300" simplePos="0" relativeHeight="251663872" behindDoc="0" locked="0" layoutInCell="1" allowOverlap="1" wp14:anchorId="1EBB57A1" wp14:editId="584F439D">
             <wp:simplePos x="0" y="0"/>
             <wp:positionH relativeFrom="column">
               <wp:posOffset>-688897</wp:posOffset>
@@ -9076,7 +9076,7 @@
         </w:rPr>
         <w:pict w14:anchorId="01859393">
           <v:shape id="_x0000_s1042" type="#_x0000_t202" style="position:absolute;left:0;text-align:left;margin-left:57.8pt;margin-top:225.1pt;width:252.25pt;height:21.85pt;z-index:251677696;mso-position-horizontal-relative:text;mso-position-vertical-relative:text" stroked="f">
-            <v:textbox inset="0,0,0,0">
+            <v:textbox style="mso-next-textbox:#_x0000_s1042" inset="0,0,0,0">
               <w:txbxContent>
                 <w:p>
                   <w:pPr>
@@ -10099,10 +10099,580 @@
         </w:numPr>
         <w:textAlignment w:val="auto"/>
       </w:pPr>
+      <w:r>
+        <w:t>Fedora OS</w:t>
+      </w:r>
+    </w:p>
+    <w:p>
+      <w:pPr>
+        <w:pStyle w:val="BodyText"/>
+        <w:rPr>
+          <w:lang w:eastAsia="en-US"/>
+        </w:rPr>
+      </w:pPr>
+      <w:r>
+        <w:rPr>
+          <w:lang w:eastAsia="en-US"/>
+        </w:rPr>
+        <w:t xml:space="preserve">Για την διευκόλυνση του προγραμματισμού και επειδή το </w:t>
+      </w:r>
+      <w:r>
+        <w:rPr>
+          <w:lang w:val="en-US" w:eastAsia="en-US"/>
+        </w:rPr>
+        <w:t>Raspbian</w:t>
+      </w:r>
+      <w:r>
+        <w:rPr>
+          <w:lang w:eastAsia="en-US"/>
+        </w:rPr>
+        <w:t xml:space="preserve"> </w:t>
+      </w:r>
+      <w:r>
+        <w:rPr>
+          <w:lang w:eastAsia="en-US"/>
+        </w:rPr>
+        <w:t xml:space="preserve">είναι ένα λειτουργικό για επεξεργαστές βασισμένους  στην αρχιτεκτονική </w:t>
+      </w:r>
+      <w:r>
+        <w:rPr>
+          <w:lang w:val="en-US" w:eastAsia="en-US"/>
+        </w:rPr>
+        <w:t>ARM</w:t>
+      </w:r>
+      <w:r>
+        <w:rPr>
+          <w:lang w:eastAsia="en-US"/>
+        </w:rPr>
+        <w:t xml:space="preserve"> </w:t>
+      </w:r>
+      <w:r>
+        <w:rPr>
+          <w:lang w:eastAsia="en-US"/>
+        </w:rPr>
+        <w:t xml:space="preserve">όλος ο προγραμματισμός θα γίνει στο λειτουργικό </w:t>
+      </w:r>
+      <w:r>
+        <w:rPr>
+          <w:lang w:val="en-US" w:eastAsia="en-US"/>
+        </w:rPr>
+        <w:t>Fedora</w:t>
+      </w:r>
+      <w:r>
+        <w:rPr>
+          <w:lang w:eastAsia="en-US"/>
+        </w:rPr>
+        <w:t xml:space="preserve"> </w:t>
+      </w:r>
+      <w:r>
+        <w:rPr>
+          <w:lang w:eastAsia="en-US"/>
+        </w:rPr>
+        <w:t xml:space="preserve">με εκδόσεις των βιβλιοθηκών που υπάρχουν και </w:t>
+      </w:r>
+      <w:r>
+        <w:rPr>
+          <w:lang w:eastAsia="en-US"/>
+        </w:rPr>
+        <w:t xml:space="preserve">στα </w:t>
+      </w:r>
+      <w:r>
+        <w:rPr>
+          <w:lang w:val="en-US" w:eastAsia="en-US"/>
+        </w:rPr>
+        <w:t>repositories</w:t>
+      </w:r>
+      <w:r>
+        <w:rPr>
+          <w:lang w:eastAsia="en-US"/>
+        </w:rPr>
+        <w:t xml:space="preserve"> </w:t>
+      </w:r>
+      <w:r>
+        <w:rPr>
+          <w:lang w:eastAsia="en-US"/>
+        </w:rPr>
+        <w:t xml:space="preserve">του </w:t>
+      </w:r>
+      <w:r>
+        <w:rPr>
+          <w:lang w:val="en-US" w:eastAsia="en-US"/>
+        </w:rPr>
+        <w:t>Raspbian</w:t>
+      </w:r>
+      <w:r>
+        <w:rPr>
+          <w:lang w:eastAsia="en-US"/>
+        </w:rPr>
+        <w:t xml:space="preserve"> </w:t>
+      </w:r>
+      <w:r>
+        <w:rPr>
+          <w:lang w:eastAsia="en-US"/>
+        </w:rPr>
+        <w:t xml:space="preserve">για να αποφευχθεί οποιαδήποτε μη συμβατότητα. </w:t>
+      </w:r>
+      <w:r>
+        <w:rPr>
+          <w:lang w:eastAsia="en-US"/>
+        </w:rPr>
+        <w:t xml:space="preserve">Αυτό θα γίνει γιατί </w:t>
+      </w:r>
+      <w:r>
+        <w:rPr>
+          <w:lang w:eastAsia="en-US"/>
+        </w:rPr>
+        <w:t>τα βοηθητικά εργαλεία που θα χρησιμοποιούν (</w:t>
+      </w:r>
+      <w:r>
+        <w:rPr>
+          <w:lang w:val="en-US" w:eastAsia="en-US"/>
+        </w:rPr>
+        <w:t>IDE</w:t>
+      </w:r>
+      <w:r>
+        <w:rPr>
+          <w:lang w:eastAsia="en-US"/>
+        </w:rPr>
+        <w:t>,</w:t>
+      </w:r>
+      <w:r>
+        <w:rPr>
+          <w:lang w:val="en-US" w:eastAsia="en-US"/>
+        </w:rPr>
+        <w:t>Code</w:t>
+      </w:r>
+      <w:r>
+        <w:rPr>
+          <w:lang w:eastAsia="en-US"/>
+        </w:rPr>
+        <w:t xml:space="preserve"> </w:t>
+      </w:r>
+      <w:r>
+        <w:rPr>
+          <w:lang w:val="en-US" w:eastAsia="en-US"/>
+        </w:rPr>
+        <w:t>Editors</w:t>
+      </w:r>
+      <w:r>
+        <w:rPr>
+          <w:lang w:eastAsia="en-US"/>
+        </w:rPr>
+        <w:t xml:space="preserve">) </w:t>
+      </w:r>
+      <w:r>
+        <w:rPr>
+          <w:lang w:eastAsia="en-US"/>
+        </w:rPr>
+        <w:t xml:space="preserve">δεν έχουν υποστήριξη για την αρχιτεκτονική </w:t>
+      </w:r>
+      <w:r>
+        <w:rPr>
+          <w:lang w:val="en-US" w:eastAsia="en-US"/>
+        </w:rPr>
+        <w:t>ARM</w:t>
+      </w:r>
+      <w:r>
+        <w:rPr>
+          <w:lang w:eastAsia="en-US"/>
+        </w:rPr>
+        <w:t>, αυτά τα εργαλεία δεν είναι υποχρεωτικά για τον προγραμματισμό , αλλά</w:t>
+      </w:r>
+      <w:r>
+        <w:rPr>
+          <w:lang w:eastAsia="en-US"/>
+        </w:rPr>
+        <w:t xml:space="preserve"> σίγουρα προσφέρουν τεράστια ευκολία και μειώνουν πολύ τον χρόνο</w:t>
+      </w:r>
+      <w:r>
+        <w:rPr>
+          <w:lang w:eastAsia="en-US"/>
+        </w:rPr>
+        <w:t xml:space="preserve"> υλοποίησης</w:t>
+      </w:r>
+      <w:r>
+        <w:rPr>
+          <w:lang w:eastAsia="en-US"/>
+        </w:rPr>
+        <w:t>.</w:t>
+      </w:r>
+    </w:p>
+    <w:p>
+      <w:pPr>
+        <w:pStyle w:val="Heading2"/>
+        <w:numPr>
+          <w:ilvl w:val="2"/>
+          <w:numId w:val="11"/>
+        </w:numPr>
+        <w:textAlignment w:val="auto"/>
+      </w:pPr>
+      <w:r>
+        <w:rPr>
+          <w:lang w:val="el-GR"/>
+        </w:rPr>
+        <w:t xml:space="preserve">  </w:t>
+      </w:r>
+      <w:proofErr w:type="spellStart"/>
+      <w:r>
+        <w:t>Pycharm</w:t>
+      </w:r>
+      <w:proofErr w:type="spellEnd"/>
+      <w:r>
+        <w:t xml:space="preserve"> IDE</w:t>
+      </w:r>
+    </w:p>
+    <w:p>
+      <w:pPr>
+        <w:pStyle w:val="BodyText"/>
+        <w:rPr>
+          <w:lang w:eastAsia="en-US"/>
+        </w:rPr>
+      </w:pPr>
+      <w:r>
+        <w:rPr>
+          <w:lang w:val="en-US" w:eastAsia="en-US"/>
+        </w:rPr>
+        <w:t>To</w:t>
+      </w:r>
+      <w:r>
+        <w:rPr>
+          <w:lang w:eastAsia="en-US"/>
+        </w:rPr>
+        <w:t xml:space="preserve"> </w:t>
+      </w:r>
+      <w:proofErr w:type="spellStart"/>
+      <w:r>
+        <w:rPr>
+          <w:lang w:val="en-US" w:eastAsia="en-US"/>
+        </w:rPr>
+        <w:t>Pycharm</w:t>
+      </w:r>
+      <w:proofErr w:type="spellEnd"/>
+      <w:r>
+        <w:rPr>
+          <w:lang w:eastAsia="en-US"/>
+        </w:rPr>
+        <w:t xml:space="preserve"> </w:t>
+      </w:r>
+      <w:r>
+        <w:rPr>
+          <w:lang w:eastAsia="en-US"/>
+        </w:rPr>
+        <w:t xml:space="preserve">αποτελεί ένα </w:t>
+      </w:r>
+      <w:r>
+        <w:rPr>
+          <w:lang w:val="en-US" w:eastAsia="en-US"/>
+        </w:rPr>
+        <w:t>IDE</w:t>
+      </w:r>
+      <w:r>
+        <w:rPr>
+          <w:lang w:eastAsia="en-US"/>
+        </w:rPr>
+        <w:t xml:space="preserve"> </w:t>
+      </w:r>
+      <w:r>
+        <w:rPr>
+          <w:lang w:eastAsia="en-US"/>
+        </w:rPr>
+        <w:t xml:space="preserve">γραμμένο από την </w:t>
+      </w:r>
+      <w:proofErr w:type="spellStart"/>
+      <w:r>
+        <w:rPr>
+          <w:lang w:val="en-US" w:eastAsia="en-US"/>
+        </w:rPr>
+        <w:t>Jetbrains</w:t>
+      </w:r>
+      <w:proofErr w:type="spellEnd"/>
+      <w:r>
+        <w:rPr>
+          <w:lang w:eastAsia="en-US"/>
+        </w:rPr>
+        <w:t xml:space="preserve">, </w:t>
+      </w:r>
+      <w:r>
+        <w:rPr>
+          <w:lang w:eastAsia="en-US"/>
+        </w:rPr>
+        <w:t xml:space="preserve">εταιρεία που έχει πολύ μεγάλη ιστορία στην δημιουργία </w:t>
+      </w:r>
+      <w:r>
+        <w:rPr>
+          <w:lang w:val="en-US" w:eastAsia="en-US"/>
+        </w:rPr>
+        <w:t>IDEs</w:t>
+      </w:r>
+      <w:r>
+        <w:rPr>
+          <w:lang w:eastAsia="en-US"/>
+        </w:rPr>
+        <w:t xml:space="preserve"> </w:t>
+      </w:r>
+      <w:r>
+        <w:rPr>
+          <w:lang w:eastAsia="en-US"/>
+        </w:rPr>
+        <w:t xml:space="preserve">για πολλές γλώσσες προγραμματισμού συμπεριλαμβανομένου του </w:t>
+      </w:r>
+      <w:r>
+        <w:rPr>
+          <w:lang w:val="en-US" w:eastAsia="en-US"/>
+        </w:rPr>
+        <w:t>IntelliJ</w:t>
+      </w:r>
+      <w:r>
+        <w:rPr>
+          <w:lang w:eastAsia="en-US"/>
+        </w:rPr>
+        <w:t xml:space="preserve"> </w:t>
+      </w:r>
+      <w:r>
+        <w:rPr>
+          <w:lang w:eastAsia="en-US"/>
+        </w:rPr>
+        <w:t xml:space="preserve">που πρόκειται για ένα από τα </w:t>
+      </w:r>
+      <w:r>
+        <w:rPr>
+          <w:lang w:val="en-US" w:eastAsia="en-US"/>
+        </w:rPr>
+        <w:t>IDE</w:t>
+      </w:r>
+      <w:r>
+        <w:rPr>
+          <w:lang w:eastAsia="en-US"/>
+        </w:rPr>
+        <w:t xml:space="preserve"> </w:t>
+      </w:r>
+      <w:r>
+        <w:rPr>
+          <w:lang w:eastAsia="en-US"/>
+        </w:rPr>
+        <w:t xml:space="preserve">της </w:t>
+      </w:r>
+      <w:r>
+        <w:rPr>
+          <w:lang w:val="en-US" w:eastAsia="en-US"/>
+        </w:rPr>
+        <w:t>Java</w:t>
+      </w:r>
+      <w:r>
+        <w:rPr>
+          <w:lang w:eastAsia="en-US"/>
+        </w:rPr>
+        <w:t>.</w:t>
+      </w:r>
+      <w:r>
+        <w:rPr>
+          <w:lang w:eastAsia="en-US"/>
+        </w:rPr>
+        <w:t xml:space="preserve"> Έρχεται σε δύο εκδόσεις , την </w:t>
+      </w:r>
+      <w:r>
+        <w:rPr>
+          <w:lang w:val="en-US" w:eastAsia="en-US"/>
+        </w:rPr>
+        <w:t>Community</w:t>
+      </w:r>
+      <w:r>
+        <w:rPr>
+          <w:lang w:eastAsia="en-US"/>
+        </w:rPr>
+        <w:t xml:space="preserve"> </w:t>
+      </w:r>
+      <w:r>
+        <w:rPr>
+          <w:lang w:eastAsia="en-US"/>
+        </w:rPr>
+        <w:t xml:space="preserve">που αναπτύσσεται από την κοινότητα και την </w:t>
+      </w:r>
+      <w:r>
+        <w:rPr>
+          <w:lang w:val="en-US" w:eastAsia="en-US"/>
+        </w:rPr>
+        <w:t>Professional</w:t>
+      </w:r>
+      <w:r>
+        <w:rPr>
+          <w:lang w:eastAsia="en-US"/>
+        </w:rPr>
+        <w:t xml:space="preserve"> </w:t>
+      </w:r>
+      <w:r>
+        <w:rPr>
+          <w:lang w:eastAsia="en-US"/>
+        </w:rPr>
+        <w:t xml:space="preserve">που αναπτύσσεται από την </w:t>
+      </w:r>
+      <w:proofErr w:type="spellStart"/>
+      <w:r>
+        <w:rPr>
+          <w:lang w:val="en-US" w:eastAsia="en-US"/>
+        </w:rPr>
+        <w:t>Jetbrains</w:t>
+      </w:r>
+      <w:proofErr w:type="spellEnd"/>
+      <w:r>
+        <w:rPr>
+          <w:lang w:eastAsia="en-US"/>
+        </w:rPr>
+        <w:t xml:space="preserve"> </w:t>
+      </w:r>
+      <w:r>
+        <w:rPr>
+          <w:lang w:eastAsia="en-US"/>
+        </w:rPr>
+        <w:t>και απαιτεί χρηματικό ποσό για την άδεια χρήσης του.</w:t>
+      </w:r>
+    </w:p>
+    <w:p>
+      <w:pPr>
+        <w:pStyle w:val="BodyText"/>
+        <w:rPr>
+          <w:lang w:eastAsia="en-US"/>
+        </w:rPr>
+      </w:pPr>
+      <w:r>
+        <w:rPr>
+          <w:lang w:val="en-US" w:eastAsia="en-US"/>
+        </w:rPr>
+        <w:t>To</w:t>
+      </w:r>
+      <w:r>
+        <w:rPr>
+          <w:lang w:eastAsia="en-US"/>
+        </w:rPr>
+        <w:t xml:space="preserve"> </w:t>
+      </w:r>
+      <w:proofErr w:type="spellStart"/>
+      <w:r>
+        <w:rPr>
+          <w:lang w:val="en-US" w:eastAsia="en-US"/>
+        </w:rPr>
+        <w:t>Pycharm</w:t>
+      </w:r>
+      <w:proofErr w:type="spellEnd"/>
+      <w:r>
+        <w:rPr>
+          <w:lang w:eastAsia="en-US"/>
+        </w:rPr>
+        <w:t xml:space="preserve"> </w:t>
+      </w:r>
+      <w:r>
+        <w:rPr>
+          <w:lang w:eastAsia="en-US"/>
+        </w:rPr>
+        <w:t xml:space="preserve">έχει πολλά βοηθητικά εργαλεία όπως </w:t>
+      </w:r>
+      <w:r>
+        <w:rPr>
+          <w:lang w:val="en-US" w:eastAsia="en-US"/>
+        </w:rPr>
+        <w:t>autocomplete</w:t>
+      </w:r>
+      <w:r>
+        <w:rPr>
+          <w:lang w:eastAsia="en-US"/>
+        </w:rPr>
+        <w:t xml:space="preserve"> </w:t>
+      </w:r>
+      <w:r>
+        <w:rPr>
+          <w:lang w:eastAsia="en-US"/>
+        </w:rPr>
+        <w:t xml:space="preserve">που βοηθάει την αυτόματη συμπλήρωση του κώδικα </w:t>
+      </w:r>
+      <w:r>
+        <w:rPr>
+          <w:lang w:eastAsia="en-US"/>
+        </w:rPr>
+        <w:t xml:space="preserve">και την εύκολη εύρεση μεθόδων που εμπεριέχονται στις βιβλιοθήκες της </w:t>
+      </w:r>
+      <w:proofErr w:type="gramStart"/>
+      <w:r>
+        <w:rPr>
+          <w:lang w:val="en-US" w:eastAsia="en-US"/>
+        </w:rPr>
+        <w:t>Pytho</w:t>
+      </w:r>
+      <w:r>
+        <w:rPr>
+          <w:lang w:val="en-US" w:eastAsia="en-US"/>
+        </w:rPr>
+        <w:t>n</w:t>
+      </w:r>
+      <w:r>
+        <w:rPr>
+          <w:lang w:eastAsia="en-US"/>
+        </w:rPr>
+        <w:t xml:space="preserve"> </w:t>
+      </w:r>
+      <w:r>
+        <w:rPr>
+          <w:lang w:eastAsia="en-US"/>
+        </w:rPr>
+        <w:t>,</w:t>
+      </w:r>
+      <w:proofErr w:type="gramEnd"/>
+      <w:r>
+        <w:rPr>
+          <w:lang w:eastAsia="en-US"/>
+        </w:rPr>
+        <w:t xml:space="preserve"> </w:t>
+      </w:r>
+      <w:r>
+        <w:rPr>
+          <w:lang w:val="en-US" w:eastAsia="en-US"/>
+        </w:rPr>
+        <w:t>debug</w:t>
+      </w:r>
+      <w:r>
+        <w:rPr>
+          <w:lang w:eastAsia="en-US"/>
+        </w:rPr>
+        <w:t xml:space="preserve"> </w:t>
+      </w:r>
+      <w:r>
+        <w:rPr>
+          <w:lang w:eastAsia="en-US"/>
+        </w:rPr>
+        <w:t xml:space="preserve">δυνατότητες που βοηθούν στην εύρεση προβλημάτων του κώδικα και πολλά εργαλεία </w:t>
+      </w:r>
+      <w:r>
+        <w:rPr>
+          <w:lang w:val="en-US" w:eastAsia="en-US"/>
+        </w:rPr>
+        <w:t>refactoring</w:t>
+      </w:r>
+      <w:r>
+        <w:rPr>
+          <w:lang w:eastAsia="en-US"/>
+        </w:rPr>
+        <w:t xml:space="preserve"> </w:t>
+      </w:r>
+      <w:r>
+        <w:rPr>
+          <w:lang w:eastAsia="en-US"/>
+        </w:rPr>
+        <w:t>του κώδικα που βοηθούν στην βελτίωσή του.</w:t>
+      </w:r>
+    </w:p>
+    <w:p>
+      <w:pPr>
+        <w:pStyle w:val="Heading2"/>
+        <w:numPr>
+          <w:ilvl w:val="2"/>
+          <w:numId w:val="11"/>
+        </w:numPr>
+        <w:textAlignment w:val="auto"/>
+      </w:pPr>
+      <w:r>
+        <w:lastRenderedPageBreak/>
+        <w:t xml:space="preserve">Fedora </w:t>
+      </w:r>
       <w:bookmarkStart w:id="17" w:name="_GoBack"/>
-      <w:r>
-        <w:t xml:space="preserve">Fedora </w:t>
-      </w:r>
       <w:bookmarkEnd w:id="17"/>
       <w:r>
         <w:t>OS</w:t>
@@ -10115,192 +10685,6 @@
           <w:lang w:eastAsia="en-US"/>
         </w:rPr>
       </w:pPr>
-      <w:r>
-        <w:rPr>
-          <w:lang w:eastAsia="en-US"/>
-        </w:rPr>
-        <w:t xml:space="preserve">Για την διευκόλυνση του προγραμματισμού και επειδή το </w:t>
-      </w:r>
-      <w:r>
-        <w:rPr>
-          <w:lang w:val="en-US" w:eastAsia="en-US"/>
-        </w:rPr>
-        <w:t>Raspbian</w:t>
-      </w:r>
-      <w:r>
-        <w:rPr>
-          <w:lang w:eastAsia="en-US"/>
-        </w:rPr>
-        <w:t xml:space="preserve"> </w:t>
-      </w:r>
-      <w:r>
-        <w:rPr>
-          <w:lang w:eastAsia="en-US"/>
-        </w:rPr>
-        <w:t xml:space="preserve">είναι ένα λειτουργικό για επεξεργαστές βασισμένους  στην αρχιτεκτονική </w:t>
-      </w:r>
-      <w:r>
-        <w:rPr>
-          <w:lang w:val="en-US" w:eastAsia="en-US"/>
-        </w:rPr>
-        <w:t>ARM</w:t>
-      </w:r>
-      <w:r>
-        <w:rPr>
-          <w:lang w:eastAsia="en-US"/>
-        </w:rPr>
-        <w:t xml:space="preserve"> </w:t>
-      </w:r>
-      <w:r>
-        <w:rPr>
-          <w:lang w:eastAsia="en-US"/>
-        </w:rPr>
-        <w:t xml:space="preserve">όλος ο προγραμματισμός θα γίνει στο λειτουργικό </w:t>
-      </w:r>
-      <w:r>
-        <w:rPr>
-          <w:lang w:val="en-US" w:eastAsia="en-US"/>
-        </w:rPr>
-        <w:t>Fedora</w:t>
-      </w:r>
-      <w:r>
-        <w:rPr>
-          <w:lang w:eastAsia="en-US"/>
-        </w:rPr>
-        <w:t xml:space="preserve"> </w:t>
-      </w:r>
-      <w:r>
-        <w:rPr>
-          <w:lang w:eastAsia="en-US"/>
-        </w:rPr>
-        <w:t xml:space="preserve">με εκδόσεις των βιβλιοθηκών που υπάρχουν και </w:t>
-      </w:r>
-      <w:r>
-        <w:rPr>
-          <w:lang w:eastAsia="en-US"/>
-        </w:rPr>
-        <w:t xml:space="preserve">στα </w:t>
-      </w:r>
-      <w:r>
-        <w:rPr>
-          <w:lang w:val="en-US" w:eastAsia="en-US"/>
-        </w:rPr>
-        <w:t>repositories</w:t>
-      </w:r>
-      <w:r>
-        <w:rPr>
-          <w:lang w:eastAsia="en-US"/>
-        </w:rPr>
-        <w:t xml:space="preserve"> </w:t>
-      </w:r>
-      <w:r>
-        <w:rPr>
-          <w:lang w:eastAsia="en-US"/>
-        </w:rPr>
-        <w:t xml:space="preserve">του </w:t>
-      </w:r>
-      <w:r>
-        <w:rPr>
-          <w:lang w:val="en-US" w:eastAsia="en-US"/>
-        </w:rPr>
-        <w:t>Raspbian</w:t>
-      </w:r>
-      <w:r>
-        <w:rPr>
-          <w:lang w:eastAsia="en-US"/>
-        </w:rPr>
-        <w:t xml:space="preserve"> </w:t>
-      </w:r>
-      <w:r>
-        <w:rPr>
-          <w:lang w:eastAsia="en-US"/>
-        </w:rPr>
-        <w:t xml:space="preserve">για να αποφευχθεί οποιαδήποτε μη συμβατότητα. </w:t>
-      </w:r>
-      <w:r>
-        <w:rPr>
-          <w:lang w:eastAsia="en-US"/>
-        </w:rPr>
-        <w:t xml:space="preserve">Αυτό θα γίνει γιατί </w:t>
-      </w:r>
-      <w:r>
-        <w:rPr>
-          <w:lang w:eastAsia="en-US"/>
-        </w:rPr>
-        <w:t>τα βοηθητικά εργαλεία που θα χρησιμοποιούν (</w:t>
-      </w:r>
-      <w:r>
-        <w:rPr>
-          <w:lang w:val="en-US" w:eastAsia="en-US"/>
-        </w:rPr>
-        <w:t>IDE</w:t>
-      </w:r>
-      <w:r>
-        <w:rPr>
-          <w:lang w:eastAsia="en-US"/>
-        </w:rPr>
-        <w:t>,</w:t>
-      </w:r>
-      <w:r>
-        <w:rPr>
-          <w:lang w:val="en-US" w:eastAsia="en-US"/>
-        </w:rPr>
-        <w:t>Code</w:t>
-      </w:r>
-      <w:r>
-        <w:rPr>
-          <w:lang w:eastAsia="en-US"/>
-        </w:rPr>
-        <w:t xml:space="preserve"> </w:t>
-      </w:r>
-      <w:r>
-        <w:rPr>
-          <w:lang w:val="en-US" w:eastAsia="en-US"/>
-        </w:rPr>
-        <w:t>Editors</w:t>
-      </w:r>
-      <w:r>
-        <w:rPr>
-          <w:lang w:eastAsia="en-US"/>
-        </w:rPr>
-        <w:t xml:space="preserve">) </w:t>
-      </w:r>
-      <w:r>
-        <w:rPr>
-          <w:lang w:eastAsia="en-US"/>
-        </w:rPr>
-        <w:t xml:space="preserve">δεν έχουν υποστήριξη για την αρχιτεκτονική </w:t>
-      </w:r>
-      <w:r>
-        <w:rPr>
-          <w:lang w:val="en-US" w:eastAsia="en-US"/>
-        </w:rPr>
-        <w:t>ARM</w:t>
-      </w:r>
-      <w:r>
-        <w:rPr>
-          <w:lang w:eastAsia="en-US"/>
-        </w:rPr>
-        <w:t>, αυτά τα εργαλεία δεν είναι υποχρεωτικά για τον προγραμματισμό , αλλά</w:t>
-      </w:r>
-      <w:r>
-        <w:rPr>
-          <w:lang w:eastAsia="en-US"/>
-        </w:rPr>
-        <w:t xml:space="preserve"> σίγουρα προσφέρουν τεράστια ευκολία και μειώνουν πολύ τον χρόνο</w:t>
-      </w:r>
-      <w:r>
-        <w:rPr>
-          <w:lang w:eastAsia="en-US"/>
-        </w:rPr>
-        <w:t xml:space="preserve"> υλοποίησης</w:t>
-      </w:r>
-      <w:r>
-        <w:rPr>
-          <w:lang w:eastAsia="en-US"/>
-        </w:rPr>
-        <w:t>.</w:t>
-      </w:r>
     </w:p>
     <w:p>
       <w:pPr>
@@ -10309,12 +10693,6 @@
           <w:lang w:eastAsia="en-US"/>
         </w:rPr>
       </w:pPr>
-      <w:r>
-        <w:rPr>
-          <w:lang w:eastAsia="en-US"/>
-        </w:rPr>
-        <w:t xml:space="preserve">  </w:t>
-      </w:r>
     </w:p>
     <w:p>
       <w:pPr>
@@ -16312,7 +16690,7 @@
 </file>
 
 <file path=customXml/itemProps1.xml><?xml version="1.0" encoding="utf-8"?>
-<ds:datastoreItem xmlns:ds="http://schemas.openxmlformats.org/officeDocument/2006/customXml" ds:itemID="{DB14CFF9-8EA0-49CD-865D-087810B8C76D}">
+<ds:datastoreItem xmlns:ds="http://schemas.openxmlformats.org/officeDocument/2006/customXml" ds:itemID="{4F5F9C29-F320-4731-8CEB-381862657DE1}">
   <ds:schemaRefs>
     <ds:schemaRef ds:uri="http://schemas.openxmlformats.org/officeDocument/2006/bibliography"/>
   </ds:schemaRefs>

</xml_diff>

<commit_message>
new file:   Document/coverage5.png 	new file:   Document/plotting.png 	modified:   Document/ptyxiaki ergasia.docx 	modified:   Document/sources.txt
</commit_message>
<xml_diff>
--- a/Document/ptyxiaki ergasia.docx
+++ b/Document/ptyxiaki ergasia.docx
@@ -1,6 +1,6 @@
 
 <file path=word/document.xml><?xml version="1.0" encoding="utf-8"?>
-<w:document xmlns:wpc="http://schemas.microsoft.com/office/word/2010/wordprocessingCanvas" xmlns:cx="http://schemas.microsoft.com/office/drawing/2014/chartex" xmlns:cx1="http://schemas.microsoft.com/office/drawing/2015/9/8/chartex" xmlns:cx2="http://schemas.microsoft.com/office/drawing/2015/10/21/chartex" xmlns:cx3="http://schemas.microsoft.com/office/drawing/2016/5/9/chartex" xmlns:cx4="http://schemas.microsoft.com/office/drawing/2016/5/10/chartex" xmlns:cx5="http://schemas.microsoft.com/office/drawing/2016/5/11/chartex" xmlns:cx6="http://schemas.microsoft.com/office/drawing/2016/5/12/chartex" xmlns:cx7="http://schemas.microsoft.com/office/drawing/2016/5/13/chartex" xmlns:cx8="http://schemas.microsoft.com/office/drawing/2016/5/14/chartex" xmlns:mc="http://schemas.openxmlformats.org/markup-compatibility/2006" xmlns:aink="http://schemas.microsoft.com/office/drawing/2016/ink" xmlns:am3d="http://schemas.microsoft.com/office/drawing/2017/model3d" xmlns:o="urn:schemas-microsoft-com:office:office" xmlns:r="http://schemas.openxmlformats.org/officeDocument/2006/relationships" xmlns:m="http://schemas.openxmlformats.org/officeDocument/2006/math" xmlns:v="urn:schemas-microsoft-com:vml" xmlns:wp14="http://schemas.microsoft.com/office/word/2010/wordprocessingDrawing" xmlns:wp="http://schemas.openxmlformats.org/drawingml/2006/wordprocessingDrawing" xmlns:w10="urn:schemas-microsoft-com:office:word" xmlns:w="http://schemas.openxmlformats.org/wordprocessingml/2006/main" xmlns:w14="http://schemas.microsoft.com/office/word/2010/wordml" xmlns:w15="http://schemas.microsoft.com/office/word/2012/wordml" xmlns:w16cid="http://schemas.microsoft.com/office/word/2016/wordml/cid" xmlns:w16se="http://schemas.microsoft.com/office/word/2015/wordml/symex" xmlns:wpg="http://schemas.microsoft.com/office/word/2010/wordprocessingGroup" xmlns:wpi="http://schemas.microsoft.com/office/word/2010/wordprocessingInk" xmlns:wne="http://schemas.microsoft.com/office/word/2006/wordml" xmlns:wps="http://schemas.microsoft.com/office/word/2010/wordprocessingShape" mc:Ignorable="w14 w15 w16se w16cid wp14">
+<w:document xmlns:wpc="http://schemas.microsoft.com/office/word/2010/wordprocessingCanvas" xmlns:cx="http://schemas.microsoft.com/office/drawing/2014/chartex" xmlns:cx1="http://schemas.microsoft.com/office/drawing/2015/9/8/chartex" xmlns:mc="http://schemas.openxmlformats.org/markup-compatibility/2006" xmlns:o="urn:schemas-microsoft-com:office:office" xmlns:r="http://schemas.openxmlformats.org/officeDocument/2006/relationships" xmlns:m="http://schemas.openxmlformats.org/officeDocument/2006/math" xmlns:v="urn:schemas-microsoft-com:vml" xmlns:wp14="http://schemas.microsoft.com/office/word/2010/wordprocessingDrawing" xmlns:wp="http://schemas.openxmlformats.org/drawingml/2006/wordprocessingDrawing" xmlns:w10="urn:schemas-microsoft-com:office:word" xmlns:w="http://schemas.openxmlformats.org/wordprocessingml/2006/main" xmlns:w14="http://schemas.microsoft.com/office/word/2010/wordml" xmlns:w15="http://schemas.microsoft.com/office/word/2012/wordml" xmlns:w16se="http://schemas.microsoft.com/office/word/2015/wordml/symex" xmlns:wpg="http://schemas.microsoft.com/office/word/2010/wordprocessingGroup" xmlns:wpi="http://schemas.microsoft.com/office/word/2010/wordprocessingInk" xmlns:wne="http://schemas.microsoft.com/office/word/2006/wordml" xmlns:wps="http://schemas.microsoft.com/office/word/2010/wordprocessingShape" mc:Ignorable="w14 w15 w16se wp14">
   <w:body>
     <w:p>
       <w:pPr>
@@ -16,9 +16,10 @@
       <w:r>
         <w:rPr>
           <w:noProof/>
+          <w:lang w:eastAsia="el-GR"/>
         </w:rPr>
         <w:drawing>
-          <wp:anchor distT="0" distB="0" distL="114935" distR="114935" simplePos="0" relativeHeight="251644416" behindDoc="0" locked="0" layoutInCell="1" allowOverlap="1" wp14:anchorId="632C1592" wp14:editId="6A5D26C3">
+          <wp:anchor distT="0" distB="0" distL="114935" distR="114935" simplePos="0" relativeHeight="251640320" behindDoc="0" locked="0" layoutInCell="1" allowOverlap="1" wp14:anchorId="632C1592" wp14:editId="1772266A">
             <wp:simplePos x="0" y="0"/>
             <wp:positionH relativeFrom="column">
               <wp:posOffset>-76835</wp:posOffset>
@@ -386,13 +387,8 @@
         <w:spacing w:after="0"/>
       </w:pPr>
       <w:r>
-        <w:t xml:space="preserve">Γεώργιος </w:t>
-      </w:r>
-      <w:proofErr w:type="spellStart"/>
-      <w:r>
-        <w:t>Δρούμπαλης</w:t>
-      </w:r>
-      <w:proofErr w:type="spellEnd"/>
+        <w:t>Γεώργιος Δρούμπαλης</w:t>
+      </w:r>
     </w:p>
     <w:p>
       <w:pPr>
@@ -409,7 +405,6 @@
       <w:bookmarkStart w:id="1" w:name="__RefHeading___Toc254781256"/>
       <w:bookmarkEnd w:id="1"/>
       <w:r>
-        <w:lastRenderedPageBreak/>
         <w:t>ΠΕΡΙΛΗΨΗ</w:t>
       </w:r>
     </w:p>
@@ -473,15 +468,7 @@
         <w:jc w:val="left"/>
       </w:pPr>
       <w:r>
-        <w:t xml:space="preserve">Θα μελετηθεί η ζωντανή και άμεση απεικόνιση των μετρήσεων από τον αισθητήρα  και τον </w:t>
-      </w:r>
-      <w:proofErr w:type="spellStart"/>
-      <w:r>
-        <w:t>μικροελεγκτή</w:t>
-      </w:r>
-      <w:proofErr w:type="spellEnd"/>
-      <w:r>
-        <w:t xml:space="preserve">  στον ηλεκτρονικό υπολογιστή </w:t>
+        <w:t xml:space="preserve">Θα μελετηθεί η ζωντανή και άμεση απεικόνιση των μετρήσεων από τον αισθητήρα  και τον μικροελεγκτή  στον ηλεκτρονικό υπολογιστή </w:t>
       </w:r>
       <w:r>
         <w:t>(</w:t>
@@ -719,7 +706,6 @@
         <w:pStyle w:val="aa"/>
       </w:pPr>
       <w:r>
-        <w:lastRenderedPageBreak/>
         <w:t>περιεχομενα</w:t>
       </w:r>
     </w:p>
@@ -2759,7 +2745,6 @@
           <w:szCs w:val="40"/>
           <w:vertAlign w:val="superscript"/>
         </w:rPr>
-        <w:lastRenderedPageBreak/>
         <w:t>ο</w:t>
       </w:r>
       <w:r>
@@ -2844,14 +2829,12 @@
       <w:r>
         <w:t>Θα εξεταστούν μεθοδικά τα δύο δομικά υποσυστήματα (</w:t>
       </w:r>
-      <w:proofErr w:type="spellStart"/>
       <w:r>
         <w:rPr>
           <w:lang w:val="en-US"/>
         </w:rPr>
         <w:t>MegaMan</w:t>
       </w:r>
-      <w:proofErr w:type="spellEnd"/>
       <w:r>
         <w:t xml:space="preserve">, </w:t>
       </w:r>
@@ -2887,14 +2870,12 @@
       <w:r>
         <w:t xml:space="preserve">υποσυστήματος </w:t>
       </w:r>
-      <w:proofErr w:type="spellStart"/>
       <w:r>
         <w:rPr>
           <w:lang w:val="en-US"/>
         </w:rPr>
         <w:t>MegaMan</w:t>
       </w:r>
-      <w:proofErr w:type="spellEnd"/>
       <w:r>
         <w:t xml:space="preserve"> </w:t>
       </w:r>
@@ -2928,13 +2909,8 @@
       <w:r>
         <w:t xml:space="preserve"> </w:t>
       </w:r>
-      <w:proofErr w:type="spellStart"/>
-      <w:r>
-        <w:t>μικροελεγκτή</w:t>
-      </w:r>
-      <w:proofErr w:type="spellEnd"/>
-      <w:r>
-        <w:t xml:space="preserve"> , τον αισθητήρα καθώς και το </w:t>
+      <w:r>
+        <w:t xml:space="preserve">μικροελεγκτή , τον αισθητήρα καθώς και το </w:t>
       </w:r>
       <w:r>
         <w:rPr>
@@ -2988,7 +2964,6 @@
         <w:rPr>
           <w:lang w:val="el-GR"/>
         </w:rPr>
-        <w:lastRenderedPageBreak/>
         <w:t>Ενσωματωμένα Συστήματα (</w:t>
       </w:r>
       <w:r>
@@ -3126,16 +3101,8 @@
                     <w:rPr>
                       <w:rStyle w:val="BodyTextCharCharChar"/>
                     </w:rPr>
-                    <w:t xml:space="preserve"> Δομή </w:t>
-                  </w:r>
-                  <w:proofErr w:type="spellStart"/>
-                  <w:r>
-                    <w:rPr>
-                      <w:rStyle w:val="BodyTextCharCharChar"/>
-                    </w:rPr>
-                    <w:t>Μικροελεγκτή</w:t>
-                  </w:r>
-                  <w:proofErr w:type="spellEnd"/>
+                    <w:t xml:space="preserve"> Δομή Μικροελεγκτή</w:t>
+                  </w:r>
                 </w:p>
               </w:txbxContent>
             </v:textbox>
@@ -3146,9 +3113,10 @@
       <w:r>
         <w:rPr>
           <w:noProof/>
+          <w:lang w:eastAsia="el-GR"/>
         </w:rPr>
         <w:drawing>
-          <wp:anchor distT="0" distB="0" distL="114300" distR="114300" simplePos="0" relativeHeight="251652608" behindDoc="1" locked="0" layoutInCell="1" allowOverlap="1" wp14:anchorId="50757297" wp14:editId="12A50566">
+          <wp:anchor distT="0" distB="0" distL="114300" distR="114300" simplePos="0" relativeHeight="251644416" behindDoc="1" locked="0" layoutInCell="1" allowOverlap="1" wp14:anchorId="50757297" wp14:editId="113879F1">
             <wp:simplePos x="0" y="0"/>
             <wp:positionH relativeFrom="column">
               <wp:posOffset>1140052</wp:posOffset>
@@ -3219,13 +3187,8 @@
         <w:t>,</w:t>
       </w:r>
       <w:r>
-        <w:t xml:space="preserve"> κάποιον επεξεργαστή ή </w:t>
-      </w:r>
-      <w:proofErr w:type="spellStart"/>
-      <w:r>
-        <w:t>μικροελεγκτή</w:t>
-      </w:r>
-      <w:proofErr w:type="spellEnd"/>
+        <w:t xml:space="preserve"> κάποιον επεξεργαστή ή μικροελεγκτή</w:t>
+      </w:r>
       <w:r>
         <w:t xml:space="preserve"> </w:t>
       </w:r>
@@ -3378,7 +3341,6 @@
         </w:numPr>
       </w:pPr>
       <w:r>
-        <w:lastRenderedPageBreak/>
         <w:t>Επιστημονικές μελέτες (Ζωντανές μετρήσεις , Μετρήσεις φαινομένων)</w:t>
       </w:r>
     </w:p>
@@ -3484,9 +3446,10 @@
       <w:r>
         <w:rPr>
           <w:noProof/>
+          <w:lang w:eastAsia="el-GR"/>
         </w:rPr>
         <w:drawing>
-          <wp:anchor distT="0" distB="0" distL="114300" distR="114300" simplePos="0" relativeHeight="251654656" behindDoc="0" locked="0" layoutInCell="1" allowOverlap="1" wp14:anchorId="31300EEB" wp14:editId="5FCCC583">
+          <wp:anchor distT="0" distB="0" distL="114300" distR="114300" simplePos="0" relativeHeight="251646464" behindDoc="0" locked="0" layoutInCell="1" allowOverlap="1" wp14:anchorId="31300EEB" wp14:editId="3EAAC654">
             <wp:simplePos x="0" y="0"/>
             <wp:positionH relativeFrom="column">
               <wp:posOffset>422551</wp:posOffset>
@@ -3580,15 +3543,7 @@
         <w:pStyle w:val="BodyText"/>
       </w:pPr>
       <w:r>
-        <w:t xml:space="preserve">Προσπαθώντας να γίνει όλη αυτή η τεχνολογία </w:t>
-      </w:r>
-      <w:proofErr w:type="spellStart"/>
-      <w:r>
-        <w:t>προσβάσιμη</w:t>
-      </w:r>
-      <w:proofErr w:type="spellEnd"/>
-      <w:r>
-        <w:t xml:space="preserve"> από μεγαλύτερο εύρος ανθρώπων </w:t>
+        <w:t xml:space="preserve">Προσπαθώντας να γίνει όλη αυτή η τεχνολογία προσβάσιμη από μεγαλύτερο εύρος ανθρώπων </w:t>
       </w:r>
       <w:r>
         <w:t>δημιουργήθηκε</w:t>
@@ -3630,11 +3585,7 @@
         <w:t>,</w:t>
       </w:r>
       <w:r>
-        <w:t xml:space="preserve"> που δίνουν εύκολη πρόσβαση σε </w:t>
-      </w:r>
-      <w:r>
-        <w:lastRenderedPageBreak/>
-        <w:t xml:space="preserve">τεχνολογίες που απαιτούνται </w:t>
+        <w:t xml:space="preserve"> που δίνουν εύκολη πρόσβαση σε τεχνολογίες που απαιτούνται </w:t>
       </w:r>
       <w:r>
         <w:t>,</w:t>
@@ -3813,9 +3764,10 @@
       <w:r>
         <w:rPr>
           <w:noProof/>
+          <w:lang w:eastAsia="el-GR"/>
         </w:rPr>
         <w:drawing>
-          <wp:anchor distT="0" distB="0" distL="114300" distR="114300" simplePos="0" relativeHeight="251655680" behindDoc="0" locked="0" layoutInCell="1" allowOverlap="1" wp14:anchorId="0292E8D0" wp14:editId="4DC219EA">
+          <wp:anchor distT="0" distB="0" distL="114300" distR="114300" simplePos="0" relativeHeight="251647488" behindDoc="0" locked="0" layoutInCell="1" allowOverlap="1" wp14:anchorId="0292E8D0" wp14:editId="38874BB3">
             <wp:simplePos x="0" y="0"/>
             <wp:positionH relativeFrom="column">
               <wp:posOffset>646981</wp:posOffset>
@@ -3900,29 +3852,8 @@
       <w:r>
         <w:t xml:space="preserve">μια σειρά μικρών υπολογιστών που έχουν αναπτυχθεί στο Ηνωμένο βασίλειο από το </w:t>
       </w:r>
-      <w:proofErr w:type="spellStart"/>
-      <w:r>
-        <w:t>Raspberry</w:t>
-      </w:r>
-      <w:proofErr w:type="spellEnd"/>
-      <w:r>
-        <w:t xml:space="preserve"> </w:t>
-      </w:r>
-      <w:proofErr w:type="spellStart"/>
-      <w:r>
-        <w:t>Pi</w:t>
-      </w:r>
-      <w:proofErr w:type="spellEnd"/>
-      <w:r>
-        <w:t xml:space="preserve"> </w:t>
-      </w:r>
-      <w:proofErr w:type="spellStart"/>
-      <w:r>
-        <w:t>Foundation</w:t>
-      </w:r>
-      <w:proofErr w:type="spellEnd"/>
-      <w:r>
-        <w:t xml:space="preserve"> </w:t>
+      <w:r>
+        <w:t xml:space="preserve">Raspberry Pi Foundation </w:t>
       </w:r>
       <w:r>
         <w:t>και πρώτη ημερομηνία κυκλοφορίας στις 29 Φεβρουαρίου 2012 με εισαγωγική τιμή πώλησης τα 35 δολάρια.</w:t>
@@ -4024,7 +3955,6 @@
         </w:numPr>
       </w:pPr>
       <w:r>
-        <w:lastRenderedPageBreak/>
         <w:t xml:space="preserve">Αρχιτεκτονική </w:t>
       </w:r>
       <w:r>
@@ -4043,13 +3973,8 @@
         <w:t xml:space="preserve">Επεξεργαστή </w:t>
       </w:r>
       <w:r>
-        <w:t xml:space="preserve">4× Cortex-A53 1.2 </w:t>
-      </w:r>
-      <w:proofErr w:type="spellStart"/>
-      <w:r>
-        <w:t>GHz</w:t>
-      </w:r>
-      <w:proofErr w:type="spellEnd"/>
+        <w:t>4× Cortex-A53 1.2 GHz</w:t>
+      </w:r>
     </w:p>
     <w:p>
       <w:pPr>
@@ -4101,14 +4026,12 @@
       <w:r>
         <w:t xml:space="preserve">4 θύρες </w:t>
       </w:r>
-      <w:proofErr w:type="spellStart"/>
       <w:r>
         <w:rPr>
           <w:lang w:val="en-US"/>
         </w:rPr>
         <w:t>usb</w:t>
       </w:r>
-      <w:proofErr w:type="spellEnd"/>
     </w:p>
     <w:p>
       <w:pPr>
@@ -4183,9 +4106,10 @@
       <w:r>
         <w:rPr>
           <w:noProof/>
+          <w:lang w:eastAsia="el-GR"/>
         </w:rPr>
         <w:drawing>
-          <wp:anchor distT="0" distB="0" distL="114300" distR="114300" simplePos="0" relativeHeight="251653632" behindDoc="0" locked="0" layoutInCell="1" allowOverlap="1" wp14:anchorId="2C63A2AF" wp14:editId="2A69125B">
+          <wp:anchor distT="0" distB="0" distL="114300" distR="114300" simplePos="0" relativeHeight="251645440" behindDoc="0" locked="0" layoutInCell="1" allowOverlap="1" wp14:anchorId="2C63A2AF" wp14:editId="396FDAEF">
             <wp:simplePos x="0" y="0"/>
             <wp:positionH relativeFrom="column">
               <wp:posOffset>1182143</wp:posOffset>
@@ -4371,11 +4295,7 @@
         <w:t xml:space="preserve">θερμικοί αισθητήρες για έλεγχο θερμοκρασίας του κλίματος και του νερού ώστε να γίνει αυτοματοποίηση των κλιματιστικών μονάδων ενός κτιρίου </w:t>
       </w:r>
       <w:r>
-        <w:t xml:space="preserve">και της θέρμανσης του νερού , αισθητήρες φωτός για την αυτοματοποίηση των φωτιστικών σωμάτων για μείωση του ενεργειακού κόστους, αισθητήρες </w:t>
-      </w:r>
-      <w:r>
-        <w:lastRenderedPageBreak/>
-        <w:t>κίνησης για αυτοματοποίηση εισόδων και εξόδων ενός κτιρίου</w:t>
+        <w:t>και της θέρμανσης του νερού , αισθητήρες φωτός για την αυτοματοποίηση των φωτιστικών σωμάτων για μείωση του ενεργειακού κόστους, αισθητήρες κίνησης για αυτοματοποίηση εισόδων και εξόδων ενός κτιρίου</w:t>
       </w:r>
       <w:r>
         <w:t xml:space="preserve">. </w:t>
@@ -4441,15 +4361,7 @@
         <w:t>και τέλος</w:t>
       </w:r>
       <w:r>
-        <w:t xml:space="preserve"> πληθώρα ανθρώπων το χρησιμοποιούν σαν μονάδα ψυχαγωγίας είτε για κατανάλωση ψυχαγωγικού περιεχόμενου είτε ως </w:t>
-      </w:r>
-      <w:proofErr w:type="spellStart"/>
-      <w:r>
-        <w:t>παιχνιδοκονσόλα</w:t>
-      </w:r>
-      <w:proofErr w:type="spellEnd"/>
-      <w:r>
-        <w:t xml:space="preserve"> με χρήση του </w:t>
+        <w:t xml:space="preserve"> πληθώρα ανθρώπων το χρησιμοποιούν σαν μονάδα ψυχαγωγίας είτε για κατανάλωση ψυχαγωγικού περιεχόμενου είτε ως παιχνιδοκονσόλα με χρήση του </w:t>
       </w:r>
       <w:r>
         <w:rPr>
@@ -4517,15 +4429,7 @@
         <w:t xml:space="preserve">) </w:t>
       </w:r>
       <w:r>
-        <w:t xml:space="preserve">του </w:t>
-      </w:r>
-      <w:proofErr w:type="spellStart"/>
-      <w:r>
-        <w:t>μικροελεγκτή</w:t>
-      </w:r>
-      <w:proofErr w:type="spellEnd"/>
-      <w:r>
-        <w:t xml:space="preserve"> και μέσω του ειδικού λογισμικού θα μπορεί να το απεικονίζει ζωντανά , να αποθηκεύει τις μετρήσεις και να εκτελεί κάποιες ενέργειες βάση συγκεκριμένων ορίων που θέτει ο χρήστης.</w:t>
+        <w:t>του μικροελεγκτή και μέσω του ειδικού λογισμικού θα μπορεί να το απεικονίζει ζωντανά , να αποθηκεύει τις μετρήσεις και να εκτελεί κάποιες ενέργειες βάση συγκεκριμένων ορίων που θέτει ο χρήστης.</w:t>
       </w:r>
     </w:p>
     <w:p>
@@ -4573,14 +4477,12 @@
       <w:r>
         <w:t xml:space="preserve">και εκμεταλλεύεται το υποσύστημα </w:t>
       </w:r>
-      <w:proofErr w:type="spellStart"/>
       <w:r>
         <w:rPr>
           <w:lang w:val="en-US"/>
         </w:rPr>
         <w:t>MegaMan</w:t>
       </w:r>
-      <w:proofErr w:type="spellEnd"/>
       <w:r>
         <w:t xml:space="preserve"> </w:t>
       </w:r>
@@ -4590,14 +4492,12 @@
       <w:r>
         <w:t xml:space="preserve"> </w:t>
       </w:r>
-      <w:proofErr w:type="spellStart"/>
       <w:r>
         <w:rPr>
           <w:lang w:val="en-US"/>
         </w:rPr>
         <w:t>ui</w:t>
       </w:r>
-      <w:proofErr w:type="spellEnd"/>
       <w:r>
         <w:t xml:space="preserve"> </w:t>
       </w:r>
@@ -4685,7 +4585,6 @@
         <w:pStyle w:val="BodyText"/>
       </w:pPr>
       <w:r>
-        <w:lastRenderedPageBreak/>
         <w:t xml:space="preserve">Μια από τις γλώσσες που τηρεί όλες αυτές τις προϋποθέσεις είναι η </w:t>
       </w:r>
       <w:r>
@@ -4802,9 +4701,10 @@
       <w:r>
         <w:rPr>
           <w:noProof/>
+          <w:lang w:eastAsia="el-GR"/>
         </w:rPr>
         <w:drawing>
-          <wp:anchor distT="0" distB="0" distL="114300" distR="114300" simplePos="0" relativeHeight="251656704" behindDoc="0" locked="0" layoutInCell="1" allowOverlap="1" wp14:anchorId="428CCD80" wp14:editId="1BF1F990">
+          <wp:anchor distT="0" distB="0" distL="114300" distR="114300" simplePos="0" relativeHeight="251648512" behindDoc="0" locked="0" layoutInCell="1" allowOverlap="1" wp14:anchorId="428CCD80" wp14:editId="132ED28D">
             <wp:simplePos x="0" y="0"/>
             <wp:positionH relativeFrom="column">
               <wp:posOffset>138394</wp:posOffset>
@@ -4947,27 +4847,9 @@
       <w:r>
         <w:t xml:space="preserve">Δημιουργός της γλώσσας είναι ο </w:t>
       </w:r>
-      <w:proofErr w:type="spellStart"/>
-      <w:r>
-        <w:t>Guido</w:t>
-      </w:r>
-      <w:proofErr w:type="spellEnd"/>
-      <w:r>
-        <w:t xml:space="preserve"> </w:t>
-      </w:r>
-      <w:proofErr w:type="spellStart"/>
-      <w:r>
-        <w:t>van</w:t>
-      </w:r>
-      <w:proofErr w:type="spellEnd"/>
-      <w:r>
-        <w:t xml:space="preserve"> </w:t>
-      </w:r>
-      <w:proofErr w:type="spellStart"/>
-      <w:r>
-        <w:t>Rossum</w:t>
-      </w:r>
-      <w:proofErr w:type="spellEnd"/>
+      <w:r>
+        <w:t>Guido van Rossum</w:t>
+      </w:r>
       <w:r>
         <w:t xml:space="preserve"> και η πρώτη έκδοση της γλώσσας κυκλοφόρησε το 1991. </w:t>
       </w:r>
@@ -5013,11 +4895,7 @@
         <w:t xml:space="preserve"> </w:t>
       </w:r>
       <w:r>
-        <w:t xml:space="preserve">δίνει την δυνατότητα στον προγραμματιστή να εστιάσει στα πιο σημαντικά κομμάτια του προγραμματισμού αφήνοντας την διαχείριση των τύπων των μεταβλητών στην ίδια την γλώσσα. Η διαχείριση της μνήμης του προγράμματος γίνεται επίσης από την ίδια την γλώσσα προσφέροντας ακόμα μεγαλύτερη ευκολία και ασφάλεια στων προγραμματισμό αφού η μνήμη του </w:t>
-      </w:r>
-      <w:r>
-        <w:lastRenderedPageBreak/>
-        <w:t>προγράμματος δεν είναι ποτέ εκτεθειμένη στον προγραμματιστή. Αυτό αποτρέπει τα σφάλματα μνήμης.</w:t>
+        <w:t>δίνει την δυνατότητα στον προγραμματιστή να εστιάσει στα πιο σημαντικά κομμάτια του προγραμματισμού αφήνοντας την διαχείριση των τύπων των μεταβλητών στην ίδια την γλώσσα. Η διαχείριση της μνήμης του προγράμματος γίνεται επίσης από την ίδια την γλώσσα προσφέροντας ακόμα μεγαλύτερη ευκολία και ασφάλεια στων προγραμματισμό αφού η μνήμη του προγράμματος δεν είναι ποτέ εκτεθειμένη στον προγραμματιστή. Αυτό αποτρέπει τα σφάλματα μνήμης.</w:t>
       </w:r>
     </w:p>
     <w:p>
@@ -5120,7 +4998,6 @@
           <w:szCs w:val="40"/>
           <w:vertAlign w:val="superscript"/>
         </w:rPr>
-        <w:lastRenderedPageBreak/>
         <w:t>ο</w:t>
       </w:r>
       <w:r>
@@ -5170,14 +5047,12 @@
       <w:r>
         <w:t xml:space="preserve"> </w:t>
       </w:r>
-      <w:proofErr w:type="spellStart"/>
       <w:r>
         <w:rPr>
           <w:lang w:val="en-US"/>
         </w:rPr>
         <w:t>Megaman</w:t>
       </w:r>
-      <w:proofErr w:type="spellEnd"/>
       <w:r>
         <w:t>.</w:t>
       </w:r>
@@ -5214,15 +5089,7 @@
         <w:t xml:space="preserve"> </w:t>
       </w:r>
       <w:r>
-        <w:t xml:space="preserve">του συστήματος που είναι υπεύθυνο για την διασύνδεση του </w:t>
-      </w:r>
-      <w:proofErr w:type="spellStart"/>
-      <w:r>
-        <w:t>μικροελεγκτή</w:t>
-      </w:r>
-      <w:proofErr w:type="spellEnd"/>
-      <w:r>
-        <w:t xml:space="preserve"> με τον αισθητήρα θερμότητας , το </w:t>
+        <w:t xml:space="preserve">του συστήματος που είναι υπεύθυνο για την διασύνδεση του μικροελεγκτή με τον αισθητήρα θερμότητας , το </w:t>
       </w:r>
       <w:r>
         <w:rPr>
@@ -5246,13 +5113,8 @@
         </w:numPr>
       </w:pPr>
       <w:bookmarkStart w:id="13" w:name="_Toc531123493"/>
-      <w:proofErr w:type="spellStart"/>
-      <w:r>
-        <w:t>Μικροελεγκτής</w:t>
-      </w:r>
-      <w:proofErr w:type="spellEnd"/>
-      <w:r>
-        <w:t xml:space="preserve"> </w:t>
+      <w:r>
+        <w:t xml:space="preserve">Μικροελεγκτής </w:t>
       </w:r>
       <w:r>
         <w:rPr>
@@ -5267,23 +5129,7 @@
         <w:pStyle w:val="BodyText"/>
       </w:pPr>
       <w:r>
-        <w:t xml:space="preserve">Ο </w:t>
-      </w:r>
-      <w:proofErr w:type="spellStart"/>
-      <w:r>
-        <w:t>μικροελεγτής</w:t>
-      </w:r>
-      <w:proofErr w:type="spellEnd"/>
-      <w:r>
-        <w:t xml:space="preserve"> όπως αναφέρθηκε αποτελεί την καρδιά τους ενσωματωμένου συστήματος. Αν δούμε τα δομικά στοιχεία ενός </w:t>
-      </w:r>
-      <w:proofErr w:type="spellStart"/>
-      <w:r>
-        <w:t>μικροελεγκτή</w:t>
-      </w:r>
-      <w:proofErr w:type="spellEnd"/>
-      <w:r>
-        <w:t xml:space="preserve"> θα δούμε ότι αποτελείται από:</w:t>
+        <w:t>Ο μικροελεγτής όπως αναφέρθηκε αποτελεί την καρδιά τους ενσωματωμένου συστήματος. Αν δούμε τα δομικά στοιχεία ενός μικροελεγκτή θα δούμε ότι αποτελείται από:</w:t>
       </w:r>
     </w:p>
     <w:p>
@@ -5331,7 +5177,6 @@
         </w:numPr>
       </w:pPr>
       <w:r>
-        <w:lastRenderedPageBreak/>
         <w:t>Καθώς και κάποι</w:t>
       </w:r>
       <w:r>
@@ -5346,15 +5191,7 @@
         <w:pStyle w:val="BodyText"/>
       </w:pPr>
       <w:r>
-        <w:t xml:space="preserve">Πολύ εύκολα λοιπόν μπορεί να ειπωθεί ότι ένας </w:t>
-      </w:r>
-      <w:proofErr w:type="spellStart"/>
-      <w:r>
-        <w:t>μικροελεγκτής</w:t>
-      </w:r>
-      <w:proofErr w:type="spellEnd"/>
-      <w:r>
-        <w:t xml:space="preserve"> είναι ουσιαστικά ένας υπολογιστής.</w:t>
+        <w:t>Πολύ εύκολα λοιπόν μπορεί να ειπωθεί ότι ένας μικροελεγκτής είναι ουσιαστικά ένας υπολογιστής.</w:t>
       </w:r>
     </w:p>
     <w:p>
@@ -5362,15 +5199,7 @@
         <w:pStyle w:val="BodyText"/>
       </w:pPr>
       <w:r>
-        <w:t xml:space="preserve">Εδώ χρησιμοποιείται ένας </w:t>
-      </w:r>
-      <w:proofErr w:type="spellStart"/>
-      <w:r>
-        <w:t>μικροελεγκτής</w:t>
-      </w:r>
-      <w:proofErr w:type="spellEnd"/>
-      <w:r>
-        <w:t xml:space="preserve"> τύπου </w:t>
+        <w:t xml:space="preserve">Εδώ χρησιμοποιείται ένας μικροελεγκτής τύπου </w:t>
       </w:r>
       <w:r>
         <w:rPr>
@@ -5381,14 +5210,12 @@
       <w:r>
         <w:t xml:space="preserve"> , πιο συγκεκριμένα τον </w:t>
       </w:r>
-      <w:proofErr w:type="spellStart"/>
       <w:r>
         <w:rPr>
           <w:lang w:val="en-US"/>
         </w:rPr>
         <w:t>ATMega</w:t>
       </w:r>
-      <w:proofErr w:type="spellEnd"/>
       <w:r>
         <w:t>16</w:t>
       </w:r>
@@ -5425,7 +5252,6 @@
       <w:r>
         <w:t xml:space="preserve">AVR </w:t>
       </w:r>
-      <w:proofErr w:type="spellStart"/>
       <w:r>
         <w:rPr>
           <w:lang w:val="el-GR"/>
@@ -5433,7 +5259,6 @@
         <w:t>μικροελεγκτών</w:t>
       </w:r>
       <w:bookmarkEnd w:id="14"/>
-      <w:proofErr w:type="spellEnd"/>
     </w:p>
     <w:p>
       <w:pPr>
@@ -5452,23 +5277,7 @@
         <w:t xml:space="preserve"> </w:t>
       </w:r>
       <w:r>
-        <w:t xml:space="preserve">αποτελούν μια οικογένεια </w:t>
-      </w:r>
-      <w:proofErr w:type="spellStart"/>
-      <w:r>
-        <w:t>μικροελεγκτών</w:t>
-      </w:r>
-      <w:proofErr w:type="spellEnd"/>
-      <w:r>
-        <w:t xml:space="preserve"> που </w:t>
-      </w:r>
-      <w:proofErr w:type="spellStart"/>
-      <w:r>
-        <w:t>αναπτύσονται</w:t>
-      </w:r>
-      <w:proofErr w:type="spellEnd"/>
-      <w:r>
-        <w:t xml:space="preserve"> από το 1996 από την εταιρεία </w:t>
+        <w:t xml:space="preserve">αποτελούν μια οικογένεια μικροελεγκτών που αναπτύσονται από το 1996 από την εταιρεία </w:t>
       </w:r>
       <w:r>
         <w:rPr>
@@ -5509,15 +5318,7 @@
         <w:pStyle w:val="BodyText"/>
       </w:pPr>
       <w:r>
-        <w:t xml:space="preserve">Πρόκειται για </w:t>
-      </w:r>
-      <w:proofErr w:type="spellStart"/>
-      <w:r>
-        <w:t>παραμετροποιημένα</w:t>
-      </w:r>
-      <w:proofErr w:type="spellEnd"/>
-      <w:r>
-        <w:t xml:space="preserve">  τσιπ των </w:t>
+        <w:t xml:space="preserve">Πρόκειται για παραμετροποιημένα  τσιπ των </w:t>
       </w:r>
       <w:r>
         <w:t>8</w:t>
@@ -5567,71 +5368,10 @@
         <w:t xml:space="preserve"> </w:t>
       </w:r>
       <w:r>
-        <w:t xml:space="preserve">πρωτοήλθε σε σύλληψη από δύο </w:t>
-      </w:r>
-      <w:proofErr w:type="spellStart"/>
-      <w:r>
-        <w:t>φοιτήτες</w:t>
-      </w:r>
-      <w:proofErr w:type="spellEnd"/>
-      <w:r>
-        <w:t xml:space="preserve"> του Νορβηγικού ινστιτούτου τεχνολογίας , τον </w:t>
-      </w:r>
-      <w:proofErr w:type="spellStart"/>
-      <w:r>
-        <w:t>Vegard</w:t>
-      </w:r>
-      <w:proofErr w:type="spellEnd"/>
-      <w:r>
-        <w:t xml:space="preserve"> </w:t>
-      </w:r>
-      <w:proofErr w:type="spellStart"/>
-      <w:r>
-        <w:t>Wollan</w:t>
-      </w:r>
-      <w:proofErr w:type="spellEnd"/>
-      <w:r>
-        <w:t xml:space="preserve"> και τον </w:t>
-      </w:r>
-      <w:proofErr w:type="spellStart"/>
-      <w:r>
-        <w:t>Alf-Egil</w:t>
-      </w:r>
-      <w:proofErr w:type="spellEnd"/>
-      <w:r>
-        <w:t xml:space="preserve"> </w:t>
-      </w:r>
-      <w:proofErr w:type="spellStart"/>
-      <w:r>
-        <w:t>Bogen</w:t>
-      </w:r>
-      <w:proofErr w:type="spellEnd"/>
-      <w:r>
-        <w:t xml:space="preserve">. Αν και δεν είναι επιβεβαιωμένο είναι κοινώς αποδεκτό ότι το AVR σημαίνει </w:t>
-      </w:r>
-      <w:proofErr w:type="spellStart"/>
-      <w:r>
-        <w:t>Alf</w:t>
-      </w:r>
-      <w:proofErr w:type="spellEnd"/>
-      <w:r>
-        <w:t xml:space="preserve"> and </w:t>
-      </w:r>
-      <w:proofErr w:type="spellStart"/>
-      <w:r>
-        <w:t>Vegard's</w:t>
-      </w:r>
-      <w:proofErr w:type="spellEnd"/>
-      <w:r>
-        <w:t xml:space="preserve"> RISC </w:t>
-      </w:r>
-      <w:proofErr w:type="spellStart"/>
-      <w:r>
-        <w:t>processor</w:t>
-      </w:r>
-      <w:proofErr w:type="spellEnd"/>
-      <w:r>
-        <w:t xml:space="preserve"> από τα ονόματα των φοιτητών που είχαν την αρχική ιδέα.</w:t>
+        <w:t xml:space="preserve">πρωτοήλθε σε σύλληψη από δύο φοιτήτες του Νορβηγικού ινστιτούτου τεχνολογίας , τον </w:t>
+      </w:r>
+      <w:r>
+        <w:t>Vegard Wollan και τον Alf-Egil Bogen. Αν και δεν είναι επιβεβαιωμένο είναι κοινώς αποδεκτό ότι το AVR σημαίνει Alf and Vegard's RISC processor από τα ονόματα των φοιτητών που είχαν την αρχική ιδέα.</w:t>
       </w:r>
     </w:p>
     <w:p>
@@ -5664,15 +5404,7 @@
         <w:pStyle w:val="BodyText"/>
       </w:pPr>
       <w:r>
-        <w:t xml:space="preserve">Ο συγκεκριμένος </w:t>
-      </w:r>
-      <w:proofErr w:type="spellStart"/>
-      <w:r>
-        <w:t>μικροελεγκτής</w:t>
-      </w:r>
-      <w:proofErr w:type="spellEnd"/>
-      <w:r>
-        <w:t xml:space="preserve"> αποτελεί ένα χαμηλής κατανάλωσης τσιπ </w:t>
+        <w:t xml:space="preserve">Ο συγκεκριμένος μικροελεγκτής αποτελεί ένα χαμηλής κατανάλωσης τσιπ </w:t>
       </w:r>
       <w:r>
         <w:t xml:space="preserve">8/16 </w:t>
@@ -5793,9 +5525,10 @@
       <w:r>
         <w:rPr>
           <w:noProof/>
+          <w:lang w:eastAsia="el-GR"/>
         </w:rPr>
         <w:drawing>
-          <wp:anchor distT="0" distB="0" distL="114300" distR="114300" simplePos="0" relativeHeight="251657728" behindDoc="0" locked="0" layoutInCell="1" allowOverlap="1" wp14:anchorId="3B56BB2B" wp14:editId="2CFFCE3F">
+          <wp:anchor distT="0" distB="0" distL="114300" distR="114300" simplePos="0" relativeHeight="251649536" behindDoc="0" locked="0" layoutInCell="1" allowOverlap="1" wp14:anchorId="3B56BB2B" wp14:editId="065028E4">
             <wp:simplePos x="0" y="0"/>
             <wp:positionH relativeFrom="column">
               <wp:posOffset>398839</wp:posOffset>
@@ -5845,15 +5578,7 @@
         </w:drawing>
       </w:r>
       <w:r>
-        <w:t xml:space="preserve">Ο συγκεκριμένος </w:t>
-      </w:r>
-      <w:proofErr w:type="spellStart"/>
-      <w:r>
-        <w:t>μικροελεγκτής</w:t>
-      </w:r>
-      <w:proofErr w:type="spellEnd"/>
-      <w:r>
-        <w:t xml:space="preserve"> έχει </w:t>
+        <w:t xml:space="preserve">Ο συγκεκριμένος μικροελεγκτής έχει </w:t>
       </w:r>
       <w:r>
         <w:t xml:space="preserve">40 </w:t>
@@ -5898,15 +5623,7 @@
         <w:t xml:space="preserve">. </w:t>
       </w:r>
       <w:r>
-        <w:t xml:space="preserve">Στην συγκεκριμένη τράπεζα του </w:t>
-      </w:r>
-      <w:proofErr w:type="spellStart"/>
-      <w:r>
-        <w:t>μικροελεγκτή</w:t>
-      </w:r>
-      <w:proofErr w:type="spellEnd"/>
-      <w:r>
-        <w:t xml:space="preserve"> είναι υλοποιημένο το </w:t>
+        <w:t xml:space="preserve">Στην συγκεκριμένη τράπεζα του μικροελεγκτή είναι υλοποιημένο το </w:t>
       </w:r>
       <w:r>
         <w:rPr>
@@ -5965,15 +5682,7 @@
         <w:t xml:space="preserve"> </w:t>
       </w:r>
       <w:r>
-        <w:t xml:space="preserve">του </w:t>
-      </w:r>
-      <w:proofErr w:type="spellStart"/>
-      <w:r>
-        <w:t>μικροελεγκτή</w:t>
-      </w:r>
-      <w:proofErr w:type="spellEnd"/>
-      <w:r>
-        <w:t xml:space="preserve"> καθώς και η τράπεζα Α με τα </w:t>
+        <w:t xml:space="preserve">του μικροελεγκτή καθώς και η τράπεζα Α με τα </w:t>
       </w:r>
       <w:r>
         <w:rPr>
@@ -6000,10 +5709,10 @@
       <w:r>
         <w:rPr>
           <w:noProof/>
-        </w:rPr>
-        <w:lastRenderedPageBreak/>
+          <w:lang w:eastAsia="el-GR"/>
+        </w:rPr>
         <w:drawing>
-          <wp:anchor distT="0" distB="0" distL="114300" distR="114300" simplePos="0" relativeHeight="251659776" behindDoc="0" locked="0" layoutInCell="1" allowOverlap="1" wp14:anchorId="33BB4916" wp14:editId="6C9824EB">
+          <wp:anchor distT="0" distB="0" distL="114300" distR="114300" simplePos="0" relativeHeight="251651584" behindDoc="0" locked="0" layoutInCell="1" allowOverlap="1" wp14:anchorId="33BB4916" wp14:editId="4C3D791C">
             <wp:simplePos x="0" y="0"/>
             <wp:positionH relativeFrom="column">
               <wp:posOffset>826770</wp:posOffset>
@@ -6178,15 +5887,7 @@
         <w:t xml:space="preserve">0) </w:t>
       </w:r>
       <w:r>
-        <w:t xml:space="preserve">και αυτό παίζει σημαντικό ρόλο στην υλοποίηση του λογισμικού του </w:t>
-      </w:r>
-      <w:proofErr w:type="spellStart"/>
-      <w:r>
-        <w:t>μικροελεγκτή</w:t>
-      </w:r>
-      <w:proofErr w:type="spellEnd"/>
-      <w:r>
-        <w:t>.</w:t>
+        <w:t>και αυτό παίζει σημαντικό ρόλο στην υλοποίηση του λογισμικού του μικροελεγκτή.</w:t>
       </w:r>
     </w:p>
     <w:p>
@@ -6305,7 +6006,6 @@
         <w:rPr>
           <w:noProof/>
         </w:rPr>
-        <w:lastRenderedPageBreak/>
         <w:pict w14:anchorId="67F974FE">
           <v:shape id="_x0000_s1034" type="#_x0000_t202" style="position:absolute;left:0;text-align:left;margin-left:93.05pt;margin-top:173.05pt;width:181.5pt;height:17.1pt;z-index:251665920;mso-position-horizontal-relative:text;mso-position-vertical-relative:text" stroked="f">
             <v:textbox style="mso-next-textbox:#_x0000_s1034" inset="0,0,0,0">
@@ -6372,9 +6072,10 @@
       <w:r>
         <w:rPr>
           <w:noProof/>
+          <w:lang w:eastAsia="el-GR"/>
         </w:rPr>
         <w:drawing>
-          <wp:anchor distT="0" distB="0" distL="114300" distR="114300" simplePos="0" relativeHeight="251649536" behindDoc="0" locked="0" layoutInCell="1" allowOverlap="1" wp14:anchorId="03229306" wp14:editId="23CD4A01">
+          <wp:anchor distT="0" distB="0" distL="114300" distR="114300" simplePos="0" relativeHeight="251641344" behindDoc="0" locked="0" layoutInCell="1" allowOverlap="1" wp14:anchorId="03229306" wp14:editId="6D5C0F8B">
             <wp:simplePos x="0" y="0"/>
             <wp:positionH relativeFrom="column">
               <wp:posOffset>1181819</wp:posOffset>
@@ -6450,13 +6151,8 @@
       <w:r>
         <w:t xml:space="preserve">℃ </w:t>
       </w:r>
-      <w:proofErr w:type="spellStart"/>
-      <w:r>
-        <w:t>εώς</w:t>
-      </w:r>
-      <w:proofErr w:type="spellEnd"/>
-      <w:r>
-        <w:t xml:space="preserve"> τους 150℃.</w:t>
+      <w:r>
+        <w:t>εώς τους 150℃.</w:t>
       </w:r>
     </w:p>
     <w:p>
@@ -6554,9 +6250,10 @@
       <w:r>
         <w:rPr>
           <w:noProof/>
+          <w:lang w:eastAsia="el-GR"/>
         </w:rPr>
         <w:drawing>
-          <wp:anchor distT="0" distB="0" distL="114300" distR="114300" simplePos="0" relativeHeight="251650560" behindDoc="0" locked="0" layoutInCell="1" allowOverlap="1" wp14:anchorId="3A24E961" wp14:editId="159CBAF1">
+          <wp:anchor distT="0" distB="0" distL="114300" distR="114300" simplePos="0" relativeHeight="251642368" behindDoc="0" locked="0" layoutInCell="1" allowOverlap="1" wp14:anchorId="3A24E961" wp14:editId="7FCD48AB">
             <wp:simplePos x="0" y="0"/>
             <wp:positionH relativeFrom="column">
               <wp:posOffset>1147685</wp:posOffset>
@@ -6627,15 +6324,7 @@
         <w:t xml:space="preserve">για την διασύνδεσή του με </w:t>
       </w:r>
       <w:r>
-        <w:t xml:space="preserve">τον </w:t>
-      </w:r>
-      <w:proofErr w:type="spellStart"/>
-      <w:r>
-        <w:t>μικροελεγκτή</w:t>
-      </w:r>
-      <w:proofErr w:type="spellEnd"/>
-      <w:r>
-        <w:t xml:space="preserve">. Το ένα </w:t>
+        <w:t xml:space="preserve">τον μικροελεγκτή. Το ένα </w:t>
       </w:r>
       <w:r>
         <w:rPr>
@@ -6647,15 +6336,7 @@
         <w:t xml:space="preserve"> </w:t>
       </w:r>
       <w:r>
-        <w:t xml:space="preserve">θα συνδεθεί στην πηγή ρεύματος, το δεύτερό , που είναι και η έξοδος της τάσης, στην τράπεζα Α του </w:t>
-      </w:r>
-      <w:proofErr w:type="spellStart"/>
-      <w:r>
-        <w:t>μικροελεγκτή</w:t>
-      </w:r>
-      <w:proofErr w:type="spellEnd"/>
-      <w:r>
-        <w:t xml:space="preserve">  σε </w:t>
+        <w:t xml:space="preserve">θα συνδεθεί στην πηγή ρεύματος, το δεύτερό , που είναι και η έξοδος της τάσης, στην τράπεζα Α του μικροελεγκτή  σε </w:t>
       </w:r>
       <w:r>
         <w:rPr>
@@ -6715,15 +6396,12 @@
           <w:numId w:val="4"/>
         </w:numPr>
       </w:pPr>
-      <w:proofErr w:type="spellStart"/>
       <w:r>
         <w:rPr>
           <w:lang w:val="el-GR"/>
         </w:rPr>
-        <w:lastRenderedPageBreak/>
         <w:t>Διεπαφή</w:t>
       </w:r>
-      <w:proofErr w:type="spellEnd"/>
       <w:r>
         <w:rPr>
           <w:lang w:val="el-GR"/>
@@ -6837,21 +6515,7 @@
         <w:rPr>
           <w:lang w:eastAsia="en-US"/>
         </w:rPr>
-        <w:t xml:space="preserve">. Αυτό όμως θα περιόριζε σημαντικά την ευελιξία του συστήματος καθώς ο </w:t>
-      </w:r>
-      <w:proofErr w:type="spellStart"/>
-      <w:r>
-        <w:rPr>
-          <w:lang w:eastAsia="en-US"/>
-        </w:rPr>
-        <w:t>μικροελεγκτής</w:t>
-      </w:r>
-      <w:proofErr w:type="spellEnd"/>
-      <w:r>
-        <w:rPr>
-          <w:lang w:eastAsia="en-US"/>
-        </w:rPr>
-        <w:t xml:space="preserve"> θα μπορούσε να γίνει χρήσει μόνο από το </w:t>
+        <w:t xml:space="preserve">. Αυτό όμως θα περιόριζε σημαντικά την ευελιξία του συστήματος καθώς ο μικροελεγκτής θα μπορούσε να γίνει χρήσει μόνο από το </w:t>
       </w:r>
       <w:r>
         <w:rPr>
@@ -7034,9 +6698,10 @@
       <w:r>
         <w:rPr>
           <w:noProof/>
+          <w:lang w:eastAsia="el-GR"/>
         </w:rPr>
         <w:drawing>
-          <wp:anchor distT="0" distB="0" distL="114300" distR="114300" simplePos="0" relativeHeight="251651584" behindDoc="0" locked="0" layoutInCell="1" allowOverlap="1" wp14:anchorId="66EA1FE3" wp14:editId="38BC7A54">
+          <wp:anchor distT="0" distB="0" distL="114300" distR="114300" simplePos="0" relativeHeight="251643392" behindDoc="0" locked="0" layoutInCell="1" allowOverlap="1" wp14:anchorId="66EA1FE3" wp14:editId="0169CE06">
             <wp:simplePos x="0" y="0"/>
             <wp:positionH relativeFrom="column">
               <wp:posOffset>724619</wp:posOffset>
@@ -7113,21 +6778,7 @@
         <w:rPr>
           <w:lang w:eastAsia="en-US"/>
         </w:rPr>
-        <w:t xml:space="preserve">πρόκειται για μια </w:t>
-      </w:r>
-      <w:proofErr w:type="spellStart"/>
-      <w:r>
-        <w:rPr>
-          <w:lang w:eastAsia="en-US"/>
-        </w:rPr>
-        <w:t>διεπαφή</w:t>
-      </w:r>
-      <w:proofErr w:type="spellEnd"/>
-      <w:r>
-        <w:rPr>
-          <w:lang w:eastAsia="en-US"/>
-        </w:rPr>
-        <w:t xml:space="preserve"> σειριακή επικοινωνίας από </w:t>
+        <w:t xml:space="preserve">πρόκειται για μια διεπαφή σειριακή επικοινωνίας από </w:t>
       </w:r>
       <w:r>
         <w:rPr>
@@ -7177,14 +6828,12 @@
         </w:rPr>
         <w:t>(</w:t>
       </w:r>
-      <w:proofErr w:type="spellStart"/>
       <w:r>
         <w:rPr>
           <w:lang w:val="en-US" w:eastAsia="en-US"/>
         </w:rPr>
         <w:t>Trasmit</w:t>
       </w:r>
-      <w:proofErr w:type="spellEnd"/>
       <w:r>
         <w:rPr>
           <w:lang w:eastAsia="en-US"/>
@@ -7201,115 +6850,100 @@
         <w:rPr>
           <w:lang w:eastAsia="en-US"/>
         </w:rPr>
+        <w:t xml:space="preserve">θύρα του μικροελεγκτή </w:t>
+      </w:r>
+      <w:r>
+        <w:rPr>
+          <w:lang w:eastAsia="en-US"/>
+        </w:rPr>
+        <w:t xml:space="preserve">στην </w:t>
+      </w:r>
+      <w:r>
+        <w:rPr>
+          <w:lang w:val="en-US" w:eastAsia="en-US"/>
+        </w:rPr>
+        <w:t>RX</w:t>
+      </w:r>
+      <w:r>
+        <w:rPr>
+          <w:lang w:eastAsia="en-US"/>
+        </w:rPr>
+        <w:t>(</w:t>
+      </w:r>
+      <w:r>
+        <w:rPr>
+          <w:lang w:val="en-US" w:eastAsia="en-US"/>
+        </w:rPr>
+        <w:t>Receive</w:t>
+      </w:r>
+      <w:r>
+        <w:rPr>
+          <w:lang w:eastAsia="en-US"/>
+        </w:rPr>
+        <w:t xml:space="preserve">) </w:t>
+      </w:r>
+      <w:r>
+        <w:rPr>
+          <w:lang w:eastAsia="en-US"/>
+        </w:rPr>
         <w:t xml:space="preserve">θύρα του </w:t>
       </w:r>
-      <w:proofErr w:type="spellStart"/>
-      <w:r>
-        <w:rPr>
-          <w:lang w:eastAsia="en-US"/>
-        </w:rPr>
-        <w:t>μικροελεγκτή</w:t>
-      </w:r>
-      <w:proofErr w:type="spellEnd"/>
-      <w:r>
-        <w:rPr>
-          <w:lang w:eastAsia="en-US"/>
-        </w:rPr>
-        <w:t xml:space="preserve"> </w:t>
-      </w:r>
-      <w:r>
-        <w:rPr>
-          <w:lang w:eastAsia="en-US"/>
-        </w:rPr>
-        <w:t xml:space="preserve">στην </w:t>
-      </w:r>
       <w:r>
         <w:rPr>
           <w:lang w:val="en-US" w:eastAsia="en-US"/>
         </w:rPr>
-        <w:t>RX</w:t>
-      </w:r>
-      <w:r>
-        <w:rPr>
-          <w:lang w:eastAsia="en-US"/>
-        </w:rPr>
-        <w:t>(</w:t>
+        <w:t>FT</w:t>
+      </w:r>
+      <w:r>
+        <w:rPr>
+          <w:lang w:eastAsia="en-US"/>
+        </w:rPr>
+        <w:t>232</w:t>
+      </w:r>
+      <w:r>
+        <w:rPr>
+          <w:lang w:eastAsia="en-US"/>
+        </w:rPr>
+        <w:t xml:space="preserve"> και στην συνέχεια στην </w:t>
       </w:r>
       <w:r>
         <w:rPr>
           <w:lang w:val="en-US" w:eastAsia="en-US"/>
         </w:rPr>
-        <w:t>Receive</w:t>
-      </w:r>
-      <w:r>
-        <w:rPr>
-          <w:lang w:eastAsia="en-US"/>
-        </w:rPr>
-        <w:t xml:space="preserve">) </w:t>
-      </w:r>
-      <w:r>
-        <w:rPr>
-          <w:lang w:eastAsia="en-US"/>
-        </w:rPr>
-        <w:t xml:space="preserve">θύρα του </w:t>
-      </w:r>
-      <w:r>
-        <w:rPr>
-          <w:lang w:val="en-US" w:eastAsia="en-US"/>
+        <w:t>USB</w:t>
+      </w:r>
+      <w:r>
+        <w:rPr>
+          <w:lang w:eastAsia="en-US"/>
+        </w:rPr>
+        <w:t xml:space="preserve"> </w:t>
+      </w:r>
+      <w:r>
+        <w:rPr>
+          <w:lang w:eastAsia="en-US"/>
+        </w:rPr>
+        <w:t xml:space="preserve">θύρα του υπολογιστικού συστήματος που θέλουμε να κάνουμε επεξεργασία το σήμα. </w:t>
+      </w:r>
+    </w:p>
+    <w:p>
+      <w:pPr>
+        <w:pStyle w:val="BodyText"/>
+      </w:pPr>
+    </w:p>
+    <w:p>
+      <w:pPr>
+        <w:pStyle w:val="BodyText"/>
+      </w:pPr>
+      <w:r>
+        <w:t xml:space="preserve">Στην εικόνα 2.2-5 φαίνεται το </w:t>
+      </w:r>
+      <w:r>
+        <w:rPr>
+          <w:lang w:val="en-US"/>
         </w:rPr>
         <w:t>FT</w:t>
       </w:r>
       <w:r>
-        <w:rPr>
-          <w:lang w:eastAsia="en-US"/>
-        </w:rPr>
-        <w:t>232</w:t>
-      </w:r>
-      <w:r>
-        <w:rPr>
-          <w:lang w:eastAsia="en-US"/>
-        </w:rPr>
-        <w:t xml:space="preserve"> και στην συνέχεια στην </w:t>
-      </w:r>
-      <w:r>
-        <w:rPr>
-          <w:lang w:val="en-US" w:eastAsia="en-US"/>
-        </w:rPr>
-        <w:t>USB</w:t>
-      </w:r>
-      <w:r>
-        <w:rPr>
-          <w:lang w:eastAsia="en-US"/>
-        </w:rPr>
-        <w:t xml:space="preserve"> </w:t>
-      </w:r>
-      <w:r>
-        <w:rPr>
-          <w:lang w:eastAsia="en-US"/>
-        </w:rPr>
-        <w:t xml:space="preserve">θύρα του υπολογιστικού συστήματος που θέλουμε να κάνουμε επεξεργασία το σήμα. </w:t>
-      </w:r>
-    </w:p>
-    <w:p>
-      <w:pPr>
-        <w:pStyle w:val="BodyText"/>
-      </w:pPr>
-    </w:p>
-    <w:p>
-      <w:pPr>
-        <w:pStyle w:val="BodyText"/>
-      </w:pPr>
-      <w:r>
-        <w:lastRenderedPageBreak/>
-        <w:t xml:space="preserve">Στην εικόνα 2.2-5 φαίνεται το </w:t>
-      </w:r>
-      <w:r>
-        <w:rPr>
-          <w:lang w:val="en-US"/>
-        </w:rPr>
-        <w:t>FT</w:t>
-      </w:r>
-      <w:r>
         <w:t xml:space="preserve">232 </w:t>
       </w:r>
       <w:r>
@@ -7334,15 +6968,7 @@
         <w:t xml:space="preserve">. </w:t>
       </w:r>
       <w:r>
-        <w:t xml:space="preserve">Η συγκεκριμένη συσκευή </w:t>
-      </w:r>
-      <w:proofErr w:type="spellStart"/>
-      <w:r>
-        <w:t>διεπαφής</w:t>
-      </w:r>
-      <w:proofErr w:type="spellEnd"/>
-      <w:r>
-        <w:t xml:space="preserve"> αποτελείται από:</w:t>
+        <w:t>Η συγκεκριμένη συσκευή διεπαφής αποτελείται από:</w:t>
       </w:r>
     </w:p>
     <w:p>
@@ -7534,21 +7160,7 @@
         <w:rPr>
           <w:lang w:val="en-US"/>
         </w:rPr>
-        <w:t xml:space="preserve">Input Clear </w:t>
-      </w:r>
-      <w:proofErr w:type="gramStart"/>
-      <w:r>
-        <w:rPr>
-          <w:lang w:val="en-US"/>
-        </w:rPr>
-        <w:t>To</w:t>
-      </w:r>
-      <w:proofErr w:type="gramEnd"/>
-      <w:r>
-        <w:rPr>
-          <w:lang w:val="en-US"/>
-        </w:rPr>
-        <w:t xml:space="preserve"> Send Control Input / Handshake Signal.</w:t>
+        <w:t>Input Clear To Send Control Input / Handshake Signal.</w:t>
       </w:r>
     </w:p>
     <w:p>
@@ -7614,15 +7226,7 @@
         </w:numPr>
       </w:pPr>
       <w:r>
-        <w:t xml:space="preserve">Και έναν </w:t>
-      </w:r>
-      <w:proofErr w:type="spellStart"/>
-      <w:r>
-        <w:t>επιλογέα</w:t>
-      </w:r>
-      <w:proofErr w:type="spellEnd"/>
-      <w:r>
-        <w:t xml:space="preserve"> τάσης 5</w:t>
+        <w:t>Και έναν επιλογέα τάσης 5</w:t>
       </w:r>
       <w:r>
         <w:rPr>
@@ -7665,13 +7269,8 @@
       <w:r>
         <w:t xml:space="preserve">Στο σχήμα </w:t>
       </w:r>
-      <w:proofErr w:type="spellStart"/>
-      <w:r>
-        <w:t>Σχήμα</w:t>
-      </w:r>
-      <w:proofErr w:type="spellEnd"/>
-      <w:r>
-        <w:t xml:space="preserve"> 2.2 6</w:t>
+      <w:r>
+        <w:t>Σχήμα 2.2 6</w:t>
       </w:r>
       <w:r>
         <w:t xml:space="preserve"> φαίνεται αναλυτικά το διάγραμμα του </w:t>
@@ -7714,7 +7313,6 @@
         <w:rPr>
           <w:noProof/>
         </w:rPr>
-        <w:lastRenderedPageBreak/>
         <w:pict w14:anchorId="548BDABE">
           <v:shape id="_x0000_s1037" type="#_x0000_t202" style="position:absolute;left:0;text-align:left;margin-left:0;margin-top:258.55pt;width:368.5pt;height:24.55pt;z-index:251668992;mso-position-horizontal-relative:text;mso-position-vertical-relative:text" stroked="f">
             <v:textbox style="mso-next-textbox:#_x0000_s1037" inset="0,0,0,0">
@@ -7804,21 +7402,7 @@
                     <w:rPr>
                       <w:rStyle w:val="BodyTextCharCharChar"/>
                     </w:rPr>
-                    <w:t xml:space="preserve"> </w:t>
-                  </w:r>
-                  <w:proofErr w:type="spellStart"/>
-                  <w:r>
-                    <w:rPr>
-                      <w:rStyle w:val="BodyTextCharCharChar"/>
-                    </w:rPr>
-                    <w:t>Αναλυση</w:t>
-                  </w:r>
-                  <w:proofErr w:type="spellEnd"/>
-                  <w:r>
-                    <w:rPr>
-                      <w:rStyle w:val="BodyTextCharCharChar"/>
-                    </w:rPr>
-                    <w:t xml:space="preserve"> του κυκλώματος του FT232 </w:t>
+                    <w:t xml:space="preserve"> Αναλυση του κυκλώματος του FT232 </w:t>
                   </w:r>
                 </w:p>
               </w:txbxContent>
@@ -7830,9 +7414,10 @@
       <w:r>
         <w:rPr>
           <w:noProof/>
+          <w:lang w:eastAsia="el-GR"/>
         </w:rPr>
         <w:drawing>
-          <wp:anchor distT="0" distB="0" distL="114300" distR="114300" simplePos="0" relativeHeight="251658752" behindDoc="0" locked="0" layoutInCell="1" allowOverlap="1" wp14:anchorId="632AB0B7" wp14:editId="31ADCCFF">
+          <wp:anchor distT="0" distB="0" distL="114300" distR="114300" simplePos="0" relativeHeight="251650560" behindDoc="0" locked="0" layoutInCell="1" allowOverlap="1" wp14:anchorId="632AB0B7" wp14:editId="53116012">
             <wp:simplePos x="0" y="0"/>
             <wp:positionH relativeFrom="column">
               <wp:posOffset>-200300</wp:posOffset>
@@ -7900,21 +7485,7 @@
         <w:rPr>
           <w:lang w:val="el-GR"/>
         </w:rPr>
-        <w:t xml:space="preserve">Προγραμματιστής </w:t>
-      </w:r>
-      <w:proofErr w:type="spellStart"/>
-      <w:r>
-        <w:rPr>
-          <w:lang w:val="el-GR"/>
-        </w:rPr>
-        <w:t>Μικροελεγκτή</w:t>
-      </w:r>
-      <w:proofErr w:type="spellEnd"/>
-      <w:r>
-        <w:rPr>
-          <w:lang w:val="el-GR"/>
-        </w:rPr>
-        <w:t xml:space="preserve"> - </w:t>
+        <w:t xml:space="preserve">Προγραμματιστής Μικροελεγκτή - </w:t>
       </w:r>
       <w:r>
         <w:t>USBASP</w:t>
@@ -7927,14 +7498,12 @@
       <w:r>
         <w:t xml:space="preserve">Έχοντας αναλύσει τα δομικά κομμάτια του υποσυστήματος </w:t>
       </w:r>
-      <w:proofErr w:type="spellStart"/>
       <w:r>
         <w:rPr>
           <w:lang w:val="en-US"/>
         </w:rPr>
         <w:t>Megaman</w:t>
       </w:r>
-      <w:proofErr w:type="spellEnd"/>
       <w:r>
         <w:t xml:space="preserve"> </w:t>
       </w:r>
@@ -7945,15 +7514,7 @@
         <w:t>απαιτείται</w:t>
       </w:r>
       <w:r>
-        <w:t xml:space="preserve"> για τον προγραμματισμό του </w:t>
-      </w:r>
-      <w:proofErr w:type="spellStart"/>
-      <w:r>
-        <w:t>μικροελεγκτή</w:t>
-      </w:r>
-      <w:proofErr w:type="spellEnd"/>
-      <w:r>
-        <w:t xml:space="preserve">. </w:t>
+        <w:t xml:space="preserve"> για τον προγραμματισμό του μικροελεγκτή. </w:t>
       </w:r>
     </w:p>
     <w:p>
@@ -7982,15 +7543,7 @@
         <w:t xml:space="preserve">2.0 </w:t>
       </w:r>
       <w:r>
-        <w:t xml:space="preserve">που είναι η κατάλληλη συσκευή ώστε να γίνει η μεταφορά του απαραίτητου κώδικα στον </w:t>
-      </w:r>
-      <w:proofErr w:type="spellStart"/>
-      <w:r>
-        <w:t>μικροελεγκτή</w:t>
-      </w:r>
-      <w:proofErr w:type="spellEnd"/>
-      <w:r>
-        <w:t xml:space="preserve">. </w:t>
+        <w:t xml:space="preserve">που είναι η κατάλληλη συσκευή ώστε να γίνει η μεταφορά του απαραίτητου κώδικα στον μικροελεγκτή. </w:t>
       </w:r>
     </w:p>
     <w:p>
@@ -8021,7 +7574,6 @@
         <w:rPr>
           <w:noProof/>
         </w:rPr>
-        <w:lastRenderedPageBreak/>
         <w:pict w14:anchorId="45358CE1">
           <v:shape id="_x0000_s1038" type="#_x0000_t202" style="position:absolute;left:0;text-align:left;margin-left:23.1pt;margin-top:201.8pt;width:321.3pt;height:32.7pt;z-index:251670016;mso-position-horizontal-relative:text;mso-position-vertical-relative:text" stroked="f">
             <v:textbox style="mso-next-textbox:#_x0000_s1038;mso-fit-shape-to-text:t" inset="0,0,0,0">
@@ -8118,9 +7670,10 @@
       <w:r>
         <w:rPr>
           <w:noProof/>
+          <w:lang w:eastAsia="el-GR"/>
         </w:rPr>
         <w:drawing>
-          <wp:anchor distT="0" distB="0" distL="114300" distR="114300" simplePos="0" relativeHeight="251660800" behindDoc="0" locked="0" layoutInCell="1" allowOverlap="1" wp14:anchorId="11B1690C" wp14:editId="739E1C5D">
+          <wp:anchor distT="0" distB="0" distL="114300" distR="114300" simplePos="0" relativeHeight="251652608" behindDoc="0" locked="0" layoutInCell="1" allowOverlap="1" wp14:anchorId="11B1690C" wp14:editId="5C9F6C9A">
             <wp:simplePos x="0" y="0"/>
             <wp:positionH relativeFrom="column">
               <wp:posOffset>655608</wp:posOffset>
@@ -8177,14 +7730,12 @@
       <w:r>
         <w:t xml:space="preserve">Η συσκευή αποτελείται συνήθως από ένα </w:t>
       </w:r>
-      <w:proofErr w:type="spellStart"/>
       <w:r>
         <w:rPr>
           <w:lang w:val="en-US"/>
         </w:rPr>
         <w:t>ATMega</w:t>
       </w:r>
-      <w:proofErr w:type="spellEnd"/>
       <w:r>
         <w:t xml:space="preserve">8 </w:t>
       </w:r>
@@ -8203,14 +7754,12 @@
       <w:r>
         <w:t xml:space="preserve">για την λειτουργία του. Σε συνεργασία με το ειδικό λογισμικό </w:t>
       </w:r>
-      <w:proofErr w:type="spellStart"/>
       <w:r>
         <w:rPr>
           <w:lang w:val="en-US"/>
         </w:rPr>
         <w:t>AVRDude</w:t>
       </w:r>
-      <w:proofErr w:type="spellEnd"/>
       <w:r>
         <w:t xml:space="preserve"> </w:t>
       </w:r>
@@ -8227,47 +7776,7 @@
         <w:t xml:space="preserve"> </w:t>
       </w:r>
       <w:r>
-        <w:t xml:space="preserve">του </w:t>
-      </w:r>
-      <w:proofErr w:type="spellStart"/>
-      <w:r>
-        <w:t>μικροελεγκτή</w:t>
-      </w:r>
-      <w:proofErr w:type="spellEnd"/>
-      <w:r>
-        <w:t xml:space="preserve"> και να ξεκινήσει η λειτουργία του συστήματος. Ο συγκεκριμένο προγραμματιστής συνδέεται με τον </w:t>
-      </w:r>
-      <w:proofErr w:type="spellStart"/>
-      <w:r>
-        <w:t>μικροελεγκτή</w:t>
-      </w:r>
-      <w:proofErr w:type="spellEnd"/>
-      <w:r>
-        <w:t xml:space="preserve"> με χρήση μιας ειδικής </w:t>
-      </w:r>
-      <w:proofErr w:type="spellStart"/>
-      <w:r>
-        <w:t>καλωδιοταινίας</w:t>
-      </w:r>
-      <w:proofErr w:type="spellEnd"/>
-      <w:r>
-        <w:t xml:space="preserve">. Η συγκεκριμένη </w:t>
-      </w:r>
-      <w:proofErr w:type="spellStart"/>
-      <w:r>
-        <w:t>καλωδιοταινία</w:t>
-      </w:r>
-      <w:proofErr w:type="spellEnd"/>
-      <w:r>
-        <w:t xml:space="preserve"> </w:t>
-      </w:r>
-      <w:proofErr w:type="spellStart"/>
-      <w:r>
-        <w:t>απότελείται</w:t>
-      </w:r>
-      <w:proofErr w:type="spellEnd"/>
-      <w:r>
-        <w:t xml:space="preserve"> από 10 υποδοχές που ταιριάζουν με την έξοδο του </w:t>
+        <w:t xml:space="preserve">του μικροελεγκτή και να ξεκινήσει η λειτουργία του συστήματος. Ο συγκεκριμένο προγραμματιστής συνδέεται με τον μικροελεγκτή με χρήση μιας ειδικής καλωδιοταινίας. Η συγκεκριμένη καλωδιοταινία απότελείται από 10 υποδοχές που ταιριάζουν με την έξοδο του </w:t>
       </w:r>
       <w:r>
         <w:rPr>
@@ -8291,15 +7800,7 @@
         <w:t xml:space="preserve"> </w:t>
       </w:r>
       <w:r>
-        <w:t xml:space="preserve">και οι υποδοχές της </w:t>
-      </w:r>
-      <w:proofErr w:type="spellStart"/>
-      <w:r>
-        <w:t>καλωδιοταινίας</w:t>
-      </w:r>
-      <w:proofErr w:type="spellEnd"/>
-      <w:r>
-        <w:t xml:space="preserve">. Το συγκεκριμένο σχήμα θα γίνει οδηγός για </w:t>
+        <w:t xml:space="preserve">και οι υποδοχές της καλωδιοταινίας. Το συγκεκριμένο σχήμα θα γίνει οδηγός για </w:t>
       </w:r>
       <w:r>
         <w:t xml:space="preserve">την σωστή διασύνδεση του </w:t>
@@ -8314,13 +7815,8 @@
         <w:t xml:space="preserve"> </w:t>
       </w:r>
       <w:r>
-        <w:t xml:space="preserve">και του </w:t>
-      </w:r>
-      <w:proofErr w:type="spellStart"/>
-      <w:r>
-        <w:t>μικροελεγκτή</w:t>
-      </w:r>
-      <w:proofErr w:type="spellEnd"/>
+        <w:t>και του μικροελεγκτή</w:t>
+      </w:r>
     </w:p>
     <w:p>
       <w:pPr>
@@ -8370,7 +7866,6 @@
         <w:rPr>
           <w:noProof/>
         </w:rPr>
-        <w:lastRenderedPageBreak/>
         <w:pict w14:anchorId="19707875">
           <v:shape id="_x0000_s1039" type="#_x0000_t202" style="position:absolute;left:0;text-align:left;margin-left:46.75pt;margin-top:77.05pt;width:274.2pt;height:32.7pt;z-index:251671040;mso-position-horizontal-relative:text;mso-position-vertical-relative:text" stroked="f">
             <v:textbox style="mso-next-textbox:#_x0000_s1039;mso-fit-shape-to-text:t" inset="0,0,0,0">
@@ -8434,13 +7929,8 @@
                     <w:t xml:space="preserve">USBASP </w:t>
                   </w:r>
                   <w:r>
-                    <w:t xml:space="preserve">και </w:t>
-                  </w:r>
-                  <w:proofErr w:type="spellStart"/>
-                  <w:r>
-                    <w:t>καλωδιοταινίας</w:t>
-                  </w:r>
-                  <w:proofErr w:type="spellEnd"/>
+                    <w:t>και καλωδιοταινίας</w:t>
+                  </w:r>
                 </w:p>
               </w:txbxContent>
             </v:textbox>
@@ -8451,9 +7941,10 @@
       <w:r>
         <w:rPr>
           <w:noProof/>
+          <w:lang w:val="el-GR" w:eastAsia="el-GR"/>
         </w:rPr>
         <w:drawing>
-          <wp:anchor distT="0" distB="0" distL="114300" distR="114300" simplePos="0" relativeHeight="251664896" behindDoc="0" locked="0" layoutInCell="1" allowOverlap="1" wp14:anchorId="7EE380E7" wp14:editId="13B311CD">
+          <wp:anchor distT="0" distB="0" distL="114300" distR="114300" simplePos="0" relativeHeight="251654656" behindDoc="0" locked="0" layoutInCell="1" allowOverlap="1" wp14:anchorId="7EE380E7" wp14:editId="6B1641FC">
             <wp:simplePos x="0" y="0"/>
             <wp:positionH relativeFrom="column">
               <wp:posOffset>792528</wp:posOffset>
@@ -8530,14 +8021,12 @@
         </w:rPr>
         <w:t xml:space="preserve">Ολοκληρώνοντας την ανάλυση όλων των απαραίτητων εξαρτημάτων μένει να γίνει σχεδιασμός όλου του κυκλώματος του υποσυστήματος του </w:t>
       </w:r>
-      <w:proofErr w:type="spellStart"/>
       <w:r>
         <w:rPr>
           <w:lang w:val="en-US" w:eastAsia="en-US"/>
         </w:rPr>
         <w:t>Megaman</w:t>
       </w:r>
-      <w:proofErr w:type="spellEnd"/>
       <w:r>
         <w:rPr>
           <w:lang w:eastAsia="en-US"/>
@@ -8548,21 +8037,7 @@
         <w:rPr>
           <w:lang w:eastAsia="en-US"/>
         </w:rPr>
-        <w:t xml:space="preserve"> Στο παρακάτω σχήμα φαίνεται όλο το υποσύστημα συμπεριλαμβάνοντας όλα τα παθητικά μέρη καθώς και η διασύνδεση του προγραμματιστή του </w:t>
-      </w:r>
-      <w:proofErr w:type="spellStart"/>
-      <w:r>
-        <w:rPr>
-          <w:lang w:eastAsia="en-US"/>
-        </w:rPr>
-        <w:t>μικροελεγκτή</w:t>
-      </w:r>
-      <w:proofErr w:type="spellEnd"/>
-      <w:r>
-        <w:rPr>
-          <w:lang w:eastAsia="en-US"/>
-        </w:rPr>
-        <w:t>.</w:t>
+        <w:t xml:space="preserve"> Στο παρακάτω σχήμα φαίνεται όλο το υποσύστημα συμπεριλαμβάνοντας όλα τα παθητικά μέρη καθώς και η διασύνδεση του προγραμματιστή του μικροελεγκτή.</w:t>
       </w:r>
     </w:p>
     <w:p>
@@ -8640,14 +8115,12 @@
                   <w:r>
                     <w:t xml:space="preserve"> Βασικό διάγραμμα υποσυστήματος </w:t>
                   </w:r>
-                  <w:proofErr w:type="spellStart"/>
                   <w:r>
                     <w:rPr>
                       <w:lang w:val="en-US"/>
                     </w:rPr>
                     <w:t>Megaman</w:t>
                   </w:r>
-                  <w:proofErr w:type="spellEnd"/>
                 </w:p>
               </w:txbxContent>
             </v:textbox>
@@ -8658,9 +8131,10 @@
       <w:r>
         <w:rPr>
           <w:noProof/>
+          <w:lang w:eastAsia="el-GR"/>
         </w:rPr>
         <w:drawing>
-          <wp:anchor distT="0" distB="0" distL="114300" distR="114300" simplePos="0" relativeHeight="251665920" behindDoc="0" locked="0" layoutInCell="1" allowOverlap="1" wp14:anchorId="49B3FB3B" wp14:editId="57BE9C3E">
+          <wp:anchor distT="0" distB="0" distL="114300" distR="114300" simplePos="0" relativeHeight="251655680" behindDoc="0" locked="0" layoutInCell="1" allowOverlap="1" wp14:anchorId="49B3FB3B" wp14:editId="4FEE4BEB">
             <wp:simplePos x="0" y="0"/>
             <wp:positionH relativeFrom="column">
               <wp:posOffset>126593</wp:posOffset>
@@ -8771,7 +8245,6 @@
         <w:rPr>
           <w:lang w:val="el-GR"/>
         </w:rPr>
-        <w:lastRenderedPageBreak/>
         <w:t xml:space="preserve">Πρότυπο ασύγχρονης επικοινωνίας </w:t>
       </w:r>
       <w:r>
@@ -8825,16 +8298,68 @@
         <w:rPr>
           <w:lang w:eastAsia="en-US"/>
         </w:rPr>
-        <w:t xml:space="preserve"> επικοινωνία υπολογιστών με </w:t>
-      </w:r>
-      <w:proofErr w:type="spellStart"/>
-      <w:r>
-        <w:rPr>
-          <w:lang w:eastAsia="en-US"/>
-        </w:rPr>
-        <w:t>μικροελεγκτές</w:t>
-      </w:r>
-      <w:proofErr w:type="spellEnd"/>
+        <w:t xml:space="preserve"> επικοινωνία υπολογιστών με μικροελεγκτές. </w:t>
+      </w:r>
+      <w:r>
+        <w:rPr>
+          <w:lang w:eastAsia="en-US"/>
+        </w:rPr>
+        <w:t xml:space="preserve">Η λέξη </w:t>
+      </w:r>
+      <w:r>
+        <w:rPr>
+          <w:lang w:val="en-US" w:eastAsia="en-US"/>
+        </w:rPr>
+        <w:t>UART</w:t>
+      </w:r>
+      <w:r>
+        <w:rPr>
+          <w:lang w:eastAsia="en-US"/>
+        </w:rPr>
+        <w:t xml:space="preserve"> σημαίνει </w:t>
+      </w:r>
+      <w:r>
+        <w:rPr>
+          <w:lang w:val="en-US" w:eastAsia="en-US"/>
+        </w:rPr>
+        <w:t>universal</w:t>
+      </w:r>
+      <w:r>
+        <w:rPr>
+          <w:lang w:eastAsia="en-US"/>
+        </w:rPr>
+        <w:t xml:space="preserve"> </w:t>
+      </w:r>
+      <w:r>
+        <w:rPr>
+          <w:lang w:val="en-US" w:eastAsia="en-US"/>
+        </w:rPr>
+        <w:t>asynchronous</w:t>
+      </w:r>
+      <w:r>
+        <w:rPr>
+          <w:lang w:eastAsia="en-US"/>
+        </w:rPr>
+        <w:t xml:space="preserve"> </w:t>
+      </w:r>
+      <w:r>
+        <w:rPr>
+          <w:lang w:val="en-US" w:eastAsia="en-US"/>
+        </w:rPr>
+        <w:t>receiver</w:t>
+      </w:r>
+      <w:r>
+        <w:rPr>
+          <w:lang w:eastAsia="en-US"/>
+        </w:rPr>
+        <w:t>/</w:t>
+      </w:r>
+      <w:r>
+        <w:rPr>
+          <w:lang w:val="en-US" w:eastAsia="en-US"/>
+        </w:rPr>
+        <w:t>transmitter</w:t>
+      </w:r>
       <w:r>
         <w:rPr>
           <w:lang w:eastAsia="en-US"/>
@@ -8845,101 +8370,7 @@
         <w:rPr>
           <w:lang w:eastAsia="en-US"/>
         </w:rPr>
-        <w:t xml:space="preserve">Η λέξη </w:t>
-      </w:r>
-      <w:r>
-        <w:rPr>
-          <w:lang w:val="en-US" w:eastAsia="en-US"/>
-        </w:rPr>
-        <w:t>UART</w:t>
-      </w:r>
-      <w:r>
-        <w:rPr>
-          <w:lang w:eastAsia="en-US"/>
-        </w:rPr>
-        <w:t xml:space="preserve"> σημαίνει </w:t>
-      </w:r>
-      <w:r>
-        <w:rPr>
-          <w:lang w:val="en-US" w:eastAsia="en-US"/>
-        </w:rPr>
-        <w:t>universal</w:t>
-      </w:r>
-      <w:r>
-        <w:rPr>
-          <w:lang w:eastAsia="en-US"/>
-        </w:rPr>
-        <w:t xml:space="preserve"> </w:t>
-      </w:r>
-      <w:r>
-        <w:rPr>
-          <w:lang w:val="en-US" w:eastAsia="en-US"/>
-        </w:rPr>
-        <w:t>asynchronous</w:t>
-      </w:r>
-      <w:r>
-        <w:rPr>
-          <w:lang w:eastAsia="en-US"/>
-        </w:rPr>
-        <w:t xml:space="preserve"> </w:t>
-      </w:r>
-      <w:r>
-        <w:rPr>
-          <w:lang w:val="en-US" w:eastAsia="en-US"/>
-        </w:rPr>
-        <w:t>receiver</w:t>
-      </w:r>
-      <w:r>
-        <w:rPr>
-          <w:lang w:eastAsia="en-US"/>
-        </w:rPr>
-        <w:t>/</w:t>
-      </w:r>
-      <w:r>
-        <w:rPr>
-          <w:lang w:val="en-US" w:eastAsia="en-US"/>
-        </w:rPr>
-        <w:t>transmitter</w:t>
-      </w:r>
-      <w:r>
-        <w:rPr>
-          <w:lang w:eastAsia="en-US"/>
-        </w:rPr>
-        <w:t xml:space="preserve">. </w:t>
-      </w:r>
-      <w:r>
-        <w:rPr>
-          <w:lang w:eastAsia="en-US"/>
-        </w:rPr>
-        <w:t xml:space="preserve">Στην συγκεκριμένη υλοποίηση επειδή δεν χρησιμοποιείται εξωτερικός κρύσταλλος για αλλαγή του ρολογιού του </w:t>
-      </w:r>
-      <w:proofErr w:type="spellStart"/>
-      <w:r>
-        <w:rPr>
-          <w:lang w:eastAsia="en-US"/>
-        </w:rPr>
-        <w:t>μικροελεγκτή</w:t>
-      </w:r>
-      <w:proofErr w:type="spellEnd"/>
-      <w:r>
-        <w:rPr>
-          <w:lang w:eastAsia="en-US"/>
-        </w:rPr>
-        <w:t xml:space="preserve"> προτιμήθηκε να χρησιμοποιηθεί το εσωτερικό ενσωματωμένο ρολόι του </w:t>
-      </w:r>
-      <w:proofErr w:type="spellStart"/>
-      <w:r>
-        <w:rPr>
-          <w:lang w:eastAsia="en-US"/>
-        </w:rPr>
-        <w:t>μικροελεγκτή</w:t>
-      </w:r>
-      <w:proofErr w:type="spellEnd"/>
-      <w:r>
-        <w:rPr>
-          <w:lang w:eastAsia="en-US"/>
-        </w:rPr>
-        <w:t xml:space="preserve">, αυτό έχει ως αποτέλεσμα η επικοινωνία μέσω </w:t>
+        <w:t xml:space="preserve">Στην συγκεκριμένη υλοποίηση επειδή δεν χρησιμοποιείται εξωτερικός κρύσταλλος για αλλαγή του ρολογιού του μικροελεγκτή προτιμήθηκε να χρησιμοποιηθεί το εσωτερικό ενσωματωμένο ρολόι του μικροελεγκτή, αυτό έχει ως αποτέλεσμα η επικοινωνία μέσω </w:t>
       </w:r>
       <w:r>
         <w:rPr>
@@ -9012,10 +8443,10 @@
       <w:r>
         <w:rPr>
           <w:noProof/>
-          <w:lang w:eastAsia="en-US"/>
+          <w:lang w:eastAsia="el-GR"/>
         </w:rPr>
         <w:drawing>
-          <wp:anchor distT="0" distB="0" distL="114300" distR="114300" simplePos="0" relativeHeight="251663872" behindDoc="0" locked="0" layoutInCell="1" allowOverlap="1" wp14:anchorId="1EBB57A1" wp14:editId="584F439D">
+          <wp:anchor distT="0" distB="0" distL="114300" distR="114300" simplePos="0" relativeHeight="251653632" behindDoc="0" locked="0" layoutInCell="1" allowOverlap="1" wp14:anchorId="1EBB57A1" wp14:editId="03E35B74">
             <wp:simplePos x="0" y="0"/>
             <wp:positionH relativeFrom="column">
               <wp:posOffset>-688897</wp:posOffset>
@@ -9075,7 +8506,7 @@
           <w:noProof/>
         </w:rPr>
         <w:pict w14:anchorId="01859393">
-          <v:shape id="_x0000_s1042" type="#_x0000_t202" style="position:absolute;left:0;text-align:left;margin-left:57.8pt;margin-top:225.1pt;width:252.25pt;height:21.85pt;z-index:251677696;mso-position-horizontal-relative:text;mso-position-vertical-relative:text" stroked="f">
+          <v:shape id="_x0000_s1042" type="#_x0000_t202" style="position:absolute;left:0;text-align:left;margin-left:57.8pt;margin-top:225.1pt;width:252.25pt;height:21.85pt;z-index:251673088;mso-position-horizontal-relative:text;mso-position-vertical-relative:text" stroked="f">
             <v:textbox style="mso-next-textbox:#_x0000_s1042" inset="0,0,0,0">
               <w:txbxContent>
                 <w:p>
@@ -9273,21 +8704,7 @@
         <w:rPr>
           <w:lang w:eastAsia="en-US"/>
         </w:rPr>
-        <w:t xml:space="preserve">περιέχει έναν </w:t>
-      </w:r>
-      <w:proofErr w:type="spellStart"/>
-      <w:r>
-        <w:rPr>
-          <w:lang w:eastAsia="en-US"/>
-        </w:rPr>
-        <w:t>καταχωρητή</w:t>
-      </w:r>
-      <w:proofErr w:type="spellEnd"/>
-      <w:r>
-        <w:rPr>
-          <w:lang w:eastAsia="en-US"/>
-        </w:rPr>
-        <w:t xml:space="preserve"> ολίσθησης για την μετατροπή σειριακής μορφής σε παράλληλης. Η συγκεκριμένη συσκευή αποστέλλει πλαίσια πληροφορίας των 10 </w:t>
+        <w:t xml:space="preserve">περιέχει έναν καταχωρητή ολίσθησης για την μετατροπή σειριακής μορφής σε παράλληλης. Η συγκεκριμένη συσκευή αποστέλλει πλαίσια πληροφορίας των 10 </w:t>
       </w:r>
       <w:r>
         <w:rPr>
@@ -9383,7 +8800,6 @@
         <w:rPr>
           <w:lang w:val="el-GR"/>
         </w:rPr>
-        <w:lastRenderedPageBreak/>
         <w:t>Απαιτούμενο λ</w:t>
       </w:r>
       <w:r>
@@ -9457,7 +8873,6 @@
         </w:rPr>
         <w:t xml:space="preserve">,για την συγγραφή του </w:t>
       </w:r>
-      <w:proofErr w:type="spellStart"/>
       <w:r>
         <w:rPr>
           <w:rFonts w:ascii="Times New Roman" w:hAnsi="Times New Roman" w:cs="Times New Roman"/>
@@ -9466,7 +8881,6 @@
         </w:rPr>
         <w:t>Firmware</w:t>
       </w:r>
-      <w:proofErr w:type="spellEnd"/>
       <w:r>
         <w:rPr>
           <w:rFonts w:ascii="Times New Roman" w:hAnsi="Times New Roman" w:cs="Times New Roman"/>
@@ -9481,43 +8895,39 @@
           <w:szCs w:val="24"/>
           <w:lang w:eastAsia="en-US"/>
         </w:rPr>
-        <w:t xml:space="preserve">του </w:t>
-      </w:r>
-      <w:proofErr w:type="spellStart"/>
+        <w:t xml:space="preserve">του μικροελεγκτή, για το </w:t>
+      </w:r>
       <w:r>
         <w:rPr>
           <w:rFonts w:ascii="Times New Roman" w:hAnsi="Times New Roman" w:cs="Times New Roman"/>
           <w:szCs w:val="24"/>
           <w:lang w:eastAsia="en-US"/>
         </w:rPr>
-        <w:t>μικροελεγκτή</w:t>
-      </w:r>
-      <w:proofErr w:type="spellEnd"/>
+        <w:t>compilation</w:t>
+      </w:r>
       <w:r>
         <w:rPr>
           <w:rFonts w:ascii="Times New Roman" w:hAnsi="Times New Roman" w:cs="Times New Roman"/>
           <w:szCs w:val="24"/>
           <w:lang w:eastAsia="en-US"/>
         </w:rPr>
-        <w:t xml:space="preserve">, για το </w:t>
-      </w:r>
-      <w:proofErr w:type="spellStart"/>
+        <w:t xml:space="preserve"> </w:t>
+      </w:r>
       <w:r>
         <w:rPr>
           <w:rFonts w:ascii="Times New Roman" w:hAnsi="Times New Roman" w:cs="Times New Roman"/>
           <w:szCs w:val="24"/>
           <w:lang w:eastAsia="en-US"/>
         </w:rPr>
-        <w:t>compilation</w:t>
-      </w:r>
-      <w:proofErr w:type="spellEnd"/>
+        <w:t xml:space="preserve">του </w:t>
+      </w:r>
       <w:r>
         <w:rPr>
           <w:rFonts w:ascii="Times New Roman" w:hAnsi="Times New Roman" w:cs="Times New Roman"/>
           <w:szCs w:val="24"/>
           <w:lang w:eastAsia="en-US"/>
         </w:rPr>
-        <w:t xml:space="preserve"> </w:t>
+        <w:t>firmware</w:t>
       </w:r>
       <w:r>
         <w:rPr>
@@ -9525,7 +8935,7 @@
           <w:szCs w:val="24"/>
           <w:lang w:eastAsia="en-US"/>
         </w:rPr>
-        <w:t xml:space="preserve">του </w:t>
+        <w:t xml:space="preserve"> </w:t>
       </w:r>
       <w:r>
         <w:rPr>
@@ -9533,7 +8943,7 @@
           <w:szCs w:val="24"/>
           <w:lang w:eastAsia="en-US"/>
         </w:rPr>
-        <w:t>firmware</w:t>
+        <w:t>και την μετατροπή του σε αρχείο .</w:t>
       </w:r>
       <w:r>
         <w:rPr>
@@ -9541,7 +8951,7 @@
           <w:szCs w:val="24"/>
           <w:lang w:eastAsia="en-US"/>
         </w:rPr>
-        <w:t xml:space="preserve"> </w:t>
+        <w:t>hex</w:t>
       </w:r>
       <w:r>
         <w:rPr>
@@ -9549,7 +8959,7 @@
           <w:szCs w:val="24"/>
           <w:lang w:eastAsia="en-US"/>
         </w:rPr>
-        <w:t>και την μετατροπή του σε αρχείο .</w:t>
+        <w:t xml:space="preserve"> </w:t>
       </w:r>
       <w:r>
         <w:rPr>
@@ -9557,41 +8967,7 @@
           <w:szCs w:val="24"/>
           <w:lang w:eastAsia="en-US"/>
         </w:rPr>
-        <w:t>hex</w:t>
-      </w:r>
-      <w:r>
-        <w:rPr>
-          <w:rFonts w:ascii="Times New Roman" w:hAnsi="Times New Roman" w:cs="Times New Roman"/>
-          <w:szCs w:val="24"/>
-          <w:lang w:eastAsia="en-US"/>
-        </w:rPr>
-        <w:t xml:space="preserve"> </w:t>
-      </w:r>
-      <w:r>
-        <w:rPr>
-          <w:rFonts w:ascii="Times New Roman" w:hAnsi="Times New Roman" w:cs="Times New Roman"/>
-          <w:szCs w:val="24"/>
-          <w:lang w:eastAsia="en-US"/>
-        </w:rPr>
-        <w:t xml:space="preserve">καθώς και για την εγγραφή του στον </w:t>
-      </w:r>
-      <w:proofErr w:type="spellStart"/>
-      <w:r>
-        <w:rPr>
-          <w:rFonts w:ascii="Times New Roman" w:hAnsi="Times New Roman" w:cs="Times New Roman"/>
-          <w:szCs w:val="24"/>
-          <w:lang w:eastAsia="en-US"/>
-        </w:rPr>
-        <w:t>μικροελεγκτή</w:t>
-      </w:r>
-      <w:proofErr w:type="spellEnd"/>
-      <w:r>
-        <w:rPr>
-          <w:rFonts w:ascii="Times New Roman" w:hAnsi="Times New Roman" w:cs="Times New Roman"/>
-          <w:szCs w:val="24"/>
-          <w:lang w:eastAsia="en-US"/>
-        </w:rPr>
-        <w:t>.</w:t>
+        <w:t>καθώς και για την εγγραφή του στον μικροελεγκτή.</w:t>
       </w:r>
     </w:p>
     <w:p>
@@ -9849,35 +9225,7 @@
         <w:rPr>
           <w:lang w:eastAsia="en-US"/>
         </w:rPr>
-        <w:t xml:space="preserve">στην απαραίτητη </w:t>
-      </w:r>
-      <w:proofErr w:type="spellStart"/>
-      <w:r>
-        <w:rPr>
-          <w:lang w:eastAsia="en-US"/>
-        </w:rPr>
-        <w:t>μόρφη</w:t>
-      </w:r>
-      <w:proofErr w:type="spellEnd"/>
-      <w:r>
-        <w:rPr>
-          <w:lang w:eastAsia="en-US"/>
-        </w:rPr>
-        <w:t xml:space="preserve"> για την εγγραφή του στον </w:t>
-      </w:r>
-      <w:proofErr w:type="spellStart"/>
-      <w:r>
-        <w:rPr>
-          <w:lang w:eastAsia="en-US"/>
-        </w:rPr>
-        <w:t>μικροελεγκτή</w:t>
-      </w:r>
-      <w:proofErr w:type="spellEnd"/>
-      <w:r>
-        <w:rPr>
-          <w:lang w:eastAsia="en-US"/>
-        </w:rPr>
-        <w:t xml:space="preserve"> καθώς και όλες τις βιβλιοθήκες που απαιτούνται για την συγγραφή του </w:t>
+        <w:t xml:space="preserve">στην απαραίτητη μόρφη για την εγγραφή του στον μικροελεγκτή καθώς και όλες τις βιβλιοθήκες που απαιτούνται για την συγγραφή του </w:t>
       </w:r>
       <w:r>
         <w:rPr>
@@ -9896,6 +9244,223 @@
           <w:lang w:eastAsia="en-US"/>
         </w:rPr>
         <w:t xml:space="preserve"> </w:t>
+      </w:r>
+    </w:p>
+    <w:p>
+      <w:pPr>
+        <w:pStyle w:val="Heading2"/>
+        <w:numPr>
+          <w:ilvl w:val="3"/>
+          <w:numId w:val="11"/>
+        </w:numPr>
+        <w:textAlignment w:val="auto"/>
+      </w:pPr>
+      <w:r>
+        <w:rPr>
+          <w:lang w:val="el-GR"/>
+        </w:rPr>
+        <w:t xml:space="preserve">Γλώσσα προγραμματισμού </w:t>
+      </w:r>
+      <w:r>
+        <w:t>C</w:t>
+      </w:r>
+    </w:p>
+    <w:p>
+      <w:pPr>
+        <w:pStyle w:val="BodyText"/>
+        <w:rPr>
+          <w:lang w:eastAsia="en-US"/>
+        </w:rPr>
+      </w:pPr>
+      <w:r>
+        <w:rPr>
+          <w:lang w:eastAsia="en-US"/>
+        </w:rPr>
+        <w:t xml:space="preserve">Κατ’ επέκταση της παραγράφου 2.8.2 η γλώσσα που θα χρησιμοποιηθεί για την ανάπτυξη του </w:t>
+      </w:r>
+      <w:r>
+        <w:rPr>
+          <w:lang w:val="en-US" w:eastAsia="en-US"/>
+        </w:rPr>
+        <w:t>firmware</w:t>
+      </w:r>
+      <w:r>
+        <w:rPr>
+          <w:lang w:eastAsia="en-US"/>
+        </w:rPr>
+        <w:t xml:space="preserve"> </w:t>
+      </w:r>
+      <w:r>
+        <w:rPr>
+          <w:lang w:eastAsia="en-US"/>
+        </w:rPr>
+        <w:t xml:space="preserve">είναι η γλώσσα </w:t>
+      </w:r>
+      <w:r>
+        <w:rPr>
+          <w:lang w:val="en-US" w:eastAsia="en-US"/>
+        </w:rPr>
+        <w:t>C</w:t>
+      </w:r>
+      <w:r>
+        <w:rPr>
+          <w:lang w:eastAsia="en-US"/>
+        </w:rPr>
+        <w:t xml:space="preserve">. </w:t>
+      </w:r>
+    </w:p>
+    <w:p>
+      <w:pPr>
+        <w:pStyle w:val="BodyText"/>
+        <w:rPr>
+          <w:lang w:eastAsia="en-US"/>
+        </w:rPr>
+      </w:pPr>
+      <w:r>
+        <w:rPr>
+          <w:lang w:eastAsia="en-US"/>
+        </w:rPr>
+        <w:t xml:space="preserve">Για την συγκεκριμένη γλώσσα προγραμματισμού δεν χρειάζονται ιδιαίτερες συστάσεις. Είναι μια γλώσσα προγραμματισμού γενικού σκοπού , με στατικό </w:t>
+      </w:r>
+      <w:r>
+        <w:rPr>
+          <w:lang w:eastAsia="en-US"/>
+        </w:rPr>
+        <w:t>σύστημα τύπων που υποστηρίζει διαδικαστικό προγραμματισμό.</w:t>
+      </w:r>
+    </w:p>
+    <w:p>
+      <w:pPr>
+        <w:pStyle w:val="BodyText"/>
+        <w:rPr>
+          <w:lang w:eastAsia="en-US"/>
+        </w:rPr>
+      </w:pPr>
+      <w:r>
+        <w:rPr>
+          <w:lang w:eastAsia="en-US"/>
+        </w:rPr>
+        <w:t xml:space="preserve">Η γλώσσα προγραμματισμού </w:t>
+      </w:r>
+      <w:r>
+        <w:rPr>
+          <w:lang w:val="en-US" w:eastAsia="en-US"/>
+        </w:rPr>
+        <w:t>C</w:t>
+      </w:r>
+      <w:r>
+        <w:rPr>
+          <w:lang w:eastAsia="en-US"/>
+        </w:rPr>
+        <w:t xml:space="preserve"> </w:t>
+      </w:r>
+      <w:r>
+        <w:rPr>
+          <w:lang w:eastAsia="en-US"/>
+        </w:rPr>
+        <w:t xml:space="preserve">είναι παιδί του </w:t>
+      </w:r>
+      <w:r>
+        <w:rPr>
+          <w:lang w:val="en-US" w:eastAsia="en-US"/>
+        </w:rPr>
+        <w:t>Dennis</w:t>
+      </w:r>
+      <w:r>
+        <w:rPr>
+          <w:lang w:eastAsia="en-US"/>
+        </w:rPr>
+        <w:t xml:space="preserve"> </w:t>
+      </w:r>
+      <w:r>
+        <w:rPr>
+          <w:lang w:val="en-US" w:eastAsia="en-US"/>
+        </w:rPr>
+        <w:t>Ritchie</w:t>
+      </w:r>
+      <w:r>
+        <w:rPr>
+          <w:lang w:eastAsia="en-US"/>
+        </w:rPr>
+        <w:t xml:space="preserve"> </w:t>
+      </w:r>
+      <w:r>
+        <w:rPr>
+          <w:lang w:eastAsia="en-US"/>
+        </w:rPr>
+        <w:t xml:space="preserve">που αναπτύχθηκε στο διάστημα 1969-1973 στα </w:t>
+      </w:r>
+      <w:r>
+        <w:rPr>
+          <w:lang w:val="en-US" w:eastAsia="en-US"/>
+        </w:rPr>
+        <w:t>Bell</w:t>
+      </w:r>
+      <w:r>
+        <w:rPr>
+          <w:lang w:eastAsia="en-US"/>
+        </w:rPr>
+        <w:t xml:space="preserve"> </w:t>
+      </w:r>
+      <w:r>
+        <w:rPr>
+          <w:lang w:val="en-US" w:eastAsia="en-US"/>
+        </w:rPr>
+        <w:t>Labs</w:t>
+      </w:r>
+      <w:r>
+        <w:rPr>
+          <w:lang w:eastAsia="en-US"/>
+        </w:rPr>
+        <w:t xml:space="preserve"> και χρησιμοποιήθηκε για να γίνει ανάπτυξη του </w:t>
+      </w:r>
+      <w:r>
+        <w:rPr>
+          <w:lang w:val="en-US" w:eastAsia="en-US"/>
+        </w:rPr>
+        <w:t>Unix</w:t>
+      </w:r>
+      <w:r>
+        <w:rPr>
+          <w:lang w:eastAsia="en-US"/>
+        </w:rPr>
+        <w:t xml:space="preserve">, </w:t>
+      </w:r>
+      <w:r>
+        <w:rPr>
+          <w:lang w:eastAsia="en-US"/>
+        </w:rPr>
+        <w:t xml:space="preserve">του πρώτου </w:t>
+      </w:r>
+      <w:r>
+        <w:rPr>
+          <w:lang w:val="en-US" w:eastAsia="en-US"/>
+        </w:rPr>
+        <w:t>Posix</w:t>
+      </w:r>
+      <w:r>
+        <w:rPr>
+          <w:lang w:eastAsia="en-US"/>
+        </w:rPr>
+        <w:t xml:space="preserve"> </w:t>
+      </w:r>
+      <w:r>
+        <w:rPr>
+          <w:lang w:eastAsia="en-US"/>
+        </w:rPr>
+        <w:t xml:space="preserve">λειτουργικού και πατέρα κατά μία έννοια του </w:t>
+      </w:r>
+      <w:r>
+        <w:rPr>
+          <w:lang w:val="en-US" w:eastAsia="en-US"/>
+        </w:rPr>
+        <w:t>Linux</w:t>
+      </w:r>
+      <w:r>
+        <w:rPr>
+          <w:lang w:eastAsia="en-US"/>
+        </w:rPr>
+        <w:t xml:space="preserve">.  </w:t>
       </w:r>
     </w:p>
     <w:p>
@@ -9906,12 +9471,13 @@
           <w:numId w:val="11"/>
         </w:numPr>
         <w:textAlignment w:val="auto"/>
-      </w:pPr>
-      <w:proofErr w:type="spellStart"/>
+        <w:rPr>
+          <w:lang w:val="el-GR"/>
+        </w:rPr>
+      </w:pPr>
       <w:r>
         <w:t>AVRDude</w:t>
       </w:r>
-      <w:proofErr w:type="spellEnd"/>
     </w:p>
     <w:p>
       <w:pPr>
@@ -9926,14 +9492,12 @@
         </w:rPr>
         <w:t xml:space="preserve">Το </w:t>
       </w:r>
-      <w:proofErr w:type="spellStart"/>
       <w:r>
         <w:rPr>
           <w:lang w:val="en-US" w:eastAsia="en-US"/>
         </w:rPr>
         <w:t>AVRDude</w:t>
       </w:r>
-      <w:proofErr w:type="spellEnd"/>
       <w:r>
         <w:rPr>
           <w:lang w:eastAsia="en-US"/>
@@ -9962,21 +9526,7 @@
         <w:rPr>
           <w:lang w:eastAsia="en-US"/>
         </w:rPr>
-        <w:t xml:space="preserve">στον </w:t>
-      </w:r>
-      <w:proofErr w:type="spellStart"/>
-      <w:r>
-        <w:rPr>
-          <w:lang w:eastAsia="en-US"/>
-        </w:rPr>
-        <w:t>μικροελεγκτή</w:t>
-      </w:r>
-      <w:proofErr w:type="spellEnd"/>
-      <w:r>
-        <w:rPr>
-          <w:lang w:eastAsia="en-US"/>
-        </w:rPr>
-        <w:t xml:space="preserve"> μετά τις απαραίτητες μετατροπές του πηγαίου κώδικα σε </w:t>
+        <w:t xml:space="preserve">στον μικροελεγκτή μετά τις απαραίτητες μετατροπές του πηγαίου κώδικα σε </w:t>
       </w:r>
       <w:r>
         <w:rPr>
@@ -10014,32 +9564,23 @@
         </w:rPr>
         <w:t xml:space="preserve">Το </w:t>
       </w:r>
-      <w:proofErr w:type="spellStart"/>
       <w:r>
         <w:rPr>
           <w:lang w:val="en-US" w:eastAsia="en-US"/>
         </w:rPr>
         <w:t>avrdude</w:t>
       </w:r>
-      <w:proofErr w:type="spellEnd"/>
-      <w:r>
-        <w:rPr>
-          <w:lang w:eastAsia="en-US"/>
-        </w:rPr>
-        <w:t xml:space="preserve"> </w:t>
-      </w:r>
-      <w:r>
-        <w:rPr>
-          <w:lang w:eastAsia="en-US"/>
-        </w:rPr>
-        <w:t xml:space="preserve">υποστηρίζει πληθώρα </w:t>
-      </w:r>
-      <w:r>
-        <w:rPr>
-          <w:lang w:eastAsia="en-US"/>
-        </w:rPr>
-        <w:lastRenderedPageBreak/>
-        <w:t xml:space="preserve">συσκευών προγραμματισμού για την εγγραφή του </w:t>
+      <w:r>
+        <w:rPr>
+          <w:lang w:eastAsia="en-US"/>
+        </w:rPr>
+        <w:t xml:space="preserve"> </w:t>
+      </w:r>
+      <w:r>
+        <w:rPr>
+          <w:lang w:eastAsia="en-US"/>
+        </w:rPr>
+        <w:t xml:space="preserve">υποστηρίζει πληθώρα συσκευών προγραμματισμού για την εγγραφή του </w:t>
       </w:r>
       <w:r>
         <w:rPr>
@@ -10312,11 +9853,9 @@
         </w:rPr>
         <w:t xml:space="preserve">  </w:t>
       </w:r>
-      <w:proofErr w:type="spellStart"/>
       <w:r>
         <w:t>Pycharm</w:t>
       </w:r>
-      <w:proofErr w:type="spellEnd"/>
       <w:r>
         <w:t xml:space="preserve"> IDE</w:t>
       </w:r>
@@ -10340,14 +9879,12 @@
         </w:rPr>
         <w:t xml:space="preserve"> </w:t>
       </w:r>
-      <w:proofErr w:type="spellStart"/>
       <w:r>
         <w:rPr>
           <w:lang w:val="en-US" w:eastAsia="en-US"/>
         </w:rPr>
         <w:t>Pycharm</w:t>
       </w:r>
-      <w:proofErr w:type="spellEnd"/>
       <w:r>
         <w:rPr>
           <w:lang w:eastAsia="en-US"/>
@@ -10378,14 +9915,12 @@
         </w:rPr>
         <w:t xml:space="preserve">γραμμένο από την </w:t>
       </w:r>
-      <w:proofErr w:type="spellStart"/>
       <w:r>
         <w:rPr>
           <w:lang w:val="en-US" w:eastAsia="en-US"/>
         </w:rPr>
         <w:t>Jetbrains</w:t>
       </w:r>
-      <w:proofErr w:type="spellEnd"/>
       <w:r>
         <w:rPr>
           <w:lang w:eastAsia="en-US"/>
@@ -10506,14 +10041,12 @@
         </w:rPr>
         <w:t xml:space="preserve">που αναπτύσσεται από την </w:t>
       </w:r>
-      <w:proofErr w:type="spellStart"/>
       <w:r>
         <w:rPr>
           <w:lang w:val="en-US" w:eastAsia="en-US"/>
         </w:rPr>
         <w:t>Jetbrains</w:t>
       </w:r>
-      <w:proofErr w:type="spellEnd"/>
       <w:r>
         <w:rPr>
           <w:lang w:eastAsia="en-US"/>
@@ -10536,6 +10069,125 @@
       </w:pPr>
       <w:r>
         <w:rPr>
+          <w:noProof/>
+        </w:rPr>
+        <w:pict w14:anchorId="06846E1D">
+          <v:shape id="_x0000_s1046" type="#_x0000_t202" style="position:absolute;left:0;text-align:left;margin-left:122.55pt;margin-top:314.15pt;width:122.5pt;height:21.35pt;z-index:251675136;mso-position-horizontal-relative:text;mso-position-vertical-relative:text" stroked="f">
+            <v:textbox inset="0,0,0,0">
+              <w:txbxContent>
+                <w:p>
+                  <w:pPr>
+                    <w:pStyle w:val="BodyTextKeep"/>
+                    <w:rPr>
+                      <w:lang w:eastAsia="en-US"/>
+                    </w:rPr>
+                  </w:pPr>
+                  <w:r>
+                    <w:t xml:space="preserve">Εικόνα </w:t>
+                  </w:r>
+                  <w:r>
+                    <w:fldChar w:fldCharType="begin"/>
+                  </w:r>
+                  <w:r>
+                    <w:instrText xml:space="preserve"> SEQ Εικόνα \* ARABIC </w:instrText>
+                  </w:r>
+                  <w:r>
+                    <w:fldChar w:fldCharType="separate"/>
+                  </w:r>
+                  <w:r>
+                    <w:rPr>
+                      <w:noProof/>
+                    </w:rPr>
+                    <w:t>16</w:t>
+                  </w:r>
+                  <w:r>
+                    <w:fldChar w:fldCharType="end"/>
+                  </w:r>
+                  <w:r>
+                    <w:rPr>
+                      <w:lang w:val="en-US"/>
+                    </w:rPr>
+                    <w:t xml:space="preserve"> </w:t>
+                  </w:r>
+                  <w:r>
+                    <w:rPr>
+                      <w:lang w:val="en-US"/>
+                    </w:rPr>
+                    <w:t>PyCharm IDE</w:t>
+                  </w:r>
+                </w:p>
+                <w:p>
+                  <w:pPr>
+                    <w:pStyle w:val="Caption"/>
+                    <w:rPr>
+                      <w:rFonts w:ascii="Times New Roman" w:hAnsi="Times New Roman" w:cs="Times New Roman"/>
+                      <w:noProof/>
+                    </w:rPr>
+                  </w:pPr>
+                </w:p>
+              </w:txbxContent>
+            </v:textbox>
+            <w10:wrap type="topAndBottom"/>
+          </v:shape>
+        </w:pict>
+      </w:r>
+      <w:r>
+        <w:rPr>
+          <w:noProof/>
+          <w:lang w:eastAsia="el-GR"/>
+        </w:rPr>
+        <w:drawing>
+          <wp:anchor distT="0" distB="0" distL="114300" distR="114300" simplePos="0" relativeHeight="251664896" behindDoc="0" locked="0" layoutInCell="1" allowOverlap="1" wp14:anchorId="5A91370A" wp14:editId="443825E4">
+            <wp:simplePos x="0" y="0"/>
+            <wp:positionH relativeFrom="column">
+              <wp:posOffset>-635</wp:posOffset>
+            </wp:positionH>
+            <wp:positionV relativeFrom="paragraph">
+              <wp:posOffset>1476623</wp:posOffset>
+            </wp:positionV>
+            <wp:extent cx="4679950" cy="2430780"/>
+            <wp:effectExtent l="0" t="0" r="0" b="0"/>
+            <wp:wrapTopAndBottom/>
+            <wp:docPr id="18" name="Picture 18"/>
+            <wp:cNvGraphicFramePr>
+              <a:graphicFrameLocks xmlns:a="http://schemas.openxmlformats.org/drawingml/2006/main" noChangeAspect="1"/>
+            </wp:cNvGraphicFramePr>
+            <a:graphic xmlns:a="http://schemas.openxmlformats.org/drawingml/2006/main">
+              <a:graphicData uri="http://schemas.openxmlformats.org/drawingml/2006/picture">
+                <pic:pic xmlns:pic="http://schemas.openxmlformats.org/drawingml/2006/picture">
+                  <pic:nvPicPr>
+                    <pic:cNvPr id="18" name="coverage5.png"/>
+                    <pic:cNvPicPr/>
+                  </pic:nvPicPr>
+                  <pic:blipFill>
+                    <a:blip r:embed="rId28" cstate="print">
+                      <a:extLst>
+                        <a:ext uri="{28A0092B-C50C-407E-A947-70E740481C1C}">
+                          <a14:useLocalDpi xmlns:a14="http://schemas.microsoft.com/office/drawing/2010/main" val="0"/>
+                        </a:ext>
+                      </a:extLst>
+                    </a:blip>
+                    <a:stretch>
+                      <a:fillRect/>
+                    </a:stretch>
+                  </pic:blipFill>
+                  <pic:spPr>
+                    <a:xfrm>
+                      <a:off x="0" y="0"/>
+                      <a:ext cx="4679950" cy="2430780"/>
+                    </a:xfrm>
+                    <a:prstGeom prst="rect">
+                      <a:avLst/>
+                    </a:prstGeom>
+                  </pic:spPr>
+                </pic:pic>
+              </a:graphicData>
+            </a:graphic>
+          </wp:anchor>
+        </w:drawing>
+      </w:r>
+      <w:r>
+        <w:rPr>
           <w:lang w:val="en-US" w:eastAsia="en-US"/>
         </w:rPr>
         <w:t>To</w:t>
@@ -10546,14 +10198,12 @@
         </w:rPr>
         <w:t xml:space="preserve"> </w:t>
       </w:r>
-      <w:proofErr w:type="spellStart"/>
       <w:r>
         <w:rPr>
           <w:lang w:val="en-US" w:eastAsia="en-US"/>
         </w:rPr>
         <w:t>Pycharm</w:t>
       </w:r>
-      <w:proofErr w:type="spellEnd"/>
       <w:r>
         <w:rPr>
           <w:lang w:eastAsia="en-US"/>
@@ -10590,7 +10240,6 @@
         </w:rPr>
         <w:t xml:space="preserve">και την εύκολη εύρεση μεθόδων που εμπεριέχονται στις βιβλιοθήκες της </w:t>
       </w:r>
-      <w:proofErr w:type="gramStart"/>
       <w:r>
         <w:rPr>
           <w:lang w:val="en-US" w:eastAsia="en-US"/>
@@ -10613,14 +10262,7 @@
         <w:rPr>
           <w:lang w:eastAsia="en-US"/>
         </w:rPr>
-        <w:t>,</w:t>
-      </w:r>
-      <w:proofErr w:type="gramEnd"/>
-      <w:r>
-        <w:rPr>
-          <w:lang w:eastAsia="en-US"/>
-        </w:rPr>
-        <w:t xml:space="preserve"> </w:t>
+        <w:t xml:space="preserve">, </w:t>
       </w:r>
       <w:r>
         <w:rPr>
@@ -10669,14 +10311,934 @@
         <w:textAlignment w:val="auto"/>
       </w:pPr>
       <w:r>
-        <w:lastRenderedPageBreak/>
-        <w:t xml:space="preserve">Fedora </w:t>
-      </w:r>
+        <w:t>Python 3.5</w:t>
+      </w:r>
+    </w:p>
+    <w:p>
+      <w:pPr>
+        <w:pStyle w:val="BodyText"/>
+        <w:rPr>
+          <w:lang w:eastAsia="en-US"/>
+        </w:rPr>
+      </w:pPr>
+      <w:r>
+        <w:rPr>
+          <w:lang w:eastAsia="en-US"/>
+        </w:rPr>
+        <w:t xml:space="preserve">Όπως αναφέρθηκε η </w:t>
+      </w:r>
+      <w:r>
+        <w:rPr>
+          <w:lang w:val="en-US" w:eastAsia="en-US"/>
+        </w:rPr>
+        <w:t>Python</w:t>
+      </w:r>
+      <w:r>
+        <w:rPr>
+          <w:lang w:eastAsia="en-US"/>
+        </w:rPr>
+        <w:t xml:space="preserve"> </w:t>
+      </w:r>
+      <w:r>
+        <w:rPr>
+          <w:lang w:eastAsia="en-US"/>
+        </w:rPr>
+        <w:t xml:space="preserve">είναι η </w:t>
+      </w:r>
+      <w:r>
+        <w:rPr>
+          <w:lang w:val="en-US" w:eastAsia="en-US"/>
+        </w:rPr>
+        <w:t>high</w:t>
+      </w:r>
+      <w:r>
+        <w:rPr>
+          <w:lang w:eastAsia="en-US"/>
+        </w:rPr>
+        <w:t xml:space="preserve"> </w:t>
+      </w:r>
+      <w:r>
+        <w:rPr>
+          <w:lang w:val="en-US" w:eastAsia="en-US"/>
+        </w:rPr>
+        <w:t>level</w:t>
+      </w:r>
+      <w:r>
+        <w:rPr>
+          <w:lang w:eastAsia="en-US"/>
+        </w:rPr>
+        <w:t xml:space="preserve"> </w:t>
+      </w:r>
+      <w:r>
+        <w:rPr>
+          <w:lang w:eastAsia="en-US"/>
+        </w:rPr>
+        <w:t xml:space="preserve">γλώσσα προγραμματισμού που επιλέχθηκε για την ανάπτυξη του κώδικα του </w:t>
+      </w:r>
+      <w:r>
+        <w:rPr>
+          <w:lang w:val="en-US" w:eastAsia="en-US"/>
+        </w:rPr>
+        <w:t>Electro</w:t>
+      </w:r>
+      <w:r>
+        <w:rPr>
+          <w:lang w:eastAsia="en-US"/>
+        </w:rPr>
+        <w:t xml:space="preserve">. </w:t>
+      </w:r>
+      <w:r>
+        <w:rPr>
+          <w:lang w:eastAsia="en-US"/>
+        </w:rPr>
+        <w:t xml:space="preserve">Για να αποφύγουμε τις ασυμβατότητες με το </w:t>
+      </w:r>
+      <w:r>
+        <w:rPr>
+          <w:lang w:val="en-US" w:eastAsia="en-US"/>
+        </w:rPr>
+        <w:t>Raspbian</w:t>
+      </w:r>
+      <w:r>
+        <w:rPr>
+          <w:lang w:eastAsia="en-US"/>
+        </w:rPr>
+        <w:t xml:space="preserve"> </w:t>
+      </w:r>
+      <w:r>
+        <w:rPr>
+          <w:lang w:eastAsia="en-US"/>
+        </w:rPr>
+        <w:t xml:space="preserve">και επειδή η τελευταία έκδοση που υποστηρίζεται επίσημα από τα </w:t>
+      </w:r>
+      <w:r>
+        <w:rPr>
+          <w:lang w:val="en-US" w:eastAsia="en-US"/>
+        </w:rPr>
+        <w:t>repositories</w:t>
+      </w:r>
+      <w:r>
+        <w:rPr>
+          <w:lang w:eastAsia="en-US"/>
+        </w:rPr>
+        <w:t xml:space="preserve"> </w:t>
+      </w:r>
+      <w:r>
+        <w:rPr>
+          <w:lang w:eastAsia="en-US"/>
+        </w:rPr>
+        <w:t xml:space="preserve">του </w:t>
+      </w:r>
+      <w:r>
+        <w:rPr>
+          <w:lang w:val="en-US" w:eastAsia="en-US"/>
+        </w:rPr>
+        <w:t>Raspbian</w:t>
+      </w:r>
+      <w:r>
+        <w:rPr>
+          <w:lang w:eastAsia="en-US"/>
+        </w:rPr>
+        <w:t xml:space="preserve"> </w:t>
+      </w:r>
+      <w:r>
+        <w:rPr>
+          <w:lang w:eastAsia="en-US"/>
+        </w:rPr>
+        <w:t xml:space="preserve">είναι η </w:t>
+      </w:r>
+      <w:r>
+        <w:rPr>
+          <w:lang w:val="en-US" w:eastAsia="en-US"/>
+        </w:rPr>
+        <w:t>Python</w:t>
+      </w:r>
+      <w:r>
+        <w:rPr>
+          <w:lang w:eastAsia="en-US"/>
+        </w:rPr>
+        <w:t xml:space="preserve"> 3.5 </w:t>
+      </w:r>
+      <w:r>
+        <w:rPr>
+          <w:lang w:eastAsia="en-US"/>
+        </w:rPr>
+        <w:t xml:space="preserve">, θα χρησιμοποιηθεί η παραπάνω έκδοση και στο </w:t>
+      </w:r>
+      <w:r>
+        <w:rPr>
+          <w:lang w:val="en-US" w:eastAsia="en-US"/>
+        </w:rPr>
+        <w:t>Fedora</w:t>
+      </w:r>
+      <w:r>
+        <w:rPr>
+          <w:lang w:eastAsia="en-US"/>
+        </w:rPr>
+        <w:t xml:space="preserve">. Με αυτόν τον τρόπο μπορεί ,κατά κάποιο τρόπο , να συγχρονιστεί ο κώδικας και οι απαιτήσεις του. Η συγκεκριμένη έκδοση της </w:t>
+      </w:r>
+      <w:r>
+        <w:rPr>
+          <w:lang w:val="en-US" w:eastAsia="en-US"/>
+        </w:rPr>
+        <w:t>Python</w:t>
+      </w:r>
+      <w:r>
+        <w:rPr>
+          <w:lang w:eastAsia="en-US"/>
+        </w:rPr>
+        <w:t xml:space="preserve"> </w:t>
+      </w:r>
+      <w:r>
+        <w:rPr>
+          <w:lang w:eastAsia="en-US"/>
+        </w:rPr>
+        <w:t xml:space="preserve">είναι πλήρως συμβατή και με το </w:t>
+      </w:r>
+      <w:r>
+        <w:rPr>
+          <w:lang w:val="en-US" w:eastAsia="en-US"/>
+        </w:rPr>
+        <w:t>Pycharm</w:t>
+      </w:r>
+      <w:r>
+        <w:rPr>
+          <w:lang w:eastAsia="en-US"/>
+        </w:rPr>
+        <w:t xml:space="preserve"> </w:t>
+      </w:r>
+      <w:r>
+        <w:rPr>
+          <w:lang w:eastAsia="en-US"/>
+        </w:rPr>
+        <w:t>που θα χρησιμοποιηθεί για την ανάπτυξη του κώδικα.</w:t>
+      </w:r>
+    </w:p>
+    <w:p>
+      <w:pPr>
+        <w:pStyle w:val="BodyText"/>
+        <w:rPr>
+          <w:lang w:eastAsia="en-US"/>
+        </w:rPr>
+      </w:pPr>
+    </w:p>
+    <w:p>
+      <w:pPr>
+        <w:pStyle w:val="Heading2"/>
+        <w:numPr>
+          <w:ilvl w:val="2"/>
+          <w:numId w:val="11"/>
+        </w:numPr>
+        <w:textAlignment w:val="auto"/>
+      </w:pPr>
+      <w:r>
+        <w:t>PyQTGraph</w:t>
+      </w:r>
+    </w:p>
+    <w:p>
+      <w:pPr>
+        <w:pStyle w:val="BodyText"/>
+        <w:rPr>
+          <w:lang w:eastAsia="en-US"/>
+        </w:rPr>
+      </w:pPr>
+      <w:r>
+        <w:rPr>
+          <w:lang w:eastAsia="en-US"/>
+        </w:rPr>
+        <w:t>Το</w:t>
+      </w:r>
+      <w:r>
+        <w:rPr>
+          <w:lang w:eastAsia="en-US"/>
+        </w:rPr>
+        <w:t xml:space="preserve"> </w:t>
+      </w:r>
+      <w:r>
+        <w:rPr>
+          <w:lang w:val="en-US" w:eastAsia="en-US"/>
+        </w:rPr>
+        <w:t>Pyqtgraph</w:t>
+      </w:r>
+      <w:r>
+        <w:rPr>
+          <w:lang w:eastAsia="en-US"/>
+        </w:rPr>
+        <w:t xml:space="preserve"> </w:t>
+      </w:r>
+      <w:r>
+        <w:rPr>
+          <w:lang w:eastAsia="en-US"/>
+        </w:rPr>
+        <w:t xml:space="preserve">είναι μια βιβλιοθήκη ,γραμμένη εξολοκλήρου στην </w:t>
+      </w:r>
+      <w:r>
+        <w:rPr>
+          <w:lang w:val="en-US" w:eastAsia="en-US"/>
+        </w:rPr>
+        <w:t>Python</w:t>
+      </w:r>
+      <w:r>
+        <w:rPr>
+          <w:lang w:eastAsia="en-US"/>
+        </w:rPr>
+        <w:t xml:space="preserve"> </w:t>
+      </w:r>
+      <w:r>
+        <w:rPr>
+          <w:lang w:eastAsia="en-US"/>
+        </w:rPr>
+        <w:t xml:space="preserve">βασισμένη </w:t>
+      </w:r>
+      <w:r>
+        <w:rPr>
+          <w:lang w:eastAsia="en-US"/>
+        </w:rPr>
+        <w:t>στα</w:t>
+      </w:r>
+      <w:r>
+        <w:rPr>
+          <w:lang w:eastAsia="en-US"/>
+        </w:rPr>
+        <w:t xml:space="preserve"> </w:t>
+      </w:r>
+      <w:r>
+        <w:rPr>
+          <w:lang w:val="en-US" w:eastAsia="en-US"/>
+        </w:rPr>
+        <w:t>PyQt</w:t>
+      </w:r>
+      <w:r>
+        <w:rPr>
+          <w:lang w:eastAsia="en-US"/>
+        </w:rPr>
+        <w:t xml:space="preserve">4 / </w:t>
+      </w:r>
+      <w:r>
+        <w:rPr>
+          <w:lang w:val="en-US" w:eastAsia="en-US"/>
+        </w:rPr>
+        <w:t>Pyside</w:t>
+      </w:r>
+      <w:r>
+        <w:rPr>
+          <w:lang w:eastAsia="en-US"/>
+        </w:rPr>
+        <w:t xml:space="preserve"> </w:t>
+      </w:r>
+      <w:r>
+        <w:rPr>
+          <w:lang w:eastAsia="en-US"/>
+        </w:rPr>
+        <w:t xml:space="preserve">και </w:t>
+      </w:r>
+      <w:r>
+        <w:rPr>
+          <w:lang w:val="en-US" w:eastAsia="en-US"/>
+        </w:rPr>
+        <w:t>Numpy</w:t>
+      </w:r>
+      <w:r>
+        <w:rPr>
+          <w:lang w:eastAsia="en-US"/>
+        </w:rPr>
+        <w:t xml:space="preserve">. Είναι ένα εργαλείο προγραμματισμού γραφικών διεπαφών </w:t>
+      </w:r>
+      <w:r>
+        <w:rPr>
+          <w:lang w:eastAsia="en-US"/>
+        </w:rPr>
+        <w:t xml:space="preserve">που προσανατολίζεται για μαθηματικές/ επιστημονικές και μηχανολογικές χρήσεις. </w:t>
+      </w:r>
+    </w:p>
+    <w:p>
+      <w:pPr>
+        <w:pStyle w:val="BodyText"/>
+        <w:rPr>
+          <w:lang w:eastAsia="en-US"/>
+        </w:rPr>
+      </w:pPr>
+      <w:r>
+        <w:rPr>
+          <w:lang w:eastAsia="en-US"/>
+        </w:rPr>
+        <w:t xml:space="preserve">Παρόλο που το </w:t>
+      </w:r>
+      <w:r>
+        <w:rPr>
+          <w:lang w:val="en-US" w:eastAsia="en-US"/>
+        </w:rPr>
+        <w:t>PyQtGraph</w:t>
+      </w:r>
+      <w:r>
+        <w:rPr>
+          <w:lang w:eastAsia="en-US"/>
+        </w:rPr>
+        <w:t xml:space="preserve"> </w:t>
+      </w:r>
+      <w:r>
+        <w:rPr>
+          <w:lang w:eastAsia="en-US"/>
+        </w:rPr>
+        <w:t xml:space="preserve">είναι γραμμένο σε </w:t>
+      </w:r>
+      <w:r>
+        <w:rPr>
+          <w:lang w:val="en-US" w:eastAsia="en-US"/>
+        </w:rPr>
+        <w:t>Python</w:t>
+      </w:r>
+      <w:r>
+        <w:rPr>
+          <w:lang w:eastAsia="en-US"/>
+        </w:rPr>
+        <w:t xml:space="preserve"> </w:t>
+      </w:r>
+      <w:r>
+        <w:rPr>
+          <w:lang w:eastAsia="en-US"/>
+        </w:rPr>
+        <w:t xml:space="preserve">είναι εξαιρετικά γρήγορο λόγω την εκτεταμένης και έξυπνης διαχείρισης μεγάλων αριθμών με το </w:t>
+      </w:r>
+      <w:r>
+        <w:rPr>
+          <w:lang w:val="en-US" w:eastAsia="en-US"/>
+        </w:rPr>
+        <w:t>Numpy</w:t>
+      </w:r>
+      <w:r>
+        <w:rPr>
+          <w:lang w:eastAsia="en-US"/>
+        </w:rPr>
+        <w:t xml:space="preserve">. Αυτό δίνει ένα εξαιρετικό πλεονέκτημα στην ζωντανή απεικόνιση των αναλογικών δεδομένων που λαμβάνονται από τον </w:t>
+      </w:r>
+      <w:r>
+        <w:rPr>
+          <w:lang w:val="en-US" w:eastAsia="en-US"/>
+        </w:rPr>
+        <w:t>Megaman</w:t>
+      </w:r>
+      <w:r>
+        <w:rPr>
+          <w:lang w:eastAsia="en-US"/>
+        </w:rPr>
+        <w:t xml:space="preserve">. </w:t>
+      </w:r>
+      <w:r>
+        <w:rPr>
+          <w:lang w:eastAsia="en-US"/>
+        </w:rPr>
+        <w:t xml:space="preserve">Σε αρχικές προσεγγίσεις έγιναν δοκιμές και με το </w:t>
+      </w:r>
+      <w:r>
+        <w:rPr>
+          <w:lang w:val="en-US" w:eastAsia="en-US"/>
+        </w:rPr>
+        <w:t>MatPlotLib</w:t>
+      </w:r>
+      <w:r>
+        <w:rPr>
+          <w:lang w:eastAsia="en-US"/>
+        </w:rPr>
+        <w:t xml:space="preserve">. </w:t>
+      </w:r>
+      <w:r>
+        <w:rPr>
+          <w:lang w:eastAsia="en-US"/>
+        </w:rPr>
+        <w:t xml:space="preserve">Μια ακόμα βιβλιοθήκη στην κατηγορία του </w:t>
+      </w:r>
+      <w:r>
+        <w:rPr>
+          <w:lang w:val="en-US" w:eastAsia="en-US"/>
+        </w:rPr>
+        <w:t xml:space="preserve">Pyqtgraph. </w:t>
+      </w:r>
+    </w:p>
+    <w:p>
+      <w:pPr>
+        <w:pStyle w:val="BodyText"/>
+        <w:rPr>
+          <w:lang w:eastAsia="en-US"/>
+        </w:rPr>
+      </w:pPr>
+      <w:r>
+        <w:rPr>
+          <w:lang w:eastAsia="en-US"/>
+        </w:rPr>
+        <w:t xml:space="preserve">Παρόλο που στο </w:t>
+      </w:r>
+      <w:r>
+        <w:rPr>
+          <w:lang w:val="en-US" w:eastAsia="en-US"/>
+        </w:rPr>
+        <w:t>Fedora</w:t>
+      </w:r>
+      <w:r>
+        <w:rPr>
+          <w:lang w:eastAsia="en-US"/>
+        </w:rPr>
+        <w:t xml:space="preserve"> </w:t>
+      </w:r>
+      <w:r>
+        <w:rPr>
+          <w:lang w:eastAsia="en-US"/>
+        </w:rPr>
+        <w:t xml:space="preserve">και σε αρχιτεκτονικές υπολογιστών με αρχιτεκτονικές </w:t>
+      </w:r>
+      <w:r>
+        <w:rPr>
+          <w:lang w:eastAsia="en-US"/>
+        </w:rPr>
+        <w:t>86</w:t>
+      </w:r>
+      <w:r>
+        <w:rPr>
+          <w:lang w:val="en-US" w:eastAsia="en-US"/>
+        </w:rPr>
+        <w:t>x</w:t>
+      </w:r>
+      <w:r>
+        <w:rPr>
+          <w:lang w:eastAsia="en-US"/>
+        </w:rPr>
+        <w:t xml:space="preserve">\64x επεξεργαστής τα αποτελέσματα ήταν πολύ καλά έως εξαιρετικά πολύ γρήγορα έγινε εμφανές ότι στο </w:t>
+      </w:r>
+      <w:r>
+        <w:rPr>
+          <w:lang w:val="en-US" w:eastAsia="en-US"/>
+        </w:rPr>
+        <w:t>Raspberry</w:t>
+      </w:r>
+      <w:r>
+        <w:rPr>
+          <w:lang w:eastAsia="en-US"/>
+        </w:rPr>
+        <w:t xml:space="preserve"> </w:t>
+      </w:r>
+      <w:r>
+        <w:rPr>
+          <w:lang w:val="en-US" w:eastAsia="en-US"/>
+        </w:rPr>
+        <w:t>Pi</w:t>
+      </w:r>
+      <w:r>
+        <w:rPr>
+          <w:lang w:eastAsia="en-US"/>
+        </w:rPr>
+        <w:t xml:space="preserve"> </w:t>
+      </w:r>
+      <w:r>
+        <w:rPr>
+          <w:lang w:eastAsia="en-US"/>
+        </w:rPr>
+        <w:t xml:space="preserve">, με ιδιαίτερα πιο αδύναμό </w:t>
+      </w:r>
+      <w:r>
+        <w:rPr>
+          <w:lang w:val="en-US" w:eastAsia="en-US"/>
+        </w:rPr>
+        <w:t>hardware</w:t>
+      </w:r>
+      <w:r>
+        <w:rPr>
+          <w:lang w:eastAsia="en-US"/>
+        </w:rPr>
+        <w:t xml:space="preserve"> , </w:t>
+      </w:r>
+      <w:r>
+        <w:rPr>
+          <w:lang w:eastAsia="en-US"/>
+        </w:rPr>
+        <w:t xml:space="preserve">ότι η ζωντανή απεικόνιση των δεδομένων φέρουν ιδιαίτερες και εμφανείς καθυστερήσεις που κάνουν το λογισμικό του </w:t>
+      </w:r>
+      <w:r>
+        <w:rPr>
+          <w:lang w:val="en-US" w:eastAsia="en-US"/>
+        </w:rPr>
+        <w:t>Electro</w:t>
+      </w:r>
+      <w:r>
+        <w:rPr>
+          <w:lang w:eastAsia="en-US"/>
+        </w:rPr>
+        <w:t xml:space="preserve"> </w:t>
+      </w:r>
+      <w:r>
+        <w:rPr>
+          <w:lang w:eastAsia="en-US"/>
+        </w:rPr>
+        <w:t>μη λειτουργικό για τον τελικό χρήστη.</w:t>
+      </w:r>
+    </w:p>
+    <w:p>
+      <w:pPr>
+        <w:pStyle w:val="BodyText"/>
+        <w:rPr>
+          <w:lang w:eastAsia="en-US"/>
+        </w:rPr>
+      </w:pPr>
+      <w:r>
+        <w:rPr>
+          <w:lang w:eastAsia="en-US"/>
+        </w:rPr>
+        <w:t xml:space="preserve">Στην προσπάθεια να γίνει βελτίωση τον χρόνων αυτών έγιναν προσπάθειες για </w:t>
+      </w:r>
+      <w:r>
+        <w:rPr>
+          <w:lang w:val="en-US" w:eastAsia="en-US"/>
+        </w:rPr>
+        <w:t>optimization</w:t>
+      </w:r>
+      <w:r>
+        <w:rPr>
+          <w:lang w:eastAsia="en-US"/>
+        </w:rPr>
+        <w:t xml:space="preserve"> </w:t>
+      </w:r>
+      <w:r>
+        <w:rPr>
+          <w:lang w:eastAsia="en-US"/>
+        </w:rPr>
+        <w:t>του κώδικα όπως:</w:t>
+      </w:r>
+    </w:p>
+    <w:p>
+      <w:pPr>
+        <w:pStyle w:val="BodyText"/>
+        <w:numPr>
+          <w:ilvl w:val="0"/>
+          <w:numId w:val="14"/>
+        </w:numPr>
+        <w:rPr>
+          <w:lang w:eastAsia="en-US"/>
+        </w:rPr>
+      </w:pPr>
+      <w:r>
+        <w:rPr>
+          <w:lang w:val="en-US" w:eastAsia="en-US"/>
+        </w:rPr>
+        <w:t xml:space="preserve">Blit </w:t>
+      </w:r>
+      <w:r>
+        <w:rPr>
+          <w:lang w:eastAsia="en-US"/>
+        </w:rPr>
+        <w:t xml:space="preserve">του γραφήματος </w:t>
+      </w:r>
+    </w:p>
+    <w:p>
+      <w:pPr>
+        <w:pStyle w:val="BodyText"/>
+        <w:numPr>
+          <w:ilvl w:val="0"/>
+          <w:numId w:val="14"/>
+        </w:numPr>
+        <w:rPr>
+          <w:lang w:eastAsia="en-US"/>
+        </w:rPr>
+      </w:pPr>
+      <w:r>
+        <w:rPr>
+          <w:lang w:val="en-US" w:eastAsia="en-US"/>
+        </w:rPr>
+        <w:t>Chaching</w:t>
+      </w:r>
+      <w:r>
+        <w:rPr>
+          <w:lang w:eastAsia="en-US"/>
+        </w:rPr>
+        <w:t xml:space="preserve"> </w:t>
+      </w:r>
+      <w:r>
+        <w:rPr>
+          <w:lang w:eastAsia="en-US"/>
+        </w:rPr>
+        <w:t xml:space="preserve">των </w:t>
+      </w:r>
+      <w:r>
+        <w:rPr>
+          <w:lang w:eastAsia="en-US"/>
+        </w:rPr>
+        <w:t>δομικών στοιχείων του γραφήματος</w:t>
+      </w:r>
+    </w:p>
+    <w:p>
+      <w:pPr>
+        <w:pStyle w:val="BodyText"/>
+        <w:numPr>
+          <w:ilvl w:val="0"/>
+          <w:numId w:val="14"/>
+        </w:numPr>
+        <w:rPr>
+          <w:lang w:eastAsia="en-US"/>
+        </w:rPr>
+      </w:pPr>
+      <w:r>
+        <w:rPr>
+          <w:lang w:val="en-US" w:eastAsia="en-US"/>
+        </w:rPr>
+        <w:t>Chaching</w:t>
+      </w:r>
+      <w:r>
+        <w:rPr>
+          <w:lang w:eastAsia="en-US"/>
+        </w:rPr>
+        <w:t xml:space="preserve"> </w:t>
+      </w:r>
+      <w:r>
+        <w:rPr>
+          <w:lang w:eastAsia="en-US"/>
+        </w:rPr>
+        <w:t>των δυναμικών λιστών ζωντανών δεδομένων</w:t>
+      </w:r>
+    </w:p>
+    <w:p>
+      <w:pPr>
+        <w:pStyle w:val="BodyText"/>
+        <w:numPr>
+          <w:ilvl w:val="0"/>
+          <w:numId w:val="14"/>
+        </w:numPr>
+        <w:rPr>
+          <w:lang w:eastAsia="en-US"/>
+        </w:rPr>
+      </w:pPr>
+      <w:r>
+        <w:rPr>
+          <w:noProof/>
+        </w:rPr>
+        <w:pict w14:anchorId="166CD55D">
+          <v:shape id="_x0000_s1044" type="#_x0000_t202" style="position:absolute;left:0;text-align:left;margin-left:56.3pt;margin-top:330.75pt;width:255.15pt;height:19.55pt;z-index:251674112;mso-position-horizontal-relative:text;mso-position-vertical-relative:text" stroked="f">
+            <v:textbox style="mso-next-textbox:#_x0000_s1044" inset="0,0,0,0">
+              <w:txbxContent>
+                <w:p>
+                  <w:pPr>
+                    <w:pStyle w:val="BodyTextKeep"/>
+                    <w:rPr>
+                      <w:noProof/>
+                    </w:rPr>
+                  </w:pPr>
+                  <w:r>
+                    <w:t xml:space="preserve">Εικόνα </w:t>
+                  </w:r>
+                  <w:r>
+                    <w:fldChar w:fldCharType="begin"/>
+                  </w:r>
+                  <w:r>
+                    <w:instrText xml:space="preserve"> SEQ Εικόνα \* ARABIC </w:instrText>
+                  </w:r>
+                  <w:r>
+                    <w:fldChar w:fldCharType="separate"/>
+                  </w:r>
+                  <w:r>
+                    <w:rPr>
+                      <w:noProof/>
+                    </w:rPr>
+                    <w:t>17</w:t>
+                  </w:r>
+                  <w:r>
+                    <w:fldChar w:fldCharType="end"/>
+                  </w:r>
+                  <w:r>
+                    <w:rPr>
+                      <w:lang w:val="en-US"/>
+                    </w:rPr>
+                    <w:t xml:space="preserve"> </w:t>
+                  </w:r>
+                  <w:r>
+                    <w:t xml:space="preserve">Παραδείγματα Χρησης του </w:t>
+                  </w:r>
+                  <w:r>
+                    <w:rPr>
+                      <w:lang w:val="en-US"/>
+                    </w:rPr>
+                    <w:t>Pyqtgraph</w:t>
+                  </w:r>
+                </w:p>
+              </w:txbxContent>
+            </v:textbox>
+            <w10:wrap type="topAndBottom"/>
+          </v:shape>
+        </w:pict>
+      </w:r>
+      <w:r>
+        <w:rPr>
+          <w:noProof/>
+          <w:lang w:eastAsia="el-GR"/>
+        </w:rPr>
+        <w:drawing>
+          <wp:anchor distT="0" distB="0" distL="114300" distR="114300" simplePos="0" relativeHeight="251663872" behindDoc="0" locked="0" layoutInCell="1" allowOverlap="1" wp14:anchorId="5FCA4774" wp14:editId="391270DF">
+            <wp:simplePos x="0" y="0"/>
+            <wp:positionH relativeFrom="column">
+              <wp:posOffset>-8255</wp:posOffset>
+            </wp:positionH>
+            <wp:positionV relativeFrom="paragraph">
+              <wp:posOffset>542345</wp:posOffset>
+            </wp:positionV>
+            <wp:extent cx="4679950" cy="3698240"/>
+            <wp:effectExtent l="0" t="0" r="0" b="0"/>
+            <wp:wrapTopAndBottom/>
+            <wp:docPr id="16" name="Picture 16"/>
+            <wp:cNvGraphicFramePr>
+              <a:graphicFrameLocks xmlns:a="http://schemas.openxmlformats.org/drawingml/2006/main" noChangeAspect="1"/>
+            </wp:cNvGraphicFramePr>
+            <a:graphic xmlns:a="http://schemas.openxmlformats.org/drawingml/2006/main">
+              <a:graphicData uri="http://schemas.openxmlformats.org/drawingml/2006/picture">
+                <pic:pic xmlns:pic="http://schemas.openxmlformats.org/drawingml/2006/picture">
+                  <pic:nvPicPr>
+                    <pic:cNvPr id="16" name="plotting.png"/>
+                    <pic:cNvPicPr/>
+                  </pic:nvPicPr>
+                  <pic:blipFill>
+                    <a:blip r:embed="rId29">
+                      <a:extLst>
+                        <a:ext uri="{28A0092B-C50C-407E-A947-70E740481C1C}">
+                          <a14:useLocalDpi xmlns:a14="http://schemas.microsoft.com/office/drawing/2010/main" val="0"/>
+                        </a:ext>
+                      </a:extLst>
+                    </a:blip>
+                    <a:stretch>
+                      <a:fillRect/>
+                    </a:stretch>
+                  </pic:blipFill>
+                  <pic:spPr>
+                    <a:xfrm>
+                      <a:off x="0" y="0"/>
+                      <a:ext cx="4679950" cy="3698240"/>
+                    </a:xfrm>
+                    <a:prstGeom prst="rect">
+                      <a:avLst/>
+                    </a:prstGeom>
+                  </pic:spPr>
+                </pic:pic>
+              </a:graphicData>
+            </a:graphic>
+          </wp:anchor>
+        </w:drawing>
+      </w:r>
+      <w:r>
+        <w:rPr>
+          <w:lang w:eastAsia="en-US"/>
+        </w:rPr>
+        <w:t xml:space="preserve">Εκτεταμένη χρήση </w:t>
+      </w:r>
+      <w:r>
+        <w:rPr>
+          <w:lang w:val="en-US" w:eastAsia="en-US"/>
+        </w:rPr>
+        <w:t xml:space="preserve">numpy </w:t>
+      </w:r>
+      <w:r>
+        <w:rPr>
+          <w:lang w:eastAsia="en-US"/>
+        </w:rPr>
+        <w:t xml:space="preserve">και </w:t>
+      </w:r>
+      <w:r>
+        <w:rPr>
+          <w:lang w:val="en-US" w:eastAsia="en-US"/>
+        </w:rPr>
+        <w:t>number crunching</w:t>
+      </w:r>
+    </w:p>
+    <w:p>
+      <w:pPr>
+        <w:pStyle w:val="BodyText"/>
+        <w:rPr>
+          <w:lang w:eastAsia="en-US"/>
+        </w:rPr>
+      </w:pPr>
+    </w:p>
+    <w:p>
+      <w:pPr>
+        <w:pStyle w:val="BodyText"/>
+        <w:rPr>
+          <w:lang w:eastAsia="en-US"/>
+        </w:rPr>
+      </w:pPr>
+      <w:r>
+        <w:rPr>
+          <w:lang w:eastAsia="en-US"/>
+        </w:rPr>
+        <w:t xml:space="preserve">Παρόλη την παραπάνω προσπάθεια και τα εκτεταμένα </w:t>
+      </w:r>
+      <w:r>
+        <w:rPr>
+          <w:lang w:val="en-US" w:eastAsia="en-US"/>
+        </w:rPr>
+        <w:t>optimizations</w:t>
+      </w:r>
+      <w:r>
+        <w:rPr>
+          <w:lang w:eastAsia="en-US"/>
+        </w:rPr>
+        <w:t xml:space="preserve"> </w:t>
+      </w:r>
+      <w:r>
+        <w:rPr>
+          <w:lang w:eastAsia="en-US"/>
+        </w:rPr>
+        <w:t xml:space="preserve">η εφαρμογή παρέμενε  πολύ έξω των αποδεκτών ορίων για χρήση ζωντανής απεικόνισης των αναλογικών δεδομένων στο </w:t>
+      </w:r>
+      <w:r>
+        <w:rPr>
+          <w:lang w:val="en-US" w:eastAsia="en-US"/>
+        </w:rPr>
+        <w:t>Raspberry</w:t>
+      </w:r>
+      <w:r>
+        <w:rPr>
+          <w:lang w:eastAsia="en-US"/>
+        </w:rPr>
+        <w:t xml:space="preserve"> </w:t>
+      </w:r>
+      <w:r>
+        <w:rPr>
+          <w:lang w:val="en-US" w:eastAsia="en-US"/>
+        </w:rPr>
+        <w:t>Pi</w:t>
+      </w:r>
+      <w:r>
+        <w:rPr>
+          <w:lang w:eastAsia="en-US"/>
+        </w:rPr>
+        <w:t xml:space="preserve">. </w:t>
+      </w:r>
+    </w:p>
+    <w:p>
+      <w:pPr>
+        <w:pStyle w:val="BodyText"/>
+        <w:rPr>
+          <w:lang w:eastAsia="en-US"/>
+        </w:rPr>
+      </w:pPr>
       <w:bookmarkStart w:id="17" w:name="_GoBack"/>
       <w:bookmarkEnd w:id="17"/>
-      <w:r>
-        <w:t>OS</w:t>
-      </w:r>
+    </w:p>
+    <w:p>
+      <w:pPr>
+        <w:pStyle w:val="BodyText"/>
+        <w:rPr>
+          <w:lang w:eastAsia="en-US"/>
+        </w:rPr>
+      </w:pPr>
+    </w:p>
+    <w:p>
+      <w:pPr>
+        <w:pStyle w:val="BodyText"/>
+        <w:rPr>
+          <w:lang w:eastAsia="en-US"/>
+        </w:rPr>
+      </w:pPr>
+    </w:p>
+    <w:p>
+      <w:pPr>
+        <w:pStyle w:val="BodyText"/>
+        <w:rPr>
+          <w:lang w:eastAsia="en-US"/>
+        </w:rPr>
+      </w:pPr>
     </w:p>
     <w:p>
       <w:pPr>
@@ -10745,7 +11307,6 @@
           <w:szCs w:val="40"/>
           <w:vertAlign w:val="superscript"/>
         </w:rPr>
-        <w:lastRenderedPageBreak/>
         <w:t>ο</w:t>
       </w:r>
       <w:r>
@@ -10908,7 +11469,6 @@
           <w:szCs w:val="40"/>
           <w:vertAlign w:val="superscript"/>
         </w:rPr>
-        <w:lastRenderedPageBreak/>
         <w:t>ο</w:t>
       </w:r>
       <w:r>
@@ -11033,7 +11593,6 @@
         <w:rPr>
           <w:caps w:val="0"/>
         </w:rPr>
-        <w:lastRenderedPageBreak/>
         <w:t>ΒΙΒΛΙΟΓΡΑΦΙΑ</w:t>
       </w:r>
     </w:p>
@@ -11260,25 +11819,7 @@
           <w:highlight w:val="yellow"/>
           <w:lang w:val="en-US"/>
         </w:rPr>
-        <w:t xml:space="preserve">Nasser, N., &amp; </w:t>
-      </w:r>
-      <w:proofErr w:type="spellStart"/>
-      <w:r>
-        <w:rPr>
-          <w:color w:val="FF0000"/>
-          <w:highlight w:val="yellow"/>
-          <w:lang w:val="en-US"/>
-        </w:rPr>
-        <w:t>Hassanein</w:t>
-      </w:r>
-      <w:proofErr w:type="spellEnd"/>
-      <w:r>
-        <w:rPr>
-          <w:color w:val="FF0000"/>
-          <w:highlight w:val="yellow"/>
-          <w:lang w:val="en-US"/>
-        </w:rPr>
-        <w:t xml:space="preserve">, H.S. (2004). Bandwidth Reservation Policy for Multimedia Wireless Networks and its Analysis. </w:t>
+        <w:t xml:space="preserve">Nasser, N., &amp; Hassanein, H.S. (2004). Bandwidth Reservation Policy for Multimedia Wireless Networks and its Analysis. </w:t>
       </w:r>
       <w:r>
         <w:rPr>
@@ -11287,27 +11828,7 @@
           <w:highlight w:val="yellow"/>
           <w:lang w:val="en-US"/>
         </w:rPr>
-        <w:t xml:space="preserve">IEEE </w:t>
-      </w:r>
-      <w:proofErr w:type="spellStart"/>
-      <w:r>
-        <w:rPr>
-          <w:i/>
-          <w:color w:val="FF0000"/>
-          <w:highlight w:val="yellow"/>
-          <w:lang w:val="en-US"/>
-        </w:rPr>
-        <w:t>Internernational</w:t>
-      </w:r>
-      <w:proofErr w:type="spellEnd"/>
-      <w:r>
-        <w:rPr>
-          <w:i/>
-          <w:color w:val="FF0000"/>
-          <w:highlight w:val="yellow"/>
-          <w:lang w:val="en-US"/>
-        </w:rPr>
-        <w:t xml:space="preserve"> Conference on Communications</w:t>
+        <w:t>IEEE Internernational Conference on Communications</w:t>
       </w:r>
       <w:r>
         <w:rPr>
@@ -11358,41 +11879,13 @@
           <w:lang w:val="en-US"/>
         </w:rPr>
       </w:pPr>
-      <w:proofErr w:type="spellStart"/>
       <w:r>
         <w:rPr>
           <w:color w:val="FF0000"/>
           <w:highlight w:val="yellow"/>
           <w:lang w:val="en-US"/>
         </w:rPr>
-        <w:t>Oliveria</w:t>
-      </w:r>
-      <w:proofErr w:type="spellEnd"/>
-      <w:r>
-        <w:rPr>
-          <w:color w:val="FF0000"/>
-          <w:highlight w:val="yellow"/>
-          <w:lang w:val="en-US"/>
-        </w:rPr>
-        <w:t xml:space="preserve">, C., Kim, J.B., &amp; </w:t>
-      </w:r>
-      <w:proofErr w:type="spellStart"/>
-      <w:r>
-        <w:rPr>
-          <w:color w:val="FF0000"/>
-          <w:highlight w:val="yellow"/>
-          <w:lang w:val="en-US"/>
-        </w:rPr>
-        <w:t>Suda</w:t>
-      </w:r>
-      <w:proofErr w:type="spellEnd"/>
-      <w:r>
-        <w:rPr>
-          <w:color w:val="FF0000"/>
-          <w:highlight w:val="yellow"/>
-          <w:lang w:val="en-US"/>
-        </w:rPr>
-        <w:t xml:space="preserve">, T. (1998). An adaptive bandwidth reservation scheme for high-speed multimedia wireless networks. </w:t>
+        <w:t xml:space="preserve">Oliveria, C., Kim, J.B., &amp; Suda, T. (1998). An adaptive bandwidth reservation scheme for high-speed multimedia wireless networks. </w:t>
       </w:r>
       <w:r>
         <w:rPr>
@@ -11459,7 +11952,6 @@
           <w:highlight w:val="yellow"/>
           <w:u w:val="single"/>
         </w:rPr>
-        <w:lastRenderedPageBreak/>
         <w:t>Βιβλίο</w:t>
       </w:r>
     </w:p>
@@ -11552,7 +12044,6 @@
         </w:rPr>
         <w:t>(</w:t>
       </w:r>
-      <w:proofErr w:type="spellStart"/>
       <w:r>
         <w:rPr>
           <w:color w:val="FF0000"/>
@@ -11561,7 +12052,6 @@
         </w:rPr>
         <w:t>Oliveria</w:t>
       </w:r>
-      <w:proofErr w:type="spellEnd"/>
       <w:r>
         <w:rPr>
           <w:color w:val="FF0000"/>
@@ -11656,15 +12146,14 @@
         <w:rPr>
           <w:caps w:val="0"/>
         </w:rPr>
-        <w:lastRenderedPageBreak/>
         <w:t>ΠΑΡΑΡΤΗΜΑΤΑ</w:t>
       </w:r>
     </w:p>
     <w:sectPr>
-      <w:headerReference w:type="default" r:id="rId28"/>
-      <w:footerReference w:type="default" r:id="rId29"/>
-      <w:headerReference w:type="first" r:id="rId30"/>
-      <w:footerReference w:type="first" r:id="rId31"/>
+      <w:headerReference w:type="default" r:id="rId30"/>
+      <w:footerReference w:type="default" r:id="rId31"/>
+      <w:headerReference w:type="first" r:id="rId32"/>
+      <w:footerReference w:type="first" r:id="rId33"/>
       <w:pgSz w:w="11906" w:h="16838"/>
       <w:pgMar w:top="2160" w:right="2268" w:bottom="2160" w:left="2268" w:header="1440" w:footer="1440" w:gutter="0"/>
       <w:cols w:space="720"/>
@@ -11677,7 +12166,7 @@
 </file>
 
 <file path=word/endnotes.xml><?xml version="1.0" encoding="utf-8"?>
-<w:endnotes xmlns:wpc="http://schemas.microsoft.com/office/word/2010/wordprocessingCanvas" xmlns:cx="http://schemas.microsoft.com/office/drawing/2014/chartex" xmlns:cx1="http://schemas.microsoft.com/office/drawing/2015/9/8/chartex" xmlns:cx2="http://schemas.microsoft.com/office/drawing/2015/10/21/chartex" xmlns:cx3="http://schemas.microsoft.com/office/drawing/2016/5/9/chartex" xmlns:cx4="http://schemas.microsoft.com/office/drawing/2016/5/10/chartex" xmlns:cx5="http://schemas.microsoft.com/office/drawing/2016/5/11/chartex" xmlns:cx6="http://schemas.microsoft.com/office/drawing/2016/5/12/chartex" xmlns:cx7="http://schemas.microsoft.com/office/drawing/2016/5/13/chartex" xmlns:cx8="http://schemas.microsoft.com/office/drawing/2016/5/14/chartex" xmlns:mc="http://schemas.openxmlformats.org/markup-compatibility/2006" xmlns:aink="http://schemas.microsoft.com/office/drawing/2016/ink" xmlns:am3d="http://schemas.microsoft.com/office/drawing/2017/model3d" xmlns:o="urn:schemas-microsoft-com:office:office" xmlns:r="http://schemas.openxmlformats.org/officeDocument/2006/relationships" xmlns:m="http://schemas.openxmlformats.org/officeDocument/2006/math" xmlns:v="urn:schemas-microsoft-com:vml" xmlns:wp14="http://schemas.microsoft.com/office/word/2010/wordprocessingDrawing" xmlns:wp="http://schemas.openxmlformats.org/drawingml/2006/wordprocessingDrawing" xmlns:w10="urn:schemas-microsoft-com:office:word" xmlns:w="http://schemas.openxmlformats.org/wordprocessingml/2006/main" xmlns:w14="http://schemas.microsoft.com/office/word/2010/wordml" xmlns:w15="http://schemas.microsoft.com/office/word/2012/wordml" xmlns:w16cid="http://schemas.microsoft.com/office/word/2016/wordml/cid" xmlns:w16se="http://schemas.microsoft.com/office/word/2015/wordml/symex" xmlns:wpg="http://schemas.microsoft.com/office/word/2010/wordprocessingGroup" xmlns:wpi="http://schemas.microsoft.com/office/word/2010/wordprocessingInk" xmlns:wne="http://schemas.microsoft.com/office/word/2006/wordml" xmlns:wps="http://schemas.microsoft.com/office/word/2010/wordprocessingShape" mc:Ignorable="w14 w15 w16se w16cid wp14">
+<w:endnotes xmlns:wpc="http://schemas.microsoft.com/office/word/2010/wordprocessingCanvas" xmlns:cx="http://schemas.microsoft.com/office/drawing/2014/chartex" xmlns:cx1="http://schemas.microsoft.com/office/drawing/2015/9/8/chartex" xmlns:mc="http://schemas.openxmlformats.org/markup-compatibility/2006" xmlns:o="urn:schemas-microsoft-com:office:office" xmlns:r="http://schemas.openxmlformats.org/officeDocument/2006/relationships" xmlns:m="http://schemas.openxmlformats.org/officeDocument/2006/math" xmlns:v="urn:schemas-microsoft-com:vml" xmlns:wp14="http://schemas.microsoft.com/office/word/2010/wordprocessingDrawing" xmlns:wp="http://schemas.openxmlformats.org/drawingml/2006/wordprocessingDrawing" xmlns:w10="urn:schemas-microsoft-com:office:word" xmlns:w="http://schemas.openxmlformats.org/wordprocessingml/2006/main" xmlns:w14="http://schemas.microsoft.com/office/word/2010/wordml" xmlns:w15="http://schemas.microsoft.com/office/word/2012/wordml" xmlns:w16se="http://schemas.microsoft.com/office/word/2015/wordml/symex" xmlns:wpg="http://schemas.microsoft.com/office/word/2010/wordprocessingGroup" xmlns:wpi="http://schemas.microsoft.com/office/word/2010/wordprocessingInk" xmlns:wne="http://schemas.microsoft.com/office/word/2006/wordml" xmlns:wps="http://schemas.microsoft.com/office/word/2010/wordprocessingShape" mc:Ignorable="w14 w15 w16se wp14">
   <w:endnote w:type="separator" w:id="-1">
     <w:p>
       <w:r>
@@ -11696,7 +12185,7 @@
 </file>
 
 <file path=word/footer1.xml><?xml version="1.0" encoding="utf-8"?>
-<w:ftr xmlns:wpc="http://schemas.microsoft.com/office/word/2010/wordprocessingCanvas" xmlns:cx="http://schemas.microsoft.com/office/drawing/2014/chartex" xmlns:cx1="http://schemas.microsoft.com/office/drawing/2015/9/8/chartex" xmlns:cx2="http://schemas.microsoft.com/office/drawing/2015/10/21/chartex" xmlns:cx3="http://schemas.microsoft.com/office/drawing/2016/5/9/chartex" xmlns:cx4="http://schemas.microsoft.com/office/drawing/2016/5/10/chartex" xmlns:cx5="http://schemas.microsoft.com/office/drawing/2016/5/11/chartex" xmlns:cx6="http://schemas.microsoft.com/office/drawing/2016/5/12/chartex" xmlns:cx7="http://schemas.microsoft.com/office/drawing/2016/5/13/chartex" xmlns:cx8="http://schemas.microsoft.com/office/drawing/2016/5/14/chartex" xmlns:mc="http://schemas.openxmlformats.org/markup-compatibility/2006" xmlns:aink="http://schemas.microsoft.com/office/drawing/2016/ink" xmlns:am3d="http://schemas.microsoft.com/office/drawing/2017/model3d" xmlns:o="urn:schemas-microsoft-com:office:office" xmlns:r="http://schemas.openxmlformats.org/officeDocument/2006/relationships" xmlns:m="http://schemas.openxmlformats.org/officeDocument/2006/math" xmlns:v="urn:schemas-microsoft-com:vml" xmlns:wp14="http://schemas.microsoft.com/office/word/2010/wordprocessingDrawing" xmlns:wp="http://schemas.openxmlformats.org/drawingml/2006/wordprocessingDrawing" xmlns:w10="urn:schemas-microsoft-com:office:word" xmlns:w="http://schemas.openxmlformats.org/wordprocessingml/2006/main" xmlns:w14="http://schemas.microsoft.com/office/word/2010/wordml" xmlns:w15="http://schemas.microsoft.com/office/word/2012/wordml" xmlns:w16cid="http://schemas.microsoft.com/office/word/2016/wordml/cid" xmlns:w16se="http://schemas.microsoft.com/office/word/2015/wordml/symex" xmlns:wpg="http://schemas.microsoft.com/office/word/2010/wordprocessingGroup" xmlns:wpi="http://schemas.microsoft.com/office/word/2010/wordprocessingInk" xmlns:wne="http://schemas.microsoft.com/office/word/2006/wordml" xmlns:wps="http://schemas.microsoft.com/office/word/2010/wordprocessingShape" mc:Ignorable="w14 w15 w16se w16cid wp14">
+<w:ftr xmlns:wpc="http://schemas.microsoft.com/office/word/2010/wordprocessingCanvas" xmlns:cx="http://schemas.microsoft.com/office/drawing/2014/chartex" xmlns:cx1="http://schemas.microsoft.com/office/drawing/2015/9/8/chartex" xmlns:mc="http://schemas.openxmlformats.org/markup-compatibility/2006" xmlns:o="urn:schemas-microsoft-com:office:office" xmlns:r="http://schemas.openxmlformats.org/officeDocument/2006/relationships" xmlns:m="http://schemas.openxmlformats.org/officeDocument/2006/math" xmlns:v="urn:schemas-microsoft-com:vml" xmlns:wp14="http://schemas.microsoft.com/office/word/2010/wordprocessingDrawing" xmlns:wp="http://schemas.openxmlformats.org/drawingml/2006/wordprocessingDrawing" xmlns:w10="urn:schemas-microsoft-com:office:word" xmlns:w="http://schemas.openxmlformats.org/wordprocessingml/2006/main" xmlns:w14="http://schemas.microsoft.com/office/word/2010/wordml" xmlns:w15="http://schemas.microsoft.com/office/word/2012/wordml" xmlns:w16se="http://schemas.microsoft.com/office/word/2015/wordml/symex" xmlns:wpg="http://schemas.microsoft.com/office/word/2010/wordprocessingGroup" xmlns:wpi="http://schemas.microsoft.com/office/word/2010/wordprocessingInk" xmlns:wne="http://schemas.microsoft.com/office/word/2006/wordml" xmlns:wps="http://schemas.microsoft.com/office/word/2010/wordprocessingShape" mc:Ignorable="w14 w15 w16se wp14">
   <w:p>
     <w:pPr>
       <w:pStyle w:val="Footer"/>
@@ -11754,7 +12243,7 @@
 </file>
 
 <file path=word/footer2.xml><?xml version="1.0" encoding="utf-8"?>
-<w:ftr xmlns:wpc="http://schemas.microsoft.com/office/word/2010/wordprocessingCanvas" xmlns:cx="http://schemas.microsoft.com/office/drawing/2014/chartex" xmlns:cx1="http://schemas.microsoft.com/office/drawing/2015/9/8/chartex" xmlns:cx2="http://schemas.microsoft.com/office/drawing/2015/10/21/chartex" xmlns:cx3="http://schemas.microsoft.com/office/drawing/2016/5/9/chartex" xmlns:cx4="http://schemas.microsoft.com/office/drawing/2016/5/10/chartex" xmlns:cx5="http://schemas.microsoft.com/office/drawing/2016/5/11/chartex" xmlns:cx6="http://schemas.microsoft.com/office/drawing/2016/5/12/chartex" xmlns:cx7="http://schemas.microsoft.com/office/drawing/2016/5/13/chartex" xmlns:cx8="http://schemas.microsoft.com/office/drawing/2016/5/14/chartex" xmlns:mc="http://schemas.openxmlformats.org/markup-compatibility/2006" xmlns:aink="http://schemas.microsoft.com/office/drawing/2016/ink" xmlns:am3d="http://schemas.microsoft.com/office/drawing/2017/model3d" xmlns:o="urn:schemas-microsoft-com:office:office" xmlns:r="http://schemas.openxmlformats.org/officeDocument/2006/relationships" xmlns:m="http://schemas.openxmlformats.org/officeDocument/2006/math" xmlns:v="urn:schemas-microsoft-com:vml" xmlns:wp14="http://schemas.microsoft.com/office/word/2010/wordprocessingDrawing" xmlns:wp="http://schemas.openxmlformats.org/drawingml/2006/wordprocessingDrawing" xmlns:w10="urn:schemas-microsoft-com:office:word" xmlns:w="http://schemas.openxmlformats.org/wordprocessingml/2006/main" xmlns:w14="http://schemas.microsoft.com/office/word/2010/wordml" xmlns:w15="http://schemas.microsoft.com/office/word/2012/wordml" xmlns:w16cid="http://schemas.microsoft.com/office/word/2016/wordml/cid" xmlns:w16se="http://schemas.microsoft.com/office/word/2015/wordml/symex" xmlns:wpg="http://schemas.microsoft.com/office/word/2010/wordprocessingGroup" xmlns:wpi="http://schemas.microsoft.com/office/word/2010/wordprocessingInk" xmlns:wne="http://schemas.microsoft.com/office/word/2006/wordml" xmlns:wps="http://schemas.microsoft.com/office/word/2010/wordprocessingShape" mc:Ignorable="w14 w15 w16se w16cid wp14">
+<w:ftr xmlns:wpc="http://schemas.microsoft.com/office/word/2010/wordprocessingCanvas" xmlns:cx="http://schemas.microsoft.com/office/drawing/2014/chartex" xmlns:cx1="http://schemas.microsoft.com/office/drawing/2015/9/8/chartex" xmlns:mc="http://schemas.openxmlformats.org/markup-compatibility/2006" xmlns:o="urn:schemas-microsoft-com:office:office" xmlns:r="http://schemas.openxmlformats.org/officeDocument/2006/relationships" xmlns:m="http://schemas.openxmlformats.org/officeDocument/2006/math" xmlns:v="urn:schemas-microsoft-com:vml" xmlns:wp14="http://schemas.microsoft.com/office/word/2010/wordprocessingDrawing" xmlns:wp="http://schemas.openxmlformats.org/drawingml/2006/wordprocessingDrawing" xmlns:w10="urn:schemas-microsoft-com:office:word" xmlns:w="http://schemas.openxmlformats.org/wordprocessingml/2006/main" xmlns:w14="http://schemas.microsoft.com/office/word/2010/wordml" xmlns:w15="http://schemas.microsoft.com/office/word/2012/wordml" xmlns:w16se="http://schemas.microsoft.com/office/word/2015/wordml/symex" xmlns:wpg="http://schemas.microsoft.com/office/word/2010/wordprocessingGroup" xmlns:wpi="http://schemas.microsoft.com/office/word/2010/wordprocessingInk" xmlns:wne="http://schemas.microsoft.com/office/word/2006/wordml" xmlns:wps="http://schemas.microsoft.com/office/word/2010/wordprocessingShape" mc:Ignorable="w14 w15 w16se wp14">
   <w:p>
     <w:pPr>
       <w:pStyle w:val="Footer"/>
@@ -11772,7 +12261,10 @@
       <w:fldChar w:fldCharType="separate"/>
     </w:r>
     <w:r>
-      <w:t>v</w:t>
+      <w:rPr>
+        <w:noProof/>
+      </w:rPr>
+      <w:t>iv</w:t>
     </w:r>
     <w:r>
       <w:fldChar w:fldCharType="end"/>
@@ -11782,7 +12274,7 @@
 </file>
 
 <file path=word/footer3.xml><?xml version="1.0" encoding="utf-8"?>
-<w:ftr xmlns:wpc="http://schemas.microsoft.com/office/word/2010/wordprocessingCanvas" xmlns:cx="http://schemas.microsoft.com/office/drawing/2014/chartex" xmlns:cx1="http://schemas.microsoft.com/office/drawing/2015/9/8/chartex" xmlns:cx2="http://schemas.microsoft.com/office/drawing/2015/10/21/chartex" xmlns:cx3="http://schemas.microsoft.com/office/drawing/2016/5/9/chartex" xmlns:cx4="http://schemas.microsoft.com/office/drawing/2016/5/10/chartex" xmlns:cx5="http://schemas.microsoft.com/office/drawing/2016/5/11/chartex" xmlns:cx6="http://schemas.microsoft.com/office/drawing/2016/5/12/chartex" xmlns:cx7="http://schemas.microsoft.com/office/drawing/2016/5/13/chartex" xmlns:cx8="http://schemas.microsoft.com/office/drawing/2016/5/14/chartex" xmlns:mc="http://schemas.openxmlformats.org/markup-compatibility/2006" xmlns:aink="http://schemas.microsoft.com/office/drawing/2016/ink" xmlns:am3d="http://schemas.microsoft.com/office/drawing/2017/model3d" xmlns:o="urn:schemas-microsoft-com:office:office" xmlns:r="http://schemas.openxmlformats.org/officeDocument/2006/relationships" xmlns:m="http://schemas.openxmlformats.org/officeDocument/2006/math" xmlns:v="urn:schemas-microsoft-com:vml" xmlns:wp14="http://schemas.microsoft.com/office/word/2010/wordprocessingDrawing" xmlns:wp="http://schemas.openxmlformats.org/drawingml/2006/wordprocessingDrawing" xmlns:w10="urn:schemas-microsoft-com:office:word" xmlns:w="http://schemas.openxmlformats.org/wordprocessingml/2006/main" xmlns:w14="http://schemas.microsoft.com/office/word/2010/wordml" xmlns:w15="http://schemas.microsoft.com/office/word/2012/wordml" xmlns:w16cid="http://schemas.microsoft.com/office/word/2016/wordml/cid" xmlns:w16se="http://schemas.microsoft.com/office/word/2015/wordml/symex" xmlns:wpg="http://schemas.microsoft.com/office/word/2010/wordprocessingGroup" xmlns:wpi="http://schemas.microsoft.com/office/word/2010/wordprocessingInk" xmlns:wne="http://schemas.microsoft.com/office/word/2006/wordml" xmlns:wps="http://schemas.microsoft.com/office/word/2010/wordprocessingShape" mc:Ignorable="w14 w15 w16se w16cid wp14">
+<w:ftr xmlns:wpc="http://schemas.microsoft.com/office/word/2010/wordprocessingCanvas" xmlns:cx="http://schemas.microsoft.com/office/drawing/2014/chartex" xmlns:cx1="http://schemas.microsoft.com/office/drawing/2015/9/8/chartex" xmlns:mc="http://schemas.openxmlformats.org/markup-compatibility/2006" xmlns:o="urn:schemas-microsoft-com:office:office" xmlns:r="http://schemas.openxmlformats.org/officeDocument/2006/relationships" xmlns:m="http://schemas.openxmlformats.org/officeDocument/2006/math" xmlns:v="urn:schemas-microsoft-com:vml" xmlns:wp14="http://schemas.microsoft.com/office/word/2010/wordprocessingDrawing" xmlns:wp="http://schemas.openxmlformats.org/drawingml/2006/wordprocessingDrawing" xmlns:w10="urn:schemas-microsoft-com:office:word" xmlns:w="http://schemas.openxmlformats.org/wordprocessingml/2006/main" xmlns:w14="http://schemas.microsoft.com/office/word/2010/wordml" xmlns:w15="http://schemas.microsoft.com/office/word/2012/wordml" xmlns:w16se="http://schemas.microsoft.com/office/word/2015/wordml/symex" xmlns:wpg="http://schemas.microsoft.com/office/word/2010/wordprocessingGroup" xmlns:wpi="http://schemas.microsoft.com/office/word/2010/wordprocessingInk" xmlns:wne="http://schemas.microsoft.com/office/word/2006/wordml" xmlns:wps="http://schemas.microsoft.com/office/word/2010/wordprocessingShape" mc:Ignorable="w14 w15 w16se wp14">
   <w:sdt>
     <w:sdtPr>
       <w:id w:val="-559789312"/>
@@ -11814,7 +12306,7 @@
           <w:rPr>
             <w:noProof/>
           </w:rPr>
-          <w:t>2</w:t>
+          <w:t>29</w:t>
         </w:r>
         <w:r>
           <w:rPr>
@@ -11835,7 +12327,7 @@
 </file>
 
 <file path=word/footer4.xml><?xml version="1.0" encoding="utf-8"?>
-<w:ftr xmlns:wpc="http://schemas.microsoft.com/office/word/2010/wordprocessingCanvas" xmlns:cx="http://schemas.microsoft.com/office/drawing/2014/chartex" xmlns:cx1="http://schemas.microsoft.com/office/drawing/2015/9/8/chartex" xmlns:cx2="http://schemas.microsoft.com/office/drawing/2015/10/21/chartex" xmlns:cx3="http://schemas.microsoft.com/office/drawing/2016/5/9/chartex" xmlns:cx4="http://schemas.microsoft.com/office/drawing/2016/5/10/chartex" xmlns:cx5="http://schemas.microsoft.com/office/drawing/2016/5/11/chartex" xmlns:cx6="http://schemas.microsoft.com/office/drawing/2016/5/12/chartex" xmlns:cx7="http://schemas.microsoft.com/office/drawing/2016/5/13/chartex" xmlns:cx8="http://schemas.microsoft.com/office/drawing/2016/5/14/chartex" xmlns:mc="http://schemas.openxmlformats.org/markup-compatibility/2006" xmlns:aink="http://schemas.microsoft.com/office/drawing/2016/ink" xmlns:am3d="http://schemas.microsoft.com/office/drawing/2017/model3d" xmlns:o="urn:schemas-microsoft-com:office:office" xmlns:r="http://schemas.openxmlformats.org/officeDocument/2006/relationships" xmlns:m="http://schemas.openxmlformats.org/officeDocument/2006/math" xmlns:v="urn:schemas-microsoft-com:vml" xmlns:wp14="http://schemas.microsoft.com/office/word/2010/wordprocessingDrawing" xmlns:wp="http://schemas.openxmlformats.org/drawingml/2006/wordprocessingDrawing" xmlns:w10="urn:schemas-microsoft-com:office:word" xmlns:w="http://schemas.openxmlformats.org/wordprocessingml/2006/main" xmlns:w14="http://schemas.microsoft.com/office/word/2010/wordml" xmlns:w15="http://schemas.microsoft.com/office/word/2012/wordml" xmlns:w16cid="http://schemas.microsoft.com/office/word/2016/wordml/cid" xmlns:w16se="http://schemas.microsoft.com/office/word/2015/wordml/symex" xmlns:wpg="http://schemas.microsoft.com/office/word/2010/wordprocessingGroup" xmlns:wpi="http://schemas.microsoft.com/office/word/2010/wordprocessingInk" xmlns:wne="http://schemas.microsoft.com/office/word/2006/wordml" xmlns:wps="http://schemas.microsoft.com/office/word/2010/wordprocessingShape" mc:Ignorable="w14 w15 w16se w16cid wp14">
+<w:ftr xmlns:wpc="http://schemas.microsoft.com/office/word/2010/wordprocessingCanvas" xmlns:cx="http://schemas.microsoft.com/office/drawing/2014/chartex" xmlns:cx1="http://schemas.microsoft.com/office/drawing/2015/9/8/chartex" xmlns:mc="http://schemas.openxmlformats.org/markup-compatibility/2006" xmlns:o="urn:schemas-microsoft-com:office:office" xmlns:r="http://schemas.openxmlformats.org/officeDocument/2006/relationships" xmlns:m="http://schemas.openxmlformats.org/officeDocument/2006/math" xmlns:v="urn:schemas-microsoft-com:vml" xmlns:wp14="http://schemas.microsoft.com/office/word/2010/wordprocessingDrawing" xmlns:wp="http://schemas.openxmlformats.org/drawingml/2006/wordprocessingDrawing" xmlns:w10="urn:schemas-microsoft-com:office:word" xmlns:w="http://schemas.openxmlformats.org/wordprocessingml/2006/main" xmlns:w14="http://schemas.microsoft.com/office/word/2010/wordml" xmlns:w15="http://schemas.microsoft.com/office/word/2012/wordml" xmlns:w16se="http://schemas.microsoft.com/office/word/2015/wordml/symex" xmlns:wpg="http://schemas.microsoft.com/office/word/2010/wordprocessingGroup" xmlns:wpi="http://schemas.microsoft.com/office/word/2010/wordprocessingInk" xmlns:wne="http://schemas.microsoft.com/office/word/2006/wordml" xmlns:wps="http://schemas.microsoft.com/office/word/2010/wordprocessingShape" mc:Ignorable="w14 w15 w16se wp14">
   <w:p>
     <w:pPr>
       <w:pStyle w:val="Footer"/>
@@ -11853,7 +12345,10 @@
       <w:fldChar w:fldCharType="separate"/>
     </w:r>
     <w:r>
-      <w:t>6</w:t>
+      <w:rPr>
+        <w:noProof/>
+      </w:rPr>
+      <w:t>5</w:t>
     </w:r>
     <w:r>
       <w:fldChar w:fldCharType="end"/>
@@ -11863,7 +12358,7 @@
 </file>
 
 <file path=word/footnotes.xml><?xml version="1.0" encoding="utf-8"?>
-<w:footnotes xmlns:wpc="http://schemas.microsoft.com/office/word/2010/wordprocessingCanvas" xmlns:cx="http://schemas.microsoft.com/office/drawing/2014/chartex" xmlns:cx1="http://schemas.microsoft.com/office/drawing/2015/9/8/chartex" xmlns:cx2="http://schemas.microsoft.com/office/drawing/2015/10/21/chartex" xmlns:cx3="http://schemas.microsoft.com/office/drawing/2016/5/9/chartex" xmlns:cx4="http://schemas.microsoft.com/office/drawing/2016/5/10/chartex" xmlns:cx5="http://schemas.microsoft.com/office/drawing/2016/5/11/chartex" xmlns:cx6="http://schemas.microsoft.com/office/drawing/2016/5/12/chartex" xmlns:cx7="http://schemas.microsoft.com/office/drawing/2016/5/13/chartex" xmlns:cx8="http://schemas.microsoft.com/office/drawing/2016/5/14/chartex" xmlns:mc="http://schemas.openxmlformats.org/markup-compatibility/2006" xmlns:aink="http://schemas.microsoft.com/office/drawing/2016/ink" xmlns:am3d="http://schemas.microsoft.com/office/drawing/2017/model3d" xmlns:o="urn:schemas-microsoft-com:office:office" xmlns:r="http://schemas.openxmlformats.org/officeDocument/2006/relationships" xmlns:m="http://schemas.openxmlformats.org/officeDocument/2006/math" xmlns:v="urn:schemas-microsoft-com:vml" xmlns:wp14="http://schemas.microsoft.com/office/word/2010/wordprocessingDrawing" xmlns:wp="http://schemas.openxmlformats.org/drawingml/2006/wordprocessingDrawing" xmlns:w10="urn:schemas-microsoft-com:office:word" xmlns:w="http://schemas.openxmlformats.org/wordprocessingml/2006/main" xmlns:w14="http://schemas.microsoft.com/office/word/2010/wordml" xmlns:w15="http://schemas.microsoft.com/office/word/2012/wordml" xmlns:w16cid="http://schemas.microsoft.com/office/word/2016/wordml/cid" xmlns:w16se="http://schemas.microsoft.com/office/word/2015/wordml/symex" xmlns:wpg="http://schemas.microsoft.com/office/word/2010/wordprocessingGroup" xmlns:wpi="http://schemas.microsoft.com/office/word/2010/wordprocessingInk" xmlns:wne="http://schemas.microsoft.com/office/word/2006/wordml" xmlns:wps="http://schemas.microsoft.com/office/word/2010/wordprocessingShape" mc:Ignorable="w14 w15 w16se w16cid wp14">
+<w:footnotes xmlns:wpc="http://schemas.microsoft.com/office/word/2010/wordprocessingCanvas" xmlns:cx="http://schemas.microsoft.com/office/drawing/2014/chartex" xmlns:cx1="http://schemas.microsoft.com/office/drawing/2015/9/8/chartex" xmlns:mc="http://schemas.openxmlformats.org/markup-compatibility/2006" xmlns:o="urn:schemas-microsoft-com:office:office" xmlns:r="http://schemas.openxmlformats.org/officeDocument/2006/relationships" xmlns:m="http://schemas.openxmlformats.org/officeDocument/2006/math" xmlns:v="urn:schemas-microsoft-com:vml" xmlns:wp14="http://schemas.microsoft.com/office/word/2010/wordprocessingDrawing" xmlns:wp="http://schemas.openxmlformats.org/drawingml/2006/wordprocessingDrawing" xmlns:w10="urn:schemas-microsoft-com:office:word" xmlns:w="http://schemas.openxmlformats.org/wordprocessingml/2006/main" xmlns:w14="http://schemas.microsoft.com/office/word/2010/wordml" xmlns:w15="http://schemas.microsoft.com/office/word/2012/wordml" xmlns:w16se="http://schemas.microsoft.com/office/word/2015/wordml/symex" xmlns:wpg="http://schemas.microsoft.com/office/word/2010/wordprocessingGroup" xmlns:wpi="http://schemas.microsoft.com/office/word/2010/wordprocessingInk" xmlns:wne="http://schemas.microsoft.com/office/word/2006/wordml" xmlns:wps="http://schemas.microsoft.com/office/word/2010/wordprocessingShape" mc:Ignorable="w14 w15 w16se wp14">
   <w:footnote w:type="separator" w:id="-1">
     <w:p>
       <w:r>
@@ -11882,7 +12377,7 @@
 </file>
 
 <file path=word/header1.xml><?xml version="1.0" encoding="utf-8"?>
-<w:hdr xmlns:wpc="http://schemas.microsoft.com/office/word/2010/wordprocessingCanvas" xmlns:cx="http://schemas.microsoft.com/office/drawing/2014/chartex" xmlns:cx1="http://schemas.microsoft.com/office/drawing/2015/9/8/chartex" xmlns:cx2="http://schemas.microsoft.com/office/drawing/2015/10/21/chartex" xmlns:cx3="http://schemas.microsoft.com/office/drawing/2016/5/9/chartex" xmlns:cx4="http://schemas.microsoft.com/office/drawing/2016/5/10/chartex" xmlns:cx5="http://schemas.microsoft.com/office/drawing/2016/5/11/chartex" xmlns:cx6="http://schemas.microsoft.com/office/drawing/2016/5/12/chartex" xmlns:cx7="http://schemas.microsoft.com/office/drawing/2016/5/13/chartex" xmlns:cx8="http://schemas.microsoft.com/office/drawing/2016/5/14/chartex" xmlns:mc="http://schemas.openxmlformats.org/markup-compatibility/2006" xmlns:aink="http://schemas.microsoft.com/office/drawing/2016/ink" xmlns:am3d="http://schemas.microsoft.com/office/drawing/2017/model3d" xmlns:o="urn:schemas-microsoft-com:office:office" xmlns:r="http://schemas.openxmlformats.org/officeDocument/2006/relationships" xmlns:m="http://schemas.openxmlformats.org/officeDocument/2006/math" xmlns:v="urn:schemas-microsoft-com:vml" xmlns:wp14="http://schemas.microsoft.com/office/word/2010/wordprocessingDrawing" xmlns:wp="http://schemas.openxmlformats.org/drawingml/2006/wordprocessingDrawing" xmlns:w10="urn:schemas-microsoft-com:office:word" xmlns:w="http://schemas.openxmlformats.org/wordprocessingml/2006/main" xmlns:w14="http://schemas.microsoft.com/office/word/2010/wordml" xmlns:w15="http://schemas.microsoft.com/office/word/2012/wordml" xmlns:w16cid="http://schemas.microsoft.com/office/word/2016/wordml/cid" xmlns:w16se="http://schemas.microsoft.com/office/word/2015/wordml/symex" xmlns:wpg="http://schemas.microsoft.com/office/word/2010/wordprocessingGroup" xmlns:wpi="http://schemas.microsoft.com/office/word/2010/wordprocessingInk" xmlns:wne="http://schemas.microsoft.com/office/word/2006/wordml" xmlns:wps="http://schemas.microsoft.com/office/word/2010/wordprocessingShape" mc:Ignorable="w14 w15 w16se w16cid wp14">
+<w:hdr xmlns:wpc="http://schemas.microsoft.com/office/word/2010/wordprocessingCanvas" xmlns:cx="http://schemas.microsoft.com/office/drawing/2014/chartex" xmlns:cx1="http://schemas.microsoft.com/office/drawing/2015/9/8/chartex" xmlns:mc="http://schemas.openxmlformats.org/markup-compatibility/2006" xmlns:o="urn:schemas-microsoft-com:office:office" xmlns:r="http://schemas.openxmlformats.org/officeDocument/2006/relationships" xmlns:m="http://schemas.openxmlformats.org/officeDocument/2006/math" xmlns:v="urn:schemas-microsoft-com:vml" xmlns:wp14="http://schemas.microsoft.com/office/word/2010/wordprocessingDrawing" xmlns:wp="http://schemas.openxmlformats.org/drawingml/2006/wordprocessingDrawing" xmlns:w10="urn:schemas-microsoft-com:office:word" xmlns:w="http://schemas.openxmlformats.org/wordprocessingml/2006/main" xmlns:w14="http://schemas.microsoft.com/office/word/2010/wordml" xmlns:w15="http://schemas.microsoft.com/office/word/2012/wordml" xmlns:w16se="http://schemas.microsoft.com/office/word/2015/wordml/symex" xmlns:wpg="http://schemas.microsoft.com/office/word/2010/wordprocessingGroup" xmlns:wpi="http://schemas.microsoft.com/office/word/2010/wordprocessingInk" xmlns:wne="http://schemas.microsoft.com/office/word/2006/wordml" xmlns:wps="http://schemas.microsoft.com/office/word/2010/wordprocessingShape" mc:Ignorable="w14 w15 w16se wp14">
   <w:p>
     <w:pPr>
       <w:pStyle w:val="Header"/>
@@ -11892,7 +12387,7 @@
 </file>
 
 <file path=word/header2.xml><?xml version="1.0" encoding="utf-8"?>
-<w:hdr xmlns:wpc="http://schemas.microsoft.com/office/word/2010/wordprocessingCanvas" xmlns:cx="http://schemas.microsoft.com/office/drawing/2014/chartex" xmlns:cx1="http://schemas.microsoft.com/office/drawing/2015/9/8/chartex" xmlns:cx2="http://schemas.microsoft.com/office/drawing/2015/10/21/chartex" xmlns:cx3="http://schemas.microsoft.com/office/drawing/2016/5/9/chartex" xmlns:cx4="http://schemas.microsoft.com/office/drawing/2016/5/10/chartex" xmlns:cx5="http://schemas.microsoft.com/office/drawing/2016/5/11/chartex" xmlns:cx6="http://schemas.microsoft.com/office/drawing/2016/5/12/chartex" xmlns:cx7="http://schemas.microsoft.com/office/drawing/2016/5/13/chartex" xmlns:cx8="http://schemas.microsoft.com/office/drawing/2016/5/14/chartex" xmlns:mc="http://schemas.openxmlformats.org/markup-compatibility/2006" xmlns:aink="http://schemas.microsoft.com/office/drawing/2016/ink" xmlns:am3d="http://schemas.microsoft.com/office/drawing/2017/model3d" xmlns:o="urn:schemas-microsoft-com:office:office" xmlns:r="http://schemas.openxmlformats.org/officeDocument/2006/relationships" xmlns:m="http://schemas.openxmlformats.org/officeDocument/2006/math" xmlns:v="urn:schemas-microsoft-com:vml" xmlns:wp14="http://schemas.microsoft.com/office/word/2010/wordprocessingDrawing" xmlns:wp="http://schemas.openxmlformats.org/drawingml/2006/wordprocessingDrawing" xmlns:w10="urn:schemas-microsoft-com:office:word" xmlns:w="http://schemas.openxmlformats.org/wordprocessingml/2006/main" xmlns:w14="http://schemas.microsoft.com/office/word/2010/wordml" xmlns:w15="http://schemas.microsoft.com/office/word/2012/wordml" xmlns:w16cid="http://schemas.microsoft.com/office/word/2016/wordml/cid" xmlns:w16se="http://schemas.microsoft.com/office/word/2015/wordml/symex" xmlns:wpg="http://schemas.microsoft.com/office/word/2010/wordprocessingGroup" xmlns:wpi="http://schemas.microsoft.com/office/word/2010/wordprocessingInk" xmlns:wne="http://schemas.microsoft.com/office/word/2006/wordml" xmlns:wps="http://schemas.microsoft.com/office/word/2010/wordprocessingShape" mc:Ignorable="w14 w15 w16se w16cid wp14">
+<w:hdr xmlns:wpc="http://schemas.microsoft.com/office/word/2010/wordprocessingCanvas" xmlns:cx="http://schemas.microsoft.com/office/drawing/2014/chartex" xmlns:cx1="http://schemas.microsoft.com/office/drawing/2015/9/8/chartex" xmlns:mc="http://schemas.openxmlformats.org/markup-compatibility/2006" xmlns:o="urn:schemas-microsoft-com:office:office" xmlns:r="http://schemas.openxmlformats.org/officeDocument/2006/relationships" xmlns:m="http://schemas.openxmlformats.org/officeDocument/2006/math" xmlns:v="urn:schemas-microsoft-com:vml" xmlns:wp14="http://schemas.microsoft.com/office/word/2010/wordprocessingDrawing" xmlns:wp="http://schemas.openxmlformats.org/drawingml/2006/wordprocessingDrawing" xmlns:w10="urn:schemas-microsoft-com:office:word" xmlns:w="http://schemas.openxmlformats.org/wordprocessingml/2006/main" xmlns:w14="http://schemas.microsoft.com/office/word/2010/wordml" xmlns:w15="http://schemas.microsoft.com/office/word/2012/wordml" xmlns:w16se="http://schemas.microsoft.com/office/word/2015/wordml/symex" xmlns:wpg="http://schemas.microsoft.com/office/word/2010/wordprocessingGroup" xmlns:wpi="http://schemas.microsoft.com/office/word/2010/wordprocessingInk" xmlns:wne="http://schemas.microsoft.com/office/word/2006/wordml" xmlns:wps="http://schemas.microsoft.com/office/word/2010/wordprocessingShape" mc:Ignorable="w14 w15 w16se wp14">
   <w:p>
     <w:pPr>
       <w:pStyle w:val="HeaderLeft"/>
@@ -11902,7 +12397,7 @@
 </file>
 
 <file path=word/header3.xml><?xml version="1.0" encoding="utf-8"?>
-<w:hdr xmlns:wpc="http://schemas.microsoft.com/office/word/2010/wordprocessingCanvas" xmlns:cx="http://schemas.microsoft.com/office/drawing/2014/chartex" xmlns:cx1="http://schemas.microsoft.com/office/drawing/2015/9/8/chartex" xmlns:cx2="http://schemas.microsoft.com/office/drawing/2015/10/21/chartex" xmlns:cx3="http://schemas.microsoft.com/office/drawing/2016/5/9/chartex" xmlns:cx4="http://schemas.microsoft.com/office/drawing/2016/5/10/chartex" xmlns:cx5="http://schemas.microsoft.com/office/drawing/2016/5/11/chartex" xmlns:cx6="http://schemas.microsoft.com/office/drawing/2016/5/12/chartex" xmlns:cx7="http://schemas.microsoft.com/office/drawing/2016/5/13/chartex" xmlns:cx8="http://schemas.microsoft.com/office/drawing/2016/5/14/chartex" xmlns:mc="http://schemas.openxmlformats.org/markup-compatibility/2006" xmlns:aink="http://schemas.microsoft.com/office/drawing/2016/ink" xmlns:am3d="http://schemas.microsoft.com/office/drawing/2017/model3d" xmlns:o="urn:schemas-microsoft-com:office:office" xmlns:r="http://schemas.openxmlformats.org/officeDocument/2006/relationships" xmlns:m="http://schemas.openxmlformats.org/officeDocument/2006/math" xmlns:v="urn:schemas-microsoft-com:vml" xmlns:wp14="http://schemas.microsoft.com/office/word/2010/wordprocessingDrawing" xmlns:wp="http://schemas.openxmlformats.org/drawingml/2006/wordprocessingDrawing" xmlns:w10="urn:schemas-microsoft-com:office:word" xmlns:w="http://schemas.openxmlformats.org/wordprocessingml/2006/main" xmlns:w14="http://schemas.microsoft.com/office/word/2010/wordml" xmlns:w15="http://schemas.microsoft.com/office/word/2012/wordml" xmlns:w16cid="http://schemas.microsoft.com/office/word/2016/wordml/cid" xmlns:w16se="http://schemas.microsoft.com/office/word/2015/wordml/symex" xmlns:wpg="http://schemas.microsoft.com/office/word/2010/wordprocessingGroup" xmlns:wpi="http://schemas.microsoft.com/office/word/2010/wordprocessingInk" xmlns:wne="http://schemas.microsoft.com/office/word/2006/wordml" xmlns:wps="http://schemas.microsoft.com/office/word/2010/wordprocessingShape" mc:Ignorable="w14 w15 w16se w16cid wp14">
+<w:hdr xmlns:wpc="http://schemas.microsoft.com/office/word/2010/wordprocessingCanvas" xmlns:cx="http://schemas.microsoft.com/office/drawing/2014/chartex" xmlns:cx1="http://schemas.microsoft.com/office/drawing/2015/9/8/chartex" xmlns:mc="http://schemas.openxmlformats.org/markup-compatibility/2006" xmlns:o="urn:schemas-microsoft-com:office:office" xmlns:r="http://schemas.openxmlformats.org/officeDocument/2006/relationships" xmlns:m="http://schemas.openxmlformats.org/officeDocument/2006/math" xmlns:v="urn:schemas-microsoft-com:vml" xmlns:wp14="http://schemas.microsoft.com/office/word/2010/wordprocessingDrawing" xmlns:wp="http://schemas.openxmlformats.org/drawingml/2006/wordprocessingDrawing" xmlns:w10="urn:schemas-microsoft-com:office:word" xmlns:w="http://schemas.openxmlformats.org/wordprocessingml/2006/main" xmlns:w14="http://schemas.microsoft.com/office/word/2010/wordml" xmlns:w15="http://schemas.microsoft.com/office/word/2012/wordml" xmlns:w16se="http://schemas.microsoft.com/office/word/2015/wordml/symex" xmlns:wpg="http://schemas.microsoft.com/office/word/2010/wordprocessingGroup" xmlns:wpi="http://schemas.microsoft.com/office/word/2010/wordprocessingInk" xmlns:wne="http://schemas.microsoft.com/office/word/2006/wordml" xmlns:wps="http://schemas.microsoft.com/office/word/2010/wordprocessingShape" mc:Ignorable="w14 w15 w16se wp14">
   <w:p>
     <w:pPr>
       <w:pStyle w:val="Header"/>
@@ -11912,7 +12407,7 @@
 </file>
 
 <file path=word/header4.xml><?xml version="1.0" encoding="utf-8"?>
-<w:hdr xmlns:wpc="http://schemas.microsoft.com/office/word/2010/wordprocessingCanvas" xmlns:cx="http://schemas.microsoft.com/office/drawing/2014/chartex" xmlns:cx1="http://schemas.microsoft.com/office/drawing/2015/9/8/chartex" xmlns:cx2="http://schemas.microsoft.com/office/drawing/2015/10/21/chartex" xmlns:cx3="http://schemas.microsoft.com/office/drawing/2016/5/9/chartex" xmlns:cx4="http://schemas.microsoft.com/office/drawing/2016/5/10/chartex" xmlns:cx5="http://schemas.microsoft.com/office/drawing/2016/5/11/chartex" xmlns:cx6="http://schemas.microsoft.com/office/drawing/2016/5/12/chartex" xmlns:cx7="http://schemas.microsoft.com/office/drawing/2016/5/13/chartex" xmlns:cx8="http://schemas.microsoft.com/office/drawing/2016/5/14/chartex" xmlns:mc="http://schemas.openxmlformats.org/markup-compatibility/2006" xmlns:aink="http://schemas.microsoft.com/office/drawing/2016/ink" xmlns:am3d="http://schemas.microsoft.com/office/drawing/2017/model3d" xmlns:o="urn:schemas-microsoft-com:office:office" xmlns:r="http://schemas.openxmlformats.org/officeDocument/2006/relationships" xmlns:m="http://schemas.openxmlformats.org/officeDocument/2006/math" xmlns:v="urn:schemas-microsoft-com:vml" xmlns:wp14="http://schemas.microsoft.com/office/word/2010/wordprocessingDrawing" xmlns:wp="http://schemas.openxmlformats.org/drawingml/2006/wordprocessingDrawing" xmlns:w10="urn:schemas-microsoft-com:office:word" xmlns:w="http://schemas.openxmlformats.org/wordprocessingml/2006/main" xmlns:w14="http://schemas.microsoft.com/office/word/2010/wordml" xmlns:w15="http://schemas.microsoft.com/office/word/2012/wordml" xmlns:w16cid="http://schemas.microsoft.com/office/word/2016/wordml/cid" xmlns:w16se="http://schemas.microsoft.com/office/word/2015/wordml/symex" xmlns:wpg="http://schemas.microsoft.com/office/word/2010/wordprocessingGroup" xmlns:wpi="http://schemas.microsoft.com/office/word/2010/wordprocessingInk" xmlns:wne="http://schemas.microsoft.com/office/word/2006/wordml" xmlns:wps="http://schemas.microsoft.com/office/word/2010/wordprocessingShape" mc:Ignorable="w14 w15 w16se w16cid wp14">
+<w:hdr xmlns:wpc="http://schemas.microsoft.com/office/word/2010/wordprocessingCanvas" xmlns:cx="http://schemas.microsoft.com/office/drawing/2014/chartex" xmlns:cx1="http://schemas.microsoft.com/office/drawing/2015/9/8/chartex" xmlns:mc="http://schemas.openxmlformats.org/markup-compatibility/2006" xmlns:o="urn:schemas-microsoft-com:office:office" xmlns:r="http://schemas.openxmlformats.org/officeDocument/2006/relationships" xmlns:m="http://schemas.openxmlformats.org/officeDocument/2006/math" xmlns:v="urn:schemas-microsoft-com:vml" xmlns:wp14="http://schemas.microsoft.com/office/word/2010/wordprocessingDrawing" xmlns:wp="http://schemas.openxmlformats.org/drawingml/2006/wordprocessingDrawing" xmlns:w10="urn:schemas-microsoft-com:office:word" xmlns:w="http://schemas.openxmlformats.org/wordprocessingml/2006/main" xmlns:w14="http://schemas.microsoft.com/office/word/2010/wordml" xmlns:w15="http://schemas.microsoft.com/office/word/2012/wordml" xmlns:w16se="http://schemas.microsoft.com/office/word/2015/wordml/symex" xmlns:wpg="http://schemas.microsoft.com/office/word/2010/wordprocessingGroup" xmlns:wpi="http://schemas.microsoft.com/office/word/2010/wordprocessingInk" xmlns:wne="http://schemas.microsoft.com/office/word/2006/wordml" xmlns:wps="http://schemas.microsoft.com/office/word/2010/wordprocessingShape" mc:Ignorable="w14 w15 w16se wp14">
   <w:p>
     <w:pPr>
       <w:pStyle w:val="HeaderLeft"/>
@@ -11922,7 +12417,7 @@
 </file>
 
 <file path=word/numbering.xml><?xml version="1.0" encoding="utf-8"?>
-<w:numbering xmlns:wpc="http://schemas.microsoft.com/office/word/2010/wordprocessingCanvas" xmlns:cx="http://schemas.microsoft.com/office/drawing/2014/chartex" xmlns:cx1="http://schemas.microsoft.com/office/drawing/2015/9/8/chartex" xmlns:cx2="http://schemas.microsoft.com/office/drawing/2015/10/21/chartex" xmlns:cx3="http://schemas.microsoft.com/office/drawing/2016/5/9/chartex" xmlns:cx4="http://schemas.microsoft.com/office/drawing/2016/5/10/chartex" xmlns:cx5="http://schemas.microsoft.com/office/drawing/2016/5/11/chartex" xmlns:cx6="http://schemas.microsoft.com/office/drawing/2016/5/12/chartex" xmlns:cx7="http://schemas.microsoft.com/office/drawing/2016/5/13/chartex" xmlns:cx8="http://schemas.microsoft.com/office/drawing/2016/5/14/chartex" xmlns:mc="http://schemas.openxmlformats.org/markup-compatibility/2006" xmlns:aink="http://schemas.microsoft.com/office/drawing/2016/ink" xmlns:am3d="http://schemas.microsoft.com/office/drawing/2017/model3d" xmlns:o="urn:schemas-microsoft-com:office:office" xmlns:r="http://schemas.openxmlformats.org/officeDocument/2006/relationships" xmlns:m="http://schemas.openxmlformats.org/officeDocument/2006/math" xmlns:v="urn:schemas-microsoft-com:vml" xmlns:wp14="http://schemas.microsoft.com/office/word/2010/wordprocessingDrawing" xmlns:wp="http://schemas.openxmlformats.org/drawingml/2006/wordprocessingDrawing" xmlns:w10="urn:schemas-microsoft-com:office:word" xmlns:w="http://schemas.openxmlformats.org/wordprocessingml/2006/main" xmlns:w14="http://schemas.microsoft.com/office/word/2010/wordml" xmlns:w15="http://schemas.microsoft.com/office/word/2012/wordml" xmlns:w16cid="http://schemas.microsoft.com/office/word/2016/wordml/cid" xmlns:w16se="http://schemas.microsoft.com/office/word/2015/wordml/symex" xmlns:wpg="http://schemas.microsoft.com/office/word/2010/wordprocessingGroup" xmlns:wpi="http://schemas.microsoft.com/office/word/2010/wordprocessingInk" xmlns:wne="http://schemas.microsoft.com/office/word/2006/wordml" xmlns:wps="http://schemas.microsoft.com/office/word/2010/wordprocessingShape" mc:Ignorable="w14 w15 w16se w16cid wp14">
+<w:numbering xmlns:wpc="http://schemas.microsoft.com/office/word/2010/wordprocessingCanvas" xmlns:cx="http://schemas.microsoft.com/office/drawing/2014/chartex" xmlns:cx1="http://schemas.microsoft.com/office/drawing/2015/9/8/chartex" xmlns:mc="http://schemas.openxmlformats.org/markup-compatibility/2006" xmlns:o="urn:schemas-microsoft-com:office:office" xmlns:r="http://schemas.openxmlformats.org/officeDocument/2006/relationships" xmlns:m="http://schemas.openxmlformats.org/officeDocument/2006/math" xmlns:v="urn:schemas-microsoft-com:vml" xmlns:wp14="http://schemas.microsoft.com/office/word/2010/wordprocessingDrawing" xmlns:wp="http://schemas.openxmlformats.org/drawingml/2006/wordprocessingDrawing" xmlns:w10="urn:schemas-microsoft-com:office:word" xmlns:w="http://schemas.openxmlformats.org/wordprocessingml/2006/main" xmlns:w14="http://schemas.microsoft.com/office/word/2010/wordml" xmlns:w15="http://schemas.microsoft.com/office/word/2012/wordml" xmlns:w16se="http://schemas.microsoft.com/office/word/2015/wordml/symex" xmlns:wpg="http://schemas.microsoft.com/office/word/2010/wordprocessingGroup" xmlns:wpi="http://schemas.microsoft.com/office/word/2010/wordprocessingInk" xmlns:wne="http://schemas.microsoft.com/office/word/2006/wordml" xmlns:wps="http://schemas.microsoft.com/office/word/2010/wordprocessingShape" mc:Ignorable="w14 w15 w16se wp14">
   <w:abstractNum w:abstractNumId="0" w15:restartNumberingAfterBreak="0">
     <w:nsid w:val="23CC796E"/>
     <w:multiLevelType w:val="multilevel"/>
@@ -13010,6 +13505,92 @@
     </w:lvl>
   </w:abstractNum>
   <w:abstractNum w:abstractNumId="11" w15:restartNumberingAfterBreak="0">
+    <w:nsid w:val="65F544C2"/>
+    <w:multiLevelType w:val="hybridMultilevel"/>
+    <w:tmpl w:val="1D6AC532"/>
+    <w:lvl w:ilvl="0" w:tplc="0408000F">
+      <w:start w:val="1"/>
+      <w:numFmt w:val="decimal"/>
+      <w:lvlText w:val="%1."/>
+      <w:lvlJc w:val="left"/>
+      <w:pPr>
+        <w:ind w:left="720" w:hanging="360"/>
+      </w:pPr>
+    </w:lvl>
+    <w:lvl w:ilvl="1" w:tplc="04080019" w:tentative="1">
+      <w:start w:val="1"/>
+      <w:numFmt w:val="lowerLetter"/>
+      <w:lvlText w:val="%2."/>
+      <w:lvlJc w:val="left"/>
+      <w:pPr>
+        <w:ind w:left="1440" w:hanging="360"/>
+      </w:pPr>
+    </w:lvl>
+    <w:lvl w:ilvl="2" w:tplc="0408001B" w:tentative="1">
+      <w:start w:val="1"/>
+      <w:numFmt w:val="lowerRoman"/>
+      <w:lvlText w:val="%3."/>
+      <w:lvlJc w:val="right"/>
+      <w:pPr>
+        <w:ind w:left="2160" w:hanging="180"/>
+      </w:pPr>
+    </w:lvl>
+    <w:lvl w:ilvl="3" w:tplc="0408000F" w:tentative="1">
+      <w:start w:val="1"/>
+      <w:numFmt w:val="decimal"/>
+      <w:lvlText w:val="%4."/>
+      <w:lvlJc w:val="left"/>
+      <w:pPr>
+        <w:ind w:left="2880" w:hanging="360"/>
+      </w:pPr>
+    </w:lvl>
+    <w:lvl w:ilvl="4" w:tplc="04080019" w:tentative="1">
+      <w:start w:val="1"/>
+      <w:numFmt w:val="lowerLetter"/>
+      <w:lvlText w:val="%5."/>
+      <w:lvlJc w:val="left"/>
+      <w:pPr>
+        <w:ind w:left="3600" w:hanging="360"/>
+      </w:pPr>
+    </w:lvl>
+    <w:lvl w:ilvl="5" w:tplc="0408001B" w:tentative="1">
+      <w:start w:val="1"/>
+      <w:numFmt w:val="lowerRoman"/>
+      <w:lvlText w:val="%6."/>
+      <w:lvlJc w:val="right"/>
+      <w:pPr>
+        <w:ind w:left="4320" w:hanging="180"/>
+      </w:pPr>
+    </w:lvl>
+    <w:lvl w:ilvl="6" w:tplc="0408000F" w:tentative="1">
+      <w:start w:val="1"/>
+      <w:numFmt w:val="decimal"/>
+      <w:lvlText w:val="%7."/>
+      <w:lvlJc w:val="left"/>
+      <w:pPr>
+        <w:ind w:left="5040" w:hanging="360"/>
+      </w:pPr>
+    </w:lvl>
+    <w:lvl w:ilvl="7" w:tplc="04080019" w:tentative="1">
+      <w:start w:val="1"/>
+      <w:numFmt w:val="lowerLetter"/>
+      <w:lvlText w:val="%8."/>
+      <w:lvlJc w:val="left"/>
+      <w:pPr>
+        <w:ind w:left="5760" w:hanging="360"/>
+      </w:pPr>
+    </w:lvl>
+    <w:lvl w:ilvl="8" w:tplc="0408001B" w:tentative="1">
+      <w:start w:val="1"/>
+      <w:numFmt w:val="lowerRoman"/>
+      <w:lvlText w:val="%9."/>
+      <w:lvlJc w:val="right"/>
+      <w:pPr>
+        <w:ind w:left="6480" w:hanging="180"/>
+      </w:pPr>
+    </w:lvl>
+  </w:abstractNum>
+  <w:abstractNum w:abstractNumId="12" w15:restartNumberingAfterBreak="0">
     <w:nsid w:val="68E851F9"/>
     <w:multiLevelType w:val="multilevel"/>
     <w:tmpl w:val="1D14FEF4"/>
@@ -13139,7 +13720,7 @@
     <w:abstractNumId w:val="9"/>
   </w:num>
   <w:num w:numId="6">
-    <w:abstractNumId w:val="11"/>
+    <w:abstractNumId w:val="12"/>
   </w:num>
   <w:num w:numId="7">
     <w:abstractNumId w:val="8"/>
@@ -13189,11 +13770,14 @@
   <w:num w:numId="13">
     <w:abstractNumId w:val="2"/>
   </w:num>
+  <w:num w:numId="14">
+    <w:abstractNumId w:val="11"/>
+  </w:num>
 </w:numbering>
 </file>
 
 <file path=word/styles.xml><?xml version="1.0" encoding="utf-8"?>
-<w:styles xmlns:mc="http://schemas.openxmlformats.org/markup-compatibility/2006" xmlns:r="http://schemas.openxmlformats.org/officeDocument/2006/relationships" xmlns:w="http://schemas.openxmlformats.org/wordprocessingml/2006/main" xmlns:w14="http://schemas.microsoft.com/office/word/2010/wordml" xmlns:w15="http://schemas.microsoft.com/office/word/2012/wordml" xmlns:w16cid="http://schemas.microsoft.com/office/word/2016/wordml/cid" xmlns:w16se="http://schemas.microsoft.com/office/word/2015/wordml/symex" mc:Ignorable="w14 w15 w16se w16cid">
+<w:styles xmlns:mc="http://schemas.openxmlformats.org/markup-compatibility/2006" xmlns:r="http://schemas.openxmlformats.org/officeDocument/2006/relationships" xmlns:w="http://schemas.openxmlformats.org/wordprocessingml/2006/main" xmlns:w14="http://schemas.microsoft.com/office/word/2010/wordml" xmlns:w15="http://schemas.microsoft.com/office/word/2012/wordml" xmlns:w16se="http://schemas.microsoft.com/office/word/2015/wordml/symex" mc:Ignorable="w14 w15 w16se">
   <w:docDefaults>
     <w:rPrDefault>
       <w:rPr>
@@ -13204,7 +13788,7 @@
     </w:rPrDefault>
     <w:pPrDefault/>
   </w:docDefaults>
-  <w:latentStyles w:defLockedState="0" w:defUIPriority="99" w:defSemiHidden="0" w:defUnhideWhenUsed="0" w:defQFormat="0" w:count="375">
+  <w:latentStyles w:defLockedState="0" w:defUIPriority="99" w:defSemiHidden="0" w:defUnhideWhenUsed="0" w:defQFormat="0" w:count="371">
     <w:lsdException w:name="Normal" w:uiPriority="0" w:qFormat="1"/>
     <w:lsdException w:name="heading 1" w:uiPriority="9" w:qFormat="1"/>
     <w:lsdException w:name="heading 2" w:semiHidden="1" w:uiPriority="9" w:unhideWhenUsed="1" w:qFormat="1"/>
@@ -13576,10 +14160,6 @@
     <w:lsdException w:name="List Table 5 Dark Accent 6" w:uiPriority="50"/>
     <w:lsdException w:name="List Table 6 Colorful Accent 6" w:uiPriority="51"/>
     <w:lsdException w:name="List Table 7 Colorful Accent 6" w:uiPriority="52"/>
-    <w:lsdException w:name="Mention" w:semiHidden="1" w:unhideWhenUsed="1"/>
-    <w:lsdException w:name="Smart Hyperlink" w:semiHidden="1" w:unhideWhenUsed="1"/>
-    <w:lsdException w:name="Hashtag" w:semiHidden="1" w:unhideWhenUsed="1"/>
-    <w:lsdException w:name="Unresolved Mention" w:semiHidden="1" w:unhideWhenUsed="1"/>
   </w:latentStyles>
   <w:style w:type="paragraph" w:default="1" w:styleId="Normal">
     <w:name w:val="Normal"/>
@@ -16333,7 +16913,7 @@
       <w:u w:val="single"/>
     </w:rPr>
   </w:style>
-  <w:style w:type="character" w:styleId="UnresolvedMention">
+  <w:style w:type="character" w:customStyle="1" w:styleId="UnresolvedMention">
     <w:name w:val="Unresolved Mention"/>
     <w:basedOn w:val="DefaultParagraphFont"/>
     <w:uiPriority w:val="99"/>
@@ -16690,7 +17270,7 @@
 </file>
 
 <file path=customXml/itemProps1.xml><?xml version="1.0" encoding="utf-8"?>
-<ds:datastoreItem xmlns:ds="http://schemas.openxmlformats.org/officeDocument/2006/customXml" ds:itemID="{4F5F9C29-F320-4731-8CEB-381862657DE1}">
+<ds:datastoreItem xmlns:ds="http://schemas.openxmlformats.org/officeDocument/2006/customXml" ds:itemID="{08701902-E856-4AD6-A0EB-E8DFECECB743}">
   <ds:schemaRefs>
     <ds:schemaRef ds:uri="http://schemas.openxmlformats.org/officeDocument/2006/bibliography"/>
   </ds:schemaRefs>

</xml_diff>

<commit_message>
new file:   Document/1200px-Python_and_Qt.svg.png 	new file:   Document/Raspberry-pi-3-raspbian-100656556-orig.png 	modified:   Document/ptyxiaki ergasia.docx 	modified:   Document/sources.txt 	new file:   Document/~$yxiaki ergasia.docx
</commit_message>
<xml_diff>
--- a/Document/ptyxiaki ergasia.docx
+++ b/Document/ptyxiaki ergasia.docx
@@ -19,7 +19,7 @@
           <w:lang w:eastAsia="el-GR"/>
         </w:rPr>
         <w:drawing>
-          <wp:anchor distT="0" distB="0" distL="114935" distR="114935" simplePos="0" relativeHeight="251640320" behindDoc="0" locked="0" layoutInCell="1" allowOverlap="1" wp14:anchorId="632C1592" wp14:editId="1772266A">
+          <wp:anchor distT="0" distB="0" distL="114935" distR="114935" simplePos="0" relativeHeight="251638272" behindDoc="0" locked="0" layoutInCell="1" allowOverlap="1" wp14:anchorId="632C1592" wp14:editId="2A781CF9">
             <wp:simplePos x="0" y="0"/>
             <wp:positionH relativeFrom="column">
               <wp:posOffset>-76835</wp:posOffset>
@@ -3116,7 +3116,7 @@
           <w:lang w:eastAsia="el-GR"/>
         </w:rPr>
         <w:drawing>
-          <wp:anchor distT="0" distB="0" distL="114300" distR="114300" simplePos="0" relativeHeight="251644416" behindDoc="1" locked="0" layoutInCell="1" allowOverlap="1" wp14:anchorId="50757297" wp14:editId="113879F1">
+          <wp:anchor distT="0" distB="0" distL="114300" distR="114300" simplePos="0" relativeHeight="251642368" behindDoc="1" locked="0" layoutInCell="1" allowOverlap="1" wp14:anchorId="50757297" wp14:editId="5CFC4D3A">
             <wp:simplePos x="0" y="0"/>
             <wp:positionH relativeFrom="column">
               <wp:posOffset>1140052</wp:posOffset>
@@ -3449,7 +3449,7 @@
           <w:lang w:eastAsia="el-GR"/>
         </w:rPr>
         <w:drawing>
-          <wp:anchor distT="0" distB="0" distL="114300" distR="114300" simplePos="0" relativeHeight="251646464" behindDoc="0" locked="0" layoutInCell="1" allowOverlap="1" wp14:anchorId="31300EEB" wp14:editId="3EAAC654">
+          <wp:anchor distT="0" distB="0" distL="114300" distR="114300" simplePos="0" relativeHeight="251644416" behindDoc="0" locked="0" layoutInCell="1" allowOverlap="1" wp14:anchorId="31300EEB" wp14:editId="562BA2EE">
             <wp:simplePos x="0" y="0"/>
             <wp:positionH relativeFrom="column">
               <wp:posOffset>422551</wp:posOffset>
@@ -3767,7 +3767,7 @@
           <w:lang w:eastAsia="el-GR"/>
         </w:rPr>
         <w:drawing>
-          <wp:anchor distT="0" distB="0" distL="114300" distR="114300" simplePos="0" relativeHeight="251647488" behindDoc="0" locked="0" layoutInCell="1" allowOverlap="1" wp14:anchorId="0292E8D0" wp14:editId="38874BB3">
+          <wp:anchor distT="0" distB="0" distL="114300" distR="114300" simplePos="0" relativeHeight="251645440" behindDoc="0" locked="0" layoutInCell="1" allowOverlap="1" wp14:anchorId="0292E8D0" wp14:editId="63165DC6">
             <wp:simplePos x="0" y="0"/>
             <wp:positionH relativeFrom="column">
               <wp:posOffset>646981</wp:posOffset>
@@ -4109,7 +4109,7 @@
           <w:lang w:eastAsia="el-GR"/>
         </w:rPr>
         <w:drawing>
-          <wp:anchor distT="0" distB="0" distL="114300" distR="114300" simplePos="0" relativeHeight="251645440" behindDoc="0" locked="0" layoutInCell="1" allowOverlap="1" wp14:anchorId="2C63A2AF" wp14:editId="396FDAEF">
+          <wp:anchor distT="0" distB="0" distL="114300" distR="114300" simplePos="0" relativeHeight="251643392" behindDoc="0" locked="0" layoutInCell="1" allowOverlap="1" wp14:anchorId="2C63A2AF" wp14:editId="6C18628C">
             <wp:simplePos x="0" y="0"/>
             <wp:positionH relativeFrom="column">
               <wp:posOffset>1182143</wp:posOffset>
@@ -4704,7 +4704,7 @@
           <w:lang w:eastAsia="el-GR"/>
         </w:rPr>
         <w:drawing>
-          <wp:anchor distT="0" distB="0" distL="114300" distR="114300" simplePos="0" relativeHeight="251648512" behindDoc="0" locked="0" layoutInCell="1" allowOverlap="1" wp14:anchorId="428CCD80" wp14:editId="132ED28D">
+          <wp:anchor distT="0" distB="0" distL="114300" distR="114300" simplePos="0" relativeHeight="251646464" behindDoc="0" locked="0" layoutInCell="1" allowOverlap="1" wp14:anchorId="428CCD80" wp14:editId="7E898B18">
             <wp:simplePos x="0" y="0"/>
             <wp:positionH relativeFrom="column">
               <wp:posOffset>138394</wp:posOffset>
@@ -5528,7 +5528,7 @@
           <w:lang w:eastAsia="el-GR"/>
         </w:rPr>
         <w:drawing>
-          <wp:anchor distT="0" distB="0" distL="114300" distR="114300" simplePos="0" relativeHeight="251649536" behindDoc="0" locked="0" layoutInCell="1" allowOverlap="1" wp14:anchorId="3B56BB2B" wp14:editId="065028E4">
+          <wp:anchor distT="0" distB="0" distL="114300" distR="114300" simplePos="0" relativeHeight="251647488" behindDoc="0" locked="0" layoutInCell="1" allowOverlap="1" wp14:anchorId="3B56BB2B" wp14:editId="7DAA09D5">
             <wp:simplePos x="0" y="0"/>
             <wp:positionH relativeFrom="column">
               <wp:posOffset>398839</wp:posOffset>
@@ -5712,7 +5712,7 @@
           <w:lang w:eastAsia="el-GR"/>
         </w:rPr>
         <w:drawing>
-          <wp:anchor distT="0" distB="0" distL="114300" distR="114300" simplePos="0" relativeHeight="251651584" behindDoc="0" locked="0" layoutInCell="1" allowOverlap="1" wp14:anchorId="33BB4916" wp14:editId="4C3D791C">
+          <wp:anchor distT="0" distB="0" distL="114300" distR="114300" simplePos="0" relativeHeight="251649536" behindDoc="0" locked="0" layoutInCell="1" allowOverlap="1" wp14:anchorId="33BB4916" wp14:editId="7F4822CA">
             <wp:simplePos x="0" y="0"/>
             <wp:positionH relativeFrom="column">
               <wp:posOffset>826770</wp:posOffset>
@@ -6075,7 +6075,7 @@
           <w:lang w:eastAsia="el-GR"/>
         </w:rPr>
         <w:drawing>
-          <wp:anchor distT="0" distB="0" distL="114300" distR="114300" simplePos="0" relativeHeight="251641344" behindDoc="0" locked="0" layoutInCell="1" allowOverlap="1" wp14:anchorId="03229306" wp14:editId="6D5C0F8B">
+          <wp:anchor distT="0" distB="0" distL="114300" distR="114300" simplePos="0" relativeHeight="251639296" behindDoc="0" locked="0" layoutInCell="1" allowOverlap="1" wp14:anchorId="03229306" wp14:editId="0D6BADAD">
             <wp:simplePos x="0" y="0"/>
             <wp:positionH relativeFrom="column">
               <wp:posOffset>1181819</wp:posOffset>
@@ -6253,7 +6253,7 @@
           <w:lang w:eastAsia="el-GR"/>
         </w:rPr>
         <w:drawing>
-          <wp:anchor distT="0" distB="0" distL="114300" distR="114300" simplePos="0" relativeHeight="251642368" behindDoc="0" locked="0" layoutInCell="1" allowOverlap="1" wp14:anchorId="3A24E961" wp14:editId="7FCD48AB">
+          <wp:anchor distT="0" distB="0" distL="114300" distR="114300" simplePos="0" relativeHeight="251640320" behindDoc="0" locked="0" layoutInCell="1" allowOverlap="1" wp14:anchorId="3A24E961" wp14:editId="76F276EC">
             <wp:simplePos x="0" y="0"/>
             <wp:positionH relativeFrom="column">
               <wp:posOffset>1147685</wp:posOffset>
@@ -6701,7 +6701,7 @@
           <w:lang w:eastAsia="el-GR"/>
         </w:rPr>
         <w:drawing>
-          <wp:anchor distT="0" distB="0" distL="114300" distR="114300" simplePos="0" relativeHeight="251643392" behindDoc="0" locked="0" layoutInCell="1" allowOverlap="1" wp14:anchorId="66EA1FE3" wp14:editId="0169CE06">
+          <wp:anchor distT="0" distB="0" distL="114300" distR="114300" simplePos="0" relativeHeight="251641344" behindDoc="0" locked="0" layoutInCell="1" allowOverlap="1" wp14:anchorId="66EA1FE3" wp14:editId="4EC93AF6">
             <wp:simplePos x="0" y="0"/>
             <wp:positionH relativeFrom="column">
               <wp:posOffset>724619</wp:posOffset>
@@ -7417,7 +7417,7 @@
           <w:lang w:eastAsia="el-GR"/>
         </w:rPr>
         <w:drawing>
-          <wp:anchor distT="0" distB="0" distL="114300" distR="114300" simplePos="0" relativeHeight="251650560" behindDoc="0" locked="0" layoutInCell="1" allowOverlap="1" wp14:anchorId="632AB0B7" wp14:editId="53116012">
+          <wp:anchor distT="0" distB="0" distL="114300" distR="114300" simplePos="0" relativeHeight="251648512" behindDoc="0" locked="0" layoutInCell="1" allowOverlap="1" wp14:anchorId="632AB0B7" wp14:editId="18E7D9B1">
             <wp:simplePos x="0" y="0"/>
             <wp:positionH relativeFrom="column">
               <wp:posOffset>-200300</wp:posOffset>
@@ -7673,7 +7673,7 @@
           <w:lang w:eastAsia="el-GR"/>
         </w:rPr>
         <w:drawing>
-          <wp:anchor distT="0" distB="0" distL="114300" distR="114300" simplePos="0" relativeHeight="251652608" behindDoc="0" locked="0" layoutInCell="1" allowOverlap="1" wp14:anchorId="11B1690C" wp14:editId="5C9F6C9A">
+          <wp:anchor distT="0" distB="0" distL="114300" distR="114300" simplePos="0" relativeHeight="251650560" behindDoc="0" locked="0" layoutInCell="1" allowOverlap="1" wp14:anchorId="11B1690C" wp14:editId="11972B7A">
             <wp:simplePos x="0" y="0"/>
             <wp:positionH relativeFrom="column">
               <wp:posOffset>655608</wp:posOffset>
@@ -7944,7 +7944,7 @@
           <w:lang w:val="el-GR" w:eastAsia="el-GR"/>
         </w:rPr>
         <w:drawing>
-          <wp:anchor distT="0" distB="0" distL="114300" distR="114300" simplePos="0" relativeHeight="251654656" behindDoc="0" locked="0" layoutInCell="1" allowOverlap="1" wp14:anchorId="7EE380E7" wp14:editId="6B1641FC">
+          <wp:anchor distT="0" distB="0" distL="114300" distR="114300" simplePos="0" relativeHeight="251652608" behindDoc="0" locked="0" layoutInCell="1" allowOverlap="1" wp14:anchorId="7EE380E7" wp14:editId="6F6BA86E">
             <wp:simplePos x="0" y="0"/>
             <wp:positionH relativeFrom="column">
               <wp:posOffset>792528</wp:posOffset>
@@ -8134,7 +8134,7 @@
           <w:lang w:eastAsia="el-GR"/>
         </w:rPr>
         <w:drawing>
-          <wp:anchor distT="0" distB="0" distL="114300" distR="114300" simplePos="0" relativeHeight="251655680" behindDoc="0" locked="0" layoutInCell="1" allowOverlap="1" wp14:anchorId="49B3FB3B" wp14:editId="4FEE4BEB">
+          <wp:anchor distT="0" distB="0" distL="114300" distR="114300" simplePos="0" relativeHeight="251653632" behindDoc="0" locked="0" layoutInCell="1" allowOverlap="1" wp14:anchorId="49B3FB3B" wp14:editId="10297E3F">
             <wp:simplePos x="0" y="0"/>
             <wp:positionH relativeFrom="column">
               <wp:posOffset>126593</wp:posOffset>
@@ -8446,7 +8446,7 @@
           <w:lang w:eastAsia="el-GR"/>
         </w:rPr>
         <w:drawing>
-          <wp:anchor distT="0" distB="0" distL="114300" distR="114300" simplePos="0" relativeHeight="251653632" behindDoc="0" locked="0" layoutInCell="1" allowOverlap="1" wp14:anchorId="1EBB57A1" wp14:editId="03E35B74">
+          <wp:anchor distT="0" distB="0" distL="114300" distR="114300" simplePos="0" relativeHeight="251651584" behindDoc="0" locked="0" layoutInCell="1" allowOverlap="1" wp14:anchorId="1EBB57A1" wp14:editId="22DCFB26">
             <wp:simplePos x="0" y="0"/>
             <wp:positionH relativeFrom="column">
               <wp:posOffset>-688897</wp:posOffset>
@@ -9058,6 +9058,110 @@
       </w:pPr>
       <w:r>
         <w:rPr>
+          <w:noProof/>
+        </w:rPr>
+        <w:pict w14:anchorId="7A55B00C">
+          <v:shape id="_x0000_s1049" type="#_x0000_t202" style="position:absolute;left:0;text-align:left;margin-left:-.65pt;margin-top:312.8pt;width:368.5pt;height:17.35pt;z-index:251677184;mso-position-horizontal-relative:text;mso-position-vertical-relative:text" stroked="f">
+            <v:textbox inset="0,0,0,0">
+              <w:txbxContent>
+                <w:p>
+                  <w:pPr>
+                    <w:pStyle w:val="BodyTextKeep"/>
+                    <w:rPr>
+                      <w:noProof/>
+                    </w:rPr>
+                  </w:pPr>
+                  <w:r>
+                    <w:t xml:space="preserve">Εικόνα </w:t>
+                  </w:r>
+                  <w:r>
+                    <w:fldChar w:fldCharType="begin"/>
+                  </w:r>
+                  <w:r>
+                    <w:instrText xml:space="preserve"> SEQ Εικόνα \* ARABIC </w:instrText>
+                  </w:r>
+                  <w:r>
+                    <w:fldChar w:fldCharType="separate"/>
+                  </w:r>
+                  <w:r>
+                    <w:rPr>
+                      <w:noProof/>
+                    </w:rPr>
+                    <w:t>16</w:t>
+                  </w:r>
+                  <w:r>
+                    <w:fldChar w:fldCharType="end"/>
+                  </w:r>
+                  <w:r>
+                    <w:rPr>
+                      <w:lang w:val="en-US"/>
+                    </w:rPr>
+                    <w:t xml:space="preserve"> Raspbian on action</w:t>
+                  </w:r>
+                </w:p>
+              </w:txbxContent>
+            </v:textbox>
+            <w10:wrap type="topAndBottom"/>
+          </v:shape>
+        </w:pict>
+      </w:r>
+      <w:r>
+        <w:rPr>
+          <w:noProof/>
+          <w:lang w:eastAsia="el-GR"/>
+        </w:rPr>
+        <w:drawing>
+          <wp:anchor distT="0" distB="0" distL="114300" distR="114300" simplePos="0" relativeHeight="251662336" behindDoc="0" locked="0" layoutInCell="1" allowOverlap="1" wp14:anchorId="7ABAFF2F" wp14:editId="129BA67E">
+            <wp:simplePos x="0" y="0"/>
+            <wp:positionH relativeFrom="column">
+              <wp:posOffset>-8587</wp:posOffset>
+            </wp:positionH>
+            <wp:positionV relativeFrom="paragraph">
+              <wp:posOffset>990821</wp:posOffset>
+            </wp:positionV>
+            <wp:extent cx="4679950" cy="2924810"/>
+            <wp:effectExtent l="0" t="0" r="0" b="0"/>
+            <wp:wrapTopAndBottom/>
+            <wp:docPr id="20" name="Picture 20"/>
+            <wp:cNvGraphicFramePr>
+              <a:graphicFrameLocks xmlns:a="http://schemas.openxmlformats.org/drawingml/2006/main" noChangeAspect="1"/>
+            </wp:cNvGraphicFramePr>
+            <a:graphic xmlns:a="http://schemas.openxmlformats.org/drawingml/2006/main">
+              <a:graphicData uri="http://schemas.openxmlformats.org/drawingml/2006/picture">
+                <pic:pic xmlns:pic="http://schemas.openxmlformats.org/drawingml/2006/picture">
+                  <pic:nvPicPr>
+                    <pic:cNvPr id="20" name="Raspberry-pi-3-raspbian-100656556-orig.png"/>
+                    <pic:cNvPicPr/>
+                  </pic:nvPicPr>
+                  <pic:blipFill>
+                    <a:blip r:embed="rId28" cstate="print">
+                      <a:extLst>
+                        <a:ext uri="{28A0092B-C50C-407E-A947-70E740481C1C}">
+                          <a14:useLocalDpi xmlns:a14="http://schemas.microsoft.com/office/drawing/2010/main" val="0"/>
+                        </a:ext>
+                      </a:extLst>
+                    </a:blip>
+                    <a:stretch>
+                      <a:fillRect/>
+                    </a:stretch>
+                  </pic:blipFill>
+                  <pic:spPr>
+                    <a:xfrm>
+                      <a:off x="0" y="0"/>
+                      <a:ext cx="4679950" cy="2924810"/>
+                    </a:xfrm>
+                    <a:prstGeom prst="rect">
+                      <a:avLst/>
+                    </a:prstGeom>
+                  </pic:spPr>
+                </pic:pic>
+              </a:graphicData>
+            </a:graphic>
+          </wp:anchor>
+        </w:drawing>
+      </w:r>
+      <w:r>
+        <w:rPr>
           <w:lang w:eastAsia="en-US"/>
         </w:rPr>
         <w:t xml:space="preserve">Το </w:t>
@@ -9152,6 +9256,30 @@
         </w:rPr>
         <w:t>ως το κύριο λειτουργικό σύστημα.</w:t>
       </w:r>
+    </w:p>
+    <w:p>
+      <w:pPr>
+        <w:pStyle w:val="BodyText"/>
+        <w:rPr>
+          <w:lang w:eastAsia="en-US"/>
+        </w:rPr>
+      </w:pPr>
+    </w:p>
+    <w:p>
+      <w:pPr>
+        <w:pStyle w:val="BodyText"/>
+        <w:rPr>
+          <w:lang w:eastAsia="en-US"/>
+        </w:rPr>
+      </w:pPr>
+    </w:p>
+    <w:p>
+      <w:pPr>
+        <w:pStyle w:val="BodyText"/>
+        <w:rPr>
+          <w:lang w:eastAsia="en-US"/>
+        </w:rPr>
+      </w:pPr>
     </w:p>
     <w:p>
       <w:pPr>
@@ -10069,81 +10197,147 @@
       </w:pPr>
       <w:r>
         <w:rPr>
-          <w:noProof/>
-        </w:rPr>
-        <w:pict w14:anchorId="06846E1D">
-          <v:shape id="_x0000_s1046" type="#_x0000_t202" style="position:absolute;left:0;text-align:left;margin-left:122.55pt;margin-top:314.15pt;width:122.5pt;height:21.35pt;z-index:251675136;mso-position-horizontal-relative:text;mso-position-vertical-relative:text" stroked="f">
-            <v:textbox inset="0,0,0,0">
-              <w:txbxContent>
-                <w:p>
-                  <w:pPr>
-                    <w:pStyle w:val="BodyTextKeep"/>
-                    <w:rPr>
-                      <w:lang w:eastAsia="en-US"/>
-                    </w:rPr>
-                  </w:pPr>
-                  <w:r>
-                    <w:t xml:space="preserve">Εικόνα </w:t>
-                  </w:r>
-                  <w:r>
-                    <w:fldChar w:fldCharType="begin"/>
-                  </w:r>
-                  <w:r>
-                    <w:instrText xml:space="preserve"> SEQ Εικόνα \* ARABIC </w:instrText>
-                  </w:r>
-                  <w:r>
-                    <w:fldChar w:fldCharType="separate"/>
-                  </w:r>
-                  <w:r>
-                    <w:rPr>
-                      <w:noProof/>
-                    </w:rPr>
-                    <w:t>16</w:t>
-                  </w:r>
-                  <w:r>
-                    <w:fldChar w:fldCharType="end"/>
-                  </w:r>
-                  <w:r>
-                    <w:rPr>
-                      <w:lang w:val="en-US"/>
-                    </w:rPr>
-                    <w:t xml:space="preserve"> </w:t>
-                  </w:r>
-                  <w:r>
-                    <w:rPr>
-                      <w:lang w:val="en-US"/>
-                    </w:rPr>
-                    <w:t>PyCharm IDE</w:t>
-                  </w:r>
-                </w:p>
-                <w:p>
-                  <w:pPr>
-                    <w:pStyle w:val="Caption"/>
-                    <w:rPr>
-                      <w:rFonts w:ascii="Times New Roman" w:hAnsi="Times New Roman" w:cs="Times New Roman"/>
-                      <w:noProof/>
-                    </w:rPr>
-                  </w:pPr>
-                </w:p>
-              </w:txbxContent>
-            </v:textbox>
-            <w10:wrap type="topAndBottom"/>
-          </v:shape>
-        </w:pict>
-      </w:r>
+          <w:lang w:val="en-US" w:eastAsia="en-US"/>
+        </w:rPr>
+        <w:t>To</w:t>
+      </w:r>
+      <w:r>
+        <w:rPr>
+          <w:lang w:eastAsia="en-US"/>
+        </w:rPr>
+        <w:t xml:space="preserve"> </w:t>
+      </w:r>
+      <w:r>
+        <w:rPr>
+          <w:lang w:val="en-US" w:eastAsia="en-US"/>
+        </w:rPr>
+        <w:t>Pycharm</w:t>
+      </w:r>
+      <w:r>
+        <w:rPr>
+          <w:lang w:eastAsia="en-US"/>
+        </w:rPr>
+        <w:t xml:space="preserve"> </w:t>
+      </w:r>
+      <w:r>
+        <w:rPr>
+          <w:lang w:eastAsia="en-US"/>
+        </w:rPr>
+        <w:t xml:space="preserve">έχει πολλά βοηθητικά εργαλεία όπως </w:t>
+      </w:r>
+      <w:r>
+        <w:rPr>
+          <w:lang w:val="en-US" w:eastAsia="en-US"/>
+        </w:rPr>
+        <w:t>autocomplete</w:t>
+      </w:r>
+      <w:r>
+        <w:rPr>
+          <w:lang w:eastAsia="en-US"/>
+        </w:rPr>
+        <w:t xml:space="preserve"> </w:t>
+      </w:r>
+      <w:r>
+        <w:rPr>
+          <w:lang w:eastAsia="en-US"/>
+        </w:rPr>
+        <w:t xml:space="preserve">που βοηθάει την αυτόματη συμπλήρωση του κώδικα </w:t>
+      </w:r>
+      <w:r>
+        <w:rPr>
+          <w:lang w:eastAsia="en-US"/>
+        </w:rPr>
+        <w:t xml:space="preserve">και την εύκολη εύρεση μεθόδων που εμπεριέχονται στις βιβλιοθήκες της </w:t>
+      </w:r>
+      <w:r>
+        <w:rPr>
+          <w:lang w:val="en-US" w:eastAsia="en-US"/>
+        </w:rPr>
+        <w:t>Pytho</w:t>
+      </w:r>
+      <w:r>
+        <w:rPr>
+          <w:lang w:val="en-US" w:eastAsia="en-US"/>
+        </w:rPr>
+        <w:t>n</w:t>
+      </w:r>
+      <w:r>
+        <w:rPr>
+          <w:lang w:eastAsia="en-US"/>
+        </w:rPr>
+        <w:t xml:space="preserve"> </w:t>
+      </w:r>
+      <w:r>
+        <w:rPr>
+          <w:lang w:eastAsia="en-US"/>
+        </w:rPr>
+        <w:t xml:space="preserve">, </w:t>
+      </w:r>
+      <w:r>
+        <w:rPr>
+          <w:lang w:val="en-US" w:eastAsia="en-US"/>
+        </w:rPr>
+        <w:t>debug</w:t>
+      </w:r>
+      <w:r>
+        <w:rPr>
+          <w:lang w:eastAsia="en-US"/>
+        </w:rPr>
+        <w:t xml:space="preserve"> </w:t>
+      </w:r>
+      <w:r>
+        <w:rPr>
+          <w:lang w:eastAsia="en-US"/>
+        </w:rPr>
+        <w:t xml:space="preserve">δυνατότητες που βοηθούν στην εύρεση προβλημάτων του κώδικα και πολλά εργαλεία </w:t>
+      </w:r>
+      <w:r>
+        <w:rPr>
+          <w:lang w:val="en-US" w:eastAsia="en-US"/>
+        </w:rPr>
+        <w:t>refactoring</w:t>
+      </w:r>
+      <w:r>
+        <w:rPr>
+          <w:lang w:eastAsia="en-US"/>
+        </w:rPr>
+        <w:t xml:space="preserve"> </w:t>
+      </w:r>
+      <w:r>
+        <w:rPr>
+          <w:lang w:eastAsia="en-US"/>
+        </w:rPr>
+        <w:t>του κώδικα που βοηθούν στην βελτίωσή του.</w:t>
+      </w:r>
+    </w:p>
+    <w:p>
+      <w:pPr>
+        <w:pStyle w:val="BodyText"/>
+        <w:rPr>
+          <w:lang w:eastAsia="en-US"/>
+        </w:rPr>
+      </w:pPr>
+    </w:p>
+    <w:p>
+      <w:pPr>
+        <w:pStyle w:val="BodyText"/>
+        <w:rPr>
+          <w:lang w:eastAsia="en-US"/>
+        </w:rPr>
+      </w:pPr>
       <w:r>
         <w:rPr>
           <w:noProof/>
           <w:lang w:eastAsia="el-GR"/>
         </w:rPr>
         <w:drawing>
-          <wp:anchor distT="0" distB="0" distL="114300" distR="114300" simplePos="0" relativeHeight="251664896" behindDoc="0" locked="0" layoutInCell="1" allowOverlap="1" wp14:anchorId="5A91370A" wp14:editId="443825E4">
+          <wp:anchor distT="0" distB="0" distL="114300" distR="114300" simplePos="0" relativeHeight="251654144" behindDoc="0" locked="0" layoutInCell="1" allowOverlap="1" wp14:anchorId="5A91370A" wp14:editId="784EE066">
             <wp:simplePos x="0" y="0"/>
             <wp:positionH relativeFrom="column">
-              <wp:posOffset>-635</wp:posOffset>
+              <wp:posOffset>10795</wp:posOffset>
             </wp:positionH>
             <wp:positionV relativeFrom="paragraph">
-              <wp:posOffset>1476623</wp:posOffset>
+              <wp:posOffset>492760</wp:posOffset>
             </wp:positionV>
             <wp:extent cx="4679950" cy="2430780"/>
             <wp:effectExtent l="0" t="0" r="0" b="0"/>
@@ -10160,7 +10354,7 @@
                     <pic:cNvPicPr/>
                   </pic:nvPicPr>
                   <pic:blipFill>
-                    <a:blip r:embed="rId28" cstate="print">
+                    <a:blip r:embed="rId29" cstate="print">
                       <a:extLst>
                         <a:ext uri="{28A0092B-C50C-407E-A947-70E740481C1C}">
                           <a14:useLocalDpi xmlns:a14="http://schemas.microsoft.com/office/drawing/2010/main" val="0"/>
@@ -10186,120 +10380,80 @@
           </wp:anchor>
         </w:drawing>
       </w:r>
-      <w:r>
-        <w:rPr>
-          <w:lang w:val="en-US" w:eastAsia="en-US"/>
-        </w:rPr>
-        <w:t>To</w:t>
-      </w:r>
-      <w:r>
-        <w:rPr>
-          <w:lang w:eastAsia="en-US"/>
-        </w:rPr>
-        <w:t xml:space="preserve"> </w:t>
-      </w:r>
-      <w:r>
-        <w:rPr>
-          <w:lang w:val="en-US" w:eastAsia="en-US"/>
-        </w:rPr>
-        <w:t>Pycharm</w:t>
-      </w:r>
-      <w:r>
-        <w:rPr>
-          <w:lang w:eastAsia="en-US"/>
-        </w:rPr>
-        <w:t xml:space="preserve"> </w:t>
-      </w:r>
-      <w:r>
-        <w:rPr>
-          <w:lang w:eastAsia="en-US"/>
-        </w:rPr>
-        <w:t xml:space="preserve">έχει πολλά βοηθητικά εργαλεία όπως </w:t>
-      </w:r>
-      <w:r>
-        <w:rPr>
-          <w:lang w:val="en-US" w:eastAsia="en-US"/>
-        </w:rPr>
-        <w:t>autocomplete</w:t>
-      </w:r>
-      <w:r>
-        <w:rPr>
-          <w:lang w:eastAsia="en-US"/>
-        </w:rPr>
-        <w:t xml:space="preserve"> </w:t>
-      </w:r>
-      <w:r>
-        <w:rPr>
-          <w:lang w:eastAsia="en-US"/>
-        </w:rPr>
-        <w:t xml:space="preserve">που βοηθάει την αυτόματη συμπλήρωση του κώδικα </w:t>
-      </w:r>
-      <w:r>
-        <w:rPr>
-          <w:lang w:eastAsia="en-US"/>
-        </w:rPr>
-        <w:t xml:space="preserve">και την εύκολη εύρεση μεθόδων που εμπεριέχονται στις βιβλιοθήκες της </w:t>
-      </w:r>
-      <w:r>
-        <w:rPr>
-          <w:lang w:val="en-US" w:eastAsia="en-US"/>
-        </w:rPr>
-        <w:t>Pytho</w:t>
-      </w:r>
-      <w:r>
-        <w:rPr>
-          <w:lang w:val="en-US" w:eastAsia="en-US"/>
-        </w:rPr>
-        <w:t>n</w:t>
-      </w:r>
-      <w:r>
-        <w:rPr>
-          <w:lang w:eastAsia="en-US"/>
-        </w:rPr>
-        <w:t xml:space="preserve"> </w:t>
-      </w:r>
-      <w:r>
-        <w:rPr>
-          <w:lang w:eastAsia="en-US"/>
-        </w:rPr>
-        <w:t xml:space="preserve">, </w:t>
-      </w:r>
-      <w:r>
-        <w:rPr>
-          <w:lang w:val="en-US" w:eastAsia="en-US"/>
-        </w:rPr>
-        <w:t>debug</w:t>
-      </w:r>
-      <w:r>
-        <w:rPr>
-          <w:lang w:eastAsia="en-US"/>
-        </w:rPr>
-        <w:t xml:space="preserve"> </w:t>
-      </w:r>
-      <w:r>
-        <w:rPr>
-          <w:lang w:eastAsia="en-US"/>
-        </w:rPr>
-        <w:t xml:space="preserve">δυνατότητες που βοηθούν στην εύρεση προβλημάτων του κώδικα και πολλά εργαλεία </w:t>
-      </w:r>
-      <w:r>
-        <w:rPr>
-          <w:lang w:val="en-US" w:eastAsia="en-US"/>
-        </w:rPr>
-        <w:t>refactoring</w:t>
-      </w:r>
-      <w:r>
-        <w:rPr>
-          <w:lang w:eastAsia="en-US"/>
-        </w:rPr>
-        <w:t xml:space="preserve"> </w:t>
-      </w:r>
-      <w:r>
-        <w:rPr>
-          <w:lang w:eastAsia="en-US"/>
-        </w:rPr>
-        <w:t>του κώδικα που βοηθούν στην βελτίωσή του.</w:t>
-      </w:r>
+    </w:p>
+    <w:p>
+      <w:pPr>
+        <w:pStyle w:val="BodyText"/>
+        <w:rPr>
+          <w:lang w:eastAsia="en-US"/>
+        </w:rPr>
+      </w:pPr>
+      <w:r>
+        <w:rPr>
+          <w:noProof/>
+        </w:rPr>
+        <w:pict w14:anchorId="06846E1D">
+          <v:shape id="_x0000_s1046" type="#_x0000_t202" style="position:absolute;left:0;text-align:left;margin-left:122.05pt;margin-top:211.95pt;width:122.5pt;height:21.35pt;z-index:251675136;mso-position-horizontal-relative:text;mso-position-vertical-relative:text" stroked="f">
+            <v:textbox inset="0,0,0,0">
+              <w:txbxContent>
+                <w:p>
+                  <w:pPr>
+                    <w:pStyle w:val="BodyTextKeep"/>
+                    <w:rPr>
+                      <w:lang w:eastAsia="en-US"/>
+                    </w:rPr>
+                  </w:pPr>
+                  <w:r>
+                    <w:t xml:space="preserve">Εικόνα </w:t>
+                  </w:r>
+                  <w:r>
+                    <w:fldChar w:fldCharType="begin"/>
+                  </w:r>
+                  <w:r>
+                    <w:instrText xml:space="preserve"> SEQ Εικόνα \* ARABIC </w:instrText>
+                  </w:r>
+                  <w:r>
+                    <w:fldChar w:fldCharType="separate"/>
+                  </w:r>
+                  <w:r>
+                    <w:rPr>
+                      <w:noProof/>
+                    </w:rPr>
+                    <w:t>17</w:t>
+                  </w:r>
+                  <w:r>
+                    <w:fldChar w:fldCharType="end"/>
+                  </w:r>
+                  <w:r>
+                    <w:rPr>
+                      <w:lang w:val="en-US"/>
+                    </w:rPr>
+                    <w:t xml:space="preserve"> PyCharm IDE</w:t>
+                  </w:r>
+                </w:p>
+                <w:p>
+                  <w:pPr>
+                    <w:pStyle w:val="Caption"/>
+                    <w:rPr>
+                      <w:rFonts w:ascii="Times New Roman" w:hAnsi="Times New Roman" w:cs="Times New Roman"/>
+                      <w:noProof/>
+                    </w:rPr>
+                  </w:pPr>
+                </w:p>
+              </w:txbxContent>
+            </v:textbox>
+            <w10:wrap type="topAndBottom"/>
+          </v:shape>
+        </w:pict>
+      </w:r>
+    </w:p>
+    <w:p>
+      <w:pPr>
+        <w:pStyle w:val="BodyText"/>
+        <w:rPr>
+          <w:lang w:eastAsia="en-US"/>
+        </w:rPr>
+      </w:pPr>
     </w:p>
     <w:p>
       <w:pPr>
@@ -10752,7 +10906,13 @@
         <w:rPr>
           <w:lang w:val="en-US" w:eastAsia="en-US"/>
         </w:rPr>
-        <w:t xml:space="preserve">Pyqtgraph. </w:t>
+        <w:t>Pyqtgraph</w:t>
+      </w:r>
+      <w:r>
+        <w:rPr>
+          <w:lang w:eastAsia="en-US"/>
+        </w:rPr>
+        <w:t xml:space="preserve">. </w:t>
       </w:r>
     </w:p>
     <w:p>
@@ -10870,6 +11030,54 @@
         </w:rPr>
         <w:t>μη λειτουργικό για τον τελικό χρήστη.</w:t>
       </w:r>
+    </w:p>
+    <w:p>
+      <w:pPr>
+        <w:pStyle w:val="BodyText"/>
+        <w:rPr>
+          <w:lang w:eastAsia="en-US"/>
+        </w:rPr>
+      </w:pPr>
+    </w:p>
+    <w:p>
+      <w:pPr>
+        <w:pStyle w:val="BodyText"/>
+        <w:rPr>
+          <w:lang w:eastAsia="en-US"/>
+        </w:rPr>
+      </w:pPr>
+    </w:p>
+    <w:p>
+      <w:pPr>
+        <w:pStyle w:val="BodyText"/>
+        <w:rPr>
+          <w:lang w:eastAsia="en-US"/>
+        </w:rPr>
+      </w:pPr>
+    </w:p>
+    <w:p>
+      <w:pPr>
+        <w:pStyle w:val="BodyText"/>
+        <w:rPr>
+          <w:lang w:eastAsia="en-US"/>
+        </w:rPr>
+      </w:pPr>
+    </w:p>
+    <w:p>
+      <w:pPr>
+        <w:pStyle w:val="BodyText"/>
+        <w:rPr>
+          <w:lang w:eastAsia="en-US"/>
+        </w:rPr>
+      </w:pPr>
+    </w:p>
+    <w:p>
+      <w:pPr>
+        <w:pStyle w:val="BodyText"/>
+        <w:rPr>
+          <w:lang w:eastAsia="en-US"/>
+        </w:rPr>
+      </w:pPr>
     </w:p>
     <w:p>
       <w:pPr>
@@ -11035,7 +11243,7 @@
                     <w:rPr>
                       <w:noProof/>
                     </w:rPr>
-                    <w:t>17</w:t>
+                    <w:t>18</w:t>
                   </w:r>
                   <w:r>
                     <w:fldChar w:fldCharType="end"/>
@@ -11068,7 +11276,7 @@
           <w:lang w:eastAsia="el-GR"/>
         </w:rPr>
         <w:drawing>
-          <wp:anchor distT="0" distB="0" distL="114300" distR="114300" simplePos="0" relativeHeight="251663872" behindDoc="0" locked="0" layoutInCell="1" allowOverlap="1" wp14:anchorId="5FCA4774" wp14:editId="391270DF">
+          <wp:anchor distT="0" distB="0" distL="114300" distR="114300" simplePos="0" relativeHeight="251655680" behindDoc="0" locked="0" layoutInCell="1" allowOverlap="1" wp14:anchorId="5FCA4774" wp14:editId="0503A4D7">
             <wp:simplePos x="0" y="0"/>
             <wp:positionH relativeFrom="column">
               <wp:posOffset>-8255</wp:posOffset>
@@ -11091,7 +11299,7 @@
                     <pic:cNvPicPr/>
                   </pic:nvPicPr>
                   <pic:blipFill>
-                    <a:blip r:embed="rId29">
+                    <a:blip r:embed="rId30">
                       <a:extLst>
                         <a:ext uri="{28A0092B-C50C-407E-A947-70E740481C1C}">
                           <a14:useLocalDpi xmlns:a14="http://schemas.microsoft.com/office/drawing/2010/main" val="0"/>
@@ -11179,7 +11387,25 @@
         <w:rPr>
           <w:lang w:eastAsia="en-US"/>
         </w:rPr>
-        <w:t xml:space="preserve">η εφαρμογή παρέμενε  πολύ έξω των αποδεκτών ορίων για χρήση ζωντανής απεικόνισης των αναλογικών δεδομένων στο </w:t>
+        <w:t>η εφαρμογή παρέμενε</w:t>
+      </w:r>
+      <w:r>
+        <w:rPr>
+          <w:lang w:eastAsia="en-US"/>
+        </w:rPr>
+        <w:t xml:space="preserve"> </w:t>
+      </w:r>
+      <w:r>
+        <w:rPr>
+          <w:lang w:eastAsia="en-US"/>
+        </w:rPr>
+        <w:t xml:space="preserve">κατά μεγάλα ποσοστά </w:t>
+      </w:r>
+      <w:r>
+        <w:rPr>
+          <w:lang w:eastAsia="en-US"/>
+        </w:rPr>
+        <w:t xml:space="preserve">έξω των αποδεκτών ορίων για χρήση ζωντανής απεικόνισης των αναλογικών δεδομένων στο </w:t>
       </w:r>
       <w:r>
         <w:rPr>
@@ -11213,6 +11439,1170 @@
           <w:lang w:eastAsia="en-US"/>
         </w:rPr>
       </w:pPr>
+    </w:p>
+    <w:p>
+      <w:pPr>
+        <w:pStyle w:val="BodyText"/>
+        <w:rPr>
+          <w:lang w:eastAsia="en-US"/>
+        </w:rPr>
+      </w:pPr>
+    </w:p>
+    <w:p>
+      <w:pPr>
+        <w:pStyle w:val="BodyText"/>
+        <w:rPr>
+          <w:lang w:eastAsia="en-US"/>
+        </w:rPr>
+      </w:pPr>
+      <w:r>
+        <w:rPr>
+          <w:noProof/>
+        </w:rPr>
+        <w:pict w14:anchorId="33C9D4BA">
+          <v:shape id="_x0000_s1048" type="#_x0000_t202" style="position:absolute;left:0;text-align:left;margin-left:63.35pt;margin-top:318.05pt;width:241.4pt;height:12.65pt;z-index:251676160;mso-position-horizontal-relative:text;mso-position-vertical-relative:text" stroked="f">
+            <v:textbox style="mso-next-textbox:#_x0000_s1048" inset="0,0,0,0">
+              <w:txbxContent>
+                <w:p>
+                  <w:pPr>
+                    <w:pStyle w:val="BodyTextKeep"/>
+                    <w:rPr>
+                      <w:noProof/>
+                    </w:rPr>
+                  </w:pPr>
+                  <w:r>
+                    <w:t xml:space="preserve">Εικόνα </w:t>
+                  </w:r>
+                  <w:r>
+                    <w:fldChar w:fldCharType="begin"/>
+                  </w:r>
+                  <w:r>
+                    <w:instrText xml:space="preserve"> SEQ Εικόνα \* ARABIC </w:instrText>
+                  </w:r>
+                  <w:r>
+                    <w:fldChar w:fldCharType="separate"/>
+                  </w:r>
+                  <w:r>
+                    <w:rPr>
+                      <w:noProof/>
+                    </w:rPr>
+                    <w:t>19</w:t>
+                  </w:r>
+                  <w:r>
+                    <w:fldChar w:fldCharType="end"/>
+                  </w:r>
+                  <w:r>
+                    <w:rPr>
+                      <w:lang w:val="en-US"/>
+                    </w:rPr>
+                    <w:t xml:space="preserve"> </w:t>
+                  </w:r>
+                  <w:r>
+                    <w:t xml:space="preserve">Απεικόνιση δεδομένων με </w:t>
+                  </w:r>
+                  <w:r>
+                    <w:rPr>
+                      <w:lang w:val="en-US"/>
+                    </w:rPr>
+                    <w:t>MatPlotLib</w:t>
+                  </w:r>
+                </w:p>
+              </w:txbxContent>
+            </v:textbox>
+            <w10:wrap type="topAndBottom"/>
+          </v:shape>
+        </w:pict>
+      </w:r>
+      <w:r>
+        <w:rPr>
+          <w:noProof/>
+          <w:lang w:eastAsia="el-GR"/>
+        </w:rPr>
+        <w:drawing>
+          <wp:anchor distT="0" distB="0" distL="114300" distR="114300" simplePos="0" relativeHeight="251660288" behindDoc="0" locked="0" layoutInCell="1" allowOverlap="1" wp14:anchorId="7BE9B989" wp14:editId="77D78247">
+            <wp:simplePos x="0" y="0"/>
+            <wp:positionH relativeFrom="column">
+              <wp:posOffset>-1905</wp:posOffset>
+            </wp:positionH>
+            <wp:positionV relativeFrom="paragraph">
+              <wp:posOffset>-1933</wp:posOffset>
+            </wp:positionV>
+            <wp:extent cx="4679950" cy="3963035"/>
+            <wp:effectExtent l="0" t="0" r="0" b="0"/>
+            <wp:wrapTopAndBottom/>
+            <wp:docPr id="19" name="Picture 19"/>
+            <wp:cNvGraphicFramePr>
+              <a:graphicFrameLocks xmlns:a="http://schemas.openxmlformats.org/drawingml/2006/main" noChangeAspect="1"/>
+            </wp:cNvGraphicFramePr>
+            <a:graphic xmlns:a="http://schemas.openxmlformats.org/drawingml/2006/main">
+              <a:graphicData uri="http://schemas.openxmlformats.org/drawingml/2006/picture">
+                <pic:pic xmlns:pic="http://schemas.openxmlformats.org/drawingml/2006/picture">
+                  <pic:nvPicPr>
+                    <pic:cNvPr id="19" name="Screenshot from 2018-06-10 19-53-01.png"/>
+                    <pic:cNvPicPr/>
+                  </pic:nvPicPr>
+                  <pic:blipFill>
+                    <a:blip r:embed="rId31">
+                      <a:extLst>
+                        <a:ext uri="{28A0092B-C50C-407E-A947-70E740481C1C}">
+                          <a14:useLocalDpi xmlns:a14="http://schemas.microsoft.com/office/drawing/2010/main" val="0"/>
+                        </a:ext>
+                      </a:extLst>
+                    </a:blip>
+                    <a:stretch>
+                      <a:fillRect/>
+                    </a:stretch>
+                  </pic:blipFill>
+                  <pic:spPr>
+                    <a:xfrm>
+                      <a:off x="0" y="0"/>
+                      <a:ext cx="4679950" cy="3963035"/>
+                    </a:xfrm>
+                    <a:prstGeom prst="rect">
+                      <a:avLst/>
+                    </a:prstGeom>
+                  </pic:spPr>
+                </pic:pic>
+              </a:graphicData>
+            </a:graphic>
+          </wp:anchor>
+        </w:drawing>
+      </w:r>
+      <w:r>
+        <w:rPr>
+          <w:lang w:eastAsia="en-US"/>
+        </w:rPr>
+        <w:t xml:space="preserve">Σε αυτή την χρονική στιγμή έγινε εμφανές ότι το MatplotLib δεν είναι η κατάλληλη βιβλιοθήκη για την επίλυση αυτού του προβλήματος και αντί αυτού επιλέχθηκε το </w:t>
+      </w:r>
+      <w:r>
+        <w:rPr>
+          <w:lang w:val="en-US" w:eastAsia="en-US"/>
+        </w:rPr>
+        <w:t>PyQtGraph</w:t>
+      </w:r>
+      <w:r>
+        <w:rPr>
+          <w:lang w:eastAsia="en-US"/>
+        </w:rPr>
+        <w:t xml:space="preserve">.  </w:t>
+      </w:r>
+    </w:p>
+    <w:p>
+      <w:pPr>
+        <w:pStyle w:val="BodyText"/>
+        <w:rPr>
+          <w:lang w:eastAsia="en-US"/>
+        </w:rPr>
+      </w:pPr>
+      <w:r>
+        <w:rPr>
+          <w:lang w:eastAsia="en-US"/>
+        </w:rPr>
+        <w:t xml:space="preserve">Σε πρώιμες δοκιμές με το </w:t>
+      </w:r>
+      <w:r>
+        <w:rPr>
+          <w:lang w:val="en-US" w:eastAsia="en-US"/>
+        </w:rPr>
+        <w:t>PyQtGraph</w:t>
+      </w:r>
+      <w:r>
+        <w:rPr>
+          <w:lang w:eastAsia="en-US"/>
+        </w:rPr>
+        <w:t xml:space="preserve"> </w:t>
+      </w:r>
+      <w:r>
+        <w:rPr>
+          <w:lang w:eastAsia="en-US"/>
+        </w:rPr>
+        <w:t>έγινες ξεκάθαρο ότι είναι το κατάλληλο εργαλείο για την ζωντανή απεικόνιση των δεδομένων με υπερβολικά μικρές καθυστερήσεις μη αντιληπτές  από τον τελικό χρήστη.</w:t>
+      </w:r>
+    </w:p>
+    <w:p>
+      <w:pPr>
+        <w:pStyle w:val="BodyText"/>
+        <w:rPr>
+          <w:lang w:eastAsia="en-US"/>
+        </w:rPr>
+      </w:pPr>
+    </w:p>
+    <w:p>
+      <w:pPr>
+        <w:pStyle w:val="BodyText"/>
+        <w:rPr>
+          <w:lang w:eastAsia="en-US"/>
+        </w:rPr>
+      </w:pPr>
+    </w:p>
+    <w:p>
+      <w:pPr>
+        <w:pStyle w:val="BodyText"/>
+        <w:rPr>
+          <w:lang w:eastAsia="en-US"/>
+        </w:rPr>
+      </w:pPr>
+    </w:p>
+    <w:p>
+      <w:pPr>
+        <w:pStyle w:val="Heading2"/>
+        <w:numPr>
+          <w:ilvl w:val="2"/>
+          <w:numId w:val="11"/>
+        </w:numPr>
+        <w:textAlignment w:val="auto"/>
+        <w:rPr>
+          <w:lang w:val="el-GR"/>
+        </w:rPr>
+      </w:pPr>
+      <w:r>
+        <w:t>PySerial</w:t>
+      </w:r>
+    </w:p>
+    <w:p>
+      <w:pPr>
+        <w:pStyle w:val="BodyText"/>
+        <w:rPr>
+          <w:lang w:val="en-US" w:eastAsia="en-US"/>
+        </w:rPr>
+      </w:pPr>
+      <w:r>
+        <w:rPr>
+          <w:lang w:eastAsia="en-US"/>
+        </w:rPr>
+        <w:t xml:space="preserve">Η λήψη των δεδομένων από τον </w:t>
+      </w:r>
+      <w:r>
+        <w:rPr>
+          <w:lang w:val="en-US" w:eastAsia="en-US"/>
+        </w:rPr>
+        <w:t>Electro</w:t>
+      </w:r>
+      <w:r>
+        <w:rPr>
+          <w:lang w:eastAsia="en-US"/>
+        </w:rPr>
+        <w:t xml:space="preserve"> </w:t>
+      </w:r>
+      <w:r>
+        <w:rPr>
+          <w:lang w:eastAsia="en-US"/>
+        </w:rPr>
+        <w:t xml:space="preserve">θα γίνει με χρήση του </w:t>
+      </w:r>
+      <w:r>
+        <w:rPr>
+          <w:lang w:val="en-US" w:eastAsia="en-US"/>
+        </w:rPr>
+        <w:t>PySerial</w:t>
+      </w:r>
+      <w:r>
+        <w:rPr>
+          <w:lang w:eastAsia="en-US"/>
+        </w:rPr>
+        <w:t xml:space="preserve">. </w:t>
+      </w:r>
+      <w:r>
+        <w:rPr>
+          <w:lang w:eastAsia="en-US"/>
+        </w:rPr>
+        <w:t xml:space="preserve">Μιας βιβλιοθήκης της </w:t>
+      </w:r>
+      <w:r>
+        <w:rPr>
+          <w:lang w:val="en-US" w:eastAsia="en-US"/>
+        </w:rPr>
+        <w:t>Python</w:t>
+      </w:r>
+      <w:r>
+        <w:rPr>
+          <w:lang w:eastAsia="en-US"/>
+        </w:rPr>
+        <w:t xml:space="preserve"> </w:t>
+      </w:r>
+      <w:r>
+        <w:rPr>
+          <w:lang w:eastAsia="en-US"/>
+        </w:rPr>
+        <w:t xml:space="preserve">που προσφέρει τα κατάλληλα </w:t>
+      </w:r>
+      <w:r>
+        <w:rPr>
+          <w:lang w:eastAsia="en-US"/>
+        </w:rPr>
+        <w:t xml:space="preserve">εργαλεία και τρέχει σε όλα τα διαδεδομένα λειτουργικά όπως </w:t>
+      </w:r>
+      <w:r>
+        <w:rPr>
+          <w:lang w:val="en-US" w:eastAsia="en-US"/>
+        </w:rPr>
+        <w:t>Windows</w:t>
+      </w:r>
+      <w:r>
+        <w:rPr>
+          <w:lang w:eastAsia="en-US"/>
+        </w:rPr>
+        <w:t>,</w:t>
+      </w:r>
+      <w:r>
+        <w:rPr>
+          <w:lang w:val="en-US" w:eastAsia="en-US"/>
+        </w:rPr>
+        <w:t>Linux</w:t>
+      </w:r>
+      <w:r>
+        <w:rPr>
+          <w:lang w:eastAsia="en-US"/>
+        </w:rPr>
+        <w:t>,</w:t>
+      </w:r>
+      <w:r>
+        <w:rPr>
+          <w:lang w:val="en-US" w:eastAsia="en-US"/>
+        </w:rPr>
+        <w:t>Mac</w:t>
+      </w:r>
+      <w:r>
+        <w:rPr>
+          <w:lang w:eastAsia="en-US"/>
+        </w:rPr>
+        <w:t xml:space="preserve"> </w:t>
+      </w:r>
+      <w:r>
+        <w:rPr>
+          <w:lang w:val="en-US" w:eastAsia="en-US"/>
+        </w:rPr>
+        <w:t>OS</w:t>
+      </w:r>
+    </w:p>
+    <w:p>
+      <w:pPr>
+        <w:pStyle w:val="BodyText"/>
+        <w:rPr>
+          <w:lang w:eastAsia="en-US"/>
+        </w:rPr>
+      </w:pPr>
+      <w:r>
+        <w:rPr>
+          <w:lang w:eastAsia="en-US"/>
+        </w:rPr>
+        <w:t xml:space="preserve">Η συγκεκριμένη βιβλιοθήκη θα μας επιτρέψει εύκολα να ανοίξουμε τις απαραίτητες πόρτες επικοινωνίας επιτρέποντας επίσης την ρύθμιση του απαιτούμενο </w:t>
+      </w:r>
+      <w:r>
+        <w:rPr>
+          <w:lang w:val="en-US" w:eastAsia="en-US"/>
+        </w:rPr>
+        <w:t>baud</w:t>
+      </w:r>
+      <w:r>
+        <w:rPr>
+          <w:lang w:eastAsia="en-US"/>
+        </w:rPr>
+        <w:t xml:space="preserve"> </w:t>
+      </w:r>
+      <w:r>
+        <w:rPr>
+          <w:lang w:val="en-US" w:eastAsia="en-US"/>
+        </w:rPr>
+        <w:t>rate</w:t>
+      </w:r>
+      <w:r>
+        <w:rPr>
+          <w:lang w:eastAsia="en-US"/>
+        </w:rPr>
+        <w:t xml:space="preserve"> </w:t>
+      </w:r>
+      <w:r>
+        <w:rPr>
+          <w:lang w:eastAsia="en-US"/>
+        </w:rPr>
+        <w:t xml:space="preserve">ώστε να γίνεται η σωστή μετατροπή των αναλογικών δεδομένων που στέλνει μέσω </w:t>
+      </w:r>
+      <w:r>
+        <w:rPr>
+          <w:lang w:val="en-US" w:eastAsia="en-US"/>
+        </w:rPr>
+        <w:t>UART</w:t>
+      </w:r>
+      <w:r>
+        <w:rPr>
+          <w:lang w:eastAsia="en-US"/>
+        </w:rPr>
+        <w:t xml:space="preserve"> </w:t>
+      </w:r>
+      <w:r>
+        <w:rPr>
+          <w:lang w:eastAsia="en-US"/>
+        </w:rPr>
+        <w:t xml:space="preserve">το ενσωματωμένο σύστημα. </w:t>
+      </w:r>
+    </w:p>
+    <w:p>
+      <w:pPr>
+        <w:pStyle w:val="BodyText"/>
+        <w:rPr>
+          <w:lang w:eastAsia="en-US"/>
+        </w:rPr>
+      </w:pPr>
+      <w:r>
+        <w:rPr>
+          <w:lang w:eastAsia="en-US"/>
+        </w:rPr>
+        <w:t xml:space="preserve">Εδώ αξίζει να σημειωθεί ότι η συγκεκριμένη βιβλιοθήκη επιτρέπει την ρύθμιση του διαστήματος λήψης των αναλογικών μετρήσεων που επιτρέπει την κατάλληλη </w:t>
+      </w:r>
+      <w:r>
+        <w:rPr>
+          <w:lang w:eastAsia="en-US"/>
+        </w:rPr>
+        <w:t xml:space="preserve">λειτουργία του συστήματος χωρίς εμφανή σημάδια καθυστερήσεων και φαινομένων υπερβολικής και άσκοπης δειγματοληψίας. Αυτό έχει ως αποτέλεσμα μείωσης του συνόλου των επεξεργαστικών κύκλων που χρειάζονται κατά την ζωντανή απεικόνιση των δεδομένων από το </w:t>
+      </w:r>
+      <w:r>
+        <w:rPr>
+          <w:lang w:val="en-US" w:eastAsia="en-US"/>
+        </w:rPr>
+        <w:t>Raspberry</w:t>
+      </w:r>
+      <w:r>
+        <w:rPr>
+          <w:lang w:eastAsia="en-US"/>
+        </w:rPr>
+        <w:t xml:space="preserve"> </w:t>
+      </w:r>
+      <w:r>
+        <w:rPr>
+          <w:lang w:val="en-US" w:eastAsia="en-US"/>
+        </w:rPr>
+        <w:t>Pi</w:t>
+      </w:r>
+      <w:r>
+        <w:rPr>
+          <w:lang w:eastAsia="en-US"/>
+        </w:rPr>
+        <w:t>.</w:t>
+      </w:r>
+    </w:p>
+    <w:p>
+      <w:pPr>
+        <w:pStyle w:val="Heading2"/>
+        <w:numPr>
+          <w:ilvl w:val="2"/>
+          <w:numId w:val="11"/>
+        </w:numPr>
+        <w:textAlignment w:val="auto"/>
+        <w:rPr>
+          <w:lang w:val="el-GR"/>
+        </w:rPr>
+      </w:pPr>
+      <w:r>
+        <w:t>Numpy</w:t>
+      </w:r>
+    </w:p>
+    <w:p>
+      <w:pPr>
+        <w:pStyle w:val="BodyText"/>
+        <w:rPr>
+          <w:lang w:val="en-US" w:eastAsia="en-US"/>
+        </w:rPr>
+      </w:pPr>
+      <w:r>
+        <w:rPr>
+          <w:lang w:eastAsia="en-US"/>
+        </w:rPr>
+        <w:t xml:space="preserve">Το </w:t>
+      </w:r>
+      <w:r>
+        <w:rPr>
+          <w:lang w:val="en-US" w:eastAsia="en-US"/>
+        </w:rPr>
+        <w:t>Numpy</w:t>
+      </w:r>
+      <w:r>
+        <w:rPr>
+          <w:lang w:eastAsia="en-US"/>
+        </w:rPr>
+        <w:t xml:space="preserve"> </w:t>
+      </w:r>
+      <w:r>
+        <w:rPr>
+          <w:lang w:eastAsia="en-US"/>
+        </w:rPr>
+        <w:t xml:space="preserve">αποτελεί ένα ευρέως διαδομένο πακέτο επιστημονικής ανάλυσης της </w:t>
+      </w:r>
+      <w:r>
+        <w:rPr>
+          <w:lang w:val="en-US" w:eastAsia="en-US"/>
+        </w:rPr>
+        <w:t>Python</w:t>
+      </w:r>
+      <w:r>
+        <w:rPr>
+          <w:lang w:eastAsia="en-US"/>
+        </w:rPr>
+        <w:t xml:space="preserve"> </w:t>
+      </w:r>
+      <w:r>
+        <w:rPr>
+          <w:lang w:eastAsia="en-US"/>
+        </w:rPr>
+        <w:t xml:space="preserve">που αποτελεί βάση για πολλές από τις παραπάνω βιβλιοθήκες που αναφέρθηκαν. </w:t>
+      </w:r>
+    </w:p>
+    <w:p>
+      <w:pPr>
+        <w:pStyle w:val="BodyText"/>
+        <w:rPr>
+          <w:lang w:eastAsia="en-US"/>
+        </w:rPr>
+      </w:pPr>
+      <w:r>
+        <w:rPr>
+          <w:lang w:eastAsia="en-US"/>
+        </w:rPr>
+        <w:t xml:space="preserve">Χρήση του </w:t>
+      </w:r>
+      <w:r>
+        <w:rPr>
+          <w:lang w:val="en-US" w:eastAsia="en-US"/>
+        </w:rPr>
+        <w:t>Numpy</w:t>
+      </w:r>
+      <w:r>
+        <w:rPr>
+          <w:lang w:eastAsia="en-US"/>
+        </w:rPr>
+        <w:t xml:space="preserve"> </w:t>
+      </w:r>
+      <w:r>
+        <w:rPr>
+          <w:lang w:eastAsia="en-US"/>
+        </w:rPr>
+        <w:t xml:space="preserve">γίνεται και στον κώδικα του </w:t>
+      </w:r>
+      <w:r>
+        <w:rPr>
+          <w:lang w:val="en-US" w:eastAsia="en-US"/>
+        </w:rPr>
+        <w:t>renderer</w:t>
+      </w:r>
+      <w:r>
+        <w:rPr>
+          <w:lang w:eastAsia="en-US"/>
+        </w:rPr>
+        <w:t xml:space="preserve"> </w:t>
+      </w:r>
+      <w:r>
+        <w:rPr>
+          <w:lang w:eastAsia="en-US"/>
+        </w:rPr>
+        <w:t>για την απεικόνιση των δεδομένων του ενσωματωμένου συστήματος.</w:t>
+      </w:r>
+    </w:p>
+    <w:p>
+      <w:pPr>
+        <w:pStyle w:val="Heading2"/>
+        <w:numPr>
+          <w:ilvl w:val="2"/>
+          <w:numId w:val="11"/>
+        </w:numPr>
+        <w:textAlignment w:val="auto"/>
+      </w:pPr>
+      <w:r>
+        <w:t>PyQt 5</w:t>
+      </w:r>
+    </w:p>
+    <w:p>
+      <w:pPr>
+        <w:pStyle w:val="BodyText"/>
+        <w:rPr>
+          <w:lang w:eastAsia="en-US"/>
+        </w:rPr>
+      </w:pPr>
+      <w:r>
+        <w:rPr>
+          <w:lang w:eastAsia="en-US"/>
+        </w:rPr>
+        <w:t xml:space="preserve">Το </w:t>
+      </w:r>
+      <w:r>
+        <w:rPr>
+          <w:lang w:val="en-US" w:eastAsia="en-US"/>
+        </w:rPr>
+        <w:t>PyQt</w:t>
+      </w:r>
+      <w:r>
+        <w:rPr>
+          <w:lang w:eastAsia="en-US"/>
+        </w:rPr>
+        <w:t xml:space="preserve"> </w:t>
+      </w:r>
+      <w:r>
+        <w:rPr>
+          <w:lang w:eastAsia="en-US"/>
+        </w:rPr>
+        <w:t xml:space="preserve">αποτελεί ένα σύνολο </w:t>
+      </w:r>
+      <w:r>
+        <w:rPr>
+          <w:lang w:val="en-US" w:eastAsia="en-US"/>
+        </w:rPr>
+        <w:t>bindings</w:t>
+      </w:r>
+      <w:r>
+        <w:rPr>
+          <w:lang w:eastAsia="en-US"/>
+        </w:rPr>
+        <w:t xml:space="preserve"> </w:t>
+      </w:r>
+      <w:r>
+        <w:rPr>
+          <w:lang w:eastAsia="en-US"/>
+        </w:rPr>
+        <w:t xml:space="preserve">,του γνωστού </w:t>
+      </w:r>
+      <w:r>
+        <w:rPr>
+          <w:lang w:val="en-US" w:eastAsia="en-US"/>
+        </w:rPr>
+        <w:t>Framework</w:t>
+      </w:r>
+      <w:r>
+        <w:rPr>
+          <w:lang w:eastAsia="en-US"/>
+        </w:rPr>
+        <w:t xml:space="preserve"> </w:t>
+      </w:r>
+      <w:r>
+        <w:rPr>
+          <w:lang w:val="en-US" w:eastAsia="en-US"/>
+        </w:rPr>
+        <w:t>Qt</w:t>
+      </w:r>
+      <w:r>
+        <w:rPr>
+          <w:lang w:eastAsia="en-US"/>
+        </w:rPr>
+        <w:t xml:space="preserve"> </w:t>
+      </w:r>
+      <w:r>
+        <w:rPr>
+          <w:lang w:eastAsia="en-US"/>
+        </w:rPr>
+        <w:t xml:space="preserve">, για την </w:t>
+      </w:r>
+      <w:r>
+        <w:rPr>
+          <w:lang w:val="en-US" w:eastAsia="en-US"/>
+        </w:rPr>
+        <w:t>Python</w:t>
+      </w:r>
+      <w:r>
+        <w:rPr>
+          <w:lang w:eastAsia="en-US"/>
+        </w:rPr>
+        <w:t xml:space="preserve">. </w:t>
+      </w:r>
+      <w:r>
+        <w:rPr>
+          <w:lang w:eastAsia="en-US"/>
+        </w:rPr>
+        <w:t xml:space="preserve">Μέσω αυτού του πακέτου μπορεί να γίνει χρήση του </w:t>
+      </w:r>
+      <w:r>
+        <w:rPr>
+          <w:lang w:val="en-US" w:eastAsia="en-US"/>
+        </w:rPr>
+        <w:t>Qt</w:t>
+      </w:r>
+      <w:r>
+        <w:rPr>
+          <w:lang w:eastAsia="en-US"/>
+        </w:rPr>
+        <w:t xml:space="preserve"> </w:t>
+      </w:r>
+      <w:r>
+        <w:rPr>
+          <w:lang w:eastAsia="en-US"/>
+        </w:rPr>
+        <w:t xml:space="preserve">που είναι γραμμένο εξολοκλήρου σε </w:t>
+      </w:r>
+      <w:r>
+        <w:rPr>
+          <w:lang w:val="en-US" w:eastAsia="en-US"/>
+        </w:rPr>
+        <w:t>C</w:t>
+      </w:r>
+      <w:r>
+        <w:rPr>
+          <w:lang w:eastAsia="en-US"/>
+        </w:rPr>
+        <w:t xml:space="preserve">++ και είναι το κύριο </w:t>
+      </w:r>
+      <w:r>
+        <w:rPr>
+          <w:lang w:val="en-US" w:eastAsia="en-US"/>
+        </w:rPr>
+        <w:t>GUI</w:t>
+      </w:r>
+      <w:r>
+        <w:rPr>
+          <w:lang w:eastAsia="en-US"/>
+        </w:rPr>
+        <w:t xml:space="preserve"> </w:t>
+      </w:r>
+      <w:r>
+        <w:rPr>
+          <w:lang w:val="en-US" w:eastAsia="en-US"/>
+        </w:rPr>
+        <w:t>framework</w:t>
+      </w:r>
+      <w:r>
+        <w:rPr>
+          <w:lang w:eastAsia="en-US"/>
+        </w:rPr>
+        <w:t xml:space="preserve"> </w:t>
+      </w:r>
+      <w:r>
+        <w:rPr>
+          <w:lang w:eastAsia="en-US"/>
+        </w:rPr>
+        <w:t xml:space="preserve">για την </w:t>
+      </w:r>
+      <w:r>
+        <w:rPr>
+          <w:lang w:val="en-US" w:eastAsia="en-US"/>
+        </w:rPr>
+        <w:t>C</w:t>
+      </w:r>
+      <w:r>
+        <w:rPr>
+          <w:lang w:eastAsia="en-US"/>
+        </w:rPr>
+        <w:t>++</w:t>
+      </w:r>
+      <w:r>
+        <w:rPr>
+          <w:lang w:eastAsia="en-US"/>
+        </w:rPr>
+        <w:t xml:space="preserve">.  </w:t>
+      </w:r>
+    </w:p>
+    <w:p>
+      <w:pPr>
+        <w:pStyle w:val="BodyText"/>
+        <w:rPr>
+          <w:lang w:eastAsia="en-US"/>
+        </w:rPr>
+      </w:pPr>
+      <w:r>
+        <w:rPr>
+          <w:lang w:eastAsia="en-US"/>
+        </w:rPr>
+        <w:t xml:space="preserve">Το </w:t>
+      </w:r>
+      <w:r>
+        <w:rPr>
+          <w:lang w:val="en-US" w:eastAsia="en-US"/>
+        </w:rPr>
+        <w:t>PyQt</w:t>
+      </w:r>
+      <w:r>
+        <w:rPr>
+          <w:lang w:eastAsia="en-US"/>
+        </w:rPr>
+        <w:t xml:space="preserve"> </w:t>
+      </w:r>
+      <w:r>
+        <w:rPr>
+          <w:lang w:eastAsia="en-US"/>
+        </w:rPr>
+        <w:t xml:space="preserve">είναι ένα </w:t>
+      </w:r>
+      <w:r>
+        <w:rPr>
+          <w:lang w:val="en-US" w:eastAsia="en-US"/>
+        </w:rPr>
+        <w:t>crossplatform</w:t>
+      </w:r>
+      <w:r>
+        <w:rPr>
+          <w:lang w:eastAsia="en-US"/>
+        </w:rPr>
+        <w:t xml:space="preserve"> </w:t>
+      </w:r>
+      <w:r>
+        <w:rPr>
+          <w:lang w:eastAsia="en-US"/>
+        </w:rPr>
+        <w:t xml:space="preserve">πακέτο για όλα τα μεγάλα λειτουργικά όπως </w:t>
+      </w:r>
+      <w:r>
+        <w:rPr>
+          <w:lang w:val="en-US" w:eastAsia="en-US"/>
+        </w:rPr>
+        <w:t>Windows</w:t>
+      </w:r>
+      <w:r>
+        <w:rPr>
+          <w:lang w:eastAsia="en-US"/>
+        </w:rPr>
+        <w:t xml:space="preserve"> , </w:t>
+      </w:r>
+      <w:r>
+        <w:rPr>
+          <w:lang w:val="en-US" w:eastAsia="en-US"/>
+        </w:rPr>
+        <w:t>Linux</w:t>
+      </w:r>
+      <w:r>
+        <w:rPr>
+          <w:lang w:eastAsia="en-US"/>
+        </w:rPr>
+        <w:t xml:space="preserve"> , </w:t>
+      </w:r>
+      <w:r>
+        <w:rPr>
+          <w:lang w:val="en-US" w:eastAsia="en-US"/>
+        </w:rPr>
+        <w:t>Mac</w:t>
+      </w:r>
+      <w:r>
+        <w:rPr>
+          <w:lang w:eastAsia="en-US"/>
+        </w:rPr>
+        <w:t xml:space="preserve"> </w:t>
+      </w:r>
+      <w:r>
+        <w:rPr>
+          <w:lang w:val="en-US" w:eastAsia="en-US"/>
+        </w:rPr>
+        <w:t>OS</w:t>
+      </w:r>
+      <w:r>
+        <w:rPr>
+          <w:lang w:eastAsia="en-US"/>
+        </w:rPr>
+        <w:t xml:space="preserve"> ακ</w:t>
+      </w:r>
+      <w:r>
+        <w:rPr>
+          <w:lang w:eastAsia="en-US"/>
+        </w:rPr>
+        <w:t xml:space="preserve">όμα και του </w:t>
+      </w:r>
+      <w:r>
+        <w:rPr>
+          <w:lang w:val="en-US" w:eastAsia="en-US"/>
+        </w:rPr>
+        <w:t>Android</w:t>
+      </w:r>
+      <w:r>
+        <w:rPr>
+          <w:lang w:eastAsia="en-US"/>
+        </w:rPr>
+        <w:t xml:space="preserve">. </w:t>
+      </w:r>
+      <w:r>
+        <w:rPr>
+          <w:lang w:eastAsia="en-US"/>
+        </w:rPr>
+        <w:t xml:space="preserve">Το συγκεκριμένο πακέτο αποτελείται περίπου από 1000 κλάσεις που προσφέρουν όλα τα απαραίτητα εργαλεία για την δημιουργία ενός γραφικού περιβάλλοντος στην </w:t>
+      </w:r>
+      <w:r>
+        <w:rPr>
+          <w:lang w:val="en-US" w:eastAsia="en-US"/>
+        </w:rPr>
+        <w:t>Python</w:t>
+      </w:r>
+      <w:r>
+        <w:rPr>
+          <w:lang w:eastAsia="en-US"/>
+        </w:rPr>
+        <w:t>.</w:t>
+      </w:r>
+    </w:p>
+    <w:p>
+      <w:pPr>
+        <w:pStyle w:val="BodyText"/>
+        <w:rPr>
+          <w:lang w:eastAsia="en-US"/>
+        </w:rPr>
+      </w:pPr>
+      <w:r>
+        <w:rPr>
+          <w:lang w:eastAsia="en-US"/>
+        </w:rPr>
+        <w:t xml:space="preserve">Το </w:t>
+      </w:r>
+      <w:r>
+        <w:rPr>
+          <w:lang w:val="en-US" w:eastAsia="en-US"/>
+        </w:rPr>
+        <w:t>PyQt</w:t>
+      </w:r>
+      <w:r>
+        <w:rPr>
+          <w:lang w:eastAsia="en-US"/>
+        </w:rPr>
+        <w:t xml:space="preserve"> </w:t>
+      </w:r>
+      <w:r>
+        <w:rPr>
+          <w:lang w:eastAsia="en-US"/>
+        </w:rPr>
+        <w:t xml:space="preserve">δεν έχει μόνο ικανότητες δημιουργίας </w:t>
+      </w:r>
+      <w:r>
+        <w:rPr>
+          <w:lang w:val="en-US" w:eastAsia="en-US"/>
+        </w:rPr>
+        <w:t>GUI</w:t>
+      </w:r>
+      <w:r>
+        <w:rPr>
+          <w:lang w:eastAsia="en-US"/>
+        </w:rPr>
+        <w:t xml:space="preserve"> </w:t>
+      </w:r>
+      <w:r>
+        <w:rPr>
+          <w:lang w:eastAsia="en-US"/>
+        </w:rPr>
+        <w:t xml:space="preserve">αλλά περιέχει εργαλεία και </w:t>
+      </w:r>
+      <w:r>
+        <w:rPr>
+          <w:lang w:val="en-US" w:eastAsia="en-US"/>
+        </w:rPr>
+        <w:t>abstractions</w:t>
+      </w:r>
+      <w:r>
+        <w:rPr>
+          <w:lang w:eastAsia="en-US"/>
+        </w:rPr>
+        <w:t xml:space="preserve"> </w:t>
+      </w:r>
+      <w:r>
+        <w:rPr>
+          <w:lang w:eastAsia="en-US"/>
+        </w:rPr>
+        <w:t>για τα παρακάτω:</w:t>
+      </w:r>
+    </w:p>
+    <w:p>
+      <w:pPr>
+        <w:pStyle w:val="BodyText"/>
+        <w:numPr>
+          <w:ilvl w:val="0"/>
+          <w:numId w:val="15"/>
+        </w:numPr>
+        <w:rPr>
+          <w:lang w:eastAsia="en-US"/>
+        </w:rPr>
+      </w:pPr>
+      <w:r>
+        <w:rPr>
+          <w:lang w:eastAsia="en-US"/>
+        </w:rPr>
+        <w:t>GUI widgets</w:t>
+      </w:r>
+    </w:p>
+    <w:p>
+      <w:pPr>
+        <w:pStyle w:val="BodyText"/>
+        <w:numPr>
+          <w:ilvl w:val="0"/>
+          <w:numId w:val="15"/>
+        </w:numPr>
+        <w:rPr>
+          <w:lang w:eastAsia="en-US"/>
+        </w:rPr>
+      </w:pPr>
+      <w:r>
+        <w:rPr>
+          <w:lang w:eastAsia="en-US"/>
+        </w:rPr>
+        <w:t>a multimedia framework</w:t>
+      </w:r>
+    </w:p>
+    <w:p>
+      <w:pPr>
+        <w:pStyle w:val="BodyText"/>
+        <w:numPr>
+          <w:ilvl w:val="0"/>
+          <w:numId w:val="15"/>
+        </w:numPr>
+        <w:rPr>
+          <w:lang w:eastAsia="en-US"/>
+        </w:rPr>
+      </w:pPr>
+      <w:r>
+        <w:rPr>
+          <w:lang w:eastAsia="en-US"/>
+        </w:rPr>
+        <w:t>a help system</w:t>
+      </w:r>
+    </w:p>
+    <w:p>
+      <w:pPr>
+        <w:pStyle w:val="BodyText"/>
+        <w:numPr>
+          <w:ilvl w:val="0"/>
+          <w:numId w:val="15"/>
+        </w:numPr>
+        <w:rPr>
+          <w:lang w:eastAsia="en-US"/>
+        </w:rPr>
+      </w:pPr>
+      <w:r>
+        <w:rPr>
+          <w:lang w:eastAsia="en-US"/>
+        </w:rPr>
+        <w:t>a fully functional web browser</w:t>
+      </w:r>
+    </w:p>
+    <w:p>
+      <w:pPr>
+        <w:pStyle w:val="BodyText"/>
+        <w:numPr>
+          <w:ilvl w:val="0"/>
+          <w:numId w:val="15"/>
+        </w:numPr>
+        <w:rPr>
+          <w:lang w:eastAsia="en-US"/>
+        </w:rPr>
+      </w:pPr>
+      <w:r>
+        <w:rPr>
+          <w:lang w:eastAsia="en-US"/>
+        </w:rPr>
+        <w:t>XML</w:t>
+      </w:r>
+    </w:p>
+    <w:p>
+      <w:pPr>
+        <w:pStyle w:val="BodyText"/>
+        <w:numPr>
+          <w:ilvl w:val="0"/>
+          <w:numId w:val="15"/>
+        </w:numPr>
+        <w:rPr>
+          <w:lang w:eastAsia="en-US"/>
+        </w:rPr>
+      </w:pPr>
+      <w:r>
+        <w:rPr>
+          <w:lang w:eastAsia="en-US"/>
+        </w:rPr>
+        <w:t>OpenGL</w:t>
+      </w:r>
+    </w:p>
+    <w:p>
+      <w:pPr>
+        <w:pStyle w:val="BodyText"/>
+        <w:numPr>
+          <w:ilvl w:val="0"/>
+          <w:numId w:val="15"/>
+        </w:numPr>
+        <w:rPr>
+          <w:lang w:eastAsia="en-US"/>
+        </w:rPr>
+      </w:pPr>
+      <w:r>
+        <w:rPr>
+          <w:lang w:eastAsia="en-US"/>
+        </w:rPr>
+        <w:t>SVG</w:t>
+      </w:r>
+    </w:p>
+    <w:p>
+      <w:pPr>
+        <w:pStyle w:val="BodyText"/>
+        <w:numPr>
+          <w:ilvl w:val="0"/>
+          <w:numId w:val="15"/>
+        </w:numPr>
+        <w:rPr>
+          <w:lang w:eastAsia="en-US"/>
+        </w:rPr>
+      </w:pPr>
+      <w:r>
+        <w:rPr>
+          <w:lang w:eastAsia="en-US"/>
+        </w:rPr>
+        <w:t>SQL databases</w:t>
+      </w:r>
+    </w:p>
+    <w:p>
+      <w:pPr>
+        <w:pStyle w:val="BodyText"/>
+        <w:numPr>
+          <w:ilvl w:val="0"/>
+          <w:numId w:val="15"/>
+        </w:numPr>
+        <w:rPr>
+          <w:lang w:eastAsia="en-US"/>
+        </w:rPr>
+      </w:pPr>
+      <w:r>
+        <w:rPr>
+          <w:lang w:eastAsia="en-US"/>
+        </w:rPr>
+        <w:t>regular expressions</w:t>
+      </w:r>
+    </w:p>
+    <w:p>
+      <w:pPr>
+        <w:pStyle w:val="BodyText"/>
+        <w:numPr>
+          <w:ilvl w:val="0"/>
+          <w:numId w:val="15"/>
+        </w:numPr>
+        <w:rPr>
+          <w:lang w:eastAsia="en-US"/>
+        </w:rPr>
+      </w:pPr>
+      <w:r>
+        <w:rPr>
+          <w:lang w:eastAsia="en-US"/>
+        </w:rPr>
+        <w:t>Unicode</w:t>
+      </w:r>
+    </w:p>
+    <w:p>
+      <w:pPr>
+        <w:pStyle w:val="BodyText"/>
+        <w:numPr>
+          <w:ilvl w:val="0"/>
+          <w:numId w:val="15"/>
+        </w:numPr>
+        <w:rPr>
+          <w:lang w:eastAsia="en-US"/>
+        </w:rPr>
+      </w:pPr>
+      <w:r>
+        <w:rPr>
+          <w:lang w:eastAsia="en-US"/>
+        </w:rPr>
+        <w:t>threads</w:t>
+      </w:r>
+    </w:p>
+    <w:p>
+      <w:pPr>
+        <w:pStyle w:val="BodyText"/>
+        <w:numPr>
+          <w:ilvl w:val="0"/>
+          <w:numId w:val="15"/>
+        </w:numPr>
+        <w:rPr>
+          <w:lang w:eastAsia="en-US"/>
+        </w:rPr>
+      </w:pPr>
+      <w:r>
+        <w:rPr>
+          <w:lang w:eastAsia="en-US"/>
+        </w:rPr>
+        <w:t>network sockets</w:t>
+      </w:r>
       <w:bookmarkStart w:id="17" w:name="_GoBack"/>
       <w:bookmarkEnd w:id="17"/>
     </w:p>
@@ -12150,10 +13540,10 @@
       </w:r>
     </w:p>
     <w:sectPr>
-      <w:headerReference w:type="default" r:id="rId30"/>
-      <w:footerReference w:type="default" r:id="rId31"/>
-      <w:headerReference w:type="first" r:id="rId32"/>
-      <w:footerReference w:type="first" r:id="rId33"/>
+      <w:headerReference w:type="default" r:id="rId32"/>
+      <w:footerReference w:type="default" r:id="rId33"/>
+      <w:headerReference w:type="first" r:id="rId34"/>
+      <w:footerReference w:type="first" r:id="rId35"/>
       <w:pgSz w:w="11906" w:h="16838"/>
       <w:pgMar w:top="2160" w:right="2268" w:bottom="2160" w:left="2268" w:header="1440" w:footer="1440" w:gutter="0"/>
       <w:cols w:space="720"/>
@@ -12306,7 +13696,7 @@
           <w:rPr>
             <w:noProof/>
           </w:rPr>
-          <w:t>29</w:t>
+          <w:t>33</w:t>
         </w:r>
         <w:r>
           <w:rPr>
@@ -13419,6 +14809,92 @@
     </w:lvl>
   </w:abstractNum>
   <w:abstractNum w:abstractNumId="10" w15:restartNumberingAfterBreak="0">
+    <w:nsid w:val="57CB4274"/>
+    <w:multiLevelType w:val="hybridMultilevel"/>
+    <w:tmpl w:val="3B2C8EC0"/>
+    <w:lvl w:ilvl="0" w:tplc="0408000F">
+      <w:start w:val="1"/>
+      <w:numFmt w:val="decimal"/>
+      <w:lvlText w:val="%1."/>
+      <w:lvlJc w:val="left"/>
+      <w:pPr>
+        <w:ind w:left="720" w:hanging="360"/>
+      </w:pPr>
+    </w:lvl>
+    <w:lvl w:ilvl="1" w:tplc="04080019" w:tentative="1">
+      <w:start w:val="1"/>
+      <w:numFmt w:val="lowerLetter"/>
+      <w:lvlText w:val="%2."/>
+      <w:lvlJc w:val="left"/>
+      <w:pPr>
+        <w:ind w:left="1440" w:hanging="360"/>
+      </w:pPr>
+    </w:lvl>
+    <w:lvl w:ilvl="2" w:tplc="0408001B" w:tentative="1">
+      <w:start w:val="1"/>
+      <w:numFmt w:val="lowerRoman"/>
+      <w:lvlText w:val="%3."/>
+      <w:lvlJc w:val="right"/>
+      <w:pPr>
+        <w:ind w:left="2160" w:hanging="180"/>
+      </w:pPr>
+    </w:lvl>
+    <w:lvl w:ilvl="3" w:tplc="0408000F" w:tentative="1">
+      <w:start w:val="1"/>
+      <w:numFmt w:val="decimal"/>
+      <w:lvlText w:val="%4."/>
+      <w:lvlJc w:val="left"/>
+      <w:pPr>
+        <w:ind w:left="2880" w:hanging="360"/>
+      </w:pPr>
+    </w:lvl>
+    <w:lvl w:ilvl="4" w:tplc="04080019" w:tentative="1">
+      <w:start w:val="1"/>
+      <w:numFmt w:val="lowerLetter"/>
+      <w:lvlText w:val="%5."/>
+      <w:lvlJc w:val="left"/>
+      <w:pPr>
+        <w:ind w:left="3600" w:hanging="360"/>
+      </w:pPr>
+    </w:lvl>
+    <w:lvl w:ilvl="5" w:tplc="0408001B" w:tentative="1">
+      <w:start w:val="1"/>
+      <w:numFmt w:val="lowerRoman"/>
+      <w:lvlText w:val="%6."/>
+      <w:lvlJc w:val="right"/>
+      <w:pPr>
+        <w:ind w:left="4320" w:hanging="180"/>
+      </w:pPr>
+    </w:lvl>
+    <w:lvl w:ilvl="6" w:tplc="0408000F" w:tentative="1">
+      <w:start w:val="1"/>
+      <w:numFmt w:val="decimal"/>
+      <w:lvlText w:val="%7."/>
+      <w:lvlJc w:val="left"/>
+      <w:pPr>
+        <w:ind w:left="5040" w:hanging="360"/>
+      </w:pPr>
+    </w:lvl>
+    <w:lvl w:ilvl="7" w:tplc="04080019" w:tentative="1">
+      <w:start w:val="1"/>
+      <w:numFmt w:val="lowerLetter"/>
+      <w:lvlText w:val="%8."/>
+      <w:lvlJc w:val="left"/>
+      <w:pPr>
+        <w:ind w:left="5760" w:hanging="360"/>
+      </w:pPr>
+    </w:lvl>
+    <w:lvl w:ilvl="8" w:tplc="0408001B" w:tentative="1">
+      <w:start w:val="1"/>
+      <w:numFmt w:val="lowerRoman"/>
+      <w:lvlText w:val="%9."/>
+      <w:lvlJc w:val="right"/>
+      <w:pPr>
+        <w:ind w:left="6480" w:hanging="180"/>
+      </w:pPr>
+    </w:lvl>
+  </w:abstractNum>
+  <w:abstractNum w:abstractNumId="11" w15:restartNumberingAfterBreak="0">
     <w:nsid w:val="5CC00C89"/>
     <w:multiLevelType w:val="hybridMultilevel"/>
     <w:tmpl w:val="326C9F84"/>
@@ -13504,7 +14980,7 @@
       </w:pPr>
     </w:lvl>
   </w:abstractNum>
-  <w:abstractNum w:abstractNumId="11" w15:restartNumberingAfterBreak="0">
+  <w:abstractNum w:abstractNumId="12" w15:restartNumberingAfterBreak="0">
     <w:nsid w:val="65F544C2"/>
     <w:multiLevelType w:val="hybridMultilevel"/>
     <w:tmpl w:val="1D6AC532"/>
@@ -13590,7 +15066,7 @@
       </w:pPr>
     </w:lvl>
   </w:abstractNum>
-  <w:abstractNum w:abstractNumId="12" w15:restartNumberingAfterBreak="0">
+  <w:abstractNum w:abstractNumId="13" w15:restartNumberingAfterBreak="0">
     <w:nsid w:val="68E851F9"/>
     <w:multiLevelType w:val="multilevel"/>
     <w:tmpl w:val="1D14FEF4"/>
@@ -13720,13 +15196,13 @@
     <w:abstractNumId w:val="9"/>
   </w:num>
   <w:num w:numId="6">
-    <w:abstractNumId w:val="12"/>
+    <w:abstractNumId w:val="13"/>
   </w:num>
   <w:num w:numId="7">
     <w:abstractNumId w:val="8"/>
   </w:num>
   <w:num w:numId="8">
-    <w:abstractNumId w:val="10"/>
+    <w:abstractNumId w:val="11"/>
   </w:num>
   <w:num w:numId="9">
     <w:abstractNumId w:val="7"/>
@@ -13771,7 +15247,10 @@
     <w:abstractNumId w:val="2"/>
   </w:num>
   <w:num w:numId="14">
-    <w:abstractNumId w:val="11"/>
+    <w:abstractNumId w:val="12"/>
+  </w:num>
+  <w:num w:numId="15">
+    <w:abstractNumId w:val="10"/>
   </w:num>
 </w:numbering>
 </file>
@@ -17270,7 +18749,7 @@
 </file>
 
 <file path=customXml/itemProps1.xml><?xml version="1.0" encoding="utf-8"?>
-<ds:datastoreItem xmlns:ds="http://schemas.openxmlformats.org/officeDocument/2006/customXml" ds:itemID="{08701902-E856-4AD6-A0EB-E8DFECECB743}">
+<ds:datastoreItem xmlns:ds="http://schemas.openxmlformats.org/officeDocument/2006/customXml" ds:itemID="{11A3ED93-B57E-4339-A783-A266A6A4145D}">
   <ds:schemaRefs>
     <ds:schemaRef ds:uri="http://schemas.openxmlformats.org/officeDocument/2006/bibliography"/>
   </ds:schemaRefs>

</xml_diff>

<commit_message>
modified:   Document/ptyxiaki ergasia.docx 	modified:   Document/sources.txt
</commit_message>
<xml_diff>
--- a/Document/ptyxiaki ergasia.docx
+++ b/Document/ptyxiaki ergasia.docx
@@ -10331,7 +10331,7 @@
           <w:lang w:eastAsia="el-GR"/>
         </w:rPr>
         <w:drawing>
-          <wp:anchor distT="0" distB="0" distL="114300" distR="114300" simplePos="0" relativeHeight="251655168" behindDoc="0" locked="0" layoutInCell="1" allowOverlap="1" wp14:anchorId="5A91370A" wp14:editId="784EE066">
+          <wp:anchor distT="0" distB="0" distL="114300" distR="114300" simplePos="0" relativeHeight="251654144" behindDoc="0" locked="0" layoutInCell="1" allowOverlap="1" wp14:anchorId="5A91370A" wp14:editId="784EE066">
             <wp:simplePos x="0" y="0"/>
             <wp:positionH relativeFrom="column">
               <wp:posOffset>10795</wp:posOffset>
@@ -11519,7 +11519,7 @@
           <w:lang w:eastAsia="el-GR"/>
         </w:rPr>
         <w:drawing>
-          <wp:anchor distT="0" distB="0" distL="114300" distR="114300" simplePos="0" relativeHeight="251661312" behindDoc="0" locked="0" layoutInCell="1" allowOverlap="1" wp14:anchorId="7BE9B989" wp14:editId="77D78247">
+          <wp:anchor distT="0" distB="0" distL="114300" distR="114300" simplePos="0" relativeHeight="251660288" behindDoc="0" locked="0" layoutInCell="1" allowOverlap="1" wp14:anchorId="7BE9B989" wp14:editId="77D78247">
             <wp:simplePos x="0" y="0"/>
             <wp:positionH relativeFrom="column">
               <wp:posOffset>-1905</wp:posOffset>
@@ -13222,6 +13222,312 @@
         </w:rPr>
         <w:t>έχει επίσης ένα σύστημα διαχείρισης όλων των απαιτούμενων πόρων όπως εικόνες και μεταφράσης.</w:t>
       </w:r>
+    </w:p>
+    <w:p>
+      <w:pPr>
+        <w:pStyle w:val="Heading2"/>
+        <w:numPr>
+          <w:ilvl w:val="2"/>
+          <w:numId w:val="11"/>
+        </w:numPr>
+        <w:textAlignment w:val="auto"/>
+      </w:pPr>
+      <w:r>
+        <w:t>Git</w:t>
+      </w:r>
+    </w:p>
+    <w:p>
+      <w:pPr>
+        <w:pStyle w:val="BodyText"/>
+        <w:rPr>
+          <w:lang w:eastAsia="en-US"/>
+        </w:rPr>
+      </w:pPr>
+      <w:r>
+        <w:rPr>
+          <w:lang w:eastAsia="en-US"/>
+        </w:rPr>
+        <w:t xml:space="preserve">Για την ασφάλεια του κώδικα και των πόρων του συστήματος θα πρέπει ο κώδικας να μπει κάτω από κάποιο </w:t>
+      </w:r>
+      <w:r>
+        <w:rPr>
+          <w:lang w:val="en-US" w:eastAsia="en-US"/>
+        </w:rPr>
+        <w:t>Source</w:t>
+      </w:r>
+      <w:r>
+        <w:rPr>
+          <w:lang w:eastAsia="en-US"/>
+        </w:rPr>
+        <w:t xml:space="preserve"> </w:t>
+      </w:r>
+      <w:r>
+        <w:rPr>
+          <w:lang w:val="en-US" w:eastAsia="en-US"/>
+        </w:rPr>
+        <w:t>Control</w:t>
+      </w:r>
+      <w:r>
+        <w:rPr>
+          <w:lang w:eastAsia="en-US"/>
+        </w:rPr>
+        <w:t xml:space="preserve"> </w:t>
+      </w:r>
+      <w:r>
+        <w:rPr>
+          <w:lang w:eastAsia="en-US"/>
+        </w:rPr>
+        <w:t xml:space="preserve">σύστημα για να γίνεται πάντα παρακολούθηση της προόδου , των αλλαγών αλλά και της φύσης των αλλαγών. Για αυτό τον σκοπό επιλέχθηκε το </w:t>
+      </w:r>
+      <w:r>
+        <w:rPr>
+          <w:lang w:eastAsia="en-US"/>
+        </w:rPr>
+        <w:t xml:space="preserve">Git. </w:t>
+      </w:r>
+    </w:p>
+    <w:p>
+      <w:pPr>
+        <w:pStyle w:val="BodyText"/>
+        <w:rPr>
+          <w:lang w:eastAsia="en-US"/>
+        </w:rPr>
+      </w:pPr>
+      <w:r>
+        <w:rPr>
+          <w:lang w:eastAsia="en-US"/>
+        </w:rPr>
+        <w:t xml:space="preserve">Το </w:t>
+      </w:r>
+      <w:r>
+        <w:rPr>
+          <w:lang w:eastAsia="en-US"/>
+        </w:rPr>
+        <w:t xml:space="preserve">git </w:t>
+      </w:r>
+      <w:r>
+        <w:rPr>
+          <w:lang w:eastAsia="en-US"/>
+        </w:rPr>
+        <w:t xml:space="preserve">αποτελεί ένα </w:t>
+      </w:r>
+      <w:r>
+        <w:rPr>
+          <w:lang w:eastAsia="en-US"/>
+        </w:rPr>
+        <w:t>version-control</w:t>
+      </w:r>
+      <w:r>
+        <w:rPr>
+          <w:lang w:eastAsia="en-US"/>
+        </w:rPr>
+        <w:t xml:space="preserve"> σύστημα που παρακολουθεί τις αλλαγές που γίνονται στον κώδικα και κρατάει αντίγραφα σε όλη την περίοδο ανάπτυξης.</w:t>
+      </w:r>
+    </w:p>
+    <w:p>
+      <w:pPr>
+        <w:pStyle w:val="BodyText"/>
+        <w:rPr>
+          <w:lang w:eastAsia="en-US"/>
+        </w:rPr>
+      </w:pPr>
+      <w:r>
+        <w:rPr>
+          <w:lang w:eastAsia="en-US"/>
+        </w:rPr>
+        <w:t xml:space="preserve">Το </w:t>
+      </w:r>
+      <w:r>
+        <w:rPr>
+          <w:lang w:val="en-US" w:eastAsia="en-US"/>
+        </w:rPr>
+        <w:t>git</w:t>
+      </w:r>
+      <w:r>
+        <w:rPr>
+          <w:lang w:eastAsia="en-US"/>
+        </w:rPr>
+        <w:t xml:space="preserve"> </w:t>
+      </w:r>
+      <w:r>
+        <w:rPr>
+          <w:lang w:eastAsia="en-US"/>
+        </w:rPr>
+        <w:t xml:space="preserve">δημιουργήθηκε από τον </w:t>
+      </w:r>
+      <w:r>
+        <w:rPr>
+          <w:lang w:val="en-US" w:eastAsia="en-US"/>
+        </w:rPr>
+        <w:t>Linus</w:t>
+      </w:r>
+      <w:r>
+        <w:rPr>
+          <w:lang w:eastAsia="en-US"/>
+        </w:rPr>
+        <w:t xml:space="preserve"> </w:t>
+      </w:r>
+      <w:r>
+        <w:rPr>
+          <w:lang w:val="en-US" w:eastAsia="en-US"/>
+        </w:rPr>
+        <w:t>Torvalds</w:t>
+      </w:r>
+      <w:r>
+        <w:rPr>
+          <w:lang w:eastAsia="en-US"/>
+        </w:rPr>
+        <w:t xml:space="preserve"> </w:t>
+      </w:r>
+      <w:r>
+        <w:rPr>
+          <w:lang w:eastAsia="en-US"/>
+        </w:rPr>
+        <w:t xml:space="preserve">για την ανάπτυξη του πυρήνα του </w:t>
+      </w:r>
+      <w:r>
+        <w:rPr>
+          <w:lang w:val="en-US" w:eastAsia="en-US"/>
+        </w:rPr>
+        <w:t>Linux</w:t>
+      </w:r>
+      <w:r>
+        <w:rPr>
+          <w:lang w:eastAsia="en-US"/>
+        </w:rPr>
+        <w:t xml:space="preserve"> </w:t>
+      </w:r>
+      <w:r>
+        <w:rPr>
+          <w:lang w:eastAsia="en-US"/>
+        </w:rPr>
+        <w:t xml:space="preserve">και την εύκολη διαμοίραση και διαχείριση του κώδικα με μεγάλο αριθμό ατόμων που δεν βρίσκονται αναγκαστικά μέσα στο ίδιο δίκτυο. </w:t>
+      </w:r>
+    </w:p>
+    <w:p>
+      <w:pPr>
+        <w:pStyle w:val="Heading2"/>
+        <w:numPr>
+          <w:ilvl w:val="1"/>
+          <w:numId w:val="11"/>
+        </w:numPr>
+        <w:textAlignment w:val="auto"/>
+        <w:rPr>
+          <w:lang w:val="el-GR"/>
+        </w:rPr>
+      </w:pPr>
+      <w:r>
+        <w:rPr>
+          <w:lang w:val="el-GR"/>
+        </w:rPr>
+        <w:t>Ροή και χρήση του λογισμικού</w:t>
+      </w:r>
+    </w:p>
+    <w:p>
+      <w:pPr>
+        <w:pStyle w:val="BodyText"/>
+        <w:rPr>
+          <w:lang w:eastAsia="en-US"/>
+        </w:rPr>
+      </w:pPr>
+      <w:r>
+        <w:rPr>
+          <w:lang w:eastAsia="en-US"/>
+        </w:rPr>
+        <w:t xml:space="preserve">Σε αυτή την παράγραφο θα γίνει επεξήγηση όλου του </w:t>
+      </w:r>
+      <w:r>
+        <w:rPr>
+          <w:lang w:val="en-US" w:eastAsia="en-US"/>
+        </w:rPr>
+        <w:t>pipeline</w:t>
+      </w:r>
+      <w:r>
+        <w:rPr>
+          <w:lang w:eastAsia="en-US"/>
+        </w:rPr>
+        <w:t xml:space="preserve"> </w:t>
+      </w:r>
+      <w:r>
+        <w:rPr>
+          <w:lang w:eastAsia="en-US"/>
+        </w:rPr>
+        <w:t>και πως γίνεται χρήση του λογισμικού που αναφέρθηκε παραπάνω για την δημιουργία του κώδικα του συστήματος</w:t>
+      </w:r>
+      <w:r>
+        <w:rPr>
+          <w:lang w:eastAsia="en-US"/>
+        </w:rPr>
+        <w:t xml:space="preserve">. Θα αναλυθεί ο τρόπος που έχει ρυθμιστεί το </w:t>
+      </w:r>
+      <w:r>
+        <w:rPr>
+          <w:lang w:val="en-US" w:eastAsia="en-US"/>
+        </w:rPr>
+        <w:t>Pycharm</w:t>
+      </w:r>
+      <w:r>
+        <w:rPr>
+          <w:lang w:eastAsia="en-US"/>
+        </w:rPr>
+        <w:t xml:space="preserve"> </w:t>
+      </w:r>
+      <w:r>
+        <w:rPr>
+          <w:lang w:eastAsia="en-US"/>
+        </w:rPr>
+        <w:t xml:space="preserve">να δουλεύει σε συνεργασία με την </w:t>
+      </w:r>
+      <w:r>
+        <w:rPr>
+          <w:lang w:val="en-US" w:eastAsia="en-US"/>
+        </w:rPr>
+        <w:t>python</w:t>
+      </w:r>
+      <w:r>
+        <w:rPr>
+          <w:lang w:eastAsia="en-US"/>
+        </w:rPr>
+        <w:t xml:space="preserve"> </w:t>
+      </w:r>
+      <w:r>
+        <w:rPr>
+          <w:lang w:eastAsia="en-US"/>
+        </w:rPr>
+        <w:t xml:space="preserve">και τον </w:t>
+      </w:r>
+      <w:r>
+        <w:rPr>
+          <w:lang w:val="en-US" w:eastAsia="en-US"/>
+        </w:rPr>
+        <w:t>Qt</w:t>
+      </w:r>
+      <w:r>
+        <w:rPr>
+          <w:lang w:eastAsia="en-US"/>
+        </w:rPr>
+        <w:t xml:space="preserve"> </w:t>
+      </w:r>
+      <w:r>
+        <w:rPr>
+          <w:lang w:val="en-US" w:eastAsia="en-US"/>
+        </w:rPr>
+        <w:t>Designer</w:t>
+      </w:r>
+      <w:r>
+        <w:rPr>
+          <w:lang w:eastAsia="en-US"/>
+        </w:rPr>
+        <w:t xml:space="preserve">. </w:t>
+      </w:r>
+    </w:p>
+    <w:p>
+      <w:pPr>
+        <w:pStyle w:val="BodyText"/>
+        <w:rPr>
+          <w:lang w:eastAsia="en-US"/>
+        </w:rPr>
+      </w:pPr>
       <w:bookmarkStart w:id="17" w:name="_GoBack"/>
       <w:bookmarkEnd w:id="17"/>
     </w:p>
@@ -14323,7 +14629,7 @@
           <w:rPr>
             <w:noProof/>
           </w:rPr>
-          <w:t>34</w:t>
+          <w:t>35</w:t>
         </w:r>
         <w:r>
           <w:rPr>
@@ -19376,7 +19682,7 @@
 </file>
 
 <file path=customXml/itemProps1.xml><?xml version="1.0" encoding="utf-8"?>
-<ds:datastoreItem xmlns:ds="http://schemas.openxmlformats.org/officeDocument/2006/customXml" ds:itemID="{71914B70-5932-4D8B-A4DF-1A4C993C9DCA}">
+<ds:datastoreItem xmlns:ds="http://schemas.openxmlformats.org/officeDocument/2006/customXml" ds:itemID="{B5E2EE37-EE36-4855-AC13-5DB623D14C25}">
   <ds:schemaRefs>
     <ds:schemaRef ds:uri="http://schemas.openxmlformats.org/officeDocument/2006/bibliography"/>
   </ds:schemaRefs>

</xml_diff>

<commit_message>
modified:   Document/ptyxiaki ergasia.docx 	deleted:    Document/~$yxiaki ergasia.docx
</commit_message>
<xml_diff>
--- a/Document/ptyxiaki ergasia.docx
+++ b/Document/ptyxiaki ergasia.docx
@@ -10331,7 +10331,7 @@
           <w:lang w:eastAsia="el-GR"/>
         </w:rPr>
         <w:drawing>
-          <wp:anchor distT="0" distB="0" distL="114300" distR="114300" simplePos="0" relativeHeight="251655168" behindDoc="0" locked="0" layoutInCell="1" allowOverlap="1" wp14:anchorId="5A91370A" wp14:editId="784EE066">
+          <wp:anchor distT="0" distB="0" distL="114300" distR="114300" simplePos="0" relativeHeight="251654144" behindDoc="0" locked="0" layoutInCell="1" allowOverlap="1" wp14:anchorId="5A91370A" wp14:editId="784EE066">
             <wp:simplePos x="0" y="0"/>
             <wp:positionH relativeFrom="column">
               <wp:posOffset>10795</wp:posOffset>
@@ -11519,7 +11519,7 @@
           <w:lang w:eastAsia="el-GR"/>
         </w:rPr>
         <w:drawing>
-          <wp:anchor distT="0" distB="0" distL="114300" distR="114300" simplePos="0" relativeHeight="251661312" behindDoc="0" locked="0" layoutInCell="1" allowOverlap="1" wp14:anchorId="7BE9B989" wp14:editId="77D78247">
+          <wp:anchor distT="0" distB="0" distL="114300" distR="114300" simplePos="0" relativeHeight="251660288" behindDoc="0" locked="0" layoutInCell="1" allowOverlap="1" wp14:anchorId="7BE9B989" wp14:editId="77D78247">
             <wp:simplePos x="0" y="0"/>
             <wp:positionH relativeFrom="column">
               <wp:posOffset>-1905</wp:posOffset>
@@ -13401,18 +13401,30 @@
         <w:rPr>
           <w:lang w:eastAsia="en-US"/>
         </w:rPr>
-        <w:t xml:space="preserve">και την εύκολη διαμοίραση και διαχείριση του κώδικα με μεγάλο αριθμό ατόμων που δεν βρίσκονται αναγκαστικά μέσα στο ίδιο δίκτυο. </w:t>
-      </w:r>
-    </w:p>
-    <w:p>
-      <w:pPr>
-        <w:pStyle w:val="BodyText"/>
-        <w:rPr>
-          <w:lang w:eastAsia="en-US"/>
-        </w:rPr>
-      </w:pPr>
+        <w:t xml:space="preserve">και την εύκολη διαμοίραση και διαχείριση του κώδικα με μεγάλο αριθμό ατόμων που δεν βρίσκονται </w:t>
+      </w:r>
+      <w:r>
+        <w:rPr>
+          <w:lang w:eastAsia="en-US"/>
+        </w:rPr>
+        <w:t>απαραίτητα</w:t>
+      </w:r>
       <w:bookmarkStart w:id="17" w:name="_GoBack"/>
       <w:bookmarkEnd w:id="17"/>
+      <w:r>
+        <w:rPr>
+          <w:lang w:eastAsia="en-US"/>
+        </w:rPr>
+        <w:t xml:space="preserve"> μέσα στο ίδιο δίκτυο. </w:t>
+      </w:r>
+    </w:p>
+    <w:p>
+      <w:pPr>
+        <w:pStyle w:val="BodyText"/>
+        <w:rPr>
+          <w:lang w:eastAsia="en-US"/>
+        </w:rPr>
+      </w:pPr>
     </w:p>
     <w:p>
       <w:pPr>
@@ -19565,7 +19577,7 @@
 </file>
 
 <file path=customXml/itemProps1.xml><?xml version="1.0" encoding="utf-8"?>
-<ds:datastoreItem xmlns:ds="http://schemas.openxmlformats.org/officeDocument/2006/customXml" ds:itemID="{14CA640B-8C61-404F-80C0-C7635DF7DF3E}">
+<ds:datastoreItem xmlns:ds="http://schemas.openxmlformats.org/officeDocument/2006/customXml" ds:itemID="{5E4936C7-4900-4C86-8AF7-AE1922F40E28}">
   <ds:schemaRefs>
     <ds:schemaRef ds:uri="http://schemas.openxmlformats.org/officeDocument/2006/bibliography"/>
   </ds:schemaRefs>

</xml_diff>

<commit_message>
modified:   Document/ptyxiaki ergasia.docx 	new file:   Document/system_levels.png 	new file:   Document/~$yxiaki ergasia.docx
</commit_message>
<xml_diff>
--- a/Document/ptyxiaki ergasia.docx
+++ b/Document/ptyxiaki ergasia.docx
@@ -11663,7 +11663,7 @@
       <w:pPr>
         <w:pStyle w:val="BodyText"/>
         <w:rPr>
-          <w:lang w:val="en-US" w:eastAsia="en-US"/>
+          <w:lang w:eastAsia="en-US"/>
         </w:rPr>
       </w:pPr>
       <w:r>
@@ -11901,7 +11901,7 @@
       <w:pPr>
         <w:pStyle w:val="BodyText"/>
         <w:rPr>
-          <w:lang w:val="en-US" w:eastAsia="en-US"/>
+          <w:lang w:eastAsia="en-US"/>
         </w:rPr>
       </w:pPr>
       <w:r>
@@ -12853,13 +12853,7 @@
         <w:rPr>
           <w:lang w:eastAsia="en-US"/>
         </w:rPr>
-        <w:t xml:space="preserve">και </w:t>
-      </w:r>
-      <w:r>
-        <w:rPr>
-          <w:lang w:eastAsia="en-US"/>
-        </w:rPr>
-        <w:t>φέρει ένα σύστημα σημάτων/υποδοχών (</w:t>
+        <w:t>και φέρει ένα σύστημα σημάτων/υποδοχών (</w:t>
       </w:r>
       <w:r>
         <w:rPr>
@@ -13409,8 +13403,6 @@
         </w:rPr>
         <w:t>απαραίτητα</w:t>
       </w:r>
-      <w:bookmarkStart w:id="17" w:name="_GoBack"/>
-      <w:bookmarkEnd w:id="17"/>
       <w:r>
         <w:rPr>
           <w:lang w:eastAsia="en-US"/>
@@ -13531,27 +13523,15 @@
         <w:t xml:space="preserve"> ΚΕΦΑΛΑΙΟ</w:t>
       </w:r>
     </w:p>
-    <w:bookmarkStart w:id="18" w:name="__RefHeading___Toc254781259"/>
-    <w:bookmarkEnd w:id="18"/>
     <w:p>
       <w:pPr>
         <w:pStyle w:val="ChapterTitle"/>
         <w:spacing w:line="360" w:lineRule="auto"/>
       </w:pPr>
-      <w:r>
-        <w:fldChar w:fldCharType="begin"/>
-      </w:r>
-      <w:r>
-        <w:instrText>MACROBUTTON AcceptAllChangesShown [πατήστε &amp; γράψτε τον τίτλο]</w:instrText>
-      </w:r>
-      <w:r>
-        <w:fldChar w:fldCharType="separate"/>
-      </w:r>
-      <w:r>
-        <w:t>[πατήστε &amp; γράψτε τον τίτλο]</w:t>
-      </w:r>
-      <w:r>
-        <w:fldChar w:fldCharType="end"/>
+      <w:bookmarkStart w:id="17" w:name="__RefHeading___Toc254781259"/>
+      <w:bookmarkEnd w:id="17"/>
+      <w:r>
+        <w:t>αναπτυξη ενσωματωμενου συστηματοσ</w:t>
       </w:r>
     </w:p>
     <w:p>
@@ -13562,33 +13542,69 @@
           <w:numId w:val="4"/>
         </w:numPr>
       </w:pPr>
-      <w:bookmarkStart w:id="19" w:name="_Toc531123496"/>
+      <w:bookmarkStart w:id="18" w:name="_Toc531123496"/>
       <w:r>
         <w:t>Εισαγωγή</w:t>
       </w:r>
-      <w:bookmarkEnd w:id="19"/>
-    </w:p>
-    <w:p>
-      <w:pPr>
-        <w:pStyle w:val="BodyText"/>
-      </w:pPr>
-      <w:r>
-        <w:fldChar w:fldCharType="begin"/>
-      </w:r>
-      <w:r>
-        <w:instrText>MACROBUTTON AcceptAllChangesShown [Πατήστε και γράψτε το κείμενο σας]</w:instrText>
-      </w:r>
-      <w:r>
-        <w:fldChar w:fldCharType="separate"/>
-      </w:r>
-      <w:r>
-        <w:t>[Πατήστε και γράψτε το κείμενο σας]</w:t>
-      </w:r>
-      <w:r>
-        <w:fldChar w:fldCharType="end"/>
-      </w:r>
-      <w:r>
-        <w:t xml:space="preserve"> </w:t>
+      <w:bookmarkEnd w:id="18"/>
+    </w:p>
+    <w:p>
+      <w:pPr>
+        <w:pStyle w:val="BodyText"/>
+      </w:pPr>
+      <w:r>
+        <w:t xml:space="preserve">Σε αυτό το κεφάλαιο θα αναλυθεί ο τρόπος που δημιουργήθηκε το ενσωματωμένο σύστημα. Θα παρουσιαστούν τα διαγράμματα του οι συνδέσεις καθώς και ο τελικός προγραμματισμός του </w:t>
+      </w:r>
+      <w:r>
+        <w:rPr>
+          <w:lang w:val="en-US"/>
+        </w:rPr>
+        <w:t>firmware</w:t>
+      </w:r>
+      <w:r>
+        <w:t xml:space="preserve"> </w:t>
+      </w:r>
+      <w:r>
+        <w:t xml:space="preserve">του ενσωματωμένου συστήματος. Θα παρουσιαστεί επίσης ο τρόπος που το </w:t>
+      </w:r>
+      <w:r>
+        <w:rPr>
+          <w:lang w:val="en-US"/>
+        </w:rPr>
+        <w:t>firmware</w:t>
+      </w:r>
+      <w:r>
+        <w:t xml:space="preserve"> </w:t>
+      </w:r>
+      <w:r>
+        <w:t xml:space="preserve">μετατρέπεται από κώδικα </w:t>
+      </w:r>
+      <w:r>
+        <w:rPr>
+          <w:lang w:val="en-US"/>
+        </w:rPr>
+        <w:t>C</w:t>
+      </w:r>
+      <w:r>
+        <w:t xml:space="preserve"> </w:t>
+      </w:r>
+      <w:r>
+        <w:t xml:space="preserve">σε κώδικα μηχανής και πως το παραγόμενο αρχείο μετατρέπεται σε αρχείο </w:t>
+      </w:r>
+      <w:r>
+        <w:t>.</w:t>
+      </w:r>
+      <w:r>
+        <w:rPr>
+          <w:lang w:val="en-US"/>
+        </w:rPr>
+        <w:t>hex</w:t>
+      </w:r>
+      <w:r>
+        <w:t xml:space="preserve"> </w:t>
+      </w:r>
+      <w:r>
+        <w:t>για να γραφτεί στον μικροελεγκτή. Όλα τα παραπάνω θα γίνουν με το λογισμικό που αναφέρθηκε στο τέλος του δεύτερου κεφαλαίου.</w:t>
       </w:r>
     </w:p>
     <w:p>
@@ -13601,42 +13617,56 @@
         <w:ind w:left="567" w:hanging="567"/>
       </w:pPr>
       <w:r>
-        <w:fldChar w:fldCharType="begin"/>
-      </w:r>
-      <w:r>
-        <w:instrText>MACROBUTTON AcceptAllChangesInDoc [Πατήστε και γράψτε την επικεφαλίδα]</w:instrText>
-      </w:r>
-      <w:r>
-        <w:fldChar w:fldCharType="separate"/>
-      </w:r>
-      <w:r>
-        <w:t>[Πατήστε και γράψτε την επικεφαλίδα]</w:t>
-      </w:r>
-      <w:bookmarkStart w:id="20" w:name="_Toc531123497"/>
-      <w:r>
-        <w:fldChar w:fldCharType="end"/>
-      </w:r>
-      <w:bookmarkEnd w:id="20"/>
-    </w:p>
-    <w:p>
-      <w:pPr>
-        <w:pStyle w:val="BodyText"/>
-      </w:pPr>
-      <w:r>
-        <w:fldChar w:fldCharType="begin"/>
-      </w:r>
-      <w:r>
-        <w:instrText>MACROBUTTON AcceptAllChangesShown [Πατήστε και γράψτε το κείμενο σας]</w:instrText>
-      </w:r>
-      <w:r>
-        <w:fldChar w:fldCharType="separate"/>
-      </w:r>
-      <w:r>
-        <w:t>[Πατήστε και γράψτε το κείμενο σας]</w:t>
-      </w:r>
-      <w:r>
-        <w:fldChar w:fldCharType="end"/>
-      </w:r>
+        <w:t>Εφαρμογή της πτυχιακής εργασίας</w:t>
+      </w:r>
+    </w:p>
+    <w:p>
+      <w:pPr>
+        <w:pStyle w:val="BodyText"/>
+      </w:pPr>
+      <w:r>
+        <w:t>Όπως αναφέρθηκε η συγκεκριμένη πτυχιακή</w:t>
+      </w:r>
+      <w:r>
+        <w:t xml:space="preserve"> αφόρα την υλοποίηση και τον προγραμματισμό ενός συστήματος που αποτελείται από έναν ενσωματωμένο σύστημα που λαμβάνει αναλογικές μετρήσεις , τις μετατρέπει σε ψηφιακό σήμα και τις στέλνει σε ένα λογισμικό για επεξεργασία.</w:t>
+      </w:r>
+      <w:r>
+        <w:t xml:space="preserve"> </w:t>
+      </w:r>
+      <w:r>
+        <w:t xml:space="preserve"> Το συγκεκριμένο σύστημα αποτελείται από δύο βασικά επίπεδα/υποσυστήματα. Το πρώτο επίπεδο αποτελείται από το ενσωματωμένο σύστημα που λαμβάνει και αποστέλλει</w:t>
+      </w:r>
+      <w:r>
+        <w:t xml:space="preserve"> το σήμα </w:t>
+      </w:r>
+      <w:r>
+        <w:t xml:space="preserve">μέσω ενός </w:t>
+      </w:r>
+      <w:r>
+        <w:rPr>
+          <w:lang w:val="en-US"/>
+        </w:rPr>
+        <w:t>FT</w:t>
+      </w:r>
+      <w:r>
+        <w:t xml:space="preserve">232 </w:t>
+      </w:r>
+      <w:r>
+        <w:t>στον υπολογιστή , σε αυτό το σημείο αναλαμβάνει το δεύτερο υποσύστημα που αποτελείται από το λογισμικό που λαμβάνει το σήμα και προσφέρει διαφόρων ειδών επεξεργασίες στο συγκεκριμένο σήμα.</w:t>
+      </w:r>
+    </w:p>
+    <w:p>
+      <w:pPr>
+        <w:pStyle w:val="BodyText"/>
+      </w:pPr>
+      <w:r>
+        <w:t>Το επίκεντρο της εργασίας είναι η μέτρηση της θερμοκρασίας. Αυτό όμως δεν σημαίνει ότι μπορεί να περιοριστεί μόνο σε αυτό. Με άλλους αισθητήρες</w:t>
+      </w:r>
+      <w:r>
+        <w:t xml:space="preserve"> μπορούν να μετρηθούν το ποσό του φωτός , αποστάσεις , γυροσκοπικές συντεταγμένες , πίεση και πολλά άλλα φυσικά μεγέθη. </w:t>
+      </w:r>
+      <w:bookmarkStart w:id="19" w:name="_GoBack"/>
+      <w:bookmarkEnd w:id="19"/>
     </w:p>
     <w:p>
       <w:pPr>
@@ -13646,11 +13676,11 @@
           <w:numId w:val="4"/>
         </w:numPr>
       </w:pPr>
-      <w:bookmarkStart w:id="21" w:name="_Toc531123498"/>
+      <w:bookmarkStart w:id="20" w:name="_Toc531123498"/>
       <w:r>
         <w:t>Συμπεράσματα</w:t>
       </w:r>
-      <w:bookmarkEnd w:id="21"/>
+      <w:bookmarkEnd w:id="20"/>
     </w:p>
     <w:p>
       <w:pPr>
@@ -13698,8 +13728,8 @@
         <w:pStyle w:val="ChapterTitle"/>
         <w:spacing w:line="360" w:lineRule="auto"/>
       </w:pPr>
-      <w:bookmarkStart w:id="22" w:name="__RefHeading___Toc254781260"/>
-      <w:bookmarkEnd w:id="22"/>
+      <w:bookmarkStart w:id="21" w:name="__RefHeading___Toc254781260"/>
+      <w:bookmarkEnd w:id="21"/>
       <w:r>
         <w:t>ΣΥΜΠΕΡΑΣΜΑΤΑ ΚΑΙ ΜΕΛΛΟΝΤΙΚΗ ΕΡΓΑΣΙΑ</w:t>
       </w:r>
@@ -13712,11 +13742,11 @@
           <w:numId w:val="4"/>
         </w:numPr>
       </w:pPr>
-      <w:bookmarkStart w:id="23" w:name="_Toc531123499"/>
+      <w:bookmarkStart w:id="22" w:name="_Toc531123499"/>
       <w:r>
         <w:t>Εισαγωγή</w:t>
       </w:r>
-      <w:bookmarkEnd w:id="23"/>
+      <w:bookmarkEnd w:id="22"/>
     </w:p>
     <w:p>
       <w:pPr>
@@ -13762,51 +13792,51 @@
       <w:r>
         <w:t>[Πατήστε και γράψτε την επικεφαλίδα]</w:t>
       </w:r>
-      <w:bookmarkStart w:id="24" w:name="_Toc531123500"/>
+      <w:bookmarkStart w:id="23" w:name="_Toc531123500"/>
       <w:r>
         <w:fldChar w:fldCharType="end"/>
       </w:r>
+      <w:bookmarkEnd w:id="23"/>
+    </w:p>
+    <w:p>
+      <w:pPr>
+        <w:pStyle w:val="BodyText"/>
+      </w:pPr>
+      <w:r>
+        <w:fldChar w:fldCharType="begin"/>
+      </w:r>
+      <w:r>
+        <w:instrText>MACROBUTTON AcceptAllChangesShown [Πατήστε και γράψτε το κείμενο σας]</w:instrText>
+      </w:r>
+      <w:r>
+        <w:fldChar w:fldCharType="separate"/>
+      </w:r>
+      <w:r>
+        <w:t>[Πατήστε και γράψτε το κείμενο σας]</w:t>
+      </w:r>
+      <w:r>
+        <w:fldChar w:fldCharType="end"/>
+      </w:r>
+    </w:p>
+    <w:p>
+      <w:pPr>
+        <w:pStyle w:val="ChapterSubtitle"/>
+      </w:pPr>
+    </w:p>
+    <w:p>
+      <w:pPr>
+        <w:pStyle w:val="BodyText"/>
+      </w:pPr>
+    </w:p>
+    <w:p>
+      <w:pPr>
+        <w:pStyle w:val="SectionLabel"/>
+        <w:rPr>
+          <w:caps w:val="0"/>
+        </w:rPr>
+      </w:pPr>
+      <w:bookmarkStart w:id="24" w:name="__RefHeading___Toc254781261"/>
       <w:bookmarkEnd w:id="24"/>
-    </w:p>
-    <w:p>
-      <w:pPr>
-        <w:pStyle w:val="BodyText"/>
-      </w:pPr>
-      <w:r>
-        <w:fldChar w:fldCharType="begin"/>
-      </w:r>
-      <w:r>
-        <w:instrText>MACROBUTTON AcceptAllChangesShown [Πατήστε και γράψτε το κείμενο σας]</w:instrText>
-      </w:r>
-      <w:r>
-        <w:fldChar w:fldCharType="separate"/>
-      </w:r>
-      <w:r>
-        <w:t>[Πατήστε και γράψτε το κείμενο σας]</w:t>
-      </w:r>
-      <w:r>
-        <w:fldChar w:fldCharType="end"/>
-      </w:r>
-    </w:p>
-    <w:p>
-      <w:pPr>
-        <w:pStyle w:val="ChapterSubtitle"/>
-      </w:pPr>
-    </w:p>
-    <w:p>
-      <w:pPr>
-        <w:pStyle w:val="BodyText"/>
-      </w:pPr>
-    </w:p>
-    <w:p>
-      <w:pPr>
-        <w:pStyle w:val="SectionLabel"/>
-        <w:rPr>
-          <w:caps w:val="0"/>
-        </w:rPr>
-      </w:pPr>
-      <w:bookmarkStart w:id="25" w:name="__RefHeading___Toc254781261"/>
-      <w:bookmarkEnd w:id="25"/>
       <w:r>
         <w:rPr>
           <w:caps w:val="0"/>
@@ -14356,10 +14386,10 @@
       <w:pPr>
         <w:pStyle w:val="SectionLabel"/>
       </w:pPr>
-      <w:bookmarkStart w:id="26" w:name="__RefHeading___Toc254781262"/>
-      <w:bookmarkStart w:id="27" w:name="_PictureBullets"/>
+      <w:bookmarkStart w:id="25" w:name="__RefHeading___Toc254781262"/>
+      <w:bookmarkStart w:id="26" w:name="_PictureBullets"/>
+      <w:bookmarkEnd w:id="25"/>
       <w:bookmarkEnd w:id="26"/>
-      <w:bookmarkEnd w:id="27"/>
       <w:r>
         <w:rPr>
           <w:caps w:val="0"/>
@@ -14524,7 +14554,7 @@
           <w:rPr>
             <w:noProof/>
           </w:rPr>
-          <w:t>34</w:t>
+          <w:t>36</w:t>
         </w:r>
         <w:r>
           <w:rPr>
@@ -19577,7 +19607,7 @@
 </file>
 
 <file path=customXml/itemProps1.xml><?xml version="1.0" encoding="utf-8"?>
-<ds:datastoreItem xmlns:ds="http://schemas.openxmlformats.org/officeDocument/2006/customXml" ds:itemID="{5E4936C7-4900-4C86-8AF7-AE1922F40E28}">
+<ds:datastoreItem xmlns:ds="http://schemas.openxmlformats.org/officeDocument/2006/customXml" ds:itemID="{3DA7B77D-AE79-4D3C-9044-12F78C689D4F}">
   <ds:schemaRefs>
     <ds:schemaRef ds:uri="http://schemas.openxmlformats.org/officeDocument/2006/bibliography"/>
   </ds:schemaRefs>

</xml_diff>

<commit_message>
Changes to be committed: 	modified:   Document/ptyxiaki ergasia.docx
</commit_message>
<xml_diff>
--- a/Document/ptyxiaki ergasia.docx
+++ b/Document/ptyxiaki ergasia.docx
@@ -13660,6 +13660,107 @@
         <w:pStyle w:val="BodyText"/>
       </w:pPr>
       <w:r>
+        <w:rPr>
+          <w:noProof/>
+        </w:rPr>
+        <w:pict w14:anchorId="6767B759">
+          <v:shape id="_x0000_s1051" type="#_x0000_t202" style="position:absolute;left:0;text-align:left;margin-left:76.8pt;margin-top:327.15pt;width:214.35pt;height:18.2pt;z-index:251680256;mso-position-horizontal-relative:text;mso-position-vertical-relative:text" stroked="f">
+            <v:textbox inset="0,0,0,0">
+              <w:txbxContent>
+                <w:p>
+                  <w:pPr>
+                    <w:pStyle w:val="BodyTextKeep"/>
+                    <w:rPr>
+                      <w:noProof/>
+                    </w:rPr>
+                  </w:pPr>
+                  <w:r>
+                    <w:t xml:space="preserve">Εικόνα </w:t>
+                  </w:r>
+                  <w:r>
+                    <w:fldChar w:fldCharType="begin"/>
+                  </w:r>
+                  <w:r>
+                    <w:instrText xml:space="preserve"> SEQ Εικόνα \* ARABIC </w:instrText>
+                  </w:r>
+                  <w:r>
+                    <w:fldChar w:fldCharType="separate"/>
+                  </w:r>
+                  <w:r>
+                    <w:rPr>
+                      <w:noProof/>
+                    </w:rPr>
+                    <w:t>20</w:t>
+                  </w:r>
+                  <w:r>
+                    <w:fldChar w:fldCharType="end"/>
+                  </w:r>
+                  <w:r>
+                    <w:t xml:space="preserve"> Τα επίπεδα του συστήματος</w:t>
+                  </w:r>
+                </w:p>
+              </w:txbxContent>
+            </v:textbox>
+            <w10:wrap type="topAndBottom"/>
+          </v:shape>
+        </w:pict>
+      </w:r>
+      <w:r>
+        <w:rPr>
+          <w:noProof/>
+          <w:lang w:eastAsia="el-GR"/>
+        </w:rPr>
+        <w:drawing>
+          <wp:anchor distT="0" distB="0" distL="114300" distR="114300" simplePos="0" relativeHeight="251678208" behindDoc="0" locked="0" layoutInCell="1" allowOverlap="1" wp14:anchorId="686F442E" wp14:editId="51D2DA93">
+            <wp:simplePos x="0" y="0"/>
+            <wp:positionH relativeFrom="column">
+              <wp:posOffset>975815</wp:posOffset>
+            </wp:positionH>
+            <wp:positionV relativeFrom="paragraph">
+              <wp:posOffset>1256646</wp:posOffset>
+            </wp:positionV>
+            <wp:extent cx="2722728" cy="2841652"/>
+            <wp:effectExtent l="0" t="0" r="0" b="0"/>
+            <wp:wrapTopAndBottom/>
+            <wp:docPr id="21" name="Picture 21"/>
+            <wp:cNvGraphicFramePr>
+              <a:graphicFrameLocks xmlns:a="http://schemas.openxmlformats.org/drawingml/2006/main" noChangeAspect="1"/>
+            </wp:cNvGraphicFramePr>
+            <a:graphic xmlns:a="http://schemas.openxmlformats.org/drawingml/2006/main">
+              <a:graphicData uri="http://schemas.openxmlformats.org/drawingml/2006/picture">
+                <pic:pic xmlns:pic="http://schemas.openxmlformats.org/drawingml/2006/picture">
+                  <pic:nvPicPr>
+                    <pic:cNvPr id="21" name="system_levels.png"/>
+                    <pic:cNvPicPr/>
+                  </pic:nvPicPr>
+                  <pic:blipFill>
+                    <a:blip r:embed="rId32">
+                      <a:extLst>
+                        <a:ext uri="{28A0092B-C50C-407E-A947-70E740481C1C}">
+                          <a14:useLocalDpi xmlns:a14="http://schemas.microsoft.com/office/drawing/2010/main" val="0"/>
+                        </a:ext>
+                      </a:extLst>
+                    </a:blip>
+                    <a:stretch>
+                      <a:fillRect/>
+                    </a:stretch>
+                  </pic:blipFill>
+                  <pic:spPr>
+                    <a:xfrm>
+                      <a:off x="0" y="0"/>
+                      <a:ext cx="2722728" cy="2841652"/>
+                    </a:xfrm>
+                    <a:prstGeom prst="rect">
+                      <a:avLst/>
+                    </a:prstGeom>
+                  </pic:spPr>
+                </pic:pic>
+              </a:graphicData>
+            </a:graphic>
+          </wp:anchor>
+        </w:drawing>
+      </w:r>
+      <w:r>
         <w:t>Το επίκεντρο της εργασίας είναι η μέτρηση της θερμοκρασίας. Αυτό όμως δεν σημαίνει ότι μπορεί να περιοριστεί μόνο σε αυτό. Με άλλους αισθητήρες</w:t>
       </w:r>
       <w:r>
@@ -13667,6 +13768,11 @@
       </w:r>
       <w:bookmarkStart w:id="19" w:name="_GoBack"/>
       <w:bookmarkEnd w:id="19"/>
+    </w:p>
+    <w:p>
+      <w:pPr>
+        <w:pStyle w:val="BodyText"/>
+      </w:pPr>
     </w:p>
     <w:p>
       <w:pPr>
@@ -14398,10 +14504,10 @@
       </w:r>
     </w:p>
     <w:sectPr>
-      <w:headerReference w:type="default" r:id="rId32"/>
-      <w:footerReference w:type="default" r:id="rId33"/>
-      <w:headerReference w:type="first" r:id="rId34"/>
-      <w:footerReference w:type="first" r:id="rId35"/>
+      <w:headerReference w:type="default" r:id="rId33"/>
+      <w:footerReference w:type="default" r:id="rId34"/>
+      <w:headerReference w:type="first" r:id="rId35"/>
+      <w:footerReference w:type="first" r:id="rId36"/>
       <w:pgSz w:w="11906" w:h="16838"/>
       <w:pgMar w:top="2160" w:right="2268" w:bottom="2160" w:left="2268" w:header="1440" w:footer="1440" w:gutter="0"/>
       <w:cols w:space="720"/>
@@ -19607,7 +19713,7 @@
 </file>
 
 <file path=customXml/itemProps1.xml><?xml version="1.0" encoding="utf-8"?>
-<ds:datastoreItem xmlns:ds="http://schemas.openxmlformats.org/officeDocument/2006/customXml" ds:itemID="{3DA7B77D-AE79-4D3C-9044-12F78C689D4F}">
+<ds:datastoreItem xmlns:ds="http://schemas.openxmlformats.org/officeDocument/2006/customXml" ds:itemID="{735DA091-2C2E-4870-A08E-60F21E9BBD44}">
   <ds:schemaRefs>
     <ds:schemaRef ds:uri="http://schemas.openxmlformats.org/officeDocument/2006/bibliography"/>
   </ds:schemaRefs>

</xml_diff>

<commit_message>
new file:   Document/atmega16a.jpg 	new file:   Document/megaman systems.pdn 	new file:   Document/msystems.jpg 	modified:   Document/ptyxiaki ergasia.docx 	modified:   Document/sources.txt
</commit_message>
<xml_diff>
--- a/Document/ptyxiaki ergasia.docx
+++ b/Document/ptyxiaki ergasia.docx
@@ -19,7 +19,7 @@
           <w:lang w:eastAsia="el-GR"/>
         </w:rPr>
         <w:drawing>
-          <wp:anchor distT="0" distB="0" distL="114935" distR="114935" simplePos="0" relativeHeight="251638272" behindDoc="0" locked="0" layoutInCell="1" allowOverlap="1" wp14:anchorId="632C1592" wp14:editId="2A781CF9">
+          <wp:anchor distT="0" distB="0" distL="114935" distR="114935" simplePos="0" relativeHeight="251636224" behindDoc="0" locked="0" layoutInCell="1" allowOverlap="1" wp14:anchorId="632C1592" wp14:editId="5E3F8BEB">
             <wp:simplePos x="0" y="0"/>
             <wp:positionH relativeFrom="column">
               <wp:posOffset>-76835</wp:posOffset>
@@ -2166,6 +2166,16 @@
             <w:szCs w:val="28"/>
           </w:rPr>
           <w:instrText xml:space="preserve"> PAGEREF _Toc531123497 \h </w:instrText>
+        </w:r>
+        <w:r>
+          <w:rPr>
+            <w:rFonts w:ascii="Times New Roman" w:hAnsi="Times New Roman" w:cs="Times New Roman"/>
+            <w:b w:val="0"/>
+            <w:noProof/>
+            <w:webHidden/>
+            <w:sz w:val="28"/>
+            <w:szCs w:val="28"/>
+          </w:rPr>
         </w:r>
         <w:r>
           <w:rPr>
@@ -3107,7 +3117,7 @@
           <w:lang w:eastAsia="el-GR"/>
         </w:rPr>
         <w:drawing>
-          <wp:anchor distT="0" distB="0" distL="114300" distR="114300" simplePos="0" relativeHeight="251642368" behindDoc="1" locked="0" layoutInCell="1" allowOverlap="1" wp14:anchorId="50757297" wp14:editId="5CFC4D3A">
+          <wp:anchor distT="0" distB="0" distL="114300" distR="114300" simplePos="0" relativeHeight="251640320" behindDoc="1" locked="0" layoutInCell="1" allowOverlap="1" wp14:anchorId="50757297" wp14:editId="46E79B26">
             <wp:simplePos x="0" y="0"/>
             <wp:positionH relativeFrom="column">
               <wp:posOffset>1140052</wp:posOffset>
@@ -3440,7 +3450,7 @@
           <w:lang w:eastAsia="el-GR"/>
         </w:rPr>
         <w:drawing>
-          <wp:anchor distT="0" distB="0" distL="114300" distR="114300" simplePos="0" relativeHeight="251644416" behindDoc="0" locked="0" layoutInCell="1" allowOverlap="1" wp14:anchorId="31300EEB" wp14:editId="562BA2EE">
+          <wp:anchor distT="0" distB="0" distL="114300" distR="114300" simplePos="0" relativeHeight="251641344" behindDoc="0" locked="0" layoutInCell="1" allowOverlap="1" wp14:anchorId="31300EEB" wp14:editId="3E37E668">
             <wp:simplePos x="0" y="0"/>
             <wp:positionH relativeFrom="column">
               <wp:posOffset>422551</wp:posOffset>
@@ -3758,7 +3768,7 @@
           <w:lang w:eastAsia="el-GR"/>
         </w:rPr>
         <w:drawing>
-          <wp:anchor distT="0" distB="0" distL="114300" distR="114300" simplePos="0" relativeHeight="251645440" behindDoc="0" locked="0" layoutInCell="1" allowOverlap="1" wp14:anchorId="0292E8D0" wp14:editId="63165DC6">
+          <wp:anchor distT="0" distB="0" distL="114300" distR="114300" simplePos="0" relativeHeight="251642368" behindDoc="0" locked="0" layoutInCell="1" allowOverlap="1" wp14:anchorId="0292E8D0" wp14:editId="018F0950">
             <wp:simplePos x="0" y="0"/>
             <wp:positionH relativeFrom="column">
               <wp:posOffset>646981</wp:posOffset>
@@ -4100,13 +4110,13 @@
           <w:lang w:eastAsia="el-GR"/>
         </w:rPr>
         <w:drawing>
-          <wp:anchor distT="0" distB="0" distL="114300" distR="114300" simplePos="0" relativeHeight="251643392" behindDoc="0" locked="0" layoutInCell="1" allowOverlap="1" wp14:anchorId="2C63A2AF" wp14:editId="6C18628C">
+          <wp:anchor distT="0" distB="0" distL="114300" distR="114300" simplePos="0" relativeHeight="251654144" behindDoc="0" locked="0" layoutInCell="1" allowOverlap="1" wp14:anchorId="2C63A2AF" wp14:editId="6764FA42">
             <wp:simplePos x="0" y="0"/>
-            <wp:positionH relativeFrom="column">
-              <wp:posOffset>1182143</wp:posOffset>
+            <wp:positionH relativeFrom="margin">
+              <wp:posOffset>1069975</wp:posOffset>
             </wp:positionH>
             <wp:positionV relativeFrom="paragraph">
-              <wp:posOffset>2130449</wp:posOffset>
+              <wp:posOffset>2349500</wp:posOffset>
             </wp:positionV>
             <wp:extent cx="2539365" cy="1906270"/>
             <wp:effectExtent l="0" t="0" r="0" b="0"/>
@@ -4160,8 +4170,8 @@
           <w:noProof/>
         </w:rPr>
         <w:pict w14:anchorId="212C72A9">
-          <v:shape id="_x0000_s1028" type="#_x0000_t202" style="position:absolute;left:0;text-align:left;margin-left:67.35pt;margin-top:326.25pt;width:287.95pt;height:53.4pt;z-index:251660800;mso-position-horizontal-relative:text;mso-position-vertical-relative:text" stroked="f">
-            <v:textbox style="mso-next-textbox:#_x0000_s1028;mso-fit-shape-to-text:t" inset="0,0,0,0">
+          <v:shape id="_x0000_s1028" type="#_x0000_t202" style="position:absolute;left:0;text-align:left;margin-left:15.25pt;margin-top:343.65pt;width:338.2pt;height:28.95pt;z-index:251660800;mso-position-horizontal-relative:margin;mso-position-vertical-relative:text" stroked="f">
+            <v:textbox style="mso-next-textbox:#_x0000_s1028" inset="0,0,0,0">
               <w:txbxContent>
                 <w:p>
                   <w:pPr>
@@ -4248,7 +4258,7 @@
                 </w:p>
               </w:txbxContent>
             </v:textbox>
-            <w10:wrap type="topAndBottom"/>
+            <w10:wrap type="topAndBottom" anchorx="margin"/>
           </v:shape>
         </w:pict>
       </w:r>
@@ -4620,7 +4630,7 @@
           <w:noProof/>
         </w:rPr>
         <w:pict w14:anchorId="1760FBD1">
-          <v:shape id="_x0000_s1030" type="#_x0000_t202" style="position:absolute;left:0;text-align:left;margin-left:80.15pt;margin-top:267.7pt;width:207.5pt;height:25.5pt;z-index:251662848;mso-position-horizontal-relative:text;mso-position-vertical-relative:text" stroked="f">
+          <v:shape id="_x0000_s1030" type="#_x0000_t202" style="position:absolute;left:0;text-align:left;margin-left:0;margin-top:267.7pt;width:207.5pt;height:25.5pt;z-index:251662848;mso-position-horizontal:center;mso-position-horizontal-relative:margin;mso-position-vertical-relative:text" stroked="f">
             <v:textbox style="mso-next-textbox:#_x0000_s1030;mso-fit-shape-to-text:t" inset="0,0,0,0">
               <w:txbxContent>
                 <w:p>
@@ -4685,7 +4695,7 @@
                 </w:p>
               </w:txbxContent>
             </v:textbox>
-            <w10:wrap type="topAndBottom"/>
+            <w10:wrap type="topAndBottom" anchorx="margin"/>
           </v:shape>
         </w:pict>
       </w:r>
@@ -4695,10 +4705,10 @@
           <w:lang w:eastAsia="el-GR"/>
         </w:rPr>
         <w:drawing>
-          <wp:anchor distT="0" distB="0" distL="114300" distR="114300" simplePos="0" relativeHeight="251646464" behindDoc="0" locked="0" layoutInCell="1" allowOverlap="1" wp14:anchorId="428CCD80" wp14:editId="7E898B18">
+          <wp:anchor distT="0" distB="0" distL="114300" distR="114300" simplePos="0" relativeHeight="251643392" behindDoc="0" locked="0" layoutInCell="1" allowOverlap="1" wp14:anchorId="428CCD80" wp14:editId="27E198A9">
             <wp:simplePos x="0" y="0"/>
-            <wp:positionH relativeFrom="column">
-              <wp:posOffset>138394</wp:posOffset>
+            <wp:positionH relativeFrom="margin">
+              <wp:align>center</wp:align>
             </wp:positionH>
             <wp:positionV relativeFrom="paragraph">
               <wp:posOffset>1491135</wp:posOffset>
@@ -5438,7 +5448,7 @@
           <w:noProof/>
         </w:rPr>
         <w:pict w14:anchorId="5FB3CFAA">
-          <v:shape id="_x0000_s1031" type="#_x0000_t202" style="position:absolute;left:0;text-align:left;margin-left:44.8pt;margin-top:215.6pt;width:278.6pt;height:32.7pt;z-index:251663872;mso-position-horizontal-relative:text;mso-position-vertical-relative:text" stroked="f">
+          <v:shape id="_x0000_s1031" type="#_x0000_t202" style="position:absolute;left:0;text-align:left;margin-left:0;margin-top:215.6pt;width:278.6pt;height:32.7pt;z-index:251663872;mso-position-horizontal:center;mso-position-horizontal-relative:margin;mso-position-vertical-relative:text" stroked="f">
             <v:textbox style="mso-next-textbox:#_x0000_s1031;mso-fit-shape-to-text:t" inset="0,0,0,0">
               <w:txbxContent>
                 <w:p>
@@ -5509,7 +5519,7 @@
                 </w:p>
               </w:txbxContent>
             </v:textbox>
-            <w10:wrap type="topAndBottom"/>
+            <w10:wrap type="topAndBottom" anchorx="margin"/>
           </v:shape>
         </w:pict>
       </w:r>
@@ -5519,10 +5529,10 @@
           <w:lang w:eastAsia="el-GR"/>
         </w:rPr>
         <w:drawing>
-          <wp:anchor distT="0" distB="0" distL="114300" distR="114300" simplePos="0" relativeHeight="251647488" behindDoc="0" locked="0" layoutInCell="1" allowOverlap="1" wp14:anchorId="3B56BB2B" wp14:editId="7DAA09D5">
+          <wp:anchor distT="0" distB="0" distL="114300" distR="114300" simplePos="0" relativeHeight="251644416" behindDoc="0" locked="0" layoutInCell="1" allowOverlap="1" wp14:anchorId="3B56BB2B" wp14:editId="14AA52CE">
             <wp:simplePos x="0" y="0"/>
-            <wp:positionH relativeFrom="column">
-              <wp:posOffset>398839</wp:posOffset>
+            <wp:positionH relativeFrom="margin">
+              <wp:align>center</wp:align>
             </wp:positionH>
             <wp:positionV relativeFrom="paragraph">
               <wp:posOffset>-741119</wp:posOffset>
@@ -5584,7 +5594,13 @@
         <w:t xml:space="preserve"> </w:t>
       </w:r>
       <w:r>
-        <w:t>χωρισμένα σε 4 βασικές τράπεζες ονοματισμένες Α,Β,</w:t>
+        <w:t xml:space="preserve">χωρισμένα σε 4 βασικές </w:t>
+      </w:r>
+      <w:r>
+        <w:t>θύρες</w:t>
+      </w:r>
+      <w:r>
+        <w:t xml:space="preserve"> ονοματισμένες Α,Β,</w:t>
       </w:r>
       <w:r>
         <w:rPr>
@@ -5602,7 +5618,13 @@
         <w:t>D</w:t>
       </w:r>
       <w:r>
-        <w:t xml:space="preserve">. Από τις τέσσερις τράπεζες αυτή που χρήζει ιδιαίτερης προσοχής είναι η </w:t>
+        <w:t xml:space="preserve">. Από τις τέσσερις </w:t>
+      </w:r>
+      <w:r>
+        <w:t>θύρες</w:t>
+      </w:r>
+      <w:r>
+        <w:t xml:space="preserve"> αυτή που χρήζει ιδιαίτερης προσοχής είναι η </w:t>
       </w:r>
       <w:r>
         <w:rPr>
@@ -5614,7 +5636,13 @@
         <w:t xml:space="preserve">. </w:t>
       </w:r>
       <w:r>
-        <w:t xml:space="preserve">Στην συγκεκριμένη τράπεζα του μικροελεγκτή είναι υλοποιημένο το </w:t>
+        <w:t xml:space="preserve">Στην συγκεκριμένη </w:t>
+      </w:r>
+      <w:r>
+        <w:t>θύρα</w:t>
+      </w:r>
+      <w:r>
+        <w:t xml:space="preserve"> του μικροελεγκτή είναι υλοποιημένο το </w:t>
       </w:r>
       <w:r>
         <w:rPr>
@@ -5638,7 +5666,13 @@
         <w:t xml:space="preserve"> </w:t>
       </w:r>
       <w:r>
-        <w:t xml:space="preserve">33-40 αφορούν την τράπεζα </w:t>
+        <w:t xml:space="preserve">33-40 αφορούν την </w:t>
+      </w:r>
+      <w:r>
+        <w:t>θύρα</w:t>
+      </w:r>
+      <w:r>
+        <w:t xml:space="preserve"> </w:t>
       </w:r>
       <w:r>
         <w:rPr>
@@ -5673,7 +5707,13 @@
         <w:t xml:space="preserve"> </w:t>
       </w:r>
       <w:r>
-        <w:t xml:space="preserve">του μικροελεγκτή καθώς και η τράπεζα Α με τα </w:t>
+        <w:t xml:space="preserve">του μικροελεγκτή καθώς και η </w:t>
+      </w:r>
+      <w:r>
+        <w:t>θύρα</w:t>
+      </w:r>
+      <w:r>
+        <w:t xml:space="preserve"> Α με τα </w:t>
       </w:r>
       <w:r>
         <w:rPr>
@@ -5703,7 +5743,7 @@
           <w:lang w:eastAsia="el-GR"/>
         </w:rPr>
         <w:drawing>
-          <wp:anchor distT="0" distB="0" distL="114300" distR="114300" simplePos="0" relativeHeight="251649536" behindDoc="0" locked="0" layoutInCell="1" allowOverlap="1" wp14:anchorId="33BB4916" wp14:editId="7F4822CA">
+          <wp:anchor distT="0" distB="0" distL="114300" distR="114300" simplePos="0" relativeHeight="251646464" behindDoc="0" locked="0" layoutInCell="1" allowOverlap="1" wp14:anchorId="33BB4916" wp14:editId="65376048">
             <wp:simplePos x="0" y="0"/>
             <wp:positionH relativeFrom="column">
               <wp:posOffset>826770</wp:posOffset>
@@ -6066,7 +6106,7 @@
           <w:lang w:eastAsia="el-GR"/>
         </w:rPr>
         <w:drawing>
-          <wp:anchor distT="0" distB="0" distL="114300" distR="114300" simplePos="0" relativeHeight="251639296" behindDoc="0" locked="0" layoutInCell="1" allowOverlap="1" wp14:anchorId="03229306" wp14:editId="0D6BADAD">
+          <wp:anchor distT="0" distB="0" distL="114300" distR="114300" simplePos="0" relativeHeight="251637248" behindDoc="0" locked="0" layoutInCell="1" allowOverlap="1" wp14:anchorId="03229306" wp14:editId="187593E2">
             <wp:simplePos x="0" y="0"/>
             <wp:positionH relativeFrom="column">
               <wp:posOffset>1181819</wp:posOffset>
@@ -6244,7 +6284,7 @@
           <w:lang w:eastAsia="el-GR"/>
         </w:rPr>
         <w:drawing>
-          <wp:anchor distT="0" distB="0" distL="114300" distR="114300" simplePos="0" relativeHeight="251640320" behindDoc="0" locked="0" layoutInCell="1" allowOverlap="1" wp14:anchorId="3A24E961" wp14:editId="76F276EC">
+          <wp:anchor distT="0" distB="0" distL="114300" distR="114300" simplePos="0" relativeHeight="251638272" behindDoc="0" locked="0" layoutInCell="1" allowOverlap="1" wp14:anchorId="3A24E961" wp14:editId="71B703E4">
             <wp:simplePos x="0" y="0"/>
             <wp:positionH relativeFrom="column">
               <wp:posOffset>1147685</wp:posOffset>
@@ -6327,7 +6367,13 @@
         <w:t xml:space="preserve"> </w:t>
       </w:r>
       <w:r>
-        <w:t xml:space="preserve">θα συνδεθεί στην πηγή ρεύματος, το δεύτερό , που είναι και η έξοδος της τάσης, στην τράπεζα Α του μικροελεγκτή  σε </w:t>
+        <w:t xml:space="preserve">θα συνδεθεί στην πηγή ρεύματος, το δεύτερό , που είναι και η έξοδος της τάσης, στην </w:t>
+      </w:r>
+      <w:r>
+        <w:t>θύρα</w:t>
+      </w:r>
+      <w:r>
+        <w:t xml:space="preserve"> Α του μικροελεγκτή  σε </w:t>
       </w:r>
       <w:r>
         <w:rPr>
@@ -6692,7 +6738,7 @@
           <w:lang w:eastAsia="el-GR"/>
         </w:rPr>
         <w:drawing>
-          <wp:anchor distT="0" distB="0" distL="114300" distR="114300" simplePos="0" relativeHeight="251641344" behindDoc="0" locked="0" layoutInCell="1" allowOverlap="1" wp14:anchorId="66EA1FE3" wp14:editId="4EC93AF6">
+          <wp:anchor distT="0" distB="0" distL="114300" distR="114300" simplePos="0" relativeHeight="251639296" behindDoc="0" locked="0" layoutInCell="1" allowOverlap="1" wp14:anchorId="66EA1FE3" wp14:editId="151D23EA">
             <wp:simplePos x="0" y="0"/>
             <wp:positionH relativeFrom="column">
               <wp:posOffset>724619</wp:posOffset>
@@ -7408,7 +7454,7 @@
           <w:lang w:eastAsia="el-GR"/>
         </w:rPr>
         <w:drawing>
-          <wp:anchor distT="0" distB="0" distL="114300" distR="114300" simplePos="0" relativeHeight="251648512" behindDoc="0" locked="0" layoutInCell="1" allowOverlap="1" wp14:anchorId="632AB0B7" wp14:editId="18E7D9B1">
+          <wp:anchor distT="0" distB="0" distL="114300" distR="114300" simplePos="0" relativeHeight="251645440" behindDoc="0" locked="0" layoutInCell="1" allowOverlap="1" wp14:anchorId="632AB0B7" wp14:editId="19F772A5">
             <wp:simplePos x="0" y="0"/>
             <wp:positionH relativeFrom="column">
               <wp:posOffset>-200300</wp:posOffset>
@@ -7664,7 +7710,7 @@
           <w:lang w:eastAsia="el-GR"/>
         </w:rPr>
         <w:drawing>
-          <wp:anchor distT="0" distB="0" distL="114300" distR="114300" simplePos="0" relativeHeight="251650560" behindDoc="0" locked="0" layoutInCell="1" allowOverlap="1" wp14:anchorId="11B1690C" wp14:editId="11972B7A">
+          <wp:anchor distT="0" distB="0" distL="114300" distR="114300" simplePos="0" relativeHeight="251647488" behindDoc="0" locked="0" layoutInCell="1" allowOverlap="1" wp14:anchorId="11B1690C" wp14:editId="44F5E4FB">
             <wp:simplePos x="0" y="0"/>
             <wp:positionH relativeFrom="column">
               <wp:posOffset>655608</wp:posOffset>
@@ -7935,7 +7981,7 @@
           <w:lang w:val="el-GR" w:eastAsia="el-GR"/>
         </w:rPr>
         <w:drawing>
-          <wp:anchor distT="0" distB="0" distL="114300" distR="114300" simplePos="0" relativeHeight="251652608" behindDoc="0" locked="0" layoutInCell="1" allowOverlap="1" wp14:anchorId="7EE380E7" wp14:editId="6F6BA86E">
+          <wp:anchor distT="0" distB="0" distL="114300" distR="114300" simplePos="0" relativeHeight="251649536" behindDoc="0" locked="0" layoutInCell="1" allowOverlap="1" wp14:anchorId="7EE380E7" wp14:editId="285E3E23">
             <wp:simplePos x="0" y="0"/>
             <wp:positionH relativeFrom="column">
               <wp:posOffset>792528</wp:posOffset>
@@ -8125,7 +8171,7 @@
           <w:lang w:eastAsia="el-GR"/>
         </w:rPr>
         <w:drawing>
-          <wp:anchor distT="0" distB="0" distL="114300" distR="114300" simplePos="0" relativeHeight="251653632" behindDoc="0" locked="0" layoutInCell="1" allowOverlap="1" wp14:anchorId="49B3FB3B" wp14:editId="10297E3F">
+          <wp:anchor distT="0" distB="0" distL="114300" distR="114300" simplePos="0" relativeHeight="251650560" behindDoc="0" locked="0" layoutInCell="1" allowOverlap="1" wp14:anchorId="49B3FB3B" wp14:editId="42828D19">
             <wp:simplePos x="0" y="0"/>
             <wp:positionH relativeFrom="column">
               <wp:posOffset>126593</wp:posOffset>
@@ -8437,7 +8483,7 @@
           <w:lang w:eastAsia="el-GR"/>
         </w:rPr>
         <w:drawing>
-          <wp:anchor distT="0" distB="0" distL="114300" distR="114300" simplePos="0" relativeHeight="251651584" behindDoc="0" locked="0" layoutInCell="1" allowOverlap="1" wp14:anchorId="1EBB57A1" wp14:editId="22DCFB26">
+          <wp:anchor distT="0" distB="0" distL="114300" distR="114300" simplePos="0" relativeHeight="251648512" behindDoc="0" locked="0" layoutInCell="1" allowOverlap="1" wp14:anchorId="1EBB57A1" wp14:editId="256BBD65">
             <wp:simplePos x="0" y="0"/>
             <wp:positionH relativeFrom="column">
               <wp:posOffset>-688897</wp:posOffset>
@@ -9102,7 +9148,7 @@
           <w:lang w:eastAsia="el-GR"/>
         </w:rPr>
         <w:drawing>
-          <wp:anchor distT="0" distB="0" distL="114300" distR="114300" simplePos="0" relativeHeight="251662336" behindDoc="0" locked="0" layoutInCell="1" allowOverlap="1" wp14:anchorId="7ABAFF2F" wp14:editId="129BA67E">
+          <wp:anchor distT="0" distB="0" distL="114300" distR="114300" simplePos="0" relativeHeight="251656704" behindDoc="0" locked="0" layoutInCell="1" allowOverlap="1" wp14:anchorId="7ABAFF2F" wp14:editId="314D7FD8">
             <wp:simplePos x="0" y="0"/>
             <wp:positionH relativeFrom="column">
               <wp:posOffset>-8587</wp:posOffset>
@@ -10322,7 +10368,7 @@
           <w:lang w:eastAsia="el-GR"/>
         </w:rPr>
         <w:drawing>
-          <wp:anchor distT="0" distB="0" distL="114300" distR="114300" simplePos="0" relativeHeight="251654144" behindDoc="0" locked="0" layoutInCell="1" allowOverlap="1" wp14:anchorId="5A91370A" wp14:editId="784EE066">
+          <wp:anchor distT="0" distB="0" distL="114300" distR="114300" simplePos="0" relativeHeight="251651584" behindDoc="0" locked="0" layoutInCell="1" allowOverlap="1" wp14:anchorId="5A91370A" wp14:editId="052E4522">
             <wp:simplePos x="0" y="0"/>
             <wp:positionH relativeFrom="column">
               <wp:posOffset>10795</wp:posOffset>
@@ -11267,7 +11313,7 @@
           <w:lang w:eastAsia="el-GR"/>
         </w:rPr>
         <w:drawing>
-          <wp:anchor distT="0" distB="0" distL="114300" distR="114300" simplePos="0" relativeHeight="251655680" behindDoc="0" locked="0" layoutInCell="1" allowOverlap="1" wp14:anchorId="5FCA4774" wp14:editId="0503A4D7">
+          <wp:anchor distT="0" distB="0" distL="114300" distR="114300" simplePos="0" relativeHeight="251652608" behindDoc="0" locked="0" layoutInCell="1" allowOverlap="1" wp14:anchorId="5FCA4774" wp14:editId="5B1EDDA6">
             <wp:simplePos x="0" y="0"/>
             <wp:positionH relativeFrom="column">
               <wp:posOffset>-8255</wp:posOffset>
@@ -11510,7 +11556,7 @@
           <w:lang w:eastAsia="el-GR"/>
         </w:rPr>
         <w:drawing>
-          <wp:anchor distT="0" distB="0" distL="114300" distR="114300" simplePos="0" relativeHeight="251660288" behindDoc="0" locked="0" layoutInCell="1" allowOverlap="1" wp14:anchorId="7BE9B989" wp14:editId="77D78247">
+          <wp:anchor distT="0" distB="0" distL="114300" distR="114300" simplePos="0" relativeHeight="251655680" behindDoc="0" locked="0" layoutInCell="1" allowOverlap="1" wp14:anchorId="7BE9B989" wp14:editId="4A2A2144">
             <wp:simplePos x="0" y="0"/>
             <wp:positionH relativeFrom="column">
               <wp:posOffset>-1905</wp:posOffset>
@@ -13656,10 +13702,10 @@
           <w:lang w:eastAsia="el-GR"/>
         </w:rPr>
         <w:drawing>
-          <wp:anchor distT="0" distB="0" distL="114300" distR="114300" simplePos="0" relativeHeight="251658240" behindDoc="0" locked="0" layoutInCell="1" allowOverlap="1" wp14:anchorId="686F442E" wp14:editId="2427FE6B">
+          <wp:anchor distT="0" distB="0" distL="114300" distR="114300" simplePos="0" relativeHeight="251653632" behindDoc="0" locked="0" layoutInCell="1" allowOverlap="1" wp14:anchorId="686F442E" wp14:editId="4D4B0020">
             <wp:simplePos x="0" y="0"/>
-            <wp:positionH relativeFrom="column">
-              <wp:posOffset>693420</wp:posOffset>
+            <wp:positionH relativeFrom="margin">
+              <wp:align>center</wp:align>
             </wp:positionH>
             <wp:positionV relativeFrom="paragraph">
               <wp:posOffset>1315720</wp:posOffset>
@@ -13715,7 +13761,13 @@
         <w:t>Το επίκεντρο της εργασίας είναι η μέτρηση της θερμοκρασίας. Αυτό όμως δεν σημαίνει ότι μπορεί να περιοριστεί μόνο σε αυτό. Με άλλους αισθητήρες</w:t>
       </w:r>
       <w:r>
-        <w:t xml:space="preserve"> μπορούν να μετρηθούν το ποσό του φωτός , αποστάσεις , γυροσκοπικές συντεταγμένες , πίεση και πολλά άλλα φυσικά μεγέθη. </w:t>
+        <w:t xml:space="preserve"> μπορούν να μετρηθούν </w:t>
+      </w:r>
+      <w:r>
+        <w:t>τα επίπεδα</w:t>
+      </w:r>
+      <w:r>
+        <w:t xml:space="preserve"> του φωτός , αποστάσεις , γυροσκοπικές συντεταγμένες , πίεση και πολλά άλλα φυσικά μεγέθη. </w:t>
       </w:r>
     </w:p>
     <w:p>
@@ -13727,7 +13779,7 @@
           <w:noProof/>
         </w:rPr>
         <w:pict w14:anchorId="6767B759">
-          <v:shape id="_x0000_s1051" type="#_x0000_t202" style="position:absolute;left:0;text-align:left;margin-left:77.55pt;margin-top:283.55pt;width:214.35pt;height:18.2pt;z-index:251680256;mso-position-horizontal-relative:text;mso-position-vertical-relative:text" stroked="f">
+          <v:shape id="_x0000_s1051" type="#_x0000_t202" style="position:absolute;left:0;text-align:left;margin-left:0;margin-top:283.55pt;width:214.35pt;height:18.2pt;z-index:251678208;mso-position-horizontal:center;mso-position-horizontal-relative:margin;mso-position-vertical-relative:text" stroked="f">
             <v:textbox style="mso-next-textbox:#_x0000_s1051" inset="0,0,0,0">
               <w:txbxContent>
                 <w:p>
@@ -13764,7 +13816,7 @@
                 </w:p>
               </w:txbxContent>
             </v:textbox>
-            <w10:wrap type="topAndBottom"/>
+            <w10:wrap type="topAndBottom" anchorx="margin"/>
           </v:shape>
         </w:pict>
       </w:r>
@@ -13773,6 +13825,33 @@
       <w:pPr>
         <w:pStyle w:val="BodyText"/>
       </w:pPr>
+      <w:r>
+        <w:t xml:space="preserve">Πιο συγκεκριμένα σε αυτό το κεφάλαιο θα αναλυθεί το πρώτο επίπεδο του συστήματος από το υλικό του μέχρι και τον προγραμματισμό του </w:t>
+      </w:r>
+      <w:r>
+        <w:rPr>
+          <w:lang w:val="en-US"/>
+        </w:rPr>
+        <w:t>firmware</w:t>
+      </w:r>
+      <w:r>
+        <w:t xml:space="preserve"> </w:t>
+      </w:r>
+      <w:r>
+        <w:t xml:space="preserve">που διαβάζει την θερμοκρασία την μετατρέπει και την αποστέλλει μέσω </w:t>
+      </w:r>
+      <w:r>
+        <w:rPr>
+          <w:lang w:val="en-US"/>
+        </w:rPr>
+        <w:t>UART</w:t>
+      </w:r>
+      <w:r>
+        <w:t xml:space="preserve"> </w:t>
+      </w:r>
+      <w:r>
+        <w:t>στο δεύτερο επίπεδο του συστήματος.</w:t>
+      </w:r>
     </w:p>
     <w:p>
       <w:pPr>
@@ -13782,32 +13861,360 @@
           <w:numId w:val="4"/>
         </w:numPr>
       </w:pPr>
-      <w:bookmarkStart w:id="19" w:name="_Toc531123498"/>
-      <w:r>
-        <w:t>Συμπεράσματα</w:t>
-      </w:r>
-      <w:bookmarkStart w:id="20" w:name="_GoBack"/>
+      <w:r>
+        <w:t xml:space="preserve">Επίπεδο </w:t>
+      </w:r>
+      <w:r>
+        <w:rPr>
+          <w:lang w:val="en-US"/>
+        </w:rPr>
+        <w:t>Megaman</w:t>
+      </w:r>
+    </w:p>
+    <w:p>
+      <w:pPr>
+        <w:pStyle w:val="BodyText"/>
+      </w:pPr>
+      <w:r>
+        <w:t xml:space="preserve">Το κατώτατο επίπεδο του συστήματος αποτελείται από έναν </w:t>
+      </w:r>
+      <w:r>
+        <w:rPr>
+          <w:lang w:val="en-US"/>
+        </w:rPr>
+        <w:t>ATMega</w:t>
+      </w:r>
+      <w:r>
+        <w:t>16</w:t>
+      </w:r>
+      <w:r>
+        <w:rPr>
+          <w:lang w:val="en-US"/>
+        </w:rPr>
+        <w:t>a</w:t>
+      </w:r>
+      <w:r>
+        <w:t xml:space="preserve"> </w:t>
+      </w:r>
+      <w:r>
+        <w:t xml:space="preserve">έναν αισθητήρα θερμότητας </w:t>
+      </w:r>
+      <w:r>
+        <w:rPr>
+          <w:lang w:val="en-US"/>
+        </w:rPr>
+        <w:t>LM</w:t>
+      </w:r>
+      <w:r>
+        <w:t xml:space="preserve">35 </w:t>
+      </w:r>
+      <w:r>
+        <w:t xml:space="preserve">που είναι υπεύθυνα για την μέτρηση της θερμοκρασίας και την μετατροπή της από αναλογικό σε ψηφιακό σήμα. Αφού γίνει η μετατροπή του σήματος από αναλογικό σε ψηφιακό τότε το </w:t>
+      </w:r>
+      <w:r>
+        <w:rPr>
+          <w:lang w:val="en-US"/>
+        </w:rPr>
+        <w:t>firmware</w:t>
+      </w:r>
+      <w:r>
+        <w:t xml:space="preserve"> </w:t>
+      </w:r>
+      <w:r>
+        <w:t xml:space="preserve">αναλαμβάνει την μετατροπή των τιμών σε ένα αλφαριθμητικό σε συγκεκριμένη μορφή που αναμένει το δεύτερο επίπεδο του συστήματος. Η μορφή αυτή αποτελείται από την τιμή της θερμοκρασίας σε βαθμούς </w:t>
+      </w:r>
+      <w:r>
+        <w:t>κελσίου σε αλφαριθμητικό και έναν ειδικό χαρακτήρα νέας γραμμής στο τέλος.</w:t>
+      </w:r>
+    </w:p>
+    <w:p>
+      <w:pPr>
+        <w:pStyle w:val="BodyText"/>
+      </w:pPr>
+      <m:oMathPara>
+        <m:oMath>
+          <m:r>
+            <w:rPr>
+              <w:rFonts w:ascii="Cambria Math" w:hAnsi="Cambria Math"/>
+            </w:rPr>
+            <m:t>"{</m:t>
+          </m:r>
+          <m:r>
+            <w:rPr>
+              <w:rFonts w:ascii="Cambria Math" w:hAnsi="Cambria Math"/>
+              <w:lang w:val="en-US"/>
+            </w:rPr>
+            <m:t>Temperature</m:t>
+          </m:r>
+          <m:r>
+            <w:rPr>
+              <w:rFonts w:ascii="Cambria Math" w:hAnsi="Cambria Math"/>
+            </w:rPr>
+            <m:t>}\n"</m:t>
+          </m:r>
+        </m:oMath>
+      </m:oMathPara>
+    </w:p>
+    <w:p>
+      <w:pPr>
+        <w:pStyle w:val="BodyText"/>
+      </w:pPr>
+      <w:r>
+        <w:t>Λαμβάνοντας τις τιμές με την παραπάνω μορφή , το δεύτερο επίπεδο του υποσυστήματος ξέρει ανά κύκλο μετρήσεως την τιμή της θερμοκρασίας αλλά και ότι έληξε η μέτρηση.</w:t>
+      </w:r>
+    </w:p>
+    <w:p>
+      <w:pPr>
+        <w:pStyle w:val="BodyText"/>
+      </w:pPr>
+      <w:r>
+        <w:t xml:space="preserve">Στην Εικόνα 21 φαίνεται αναλυτικά η σύνδεση του υποσυστήματος λήψης των αναλογικών μετρήσεων. </w:t>
+      </w:r>
+      <w:r>
+        <w:t xml:space="preserve">Αφού γίνει η λήψη της θερμοκρασίας από τον </w:t>
+      </w:r>
+      <w:r>
+        <w:t xml:space="preserve">αισθητήρα το σήμα στέλνεται στην Πόρτα Α του μικροελεγκτή. Σε αυτό το σημείο αναλαμβάνει το </w:t>
+      </w:r>
+      <w:r>
+        <w:rPr>
+          <w:lang w:val="en-US"/>
+        </w:rPr>
+        <w:t>ADC</w:t>
+      </w:r>
+      <w:r>
+        <w:t xml:space="preserve"> </w:t>
+      </w:r>
+      <w:r>
+        <w:t>του μικροελεγκτή</w:t>
+      </w:r>
+      <w:r>
+        <w:t xml:space="preserve"> </w:t>
+      </w:r>
+      <w:r>
+        <w:t xml:space="preserve">για την λήψη του σήματος και την μετατροπή του σε ψηφιακό σήμα. Στον κώδικα του </w:t>
+      </w:r>
+      <w:r>
+        <w:rPr>
+          <w:lang w:val="en-US"/>
+        </w:rPr>
+        <w:t>firmware</w:t>
+      </w:r>
+      <w:r>
+        <w:t xml:space="preserve"> </w:t>
+      </w:r>
+      <w:r>
+        <w:t xml:space="preserve">γίνεται επεξεργασία του σήματος σε βαθμούς κελσίου με τον παρακάτω τύπο. </w:t>
+      </w:r>
+    </w:p>
+    <w:p>
+      <w:pPr>
+        <w:pStyle w:val="BodyText"/>
+      </w:pPr>
+      <m:oMathPara>
+        <m:oMath>
+          <m:r>
+            <w:rPr>
+              <w:rFonts w:ascii="Cambria Math" w:hAnsi="Cambria Math"/>
+            </w:rPr>
+            <m:t>(</m:t>
+          </m:r>
+          <m:r>
+            <w:rPr>
+              <w:rFonts w:ascii="Cambria Math" w:hAnsi="Cambria Math"/>
+            </w:rPr>
+            <m:t>Tu*4.88</m:t>
+          </m:r>
+          <m:r>
+            <w:rPr>
+              <w:rFonts w:ascii="Cambria Math" w:hAnsi="Cambria Math"/>
+            </w:rPr>
+            <m:t xml:space="preserve"> )/10</m:t>
+          </m:r>
+        </m:oMath>
+      </m:oMathPara>
+    </w:p>
+    <w:p>
+      <w:pPr>
+        <w:pStyle w:val="BodyText"/>
+        <w:rPr>
+          <w:lang w:val="en-US"/>
+        </w:rPr>
+      </w:pPr>
+      <w:r>
+        <w:t xml:space="preserve">Το </w:t>
+      </w:r>
+      <w:r>
+        <w:rPr>
+          <w:lang w:val="en-US"/>
+        </w:rPr>
+        <w:t>firmware</w:t>
+      </w:r>
+      <w:r>
+        <w:t xml:space="preserve"> </w:t>
+      </w:r>
+      <w:r>
+        <w:t xml:space="preserve">σε αυτό το στάδιο της επεξεργασίας μπορεί να μετατρέψει την τιμή αυτή σε αλφαριθμητικό σύμφωνα με τον τύπο αλφαριθμητικών που αναφέρθηκε στην προηγούμενη παράγραφο. Μέσω του </w:t>
+      </w:r>
+      <w:r>
+        <w:rPr>
+          <w:lang w:val="en-US"/>
+        </w:rPr>
+        <w:t>FT</w:t>
+      </w:r>
+      <w:r>
+        <w:t xml:space="preserve">232 </w:t>
+      </w:r>
+      <w:r>
+        <w:t xml:space="preserve">γίνεται αποστολή των αλφαριθμητικών σε σειριακή μορφή στο υπολογιστικό σύστημα του </w:t>
+      </w:r>
+      <w:r>
+        <w:rPr>
+          <w:lang w:val="en-US"/>
+        </w:rPr>
+        <w:t>Raspberry</w:t>
+      </w:r>
+      <w:r>
+        <w:t xml:space="preserve"> </w:t>
+      </w:r>
+      <w:r>
+        <w:rPr>
+          <w:lang w:val="en-US"/>
+        </w:rPr>
+        <w:t>Pi</w:t>
+      </w:r>
+      <w:r>
+        <w:t xml:space="preserve"> </w:t>
+      </w:r>
+      <w:r>
+        <w:t xml:space="preserve">μέσω θύρας </w:t>
+      </w:r>
+      <w:r>
+        <w:rPr>
+          <w:lang w:val="en-US"/>
+        </w:rPr>
+        <w:t>USB</w:t>
+      </w:r>
+      <w:bookmarkStart w:id="19" w:name="_GoBack"/>
       <w:bookmarkEnd w:id="19"/>
-      <w:bookmarkEnd w:id="20"/>
-    </w:p>
-    <w:p>
-      <w:pPr>
-        <w:pStyle w:val="BodyText"/>
-      </w:pPr>
-      <w:r>
-        <w:fldChar w:fldCharType="begin"/>
-      </w:r>
-      <w:r>
-        <w:instrText>MACROBUTTON AcceptAllChangesShown [Πατήστε και γράψτε το κείμενο σας]</w:instrText>
-      </w:r>
-      <w:r>
-        <w:fldChar w:fldCharType="separate"/>
-      </w:r>
-      <w:r>
-        <w:t>[Πατήστε και γράψτε το κείμενο σας]</w:t>
-      </w:r>
-      <w:r>
-        <w:fldChar w:fldCharType="end"/>
+    </w:p>
+    <w:p>
+      <w:pPr>
+        <w:pStyle w:val="BodyText"/>
+      </w:pPr>
+      <w:r>
+        <w:rPr>
+          <w:noProof/>
+        </w:rPr>
+        <w:pict w14:anchorId="415261A6">
+          <v:shape id="_x0000_s1053" type="#_x0000_t202" style="position:absolute;left:0;text-align:left;margin-left:83.6pt;margin-top:303.5pt;width:201.25pt;height:17.75pt;z-index:251679232;mso-position-horizontal-relative:margin;mso-position-vertical-relative:text" stroked="f">
+            <v:textbox inset="0,0,0,0">
+              <w:txbxContent>
+                <w:p>
+                  <w:pPr>
+                    <w:pStyle w:val="BodyTextKeep"/>
+                    <w:rPr>
+                      <w:noProof/>
+                    </w:rPr>
+                  </w:pPr>
+                  <w:r>
+                    <w:t xml:space="preserve">Εικόνα </w:t>
+                  </w:r>
+                  <w:r>
+                    <w:fldChar w:fldCharType="begin"/>
+                  </w:r>
+                  <w:r>
+                    <w:instrText xml:space="preserve"> SEQ Εικόνα \* ARABIC </w:instrText>
+                  </w:r>
+                  <w:r>
+                    <w:fldChar w:fldCharType="separate"/>
+                  </w:r>
+                  <w:r>
+                    <w:rPr>
+                      <w:noProof/>
+                    </w:rPr>
+                    <w:t>21</w:t>
+                  </w:r>
+                  <w:r>
+                    <w:fldChar w:fldCharType="end"/>
+                  </w:r>
+                  <w:r>
+                    <w:t xml:space="preserve"> </w:t>
+                  </w:r>
+                  <w:r>
+                    <w:t>Σχηματικό διάγραμμα</w:t>
+                  </w:r>
+                </w:p>
+              </w:txbxContent>
+            </v:textbox>
+            <w10:wrap type="topAndBottom" anchorx="margin"/>
+          </v:shape>
+        </w:pict>
+      </w:r>
+      <w:r>
+        <w:rPr>
+          <w:noProof/>
+          <w:lang w:eastAsia="el-GR"/>
+        </w:rPr>
+        <w:drawing>
+          <wp:anchor distT="0" distB="0" distL="114300" distR="114300" simplePos="0" relativeHeight="251662336" behindDoc="0" locked="0" layoutInCell="1" allowOverlap="1" wp14:anchorId="36C6A178" wp14:editId="724AF1FF">
+            <wp:simplePos x="0" y="0"/>
+            <wp:positionH relativeFrom="column">
+              <wp:posOffset>-279966</wp:posOffset>
+            </wp:positionH>
+            <wp:positionV relativeFrom="paragraph">
+              <wp:posOffset>-3534</wp:posOffset>
+            </wp:positionV>
+            <wp:extent cx="5244465" cy="3594100"/>
+            <wp:effectExtent l="0" t="0" r="0" b="0"/>
+            <wp:wrapTopAndBottom/>
+            <wp:docPr id="22" name="Picture 22"/>
+            <wp:cNvGraphicFramePr>
+              <a:graphicFrameLocks xmlns:a="http://schemas.openxmlformats.org/drawingml/2006/main" noChangeAspect="1"/>
+            </wp:cNvGraphicFramePr>
+            <a:graphic xmlns:a="http://schemas.openxmlformats.org/drawingml/2006/main">
+              <a:graphicData uri="http://schemas.openxmlformats.org/drawingml/2006/picture">
+                <pic:pic xmlns:pic="http://schemas.openxmlformats.org/drawingml/2006/picture">
+                  <pic:nvPicPr>
+                    <pic:cNvPr id="22" name="msystems.jpg"/>
+                    <pic:cNvPicPr/>
+                  </pic:nvPicPr>
+                  <pic:blipFill rotWithShape="1">
+                    <a:blip r:embed="rId33">
+                      <a:extLst>
+                        <a:ext uri="{28A0092B-C50C-407E-A947-70E740481C1C}">
+                          <a14:useLocalDpi xmlns:a14="http://schemas.microsoft.com/office/drawing/2010/main" val="0"/>
+                        </a:ext>
+                      </a:extLst>
+                    </a:blip>
+                    <a:srcRect t="5754" b="2870"/>
+                    <a:stretch/>
+                  </pic:blipFill>
+                  <pic:spPr bwMode="auto">
+                    <a:xfrm>
+                      <a:off x="0" y="0"/>
+                      <a:ext cx="5244465" cy="3594100"/>
+                    </a:xfrm>
+                    <a:prstGeom prst="rect">
+                      <a:avLst/>
+                    </a:prstGeom>
+                    <a:ln>
+                      <a:noFill/>
+                    </a:ln>
+                    <a:extLst>
+                      <a:ext uri="{53640926-AAD7-44D8-BBD7-CCE9431645EC}">
+                        <a14:shadowObscured xmlns:a14="http://schemas.microsoft.com/office/drawing/2010/main"/>
+                      </a:ext>
+                    </a:extLst>
+                  </pic:spPr>
+                </pic:pic>
+              </a:graphicData>
+            </a:graphic>
+            <wp14:sizeRelV relativeFrom="margin">
+              <wp14:pctHeight>0</wp14:pctHeight>
+            </wp14:sizeRelV>
+          </wp:anchor>
+        </w:drawing>
       </w:r>
     </w:p>
     <w:p>
@@ -13836,8 +14243,8 @@
         <w:pStyle w:val="ChapterTitle"/>
         <w:spacing w:line="360" w:lineRule="auto"/>
       </w:pPr>
-      <w:bookmarkStart w:id="21" w:name="__RefHeading___Toc254781260"/>
-      <w:bookmarkEnd w:id="21"/>
+      <w:bookmarkStart w:id="20" w:name="__RefHeading___Toc254781260"/>
+      <w:bookmarkEnd w:id="20"/>
       <w:r>
         <w:t>ΣΥΜΠΕΡΑΣΜΑΤΑ ΚΑΙ ΜΕΛΛΟΝΤΙΚΗ ΕΡΓΑΣΙΑ</w:t>
       </w:r>
@@ -13850,11 +14257,11 @@
           <w:numId w:val="4"/>
         </w:numPr>
       </w:pPr>
-      <w:bookmarkStart w:id="22" w:name="_Toc531123499"/>
+      <w:bookmarkStart w:id="21" w:name="_Toc531123499"/>
       <w:r>
         <w:t>Εισαγωγή</w:t>
       </w:r>
-      <w:bookmarkEnd w:id="22"/>
+      <w:bookmarkEnd w:id="21"/>
     </w:p>
     <w:p>
       <w:pPr>
@@ -13900,51 +14307,51 @@
       <w:r>
         <w:t>[Πατήστε και γράψτε την επικεφαλίδα]</w:t>
       </w:r>
-      <w:bookmarkStart w:id="23" w:name="_Toc531123500"/>
+      <w:bookmarkStart w:id="22" w:name="_Toc531123500"/>
       <w:r>
         <w:fldChar w:fldCharType="end"/>
       </w:r>
+      <w:bookmarkEnd w:id="22"/>
+    </w:p>
+    <w:p>
+      <w:pPr>
+        <w:pStyle w:val="BodyText"/>
+      </w:pPr>
+      <w:r>
+        <w:fldChar w:fldCharType="begin"/>
+      </w:r>
+      <w:r>
+        <w:instrText>MACROBUTTON AcceptAllChangesShown [Πατήστε και γράψτε το κείμενο σας]</w:instrText>
+      </w:r>
+      <w:r>
+        <w:fldChar w:fldCharType="separate"/>
+      </w:r>
+      <w:r>
+        <w:t>[Πατήστε και γράψτε το κείμενο σας]</w:t>
+      </w:r>
+      <w:r>
+        <w:fldChar w:fldCharType="end"/>
+      </w:r>
+    </w:p>
+    <w:p>
+      <w:pPr>
+        <w:pStyle w:val="ChapterSubtitle"/>
+      </w:pPr>
+    </w:p>
+    <w:p>
+      <w:pPr>
+        <w:pStyle w:val="BodyText"/>
+      </w:pPr>
+    </w:p>
+    <w:p>
+      <w:pPr>
+        <w:pStyle w:val="SectionLabel"/>
+        <w:rPr>
+          <w:caps w:val="0"/>
+        </w:rPr>
+      </w:pPr>
+      <w:bookmarkStart w:id="23" w:name="__RefHeading___Toc254781261"/>
       <w:bookmarkEnd w:id="23"/>
-    </w:p>
-    <w:p>
-      <w:pPr>
-        <w:pStyle w:val="BodyText"/>
-      </w:pPr>
-      <w:r>
-        <w:fldChar w:fldCharType="begin"/>
-      </w:r>
-      <w:r>
-        <w:instrText>MACROBUTTON AcceptAllChangesShown [Πατήστε και γράψτε το κείμενο σας]</w:instrText>
-      </w:r>
-      <w:r>
-        <w:fldChar w:fldCharType="separate"/>
-      </w:r>
-      <w:r>
-        <w:t>[Πατήστε και γράψτε το κείμενο σας]</w:t>
-      </w:r>
-      <w:r>
-        <w:fldChar w:fldCharType="end"/>
-      </w:r>
-    </w:p>
-    <w:p>
-      <w:pPr>
-        <w:pStyle w:val="ChapterSubtitle"/>
-      </w:pPr>
-    </w:p>
-    <w:p>
-      <w:pPr>
-        <w:pStyle w:val="BodyText"/>
-      </w:pPr>
-    </w:p>
-    <w:p>
-      <w:pPr>
-        <w:pStyle w:val="SectionLabel"/>
-        <w:rPr>
-          <w:caps w:val="0"/>
-        </w:rPr>
-      </w:pPr>
-      <w:bookmarkStart w:id="24" w:name="__RefHeading___Toc254781261"/>
-      <w:bookmarkEnd w:id="24"/>
       <w:r>
         <w:rPr>
           <w:caps w:val="0"/>
@@ -14494,10 +14901,10 @@
       <w:pPr>
         <w:pStyle w:val="SectionLabel"/>
       </w:pPr>
-      <w:bookmarkStart w:id="25" w:name="__RefHeading___Toc254781262"/>
-      <w:bookmarkStart w:id="26" w:name="_PictureBullets"/>
+      <w:bookmarkStart w:id="24" w:name="__RefHeading___Toc254781262"/>
+      <w:bookmarkStart w:id="25" w:name="_PictureBullets"/>
+      <w:bookmarkEnd w:id="24"/>
       <w:bookmarkEnd w:id="25"/>
-      <w:bookmarkEnd w:id="26"/>
       <w:r>
         <w:rPr>
           <w:caps w:val="0"/>
@@ -14506,10 +14913,10 @@
       </w:r>
     </w:p>
     <w:sectPr>
-      <w:headerReference w:type="default" r:id="rId33"/>
-      <w:footerReference w:type="default" r:id="rId34"/>
-      <w:headerReference w:type="first" r:id="rId35"/>
-      <w:footerReference w:type="first" r:id="rId36"/>
+      <w:headerReference w:type="default" r:id="rId34"/>
+      <w:footerReference w:type="default" r:id="rId35"/>
+      <w:headerReference w:type="first" r:id="rId36"/>
+      <w:footerReference w:type="first" r:id="rId37"/>
       <w:pgSz w:w="11906" w:h="16838"/>
       <w:pgMar w:top="2160" w:right="2268" w:bottom="2160" w:left="2268" w:header="1440" w:footer="1440" w:gutter="0"/>
       <w:cols w:space="720"/>
@@ -14662,7 +15069,7 @@
           <w:rPr>
             <w:noProof/>
           </w:rPr>
-          <w:t>37</w:t>
+          <w:t>38</w:t>
         </w:r>
         <w:r>
           <w:rPr>
@@ -16630,6 +17037,7 @@
     <w:name w:val="heading 1"/>
     <w:basedOn w:val="Normal"/>
     <w:next w:val="BodyText"/>
+    <w:link w:val="Heading1Char"/>
     <w:uiPriority w:val="9"/>
     <w:qFormat/>
     <w:pPr>
@@ -19441,7 +19849,619 @@
       <w:lang w:val="el-GR" w:bidi="ar-SA"/>
     </w:rPr>
   </w:style>
+  <w:style w:type="character" w:styleId="PlaceholderText">
+    <w:name w:val="Placeholder Text"/>
+    <w:basedOn w:val="DefaultParagraphFont"/>
+    <w:uiPriority w:val="99"/>
+    <w:semiHidden/>
+    <w:rsid w:val="00131CC6"/>
+    <w:rPr>
+      <w:color w:val="808080"/>
+    </w:rPr>
+  </w:style>
+  <w:style w:type="character" w:customStyle="1" w:styleId="Heading1Char">
+    <w:name w:val="Heading 1 Char"/>
+    <w:basedOn w:val="DefaultParagraphFont"/>
+    <w:link w:val="Heading1"/>
+    <w:uiPriority w:val="9"/>
+    <w:rsid w:val="00731DD9"/>
+    <w:rPr>
+      <w:rFonts w:ascii="Times New Roman" w:eastAsia="Times New Roman" w:hAnsi="Times New Roman" w:cs="Times New Roman"/>
+      <w:b/>
+      <w:spacing w:val="-2"/>
+      <w:sz w:val="24"/>
+      <w:szCs w:val="20"/>
+      <w:lang w:val="el-GR" w:bidi="ar-SA"/>
+    </w:rPr>
+  </w:style>
 </w:styles>
+</file>
+
+<file path=word/glossary/document.xml><?xml version="1.0" encoding="utf-8"?>
+<w:glossaryDocument xmlns:wpc="http://schemas.microsoft.com/office/word/2010/wordprocessingCanvas" xmlns:cx="http://schemas.microsoft.com/office/drawing/2014/chartex" xmlns:cx1="http://schemas.microsoft.com/office/drawing/2015/9/8/chartex" xmlns:mc="http://schemas.openxmlformats.org/markup-compatibility/2006" xmlns:o="urn:schemas-microsoft-com:office:office" xmlns:r="http://schemas.openxmlformats.org/officeDocument/2006/relationships" xmlns:m="http://schemas.openxmlformats.org/officeDocument/2006/math" xmlns:v="urn:schemas-microsoft-com:vml" xmlns:wp14="http://schemas.microsoft.com/office/word/2010/wordprocessingDrawing" xmlns:wp="http://schemas.openxmlformats.org/drawingml/2006/wordprocessingDrawing" xmlns:w10="urn:schemas-microsoft-com:office:word" xmlns:w="http://schemas.openxmlformats.org/wordprocessingml/2006/main" xmlns:w14="http://schemas.microsoft.com/office/word/2010/wordml" xmlns:w15="http://schemas.microsoft.com/office/word/2012/wordml" xmlns:w16se="http://schemas.microsoft.com/office/word/2015/wordml/symex" xmlns:wpg="http://schemas.microsoft.com/office/word/2010/wordprocessingGroup" xmlns:wpi="http://schemas.microsoft.com/office/word/2010/wordprocessingInk" xmlns:wne="http://schemas.microsoft.com/office/word/2006/wordml" xmlns:wps="http://schemas.microsoft.com/office/word/2010/wordprocessingShape" mc:Ignorable="w14 w15 w16se wp14"/>
+</file>
+
+<file path=word/glossary/fontTable.xml><?xml version="1.0" encoding="utf-8"?>
+<w:fonts xmlns:mc="http://schemas.openxmlformats.org/markup-compatibility/2006" xmlns:r="http://schemas.openxmlformats.org/officeDocument/2006/relationships" xmlns:w="http://schemas.openxmlformats.org/wordprocessingml/2006/main" xmlns:w14="http://schemas.microsoft.com/office/word/2010/wordml" xmlns:w15="http://schemas.microsoft.com/office/word/2012/wordml" xmlns:w16se="http://schemas.microsoft.com/office/word/2015/wordml/symex" mc:Ignorable="w14 w15 w16se">
+  <w:font w:name="Garamond">
+    <w:panose1 w:val="02020404030301010803"/>
+    <w:charset w:val="A1"/>
+    <w:family w:val="roman"/>
+    <w:pitch w:val="variable"/>
+    <w:sig w:usb0="00000287" w:usb1="00000000" w:usb2="00000000" w:usb3="00000000" w:csb0="0000009F" w:csb1="00000000"/>
+  </w:font>
+  <w:font w:name="Times New Roman">
+    <w:panose1 w:val="02020603050405020304"/>
+    <w:charset w:val="A1"/>
+    <w:family w:val="roman"/>
+    <w:pitch w:val="variable"/>
+    <w:sig w:usb0="E0002EFF" w:usb1="C000785B" w:usb2="00000009" w:usb3="00000000" w:csb0="000001FF" w:csb1="00000000"/>
+  </w:font>
+  <w:font w:name="Symbol">
+    <w:panose1 w:val="05050102010706020507"/>
+    <w:charset w:val="02"/>
+    <w:family w:val="roman"/>
+    <w:pitch w:val="variable"/>
+    <w:sig w:usb0="00000000" w:usb1="10000000" w:usb2="00000000" w:usb3="00000000" w:csb0="80000000" w:csb1="00000000"/>
+  </w:font>
+  <w:font w:name="Courier New">
+    <w:panose1 w:val="02070309020205020404"/>
+    <w:charset w:val="A1"/>
+    <w:family w:val="modern"/>
+    <w:pitch w:val="fixed"/>
+    <w:sig w:usb0="E0002EFF" w:usb1="C0007843" w:usb2="00000009" w:usb3="00000000" w:csb0="000001FF" w:csb1="00000000"/>
+  </w:font>
+  <w:font w:name="Wingdings">
+    <w:panose1 w:val="05000000000000000000"/>
+    <w:charset w:val="02"/>
+    <w:family w:val="auto"/>
+    <w:pitch w:val="variable"/>
+    <w:sig w:usb0="00000000" w:usb1="10000000" w:usb2="00000000" w:usb3="00000000" w:csb0="80000000" w:csb1="00000000"/>
+  </w:font>
+  <w:font w:name="Liberation Serif">
+    <w:altName w:val="Times New Roman"/>
+    <w:charset w:val="00"/>
+    <w:family w:val="roman"/>
+    <w:pitch w:val="variable"/>
+  </w:font>
+  <w:font w:name="SimSun">
+    <w:altName w:val="宋体"/>
+    <w:panose1 w:val="02010600030101010101"/>
+    <w:charset w:val="86"/>
+    <w:family w:val="auto"/>
+    <w:pitch w:val="variable"/>
+    <w:sig w:usb0="00000003" w:usb1="288F0000" w:usb2="00000016" w:usb3="00000000" w:csb0="00040001" w:csb1="00000000"/>
+  </w:font>
+  <w:font w:name="Arial">
+    <w:panose1 w:val="020B0604020202020204"/>
+    <w:charset w:val="A1"/>
+    <w:family w:val="swiss"/>
+    <w:pitch w:val="variable"/>
+    <w:sig w:usb0="E0002EFF" w:usb1="C000785B" w:usb2="00000009" w:usb3="00000000" w:csb0="000001FF" w:csb1="00000000"/>
+  </w:font>
+  <w:font w:name="Calibri">
+    <w:panose1 w:val="020F0502020204030204"/>
+    <w:charset w:val="A1"/>
+    <w:family w:val="swiss"/>
+    <w:pitch w:val="variable"/>
+    <w:sig w:usb0="E0002AFF" w:usb1="C000247B" w:usb2="00000009" w:usb3="00000000" w:csb0="000001FF" w:csb1="00000000"/>
+  </w:font>
+  <w:font w:name="Tahoma">
+    <w:panose1 w:val="020B0604030504040204"/>
+    <w:charset w:val="A1"/>
+    <w:family w:val="swiss"/>
+    <w:pitch w:val="variable"/>
+    <w:sig w:usb0="E1002EFF" w:usb1="C000605B" w:usb2="00000029" w:usb3="00000000" w:csb0="000101FF" w:csb1="00000000"/>
+  </w:font>
+  <w:font w:name="Calibri Light">
+    <w:panose1 w:val="020F0302020204030204"/>
+    <w:charset w:val="A1"/>
+    <w:family w:val="swiss"/>
+    <w:pitch w:val="variable"/>
+    <w:sig w:usb0="A0002AEF" w:usb1="4000207B" w:usb2="00000000" w:usb3="00000000" w:csb0="000001FF" w:csb1="00000000"/>
+  </w:font>
+  <w:font w:name="Segoe UI">
+    <w:panose1 w:val="020B0502040204020203"/>
+    <w:charset w:val="A1"/>
+    <w:family w:val="swiss"/>
+    <w:pitch w:val="variable"/>
+    <w:sig w:usb0="E4002EFF" w:usb1="C000E47F" w:usb2="00000009" w:usb3="00000000" w:csb0="000001FF" w:csb1="00000000"/>
+  </w:font>
+  <w:font w:name="Palatino Linotype">
+    <w:panose1 w:val="02040502050505030304"/>
+    <w:charset w:val="A1"/>
+    <w:family w:val="roman"/>
+    <w:pitch w:val="variable"/>
+    <w:sig w:usb0="E0000287" w:usb1="40000013" w:usb2="00000000" w:usb3="00000000" w:csb0="0000019F" w:csb1="00000000"/>
+  </w:font>
+  <w:font w:name="Cambria Math">
+    <w:panose1 w:val="02040503050406030204"/>
+    <w:charset w:val="A1"/>
+    <w:family w:val="roman"/>
+    <w:pitch w:val="variable"/>
+    <w:sig w:usb0="E00002FF" w:usb1="420024FF" w:usb2="00000000" w:usb3="00000000" w:csb0="0000019F" w:csb1="00000000"/>
+  </w:font>
+</w:fonts>
+</file>
+
+<file path=word/glossary/settings.xml><?xml version="1.0" encoding="utf-8"?>
+<w:settings xmlns:mc="http://schemas.openxmlformats.org/markup-compatibility/2006" xmlns:o="urn:schemas-microsoft-com:office:office" xmlns:r="http://schemas.openxmlformats.org/officeDocument/2006/relationships" xmlns:m="http://schemas.openxmlformats.org/officeDocument/2006/math" xmlns:v="urn:schemas-microsoft-com:vml" xmlns:w10="urn:schemas-microsoft-com:office:word" xmlns:w="http://schemas.openxmlformats.org/wordprocessingml/2006/main" xmlns:w14="http://schemas.microsoft.com/office/word/2010/wordml" xmlns:w15="http://schemas.microsoft.com/office/word/2012/wordml" xmlns:w16se="http://schemas.microsoft.com/office/word/2015/wordml/symex" xmlns:sl="http://schemas.openxmlformats.org/schemaLibrary/2006/main" mc:Ignorable="w14 w15 w16se">
+  <w:view w:val="normal"/>
+  <w:defaultTabStop w:val="720"/>
+  <w:characterSpacingControl w:val="doNotCompress"/>
+  <w:compat>
+    <w:useFELayout/>
+    <w:compatSetting w:name="compatibilityMode" w:uri="http://schemas.microsoft.com/office/word" w:val="15"/>
+    <w:compatSetting w:name="overrideTableStyleFontSizeAndJustification" w:uri="http://schemas.microsoft.com/office/word" w:val="1"/>
+    <w:compatSetting w:name="enableOpenTypeFeatures" w:uri="http://schemas.microsoft.com/office/word" w:val="1"/>
+    <w:compatSetting w:name="doNotFlipMirrorIndents" w:uri="http://schemas.microsoft.com/office/word" w:val="1"/>
+    <w:compatSetting w:name="differentiateMultirowTableHeaders" w:uri="http://schemas.microsoft.com/office/word" w:val="1"/>
+  </w:compat>
+  <w:rsids>
+    <w:rsidRoot w:val="002E5F2F"/>
+    <w:rsid w:val="00275A26"/>
+    <w:rsid w:val="002E5F2F"/>
+  </w:rsids>
+  <m:mathPr>
+    <m:mathFont m:val="Cambria Math"/>
+    <m:brkBin m:val="before"/>
+    <m:brkBinSub m:val="--"/>
+    <m:smallFrac m:val="0"/>
+    <m:dispDef/>
+    <m:lMargin m:val="0"/>
+    <m:rMargin m:val="0"/>
+    <m:defJc m:val="centerGroup"/>
+    <m:wrapIndent m:val="1440"/>
+    <m:intLim m:val="subSup"/>
+    <m:naryLim m:val="undOvr"/>
+  </m:mathPr>
+  <w:themeFontLang w:val="el-GR"/>
+  <w:clrSchemeMapping w:bg1="light1" w:t1="dark1" w:bg2="light2" w:t2="dark2" w:accent1="accent1" w:accent2="accent2" w:accent3="accent3" w:accent4="accent4" w:accent5="accent5" w:accent6="accent6" w:hyperlink="hyperlink" w:followedHyperlink="followedHyperlink"/>
+  <w:decimalSymbol w:val="."/>
+  <w:listSeparator w:val=","/>
+  <w15:chartTrackingRefBased/>
+</w:settings>
+</file>
+
+<file path=word/glossary/styles.xml><?xml version="1.0" encoding="utf-8"?>
+<w:styles xmlns:mc="http://schemas.openxmlformats.org/markup-compatibility/2006" xmlns:r="http://schemas.openxmlformats.org/officeDocument/2006/relationships" xmlns:w="http://schemas.openxmlformats.org/wordprocessingml/2006/main" xmlns:w14="http://schemas.microsoft.com/office/word/2010/wordml" xmlns:w15="http://schemas.microsoft.com/office/word/2012/wordml" xmlns:w16se="http://schemas.microsoft.com/office/word/2015/wordml/symex" mc:Ignorable="w14 w15 w16se">
+  <w:docDefaults>
+    <w:rPrDefault>
+      <w:rPr>
+        <w:rFonts w:asciiTheme="minorHAnsi" w:eastAsiaTheme="minorEastAsia" w:hAnsiTheme="minorHAnsi" w:cstheme="minorBidi"/>
+        <w:sz w:val="22"/>
+        <w:szCs w:val="22"/>
+        <w:lang w:val="el-GR" w:eastAsia="el-GR" w:bidi="ar-SA"/>
+      </w:rPr>
+    </w:rPrDefault>
+    <w:pPrDefault>
+      <w:pPr>
+        <w:spacing w:after="160" w:line="259" w:lineRule="auto"/>
+      </w:pPr>
+    </w:pPrDefault>
+  </w:docDefaults>
+  <w:latentStyles w:defLockedState="0" w:defUIPriority="99" w:defSemiHidden="0" w:defUnhideWhenUsed="0" w:defQFormat="0" w:count="371">
+    <w:lsdException w:name="Normal" w:uiPriority="0" w:qFormat="1"/>
+    <w:lsdException w:name="heading 1" w:uiPriority="9" w:qFormat="1"/>
+    <w:lsdException w:name="heading 2" w:semiHidden="1" w:uiPriority="9" w:unhideWhenUsed="1" w:qFormat="1"/>
+    <w:lsdException w:name="heading 3" w:semiHidden="1" w:uiPriority="9" w:unhideWhenUsed="1" w:qFormat="1"/>
+    <w:lsdException w:name="heading 4" w:semiHidden="1" w:uiPriority="9" w:unhideWhenUsed="1" w:qFormat="1"/>
+    <w:lsdException w:name="heading 5" w:semiHidden="1" w:uiPriority="9" w:unhideWhenUsed="1" w:qFormat="1"/>
+    <w:lsdException w:name="heading 6" w:semiHidden="1" w:uiPriority="9" w:unhideWhenUsed="1" w:qFormat="1"/>
+    <w:lsdException w:name="heading 7" w:semiHidden="1" w:uiPriority="9" w:unhideWhenUsed="1" w:qFormat="1"/>
+    <w:lsdException w:name="heading 8" w:semiHidden="1" w:uiPriority="9" w:unhideWhenUsed="1" w:qFormat="1"/>
+    <w:lsdException w:name="heading 9" w:semiHidden="1" w:uiPriority="9" w:unhideWhenUsed="1" w:qFormat="1"/>
+    <w:lsdException w:name="index 1" w:semiHidden="1" w:unhideWhenUsed="1"/>
+    <w:lsdException w:name="index 2" w:semiHidden="1" w:unhideWhenUsed="1"/>
+    <w:lsdException w:name="index 3" w:semiHidden="1" w:unhideWhenUsed="1"/>
+    <w:lsdException w:name="index 4" w:semiHidden="1" w:unhideWhenUsed="1"/>
+    <w:lsdException w:name="index 5" w:semiHidden="1" w:unhideWhenUsed="1"/>
+    <w:lsdException w:name="index 6" w:semiHidden="1" w:unhideWhenUsed="1"/>
+    <w:lsdException w:name="index 7" w:semiHidden="1" w:unhideWhenUsed="1"/>
+    <w:lsdException w:name="index 8" w:semiHidden="1" w:unhideWhenUsed="1"/>
+    <w:lsdException w:name="index 9" w:semiHidden="1" w:unhideWhenUsed="1"/>
+    <w:lsdException w:name="toc 1" w:semiHidden="1" w:uiPriority="39" w:unhideWhenUsed="1"/>
+    <w:lsdException w:name="toc 2" w:semiHidden="1" w:uiPriority="39" w:unhideWhenUsed="1"/>
+    <w:lsdException w:name="toc 3" w:semiHidden="1" w:uiPriority="39" w:unhideWhenUsed="1"/>
+    <w:lsdException w:name="toc 4" w:semiHidden="1" w:uiPriority="39" w:unhideWhenUsed="1"/>
+    <w:lsdException w:name="toc 5" w:semiHidden="1" w:uiPriority="39" w:unhideWhenUsed="1"/>
+    <w:lsdException w:name="toc 6" w:semiHidden="1" w:uiPriority="39" w:unhideWhenUsed="1"/>
+    <w:lsdException w:name="toc 7" w:semiHidden="1" w:uiPriority="39" w:unhideWhenUsed="1"/>
+    <w:lsdException w:name="toc 8" w:semiHidden="1" w:uiPriority="39" w:unhideWhenUsed="1"/>
+    <w:lsdException w:name="toc 9" w:semiHidden="1" w:uiPriority="39" w:unhideWhenUsed="1"/>
+    <w:lsdException w:name="Normal Indent" w:semiHidden="1" w:unhideWhenUsed="1"/>
+    <w:lsdException w:name="footnote text" w:semiHidden="1" w:unhideWhenUsed="1"/>
+    <w:lsdException w:name="annotation text" w:semiHidden="1" w:unhideWhenUsed="1"/>
+    <w:lsdException w:name="header" w:semiHidden="1" w:unhideWhenUsed="1"/>
+    <w:lsdException w:name="footer" w:semiHidden="1" w:unhideWhenUsed="1"/>
+    <w:lsdException w:name="index heading" w:semiHidden="1" w:unhideWhenUsed="1"/>
+    <w:lsdException w:name="caption" w:semiHidden="1" w:uiPriority="35" w:unhideWhenUsed="1" w:qFormat="1"/>
+    <w:lsdException w:name="table of figures" w:semiHidden="1" w:unhideWhenUsed="1"/>
+    <w:lsdException w:name="envelope address" w:semiHidden="1" w:unhideWhenUsed="1"/>
+    <w:lsdException w:name="envelope return" w:semiHidden="1" w:unhideWhenUsed="1"/>
+    <w:lsdException w:name="footnote reference" w:semiHidden="1" w:unhideWhenUsed="1"/>
+    <w:lsdException w:name="annotation reference" w:semiHidden="1" w:unhideWhenUsed="1"/>
+    <w:lsdException w:name="line number" w:semiHidden="1" w:unhideWhenUsed="1"/>
+    <w:lsdException w:name="page number" w:semiHidden="1" w:unhideWhenUsed="1"/>
+    <w:lsdException w:name="endnote reference" w:semiHidden="1" w:unhideWhenUsed="1"/>
+    <w:lsdException w:name="endnote text" w:semiHidden="1" w:unhideWhenUsed="1"/>
+    <w:lsdException w:name="table of authorities" w:semiHidden="1" w:unhideWhenUsed="1"/>
+    <w:lsdException w:name="macro" w:semiHidden="1" w:unhideWhenUsed="1"/>
+    <w:lsdException w:name="toa heading" w:semiHidden="1" w:unhideWhenUsed="1"/>
+    <w:lsdException w:name="List" w:semiHidden="1" w:unhideWhenUsed="1"/>
+    <w:lsdException w:name="List Bullet" w:semiHidden="1" w:unhideWhenUsed="1"/>
+    <w:lsdException w:name="List Number" w:semiHidden="1" w:unhideWhenUsed="1"/>
+    <w:lsdException w:name="List 2" w:semiHidden="1" w:unhideWhenUsed="1"/>
+    <w:lsdException w:name="List 3" w:semiHidden="1" w:unhideWhenUsed="1"/>
+    <w:lsdException w:name="List 4" w:semiHidden="1" w:unhideWhenUsed="1"/>
+    <w:lsdException w:name="List 5" w:semiHidden="1" w:unhideWhenUsed="1"/>
+    <w:lsdException w:name="List Bullet 2" w:semiHidden="1" w:unhideWhenUsed="1"/>
+    <w:lsdException w:name="List Bullet 3" w:semiHidden="1" w:unhideWhenUsed="1"/>
+    <w:lsdException w:name="List Bullet 4" w:semiHidden="1" w:unhideWhenUsed="1"/>
+    <w:lsdException w:name="List Bullet 5" w:semiHidden="1" w:unhideWhenUsed="1"/>
+    <w:lsdException w:name="List Number 2" w:semiHidden="1" w:unhideWhenUsed="1"/>
+    <w:lsdException w:name="List Number 3" w:semiHidden="1" w:unhideWhenUsed="1"/>
+    <w:lsdException w:name="List Number 4" w:semiHidden="1" w:unhideWhenUsed="1"/>
+    <w:lsdException w:name="List Number 5" w:semiHidden="1" w:unhideWhenUsed="1"/>
+    <w:lsdException w:name="Title" w:uiPriority="10" w:qFormat="1"/>
+    <w:lsdException w:name="Closing" w:semiHidden="1" w:unhideWhenUsed="1"/>
+    <w:lsdException w:name="Signature" w:semiHidden="1" w:unhideWhenUsed="1"/>
+    <w:lsdException w:name="Default Paragraph Font" w:semiHidden="1" w:uiPriority="1" w:unhideWhenUsed="1"/>
+    <w:lsdException w:name="Body Text" w:semiHidden="1" w:unhideWhenUsed="1"/>
+    <w:lsdException w:name="Body Text Indent" w:semiHidden="1" w:unhideWhenUsed="1"/>
+    <w:lsdException w:name="List Continue" w:semiHidden="1" w:unhideWhenUsed="1"/>
+    <w:lsdException w:name="List Continue 2" w:semiHidden="1" w:unhideWhenUsed="1"/>
+    <w:lsdException w:name="List Continue 3" w:semiHidden="1" w:unhideWhenUsed="1"/>
+    <w:lsdException w:name="List Continue 4" w:semiHidden="1" w:unhideWhenUsed="1"/>
+    <w:lsdException w:name="List Continue 5" w:semiHidden="1" w:unhideWhenUsed="1"/>
+    <w:lsdException w:name="Message Header" w:semiHidden="1" w:unhideWhenUsed="1"/>
+    <w:lsdException w:name="Subtitle" w:uiPriority="11" w:qFormat="1"/>
+    <w:lsdException w:name="Salutation" w:semiHidden="1" w:unhideWhenUsed="1"/>
+    <w:lsdException w:name="Date" w:semiHidden="1" w:unhideWhenUsed="1"/>
+    <w:lsdException w:name="Body Text First Indent" w:semiHidden="1" w:unhideWhenUsed="1"/>
+    <w:lsdException w:name="Body Text First Indent 2" w:semiHidden="1" w:unhideWhenUsed="1"/>
+    <w:lsdException w:name="Note Heading" w:semiHidden="1" w:unhideWhenUsed="1"/>
+    <w:lsdException w:name="Body Text 2" w:semiHidden="1" w:unhideWhenUsed="1"/>
+    <w:lsdException w:name="Body Text 3" w:semiHidden="1" w:unhideWhenUsed="1"/>
+    <w:lsdException w:name="Body Text Indent 2" w:semiHidden="1" w:unhideWhenUsed="1"/>
+    <w:lsdException w:name="Body Text Indent 3" w:semiHidden="1" w:unhideWhenUsed="1"/>
+    <w:lsdException w:name="Block Text" w:semiHidden="1" w:unhideWhenUsed="1"/>
+    <w:lsdException w:name="Hyperlink" w:semiHidden="1" w:unhideWhenUsed="1"/>
+    <w:lsdException w:name="FollowedHyperlink" w:semiHidden="1" w:unhideWhenUsed="1"/>
+    <w:lsdException w:name="Strong" w:uiPriority="22" w:qFormat="1"/>
+    <w:lsdException w:name="Emphasis" w:uiPriority="20" w:qFormat="1"/>
+    <w:lsdException w:name="Document Map" w:semiHidden="1" w:unhideWhenUsed="1"/>
+    <w:lsdException w:name="Plain Text" w:semiHidden="1" w:unhideWhenUsed="1"/>
+    <w:lsdException w:name="E-mail Signature" w:semiHidden="1" w:unhideWhenUsed="1"/>
+    <w:lsdException w:name="HTML Top of Form" w:semiHidden="1" w:unhideWhenUsed="1"/>
+    <w:lsdException w:name="HTML Bottom of Form" w:semiHidden="1" w:unhideWhenUsed="1"/>
+    <w:lsdException w:name="Normal (Web)" w:semiHidden="1" w:unhideWhenUsed="1"/>
+    <w:lsdException w:name="HTML Acronym" w:semiHidden="1" w:unhideWhenUsed="1"/>
+    <w:lsdException w:name="HTML Address" w:semiHidden="1" w:unhideWhenUsed="1"/>
+    <w:lsdException w:name="HTML Cite" w:semiHidden="1" w:unhideWhenUsed="1"/>
+    <w:lsdException w:name="HTML Code" w:semiHidden="1" w:unhideWhenUsed="1"/>
+    <w:lsdException w:name="HTML Definition" w:semiHidden="1" w:unhideWhenUsed="1"/>
+    <w:lsdException w:name="HTML Keyboard" w:semiHidden="1" w:unhideWhenUsed="1"/>
+    <w:lsdException w:name="HTML Preformatted" w:semiHidden="1" w:unhideWhenUsed="1"/>
+    <w:lsdException w:name="HTML Sample" w:semiHidden="1" w:unhideWhenUsed="1"/>
+    <w:lsdException w:name="HTML Typewriter" w:semiHidden="1" w:unhideWhenUsed="1"/>
+    <w:lsdException w:name="HTML Variable" w:semiHidden="1" w:unhideWhenUsed="1"/>
+    <w:lsdException w:name="Normal Table" w:semiHidden="1" w:unhideWhenUsed="1"/>
+    <w:lsdException w:name="annotation subject" w:semiHidden="1" w:unhideWhenUsed="1"/>
+    <w:lsdException w:name="No List" w:semiHidden="1" w:unhideWhenUsed="1"/>
+    <w:lsdException w:name="Outline List 1" w:semiHidden="1" w:unhideWhenUsed="1"/>
+    <w:lsdException w:name="Outline List 2" w:semiHidden="1" w:unhideWhenUsed="1"/>
+    <w:lsdException w:name="Outline List 3" w:semiHidden="1" w:unhideWhenUsed="1"/>
+    <w:lsdException w:name="Table Simple 1" w:semiHidden="1" w:unhideWhenUsed="1"/>
+    <w:lsdException w:name="Table Simple 2" w:semiHidden="1" w:unhideWhenUsed="1"/>
+    <w:lsdException w:name="Table Simple 3" w:semiHidden="1" w:unhideWhenUsed="1"/>
+    <w:lsdException w:name="Table Classic 1" w:semiHidden="1" w:unhideWhenUsed="1"/>
+    <w:lsdException w:name="Table Classic 2" w:semiHidden="1" w:unhideWhenUsed="1"/>
+    <w:lsdException w:name="Table Classic 3" w:semiHidden="1" w:unhideWhenUsed="1"/>
+    <w:lsdException w:name="Table Classic 4" w:semiHidden="1" w:unhideWhenUsed="1"/>
+    <w:lsdException w:name="Table Colorful 1" w:semiHidden="1" w:unhideWhenUsed="1"/>
+    <w:lsdException w:name="Table Colorful 2" w:semiHidden="1" w:unhideWhenUsed="1"/>
+    <w:lsdException w:name="Table Colorful 3" w:semiHidden="1" w:unhideWhenUsed="1"/>
+    <w:lsdException w:name="Table Columns 1" w:semiHidden="1" w:unhideWhenUsed="1"/>
+    <w:lsdException w:name="Table Columns 2" w:semiHidden="1" w:unhideWhenUsed="1"/>
+    <w:lsdException w:name="Table Columns 3" w:semiHidden="1" w:unhideWhenUsed="1"/>
+    <w:lsdException w:name="Table Columns 4" w:semiHidden="1" w:unhideWhenUsed="1"/>
+    <w:lsdException w:name="Table Columns 5" w:semiHidden="1" w:unhideWhenUsed="1"/>
+    <w:lsdException w:name="Table Grid 1" w:semiHidden="1" w:unhideWhenUsed="1"/>
+    <w:lsdException w:name="Table Grid 2" w:semiHidden="1" w:unhideWhenUsed="1"/>
+    <w:lsdException w:name="Table Grid 3" w:semiHidden="1" w:unhideWhenUsed="1"/>
+    <w:lsdException w:name="Table Grid 4" w:semiHidden="1" w:unhideWhenUsed="1"/>
+    <w:lsdException w:name="Table Grid 5" w:semiHidden="1" w:unhideWhenUsed="1"/>
+    <w:lsdException w:name="Table Grid 6" w:semiHidden="1" w:unhideWhenUsed="1"/>
+    <w:lsdException w:name="Table Grid 7" w:semiHidden="1" w:unhideWhenUsed="1"/>
+    <w:lsdException w:name="Table Grid 8" w:semiHidden="1" w:unhideWhenUsed="1"/>
+    <w:lsdException w:name="Table List 1" w:semiHidden="1" w:unhideWhenUsed="1"/>
+    <w:lsdException w:name="Table List 2" w:semiHidden="1" w:unhideWhenUsed="1"/>
+    <w:lsdException w:name="Table List 3" w:semiHidden="1" w:unhideWhenUsed="1"/>
+    <w:lsdException w:name="Table List 4" w:semiHidden="1" w:unhideWhenUsed="1"/>
+    <w:lsdException w:name="Table List 5" w:semiHidden="1" w:unhideWhenUsed="1"/>
+    <w:lsdException w:name="Table List 6" w:semiHidden="1" w:unhideWhenUsed="1"/>
+    <w:lsdException w:name="Table List 7" w:semiHidden="1" w:unhideWhenUsed="1"/>
+    <w:lsdException w:name="Table List 8" w:semiHidden="1" w:unhideWhenUsed="1"/>
+    <w:lsdException w:name="Table 3D effects 1" w:semiHidden="1" w:unhideWhenUsed="1"/>
+    <w:lsdException w:name="Table 3D effects 2" w:semiHidden="1" w:unhideWhenUsed="1"/>
+    <w:lsdException w:name="Table 3D effects 3" w:semiHidden="1" w:unhideWhenUsed="1"/>
+    <w:lsdException w:name="Table Contemporary" w:semiHidden="1" w:unhideWhenUsed="1"/>
+    <w:lsdException w:name="Table Elegant" w:semiHidden="1" w:unhideWhenUsed="1"/>
+    <w:lsdException w:name="Table Professional" w:semiHidden="1" w:unhideWhenUsed="1"/>
+    <w:lsdException w:name="Table Subtle 1" w:semiHidden="1" w:unhideWhenUsed="1"/>
+    <w:lsdException w:name="Table Subtle 2" w:semiHidden="1" w:unhideWhenUsed="1"/>
+    <w:lsdException w:name="Table Web 1" w:semiHidden="1" w:unhideWhenUsed="1"/>
+    <w:lsdException w:name="Table Web 2" w:semiHidden="1" w:unhideWhenUsed="1"/>
+    <w:lsdException w:name="Table Web 3" w:semiHidden="1" w:unhideWhenUsed="1"/>
+    <w:lsdException w:name="Balloon Text" w:semiHidden="1" w:unhideWhenUsed="1"/>
+    <w:lsdException w:name="Table Grid" w:uiPriority="39"/>
+    <w:lsdException w:name="Table Theme" w:semiHidden="1" w:unhideWhenUsed="1"/>
+    <w:lsdException w:name="Placeholder Text" w:semiHidden="1"/>
+    <w:lsdException w:name="No Spacing" w:uiPriority="1" w:qFormat="1"/>
+    <w:lsdException w:name="Light Shading" w:uiPriority="60"/>
+    <w:lsdException w:name="Light List" w:uiPriority="61"/>
+    <w:lsdException w:name="Light Grid" w:uiPriority="62"/>
+    <w:lsdException w:name="Medium Shading 1" w:uiPriority="63"/>
+    <w:lsdException w:name="Medium Shading 2" w:uiPriority="64"/>
+    <w:lsdException w:name="Medium List 1" w:uiPriority="65"/>
+    <w:lsdException w:name="Medium List 2" w:uiPriority="66"/>
+    <w:lsdException w:name="Medium Grid 1" w:uiPriority="67"/>
+    <w:lsdException w:name="Medium Grid 2" w:uiPriority="68"/>
+    <w:lsdException w:name="Medium Grid 3" w:uiPriority="69"/>
+    <w:lsdException w:name="Dark List" w:uiPriority="70"/>
+    <w:lsdException w:name="Colorful Shading" w:uiPriority="71"/>
+    <w:lsdException w:name="Colorful List" w:uiPriority="72"/>
+    <w:lsdException w:name="Colorful Grid" w:uiPriority="73"/>
+    <w:lsdException w:name="Light Shading Accent 1" w:uiPriority="60"/>
+    <w:lsdException w:name="Light List Accent 1" w:uiPriority="61"/>
+    <w:lsdException w:name="Light Grid Accent 1" w:uiPriority="62"/>
+    <w:lsdException w:name="Medium Shading 1 Accent 1" w:uiPriority="63"/>
+    <w:lsdException w:name="Medium Shading 2 Accent 1" w:uiPriority="64"/>
+    <w:lsdException w:name="Medium List 1 Accent 1" w:uiPriority="65"/>
+    <w:lsdException w:name="Revision" w:semiHidden="1"/>
+    <w:lsdException w:name="List Paragraph" w:uiPriority="34" w:qFormat="1"/>
+    <w:lsdException w:name="Quote" w:uiPriority="29" w:qFormat="1"/>
+    <w:lsdException w:name="Intense Quote" w:uiPriority="30" w:qFormat="1"/>
+    <w:lsdException w:name="Medium List 2 Accent 1" w:uiPriority="66"/>
+    <w:lsdException w:name="Medium Grid 1 Accent 1" w:uiPriority="67"/>
+    <w:lsdException w:name="Medium Grid 2 Accent 1" w:uiPriority="68"/>
+    <w:lsdException w:name="Medium Grid 3 Accent 1" w:uiPriority="69"/>
+    <w:lsdException w:name="Dark List Accent 1" w:uiPriority="70"/>
+    <w:lsdException w:name="Colorful Shading Accent 1" w:uiPriority="71"/>
+    <w:lsdException w:name="Colorful List Accent 1" w:uiPriority="72"/>
+    <w:lsdException w:name="Colorful Grid Accent 1" w:uiPriority="73"/>
+    <w:lsdException w:name="Light Shading Accent 2" w:uiPriority="60"/>
+    <w:lsdException w:name="Light List Accent 2" w:uiPriority="61"/>
+    <w:lsdException w:name="Light Grid Accent 2" w:uiPriority="62"/>
+    <w:lsdException w:name="Medium Shading 1 Accent 2" w:uiPriority="63"/>
+    <w:lsdException w:name="Medium Shading 2 Accent 2" w:uiPriority="64"/>
+    <w:lsdException w:name="Medium List 1 Accent 2" w:uiPriority="65"/>
+    <w:lsdException w:name="Medium List 2 Accent 2" w:uiPriority="66"/>
+    <w:lsdException w:name="Medium Grid 1 Accent 2" w:uiPriority="67"/>
+    <w:lsdException w:name="Medium Grid 2 Accent 2" w:uiPriority="68"/>
+    <w:lsdException w:name="Medium Grid 3 Accent 2" w:uiPriority="69"/>
+    <w:lsdException w:name="Dark List Accent 2" w:uiPriority="70"/>
+    <w:lsdException w:name="Colorful Shading Accent 2" w:uiPriority="71"/>
+    <w:lsdException w:name="Colorful List Accent 2" w:uiPriority="72"/>
+    <w:lsdException w:name="Colorful Grid Accent 2" w:uiPriority="73"/>
+    <w:lsdException w:name="Light Shading Accent 3" w:uiPriority="60"/>
+    <w:lsdException w:name="Light List Accent 3" w:uiPriority="61"/>
+    <w:lsdException w:name="Light Grid Accent 3" w:uiPriority="62"/>
+    <w:lsdException w:name="Medium Shading 1 Accent 3" w:uiPriority="63"/>
+    <w:lsdException w:name="Medium Shading 2 Accent 3" w:uiPriority="64"/>
+    <w:lsdException w:name="Medium List 1 Accent 3" w:uiPriority="65"/>
+    <w:lsdException w:name="Medium List 2 Accent 3" w:uiPriority="66"/>
+    <w:lsdException w:name="Medium Grid 1 Accent 3" w:uiPriority="67"/>
+    <w:lsdException w:name="Medium Grid 2 Accent 3" w:uiPriority="68"/>
+    <w:lsdException w:name="Medium Grid 3 Accent 3" w:uiPriority="69"/>
+    <w:lsdException w:name="Dark List Accent 3" w:uiPriority="70"/>
+    <w:lsdException w:name="Colorful Shading Accent 3" w:uiPriority="71"/>
+    <w:lsdException w:name="Colorful List Accent 3" w:uiPriority="72"/>
+    <w:lsdException w:name="Colorful Grid Accent 3" w:uiPriority="73"/>
+    <w:lsdException w:name="Light Shading Accent 4" w:uiPriority="60"/>
+    <w:lsdException w:name="Light List Accent 4" w:uiPriority="61"/>
+    <w:lsdException w:name="Light Grid Accent 4" w:uiPriority="62"/>
+    <w:lsdException w:name="Medium Shading 1 Accent 4" w:uiPriority="63"/>
+    <w:lsdException w:name="Medium Shading 2 Accent 4" w:uiPriority="64"/>
+    <w:lsdException w:name="Medium List 1 Accent 4" w:uiPriority="65"/>
+    <w:lsdException w:name="Medium List 2 Accent 4" w:uiPriority="66"/>
+    <w:lsdException w:name="Medium Grid 1 Accent 4" w:uiPriority="67"/>
+    <w:lsdException w:name="Medium Grid 2 Accent 4" w:uiPriority="68"/>
+    <w:lsdException w:name="Medium Grid 3 Accent 4" w:uiPriority="69"/>
+    <w:lsdException w:name="Dark List Accent 4" w:uiPriority="70"/>
+    <w:lsdException w:name="Colorful Shading Accent 4" w:uiPriority="71"/>
+    <w:lsdException w:name="Colorful List Accent 4" w:uiPriority="72"/>
+    <w:lsdException w:name="Colorful Grid Accent 4" w:uiPriority="73"/>
+    <w:lsdException w:name="Light Shading Accent 5" w:uiPriority="60"/>
+    <w:lsdException w:name="Light List Accent 5" w:uiPriority="61"/>
+    <w:lsdException w:name="Light Grid Accent 5" w:uiPriority="62"/>
+    <w:lsdException w:name="Medium Shading 1 Accent 5" w:uiPriority="63"/>
+    <w:lsdException w:name="Medium Shading 2 Accent 5" w:uiPriority="64"/>
+    <w:lsdException w:name="Medium List 1 Accent 5" w:uiPriority="65"/>
+    <w:lsdException w:name="Medium List 2 Accent 5" w:uiPriority="66"/>
+    <w:lsdException w:name="Medium Grid 1 Accent 5" w:uiPriority="67"/>
+    <w:lsdException w:name="Medium Grid 2 Accent 5" w:uiPriority="68"/>
+    <w:lsdException w:name="Medium Grid 3 Accent 5" w:uiPriority="69"/>
+    <w:lsdException w:name="Dark List Accent 5" w:uiPriority="70"/>
+    <w:lsdException w:name="Colorful Shading Accent 5" w:uiPriority="71"/>
+    <w:lsdException w:name="Colorful List Accent 5" w:uiPriority="72"/>
+    <w:lsdException w:name="Colorful Grid Accent 5" w:uiPriority="73"/>
+    <w:lsdException w:name="Light Shading Accent 6" w:uiPriority="60"/>
+    <w:lsdException w:name="Light List Accent 6" w:uiPriority="61"/>
+    <w:lsdException w:name="Light Grid Accent 6" w:uiPriority="62"/>
+    <w:lsdException w:name="Medium Shading 1 Accent 6" w:uiPriority="63"/>
+    <w:lsdException w:name="Medium Shading 2 Accent 6" w:uiPriority="64"/>
+    <w:lsdException w:name="Medium List 1 Accent 6" w:uiPriority="65"/>
+    <w:lsdException w:name="Medium List 2 Accent 6" w:uiPriority="66"/>
+    <w:lsdException w:name="Medium Grid 1 Accent 6" w:uiPriority="67"/>
+    <w:lsdException w:name="Medium Grid 2 Accent 6" w:uiPriority="68"/>
+    <w:lsdException w:name="Medium Grid 3 Accent 6" w:uiPriority="69"/>
+    <w:lsdException w:name="Dark List Accent 6" w:uiPriority="70"/>
+    <w:lsdException w:name="Colorful Shading Accent 6" w:uiPriority="71"/>
+    <w:lsdException w:name="Colorful List Accent 6" w:uiPriority="72"/>
+    <w:lsdException w:name="Colorful Grid Accent 6" w:uiPriority="73"/>
+    <w:lsdException w:name="Subtle Emphasis" w:uiPriority="19" w:qFormat="1"/>
+    <w:lsdException w:name="Intense Emphasis" w:uiPriority="21" w:qFormat="1"/>
+    <w:lsdException w:name="Subtle Reference" w:uiPriority="31" w:qFormat="1"/>
+    <w:lsdException w:name="Intense Reference" w:uiPriority="32" w:qFormat="1"/>
+    <w:lsdException w:name="Book Title" w:uiPriority="33" w:qFormat="1"/>
+    <w:lsdException w:name="Bibliography" w:semiHidden="1" w:uiPriority="37" w:unhideWhenUsed="1"/>
+    <w:lsdException w:name="TOC Heading" w:semiHidden="1" w:uiPriority="39" w:unhideWhenUsed="1" w:qFormat="1"/>
+    <w:lsdException w:name="Plain Table 1" w:uiPriority="41"/>
+    <w:lsdException w:name="Plain Table 2" w:uiPriority="42"/>
+    <w:lsdException w:name="Plain Table 3" w:uiPriority="43"/>
+    <w:lsdException w:name="Plain Table 4" w:uiPriority="44"/>
+    <w:lsdException w:name="Plain Table 5" w:uiPriority="45"/>
+    <w:lsdException w:name="Grid Table Light" w:uiPriority="40"/>
+    <w:lsdException w:name="Grid Table 1 Light" w:uiPriority="46"/>
+    <w:lsdException w:name="Grid Table 2" w:uiPriority="47"/>
+    <w:lsdException w:name="Grid Table 3" w:uiPriority="48"/>
+    <w:lsdException w:name="Grid Table 4" w:uiPriority="49"/>
+    <w:lsdException w:name="Grid Table 5 Dark" w:uiPriority="50"/>
+    <w:lsdException w:name="Grid Table 6 Colorful" w:uiPriority="51"/>
+    <w:lsdException w:name="Grid Table 7 Colorful" w:uiPriority="52"/>
+    <w:lsdException w:name="Grid Table 1 Light Accent 1" w:uiPriority="46"/>
+    <w:lsdException w:name="Grid Table 2 Accent 1" w:uiPriority="47"/>
+    <w:lsdException w:name="Grid Table 3 Accent 1" w:uiPriority="48"/>
+    <w:lsdException w:name="Grid Table 4 Accent 1" w:uiPriority="49"/>
+    <w:lsdException w:name="Grid Table 5 Dark Accent 1" w:uiPriority="50"/>
+    <w:lsdException w:name="Grid Table 6 Colorful Accent 1" w:uiPriority="51"/>
+    <w:lsdException w:name="Grid Table 7 Colorful Accent 1" w:uiPriority="52"/>
+    <w:lsdException w:name="Grid Table 1 Light Accent 2" w:uiPriority="46"/>
+    <w:lsdException w:name="Grid Table 2 Accent 2" w:uiPriority="47"/>
+    <w:lsdException w:name="Grid Table 3 Accent 2" w:uiPriority="48"/>
+    <w:lsdException w:name="Grid Table 4 Accent 2" w:uiPriority="49"/>
+    <w:lsdException w:name="Grid Table 5 Dark Accent 2" w:uiPriority="50"/>
+    <w:lsdException w:name="Grid Table 6 Colorful Accent 2" w:uiPriority="51"/>
+    <w:lsdException w:name="Grid Table 7 Colorful Accent 2" w:uiPriority="52"/>
+    <w:lsdException w:name="Grid Table 1 Light Accent 3" w:uiPriority="46"/>
+    <w:lsdException w:name="Grid Table 2 Accent 3" w:uiPriority="47"/>
+    <w:lsdException w:name="Grid Table 3 Accent 3" w:uiPriority="48"/>
+    <w:lsdException w:name="Grid Table 4 Accent 3" w:uiPriority="49"/>
+    <w:lsdException w:name="Grid Table 5 Dark Accent 3" w:uiPriority="50"/>
+    <w:lsdException w:name="Grid Table 6 Colorful Accent 3" w:uiPriority="51"/>
+    <w:lsdException w:name="Grid Table 7 Colorful Accent 3" w:uiPriority="52"/>
+    <w:lsdException w:name="Grid Table 1 Light Accent 4" w:uiPriority="46"/>
+    <w:lsdException w:name="Grid Table 2 Accent 4" w:uiPriority="47"/>
+    <w:lsdException w:name="Grid Table 3 Accent 4" w:uiPriority="48"/>
+    <w:lsdException w:name="Grid Table 4 Accent 4" w:uiPriority="49"/>
+    <w:lsdException w:name="Grid Table 5 Dark Accent 4" w:uiPriority="50"/>
+    <w:lsdException w:name="Grid Table 6 Colorful Accent 4" w:uiPriority="51"/>
+    <w:lsdException w:name="Grid Table 7 Colorful Accent 4" w:uiPriority="52"/>
+    <w:lsdException w:name="Grid Table 1 Light Accent 5" w:uiPriority="46"/>
+    <w:lsdException w:name="Grid Table 2 Accent 5" w:uiPriority="47"/>
+    <w:lsdException w:name="Grid Table 3 Accent 5" w:uiPriority="48"/>
+    <w:lsdException w:name="Grid Table 4 Accent 5" w:uiPriority="49"/>
+    <w:lsdException w:name="Grid Table 5 Dark Accent 5" w:uiPriority="50"/>
+    <w:lsdException w:name="Grid Table 6 Colorful Accent 5" w:uiPriority="51"/>
+    <w:lsdException w:name="Grid Table 7 Colorful Accent 5" w:uiPriority="52"/>
+    <w:lsdException w:name="Grid Table 1 Light Accent 6" w:uiPriority="46"/>
+    <w:lsdException w:name="Grid Table 2 Accent 6" w:uiPriority="47"/>
+    <w:lsdException w:name="Grid Table 3 Accent 6" w:uiPriority="48"/>
+    <w:lsdException w:name="Grid Table 4 Accent 6" w:uiPriority="49"/>
+    <w:lsdException w:name="Grid Table 5 Dark Accent 6" w:uiPriority="50"/>
+    <w:lsdException w:name="Grid Table 6 Colorful Accent 6" w:uiPriority="51"/>
+    <w:lsdException w:name="Grid Table 7 Colorful Accent 6" w:uiPriority="52"/>
+    <w:lsdException w:name="List Table 1 Light" w:uiPriority="46"/>
+    <w:lsdException w:name="List Table 2" w:uiPriority="47"/>
+    <w:lsdException w:name="List Table 3" w:uiPriority="48"/>
+    <w:lsdException w:name="List Table 4" w:uiPriority="49"/>
+    <w:lsdException w:name="List Table 5 Dark" w:uiPriority="50"/>
+    <w:lsdException w:name="List Table 6 Colorful" w:uiPriority="51"/>
+    <w:lsdException w:name="List Table 7 Colorful" w:uiPriority="52"/>
+    <w:lsdException w:name="List Table 1 Light Accent 1" w:uiPriority="46"/>
+    <w:lsdException w:name="List Table 2 Accent 1" w:uiPriority="47"/>
+    <w:lsdException w:name="List Table 3 Accent 1" w:uiPriority="48"/>
+    <w:lsdException w:name="List Table 4 Accent 1" w:uiPriority="49"/>
+    <w:lsdException w:name="List Table 5 Dark Accent 1" w:uiPriority="50"/>
+    <w:lsdException w:name="List Table 6 Colorful Accent 1" w:uiPriority="51"/>
+    <w:lsdException w:name="List Table 7 Colorful Accent 1" w:uiPriority="52"/>
+    <w:lsdException w:name="List Table 1 Light Accent 2" w:uiPriority="46"/>
+    <w:lsdException w:name="List Table 2 Accent 2" w:uiPriority="47"/>
+    <w:lsdException w:name="List Table 3 Accent 2" w:uiPriority="48"/>
+    <w:lsdException w:name="List Table 4 Accent 2" w:uiPriority="49"/>
+    <w:lsdException w:name="List Table 5 Dark Accent 2" w:uiPriority="50"/>
+    <w:lsdException w:name="List Table 6 Colorful Accent 2" w:uiPriority="51"/>
+    <w:lsdException w:name="List Table 7 Colorful Accent 2" w:uiPriority="52"/>
+    <w:lsdException w:name="List Table 1 Light Accent 3" w:uiPriority="46"/>
+    <w:lsdException w:name="List Table 2 Accent 3" w:uiPriority="47"/>
+    <w:lsdException w:name="List Table 3 Accent 3" w:uiPriority="48"/>
+    <w:lsdException w:name="List Table 4 Accent 3" w:uiPriority="49"/>
+    <w:lsdException w:name="List Table 5 Dark Accent 3" w:uiPriority="50"/>
+    <w:lsdException w:name="List Table 6 Colorful Accent 3" w:uiPriority="51"/>
+    <w:lsdException w:name="List Table 7 Colorful Accent 3" w:uiPriority="52"/>
+    <w:lsdException w:name="List Table 1 Light Accent 4" w:uiPriority="46"/>
+    <w:lsdException w:name="List Table 2 Accent 4" w:uiPriority="47"/>
+    <w:lsdException w:name="List Table 3 Accent 4" w:uiPriority="48"/>
+    <w:lsdException w:name="List Table 4 Accent 4" w:uiPriority="49"/>
+    <w:lsdException w:name="List Table 5 Dark Accent 4" w:uiPriority="50"/>
+    <w:lsdException w:name="List Table 6 Colorful Accent 4" w:uiPriority="51"/>
+    <w:lsdException w:name="List Table 7 Colorful Accent 4" w:uiPriority="52"/>
+    <w:lsdException w:name="List Table 1 Light Accent 5" w:uiPriority="46"/>
+    <w:lsdException w:name="List Table 2 Accent 5" w:uiPriority="47"/>
+    <w:lsdException w:name="List Table 3 Accent 5" w:uiPriority="48"/>
+    <w:lsdException w:name="List Table 4 Accent 5" w:uiPriority="49"/>
+    <w:lsdException w:name="List Table 5 Dark Accent 5" w:uiPriority="50"/>
+    <w:lsdException w:name="List Table 6 Colorful Accent 5" w:uiPriority="51"/>
+    <w:lsdException w:name="List Table 7 Colorful Accent 5" w:uiPriority="52"/>
+    <w:lsdException w:name="List Table 1 Light Accent 6" w:uiPriority="46"/>
+    <w:lsdException w:name="List Table 2 Accent 6" w:uiPriority="47"/>
+    <w:lsdException w:name="List Table 3 Accent 6" w:uiPriority="48"/>
+    <w:lsdException w:name="List Table 4 Accent 6" w:uiPriority="49"/>
+    <w:lsdException w:name="List Table 5 Dark Accent 6" w:uiPriority="50"/>
+    <w:lsdException w:name="List Table 6 Colorful Accent 6" w:uiPriority="51"/>
+    <w:lsdException w:name="List Table 7 Colorful Accent 6" w:uiPriority="52"/>
+  </w:latentStyles>
+  <w:style w:type="paragraph" w:default="1" w:styleId="Normal">
+    <w:name w:val="Normal"/>
+    <w:qFormat/>
+  </w:style>
+  <w:style w:type="character" w:default="1" w:styleId="DefaultParagraphFont">
+    <w:name w:val="Default Paragraph Font"/>
+    <w:uiPriority w:val="1"/>
+    <w:semiHidden/>
+    <w:unhideWhenUsed/>
+  </w:style>
+  <w:style w:type="table" w:default="1" w:styleId="TableNormal">
+    <w:name w:val="Normal Table"/>
+    <w:uiPriority w:val="99"/>
+    <w:semiHidden/>
+    <w:unhideWhenUsed/>
+    <w:tblPr>
+      <w:tblInd w:w="0" w:type="dxa"/>
+      <w:tblCellMar>
+        <w:top w:w="0" w:type="dxa"/>
+        <w:left w:w="108" w:type="dxa"/>
+        <w:bottom w:w="0" w:type="dxa"/>
+        <w:right w:w="108" w:type="dxa"/>
+      </w:tblCellMar>
+    </w:tblPr>
+  </w:style>
+  <w:style w:type="numbering" w:default="1" w:styleId="NoList">
+    <w:name w:val="No List"/>
+    <w:uiPriority w:val="99"/>
+    <w:semiHidden/>
+    <w:unhideWhenUsed/>
+  </w:style>
+  <w:style w:type="character" w:styleId="PlaceholderText">
+    <w:name w:val="Placeholder Text"/>
+    <w:basedOn w:val="DefaultParagraphFont"/>
+    <w:uiPriority w:val="99"/>
+    <w:semiHidden/>
+    <w:rsid w:val="002E5F2F"/>
+    <w:rPr>
+      <w:color w:val="808080"/>
+    </w:rPr>
+  </w:style>
+</w:styles>
+</file>
+
+<file path=word/glossary/webSettings.xml><?xml version="1.0" encoding="utf-8"?>
+<w:webSettings xmlns:mc="http://schemas.openxmlformats.org/markup-compatibility/2006" xmlns:r="http://schemas.openxmlformats.org/officeDocument/2006/relationships" xmlns:w="http://schemas.openxmlformats.org/wordprocessingml/2006/main" xmlns:w14="http://schemas.microsoft.com/office/word/2010/wordml" xmlns:w15="http://schemas.microsoft.com/office/word/2012/wordml" xmlns:w16se="http://schemas.microsoft.com/office/word/2015/wordml/symex" mc:Ignorable="w14 w15 w16se">
+  <w:optimizeForBrowser/>
+  <w:allowPNG/>
+</w:webSettings>
 </file>
 
 <file path=word/theme/theme1.xml><?xml version="1.0" encoding="utf-8"?>
@@ -19744,7 +20764,7 @@
 </file>
 
 <file path=customXml/itemProps1.xml><?xml version="1.0" encoding="utf-8"?>
-<ds:datastoreItem xmlns:ds="http://schemas.openxmlformats.org/officeDocument/2006/customXml" ds:itemID="{1F5CC008-F0CE-4016-ADAE-9F4EF03865D2}">
+<ds:datastoreItem xmlns:ds="http://schemas.openxmlformats.org/officeDocument/2006/customXml" ds:itemID="{3068AC9C-445D-4015-ABFD-B66CFF46140C}">
   <ds:schemaRefs>
     <ds:schemaRef ds:uri="http://schemas.openxmlformats.org/officeDocument/2006/bibliography"/>
   </ds:schemaRefs>

</xml_diff>

<commit_message>
new file:   Document/firmwareflow.jpg 	new file:   Document/firmwareflow2.jpg 	modified:   Document/ptyxiaki ergasia.docx 	modified:   Document/sources.txt 	new file:   Document/~$yxiaki ergasia.docx
</commit_message>
<xml_diff>
--- a/Document/ptyxiaki ergasia.docx
+++ b/Document/ptyxiaki ergasia.docx
@@ -19,7 +19,7 @@
           <w:lang w:eastAsia="el-GR"/>
         </w:rPr>
         <w:drawing>
-          <wp:anchor distT="0" distB="0" distL="114935" distR="114935" simplePos="0" relativeHeight="251636224" behindDoc="0" locked="0" layoutInCell="1" allowOverlap="1" wp14:anchorId="632C1592" wp14:editId="5E3F8BEB">
+          <wp:anchor distT="0" distB="0" distL="114935" distR="114935" simplePos="0" relativeHeight="251635712" behindDoc="0" locked="0" layoutInCell="1" allowOverlap="1" wp14:anchorId="632C1592" wp14:editId="1F6088A5">
             <wp:simplePos x="0" y="0"/>
             <wp:positionH relativeFrom="column">
               <wp:posOffset>-76835</wp:posOffset>
@@ -3014,7 +3014,7 @@
             <v:stroke joinstyle="miter"/>
             <v:path gradientshapeok="t" o:connecttype="rect"/>
           </v:shapetype>
-          <v:shape id="_x0000_s1026" type="#_x0000_t202" style="position:absolute;left:0;text-align:left;margin-left:78.9pt;margin-top:326.35pt;width:210.6pt;height:25.5pt;z-index:251658752;mso-position-horizontal-relative:text;mso-position-vertical-relative:text" stroked="f">
+          <v:shape id="_x0000_s1026" type="#_x0000_t202" style="position:absolute;left:0;text-align:left;margin-left:78.9pt;margin-top:326.35pt;width:210.6pt;height:25.5pt;z-index:251659264;mso-position-horizontal-relative:text;mso-position-vertical-relative:text" stroked="f">
             <v:textbox style="mso-next-textbox:#_x0000_s1026;mso-fit-shape-to-text:t" inset="0,0,0,0">
               <w:txbxContent>
                 <w:p>
@@ -3117,7 +3117,7 @@
           <w:lang w:eastAsia="el-GR"/>
         </w:rPr>
         <w:drawing>
-          <wp:anchor distT="0" distB="0" distL="114300" distR="114300" simplePos="0" relativeHeight="251640320" behindDoc="1" locked="0" layoutInCell="1" allowOverlap="1" wp14:anchorId="50757297" wp14:editId="46E79B26">
+          <wp:anchor distT="0" distB="0" distL="114300" distR="114300" simplePos="0" relativeHeight="251639808" behindDoc="1" locked="0" layoutInCell="1" allowOverlap="1" wp14:anchorId="50757297" wp14:editId="5566D74A">
             <wp:simplePos x="0" y="0"/>
             <wp:positionH relativeFrom="column">
               <wp:posOffset>1140052</wp:posOffset>
@@ -3382,7 +3382,7 @@
           <w:noProof/>
         </w:rPr>
         <w:pict w14:anchorId="3384D7B6">
-          <v:shape id="_x0000_s1027" type="#_x0000_t202" style="position:absolute;left:0;text-align:left;margin-left:33.3pt;margin-top:219.1pt;width:300.9pt;height:25.5pt;z-index:251659776;mso-position-horizontal-relative:text;mso-position-vertical-relative:text" stroked="f">
+          <v:shape id="_x0000_s1027" type="#_x0000_t202" style="position:absolute;left:0;text-align:left;margin-left:33.3pt;margin-top:219.1pt;width:300.9pt;height:25.5pt;z-index:251660288;mso-position-horizontal-relative:text;mso-position-vertical-relative:text" stroked="f">
             <v:textbox style="mso-next-textbox:#_x0000_s1027;mso-fit-shape-to-text:t" inset="0,0,0,0">
               <w:txbxContent>
                 <w:p>
@@ -3450,7 +3450,7 @@
           <w:lang w:eastAsia="el-GR"/>
         </w:rPr>
         <w:drawing>
-          <wp:anchor distT="0" distB="0" distL="114300" distR="114300" simplePos="0" relativeHeight="251641344" behindDoc="0" locked="0" layoutInCell="1" allowOverlap="1" wp14:anchorId="31300EEB" wp14:editId="3E37E668">
+          <wp:anchor distT="0" distB="0" distL="114300" distR="114300" simplePos="0" relativeHeight="251640832" behindDoc="0" locked="0" layoutInCell="1" allowOverlap="1" wp14:anchorId="31300EEB" wp14:editId="655E184F">
             <wp:simplePos x="0" y="0"/>
             <wp:positionH relativeFrom="column">
               <wp:posOffset>422551</wp:posOffset>
@@ -3696,7 +3696,7 @@
           <w:noProof/>
         </w:rPr>
         <w:pict w14:anchorId="724CECC7">
-          <v:shape id="_x0000_s1029" type="#_x0000_t202" style="position:absolute;left:0;text-align:left;margin-left:50.9pt;margin-top:273.75pt;width:266.25pt;height:.05pt;z-index:251661824;mso-position-horizontal-relative:text;mso-position-vertical-relative:text" stroked="f">
+          <v:shape id="_x0000_s1029" type="#_x0000_t202" style="position:absolute;left:0;text-align:left;margin-left:50.9pt;margin-top:273.75pt;width:266.25pt;height:.05pt;z-index:251662336;mso-position-horizontal-relative:text;mso-position-vertical-relative:text" stroked="f">
             <v:textbox style="mso-next-textbox:#_x0000_s1029;mso-fit-shape-to-text:t" inset="0,0,0,0">
               <w:txbxContent>
                 <w:p>
@@ -3768,7 +3768,7 @@
           <w:lang w:eastAsia="el-GR"/>
         </w:rPr>
         <w:drawing>
-          <wp:anchor distT="0" distB="0" distL="114300" distR="114300" simplePos="0" relativeHeight="251642368" behindDoc="0" locked="0" layoutInCell="1" allowOverlap="1" wp14:anchorId="0292E8D0" wp14:editId="018F0950">
+          <wp:anchor distT="0" distB="0" distL="114300" distR="114300" simplePos="0" relativeHeight="251641856" behindDoc="0" locked="0" layoutInCell="1" allowOverlap="1" wp14:anchorId="0292E8D0" wp14:editId="65D77426">
             <wp:simplePos x="0" y="0"/>
             <wp:positionH relativeFrom="column">
               <wp:posOffset>646981</wp:posOffset>
@@ -4110,7 +4110,7 @@
           <w:lang w:eastAsia="el-GR"/>
         </w:rPr>
         <w:drawing>
-          <wp:anchor distT="0" distB="0" distL="114300" distR="114300" simplePos="0" relativeHeight="251653120" behindDoc="0" locked="0" layoutInCell="1" allowOverlap="1" wp14:anchorId="2C63A2AF" wp14:editId="6764FA42">
+          <wp:anchor distT="0" distB="0" distL="114300" distR="114300" simplePos="0" relativeHeight="251653120" behindDoc="0" locked="0" layoutInCell="1" allowOverlap="1" wp14:anchorId="2C63A2AF" wp14:editId="158FD3C3">
             <wp:simplePos x="0" y="0"/>
             <wp:positionH relativeFrom="margin">
               <wp:posOffset>1069975</wp:posOffset>
@@ -4170,7 +4170,7 @@
           <w:noProof/>
         </w:rPr>
         <w:pict w14:anchorId="212C72A9">
-          <v:shape id="_x0000_s1028" type="#_x0000_t202" style="position:absolute;left:0;text-align:left;margin-left:15.25pt;margin-top:343.65pt;width:338.2pt;height:28.95pt;z-index:251660800;mso-position-horizontal-relative:margin;mso-position-vertical-relative:text" stroked="f">
+          <v:shape id="_x0000_s1028" type="#_x0000_t202" style="position:absolute;left:0;text-align:left;margin-left:15.25pt;margin-top:343.65pt;width:338.2pt;height:28.95pt;z-index:251661312;mso-position-horizontal-relative:margin;mso-position-vertical-relative:text" stroked="f">
             <v:textbox style="mso-next-textbox:#_x0000_s1028" inset="0,0,0,0">
               <w:txbxContent>
                 <w:p>
@@ -4630,7 +4630,7 @@
           <w:noProof/>
         </w:rPr>
         <w:pict w14:anchorId="1760FBD1">
-          <v:shape id="_x0000_s1030" type="#_x0000_t202" style="position:absolute;left:0;text-align:left;margin-left:0;margin-top:267.7pt;width:207.5pt;height:25.5pt;z-index:251662848;mso-position-horizontal:center;mso-position-horizontal-relative:margin;mso-position-vertical-relative:text" stroked="f">
+          <v:shape id="_x0000_s1030" type="#_x0000_t202" style="position:absolute;left:0;text-align:left;margin-left:0;margin-top:267.7pt;width:207.5pt;height:25.5pt;z-index:251663360;mso-position-horizontal:center;mso-position-horizontal-relative:margin;mso-position-vertical-relative:text" stroked="f">
             <v:textbox style="mso-next-textbox:#_x0000_s1030;mso-fit-shape-to-text:t" inset="0,0,0,0">
               <w:txbxContent>
                 <w:p>
@@ -4705,7 +4705,7 @@
           <w:lang w:eastAsia="el-GR"/>
         </w:rPr>
         <w:drawing>
-          <wp:anchor distT="0" distB="0" distL="114300" distR="114300" simplePos="0" relativeHeight="251643392" behindDoc="0" locked="0" layoutInCell="1" allowOverlap="1" wp14:anchorId="428CCD80" wp14:editId="27E198A9">
+          <wp:anchor distT="0" distB="0" distL="114300" distR="114300" simplePos="0" relativeHeight="251642880" behindDoc="0" locked="0" layoutInCell="1" allowOverlap="1" wp14:anchorId="428CCD80" wp14:editId="49BBA047">
             <wp:simplePos x="0" y="0"/>
             <wp:positionH relativeFrom="margin">
               <wp:align>center</wp:align>
@@ -5448,7 +5448,7 @@
           <w:noProof/>
         </w:rPr>
         <w:pict w14:anchorId="5FB3CFAA">
-          <v:shape id="_x0000_s1031" type="#_x0000_t202" style="position:absolute;left:0;text-align:left;margin-left:0;margin-top:215.6pt;width:278.6pt;height:32.7pt;z-index:251663872;mso-position-horizontal:center;mso-position-horizontal-relative:margin;mso-position-vertical-relative:text" stroked="f">
+          <v:shape id="_x0000_s1031" type="#_x0000_t202" style="position:absolute;left:0;text-align:left;margin-left:0;margin-top:215.6pt;width:278.6pt;height:32.7pt;z-index:251664384;mso-position-horizontal:center;mso-position-horizontal-relative:margin;mso-position-vertical-relative:text" stroked="f">
             <v:textbox style="mso-next-textbox:#_x0000_s1031;mso-fit-shape-to-text:t" inset="0,0,0,0">
               <w:txbxContent>
                 <w:p>
@@ -5529,7 +5529,7 @@
           <w:lang w:eastAsia="el-GR"/>
         </w:rPr>
         <w:drawing>
-          <wp:anchor distT="0" distB="0" distL="114300" distR="114300" simplePos="0" relativeHeight="251644416" behindDoc="0" locked="0" layoutInCell="1" allowOverlap="1" wp14:anchorId="3B56BB2B" wp14:editId="14AA52CE">
+          <wp:anchor distT="0" distB="0" distL="114300" distR="114300" simplePos="0" relativeHeight="251643904" behindDoc="0" locked="0" layoutInCell="1" allowOverlap="1" wp14:anchorId="3B56BB2B" wp14:editId="3E00A5BA">
             <wp:simplePos x="0" y="0"/>
             <wp:positionH relativeFrom="margin">
               <wp:align>center</wp:align>
@@ -5743,7 +5743,7 @@
           <w:lang w:eastAsia="el-GR"/>
         </w:rPr>
         <w:drawing>
-          <wp:anchor distT="0" distB="0" distL="114300" distR="114300" simplePos="0" relativeHeight="251646464" behindDoc="0" locked="0" layoutInCell="1" allowOverlap="1" wp14:anchorId="33BB4916" wp14:editId="65376048">
+          <wp:anchor distT="0" distB="0" distL="114300" distR="114300" simplePos="0" relativeHeight="251645952" behindDoc="0" locked="0" layoutInCell="1" allowOverlap="1" wp14:anchorId="33BB4916" wp14:editId="39E2938F">
             <wp:simplePos x="0" y="0"/>
             <wp:positionH relativeFrom="column">
               <wp:posOffset>826770</wp:posOffset>
@@ -5810,7 +5810,7 @@
           <w:noProof/>
         </w:rPr>
         <w:pict w14:anchorId="4C330DAE">
-          <v:shape id="_x0000_s1032" type="#_x0000_t202" style="position:absolute;left:0;text-align:left;margin-left:64.55pt;margin-top:245.5pt;width:239pt;height:17.65pt;z-index:251664896;mso-position-horizontal-relative:text;mso-position-vertical-relative:text" stroked="f">
+          <v:shape id="_x0000_s1032" type="#_x0000_t202" style="position:absolute;left:0;text-align:left;margin-left:64.55pt;margin-top:245.5pt;width:239pt;height:17.65pt;z-index:251665408;mso-position-horizontal-relative:text;mso-position-vertical-relative:text" stroked="f">
             <v:textbox style="mso-next-textbox:#_x0000_s1032" inset="0,0,0,0">
               <w:txbxContent>
                 <w:p>
@@ -6038,7 +6038,7 @@
           <w:noProof/>
         </w:rPr>
         <w:pict w14:anchorId="67F974FE">
-          <v:shape id="_x0000_s1034" type="#_x0000_t202" style="position:absolute;left:0;text-align:left;margin-left:93.05pt;margin-top:173.05pt;width:181.5pt;height:17.1pt;z-index:251665920;mso-position-horizontal-relative:text;mso-position-vertical-relative:text" stroked="f">
+          <v:shape id="_x0000_s1034" type="#_x0000_t202" style="position:absolute;left:0;text-align:left;margin-left:93.05pt;margin-top:173.05pt;width:181.5pt;height:17.1pt;z-index:251666432;mso-position-horizontal-relative:text;mso-position-vertical-relative:text" stroked="f">
             <v:textbox style="mso-next-textbox:#_x0000_s1034" inset="0,0,0,0">
               <w:txbxContent>
                 <w:p>
@@ -6106,7 +6106,7 @@
           <w:lang w:eastAsia="el-GR"/>
         </w:rPr>
         <w:drawing>
-          <wp:anchor distT="0" distB="0" distL="114300" distR="114300" simplePos="0" relativeHeight="251637248" behindDoc="0" locked="0" layoutInCell="1" allowOverlap="1" wp14:anchorId="03229306" wp14:editId="187593E2">
+          <wp:anchor distT="0" distB="0" distL="114300" distR="114300" simplePos="0" relativeHeight="251636736" behindDoc="0" locked="0" layoutInCell="1" allowOverlap="1" wp14:anchorId="03229306" wp14:editId="44439743">
             <wp:simplePos x="0" y="0"/>
             <wp:positionH relativeFrom="column">
               <wp:posOffset>1181819</wp:posOffset>
@@ -6200,7 +6200,7 @@
           <w:noProof/>
         </w:rPr>
         <w:pict w14:anchorId="7FDF9C9B">
-          <v:shape id="_x0000_s1035" type="#_x0000_t202" style="position:absolute;left:0;text-align:left;margin-left:90.35pt;margin-top:245.2pt;width:186.75pt;height:23.9pt;z-index:251666944;mso-position-horizontal-relative:text;mso-position-vertical-relative:text" stroked="f">
+          <v:shape id="_x0000_s1035" type="#_x0000_t202" style="position:absolute;left:0;text-align:left;margin-left:90.35pt;margin-top:245.2pt;width:186.75pt;height:23.9pt;z-index:251667456;mso-position-horizontal-relative:text;mso-position-vertical-relative:text" stroked="f">
             <v:textbox style="mso-next-textbox:#_x0000_s1035" inset="0,0,0,0">
               <w:txbxContent>
                 <w:p>
@@ -6284,7 +6284,7 @@
           <w:lang w:eastAsia="el-GR"/>
         </w:rPr>
         <w:drawing>
-          <wp:anchor distT="0" distB="0" distL="114300" distR="114300" simplePos="0" relativeHeight="251638272" behindDoc="0" locked="0" layoutInCell="1" allowOverlap="1" wp14:anchorId="3A24E961" wp14:editId="71B703E4">
+          <wp:anchor distT="0" distB="0" distL="114300" distR="114300" simplePos="0" relativeHeight="251637760" behindDoc="0" locked="0" layoutInCell="1" allowOverlap="1" wp14:anchorId="3A24E961" wp14:editId="700EB5A9">
             <wp:simplePos x="0" y="0"/>
             <wp:positionH relativeFrom="column">
               <wp:posOffset>1147685</wp:posOffset>
@@ -6663,7 +6663,7 @@
           <w:noProof/>
         </w:rPr>
         <w:pict w14:anchorId="674E38B3">
-          <v:shape id="_x0000_s1036" type="#_x0000_t202" style="position:absolute;left:0;text-align:left;margin-left:57.05pt;margin-top:287.7pt;width:253.2pt;height:16.4pt;z-index:251667968;mso-position-horizontal-relative:text;mso-position-vertical-relative:text" stroked="f">
+          <v:shape id="_x0000_s1036" type="#_x0000_t202" style="position:absolute;left:0;text-align:left;margin-left:57.05pt;margin-top:287.7pt;width:253.2pt;height:16.4pt;z-index:251668480;mso-position-horizontal-relative:text;mso-position-vertical-relative:text" stroked="f">
             <v:textbox style="mso-next-textbox:#_x0000_s1036" inset="0,0,0,0">
               <w:txbxContent>
                 <w:p>
@@ -6738,7 +6738,7 @@
           <w:lang w:eastAsia="el-GR"/>
         </w:rPr>
         <w:drawing>
-          <wp:anchor distT="0" distB="0" distL="114300" distR="114300" simplePos="0" relativeHeight="251639296" behindDoc="0" locked="0" layoutInCell="1" allowOverlap="1" wp14:anchorId="66EA1FE3" wp14:editId="151D23EA">
+          <wp:anchor distT="0" distB="0" distL="114300" distR="114300" simplePos="0" relativeHeight="251638784" behindDoc="0" locked="0" layoutInCell="1" allowOverlap="1" wp14:anchorId="66EA1FE3" wp14:editId="7F5C09CE">
             <wp:simplePos x="0" y="0"/>
             <wp:positionH relativeFrom="column">
               <wp:posOffset>724619</wp:posOffset>
@@ -7351,7 +7351,7 @@
           <w:noProof/>
         </w:rPr>
         <w:pict w14:anchorId="548BDABE">
-          <v:shape id="_x0000_s1037" type="#_x0000_t202" style="position:absolute;left:0;text-align:left;margin-left:0;margin-top:258.55pt;width:368.5pt;height:24.55pt;z-index:251668992;mso-position-horizontal-relative:text;mso-position-vertical-relative:text" stroked="f">
+          <v:shape id="_x0000_s1037" type="#_x0000_t202" style="position:absolute;left:0;text-align:left;margin-left:0;margin-top:258.55pt;width:368.5pt;height:24.55pt;z-index:251669504;mso-position-horizontal-relative:text;mso-position-vertical-relative:text" stroked="f">
             <v:textbox style="mso-next-textbox:#_x0000_s1037" inset="0,0,0,0">
               <w:txbxContent>
                 <w:p>
@@ -7454,7 +7454,7 @@
           <w:lang w:eastAsia="el-GR"/>
         </w:rPr>
         <w:drawing>
-          <wp:anchor distT="0" distB="0" distL="114300" distR="114300" simplePos="0" relativeHeight="251645440" behindDoc="0" locked="0" layoutInCell="1" allowOverlap="1" wp14:anchorId="632AB0B7" wp14:editId="19F772A5">
+          <wp:anchor distT="0" distB="0" distL="114300" distR="114300" simplePos="0" relativeHeight="251644928" behindDoc="0" locked="0" layoutInCell="1" allowOverlap="1" wp14:anchorId="632AB0B7" wp14:editId="08F115F5">
             <wp:simplePos x="0" y="0"/>
             <wp:positionH relativeFrom="column">
               <wp:posOffset>-200300</wp:posOffset>
@@ -7612,7 +7612,7 @@
           <w:noProof/>
         </w:rPr>
         <w:pict w14:anchorId="45358CE1">
-          <v:shape id="_x0000_s1038" type="#_x0000_t202" style="position:absolute;left:0;text-align:left;margin-left:23.1pt;margin-top:201.8pt;width:321.3pt;height:32.7pt;z-index:251670016;mso-position-horizontal-relative:text;mso-position-vertical-relative:text" stroked="f">
+          <v:shape id="_x0000_s1038" type="#_x0000_t202" style="position:absolute;left:0;text-align:left;margin-left:23.1pt;margin-top:201.8pt;width:321.3pt;height:32.7pt;z-index:251670528;mso-position-horizontal-relative:text;mso-position-vertical-relative:text" stroked="f">
             <v:textbox style="mso-next-textbox:#_x0000_s1038;mso-fit-shape-to-text:t" inset="0,0,0,0">
               <w:txbxContent>
                 <w:p>
@@ -7710,7 +7710,7 @@
           <w:lang w:eastAsia="el-GR"/>
         </w:rPr>
         <w:drawing>
-          <wp:anchor distT="0" distB="0" distL="114300" distR="114300" simplePos="0" relativeHeight="251647488" behindDoc="0" locked="0" layoutInCell="1" allowOverlap="1" wp14:anchorId="11B1690C" wp14:editId="44F5E4FB">
+          <wp:anchor distT="0" distB="0" distL="114300" distR="114300" simplePos="0" relativeHeight="251646976" behindDoc="0" locked="0" layoutInCell="1" allowOverlap="1" wp14:anchorId="11B1690C" wp14:editId="23E3FDB2">
             <wp:simplePos x="0" y="0"/>
             <wp:positionH relativeFrom="column">
               <wp:posOffset>655608</wp:posOffset>
@@ -7904,7 +7904,7 @@
           <w:noProof/>
         </w:rPr>
         <w:pict w14:anchorId="19707875">
-          <v:shape id="_x0000_s1039" type="#_x0000_t202" style="position:absolute;left:0;text-align:left;margin-left:46.75pt;margin-top:77.05pt;width:274.2pt;height:32.7pt;z-index:251671040;mso-position-horizontal-relative:text;mso-position-vertical-relative:text" stroked="f">
+          <v:shape id="_x0000_s1039" type="#_x0000_t202" style="position:absolute;left:0;text-align:left;margin-left:46.75pt;margin-top:77.05pt;width:274.2pt;height:32.7pt;z-index:251671552;mso-position-horizontal-relative:text;mso-position-vertical-relative:text" stroked="f">
             <v:textbox style="mso-next-textbox:#_x0000_s1039;mso-fit-shape-to-text:t" inset="0,0,0,0">
               <w:txbxContent>
                 <w:p>
@@ -7981,7 +7981,7 @@
           <w:lang w:val="el-GR" w:eastAsia="el-GR"/>
         </w:rPr>
         <w:drawing>
-          <wp:anchor distT="0" distB="0" distL="114300" distR="114300" simplePos="0" relativeHeight="251649536" behindDoc="0" locked="0" layoutInCell="1" allowOverlap="1" wp14:anchorId="7EE380E7" wp14:editId="285E3E23">
+          <wp:anchor distT="0" distB="0" distL="114300" distR="114300" simplePos="0" relativeHeight="251649024" behindDoc="0" locked="0" layoutInCell="1" allowOverlap="1" wp14:anchorId="7EE380E7" wp14:editId="7C885726">
             <wp:simplePos x="0" y="0"/>
             <wp:positionH relativeFrom="column">
               <wp:posOffset>792528</wp:posOffset>
@@ -8095,7 +8095,7 @@
           <w:noProof/>
         </w:rPr>
         <w:pict w14:anchorId="468C1397">
-          <v:shape id="_x0000_s1040" type="#_x0000_t202" style="position:absolute;margin-left:9.95pt;margin-top:282.75pt;width:369.85pt;height:.05pt;z-index:251672064;mso-position-horizontal-relative:text;mso-position-vertical-relative:text" stroked="f">
+          <v:shape id="_x0000_s1040" type="#_x0000_t202" style="position:absolute;margin-left:9.95pt;margin-top:282.75pt;width:369.85pt;height:.05pt;z-index:251672576;mso-position-horizontal-relative:text;mso-position-vertical-relative:text" stroked="f">
             <v:textbox style="mso-next-textbox:#_x0000_s1040;mso-fit-shape-to-text:t" inset="0,0,0,0">
               <w:txbxContent>
                 <w:p>
@@ -8171,7 +8171,7 @@
           <w:lang w:eastAsia="el-GR"/>
         </w:rPr>
         <w:drawing>
-          <wp:anchor distT="0" distB="0" distL="114300" distR="114300" simplePos="0" relativeHeight="251650560" behindDoc="0" locked="0" layoutInCell="1" allowOverlap="1" wp14:anchorId="49B3FB3B" wp14:editId="42828D19">
+          <wp:anchor distT="0" distB="0" distL="114300" distR="114300" simplePos="0" relativeHeight="251650048" behindDoc="0" locked="0" layoutInCell="1" allowOverlap="1" wp14:anchorId="49B3FB3B" wp14:editId="15844392">
             <wp:simplePos x="0" y="0"/>
             <wp:positionH relativeFrom="column">
               <wp:posOffset>126593</wp:posOffset>
@@ -8483,7 +8483,7 @@
           <w:lang w:eastAsia="el-GR"/>
         </w:rPr>
         <w:drawing>
-          <wp:anchor distT="0" distB="0" distL="114300" distR="114300" simplePos="0" relativeHeight="251648512" behindDoc="0" locked="0" layoutInCell="1" allowOverlap="1" wp14:anchorId="1EBB57A1" wp14:editId="256BBD65">
+          <wp:anchor distT="0" distB="0" distL="114300" distR="114300" simplePos="0" relativeHeight="251648000" behindDoc="0" locked="0" layoutInCell="1" allowOverlap="1" wp14:anchorId="1EBB57A1" wp14:editId="0E20E7C6">
             <wp:simplePos x="0" y="0"/>
             <wp:positionH relativeFrom="column">
               <wp:posOffset>-688897</wp:posOffset>
@@ -8543,7 +8543,7 @@
           <w:noProof/>
         </w:rPr>
         <w:pict w14:anchorId="01859393">
-          <v:shape id="_x0000_s1042" type="#_x0000_t202" style="position:absolute;left:0;text-align:left;margin-left:57.8pt;margin-top:225.1pt;width:252.25pt;height:21.85pt;z-index:251673088;mso-position-horizontal-relative:text;mso-position-vertical-relative:text" stroked="f">
+          <v:shape id="_x0000_s1042" type="#_x0000_t202" style="position:absolute;left:0;text-align:left;margin-left:57.8pt;margin-top:225.1pt;width:252.25pt;height:21.85pt;z-index:251673600;mso-position-horizontal-relative:text;mso-position-vertical-relative:text" stroked="f">
             <v:textbox style="mso-next-textbox:#_x0000_s1042" inset="0,0,0,0">
               <w:txbxContent>
                 <w:p>
@@ -9098,7 +9098,7 @@
           <w:noProof/>
         </w:rPr>
         <w:pict w14:anchorId="7A55B00C">
-          <v:shape id="_x0000_s1049" type="#_x0000_t202" style="position:absolute;left:0;text-align:left;margin-left:-.65pt;margin-top:312.8pt;width:368.5pt;height:17.35pt;z-index:251677184;mso-position-horizontal-relative:text;mso-position-vertical-relative:text" stroked="f">
+          <v:shape id="_x0000_s1049" type="#_x0000_t202" style="position:absolute;left:0;text-align:left;margin-left:-.65pt;margin-top:312.8pt;width:368.5pt;height:17.35pt;z-index:251677696;mso-position-horizontal-relative:text;mso-position-vertical-relative:text" stroked="f">
             <v:textbox inset="0,0,0,0">
               <w:txbxContent>
                 <w:p>
@@ -9148,7 +9148,7 @@
           <w:lang w:eastAsia="el-GR"/>
         </w:rPr>
         <w:drawing>
-          <wp:anchor distT="0" distB="0" distL="114300" distR="114300" simplePos="0" relativeHeight="251656704" behindDoc="0" locked="0" layoutInCell="1" allowOverlap="1" wp14:anchorId="7ABAFF2F" wp14:editId="314D7FD8">
+          <wp:anchor distT="0" distB="0" distL="114300" distR="114300" simplePos="0" relativeHeight="251656192" behindDoc="0" locked="0" layoutInCell="1" allowOverlap="1" wp14:anchorId="7ABAFF2F" wp14:editId="1F683F18">
             <wp:simplePos x="0" y="0"/>
             <wp:positionH relativeFrom="column">
               <wp:posOffset>-8587</wp:posOffset>
@@ -10368,7 +10368,7 @@
           <w:lang w:eastAsia="el-GR"/>
         </w:rPr>
         <w:drawing>
-          <wp:anchor distT="0" distB="0" distL="114300" distR="114300" simplePos="0" relativeHeight="251651584" behindDoc="0" locked="0" layoutInCell="1" allowOverlap="1" wp14:anchorId="5A91370A" wp14:editId="052E4522">
+          <wp:anchor distT="0" distB="0" distL="114300" distR="114300" simplePos="0" relativeHeight="251651072" behindDoc="0" locked="0" layoutInCell="1" allowOverlap="1" wp14:anchorId="5A91370A" wp14:editId="7D493CFA">
             <wp:simplePos x="0" y="0"/>
             <wp:positionH relativeFrom="column">
               <wp:posOffset>10795</wp:posOffset>
@@ -10430,7 +10430,7 @@
           <w:noProof/>
         </w:rPr>
         <w:pict w14:anchorId="06846E1D">
-          <v:shape id="_x0000_s1046" type="#_x0000_t202" style="position:absolute;left:0;text-align:left;margin-left:122.05pt;margin-top:211.95pt;width:122.5pt;height:21.35pt;z-index:251675136;mso-position-horizontal-relative:text;mso-position-vertical-relative:text" stroked="f">
+          <v:shape id="_x0000_s1046" type="#_x0000_t202" style="position:absolute;left:0;text-align:left;margin-left:122.05pt;margin-top:211.95pt;width:122.5pt;height:21.35pt;z-index:251675648;mso-position-horizontal-relative:text;mso-position-vertical-relative:text" stroked="f">
             <v:textbox inset="0,0,0,0">
               <w:txbxContent>
                 <w:p>
@@ -11254,7 +11254,7 @@
           <w:noProof/>
         </w:rPr>
         <w:pict w14:anchorId="166CD55D">
-          <v:shape id="_x0000_s1044" type="#_x0000_t202" style="position:absolute;left:0;text-align:left;margin-left:56.3pt;margin-top:330.75pt;width:255.15pt;height:19.55pt;z-index:251674112;mso-position-horizontal-relative:text;mso-position-vertical-relative:text" stroked="f">
+          <v:shape id="_x0000_s1044" type="#_x0000_t202" style="position:absolute;left:0;text-align:left;margin-left:56.3pt;margin-top:330.75pt;width:255.15pt;height:19.55pt;z-index:251674624;mso-position-horizontal-relative:text;mso-position-vertical-relative:text" stroked="f">
             <v:textbox style="mso-next-textbox:#_x0000_s1044" inset="0,0,0,0">
               <w:txbxContent>
                 <w:p>
@@ -11313,7 +11313,7 @@
           <w:lang w:eastAsia="el-GR"/>
         </w:rPr>
         <w:drawing>
-          <wp:anchor distT="0" distB="0" distL="114300" distR="114300" simplePos="0" relativeHeight="251652608" behindDoc="0" locked="0" layoutInCell="1" allowOverlap="1" wp14:anchorId="5FCA4774" wp14:editId="5B1EDDA6">
+          <wp:anchor distT="0" distB="0" distL="114300" distR="114300" simplePos="0" relativeHeight="251652096" behindDoc="0" locked="0" layoutInCell="1" allowOverlap="1" wp14:anchorId="5FCA4774" wp14:editId="7DB54B09">
             <wp:simplePos x="0" y="0"/>
             <wp:positionH relativeFrom="column">
               <wp:posOffset>-8255</wp:posOffset>
@@ -11497,7 +11497,7 @@
           <w:noProof/>
         </w:rPr>
         <w:pict w14:anchorId="33C9D4BA">
-          <v:shape id="_x0000_s1048" type="#_x0000_t202" style="position:absolute;left:0;text-align:left;margin-left:63.35pt;margin-top:318.05pt;width:241.4pt;height:12.65pt;z-index:251676160;mso-position-horizontal-relative:text;mso-position-vertical-relative:text" stroked="f">
+          <v:shape id="_x0000_s1048" type="#_x0000_t202" style="position:absolute;left:0;text-align:left;margin-left:63.35pt;margin-top:318.05pt;width:241.4pt;height:12.65pt;z-index:251676672;mso-position-horizontal-relative:text;mso-position-vertical-relative:text" stroked="f">
             <v:textbox style="mso-next-textbox:#_x0000_s1048" inset="0,0,0,0">
               <w:txbxContent>
                 <w:p>
@@ -11556,7 +11556,7 @@
           <w:lang w:eastAsia="el-GR"/>
         </w:rPr>
         <w:drawing>
-          <wp:anchor distT="0" distB="0" distL="114300" distR="114300" simplePos="0" relativeHeight="251655680" behindDoc="0" locked="0" layoutInCell="1" allowOverlap="1" wp14:anchorId="7BE9B989" wp14:editId="4A2A2144">
+          <wp:anchor distT="0" distB="0" distL="114300" distR="114300" simplePos="0" relativeHeight="251655168" behindDoc="0" locked="0" layoutInCell="1" allowOverlap="1" wp14:anchorId="7BE9B989" wp14:editId="2F0CA12A">
             <wp:simplePos x="0" y="0"/>
             <wp:positionH relativeFrom="column">
               <wp:posOffset>-1905</wp:posOffset>
@@ -13702,7 +13702,7 @@
           <w:lang w:eastAsia="el-GR"/>
         </w:rPr>
         <w:drawing>
-          <wp:anchor distT="0" distB="0" distL="114300" distR="114300" simplePos="0" relativeHeight="251653632" behindDoc="0" locked="0" layoutInCell="1" allowOverlap="1" wp14:anchorId="686F442E" wp14:editId="4D4B0020">
+          <wp:anchor distT="0" distB="0" distL="114300" distR="114300" simplePos="0" relativeHeight="251654144" behindDoc="0" locked="0" layoutInCell="1" allowOverlap="1" wp14:anchorId="686F442E" wp14:editId="128F9CB5">
             <wp:simplePos x="0" y="0"/>
             <wp:positionH relativeFrom="margin">
               <wp:align>center</wp:align>
@@ -13779,7 +13779,7 @@
           <w:noProof/>
         </w:rPr>
         <w:pict w14:anchorId="6767B759">
-          <v:shape id="_x0000_s1051" type="#_x0000_t202" style="position:absolute;left:0;text-align:left;margin-left:0;margin-top:283.55pt;width:214.35pt;height:18.2pt;z-index:251678208;mso-position-horizontal:center;mso-position-horizontal-relative:margin;mso-position-vertical-relative:text" stroked="f">
+          <v:shape id="_x0000_s1051" type="#_x0000_t202" style="position:absolute;left:0;text-align:left;margin-left:0;margin-top:283.55pt;width:214.35pt;height:18.2pt;z-index:251678720;mso-position-horizontal:center;mso-position-horizontal-relative:margin;mso-position-vertical-relative:text" stroked="f">
             <v:textbox style="mso-next-textbox:#_x0000_s1051" inset="0,0,0,0">
               <w:txbxContent>
                 <w:p>
@@ -14017,19 +14017,7 @@
             <w:rPr>
               <w:rFonts w:ascii="Cambria Math" w:hAnsi="Cambria Math"/>
             </w:rPr>
-            <m:t>(</m:t>
-          </m:r>
-          <m:r>
-            <w:rPr>
-              <w:rFonts w:ascii="Cambria Math" w:hAnsi="Cambria Math"/>
-            </w:rPr>
-            <m:t>Tu*4.88</m:t>
-          </m:r>
-          <m:r>
-            <w:rPr>
-              <w:rFonts w:ascii="Cambria Math" w:hAnsi="Cambria Math"/>
-            </w:rPr>
-            <m:t xml:space="preserve"> )/10</m:t>
+            <m:t>(Tu*4.88 )/10</m:t>
           </m:r>
         </m:oMath>
       </m:oMathPara>
@@ -14108,7 +14096,7 @@
           <w:noProof/>
         </w:rPr>
         <w:pict w14:anchorId="415261A6">
-          <v:shape id="_x0000_s1053" type="#_x0000_t202" style="position:absolute;left:0;text-align:left;margin-left:83.6pt;margin-top:303.5pt;width:201.25pt;height:17.75pt;z-index:251679232;mso-position-horizontal-relative:margin;mso-position-vertical-relative:text" stroked="f">
+          <v:shape id="_x0000_s1053" type="#_x0000_t202" style="position:absolute;left:0;text-align:left;margin-left:83.6pt;margin-top:303.5pt;width:201.25pt;height:17.75pt;z-index:251679744;mso-position-horizontal-relative:margin;mso-position-vertical-relative:text" stroked="f">
             <v:textbox style="mso-next-textbox:#_x0000_s1053" inset="0,0,0,0">
               <w:txbxContent>
                 <w:p>
@@ -14140,10 +14128,7 @@
                     <w:fldChar w:fldCharType="end"/>
                   </w:r>
                   <w:r>
-                    <w:t xml:space="preserve"> </w:t>
-                  </w:r>
-                  <w:r>
-                    <w:t>Σχηματικό διάγραμμα</w:t>
+                    <w:t xml:space="preserve"> Σχηματικό διάγραμμα</w:t>
                   </w:r>
                 </w:p>
               </w:txbxContent>
@@ -14158,7 +14143,7 @@
           <w:lang w:eastAsia="el-GR"/>
         </w:rPr>
         <w:drawing>
-          <wp:anchor distT="0" distB="0" distL="114300" distR="114300" simplePos="0" relativeHeight="251662336" behindDoc="0" locked="0" layoutInCell="1" allowOverlap="1" wp14:anchorId="36C6A178" wp14:editId="724AF1FF">
+          <wp:anchor distT="0" distB="0" distL="114300" distR="114300" simplePos="0" relativeHeight="251658240" behindDoc="0" locked="0" layoutInCell="1" allowOverlap="1" wp14:anchorId="36C6A178" wp14:editId="2A7B7411">
             <wp:simplePos x="0" y="0"/>
             <wp:positionH relativeFrom="column">
               <wp:posOffset>-279966</wp:posOffset>
@@ -14484,8 +14469,6 @@
             </w:r>
           </w:p>
         </w:tc>
-        <w:bookmarkStart w:id="19" w:name="_GoBack"/>
-        <w:bookmarkEnd w:id="19"/>
       </w:tr>
       <w:tr>
         <w:tc>
@@ -14771,81 +14754,6 @@
       <w:pPr>
         <w:pStyle w:val="BodyText"/>
       </w:pPr>
-      <w:r>
-        <w:t xml:space="preserve">Αντίστοιχα αν το </w:t>
-      </w:r>
-      <w:r>
-        <w:rPr>
-          <w:lang w:val="en-US"/>
-        </w:rPr>
-        <w:t>ADC</w:t>
-      </w:r>
-      <w:r>
-        <w:t xml:space="preserve"> </w:t>
-      </w:r>
-      <w:r>
-        <w:t>δουλεύει στα 3.3</w:t>
-      </w:r>
-      <w:r>
-        <w:rPr>
-          <w:lang w:val="en-US"/>
-        </w:rPr>
-        <w:t>v</w:t>
-      </w:r>
-      <w:r>
-        <w:t xml:space="preserve"> </w:t>
-      </w:r>
-      <w:r>
-        <w:t>τότε το αποτέλεσμα καθορίζεται ως εξής:</w:t>
-      </w:r>
-    </w:p>
-    <w:p>
-      <w:pPr>
-        <w:pStyle w:val="BodyText"/>
-      </w:pPr>
-      <m:oMathPara>
-        <m:oMath>
-          <m:f>
-            <m:fPr>
-              <m:ctrlPr>
-                <w:rPr>
-                  <w:rFonts w:ascii="Cambria Math" w:hAnsi="Cambria Math"/>
-                  <w:i/>
-                </w:rPr>
-              </m:ctrlPr>
-            </m:fPr>
-            <m:num>
-              <m:r>
-                <w:rPr>
-                  <w:rFonts w:ascii="Cambria Math" w:hAnsi="Cambria Math"/>
-                </w:rPr>
-                <m:t>3,3</m:t>
-              </m:r>
-              <m:r>
-                <w:rPr>
-                  <w:rFonts w:ascii="Cambria Math" w:hAnsi="Cambria Math"/>
-                  <w:lang w:val="en-US"/>
-                </w:rPr>
-                <m:t>v</m:t>
-              </m:r>
-            </m:num>
-            <m:den>
-              <m:r>
-                <w:rPr>
-                  <w:rFonts w:ascii="Cambria Math" w:hAnsi="Cambria Math"/>
-                </w:rPr>
-                <m:t>255</m:t>
-              </m:r>
-            </m:den>
-          </m:f>
-          <m:r>
-            <w:rPr>
-              <w:rFonts w:ascii="Cambria Math" w:hAnsi="Cambria Math"/>
-            </w:rPr>
-            <m:t xml:space="preserve"> ≅0.123</m:t>
-          </m:r>
-        </m:oMath>
-      </m:oMathPara>
     </w:p>
     <w:p>
       <w:pPr>
@@ -14865,13 +14773,31 @@
         </w:rPr>
         <w:t>AVR</w:t>
       </w:r>
-    </w:p>
-    <w:p>
-      <w:pPr>
-        <w:pStyle w:val="BodyText"/>
-      </w:pPr>
-      <w:r>
-        <w:t xml:space="preserve">Ο προγραμματισμός του μικροελεγκτή θα γίνει όπως προαναφέρθηκε στην γλώσσα </w:t>
+      <w:r>
+        <w:t xml:space="preserve"> – </w:t>
+      </w:r>
+      <w:r>
+        <w:rPr>
+          <w:lang w:val="en-US"/>
+        </w:rPr>
+        <w:t>Firmware Megaman</w:t>
+      </w:r>
+    </w:p>
+    <w:p>
+      <w:pPr>
+        <w:pStyle w:val="BodyText"/>
+      </w:pPr>
+      <w:r>
+        <w:t xml:space="preserve">Ο προγραμματισμός του μικροελεγκτή θα </w:t>
+      </w:r>
+      <w:r>
+        <w:t xml:space="preserve">πραγματοποιηθεί </w:t>
+      </w:r>
+      <w:r>
+        <w:t xml:space="preserve">όπως προαναφέρθηκε στην γλώσσα </w:t>
+      </w:r>
+      <w:r>
+        <w:t xml:space="preserve">προγραμματισμού </w:t>
       </w:r>
       <w:r>
         <w:rPr>
@@ -14880,6 +14806,27 @@
         <w:t>C</w:t>
       </w:r>
       <w:r>
+        <w:t xml:space="preserve"> και θα γίνει χρήση της βιβλιοθήκης </w:t>
+      </w:r>
+      <w:r>
+        <w:rPr>
+          <w:b/>
+        </w:rPr>
+        <w:t>avr/io.h</w:t>
+      </w:r>
+      <w:r>
+        <w:t xml:space="preserve"> </w:t>
+      </w:r>
+      <w:r>
+        <w:t xml:space="preserve">που περιέχει όλα τα απαραίτητα εργαλεία για τον προγραμματισμό ενός μικροελεγκτή από την γλώσσα </w:t>
+      </w:r>
+      <w:r>
+        <w:rPr>
+          <w:lang w:val="en-US"/>
+        </w:rPr>
+        <w:t>C</w:t>
+      </w:r>
+      <w:r>
         <w:t xml:space="preserve">. </w:t>
       </w:r>
     </w:p>
@@ -14887,7 +14834,1362 @@
       <w:pPr>
         <w:pStyle w:val="BodyText"/>
       </w:pPr>
-    </w:p>
+      <w:r>
+        <w:t xml:space="preserve">Θα παρουσιαστούν αναλυτικά ο κώδικας που είναι υπεύθυνος για την λειτουργία του μικροελεγκτή , την μετατροπή των αναλογικών μετρήσεων και την αποστολή τους μέσω </w:t>
+      </w:r>
+      <w:r>
+        <w:rPr>
+          <w:lang w:val="en-US"/>
+        </w:rPr>
+        <w:t>UART</w:t>
+      </w:r>
+      <w:r>
+        <w:t xml:space="preserve"> </w:t>
+      </w:r>
+      <w:r>
+        <w:t xml:space="preserve">στο δεύτερο επίπεδο του συστήματος. Ο κώδικας αυτός αναλαμβάνει να ρυθμίσει σωστά τις πόρτες του μικροελεγκτή καθώς και τα </w:t>
+      </w:r>
+      <w:r>
+        <w:rPr>
+          <w:lang w:val="en-US"/>
+        </w:rPr>
+        <w:t>pins</w:t>
+      </w:r>
+      <w:r>
+        <w:t xml:space="preserve"> </w:t>
+      </w:r>
+      <w:r>
+        <w:t xml:space="preserve">που χρησιμοποιούνται για την λήψη των μετρήσεων από τον αισθητήρα θερμότητας , την ενεργοποίηση και ρύθμιση του κυκλώματος </w:t>
+      </w:r>
+      <w:r>
+        <w:rPr>
+          <w:lang w:val="en-US"/>
+        </w:rPr>
+        <w:t>UART</w:t>
+      </w:r>
+      <w:r>
+        <w:t xml:space="preserve"> </w:t>
+      </w:r>
+      <w:r>
+        <w:t xml:space="preserve">του μικροελεγκτή καθώς και την μετατροπή των μετρήσεων και την αποστολή τους μέσω </w:t>
+      </w:r>
+      <w:r>
+        <w:rPr>
+          <w:lang w:val="en-US"/>
+        </w:rPr>
+        <w:t>UART</w:t>
+      </w:r>
+      <w:r>
+        <w:t>.</w:t>
+      </w:r>
+    </w:p>
+    <w:p>
+      <w:pPr>
+        <w:pStyle w:val="BodyText"/>
+      </w:pPr>
+      <w:r>
+        <w:rPr>
+          <w:noProof/>
+        </w:rPr>
+        <w:pict w14:anchorId="08A64380">
+          <v:shape id="_x0000_s1055" type="#_x0000_t202" style="position:absolute;left:0;text-align:left;margin-left:63.3pt;margin-top:275.55pt;width:242pt;height:21.2pt;z-index:251681792;mso-position-horizontal-relative:text;mso-position-vertical-relative:text" stroked="f">
+            <v:textbox style="mso-next-textbox:#_x0000_s1055" inset="0,0,0,0">
+              <w:txbxContent>
+                <w:p>
+                  <w:pPr>
+                    <w:pStyle w:val="BodyTextKeep"/>
+                    <w:rPr>
+                      <w:rStyle w:val="BodyTextCharCharChar"/>
+                    </w:rPr>
+                  </w:pPr>
+                  <w:r>
+                    <w:rPr>
+                      <w:rStyle w:val="BodyTextCharCharChar"/>
+                    </w:rPr>
+                    <w:t xml:space="preserve">Εικόνα </w:t>
+                  </w:r>
+                  <w:r>
+                    <w:rPr>
+                      <w:rStyle w:val="BodyTextCharCharChar"/>
+                    </w:rPr>
+                    <w:fldChar w:fldCharType="begin"/>
+                  </w:r>
+                  <w:r>
+                    <w:rPr>
+                      <w:rStyle w:val="BodyTextCharCharChar"/>
+                    </w:rPr>
+                    <w:instrText xml:space="preserve"> SEQ Εικόνα \* ARABIC </w:instrText>
+                  </w:r>
+                  <w:r>
+                    <w:rPr>
+                      <w:rStyle w:val="BodyTextCharCharChar"/>
+                    </w:rPr>
+                    <w:fldChar w:fldCharType="separate"/>
+                  </w:r>
+                  <w:r>
+                    <w:rPr>
+                      <w:rStyle w:val="BodyTextCharCharChar"/>
+                    </w:rPr>
+                    <w:t>22</w:t>
+                  </w:r>
+                  <w:r>
+                    <w:rPr>
+                      <w:rStyle w:val="BodyTextCharCharChar"/>
+                    </w:rPr>
+                    <w:fldChar w:fldCharType="end"/>
+                  </w:r>
+                  <w:r>
+                    <w:rPr>
+                      <w:rStyle w:val="BodyTextCharCharChar"/>
+                    </w:rPr>
+                    <w:t xml:space="preserve"> </w:t>
+                  </w:r>
+                  <w:r>
+                    <w:rPr>
+                      <w:rStyle w:val="BodyTextCharCharChar"/>
+                    </w:rPr>
+                    <w:t xml:space="preserve">Διάγραμμα </w:t>
+                  </w:r>
+                  <w:r>
+                    <w:rPr>
+                      <w:rStyle w:val="BodyTextCharCharChar"/>
+                    </w:rPr>
+                    <w:t>ροής</w:t>
+                  </w:r>
+                  <w:r>
+                    <w:rPr>
+                      <w:rStyle w:val="BodyTextCharCharChar"/>
+                      <w:lang w:val="en-US"/>
+                    </w:rPr>
+                    <w:t xml:space="preserve"> firmware</w:t>
+                  </w:r>
+                  <w:r>
+                    <w:rPr>
+                      <w:rStyle w:val="BodyTextCharCharChar"/>
+                    </w:rPr>
+                    <w:t xml:space="preserve"> firmware</w:t>
+                  </w:r>
+                </w:p>
+              </w:txbxContent>
+            </v:textbox>
+            <w10:wrap type="topAndBottom"/>
+          </v:shape>
+        </w:pict>
+      </w:r>
+      <w:r>
+        <w:rPr>
+          <w:noProof/>
+          <w:lang w:eastAsia="el-GR"/>
+        </w:rPr>
+        <w:drawing>
+          <wp:anchor distT="0" distB="0" distL="114300" distR="114300" simplePos="0" relativeHeight="251682816" behindDoc="0" locked="0" layoutInCell="1" allowOverlap="1" wp14:anchorId="393F4FD0" wp14:editId="3C823033">
+            <wp:simplePos x="0" y="0"/>
+            <wp:positionH relativeFrom="column">
+              <wp:posOffset>0</wp:posOffset>
+            </wp:positionH>
+            <wp:positionV relativeFrom="paragraph">
+              <wp:posOffset>1270</wp:posOffset>
+            </wp:positionV>
+            <wp:extent cx="4679950" cy="3075940"/>
+            <wp:effectExtent l="0" t="0" r="0" b="0"/>
+            <wp:wrapTopAndBottom/>
+            <wp:docPr id="24" name="Picture 24"/>
+            <wp:cNvGraphicFramePr>
+              <a:graphicFrameLocks xmlns:a="http://schemas.openxmlformats.org/drawingml/2006/main" noChangeAspect="1"/>
+            </wp:cNvGraphicFramePr>
+            <a:graphic xmlns:a="http://schemas.openxmlformats.org/drawingml/2006/main">
+              <a:graphicData uri="http://schemas.openxmlformats.org/drawingml/2006/picture">
+                <pic:pic xmlns:pic="http://schemas.openxmlformats.org/drawingml/2006/picture">
+                  <pic:nvPicPr>
+                    <pic:cNvPr id="24" name="firmwareflow2.jpg"/>
+                    <pic:cNvPicPr/>
+                  </pic:nvPicPr>
+                  <pic:blipFill>
+                    <a:blip r:embed="rId34">
+                      <a:extLst>
+                        <a:ext uri="{28A0092B-C50C-407E-A947-70E740481C1C}">
+                          <a14:useLocalDpi xmlns:a14="http://schemas.microsoft.com/office/drawing/2010/main" val="0"/>
+                        </a:ext>
+                      </a:extLst>
+                    </a:blip>
+                    <a:stretch>
+                      <a:fillRect/>
+                    </a:stretch>
+                  </pic:blipFill>
+                  <pic:spPr>
+                    <a:xfrm>
+                      <a:off x="0" y="0"/>
+                      <a:ext cx="4679950" cy="3075940"/>
+                    </a:xfrm>
+                    <a:prstGeom prst="rect">
+                      <a:avLst/>
+                    </a:prstGeom>
+                  </pic:spPr>
+                </pic:pic>
+              </a:graphicData>
+            </a:graphic>
+          </wp:anchor>
+        </w:drawing>
+      </w:r>
+    </w:p>
+    <w:p>
+      <w:pPr>
+        <w:pStyle w:val="BodyText"/>
+      </w:pPr>
+      <w:r>
+        <w:t xml:space="preserve">Το πρώτο στάδιο της ροής του κώδικας είναι να αρχικοποιήσει την κατεύθυνση της πόρτας </w:t>
+      </w:r>
+      <w:r>
+        <w:rPr>
+          <w:lang w:val="en-US"/>
+        </w:rPr>
+        <w:t>A</w:t>
+      </w:r>
+      <w:r>
+        <w:t xml:space="preserve"> που όπως έχει αναφερθεί είναι η πόρτα που φέρει το </w:t>
+      </w:r>
+      <w:r>
+        <w:rPr>
+          <w:lang w:val="en-US"/>
+        </w:rPr>
+        <w:t>ADC</w:t>
+      </w:r>
+      <w:r>
+        <w:t xml:space="preserve">. </w:t>
+      </w:r>
+      <w:r>
+        <w:t xml:space="preserve">Για αυτόν τον σκοπό θα χρειαστεί να αρχικοποιηθεί ο </w:t>
+      </w:r>
+      <w:r>
+        <w:rPr>
+          <w:lang w:val="en-US"/>
+        </w:rPr>
+        <w:t>DDRA</w:t>
+      </w:r>
+      <w:r>
+        <w:t xml:space="preserve"> </w:t>
+      </w:r>
+      <w:r>
+        <w:t>καταχωρητής με την τιμή 0</w:t>
+      </w:r>
+      <w:r>
+        <w:rPr>
+          <w:lang w:val="en-US"/>
+        </w:rPr>
+        <w:t>x</w:t>
+      </w:r>
+      <w:r>
+        <w:t>00. Αναλυτικότερα η μορφή 0</w:t>
+      </w:r>
+      <w:r>
+        <w:rPr>
+          <w:lang w:val="en-US"/>
+        </w:rPr>
+        <w:t>x</w:t>
+      </w:r>
+      <w:r>
+        <w:t>00</w:t>
+      </w:r>
+      <w:r>
+        <w:t xml:space="preserve"> μπορεί να γραφτεί ως </w:t>
+      </w:r>
+      <w:r>
+        <w:t>0</w:t>
+      </w:r>
+      <w:r>
+        <w:rPr>
+          <w:lang w:val="en-US"/>
+        </w:rPr>
+        <w:t>b</w:t>
+      </w:r>
+      <w:r>
+        <w:t xml:space="preserve">0000000. </w:t>
+      </w:r>
+    </w:p>
+    <w:p>
+      <w:pPr>
+        <w:pStyle w:val="BodyText"/>
+      </w:pPr>
+      <w:r>
+        <w:t>Το 0</w:t>
+      </w:r>
+      <w:r>
+        <w:rPr>
+          <w:lang w:val="en-US"/>
+        </w:rPr>
+        <w:t>b</w:t>
+      </w:r>
+      <w:r>
+        <w:t xml:space="preserve"> </w:t>
+      </w:r>
+      <w:r>
+        <w:t xml:space="preserve">σημαίνει για την γλώσσα προγραμματισμού </w:t>
+      </w:r>
+      <w:r>
+        <w:rPr>
+          <w:lang w:val="en-US"/>
+        </w:rPr>
+        <w:t>C</w:t>
+      </w:r>
+      <w:r>
+        <w:t xml:space="preserve"> </w:t>
+      </w:r>
+      <w:r>
+        <w:t xml:space="preserve">ότι </w:t>
+      </w:r>
+      <w:r>
+        <w:t xml:space="preserve">καταχωρούμε σε δυαδικό σύστημα σε μια μεταβλητή. Για τον προγραμματισμό ενός </w:t>
+      </w:r>
+      <w:r>
+        <w:rPr>
+          <w:lang w:val="en-US"/>
+        </w:rPr>
+        <w:t>AVR</w:t>
+      </w:r>
+      <w:r>
+        <w:t xml:space="preserve"> </w:t>
+      </w:r>
+      <w:r>
+        <w:t xml:space="preserve">η θέση από τοποθετούμε το 1 σε αυτή την αλληλουχία υποδηλώνει πιο </w:t>
+      </w:r>
+      <w:r>
+        <w:rPr>
+          <w:lang w:val="en-US"/>
+        </w:rPr>
+        <w:t>pin</w:t>
+      </w:r>
+      <w:r>
+        <w:t xml:space="preserve"> </w:t>
+      </w:r>
+      <w:r>
+        <w:t xml:space="preserve">της πόρτας θα έχει κατεύθυνση εξόδου. Η αντιστοιχία των </w:t>
+      </w:r>
+      <w:r>
+        <w:rPr>
+          <w:lang w:val="en-US"/>
+        </w:rPr>
+        <w:t>pin</w:t>
+      </w:r>
+      <w:r>
+        <w:t xml:space="preserve"> </w:t>
+      </w:r>
+      <w:r>
+        <w:t>με την δυαδική αλληλουχία γίνεται με κατεύθυνση από δεξιά προς αριστερά. Έτσι αν η αλληλουχία είχε την 0</w:t>
+      </w:r>
+      <w:r>
+        <w:rPr>
+          <w:lang w:val="en-US"/>
+        </w:rPr>
+        <w:t>b</w:t>
+      </w:r>
+      <w:r>
+        <w:t>00000001</w:t>
+      </w:r>
+      <w:r>
+        <w:t xml:space="preserve"> τότε θα σήμαινε ότι το </w:t>
+      </w:r>
+      <w:r>
+        <w:rPr>
+          <w:lang w:val="en-US"/>
+        </w:rPr>
+        <w:t>pin</w:t>
+      </w:r>
+      <w:r>
+        <w:t xml:space="preserve"> 1 </w:t>
+      </w:r>
+      <w:r>
+        <w:t>της συγκεκριμένης πόρτα</w:t>
+      </w:r>
+      <w:r>
+        <w:t>ς</w:t>
+      </w:r>
+      <w:r>
+        <w:t xml:space="preserve"> λειτουργεί ως έξοδος.</w:t>
+      </w:r>
+    </w:p>
+    <w:p>
+      <w:pPr>
+        <w:pStyle w:val="BodyText"/>
+      </w:pPr>
+      <w:r>
+        <w:t xml:space="preserve"> </w:t>
+      </w:r>
+    </w:p>
+    <w:tbl>
+      <w:tblPr>
+        <w:tblStyle w:val="TableGrid"/>
+        <w:tblW w:w="0" w:type="auto"/>
+        <w:tblLook w:val="04A0" w:firstRow="1" w:lastRow="0" w:firstColumn="1" w:lastColumn="0" w:noHBand="0" w:noVBand="1"/>
+      </w:tblPr>
+      <w:tblGrid>
+        <w:gridCol w:w="2028"/>
+        <w:gridCol w:w="484"/>
+        <w:gridCol w:w="737"/>
+        <w:gridCol w:w="737"/>
+        <w:gridCol w:w="738"/>
+        <w:gridCol w:w="738"/>
+        <w:gridCol w:w="738"/>
+        <w:gridCol w:w="738"/>
+        <w:gridCol w:w="630"/>
+      </w:tblGrid>
+      <w:tr>
+        <w:trPr>
+          <w:trHeight w:val="688"/>
+        </w:trPr>
+        <w:tc>
+          <w:tcPr>
+            <w:tcW w:w="2028" w:type="dxa"/>
+            <w:shd w:val="clear" w:color="auto" w:fill="C45911" w:themeFill="accent2" w:themeFillShade="BF"/>
+          </w:tcPr>
+          <w:p>
+            <w:pPr>
+              <w:pStyle w:val="BodyText"/>
+              <w:rPr>
+                <w:b/>
+                <w:lang w:val="en-US"/>
+              </w:rPr>
+            </w:pPr>
+            <w:r>
+              <w:rPr>
+                <w:b/>
+                <w:lang w:val="en-US"/>
+              </w:rPr>
+              <w:t>Pin</w:t>
+            </w:r>
+          </w:p>
+        </w:tc>
+        <w:tc>
+          <w:tcPr>
+            <w:tcW w:w="484" w:type="dxa"/>
+            <w:shd w:val="clear" w:color="auto" w:fill="F4B083" w:themeFill="accent2" w:themeFillTint="99"/>
+            <w:vAlign w:val="center"/>
+          </w:tcPr>
+          <w:p>
+            <w:pPr>
+              <w:pStyle w:val="BodyText"/>
+              <w:jc w:val="center"/>
+            </w:pPr>
+            <w:r>
+              <w:t>-</w:t>
+            </w:r>
+          </w:p>
+        </w:tc>
+        <w:tc>
+          <w:tcPr>
+            <w:tcW w:w="737" w:type="dxa"/>
+            <w:vAlign w:val="center"/>
+          </w:tcPr>
+          <w:p>
+            <w:pPr>
+              <w:pStyle w:val="BodyText"/>
+              <w:jc w:val="center"/>
+            </w:pPr>
+            <w:r>
+              <w:t>7</w:t>
+            </w:r>
+          </w:p>
+        </w:tc>
+        <w:tc>
+          <w:tcPr>
+            <w:tcW w:w="737" w:type="dxa"/>
+            <w:vAlign w:val="center"/>
+          </w:tcPr>
+          <w:p>
+            <w:pPr>
+              <w:pStyle w:val="BodyText"/>
+              <w:jc w:val="center"/>
+            </w:pPr>
+            <w:r>
+              <w:t>6</w:t>
+            </w:r>
+          </w:p>
+        </w:tc>
+        <w:tc>
+          <w:tcPr>
+            <w:tcW w:w="738" w:type="dxa"/>
+            <w:vAlign w:val="center"/>
+          </w:tcPr>
+          <w:p>
+            <w:pPr>
+              <w:pStyle w:val="BodyText"/>
+              <w:jc w:val="center"/>
+            </w:pPr>
+            <w:r>
+              <w:t>5</w:t>
+            </w:r>
+          </w:p>
+        </w:tc>
+        <w:tc>
+          <w:tcPr>
+            <w:tcW w:w="738" w:type="dxa"/>
+            <w:vAlign w:val="center"/>
+          </w:tcPr>
+          <w:p>
+            <w:pPr>
+              <w:pStyle w:val="BodyText"/>
+              <w:jc w:val="center"/>
+            </w:pPr>
+            <w:r>
+              <w:t>4</w:t>
+            </w:r>
+          </w:p>
+        </w:tc>
+        <w:tc>
+          <w:tcPr>
+            <w:tcW w:w="738" w:type="dxa"/>
+            <w:vAlign w:val="center"/>
+          </w:tcPr>
+          <w:p>
+            <w:pPr>
+              <w:pStyle w:val="BodyText"/>
+              <w:jc w:val="center"/>
+            </w:pPr>
+            <w:r>
+              <w:t>3</w:t>
+            </w:r>
+          </w:p>
+        </w:tc>
+        <w:tc>
+          <w:tcPr>
+            <w:tcW w:w="738" w:type="dxa"/>
+            <w:vAlign w:val="center"/>
+          </w:tcPr>
+          <w:p>
+            <w:pPr>
+              <w:pStyle w:val="BodyText"/>
+              <w:jc w:val="center"/>
+            </w:pPr>
+            <w:r>
+              <w:t>2</w:t>
+            </w:r>
+          </w:p>
+        </w:tc>
+        <w:tc>
+          <w:tcPr>
+            <w:tcW w:w="630" w:type="dxa"/>
+            <w:vAlign w:val="center"/>
+          </w:tcPr>
+          <w:p>
+            <w:pPr>
+              <w:pStyle w:val="BodyText"/>
+              <w:jc w:val="center"/>
+            </w:pPr>
+            <w:r>
+              <w:t>1</w:t>
+            </w:r>
+          </w:p>
+        </w:tc>
+      </w:tr>
+      <w:tr>
+        <w:trPr>
+          <w:trHeight w:val="684"/>
+        </w:trPr>
+        <w:tc>
+          <w:tcPr>
+            <w:tcW w:w="2028" w:type="dxa"/>
+            <w:shd w:val="clear" w:color="auto" w:fill="C45911" w:themeFill="accent2" w:themeFillShade="BF"/>
+          </w:tcPr>
+          <w:p>
+            <w:pPr>
+              <w:pStyle w:val="BodyText"/>
+              <w:rPr>
+                <w:b/>
+              </w:rPr>
+            </w:pPr>
+            <w:r>
+              <w:rPr>
+                <w:b/>
+              </w:rPr>
+              <w:t>Δυαδική Αλληλουχία</w:t>
+            </w:r>
+          </w:p>
+        </w:tc>
+        <w:tc>
+          <w:tcPr>
+            <w:tcW w:w="484" w:type="dxa"/>
+            <w:shd w:val="clear" w:color="auto" w:fill="F4B083" w:themeFill="accent2" w:themeFillTint="99"/>
+            <w:vAlign w:val="center"/>
+          </w:tcPr>
+          <w:p>
+            <w:pPr>
+              <w:pStyle w:val="BodyText"/>
+              <w:jc w:val="center"/>
+            </w:pPr>
+            <w:r>
+              <w:t>0</w:t>
+            </w:r>
+            <w:r>
+              <w:rPr>
+                <w:lang w:val="en-US"/>
+              </w:rPr>
+              <w:t>b</w:t>
+            </w:r>
+          </w:p>
+        </w:tc>
+        <w:tc>
+          <w:tcPr>
+            <w:tcW w:w="737" w:type="dxa"/>
+            <w:vAlign w:val="center"/>
+          </w:tcPr>
+          <w:p>
+            <w:pPr>
+              <w:pStyle w:val="BodyText"/>
+              <w:jc w:val="center"/>
+            </w:pPr>
+            <w:r>
+              <w:t>0</w:t>
+            </w:r>
+          </w:p>
+        </w:tc>
+        <w:tc>
+          <w:tcPr>
+            <w:tcW w:w="737" w:type="dxa"/>
+            <w:vAlign w:val="center"/>
+          </w:tcPr>
+          <w:p>
+            <w:pPr>
+              <w:pStyle w:val="BodyText"/>
+              <w:jc w:val="center"/>
+            </w:pPr>
+            <w:r>
+              <w:t>0</w:t>
+            </w:r>
+          </w:p>
+        </w:tc>
+        <w:tc>
+          <w:tcPr>
+            <w:tcW w:w="738" w:type="dxa"/>
+            <w:vAlign w:val="center"/>
+          </w:tcPr>
+          <w:p>
+            <w:pPr>
+              <w:pStyle w:val="BodyText"/>
+              <w:jc w:val="center"/>
+            </w:pPr>
+            <w:r>
+              <w:t>0</w:t>
+            </w:r>
+          </w:p>
+        </w:tc>
+        <w:tc>
+          <w:tcPr>
+            <w:tcW w:w="738" w:type="dxa"/>
+            <w:vAlign w:val="center"/>
+          </w:tcPr>
+          <w:p>
+            <w:pPr>
+              <w:pStyle w:val="BodyText"/>
+              <w:jc w:val="center"/>
+            </w:pPr>
+            <w:r>
+              <w:t>0</w:t>
+            </w:r>
+          </w:p>
+        </w:tc>
+        <w:tc>
+          <w:tcPr>
+            <w:tcW w:w="738" w:type="dxa"/>
+            <w:vAlign w:val="center"/>
+          </w:tcPr>
+          <w:p>
+            <w:pPr>
+              <w:pStyle w:val="BodyText"/>
+              <w:jc w:val="center"/>
+            </w:pPr>
+            <w:r>
+              <w:t>0</w:t>
+            </w:r>
+          </w:p>
+        </w:tc>
+        <w:tc>
+          <w:tcPr>
+            <w:tcW w:w="738" w:type="dxa"/>
+            <w:vAlign w:val="center"/>
+          </w:tcPr>
+          <w:p>
+            <w:pPr>
+              <w:pStyle w:val="BodyText"/>
+              <w:jc w:val="center"/>
+            </w:pPr>
+            <w:r>
+              <w:t>0</w:t>
+            </w:r>
+          </w:p>
+        </w:tc>
+        <w:tc>
+          <w:tcPr>
+            <w:tcW w:w="630" w:type="dxa"/>
+            <w:vAlign w:val="center"/>
+          </w:tcPr>
+          <w:p>
+            <w:pPr>
+              <w:pStyle w:val="BodyText"/>
+              <w:jc w:val="center"/>
+            </w:pPr>
+            <w:r>
+              <w:t>0</w:t>
+            </w:r>
+          </w:p>
+        </w:tc>
+      </w:tr>
+    </w:tbl>
+    <w:p>
+      <w:pPr>
+        <w:pStyle w:val="BodyText"/>
+      </w:pPr>
+    </w:p>
+    <w:p>
+      <w:pPr>
+        <w:pStyle w:val="BodyText"/>
+      </w:pPr>
+      <w:r>
+        <w:t xml:space="preserve">Με τον παραπάνω πίνακα δίνεται το οπτικό ερέθισμα για την κατανόηση της έννοιας που εξηγήθηκε για την χρήση της δυαδικής αλληλουχίας στην αρχικοποίηση του καταχωρητή </w:t>
+      </w:r>
+      <w:r>
+        <w:rPr>
+          <w:lang w:val="en-US"/>
+        </w:rPr>
+        <w:t>DDR</w:t>
+      </w:r>
+      <w:r>
+        <w:t xml:space="preserve">Α. </w:t>
+      </w:r>
+      <w:r>
+        <w:t xml:space="preserve">Επειδή θα χρησιμοποιηθεί μόνο το πρώτο </w:t>
+      </w:r>
+      <w:r>
+        <w:rPr>
+          <w:lang w:val="en-US"/>
+        </w:rPr>
+        <w:t>pin</w:t>
+      </w:r>
+      <w:r>
+        <w:t xml:space="preserve"> </w:t>
+      </w:r>
+      <w:r>
+        <w:t xml:space="preserve">της συγκεκριμένης πόρτας και επειδή τα υπόλοιπα </w:t>
+      </w:r>
+      <w:r>
+        <w:rPr>
+          <w:lang w:val="en-US"/>
+        </w:rPr>
+        <w:t>pin</w:t>
+      </w:r>
+      <w:r>
+        <w:t xml:space="preserve"> </w:t>
+      </w:r>
+      <w:r>
+        <w:t xml:space="preserve">της δεν χρήζουν ιδιαίτερης προσοχής στην παρούσα φάση θα αρχικοποιηθούν όλα τα </w:t>
+      </w:r>
+      <w:r>
+        <w:rPr>
+          <w:lang w:val="en-US"/>
+        </w:rPr>
+        <w:t>pins</w:t>
+      </w:r>
+      <w:r>
+        <w:t xml:space="preserve"> </w:t>
+      </w:r>
+      <w:r>
+        <w:t xml:space="preserve">της πόρτας ως </w:t>
+      </w:r>
+      <w:r>
+        <w:rPr>
+          <w:lang w:val="en-US"/>
+        </w:rPr>
+        <w:t>pins</w:t>
+      </w:r>
+      <w:r>
+        <w:t xml:space="preserve"> </w:t>
+      </w:r>
+      <w:r>
+        <w:t xml:space="preserve">εισόδου. Αυτό μεταφράζεται στον παρακάτω κώδικα της γλώσσας </w:t>
+      </w:r>
+      <w:r>
+        <w:rPr>
+          <w:lang w:val="en-US"/>
+        </w:rPr>
+        <w:t>C</w:t>
+      </w:r>
+      <w:r>
+        <w:t>.</w:t>
+      </w:r>
+    </w:p>
+    <w:p>
+      <w:pPr>
+        <w:pStyle w:val="BodyText"/>
+        <w:jc w:val="center"/>
+        <w:rPr>
+          <w:color w:val="2E74B5" w:themeColor="accent5" w:themeShade="BF"/>
+        </w:rPr>
+      </w:pPr>
+      <w:r>
+        <w:rPr>
+          <w:color w:val="2E74B5" w:themeColor="accent5" w:themeShade="BF"/>
+        </w:rPr>
+        <w:t>DDRA = 0x00;</w:t>
+      </w:r>
+    </w:p>
+    <w:p>
+      <w:pPr>
+        <w:pStyle w:val="BodyText"/>
+      </w:pPr>
+      <w:r>
+        <w:t xml:space="preserve">Με την παραπάνω γραμμή του κώδικα όλα τα </w:t>
+      </w:r>
+      <w:r>
+        <w:rPr>
+          <w:lang w:val="en-US"/>
+        </w:rPr>
+        <w:t>pins</w:t>
+      </w:r>
+      <w:r>
+        <w:t xml:space="preserve"> </w:t>
+      </w:r>
+      <w:r>
+        <w:t xml:space="preserve">του καταχωρητή έχουν ρυθμιστεί ως </w:t>
+      </w:r>
+      <w:r>
+        <w:rPr>
+          <w:lang w:val="en-US"/>
+        </w:rPr>
+        <w:t>pins</w:t>
+      </w:r>
+      <w:r>
+        <w:t xml:space="preserve"> </w:t>
+      </w:r>
+      <w:r>
+        <w:t xml:space="preserve">εισόδου. </w:t>
+      </w:r>
+      <w:r>
+        <w:rPr>
+          <w:lang w:val="en-US"/>
+        </w:rPr>
+        <w:t>To</w:t>
+      </w:r>
+      <w:r>
+        <w:t xml:space="preserve"> </w:t>
+      </w:r>
+      <w:r>
+        <w:t>0x00 είναι η δεκαεξαδική μορφή της δυαδικής αλληλουχίας και χρησιμοποιείται κυρίως για συντομία στον κώδικα. Στο κώδικα που θα παρουσιαστεί προτιμήθηκε να χρησιμοποιηθεί η δεκαεξαδική μορφή.</w:t>
+      </w:r>
+    </w:p>
+    <w:p>
+      <w:pPr>
+        <w:pStyle w:val="BodyText"/>
+      </w:pPr>
+      <w:r>
+        <w:t xml:space="preserve">Το επόμενο βήμα του κώδικα είναι η ενεργοποίηση του </w:t>
+      </w:r>
+      <w:r>
+        <w:rPr>
+          <w:lang w:val="en-US"/>
+        </w:rPr>
+        <w:t>ADC</w:t>
+      </w:r>
+      <w:r>
+        <w:t xml:space="preserve"> </w:t>
+      </w:r>
+      <w:r>
+        <w:t>και της συχνότητας του. Αυτό θα γίνει με τις  παρακάτω εντολές:</w:t>
+      </w:r>
+    </w:p>
+    <w:p>
+      <w:pPr>
+        <w:pStyle w:val="BodyText"/>
+        <w:jc w:val="center"/>
+        <w:rPr>
+          <w:color w:val="2E74B5" w:themeColor="accent5" w:themeShade="BF"/>
+          <w:lang w:val="en-US"/>
+        </w:rPr>
+      </w:pPr>
+      <w:r>
+        <w:rPr>
+          <w:color w:val="2E74B5" w:themeColor="accent5" w:themeShade="BF"/>
+          <w:lang w:val="en-US"/>
+        </w:rPr>
+        <w:t>ADCSRA = 0x87;          /* Enable ADC, with freq/128  */</w:t>
+      </w:r>
+    </w:p>
+    <w:p>
+      <w:pPr>
+        <w:pStyle w:val="BodyText"/>
+        <w:jc w:val="center"/>
+        <w:rPr>
+          <w:color w:val="2E74B5" w:themeColor="accent5" w:themeShade="BF"/>
+          <w:lang w:val="en-US"/>
+        </w:rPr>
+      </w:pPr>
+      <w:r>
+        <w:rPr>
+          <w:color w:val="2E74B5" w:themeColor="accent5" w:themeShade="BF"/>
+          <w:lang w:val="en-US"/>
+        </w:rPr>
+        <w:t>ADMUX = 0x40;           /* Vref: Avcc, ADC channel: 0 */</w:t>
+      </w:r>
+    </w:p>
+    <w:p>
+      <w:pPr>
+        <w:pStyle w:val="BodyText"/>
+      </w:pPr>
+      <w:r>
+        <w:t>Το</w:t>
+      </w:r>
+      <w:r>
+        <w:t xml:space="preserve"> </w:t>
+      </w:r>
+      <w:r>
+        <w:rPr>
+          <w:lang w:val="en-US"/>
+        </w:rPr>
+        <w:t>ADC</w:t>
+      </w:r>
+      <w:r>
+        <w:t xml:space="preserve"> </w:t>
+      </w:r>
+      <w:r>
+        <w:rPr>
+          <w:lang w:val="en-US"/>
+        </w:rPr>
+        <w:t>Control</w:t>
+      </w:r>
+      <w:r>
+        <w:t xml:space="preserve"> </w:t>
+      </w:r>
+      <w:r>
+        <w:rPr>
+          <w:lang w:val="en-US"/>
+        </w:rPr>
+        <w:t>and</w:t>
+      </w:r>
+      <w:r>
+        <w:t xml:space="preserve"> </w:t>
+      </w:r>
+      <w:r>
+        <w:rPr>
+          <w:lang w:val="en-US"/>
+        </w:rPr>
+        <w:t>Status</w:t>
+      </w:r>
+      <w:r>
+        <w:t xml:space="preserve"> </w:t>
+      </w:r>
+      <w:r>
+        <w:rPr>
+          <w:lang w:val="en-US"/>
+        </w:rPr>
+        <w:t>Register</w:t>
+      </w:r>
+      <w:r>
+        <w:t xml:space="preserve"> </w:t>
+      </w:r>
+      <w:r>
+        <w:t>ή</w:t>
+      </w:r>
+      <w:r>
+        <w:t xml:space="preserve"> </w:t>
+      </w:r>
+      <w:r>
+        <w:t>αλλιώς</w:t>
+      </w:r>
+      <w:r>
+        <w:t xml:space="preserve"> </w:t>
+      </w:r>
+      <w:r>
+        <w:rPr>
+          <w:lang w:val="en-US"/>
+        </w:rPr>
+        <w:t>ADCSRA</w:t>
+      </w:r>
+      <w:r>
+        <w:t xml:space="preserve"> </w:t>
+      </w:r>
+      <w:r>
+        <w:t>αναλαμβάνει</w:t>
+      </w:r>
+      <w:r>
+        <w:t xml:space="preserve"> </w:t>
+      </w:r>
+      <w:r>
+        <w:t xml:space="preserve">να ενεργοποιήσει το </w:t>
+      </w:r>
+      <w:r>
+        <w:rPr>
+          <w:lang w:val="en-US"/>
+        </w:rPr>
+        <w:t>ADC</w:t>
+      </w:r>
+      <w:r>
+        <w:t xml:space="preserve"> </w:t>
+      </w:r>
+      <w:r>
+        <w:t>του μικροελεγκτή.</w:t>
+      </w:r>
+    </w:p>
+    <w:p>
+      <w:pPr>
+        <w:pStyle w:val="BodyText"/>
+      </w:pPr>
+      <w:r>
+        <w:t xml:space="preserve">Οι παραπάνω εντολές μπορούν να ενταχθούν σε μια μέθοδο όπου θα αναλαμβάνει την αρχικοποίησει του μικροελεγκτή. </w:t>
+      </w:r>
+    </w:p>
+    <w:p>
+      <w:pPr>
+        <w:shd w:val="clear" w:color="auto" w:fill="1E1E1E"/>
+        <w:tabs>
+          <w:tab w:val="clear" w:pos="8309"/>
+        </w:tabs>
+        <w:overflowPunct/>
+        <w:autoSpaceDE/>
+        <w:spacing w:line="285" w:lineRule="atLeast"/>
+        <w:jc w:val="left"/>
+        <w:textAlignment w:val="auto"/>
+        <w:rPr>
+          <w:rFonts w:ascii="Fira Code" w:hAnsi="Fira Code" w:cs="Times New Roman"/>
+          <w:color w:val="D4D4D4"/>
+          <w:spacing w:val="0"/>
+          <w:sz w:val="21"/>
+          <w:szCs w:val="21"/>
+          <w:lang w:val="en-US" w:eastAsia="el-GR"/>
+        </w:rPr>
+      </w:pPr>
+      <w:r>
+        <w:rPr>
+          <w:rFonts w:ascii="Fira Code" w:hAnsi="Fira Code" w:cs="Times New Roman"/>
+          <w:color w:val="569CD6"/>
+          <w:spacing w:val="0"/>
+          <w:sz w:val="21"/>
+          <w:szCs w:val="21"/>
+          <w:lang w:val="en-US" w:eastAsia="el-GR"/>
+        </w:rPr>
+        <w:t>void</w:t>
+      </w:r>
+      <w:r>
+        <w:rPr>
+          <w:rFonts w:ascii="Fira Code" w:hAnsi="Fira Code" w:cs="Times New Roman"/>
+          <w:color w:val="D4D4D4"/>
+          <w:spacing w:val="0"/>
+          <w:sz w:val="21"/>
+          <w:szCs w:val="21"/>
+          <w:lang w:val="en-US" w:eastAsia="el-GR"/>
+        </w:rPr>
+        <w:t xml:space="preserve"> </w:t>
+      </w:r>
+      <w:r>
+        <w:rPr>
+          <w:rFonts w:ascii="Fira Code" w:hAnsi="Fira Code" w:cs="Times New Roman"/>
+          <w:color w:val="DCDCAA"/>
+          <w:spacing w:val="0"/>
+          <w:sz w:val="21"/>
+          <w:szCs w:val="21"/>
+          <w:lang w:val="en-US" w:eastAsia="el-GR"/>
+        </w:rPr>
+        <w:t>ADC_Init</w:t>
+      </w:r>
+      <w:r>
+        <w:rPr>
+          <w:rFonts w:ascii="Fira Code" w:hAnsi="Fira Code" w:cs="Times New Roman"/>
+          <w:color w:val="D4D4D4"/>
+          <w:spacing w:val="0"/>
+          <w:sz w:val="21"/>
+          <w:szCs w:val="21"/>
+          <w:lang w:val="en-US" w:eastAsia="el-GR"/>
+        </w:rPr>
+        <w:t>(){</w:t>
+      </w:r>
+    </w:p>
+    <w:p>
+      <w:pPr>
+        <w:shd w:val="clear" w:color="auto" w:fill="1E1E1E"/>
+        <w:tabs>
+          <w:tab w:val="clear" w:pos="8309"/>
+        </w:tabs>
+        <w:overflowPunct/>
+        <w:autoSpaceDE/>
+        <w:spacing w:line="285" w:lineRule="atLeast"/>
+        <w:jc w:val="left"/>
+        <w:textAlignment w:val="auto"/>
+        <w:rPr>
+          <w:rFonts w:ascii="Fira Code" w:hAnsi="Fira Code" w:cs="Times New Roman"/>
+          <w:color w:val="D4D4D4"/>
+          <w:spacing w:val="0"/>
+          <w:sz w:val="21"/>
+          <w:szCs w:val="21"/>
+          <w:lang w:val="en-US" w:eastAsia="el-GR"/>
+        </w:rPr>
+      </w:pPr>
+      <w:r>
+        <w:rPr>
+          <w:rFonts w:ascii="Fira Code" w:hAnsi="Fira Code" w:cs="Times New Roman"/>
+          <w:color w:val="D4D4D4"/>
+          <w:spacing w:val="0"/>
+          <w:sz w:val="21"/>
+          <w:szCs w:val="21"/>
+          <w:lang w:val="en-US" w:eastAsia="el-GR"/>
+        </w:rPr>
+        <w:t xml:space="preserve">    DDRA = </w:t>
+      </w:r>
+      <w:r>
+        <w:rPr>
+          <w:rFonts w:ascii="Fira Code" w:hAnsi="Fira Code" w:cs="Times New Roman"/>
+          <w:color w:val="B5CEA8"/>
+          <w:spacing w:val="0"/>
+          <w:sz w:val="21"/>
+          <w:szCs w:val="21"/>
+          <w:lang w:val="en-US" w:eastAsia="el-GR"/>
+        </w:rPr>
+        <w:t>0x00</w:t>
+      </w:r>
+      <w:r>
+        <w:rPr>
+          <w:rFonts w:ascii="Fira Code" w:hAnsi="Fira Code" w:cs="Times New Roman"/>
+          <w:color w:val="D4D4D4"/>
+          <w:spacing w:val="0"/>
+          <w:sz w:val="21"/>
+          <w:szCs w:val="21"/>
+          <w:lang w:val="en-US" w:eastAsia="el-GR"/>
+        </w:rPr>
+        <w:t xml:space="preserve">;         </w:t>
+      </w:r>
+      <w:r>
+        <w:rPr>
+          <w:rFonts w:ascii="Fira Code" w:hAnsi="Fira Code" w:cs="Times New Roman"/>
+          <w:color w:val="D4D4D4"/>
+          <w:spacing w:val="0"/>
+          <w:sz w:val="21"/>
+          <w:szCs w:val="21"/>
+          <w:lang w:val="en-US" w:eastAsia="el-GR"/>
+        </w:rPr>
+        <w:t xml:space="preserve"> </w:t>
+      </w:r>
+      <w:r>
+        <w:rPr>
+          <w:rFonts w:ascii="Fira Code" w:hAnsi="Fira Code" w:cs="Times New Roman"/>
+          <w:color w:val="6A9955"/>
+          <w:spacing w:val="0"/>
+          <w:sz w:val="21"/>
+          <w:szCs w:val="21"/>
+          <w:lang w:val="en-US" w:eastAsia="el-GR"/>
+        </w:rPr>
+        <w:t>/* Make ADC port as input */</w:t>
+      </w:r>
+    </w:p>
+    <w:p>
+      <w:pPr>
+        <w:shd w:val="clear" w:color="auto" w:fill="1E1E1E"/>
+        <w:tabs>
+          <w:tab w:val="clear" w:pos="8309"/>
+        </w:tabs>
+        <w:overflowPunct/>
+        <w:autoSpaceDE/>
+        <w:spacing w:line="285" w:lineRule="atLeast"/>
+        <w:jc w:val="left"/>
+        <w:textAlignment w:val="auto"/>
+        <w:rPr>
+          <w:rFonts w:ascii="Fira Code" w:hAnsi="Fira Code" w:cs="Times New Roman"/>
+          <w:color w:val="D4D4D4"/>
+          <w:spacing w:val="0"/>
+          <w:sz w:val="21"/>
+          <w:szCs w:val="21"/>
+          <w:lang w:val="en-US" w:eastAsia="el-GR"/>
+        </w:rPr>
+      </w:pPr>
+      <w:r>
+        <w:rPr>
+          <w:rFonts w:ascii="Fira Code" w:hAnsi="Fira Code" w:cs="Times New Roman"/>
+          <w:color w:val="D4D4D4"/>
+          <w:spacing w:val="0"/>
+          <w:sz w:val="21"/>
+          <w:szCs w:val="21"/>
+          <w:lang w:val="en-US" w:eastAsia="el-GR"/>
+        </w:rPr>
+        <w:t xml:space="preserve">    ADCSRA = </w:t>
+      </w:r>
+      <w:r>
+        <w:rPr>
+          <w:rFonts w:ascii="Fira Code" w:hAnsi="Fira Code" w:cs="Times New Roman"/>
+          <w:color w:val="B5CEA8"/>
+          <w:spacing w:val="0"/>
+          <w:sz w:val="21"/>
+          <w:szCs w:val="21"/>
+          <w:lang w:val="en-US" w:eastAsia="el-GR"/>
+        </w:rPr>
+        <w:t>0x87</w:t>
+      </w:r>
+      <w:r>
+        <w:rPr>
+          <w:rFonts w:ascii="Fira Code" w:hAnsi="Fira Code" w:cs="Times New Roman"/>
+          <w:color w:val="D4D4D4"/>
+          <w:spacing w:val="0"/>
+          <w:sz w:val="21"/>
+          <w:szCs w:val="21"/>
+          <w:lang w:val="en-US" w:eastAsia="el-GR"/>
+        </w:rPr>
+        <w:t xml:space="preserve">;       </w:t>
+      </w:r>
+      <w:r>
+        <w:rPr>
+          <w:rFonts w:ascii="Fira Code" w:hAnsi="Fira Code" w:cs="Times New Roman"/>
+          <w:color w:val="D4D4D4"/>
+          <w:spacing w:val="0"/>
+          <w:sz w:val="21"/>
+          <w:szCs w:val="21"/>
+          <w:lang w:val="en-US" w:eastAsia="el-GR"/>
+        </w:rPr>
+        <w:t xml:space="preserve"> </w:t>
+      </w:r>
+      <w:r>
+        <w:rPr>
+          <w:rFonts w:ascii="Fira Code" w:hAnsi="Fira Code" w:cs="Times New Roman"/>
+          <w:color w:val="6A9955"/>
+          <w:spacing w:val="0"/>
+          <w:sz w:val="21"/>
+          <w:szCs w:val="21"/>
+          <w:lang w:val="en-US" w:eastAsia="el-GR"/>
+        </w:rPr>
+        <w:t>/* Enable ADC, with freq/128  */</w:t>
+      </w:r>
+    </w:p>
+    <w:p>
+      <w:pPr>
+        <w:shd w:val="clear" w:color="auto" w:fill="1E1E1E"/>
+        <w:tabs>
+          <w:tab w:val="clear" w:pos="8309"/>
+        </w:tabs>
+        <w:overflowPunct/>
+        <w:autoSpaceDE/>
+        <w:spacing w:line="285" w:lineRule="atLeast"/>
+        <w:jc w:val="left"/>
+        <w:textAlignment w:val="auto"/>
+        <w:rPr>
+          <w:rFonts w:ascii="Fira Code" w:hAnsi="Fira Code" w:cs="Times New Roman"/>
+          <w:color w:val="D4D4D4"/>
+          <w:spacing w:val="0"/>
+          <w:sz w:val="21"/>
+          <w:szCs w:val="21"/>
+          <w:lang w:val="en-US" w:eastAsia="el-GR"/>
+        </w:rPr>
+      </w:pPr>
+      <w:r>
+        <w:rPr>
+          <w:rFonts w:ascii="Fira Code" w:hAnsi="Fira Code" w:cs="Times New Roman"/>
+          <w:color w:val="D4D4D4"/>
+          <w:spacing w:val="0"/>
+          <w:sz w:val="21"/>
+          <w:szCs w:val="21"/>
+          <w:lang w:val="en-US" w:eastAsia="el-GR"/>
+        </w:rPr>
+        <w:t xml:space="preserve">    ADMUX = </w:t>
+      </w:r>
+      <w:r>
+        <w:rPr>
+          <w:rFonts w:ascii="Fira Code" w:hAnsi="Fira Code" w:cs="Times New Roman"/>
+          <w:color w:val="B5CEA8"/>
+          <w:spacing w:val="0"/>
+          <w:sz w:val="21"/>
+          <w:szCs w:val="21"/>
+          <w:lang w:val="en-US" w:eastAsia="el-GR"/>
+        </w:rPr>
+        <w:t>0x40</w:t>
+      </w:r>
+      <w:r>
+        <w:rPr>
+          <w:rFonts w:ascii="Fira Code" w:hAnsi="Fira Code" w:cs="Times New Roman"/>
+          <w:color w:val="D4D4D4"/>
+          <w:spacing w:val="0"/>
+          <w:sz w:val="21"/>
+          <w:szCs w:val="21"/>
+          <w:lang w:val="en-US" w:eastAsia="el-GR"/>
+        </w:rPr>
+        <w:t xml:space="preserve">;         </w:t>
+      </w:r>
+      <w:r>
+        <w:rPr>
+          <w:rFonts w:ascii="Fira Code" w:hAnsi="Fira Code" w:cs="Times New Roman"/>
+          <w:color w:val="6A9955"/>
+          <w:spacing w:val="0"/>
+          <w:sz w:val="21"/>
+          <w:szCs w:val="21"/>
+          <w:lang w:val="en-US" w:eastAsia="el-GR"/>
+        </w:rPr>
+        <w:t>/* Vref: Avcc, ADC channel: 0 */</w:t>
+      </w:r>
+    </w:p>
+    <w:p>
+      <w:pPr>
+        <w:shd w:val="clear" w:color="auto" w:fill="1E1E1E"/>
+        <w:tabs>
+          <w:tab w:val="clear" w:pos="8309"/>
+        </w:tabs>
+        <w:overflowPunct/>
+        <w:autoSpaceDE/>
+        <w:spacing w:line="285" w:lineRule="atLeast"/>
+        <w:jc w:val="left"/>
+        <w:textAlignment w:val="auto"/>
+        <w:rPr>
+          <w:rFonts w:ascii="Fira Code" w:hAnsi="Fira Code" w:cs="Times New Roman"/>
+          <w:color w:val="D4D4D4"/>
+          <w:spacing w:val="0"/>
+          <w:sz w:val="21"/>
+          <w:szCs w:val="21"/>
+          <w:lang w:eastAsia="el-GR"/>
+        </w:rPr>
+      </w:pPr>
+      <w:r>
+        <w:rPr>
+          <w:rFonts w:ascii="Fira Code" w:hAnsi="Fira Code" w:cs="Times New Roman"/>
+          <w:color w:val="D4D4D4"/>
+          <w:spacing w:val="0"/>
+          <w:sz w:val="21"/>
+          <w:szCs w:val="21"/>
+          <w:lang w:eastAsia="el-GR"/>
+        </w:rPr>
+        <w:t>}</w:t>
+      </w:r>
+    </w:p>
+    <w:p>
+      <w:pPr>
+        <w:pStyle w:val="BodyText"/>
+      </w:pPr>
+    </w:p>
+    <w:p>
+      <w:pPr>
+        <w:pStyle w:val="BodyText"/>
+      </w:pPr>
+      <w:r>
+        <w:t xml:space="preserve">Το επόμενο βήμα του </w:t>
+      </w:r>
+      <w:r>
+        <w:rPr>
+          <w:lang w:val="en-US"/>
+        </w:rPr>
+        <w:t>firmware</w:t>
+      </w:r>
+      <w:r>
+        <w:t xml:space="preserve"> </w:t>
+      </w:r>
+      <w:r>
+        <w:t xml:space="preserve">είναι να ενεργοποιήσει το </w:t>
+      </w:r>
+      <w:r>
+        <w:rPr>
+          <w:lang w:val="en-US"/>
+        </w:rPr>
+        <w:t>USART</w:t>
+      </w:r>
+      <w:r>
+        <w:t xml:space="preserve"> </w:t>
+      </w:r>
+      <w:r>
+        <w:t xml:space="preserve">του </w:t>
+      </w:r>
+      <w:bookmarkStart w:id="19" w:name="_GoBack"/>
+      <w:r>
+        <w:t>μικροελεγκτή ώστε να έχει την δυνατότητα αποστολής των τιμών.</w:t>
+      </w:r>
+    </w:p>
+    <w:bookmarkEnd w:id="19"/>
     <w:p>
       <w:pPr>
         <w:pStyle w:val="ChapterLabel"/>
@@ -15584,10 +16886,10 @@
       </w:r>
     </w:p>
     <w:sectPr>
-      <w:headerReference w:type="default" r:id="rId34"/>
-      <w:footerReference w:type="default" r:id="rId35"/>
-      <w:headerReference w:type="first" r:id="rId36"/>
-      <w:footerReference w:type="first" r:id="rId37"/>
+      <w:headerReference w:type="default" r:id="rId35"/>
+      <w:footerReference w:type="default" r:id="rId36"/>
+      <w:headerReference w:type="first" r:id="rId37"/>
+      <w:footerReference w:type="first" r:id="rId38"/>
       <w:pgSz w:w="11906" w:h="16838"/>
       <w:pgMar w:top="2160" w:right="2268" w:bottom="2160" w:left="2268" w:header="1440" w:footer="1440" w:gutter="0"/>
       <w:cols w:space="720"/>
@@ -15740,7 +17042,7 @@
           <w:rPr>
             <w:noProof/>
           </w:rPr>
-          <w:t>39</w:t>
+          <w:t>43</w:t>
         </w:r>
         <w:r>
           <w:rPr>
@@ -20727,19 +22029,19 @@
 
 <file path=word/glossary/fontTable.xml><?xml version="1.0" encoding="utf-8"?>
 <w:fonts xmlns:mc="http://schemas.openxmlformats.org/markup-compatibility/2006" xmlns:r="http://schemas.openxmlformats.org/officeDocument/2006/relationships" xmlns:w="http://schemas.openxmlformats.org/wordprocessingml/2006/main" xmlns:w14="http://schemas.microsoft.com/office/word/2010/wordml" xmlns:w15="http://schemas.microsoft.com/office/word/2012/wordml" xmlns:w16se="http://schemas.microsoft.com/office/word/2015/wordml/symex" mc:Ignorable="w14 w15 w16se">
-  <w:font w:name="Times New Roman">
-    <w:panose1 w:val="02020603050405020304"/>
-    <w:charset w:val="A1"/>
-    <w:family w:val="roman"/>
-    <w:pitch w:val="variable"/>
-    <w:sig w:usb0="E0002EFF" w:usb1="C000785B" w:usb2="00000009" w:usb3="00000000" w:csb0="000001FF" w:csb1="00000000"/>
-  </w:font>
   <w:font w:name="Garamond">
     <w:panose1 w:val="02020404030301010803"/>
     <w:charset w:val="A1"/>
     <w:family w:val="roman"/>
     <w:pitch w:val="variable"/>
     <w:sig w:usb0="00000287" w:usb1="00000000" w:usb2="00000000" w:usb3="00000000" w:csb0="0000009F" w:csb1="00000000"/>
+  </w:font>
+  <w:font w:name="Times New Roman">
+    <w:panose1 w:val="02020603050405020304"/>
+    <w:charset w:val="00"/>
+    <w:family w:val="roman"/>
+    <w:pitch w:val="variable"/>
+    <w:sig w:usb0="20002A87" w:usb1="80000000" w:usb2="00000008" w:usb3="00000000" w:csb0="000001FF" w:csb1="00000000"/>
   </w:font>
   <w:font w:name="Symbol">
     <w:panose1 w:val="05050102010706020507"/>
@@ -20778,17 +22080,17 @@
   </w:font>
   <w:font w:name="Arial">
     <w:panose1 w:val="020B0604020202020204"/>
-    <w:charset w:val="A1"/>
+    <w:charset w:val="00"/>
     <w:family w:val="swiss"/>
     <w:pitch w:val="variable"/>
-    <w:sig w:usb0="E0002EFF" w:usb1="C000785B" w:usb2="00000009" w:usb3="00000000" w:csb0="000001FF" w:csb1="00000000"/>
+    <w:sig w:usb0="20002A87" w:usb1="80000000" w:usb2="00000008" w:usb3="00000000" w:csb0="000001FF" w:csb1="00000000"/>
   </w:font>
   <w:font w:name="Calibri">
     <w:panose1 w:val="020F0502020204030204"/>
-    <w:charset w:val="A1"/>
+    <w:charset w:val="00"/>
     <w:family w:val="swiss"/>
     <w:pitch w:val="variable"/>
-    <w:sig w:usb0="E0002AFF" w:usb1="C000247B" w:usb2="00000009" w:usb3="00000000" w:csb0="000001FF" w:csb1="00000000"/>
+    <w:sig w:usb0="A00002EF" w:usb1="4000207B" w:usb2="00000000" w:usb3="00000000" w:csb0="0000009F" w:csb1="00000000"/>
   </w:font>
   <w:font w:name="Tahoma">
     <w:panose1 w:val="020B0604030504040204"/>
@@ -20799,10 +22101,10 @@
   </w:font>
   <w:font w:name="Calibri Light">
     <w:panose1 w:val="020F0302020204030204"/>
-    <w:charset w:val="A1"/>
+    <w:charset w:val="00"/>
     <w:family w:val="swiss"/>
     <w:pitch w:val="variable"/>
-    <w:sig w:usb0="A0002AEF" w:usb1="4000207B" w:usb2="00000000" w:usb3="00000000" w:csb0="000001FF" w:csb1="00000000"/>
+    <w:sig w:usb0="A00002EF" w:usb1="4000207B" w:usb2="00000000" w:usb3="00000000" w:csb0="0000009F" w:csb1="00000000"/>
   </w:font>
   <w:font w:name="Segoe UI">
     <w:panose1 w:val="020B0502040204020203"/>
@@ -20823,7 +22125,15 @@
     <w:charset w:val="A1"/>
     <w:family w:val="roman"/>
     <w:pitch w:val="variable"/>
-    <w:sig w:usb0="E00002FF" w:usb1="420024FF" w:usb2="00000000" w:usb3="00000000" w:csb0="0000019F" w:csb1="00000000"/>
+    <w:sig w:usb0="E00006FF" w:usb1="420024FF" w:usb2="02000000" w:usb3="00000000" w:csb0="0000019F" w:csb1="00000000"/>
+  </w:font>
+  <w:font w:name="Fira Code">
+    <w:panose1 w:val="020B0509050000020004"/>
+    <w:charset w:val="00"/>
+    <w:family w:val="modern"/>
+    <w:notTrueType/>
+    <w:pitch w:val="fixed"/>
+    <w:sig w:usb0="40000287" w:usb1="02003801" w:usb2="00000000" w:usb3="00000000" w:csb0="0000009F" w:csb1="00000000"/>
   </w:font>
 </w:fonts>
 </file>
@@ -20844,6 +22154,7 @@
   <w:rsids>
     <w:rsidRoot w:val="002E5F2F"/>
     <w:rsid w:val="002E5F2F"/>
+    <w:rsid w:val="00341583"/>
     <w:rsid w:val="00BB779B"/>
   </w:rsids>
   <m:mathPr>
@@ -21293,7 +22604,7 @@
     <w:basedOn w:val="DefaultParagraphFont"/>
     <w:uiPriority w:val="99"/>
     <w:semiHidden/>
-    <w:rsid w:val="002E5F2F"/>
+    <w:rsid w:val="00341583"/>
     <w:rPr>
       <w:color w:val="808080"/>
     </w:rPr>
@@ -21608,7 +22919,7 @@
 </file>
 
 <file path=customXml/itemProps1.xml><?xml version="1.0" encoding="utf-8"?>
-<ds:datastoreItem xmlns:ds="http://schemas.openxmlformats.org/officeDocument/2006/customXml" ds:itemID="{4AC734F6-39BE-4C5F-A445-4E5E67CD65DF}">
+<ds:datastoreItem xmlns:ds="http://schemas.openxmlformats.org/officeDocument/2006/customXml" ds:itemID="{3FE155AC-CCAB-4C6E-ADB9-1138E8F58A1F}">
   <ds:schemaRefs>
     <ds:schemaRef ds:uri="http://schemas.openxmlformats.org/officeDocument/2006/bibliography"/>
   </ds:schemaRefs>

</xml_diff>

<commit_message>
modified:   Document/ptyxiaki ergasia.docx 	new file:   Document/screenshots/handlers actions.png 	new file:   Document/screenshots/handlers set limit.png 	new file:   Document/screenshots/handlers stop handling.png 	new file:   Document/screenshots/monitoring exec.png 	new file:   Document/screenshots/sampling auto open.png 	new file:   Document/screenshots/sampling steps.png 	new file:   Document/step flow.jpg 	new file:   Document/~$yxiaki ergasia.docx
</commit_message>
<xml_diff>
--- a/Document/ptyxiaki ergasia.docx
+++ b/Document/ptyxiaki ergasia.docx
@@ -19,7 +19,7 @@
           <w:lang w:eastAsia="el-GR"/>
         </w:rPr>
         <w:drawing>
-          <wp:anchor distT="0" distB="0" distL="114935" distR="114935" simplePos="0" relativeHeight="251634176" behindDoc="0" locked="0" layoutInCell="1" allowOverlap="1" wp14:anchorId="632C1592" wp14:editId="63004CE3">
+          <wp:anchor distT="0" distB="0" distL="114935" distR="114935" simplePos="0" relativeHeight="251632128" behindDoc="0" locked="0" layoutInCell="1" allowOverlap="1" wp14:anchorId="632C1592" wp14:editId="25C355F9">
             <wp:simplePos x="0" y="0"/>
             <wp:positionH relativeFrom="column">
               <wp:posOffset>-76835</wp:posOffset>
@@ -4377,7 +4377,7 @@
           <w:lang w:eastAsia="el-GR"/>
         </w:rPr>
         <w:drawing>
-          <wp:anchor distT="0" distB="0" distL="114300" distR="114300" simplePos="0" relativeHeight="251638272" behindDoc="1" locked="0" layoutInCell="1" allowOverlap="1" wp14:anchorId="50757297" wp14:editId="4DAECD2D">
+          <wp:anchor distT="0" distB="0" distL="114300" distR="114300" simplePos="0" relativeHeight="251636224" behindDoc="1" locked="0" layoutInCell="1" allowOverlap="1" wp14:anchorId="50757297" wp14:editId="51C60B25">
             <wp:simplePos x="0" y="0"/>
             <wp:positionH relativeFrom="column">
               <wp:posOffset>1140052</wp:posOffset>
@@ -4710,7 +4710,7 @@
           <w:lang w:eastAsia="el-GR"/>
         </w:rPr>
         <w:drawing>
-          <wp:anchor distT="0" distB="0" distL="114300" distR="114300" simplePos="0" relativeHeight="251639296" behindDoc="0" locked="0" layoutInCell="1" allowOverlap="1" wp14:anchorId="31300EEB" wp14:editId="4602117D">
+          <wp:anchor distT="0" distB="0" distL="114300" distR="114300" simplePos="0" relativeHeight="251637248" behindDoc="0" locked="0" layoutInCell="1" allowOverlap="1" wp14:anchorId="31300EEB" wp14:editId="35A6748A">
             <wp:simplePos x="0" y="0"/>
             <wp:positionH relativeFrom="column">
               <wp:posOffset>422551</wp:posOffset>
@@ -5034,7 +5034,7 @@
           <w:lang w:eastAsia="el-GR"/>
         </w:rPr>
         <w:drawing>
-          <wp:anchor distT="0" distB="0" distL="114300" distR="114300" simplePos="0" relativeHeight="251640320" behindDoc="0" locked="0" layoutInCell="1" allowOverlap="1" wp14:anchorId="0292E8D0" wp14:editId="5865AF97">
+          <wp:anchor distT="0" distB="0" distL="114300" distR="114300" simplePos="0" relativeHeight="251638272" behindDoc="0" locked="0" layoutInCell="1" allowOverlap="1" wp14:anchorId="0292E8D0" wp14:editId="4DD1B3C4">
             <wp:simplePos x="0" y="0"/>
             <wp:positionH relativeFrom="column">
               <wp:posOffset>646981</wp:posOffset>
@@ -5376,7 +5376,7 @@
           <w:lang w:eastAsia="el-GR"/>
         </w:rPr>
         <w:drawing>
-          <wp:anchor distT="0" distB="0" distL="114300" distR="114300" simplePos="0" relativeHeight="251650560" behindDoc="0" locked="0" layoutInCell="1" allowOverlap="1" wp14:anchorId="2C63A2AF" wp14:editId="500E2320">
+          <wp:anchor distT="0" distB="0" distL="114300" distR="114300" simplePos="0" relativeHeight="251648512" behindDoc="0" locked="0" layoutInCell="1" allowOverlap="1" wp14:anchorId="2C63A2AF" wp14:editId="00EA33AF">
             <wp:simplePos x="0" y="0"/>
             <wp:positionH relativeFrom="margin">
               <wp:posOffset>1069975</wp:posOffset>
@@ -5971,7 +5971,7 @@
           <w:lang w:eastAsia="el-GR"/>
         </w:rPr>
         <w:drawing>
-          <wp:anchor distT="0" distB="0" distL="114300" distR="114300" simplePos="0" relativeHeight="251641344" behindDoc="0" locked="0" layoutInCell="1" allowOverlap="1" wp14:anchorId="428CCD80" wp14:editId="49665259">
+          <wp:anchor distT="0" distB="0" distL="114300" distR="114300" simplePos="0" relativeHeight="251639296" behindDoc="0" locked="0" layoutInCell="1" allowOverlap="1" wp14:anchorId="428CCD80" wp14:editId="33CD6D02">
             <wp:simplePos x="0" y="0"/>
             <wp:positionH relativeFrom="margin">
               <wp:align>center</wp:align>
@@ -6795,7 +6795,7 @@
           <w:lang w:eastAsia="el-GR"/>
         </w:rPr>
         <w:drawing>
-          <wp:anchor distT="0" distB="0" distL="114300" distR="114300" simplePos="0" relativeHeight="251642368" behindDoc="0" locked="0" layoutInCell="1" allowOverlap="1" wp14:anchorId="3B56BB2B" wp14:editId="7572045C">
+          <wp:anchor distT="0" distB="0" distL="114300" distR="114300" simplePos="0" relativeHeight="251640320" behindDoc="0" locked="0" layoutInCell="1" allowOverlap="1" wp14:anchorId="3B56BB2B" wp14:editId="6ADBB48D">
             <wp:simplePos x="0" y="0"/>
             <wp:positionH relativeFrom="margin">
               <wp:align>center</wp:align>
@@ -7009,7 +7009,7 @@
           <w:lang w:eastAsia="el-GR"/>
         </w:rPr>
         <w:drawing>
-          <wp:anchor distT="0" distB="0" distL="114300" distR="114300" simplePos="0" relativeHeight="251644416" behindDoc="0" locked="0" layoutInCell="1" allowOverlap="1" wp14:anchorId="33BB4916" wp14:editId="321E2A12">
+          <wp:anchor distT="0" distB="0" distL="114300" distR="114300" simplePos="0" relativeHeight="251642368" behindDoc="0" locked="0" layoutInCell="1" allowOverlap="1" wp14:anchorId="33BB4916" wp14:editId="09AA6DDD">
             <wp:simplePos x="0" y="0"/>
             <wp:positionH relativeFrom="column">
               <wp:posOffset>826770</wp:posOffset>
@@ -7368,7 +7368,7 @@
           <w:lang w:eastAsia="el-GR"/>
         </w:rPr>
         <w:drawing>
-          <wp:anchor distT="0" distB="0" distL="114300" distR="114300" simplePos="0" relativeHeight="251635200" behindDoc="0" locked="0" layoutInCell="1" allowOverlap="1" wp14:anchorId="03229306" wp14:editId="4A40B6B3">
+          <wp:anchor distT="0" distB="0" distL="114300" distR="114300" simplePos="0" relativeHeight="251633152" behindDoc="0" locked="0" layoutInCell="1" allowOverlap="1" wp14:anchorId="03229306" wp14:editId="6A45710D">
             <wp:simplePos x="0" y="0"/>
             <wp:positionH relativeFrom="column">
               <wp:posOffset>1181819</wp:posOffset>
@@ -7546,7 +7546,7 @@
           <w:lang w:eastAsia="el-GR"/>
         </w:rPr>
         <w:drawing>
-          <wp:anchor distT="0" distB="0" distL="114300" distR="114300" simplePos="0" relativeHeight="251636224" behindDoc="0" locked="0" layoutInCell="1" allowOverlap="1" wp14:anchorId="3A24E961" wp14:editId="2FADD9C7">
+          <wp:anchor distT="0" distB="0" distL="114300" distR="114300" simplePos="0" relativeHeight="251634176" behindDoc="0" locked="0" layoutInCell="1" allowOverlap="1" wp14:anchorId="3A24E961" wp14:editId="050F01A7">
             <wp:simplePos x="0" y="0"/>
             <wp:positionH relativeFrom="column">
               <wp:posOffset>1147685</wp:posOffset>
@@ -7995,7 +7995,7 @@
           <w:lang w:eastAsia="el-GR"/>
         </w:rPr>
         <w:drawing>
-          <wp:anchor distT="0" distB="0" distL="114300" distR="114300" simplePos="0" relativeHeight="251637248" behindDoc="0" locked="0" layoutInCell="1" allowOverlap="1" wp14:anchorId="66EA1FE3" wp14:editId="3B887E96">
+          <wp:anchor distT="0" distB="0" distL="114300" distR="114300" simplePos="0" relativeHeight="251635200" behindDoc="0" locked="0" layoutInCell="1" allowOverlap="1" wp14:anchorId="66EA1FE3" wp14:editId="2BBF15CC">
             <wp:simplePos x="0" y="0"/>
             <wp:positionH relativeFrom="column">
               <wp:posOffset>724619</wp:posOffset>
@@ -8711,7 +8711,7 @@
           <w:lang w:eastAsia="el-GR"/>
         </w:rPr>
         <w:drawing>
-          <wp:anchor distT="0" distB="0" distL="114300" distR="114300" simplePos="0" relativeHeight="251643392" behindDoc="0" locked="0" layoutInCell="1" allowOverlap="1" wp14:anchorId="632AB0B7" wp14:editId="7E6D0B6B">
+          <wp:anchor distT="0" distB="0" distL="114300" distR="114300" simplePos="0" relativeHeight="251641344" behindDoc="0" locked="0" layoutInCell="1" allowOverlap="1" wp14:anchorId="632AB0B7" wp14:editId="5CB3FA71">
             <wp:simplePos x="0" y="0"/>
             <wp:positionH relativeFrom="column">
               <wp:posOffset>-200300</wp:posOffset>
@@ -8963,7 +8963,7 @@
           <w:lang w:eastAsia="el-GR"/>
         </w:rPr>
         <w:drawing>
-          <wp:anchor distT="0" distB="0" distL="114300" distR="114300" simplePos="0" relativeHeight="251645440" behindDoc="0" locked="0" layoutInCell="1" allowOverlap="1" wp14:anchorId="11B1690C" wp14:editId="385BFA4A">
+          <wp:anchor distT="0" distB="0" distL="114300" distR="114300" simplePos="0" relativeHeight="251643392" behindDoc="0" locked="0" layoutInCell="1" allowOverlap="1" wp14:anchorId="11B1690C" wp14:editId="7F9B97E4">
             <wp:simplePos x="0" y="0"/>
             <wp:positionH relativeFrom="column">
               <wp:posOffset>655608</wp:posOffset>
@@ -9232,7 +9232,7 @@
           <w:lang w:eastAsia="el-GR"/>
         </w:rPr>
         <w:drawing>
-          <wp:anchor distT="0" distB="0" distL="114300" distR="114300" simplePos="0" relativeHeight="251655680" behindDoc="0" locked="0" layoutInCell="1" allowOverlap="1" wp14:anchorId="7EE380E7" wp14:editId="3B9DAA72">
+          <wp:anchor distT="0" distB="0" distL="114300" distR="114300" simplePos="0" relativeHeight="251653632" behindDoc="0" locked="0" layoutInCell="1" allowOverlap="1" wp14:anchorId="7EE380E7" wp14:editId="0F1EF3AD">
             <wp:simplePos x="0" y="0"/>
             <wp:positionH relativeFrom="column">
               <wp:posOffset>792528</wp:posOffset>
@@ -9417,7 +9417,7 @@
           <w:lang w:eastAsia="el-GR"/>
         </w:rPr>
         <w:drawing>
-          <wp:anchor distT="0" distB="0" distL="114300" distR="114300" simplePos="0" relativeHeight="251647488" behindDoc="0" locked="0" layoutInCell="1" allowOverlap="1" wp14:anchorId="49B3FB3B" wp14:editId="2AA0AEC8">
+          <wp:anchor distT="0" distB="0" distL="114300" distR="114300" simplePos="0" relativeHeight="251645440" behindDoc="0" locked="0" layoutInCell="1" allowOverlap="1" wp14:anchorId="49B3FB3B" wp14:editId="3176F26A">
             <wp:simplePos x="0" y="0"/>
             <wp:positionH relativeFrom="column">
               <wp:posOffset>126593</wp:posOffset>
@@ -9721,7 +9721,7 @@
           <w:lang w:eastAsia="el-GR"/>
         </w:rPr>
         <w:drawing>
-          <wp:anchor distT="0" distB="0" distL="114300" distR="114300" simplePos="0" relativeHeight="251646464" behindDoc="0" locked="0" layoutInCell="1" allowOverlap="1" wp14:anchorId="1EBB57A1" wp14:editId="715E008D">
+          <wp:anchor distT="0" distB="0" distL="114300" distR="114300" simplePos="0" relativeHeight="251644416" behindDoc="0" locked="0" layoutInCell="1" allowOverlap="1" wp14:anchorId="1EBB57A1" wp14:editId="3B3E99AF">
             <wp:simplePos x="0" y="0"/>
             <wp:positionH relativeFrom="column">
               <wp:posOffset>-688897</wp:posOffset>
@@ -10381,7 +10381,7 @@
           <w:lang w:eastAsia="el-GR"/>
         </w:rPr>
         <w:drawing>
-          <wp:anchor distT="0" distB="0" distL="114300" distR="114300" simplePos="0" relativeHeight="251653632" behindDoc="0" locked="0" layoutInCell="1" allowOverlap="1" wp14:anchorId="7ABAFF2F" wp14:editId="3E480F84">
+          <wp:anchor distT="0" distB="0" distL="114300" distR="114300" simplePos="0" relativeHeight="251651584" behindDoc="0" locked="0" layoutInCell="1" allowOverlap="1" wp14:anchorId="7ABAFF2F" wp14:editId="6B9AABDC">
             <wp:simplePos x="0" y="0"/>
             <wp:positionH relativeFrom="column">
               <wp:posOffset>-8587</wp:posOffset>
@@ -11611,7 +11611,7 @@
           <w:lang w:eastAsia="el-GR"/>
         </w:rPr>
         <w:drawing>
-          <wp:anchor distT="0" distB="0" distL="114300" distR="114300" simplePos="0" relativeHeight="251648512" behindDoc="0" locked="0" layoutInCell="1" allowOverlap="1" wp14:anchorId="5A91370A" wp14:editId="6D88232D">
+          <wp:anchor distT="0" distB="0" distL="114300" distR="114300" simplePos="0" relativeHeight="251646464" behindDoc="0" locked="0" layoutInCell="1" allowOverlap="1" wp14:anchorId="5A91370A" wp14:editId="27BFF63C">
             <wp:simplePos x="0" y="0"/>
             <wp:positionH relativeFrom="column">
               <wp:posOffset>10795</wp:posOffset>
@@ -12560,7 +12560,7 @@
           <w:lang w:eastAsia="el-GR"/>
         </w:rPr>
         <w:drawing>
-          <wp:anchor distT="0" distB="0" distL="114300" distR="114300" simplePos="0" relativeHeight="251649536" behindDoc="0" locked="0" layoutInCell="1" allowOverlap="1" wp14:anchorId="5FCA4774" wp14:editId="1ABA6897">
+          <wp:anchor distT="0" distB="0" distL="114300" distR="114300" simplePos="0" relativeHeight="251647488" behindDoc="0" locked="0" layoutInCell="1" allowOverlap="1" wp14:anchorId="5FCA4774" wp14:editId="0A561113">
             <wp:simplePos x="0" y="0"/>
             <wp:positionH relativeFrom="column">
               <wp:posOffset>-8255</wp:posOffset>
@@ -12803,7 +12803,7 @@
           <w:lang w:eastAsia="el-GR"/>
         </w:rPr>
         <w:drawing>
-          <wp:anchor distT="0" distB="0" distL="114300" distR="114300" simplePos="0" relativeHeight="251652608" behindDoc="0" locked="0" layoutInCell="1" allowOverlap="1" wp14:anchorId="7BE9B989" wp14:editId="7C4B2A6A">
+          <wp:anchor distT="0" distB="0" distL="114300" distR="114300" simplePos="0" relativeHeight="251650560" behindDoc="0" locked="0" layoutInCell="1" allowOverlap="1" wp14:anchorId="7BE9B989" wp14:editId="22D9BF00">
             <wp:simplePos x="0" y="0"/>
             <wp:positionH relativeFrom="column">
               <wp:posOffset>-1905</wp:posOffset>
@@ -14869,7 +14869,7 @@
           <w:lang w:eastAsia="el-GR"/>
         </w:rPr>
         <w:drawing>
-          <wp:anchor distT="0" distB="0" distL="114300" distR="114300" simplePos="0" relativeHeight="251651584" behindDoc="0" locked="0" layoutInCell="1" allowOverlap="1" wp14:anchorId="686F442E" wp14:editId="6AA7223C">
+          <wp:anchor distT="0" distB="0" distL="114300" distR="114300" simplePos="0" relativeHeight="251649536" behindDoc="0" locked="0" layoutInCell="1" allowOverlap="1" wp14:anchorId="686F442E" wp14:editId="16812637">
             <wp:simplePos x="0" y="0"/>
             <wp:positionH relativeFrom="margin">
               <wp:align>center</wp:align>
@@ -15312,7 +15312,7 @@
           <w:lang w:eastAsia="el-GR"/>
         </w:rPr>
         <w:drawing>
-          <wp:anchor distT="0" distB="0" distL="114300" distR="114300" simplePos="0" relativeHeight="251654656" behindDoc="0" locked="0" layoutInCell="1" allowOverlap="1" wp14:anchorId="36C6A178" wp14:editId="28D95035">
+          <wp:anchor distT="0" distB="0" distL="114300" distR="114300" simplePos="0" relativeHeight="251652608" behindDoc="0" locked="0" layoutInCell="1" allowOverlap="1" wp14:anchorId="36C6A178" wp14:editId="73A3BCD5">
             <wp:simplePos x="0" y="0"/>
             <wp:positionH relativeFrom="column">
               <wp:posOffset>-279966</wp:posOffset>
@@ -16156,7 +16156,7 @@
           <w:lang w:eastAsia="el-GR"/>
         </w:rPr>
         <w:drawing>
-          <wp:anchor distT="0" distB="0" distL="114300" distR="114300" simplePos="0" relativeHeight="251656704" behindDoc="0" locked="0" layoutInCell="1" allowOverlap="1" wp14:anchorId="393F4FD0" wp14:editId="33E6D71F">
+          <wp:anchor distT="0" distB="0" distL="114300" distR="114300" simplePos="0" relativeHeight="251655680" behindDoc="0" locked="0" layoutInCell="1" allowOverlap="1" wp14:anchorId="393F4FD0" wp14:editId="6B9021B3">
             <wp:simplePos x="0" y="0"/>
             <wp:positionH relativeFrom="column">
               <wp:posOffset>0</wp:posOffset>
@@ -16892,7 +16892,6 @@
         <w:jc w:val="center"/>
         <w:rPr>
           <w:color w:val="2E74B5" w:themeColor="accent5" w:themeShade="BF"/>
-          <w:lang w:val="en-US"/>
         </w:rPr>
       </w:pPr>
       <w:r>
@@ -16905,7 +16904,6 @@
       <w:r>
         <w:rPr>
           <w:color w:val="2E74B5" w:themeColor="accent5" w:themeShade="BF"/>
-          <w:lang w:val="en-US"/>
         </w:rPr>
         <w:t xml:space="preserve"> = 0</w:t>
       </w:r>
@@ -16919,7 +16917,6 @@
       <w:r>
         <w:rPr>
           <w:color w:val="2E74B5" w:themeColor="accent5" w:themeShade="BF"/>
-          <w:lang w:val="en-US"/>
         </w:rPr>
         <w:t xml:space="preserve">87;          /* </w:t>
       </w:r>
@@ -16933,7 +16930,6 @@
       <w:r>
         <w:rPr>
           <w:color w:val="2E74B5" w:themeColor="accent5" w:themeShade="BF"/>
-          <w:lang w:val="en-US"/>
         </w:rPr>
         <w:t xml:space="preserve"> </w:t>
       </w:r>
@@ -16947,7 +16943,6 @@
       <w:r>
         <w:rPr>
           <w:color w:val="2E74B5" w:themeColor="accent5" w:themeShade="BF"/>
-          <w:lang w:val="en-US"/>
         </w:rPr>
         <w:t xml:space="preserve">, </w:t>
       </w:r>
@@ -16961,7 +16956,6 @@
       <w:r>
         <w:rPr>
           <w:color w:val="2E74B5" w:themeColor="accent5" w:themeShade="BF"/>
-          <w:lang w:val="en-US"/>
         </w:rPr>
         <w:t xml:space="preserve"> </w:t>
       </w:r>
@@ -16975,7 +16969,6 @@
       <w:r>
         <w:rPr>
           <w:color w:val="2E74B5" w:themeColor="accent5" w:themeShade="BF"/>
-          <w:lang w:val="en-US"/>
         </w:rPr>
         <w:t>/128  */</w:t>
       </w:r>
@@ -17648,17 +17641,17 @@
           <w:spacing w:val="0"/>
           <w:sz w:val="21"/>
           <w:szCs w:val="21"/>
-          <w:lang w:eastAsia="el-GR"/>
-        </w:rPr>
-      </w:pPr>
-      <w:r>
-        <w:rPr>
-          <w:rFonts w:ascii="Fira Code" w:hAnsi="Fira Code" w:cs="Times New Roman"/>
-          <w:color w:val="D4D4D4"/>
-          <w:spacing w:val="0"/>
-          <w:sz w:val="21"/>
-          <w:szCs w:val="21"/>
-          <w:lang w:eastAsia="el-GR"/>
+          <w:lang w:val="en-US" w:eastAsia="el-GR"/>
+        </w:rPr>
+      </w:pPr>
+      <w:r>
+        <w:rPr>
+          <w:rFonts w:ascii="Fira Code" w:hAnsi="Fira Code" w:cs="Times New Roman"/>
+          <w:color w:val="D4D4D4"/>
+          <w:spacing w:val="0"/>
+          <w:sz w:val="21"/>
+          <w:szCs w:val="21"/>
+          <w:lang w:val="en-US" w:eastAsia="el-GR"/>
         </w:rPr>
         <w:t>{</w:t>
       </w:r>
@@ -18268,7 +18261,7 @@
           <w:spacing w:val="0"/>
           <w:sz w:val="21"/>
           <w:szCs w:val="21"/>
-          <w:lang w:val="en-US" w:eastAsia="el-GR"/>
+          <w:lang w:eastAsia="el-GR"/>
         </w:rPr>
       </w:pPr>
       <w:r>
@@ -18311,7 +18304,7 @@
           <w:spacing w:val="0"/>
           <w:sz w:val="21"/>
           <w:szCs w:val="21"/>
-          <w:lang w:val="en-US" w:eastAsia="el-GR"/>
+          <w:lang w:eastAsia="el-GR"/>
         </w:rPr>
         <w:t xml:space="preserve"> = (</w:t>
       </w:r>
@@ -18333,7 +18326,7 @@
           <w:spacing w:val="0"/>
           <w:sz w:val="21"/>
           <w:szCs w:val="21"/>
-          <w:lang w:val="en-US" w:eastAsia="el-GR"/>
+          <w:lang w:eastAsia="el-GR"/>
         </w:rPr>
         <w:t>_</w:t>
       </w:r>
@@ -18355,7 +18348,7 @@
           <w:spacing w:val="0"/>
           <w:sz w:val="21"/>
           <w:szCs w:val="21"/>
-          <w:lang w:val="en-US" w:eastAsia="el-GR"/>
+          <w:lang w:eastAsia="el-GR"/>
         </w:rPr>
         <w:t>(</w:t>
       </w:r>
@@ -18366,7 +18359,7 @@
           <w:spacing w:val="0"/>
           <w:sz w:val="21"/>
           <w:szCs w:val="21"/>
-          <w:lang w:val="en-US" w:eastAsia="el-GR"/>
+          <w:lang w:eastAsia="el-GR"/>
         </w:rPr>
         <w:t>0</w:t>
       </w:r>
@@ -18377,7 +18370,7 @@
           <w:spacing w:val="0"/>
           <w:sz w:val="21"/>
           <w:szCs w:val="21"/>
-          <w:lang w:val="en-US" w:eastAsia="el-GR"/>
+          <w:lang w:eastAsia="el-GR"/>
         </w:rPr>
         <w:t>)*</w:t>
       </w:r>
@@ -18388,7 +18381,7 @@
           <w:spacing w:val="0"/>
           <w:sz w:val="21"/>
           <w:szCs w:val="21"/>
-          <w:lang w:val="en-US" w:eastAsia="el-GR"/>
+          <w:lang w:eastAsia="el-GR"/>
         </w:rPr>
         <w:t>4.88</w:t>
       </w:r>
@@ -18399,7 +18392,7 @@
           <w:spacing w:val="0"/>
           <w:sz w:val="21"/>
           <w:szCs w:val="21"/>
-          <w:lang w:val="en-US" w:eastAsia="el-GR"/>
+          <w:lang w:eastAsia="el-GR"/>
         </w:rPr>
         <w:t xml:space="preserve">); </w:t>
       </w:r>
@@ -18410,7 +18403,7 @@
           <w:spacing w:val="0"/>
           <w:sz w:val="21"/>
           <w:szCs w:val="21"/>
-          <w:lang w:val="en-US" w:eastAsia="el-GR"/>
+          <w:lang w:eastAsia="el-GR"/>
         </w:rPr>
         <w:t>/*</w:t>
       </w:r>
@@ -18432,7 +18425,7 @@
           <w:spacing w:val="0"/>
           <w:sz w:val="21"/>
           <w:szCs w:val="21"/>
-          <w:lang w:val="en-US" w:eastAsia="el-GR"/>
+          <w:lang w:eastAsia="el-GR"/>
         </w:rPr>
         <w:t xml:space="preserve"> </w:t>
       </w:r>
@@ -18454,7 +18447,7 @@
           <w:spacing w:val="0"/>
           <w:sz w:val="21"/>
           <w:szCs w:val="21"/>
-          <w:lang w:val="en-US" w:eastAsia="el-GR"/>
+          <w:lang w:eastAsia="el-GR"/>
         </w:rPr>
         <w:t xml:space="preserve"> </w:t>
       </w:r>
@@ -18476,7 +18469,7 @@
           <w:spacing w:val="0"/>
           <w:sz w:val="21"/>
           <w:szCs w:val="21"/>
-          <w:lang w:val="en-US" w:eastAsia="el-GR"/>
+          <w:lang w:eastAsia="el-GR"/>
         </w:rPr>
         <w:t xml:space="preserve"> </w:t>
       </w:r>
@@ -18498,7 +18491,7 @@
           <w:spacing w:val="0"/>
           <w:sz w:val="21"/>
           <w:szCs w:val="21"/>
-          <w:lang w:val="en-US" w:eastAsia="el-GR"/>
+          <w:lang w:eastAsia="el-GR"/>
         </w:rPr>
         <w:t xml:space="preserve"> </w:t>
       </w:r>
@@ -18520,7 +18513,7 @@
           <w:spacing w:val="0"/>
           <w:sz w:val="21"/>
           <w:szCs w:val="21"/>
-          <w:lang w:val="en-US" w:eastAsia="el-GR"/>
+          <w:lang w:eastAsia="el-GR"/>
         </w:rPr>
         <w:t xml:space="preserve"> </w:t>
       </w:r>
@@ -18542,7 +18535,7 @@
           <w:spacing w:val="0"/>
           <w:sz w:val="21"/>
           <w:szCs w:val="21"/>
-          <w:lang w:val="en-US" w:eastAsia="el-GR"/>
+          <w:lang w:eastAsia="el-GR"/>
         </w:rPr>
         <w:t>*/</w:t>
       </w:r>
@@ -18585,7 +18578,7 @@
           <w:spacing w:val="0"/>
           <w:sz w:val="21"/>
           <w:szCs w:val="21"/>
-          <w:lang w:val="en-US" w:eastAsia="el-GR"/>
+          <w:lang w:eastAsia="el-GR"/>
         </w:rPr>
         <w:t xml:space="preserve">   </w:t>
       </w:r>
@@ -20956,7 +20949,7 @@
           <w:spacing w:val="0"/>
           <w:sz w:val="21"/>
           <w:szCs w:val="21"/>
-          <w:lang w:val="en-US" w:eastAsia="el-GR"/>
+          <w:lang w:eastAsia="el-GR"/>
         </w:rPr>
       </w:pPr>
       <w:r>
@@ -20977,7 +20970,7 @@
           <w:spacing w:val="0"/>
           <w:sz w:val="21"/>
           <w:szCs w:val="21"/>
-          <w:lang w:val="en-US" w:eastAsia="el-GR"/>
+          <w:lang w:eastAsia="el-GR"/>
         </w:rPr>
         <w:t xml:space="preserve"> = </w:t>
       </w:r>
@@ -20999,7 +20992,7 @@
           <w:spacing w:val="0"/>
           <w:sz w:val="21"/>
           <w:szCs w:val="21"/>
-          <w:lang w:val="en-US" w:eastAsia="el-GR"/>
+          <w:lang w:eastAsia="el-GR"/>
         </w:rPr>
         <w:t>;</w:t>
       </w:r>
@@ -25264,7 +25257,7 @@
           <w:lang w:eastAsia="el-GR"/>
         </w:rPr>
         <w:drawing>
-          <wp:anchor distT="0" distB="0" distL="114300" distR="114300" simplePos="0" relativeHeight="251657728" behindDoc="0" locked="0" layoutInCell="1" allowOverlap="1" wp14:anchorId="2A59F3E4" wp14:editId="39D7A03F">
+          <wp:anchor distT="0" distB="0" distL="114300" distR="114300" simplePos="0" relativeHeight="251656704" behindDoc="0" locked="0" layoutInCell="1" allowOverlap="1" wp14:anchorId="2A59F3E4" wp14:editId="1369C6A4">
             <wp:simplePos x="0" y="0"/>
             <wp:positionH relativeFrom="margin">
               <wp:posOffset>-1905</wp:posOffset>
@@ -25347,7 +25340,6 @@
         <w:jc w:val="center"/>
         <w:rPr>
           <w:b/>
-          <w:lang w:val="en-US"/>
         </w:rPr>
       </w:pPr>
       <w:r>
@@ -25360,7 +25352,6 @@
       <w:r>
         <w:rPr>
           <w:b/>
-          <w:lang w:val="en-US"/>
         </w:rPr>
         <w:t xml:space="preserve"> -</w:t>
       </w:r>
@@ -25374,7 +25365,6 @@
       <w:r>
         <w:rPr>
           <w:b/>
-          <w:lang w:val="en-US"/>
         </w:rPr>
         <w:t xml:space="preserve"> </w:t>
       </w:r>
@@ -25388,7 +25378,6 @@
       <w:r>
         <w:rPr>
           <w:b/>
-          <w:lang w:val="en-US"/>
         </w:rPr>
         <w:t>16 -</w:t>
       </w:r>
@@ -25402,7 +25391,6 @@
       <w:r>
         <w:rPr>
           <w:b/>
-          <w:lang w:val="en-US"/>
         </w:rPr>
         <w:t xml:space="preserve"> </w:t>
       </w:r>
@@ -25416,7 +25404,6 @@
       <w:r>
         <w:rPr>
           <w:b/>
-          <w:lang w:val="en-US"/>
         </w:rPr>
         <w:t xml:space="preserve"> -</w:t>
       </w:r>
@@ -25430,7 +25417,6 @@
       <w:r>
         <w:rPr>
           <w:b/>
-          <w:lang w:val="en-US"/>
         </w:rPr>
         <w:t xml:space="preserve"> </w:t>
       </w:r>
@@ -25444,7 +25430,6 @@
       <w:r>
         <w:rPr>
           <w:b/>
-          <w:lang w:val="en-US"/>
         </w:rPr>
         <w:t>:</w:t>
       </w:r>
@@ -25458,7 +25443,6 @@
       <w:r>
         <w:rPr>
           <w:b/>
-          <w:lang w:val="en-US"/>
         </w:rPr>
         <w:t>:</w:t>
       </w:r>
@@ -25472,7 +25456,6 @@
       <w:r>
         <w:rPr>
           <w:b/>
-          <w:lang w:val="en-US"/>
         </w:rPr>
         <w:t>.</w:t>
       </w:r>
@@ -25486,7 +25469,6 @@
       <w:r>
         <w:rPr>
           <w:b/>
-          <w:lang w:val="en-US"/>
         </w:rPr>
         <w:t>:</w:t>
       </w:r>
@@ -25500,7 +25482,6 @@
       <w:r>
         <w:rPr>
           <w:b/>
-          <w:lang w:val="en-US"/>
         </w:rPr>
         <w:t xml:space="preserve"> -</w:t>
       </w:r>
@@ -25514,7 +25495,6 @@
       <w:r>
         <w:rPr>
           <w:b/>
-          <w:lang w:val="en-US"/>
         </w:rPr>
         <w:t xml:space="preserve"> -</w:t>
       </w:r>
@@ -25528,7 +25508,6 @@
       <w:r>
         <w:rPr>
           <w:b/>
-          <w:lang w:val="en-US"/>
         </w:rPr>
         <w:t xml:space="preserve"> </w:t>
       </w:r>
@@ -26168,7 +26147,7 @@
           <w:lang w:eastAsia="el-GR"/>
         </w:rPr>
         <w:drawing>
-          <wp:inline distT="0" distB="0" distL="0" distR="0" wp14:anchorId="70112D9A" wp14:editId="2CC463C7">
+          <wp:inline distT="0" distB="0" distL="0" distR="0" wp14:anchorId="70112D9A" wp14:editId="5BF649BC">
             <wp:extent cx="4679950" cy="3142615"/>
             <wp:effectExtent l="0" t="0" r="0" b="0"/>
             <wp:docPr id="25" name="Picture 25"/>
@@ -26321,7 +26300,7 @@
           <w:lang w:eastAsia="el-GR"/>
         </w:rPr>
         <w:drawing>
-          <wp:inline distT="0" distB="0" distL="0" distR="0" wp14:anchorId="358E7C22" wp14:editId="7946BC32">
+          <wp:inline distT="0" distB="0" distL="0" distR="0" wp14:anchorId="358E7C22" wp14:editId="12778811">
             <wp:extent cx="285750" cy="276225"/>
             <wp:effectExtent l="0" t="0" r="0" b="0"/>
             <wp:docPr id="26" name="Picture 26"/>
@@ -26383,7 +26362,7 @@
           <w:lang w:eastAsia="el-GR"/>
         </w:rPr>
         <w:drawing>
-          <wp:inline distT="0" distB="0" distL="0" distR="0" wp14:anchorId="54608B0E" wp14:editId="14EDAE48">
+          <wp:inline distT="0" distB="0" distL="0" distR="0" wp14:anchorId="54608B0E" wp14:editId="0EABB4B1">
             <wp:extent cx="304800" cy="304800"/>
             <wp:effectExtent l="0" t="0" r="0" b="0"/>
             <wp:docPr id="27" name="Picture 27"/>
@@ -26442,7 +26421,7 @@
           <w:lang w:eastAsia="el-GR"/>
         </w:rPr>
         <w:drawing>
-          <wp:inline distT="0" distB="0" distL="0" distR="0" wp14:anchorId="7641B696" wp14:editId="23CA557F">
+          <wp:inline distT="0" distB="0" distL="0" distR="0" wp14:anchorId="7641B696" wp14:editId="6C3FACD6">
             <wp:extent cx="295275" cy="257175"/>
             <wp:effectExtent l="0" t="0" r="0" b="0"/>
             <wp:docPr id="28" name="Picture 28"/>
@@ -26501,7 +26480,7 @@
           <w:lang w:eastAsia="el-GR"/>
         </w:rPr>
         <w:drawing>
-          <wp:inline distT="0" distB="0" distL="0" distR="0" wp14:anchorId="63567C48" wp14:editId="426208ED">
+          <wp:inline distT="0" distB="0" distL="0" distR="0" wp14:anchorId="63567C48" wp14:editId="61D672F8">
             <wp:extent cx="323850" cy="285750"/>
             <wp:effectExtent l="0" t="0" r="0" b="0"/>
             <wp:docPr id="29" name="Picture 29"/>
@@ -26560,7 +26539,7 @@
           <w:lang w:eastAsia="el-GR"/>
         </w:rPr>
         <w:drawing>
-          <wp:inline distT="0" distB="0" distL="0" distR="0" wp14:anchorId="18CCAE2B" wp14:editId="3262C712">
+          <wp:inline distT="0" distB="0" distL="0" distR="0" wp14:anchorId="18CCAE2B" wp14:editId="7B057D37">
             <wp:extent cx="314325" cy="285750"/>
             <wp:effectExtent l="0" t="0" r="0" b="0"/>
             <wp:docPr id="30" name="Picture 30"/>
@@ -26631,7 +26610,7 @@
           <w:lang w:eastAsia="el-GR"/>
         </w:rPr>
         <w:drawing>
-          <wp:inline distT="0" distB="0" distL="0" distR="0" wp14:anchorId="58AC34BA" wp14:editId="0A02FD8C">
+          <wp:inline distT="0" distB="0" distL="0" distR="0" wp14:anchorId="58AC34BA" wp14:editId="1CA1A11E">
             <wp:extent cx="276225" cy="238125"/>
             <wp:effectExtent l="0" t="0" r="0" b="0"/>
             <wp:docPr id="31" name="Picture 31"/>
@@ -26788,7 +26767,7 @@
           <w:lang w:eastAsia="el-GR"/>
         </w:rPr>
         <w:drawing>
-          <wp:inline distT="0" distB="0" distL="0" distR="0" wp14:anchorId="5FC4BAA2" wp14:editId="4EC8BA96">
+          <wp:inline distT="0" distB="0" distL="0" distR="0" wp14:anchorId="5FC4BAA2" wp14:editId="7FAEB25E">
             <wp:extent cx="4679950" cy="3142615"/>
             <wp:effectExtent l="0" t="0" r="0" b="0"/>
             <wp:docPr id="33" name="Picture 33"/>
@@ -27002,7 +26981,7 @@
           <w:lang w:eastAsia="el-GR"/>
         </w:rPr>
         <w:drawing>
-          <wp:inline distT="0" distB="0" distL="0" distR="0" wp14:anchorId="355534A5" wp14:editId="7C9C125A">
+          <wp:inline distT="0" distB="0" distL="0" distR="0" wp14:anchorId="355534A5" wp14:editId="6BFDC25F">
             <wp:extent cx="4679950" cy="1179195"/>
             <wp:effectExtent l="0" t="0" r="0" b="0"/>
             <wp:docPr id="36" name="Picture 36"/>
@@ -27186,7 +27165,7 @@
           <w:lang w:eastAsia="el-GR"/>
         </w:rPr>
         <w:drawing>
-          <wp:inline distT="0" distB="0" distL="0" distR="0" wp14:anchorId="51D5FF70" wp14:editId="58D4741A">
+          <wp:inline distT="0" distB="0" distL="0" distR="0" wp14:anchorId="51D5FF70" wp14:editId="0116AB08">
             <wp:extent cx="4679950" cy="1179195"/>
             <wp:effectExtent l="0" t="0" r="0" b="0"/>
             <wp:docPr id="37" name="Picture 37"/>
@@ -27288,7 +27267,7 @@
           <w:noProof/>
         </w:rPr>
         <w:pict w14:anchorId="6B333B61">
-          <v:shape id="_x0000_s1059" type="#_x0000_t202" style="position:absolute;left:0;text-align:left;margin-left:0;margin-top:278.15pt;width:178.05pt;height:18pt;z-index:251684352;mso-position-horizontal:center;mso-position-horizontal-relative:margin;mso-position-vertical-relative:text" stroked="f">
+          <v:shape id="_x0000_s1059" type="#_x0000_t202" style="position:absolute;left:0;text-align:left;margin-left:0;margin-top:278.15pt;width:178.05pt;height:18pt;z-index:251682304;mso-position-horizontal:center;mso-position-horizontal-relative:margin;mso-position-vertical-relative:text" stroked="f">
             <v:textbox inset="0,0,0,0">
               <w:txbxContent>
                 <w:p>
@@ -27341,7 +27320,7 @@
           <w:lang w:eastAsia="el-GR"/>
         </w:rPr>
         <w:drawing>
-          <wp:anchor distT="0" distB="0" distL="114300" distR="114300" simplePos="0" relativeHeight="251682304" behindDoc="0" locked="0" layoutInCell="1" allowOverlap="1" wp14:anchorId="30FF7AE6" wp14:editId="0C74C61E">
+          <wp:anchor distT="0" distB="0" distL="114300" distR="114300" simplePos="0" relativeHeight="251657728" behindDoc="0" locked="0" layoutInCell="1" allowOverlap="1" wp14:anchorId="30FF7AE6" wp14:editId="5DABF067">
             <wp:simplePos x="0" y="0"/>
             <wp:positionH relativeFrom="margin">
               <wp:posOffset>548685</wp:posOffset>
@@ -27511,6 +27490,122 @@
         <w:pStyle w:val="BodyText"/>
       </w:pPr>
       <w:r>
+        <w:rPr>
+          <w:noProof/>
+        </w:rPr>
+        <w:pict w14:anchorId="2415E10F">
+          <v:shape id="_x0000_s1061" type="#_x0000_t202" style="position:absolute;left:0;text-align:left;margin-left:0;margin-top:367pt;width:275.45pt;height:19.35pt;z-index:251683328;mso-position-horizontal:center;mso-position-horizontal-relative:margin;mso-position-vertical-relative:text" stroked="f">
+            <v:textbox inset="0,0,0,0">
+              <w:txbxContent>
+                <w:p>
+                  <w:pPr>
+                    <w:pStyle w:val="BodyTextKeep"/>
+                    <w:rPr>
+                      <w:noProof/>
+                    </w:rPr>
+                  </w:pPr>
+                  <w:r>
+                    <w:t xml:space="preserve">Εικόνα </w:t>
+                  </w:r>
+                  <w:r>
+                    <w:fldChar w:fldCharType="begin"/>
+                  </w:r>
+                  <w:r>
+                    <w:instrText xml:space="preserve"> SEQ Εικόνα \* ARABIC </w:instrText>
+                  </w:r>
+                  <w:r>
+                    <w:fldChar w:fldCharType="separate"/>
+                  </w:r>
+                  <w:r>
+                    <w:rPr>
+                      <w:noProof/>
+                    </w:rPr>
+                    <w:t>29</w:t>
+                  </w:r>
+                  <w:r>
+                    <w:fldChar w:fldCharType="end"/>
+                  </w:r>
+                  <w:r>
+                    <w:t xml:space="preserve"> </w:t>
+                  </w:r>
+                  <w:r>
+                    <w:rPr>
+                      <w:lang w:val="en-US"/>
+                    </w:rPr>
+                    <w:t xml:space="preserve">Sampling - </w:t>
+                  </w:r>
+                  <w:r>
+                    <w:t>Καρτέλα δειγματολειψίας</w:t>
+                  </w:r>
+                </w:p>
+              </w:txbxContent>
+            </v:textbox>
+            <w10:wrap type="square" anchorx="margin"/>
+          </v:shape>
+        </w:pict>
+      </w:r>
+      <w:r>
+        <w:rPr>
+          <w:noProof/>
+          <w:lang w:eastAsia="el-GR"/>
+        </w:rPr>
+        <w:drawing>
+          <wp:anchor distT="0" distB="0" distL="114300" distR="114300" simplePos="0" relativeHeight="251653120" behindDoc="0" locked="0" layoutInCell="1" allowOverlap="1" wp14:anchorId="6FF5759E" wp14:editId="2832767D">
+            <wp:simplePos x="0" y="0"/>
+            <wp:positionH relativeFrom="margin">
+              <wp:align>center</wp:align>
+            </wp:positionH>
+            <wp:positionV relativeFrom="paragraph">
+              <wp:posOffset>1012190</wp:posOffset>
+            </wp:positionV>
+            <wp:extent cx="4679950" cy="3591560"/>
+            <wp:effectExtent l="0" t="0" r="0" b="0"/>
+            <wp:wrapSquare wrapText="bothSides"/>
+            <wp:docPr id="32" name="Picture 32"/>
+            <wp:cNvGraphicFramePr>
+              <a:graphicFrameLocks xmlns:a="http://schemas.openxmlformats.org/drawingml/2006/main" noChangeAspect="1"/>
+            </wp:cNvGraphicFramePr>
+            <a:graphic xmlns:a="http://schemas.openxmlformats.org/drawingml/2006/main">
+              <a:graphicData uri="http://schemas.openxmlformats.org/drawingml/2006/picture">
+                <pic:pic xmlns:pic="http://schemas.openxmlformats.org/drawingml/2006/picture">
+                  <pic:nvPicPr>
+                    <pic:cNvPr id="32" name="sampling.png"/>
+                    <pic:cNvPicPr/>
+                  </pic:nvPicPr>
+                  <pic:blipFill>
+                    <a:blip r:embed="rId46">
+                      <a:extLst>
+                        <a:ext uri="{28A0092B-C50C-407E-A947-70E740481C1C}">
+                          <a14:useLocalDpi xmlns:a14="http://schemas.microsoft.com/office/drawing/2010/main" val="0"/>
+                        </a:ext>
+                      </a:extLst>
+                    </a:blip>
+                    <a:stretch>
+                      <a:fillRect/>
+                    </a:stretch>
+                  </pic:blipFill>
+                  <pic:spPr>
+                    <a:xfrm>
+                      <a:off x="0" y="0"/>
+                      <a:ext cx="4679950" cy="3591560"/>
+                    </a:xfrm>
+                    <a:prstGeom prst="rect">
+                      <a:avLst/>
+                    </a:prstGeom>
+                  </pic:spPr>
+                </pic:pic>
+              </a:graphicData>
+            </a:graphic>
+            <wp14:sizeRelH relativeFrom="page">
+              <wp14:pctWidth>0</wp14:pctWidth>
+            </wp14:sizeRelH>
+            <wp14:sizeRelV relativeFrom="page">
+              <wp14:pctHeight>0</wp14:pctHeight>
+            </wp14:sizeRelV>
+          </wp:anchor>
+        </w:drawing>
+      </w:r>
+      <w:r>
         <w:t xml:space="preserve">Η δεύτερη βασική λειτουργία του </w:t>
       </w:r>
       <w:r>
@@ -27537,20 +27632,1308 @@
       <w:r>
         <w:t>απεικόνιση τους.</w:t>
       </w:r>
+      <w:r>
+        <w:t xml:space="preserve"> </w:t>
+      </w:r>
+      <w:r>
+        <w:t xml:space="preserve">Αυτό σημαίνει ότι ο χρήστης μπορεί να επιλέξει εύρος βημάτων για την εκτελέσει την δειγματοληψία. </w:t>
+      </w:r>
+    </w:p>
+    <w:p>
+      <w:pPr>
+        <w:pStyle w:val="BodyText"/>
+      </w:pPr>
+      <w:r>
+        <w:t xml:space="preserve">Στην συνέχεια μπορεί να επιλέξει όπως και στο </w:t>
+      </w:r>
+      <w:r>
+        <w:rPr>
+          <w:lang w:val="en-US"/>
+        </w:rPr>
+        <w:t>live</w:t>
+      </w:r>
+      <w:r>
+        <w:t xml:space="preserve"> </w:t>
+      </w:r>
+      <w:r>
+        <w:rPr>
+          <w:lang w:val="en-US"/>
+        </w:rPr>
+        <w:t>plotting</w:t>
+      </w:r>
+      <w:r>
+        <w:t xml:space="preserve"> </w:t>
+      </w:r>
+      <w:r>
+        <w:t xml:space="preserve">το μονοπάτι αποθήκευσης του αρχείου που θα παραχθεί , αν θέλει να έχει παραμετροποιημένο όνομα και όχι το αυτόματα παραγόμενο και αν θέλει στο τέλος της δειγματοληψίας </w:t>
+      </w:r>
+      <w:r>
+        <w:t xml:space="preserve">αυτόματα να γίνει </w:t>
+      </w:r>
+      <w:r>
+        <w:rPr>
+          <w:lang w:val="en-US"/>
+        </w:rPr>
+        <w:t>render</w:t>
+      </w:r>
+      <w:r>
+        <w:t xml:space="preserve"> </w:t>
+      </w:r>
+      <w:r>
+        <w:t xml:space="preserve">η δειγματολειψία. </w:t>
+      </w:r>
+    </w:p>
+    <w:p>
+      <w:pPr>
+        <w:pStyle w:val="BodyText"/>
+      </w:pPr>
+      <w:r>
+        <w:t xml:space="preserve">Ο ορισμός του εύρους της δειγματοληψίας γίνεται επιλέγοντας στα </w:t>
+      </w:r>
+      <w:r>
+        <w:rPr>
+          <w:lang w:val="en-US"/>
+        </w:rPr>
+        <w:t>spinners</w:t>
+      </w:r>
+      <w:r>
+        <w:t xml:space="preserve"> </w:t>
+      </w:r>
+      <w:r>
+        <w:t xml:space="preserve">της εφαρμογής τις επιθυμητές τιμές σε μονάδα μέτρησης βήματος. </w:t>
+      </w:r>
+    </w:p>
+    <w:p>
+      <w:pPr>
+        <w:pStyle w:val="BodyText"/>
+        <w:keepNext/>
+      </w:pPr>
+      <w:r>
+        <w:rPr>
+          <w:noProof/>
+          <w:lang w:eastAsia="el-GR"/>
+        </w:rPr>
+        <w:drawing>
+          <wp:inline distT="0" distB="0" distL="0" distR="0" wp14:anchorId="697DEA39" wp14:editId="50C7875C">
+            <wp:extent cx="4544059" cy="1219370"/>
+            <wp:effectExtent l="0" t="0" r="0" b="0"/>
+            <wp:docPr id="39" name="Picture 39"/>
+            <wp:cNvGraphicFramePr>
+              <a:graphicFrameLocks xmlns:a="http://schemas.openxmlformats.org/drawingml/2006/main" noChangeAspect="1"/>
+            </wp:cNvGraphicFramePr>
+            <a:graphic xmlns:a="http://schemas.openxmlformats.org/drawingml/2006/main">
+              <a:graphicData uri="http://schemas.openxmlformats.org/drawingml/2006/picture">
+                <pic:pic xmlns:pic="http://schemas.openxmlformats.org/drawingml/2006/picture">
+                  <pic:nvPicPr>
+                    <pic:cNvPr id="39" name="sampling steps.png"/>
+                    <pic:cNvPicPr/>
+                  </pic:nvPicPr>
+                  <pic:blipFill>
+                    <a:blip r:embed="rId47">
+                      <a:extLst>
+                        <a:ext uri="{28A0092B-C50C-407E-A947-70E740481C1C}">
+                          <a14:useLocalDpi xmlns:a14="http://schemas.microsoft.com/office/drawing/2010/main" val="0"/>
+                        </a:ext>
+                      </a:extLst>
+                    </a:blip>
+                    <a:stretch>
+                      <a:fillRect/>
+                    </a:stretch>
+                  </pic:blipFill>
+                  <pic:spPr>
+                    <a:xfrm>
+                      <a:off x="0" y="0"/>
+                      <a:ext cx="4544059" cy="1219370"/>
+                    </a:xfrm>
+                    <a:prstGeom prst="rect">
+                      <a:avLst/>
+                    </a:prstGeom>
+                  </pic:spPr>
+                </pic:pic>
+              </a:graphicData>
+            </a:graphic>
+          </wp:inline>
+        </w:drawing>
+      </w:r>
+    </w:p>
+    <w:p>
+      <w:pPr>
+        <w:pStyle w:val="BodyTextKeep"/>
+        <w:jc w:val="center"/>
+        <w:rPr>
+          <w:rStyle w:val="BodyTextCharCharChar"/>
+        </w:rPr>
+      </w:pPr>
+      <w:r>
+        <w:rPr>
+          <w:rStyle w:val="BodyTextCharCharChar"/>
+        </w:rPr>
+        <w:t xml:space="preserve">Εικόνα </w:t>
+      </w:r>
+      <w:r>
+        <w:rPr>
+          <w:rStyle w:val="BodyTextCharCharChar"/>
+        </w:rPr>
+        <w:fldChar w:fldCharType="begin"/>
+      </w:r>
+      <w:r>
+        <w:rPr>
+          <w:rStyle w:val="BodyTextCharCharChar"/>
+        </w:rPr>
+        <w:instrText xml:space="preserve"> SEQ Εικόνα \* ARABIC </w:instrText>
+      </w:r>
+      <w:r>
+        <w:rPr>
+          <w:rStyle w:val="BodyTextCharCharChar"/>
+        </w:rPr>
+        <w:fldChar w:fldCharType="separate"/>
+      </w:r>
+      <w:r>
+        <w:rPr>
+          <w:rStyle w:val="BodyTextCharCharChar"/>
+          <w:noProof/>
+        </w:rPr>
+        <w:t>30</w:t>
+      </w:r>
+      <w:r>
+        <w:rPr>
+          <w:rStyle w:val="BodyTextCharCharChar"/>
+        </w:rPr>
+        <w:fldChar w:fldCharType="end"/>
+      </w:r>
+      <w:r>
+        <w:rPr>
+          <w:rStyle w:val="BodyTextCharCharChar"/>
+        </w:rPr>
+        <w:t xml:space="preserve"> Ορισμός εύρους δειγματοληψίας</w:t>
+      </w:r>
+    </w:p>
+    <w:p>
+      <w:pPr>
+        <w:pStyle w:val="BodyText"/>
+      </w:pPr>
+      <w:r>
+        <w:t xml:space="preserve">Το βήμα είναι μία θεωρητική μονάδα μέτρησης και σημαίνει πότε ολοκληρώνεται ένας κύκλος μέτρησης , δηλαδή η λήψη της αναλογικής μέτρησης η μετατροπή της , η αποστολή της μέσω </w:t>
+      </w:r>
+      <w:r>
+        <w:rPr>
+          <w:lang w:val="en-US"/>
+        </w:rPr>
+        <w:t>Uar</w:t>
+      </w:r>
+      <w:r>
+        <w:t xml:space="preserve">τ </w:t>
+      </w:r>
+      <w:r>
+        <w:t>και</w:t>
+      </w:r>
+      <w:r>
+        <w:t xml:space="preserve"> τέλος</w:t>
+      </w:r>
+      <w:r>
+        <w:t xml:space="preserve"> η λήψης της και καταγραφή της από τον </w:t>
+      </w:r>
+      <w:r>
+        <w:rPr>
+          <w:lang w:val="en-US"/>
+        </w:rPr>
+        <w:t>Electro</w:t>
+      </w:r>
+      <w:r>
+        <w:t xml:space="preserve">, </w:t>
+      </w:r>
+      <w:r>
+        <w:t xml:space="preserve"> </w:t>
+      </w:r>
+      <w:r>
+        <w:t>αποτελεί ένα βήμα.</w:t>
+      </w:r>
+      <w:r>
+        <w:t xml:space="preserve"> Στην Εικόνα 31 γίνεται οπτική αναπαράσταση της συγκεκριμένης έννοιας</w:t>
+      </w:r>
+    </w:p>
+    <w:p>
+      <w:pPr>
+        <w:pStyle w:val="BodyText"/>
+        <w:keepNext/>
+        <w:jc w:val="center"/>
+      </w:pPr>
+      <w:r>
+        <w:rPr>
+          <w:noProof/>
+          <w:lang w:eastAsia="el-GR"/>
+        </w:rPr>
+        <w:drawing>
+          <wp:inline distT="0" distB="0" distL="0" distR="0" wp14:anchorId="19B28335" wp14:editId="13817742">
+            <wp:extent cx="2705100" cy="4083710"/>
+            <wp:effectExtent l="0" t="0" r="0" b="0"/>
+            <wp:docPr id="40" name="Picture 40"/>
+            <wp:cNvGraphicFramePr>
+              <a:graphicFrameLocks xmlns:a="http://schemas.openxmlformats.org/drawingml/2006/main" noChangeAspect="1"/>
+            </wp:cNvGraphicFramePr>
+            <a:graphic xmlns:a="http://schemas.openxmlformats.org/drawingml/2006/main">
+              <a:graphicData uri="http://schemas.openxmlformats.org/drawingml/2006/picture">
+                <pic:pic xmlns:pic="http://schemas.openxmlformats.org/drawingml/2006/picture">
+                  <pic:nvPicPr>
+                    <pic:cNvPr id="40" name="step flow.jpg"/>
+                    <pic:cNvPicPr/>
+                  </pic:nvPicPr>
+                  <pic:blipFill>
+                    <a:blip r:embed="rId48">
+                      <a:extLst>
+                        <a:ext uri="{28A0092B-C50C-407E-A947-70E740481C1C}">
+                          <a14:useLocalDpi xmlns:a14="http://schemas.microsoft.com/office/drawing/2010/main" val="0"/>
+                        </a:ext>
+                      </a:extLst>
+                    </a:blip>
+                    <a:stretch>
+                      <a:fillRect/>
+                    </a:stretch>
+                  </pic:blipFill>
+                  <pic:spPr>
+                    <a:xfrm>
+                      <a:off x="0" y="0"/>
+                      <a:ext cx="2717017" cy="4101700"/>
+                    </a:xfrm>
+                    <a:prstGeom prst="rect">
+                      <a:avLst/>
+                    </a:prstGeom>
+                  </pic:spPr>
+                </pic:pic>
+              </a:graphicData>
+            </a:graphic>
+          </wp:inline>
+        </w:drawing>
+      </w:r>
+    </w:p>
+    <w:p>
+      <w:pPr>
+        <w:pStyle w:val="BodyTextKeep"/>
+        <w:jc w:val="center"/>
+      </w:pPr>
+      <w:r>
+        <w:t xml:space="preserve">Εικόνα </w:t>
+      </w:r>
+      <w:r>
+        <w:fldChar w:fldCharType="begin"/>
+      </w:r>
+      <w:r>
+        <w:instrText xml:space="preserve"> SEQ Εικόνα \* ARABIC </w:instrText>
+      </w:r>
+      <w:r>
+        <w:fldChar w:fldCharType="separate"/>
+      </w:r>
+      <w:r>
+        <w:rPr>
+          <w:noProof/>
+        </w:rPr>
+        <w:t>31</w:t>
+      </w:r>
+      <w:r>
+        <w:fldChar w:fldCharType="end"/>
+      </w:r>
+      <w:r>
+        <w:t xml:space="preserve"> Πλήρης κύκλος μέτρησης - </w:t>
+      </w:r>
+      <w:r>
+        <w:rPr>
+          <w:lang w:val="en-US"/>
+        </w:rPr>
+        <w:t>Step</w:t>
+      </w:r>
+      <w:r>
+        <w:t>/</w:t>
+      </w:r>
+      <w:r>
+        <w:t>Βήμα</w:t>
+      </w:r>
+    </w:p>
+    <w:p>
+      <w:pPr>
+        <w:pStyle w:val="BodyText"/>
+      </w:pPr>
+      <w:r>
+        <w:t xml:space="preserve">Η επιλογή του ονόματος και του μονοπατιού αποθήκευσης γίνεται με παρόμοιο τρόπο όπως και στην καρτέλα του </w:t>
+      </w:r>
+      <w:r>
+        <w:rPr>
+          <w:lang w:val="en-US"/>
+        </w:rPr>
+        <w:t>live</w:t>
+      </w:r>
+      <w:r>
+        <w:t xml:space="preserve"> </w:t>
+      </w:r>
+      <w:r>
+        <w:rPr>
+          <w:lang w:val="en-US"/>
+        </w:rPr>
+        <w:t>plotting</w:t>
+      </w:r>
+      <w:r>
+        <w:t>.</w:t>
+      </w:r>
+    </w:p>
+    <w:p>
+      <w:pPr>
+        <w:pStyle w:val="Heading1"/>
+        <w:numPr>
+          <w:ilvl w:val="2"/>
+          <w:numId w:val="4"/>
+        </w:numPr>
+      </w:pPr>
+      <w:r>
+        <w:t xml:space="preserve">Επεξήγηση </w:t>
+      </w:r>
+      <w:r>
+        <w:rPr>
+          <w:lang w:val="en-US"/>
+        </w:rPr>
+        <w:t>Handlers</w:t>
+      </w:r>
+    </w:p>
+    <w:p>
+      <w:pPr>
+        <w:pStyle w:val="BodyText"/>
+        <w:rPr>
+          <w:lang w:eastAsia="en-US"/>
+        </w:rPr>
+      </w:pPr>
+      <w:r>
+        <w:rPr>
+          <w:lang w:eastAsia="en-US"/>
+        </w:rPr>
+        <w:t xml:space="preserve">Οι </w:t>
+      </w:r>
+      <w:r>
+        <w:rPr>
+          <w:lang w:eastAsia="en-US"/>
+        </w:rPr>
+        <w:t>Handlers</w:t>
+      </w:r>
+      <w:r>
+        <w:rPr>
+          <w:lang w:eastAsia="en-US"/>
+        </w:rPr>
+        <w:t xml:space="preserve"> </w:t>
+      </w:r>
+      <w:r>
+        <w:rPr>
+          <w:lang w:eastAsia="en-US"/>
+        </w:rPr>
+        <w:t xml:space="preserve">αποτελούν ένα εργαλείο του </w:t>
+      </w:r>
+      <w:r>
+        <w:rPr>
+          <w:lang w:eastAsia="en-US"/>
+        </w:rPr>
+        <w:t>Electro</w:t>
+      </w:r>
+      <w:r>
+        <w:rPr>
+          <w:lang w:eastAsia="en-US"/>
+        </w:rPr>
+        <w:t xml:space="preserve"> </w:t>
+      </w:r>
+      <w:r>
+        <w:rPr>
+          <w:lang w:eastAsia="en-US"/>
+        </w:rPr>
+        <w:t xml:space="preserve">που μπορούν κάτω από συγκεκριμένες προϋποθέσεις να εκτελέσουν μια ενέργεια όταν η μέτρηση φτάσει σε οριζόμενα από τον χρήστη όρια. </w:t>
+      </w:r>
+      <w:r>
+        <w:rPr>
+          <w:lang w:eastAsia="en-US"/>
+        </w:rPr>
+        <w:t xml:space="preserve">Αυτό σημαίνει ότι όταν ο χρήστης επιλέξει να συμβεί μια ενέργεια στην περίπτωση που η θερμοκρασία ξεπεράσει π.χ τους 100 βαθμούς κελσίου , τότε ο </w:t>
+      </w:r>
+      <w:r>
+        <w:rPr>
+          <w:lang w:eastAsia="en-US"/>
+        </w:rPr>
+        <w:t>Electro</w:t>
+      </w:r>
+      <w:r>
+        <w:rPr>
+          <w:lang w:eastAsia="en-US"/>
+        </w:rPr>
+        <w:t xml:space="preserve"> </w:t>
+      </w:r>
+      <w:r>
+        <w:rPr>
+          <w:lang w:eastAsia="en-US"/>
+        </w:rPr>
+        <w:t xml:space="preserve">όταν αναγνωρίσει ότι η θερμοκρασία έφτασε σε αυτό το σημείο θα εκτελέσει αυτόματα μια ενέργεια που έχει οριστεί από τον χρήστη. </w:t>
+      </w:r>
+    </w:p>
+    <w:p>
+      <w:pPr>
+        <w:pStyle w:val="BodyText"/>
+        <w:rPr>
+          <w:lang w:eastAsia="en-US"/>
+        </w:rPr>
+      </w:pPr>
+      <w:r>
+        <w:rPr>
+          <w:lang w:eastAsia="en-US"/>
+        </w:rPr>
+        <w:t xml:space="preserve">Ο </w:t>
+      </w:r>
+      <w:r>
+        <w:rPr>
+          <w:lang w:eastAsia="en-US"/>
+        </w:rPr>
+        <w:t>Electro</w:t>
+      </w:r>
+      <w:r>
+        <w:rPr>
+          <w:lang w:eastAsia="en-US"/>
+        </w:rPr>
+        <w:t xml:space="preserve"> </w:t>
+      </w:r>
+      <w:r>
+        <w:rPr>
+          <w:lang w:eastAsia="en-US"/>
+        </w:rPr>
+        <w:t xml:space="preserve">την παρούσα φάση υποστηρίζει τριών ειδών ενέργειες που μπορούν να εκτελεστούν όταν η θερμοκρασία ξεπεράσει ένα όριο τιμής ή όταν η θερμοκρασία βρίσκεται κάτω από ένα συγκεκριμένο όριο τιμής. Στην δεύτερη περίπτωση η ενέργεια θα εκτελείται σε κάθε ένα βήμα μέτρησης. </w:t>
+      </w:r>
+    </w:p>
+    <w:p>
+      <w:pPr>
+        <w:pStyle w:val="BodyText"/>
+      </w:pPr>
+    </w:p>
+    <w:p>
+      <w:pPr>
+        <w:pStyle w:val="BodyText"/>
+        <w:keepNext/>
+      </w:pPr>
+      <w:r>
+        <w:rPr>
+          <w:noProof/>
+          <w:lang w:eastAsia="el-GR"/>
+        </w:rPr>
+        <w:drawing>
+          <wp:inline distT="0" distB="0" distL="0" distR="0" wp14:anchorId="076E5A7A" wp14:editId="395B6174">
+            <wp:extent cx="4679950" cy="3327400"/>
+            <wp:effectExtent l="0" t="0" r="0" b="0"/>
+            <wp:docPr id="41" name="Picture 41"/>
+            <wp:cNvGraphicFramePr>
+              <a:graphicFrameLocks xmlns:a="http://schemas.openxmlformats.org/drawingml/2006/main" noChangeAspect="1"/>
+            </wp:cNvGraphicFramePr>
+            <a:graphic xmlns:a="http://schemas.openxmlformats.org/drawingml/2006/main">
+              <a:graphicData uri="http://schemas.openxmlformats.org/drawingml/2006/picture">
+                <pic:pic xmlns:pic="http://schemas.openxmlformats.org/drawingml/2006/picture">
+                  <pic:nvPicPr>
+                    <pic:cNvPr id="41" name="Screenshot from 2018-12-18 14-05-52.png"/>
+                    <pic:cNvPicPr/>
+                  </pic:nvPicPr>
+                  <pic:blipFill>
+                    <a:blip r:embed="rId49">
+                      <a:extLst>
+                        <a:ext uri="{28A0092B-C50C-407E-A947-70E740481C1C}">
+                          <a14:useLocalDpi xmlns:a14="http://schemas.microsoft.com/office/drawing/2010/main" val="0"/>
+                        </a:ext>
+                      </a:extLst>
+                    </a:blip>
+                    <a:stretch>
+                      <a:fillRect/>
+                    </a:stretch>
+                  </pic:blipFill>
+                  <pic:spPr>
+                    <a:xfrm>
+                      <a:off x="0" y="0"/>
+                      <a:ext cx="4679950" cy="3327400"/>
+                    </a:xfrm>
+                    <a:prstGeom prst="rect">
+                      <a:avLst/>
+                    </a:prstGeom>
+                  </pic:spPr>
+                </pic:pic>
+              </a:graphicData>
+            </a:graphic>
+          </wp:inline>
+        </w:drawing>
+      </w:r>
+    </w:p>
+    <w:p>
+      <w:pPr>
+        <w:pStyle w:val="BodyTextKeep"/>
+        <w:jc w:val="center"/>
+        <w:rPr>
+          <w:rStyle w:val="BodyTextCharCharChar"/>
+        </w:rPr>
+      </w:pPr>
+      <w:r>
+        <w:rPr>
+          <w:rStyle w:val="BodyTextCharCharChar"/>
+        </w:rPr>
+        <w:t xml:space="preserve">Εικόνα </w:t>
+      </w:r>
+      <w:r>
+        <w:rPr>
+          <w:rStyle w:val="BodyTextCharCharChar"/>
+        </w:rPr>
+        <w:fldChar w:fldCharType="begin"/>
+      </w:r>
+      <w:r>
+        <w:rPr>
+          <w:rStyle w:val="BodyTextCharCharChar"/>
+        </w:rPr>
+        <w:instrText xml:space="preserve"> SEQ Εικόνα \* ARABIC </w:instrText>
+      </w:r>
+      <w:r>
+        <w:rPr>
+          <w:rStyle w:val="BodyTextCharCharChar"/>
+        </w:rPr>
+        <w:fldChar w:fldCharType="separate"/>
+      </w:r>
+      <w:r>
+        <w:rPr>
+          <w:rStyle w:val="BodyTextCharCharChar"/>
+          <w:noProof/>
+        </w:rPr>
+        <w:t>32</w:t>
+      </w:r>
+      <w:r>
+        <w:rPr>
+          <w:rStyle w:val="BodyTextCharCharChar"/>
+        </w:rPr>
+        <w:fldChar w:fldCharType="end"/>
+      </w:r>
+      <w:r>
+        <w:rPr>
+          <w:rStyle w:val="BodyTextCharCharChar"/>
+        </w:rPr>
+        <w:t>Καρτέλα Handlers του Electro</w:t>
+      </w:r>
+    </w:p>
+    <w:p>
+      <w:pPr>
+        <w:pStyle w:val="BodyText"/>
+      </w:pPr>
+    </w:p>
+    <w:p>
+      <w:pPr>
+        <w:pStyle w:val="BodyText"/>
+        <w:rPr>
+          <w:lang w:eastAsia="en-US"/>
+        </w:rPr>
+      </w:pPr>
+      <w:r>
+        <w:rPr>
+          <w:lang w:eastAsia="en-US"/>
+        </w:rPr>
+        <w:t xml:space="preserve">Οι τρεις τύποι ενεργειών που υποστηρίζονται αυτή την στιγμή από το λογισμικό είναι η εκτέλεση εμφάνισης μηνύματος , ο αυτόματος τερματισμός της μέτρησης καθώς και η εκτέλεση ενός </w:t>
+      </w:r>
+      <w:r>
+        <w:rPr>
+          <w:lang w:eastAsia="en-US"/>
+        </w:rPr>
+        <w:t>shell</w:t>
+      </w:r>
+      <w:r>
+        <w:rPr>
+          <w:lang w:eastAsia="en-US"/>
+        </w:rPr>
+        <w:t xml:space="preserve"> </w:t>
+      </w:r>
+      <w:r>
+        <w:rPr>
+          <w:lang w:eastAsia="en-US"/>
+        </w:rPr>
+        <w:t>script</w:t>
+      </w:r>
+      <w:r>
+        <w:rPr>
+          <w:lang w:eastAsia="en-US"/>
+        </w:rPr>
+        <w:t xml:space="preserve">. Η τελευταία επιλογή ανοίγει τον δρόμο σε άπειρες εφαρμογές καθώς σε αυτό το σημείο το λογισμικό έχει την ικανότητα να εκτελέσει ένα </w:t>
+      </w:r>
+      <w:r>
+        <w:rPr>
+          <w:lang w:eastAsia="en-US"/>
+        </w:rPr>
+        <w:t>custom</w:t>
+      </w:r>
+      <w:r>
+        <w:rPr>
+          <w:lang w:eastAsia="en-US"/>
+        </w:rPr>
+        <w:t xml:space="preserve"> </w:t>
+      </w:r>
+      <w:r>
+        <w:rPr>
+          <w:lang w:eastAsia="en-US"/>
+        </w:rPr>
+        <w:t>python</w:t>
+      </w:r>
+      <w:r>
+        <w:rPr>
+          <w:lang w:eastAsia="en-US"/>
+        </w:rPr>
+        <w:t xml:space="preserve"> </w:t>
+      </w:r>
+      <w:r>
+        <w:rPr>
+          <w:lang w:eastAsia="en-US"/>
+        </w:rPr>
+        <w:t>script</w:t>
+      </w:r>
+      <w:r>
+        <w:rPr>
+          <w:lang w:eastAsia="en-US"/>
+        </w:rPr>
+        <w:t xml:space="preserve"> </w:t>
+      </w:r>
+      <w:r>
+        <w:rPr>
+          <w:lang w:eastAsia="en-US"/>
+        </w:rPr>
+        <w:t>που μπορεί να ξεκινήσει μια πολύπλοκη διαδικασία υπολογισμού.</w:t>
+      </w:r>
+    </w:p>
+    <w:p>
+      <w:pPr>
+        <w:tabs>
+          <w:tab w:val="clear" w:pos="8309"/>
+        </w:tabs>
+        <w:overflowPunct/>
+        <w:autoSpaceDE/>
+        <w:jc w:val="left"/>
+        <w:textAlignment w:val="auto"/>
+        <w:rPr>
+          <w:rFonts w:ascii="Times New Roman" w:hAnsi="Times New Roman" w:cs="Times New Roman"/>
+          <w:szCs w:val="24"/>
+        </w:rPr>
+      </w:pPr>
+      <w:r>
+        <w:br w:type="page"/>
+      </w:r>
+    </w:p>
+    <w:p>
+      <w:pPr>
+        <w:pStyle w:val="BodyText"/>
+        <w:keepNext/>
+      </w:pPr>
+      <w:r>
+        <w:rPr>
+          <w:noProof/>
+          <w:lang w:eastAsia="el-GR"/>
+        </w:rPr>
+        <w:drawing>
+          <wp:inline distT="0" distB="0" distL="0" distR="0" wp14:anchorId="64BDF3FD" wp14:editId="7E68F102">
+            <wp:extent cx="4679950" cy="956310"/>
+            <wp:effectExtent l="0" t="0" r="0" b="0"/>
+            <wp:docPr id="42" name="Picture 42"/>
+            <wp:cNvGraphicFramePr>
+              <a:graphicFrameLocks xmlns:a="http://schemas.openxmlformats.org/drawingml/2006/main" noChangeAspect="1"/>
+            </wp:cNvGraphicFramePr>
+            <a:graphic xmlns:a="http://schemas.openxmlformats.org/drawingml/2006/main">
+              <a:graphicData uri="http://schemas.openxmlformats.org/drawingml/2006/picture">
+                <pic:pic xmlns:pic="http://schemas.openxmlformats.org/drawingml/2006/picture">
+                  <pic:nvPicPr>
+                    <pic:cNvPr id="42" name="handlers actions.png"/>
+                    <pic:cNvPicPr/>
+                  </pic:nvPicPr>
+                  <pic:blipFill>
+                    <a:blip r:embed="rId50">
+                      <a:extLst>
+                        <a:ext uri="{28A0092B-C50C-407E-A947-70E740481C1C}">
+                          <a14:useLocalDpi xmlns:a14="http://schemas.microsoft.com/office/drawing/2010/main" val="0"/>
+                        </a:ext>
+                      </a:extLst>
+                    </a:blip>
+                    <a:stretch>
+                      <a:fillRect/>
+                    </a:stretch>
+                  </pic:blipFill>
+                  <pic:spPr>
+                    <a:xfrm>
+                      <a:off x="0" y="0"/>
+                      <a:ext cx="4679950" cy="956310"/>
+                    </a:xfrm>
+                    <a:prstGeom prst="rect">
+                      <a:avLst/>
+                    </a:prstGeom>
+                  </pic:spPr>
+                </pic:pic>
+              </a:graphicData>
+            </a:graphic>
+          </wp:inline>
+        </w:drawing>
+      </w:r>
+    </w:p>
+    <w:p>
+      <w:pPr>
+        <w:pStyle w:val="BodyTextKeep"/>
+        <w:jc w:val="center"/>
+      </w:pPr>
+      <w:r>
+        <w:t xml:space="preserve">Εικόνα </w:t>
+      </w:r>
+      <w:r>
+        <w:fldChar w:fldCharType="begin"/>
+      </w:r>
+      <w:r>
+        <w:instrText xml:space="preserve"> SEQ Εικόνα \* ARABIC </w:instrText>
+      </w:r>
+      <w:r>
+        <w:fldChar w:fldCharType="separate"/>
+      </w:r>
+      <w:r>
+        <w:rPr>
+          <w:noProof/>
+        </w:rPr>
+        <w:t>33</w:t>
+      </w:r>
+      <w:r>
+        <w:fldChar w:fldCharType="end"/>
+      </w:r>
+      <w:r>
+        <w:t xml:space="preserve">Επιλογή </w:t>
+      </w:r>
+      <w:r>
+        <w:rPr>
+          <w:lang w:val="en-US"/>
+        </w:rPr>
+        <w:t xml:space="preserve">Action </w:t>
+      </w:r>
+      <w:r>
+        <w:t>εκτέλεσης</w:t>
+      </w:r>
+    </w:p>
+    <w:p>
+      <w:pPr>
+        <w:pStyle w:val="BodyText"/>
+      </w:pPr>
+      <w:r>
+        <w:t xml:space="preserve">Στην Εικόνα 33 φαίνεται τα </w:t>
+      </w:r>
+      <w:r>
+        <w:rPr>
+          <w:lang w:val="en-US"/>
+        </w:rPr>
+        <w:t>drop</w:t>
+      </w:r>
+      <w:r>
+        <w:t xml:space="preserve"> </w:t>
+      </w:r>
+      <w:r>
+        <w:rPr>
+          <w:lang w:val="en-US"/>
+        </w:rPr>
+        <w:t>downs</w:t>
+      </w:r>
+      <w:r>
+        <w:t xml:space="preserve"> </w:t>
+      </w:r>
+      <w:r>
+        <w:t xml:space="preserve">επιλογές των διαθέσιμών </w:t>
+      </w:r>
+      <w:r>
+        <w:rPr>
+          <w:lang w:val="en-US"/>
+        </w:rPr>
+        <w:t>Actions</w:t>
+      </w:r>
+      <w:r>
+        <w:t xml:space="preserve"> </w:t>
+      </w:r>
+      <w:r>
+        <w:t xml:space="preserve">του λογισμικού. Στην συγκεκριμένη εικόνα ο </w:t>
+      </w:r>
+      <w:r>
+        <w:rPr>
+          <w:lang w:val="en-US"/>
+        </w:rPr>
+        <w:t>Electro</w:t>
+      </w:r>
+      <w:r>
+        <w:t xml:space="preserve"> </w:t>
+      </w:r>
+      <w:r>
+        <w:t>έχει οριστεί να εκτελέσει την εμφάνιση ενός μηνύματος όταν η θερμοκρασία έχει ξεπεράσει τους 50 βαθμούς κελσίου. Όπως φαίνεται στην Εικόνα 34 ο χρήστης μπορεί να επιλέξει πότε θα εκτελεστεί η επιλεγμένη ενέργεια.</w:t>
+      </w:r>
+    </w:p>
+    <w:p>
+      <w:pPr>
+        <w:pStyle w:val="BodyText"/>
+        <w:keepNext/>
+      </w:pPr>
+      <w:r>
+        <w:rPr>
+          <w:noProof/>
+          <w:lang w:eastAsia="el-GR"/>
+        </w:rPr>
+        <w:drawing>
+          <wp:inline distT="0" distB="0" distL="0" distR="0" wp14:anchorId="5EED54F8" wp14:editId="6CE45A9F">
+            <wp:extent cx="4679950" cy="956310"/>
+            <wp:effectExtent l="0" t="0" r="0" b="0"/>
+            <wp:docPr id="44" name="Picture 44"/>
+            <wp:cNvGraphicFramePr>
+              <a:graphicFrameLocks xmlns:a="http://schemas.openxmlformats.org/drawingml/2006/main" noChangeAspect="1"/>
+            </wp:cNvGraphicFramePr>
+            <a:graphic xmlns:a="http://schemas.openxmlformats.org/drawingml/2006/main">
+              <a:graphicData uri="http://schemas.openxmlformats.org/drawingml/2006/picture">
+                <pic:pic xmlns:pic="http://schemas.openxmlformats.org/drawingml/2006/picture">
+                  <pic:nvPicPr>
+                    <pic:cNvPr id="44" name="handlers set limit.png"/>
+                    <pic:cNvPicPr/>
+                  </pic:nvPicPr>
+                  <pic:blipFill>
+                    <a:blip r:embed="rId51">
+                      <a:extLst>
+                        <a:ext uri="{28A0092B-C50C-407E-A947-70E740481C1C}">
+                          <a14:useLocalDpi xmlns:a14="http://schemas.microsoft.com/office/drawing/2010/main" val="0"/>
+                        </a:ext>
+                      </a:extLst>
+                    </a:blip>
+                    <a:stretch>
+                      <a:fillRect/>
+                    </a:stretch>
+                  </pic:blipFill>
+                  <pic:spPr>
+                    <a:xfrm>
+                      <a:off x="0" y="0"/>
+                      <a:ext cx="4679950" cy="956310"/>
+                    </a:xfrm>
+                    <a:prstGeom prst="rect">
+                      <a:avLst/>
+                    </a:prstGeom>
+                  </pic:spPr>
+                </pic:pic>
+              </a:graphicData>
+            </a:graphic>
+          </wp:inline>
+        </w:drawing>
+      </w:r>
+    </w:p>
+    <w:p>
+      <w:pPr>
+        <w:pStyle w:val="BodyTextKeep"/>
+        <w:jc w:val="center"/>
+        <w:rPr>
+          <w:rStyle w:val="BodyTextCharCharChar"/>
+        </w:rPr>
+      </w:pPr>
+      <w:r>
+        <w:rPr>
+          <w:rStyle w:val="BodyTextCharCharChar"/>
+        </w:rPr>
+        <w:t xml:space="preserve">Εικόνα </w:t>
+      </w:r>
+      <w:r>
+        <w:rPr>
+          <w:rStyle w:val="BodyTextCharCharChar"/>
+        </w:rPr>
+        <w:fldChar w:fldCharType="begin"/>
+      </w:r>
+      <w:r>
+        <w:rPr>
+          <w:rStyle w:val="BodyTextCharCharChar"/>
+        </w:rPr>
+        <w:instrText xml:space="preserve"> SEQ Εικόνα \* ARABIC </w:instrText>
+      </w:r>
+      <w:r>
+        <w:rPr>
+          <w:rStyle w:val="BodyTextCharCharChar"/>
+        </w:rPr>
+        <w:fldChar w:fldCharType="separate"/>
+      </w:r>
+      <w:r>
+        <w:rPr>
+          <w:rStyle w:val="BodyTextCharCharChar"/>
+          <w:noProof/>
+        </w:rPr>
+        <w:t>34</w:t>
+      </w:r>
+      <w:r>
+        <w:rPr>
+          <w:rStyle w:val="BodyTextCharCharChar"/>
+        </w:rPr>
+        <w:fldChar w:fldCharType="end"/>
+      </w:r>
+      <w:r>
+        <w:rPr>
+          <w:rStyle w:val="BodyTextCharCharChar"/>
+        </w:rPr>
+        <w:t xml:space="preserve"> Επιλογή ορίου εκτέλεσης action</w:t>
+      </w:r>
+    </w:p>
+    <w:p>
+      <w:pPr>
+        <w:pStyle w:val="BodyTextKeep"/>
+      </w:pPr>
+      <w:r>
+        <w:t>Κατά την δι</w:t>
+      </w:r>
+      <w:r>
+        <w:t xml:space="preserve">άρκεια εκτέλεσης του </w:t>
+      </w:r>
+      <w:r>
+        <w:rPr>
+          <w:lang w:val="en-US"/>
+        </w:rPr>
+        <w:t>handling</w:t>
+      </w:r>
+      <w:r>
+        <w:t xml:space="preserve"> </w:t>
+      </w:r>
+      <w:r>
+        <w:t xml:space="preserve">ο </w:t>
+      </w:r>
+      <w:r>
+        <w:rPr>
+          <w:lang w:val="en-US"/>
+        </w:rPr>
+        <w:t>Electro</w:t>
+      </w:r>
+      <w:r>
+        <w:t xml:space="preserve"> </w:t>
+      </w:r>
+      <w:r>
+        <w:t xml:space="preserve">ενημερώνει τον χρήστη εμφανίζοντας ένα </w:t>
+      </w:r>
+      <w:r>
+        <w:rPr>
+          <w:lang w:val="en-US"/>
+        </w:rPr>
+        <w:t>label</w:t>
+      </w:r>
+    </w:p>
+    <w:p>
+      <w:pPr>
+        <w:pStyle w:val="BodyTextKeep"/>
+      </w:pPr>
+      <w:r>
+        <w:rPr>
+          <w:noProof/>
+          <w:lang w:eastAsia="el-GR"/>
+        </w:rPr>
+        <w:drawing>
+          <wp:inline distT="0" distB="0" distL="0" distR="0" wp14:anchorId="3CD44DA8" wp14:editId="1BE35673">
+            <wp:extent cx="4679950" cy="1602740"/>
+            <wp:effectExtent l="0" t="0" r="0" b="0"/>
+            <wp:docPr id="47" name="Picture 47"/>
+            <wp:cNvGraphicFramePr>
+              <a:graphicFrameLocks xmlns:a="http://schemas.openxmlformats.org/drawingml/2006/main" noChangeAspect="1"/>
+            </wp:cNvGraphicFramePr>
+            <a:graphic xmlns:a="http://schemas.openxmlformats.org/drawingml/2006/main">
+              <a:graphicData uri="http://schemas.openxmlformats.org/drawingml/2006/picture">
+                <pic:pic xmlns:pic="http://schemas.openxmlformats.org/drawingml/2006/picture">
+                  <pic:nvPicPr>
+                    <pic:cNvPr id="47" name="monitoring exec.png"/>
+                    <pic:cNvPicPr/>
+                  </pic:nvPicPr>
+                  <pic:blipFill>
+                    <a:blip r:embed="rId52">
+                      <a:extLst>
+                        <a:ext uri="{28A0092B-C50C-407E-A947-70E740481C1C}">
+                          <a14:useLocalDpi xmlns:a14="http://schemas.microsoft.com/office/drawing/2010/main" val="0"/>
+                        </a:ext>
+                      </a:extLst>
+                    </a:blip>
+                    <a:stretch>
+                      <a:fillRect/>
+                    </a:stretch>
+                  </pic:blipFill>
+                  <pic:spPr>
+                    <a:xfrm>
+                      <a:off x="0" y="0"/>
+                      <a:ext cx="4679950" cy="1602740"/>
+                    </a:xfrm>
+                    <a:prstGeom prst="rect">
+                      <a:avLst/>
+                    </a:prstGeom>
+                  </pic:spPr>
+                </pic:pic>
+              </a:graphicData>
+            </a:graphic>
+          </wp:inline>
+        </w:drawing>
+      </w:r>
+    </w:p>
+    <w:p>
+      <w:pPr>
+        <w:pStyle w:val="BodyTextKeep"/>
+        <w:jc w:val="center"/>
+        <w:rPr>
+          <w:rStyle w:val="BodyTextCharCharChar"/>
+          <w:lang w:val="en-US"/>
+        </w:rPr>
+      </w:pPr>
+      <w:r>
+        <w:rPr>
+          <w:rStyle w:val="BodyTextCharCharChar"/>
+        </w:rPr>
+        <w:t xml:space="preserve">Εικόνα </w:t>
+      </w:r>
+      <w:r>
+        <w:rPr>
+          <w:rStyle w:val="BodyTextCharCharChar"/>
+        </w:rPr>
+        <w:fldChar w:fldCharType="begin"/>
+      </w:r>
+      <w:r>
+        <w:rPr>
+          <w:rStyle w:val="BodyTextCharCharChar"/>
+        </w:rPr>
+        <w:instrText xml:space="preserve"> SEQ Εικόνα \* ARABIC </w:instrText>
+      </w:r>
+      <w:r>
+        <w:rPr>
+          <w:rStyle w:val="BodyTextCharCharChar"/>
+        </w:rPr>
+        <w:fldChar w:fldCharType="separate"/>
+      </w:r>
+      <w:r>
+        <w:rPr>
+          <w:rStyle w:val="BodyTextCharCharChar"/>
+          <w:noProof/>
+        </w:rPr>
+        <w:t>35</w:t>
+      </w:r>
+      <w:r>
+        <w:rPr>
+          <w:rStyle w:val="BodyTextCharCharChar"/>
+        </w:rPr>
+        <w:fldChar w:fldCharType="end"/>
+      </w:r>
+      <w:r>
+        <w:rPr>
+          <w:rStyle w:val="BodyTextCharCharChar"/>
+        </w:rPr>
+        <w:t xml:space="preserve"> Monitoring executi</w:t>
+      </w:r>
+      <w:r>
+        <w:rPr>
+          <w:rStyle w:val="BodyTextCharCharChar"/>
+          <w:lang w:val="en-US"/>
+        </w:rPr>
+        <w:t>on</w:t>
+      </w:r>
+    </w:p>
+    <w:p>
+      <w:pPr>
+        <w:tabs>
+          <w:tab w:val="clear" w:pos="8309"/>
+        </w:tabs>
+        <w:overflowPunct/>
+        <w:autoSpaceDE/>
+        <w:jc w:val="left"/>
+        <w:textAlignment w:val="auto"/>
+        <w:rPr>
+          <w:rStyle w:val="BodyTextCharCharChar"/>
+          <w:rFonts w:ascii="Times New Roman" w:hAnsi="Times New Roman" w:cs="Times New Roman"/>
+        </w:rPr>
+      </w:pPr>
+      <w:r>
+        <w:rPr>
+          <w:rStyle w:val="BodyTextCharCharChar"/>
+        </w:rPr>
+        <w:br w:type="page"/>
+      </w:r>
+    </w:p>
+    <w:p>
+      <w:pPr>
+        <w:pStyle w:val="BodyTextKeep"/>
+        <w:rPr>
+          <w:rStyle w:val="BodyTextCharCharChar"/>
+        </w:rPr>
+      </w:pPr>
+    </w:p>
+    <w:p>
+      <w:pPr>
+        <w:pStyle w:val="BodyTextKeep"/>
+      </w:pPr>
+      <w:r>
+        <w:t xml:space="preserve">Όπως φαίνεται στην Εικόνα 35 το λογισμικό έχει ρυθμιστεί να εκτελέσει ένα </w:t>
+      </w:r>
+      <w:r>
+        <w:rPr>
+          <w:lang w:val="en-US"/>
+        </w:rPr>
+        <w:t>python</w:t>
+      </w:r>
+      <w:r>
+        <w:t xml:space="preserve"> </w:t>
+      </w:r>
+      <w:r>
+        <w:rPr>
+          <w:lang w:val="en-US"/>
+        </w:rPr>
+        <w:t>script</w:t>
+      </w:r>
+      <w:r>
+        <w:t xml:space="preserve"> </w:t>
+      </w:r>
+      <w:r>
+        <w:t xml:space="preserve">με το όνομα </w:t>
+      </w:r>
+      <w:r>
+        <w:rPr>
+          <w:lang w:val="en-US"/>
+        </w:rPr>
+        <w:t>QSortAlgo</w:t>
+      </w:r>
+      <w:r>
+        <w:t xml:space="preserve"> </w:t>
+      </w:r>
+      <w:r>
+        <w:t xml:space="preserve">περνώντας όρισμα </w:t>
+      </w:r>
+      <w:r>
+        <w:t>–</w:t>
+      </w:r>
+      <w:r>
+        <w:rPr>
+          <w:lang w:val="en-US"/>
+        </w:rPr>
+        <w:t>F</w:t>
+      </w:r>
+      <w:r>
+        <w:t xml:space="preserve"> </w:t>
+      </w:r>
+      <w:r>
+        <w:t xml:space="preserve">όταν η θερμοκρασία που παρακολουθείται γίνει μεγαλύτερη των </w:t>
+      </w:r>
+      <w:r>
+        <w:t xml:space="preserve">89 </w:t>
+      </w:r>
+      <w:r>
+        <w:t xml:space="preserve">βαθμών κελσίου. Στην περίπτωση που ο χρήστης θέλει να σταματήσει την παρακολούθηση μπορεί να πατήσει το πλήκτρο </w:t>
+      </w:r>
+      <w:r>
+        <w:rPr>
+          <w:lang w:val="en-US"/>
+        </w:rPr>
+        <w:t>Stop</w:t>
+      </w:r>
+      <w:r>
+        <w:t xml:space="preserve"> </w:t>
+      </w:r>
+      <w:r>
+        <w:t xml:space="preserve">όπου θα αναγκάσει τον </w:t>
+      </w:r>
+      <w:r>
+        <w:rPr>
+          <w:lang w:val="en-US"/>
+        </w:rPr>
+        <w:t>Electro</w:t>
+      </w:r>
+      <w:r>
+        <w:t xml:space="preserve"> </w:t>
+      </w:r>
+      <w:r>
+        <w:t xml:space="preserve">να ακυρώσει την παρακολούθηση της θερμοκρασίας. </w:t>
+      </w:r>
+    </w:p>
+    <w:p>
+      <w:pPr>
+        <w:pStyle w:val="BodyTextKeep"/>
+      </w:pPr>
+      <w:r>
+        <w:pict w14:anchorId="1B7BF8E5">
+          <v:shapetype id="_x0000_t75" coordsize="21600,21600" o:spt="75" o:preferrelative="t" path="m@4@5l@4@11@9@11@9@5xe" filled="f" stroked="f">
+            <v:stroke joinstyle="miter"/>
+            <v:formulas>
+              <v:f eqn="if lineDrawn pixelLineWidth 0"/>
+              <v:f eqn="sum @0 1 0"/>
+              <v:f eqn="sum 0 0 @1"/>
+              <v:f eqn="prod @2 1 2"/>
+              <v:f eqn="prod @3 21600 pixelWidth"/>
+              <v:f eqn="prod @3 21600 pixelHeight"/>
+              <v:f eqn="sum @0 0 1"/>
+              <v:f eqn="prod @6 1 2"/>
+              <v:f eqn="prod @7 21600 pixelWidth"/>
+              <v:f eqn="sum @8 21600 0"/>
+              <v:f eqn="prod @7 21600 pixelHeight"/>
+              <v:f eqn="sum @10 21600 0"/>
+            </v:formulas>
+            <v:path o:extrusionok="f" gradientshapeok="t" o:connecttype="rect"/>
+            <o:lock v:ext="edit" aspectratio="t"/>
+          </v:shapetype>
+          <v:shape id="_x0000_i1025" type="#_x0000_t75" style="width:368.25pt;height:75pt">
+            <v:imagedata r:id="rId53" o:title="handlers stop handling"/>
+          </v:shape>
+        </w:pict>
+      </w:r>
+    </w:p>
+    <w:p>
+      <w:pPr>
+        <w:pStyle w:val="BodyTextKeep"/>
+        <w:jc w:val="center"/>
+      </w:pPr>
+      <w:r>
+        <w:t xml:space="preserve">Εικόνα </w:t>
+      </w:r>
+      <w:r>
+        <w:fldChar w:fldCharType="begin"/>
+      </w:r>
+      <w:r>
+        <w:instrText xml:space="preserve"> SEQ Εικόνα \* ARABIC </w:instrText>
+      </w:r>
+      <w:r>
+        <w:fldChar w:fldCharType="separate"/>
+      </w:r>
+      <w:r>
+        <w:rPr>
+          <w:noProof/>
+        </w:rPr>
+        <w:t>36</w:t>
+      </w:r>
+      <w:r>
+        <w:fldChar w:fldCharType="end"/>
+      </w:r>
+      <w:r>
+        <w:t xml:space="preserve"> Πλήκτρο ακύρωση του </w:t>
+      </w:r>
+      <w:r>
+        <w:rPr>
+          <w:lang w:val="en-US"/>
+        </w:rPr>
+        <w:t>Handling</w:t>
+      </w:r>
+    </w:p>
+    <w:p>
+      <w:pPr>
+        <w:tabs>
+          <w:tab w:val="clear" w:pos="8309"/>
+        </w:tabs>
+        <w:overflowPunct/>
+        <w:autoSpaceDE/>
+        <w:jc w:val="left"/>
+        <w:textAlignment w:val="auto"/>
+        <w:rPr>
+          <w:rStyle w:val="BodyTextCharCharChar"/>
+          <w:rFonts w:ascii="Times New Roman" w:hAnsi="Times New Roman" w:cs="Times New Roman"/>
+        </w:rPr>
+      </w:pPr>
+      <w:r>
+        <w:rPr>
+          <w:rStyle w:val="BodyTextCharCharChar"/>
+        </w:rPr>
+        <w:br w:type="page"/>
+      </w:r>
+    </w:p>
+    <w:p>
+      <w:pPr>
+        <w:pStyle w:val="BodyTextKeep"/>
+        <w:jc w:val="center"/>
+        <w:rPr>
+          <w:rStyle w:val="BodyTextCharCharChar"/>
+          <w:lang w:val="en-US"/>
+        </w:rPr>
+      </w:pPr>
       <w:bookmarkStart w:id="51" w:name="_GoBack"/>
       <w:bookmarkEnd w:id="51"/>
     </w:p>
     <w:p>
       <w:pPr>
-        <w:pStyle w:val="BodyText"/>
-      </w:pPr>
-    </w:p>
-    <w:p>
-      <w:pPr>
         <w:pStyle w:val="SectionLabel"/>
         <w:rPr>
           <w:caps w:val="0"/>
-          <w:lang w:val="en-US"/>
         </w:rPr>
       </w:pPr>
       <w:bookmarkStart w:id="52" w:name="__RefHeading___Toc254781261"/>
@@ -27803,6 +29186,7 @@
         <w:rPr>
           <w:color w:val="FF0000"/>
           <w:highlight w:val="yellow"/>
+          <w:lang w:val="en-US"/>
         </w:rPr>
         <w:t xml:space="preserve">., &amp; </w:t>
       </w:r>
@@ -28143,10 +29527,10 @@
       </w:r>
     </w:p>
     <w:sectPr>
-      <w:headerReference w:type="default" r:id="rId46"/>
-      <w:footerReference w:type="default" r:id="rId47"/>
-      <w:headerReference w:type="first" r:id="rId48"/>
-      <w:footerReference w:type="first" r:id="rId49"/>
+      <w:headerReference w:type="default" r:id="rId54"/>
+      <w:footerReference w:type="default" r:id="rId55"/>
+      <w:headerReference w:type="first" r:id="rId56"/>
+      <w:footerReference w:type="first" r:id="rId57"/>
       <w:pgSz w:w="11906" w:h="16838"/>
       <w:pgMar w:top="2160" w:right="2268" w:bottom="2160" w:left="2268" w:header="1440" w:footer="1440" w:gutter="0"/>
       <w:cols w:space="720"/>
@@ -28302,7 +29686,7 @@
           <w:rPr>
             <w:noProof/>
           </w:rPr>
-          <w:t>58</w:t>
+          <w:t>64</w:t>
         </w:r>
         <w:r>
           <w:rPr>
@@ -30735,6 +32119,7 @@
   <w:style w:type="character" w:default="1" w:styleId="DefaultParagraphFont">
     <w:name w:val="Default Paragraph Font"/>
     <w:uiPriority w:val="1"/>
+    <w:semiHidden/>
     <w:unhideWhenUsed/>
   </w:style>
   <w:style w:type="table" w:default="1" w:styleId="TableNormal">
@@ -33760,7 +35145,7 @@
 </file>
 
 <file path=customXml/itemProps1.xml><?xml version="1.0" encoding="utf-8"?>
-<ds:datastoreItem xmlns:ds="http://schemas.openxmlformats.org/officeDocument/2006/customXml" ds:itemID="{DF9CB752-B545-41A8-9A1D-92FBC7619CFE}">
+<ds:datastoreItem xmlns:ds="http://schemas.openxmlformats.org/officeDocument/2006/customXml" ds:itemID="{6208A985-CC12-4BE2-840C-0500ABEB91C4}">
   <ds:schemaRefs>
     <ds:schemaRef ds:uri="http://schemas.openxmlformats.org/officeDocument/2006/bibliography"/>
   </ds:schemaRefs>

</xml_diff>

<commit_message>
added vsdx electro flow
</commit_message>
<xml_diff>
--- a/Document/ptyxiaki ergasia.docx
+++ b/Document/ptyxiaki ergasia.docx
@@ -708,8 +708,6 @@
       <w:r>
         <w:t>περιεχομενα</w:t>
       </w:r>
-      <w:bookmarkStart w:id="2" w:name="_GoBack"/>
-      <w:bookmarkEnd w:id="2"/>
     </w:p>
     <w:p>
       <w:pPr>
@@ -4504,8 +4502,8 @@
       <w:pPr>
         <w:pStyle w:val="ChapterTitle"/>
       </w:pPr>
-      <w:bookmarkStart w:id="3" w:name="__RefHeading___Toc254781257"/>
-      <w:bookmarkEnd w:id="3"/>
+      <w:bookmarkStart w:id="2" w:name="__RefHeading___Toc254781257"/>
+      <w:bookmarkEnd w:id="2"/>
       <w:r>
         <w:t>Εισαγωγη στα Ενσωματωμενα συστηματα</w:t>
       </w:r>
@@ -4536,11 +4534,11 @@
           <w:numId w:val="4"/>
         </w:numPr>
       </w:pPr>
-      <w:bookmarkStart w:id="4" w:name="_Toc532910837"/>
+      <w:bookmarkStart w:id="3" w:name="_Toc532910837"/>
       <w:r>
         <w:t>Εισαγωγή</w:t>
       </w:r>
-      <w:bookmarkEnd w:id="4"/>
+      <w:bookmarkEnd w:id="3"/>
     </w:p>
     <w:p>
       <w:pPr>
@@ -4708,7 +4706,7 @@
           <w:numId w:val="4"/>
         </w:numPr>
       </w:pPr>
-      <w:bookmarkStart w:id="5" w:name="_Toc532910838"/>
+      <w:bookmarkStart w:id="4" w:name="_Toc532910838"/>
       <w:r>
         <w:rPr>
           <w:lang w:val="el-GR"/>
@@ -4739,7 +4737,7 @@
         </w:rPr>
         <w:t>)</w:t>
       </w:r>
-      <w:bookmarkEnd w:id="5"/>
+      <w:bookmarkEnd w:id="4"/>
     </w:p>
     <w:p>
       <w:pPr>
@@ -4865,7 +4863,7 @@
           <w:lang w:eastAsia="el-GR"/>
         </w:rPr>
         <w:drawing>
-          <wp:anchor distT="0" distB="0" distL="114300" distR="114300" simplePos="0" relativeHeight="251643392" behindDoc="1" locked="0" layoutInCell="1" allowOverlap="1" wp14:anchorId="50757297" wp14:editId="51C60B25">
+          <wp:anchor distT="0" distB="0" distL="114300" distR="114300" simplePos="0" relativeHeight="251643392" behindDoc="1" locked="0" layoutInCell="1" allowOverlap="1" wp14:anchorId="50757297" wp14:editId="4CCE71B1">
             <wp:simplePos x="0" y="0"/>
             <wp:positionH relativeFrom="column">
               <wp:posOffset>1140052</wp:posOffset>
@@ -5198,7 +5196,7 @@
           <w:lang w:eastAsia="el-GR"/>
         </w:rPr>
         <w:drawing>
-          <wp:anchor distT="0" distB="0" distL="114300" distR="114300" simplePos="0" relativeHeight="251644416" behindDoc="0" locked="0" layoutInCell="1" allowOverlap="1" wp14:anchorId="31300EEB" wp14:editId="35A6748A">
+          <wp:anchor distT="0" distB="0" distL="114300" distR="114300" simplePos="0" relativeHeight="251644416" behindDoc="0" locked="0" layoutInCell="1" allowOverlap="1" wp14:anchorId="31300EEB" wp14:editId="26EC7921">
             <wp:simplePos x="0" y="0"/>
             <wp:positionH relativeFrom="column">
               <wp:posOffset>422551</wp:posOffset>
@@ -5365,12 +5363,12 @@
           <w:lang w:val="en-US"/>
         </w:rPr>
       </w:pPr>
-      <w:bookmarkStart w:id="6" w:name="_Toc531123486"/>
-      <w:bookmarkStart w:id="7" w:name="_Toc532559249"/>
-      <w:bookmarkStart w:id="8" w:name="_Toc532910839"/>
+      <w:bookmarkStart w:id="5" w:name="_Toc531123486"/>
+      <w:bookmarkStart w:id="6" w:name="_Toc532559249"/>
+      <w:bookmarkStart w:id="7" w:name="_Toc532910839"/>
+      <w:bookmarkEnd w:id="5"/>
       <w:bookmarkEnd w:id="6"/>
       <w:bookmarkEnd w:id="7"/>
-      <w:bookmarkEnd w:id="8"/>
     </w:p>
     <w:p>
       <w:pPr>
@@ -5394,12 +5392,12 @@
           <w:lang w:val="en-US"/>
         </w:rPr>
       </w:pPr>
-      <w:bookmarkStart w:id="9" w:name="_Toc531123487"/>
-      <w:bookmarkStart w:id="10" w:name="_Toc532559250"/>
-      <w:bookmarkStart w:id="11" w:name="_Toc532910840"/>
+      <w:bookmarkStart w:id="8" w:name="_Toc531123487"/>
+      <w:bookmarkStart w:id="9" w:name="_Toc532559250"/>
+      <w:bookmarkStart w:id="10" w:name="_Toc532910840"/>
+      <w:bookmarkEnd w:id="8"/>
       <w:bookmarkEnd w:id="9"/>
       <w:bookmarkEnd w:id="10"/>
-      <w:bookmarkEnd w:id="11"/>
     </w:p>
     <w:p>
       <w:pPr>
@@ -5423,12 +5421,12 @@
           <w:lang w:val="en-US"/>
         </w:rPr>
       </w:pPr>
-      <w:bookmarkStart w:id="12" w:name="_Toc531123488"/>
-      <w:bookmarkStart w:id="13" w:name="_Toc532559251"/>
-      <w:bookmarkStart w:id="14" w:name="_Toc532910841"/>
+      <w:bookmarkStart w:id="11" w:name="_Toc531123488"/>
+      <w:bookmarkStart w:id="12" w:name="_Toc532559251"/>
+      <w:bookmarkStart w:id="13" w:name="_Toc532910841"/>
+      <w:bookmarkEnd w:id="11"/>
       <w:bookmarkEnd w:id="12"/>
       <w:bookmarkEnd w:id="13"/>
-      <w:bookmarkEnd w:id="14"/>
     </w:p>
     <w:p>
       <w:pPr>
@@ -5438,14 +5436,14 @@
           <w:numId w:val="11"/>
         </w:numPr>
       </w:pPr>
-      <w:bookmarkStart w:id="15" w:name="_Toc532910842"/>
+      <w:bookmarkStart w:id="14" w:name="_Toc532910842"/>
       <w:r>
         <w:rPr>
           <w:lang w:val="en-US"/>
         </w:rPr>
         <w:t>Raspberry Pi</w:t>
       </w:r>
-      <w:bookmarkEnd w:id="15"/>
+      <w:bookmarkEnd w:id="14"/>
     </w:p>
     <w:p>
       <w:pPr>
@@ -5528,7 +5526,7 @@
           <w:lang w:eastAsia="el-GR"/>
         </w:rPr>
         <w:drawing>
-          <wp:anchor distT="0" distB="0" distL="114300" distR="114300" simplePos="0" relativeHeight="251645440" behindDoc="0" locked="0" layoutInCell="1" allowOverlap="1" wp14:anchorId="0292E8D0" wp14:editId="4DD1B3C4">
+          <wp:anchor distT="0" distB="0" distL="114300" distR="114300" simplePos="0" relativeHeight="251645440" behindDoc="0" locked="0" layoutInCell="1" allowOverlap="1" wp14:anchorId="0292E8D0" wp14:editId="58EFBB0E">
             <wp:simplePos x="0" y="0"/>
             <wp:positionH relativeFrom="column">
               <wp:posOffset>646981</wp:posOffset>
@@ -5870,7 +5868,7 @@
           <w:lang w:eastAsia="el-GR"/>
         </w:rPr>
         <w:drawing>
-          <wp:anchor distT="0" distB="0" distL="114300" distR="114300" simplePos="0" relativeHeight="251655680" behindDoc="0" locked="0" layoutInCell="1" allowOverlap="1" wp14:anchorId="2C63A2AF" wp14:editId="00EA33AF">
+          <wp:anchor distT="0" distB="0" distL="114300" distR="114300" simplePos="0" relativeHeight="251655680" behindDoc="0" locked="0" layoutInCell="1" allowOverlap="1" wp14:anchorId="2C63A2AF" wp14:editId="7FE800A4">
             <wp:simplePos x="0" y="0"/>
             <wp:positionH relativeFrom="margin">
               <wp:posOffset>1069975</wp:posOffset>
@@ -6201,14 +6199,14 @@
           <w:numId w:val="4"/>
         </w:numPr>
       </w:pPr>
-      <w:bookmarkStart w:id="16" w:name="_Toc532910843"/>
+      <w:bookmarkStart w:id="15" w:name="_Toc532910843"/>
       <w:r>
         <w:rPr>
           <w:lang w:val="en-US"/>
         </w:rPr>
         <w:t>Python</w:t>
       </w:r>
-      <w:bookmarkEnd w:id="16"/>
+      <w:bookmarkEnd w:id="15"/>
     </w:p>
     <w:p>
       <w:pPr>
@@ -6369,7 +6367,7 @@
           <w:numId w:val="4"/>
         </w:numPr>
       </w:pPr>
-      <w:bookmarkStart w:id="17" w:name="_Toc532910844"/>
+      <w:bookmarkStart w:id="16" w:name="_Toc532910844"/>
       <w:r>
         <w:rPr>
           <w:lang w:val="el-GR"/>
@@ -6379,7 +6377,7 @@
       <w:r>
         <w:t>Python</w:t>
       </w:r>
-      <w:bookmarkEnd w:id="17"/>
+      <w:bookmarkEnd w:id="16"/>
     </w:p>
     <w:p>
       <w:pPr>
@@ -6465,7 +6463,7 @@
           <w:lang w:eastAsia="el-GR"/>
         </w:rPr>
         <w:drawing>
-          <wp:anchor distT="0" distB="0" distL="114300" distR="114300" simplePos="0" relativeHeight="251646464" behindDoc="0" locked="0" layoutInCell="1" allowOverlap="1" wp14:anchorId="428CCD80" wp14:editId="33CD6D02">
+          <wp:anchor distT="0" distB="0" distL="114300" distR="114300" simplePos="0" relativeHeight="251646464" behindDoc="0" locked="0" layoutInCell="1" allowOverlap="1" wp14:anchorId="428CCD80" wp14:editId="026D9DC0">
             <wp:simplePos x="0" y="0"/>
             <wp:positionH relativeFrom="margin">
               <wp:align>center</wp:align>
@@ -6769,8 +6767,8 @@
       <w:pPr>
         <w:pStyle w:val="ChapterTitle"/>
       </w:pPr>
-      <w:bookmarkStart w:id="18" w:name="__RefHeading___Toc254781258"/>
-      <w:bookmarkEnd w:id="18"/>
+      <w:bookmarkStart w:id="17" w:name="__RefHeading___Toc254781258"/>
+      <w:bookmarkEnd w:id="17"/>
       <w:r>
         <w:t>τεχνολογίες διασυνδεσησ</w:t>
       </w:r>
@@ -6789,11 +6787,11 @@
           <w:numId w:val="4"/>
         </w:numPr>
       </w:pPr>
-      <w:bookmarkStart w:id="19" w:name="_Toc532910845"/>
+      <w:bookmarkStart w:id="18" w:name="_Toc532910845"/>
       <w:r>
         <w:t>Εισαγωγή</w:t>
       </w:r>
-      <w:bookmarkEnd w:id="19"/>
+      <w:bookmarkEnd w:id="18"/>
     </w:p>
     <w:p>
       <w:pPr>
@@ -6873,7 +6871,7 @@
           <w:numId w:val="4"/>
         </w:numPr>
       </w:pPr>
-      <w:bookmarkStart w:id="20" w:name="_Toc532910846"/>
+      <w:bookmarkStart w:id="19" w:name="_Toc532910846"/>
       <w:r>
         <w:t xml:space="preserve">Μικροελεγκτής </w:t>
       </w:r>
@@ -6883,7 +6881,7 @@
         </w:rPr>
         <w:t>AVR</w:t>
       </w:r>
-      <w:bookmarkEnd w:id="20"/>
+      <w:bookmarkEnd w:id="19"/>
     </w:p>
     <w:p>
       <w:pPr>
@@ -7003,7 +7001,7 @@
           <w:numId w:val="4"/>
         </w:numPr>
       </w:pPr>
-      <w:bookmarkStart w:id="21" w:name="_Toc532910847"/>
+      <w:bookmarkStart w:id="20" w:name="_Toc532910847"/>
       <w:r>
         <w:rPr>
           <w:lang w:val="el-GR"/>
@@ -7019,7 +7017,7 @@
         </w:rPr>
         <w:t>μικροελεγκτών</w:t>
       </w:r>
-      <w:bookmarkEnd w:id="21"/>
+      <w:bookmarkEnd w:id="20"/>
     </w:p>
     <w:p>
       <w:pPr>
@@ -7154,11 +7152,11 @@
         </w:rPr>
         <w:t xml:space="preserve"> </w:t>
       </w:r>
-      <w:bookmarkStart w:id="22" w:name="_Toc532910848"/>
+      <w:bookmarkStart w:id="21" w:name="_Toc532910848"/>
       <w:r>
         <w:t>ATMega16a</w:t>
       </w:r>
-      <w:bookmarkEnd w:id="22"/>
+      <w:bookmarkEnd w:id="21"/>
     </w:p>
     <w:p>
       <w:pPr>
@@ -7289,7 +7287,7 @@
           <w:lang w:eastAsia="el-GR"/>
         </w:rPr>
         <w:drawing>
-          <wp:anchor distT="0" distB="0" distL="114300" distR="114300" simplePos="0" relativeHeight="251647488" behindDoc="0" locked="0" layoutInCell="1" allowOverlap="1" wp14:anchorId="3B56BB2B" wp14:editId="6ADBB48D">
+          <wp:anchor distT="0" distB="0" distL="114300" distR="114300" simplePos="0" relativeHeight="251647488" behindDoc="0" locked="0" layoutInCell="1" allowOverlap="1" wp14:anchorId="3B56BB2B" wp14:editId="42498021">
             <wp:simplePos x="0" y="0"/>
             <wp:positionH relativeFrom="margin">
               <wp:align>center</wp:align>
@@ -7503,7 +7501,7 @@
           <w:lang w:eastAsia="el-GR"/>
         </w:rPr>
         <w:drawing>
-          <wp:anchor distT="0" distB="0" distL="114300" distR="114300" simplePos="0" relativeHeight="251649536" behindDoc="0" locked="0" layoutInCell="1" allowOverlap="1" wp14:anchorId="33BB4916" wp14:editId="09AA6DDD">
+          <wp:anchor distT="0" distB="0" distL="114300" distR="114300" simplePos="0" relativeHeight="251649536" behindDoc="0" locked="0" layoutInCell="1" allowOverlap="1" wp14:anchorId="33BB4916" wp14:editId="18C5405E">
             <wp:simplePos x="0" y="0"/>
             <wp:positionH relativeFrom="column">
               <wp:posOffset>826770</wp:posOffset>
@@ -7689,11 +7687,11 @@
           <w:numId w:val="4"/>
         </w:numPr>
       </w:pPr>
-      <w:bookmarkStart w:id="23" w:name="_Toc532910849"/>
+      <w:bookmarkStart w:id="22" w:name="_Toc532910849"/>
       <w:r>
         <w:t>Αισθητήρας LM35Z</w:t>
       </w:r>
-      <w:bookmarkEnd w:id="23"/>
+      <w:bookmarkEnd w:id="22"/>
     </w:p>
     <w:p>
       <w:pPr>
@@ -7862,7 +7860,7 @@
           <w:lang w:eastAsia="el-GR"/>
         </w:rPr>
         <w:drawing>
-          <wp:anchor distT="0" distB="0" distL="114300" distR="114300" simplePos="0" relativeHeight="251640320" behindDoc="0" locked="0" layoutInCell="1" allowOverlap="1" wp14:anchorId="03229306" wp14:editId="6A45710D">
+          <wp:anchor distT="0" distB="0" distL="114300" distR="114300" simplePos="0" relativeHeight="251640320" behindDoc="0" locked="0" layoutInCell="1" allowOverlap="1" wp14:anchorId="03229306" wp14:editId="6243207A">
             <wp:simplePos x="0" y="0"/>
             <wp:positionH relativeFrom="column">
               <wp:posOffset>1181819</wp:posOffset>
@@ -8040,7 +8038,7 @@
           <w:lang w:eastAsia="el-GR"/>
         </w:rPr>
         <w:drawing>
-          <wp:anchor distT="0" distB="0" distL="114300" distR="114300" simplePos="0" relativeHeight="251641344" behindDoc="0" locked="0" layoutInCell="1" allowOverlap="1" wp14:anchorId="3A24E961" wp14:editId="050F01A7">
+          <wp:anchor distT="0" distB="0" distL="114300" distR="114300" simplePos="0" relativeHeight="251641344" behindDoc="0" locked="0" layoutInCell="1" allowOverlap="1" wp14:anchorId="3A24E961" wp14:editId="4441C95A">
             <wp:simplePos x="0" y="0"/>
             <wp:positionH relativeFrom="column">
               <wp:posOffset>1147685</wp:posOffset>
@@ -8189,14 +8187,14 @@
           <w:numId w:val="4"/>
         </w:numPr>
       </w:pPr>
-      <w:bookmarkStart w:id="24" w:name="_Toc532910850"/>
+      <w:bookmarkStart w:id="23" w:name="_Toc532910850"/>
       <w:r>
         <w:t>Διεπαφή</w:t>
       </w:r>
       <w:r>
         <w:t xml:space="preserve"> σειριακής επικοινωνίας FT232</w:t>
       </w:r>
-      <w:bookmarkEnd w:id="24"/>
+      <w:bookmarkEnd w:id="23"/>
     </w:p>
     <w:p>
       <w:pPr>
@@ -8390,7 +8388,7 @@
           <w:numId w:val="4"/>
         </w:numPr>
       </w:pPr>
-      <w:bookmarkStart w:id="25" w:name="_Toc532910851"/>
+      <w:bookmarkStart w:id="24" w:name="_Toc532910851"/>
       <w:r>
         <w:rPr>
           <w:lang w:val="el-GR"/>
@@ -8400,7 +8398,7 @@
       <w:r>
         <w:t>FT232</w:t>
       </w:r>
-      <w:bookmarkEnd w:id="25"/>
+      <w:bookmarkEnd w:id="24"/>
     </w:p>
     <w:p>
       <w:pPr>
@@ -8489,7 +8487,7 @@
           <w:lang w:eastAsia="el-GR"/>
         </w:rPr>
         <w:drawing>
-          <wp:anchor distT="0" distB="0" distL="114300" distR="114300" simplePos="0" relativeHeight="251642368" behindDoc="0" locked="0" layoutInCell="1" allowOverlap="1" wp14:anchorId="66EA1FE3" wp14:editId="2BBF15CC">
+          <wp:anchor distT="0" distB="0" distL="114300" distR="114300" simplePos="0" relativeHeight="251642368" behindDoc="0" locked="0" layoutInCell="1" allowOverlap="1" wp14:anchorId="66EA1FE3" wp14:editId="2AD66427">
             <wp:simplePos x="0" y="0"/>
             <wp:positionH relativeFrom="column">
               <wp:posOffset>724619</wp:posOffset>
@@ -9205,7 +9203,7 @@
           <w:lang w:eastAsia="el-GR"/>
         </w:rPr>
         <w:drawing>
-          <wp:anchor distT="0" distB="0" distL="114300" distR="114300" simplePos="0" relativeHeight="251648512" behindDoc="0" locked="0" layoutInCell="1" allowOverlap="1" wp14:anchorId="632AB0B7" wp14:editId="5CB3FA71">
+          <wp:anchor distT="0" distB="0" distL="114300" distR="114300" simplePos="0" relativeHeight="251648512" behindDoc="0" locked="0" layoutInCell="1" allowOverlap="1" wp14:anchorId="632AB0B7" wp14:editId="7DCCF991">
             <wp:simplePos x="0" y="0"/>
             <wp:positionH relativeFrom="column">
               <wp:posOffset>-200300</wp:posOffset>
@@ -9269,11 +9267,11 @@
           <w:numId w:val="4"/>
         </w:numPr>
       </w:pPr>
-      <w:bookmarkStart w:id="26" w:name="_Toc532910852"/>
+      <w:bookmarkStart w:id="25" w:name="_Toc532910852"/>
       <w:r>
         <w:t>Προγραμματιστής Μικροελεγκτή - USBASP</w:t>
       </w:r>
-      <w:bookmarkEnd w:id="26"/>
+      <w:bookmarkEnd w:id="25"/>
     </w:p>
     <w:p>
       <w:pPr>
@@ -9457,7 +9455,7 @@
           <w:lang w:eastAsia="el-GR"/>
         </w:rPr>
         <w:drawing>
-          <wp:anchor distT="0" distB="0" distL="114300" distR="114300" simplePos="0" relativeHeight="251650560" behindDoc="0" locked="0" layoutInCell="1" allowOverlap="1" wp14:anchorId="11B1690C" wp14:editId="7F9B97E4">
+          <wp:anchor distT="0" distB="0" distL="114300" distR="114300" simplePos="0" relativeHeight="251650560" behindDoc="0" locked="0" layoutInCell="1" allowOverlap="1" wp14:anchorId="11B1690C" wp14:editId="3B8F21DE">
             <wp:simplePos x="0" y="0"/>
             <wp:positionH relativeFrom="column">
               <wp:posOffset>655608</wp:posOffset>
@@ -9643,7 +9641,7 @@
           <w:numId w:val="4"/>
         </w:numPr>
       </w:pPr>
-      <w:bookmarkStart w:id="27" w:name="_Toc532910853"/>
+      <w:bookmarkStart w:id="26" w:name="_Toc532910853"/>
       <w:r>
         <w:rPr>
           <w:noProof/>
@@ -9726,7 +9724,7 @@
           <w:lang w:eastAsia="el-GR"/>
         </w:rPr>
         <w:drawing>
-          <wp:anchor distT="0" distB="0" distL="114300" distR="114300" simplePos="0" relativeHeight="251662848" behindDoc="0" locked="0" layoutInCell="1" allowOverlap="1" wp14:anchorId="7EE380E7" wp14:editId="0F1EF3AD">
+          <wp:anchor distT="0" distB="0" distL="114300" distR="114300" simplePos="0" relativeHeight="251662848" behindDoc="0" locked="0" layoutInCell="1" allowOverlap="1" wp14:anchorId="7EE380E7" wp14:editId="7D131497">
             <wp:simplePos x="0" y="0"/>
             <wp:positionH relativeFrom="column">
               <wp:posOffset>792528</wp:posOffset>
@@ -9778,12 +9776,12 @@
       <w:r>
         <w:t xml:space="preserve"> </w:t>
       </w:r>
-      <w:bookmarkStart w:id="28" w:name="_Hlk531298294"/>
+      <w:bookmarkStart w:id="27" w:name="_Hlk531298294"/>
       <w:r>
         <w:t>Τελικό σχήμα διασύνδεσης</w:t>
       </w:r>
+      <w:bookmarkEnd w:id="26"/>
       <w:bookmarkEnd w:id="27"/>
-      <w:bookmarkEnd w:id="28"/>
     </w:p>
     <w:p>
       <w:pPr>
@@ -9911,7 +9909,7 @@
           <w:lang w:eastAsia="el-GR"/>
         </w:rPr>
         <w:drawing>
-          <wp:anchor distT="0" distB="0" distL="114300" distR="114300" simplePos="0" relativeHeight="251652608" behindDoc="0" locked="0" layoutInCell="1" allowOverlap="1" wp14:anchorId="49B3FB3B" wp14:editId="3176F26A">
+          <wp:anchor distT="0" distB="0" distL="114300" distR="114300" simplePos="0" relativeHeight="251652608" behindDoc="0" locked="0" layoutInCell="1" allowOverlap="1" wp14:anchorId="49B3FB3B" wp14:editId="6009E7FA">
             <wp:simplePos x="0" y="0"/>
             <wp:positionH relativeFrom="column">
               <wp:posOffset>126593</wp:posOffset>
@@ -10015,11 +10013,11 @@
           <w:numId w:val="4"/>
         </w:numPr>
       </w:pPr>
-      <w:bookmarkStart w:id="29" w:name="_Toc532910854"/>
+      <w:bookmarkStart w:id="28" w:name="_Toc532910854"/>
       <w:r>
         <w:t>Πρότυπο ασύγχρονης επικοινωνίας UART</w:t>
       </w:r>
-      <w:bookmarkEnd w:id="29"/>
+      <w:bookmarkEnd w:id="28"/>
       <w:r>
         <w:t xml:space="preserve"> </w:t>
       </w:r>
@@ -10190,7 +10188,7 @@
           <w:numId w:val="4"/>
         </w:numPr>
       </w:pPr>
-      <w:bookmarkStart w:id="30" w:name="_Toc532910855"/>
+      <w:bookmarkStart w:id="29" w:name="_Toc532910855"/>
       <w:r>
         <w:rPr>
           <w:lang w:val="el-GR"/>
@@ -10200,7 +10198,7 @@
       <w:r>
         <w:t>UART</w:t>
       </w:r>
-      <w:bookmarkEnd w:id="30"/>
+      <w:bookmarkEnd w:id="29"/>
     </w:p>
     <w:p>
       <w:pPr>
@@ -10215,7 +10213,7 @@
           <w:lang w:eastAsia="el-GR"/>
         </w:rPr>
         <w:drawing>
-          <wp:anchor distT="0" distB="0" distL="114300" distR="114300" simplePos="0" relativeHeight="251651584" behindDoc="0" locked="0" layoutInCell="1" allowOverlap="1" wp14:anchorId="1EBB57A1" wp14:editId="3B3E99AF">
+          <wp:anchor distT="0" distB="0" distL="114300" distR="114300" simplePos="0" relativeHeight="251651584" behindDoc="0" locked="0" layoutInCell="1" allowOverlap="1" wp14:anchorId="1EBB57A1" wp14:editId="77155D39">
             <wp:simplePos x="0" y="0"/>
             <wp:positionH relativeFrom="column">
               <wp:posOffset>-688897</wp:posOffset>
@@ -10562,14 +10560,14 @@
           <w:numId w:val="4"/>
         </w:numPr>
       </w:pPr>
-      <w:bookmarkStart w:id="31" w:name="_Toc532910856"/>
+      <w:bookmarkStart w:id="30" w:name="_Toc532910856"/>
       <w:r>
         <w:t>Απαιτούμενο λ</w:t>
       </w:r>
       <w:r>
         <w:t>ογισμικό προγραμματισμού</w:t>
       </w:r>
-      <w:bookmarkEnd w:id="31"/>
+      <w:bookmarkEnd w:id="30"/>
     </w:p>
     <w:p>
       <w:pPr>
@@ -10807,11 +10805,11 @@
           <w:lang w:val="el-GR"/>
         </w:rPr>
       </w:pPr>
-      <w:bookmarkStart w:id="32" w:name="_Toc532910857"/>
+      <w:bookmarkStart w:id="31" w:name="_Toc532910857"/>
       <w:r>
         <w:t>Raspbian</w:t>
       </w:r>
-      <w:bookmarkEnd w:id="32"/>
+      <w:bookmarkEnd w:id="31"/>
     </w:p>
     <w:p>
       <w:pPr>
@@ -10875,7 +10873,7 @@
           <w:lang w:eastAsia="el-GR"/>
         </w:rPr>
         <w:drawing>
-          <wp:anchor distT="0" distB="0" distL="114300" distR="114300" simplePos="0" relativeHeight="251658752" behindDoc="0" locked="0" layoutInCell="1" allowOverlap="1" wp14:anchorId="7ABAFF2F" wp14:editId="6B9AABDC">
+          <wp:anchor distT="0" distB="0" distL="114300" distR="114300" simplePos="0" relativeHeight="251658752" behindDoc="0" locked="0" layoutInCell="1" allowOverlap="1" wp14:anchorId="7ABAFF2F" wp14:editId="09A65A22">
             <wp:simplePos x="0" y="0"/>
             <wp:positionH relativeFrom="column">
               <wp:posOffset>-8587</wp:posOffset>
@@ -11054,11 +11052,11 @@
         </w:numPr>
         <w:textAlignment w:val="auto"/>
       </w:pPr>
-      <w:bookmarkStart w:id="33" w:name="_Toc532910858"/>
+      <w:bookmarkStart w:id="32" w:name="_Toc532910858"/>
       <w:r>
         <w:t>GCC – AVR GCC</w:t>
       </w:r>
-      <w:bookmarkEnd w:id="33"/>
+      <w:bookmarkEnd w:id="32"/>
     </w:p>
     <w:p>
       <w:pPr>
@@ -11149,7 +11147,7 @@
         </w:numPr>
         <w:textAlignment w:val="auto"/>
       </w:pPr>
-      <w:bookmarkStart w:id="34" w:name="_Toc532910859"/>
+      <w:bookmarkStart w:id="33" w:name="_Toc532910859"/>
       <w:r>
         <w:rPr>
           <w:lang w:val="el-GR"/>
@@ -11159,7 +11157,7 @@
       <w:r>
         <w:t>C</w:t>
       </w:r>
-      <w:bookmarkEnd w:id="34"/>
+      <w:bookmarkEnd w:id="33"/>
     </w:p>
     <w:p>
       <w:pPr>
@@ -11371,11 +11369,11 @@
           <w:lang w:val="el-GR"/>
         </w:rPr>
       </w:pPr>
-      <w:bookmarkStart w:id="35" w:name="_Toc532910860"/>
+      <w:bookmarkStart w:id="34" w:name="_Toc532910860"/>
       <w:r>
         <w:t>AVRDude</w:t>
       </w:r>
-      <w:bookmarkEnd w:id="35"/>
+      <w:bookmarkEnd w:id="34"/>
     </w:p>
     <w:p>
       <w:pPr>
@@ -11538,11 +11536,11 @@
         </w:numPr>
         <w:textAlignment w:val="auto"/>
       </w:pPr>
-      <w:bookmarkStart w:id="36" w:name="_Toc532910861"/>
+      <w:bookmarkStart w:id="35" w:name="_Toc532910861"/>
       <w:r>
         <w:t>Fedora OS</w:t>
       </w:r>
-      <w:bookmarkEnd w:id="36"/>
+      <w:bookmarkEnd w:id="35"/>
     </w:p>
     <w:p>
       <w:pPr>
@@ -11753,14 +11751,14 @@
         </w:rPr>
         <w:t xml:space="preserve">  </w:t>
       </w:r>
-      <w:bookmarkStart w:id="37" w:name="_Toc532910862"/>
+      <w:bookmarkStart w:id="36" w:name="_Toc532910862"/>
       <w:r>
         <w:t>Pycharm</w:t>
       </w:r>
       <w:r>
         <w:t xml:space="preserve"> IDE</w:t>
       </w:r>
-      <w:bookmarkEnd w:id="37"/>
+      <w:bookmarkEnd w:id="36"/>
     </w:p>
     <w:p>
       <w:pPr>
@@ -12105,7 +12103,7 @@
           <w:lang w:eastAsia="el-GR"/>
         </w:rPr>
         <w:drawing>
-          <wp:anchor distT="0" distB="0" distL="114300" distR="114300" simplePos="0" relativeHeight="251653632" behindDoc="0" locked="0" layoutInCell="1" allowOverlap="1" wp14:anchorId="5A91370A" wp14:editId="27BFF63C">
+          <wp:anchor distT="0" distB="0" distL="114300" distR="114300" simplePos="0" relativeHeight="251653632" behindDoc="0" locked="0" layoutInCell="1" allowOverlap="1" wp14:anchorId="5A91370A" wp14:editId="4DDC78BB">
             <wp:simplePos x="0" y="0"/>
             <wp:positionH relativeFrom="column">
               <wp:posOffset>10795</wp:posOffset>
@@ -12238,11 +12236,11 @@
         </w:numPr>
         <w:textAlignment w:val="auto"/>
       </w:pPr>
-      <w:bookmarkStart w:id="38" w:name="_Toc532910863"/>
+      <w:bookmarkStart w:id="37" w:name="_Toc532910863"/>
       <w:r>
         <w:t>Python 3.5</w:t>
       </w:r>
-      <w:bookmarkEnd w:id="38"/>
+      <w:bookmarkEnd w:id="37"/>
     </w:p>
     <w:p>
       <w:pPr>
@@ -12461,11 +12459,11 @@
         </w:numPr>
         <w:textAlignment w:val="auto"/>
       </w:pPr>
-      <w:bookmarkStart w:id="39" w:name="_Toc532910864"/>
+      <w:bookmarkStart w:id="38" w:name="_Toc532910864"/>
       <w:r>
         <w:t>PyQTGraph</w:t>
       </w:r>
-      <w:bookmarkEnd w:id="39"/>
+      <w:bookmarkEnd w:id="38"/>
     </w:p>
     <w:p>
       <w:pPr>
@@ -13054,7 +13052,7 @@
           <w:lang w:eastAsia="el-GR"/>
         </w:rPr>
         <w:drawing>
-          <wp:anchor distT="0" distB="0" distL="114300" distR="114300" simplePos="0" relativeHeight="251654656" behindDoc="0" locked="0" layoutInCell="1" allowOverlap="1" wp14:anchorId="5FCA4774" wp14:editId="0A561113">
+          <wp:anchor distT="0" distB="0" distL="114300" distR="114300" simplePos="0" relativeHeight="251654656" behindDoc="0" locked="0" layoutInCell="1" allowOverlap="1" wp14:anchorId="5FCA4774" wp14:editId="1E10887C">
             <wp:simplePos x="0" y="0"/>
             <wp:positionH relativeFrom="column">
               <wp:posOffset>-8255</wp:posOffset>
@@ -13297,7 +13295,7 @@
           <w:lang w:eastAsia="el-GR"/>
         </w:rPr>
         <w:drawing>
-          <wp:anchor distT="0" distB="0" distL="114300" distR="114300" simplePos="0" relativeHeight="251657728" behindDoc="0" locked="0" layoutInCell="1" allowOverlap="1" wp14:anchorId="7BE9B989" wp14:editId="22D9BF00">
+          <wp:anchor distT="0" distB="0" distL="114300" distR="114300" simplePos="0" relativeHeight="251657728" behindDoc="0" locked="0" layoutInCell="1" allowOverlap="1" wp14:anchorId="7BE9B989" wp14:editId="7B50BBC2">
             <wp:simplePos x="0" y="0"/>
             <wp:positionH relativeFrom="column">
               <wp:posOffset>-1905</wp:posOffset>
@@ -13433,11 +13431,11 @@
           <w:lang w:val="el-GR"/>
         </w:rPr>
       </w:pPr>
-      <w:bookmarkStart w:id="40" w:name="_Toc532910865"/>
+      <w:bookmarkStart w:id="39" w:name="_Toc532910865"/>
       <w:r>
         <w:t>PySerial</w:t>
       </w:r>
-      <w:bookmarkEnd w:id="40"/>
+      <w:bookmarkEnd w:id="39"/>
     </w:p>
     <w:p>
       <w:pPr>
@@ -13673,11 +13671,11 @@
           <w:lang w:val="el-GR"/>
         </w:rPr>
       </w:pPr>
-      <w:bookmarkStart w:id="41" w:name="_Toc532910866"/>
+      <w:bookmarkStart w:id="40" w:name="_Toc532910866"/>
       <w:r>
         <w:t>Numpy</w:t>
       </w:r>
-      <w:bookmarkEnd w:id="41"/>
+      <w:bookmarkEnd w:id="40"/>
     </w:p>
     <w:p>
       <w:pPr>
@@ -13788,11 +13786,11 @@
         </w:numPr>
         <w:textAlignment w:val="auto"/>
       </w:pPr>
-      <w:bookmarkStart w:id="42" w:name="_Toc532910867"/>
+      <w:bookmarkStart w:id="41" w:name="_Toc532910867"/>
       <w:r>
         <w:t>PyQt 5</w:t>
       </w:r>
-      <w:bookmarkEnd w:id="42"/>
+      <w:bookmarkEnd w:id="41"/>
     </w:p>
     <w:p>
       <w:pPr>
@@ -14717,11 +14715,11 @@
         </w:numPr>
         <w:textAlignment w:val="auto"/>
       </w:pPr>
-      <w:bookmarkStart w:id="43" w:name="_Toc532910868"/>
+      <w:bookmarkStart w:id="42" w:name="_Toc532910868"/>
       <w:r>
         <w:t>Qt Designer</w:t>
       </w:r>
-      <w:bookmarkEnd w:id="43"/>
+      <w:bookmarkEnd w:id="42"/>
     </w:p>
     <w:p>
       <w:pPr>
@@ -15012,11 +15010,11 @@
         </w:numPr>
         <w:textAlignment w:val="auto"/>
       </w:pPr>
-      <w:bookmarkStart w:id="44" w:name="_Toc532910869"/>
+      <w:bookmarkStart w:id="43" w:name="_Toc532910869"/>
       <w:r>
         <w:t>Git</w:t>
       </w:r>
-      <w:bookmarkEnd w:id="44"/>
+      <w:bookmarkEnd w:id="43"/>
     </w:p>
     <w:p>
       <w:pPr>
@@ -15224,8 +15222,8 @@
         <w:pStyle w:val="ChapterTitle"/>
         <w:spacing w:line="360" w:lineRule="auto"/>
       </w:pPr>
-      <w:bookmarkStart w:id="45" w:name="__RefHeading___Toc254781259"/>
-      <w:bookmarkEnd w:id="45"/>
+      <w:bookmarkStart w:id="44" w:name="__RefHeading___Toc254781259"/>
+      <w:bookmarkEnd w:id="44"/>
       <w:r>
         <w:t>αναπτυξη ενσωματωμενου συστηματοσ</w:t>
       </w:r>
@@ -15238,11 +15236,11 @@
           <w:numId w:val="4"/>
         </w:numPr>
       </w:pPr>
-      <w:bookmarkStart w:id="46" w:name="_Toc532910870"/>
+      <w:bookmarkStart w:id="45" w:name="_Toc532910870"/>
       <w:r>
         <w:t>Εισαγωγή</w:t>
       </w:r>
-      <w:bookmarkEnd w:id="46"/>
+      <w:bookmarkEnd w:id="45"/>
     </w:p>
     <w:p>
       <w:pPr>
@@ -15312,11 +15310,11 @@
         </w:numPr>
         <w:ind w:left="567" w:hanging="567"/>
       </w:pPr>
-      <w:bookmarkStart w:id="47" w:name="_Toc532910871"/>
+      <w:bookmarkStart w:id="46" w:name="_Toc532910871"/>
       <w:r>
         <w:t>Εφαρμογή της πτυχιακής εργασίας</w:t>
       </w:r>
-      <w:bookmarkEnd w:id="47"/>
+      <w:bookmarkEnd w:id="46"/>
     </w:p>
     <w:p>
       <w:pPr>
@@ -15363,7 +15361,7 @@
           <w:lang w:eastAsia="el-GR"/>
         </w:rPr>
         <w:drawing>
-          <wp:anchor distT="0" distB="0" distL="114300" distR="114300" simplePos="0" relativeHeight="251656704" behindDoc="0" locked="0" layoutInCell="1" allowOverlap="1" wp14:anchorId="686F442E" wp14:editId="16812637">
+          <wp:anchor distT="0" distB="0" distL="114300" distR="114300" simplePos="0" relativeHeight="251656704" behindDoc="0" locked="0" layoutInCell="1" allowOverlap="1" wp14:anchorId="686F442E" wp14:editId="634002F3">
             <wp:simplePos x="0" y="0"/>
             <wp:positionH relativeFrom="margin">
               <wp:align>center</wp:align>
@@ -15522,7 +15520,7 @@
           <w:numId w:val="4"/>
         </w:numPr>
       </w:pPr>
-      <w:bookmarkStart w:id="48" w:name="_Toc532910872"/>
+      <w:bookmarkStart w:id="47" w:name="_Toc532910872"/>
       <w:r>
         <w:t xml:space="preserve">Επίπεδο </w:t>
       </w:r>
@@ -15532,7 +15530,7 @@
         </w:rPr>
         <w:t>Megaman</w:t>
       </w:r>
-      <w:bookmarkEnd w:id="48"/>
+      <w:bookmarkEnd w:id="47"/>
     </w:p>
     <w:p>
       <w:pPr>
@@ -15806,7 +15804,7 @@
           <w:lang w:eastAsia="el-GR"/>
         </w:rPr>
         <w:drawing>
-          <wp:anchor distT="0" distB="0" distL="114300" distR="114300" simplePos="0" relativeHeight="251659776" behindDoc="0" locked="0" layoutInCell="1" allowOverlap="1" wp14:anchorId="36C6A178" wp14:editId="73A3BCD5">
+          <wp:anchor distT="0" distB="0" distL="114300" distR="114300" simplePos="0" relativeHeight="251659776" behindDoc="0" locked="0" layoutInCell="1" allowOverlap="1" wp14:anchorId="36C6A178" wp14:editId="29BE1FB0">
             <wp:simplePos x="0" y="0"/>
             <wp:positionH relativeFrom="column">
               <wp:posOffset>-279966</wp:posOffset>
@@ -15875,7 +15873,7 @@
         </w:numPr>
         <w:textAlignment w:val="auto"/>
       </w:pPr>
-      <w:bookmarkStart w:id="49" w:name="_Toc532910873"/>
+      <w:bookmarkStart w:id="48" w:name="_Toc532910873"/>
       <w:r>
         <w:t xml:space="preserve">Λειτουργία </w:t>
       </w:r>
@@ -15885,7 +15883,7 @@
         </w:rPr>
         <w:t>ADC</w:t>
       </w:r>
-      <w:bookmarkEnd w:id="49"/>
+      <w:bookmarkEnd w:id="48"/>
     </w:p>
     <w:p>
       <w:pPr>
@@ -16429,7 +16427,7 @@
         </w:numPr>
         <w:textAlignment w:val="auto"/>
       </w:pPr>
-      <w:bookmarkStart w:id="50" w:name="_Toc532910874"/>
+      <w:bookmarkStart w:id="49" w:name="_Toc532910874"/>
       <w:r>
         <w:t xml:space="preserve">Προγραμματισμός </w:t>
       </w:r>
@@ -16448,7 +16446,7 @@
         </w:rPr>
         <w:t>Firmware Megaman</w:t>
       </w:r>
-      <w:bookmarkEnd w:id="50"/>
+      <w:bookmarkEnd w:id="49"/>
     </w:p>
     <w:p>
       <w:pPr>
@@ -16650,7 +16648,7 @@
           <w:lang w:eastAsia="el-GR"/>
         </w:rPr>
         <w:drawing>
-          <wp:anchor distT="0" distB="0" distL="114300" distR="114300" simplePos="0" relativeHeight="251665920" behindDoc="0" locked="0" layoutInCell="1" allowOverlap="1" wp14:anchorId="393F4FD0" wp14:editId="6B9021B3">
+          <wp:anchor distT="0" distB="0" distL="114300" distR="114300" simplePos="0" relativeHeight="251663872" behindDoc="0" locked="0" layoutInCell="1" allowOverlap="1" wp14:anchorId="393F4FD0" wp14:editId="7DD25CA1">
             <wp:simplePos x="0" y="0"/>
             <wp:positionH relativeFrom="column">
               <wp:posOffset>0</wp:posOffset>
@@ -25313,7 +25311,7 @@
         </w:numPr>
         <w:textAlignment w:val="auto"/>
       </w:pPr>
-      <w:bookmarkStart w:id="51" w:name="_Toc532910875"/>
+      <w:bookmarkStart w:id="50" w:name="_Toc532910875"/>
       <w:r>
         <w:t xml:space="preserve">Μεταγλώττιση και Εγγραφή του </w:t>
       </w:r>
@@ -25323,7 +25321,7 @@
         </w:rPr>
         <w:t>Firmware</w:t>
       </w:r>
-      <w:bookmarkEnd w:id="51"/>
+      <w:bookmarkEnd w:id="50"/>
       <w:r>
         <w:t xml:space="preserve"> </w:t>
       </w:r>
@@ -25751,7 +25749,7 @@
           <w:lang w:eastAsia="el-GR"/>
         </w:rPr>
         <w:drawing>
-          <wp:anchor distT="0" distB="0" distL="114300" distR="114300" simplePos="0" relativeHeight="251666944" behindDoc="0" locked="0" layoutInCell="1" allowOverlap="1" wp14:anchorId="2A59F3E4" wp14:editId="1369C6A4">
+          <wp:anchor distT="0" distB="0" distL="114300" distR="114300" simplePos="0" relativeHeight="251664896" behindDoc="0" locked="0" layoutInCell="1" allowOverlap="1" wp14:anchorId="2A59F3E4" wp14:editId="0A388773">
             <wp:simplePos x="0" y="0"/>
             <wp:positionH relativeFrom="margin">
               <wp:posOffset>-1905</wp:posOffset>
@@ -26201,8 +26199,8 @@
         <w:pStyle w:val="ChapterTitle"/>
         <w:spacing w:line="360" w:lineRule="auto"/>
       </w:pPr>
-      <w:bookmarkStart w:id="52" w:name="__RefHeading___Toc254781260"/>
-      <w:bookmarkEnd w:id="52"/>
+      <w:bookmarkStart w:id="51" w:name="__RefHeading___Toc254781260"/>
+      <w:bookmarkEnd w:id="51"/>
       <w:r>
         <w:t>Αναπτυξη λογισμικου επεξεργασιασ αναλογικων μετρησεων</w:t>
       </w:r>
@@ -26215,11 +26213,11 @@
           <w:numId w:val="4"/>
         </w:numPr>
       </w:pPr>
-      <w:bookmarkStart w:id="53" w:name="_Toc532910876"/>
+      <w:bookmarkStart w:id="52" w:name="_Toc532910876"/>
       <w:r>
         <w:t>Εισαγωγή</w:t>
       </w:r>
-      <w:bookmarkEnd w:id="53"/>
+      <w:bookmarkEnd w:id="52"/>
     </w:p>
     <w:p>
       <w:pPr>
@@ -26280,7 +26278,7 @@
         </w:numPr>
         <w:ind w:left="567" w:hanging="567"/>
       </w:pPr>
-      <w:bookmarkStart w:id="54" w:name="_Toc532910877"/>
+      <w:bookmarkStart w:id="53" w:name="_Toc532910877"/>
       <w:r>
         <w:t xml:space="preserve">Λειτουργίες </w:t>
       </w:r>
@@ -26290,7 +26288,7 @@
         </w:rPr>
         <w:t>Electro</w:t>
       </w:r>
-      <w:bookmarkEnd w:id="54"/>
+      <w:bookmarkEnd w:id="53"/>
     </w:p>
     <w:p>
       <w:pPr>
@@ -26643,7 +26641,7 @@
           <w:lang w:eastAsia="el-GR"/>
         </w:rPr>
         <w:drawing>
-          <wp:inline distT="0" distB="0" distL="0" distR="0" wp14:anchorId="70112D9A" wp14:editId="5BF649BC">
+          <wp:inline distT="0" distB="0" distL="0" distR="0" wp14:anchorId="70112D9A" wp14:editId="35B0FD1A">
             <wp:extent cx="4679950" cy="3142615"/>
             <wp:effectExtent l="0" t="0" r="0" b="0"/>
             <wp:docPr id="25" name="Picture 25"/>
@@ -26743,7 +26741,7 @@
           <w:lang w:val="en-US"/>
         </w:rPr>
       </w:pPr>
-      <w:bookmarkStart w:id="55" w:name="_Toc532910878"/>
+      <w:bookmarkStart w:id="54" w:name="_Toc532910878"/>
       <w:r>
         <w:t xml:space="preserve">Επεξήγηση βοηθητικών εργαλείων </w:t>
       </w:r>
@@ -26753,7 +26751,7 @@
         </w:rPr>
         <w:t>Electro</w:t>
       </w:r>
-      <w:bookmarkEnd w:id="55"/>
+      <w:bookmarkEnd w:id="54"/>
     </w:p>
     <w:p>
       <w:pPr>
@@ -26798,7 +26796,7 @@
           <w:lang w:eastAsia="el-GR"/>
         </w:rPr>
         <w:drawing>
-          <wp:inline distT="0" distB="0" distL="0" distR="0" wp14:anchorId="358E7C22" wp14:editId="12778811">
+          <wp:inline distT="0" distB="0" distL="0" distR="0" wp14:anchorId="358E7C22" wp14:editId="61EA9C5E">
             <wp:extent cx="285750" cy="276225"/>
             <wp:effectExtent l="0" t="0" r="0" b="0"/>
             <wp:docPr id="26" name="Picture 26"/>
@@ -26860,7 +26858,7 @@
           <w:lang w:eastAsia="el-GR"/>
         </w:rPr>
         <w:drawing>
-          <wp:inline distT="0" distB="0" distL="0" distR="0" wp14:anchorId="54608B0E" wp14:editId="0EABB4B1">
+          <wp:inline distT="0" distB="0" distL="0" distR="0" wp14:anchorId="54608B0E" wp14:editId="007DBEC2">
             <wp:extent cx="304800" cy="304800"/>
             <wp:effectExtent l="0" t="0" r="0" b="0"/>
             <wp:docPr id="27" name="Picture 27"/>
@@ -26919,7 +26917,7 @@
           <w:lang w:eastAsia="el-GR"/>
         </w:rPr>
         <w:drawing>
-          <wp:inline distT="0" distB="0" distL="0" distR="0" wp14:anchorId="7641B696" wp14:editId="6C3FACD6">
+          <wp:inline distT="0" distB="0" distL="0" distR="0" wp14:anchorId="7641B696" wp14:editId="730BCE92">
             <wp:extent cx="295275" cy="257175"/>
             <wp:effectExtent l="0" t="0" r="0" b="0"/>
             <wp:docPr id="28" name="Picture 28"/>
@@ -26978,7 +26976,7 @@
           <w:lang w:eastAsia="el-GR"/>
         </w:rPr>
         <w:drawing>
-          <wp:inline distT="0" distB="0" distL="0" distR="0" wp14:anchorId="63567C48" wp14:editId="61D672F8">
+          <wp:inline distT="0" distB="0" distL="0" distR="0" wp14:anchorId="63567C48" wp14:editId="2700BCCA">
             <wp:extent cx="323850" cy="285750"/>
             <wp:effectExtent l="0" t="0" r="0" b="0"/>
             <wp:docPr id="29" name="Picture 29"/>
@@ -27037,7 +27035,7 @@
           <w:lang w:eastAsia="el-GR"/>
         </w:rPr>
         <w:drawing>
-          <wp:inline distT="0" distB="0" distL="0" distR="0" wp14:anchorId="18CCAE2B" wp14:editId="7B057D37">
+          <wp:inline distT="0" distB="0" distL="0" distR="0" wp14:anchorId="18CCAE2B" wp14:editId="6257593D">
             <wp:extent cx="314325" cy="285750"/>
             <wp:effectExtent l="0" t="0" r="0" b="0"/>
             <wp:docPr id="30" name="Picture 30"/>
@@ -27108,7 +27106,7 @@
           <w:lang w:eastAsia="el-GR"/>
         </w:rPr>
         <w:drawing>
-          <wp:inline distT="0" distB="0" distL="0" distR="0" wp14:anchorId="58AC34BA" wp14:editId="1CA1A11E">
+          <wp:inline distT="0" distB="0" distL="0" distR="0" wp14:anchorId="58AC34BA" wp14:editId="4C075A6B">
             <wp:extent cx="276225" cy="238125"/>
             <wp:effectExtent l="0" t="0" r="0" b="0"/>
             <wp:docPr id="31" name="Picture 31"/>
@@ -27176,7 +27174,7 @@
           <w:lang w:val="en-US"/>
         </w:rPr>
       </w:pPr>
-      <w:bookmarkStart w:id="56" w:name="_Toc532910879"/>
+      <w:bookmarkStart w:id="55" w:name="_Toc532910879"/>
       <w:r>
         <w:t xml:space="preserve">Επεξήγηση </w:t>
       </w:r>
@@ -27186,7 +27184,7 @@
         </w:rPr>
         <w:t>Live Plotting</w:t>
       </w:r>
-      <w:bookmarkEnd w:id="56"/>
+      <w:bookmarkEnd w:id="55"/>
     </w:p>
     <w:p>
       <w:pPr>
@@ -27267,7 +27265,7 @@
           <w:lang w:eastAsia="el-GR"/>
         </w:rPr>
         <w:drawing>
-          <wp:inline distT="0" distB="0" distL="0" distR="0" wp14:anchorId="5FC4BAA2" wp14:editId="7FAEB25E">
+          <wp:inline distT="0" distB="0" distL="0" distR="0" wp14:anchorId="5FC4BAA2" wp14:editId="51248BDE">
             <wp:extent cx="4679950" cy="3142615"/>
             <wp:effectExtent l="0" t="0" r="0" b="0"/>
             <wp:docPr id="33" name="Picture 33"/>
@@ -27481,7 +27479,7 @@
           <w:lang w:eastAsia="el-GR"/>
         </w:rPr>
         <w:drawing>
-          <wp:inline distT="0" distB="0" distL="0" distR="0" wp14:anchorId="355534A5" wp14:editId="6BFDC25F">
+          <wp:inline distT="0" distB="0" distL="0" distR="0" wp14:anchorId="355534A5" wp14:editId="0216AB0E">
             <wp:extent cx="4679950" cy="1179195"/>
             <wp:effectExtent l="0" t="0" r="0" b="0"/>
             <wp:docPr id="36" name="Picture 36"/>
@@ -27665,7 +27663,7 @@
           <w:lang w:eastAsia="el-GR"/>
         </w:rPr>
         <w:drawing>
-          <wp:inline distT="0" distB="0" distL="0" distR="0" wp14:anchorId="51D5FF70" wp14:editId="0116AB08">
+          <wp:inline distT="0" distB="0" distL="0" distR="0" wp14:anchorId="51D5FF70" wp14:editId="3AACDEAD">
             <wp:extent cx="4679950" cy="1179195"/>
             <wp:effectExtent l="0" t="0" r="0" b="0"/>
             <wp:docPr id="37" name="Picture 37"/>
@@ -27820,7 +27818,7 @@
           <w:lang w:eastAsia="el-GR"/>
         </w:rPr>
         <w:drawing>
-          <wp:anchor distT="0" distB="0" distL="114300" distR="114300" simplePos="0" relativeHeight="251667968" behindDoc="0" locked="0" layoutInCell="1" allowOverlap="1" wp14:anchorId="30FF7AE6" wp14:editId="5DABF067">
+          <wp:anchor distT="0" distB="0" distL="114300" distR="114300" simplePos="0" relativeHeight="251665920" behindDoc="0" locked="0" layoutInCell="1" allowOverlap="1" wp14:anchorId="30FF7AE6" wp14:editId="14E75B3C">
             <wp:simplePos x="0" y="0"/>
             <wp:positionH relativeFrom="margin">
               <wp:posOffset>548685</wp:posOffset>
@@ -27975,7 +27973,7 @@
           <w:numId w:val="4"/>
         </w:numPr>
       </w:pPr>
-      <w:bookmarkStart w:id="57" w:name="_Toc532910880"/>
+      <w:bookmarkStart w:id="56" w:name="_Toc532910880"/>
       <w:r>
         <w:t xml:space="preserve">Επεξήγηση </w:t>
       </w:r>
@@ -27985,7 +27983,7 @@
         </w:rPr>
         <w:t>Sampling</w:t>
       </w:r>
-      <w:bookmarkEnd w:id="57"/>
+      <w:bookmarkEnd w:id="56"/>
     </w:p>
     <w:p>
       <w:pPr>
@@ -28052,7 +28050,7 @@
           <w:lang w:eastAsia="el-GR"/>
         </w:rPr>
         <w:drawing>
-          <wp:anchor distT="0" distB="0" distL="114300" distR="114300" simplePos="0" relativeHeight="251661824" behindDoc="0" locked="0" layoutInCell="1" allowOverlap="1" wp14:anchorId="6FF5759E" wp14:editId="2832767D">
+          <wp:anchor distT="0" distB="0" distL="114300" distR="114300" simplePos="0" relativeHeight="251661824" behindDoc="0" locked="0" layoutInCell="1" allowOverlap="1" wp14:anchorId="6FF5759E" wp14:editId="0AA3C2C0">
             <wp:simplePos x="0" y="0"/>
             <wp:positionH relativeFrom="margin">
               <wp:align>center</wp:align>
@@ -28484,7 +28482,7 @@
           <w:numId w:val="4"/>
         </w:numPr>
       </w:pPr>
-      <w:bookmarkStart w:id="58" w:name="_Toc532910881"/>
+      <w:bookmarkStart w:id="57" w:name="_Toc532910881"/>
       <w:r>
         <w:t xml:space="preserve">Επεξήγηση </w:t>
       </w:r>
@@ -28494,7 +28492,7 @@
         </w:rPr>
         <w:t>Handlers</w:t>
       </w:r>
-      <w:bookmarkEnd w:id="58"/>
+      <w:bookmarkEnd w:id="57"/>
     </w:p>
     <w:p>
       <w:pPr>
@@ -29423,7 +29421,7 @@
         </w:numPr>
         <w:ind w:left="567" w:hanging="567"/>
       </w:pPr>
-      <w:bookmarkStart w:id="59" w:name="_Toc532910882"/>
+      <w:bookmarkStart w:id="58" w:name="_Toc532910882"/>
       <w:r>
         <w:t>Ανάπτυξη λογισμικού</w:t>
       </w:r>
@@ -29436,7 +29434,7 @@
         </w:rPr>
         <w:t>Electro</w:t>
       </w:r>
-      <w:bookmarkEnd w:id="59"/>
+      <w:bookmarkEnd w:id="58"/>
     </w:p>
     <w:p>
       <w:pPr>
@@ -29456,10 +29454,638 @@
     <w:p>
       <w:pPr>
         <w:pStyle w:val="BodyTextKeep"/>
+      </w:pPr>
+      <w:r>
+        <w:t xml:space="preserve">Ο </w:t>
+      </w:r>
+      <w:r>
+        <w:rPr>
+          <w:lang w:val="en-US"/>
+        </w:rPr>
+        <w:t>Electro</w:t>
+      </w:r>
+      <w:r>
+        <w:t xml:space="preserve"> </w:t>
+      </w:r>
+      <w:r>
+        <w:t xml:space="preserve">αποτελείται από δύο επίπεδα κώδικα που αναλαμβάνουν την λήψη των αναλογικών μετρήσεων από το υποσύστημα του </w:t>
+      </w:r>
+      <w:r>
+        <w:rPr>
+          <w:lang w:val="en-US"/>
+        </w:rPr>
+        <w:t>Megaman</w:t>
+      </w:r>
+      <w:r>
+        <w:t xml:space="preserve">, το </w:t>
+      </w:r>
+      <w:r>
+        <w:rPr>
+          <w:lang w:val="en-US"/>
+        </w:rPr>
+        <w:t>rendering</w:t>
+      </w:r>
+      <w:r>
+        <w:t xml:space="preserve"> </w:t>
+      </w:r>
+      <w:r>
+        <w:t>των τιμών</w:t>
+      </w:r>
+      <w:r>
+        <w:t xml:space="preserve"> </w:t>
+      </w:r>
+      <w:r>
+        <w:t xml:space="preserve">και την διαχείριση του γραφικού περιβάλλοντος. Μπορεί να γίνει διάκριση των δύο επιπέδων σε επίπεδο </w:t>
+      </w:r>
+      <w:r>
+        <w:rPr>
+          <w:lang w:val="en-US"/>
+        </w:rPr>
+        <w:t>GUI</w:t>
+      </w:r>
+      <w:r>
+        <w:t xml:space="preserve"> </w:t>
+      </w:r>
+      <w:r>
+        <w:t xml:space="preserve">και σε επίπεδο </w:t>
+      </w:r>
+      <w:r>
+        <w:rPr>
+          <w:lang w:val="en-US"/>
+        </w:rPr>
+        <w:t>Renderer</w:t>
+      </w:r>
+      <w:r>
+        <w:t>.</w:t>
+      </w:r>
+      <w:r>
+        <w:t xml:space="preserve"> Το επίπεδο του </w:t>
+      </w:r>
+      <w:r>
+        <w:rPr>
+          <w:lang w:val="en-US"/>
+        </w:rPr>
+        <w:t>GUI</w:t>
+      </w:r>
+      <w:r>
+        <w:t xml:space="preserve"> </w:t>
+      </w:r>
+      <w:r>
+        <w:t xml:space="preserve">αναλαμβάνει την έκθεση των λειτουργιών του συστήματος με εύκολο οπτικό τρόπο προσφέροντας γρήγορα αλληλεπίδραση μεταξύ χρήστη και συστήματος. Το επίπεδο </w:t>
+      </w:r>
+      <w:r>
+        <w:rPr>
+          <w:lang w:val="en-US"/>
+        </w:rPr>
+        <w:t>Renderer</w:t>
+      </w:r>
+      <w:r>
+        <w:t xml:space="preserve"> </w:t>
+      </w:r>
+      <w:r>
+        <w:t xml:space="preserve">αποτελεί το επίπεδο όπου λαμβάνει τις παραμετροποιήσεις που θέτει ο χρήστης στο </w:t>
+      </w:r>
+      <w:r>
+        <w:rPr>
+          <w:lang w:val="en-US"/>
+        </w:rPr>
+        <w:t>GUI</w:t>
+      </w:r>
+      <w:r>
+        <w:t xml:space="preserve"> </w:t>
+      </w:r>
+      <w:r>
+        <w:t xml:space="preserve">και ξεκινάει τις απαραίτητες ενέργειας ανάλογα με την διαδικασία που έχει επιλεχθεί. </w:t>
+      </w:r>
+      <w:r>
+        <w:t xml:space="preserve">Ο </w:t>
+      </w:r>
+      <w:r>
+        <w:rPr>
+          <w:lang w:val="en-US"/>
+        </w:rPr>
+        <w:t>Renderer</w:t>
+      </w:r>
+      <w:r>
+        <w:t xml:space="preserve"> </w:t>
+      </w:r>
+      <w:r>
+        <w:t xml:space="preserve">είναι υπεύθυνος για το άνοιγμα της σύνδεσης με το επίπεδο του </w:t>
+      </w:r>
+      <w:r>
+        <w:rPr>
+          <w:lang w:val="en-US"/>
+        </w:rPr>
+        <w:t>Megaman</w:t>
+      </w:r>
+      <w:r>
+        <w:t xml:space="preserve"> </w:t>
+      </w:r>
+      <w:r>
+        <w:t xml:space="preserve">καθώς και για την λήψη και επεξεργασία των αναλογικών μετρήσεων. Όταν ο χρήστης έχει ορίσει στο </w:t>
+      </w:r>
+      <w:r>
+        <w:rPr>
+          <w:lang w:val="en-US"/>
+        </w:rPr>
+        <w:t>GUI</w:t>
+      </w:r>
+      <w:r>
+        <w:t xml:space="preserve"> </w:t>
+      </w:r>
+      <w:r>
+        <w:t xml:space="preserve">την επιλεγμένη συσκευή και το κατάλληλο </w:t>
+      </w:r>
+      <w:r>
+        <w:rPr>
+          <w:lang w:val="en-US"/>
+        </w:rPr>
+        <w:t>baudrate</w:t>
+      </w:r>
+      <w:r>
+        <w:t xml:space="preserve"> </w:t>
+      </w:r>
+      <w:r>
+        <w:t xml:space="preserve">το </w:t>
+      </w:r>
+      <w:r>
+        <w:rPr>
+          <w:lang w:val="en-US"/>
+        </w:rPr>
+        <w:t>GUI</w:t>
+      </w:r>
+      <w:r>
+        <w:t xml:space="preserve"> </w:t>
+      </w:r>
+      <w:r>
+        <w:t xml:space="preserve">εκκινεί τον </w:t>
+      </w:r>
+      <w:r>
+        <w:rPr>
+          <w:lang w:val="en-US"/>
+        </w:rPr>
+        <w:t>renderer</w:t>
+      </w:r>
+      <w:r>
+        <w:t xml:space="preserve"> </w:t>
+      </w:r>
+      <w:r>
+        <w:t xml:space="preserve">με χρήση της </w:t>
+      </w:r>
+      <w:r>
+        <w:rPr>
+          <w:lang w:val="en-US"/>
+        </w:rPr>
+        <w:t>Popen</w:t>
+      </w:r>
+      <w:r>
+        <w:t xml:space="preserve"> </w:t>
+      </w:r>
+      <w:r>
+        <w:t xml:space="preserve">της </w:t>
+      </w:r>
+      <w:r>
+        <w:rPr>
+          <w:lang w:val="en-US"/>
+        </w:rPr>
+        <w:t>Python</w:t>
+      </w:r>
+      <w:r>
+        <w:t xml:space="preserve"> </w:t>
+      </w:r>
+      <w:r>
+        <w:t xml:space="preserve">περνώντας της την επιλεγμένη συσκευή και το </w:t>
+      </w:r>
+      <w:r>
+        <w:rPr>
+          <w:lang w:val="en-US"/>
+        </w:rPr>
+        <w:t>baudrate</w:t>
+      </w:r>
+      <w:r>
+        <w:t xml:space="preserve">. Με αυτόν τον τρόπο επιτυγχάνεται η απελευθέρωση του γραφικού περιβάλλοντος και επιτρέπουν στην χρήση ακόμα και όταν ο </w:t>
+      </w:r>
+      <w:r>
+        <w:rPr>
+          <w:lang w:val="en-US"/>
+        </w:rPr>
+        <w:t>Renderer</w:t>
+      </w:r>
+      <w:r>
+        <w:t xml:space="preserve"> </w:t>
+      </w:r>
+      <w:r>
+        <w:t xml:space="preserve">εκτελεί κάποια διαδικασία. </w:t>
+      </w:r>
+      <w:r>
+        <w:t xml:space="preserve">Ο </w:t>
+      </w:r>
+      <w:r>
+        <w:rPr>
+          <w:lang w:val="en-US"/>
+        </w:rPr>
+        <w:t>Renderer</w:t>
+      </w:r>
+      <w:r>
+        <w:t xml:space="preserve"> </w:t>
+      </w:r>
+      <w:r>
+        <w:t xml:space="preserve">του </w:t>
+      </w:r>
+      <w:r>
+        <w:rPr>
+          <w:lang w:val="en-US"/>
+        </w:rPr>
+        <w:t>Electro</w:t>
+      </w:r>
+      <w:r>
+        <w:t xml:space="preserve"> </w:t>
+      </w:r>
+      <w:r>
+        <w:t xml:space="preserve">λέγεται </w:t>
+      </w:r>
+      <w:r>
+        <w:rPr>
+          <w:lang w:val="en-US"/>
+        </w:rPr>
+        <w:t>MRenderer</w:t>
+      </w:r>
+      <w:r>
+        <w:t xml:space="preserve"> </w:t>
+      </w:r>
+      <w:r>
+        <w:t xml:space="preserve">και παράγεται από το </w:t>
+      </w:r>
+      <w:r>
+        <w:rPr>
+          <w:lang w:val="en-US"/>
+        </w:rPr>
+        <w:t>Megaman</w:t>
+      </w:r>
+      <w:r>
+        <w:t xml:space="preserve"> + </w:t>
+      </w:r>
+      <w:r>
+        <w:rPr>
+          <w:lang w:val="en-US"/>
+        </w:rPr>
+        <w:t>Renderer</w:t>
+      </w:r>
+      <w:r>
+        <w:t>.</w:t>
+      </w:r>
+    </w:p>
+    <w:p>
+      <w:pPr>
+        <w:pStyle w:val="BodyTextKeep"/>
+      </w:pPr>
+    </w:p>
+    <w:p>
+      <w:pPr>
+        <w:pStyle w:val="BodyTextKeep"/>
+      </w:pPr>
+      <w:r>
+        <w:rPr>
+          <w:noProof/>
+          <w:lang w:eastAsia="el-GR"/>
+        </w:rPr>
+        <w:drawing>
+          <wp:inline distT="0" distB="0" distL="0" distR="0" wp14:anchorId="6D765AAA" wp14:editId="57D95C88">
+            <wp:extent cx="4679950" cy="2802255"/>
+            <wp:effectExtent l="0" t="0" r="0" b="0"/>
+            <wp:docPr id="48" name="Picture 48"/>
+            <wp:cNvGraphicFramePr>
+              <a:graphicFrameLocks xmlns:a="http://schemas.openxmlformats.org/drawingml/2006/main" noChangeAspect="1"/>
+            </wp:cNvGraphicFramePr>
+            <a:graphic xmlns:a="http://schemas.openxmlformats.org/drawingml/2006/main">
+              <a:graphicData uri="http://schemas.openxmlformats.org/drawingml/2006/picture">
+                <pic:pic xmlns:pic="http://schemas.openxmlformats.org/drawingml/2006/picture">
+                  <pic:nvPicPr>
+                    <pic:cNvPr id="48" name="electro levels.jpg"/>
+                    <pic:cNvPicPr/>
+                  </pic:nvPicPr>
+                  <pic:blipFill>
+                    <a:blip r:embed="rId54">
+                      <a:extLst>
+                        <a:ext uri="{28A0092B-C50C-407E-A947-70E740481C1C}">
+                          <a14:useLocalDpi xmlns:a14="http://schemas.microsoft.com/office/drawing/2010/main" val="0"/>
+                        </a:ext>
+                      </a:extLst>
+                    </a:blip>
+                    <a:stretch>
+                      <a:fillRect/>
+                    </a:stretch>
+                  </pic:blipFill>
+                  <pic:spPr>
+                    <a:xfrm>
+                      <a:off x="0" y="0"/>
+                      <a:ext cx="4679950" cy="2802255"/>
+                    </a:xfrm>
+                    <a:prstGeom prst="rect">
+                      <a:avLst/>
+                    </a:prstGeom>
+                  </pic:spPr>
+                </pic:pic>
+              </a:graphicData>
+            </a:graphic>
+          </wp:inline>
+        </w:drawing>
+      </w:r>
+    </w:p>
+    <w:p>
+      <w:pPr>
+        <w:pStyle w:val="Author"/>
         <w:rPr>
           <w:rStyle w:val="BodyTextCharCharChar"/>
-          <w:lang w:val="en-US"/>
-        </w:rPr>
+        </w:rPr>
+      </w:pPr>
+      <w:r>
+        <w:rPr>
+          <w:rStyle w:val="BodyTextCharCharChar"/>
+        </w:rPr>
+        <w:t xml:space="preserve">Εικόνα </w:t>
+      </w:r>
+      <w:r>
+        <w:rPr>
+          <w:rStyle w:val="BodyTextCharCharChar"/>
+        </w:rPr>
+        <w:fldChar w:fldCharType="begin"/>
+      </w:r>
+      <w:r>
+        <w:rPr>
+          <w:rStyle w:val="BodyTextCharCharChar"/>
+        </w:rPr>
+        <w:instrText xml:space="preserve"> SEQ Εικόνα \* ARABIC </w:instrText>
+      </w:r>
+      <w:r>
+        <w:rPr>
+          <w:rStyle w:val="BodyTextCharCharChar"/>
+        </w:rPr>
+        <w:fldChar w:fldCharType="separate"/>
+      </w:r>
+      <w:r>
+        <w:rPr>
+          <w:rStyle w:val="BodyTextCharCharChar"/>
+        </w:rPr>
+        <w:t>37</w:t>
+      </w:r>
+      <w:r>
+        <w:rPr>
+          <w:rStyle w:val="BodyTextCharCharChar"/>
+        </w:rPr>
+        <w:fldChar w:fldCharType="end"/>
+      </w:r>
+      <w:r>
+        <w:rPr>
+          <w:rStyle w:val="BodyTextCharCharChar"/>
+        </w:rPr>
+        <w:t xml:space="preserve"> Διάγραμμα επιπέδων Electro</w:t>
+      </w:r>
+    </w:p>
+    <w:p>
+      <w:pPr>
+        <w:pStyle w:val="BodyTextKeep"/>
+      </w:pPr>
+      <w:r>
+        <w:t xml:space="preserve">Η εκκίνηση του λογισμικού γίνεται μέσω της κονσόλας από το κεντρικό φάκελο του </w:t>
+      </w:r>
+      <w:r>
+        <w:rPr>
+          <w:lang w:val="en-US"/>
+        </w:rPr>
+        <w:t>project</w:t>
+      </w:r>
+      <w:r>
+        <w:t xml:space="preserve"> πληκτρολογώντας την παρακάτω εντολή.</w:t>
+      </w:r>
+    </w:p>
+    <w:p>
+      <w:pPr>
+        <w:pStyle w:val="BodyText"/>
+        <w:jc w:val="center"/>
+        <w:rPr>
+          <w:b/>
+        </w:rPr>
+      </w:pPr>
+      <w:r>
+        <w:rPr>
+          <w:b/>
+        </w:rPr>
+        <w:t>p</w:t>
+      </w:r>
+      <w:r>
+        <w:rPr>
+          <w:b/>
+        </w:rPr>
+        <w:t>ython3 init.py rasp</w:t>
+      </w:r>
+    </w:p>
+    <w:p>
+      <w:pPr>
+        <w:pStyle w:val="BodyText"/>
+      </w:pPr>
+      <w:r>
+        <w:t xml:space="preserve">Το όρισμα </w:t>
+      </w:r>
+      <w:r>
+        <w:rPr>
+          <w:b/>
+        </w:rPr>
+        <w:t>rasp</w:t>
+      </w:r>
+      <w:r>
+        <w:t xml:space="preserve"> </w:t>
+      </w:r>
+      <w:r>
+        <w:t xml:space="preserve">απαιτείται μόνο στην περίπτωση που ο </w:t>
+      </w:r>
+      <w:r>
+        <w:rPr>
+          <w:lang w:val="en-US"/>
+        </w:rPr>
+        <w:t>Electro</w:t>
+      </w:r>
+      <w:r>
+        <w:t xml:space="preserve"> </w:t>
+      </w:r>
+      <w:r>
+        <w:t xml:space="preserve">τρέχει στο </w:t>
+      </w:r>
+      <w:r>
+        <w:rPr>
+          <w:lang w:val="en-US"/>
+        </w:rPr>
+        <w:t>Raspberry</w:t>
+      </w:r>
+      <w:r>
+        <w:t xml:space="preserve"> </w:t>
+      </w:r>
+      <w:r>
+        <w:rPr>
+          <w:lang w:val="en-US"/>
+        </w:rPr>
+        <w:t>Pi</w:t>
+      </w:r>
+      <w:r>
+        <w:t xml:space="preserve"> και δίνει στον </w:t>
+      </w:r>
+      <w:r>
+        <w:rPr>
+          <w:lang w:val="en-US"/>
+        </w:rPr>
+        <w:t>Electro</w:t>
+      </w:r>
+      <w:r>
+        <w:t xml:space="preserve"> </w:t>
+      </w:r>
+      <w:r>
+        <w:t xml:space="preserve">την απαραίτητη πληροφορία ώστε να ανοίξει το παράθυρο σε μικρότερο μέγεθος και εκκινώντας τον </w:t>
+      </w:r>
+      <w:r>
+        <w:rPr>
+          <w:lang w:val="en-US"/>
+        </w:rPr>
+        <w:t>renderer</w:t>
+      </w:r>
+      <w:r>
+        <w:t xml:space="preserve"> </w:t>
+      </w:r>
+      <w:r>
+        <w:t xml:space="preserve">στην σωστή έκδοση της </w:t>
+      </w:r>
+      <w:r>
+        <w:rPr>
+          <w:lang w:val="en-US"/>
+        </w:rPr>
+        <w:t>Python</w:t>
+      </w:r>
+      <w:r>
+        <w:t xml:space="preserve"> </w:t>
+      </w:r>
+      <w:r>
+        <w:t xml:space="preserve">που είναι διαθέσιμη στο </w:t>
+      </w:r>
+      <w:r>
+        <w:rPr>
+          <w:lang w:val="en-US"/>
+        </w:rPr>
+        <w:t>Raspberry</w:t>
+      </w:r>
+      <w:r>
+        <w:t xml:space="preserve"> </w:t>
+      </w:r>
+      <w:r>
+        <w:rPr>
+          <w:lang w:val="en-US"/>
+        </w:rPr>
+        <w:t>Pi</w:t>
+      </w:r>
+      <w:r>
+        <w:t>.</w:t>
+      </w:r>
+      <w:r>
+        <w:t xml:space="preserve"> </w:t>
+      </w:r>
+    </w:p>
+    <w:p>
+      <w:pPr>
+        <w:pStyle w:val="BodyText"/>
+      </w:pPr>
+      <w:r>
+        <w:t xml:space="preserve">Το αρχείο </w:t>
+      </w:r>
+      <w:r>
+        <w:rPr>
+          <w:lang w:val="en-US"/>
+        </w:rPr>
+        <w:t>init</w:t>
+      </w:r>
+      <w:r>
+        <w:t>.</w:t>
+      </w:r>
+      <w:r>
+        <w:rPr>
+          <w:lang w:val="en-US"/>
+        </w:rPr>
+        <w:t>py</w:t>
+      </w:r>
+      <w:r>
+        <w:t xml:space="preserve"> </w:t>
+      </w:r>
+      <w:r>
+        <w:t xml:space="preserve">αποτελεί το σημείο εκκίνησης του </w:t>
+      </w:r>
+      <w:r>
+        <w:rPr>
+          <w:lang w:val="en-US"/>
+        </w:rPr>
+        <w:t>Electro</w:t>
+      </w:r>
+      <w:r>
+        <w:t xml:space="preserve"> </w:t>
+      </w:r>
+      <w:r>
+        <w:t xml:space="preserve">και σε αυτό το στάδιο η κεντρική κλάση του υποσυστήματος αρχικοποιείται με τις σωστές ρυθμίσεις.  Το </w:t>
+      </w:r>
+      <w:r>
+        <w:rPr>
+          <w:lang w:val="en-US"/>
+        </w:rPr>
+        <w:t>GUI</w:t>
+      </w:r>
+      <w:r>
+        <w:t xml:space="preserve"> </w:t>
+      </w:r>
+      <w:r>
+        <w:t xml:space="preserve">του </w:t>
+      </w:r>
+      <w:r>
+        <w:rPr>
+          <w:lang w:val="en-US"/>
+        </w:rPr>
+        <w:t>Electro</w:t>
+      </w:r>
+      <w:r>
+        <w:t xml:space="preserve"> </w:t>
+      </w:r>
+      <w:r>
+        <w:t>μπορεί πλέον να φανεί στην οθόνη του χρήστη και η επεξεργασίας των αναλογικών μετρήσεων μπορεί να προχωρήσει.</w:t>
+      </w:r>
+      <w:r>
+        <w:t xml:space="preserve"> Όταν ο χρήστης προχωρήσει στην επιθυμητή παραμετροποίηση και πατήσει το πλήκτρο εκκίνησης της διαδικασίας το </w:t>
+      </w:r>
+      <w:r>
+        <w:rPr>
+          <w:lang w:val="en-US"/>
+        </w:rPr>
+        <w:t>GUI</w:t>
+      </w:r>
+      <w:r>
+        <w:t xml:space="preserve"> </w:t>
+      </w:r>
+      <w:r>
+        <w:t xml:space="preserve">αναλαμβάνει την αποστολή των παραμέτρων στον </w:t>
+      </w:r>
+      <w:r>
+        <w:rPr>
+          <w:lang w:val="en-US"/>
+        </w:rPr>
+        <w:t>MRenderer</w:t>
+      </w:r>
+      <w:r>
+        <w:t xml:space="preserve"> για να γίνει η εκτέλεση της επιθυμητής ενέργειας.</w:t>
+      </w:r>
+    </w:p>
+    <w:p>
+      <w:pPr>
+        <w:pStyle w:val="BodyText"/>
+      </w:pPr>
+      <w:bookmarkStart w:id="59" w:name="_GoBack"/>
+      <w:bookmarkEnd w:id="59"/>
+    </w:p>
+    <w:p>
+      <w:pPr>
+        <w:pStyle w:val="BodyText"/>
       </w:pPr>
     </w:p>
     <w:p>
@@ -30060,10 +30686,10 @@
       </w:r>
     </w:p>
     <w:sectPr>
-      <w:headerReference w:type="default" r:id="rId54"/>
-      <w:footerReference w:type="default" r:id="rId55"/>
-      <w:headerReference w:type="first" r:id="rId56"/>
-      <w:footerReference w:type="first" r:id="rId57"/>
+      <w:headerReference w:type="default" r:id="rId55"/>
+      <w:footerReference w:type="default" r:id="rId56"/>
+      <w:headerReference w:type="first" r:id="rId57"/>
+      <w:footerReference w:type="first" r:id="rId58"/>
       <w:pgSz w:w="11906" w:h="16838"/>
       <w:pgMar w:top="2160" w:right="2268" w:bottom="2160" w:left="2268" w:header="1440" w:footer="1440" w:gutter="0"/>
       <w:cols w:space="720"/>
@@ -30219,7 +30845,7 @@
           <w:rPr>
             <w:noProof/>
           </w:rPr>
-          <w:t>21</w:t>
+          <w:t>65</w:t>
         </w:r>
         <w:r>
           <w:rPr>
@@ -35678,7 +36304,7 @@
 </file>
 
 <file path=customXml/itemProps1.xml><?xml version="1.0" encoding="utf-8"?>
-<ds:datastoreItem xmlns:ds="http://schemas.openxmlformats.org/officeDocument/2006/customXml" ds:itemID="{2E7D5503-CF91-4841-A2A5-B65E6330224F}">
+<ds:datastoreItem xmlns:ds="http://schemas.openxmlformats.org/officeDocument/2006/customXml" ds:itemID="{E4EA877B-FFCB-4ED1-A224-DE763C34CDE6}">
   <ds:schemaRefs>
     <ds:schemaRef ds:uri="http://schemas.openxmlformats.org/officeDocument/2006/bibliography"/>
   </ds:schemaRefs>

</xml_diff>

<commit_message>
modified:   Document/ptyxiaki ergasia.docx 	new file:   Document/screenshots/property editor.png
</commit_message>
<xml_diff>
--- a/Document/ptyxiaki ergasia.docx
+++ b/Document/ptyxiaki ergasia.docx
@@ -37606,9 +37606,6 @@
       <w:pPr>
         <w:pStyle w:val="BlockQuotation"/>
         <w:jc w:val="center"/>
-        <w:rPr>
-          <w:lang w:val="en-US"/>
-        </w:rPr>
       </w:pPr>
       <w:r>
         <w:t xml:space="preserve">Εικόνα </w:t>
@@ -37632,10 +37629,148 @@
         <w:fldChar w:fldCharType="end"/>
       </w:r>
       <w:r>
-        <w:rPr>
-          <w:lang w:val="en-US"/>
-        </w:rPr>
-        <w:t xml:space="preserve"> Qt Designer UI</w:t>
+        <w:t xml:space="preserve"> </w:t>
+      </w:r>
+      <w:r>
+        <w:rPr>
+          <w:lang w:val="en-US"/>
+        </w:rPr>
+        <w:t>Qt</w:t>
+      </w:r>
+      <w:r>
+        <w:t xml:space="preserve"> </w:t>
+      </w:r>
+      <w:r>
+        <w:rPr>
+          <w:lang w:val="en-US"/>
+        </w:rPr>
+        <w:t>Designer</w:t>
+      </w:r>
+      <w:r>
+        <w:t xml:space="preserve"> </w:t>
+      </w:r>
+      <w:r>
+        <w:rPr>
+          <w:lang w:val="en-US"/>
+        </w:rPr>
+        <w:t>UI</w:t>
+      </w:r>
+    </w:p>
+    <w:p>
+      <w:pPr>
+        <w:tabs>
+          <w:tab w:val="clear" w:pos="8309"/>
+        </w:tabs>
+        <w:overflowPunct/>
+        <w:autoSpaceDE/>
+        <w:spacing w:line="360" w:lineRule="auto"/>
+        <w:jc w:val="left"/>
+        <w:textAlignment w:val="auto"/>
+      </w:pPr>
+      <w:r>
+        <w:lastRenderedPageBreak/>
+        <w:t xml:space="preserve">Κατά τον σχεδιασμό του </w:t>
+      </w:r>
+      <w:r>
+        <w:rPr>
+          <w:lang w:val="en-US"/>
+        </w:rPr>
+        <w:t>UI</w:t>
+      </w:r>
+      <w:r>
+        <w:t xml:space="preserve"> </w:t>
+      </w:r>
+      <w:r>
+        <w:t xml:space="preserve">στον </w:t>
+      </w:r>
+      <w:r>
+        <w:rPr>
+          <w:lang w:val="en-US"/>
+        </w:rPr>
+        <w:t>Qt</w:t>
+      </w:r>
+      <w:r>
+        <w:t xml:space="preserve"> </w:t>
+      </w:r>
+      <w:r>
+        <w:rPr>
+          <w:lang w:val="en-US"/>
+        </w:rPr>
+        <w:t>Designer</w:t>
+      </w:r>
+      <w:r>
+        <w:t xml:space="preserve"> </w:t>
+      </w:r>
+      <w:r>
+        <w:t>ο χρήστης πρέπει να ορίσει τα απαραίτητα ονόματα των αντικειμένων</w:t>
+      </w:r>
+      <w:r>
+        <w:t xml:space="preserve"> (</w:t>
+      </w:r>
+      <w:proofErr w:type="spellStart"/>
+      <w:r>
+        <w:rPr>
+          <w:lang w:val="en-US"/>
+        </w:rPr>
+        <w:t>objectName</w:t>
+      </w:r>
+      <w:proofErr w:type="spellEnd"/>
+      <w:r>
+        <w:t>)</w:t>
+      </w:r>
+      <w:r>
+        <w:t xml:space="preserve"> στον </w:t>
+      </w:r>
+      <w:r>
+        <w:rPr>
+          <w:lang w:val="en-US"/>
+        </w:rPr>
+        <w:t>property</w:t>
+      </w:r>
+      <w:r>
+        <w:t xml:space="preserve"> </w:t>
+      </w:r>
+      <w:r>
+        <w:rPr>
+          <w:lang w:val="en-US"/>
+        </w:rPr>
+        <w:t>toolbox</w:t>
+      </w:r>
+      <w:r>
+        <w:t xml:space="preserve"> </w:t>
+      </w:r>
+      <w:r>
+        <w:t xml:space="preserve">του </w:t>
+      </w:r>
+      <w:r>
+        <w:rPr>
+          <w:lang w:val="en-US"/>
+        </w:rPr>
+        <w:t>Qt</w:t>
+      </w:r>
+      <w:r>
+        <w:t xml:space="preserve"> </w:t>
+      </w:r>
+      <w:r>
+        <w:rPr>
+          <w:lang w:val="en-US"/>
+        </w:rPr>
+        <w:t>Designer</w:t>
+      </w:r>
+      <w:r>
+        <w:t xml:space="preserve"> </w:t>
+      </w:r>
+      <w:r>
+        <w:t xml:space="preserve">για να υπάρχει πρόσβαση του αντικειμένου από τον κώδικα της </w:t>
+      </w:r>
+      <w:r>
+        <w:rPr>
+          <w:lang w:val="en-US"/>
+        </w:rPr>
+        <w:t>Python</w:t>
+      </w:r>
+      <w:r>
+        <w:t xml:space="preserve">.  </w:t>
       </w:r>
     </w:p>
     <w:p>
@@ -37647,31 +37782,2085 @@
         <w:autoSpaceDE/>
         <w:jc w:val="left"/>
         <w:textAlignment w:val="auto"/>
-        <w:rPr>
-          <w:rFonts w:ascii="Times New Roman" w:hAnsi="Times New Roman" w:cs="Times New Roman"/>
+      </w:pPr>
+    </w:p>
+    <w:p>
+      <w:pPr>
+        <w:keepNext/>
+        <w:tabs>
+          <w:tab w:val="clear" w:pos="8309"/>
+        </w:tabs>
+        <w:overflowPunct/>
+        <w:autoSpaceDE/>
+        <w:jc w:val="center"/>
+        <w:textAlignment w:val="auto"/>
+      </w:pPr>
+      <w:r>
+        <w:rPr>
+          <w:noProof/>
+        </w:rPr>
+        <w:drawing>
+          <wp:inline distT="0" distB="0" distL="0" distR="0" wp14:anchorId="718461E4" wp14:editId="77BBF996">
+            <wp:extent cx="2748810" cy="2189351"/>
+            <wp:effectExtent l="0" t="0" r="0" b="0"/>
+            <wp:docPr id="43" name="Picture 43"/>
+            <wp:cNvGraphicFramePr>
+              <a:graphicFrameLocks xmlns:a="http://schemas.openxmlformats.org/drawingml/2006/main" noChangeAspect="1"/>
+            </wp:cNvGraphicFramePr>
+            <a:graphic xmlns:a="http://schemas.openxmlformats.org/drawingml/2006/main">
+              <a:graphicData uri="http://schemas.openxmlformats.org/drawingml/2006/picture">
+                <pic:pic xmlns:pic="http://schemas.openxmlformats.org/drawingml/2006/picture">
+                  <pic:nvPicPr>
+                    <pic:cNvPr id="43" name="property editor.png"/>
+                    <pic:cNvPicPr/>
+                  </pic:nvPicPr>
+                  <pic:blipFill>
+                    <a:blip r:embed="rId58" cstate="print">
+                      <a:extLst>
+                        <a:ext uri="{28A0092B-C50C-407E-A947-70E740481C1C}">
+                          <a14:useLocalDpi xmlns:a14="http://schemas.microsoft.com/office/drawing/2010/main" val="0"/>
+                        </a:ext>
+                      </a:extLst>
+                    </a:blip>
+                    <a:stretch>
+                      <a:fillRect/>
+                    </a:stretch>
+                  </pic:blipFill>
+                  <pic:spPr>
+                    <a:xfrm>
+                      <a:off x="0" y="0"/>
+                      <a:ext cx="2768165" cy="2204767"/>
+                    </a:xfrm>
+                    <a:prstGeom prst="rect">
+                      <a:avLst/>
+                    </a:prstGeom>
+                  </pic:spPr>
+                </pic:pic>
+              </a:graphicData>
+            </a:graphic>
+          </wp:inline>
+        </w:drawing>
+      </w:r>
+    </w:p>
+    <w:p>
+      <w:pPr>
+        <w:pStyle w:val="BodyTextKeep"/>
+        <w:jc w:val="center"/>
+        <w:rPr>
+          <w:rStyle w:val="BodyTextCharCharChar"/>
+          <w:lang w:val="en-US"/>
+        </w:rPr>
+      </w:pPr>
+      <w:r>
+        <w:rPr>
+          <w:rStyle w:val="BodyTextCharCharChar"/>
+        </w:rPr>
+        <w:t>Εικόνα</w:t>
+      </w:r>
+      <w:r>
+        <w:rPr>
+          <w:rStyle w:val="BodyTextCharCharChar"/>
+          <w:lang w:val="en-US"/>
+        </w:rPr>
+        <w:t xml:space="preserve"> </w:t>
+      </w:r>
+      <w:r>
+        <w:rPr>
+          <w:rStyle w:val="BodyTextCharCharChar"/>
+        </w:rPr>
+        <w:fldChar w:fldCharType="begin"/>
+      </w:r>
+      <w:r>
+        <w:rPr>
+          <w:rStyle w:val="BodyTextCharCharChar"/>
+          <w:lang w:val="en-US"/>
+        </w:rPr>
+        <w:instrText xml:space="preserve"> SEQ </w:instrText>
+      </w:r>
+      <w:r>
+        <w:rPr>
+          <w:rStyle w:val="BodyTextCharCharChar"/>
+        </w:rPr>
+        <w:instrText>Εικόνα</w:instrText>
+      </w:r>
+      <w:r>
+        <w:rPr>
+          <w:rStyle w:val="BodyTextCharCharChar"/>
+          <w:lang w:val="en-US"/>
+        </w:rPr>
+        <w:instrText xml:space="preserve"> \* ARABIC </w:instrText>
+      </w:r>
+      <w:r>
+        <w:rPr>
+          <w:rStyle w:val="BodyTextCharCharChar"/>
+        </w:rPr>
+        <w:fldChar w:fldCharType="separate"/>
+      </w:r>
+      <w:r>
+        <w:rPr>
+          <w:rStyle w:val="BodyTextCharCharChar"/>
+          <w:noProof/>
+          <w:lang w:val="en-US"/>
+        </w:rPr>
+        <w:t>41</w:t>
+      </w:r>
+      <w:r>
+        <w:rPr>
+          <w:rStyle w:val="BodyTextCharCharChar"/>
+        </w:rPr>
+        <w:fldChar w:fldCharType="end"/>
+      </w:r>
+      <w:r>
+        <w:rPr>
+          <w:rStyle w:val="BodyTextCharCharChar"/>
+          <w:lang w:val="en-US"/>
+        </w:rPr>
+        <w:t>Property Editor of Qt Designer</w:t>
+      </w:r>
+    </w:p>
+    <w:p>
+      <w:pPr>
+        <w:tabs>
+          <w:tab w:val="clear" w:pos="8309"/>
+        </w:tabs>
+        <w:overflowPunct/>
+        <w:autoSpaceDE/>
+        <w:spacing w:line="360" w:lineRule="auto"/>
+        <w:textAlignment w:val="auto"/>
+      </w:pPr>
+      <w:r>
+        <w:t xml:space="preserve">Με αυτόν τον τρόπο κατά την ενσωμάτωση του κώδικα του </w:t>
+      </w:r>
+      <w:r>
+        <w:rPr>
+          <w:lang w:val="en-US"/>
+        </w:rPr>
+        <w:t>UI</w:t>
+      </w:r>
+      <w:r>
+        <w:t xml:space="preserve"> </w:t>
+      </w:r>
+      <w:r>
+        <w:t xml:space="preserve">στον κεντρικό κώδικα της </w:t>
+      </w:r>
+      <w:r>
+        <w:rPr>
+          <w:lang w:val="en-US"/>
+        </w:rPr>
+        <w:t>python</w:t>
+      </w:r>
+      <w:r>
+        <w:t xml:space="preserve"> </w:t>
+      </w:r>
+      <w:r>
+        <w:t>ο χρήστης έχει την δυνατότητα διαχείρισης του αντικειμένου. Παρακάτω φαίνεται στον κώδικα πως επιτυγχάνεται αυτό.</w:t>
+      </w:r>
+    </w:p>
+    <w:p>
+      <w:pPr>
+        <w:tabs>
+          <w:tab w:val="clear" w:pos="8309"/>
+        </w:tabs>
+        <w:overflowPunct/>
+        <w:autoSpaceDE/>
+        <w:textAlignment w:val="auto"/>
+      </w:pPr>
+    </w:p>
+    <w:p>
+      <w:pPr>
+        <w:shd w:val="clear" w:color="auto" w:fill="1E1E1E"/>
+        <w:tabs>
+          <w:tab w:val="clear" w:pos="8309"/>
+        </w:tabs>
+        <w:overflowPunct/>
+        <w:autoSpaceDE/>
+        <w:spacing w:line="285" w:lineRule="atLeast"/>
+        <w:jc w:val="left"/>
+        <w:textAlignment w:val="auto"/>
+        <w:rPr>
+          <w:rFonts w:ascii="Consolas" w:hAnsi="Consolas" w:cs="Times New Roman"/>
+          <w:color w:val="D4D4D4"/>
+          <w:spacing w:val="0"/>
+          <w:sz w:val="21"/>
+          <w:szCs w:val="21"/>
+          <w:lang w:val="en-US"/>
+        </w:rPr>
+      </w:pPr>
+      <w:r>
+        <w:rPr>
+          <w:rFonts w:ascii="Consolas" w:hAnsi="Consolas"/>
+          <w:color w:val="569CD6"/>
+          <w:sz w:val="21"/>
+          <w:szCs w:val="21"/>
+          <w:lang w:val="en-US"/>
+        </w:rPr>
+        <w:t>class</w:t>
+      </w:r>
+      <w:r>
+        <w:rPr>
+          <w:rFonts w:ascii="Consolas" w:hAnsi="Consolas"/>
+          <w:color w:val="D4D4D4"/>
+          <w:sz w:val="21"/>
+          <w:szCs w:val="21"/>
+          <w:lang w:val="en-US"/>
+        </w:rPr>
+        <w:t xml:space="preserve"> </w:t>
+      </w:r>
+      <w:proofErr w:type="spellStart"/>
+      <w:proofErr w:type="gramStart"/>
+      <w:r>
+        <w:rPr>
+          <w:rFonts w:ascii="Consolas" w:hAnsi="Consolas"/>
+          <w:color w:val="4EC9B0"/>
+          <w:sz w:val="21"/>
+          <w:szCs w:val="21"/>
+          <w:lang w:val="en-US"/>
+        </w:rPr>
+        <w:t>MainUI</w:t>
+      </w:r>
+      <w:proofErr w:type="spellEnd"/>
+      <w:r>
+        <w:rPr>
+          <w:rFonts w:ascii="Consolas" w:hAnsi="Consolas"/>
+          <w:color w:val="D4D4D4"/>
+          <w:sz w:val="21"/>
+          <w:szCs w:val="21"/>
+          <w:lang w:val="en-US"/>
+        </w:rPr>
+        <w:t>(</w:t>
+      </w:r>
+      <w:proofErr w:type="spellStart"/>
+      <w:proofErr w:type="gramEnd"/>
+      <w:r>
+        <w:rPr>
+          <w:rFonts w:ascii="Consolas" w:hAnsi="Consolas"/>
+          <w:color w:val="4EC9B0"/>
+          <w:sz w:val="21"/>
+          <w:szCs w:val="21"/>
+          <w:lang w:val="en-US"/>
+        </w:rPr>
+        <w:t>QMainWindow</w:t>
+      </w:r>
+      <w:proofErr w:type="spellEnd"/>
+      <w:r>
+        <w:rPr>
+          <w:rFonts w:ascii="Consolas" w:hAnsi="Consolas"/>
+          <w:color w:val="D4D4D4"/>
+          <w:sz w:val="21"/>
+          <w:szCs w:val="21"/>
+          <w:lang w:val="en-US"/>
+        </w:rPr>
+        <w:t>):</w:t>
+      </w:r>
+    </w:p>
+    <w:p>
+      <w:pPr>
+        <w:shd w:val="clear" w:color="auto" w:fill="1E1E1E"/>
+        <w:spacing w:line="285" w:lineRule="atLeast"/>
+        <w:rPr>
+          <w:rFonts w:ascii="Consolas" w:hAnsi="Consolas"/>
+          <w:color w:val="D4D4D4"/>
+          <w:sz w:val="21"/>
+          <w:szCs w:val="21"/>
+          <w:lang w:val="en-US"/>
+        </w:rPr>
+      </w:pPr>
+      <w:r>
+        <w:rPr>
+          <w:rFonts w:ascii="Consolas" w:hAnsi="Consolas"/>
+          <w:color w:val="D4D4D4"/>
+          <w:sz w:val="21"/>
+          <w:szCs w:val="21"/>
+          <w:lang w:val="en-US"/>
+        </w:rPr>
+        <w:t xml:space="preserve">    </w:t>
+      </w:r>
+      <w:proofErr w:type="spellStart"/>
+      <w:r>
+        <w:rPr>
+          <w:rFonts w:ascii="Consolas" w:hAnsi="Consolas"/>
+          <w:color w:val="D4D4D4"/>
+          <w:sz w:val="21"/>
+          <w:szCs w:val="21"/>
+          <w:lang w:val="en-US"/>
+        </w:rPr>
+        <w:t>RunsOnRaspberry</w:t>
+      </w:r>
+      <w:proofErr w:type="spellEnd"/>
+      <w:r>
+        <w:rPr>
+          <w:rFonts w:ascii="Consolas" w:hAnsi="Consolas"/>
+          <w:color w:val="D4D4D4"/>
+          <w:sz w:val="21"/>
+          <w:szCs w:val="21"/>
+          <w:lang w:val="en-US"/>
+        </w:rPr>
+        <w:t xml:space="preserve"> = </w:t>
+      </w:r>
+      <w:r>
+        <w:rPr>
+          <w:rFonts w:ascii="Consolas" w:hAnsi="Consolas"/>
+          <w:color w:val="569CD6"/>
+          <w:sz w:val="21"/>
+          <w:szCs w:val="21"/>
+          <w:lang w:val="en-US"/>
+        </w:rPr>
+        <w:t>False</w:t>
+      </w:r>
+    </w:p>
+    <w:p>
+      <w:pPr>
+        <w:shd w:val="clear" w:color="auto" w:fill="1E1E1E"/>
+        <w:spacing w:line="285" w:lineRule="atLeast"/>
+        <w:rPr>
+          <w:rFonts w:ascii="Consolas" w:hAnsi="Consolas"/>
+          <w:color w:val="D4D4D4"/>
+          <w:sz w:val="21"/>
+          <w:szCs w:val="21"/>
+          <w:lang w:val="en-US"/>
+        </w:rPr>
+      </w:pPr>
+    </w:p>
+    <w:p>
+      <w:pPr>
+        <w:shd w:val="clear" w:color="auto" w:fill="1E1E1E"/>
+        <w:spacing w:line="285" w:lineRule="atLeast"/>
+        <w:rPr>
+          <w:rFonts w:ascii="Consolas" w:hAnsi="Consolas"/>
+          <w:color w:val="D4D4D4"/>
+          <w:sz w:val="21"/>
+          <w:szCs w:val="21"/>
+          <w:lang w:val="en-US"/>
+        </w:rPr>
+      </w:pPr>
+      <w:r>
+        <w:rPr>
+          <w:rFonts w:ascii="Consolas" w:hAnsi="Consolas"/>
+          <w:color w:val="D4D4D4"/>
+          <w:sz w:val="21"/>
+          <w:szCs w:val="21"/>
+          <w:lang w:val="en-US"/>
+        </w:rPr>
+        <w:t xml:space="preserve">    </w:t>
+      </w:r>
+      <w:r>
+        <w:rPr>
+          <w:rFonts w:ascii="Consolas" w:hAnsi="Consolas"/>
+          <w:color w:val="569CD6"/>
+          <w:sz w:val="21"/>
+          <w:szCs w:val="21"/>
+          <w:lang w:val="en-US"/>
+        </w:rPr>
+        <w:t>def</w:t>
+      </w:r>
+      <w:r>
+        <w:rPr>
+          <w:rFonts w:ascii="Consolas" w:hAnsi="Consolas"/>
+          <w:color w:val="D4D4D4"/>
+          <w:sz w:val="21"/>
+          <w:szCs w:val="21"/>
+          <w:lang w:val="en-US"/>
+        </w:rPr>
+        <w:t xml:space="preserve"> </w:t>
+      </w:r>
+      <w:r>
+        <w:rPr>
+          <w:rFonts w:ascii="Consolas" w:hAnsi="Consolas"/>
+          <w:color w:val="DCDCAA"/>
+          <w:sz w:val="21"/>
+          <w:szCs w:val="21"/>
+          <w:lang w:val="en-US"/>
+        </w:rPr>
+        <w:t>__</w:t>
+      </w:r>
+      <w:proofErr w:type="spellStart"/>
+      <w:r>
+        <w:rPr>
+          <w:rFonts w:ascii="Consolas" w:hAnsi="Consolas"/>
+          <w:color w:val="DCDCAA"/>
+          <w:sz w:val="21"/>
+          <w:szCs w:val="21"/>
+          <w:lang w:val="en-US"/>
+        </w:rPr>
+        <w:t>init</w:t>
+      </w:r>
+      <w:proofErr w:type="spellEnd"/>
+      <w:r>
+        <w:rPr>
+          <w:rFonts w:ascii="Consolas" w:hAnsi="Consolas"/>
+          <w:color w:val="DCDCAA"/>
+          <w:sz w:val="21"/>
+          <w:szCs w:val="21"/>
+          <w:lang w:val="en-US"/>
+        </w:rPr>
+        <w:t>_</w:t>
+      </w:r>
+      <w:proofErr w:type="gramStart"/>
+      <w:r>
+        <w:rPr>
+          <w:rFonts w:ascii="Consolas" w:hAnsi="Consolas"/>
+          <w:color w:val="DCDCAA"/>
+          <w:sz w:val="21"/>
+          <w:szCs w:val="21"/>
+          <w:lang w:val="en-US"/>
+        </w:rPr>
+        <w:t>_</w:t>
+      </w:r>
+      <w:r>
+        <w:rPr>
+          <w:rFonts w:ascii="Consolas" w:hAnsi="Consolas"/>
+          <w:color w:val="D4D4D4"/>
+          <w:sz w:val="21"/>
+          <w:szCs w:val="21"/>
+          <w:lang w:val="en-US"/>
+        </w:rPr>
+        <w:t>(</w:t>
+      </w:r>
+      <w:proofErr w:type="gramEnd"/>
+      <w:r>
+        <w:rPr>
+          <w:rFonts w:ascii="Consolas" w:hAnsi="Consolas"/>
+          <w:color w:val="9CDCFE"/>
+          <w:sz w:val="21"/>
+          <w:szCs w:val="21"/>
+          <w:lang w:val="en-US"/>
+        </w:rPr>
+        <w:t>self</w:t>
+      </w:r>
+      <w:r>
+        <w:rPr>
+          <w:rFonts w:ascii="Consolas" w:hAnsi="Consolas"/>
+          <w:color w:val="D4D4D4"/>
+          <w:sz w:val="21"/>
+          <w:szCs w:val="21"/>
+          <w:lang w:val="en-US"/>
+        </w:rPr>
+        <w:t xml:space="preserve">, </w:t>
+      </w:r>
+      <w:r>
+        <w:rPr>
+          <w:rFonts w:ascii="Consolas" w:hAnsi="Consolas"/>
+          <w:color w:val="9CDCFE"/>
+          <w:sz w:val="21"/>
+          <w:szCs w:val="21"/>
+          <w:lang w:val="en-US"/>
+        </w:rPr>
+        <w:t>rasp</w:t>
+      </w:r>
+      <w:r>
+        <w:rPr>
+          <w:rFonts w:ascii="Consolas" w:hAnsi="Consolas"/>
+          <w:color w:val="D4D4D4"/>
+          <w:sz w:val="21"/>
+          <w:szCs w:val="21"/>
+          <w:lang w:val="en-US"/>
+        </w:rPr>
+        <w:t xml:space="preserve">, </w:t>
+      </w:r>
+      <w:proofErr w:type="spellStart"/>
+      <w:r>
+        <w:rPr>
+          <w:rFonts w:ascii="Consolas" w:hAnsi="Consolas"/>
+          <w:color w:val="9CDCFE"/>
+          <w:sz w:val="21"/>
+          <w:szCs w:val="21"/>
+          <w:lang w:val="en-US"/>
+        </w:rPr>
+        <w:t>initfilepath</w:t>
+      </w:r>
+      <w:proofErr w:type="spellEnd"/>
+      <w:r>
+        <w:rPr>
+          <w:rFonts w:ascii="Consolas" w:hAnsi="Consolas"/>
+          <w:color w:val="D4D4D4"/>
+          <w:sz w:val="21"/>
+          <w:szCs w:val="21"/>
+          <w:lang w:val="en-US"/>
+        </w:rPr>
+        <w:t>):</w:t>
+      </w:r>
+    </w:p>
+    <w:p>
+      <w:pPr>
+        <w:shd w:val="clear" w:color="auto" w:fill="1E1E1E"/>
+        <w:spacing w:line="285" w:lineRule="atLeast"/>
+        <w:rPr>
+          <w:rFonts w:ascii="Consolas" w:hAnsi="Consolas"/>
+          <w:color w:val="D4D4D4"/>
+          <w:sz w:val="21"/>
+          <w:szCs w:val="21"/>
+          <w:lang w:val="en-US"/>
+        </w:rPr>
+      </w:pPr>
+      <w:r>
+        <w:rPr>
+          <w:rFonts w:ascii="Consolas" w:hAnsi="Consolas"/>
+          <w:color w:val="D4D4D4"/>
+          <w:sz w:val="21"/>
+          <w:szCs w:val="21"/>
+          <w:lang w:val="en-US"/>
+        </w:rPr>
+        <w:t xml:space="preserve">        </w:t>
+      </w:r>
+      <w:r>
+        <w:rPr>
+          <w:rFonts w:ascii="Consolas" w:hAnsi="Consolas"/>
+          <w:color w:val="CE9178"/>
+          <w:sz w:val="21"/>
+          <w:szCs w:val="21"/>
+          <w:lang w:val="en-US"/>
+        </w:rPr>
+        <w:t>"""</w:t>
+      </w:r>
+    </w:p>
+    <w:p>
+      <w:pPr>
+        <w:shd w:val="clear" w:color="auto" w:fill="1E1E1E"/>
+        <w:spacing w:line="285" w:lineRule="atLeast"/>
+        <w:rPr>
+          <w:rFonts w:ascii="Consolas" w:hAnsi="Consolas"/>
+          <w:color w:val="D4D4D4"/>
+          <w:sz w:val="21"/>
+          <w:szCs w:val="21"/>
+          <w:lang w:val="en-US"/>
+        </w:rPr>
+      </w:pPr>
+    </w:p>
+    <w:p>
+      <w:pPr>
+        <w:shd w:val="clear" w:color="auto" w:fill="1E1E1E"/>
+        <w:spacing w:line="285" w:lineRule="atLeast"/>
+        <w:rPr>
+          <w:rFonts w:ascii="Consolas" w:hAnsi="Consolas"/>
+          <w:color w:val="D4D4D4"/>
+          <w:sz w:val="21"/>
+          <w:szCs w:val="21"/>
+          <w:lang w:val="en-US"/>
+        </w:rPr>
+      </w:pPr>
+      <w:r>
+        <w:rPr>
+          <w:rFonts w:ascii="Consolas" w:hAnsi="Consolas"/>
+          <w:color w:val="CE9178"/>
+          <w:sz w:val="21"/>
+          <w:szCs w:val="21"/>
+          <w:lang w:val="en-US"/>
+        </w:rPr>
+        <w:t xml:space="preserve">        </w:t>
+      </w:r>
+      <w:proofErr w:type="gramStart"/>
+      <w:r>
+        <w:rPr>
+          <w:rFonts w:ascii="Consolas" w:hAnsi="Consolas"/>
+          <w:color w:val="CE9178"/>
+          <w:sz w:val="21"/>
+          <w:szCs w:val="21"/>
+          <w:lang w:val="en-US"/>
+        </w:rPr>
+        <w:t>:type</w:t>
+      </w:r>
+      <w:proofErr w:type="gramEnd"/>
+      <w:r>
+        <w:rPr>
+          <w:rFonts w:ascii="Consolas" w:hAnsi="Consolas"/>
+          <w:color w:val="CE9178"/>
+          <w:sz w:val="21"/>
+          <w:szCs w:val="21"/>
+          <w:lang w:val="en-US"/>
+        </w:rPr>
+        <w:t xml:space="preserve"> </w:t>
+      </w:r>
+      <w:proofErr w:type="spellStart"/>
+      <w:r>
+        <w:rPr>
+          <w:rFonts w:ascii="Consolas" w:hAnsi="Consolas"/>
+          <w:color w:val="CE9178"/>
+          <w:sz w:val="21"/>
+          <w:szCs w:val="21"/>
+          <w:lang w:val="en-US"/>
+        </w:rPr>
+        <w:t>runsonraspberry</w:t>
+      </w:r>
+      <w:proofErr w:type="spellEnd"/>
+      <w:r>
+        <w:rPr>
+          <w:rFonts w:ascii="Consolas" w:hAnsi="Consolas"/>
+          <w:color w:val="CE9178"/>
+          <w:sz w:val="21"/>
+          <w:szCs w:val="21"/>
+          <w:lang w:val="en-US"/>
+        </w:rPr>
+        <w:t>: bool</w:t>
+      </w:r>
+    </w:p>
+    <w:p>
+      <w:pPr>
+        <w:shd w:val="clear" w:color="auto" w:fill="1E1E1E"/>
+        <w:spacing w:line="285" w:lineRule="atLeast"/>
+        <w:rPr>
+          <w:rFonts w:ascii="Consolas" w:hAnsi="Consolas"/>
+          <w:color w:val="D4D4D4"/>
+          <w:sz w:val="21"/>
+          <w:szCs w:val="21"/>
+          <w:lang w:val="en-US"/>
+        </w:rPr>
+      </w:pPr>
+      <w:r>
+        <w:rPr>
+          <w:rFonts w:ascii="Consolas" w:hAnsi="Consolas"/>
+          <w:color w:val="CE9178"/>
+          <w:sz w:val="21"/>
+          <w:szCs w:val="21"/>
+          <w:lang w:val="en-US"/>
+        </w:rPr>
+        <w:t xml:space="preserve">        """</w:t>
+      </w:r>
+    </w:p>
+    <w:p>
+      <w:pPr>
+        <w:shd w:val="clear" w:color="auto" w:fill="1E1E1E"/>
+        <w:spacing w:line="285" w:lineRule="atLeast"/>
+        <w:rPr>
+          <w:rFonts w:ascii="Consolas" w:hAnsi="Consolas"/>
+          <w:color w:val="D4D4D4"/>
+          <w:sz w:val="21"/>
+          <w:szCs w:val="21"/>
+          <w:lang w:val="en-US"/>
+        </w:rPr>
+      </w:pPr>
+      <w:r>
+        <w:rPr>
+          <w:rFonts w:ascii="Consolas" w:hAnsi="Consolas"/>
+          <w:color w:val="D4D4D4"/>
+          <w:sz w:val="21"/>
+          <w:szCs w:val="21"/>
+          <w:lang w:val="en-US"/>
+        </w:rPr>
+        <w:t xml:space="preserve">        </w:t>
+      </w:r>
+      <w:r>
+        <w:rPr>
+          <w:rFonts w:ascii="Consolas" w:hAnsi="Consolas"/>
+          <w:color w:val="4EC9B0"/>
+          <w:sz w:val="21"/>
+          <w:szCs w:val="21"/>
+          <w:lang w:val="en-US"/>
+        </w:rPr>
+        <w:t>super</w:t>
+      </w:r>
+      <w:r>
+        <w:rPr>
+          <w:rFonts w:ascii="Consolas" w:hAnsi="Consolas"/>
+          <w:color w:val="D4D4D4"/>
+          <w:sz w:val="21"/>
+          <w:szCs w:val="21"/>
+          <w:lang w:val="en-US"/>
+        </w:rPr>
+        <w:t>(</w:t>
+      </w:r>
+      <w:proofErr w:type="gramStart"/>
+      <w:r>
+        <w:rPr>
+          <w:rFonts w:ascii="Consolas" w:hAnsi="Consolas"/>
+          <w:color w:val="D4D4D4"/>
+          <w:sz w:val="21"/>
+          <w:szCs w:val="21"/>
+          <w:lang w:val="en-US"/>
+        </w:rPr>
+        <w:t>).</w:t>
+      </w:r>
+      <w:r>
+        <w:rPr>
+          <w:rFonts w:ascii="Consolas" w:hAnsi="Consolas"/>
+          <w:color w:val="DCDCAA"/>
+          <w:sz w:val="21"/>
+          <w:szCs w:val="21"/>
+          <w:lang w:val="en-US"/>
+        </w:rPr>
+        <w:t>_</w:t>
+      </w:r>
+      <w:proofErr w:type="gramEnd"/>
+      <w:r>
+        <w:rPr>
+          <w:rFonts w:ascii="Consolas" w:hAnsi="Consolas"/>
+          <w:color w:val="DCDCAA"/>
+          <w:sz w:val="21"/>
+          <w:szCs w:val="21"/>
+          <w:lang w:val="en-US"/>
+        </w:rPr>
+        <w:t>_</w:t>
+      </w:r>
+      <w:proofErr w:type="spellStart"/>
+      <w:r>
+        <w:rPr>
+          <w:rFonts w:ascii="Consolas" w:hAnsi="Consolas"/>
+          <w:color w:val="DCDCAA"/>
+          <w:sz w:val="21"/>
+          <w:szCs w:val="21"/>
+          <w:lang w:val="en-US"/>
+        </w:rPr>
+        <w:t>init</w:t>
+      </w:r>
+      <w:proofErr w:type="spellEnd"/>
+      <w:r>
+        <w:rPr>
+          <w:rFonts w:ascii="Consolas" w:hAnsi="Consolas"/>
+          <w:color w:val="DCDCAA"/>
+          <w:sz w:val="21"/>
+          <w:szCs w:val="21"/>
+          <w:lang w:val="en-US"/>
+        </w:rPr>
+        <w:t>__</w:t>
+      </w:r>
+      <w:r>
+        <w:rPr>
+          <w:rFonts w:ascii="Consolas" w:hAnsi="Consolas"/>
+          <w:color w:val="D4D4D4"/>
+          <w:sz w:val="21"/>
+          <w:szCs w:val="21"/>
+          <w:lang w:val="en-US"/>
+        </w:rPr>
+        <w:t>()</w:t>
+      </w:r>
+    </w:p>
+    <w:p>
+      <w:pPr>
+        <w:shd w:val="clear" w:color="auto" w:fill="1E1E1E"/>
+        <w:spacing w:line="285" w:lineRule="atLeast"/>
+        <w:rPr>
+          <w:rFonts w:ascii="Consolas" w:hAnsi="Consolas"/>
+          <w:color w:val="D4D4D4"/>
+          <w:sz w:val="21"/>
+          <w:szCs w:val="21"/>
+          <w:lang w:val="en-US"/>
+        </w:rPr>
+      </w:pPr>
+      <w:r>
+        <w:rPr>
+          <w:rFonts w:ascii="Consolas" w:hAnsi="Consolas"/>
+          <w:color w:val="D4D4D4"/>
+          <w:sz w:val="21"/>
+          <w:szCs w:val="21"/>
+          <w:lang w:val="en-US"/>
+        </w:rPr>
+        <w:t xml:space="preserve">        </w:t>
+      </w:r>
+      <w:proofErr w:type="spellStart"/>
+      <w:proofErr w:type="gramStart"/>
+      <w:r>
+        <w:rPr>
+          <w:rFonts w:ascii="Consolas" w:hAnsi="Consolas"/>
+          <w:color w:val="569CD6"/>
+          <w:sz w:val="21"/>
+          <w:szCs w:val="21"/>
+          <w:lang w:val="en-US"/>
+        </w:rPr>
+        <w:t>self</w:t>
+      </w:r>
+      <w:r>
+        <w:rPr>
+          <w:rFonts w:ascii="Consolas" w:hAnsi="Consolas"/>
+          <w:color w:val="D4D4D4"/>
+          <w:sz w:val="21"/>
+          <w:szCs w:val="21"/>
+          <w:lang w:val="en-US"/>
+        </w:rPr>
+        <w:t>.initfilepath</w:t>
+      </w:r>
+      <w:proofErr w:type="spellEnd"/>
+      <w:proofErr w:type="gramEnd"/>
+      <w:r>
+        <w:rPr>
+          <w:rFonts w:ascii="Consolas" w:hAnsi="Consolas"/>
+          <w:color w:val="D4D4D4"/>
+          <w:sz w:val="21"/>
+          <w:szCs w:val="21"/>
+          <w:lang w:val="en-US"/>
+        </w:rPr>
+        <w:t xml:space="preserve"> = </w:t>
+      </w:r>
+      <w:proofErr w:type="spellStart"/>
+      <w:r>
+        <w:rPr>
+          <w:rFonts w:ascii="Consolas" w:hAnsi="Consolas"/>
+          <w:color w:val="D4D4D4"/>
+          <w:sz w:val="21"/>
+          <w:szCs w:val="21"/>
+          <w:lang w:val="en-US"/>
+        </w:rPr>
+        <w:t>initfilepath</w:t>
+      </w:r>
+      <w:proofErr w:type="spellEnd"/>
+    </w:p>
+    <w:p>
+      <w:pPr>
+        <w:shd w:val="clear" w:color="auto" w:fill="1E1E1E"/>
+        <w:spacing w:line="285" w:lineRule="atLeast"/>
+        <w:rPr>
+          <w:rFonts w:ascii="Consolas" w:hAnsi="Consolas"/>
+          <w:color w:val="D4D4D4"/>
+          <w:sz w:val="21"/>
+          <w:szCs w:val="21"/>
+          <w:lang w:val="en-US"/>
+        </w:rPr>
+      </w:pPr>
+      <w:r>
+        <w:rPr>
+          <w:rFonts w:ascii="Consolas" w:hAnsi="Consolas"/>
+          <w:color w:val="D4D4D4"/>
+          <w:sz w:val="21"/>
+          <w:szCs w:val="21"/>
+          <w:lang w:val="en-US"/>
+        </w:rPr>
+        <w:t xml:space="preserve">        </w:t>
+      </w:r>
+      <w:proofErr w:type="spellStart"/>
+      <w:proofErr w:type="gramStart"/>
+      <w:r>
+        <w:rPr>
+          <w:rFonts w:ascii="Consolas" w:hAnsi="Consolas"/>
+          <w:color w:val="569CD6"/>
+          <w:sz w:val="21"/>
+          <w:szCs w:val="21"/>
+          <w:lang w:val="en-US"/>
+        </w:rPr>
+        <w:t>self</w:t>
+      </w:r>
+      <w:r>
+        <w:rPr>
+          <w:rFonts w:ascii="Consolas" w:hAnsi="Consolas"/>
+          <w:color w:val="D4D4D4"/>
+          <w:sz w:val="21"/>
+          <w:szCs w:val="21"/>
+          <w:lang w:val="en-US"/>
+        </w:rPr>
+        <w:t>.monitorthread</w:t>
+      </w:r>
+      <w:proofErr w:type="spellEnd"/>
+      <w:proofErr w:type="gramEnd"/>
+      <w:r>
+        <w:rPr>
+          <w:rFonts w:ascii="Consolas" w:hAnsi="Consolas"/>
+          <w:color w:val="D4D4D4"/>
+          <w:sz w:val="21"/>
+          <w:szCs w:val="21"/>
+          <w:lang w:val="en-US"/>
+        </w:rPr>
+        <w:t xml:space="preserve"> = </w:t>
+      </w:r>
+      <w:r>
+        <w:rPr>
+          <w:rFonts w:ascii="Consolas" w:hAnsi="Consolas"/>
+          <w:color w:val="569CD6"/>
+          <w:sz w:val="21"/>
+          <w:szCs w:val="21"/>
+          <w:lang w:val="en-US"/>
+        </w:rPr>
+        <w:t>None</w:t>
+      </w:r>
+    </w:p>
+    <w:p>
+      <w:pPr>
+        <w:shd w:val="clear" w:color="auto" w:fill="1E1E1E"/>
+        <w:spacing w:line="285" w:lineRule="atLeast"/>
+        <w:rPr>
+          <w:rFonts w:ascii="Consolas" w:hAnsi="Consolas"/>
+          <w:color w:val="D4D4D4"/>
+          <w:sz w:val="21"/>
+          <w:szCs w:val="21"/>
+          <w:lang w:val="en-US"/>
+        </w:rPr>
+      </w:pPr>
+      <w:r>
+        <w:rPr>
+          <w:rFonts w:ascii="Consolas" w:hAnsi="Consolas"/>
+          <w:color w:val="D4D4D4"/>
+          <w:sz w:val="21"/>
+          <w:szCs w:val="21"/>
+          <w:lang w:val="en-US"/>
+        </w:rPr>
+        <w:t xml:space="preserve">        </w:t>
+      </w:r>
+      <w:proofErr w:type="spellStart"/>
+      <w:r>
+        <w:rPr>
+          <w:rFonts w:ascii="Consolas" w:hAnsi="Consolas"/>
+          <w:color w:val="569CD6"/>
+          <w:sz w:val="21"/>
+          <w:szCs w:val="21"/>
+          <w:lang w:val="en-US"/>
+        </w:rPr>
+        <w:t>self</w:t>
+      </w:r>
+      <w:r>
+        <w:rPr>
+          <w:rFonts w:ascii="Consolas" w:hAnsi="Consolas"/>
+          <w:color w:val="D4D4D4"/>
+          <w:sz w:val="21"/>
+          <w:szCs w:val="21"/>
+          <w:lang w:val="en-US"/>
+        </w:rPr>
+        <w:t>.ui</w:t>
+      </w:r>
+      <w:proofErr w:type="spellEnd"/>
+      <w:r>
+        <w:rPr>
+          <w:rFonts w:ascii="Consolas" w:hAnsi="Consolas"/>
+          <w:color w:val="D4D4D4"/>
+          <w:sz w:val="21"/>
+          <w:szCs w:val="21"/>
+          <w:lang w:val="en-US"/>
+        </w:rPr>
+        <w:t xml:space="preserve"> = </w:t>
+      </w:r>
+      <w:proofErr w:type="spellStart"/>
+      <w:proofErr w:type="gramStart"/>
+      <w:r>
+        <w:rPr>
+          <w:rFonts w:ascii="Consolas" w:hAnsi="Consolas"/>
+          <w:color w:val="D4D4D4"/>
+          <w:sz w:val="21"/>
+          <w:szCs w:val="21"/>
+          <w:lang w:val="en-US"/>
+        </w:rPr>
+        <w:t>UI.mainui</w:t>
+      </w:r>
+      <w:proofErr w:type="gramEnd"/>
+      <w:r>
+        <w:rPr>
+          <w:rFonts w:ascii="Consolas" w:hAnsi="Consolas"/>
+          <w:color w:val="D4D4D4"/>
+          <w:sz w:val="21"/>
+          <w:szCs w:val="21"/>
+          <w:lang w:val="en-US"/>
+        </w:rPr>
+        <w:t>.Ui_MainWindow</w:t>
+      </w:r>
+      <w:proofErr w:type="spellEnd"/>
+      <w:r>
+        <w:rPr>
+          <w:rFonts w:ascii="Consolas" w:hAnsi="Consolas"/>
+          <w:color w:val="D4D4D4"/>
+          <w:sz w:val="21"/>
+          <w:szCs w:val="21"/>
+          <w:lang w:val="en-US"/>
+        </w:rPr>
+        <w:t>()</w:t>
+      </w:r>
+    </w:p>
+    <w:p>
+      <w:pPr>
+        <w:shd w:val="clear" w:color="auto" w:fill="1E1E1E"/>
+        <w:spacing w:line="285" w:lineRule="atLeast"/>
+        <w:rPr>
+          <w:rFonts w:ascii="Consolas" w:hAnsi="Consolas"/>
+          <w:color w:val="D4D4D4"/>
+          <w:sz w:val="21"/>
+          <w:szCs w:val="21"/>
+          <w:lang w:val="en-US"/>
+        </w:rPr>
+      </w:pPr>
+      <w:r>
+        <w:rPr>
+          <w:rFonts w:ascii="Consolas" w:hAnsi="Consolas"/>
+          <w:color w:val="D4D4D4"/>
+          <w:sz w:val="21"/>
+          <w:szCs w:val="21"/>
+          <w:lang w:val="en-US"/>
+        </w:rPr>
+        <w:t xml:space="preserve">        </w:t>
+      </w:r>
+      <w:proofErr w:type="spellStart"/>
+      <w:r>
+        <w:rPr>
+          <w:rFonts w:ascii="Consolas" w:hAnsi="Consolas"/>
+          <w:color w:val="D4D4D4"/>
+          <w:sz w:val="21"/>
+          <w:szCs w:val="21"/>
+          <w:lang w:val="en-US"/>
+        </w:rPr>
+        <w:t>MainUI.RunsOnRaspberry</w:t>
+      </w:r>
+      <w:proofErr w:type="spellEnd"/>
+      <w:r>
+        <w:rPr>
+          <w:rFonts w:ascii="Consolas" w:hAnsi="Consolas"/>
+          <w:color w:val="D4D4D4"/>
+          <w:sz w:val="21"/>
+          <w:szCs w:val="21"/>
+          <w:lang w:val="en-US"/>
+        </w:rPr>
+        <w:t xml:space="preserve"> = rasp</w:t>
+      </w:r>
+    </w:p>
+    <w:p>
+      <w:pPr>
+        <w:shd w:val="clear" w:color="auto" w:fill="1E1E1E"/>
+        <w:spacing w:line="285" w:lineRule="atLeast"/>
+        <w:rPr>
+          <w:rFonts w:ascii="Consolas" w:hAnsi="Consolas"/>
+          <w:color w:val="D4D4D4"/>
+          <w:sz w:val="21"/>
+          <w:szCs w:val="21"/>
+          <w:lang w:val="en-US"/>
+        </w:rPr>
+      </w:pPr>
+      <w:r>
+        <w:rPr>
+          <w:rFonts w:ascii="Consolas" w:hAnsi="Consolas"/>
+          <w:color w:val="D4D4D4"/>
+          <w:sz w:val="21"/>
+          <w:szCs w:val="21"/>
+          <w:lang w:val="en-US"/>
+        </w:rPr>
+        <w:t xml:space="preserve">        </w:t>
+      </w:r>
+      <w:proofErr w:type="spellStart"/>
+      <w:r>
+        <w:rPr>
+          <w:rFonts w:ascii="Consolas" w:hAnsi="Consolas"/>
+          <w:color w:val="569CD6"/>
+          <w:sz w:val="21"/>
+          <w:szCs w:val="21"/>
+          <w:lang w:val="en-US"/>
+        </w:rPr>
+        <w:t>self</w:t>
+      </w:r>
+      <w:r>
+        <w:rPr>
+          <w:rFonts w:ascii="Consolas" w:hAnsi="Consolas"/>
+          <w:color w:val="D4D4D4"/>
+          <w:sz w:val="21"/>
+          <w:szCs w:val="21"/>
+          <w:lang w:val="en-US"/>
+        </w:rPr>
+        <w:t>.</w:t>
+      </w:r>
+      <w:proofErr w:type="gramStart"/>
+      <w:r>
+        <w:rPr>
+          <w:rFonts w:ascii="Consolas" w:hAnsi="Consolas"/>
+          <w:color w:val="D4D4D4"/>
+          <w:sz w:val="21"/>
+          <w:szCs w:val="21"/>
+          <w:lang w:val="en-US"/>
+        </w:rPr>
+        <w:t>ui.setupUi</w:t>
+      </w:r>
+      <w:proofErr w:type="spellEnd"/>
+      <w:proofErr w:type="gramEnd"/>
+      <w:r>
+        <w:rPr>
+          <w:rFonts w:ascii="Consolas" w:hAnsi="Consolas"/>
+          <w:color w:val="D4D4D4"/>
+          <w:sz w:val="21"/>
+          <w:szCs w:val="21"/>
+          <w:lang w:val="en-US"/>
+        </w:rPr>
+        <w:t>(</w:t>
+      </w:r>
+      <w:r>
+        <w:rPr>
+          <w:rFonts w:ascii="Consolas" w:hAnsi="Consolas"/>
+          <w:color w:val="569CD6"/>
+          <w:sz w:val="21"/>
+          <w:szCs w:val="21"/>
+          <w:lang w:val="en-US"/>
+        </w:rPr>
+        <w:t>self</w:t>
+      </w:r>
+      <w:r>
+        <w:rPr>
+          <w:rFonts w:ascii="Consolas" w:hAnsi="Consolas"/>
+          <w:color w:val="D4D4D4"/>
+          <w:sz w:val="21"/>
+          <w:szCs w:val="21"/>
+          <w:lang w:val="en-US"/>
+        </w:rPr>
+        <w:t>)</w:t>
+      </w:r>
+    </w:p>
+    <w:p>
+      <w:pPr>
+        <w:shd w:val="clear" w:color="auto" w:fill="1E1E1E"/>
+        <w:spacing w:line="285" w:lineRule="atLeast"/>
+        <w:rPr>
+          <w:rFonts w:ascii="Consolas" w:hAnsi="Consolas"/>
+          <w:color w:val="D4D4D4"/>
+          <w:sz w:val="21"/>
+          <w:szCs w:val="21"/>
+          <w:lang w:val="en-US"/>
+        </w:rPr>
+      </w:pPr>
+      <w:r>
+        <w:rPr>
+          <w:rFonts w:ascii="Consolas" w:hAnsi="Consolas"/>
+          <w:color w:val="D4D4D4"/>
+          <w:sz w:val="21"/>
+          <w:szCs w:val="21"/>
+          <w:lang w:val="en-US"/>
+        </w:rPr>
+        <w:t xml:space="preserve">        </w:t>
+      </w:r>
+      <w:proofErr w:type="spellStart"/>
+      <w:proofErr w:type="gramStart"/>
+      <w:r>
+        <w:rPr>
+          <w:rFonts w:ascii="Consolas" w:hAnsi="Consolas"/>
+          <w:color w:val="569CD6"/>
+          <w:sz w:val="21"/>
+          <w:szCs w:val="21"/>
+          <w:lang w:val="en-US"/>
+        </w:rPr>
+        <w:t>self</w:t>
+      </w:r>
+      <w:r>
+        <w:rPr>
+          <w:rFonts w:ascii="Consolas" w:hAnsi="Consolas"/>
+          <w:color w:val="D4D4D4"/>
+          <w:sz w:val="21"/>
+          <w:szCs w:val="21"/>
+          <w:lang w:val="en-US"/>
+        </w:rPr>
+        <w:t>.initializeMainWindowSize</w:t>
+      </w:r>
+      <w:proofErr w:type="spellEnd"/>
+      <w:proofErr w:type="gramEnd"/>
+      <w:r>
+        <w:rPr>
+          <w:rFonts w:ascii="Consolas" w:hAnsi="Consolas"/>
+          <w:color w:val="D4D4D4"/>
+          <w:sz w:val="21"/>
+          <w:szCs w:val="21"/>
+          <w:lang w:val="en-US"/>
+        </w:rPr>
+        <w:t>()</w:t>
+      </w:r>
+    </w:p>
+    <w:p>
+      <w:pPr>
+        <w:shd w:val="clear" w:color="auto" w:fill="1E1E1E"/>
+        <w:spacing w:line="285" w:lineRule="atLeast"/>
+        <w:rPr>
+          <w:rFonts w:ascii="Consolas" w:hAnsi="Consolas"/>
+          <w:color w:val="D4D4D4"/>
+          <w:sz w:val="21"/>
+          <w:szCs w:val="21"/>
+          <w:lang w:val="en-US"/>
+        </w:rPr>
+      </w:pPr>
+      <w:r>
+        <w:rPr>
+          <w:rFonts w:ascii="Consolas" w:hAnsi="Consolas"/>
+          <w:color w:val="D4D4D4"/>
+          <w:sz w:val="21"/>
+          <w:szCs w:val="21"/>
+          <w:lang w:val="en-US"/>
+        </w:rPr>
+        <w:t xml:space="preserve">        </w:t>
+      </w:r>
+      <w:proofErr w:type="spellStart"/>
+      <w:proofErr w:type="gramStart"/>
+      <w:r>
+        <w:rPr>
+          <w:rFonts w:ascii="Consolas" w:hAnsi="Consolas"/>
+          <w:color w:val="569CD6"/>
+          <w:sz w:val="21"/>
+          <w:szCs w:val="21"/>
+          <w:lang w:val="en-US"/>
+        </w:rPr>
+        <w:t>self</w:t>
+      </w:r>
+      <w:r>
+        <w:rPr>
+          <w:rFonts w:ascii="Consolas" w:hAnsi="Consolas"/>
+          <w:color w:val="D4D4D4"/>
+          <w:sz w:val="21"/>
+          <w:szCs w:val="21"/>
+          <w:lang w:val="en-US"/>
+        </w:rPr>
+        <w:t>.initializeelectro</w:t>
+      </w:r>
+      <w:proofErr w:type="spellEnd"/>
+      <w:proofErr w:type="gramEnd"/>
+      <w:r>
+        <w:rPr>
+          <w:rFonts w:ascii="Consolas" w:hAnsi="Consolas"/>
+          <w:color w:val="D4D4D4"/>
+          <w:sz w:val="21"/>
+          <w:szCs w:val="21"/>
+          <w:lang w:val="en-US"/>
+        </w:rPr>
+        <w:t>()</w:t>
+      </w:r>
+    </w:p>
+    <w:p>
+      <w:pPr>
+        <w:shd w:val="clear" w:color="auto" w:fill="1E1E1E"/>
+        <w:spacing w:line="285" w:lineRule="atLeast"/>
+        <w:rPr>
+          <w:rFonts w:ascii="Consolas" w:hAnsi="Consolas"/>
+          <w:color w:val="D4D4D4"/>
+          <w:sz w:val="21"/>
+          <w:szCs w:val="21"/>
+          <w:lang w:val="en-US"/>
+        </w:rPr>
+      </w:pPr>
+      <w:r>
+        <w:rPr>
+          <w:rFonts w:ascii="Consolas" w:hAnsi="Consolas"/>
+          <w:color w:val="D4D4D4"/>
+          <w:sz w:val="21"/>
+          <w:szCs w:val="21"/>
+          <w:lang w:val="en-US"/>
+        </w:rPr>
+        <w:t xml:space="preserve">        </w:t>
+      </w:r>
+      <w:proofErr w:type="spellStart"/>
+      <w:proofErr w:type="gramStart"/>
+      <w:r>
+        <w:rPr>
+          <w:rFonts w:ascii="Consolas" w:hAnsi="Consolas"/>
+          <w:color w:val="569CD6"/>
+          <w:sz w:val="21"/>
+          <w:szCs w:val="21"/>
+          <w:lang w:val="en-US"/>
+        </w:rPr>
+        <w:t>self</w:t>
+      </w:r>
+      <w:r>
+        <w:rPr>
+          <w:rFonts w:ascii="Consolas" w:hAnsi="Consolas"/>
+          <w:color w:val="D4D4D4"/>
+          <w:sz w:val="21"/>
+          <w:szCs w:val="21"/>
+          <w:lang w:val="en-US"/>
+        </w:rPr>
+        <w:t>.connectuicomponetstosignal</w:t>
+      </w:r>
+      <w:proofErr w:type="spellEnd"/>
+      <w:proofErr w:type="gramEnd"/>
+      <w:r>
+        <w:rPr>
+          <w:rFonts w:ascii="Consolas" w:hAnsi="Consolas"/>
+          <w:color w:val="D4D4D4"/>
+          <w:sz w:val="21"/>
+          <w:szCs w:val="21"/>
+          <w:lang w:val="en-US"/>
+        </w:rPr>
+        <w:t>()</w:t>
+      </w:r>
+    </w:p>
+    <w:p>
+      <w:pPr>
+        <w:tabs>
+          <w:tab w:val="clear" w:pos="8309"/>
+        </w:tabs>
+        <w:overflowPunct/>
+        <w:autoSpaceDE/>
+        <w:spacing w:line="360" w:lineRule="auto"/>
+        <w:textAlignment w:val="auto"/>
+      </w:pPr>
+      <w:r>
+        <w:lastRenderedPageBreak/>
+        <w:t>Στις παρακάτω γραμμές κώδικα βλέπουμε στην __</w:t>
+      </w:r>
+      <w:proofErr w:type="spellStart"/>
+      <w:r>
+        <w:rPr>
+          <w:lang w:val="en-US"/>
+        </w:rPr>
+        <w:t>init</w:t>
+      </w:r>
+      <w:proofErr w:type="spellEnd"/>
+      <w:r>
+        <w:t xml:space="preserve">__ </w:t>
+      </w:r>
+      <w:r>
+        <w:t xml:space="preserve">μέθοδο της κεντρικής κλάσης την αρχικοποίηση του κώδικα του </w:t>
+      </w:r>
+      <w:r>
+        <w:rPr>
+          <w:lang w:val="en-US"/>
+        </w:rPr>
+        <w:t>UI</w:t>
+      </w:r>
+      <w:r>
+        <w:t xml:space="preserve"> </w:t>
+      </w:r>
+      <w:r>
+        <w:t>καθώς και την ανάθεση του ως κεντρικό παράθυρο για την εφαρμογή</w:t>
+      </w:r>
+    </w:p>
+    <w:p>
+      <w:pPr>
+        <w:tabs>
+          <w:tab w:val="clear" w:pos="8309"/>
+        </w:tabs>
+        <w:overflowPunct/>
+        <w:autoSpaceDE/>
+        <w:textAlignment w:val="auto"/>
+      </w:pPr>
+    </w:p>
+    <w:p>
+      <w:pPr>
+        <w:shd w:val="clear" w:color="auto" w:fill="1E1E1E"/>
+        <w:spacing w:line="285" w:lineRule="atLeast"/>
+        <w:rPr>
+          <w:rFonts w:ascii="Consolas" w:hAnsi="Consolas"/>
+          <w:color w:val="D4D4D4"/>
+          <w:sz w:val="21"/>
+          <w:szCs w:val="21"/>
+          <w:lang w:val="en-US"/>
+        </w:rPr>
+      </w:pPr>
+      <w:r>
+        <w:rPr>
+          <w:rFonts w:ascii="Consolas" w:hAnsi="Consolas"/>
+          <w:color w:val="D4D4D4"/>
+          <w:sz w:val="21"/>
+          <w:szCs w:val="21"/>
+        </w:rPr>
+        <w:t xml:space="preserve">        </w:t>
+      </w:r>
+      <w:proofErr w:type="spellStart"/>
+      <w:r>
+        <w:rPr>
+          <w:rFonts w:ascii="Consolas" w:hAnsi="Consolas"/>
+          <w:color w:val="569CD6"/>
+          <w:sz w:val="21"/>
+          <w:szCs w:val="21"/>
+          <w:lang w:val="en-US"/>
+        </w:rPr>
+        <w:t>self</w:t>
+      </w:r>
+      <w:r>
+        <w:rPr>
+          <w:rFonts w:ascii="Consolas" w:hAnsi="Consolas"/>
+          <w:color w:val="D4D4D4"/>
+          <w:sz w:val="21"/>
+          <w:szCs w:val="21"/>
+          <w:lang w:val="en-US"/>
+        </w:rPr>
+        <w:t>.ui</w:t>
+      </w:r>
+      <w:proofErr w:type="spellEnd"/>
+      <w:r>
+        <w:rPr>
+          <w:rFonts w:ascii="Consolas" w:hAnsi="Consolas"/>
+          <w:color w:val="D4D4D4"/>
+          <w:sz w:val="21"/>
+          <w:szCs w:val="21"/>
+          <w:lang w:val="en-US"/>
+        </w:rPr>
+        <w:t xml:space="preserve"> = </w:t>
+      </w:r>
+      <w:proofErr w:type="spellStart"/>
+      <w:proofErr w:type="gramStart"/>
+      <w:r>
+        <w:rPr>
+          <w:rFonts w:ascii="Consolas" w:hAnsi="Consolas"/>
+          <w:color w:val="D4D4D4"/>
+          <w:sz w:val="21"/>
+          <w:szCs w:val="21"/>
+          <w:lang w:val="en-US"/>
+        </w:rPr>
+        <w:t>UI.mainui</w:t>
+      </w:r>
+      <w:proofErr w:type="gramEnd"/>
+      <w:r>
+        <w:rPr>
+          <w:rFonts w:ascii="Consolas" w:hAnsi="Consolas"/>
+          <w:color w:val="D4D4D4"/>
+          <w:sz w:val="21"/>
+          <w:szCs w:val="21"/>
+          <w:lang w:val="en-US"/>
+        </w:rPr>
+        <w:t>.Ui_MainWindow</w:t>
+      </w:r>
+      <w:proofErr w:type="spellEnd"/>
+      <w:r>
+        <w:rPr>
+          <w:rFonts w:ascii="Consolas" w:hAnsi="Consolas"/>
+          <w:color w:val="D4D4D4"/>
+          <w:sz w:val="21"/>
+          <w:szCs w:val="21"/>
+          <w:lang w:val="en-US"/>
+        </w:rPr>
+        <w:t>()</w:t>
+      </w:r>
+    </w:p>
+    <w:p>
+      <w:pPr>
+        <w:shd w:val="clear" w:color="auto" w:fill="1E1E1E"/>
+        <w:spacing w:line="285" w:lineRule="atLeast"/>
+        <w:rPr>
+          <w:rFonts w:ascii="Consolas" w:hAnsi="Consolas"/>
+          <w:color w:val="D4D4D4"/>
+          <w:sz w:val="21"/>
+          <w:szCs w:val="21"/>
+          <w:lang w:val="en-US"/>
+        </w:rPr>
+      </w:pPr>
+      <w:r>
+        <w:rPr>
+          <w:rFonts w:ascii="Consolas" w:hAnsi="Consolas"/>
+          <w:color w:val="D4D4D4"/>
+          <w:sz w:val="21"/>
+          <w:szCs w:val="21"/>
+          <w:lang w:val="en-US"/>
+        </w:rPr>
+        <w:t xml:space="preserve">        </w:t>
+      </w:r>
+      <w:proofErr w:type="spellStart"/>
+      <w:r>
+        <w:rPr>
+          <w:rFonts w:ascii="Consolas" w:hAnsi="Consolas"/>
+          <w:color w:val="569CD6"/>
+          <w:sz w:val="21"/>
+          <w:szCs w:val="21"/>
+          <w:lang w:val="en-US"/>
+        </w:rPr>
+        <w:t>self</w:t>
+      </w:r>
+      <w:r>
+        <w:rPr>
+          <w:rFonts w:ascii="Consolas" w:hAnsi="Consolas"/>
+          <w:color w:val="D4D4D4"/>
+          <w:sz w:val="21"/>
+          <w:szCs w:val="21"/>
+          <w:lang w:val="en-US"/>
+        </w:rPr>
+        <w:t>.</w:t>
+      </w:r>
+      <w:proofErr w:type="gramStart"/>
+      <w:r>
+        <w:rPr>
+          <w:rFonts w:ascii="Consolas" w:hAnsi="Consolas"/>
+          <w:color w:val="D4D4D4"/>
+          <w:sz w:val="21"/>
+          <w:szCs w:val="21"/>
+          <w:lang w:val="en-US"/>
+        </w:rPr>
+        <w:t>ui.setupUi</w:t>
+      </w:r>
+      <w:proofErr w:type="spellEnd"/>
+      <w:proofErr w:type="gramEnd"/>
+      <w:r>
+        <w:rPr>
+          <w:rFonts w:ascii="Consolas" w:hAnsi="Consolas"/>
+          <w:color w:val="D4D4D4"/>
+          <w:sz w:val="21"/>
+          <w:szCs w:val="21"/>
+          <w:lang w:val="en-US"/>
+        </w:rPr>
+        <w:t>(</w:t>
+      </w:r>
+      <w:r>
+        <w:rPr>
+          <w:rFonts w:ascii="Consolas" w:hAnsi="Consolas"/>
+          <w:color w:val="569CD6"/>
+          <w:sz w:val="21"/>
+          <w:szCs w:val="21"/>
+          <w:lang w:val="en-US"/>
+        </w:rPr>
+        <w:t>self</w:t>
+      </w:r>
+      <w:r>
+        <w:rPr>
+          <w:rFonts w:ascii="Consolas" w:hAnsi="Consolas"/>
+          <w:color w:val="D4D4D4"/>
+          <w:sz w:val="21"/>
+          <w:szCs w:val="21"/>
+          <w:lang w:val="en-US"/>
+        </w:rPr>
+        <w:t>)</w:t>
+      </w:r>
+    </w:p>
+    <w:p>
+      <w:pPr>
+        <w:tabs>
+          <w:tab w:val="clear" w:pos="8309"/>
+        </w:tabs>
+        <w:overflowPunct/>
+        <w:autoSpaceDE/>
+        <w:textAlignment w:val="auto"/>
+        <w:rPr>
+          <w:lang w:val="en-US"/>
+        </w:rPr>
+      </w:pPr>
+    </w:p>
+    <w:p>
+      <w:pPr>
+        <w:tabs>
+          <w:tab w:val="clear" w:pos="8309"/>
+        </w:tabs>
+        <w:overflowPunct/>
+        <w:autoSpaceDE/>
+        <w:spacing w:line="360" w:lineRule="auto"/>
+        <w:textAlignment w:val="auto"/>
+      </w:pPr>
+      <w:r>
+        <w:t xml:space="preserve">Η έννοια της του </w:t>
+      </w:r>
+      <w:proofErr w:type="spellStart"/>
+      <w:r>
+        <w:rPr>
+          <w:lang w:val="en-US"/>
+        </w:rPr>
+        <w:t>objectName</w:t>
+      </w:r>
+      <w:proofErr w:type="spellEnd"/>
+      <w:r>
+        <w:t xml:space="preserve"> </w:t>
+      </w:r>
+      <w:r>
+        <w:t>γίνεται ορατή σε πολλά σημεία του κώδικα οι παρακάτω γραμμές κώδικα όμως αποτελούν χαρακτηριστικό παράδειγμα</w:t>
+      </w:r>
+    </w:p>
+    <w:p>
+      <w:pPr>
+        <w:shd w:val="clear" w:color="auto" w:fill="1E1E1E"/>
+        <w:tabs>
+          <w:tab w:val="clear" w:pos="8309"/>
+        </w:tabs>
+        <w:overflowPunct/>
+        <w:autoSpaceDE/>
+        <w:spacing w:line="285" w:lineRule="atLeast"/>
+        <w:jc w:val="left"/>
+        <w:textAlignment w:val="auto"/>
+        <w:rPr>
+          <w:rFonts w:ascii="Consolas" w:hAnsi="Consolas" w:cs="Times New Roman"/>
+          <w:color w:val="D4D4D4"/>
+          <w:spacing w:val="0"/>
+          <w:sz w:val="21"/>
+          <w:szCs w:val="21"/>
+          <w:lang w:val="en-US" w:eastAsia="en-US"/>
+        </w:rPr>
+      </w:pPr>
+      <w:r>
+        <w:rPr>
+          <w:rFonts w:ascii="Consolas" w:hAnsi="Consolas" w:cs="Times New Roman"/>
+          <w:color w:val="D4D4D4"/>
+          <w:spacing w:val="0"/>
+          <w:sz w:val="21"/>
+          <w:szCs w:val="21"/>
+          <w:lang w:val="en-US" w:eastAsia="en-US"/>
+        </w:rPr>
+        <w:t xml:space="preserve">    </w:t>
+      </w:r>
+      <w:r>
+        <w:rPr>
+          <w:rFonts w:ascii="Consolas" w:hAnsi="Consolas" w:cs="Times New Roman"/>
+          <w:color w:val="569CD6"/>
+          <w:spacing w:val="0"/>
+          <w:sz w:val="21"/>
+          <w:szCs w:val="21"/>
+          <w:lang w:val="en-US" w:eastAsia="en-US"/>
+        </w:rPr>
+        <w:t>def</w:t>
+      </w:r>
+      <w:r>
+        <w:rPr>
+          <w:rFonts w:ascii="Consolas" w:hAnsi="Consolas" w:cs="Times New Roman"/>
+          <w:color w:val="D4D4D4"/>
+          <w:spacing w:val="0"/>
+          <w:sz w:val="21"/>
+          <w:szCs w:val="21"/>
+          <w:lang w:val="en-US" w:eastAsia="en-US"/>
+        </w:rPr>
+        <w:t xml:space="preserve"> </w:t>
+      </w:r>
+      <w:proofErr w:type="spellStart"/>
+      <w:r>
+        <w:rPr>
+          <w:rFonts w:ascii="Consolas" w:hAnsi="Consolas" w:cs="Times New Roman"/>
+          <w:color w:val="DCDCAA"/>
+          <w:spacing w:val="0"/>
+          <w:sz w:val="21"/>
+          <w:szCs w:val="21"/>
+          <w:lang w:val="en-US" w:eastAsia="en-US"/>
+        </w:rPr>
+        <w:t>initializeliveplottingtab</w:t>
+      </w:r>
+      <w:proofErr w:type="spellEnd"/>
+      <w:r>
+        <w:rPr>
+          <w:rFonts w:ascii="Consolas" w:hAnsi="Consolas" w:cs="Times New Roman"/>
+          <w:color w:val="D4D4D4"/>
+          <w:spacing w:val="0"/>
+          <w:sz w:val="21"/>
+          <w:szCs w:val="21"/>
+          <w:lang w:val="en-US" w:eastAsia="en-US"/>
+        </w:rPr>
+        <w:t>(</w:t>
+      </w:r>
+      <w:r>
+        <w:rPr>
+          <w:rFonts w:ascii="Consolas" w:hAnsi="Consolas" w:cs="Times New Roman"/>
+          <w:color w:val="9CDCFE"/>
+          <w:spacing w:val="0"/>
+          <w:sz w:val="21"/>
+          <w:szCs w:val="21"/>
+          <w:lang w:val="en-US" w:eastAsia="en-US"/>
+        </w:rPr>
+        <w:t>self</w:t>
+      </w:r>
+      <w:r>
+        <w:rPr>
+          <w:rFonts w:ascii="Consolas" w:hAnsi="Consolas" w:cs="Times New Roman"/>
+          <w:color w:val="D4D4D4"/>
+          <w:spacing w:val="0"/>
+          <w:sz w:val="21"/>
+          <w:szCs w:val="21"/>
+          <w:lang w:val="en-US" w:eastAsia="en-US"/>
+        </w:rPr>
+        <w:t>):</w:t>
+      </w:r>
+    </w:p>
+    <w:p>
+      <w:pPr>
+        <w:shd w:val="clear" w:color="auto" w:fill="1E1E1E"/>
+        <w:tabs>
+          <w:tab w:val="clear" w:pos="8309"/>
+        </w:tabs>
+        <w:overflowPunct/>
+        <w:autoSpaceDE/>
+        <w:spacing w:line="285" w:lineRule="atLeast"/>
+        <w:jc w:val="left"/>
+        <w:textAlignment w:val="auto"/>
+        <w:rPr>
+          <w:rFonts w:ascii="Consolas" w:hAnsi="Consolas" w:cs="Times New Roman"/>
+          <w:color w:val="D4D4D4"/>
+          <w:spacing w:val="0"/>
+          <w:sz w:val="21"/>
+          <w:szCs w:val="21"/>
+          <w:lang w:val="en-US" w:eastAsia="en-US"/>
+        </w:rPr>
+      </w:pPr>
+      <w:r>
+        <w:rPr>
+          <w:rFonts w:ascii="Consolas" w:hAnsi="Consolas" w:cs="Times New Roman"/>
+          <w:color w:val="D4D4D4"/>
+          <w:spacing w:val="0"/>
+          <w:sz w:val="21"/>
+          <w:szCs w:val="21"/>
+          <w:lang w:val="en-US" w:eastAsia="en-US"/>
+        </w:rPr>
+        <w:t xml:space="preserve">        </w:t>
+      </w:r>
+      <w:proofErr w:type="spellStart"/>
+      <w:r>
+        <w:rPr>
+          <w:rFonts w:ascii="Consolas" w:hAnsi="Consolas" w:cs="Times New Roman"/>
+          <w:color w:val="569CD6"/>
+          <w:spacing w:val="0"/>
+          <w:sz w:val="21"/>
+          <w:szCs w:val="21"/>
+          <w:lang w:val="en-US" w:eastAsia="en-US"/>
+        </w:rPr>
+        <w:t>self</w:t>
+      </w:r>
+      <w:r>
+        <w:rPr>
+          <w:rFonts w:ascii="Consolas" w:hAnsi="Consolas" w:cs="Times New Roman"/>
+          <w:color w:val="D4D4D4"/>
+          <w:spacing w:val="0"/>
+          <w:sz w:val="21"/>
+          <w:szCs w:val="21"/>
+          <w:lang w:val="en-US" w:eastAsia="en-US"/>
+        </w:rPr>
+        <w:t>.</w:t>
+      </w:r>
+      <w:proofErr w:type="gramStart"/>
+      <w:r>
+        <w:rPr>
+          <w:rFonts w:ascii="Consolas" w:hAnsi="Consolas" w:cs="Times New Roman"/>
+          <w:color w:val="D4D4D4"/>
+          <w:spacing w:val="0"/>
+          <w:sz w:val="21"/>
+          <w:szCs w:val="21"/>
+          <w:lang w:val="en-US" w:eastAsia="en-US"/>
+        </w:rPr>
+        <w:t>ui.filecheckbox</w:t>
+      </w:r>
+      <w:proofErr w:type="gramEnd"/>
+      <w:r>
+        <w:rPr>
+          <w:rFonts w:ascii="Consolas" w:hAnsi="Consolas" w:cs="Times New Roman"/>
+          <w:color w:val="D4D4D4"/>
+          <w:spacing w:val="0"/>
+          <w:sz w:val="21"/>
+          <w:szCs w:val="21"/>
+          <w:lang w:val="en-US" w:eastAsia="en-US"/>
+        </w:rPr>
+        <w:t>.setChecked</w:t>
+      </w:r>
+      <w:proofErr w:type="spellEnd"/>
+      <w:r>
+        <w:rPr>
+          <w:rFonts w:ascii="Consolas" w:hAnsi="Consolas" w:cs="Times New Roman"/>
+          <w:color w:val="D4D4D4"/>
+          <w:spacing w:val="0"/>
+          <w:sz w:val="21"/>
+          <w:szCs w:val="21"/>
+          <w:lang w:val="en-US" w:eastAsia="en-US"/>
+        </w:rPr>
+        <w:t>(</w:t>
+      </w:r>
+      <w:r>
+        <w:rPr>
+          <w:rFonts w:ascii="Consolas" w:hAnsi="Consolas" w:cs="Times New Roman"/>
+          <w:color w:val="569CD6"/>
+          <w:spacing w:val="0"/>
+          <w:sz w:val="21"/>
+          <w:szCs w:val="21"/>
+          <w:lang w:val="en-US" w:eastAsia="en-US"/>
+        </w:rPr>
+        <w:t>False</w:t>
+      </w:r>
+      <w:r>
+        <w:rPr>
+          <w:rFonts w:ascii="Consolas" w:hAnsi="Consolas" w:cs="Times New Roman"/>
+          <w:color w:val="D4D4D4"/>
+          <w:spacing w:val="0"/>
+          <w:sz w:val="21"/>
+          <w:szCs w:val="21"/>
+          <w:lang w:val="en-US" w:eastAsia="en-US"/>
+        </w:rPr>
+        <w:t>)</w:t>
+      </w:r>
+    </w:p>
+    <w:p>
+      <w:pPr>
+        <w:tabs>
+          <w:tab w:val="clear" w:pos="8309"/>
+        </w:tabs>
+        <w:overflowPunct/>
+        <w:autoSpaceDE/>
+        <w:textAlignment w:val="auto"/>
+        <w:rPr>
+          <w:lang w:val="en-US"/>
+        </w:rPr>
+      </w:pPr>
+    </w:p>
+    <w:p>
+      <w:pPr>
+        <w:keepNext/>
+        <w:tabs>
+          <w:tab w:val="clear" w:pos="8309"/>
+        </w:tabs>
+        <w:overflowPunct/>
+        <w:autoSpaceDE/>
+        <w:textAlignment w:val="auto"/>
+      </w:pPr>
+      <w:r>
+        <w:rPr>
+          <w:noProof/>
+          <w:lang w:val="en-US"/>
+        </w:rPr>
+        <w:drawing>
+          <wp:inline distT="0" distB="0" distL="0" distR="0" wp14:anchorId="54C785EF" wp14:editId="7616FFBB">
+            <wp:extent cx="4679950" cy="993775"/>
+            <wp:effectExtent l="0" t="0" r="0" b="0"/>
+            <wp:docPr id="45" name="Picture 45"/>
+            <wp:cNvGraphicFramePr>
+              <a:graphicFrameLocks xmlns:a="http://schemas.openxmlformats.org/drawingml/2006/main" noChangeAspect="1"/>
+            </wp:cNvGraphicFramePr>
+            <a:graphic xmlns:a="http://schemas.openxmlformats.org/drawingml/2006/main">
+              <a:graphicData uri="http://schemas.openxmlformats.org/drawingml/2006/picture">
+                <pic:pic xmlns:pic="http://schemas.openxmlformats.org/drawingml/2006/picture">
+                  <pic:nvPicPr>
+                    <pic:cNvPr id="45" name="filecheckbox icon.png"/>
+                    <pic:cNvPicPr/>
+                  </pic:nvPicPr>
+                  <pic:blipFill>
+                    <a:blip r:embed="rId59">
+                      <a:extLst>
+                        <a:ext uri="{28A0092B-C50C-407E-A947-70E740481C1C}">
+                          <a14:useLocalDpi xmlns:a14="http://schemas.microsoft.com/office/drawing/2010/main" val="0"/>
+                        </a:ext>
+                      </a:extLst>
+                    </a:blip>
+                    <a:stretch>
+                      <a:fillRect/>
+                    </a:stretch>
+                  </pic:blipFill>
+                  <pic:spPr>
+                    <a:xfrm>
+                      <a:off x="0" y="0"/>
+                      <a:ext cx="4679950" cy="993775"/>
+                    </a:xfrm>
+                    <a:prstGeom prst="rect">
+                      <a:avLst/>
+                    </a:prstGeom>
+                  </pic:spPr>
+                </pic:pic>
+              </a:graphicData>
+            </a:graphic>
+          </wp:inline>
+        </w:drawing>
+      </w:r>
+    </w:p>
+    <w:p>
+      <w:pPr>
+        <w:pStyle w:val="BodyTextKeep"/>
+        <w:jc w:val="center"/>
+        <w:rPr>
+          <w:rStyle w:val="BodyTextCharCharChar"/>
+        </w:rPr>
+      </w:pPr>
+      <w:r>
+        <w:rPr>
+          <w:rStyle w:val="BodyTextCharCharChar"/>
+        </w:rPr>
+        <w:t xml:space="preserve">Εικόνα </w:t>
+      </w:r>
+      <w:r>
+        <w:rPr>
+          <w:rStyle w:val="BodyTextCharCharChar"/>
+        </w:rPr>
+        <w:fldChar w:fldCharType="begin"/>
+      </w:r>
+      <w:r>
+        <w:rPr>
+          <w:rStyle w:val="BodyTextCharCharChar"/>
+        </w:rPr>
+        <w:instrText xml:space="preserve"> SEQ Εικόνα \* ARABIC </w:instrText>
+      </w:r>
+      <w:r>
+        <w:rPr>
+          <w:rStyle w:val="BodyTextCharCharChar"/>
+        </w:rPr>
+        <w:fldChar w:fldCharType="separate"/>
+      </w:r>
+      <w:r>
+        <w:rPr>
+          <w:rStyle w:val="BodyTextCharCharChar"/>
+        </w:rPr>
+        <w:t>42</w:t>
+      </w:r>
+      <w:r>
+        <w:rPr>
+          <w:rStyle w:val="BodyTextCharCharChar"/>
+        </w:rPr>
+        <w:fldChar w:fldCharType="end"/>
+      </w:r>
+      <w:r>
+        <w:rPr>
+          <w:rStyle w:val="BodyTextCharCharChar"/>
+        </w:rPr>
+        <w:t xml:space="preserve"> Ανάθεση ονόματος στο </w:t>
+      </w:r>
+      <w:proofErr w:type="spellStart"/>
+      <w:r>
+        <w:rPr>
+          <w:rStyle w:val="BodyTextCharCharChar"/>
+        </w:rPr>
+        <w:t>filecheckbox</w:t>
+      </w:r>
+      <w:proofErr w:type="spellEnd"/>
+    </w:p>
+    <w:p>
+      <w:pPr>
+        <w:rPr>
+          <w:rStyle w:val="BodyTextCharCharChar"/>
+          <w:rFonts w:cs="Arial"/>
           <w:i/>
-          <w:szCs w:val="24"/>
-          <w:lang w:val="en-US"/>
-        </w:rPr>
-      </w:pPr>
+          <w:iCs/>
+        </w:rPr>
+      </w:pPr>
+    </w:p>
+    <w:p>
+      <w:pPr>
+        <w:tabs>
+          <w:tab w:val="clear" w:pos="8309"/>
+        </w:tabs>
+        <w:overflowPunct/>
+        <w:autoSpaceDE/>
+        <w:spacing w:line="360" w:lineRule="auto"/>
+        <w:textAlignment w:val="auto"/>
+      </w:pPr>
+      <w:r>
+        <w:t xml:space="preserve">Επιλέγοντας στον </w:t>
+      </w:r>
+      <w:r>
+        <w:rPr>
+          <w:lang w:val="en-US"/>
+        </w:rPr>
+        <w:t>designer</w:t>
+      </w:r>
+      <w:r>
+        <w:t xml:space="preserve"> </w:t>
+      </w:r>
+      <w:r>
+        <w:t xml:space="preserve">το επιθυμητό </w:t>
+      </w:r>
+      <w:r>
+        <w:rPr>
+          <w:lang w:val="en-US"/>
+        </w:rPr>
+        <w:t>widget</w:t>
+      </w:r>
+      <w:r>
+        <w:t xml:space="preserve"> μπορεί ο χρήστης να θέσει </w:t>
+      </w:r>
+      <w:proofErr w:type="spellStart"/>
+      <w:r>
+        <w:rPr>
+          <w:lang w:val="en-US"/>
+        </w:rPr>
+        <w:t>objectname</w:t>
+      </w:r>
+      <w:proofErr w:type="spellEnd"/>
+      <w:r>
+        <w:t xml:space="preserve"> </w:t>
+      </w:r>
+      <w:r>
+        <w:t>στο αντικείμενο αυτό καθώς και οποιαδήποτε άλλη παραμετροποίηση αυτός επιθυμεί.</w:t>
+      </w:r>
+      <w:r>
+        <w:t xml:space="preserve"> Φαίνεται λοιπόν ότι θέτοντας στον </w:t>
+      </w:r>
+      <w:r>
+        <w:rPr>
+          <w:lang w:val="en-US"/>
+        </w:rPr>
+        <w:t>designer</w:t>
+      </w:r>
+      <w:r>
+        <w:t xml:space="preserve"> </w:t>
+      </w:r>
+      <w:r>
+        <w:t xml:space="preserve">στο </w:t>
+      </w:r>
+      <w:r>
+        <w:rPr>
+          <w:lang w:val="en-US"/>
+        </w:rPr>
+        <w:t>widget</w:t>
+      </w:r>
+      <w:r>
+        <w:t xml:space="preserve"> </w:t>
+      </w:r>
+      <w:r>
+        <w:t xml:space="preserve">του </w:t>
+      </w:r>
+      <w:r>
+        <w:rPr>
+          <w:lang w:val="en-US"/>
+        </w:rPr>
+        <w:t>File</w:t>
+      </w:r>
+      <w:r>
+        <w:t xml:space="preserve"> </w:t>
+      </w:r>
+      <w:r>
+        <w:rPr>
+          <w:lang w:val="en-US"/>
+        </w:rPr>
+        <w:t>Recording</w:t>
+      </w:r>
+      <w:r>
+        <w:t xml:space="preserve"> </w:t>
+      </w:r>
+      <w:proofErr w:type="spellStart"/>
+      <w:r>
+        <w:rPr>
+          <w:lang w:val="en-US"/>
+        </w:rPr>
+        <w:t>objectname</w:t>
+      </w:r>
+      <w:proofErr w:type="spellEnd"/>
+      <w:r>
+        <w:t xml:space="preserve"> </w:t>
+      </w:r>
+      <w:proofErr w:type="spellStart"/>
+      <w:r>
+        <w:rPr>
+          <w:lang w:val="en-US"/>
+        </w:rPr>
+        <w:t>filecheckbox</w:t>
+      </w:r>
+      <w:proofErr w:type="spellEnd"/>
+      <w:r>
+        <w:t xml:space="preserve"> από τον κώδικα της </w:t>
+      </w:r>
+      <w:r>
+        <w:rPr>
+          <w:lang w:val="en-US"/>
+        </w:rPr>
+        <w:t>python</w:t>
+      </w:r>
+      <w:r>
+        <w:t xml:space="preserve"> </w:t>
+      </w:r>
+      <w:r>
+        <w:t xml:space="preserve">μπορεί να γίνει εκμετάλλευση του αντικειμένου αυτού καλώντας το με ως </w:t>
+      </w:r>
+      <w:r>
+        <w:rPr>
+          <w:lang w:val="en-US"/>
+        </w:rPr>
+        <w:t>self</w:t>
+      </w:r>
+      <w:r>
+        <w:t>.</w:t>
+      </w:r>
+      <w:proofErr w:type="spellStart"/>
+      <w:r>
+        <w:rPr>
+          <w:lang w:val="en-US"/>
+        </w:rPr>
+        <w:t>ui</w:t>
+      </w:r>
+      <w:proofErr w:type="spellEnd"/>
+      <w:r>
+        <w:t>.</w:t>
+      </w:r>
+      <w:proofErr w:type="spellStart"/>
+      <w:r>
+        <w:rPr>
+          <w:lang w:val="en-US"/>
+        </w:rPr>
+        <w:t>filecheckbox</w:t>
+      </w:r>
+      <w:proofErr w:type="spellEnd"/>
+      <w:r>
+        <w:t xml:space="preserve">. </w:t>
+      </w:r>
+      <w:r>
+        <w:t>Με αυτόν τον τρόπο</w:t>
+      </w:r>
+      <w:r>
+        <w:t xml:space="preserve"> ο χρήστης μπορεί στο </w:t>
+      </w:r>
+      <w:r>
+        <w:rPr>
+          <w:lang w:val="en-US"/>
+        </w:rPr>
+        <w:t>runtime</w:t>
+      </w:r>
+      <w:r>
+        <w:t xml:space="preserve"> </w:t>
+      </w:r>
+      <w:r>
+        <w:t xml:space="preserve">να αλλάξει </w:t>
+      </w:r>
+      <w:r>
+        <w:rPr>
+          <w:lang w:val="en-US"/>
+        </w:rPr>
+        <w:t>properties</w:t>
+      </w:r>
+      <w:r>
+        <w:t xml:space="preserve"> </w:t>
+      </w:r>
+      <w:r>
+        <w:t>των αντικειμένων δυναμικά.</w:t>
+      </w:r>
       <w:bookmarkStart w:id="59" w:name="_GoBack"/>
       <w:bookmarkEnd w:id="59"/>
-      <w:r>
-        <w:rPr>
-          <w:lang w:val="en-US"/>
-        </w:rPr>
-        <w:lastRenderedPageBreak/>
-        <w:br w:type="page"/>
-      </w:r>
-    </w:p>
-    <w:p>
-      <w:pPr>
-        <w:pStyle w:val="BlockQuotation"/>
-        <w:jc w:val="center"/>
-        <w:rPr>
-          <w:lang w:val="en-US"/>
-        </w:rPr>
-      </w:pPr>
     </w:p>
     <w:p>
       <w:pPr>
@@ -38335,10 +40524,10 @@
       </w:r>
     </w:p>
     <w:sectPr>
-      <w:headerReference w:type="default" r:id="rId58"/>
-      <w:footerReference w:type="default" r:id="rId59"/>
-      <w:headerReference w:type="first" r:id="rId60"/>
-      <w:footerReference w:type="first" r:id="rId61"/>
+      <w:headerReference w:type="default" r:id="rId60"/>
+      <w:footerReference w:type="default" r:id="rId61"/>
+      <w:headerReference w:type="first" r:id="rId62"/>
+      <w:footerReference w:type="first" r:id="rId63"/>
       <w:pgSz w:w="11906" w:h="16838"/>
       <w:pgMar w:top="2160" w:right="2268" w:bottom="2160" w:left="2268" w:header="1440" w:footer="1440" w:gutter="0"/>
       <w:cols w:space="720"/>
@@ -43957,7 +46146,7 @@
 </file>
 
 <file path=customXml/itemProps1.xml><?xml version="1.0" encoding="utf-8"?>
-<ds:datastoreItem xmlns:ds="http://schemas.openxmlformats.org/officeDocument/2006/customXml" ds:itemID="{0F5F88AE-4909-4451-8D96-6DF18CC2A9FF}">
+<ds:datastoreItem xmlns:ds="http://schemas.openxmlformats.org/officeDocument/2006/customXml" ds:itemID="{1E1DC2A8-D1B0-413D-8D16-820D7AA116F1}">
   <ds:schemaRefs>
     <ds:schemaRef ds:uri="http://schemas.openxmlformats.org/officeDocument/2006/bibliography"/>
   </ds:schemaRefs>

</xml_diff>

<commit_message>
end of 4th chapter
</commit_message>
<xml_diff>
--- a/Document/ptyxiaki ergasia.docx
+++ b/Document/ptyxiaki ergasia.docx
@@ -38690,7 +38690,10 @@
         <w:textAlignment w:val="auto"/>
       </w:pPr>
       <w:r>
-        <w:t xml:space="preserve">Ανάπτυξη </w:t>
+        <w:t>Λειτουργία</w:t>
+      </w:r>
+      <w:r>
+        <w:t xml:space="preserve"> </w:t>
       </w:r>
       <w:r>
         <w:rPr>
@@ -38703,12 +38706,1956 @@
       <w:pPr>
         <w:pStyle w:val="BodyText"/>
       </w:pPr>
-      <w:bookmarkStart w:id="59" w:name="_GoBack"/>
-      <w:bookmarkEnd w:id="59"/>
+      <w:r>
+        <w:t xml:space="preserve">Η λειτουργία του </w:t>
+      </w:r>
+      <w:r>
+        <w:rPr>
+          <w:lang w:val="en-US"/>
+        </w:rPr>
+        <w:t>MRenderer</w:t>
+      </w:r>
+      <w:r>
+        <w:t xml:space="preserve"> </w:t>
+      </w:r>
+      <w:r>
+        <w:t xml:space="preserve">αποτελείται από 3 βασικά βήματα , την λήψη των παραμέτρων από τον </w:t>
+      </w:r>
+      <w:r>
+        <w:rPr>
+          <w:lang w:val="en-US"/>
+        </w:rPr>
+        <w:t>Electro</w:t>
+      </w:r>
+      <w:r>
+        <w:t xml:space="preserve"> </w:t>
+      </w:r>
+      <w:r>
+        <w:t xml:space="preserve">,την αρχικοποίηση και την εκτέλεση της επιθυμητής λειτουργίας. Κατά την αρχικοποίηση του </w:t>
+      </w:r>
+      <w:r>
+        <w:t xml:space="preserve">γίνεται και η επιλογή των παραμέτρων σε περίπτωση που περαστεί κάποιο όρισμα ως </w:t>
+      </w:r>
+      <w:r>
+        <w:t>“</w:t>
+      </w:r>
+      <w:r>
+        <w:rPr>
+          <w:lang w:val="en-US"/>
+        </w:rPr>
+        <w:t>None</w:t>
+      </w:r>
+      <w:r>
+        <w:t>”</w:t>
+      </w:r>
+      <w:r>
+        <w:t>, αυτό φαίνεται στο παρακάτω παράδειγμα</w:t>
+      </w:r>
+    </w:p>
+    <w:p>
+      <w:pPr>
+        <w:tabs>
+          <w:tab w:val="clear" w:pos="8309"/>
+        </w:tabs>
+        <w:overflowPunct/>
+        <w:autoSpaceDE/>
+        <w:jc w:val="left"/>
+        <w:textAlignment w:val="auto"/>
+        <w:rPr>
+          <w:rFonts w:ascii="Times New Roman" w:hAnsi="Times New Roman" w:cs="Times New Roman"/>
+          <w:szCs w:val="24"/>
+        </w:rPr>
+      </w:pPr>
+      <w:r>
+        <w:br w:type="page"/>
+      </w:r>
+    </w:p>
+    <w:p>
+      <w:pPr>
+        <w:shd w:val="clear" w:color="auto" w:fill="1E1E1E"/>
+        <w:tabs>
+          <w:tab w:val="clear" w:pos="8309"/>
+        </w:tabs>
+        <w:overflowPunct/>
+        <w:autoSpaceDE/>
+        <w:spacing w:line="300" w:lineRule="atLeast"/>
+        <w:jc w:val="left"/>
+        <w:textAlignment w:val="auto"/>
+        <w:rPr>
+          <w:rFonts w:ascii="Fira Code" w:hAnsi="Fira Code" w:cs="Times New Roman"/>
+          <w:color w:val="D4D4D4"/>
+          <w:spacing w:val="0"/>
+          <w:sz w:val="23"/>
+          <w:szCs w:val="23"/>
+          <w:lang w:val="en-US" w:eastAsia="el-GR"/>
+        </w:rPr>
+      </w:pPr>
+      <w:r>
+        <w:rPr>
+          <w:rFonts w:ascii="Fira Code" w:hAnsi="Fira Code" w:cs="Times New Roman"/>
+          <w:color w:val="D4D4D4"/>
+          <w:spacing w:val="0"/>
+          <w:sz w:val="23"/>
+          <w:szCs w:val="23"/>
+          <w:lang w:val="en-US" w:eastAsia="el-GR"/>
+        </w:rPr>
+        <w:t xml:space="preserve">    </w:t>
+      </w:r>
+      <w:r>
+        <w:rPr>
+          <w:rFonts w:ascii="Fira Code" w:hAnsi="Fira Code" w:cs="Times New Roman"/>
+          <w:color w:val="569CD6"/>
+          <w:spacing w:val="0"/>
+          <w:sz w:val="23"/>
+          <w:szCs w:val="23"/>
+          <w:lang w:val="en-US" w:eastAsia="el-GR"/>
+        </w:rPr>
+        <w:t>def</w:t>
+      </w:r>
+      <w:r>
+        <w:rPr>
+          <w:rFonts w:ascii="Fira Code" w:hAnsi="Fira Code" w:cs="Times New Roman"/>
+          <w:color w:val="D4D4D4"/>
+          <w:spacing w:val="0"/>
+          <w:sz w:val="23"/>
+          <w:szCs w:val="23"/>
+          <w:lang w:val="en-US" w:eastAsia="el-GR"/>
+        </w:rPr>
+        <w:t xml:space="preserve"> </w:t>
+      </w:r>
+      <w:r>
+        <w:rPr>
+          <w:rFonts w:ascii="Fira Code" w:hAnsi="Fira Code" w:cs="Times New Roman"/>
+          <w:color w:val="DCDCAA"/>
+          <w:spacing w:val="0"/>
+          <w:sz w:val="23"/>
+          <w:szCs w:val="23"/>
+          <w:lang w:val="en-US" w:eastAsia="el-GR"/>
+        </w:rPr>
+        <w:t>GetTerminalLogging</w:t>
+      </w:r>
+      <w:r>
+        <w:rPr>
+          <w:rFonts w:ascii="Fira Code" w:hAnsi="Fira Code" w:cs="Times New Roman"/>
+          <w:color w:val="D4D4D4"/>
+          <w:spacing w:val="0"/>
+          <w:sz w:val="23"/>
+          <w:szCs w:val="23"/>
+          <w:lang w:val="en-US" w:eastAsia="el-GR"/>
+        </w:rPr>
+        <w:t>(</w:t>
+      </w:r>
+      <w:r>
+        <w:rPr>
+          <w:rFonts w:ascii="Fira Code" w:hAnsi="Fira Code" w:cs="Times New Roman"/>
+          <w:color w:val="9CDCFE"/>
+          <w:spacing w:val="0"/>
+          <w:sz w:val="23"/>
+          <w:szCs w:val="23"/>
+          <w:lang w:val="en-US" w:eastAsia="el-GR"/>
+        </w:rPr>
+        <w:t>argv</w:t>
+      </w:r>
+      <w:r>
+        <w:rPr>
+          <w:rFonts w:ascii="Fira Code" w:hAnsi="Fira Code" w:cs="Times New Roman"/>
+          <w:color w:val="D4D4D4"/>
+          <w:spacing w:val="0"/>
+          <w:sz w:val="23"/>
+          <w:szCs w:val="23"/>
+          <w:lang w:val="en-US" w:eastAsia="el-GR"/>
+        </w:rPr>
+        <w:t>):</w:t>
+      </w:r>
+    </w:p>
+    <w:p>
+      <w:pPr>
+        <w:shd w:val="clear" w:color="auto" w:fill="1E1E1E"/>
+        <w:tabs>
+          <w:tab w:val="clear" w:pos="8309"/>
+        </w:tabs>
+        <w:overflowPunct/>
+        <w:autoSpaceDE/>
+        <w:spacing w:line="300" w:lineRule="atLeast"/>
+        <w:jc w:val="left"/>
+        <w:textAlignment w:val="auto"/>
+        <w:rPr>
+          <w:rFonts w:ascii="Fira Code" w:hAnsi="Fira Code" w:cs="Times New Roman"/>
+          <w:color w:val="D4D4D4"/>
+          <w:spacing w:val="0"/>
+          <w:sz w:val="23"/>
+          <w:szCs w:val="23"/>
+          <w:lang w:val="en-US" w:eastAsia="el-GR"/>
+        </w:rPr>
+      </w:pPr>
+      <w:r>
+        <w:rPr>
+          <w:rFonts w:ascii="Fira Code" w:hAnsi="Fira Code" w:cs="Times New Roman"/>
+          <w:color w:val="D4D4D4"/>
+          <w:spacing w:val="0"/>
+          <w:sz w:val="23"/>
+          <w:szCs w:val="23"/>
+          <w:lang w:val="en-US" w:eastAsia="el-GR"/>
+        </w:rPr>
+        <w:t xml:space="preserve">        </w:t>
+      </w:r>
+      <w:r>
+        <w:rPr>
+          <w:rFonts w:ascii="Fira Code" w:hAnsi="Fira Code" w:cs="Times New Roman"/>
+          <w:color w:val="C586C0"/>
+          <w:spacing w:val="0"/>
+          <w:sz w:val="23"/>
+          <w:szCs w:val="23"/>
+          <w:lang w:val="en-US" w:eastAsia="el-GR"/>
+        </w:rPr>
+        <w:t>if</w:t>
+      </w:r>
+      <w:r>
+        <w:rPr>
+          <w:rFonts w:ascii="Fira Code" w:hAnsi="Fira Code" w:cs="Times New Roman"/>
+          <w:color w:val="D4D4D4"/>
+          <w:spacing w:val="0"/>
+          <w:sz w:val="23"/>
+          <w:szCs w:val="23"/>
+          <w:lang w:val="en-US" w:eastAsia="el-GR"/>
+        </w:rPr>
+        <w:t xml:space="preserve"> argv[</w:t>
+      </w:r>
+      <w:r>
+        <w:rPr>
+          <w:rFonts w:ascii="Fira Code" w:hAnsi="Fira Code" w:cs="Times New Roman"/>
+          <w:color w:val="B5CEA8"/>
+          <w:spacing w:val="0"/>
+          <w:sz w:val="23"/>
+          <w:szCs w:val="23"/>
+          <w:lang w:val="en-US" w:eastAsia="el-GR"/>
+        </w:rPr>
+        <w:t>6</w:t>
+      </w:r>
+      <w:r>
+        <w:rPr>
+          <w:rFonts w:ascii="Fira Code" w:hAnsi="Fira Code" w:cs="Times New Roman"/>
+          <w:color w:val="D4D4D4"/>
+          <w:spacing w:val="0"/>
+          <w:sz w:val="23"/>
+          <w:szCs w:val="23"/>
+          <w:lang w:val="en-US" w:eastAsia="el-GR"/>
+        </w:rPr>
+        <w:t xml:space="preserve">] == </w:t>
+      </w:r>
+      <w:r>
+        <w:rPr>
+          <w:rFonts w:ascii="Fira Code" w:hAnsi="Fira Code" w:cs="Times New Roman"/>
+          <w:color w:val="CE9178"/>
+          <w:spacing w:val="0"/>
+          <w:sz w:val="23"/>
+          <w:szCs w:val="23"/>
+          <w:lang w:val="en-US" w:eastAsia="el-GR"/>
+        </w:rPr>
+        <w:t>"None"</w:t>
+      </w:r>
+      <w:r>
+        <w:rPr>
+          <w:rFonts w:ascii="Fira Code" w:hAnsi="Fira Code" w:cs="Times New Roman"/>
+          <w:color w:val="D4D4D4"/>
+          <w:spacing w:val="0"/>
+          <w:sz w:val="23"/>
+          <w:szCs w:val="23"/>
+          <w:lang w:val="en-US" w:eastAsia="el-GR"/>
+        </w:rPr>
+        <w:t>:</w:t>
+      </w:r>
+    </w:p>
+    <w:p>
+      <w:pPr>
+        <w:shd w:val="clear" w:color="auto" w:fill="1E1E1E"/>
+        <w:tabs>
+          <w:tab w:val="clear" w:pos="8309"/>
+        </w:tabs>
+        <w:overflowPunct/>
+        <w:autoSpaceDE/>
+        <w:spacing w:line="300" w:lineRule="atLeast"/>
+        <w:jc w:val="left"/>
+        <w:textAlignment w:val="auto"/>
+        <w:rPr>
+          <w:rFonts w:ascii="Fira Code" w:hAnsi="Fira Code" w:cs="Times New Roman"/>
+          <w:color w:val="D4D4D4"/>
+          <w:spacing w:val="0"/>
+          <w:sz w:val="23"/>
+          <w:szCs w:val="23"/>
+          <w:lang w:val="en-US" w:eastAsia="el-GR"/>
+        </w:rPr>
+      </w:pPr>
+      <w:r>
+        <w:rPr>
+          <w:rFonts w:ascii="Fira Code" w:hAnsi="Fira Code" w:cs="Times New Roman"/>
+          <w:color w:val="D4D4D4"/>
+          <w:spacing w:val="0"/>
+          <w:sz w:val="23"/>
+          <w:szCs w:val="23"/>
+          <w:lang w:val="en-US" w:eastAsia="el-GR"/>
+        </w:rPr>
+        <w:t xml:space="preserve">            </w:t>
+      </w:r>
+      <w:r>
+        <w:rPr>
+          <w:rFonts w:ascii="Fira Code" w:hAnsi="Fira Code" w:cs="Times New Roman"/>
+          <w:color w:val="C586C0"/>
+          <w:spacing w:val="0"/>
+          <w:sz w:val="23"/>
+          <w:szCs w:val="23"/>
+          <w:lang w:val="en-US" w:eastAsia="el-GR"/>
+        </w:rPr>
+        <w:t>return</w:t>
+      </w:r>
+      <w:r>
+        <w:rPr>
+          <w:rFonts w:ascii="Fira Code" w:hAnsi="Fira Code" w:cs="Times New Roman"/>
+          <w:color w:val="D4D4D4"/>
+          <w:spacing w:val="0"/>
+          <w:sz w:val="23"/>
+          <w:szCs w:val="23"/>
+          <w:lang w:val="en-US" w:eastAsia="el-GR"/>
+        </w:rPr>
+        <w:t xml:space="preserve"> </w:t>
+      </w:r>
+      <w:r>
+        <w:rPr>
+          <w:rFonts w:ascii="Fira Code" w:hAnsi="Fira Code" w:cs="Times New Roman"/>
+          <w:color w:val="569CD6"/>
+          <w:spacing w:val="0"/>
+          <w:sz w:val="23"/>
+          <w:szCs w:val="23"/>
+          <w:lang w:val="en-US" w:eastAsia="el-GR"/>
+        </w:rPr>
+        <w:t>False</w:t>
+      </w:r>
+    </w:p>
+    <w:p>
+      <w:pPr>
+        <w:shd w:val="clear" w:color="auto" w:fill="1E1E1E"/>
+        <w:tabs>
+          <w:tab w:val="clear" w:pos="8309"/>
+        </w:tabs>
+        <w:overflowPunct/>
+        <w:autoSpaceDE/>
+        <w:spacing w:line="300" w:lineRule="atLeast"/>
+        <w:jc w:val="left"/>
+        <w:textAlignment w:val="auto"/>
+        <w:rPr>
+          <w:rFonts w:ascii="Fira Code" w:hAnsi="Fira Code" w:cs="Times New Roman"/>
+          <w:color w:val="D4D4D4"/>
+          <w:spacing w:val="0"/>
+          <w:sz w:val="23"/>
+          <w:szCs w:val="23"/>
+          <w:lang w:val="en-US" w:eastAsia="el-GR"/>
+        </w:rPr>
+      </w:pPr>
+      <w:r>
+        <w:rPr>
+          <w:rFonts w:ascii="Fira Code" w:hAnsi="Fira Code" w:cs="Times New Roman"/>
+          <w:color w:val="D4D4D4"/>
+          <w:spacing w:val="0"/>
+          <w:sz w:val="23"/>
+          <w:szCs w:val="23"/>
+          <w:lang w:val="en-US" w:eastAsia="el-GR"/>
+        </w:rPr>
+        <w:t xml:space="preserve">        </w:t>
+      </w:r>
+      <w:r>
+        <w:rPr>
+          <w:rFonts w:ascii="Fira Code" w:hAnsi="Fira Code" w:cs="Times New Roman"/>
+          <w:color w:val="C586C0"/>
+          <w:spacing w:val="0"/>
+          <w:sz w:val="23"/>
+          <w:szCs w:val="23"/>
+          <w:lang w:val="en-US" w:eastAsia="el-GR"/>
+        </w:rPr>
+        <w:t>else</w:t>
+      </w:r>
+      <w:r>
+        <w:rPr>
+          <w:rFonts w:ascii="Fira Code" w:hAnsi="Fira Code" w:cs="Times New Roman"/>
+          <w:color w:val="D4D4D4"/>
+          <w:spacing w:val="0"/>
+          <w:sz w:val="23"/>
+          <w:szCs w:val="23"/>
+          <w:lang w:val="en-US" w:eastAsia="el-GR"/>
+        </w:rPr>
+        <w:t>:</w:t>
+      </w:r>
+    </w:p>
+    <w:p>
+      <w:pPr>
+        <w:shd w:val="clear" w:color="auto" w:fill="1E1E1E"/>
+        <w:tabs>
+          <w:tab w:val="clear" w:pos="8309"/>
+        </w:tabs>
+        <w:overflowPunct/>
+        <w:autoSpaceDE/>
+        <w:spacing w:line="300" w:lineRule="atLeast"/>
+        <w:jc w:val="left"/>
+        <w:textAlignment w:val="auto"/>
+        <w:rPr>
+          <w:rFonts w:ascii="Fira Code" w:hAnsi="Fira Code" w:cs="Times New Roman"/>
+          <w:color w:val="D4D4D4"/>
+          <w:spacing w:val="0"/>
+          <w:sz w:val="23"/>
+          <w:szCs w:val="23"/>
+          <w:lang w:val="en-US" w:eastAsia="el-GR"/>
+        </w:rPr>
+      </w:pPr>
+      <w:r>
+        <w:rPr>
+          <w:rFonts w:ascii="Fira Code" w:hAnsi="Fira Code" w:cs="Times New Roman"/>
+          <w:color w:val="D4D4D4"/>
+          <w:spacing w:val="0"/>
+          <w:sz w:val="23"/>
+          <w:szCs w:val="23"/>
+          <w:lang w:val="en-US" w:eastAsia="el-GR"/>
+        </w:rPr>
+        <w:t xml:space="preserve">            </w:t>
+      </w:r>
+      <w:r>
+        <w:rPr>
+          <w:rFonts w:ascii="Fira Code" w:hAnsi="Fira Code" w:cs="Times New Roman"/>
+          <w:color w:val="C586C0"/>
+          <w:spacing w:val="0"/>
+          <w:sz w:val="23"/>
+          <w:szCs w:val="23"/>
+          <w:lang w:val="en-US" w:eastAsia="el-GR"/>
+        </w:rPr>
+        <w:t>if</w:t>
+      </w:r>
+      <w:r>
+        <w:rPr>
+          <w:rFonts w:ascii="Fira Code" w:hAnsi="Fira Code" w:cs="Times New Roman"/>
+          <w:color w:val="D4D4D4"/>
+          <w:spacing w:val="0"/>
+          <w:sz w:val="23"/>
+          <w:szCs w:val="23"/>
+          <w:lang w:val="en-US" w:eastAsia="el-GR"/>
+        </w:rPr>
+        <w:t xml:space="preserve"> argv[</w:t>
+      </w:r>
+      <w:r>
+        <w:rPr>
+          <w:rFonts w:ascii="Fira Code" w:hAnsi="Fira Code" w:cs="Times New Roman"/>
+          <w:color w:val="B5CEA8"/>
+          <w:spacing w:val="0"/>
+          <w:sz w:val="23"/>
+          <w:szCs w:val="23"/>
+          <w:lang w:val="en-US" w:eastAsia="el-GR"/>
+        </w:rPr>
+        <w:t>6</w:t>
+      </w:r>
+      <w:r>
+        <w:rPr>
+          <w:rFonts w:ascii="Fira Code" w:hAnsi="Fira Code" w:cs="Times New Roman"/>
+          <w:color w:val="D4D4D4"/>
+          <w:spacing w:val="0"/>
+          <w:sz w:val="23"/>
+          <w:szCs w:val="23"/>
+          <w:lang w:val="en-US" w:eastAsia="el-GR"/>
+        </w:rPr>
+        <w:t xml:space="preserve">] == </w:t>
+      </w:r>
+      <w:r>
+        <w:rPr>
+          <w:rFonts w:ascii="Fira Code" w:hAnsi="Fira Code" w:cs="Times New Roman"/>
+          <w:color w:val="CE9178"/>
+          <w:spacing w:val="0"/>
+          <w:sz w:val="23"/>
+          <w:szCs w:val="23"/>
+          <w:lang w:val="en-US" w:eastAsia="el-GR"/>
+        </w:rPr>
+        <w:t>"True"</w:t>
+      </w:r>
+      <w:r>
+        <w:rPr>
+          <w:rFonts w:ascii="Fira Code" w:hAnsi="Fira Code" w:cs="Times New Roman"/>
+          <w:color w:val="D4D4D4"/>
+          <w:spacing w:val="0"/>
+          <w:sz w:val="23"/>
+          <w:szCs w:val="23"/>
+          <w:lang w:val="en-US" w:eastAsia="el-GR"/>
+        </w:rPr>
+        <w:t>:</w:t>
+      </w:r>
+    </w:p>
+    <w:p>
+      <w:pPr>
+        <w:shd w:val="clear" w:color="auto" w:fill="1E1E1E"/>
+        <w:tabs>
+          <w:tab w:val="clear" w:pos="8309"/>
+        </w:tabs>
+        <w:overflowPunct/>
+        <w:autoSpaceDE/>
+        <w:spacing w:line="300" w:lineRule="atLeast"/>
+        <w:jc w:val="left"/>
+        <w:textAlignment w:val="auto"/>
+        <w:rPr>
+          <w:rFonts w:ascii="Fira Code" w:hAnsi="Fira Code" w:cs="Times New Roman"/>
+          <w:color w:val="D4D4D4"/>
+          <w:spacing w:val="0"/>
+          <w:sz w:val="23"/>
+          <w:szCs w:val="23"/>
+          <w:lang w:eastAsia="el-GR"/>
+        </w:rPr>
+      </w:pPr>
+      <w:r>
+        <w:rPr>
+          <w:rFonts w:ascii="Fira Code" w:hAnsi="Fira Code" w:cs="Times New Roman"/>
+          <w:color w:val="D4D4D4"/>
+          <w:spacing w:val="0"/>
+          <w:sz w:val="23"/>
+          <w:szCs w:val="23"/>
+          <w:lang w:val="en-US" w:eastAsia="el-GR"/>
+        </w:rPr>
+        <w:t xml:space="preserve">                </w:t>
+      </w:r>
+      <w:r>
+        <w:rPr>
+          <w:rFonts w:ascii="Fira Code" w:hAnsi="Fira Code" w:cs="Times New Roman"/>
+          <w:color w:val="C586C0"/>
+          <w:spacing w:val="0"/>
+          <w:sz w:val="23"/>
+          <w:szCs w:val="23"/>
+          <w:lang w:eastAsia="el-GR"/>
+        </w:rPr>
+        <w:t>return</w:t>
+      </w:r>
+      <w:r>
+        <w:rPr>
+          <w:rFonts w:ascii="Fira Code" w:hAnsi="Fira Code" w:cs="Times New Roman"/>
+          <w:color w:val="D4D4D4"/>
+          <w:spacing w:val="0"/>
+          <w:sz w:val="23"/>
+          <w:szCs w:val="23"/>
+          <w:lang w:eastAsia="el-GR"/>
+        </w:rPr>
+        <w:t xml:space="preserve"> </w:t>
+      </w:r>
+      <w:r>
+        <w:rPr>
+          <w:rFonts w:ascii="Fira Code" w:hAnsi="Fira Code" w:cs="Times New Roman"/>
+          <w:color w:val="569CD6"/>
+          <w:spacing w:val="0"/>
+          <w:sz w:val="23"/>
+          <w:szCs w:val="23"/>
+          <w:lang w:eastAsia="el-GR"/>
+        </w:rPr>
+        <w:t>True</w:t>
+      </w:r>
+    </w:p>
+    <w:p>
+      <w:pPr>
+        <w:shd w:val="clear" w:color="auto" w:fill="1E1E1E"/>
+        <w:tabs>
+          <w:tab w:val="clear" w:pos="8309"/>
+        </w:tabs>
+        <w:overflowPunct/>
+        <w:autoSpaceDE/>
+        <w:spacing w:line="300" w:lineRule="atLeast"/>
+        <w:jc w:val="left"/>
+        <w:textAlignment w:val="auto"/>
+        <w:rPr>
+          <w:rFonts w:ascii="Fira Code" w:hAnsi="Fira Code" w:cs="Times New Roman"/>
+          <w:color w:val="D4D4D4"/>
+          <w:spacing w:val="0"/>
+          <w:sz w:val="23"/>
+          <w:szCs w:val="23"/>
+          <w:lang w:eastAsia="el-GR"/>
+        </w:rPr>
+      </w:pPr>
+      <w:r>
+        <w:rPr>
+          <w:rFonts w:ascii="Fira Code" w:hAnsi="Fira Code" w:cs="Times New Roman"/>
+          <w:color w:val="D4D4D4"/>
+          <w:spacing w:val="0"/>
+          <w:sz w:val="23"/>
+          <w:szCs w:val="23"/>
+          <w:lang w:eastAsia="el-GR"/>
+        </w:rPr>
+        <w:t xml:space="preserve">            </w:t>
+      </w:r>
+      <w:r>
+        <w:rPr>
+          <w:rFonts w:ascii="Fira Code" w:hAnsi="Fira Code" w:cs="Times New Roman"/>
+          <w:color w:val="C586C0"/>
+          <w:spacing w:val="0"/>
+          <w:sz w:val="23"/>
+          <w:szCs w:val="23"/>
+          <w:lang w:eastAsia="el-GR"/>
+        </w:rPr>
+        <w:t>else</w:t>
+      </w:r>
+      <w:r>
+        <w:rPr>
+          <w:rFonts w:ascii="Fira Code" w:hAnsi="Fira Code" w:cs="Times New Roman"/>
+          <w:color w:val="D4D4D4"/>
+          <w:spacing w:val="0"/>
+          <w:sz w:val="23"/>
+          <w:szCs w:val="23"/>
+          <w:lang w:eastAsia="el-GR"/>
+        </w:rPr>
+        <w:t>:</w:t>
+      </w:r>
+    </w:p>
+    <w:p>
+      <w:pPr>
+        <w:shd w:val="clear" w:color="auto" w:fill="1E1E1E"/>
+        <w:tabs>
+          <w:tab w:val="clear" w:pos="8309"/>
+        </w:tabs>
+        <w:overflowPunct/>
+        <w:autoSpaceDE/>
+        <w:spacing w:line="300" w:lineRule="atLeast"/>
+        <w:jc w:val="left"/>
+        <w:textAlignment w:val="auto"/>
+        <w:rPr>
+          <w:rFonts w:ascii="Fira Code" w:hAnsi="Fira Code" w:cs="Times New Roman"/>
+          <w:color w:val="D4D4D4"/>
+          <w:spacing w:val="0"/>
+          <w:sz w:val="23"/>
+          <w:szCs w:val="23"/>
+          <w:lang w:eastAsia="el-GR"/>
+        </w:rPr>
+      </w:pPr>
+      <w:r>
+        <w:rPr>
+          <w:rFonts w:ascii="Fira Code" w:hAnsi="Fira Code" w:cs="Times New Roman"/>
+          <w:color w:val="D4D4D4"/>
+          <w:spacing w:val="0"/>
+          <w:sz w:val="23"/>
+          <w:szCs w:val="23"/>
+          <w:lang w:eastAsia="el-GR"/>
+        </w:rPr>
+        <w:t xml:space="preserve">                </w:t>
+      </w:r>
+      <w:r>
+        <w:rPr>
+          <w:rFonts w:ascii="Fira Code" w:hAnsi="Fira Code" w:cs="Times New Roman"/>
+          <w:color w:val="C586C0"/>
+          <w:spacing w:val="0"/>
+          <w:sz w:val="23"/>
+          <w:szCs w:val="23"/>
+          <w:lang w:eastAsia="el-GR"/>
+        </w:rPr>
+        <w:t>return</w:t>
+      </w:r>
+      <w:r>
+        <w:rPr>
+          <w:rFonts w:ascii="Fira Code" w:hAnsi="Fira Code" w:cs="Times New Roman"/>
+          <w:color w:val="D4D4D4"/>
+          <w:spacing w:val="0"/>
+          <w:sz w:val="23"/>
+          <w:szCs w:val="23"/>
+          <w:lang w:eastAsia="el-GR"/>
+        </w:rPr>
+        <w:t xml:space="preserve"> </w:t>
+      </w:r>
+      <w:r>
+        <w:rPr>
+          <w:rFonts w:ascii="Fira Code" w:hAnsi="Fira Code" w:cs="Times New Roman"/>
+          <w:color w:val="569CD6"/>
+          <w:spacing w:val="0"/>
+          <w:sz w:val="23"/>
+          <w:szCs w:val="23"/>
+          <w:lang w:eastAsia="el-GR"/>
+        </w:rPr>
+        <w:t>False</w:t>
+      </w:r>
+    </w:p>
+    <w:p>
+      <w:pPr>
+        <w:pStyle w:val="BodyText"/>
+      </w:pPr>
+    </w:p>
+    <w:p>
+      <w:pPr>
+        <w:pStyle w:val="BodyText"/>
+      </w:pPr>
+      <w:r>
+        <w:t xml:space="preserve">Ο κώδικας που φαίνεται παραπάνω αναλαμβάνει την αρχικοποίηση της λειτουργίας εμφάνισης των αναλογικών μετρήσεων στην κονσόλα κατά το </w:t>
+      </w:r>
+      <w:r>
+        <w:rPr>
+          <w:lang w:val="en-US"/>
+        </w:rPr>
+        <w:t>runtime</w:t>
+      </w:r>
+      <w:r>
+        <w:t xml:space="preserve">. </w:t>
+      </w:r>
+      <w:r>
+        <w:t xml:space="preserve">Σε περίπτωση που ο κώδικας αυτός καλεστεί με όρισμα </w:t>
+      </w:r>
+      <w:r>
+        <w:rPr>
+          <w:lang w:val="en-US"/>
+        </w:rPr>
+        <w:t>None</w:t>
+      </w:r>
+      <w:r>
+        <w:t xml:space="preserve"> </w:t>
+      </w:r>
+      <w:r>
+        <w:t xml:space="preserve">τότε η </w:t>
+      </w:r>
+      <w:r>
+        <w:rPr>
+          <w:lang w:val="en-US"/>
+        </w:rPr>
+        <w:t>default</w:t>
+      </w:r>
+      <w:r>
+        <w:t xml:space="preserve"> </w:t>
+      </w:r>
+      <w:r>
+        <w:t xml:space="preserve">λειτουργία έχει οριστεί ως απενεργοποιημένη. Με ανάλογο τρόπο γίνεται η αρχικοποίηση και των υπόλοιπων ενεργειών του </w:t>
+      </w:r>
+      <w:r>
+        <w:rPr>
+          <w:lang w:val="en-US"/>
+        </w:rPr>
+        <w:t>renderer</w:t>
+      </w:r>
+      <w:r>
+        <w:t xml:space="preserve">. </w:t>
+      </w:r>
+      <w:r>
+        <w:t xml:space="preserve">Δηλαδή με χρήση μεμονωμένων μεθόδων που αναλαμβάνουν να αρχικοποιήσουν τον </w:t>
+      </w:r>
+      <w:r>
+        <w:rPr>
+          <w:lang w:val="en-US"/>
+        </w:rPr>
+        <w:t>renderer</w:t>
+      </w:r>
+      <w:r>
+        <w:t xml:space="preserve"> </w:t>
+      </w:r>
+      <w:r>
+        <w:t xml:space="preserve">σύμφωνα με τα ορίσματα που έχουν ληφθεί από τον </w:t>
+      </w:r>
+      <w:r>
+        <w:rPr>
+          <w:lang w:val="en-US"/>
+        </w:rPr>
+        <w:t>Electro</w:t>
+      </w:r>
+      <w:r>
+        <w:t xml:space="preserve">. Τέλος ο </w:t>
+      </w:r>
+      <w:r>
+        <w:rPr>
+          <w:lang w:val="en-US"/>
+        </w:rPr>
+        <w:t>renderer</w:t>
+      </w:r>
+      <w:r>
+        <w:t xml:space="preserve"> </w:t>
+      </w:r>
+      <w:r>
+        <w:t xml:space="preserve">είναι έτοιμος να εκκινήσει την επιθυμητή λειτουργία. </w:t>
+      </w:r>
+    </w:p>
+    <w:p>
+      <w:pPr>
+        <w:pStyle w:val="BodyText"/>
+      </w:pPr>
+      <w:r>
+        <w:t xml:space="preserve">Μια από τις βασικές ευθύνες του </w:t>
+      </w:r>
+      <w:r>
+        <w:rPr>
+          <w:lang w:val="en-US"/>
+        </w:rPr>
+        <w:t>MRenderer</w:t>
+      </w:r>
+      <w:r>
+        <w:t xml:space="preserve"> </w:t>
+      </w:r>
+      <w:r>
+        <w:t xml:space="preserve">είναι η μετατόπιση των αναλογικών μετρήσεων κατά την διαδικασία του </w:t>
+      </w:r>
+      <w:r>
+        <w:rPr>
+          <w:lang w:val="en-US"/>
+        </w:rPr>
+        <w:t>rendering</w:t>
+      </w:r>
+      <w:r>
+        <w:t xml:space="preserve">. </w:t>
+      </w:r>
+      <w:r>
+        <w:t xml:space="preserve">Αυτό συμβαίνει γιατί ο τρόπος που λειτουργεί η βιβλιοθήκη του </w:t>
+      </w:r>
+      <w:r>
+        <w:rPr>
+          <w:lang w:val="en-US"/>
+        </w:rPr>
+        <w:t>pyqtgraph</w:t>
+      </w:r>
+      <w:r>
+        <w:t xml:space="preserve"> </w:t>
+      </w:r>
+      <w:r>
+        <w:t xml:space="preserve">απαιτεί την χρήση ενός </w:t>
+      </w:r>
+      <w:r>
+        <w:rPr>
+          <w:lang w:val="en-US"/>
+        </w:rPr>
+        <w:t>linspace</w:t>
+      </w:r>
+      <w:r>
+        <w:t xml:space="preserve"> </w:t>
+      </w:r>
+      <w:r>
+        <w:t xml:space="preserve">του </w:t>
+      </w:r>
+      <w:r>
+        <w:rPr>
+          <w:lang w:val="en-US"/>
+        </w:rPr>
+        <w:t>numpy</w:t>
+      </w:r>
+      <w:r>
+        <w:t xml:space="preserve">. </w:t>
+      </w:r>
+      <w:r>
+        <w:t xml:space="preserve">Αν δεν γίνει μετατόπιση των δεδομένων που περιέχονται στον </w:t>
+      </w:r>
+      <w:r>
+        <w:rPr>
+          <w:lang w:val="en-US"/>
+        </w:rPr>
+        <w:t>linspace</w:t>
+      </w:r>
+      <w:r>
+        <w:t xml:space="preserve"> </w:t>
+      </w:r>
+      <w:r>
+        <w:t xml:space="preserve">, το </w:t>
+      </w:r>
+      <w:r>
+        <w:rPr>
+          <w:lang w:val="en-US"/>
+        </w:rPr>
+        <w:t>pyqtgraph</w:t>
+      </w:r>
+      <w:r>
+        <w:t xml:space="preserve"> </w:t>
+      </w:r>
+      <w:r>
+        <w:t xml:space="preserve">θα αναγκαστεί να δημιουργήσει γράφημα από το βήμα 0 μέχρι το βήμα Ν που αυτό σημαίνει ότι το γράφημα που δημιουργείται εκείνη την στιγμή θα συνεχίζει να μικραίνει με αποτέλεσμα την δυσκολία ανάγνωσής του. Η μετατόπιση των δεδομένων δεν ισχύει στην περίπτωση του </w:t>
+      </w:r>
+      <w:r>
+        <w:rPr>
+          <w:lang w:val="en-US"/>
+        </w:rPr>
+        <w:t>Offline</w:t>
+      </w:r>
+      <w:r>
+        <w:t xml:space="preserve"> </w:t>
+      </w:r>
+      <w:r>
+        <w:rPr>
+          <w:lang w:val="en-US"/>
+        </w:rPr>
+        <w:t>Rendering</w:t>
+      </w:r>
+      <w:r>
+        <w:t xml:space="preserve"> </w:t>
+      </w:r>
+      <w:r>
+        <w:t xml:space="preserve">με άνοιγμα αρχείου δειγματοληψίας για να μπορεί ο χρήστης να κάνει επεξεργασία του γραφήματος από το βήμα 0. </w:t>
+      </w:r>
+      <w:r>
+        <w:t xml:space="preserve"> </w:t>
+      </w:r>
+    </w:p>
+    <w:p>
+      <w:pPr>
+        <w:pStyle w:val="BodyText"/>
+      </w:pPr>
+      <w:r>
+        <w:t xml:space="preserve">Η μετατόπιση των </w:t>
+      </w:r>
+      <w:r>
+        <w:rPr>
+          <w:lang w:val="en-US"/>
+        </w:rPr>
+        <w:t>linspace</w:t>
+      </w:r>
+      <w:r>
+        <w:t xml:space="preserve"> </w:t>
+      </w:r>
+      <w:r>
+        <w:t xml:space="preserve">γίνεται με την τεχνική του </w:t>
+      </w:r>
+      <w:r>
+        <w:rPr>
+          <w:lang w:val="en-US"/>
+        </w:rPr>
+        <w:t>array</w:t>
+      </w:r>
+      <w:r>
+        <w:t xml:space="preserve"> </w:t>
+      </w:r>
+      <w:r>
+        <w:rPr>
+          <w:lang w:val="en-US"/>
+        </w:rPr>
+        <w:t>slicing</w:t>
+      </w:r>
+      <w:r>
+        <w:t xml:space="preserve"> </w:t>
+      </w:r>
+      <w:r>
+        <w:t xml:space="preserve">της </w:t>
+      </w:r>
+      <w:r>
+        <w:rPr>
+          <w:lang w:val="en-US"/>
+        </w:rPr>
+        <w:t>Python</w:t>
+      </w:r>
+      <w:r>
+        <w:t xml:space="preserve"> </w:t>
+      </w:r>
+      <w:r>
+        <w:t>και φαίνεται στο παρακάτω κώδικα.</w:t>
+      </w:r>
+    </w:p>
+    <w:p>
+      <w:pPr>
+        <w:shd w:val="clear" w:color="auto" w:fill="1E1E1E"/>
+        <w:tabs>
+          <w:tab w:val="clear" w:pos="8309"/>
+        </w:tabs>
+        <w:overflowPunct/>
+        <w:autoSpaceDE/>
+        <w:spacing w:line="300" w:lineRule="atLeast"/>
+        <w:jc w:val="left"/>
+        <w:textAlignment w:val="auto"/>
+        <w:rPr>
+          <w:rFonts w:ascii="Fira Code" w:hAnsi="Fira Code" w:cs="Times New Roman"/>
+          <w:color w:val="D4D4D4"/>
+          <w:spacing w:val="0"/>
+          <w:sz w:val="23"/>
+          <w:szCs w:val="23"/>
+          <w:lang w:val="en-US"/>
+        </w:rPr>
+      </w:pPr>
+      <w:r>
+        <w:rPr>
+          <w:rFonts w:ascii="Fira Code" w:hAnsi="Fira Code"/>
+          <w:color w:val="D4D4D4"/>
+          <w:sz w:val="23"/>
+          <w:szCs w:val="23"/>
+          <w:lang w:val="en-US"/>
+        </w:rPr>
+        <w:t>Xm[:-</w:t>
+      </w:r>
+      <w:r>
+        <w:rPr>
+          <w:rFonts w:ascii="Fira Code" w:hAnsi="Fira Code"/>
+          <w:color w:val="B5CEA8"/>
+          <w:sz w:val="23"/>
+          <w:szCs w:val="23"/>
+          <w:lang w:val="en-US"/>
+        </w:rPr>
+        <w:t>1</w:t>
+      </w:r>
+      <w:r>
+        <w:rPr>
+          <w:rFonts w:ascii="Fira Code" w:hAnsi="Fira Code"/>
+          <w:color w:val="D4D4D4"/>
+          <w:sz w:val="23"/>
+          <w:szCs w:val="23"/>
+          <w:lang w:val="en-US"/>
+        </w:rPr>
+        <w:t>] = Xm[</w:t>
+      </w:r>
+      <w:r>
+        <w:rPr>
+          <w:rFonts w:ascii="Fira Code" w:hAnsi="Fira Code"/>
+          <w:color w:val="B5CEA8"/>
+          <w:sz w:val="23"/>
+          <w:szCs w:val="23"/>
+          <w:lang w:val="en-US"/>
+        </w:rPr>
+        <w:t>1</w:t>
+      </w:r>
+      <w:r>
+        <w:rPr>
+          <w:rFonts w:ascii="Fira Code" w:hAnsi="Fira Code"/>
+          <w:color w:val="D4D4D4"/>
+          <w:sz w:val="23"/>
+          <w:szCs w:val="23"/>
+          <w:lang w:val="en-US"/>
+        </w:rPr>
+        <w:t>:]</w:t>
+      </w:r>
+      <w:r>
+        <w:rPr>
+          <w:rFonts w:ascii="Fira Code" w:hAnsi="Fira Code"/>
+          <w:color w:val="6A9955"/>
+          <w:sz w:val="23"/>
+          <w:szCs w:val="23"/>
+          <w:lang w:val="en-US"/>
+        </w:rPr>
+        <w:t xml:space="preserve"># shift data </w:t>
+      </w:r>
+    </w:p>
+    <w:p>
+      <w:pPr>
+        <w:shd w:val="clear" w:color="auto" w:fill="1E1E1E"/>
+        <w:spacing w:line="300" w:lineRule="atLeast"/>
+        <w:rPr>
+          <w:rFonts w:ascii="Fira Code" w:hAnsi="Fira Code"/>
+          <w:color w:val="D4D4D4"/>
+          <w:sz w:val="23"/>
+          <w:szCs w:val="23"/>
+        </w:rPr>
+      </w:pPr>
+      <w:r>
+        <w:rPr>
+          <w:rFonts w:ascii="Fira Code" w:hAnsi="Fira Code"/>
+          <w:color w:val="D4D4D4"/>
+          <w:sz w:val="23"/>
+          <w:szCs w:val="23"/>
+        </w:rPr>
+        <w:t>Am[:-</w:t>
+      </w:r>
+      <w:r>
+        <w:rPr>
+          <w:rFonts w:ascii="Fira Code" w:hAnsi="Fira Code"/>
+          <w:color w:val="B5CEA8"/>
+          <w:sz w:val="23"/>
+          <w:szCs w:val="23"/>
+        </w:rPr>
+        <w:t>1</w:t>
+      </w:r>
+      <w:r>
+        <w:rPr>
+          <w:rFonts w:ascii="Fira Code" w:hAnsi="Fira Code"/>
+          <w:color w:val="D4D4D4"/>
+          <w:sz w:val="23"/>
+          <w:szCs w:val="23"/>
+        </w:rPr>
+        <w:t>] = Am[</w:t>
+      </w:r>
+      <w:r>
+        <w:rPr>
+          <w:rFonts w:ascii="Fira Code" w:hAnsi="Fira Code"/>
+          <w:color w:val="B5CEA8"/>
+          <w:sz w:val="23"/>
+          <w:szCs w:val="23"/>
+        </w:rPr>
+        <w:t>1</w:t>
+      </w:r>
+      <w:r>
+        <w:rPr>
+          <w:rFonts w:ascii="Fira Code" w:hAnsi="Fira Code"/>
+          <w:color w:val="D4D4D4"/>
+          <w:sz w:val="23"/>
+          <w:szCs w:val="23"/>
+        </w:rPr>
+        <w:t>:]</w:t>
+      </w:r>
+    </w:p>
+    <w:p>
+      <w:pPr>
+        <w:pStyle w:val="BodyText"/>
+      </w:pPr>
+    </w:p>
+    <w:p>
+      <w:pPr>
+        <w:pStyle w:val="BodyText"/>
+      </w:pPr>
+      <w:r>
+        <w:t xml:space="preserve">Το </w:t>
+      </w:r>
+      <w:r>
+        <w:rPr>
+          <w:lang w:val="en-US"/>
+        </w:rPr>
+        <w:t>Xm</w:t>
+      </w:r>
+      <w:r>
+        <w:t>[:-1]</w:t>
+      </w:r>
+      <w:r>
+        <w:t xml:space="preserve"> ,</w:t>
+      </w:r>
+      <w:r>
+        <w:t xml:space="preserve"> </w:t>
+      </w:r>
+      <w:r>
+        <w:t xml:space="preserve">που αφορά το </w:t>
+      </w:r>
+      <w:r>
+        <w:rPr>
+          <w:lang w:val="en-US"/>
+        </w:rPr>
+        <w:t>linspace</w:t>
+      </w:r>
+      <w:r>
+        <w:t xml:space="preserve"> </w:t>
+      </w:r>
+      <w:r>
+        <w:t xml:space="preserve">των αναλογικών μετρήσεων , σημαίνει ότι ο πίνακας αυτός από την αρχή του μέχρι το προτελευταίο του στοιχείο θα αρχικοποιηθεί με το κομμάτι του ίδιου πίνακα από το δεύτερο στοιχείο του μέχρι το τελευταίο του. </w:t>
+      </w:r>
+    </w:p>
+    <w:tbl>
+      <w:tblPr>
+        <w:tblStyle w:val="TableGrid"/>
+        <w:tblW w:w="0" w:type="auto"/>
+        <w:tblLook w:val="04A0" w:firstRow="1" w:lastRow="0" w:firstColumn="1" w:lastColumn="0" w:noHBand="0" w:noVBand="1"/>
+      </w:tblPr>
+      <w:tblGrid>
+        <w:gridCol w:w="1532"/>
+        <w:gridCol w:w="826"/>
+        <w:gridCol w:w="990"/>
+        <w:gridCol w:w="914"/>
+        <w:gridCol w:w="976"/>
+        <w:gridCol w:w="1100"/>
+        <w:gridCol w:w="1185"/>
+      </w:tblGrid>
+      <w:tr>
+        <w:trPr>
+          <w:trHeight w:val="563"/>
+        </w:trPr>
+        <w:tc>
+          <w:tcPr>
+            <w:tcW w:w="1532" w:type="dxa"/>
+            <w:shd w:val="clear" w:color="auto" w:fill="9CC2E5" w:themeFill="accent5" w:themeFillTint="99"/>
+            <w:vAlign w:val="center"/>
+          </w:tcPr>
+          <w:p>
+            <w:pPr>
+              <w:pStyle w:val="BodyText"/>
+              <w:jc w:val="center"/>
+            </w:pPr>
+            <w:r>
+              <w:t>ΧΜ</w:t>
+            </w:r>
+          </w:p>
+        </w:tc>
+        <w:tc>
+          <w:tcPr>
+            <w:tcW w:w="826" w:type="dxa"/>
+            <w:vAlign w:val="center"/>
+          </w:tcPr>
+          <w:p>
+            <w:pPr>
+              <w:pStyle w:val="BodyText"/>
+              <w:jc w:val="center"/>
+            </w:pPr>
+            <w:r>
+              <w:t>1</w:t>
+            </w:r>
+          </w:p>
+        </w:tc>
+        <w:tc>
+          <w:tcPr>
+            <w:tcW w:w="990" w:type="dxa"/>
+            <w:vAlign w:val="center"/>
+          </w:tcPr>
+          <w:p>
+            <w:pPr>
+              <w:pStyle w:val="BodyText"/>
+              <w:jc w:val="center"/>
+            </w:pPr>
+            <w:r>
+              <w:t>2</w:t>
+            </w:r>
+          </w:p>
+        </w:tc>
+        <w:tc>
+          <w:tcPr>
+            <w:tcW w:w="914" w:type="dxa"/>
+            <w:vAlign w:val="center"/>
+          </w:tcPr>
+          <w:p>
+            <w:pPr>
+              <w:pStyle w:val="BodyText"/>
+              <w:jc w:val="center"/>
+            </w:pPr>
+            <w:r>
+              <w:t>3</w:t>
+            </w:r>
+          </w:p>
+        </w:tc>
+        <w:tc>
+          <w:tcPr>
+            <w:tcW w:w="976" w:type="dxa"/>
+            <w:vAlign w:val="center"/>
+          </w:tcPr>
+          <w:p>
+            <w:pPr>
+              <w:pStyle w:val="BodyText"/>
+              <w:jc w:val="center"/>
+            </w:pPr>
+            <w:r>
+              <w:t>4</w:t>
+            </w:r>
+          </w:p>
+        </w:tc>
+        <w:tc>
+          <w:tcPr>
+            <w:tcW w:w="1100" w:type="dxa"/>
+            <w:vAlign w:val="center"/>
+          </w:tcPr>
+          <w:p>
+            <w:pPr>
+              <w:pStyle w:val="BodyText"/>
+              <w:jc w:val="center"/>
+            </w:pPr>
+            <w:r>
+              <w:t>5</w:t>
+            </w:r>
+          </w:p>
+        </w:tc>
+        <w:tc>
+          <w:tcPr>
+            <w:tcW w:w="1185" w:type="dxa"/>
+            <w:vAlign w:val="center"/>
+          </w:tcPr>
+          <w:p>
+            <w:pPr>
+              <w:pStyle w:val="BodyText"/>
+              <w:jc w:val="center"/>
+            </w:pPr>
+            <w:r>
+              <w:t>6</w:t>
+            </w:r>
+          </w:p>
+        </w:tc>
+      </w:tr>
+      <w:tr>
+        <w:trPr>
+          <w:trHeight w:val="563"/>
+        </w:trPr>
+        <w:tc>
+          <w:tcPr>
+            <w:tcW w:w="1532" w:type="dxa"/>
+            <w:shd w:val="clear" w:color="auto" w:fill="9CC2E5" w:themeFill="accent5" w:themeFillTint="99"/>
+            <w:vAlign w:val="center"/>
+          </w:tcPr>
+          <w:p>
+            <w:pPr>
+              <w:pStyle w:val="BodyText"/>
+              <w:jc w:val="center"/>
+            </w:pPr>
+            <w:r>
+              <w:t>ΧΜ[:-1]</w:t>
+            </w:r>
+          </w:p>
+        </w:tc>
+        <w:tc>
+          <w:tcPr>
+            <w:tcW w:w="826" w:type="dxa"/>
+            <w:vAlign w:val="center"/>
+          </w:tcPr>
+          <w:p>
+            <w:pPr>
+              <w:pStyle w:val="BodyText"/>
+              <w:jc w:val="center"/>
+            </w:pPr>
+            <w:r>
+              <w:t>1</w:t>
+            </w:r>
+          </w:p>
+        </w:tc>
+        <w:tc>
+          <w:tcPr>
+            <w:tcW w:w="990" w:type="dxa"/>
+            <w:vAlign w:val="center"/>
+          </w:tcPr>
+          <w:p>
+            <w:pPr>
+              <w:pStyle w:val="BodyText"/>
+              <w:jc w:val="center"/>
+            </w:pPr>
+            <w:r>
+              <w:t>2</w:t>
+            </w:r>
+          </w:p>
+        </w:tc>
+        <w:tc>
+          <w:tcPr>
+            <w:tcW w:w="914" w:type="dxa"/>
+            <w:vAlign w:val="center"/>
+          </w:tcPr>
+          <w:p>
+            <w:pPr>
+              <w:pStyle w:val="BodyText"/>
+              <w:jc w:val="center"/>
+            </w:pPr>
+            <w:r>
+              <w:t>3</w:t>
+            </w:r>
+          </w:p>
+        </w:tc>
+        <w:tc>
+          <w:tcPr>
+            <w:tcW w:w="976" w:type="dxa"/>
+            <w:vAlign w:val="center"/>
+          </w:tcPr>
+          <w:p>
+            <w:pPr>
+              <w:pStyle w:val="BodyText"/>
+              <w:jc w:val="center"/>
+            </w:pPr>
+            <w:r>
+              <w:t>4</w:t>
+            </w:r>
+          </w:p>
+        </w:tc>
+        <w:tc>
+          <w:tcPr>
+            <w:tcW w:w="1100" w:type="dxa"/>
+            <w:vAlign w:val="center"/>
+          </w:tcPr>
+          <w:p>
+            <w:pPr>
+              <w:pStyle w:val="BodyText"/>
+              <w:jc w:val="center"/>
+            </w:pPr>
+            <w:r>
+              <w:t>5</w:t>
+            </w:r>
+          </w:p>
+        </w:tc>
+        <w:tc>
+          <w:tcPr>
+            <w:tcW w:w="1185" w:type="dxa"/>
+            <w:shd w:val="clear" w:color="auto" w:fill="C00000"/>
+            <w:vAlign w:val="center"/>
+          </w:tcPr>
+          <w:p>
+            <w:pPr>
+              <w:pStyle w:val="BodyText"/>
+              <w:jc w:val="center"/>
+            </w:pPr>
+            <w:r>
+              <w:t>Χ</w:t>
+            </w:r>
+          </w:p>
+        </w:tc>
+      </w:tr>
+      <w:tr>
+        <w:trPr>
+          <w:trHeight w:val="563"/>
+        </w:trPr>
+        <w:tc>
+          <w:tcPr>
+            <w:tcW w:w="1532" w:type="dxa"/>
+            <w:shd w:val="clear" w:color="auto" w:fill="9CC2E5" w:themeFill="accent5" w:themeFillTint="99"/>
+            <w:vAlign w:val="center"/>
+          </w:tcPr>
+          <w:p>
+            <w:pPr>
+              <w:pStyle w:val="BodyText"/>
+              <w:jc w:val="center"/>
+            </w:pPr>
+            <w:r>
+              <w:t>ΧΜ[1:]</w:t>
+            </w:r>
+          </w:p>
+        </w:tc>
+        <w:tc>
+          <w:tcPr>
+            <w:tcW w:w="826" w:type="dxa"/>
+            <w:shd w:val="clear" w:color="auto" w:fill="C00000"/>
+            <w:vAlign w:val="center"/>
+          </w:tcPr>
+          <w:p>
+            <w:pPr>
+              <w:pStyle w:val="BodyText"/>
+              <w:jc w:val="center"/>
+            </w:pPr>
+            <w:r>
+              <w:t>Χ</w:t>
+            </w:r>
+          </w:p>
+        </w:tc>
+        <w:tc>
+          <w:tcPr>
+            <w:tcW w:w="990" w:type="dxa"/>
+            <w:vAlign w:val="center"/>
+          </w:tcPr>
+          <w:p>
+            <w:pPr>
+              <w:pStyle w:val="BodyText"/>
+              <w:jc w:val="center"/>
+            </w:pPr>
+            <w:r>
+              <w:t>2</w:t>
+            </w:r>
+          </w:p>
+        </w:tc>
+        <w:tc>
+          <w:tcPr>
+            <w:tcW w:w="914" w:type="dxa"/>
+            <w:vAlign w:val="center"/>
+          </w:tcPr>
+          <w:p>
+            <w:pPr>
+              <w:pStyle w:val="BodyText"/>
+              <w:jc w:val="center"/>
+            </w:pPr>
+            <w:r>
+              <w:t>3</w:t>
+            </w:r>
+          </w:p>
+        </w:tc>
+        <w:tc>
+          <w:tcPr>
+            <w:tcW w:w="976" w:type="dxa"/>
+            <w:vAlign w:val="center"/>
+          </w:tcPr>
+          <w:p>
+            <w:pPr>
+              <w:pStyle w:val="BodyText"/>
+              <w:jc w:val="center"/>
+            </w:pPr>
+            <w:r>
+              <w:t>4</w:t>
+            </w:r>
+          </w:p>
+        </w:tc>
+        <w:tc>
+          <w:tcPr>
+            <w:tcW w:w="1100" w:type="dxa"/>
+            <w:vAlign w:val="center"/>
+          </w:tcPr>
+          <w:p>
+            <w:pPr>
+              <w:pStyle w:val="BodyText"/>
+              <w:jc w:val="center"/>
+            </w:pPr>
+            <w:r>
+              <w:t>5</w:t>
+            </w:r>
+          </w:p>
+        </w:tc>
+        <w:tc>
+          <w:tcPr>
+            <w:tcW w:w="1185" w:type="dxa"/>
+            <w:vAlign w:val="center"/>
+          </w:tcPr>
+          <w:p>
+            <w:pPr>
+              <w:pStyle w:val="BodyText"/>
+              <w:jc w:val="center"/>
+            </w:pPr>
+            <w:r>
+              <w:t>6</w:t>
+            </w:r>
+          </w:p>
+        </w:tc>
+      </w:tr>
+      <w:tr>
+        <w:trPr>
+          <w:trHeight w:val="920"/>
+        </w:trPr>
+        <w:tc>
+          <w:tcPr>
+            <w:tcW w:w="1532" w:type="dxa"/>
+            <w:shd w:val="clear" w:color="auto" w:fill="9CC2E5" w:themeFill="accent5" w:themeFillTint="99"/>
+            <w:vAlign w:val="center"/>
+          </w:tcPr>
+          <w:p>
+            <w:pPr>
+              <w:pStyle w:val="BodyText"/>
+              <w:jc w:val="center"/>
+              <w:rPr>
+                <w:lang w:val="en-US"/>
+              </w:rPr>
+            </w:pPr>
+            <w:r>
+              <w:rPr>
+                <w:lang w:val="en-US"/>
+              </w:rPr>
+              <w:t>After Shifting</w:t>
+            </w:r>
+          </w:p>
+        </w:tc>
+        <w:tc>
+          <w:tcPr>
+            <w:tcW w:w="826" w:type="dxa"/>
+            <w:vAlign w:val="center"/>
+          </w:tcPr>
+          <w:p>
+            <w:pPr>
+              <w:pStyle w:val="BodyText"/>
+              <w:jc w:val="center"/>
+              <w:rPr>
+                <w:lang w:val="en-US"/>
+              </w:rPr>
+            </w:pPr>
+            <w:r>
+              <w:rPr>
+                <w:lang w:val="en-US"/>
+              </w:rPr>
+              <w:t>2</w:t>
+            </w:r>
+          </w:p>
+        </w:tc>
+        <w:tc>
+          <w:tcPr>
+            <w:tcW w:w="990" w:type="dxa"/>
+            <w:vAlign w:val="center"/>
+          </w:tcPr>
+          <w:p>
+            <w:pPr>
+              <w:pStyle w:val="BodyText"/>
+              <w:jc w:val="center"/>
+              <w:rPr>
+                <w:lang w:val="en-US"/>
+              </w:rPr>
+            </w:pPr>
+            <w:r>
+              <w:rPr>
+                <w:lang w:val="en-US"/>
+              </w:rPr>
+              <w:t>3</w:t>
+            </w:r>
+          </w:p>
+        </w:tc>
+        <w:tc>
+          <w:tcPr>
+            <w:tcW w:w="914" w:type="dxa"/>
+            <w:vAlign w:val="center"/>
+          </w:tcPr>
+          <w:p>
+            <w:pPr>
+              <w:pStyle w:val="BodyText"/>
+              <w:jc w:val="center"/>
+              <w:rPr>
+                <w:lang w:val="en-US"/>
+              </w:rPr>
+            </w:pPr>
+            <w:r>
+              <w:rPr>
+                <w:lang w:val="en-US"/>
+              </w:rPr>
+              <w:t>4</w:t>
+            </w:r>
+          </w:p>
+        </w:tc>
+        <w:tc>
+          <w:tcPr>
+            <w:tcW w:w="976" w:type="dxa"/>
+            <w:vAlign w:val="center"/>
+          </w:tcPr>
+          <w:p>
+            <w:pPr>
+              <w:pStyle w:val="BodyText"/>
+              <w:jc w:val="center"/>
+              <w:rPr>
+                <w:lang w:val="en-US"/>
+              </w:rPr>
+            </w:pPr>
+            <w:r>
+              <w:rPr>
+                <w:lang w:val="en-US"/>
+              </w:rPr>
+              <w:t>5</w:t>
+            </w:r>
+          </w:p>
+        </w:tc>
+        <w:tc>
+          <w:tcPr>
+            <w:tcW w:w="1100" w:type="dxa"/>
+            <w:vAlign w:val="center"/>
+          </w:tcPr>
+          <w:p>
+            <w:pPr>
+              <w:pStyle w:val="BodyText"/>
+              <w:jc w:val="center"/>
+              <w:rPr>
+                <w:lang w:val="en-US"/>
+              </w:rPr>
+            </w:pPr>
+            <w:r>
+              <w:rPr>
+                <w:lang w:val="en-US"/>
+              </w:rPr>
+              <w:t>6</w:t>
+            </w:r>
+          </w:p>
+        </w:tc>
+        <w:tc>
+          <w:tcPr>
+            <w:tcW w:w="1185" w:type="dxa"/>
+            <w:shd w:val="clear" w:color="auto" w:fill="00B050"/>
+            <w:vAlign w:val="center"/>
+          </w:tcPr>
+          <w:p>
+            <w:pPr>
+              <w:pStyle w:val="BodyText"/>
+              <w:jc w:val="center"/>
+              <w:rPr>
+                <w:lang w:val="en-US"/>
+              </w:rPr>
+            </w:pPr>
+            <w:r>
+              <w:rPr>
+                <w:lang w:val="en-US"/>
+              </w:rPr>
+              <w:t>Empty</w:t>
+            </w:r>
+          </w:p>
+        </w:tc>
+        <w:bookmarkStart w:id="59" w:name="_GoBack"/>
+        <w:bookmarkEnd w:id="59"/>
+      </w:tr>
+    </w:tbl>
+    <w:p>
+      <w:pPr>
+        <w:pStyle w:val="BodyText"/>
+      </w:pPr>
+    </w:p>
+    <w:p>
+      <w:pPr>
+        <w:pStyle w:val="BodyText"/>
+      </w:pPr>
+      <w:r>
+        <w:t xml:space="preserve">Μετά την μετατόπιση η τελευταία θέση του </w:t>
+      </w:r>
+      <w:r>
+        <w:rPr>
+          <w:lang w:val="en-US"/>
+        </w:rPr>
+        <w:t>linspace</w:t>
+      </w:r>
+      <w:r>
+        <w:t xml:space="preserve"> </w:t>
+      </w:r>
+      <w:r>
+        <w:t xml:space="preserve">παραμένει κενή για να γεμίσει με την καινούρια τιμή που έχει γίνει λήψη από τον </w:t>
+      </w:r>
+      <w:r>
+        <w:rPr>
+          <w:lang w:val="en-US"/>
+        </w:rPr>
+        <w:t>Megaman</w:t>
+      </w:r>
+      <w:r>
+        <w:t xml:space="preserve">. </w:t>
+      </w:r>
+      <w:r>
+        <w:t xml:space="preserve">Το εύρος των </w:t>
+      </w:r>
+      <w:r>
+        <w:rPr>
+          <w:lang w:val="en-US"/>
+        </w:rPr>
+        <w:t>linspaces</w:t>
+      </w:r>
+      <w:r>
+        <w:t xml:space="preserve"> </w:t>
+      </w:r>
+      <w:r>
+        <w:t>έχει οριστεί στις 500 τιμές.</w:t>
+      </w:r>
+    </w:p>
+    <w:p>
+      <w:pPr>
+        <w:pStyle w:val="BodyText"/>
+      </w:pPr>
+      <w:r>
+        <w:t xml:space="preserve">Το τελικό </w:t>
+      </w:r>
+      <w:r>
+        <w:rPr>
+          <w:lang w:val="en-US"/>
+        </w:rPr>
+        <w:t>rendering</w:t>
+      </w:r>
+      <w:r>
+        <w:t xml:space="preserve"> </w:t>
+      </w:r>
+      <w:r>
+        <w:t>των τιμών γίνεται με το παρακάτω κομμάτι κώδικα:</w:t>
+      </w:r>
+    </w:p>
+    <w:p>
+      <w:pPr>
+        <w:shd w:val="clear" w:color="auto" w:fill="1E1E1E"/>
+        <w:tabs>
+          <w:tab w:val="clear" w:pos="8309"/>
+        </w:tabs>
+        <w:overflowPunct/>
+        <w:autoSpaceDE/>
+        <w:spacing w:line="300" w:lineRule="atLeast"/>
+        <w:jc w:val="left"/>
+        <w:textAlignment w:val="auto"/>
+        <w:rPr>
+          <w:rFonts w:ascii="Fira Code" w:hAnsi="Fira Code" w:cs="Times New Roman"/>
+          <w:color w:val="D4D4D4"/>
+          <w:spacing w:val="0"/>
+          <w:sz w:val="20"/>
+          <w:lang w:val="en-US" w:eastAsia="el-GR"/>
+        </w:rPr>
+      </w:pPr>
+      <w:r>
+        <w:rPr>
+          <w:rFonts w:ascii="Fira Code" w:hAnsi="Fira Code" w:cs="Times New Roman"/>
+          <w:color w:val="D4D4D4"/>
+          <w:spacing w:val="0"/>
+          <w:sz w:val="20"/>
+          <w:lang w:val="en-US" w:eastAsia="el-GR"/>
+        </w:rPr>
+        <w:t xml:space="preserve">curve.setData(Xm)  </w:t>
+      </w:r>
+      <w:r>
+        <w:rPr>
+          <w:rFonts w:ascii="Fira Code" w:hAnsi="Fira Code" w:cs="Times New Roman"/>
+          <w:color w:val="6A9955"/>
+          <w:spacing w:val="0"/>
+          <w:sz w:val="20"/>
+          <w:lang w:val="en-US" w:eastAsia="el-GR"/>
+        </w:rPr>
+        <w:t># set the curve with this data</w:t>
+      </w:r>
+    </w:p>
+    <w:p>
+      <w:pPr>
+        <w:shd w:val="clear" w:color="auto" w:fill="1E1E1E"/>
+        <w:tabs>
+          <w:tab w:val="clear" w:pos="8309"/>
+        </w:tabs>
+        <w:overflowPunct/>
+        <w:autoSpaceDE/>
+        <w:spacing w:line="300" w:lineRule="atLeast"/>
+        <w:jc w:val="left"/>
+        <w:textAlignment w:val="auto"/>
+        <w:rPr>
+          <w:rFonts w:ascii="Fira Code" w:hAnsi="Fira Code" w:cs="Times New Roman"/>
+          <w:color w:val="D4D4D4"/>
+          <w:spacing w:val="0"/>
+          <w:sz w:val="20"/>
+          <w:lang w:val="en-US" w:eastAsia="el-GR"/>
+        </w:rPr>
+      </w:pPr>
+      <w:r>
+        <w:rPr>
+          <w:rFonts w:ascii="Fira Code" w:hAnsi="Fira Code" w:cs="Times New Roman"/>
+          <w:color w:val="D4D4D4"/>
+          <w:spacing w:val="0"/>
+          <w:sz w:val="20"/>
+          <w:lang w:val="en-US" w:eastAsia="el-GR"/>
+        </w:rPr>
+        <w:t xml:space="preserve">curve.setPos(ptr, </w:t>
+      </w:r>
+      <w:r>
+        <w:rPr>
+          <w:rFonts w:ascii="Fira Code" w:hAnsi="Fira Code" w:cs="Times New Roman"/>
+          <w:color w:val="B5CEA8"/>
+          <w:spacing w:val="0"/>
+          <w:sz w:val="20"/>
+          <w:lang w:val="en-US" w:eastAsia="el-GR"/>
+        </w:rPr>
+        <w:t>1</w:t>
+      </w:r>
+      <w:r>
+        <w:rPr>
+          <w:rFonts w:ascii="Fira Code" w:hAnsi="Fira Code" w:cs="Times New Roman"/>
+          <w:color w:val="D4D4D4"/>
+          <w:spacing w:val="0"/>
+          <w:sz w:val="20"/>
+          <w:lang w:val="en-US" w:eastAsia="el-GR"/>
+        </w:rPr>
+        <w:t xml:space="preserve">)  </w:t>
+      </w:r>
+      <w:r>
+        <w:rPr>
+          <w:rFonts w:ascii="Fira Code" w:hAnsi="Fira Code" w:cs="Times New Roman"/>
+          <w:color w:val="6A9955"/>
+          <w:spacing w:val="0"/>
+          <w:sz w:val="20"/>
+          <w:lang w:val="en-US" w:eastAsia="el-GR"/>
+        </w:rPr>
+        <w:t># set x position in the graph to 0</w:t>
+      </w:r>
+    </w:p>
+    <w:p>
+      <w:pPr>
+        <w:shd w:val="clear" w:color="auto" w:fill="1E1E1E"/>
+        <w:tabs>
+          <w:tab w:val="clear" w:pos="8309"/>
+        </w:tabs>
+        <w:overflowPunct/>
+        <w:autoSpaceDE/>
+        <w:spacing w:line="300" w:lineRule="atLeast"/>
+        <w:jc w:val="left"/>
+        <w:textAlignment w:val="auto"/>
+        <w:rPr>
+          <w:rFonts w:ascii="Fira Code" w:hAnsi="Fira Code" w:cs="Times New Roman"/>
+          <w:color w:val="D4D4D4"/>
+          <w:spacing w:val="0"/>
+          <w:sz w:val="20"/>
+          <w:lang w:val="en-US" w:eastAsia="el-GR"/>
+        </w:rPr>
+      </w:pPr>
+      <w:r>
+        <w:rPr>
+          <w:rFonts w:ascii="Fira Code" w:hAnsi="Fira Code" w:cs="Times New Roman"/>
+          <w:color w:val="D4D4D4"/>
+          <w:spacing w:val="0"/>
+          <w:sz w:val="20"/>
+          <w:lang w:val="en-US" w:eastAsia="el-GR"/>
+        </w:rPr>
+        <w:t>curve2.setData(Am)</w:t>
+      </w:r>
+    </w:p>
+    <w:p>
+      <w:pPr>
+        <w:shd w:val="clear" w:color="auto" w:fill="1E1E1E"/>
+        <w:tabs>
+          <w:tab w:val="clear" w:pos="8309"/>
+        </w:tabs>
+        <w:overflowPunct/>
+        <w:autoSpaceDE/>
+        <w:spacing w:line="300" w:lineRule="atLeast"/>
+        <w:jc w:val="left"/>
+        <w:textAlignment w:val="auto"/>
+        <w:rPr>
+          <w:rFonts w:ascii="Fira Code" w:hAnsi="Fira Code" w:cs="Times New Roman"/>
+          <w:color w:val="D4D4D4"/>
+          <w:spacing w:val="0"/>
+          <w:sz w:val="20"/>
+          <w:lang w:val="en-US" w:eastAsia="el-GR"/>
+        </w:rPr>
+      </w:pPr>
+      <w:r>
+        <w:rPr>
+          <w:rFonts w:ascii="Fira Code" w:hAnsi="Fira Code" w:cs="Times New Roman"/>
+          <w:color w:val="D4D4D4"/>
+          <w:spacing w:val="0"/>
+          <w:sz w:val="20"/>
+          <w:lang w:val="en-US" w:eastAsia="el-GR"/>
+        </w:rPr>
+        <w:t xml:space="preserve">curve2.setPos(ptr, </w:t>
+      </w:r>
+      <w:r>
+        <w:rPr>
+          <w:rFonts w:ascii="Fira Code" w:hAnsi="Fira Code" w:cs="Times New Roman"/>
+          <w:color w:val="B5CEA8"/>
+          <w:spacing w:val="0"/>
+          <w:sz w:val="20"/>
+          <w:lang w:val="en-US" w:eastAsia="el-GR"/>
+        </w:rPr>
+        <w:t>1</w:t>
+      </w:r>
+      <w:r>
+        <w:rPr>
+          <w:rFonts w:ascii="Fira Code" w:hAnsi="Fira Code" w:cs="Times New Roman"/>
+          <w:color w:val="D4D4D4"/>
+          <w:spacing w:val="0"/>
+          <w:sz w:val="20"/>
+          <w:lang w:val="en-US" w:eastAsia="el-GR"/>
+        </w:rPr>
+        <w:t>)</w:t>
+      </w:r>
+    </w:p>
+    <w:p>
+      <w:pPr>
+        <w:shd w:val="clear" w:color="auto" w:fill="1E1E1E"/>
+        <w:tabs>
+          <w:tab w:val="clear" w:pos="8309"/>
+        </w:tabs>
+        <w:overflowPunct/>
+        <w:autoSpaceDE/>
+        <w:spacing w:line="300" w:lineRule="atLeast"/>
+        <w:jc w:val="left"/>
+        <w:textAlignment w:val="auto"/>
+        <w:rPr>
+          <w:rFonts w:ascii="Fira Code" w:hAnsi="Fira Code" w:cs="Times New Roman"/>
+          <w:color w:val="D4D4D4"/>
+          <w:spacing w:val="0"/>
+          <w:sz w:val="20"/>
+          <w:lang w:val="en-US" w:eastAsia="el-GR"/>
+        </w:rPr>
+      </w:pPr>
+      <w:r>
+        <w:rPr>
+          <w:rFonts w:ascii="Fira Code" w:hAnsi="Fira Code" w:cs="Times New Roman"/>
+          <w:color w:val="D4D4D4"/>
+          <w:spacing w:val="0"/>
+          <w:sz w:val="20"/>
+          <w:lang w:val="en-US" w:eastAsia="el-GR"/>
+        </w:rPr>
+        <w:t xml:space="preserve">QtGui.QApplication.processEvents()  </w:t>
+      </w:r>
+      <w:r>
+        <w:rPr>
+          <w:rFonts w:ascii="Fira Code" w:hAnsi="Fira Code" w:cs="Times New Roman"/>
+          <w:color w:val="6A9955"/>
+          <w:spacing w:val="0"/>
+          <w:sz w:val="20"/>
+          <w:lang w:val="en-US" w:eastAsia="el-GR"/>
+        </w:rPr>
+        <w:t># you MUST process the plot now</w:t>
+      </w:r>
+    </w:p>
+    <w:p>
+      <w:pPr>
+        <w:shd w:val="clear" w:color="auto" w:fill="1E1E1E"/>
+        <w:tabs>
+          <w:tab w:val="clear" w:pos="8309"/>
+        </w:tabs>
+        <w:overflowPunct/>
+        <w:autoSpaceDE/>
+        <w:spacing w:line="300" w:lineRule="atLeast"/>
+        <w:jc w:val="left"/>
+        <w:textAlignment w:val="auto"/>
+        <w:rPr>
+          <w:rFonts w:ascii="Fira Code" w:hAnsi="Fira Code" w:cs="Times New Roman"/>
+          <w:color w:val="D4D4D4"/>
+          <w:spacing w:val="0"/>
+          <w:sz w:val="23"/>
+          <w:szCs w:val="23"/>
+          <w:lang w:val="en-US" w:eastAsia="el-GR"/>
+        </w:rPr>
+      </w:pPr>
+    </w:p>
+    <w:p>
+      <w:pPr>
+        <w:pStyle w:val="BodyText"/>
+        <w:rPr>
+          <w:lang w:val="en-US"/>
+        </w:rPr>
+      </w:pPr>
+      <w:r>
+        <w:rPr>
+          <w:lang w:val="en-US"/>
+        </w:rPr>
+        <w:t xml:space="preserve"> </w:t>
+      </w:r>
+    </w:p>
+    <w:p>
+      <w:pPr>
+        <w:pStyle w:val="BodyText"/>
+        <w:rPr>
+          <w:lang w:val="en-US"/>
+        </w:rPr>
+      </w:pPr>
     </w:p>
     <w:p>
       <w:pPr>
         <w:pStyle w:val="ae"/>
+        <w:rPr>
+          <w:lang w:val="en-US"/>
+        </w:rPr>
       </w:pPr>
     </w:p>
     <w:p>
@@ -38953,7 +40900,6 @@
         <w:rPr>
           <w:color w:val="FF0000"/>
           <w:highlight w:val="yellow"/>
-          <w:lang w:val="en-US"/>
         </w:rPr>
         <w:t xml:space="preserve">, </w:t>
       </w:r>
@@ -38969,9 +40915,16 @@
         <w:rPr>
           <w:color w:val="FF0000"/>
           <w:highlight w:val="yellow"/>
-          <w:lang w:val="en-US"/>
-        </w:rPr>
-        <w:t xml:space="preserve">., &amp; </w:t>
+        </w:rPr>
+        <w:t>.</w:t>
+      </w:r>
+      <w:r>
+        <w:rPr>
+          <w:color w:val="FF0000"/>
+          <w:highlight w:val="yellow"/>
+          <w:lang w:val="en-US"/>
+        </w:rPr>
+        <w:t xml:space="preserve">, &amp; </w:t>
       </w:r>
       <w:r>
         <w:rPr>
@@ -39469,7 +41422,7 @@
           <w:rPr>
             <w:noProof/>
           </w:rPr>
-          <w:t>73</w:t>
+          <w:t>74</w:t>
         </w:r>
         <w:r>
           <w:rPr>
@@ -44953,12 +46906,30 @@
 </a:theme>
 </file>
 
+<file path=word/webextensions/taskpanes.xml><?xml version="1.0" encoding="utf-8"?>
+<wetp:taskpanes xmlns:wetp="http://schemas.microsoft.com/office/webextensions/taskpanes/2010/11">
+  <wetp:taskpane dockstate="right" visibility="0" width="350" row="1">
+    <wetp:webextensionref xmlns:r="http://schemas.openxmlformats.org/officeDocument/2006/relationships" r:id="rId1"/>
+  </wetp:taskpane>
+</wetp:taskpanes>
+</file>
+
+<file path=word/webextensions/webextension1.xml><?xml version="1.0" encoding="utf-8"?>
+<we:webextension xmlns:we="http://schemas.microsoft.com/office/webextensions/webextension/2010/11" id="{DB4EB0D4-D2E8-471E-B37E-C5BF997FB9F8}">
+  <we:reference id="wa104099688" version="1.3.0.0" store="en-US" storeType="OMEX"/>
+  <we:alternateReferences/>
+  <we:properties/>
+  <we:bindings/>
+  <we:snapshot xmlns:r="http://schemas.openxmlformats.org/officeDocument/2006/relationships"/>
+</we:webextension>
+</file>
+
 <file path=customXml/item1.xml><?xml version="1.0" encoding="utf-8"?>
 <b:Sources xmlns:b="http://schemas.openxmlformats.org/officeDocument/2006/bibliography" xmlns="http://schemas.openxmlformats.org/officeDocument/2006/bibliography" SelectedStyle="\APASixthEditionOfficeOnline.xsl" StyleName="APA" Version="6"/>
 </file>
 
 <file path=customXml/itemProps1.xml><?xml version="1.0" encoding="utf-8"?>
-<ds:datastoreItem xmlns:ds="http://schemas.openxmlformats.org/officeDocument/2006/customXml" ds:itemID="{9035000D-169C-493F-AEAC-7115304E706C}">
+<ds:datastoreItem xmlns:ds="http://schemas.openxmlformats.org/officeDocument/2006/customXml" ds:itemID="{F5E0DF8A-CBE5-40CC-AF1C-EA853C04F305}">
   <ds:schemaRefs>
     <ds:schemaRef ds:uri="http://schemas.openxmlformats.org/officeDocument/2006/bibliography"/>
   </ds:schemaRefs>

</xml_diff>

<commit_message>
merge chapters 5 and 6
</commit_message>
<xml_diff>
--- a/Document/ptyxiaki ergasia.docx
+++ b/Document/ptyxiaki ergasia.docx
@@ -49762,38 +49762,6 @@
     </w:p>
     <w:p>
       <w:pPr>
-        <w:pStyle w:val="ae"/>
-      </w:pPr>
-      <w:r>
-        <w:t xml:space="preserve">Στην συγκεκριμένη πτυχιακή εργασία παρουσιάστηκε ο τρόπος σύνδεσης όλων των απαραίτητων υλικών του ενσωματωμένου συστήματος καθώς και </w:t>
-      </w:r>
-      <w:r>
-        <w:rPr>
-          <w:lang w:val="en-US"/>
-        </w:rPr>
-        <w:t>o</w:t>
-      </w:r>
-      <w:r>
-        <w:t xml:space="preserve"> </w:t>
-      </w:r>
-      <w:r>
-        <w:t xml:space="preserve">προγραμματισμός του στην γλώσσα προγραμματισμού </w:t>
-      </w:r>
-      <w:r>
-        <w:rPr>
-          <w:lang w:val="en-US"/>
-        </w:rPr>
-        <w:t>C</w:t>
-      </w:r>
-      <w:r>
-        <w:t xml:space="preserve">. </w:t>
-      </w:r>
-      <w:r>
-        <w:t>Παρουσιάστηκε η σημαντικότητα αυτών των συστημάτων σε διάφορους τομείς καθώς και η εκμετάλλευσή τους σε επίπεδο λογισμικού. Ο συνδυασμός τέτοιων συστημάτων και λογισμικού ανοίγει άπειρες πιθανότητες για επίλυση καθημερινών προβλημάτων. Η μέτρηση και παρατήρηση φυσικών φαινομένων και η αυτοματοποίηση γίνονται πιο εύκολα μέσα από μια συνύπαρξη λογισμικού και υλικού. Γράφοντας την συγκεκριμένη πτυχιακή εργασία εξηγήθηκαν πολλά συστήματα της καθημερινότητας καθώς και ο τρόπος λειτουργίας τους όπως πολλά συστήματα ασφαλείας που φέρουν τα σύγχρονα αυτοκίνητα που βασίζονται εξολοκλήρου σε ενσωματωμένα συστήματα και λογισμικά αλληλεπίδρασης με τον τελικό χρήστη.</w:t>
-      </w:r>
-    </w:p>
-    <w:p>
-      <w:pPr>
         <w:pStyle w:val="Heading1"/>
         <w:numPr>
           <w:ilvl w:val="1"/>
@@ -49801,12 +49769,80 @@
         </w:numPr>
         <w:textAlignment w:val="auto"/>
       </w:pPr>
-      <w:bookmarkStart w:id="69" w:name="_Toc533173762"/>
+      <w:r>
+        <w:t>Παραδείγματα λειτουργίας</w:t>
+      </w:r>
+    </w:p>
+    <w:p>
+      <w:pPr>
+        <w:pStyle w:val="BodyText"/>
+      </w:pPr>
+      <w:bookmarkStart w:id="69" w:name="_GoBack"/>
+      <w:bookmarkEnd w:id="69"/>
+    </w:p>
+    <w:p>
+      <w:pPr>
+        <w:pStyle w:val="Heading1"/>
+        <w:numPr>
+          <w:ilvl w:val="1"/>
+          <w:numId w:val="11"/>
+        </w:numPr>
+        <w:textAlignment w:val="auto"/>
+      </w:pPr>
+      <w:r>
+        <w:t>Συμπεράσματα</w:t>
+      </w:r>
+    </w:p>
+    <w:p>
+      <w:pPr>
+        <w:pStyle w:val="ae"/>
+      </w:pPr>
+      <w:r>
+        <w:t xml:space="preserve">Στην συγκεκριμένη πτυχιακή εργασία παρουσιάστηκε ο τρόπος σύνδεσης όλων των απαραίτητων υλικών του ενσωματωμένου συστήματος καθώς και </w:t>
+      </w:r>
+      <w:r>
+        <w:rPr>
+          <w:lang w:val="en-US"/>
+        </w:rPr>
+        <w:t>o</w:t>
+      </w:r>
+      <w:r>
+        <w:t xml:space="preserve"> </w:t>
+      </w:r>
+      <w:r>
+        <w:t xml:space="preserve">προγραμματισμός του στην γλώσσα προγραμματισμού </w:t>
+      </w:r>
+      <w:r>
+        <w:rPr>
+          <w:lang w:val="en-US"/>
+        </w:rPr>
+        <w:t>C</w:t>
+      </w:r>
+      <w:r>
+        <w:t xml:space="preserve">. </w:t>
+      </w:r>
+      <w:r>
+        <w:t xml:space="preserve">Παρουσιάστηκε η σημαντικότητα αυτών των συστημάτων σε διάφορους τομείς καθώς και η εκμετάλλευσή τους σε επίπεδο λογισμικού. Ο συνδυασμός τέτοιων συστημάτων και λογισμικού ανοίγει άπειρες πιθανότητες για επίλυση καθημερινών προβλημάτων. Η μέτρηση και παρατήρηση φυσικών φαινομένων και η αυτοματοποίηση γίνονται πιο εύκολα μέσα από μια </w:t>
+      </w:r>
       <w:r>
         <w:lastRenderedPageBreak/>
+        <w:t>συνύπαρξη λογισμικού και υλικού. Γράφοντας την συγκεκριμένη πτυχιακή εργασία εξηγήθηκαν πολλά συστήματα της καθημερινότητας καθώς και ο τρόπος λειτουργίας τους όπως πολλά συστήματα ασφαλείας που φέρουν τα σύγχρονα αυτοκίνητα που βασίζονται εξολοκλήρου σε ενσωματωμένα συστήματα και λογισμικά αλληλεπίδρασης με τον τελικό χρήστη.</w:t>
+      </w:r>
+    </w:p>
+    <w:p>
+      <w:pPr>
+        <w:pStyle w:val="Heading1"/>
+        <w:numPr>
+          <w:ilvl w:val="1"/>
+          <w:numId w:val="11"/>
+        </w:numPr>
+        <w:textAlignment w:val="auto"/>
+      </w:pPr>
+      <w:bookmarkStart w:id="70" w:name="_Toc533173762"/>
+      <w:r>
         <w:t>Πιθανές επεκτάσεις</w:t>
       </w:r>
-      <w:bookmarkEnd w:id="69"/>
+      <w:bookmarkEnd w:id="70"/>
     </w:p>
     <w:p>
       <w:pPr>
@@ -49940,7 +49976,11 @@
         <w:t xml:space="preserve"> </w:t>
       </w:r>
       <w:r>
-        <w:t xml:space="preserve">θα ήταν επίσης μια πολύ σημαντική βελτίωση του λογισμικού. Επίσης πολλές βελτιώσεις μπορούν να γίνουν στον </w:t>
+        <w:t xml:space="preserve">θα ήταν επίσης μια πολύ σημαντική βελτίωση του λογισμικού. Επίσης πολλές </w:t>
+      </w:r>
+      <w:r>
+        <w:lastRenderedPageBreak/>
+        <w:t xml:space="preserve">βελτιώσεις μπορούν να γίνουν στον </w:t>
       </w:r>
       <w:r>
         <w:rPr>
@@ -49984,7 +50024,6 @@
         <w:pStyle w:val="ae"/>
       </w:pPr>
       <w:r>
-        <w:lastRenderedPageBreak/>
         <w:t xml:space="preserve">Τέλος αναγνωρίζοντας την σημαντικότητα του </w:t>
       </w:r>
       <w:r>
@@ -50106,8 +50145,6 @@
       <w:r>
         <w:br w:type="page"/>
       </w:r>
-      <w:bookmarkStart w:id="70" w:name="_GoBack"/>
-      <w:bookmarkEnd w:id="70"/>
     </w:p>
     <w:p>
       <w:pPr>
@@ -56450,7 +56487,7 @@
 </file>
 
 <file path=customXml/itemProps1.xml><?xml version="1.0" encoding="utf-8"?>
-<ds:datastoreItem xmlns:ds="http://schemas.openxmlformats.org/officeDocument/2006/customXml" ds:itemID="{438E969A-570F-4E1A-B477-B76E177F5EB7}">
+<ds:datastoreItem xmlns:ds="http://schemas.openxmlformats.org/officeDocument/2006/customXml" ds:itemID="{901DEF20-3465-4D38-A098-B142D603669E}">
   <ds:schemaRefs>
     <ds:schemaRef ds:uri="http://schemas.openxmlformats.org/officeDocument/2006/bibliography"/>
   </ds:schemaRefs>

</xml_diff>

<commit_message>
background color code. part 2
</commit_message>
<xml_diff>
--- a/Document/ptyxiaki ergasia.docx
+++ b/Document/ptyxiaki ergasia.docx
@@ -29229,1087 +29229,257 @@
     </w:p>
     <w:p>
       <w:pPr>
-        <w:shd w:val="clear" w:color="auto" w:fill="1E1E1E"/>
-        <w:tabs>
-          <w:tab w:val="clear" w:pos="8309"/>
-        </w:tabs>
-        <w:overflowPunct/>
-        <w:autoSpaceDE/>
-        <w:spacing w:line="300" w:lineRule="atLeast"/>
-        <w:jc w:val="left"/>
-        <w:textAlignment w:val="auto"/>
-        <w:rPr>
-          <w:rFonts w:ascii="Fira Code" w:hAnsi="Fira Code" w:cs="Times New Roman"/>
-          <w:color w:val="D4D4D4"/>
-          <w:spacing w:val="0"/>
-          <w:sz w:val="16"/>
-          <w:szCs w:val="16"/>
-          <w:lang w:eastAsia="el-GR"/>
-        </w:rPr>
-      </w:pPr>
-      <w:r>
-        <w:rPr>
-          <w:rFonts w:ascii="Fira Code" w:hAnsi="Fira Code" w:cs="Times New Roman"/>
-          <w:color w:val="D4D4D4"/>
-          <w:spacing w:val="0"/>
-          <w:sz w:val="16"/>
-          <w:szCs w:val="16"/>
-          <w:lang w:eastAsia="el-GR"/>
-        </w:rPr>
-        <w:t xml:space="preserve">    </w:t>
-      </w:r>
-      <w:r>
-        <w:rPr>
-          <w:rFonts w:ascii="Fira Code" w:hAnsi="Fira Code" w:cs="Times New Roman"/>
-          <w:color w:val="569CD6"/>
-          <w:spacing w:val="0"/>
-          <w:sz w:val="16"/>
-          <w:szCs w:val="16"/>
-          <w:lang w:eastAsia="el-GR"/>
-        </w:rPr>
-        <w:t>def</w:t>
-      </w:r>
-      <w:r>
-        <w:rPr>
-          <w:rFonts w:ascii="Fira Code" w:hAnsi="Fira Code" w:cs="Times New Roman"/>
-          <w:color w:val="D4D4D4"/>
-          <w:spacing w:val="0"/>
-          <w:sz w:val="16"/>
-          <w:szCs w:val="16"/>
-          <w:lang w:eastAsia="el-GR"/>
-        </w:rPr>
-        <w:t xml:space="preserve"> </w:t>
-      </w:r>
-      <w:r>
-        <w:rPr>
-          <w:rFonts w:ascii="Fira Code" w:hAnsi="Fira Code" w:cs="Times New Roman"/>
-          <w:color w:val="DCDCAA"/>
-          <w:spacing w:val="0"/>
-          <w:sz w:val="16"/>
-          <w:szCs w:val="16"/>
-          <w:lang w:eastAsia="el-GR"/>
-        </w:rPr>
-        <w:t>startmainproc</w:t>
-      </w:r>
-      <w:r>
-        <w:rPr>
-          <w:rFonts w:ascii="Fira Code" w:hAnsi="Fira Code" w:cs="Times New Roman"/>
-          <w:color w:val="D4D4D4"/>
-          <w:spacing w:val="0"/>
-          <w:sz w:val="16"/>
-          <w:szCs w:val="16"/>
-          <w:lang w:eastAsia="el-GR"/>
-        </w:rPr>
-        <w:t>(</w:t>
-      </w:r>
-      <w:r>
-        <w:rPr>
-          <w:rFonts w:ascii="Fira Code" w:hAnsi="Fira Code" w:cs="Times New Roman"/>
-          <w:color w:val="9CDCFE"/>
-          <w:spacing w:val="0"/>
-          <w:sz w:val="16"/>
-          <w:szCs w:val="16"/>
-          <w:lang w:eastAsia="el-GR"/>
-        </w:rPr>
-        <w:t>self</w:t>
-      </w:r>
-      <w:r>
-        <w:rPr>
-          <w:rFonts w:ascii="Fira Code" w:hAnsi="Fira Code" w:cs="Times New Roman"/>
-          <w:color w:val="D4D4D4"/>
-          <w:spacing w:val="0"/>
-          <w:sz w:val="16"/>
-          <w:szCs w:val="16"/>
-          <w:lang w:eastAsia="el-GR"/>
-        </w:rPr>
-        <w:t>):</w:t>
-      </w:r>
-    </w:p>
-    <w:p>
-      <w:pPr>
-        <w:shd w:val="clear" w:color="auto" w:fill="1E1E1E"/>
-        <w:tabs>
-          <w:tab w:val="clear" w:pos="8309"/>
-        </w:tabs>
-        <w:overflowPunct/>
-        <w:autoSpaceDE/>
-        <w:spacing w:line="300" w:lineRule="atLeast"/>
-        <w:jc w:val="left"/>
-        <w:textAlignment w:val="auto"/>
-        <w:rPr>
-          <w:rFonts w:ascii="Fira Code" w:hAnsi="Fira Code" w:cs="Times New Roman"/>
-          <w:color w:val="D4D4D4"/>
-          <w:spacing w:val="0"/>
-          <w:sz w:val="16"/>
-          <w:szCs w:val="16"/>
-          <w:lang w:eastAsia="el-GR"/>
-        </w:rPr>
-      </w:pPr>
-      <w:r>
-        <w:rPr>
-          <w:rFonts w:ascii="Fira Code" w:hAnsi="Fira Code" w:cs="Times New Roman"/>
-          <w:color w:val="D4D4D4"/>
-          <w:spacing w:val="0"/>
-          <w:sz w:val="16"/>
-          <w:szCs w:val="16"/>
-          <w:lang w:eastAsia="el-GR"/>
-        </w:rPr>
-        <w:t xml:space="preserve">        </w:t>
-      </w:r>
-      <w:r>
-        <w:rPr>
-          <w:rFonts w:ascii="Fira Code" w:hAnsi="Fira Code" w:cs="Times New Roman"/>
-          <w:color w:val="C586C0"/>
-          <w:spacing w:val="0"/>
-          <w:sz w:val="16"/>
-          <w:szCs w:val="16"/>
-          <w:lang w:eastAsia="el-GR"/>
-        </w:rPr>
-        <w:t>if</w:t>
-      </w:r>
-      <w:r>
-        <w:rPr>
-          <w:rFonts w:ascii="Fira Code" w:hAnsi="Fira Code" w:cs="Times New Roman"/>
-          <w:color w:val="D4D4D4"/>
-          <w:spacing w:val="0"/>
-          <w:sz w:val="16"/>
-          <w:szCs w:val="16"/>
-          <w:lang w:eastAsia="el-GR"/>
-        </w:rPr>
-        <w:t xml:space="preserve"> </w:t>
-      </w:r>
-      <w:r>
-        <w:rPr>
-          <w:rFonts w:ascii="Fira Code" w:hAnsi="Fira Code" w:cs="Times New Roman"/>
-          <w:color w:val="569CD6"/>
-          <w:spacing w:val="0"/>
-          <w:sz w:val="16"/>
-          <w:szCs w:val="16"/>
-          <w:lang w:eastAsia="el-GR"/>
-        </w:rPr>
-        <w:t>self</w:t>
-      </w:r>
-      <w:r>
-        <w:rPr>
-          <w:rFonts w:ascii="Fira Code" w:hAnsi="Fira Code" w:cs="Times New Roman"/>
-          <w:color w:val="D4D4D4"/>
-          <w:spacing w:val="0"/>
-          <w:sz w:val="16"/>
-          <w:szCs w:val="16"/>
-          <w:lang w:eastAsia="el-GR"/>
-        </w:rPr>
-        <w:t>.ui.selecteddevicecombobox.findText(</w:t>
-      </w:r>
-      <w:r>
-        <w:rPr>
-          <w:rFonts w:ascii="Fira Code" w:hAnsi="Fira Code" w:cs="Times New Roman"/>
-          <w:color w:val="CE9178"/>
-          <w:spacing w:val="0"/>
-          <w:sz w:val="16"/>
-          <w:szCs w:val="16"/>
-          <w:lang w:eastAsia="el-GR"/>
-        </w:rPr>
-        <w:t>"None"</w:t>
-      </w:r>
-      <w:r>
-        <w:rPr>
-          <w:rFonts w:ascii="Fira Code" w:hAnsi="Fira Code" w:cs="Times New Roman"/>
-          <w:color w:val="D4D4D4"/>
-          <w:spacing w:val="0"/>
-          <w:sz w:val="16"/>
-          <w:szCs w:val="16"/>
-          <w:lang w:eastAsia="el-GR"/>
-        </w:rPr>
-        <w:t>):</w:t>
-      </w:r>
-    </w:p>
-    <w:p>
-      <w:pPr>
-        <w:shd w:val="clear" w:color="auto" w:fill="1E1E1E"/>
-        <w:tabs>
-          <w:tab w:val="clear" w:pos="8309"/>
-        </w:tabs>
-        <w:overflowPunct/>
-        <w:autoSpaceDE/>
-        <w:spacing w:line="300" w:lineRule="atLeast"/>
-        <w:jc w:val="left"/>
-        <w:textAlignment w:val="auto"/>
-        <w:rPr>
-          <w:rFonts w:ascii="Fira Code" w:hAnsi="Fira Code" w:cs="Times New Roman"/>
-          <w:color w:val="D4D4D4"/>
-          <w:spacing w:val="0"/>
-          <w:sz w:val="16"/>
-          <w:szCs w:val="16"/>
-          <w:lang w:val="en-US" w:eastAsia="el-GR"/>
-        </w:rPr>
-      </w:pPr>
-      <w:r>
-        <w:rPr>
-          <w:rFonts w:ascii="Fira Code" w:hAnsi="Fira Code" w:cs="Times New Roman"/>
-          <w:color w:val="D4D4D4"/>
-          <w:spacing w:val="0"/>
-          <w:sz w:val="16"/>
-          <w:szCs w:val="16"/>
-          <w:lang w:eastAsia="el-GR"/>
-        </w:rPr>
-        <w:t xml:space="preserve">            </w:t>
-      </w:r>
-      <w:r>
-        <w:rPr>
-          <w:rFonts w:ascii="Fira Code" w:hAnsi="Fira Code" w:cs="Times New Roman"/>
-          <w:color w:val="C586C0"/>
-          <w:spacing w:val="0"/>
-          <w:sz w:val="16"/>
-          <w:szCs w:val="16"/>
-          <w:lang w:val="en-US" w:eastAsia="el-GR"/>
-        </w:rPr>
-        <w:t>if</w:t>
-      </w:r>
-      <w:r>
-        <w:rPr>
-          <w:rFonts w:ascii="Fira Code" w:hAnsi="Fira Code" w:cs="Times New Roman"/>
-          <w:color w:val="D4D4D4"/>
-          <w:spacing w:val="0"/>
-          <w:sz w:val="16"/>
-          <w:szCs w:val="16"/>
-          <w:lang w:val="en-US" w:eastAsia="el-GR"/>
-        </w:rPr>
-        <w:t xml:space="preserve"> </w:t>
-      </w:r>
-      <w:r>
-        <w:rPr>
-          <w:rFonts w:ascii="Fira Code" w:hAnsi="Fira Code" w:cs="Times New Roman"/>
-          <w:color w:val="569CD6"/>
-          <w:spacing w:val="0"/>
-          <w:sz w:val="16"/>
-          <w:szCs w:val="16"/>
-          <w:lang w:val="en-US" w:eastAsia="el-GR"/>
-        </w:rPr>
-        <w:t>self</w:t>
-      </w:r>
-      <w:r>
-        <w:rPr>
-          <w:rFonts w:ascii="Fira Code" w:hAnsi="Fira Code" w:cs="Times New Roman"/>
-          <w:color w:val="D4D4D4"/>
-          <w:spacing w:val="0"/>
-          <w:sz w:val="16"/>
-          <w:szCs w:val="16"/>
-          <w:lang w:val="en-US" w:eastAsia="el-GR"/>
-        </w:rPr>
-        <w:t>.ui.monitoringlabel.isVisible():</w:t>
-      </w:r>
-    </w:p>
-    <w:p>
-      <w:pPr>
-        <w:shd w:val="clear" w:color="auto" w:fill="1E1E1E"/>
-        <w:tabs>
-          <w:tab w:val="clear" w:pos="8309"/>
-        </w:tabs>
-        <w:overflowPunct/>
-        <w:autoSpaceDE/>
-        <w:spacing w:line="300" w:lineRule="atLeast"/>
-        <w:jc w:val="left"/>
-        <w:textAlignment w:val="auto"/>
-        <w:rPr>
-          <w:rFonts w:ascii="Fira Code" w:hAnsi="Fira Code" w:cs="Times New Roman"/>
-          <w:color w:val="D4D4D4"/>
-          <w:spacing w:val="0"/>
-          <w:sz w:val="16"/>
-          <w:szCs w:val="16"/>
-          <w:lang w:val="en-US" w:eastAsia="el-GR"/>
-        </w:rPr>
-      </w:pPr>
-      <w:r>
-        <w:rPr>
-          <w:rFonts w:ascii="Fira Code" w:hAnsi="Fira Code" w:cs="Times New Roman"/>
-          <w:color w:val="D4D4D4"/>
-          <w:spacing w:val="0"/>
-          <w:sz w:val="16"/>
-          <w:szCs w:val="16"/>
-          <w:lang w:val="en-US" w:eastAsia="el-GR"/>
-        </w:rPr>
-        <w:t xml:space="preserve">                </w:t>
-      </w:r>
-      <w:r>
-        <w:rPr>
-          <w:rFonts w:ascii="Fira Code" w:hAnsi="Fira Code" w:cs="Times New Roman"/>
-          <w:color w:val="C586C0"/>
-          <w:spacing w:val="0"/>
-          <w:sz w:val="16"/>
-          <w:szCs w:val="16"/>
-          <w:lang w:val="en-US" w:eastAsia="el-GR"/>
-        </w:rPr>
-        <w:t>return</w:t>
-      </w:r>
-    </w:p>
-    <w:p>
-      <w:pPr>
-        <w:shd w:val="clear" w:color="auto" w:fill="1E1E1E"/>
-        <w:tabs>
-          <w:tab w:val="clear" w:pos="8309"/>
-        </w:tabs>
-        <w:overflowPunct/>
-        <w:autoSpaceDE/>
-        <w:spacing w:line="300" w:lineRule="atLeast"/>
-        <w:jc w:val="left"/>
-        <w:textAlignment w:val="auto"/>
-        <w:rPr>
-          <w:rFonts w:ascii="Fira Code" w:hAnsi="Fira Code" w:cs="Times New Roman"/>
-          <w:color w:val="D4D4D4"/>
-          <w:spacing w:val="0"/>
-          <w:sz w:val="16"/>
-          <w:szCs w:val="16"/>
-          <w:lang w:val="en-US" w:eastAsia="el-GR"/>
-        </w:rPr>
-      </w:pPr>
-      <w:r>
-        <w:rPr>
-          <w:rFonts w:ascii="Fira Code" w:hAnsi="Fira Code" w:cs="Times New Roman"/>
-          <w:color w:val="D4D4D4"/>
-          <w:spacing w:val="0"/>
-          <w:sz w:val="16"/>
-          <w:szCs w:val="16"/>
-          <w:lang w:val="en-US" w:eastAsia="el-GR"/>
-        </w:rPr>
-        <w:t xml:space="preserve">            selectedtab = </w:t>
-      </w:r>
-      <w:r>
-        <w:rPr>
-          <w:rFonts w:ascii="Fira Code" w:hAnsi="Fira Code" w:cs="Times New Roman"/>
-          <w:color w:val="569CD6"/>
-          <w:spacing w:val="0"/>
-          <w:sz w:val="16"/>
-          <w:szCs w:val="16"/>
-          <w:lang w:val="en-US" w:eastAsia="el-GR"/>
-        </w:rPr>
-        <w:t>self</w:t>
-      </w:r>
-      <w:r>
-        <w:rPr>
-          <w:rFonts w:ascii="Fira Code" w:hAnsi="Fira Code" w:cs="Times New Roman"/>
-          <w:color w:val="D4D4D4"/>
-          <w:spacing w:val="0"/>
-          <w:sz w:val="16"/>
-          <w:szCs w:val="16"/>
-          <w:lang w:val="en-US" w:eastAsia="el-GR"/>
-        </w:rPr>
-        <w:t>.ui.tabWidget.currentWidget()</w:t>
-      </w:r>
-    </w:p>
-    <w:p>
-      <w:pPr>
-        <w:shd w:val="clear" w:color="auto" w:fill="1E1E1E"/>
-        <w:tabs>
-          <w:tab w:val="clear" w:pos="8309"/>
-        </w:tabs>
-        <w:overflowPunct/>
-        <w:autoSpaceDE/>
-        <w:spacing w:line="300" w:lineRule="atLeast"/>
-        <w:jc w:val="left"/>
-        <w:textAlignment w:val="auto"/>
-        <w:rPr>
-          <w:rFonts w:ascii="Fira Code" w:hAnsi="Fira Code" w:cs="Times New Roman"/>
-          <w:color w:val="D4D4D4"/>
-          <w:spacing w:val="0"/>
-          <w:sz w:val="16"/>
-          <w:szCs w:val="16"/>
-          <w:lang w:val="en-US" w:eastAsia="el-GR"/>
-        </w:rPr>
-      </w:pPr>
-      <w:r>
-        <w:rPr>
-          <w:rFonts w:ascii="Fira Code" w:hAnsi="Fira Code" w:cs="Times New Roman"/>
-          <w:color w:val="D4D4D4"/>
-          <w:spacing w:val="0"/>
-          <w:sz w:val="16"/>
-          <w:szCs w:val="16"/>
-          <w:lang w:val="en-US" w:eastAsia="el-GR"/>
-        </w:rPr>
-        <w:t xml:space="preserve">            </w:t>
-      </w:r>
-      <w:r>
-        <w:rPr>
-          <w:rFonts w:ascii="Fira Code" w:hAnsi="Fira Code" w:cs="Times New Roman"/>
-          <w:color w:val="C586C0"/>
-          <w:spacing w:val="0"/>
-          <w:sz w:val="16"/>
-          <w:szCs w:val="16"/>
-          <w:lang w:val="en-US" w:eastAsia="el-GR"/>
-        </w:rPr>
-        <w:t>if</w:t>
-      </w:r>
-      <w:r>
-        <w:rPr>
-          <w:rFonts w:ascii="Fira Code" w:hAnsi="Fira Code" w:cs="Times New Roman"/>
-          <w:color w:val="D4D4D4"/>
-          <w:spacing w:val="0"/>
-          <w:sz w:val="16"/>
-          <w:szCs w:val="16"/>
-          <w:lang w:val="en-US" w:eastAsia="el-GR"/>
-        </w:rPr>
-        <w:t xml:space="preserve"> selectedtab </w:t>
-      </w:r>
-      <w:r>
-        <w:rPr>
-          <w:rFonts w:ascii="Fira Code" w:hAnsi="Fira Code" w:cs="Times New Roman"/>
-          <w:color w:val="569CD6"/>
-          <w:spacing w:val="0"/>
-          <w:sz w:val="16"/>
-          <w:szCs w:val="16"/>
-          <w:lang w:val="en-US" w:eastAsia="el-GR"/>
-        </w:rPr>
-        <w:t>is</w:t>
-      </w:r>
-      <w:r>
-        <w:rPr>
-          <w:rFonts w:ascii="Fira Code" w:hAnsi="Fira Code" w:cs="Times New Roman"/>
-          <w:color w:val="D4D4D4"/>
-          <w:spacing w:val="0"/>
-          <w:sz w:val="16"/>
-          <w:szCs w:val="16"/>
-          <w:lang w:val="en-US" w:eastAsia="el-GR"/>
-        </w:rPr>
-        <w:t xml:space="preserve"> </w:t>
-      </w:r>
-      <w:r>
-        <w:rPr>
-          <w:rFonts w:ascii="Fira Code" w:hAnsi="Fira Code" w:cs="Times New Roman"/>
-          <w:color w:val="569CD6"/>
-          <w:spacing w:val="0"/>
-          <w:sz w:val="16"/>
-          <w:szCs w:val="16"/>
-          <w:lang w:val="en-US" w:eastAsia="el-GR"/>
-        </w:rPr>
-        <w:t>self</w:t>
-      </w:r>
-      <w:r>
-        <w:rPr>
-          <w:rFonts w:ascii="Fira Code" w:hAnsi="Fira Code" w:cs="Times New Roman"/>
-          <w:color w:val="D4D4D4"/>
-          <w:spacing w:val="0"/>
-          <w:sz w:val="16"/>
-          <w:szCs w:val="16"/>
-          <w:lang w:val="en-US" w:eastAsia="el-GR"/>
-        </w:rPr>
-        <w:t>.ui.liveplottingtab:</w:t>
-      </w:r>
-    </w:p>
-    <w:p>
-      <w:pPr>
-        <w:shd w:val="clear" w:color="auto" w:fill="1E1E1E"/>
-        <w:tabs>
-          <w:tab w:val="clear" w:pos="8309"/>
-        </w:tabs>
-        <w:overflowPunct/>
-        <w:autoSpaceDE/>
-        <w:spacing w:line="300" w:lineRule="atLeast"/>
-        <w:jc w:val="left"/>
-        <w:textAlignment w:val="auto"/>
-        <w:rPr>
-          <w:rFonts w:ascii="Fira Code" w:hAnsi="Fira Code" w:cs="Times New Roman"/>
-          <w:color w:val="D4D4D4"/>
-          <w:spacing w:val="0"/>
-          <w:sz w:val="16"/>
-          <w:szCs w:val="16"/>
-          <w:lang w:val="en-US" w:eastAsia="el-GR"/>
-        </w:rPr>
-      </w:pPr>
-      <w:r>
-        <w:rPr>
-          <w:rFonts w:ascii="Fira Code" w:hAnsi="Fira Code" w:cs="Times New Roman"/>
-          <w:color w:val="D4D4D4"/>
-          <w:spacing w:val="0"/>
-          <w:sz w:val="16"/>
-          <w:szCs w:val="16"/>
-          <w:lang w:val="en-US" w:eastAsia="el-GR"/>
-        </w:rPr>
-        <w:t xml:space="preserve">                </w:t>
-      </w:r>
-      <w:r>
-        <w:rPr>
-          <w:rFonts w:ascii="Fira Code" w:hAnsi="Fira Code" w:cs="Times New Roman"/>
-          <w:color w:val="569CD6"/>
-          <w:spacing w:val="0"/>
-          <w:sz w:val="16"/>
-          <w:szCs w:val="16"/>
-          <w:lang w:val="en-US" w:eastAsia="el-GR"/>
-        </w:rPr>
-        <w:t>self</w:t>
-      </w:r>
-      <w:r>
-        <w:rPr>
-          <w:rFonts w:ascii="Fira Code" w:hAnsi="Fira Code" w:cs="Times New Roman"/>
-          <w:color w:val="D4D4D4"/>
-          <w:spacing w:val="0"/>
-          <w:sz w:val="16"/>
-          <w:szCs w:val="16"/>
-          <w:lang w:val="en-US" w:eastAsia="el-GR"/>
-        </w:rPr>
-        <w:t>.startliveplotting()</w:t>
-      </w:r>
-    </w:p>
-    <w:p>
-      <w:pPr>
-        <w:shd w:val="clear" w:color="auto" w:fill="1E1E1E"/>
-        <w:tabs>
-          <w:tab w:val="clear" w:pos="8309"/>
-        </w:tabs>
-        <w:overflowPunct/>
-        <w:autoSpaceDE/>
-        <w:spacing w:line="300" w:lineRule="atLeast"/>
-        <w:jc w:val="left"/>
-        <w:textAlignment w:val="auto"/>
-        <w:rPr>
-          <w:rFonts w:ascii="Fira Code" w:hAnsi="Fira Code" w:cs="Times New Roman"/>
-          <w:color w:val="D4D4D4"/>
-          <w:spacing w:val="0"/>
-          <w:sz w:val="16"/>
-          <w:szCs w:val="16"/>
-          <w:lang w:val="en-US" w:eastAsia="el-GR"/>
-        </w:rPr>
-      </w:pPr>
-      <w:r>
-        <w:rPr>
-          <w:rFonts w:ascii="Fira Code" w:hAnsi="Fira Code" w:cs="Times New Roman"/>
-          <w:color w:val="D4D4D4"/>
-          <w:spacing w:val="0"/>
-          <w:sz w:val="16"/>
-          <w:szCs w:val="16"/>
-          <w:lang w:val="en-US" w:eastAsia="el-GR"/>
-        </w:rPr>
-        <w:t xml:space="preserve">            </w:t>
-      </w:r>
-      <w:r>
-        <w:rPr>
-          <w:rFonts w:ascii="Fira Code" w:hAnsi="Fira Code" w:cs="Times New Roman"/>
-          <w:color w:val="C586C0"/>
-          <w:spacing w:val="0"/>
-          <w:sz w:val="16"/>
-          <w:szCs w:val="16"/>
-          <w:lang w:val="en-US" w:eastAsia="el-GR"/>
-        </w:rPr>
-        <w:t>elif</w:t>
-      </w:r>
-      <w:r>
-        <w:rPr>
-          <w:rFonts w:ascii="Fira Code" w:hAnsi="Fira Code" w:cs="Times New Roman"/>
-          <w:color w:val="D4D4D4"/>
-          <w:spacing w:val="0"/>
-          <w:sz w:val="16"/>
-          <w:szCs w:val="16"/>
-          <w:lang w:val="en-US" w:eastAsia="el-GR"/>
-        </w:rPr>
-        <w:t xml:space="preserve"> selectedtab </w:t>
-      </w:r>
-      <w:r>
-        <w:rPr>
-          <w:rFonts w:ascii="Fira Code" w:hAnsi="Fira Code" w:cs="Times New Roman"/>
-          <w:color w:val="569CD6"/>
-          <w:spacing w:val="0"/>
-          <w:sz w:val="16"/>
-          <w:szCs w:val="16"/>
-          <w:lang w:val="en-US" w:eastAsia="el-GR"/>
-        </w:rPr>
-        <w:t>is</w:t>
-      </w:r>
-      <w:r>
-        <w:rPr>
-          <w:rFonts w:ascii="Fira Code" w:hAnsi="Fira Code" w:cs="Times New Roman"/>
-          <w:color w:val="D4D4D4"/>
-          <w:spacing w:val="0"/>
-          <w:sz w:val="16"/>
-          <w:szCs w:val="16"/>
-          <w:lang w:val="en-US" w:eastAsia="el-GR"/>
-        </w:rPr>
-        <w:t xml:space="preserve"> </w:t>
-      </w:r>
-      <w:r>
-        <w:rPr>
-          <w:rFonts w:ascii="Fira Code" w:hAnsi="Fira Code" w:cs="Times New Roman"/>
-          <w:color w:val="569CD6"/>
-          <w:spacing w:val="0"/>
-          <w:sz w:val="16"/>
-          <w:szCs w:val="16"/>
-          <w:lang w:val="en-US" w:eastAsia="el-GR"/>
-        </w:rPr>
-        <w:t>self</w:t>
-      </w:r>
-      <w:r>
-        <w:rPr>
-          <w:rFonts w:ascii="Fira Code" w:hAnsi="Fira Code" w:cs="Times New Roman"/>
-          <w:color w:val="D4D4D4"/>
-          <w:spacing w:val="0"/>
-          <w:sz w:val="16"/>
-          <w:szCs w:val="16"/>
-          <w:lang w:val="en-US" w:eastAsia="el-GR"/>
-        </w:rPr>
-        <w:t>.ui.samplingtab:</w:t>
-      </w:r>
-    </w:p>
-    <w:p>
-      <w:pPr>
-        <w:shd w:val="clear" w:color="auto" w:fill="1E1E1E"/>
-        <w:tabs>
-          <w:tab w:val="clear" w:pos="8309"/>
-        </w:tabs>
-        <w:overflowPunct/>
-        <w:autoSpaceDE/>
-        <w:spacing w:line="300" w:lineRule="atLeast"/>
-        <w:jc w:val="left"/>
-        <w:textAlignment w:val="auto"/>
-        <w:rPr>
-          <w:rFonts w:ascii="Fira Code" w:hAnsi="Fira Code" w:cs="Times New Roman"/>
-          <w:color w:val="D4D4D4"/>
-          <w:spacing w:val="0"/>
-          <w:sz w:val="16"/>
-          <w:szCs w:val="16"/>
-          <w:lang w:val="en-US" w:eastAsia="el-GR"/>
-        </w:rPr>
-      </w:pPr>
-      <w:r>
-        <w:rPr>
-          <w:rFonts w:ascii="Fira Code" w:hAnsi="Fira Code" w:cs="Times New Roman"/>
-          <w:color w:val="D4D4D4"/>
-          <w:spacing w:val="0"/>
-          <w:sz w:val="16"/>
-          <w:szCs w:val="16"/>
-          <w:lang w:val="en-US" w:eastAsia="el-GR"/>
-        </w:rPr>
-        <w:t xml:space="preserve">                </w:t>
-      </w:r>
-      <w:r>
-        <w:rPr>
-          <w:rFonts w:ascii="Fira Code" w:hAnsi="Fira Code" w:cs="Times New Roman"/>
-          <w:color w:val="569CD6"/>
-          <w:spacing w:val="0"/>
-          <w:sz w:val="16"/>
-          <w:szCs w:val="16"/>
-          <w:lang w:val="en-US" w:eastAsia="el-GR"/>
-        </w:rPr>
-        <w:t>self</w:t>
-      </w:r>
-      <w:r>
-        <w:rPr>
-          <w:rFonts w:ascii="Fira Code" w:hAnsi="Fira Code" w:cs="Times New Roman"/>
-          <w:color w:val="D4D4D4"/>
-          <w:spacing w:val="0"/>
-          <w:sz w:val="16"/>
-          <w:szCs w:val="16"/>
-          <w:lang w:val="en-US" w:eastAsia="el-GR"/>
-        </w:rPr>
-        <w:t>.startsampling()</w:t>
-      </w:r>
-    </w:p>
-    <w:p>
-      <w:pPr>
-        <w:shd w:val="clear" w:color="auto" w:fill="1E1E1E"/>
-        <w:tabs>
-          <w:tab w:val="clear" w:pos="8309"/>
-        </w:tabs>
-        <w:overflowPunct/>
-        <w:autoSpaceDE/>
-        <w:spacing w:line="300" w:lineRule="atLeast"/>
-        <w:jc w:val="left"/>
-        <w:textAlignment w:val="auto"/>
-        <w:rPr>
-          <w:rFonts w:ascii="Fira Code" w:hAnsi="Fira Code" w:cs="Times New Roman"/>
-          <w:color w:val="D4D4D4"/>
-          <w:spacing w:val="0"/>
-          <w:sz w:val="16"/>
-          <w:szCs w:val="16"/>
-          <w:lang w:val="en-US" w:eastAsia="el-GR"/>
-        </w:rPr>
-      </w:pPr>
-      <w:r>
-        <w:rPr>
-          <w:rFonts w:ascii="Fira Code" w:hAnsi="Fira Code" w:cs="Times New Roman"/>
-          <w:color w:val="D4D4D4"/>
-          <w:spacing w:val="0"/>
-          <w:sz w:val="16"/>
-          <w:szCs w:val="16"/>
-          <w:lang w:val="en-US" w:eastAsia="el-GR"/>
-        </w:rPr>
-        <w:t xml:space="preserve">            </w:t>
-      </w:r>
-      <w:r>
-        <w:rPr>
-          <w:rFonts w:ascii="Fira Code" w:hAnsi="Fira Code" w:cs="Times New Roman"/>
-          <w:color w:val="C586C0"/>
-          <w:spacing w:val="0"/>
-          <w:sz w:val="16"/>
-          <w:szCs w:val="16"/>
-          <w:lang w:val="en-US" w:eastAsia="el-GR"/>
-        </w:rPr>
-        <w:t>elif</w:t>
-      </w:r>
-      <w:r>
-        <w:rPr>
-          <w:rFonts w:ascii="Fira Code" w:hAnsi="Fira Code" w:cs="Times New Roman"/>
-          <w:color w:val="D4D4D4"/>
-          <w:spacing w:val="0"/>
-          <w:sz w:val="16"/>
-          <w:szCs w:val="16"/>
-          <w:lang w:val="en-US" w:eastAsia="el-GR"/>
-        </w:rPr>
-        <w:t xml:space="preserve"> selectedtab </w:t>
-      </w:r>
-      <w:r>
-        <w:rPr>
-          <w:rFonts w:ascii="Fira Code" w:hAnsi="Fira Code" w:cs="Times New Roman"/>
-          <w:color w:val="569CD6"/>
-          <w:spacing w:val="0"/>
-          <w:sz w:val="16"/>
-          <w:szCs w:val="16"/>
-          <w:lang w:val="en-US" w:eastAsia="el-GR"/>
-        </w:rPr>
-        <w:t>is</w:t>
-      </w:r>
-      <w:r>
-        <w:rPr>
-          <w:rFonts w:ascii="Fira Code" w:hAnsi="Fira Code" w:cs="Times New Roman"/>
-          <w:color w:val="D4D4D4"/>
-          <w:spacing w:val="0"/>
-          <w:sz w:val="16"/>
-          <w:szCs w:val="16"/>
-          <w:lang w:val="en-US" w:eastAsia="el-GR"/>
-        </w:rPr>
-        <w:t xml:space="preserve"> </w:t>
-      </w:r>
-      <w:r>
-        <w:rPr>
-          <w:rFonts w:ascii="Fira Code" w:hAnsi="Fira Code" w:cs="Times New Roman"/>
-          <w:color w:val="569CD6"/>
-          <w:spacing w:val="0"/>
-          <w:sz w:val="16"/>
-          <w:szCs w:val="16"/>
-          <w:lang w:val="en-US" w:eastAsia="el-GR"/>
-        </w:rPr>
-        <w:t>self</w:t>
-      </w:r>
-      <w:r>
-        <w:rPr>
-          <w:rFonts w:ascii="Fira Code" w:hAnsi="Fira Code" w:cs="Times New Roman"/>
-          <w:color w:val="D4D4D4"/>
-          <w:spacing w:val="0"/>
-          <w:sz w:val="16"/>
-          <w:szCs w:val="16"/>
-          <w:lang w:val="en-US" w:eastAsia="el-GR"/>
-        </w:rPr>
-        <w:t>.ui.handlerstab:</w:t>
-      </w:r>
-    </w:p>
-    <w:p>
-      <w:pPr>
-        <w:shd w:val="clear" w:color="auto" w:fill="1E1E1E"/>
-        <w:tabs>
-          <w:tab w:val="clear" w:pos="8309"/>
-        </w:tabs>
-        <w:overflowPunct/>
-        <w:autoSpaceDE/>
-        <w:spacing w:line="300" w:lineRule="atLeast"/>
-        <w:jc w:val="left"/>
-        <w:textAlignment w:val="auto"/>
-        <w:rPr>
-          <w:rFonts w:ascii="Fira Code" w:hAnsi="Fira Code" w:cs="Times New Roman"/>
-          <w:color w:val="D4D4D4"/>
-          <w:spacing w:val="0"/>
-          <w:sz w:val="16"/>
-          <w:szCs w:val="16"/>
-          <w:lang w:val="en-US" w:eastAsia="el-GR"/>
-        </w:rPr>
-      </w:pPr>
-      <w:r>
-        <w:rPr>
-          <w:rFonts w:ascii="Fira Code" w:hAnsi="Fira Code" w:cs="Times New Roman"/>
-          <w:color w:val="D4D4D4"/>
-          <w:spacing w:val="0"/>
-          <w:sz w:val="16"/>
-          <w:szCs w:val="16"/>
-          <w:lang w:val="en-US" w:eastAsia="el-GR"/>
-        </w:rPr>
-        <w:t xml:space="preserve">                </w:t>
-      </w:r>
-      <w:r>
-        <w:rPr>
-          <w:rFonts w:ascii="Fira Code" w:hAnsi="Fira Code" w:cs="Times New Roman"/>
-          <w:color w:val="569CD6"/>
-          <w:spacing w:val="0"/>
-          <w:sz w:val="16"/>
-          <w:szCs w:val="16"/>
-          <w:lang w:val="en-US" w:eastAsia="el-GR"/>
-        </w:rPr>
-        <w:t>self</w:t>
-      </w:r>
-      <w:r>
-        <w:rPr>
-          <w:rFonts w:ascii="Fira Code" w:hAnsi="Fira Code" w:cs="Times New Roman"/>
-          <w:color w:val="D4D4D4"/>
-          <w:spacing w:val="0"/>
-          <w:sz w:val="16"/>
-          <w:szCs w:val="16"/>
-          <w:lang w:val="en-US" w:eastAsia="el-GR"/>
-        </w:rPr>
-        <w:t>.startmonitoring()</w:t>
-      </w:r>
-    </w:p>
-    <w:p>
-      <w:pPr>
-        <w:shd w:val="clear" w:color="auto" w:fill="1E1E1E"/>
-        <w:tabs>
-          <w:tab w:val="clear" w:pos="8309"/>
-        </w:tabs>
-        <w:overflowPunct/>
-        <w:autoSpaceDE/>
-        <w:spacing w:line="300" w:lineRule="atLeast"/>
-        <w:jc w:val="left"/>
-        <w:textAlignment w:val="auto"/>
-        <w:rPr>
-          <w:rFonts w:ascii="Fira Code" w:hAnsi="Fira Code" w:cs="Times New Roman"/>
-          <w:color w:val="D4D4D4"/>
-          <w:spacing w:val="0"/>
-          <w:sz w:val="16"/>
-          <w:szCs w:val="16"/>
-          <w:lang w:val="en-US" w:eastAsia="el-GR"/>
-        </w:rPr>
-      </w:pPr>
-      <w:r>
-        <w:rPr>
-          <w:rFonts w:ascii="Fira Code" w:hAnsi="Fira Code" w:cs="Times New Roman"/>
-          <w:color w:val="D4D4D4"/>
-          <w:spacing w:val="0"/>
-          <w:sz w:val="16"/>
-          <w:szCs w:val="16"/>
-          <w:lang w:val="en-US" w:eastAsia="el-GR"/>
-        </w:rPr>
-        <w:t xml:space="preserve">            </w:t>
-      </w:r>
-      <w:r>
-        <w:rPr>
-          <w:rFonts w:ascii="Fira Code" w:hAnsi="Fira Code" w:cs="Times New Roman"/>
-          <w:color w:val="C586C0"/>
-          <w:spacing w:val="0"/>
-          <w:sz w:val="16"/>
-          <w:szCs w:val="16"/>
-          <w:lang w:val="en-US" w:eastAsia="el-GR"/>
-        </w:rPr>
-        <w:t>else</w:t>
-      </w:r>
-      <w:r>
-        <w:rPr>
-          <w:rFonts w:ascii="Fira Code" w:hAnsi="Fira Code" w:cs="Times New Roman"/>
-          <w:color w:val="D4D4D4"/>
-          <w:spacing w:val="0"/>
-          <w:sz w:val="16"/>
-          <w:szCs w:val="16"/>
-          <w:lang w:val="en-US" w:eastAsia="el-GR"/>
-        </w:rPr>
-        <w:t>:</w:t>
-      </w:r>
-    </w:p>
-    <w:p>
-      <w:pPr>
-        <w:shd w:val="clear" w:color="auto" w:fill="1E1E1E"/>
-        <w:tabs>
-          <w:tab w:val="clear" w:pos="8309"/>
-        </w:tabs>
-        <w:overflowPunct/>
-        <w:autoSpaceDE/>
-        <w:spacing w:line="300" w:lineRule="atLeast"/>
-        <w:jc w:val="left"/>
-        <w:textAlignment w:val="auto"/>
-        <w:rPr>
-          <w:rFonts w:ascii="Fira Code" w:hAnsi="Fira Code" w:cs="Times New Roman"/>
-          <w:color w:val="D4D4D4"/>
-          <w:spacing w:val="0"/>
-          <w:sz w:val="16"/>
-          <w:szCs w:val="16"/>
-          <w:lang w:val="en-US" w:eastAsia="el-GR"/>
-        </w:rPr>
-      </w:pPr>
-      <w:r>
-        <w:rPr>
-          <w:rFonts w:ascii="Fira Code" w:hAnsi="Fira Code" w:cs="Times New Roman"/>
-          <w:color w:val="D4D4D4"/>
-          <w:spacing w:val="0"/>
-          <w:sz w:val="16"/>
-          <w:szCs w:val="16"/>
-          <w:lang w:val="en-US" w:eastAsia="el-GR"/>
-        </w:rPr>
-        <w:t xml:space="preserve">                </w:t>
-      </w:r>
-      <w:r>
-        <w:rPr>
-          <w:rFonts w:ascii="Fira Code" w:hAnsi="Fira Code" w:cs="Times New Roman"/>
-          <w:color w:val="DCDCAA"/>
-          <w:spacing w:val="0"/>
-          <w:sz w:val="16"/>
-          <w:szCs w:val="16"/>
-          <w:lang w:val="en-US" w:eastAsia="el-GR"/>
-        </w:rPr>
-        <w:t>print</w:t>
-      </w:r>
-      <w:r>
-        <w:rPr>
-          <w:rFonts w:ascii="Fira Code" w:hAnsi="Fira Code" w:cs="Times New Roman"/>
-          <w:color w:val="D4D4D4"/>
-          <w:spacing w:val="0"/>
-          <w:sz w:val="16"/>
-          <w:szCs w:val="16"/>
-          <w:lang w:val="en-US" w:eastAsia="el-GR"/>
-        </w:rPr>
-        <w:t>(</w:t>
-      </w:r>
-      <w:r>
-        <w:rPr>
-          <w:rFonts w:ascii="Fira Code" w:hAnsi="Fira Code" w:cs="Times New Roman"/>
-          <w:color w:val="CE9178"/>
-          <w:spacing w:val="0"/>
-          <w:sz w:val="16"/>
-          <w:szCs w:val="16"/>
-          <w:lang w:val="en-US" w:eastAsia="el-GR"/>
-        </w:rPr>
-        <w:t>"unknown tab selected"</w:t>
-      </w:r>
-      <w:r>
-        <w:rPr>
-          <w:rFonts w:ascii="Fira Code" w:hAnsi="Fira Code" w:cs="Times New Roman"/>
-          <w:color w:val="D4D4D4"/>
-          <w:spacing w:val="0"/>
-          <w:sz w:val="16"/>
-          <w:szCs w:val="16"/>
-          <w:lang w:val="en-US" w:eastAsia="el-GR"/>
-        </w:rPr>
-        <w:t>)</w:t>
-      </w:r>
-    </w:p>
-    <w:p>
-      <w:pPr>
-        <w:shd w:val="clear" w:color="auto" w:fill="1E1E1E"/>
-        <w:tabs>
-          <w:tab w:val="clear" w:pos="8309"/>
-        </w:tabs>
-        <w:overflowPunct/>
-        <w:autoSpaceDE/>
-        <w:spacing w:line="300" w:lineRule="atLeast"/>
-        <w:jc w:val="left"/>
-        <w:textAlignment w:val="auto"/>
-        <w:rPr>
-          <w:rFonts w:ascii="Fira Code" w:hAnsi="Fira Code" w:cs="Times New Roman"/>
-          <w:color w:val="D4D4D4"/>
-          <w:spacing w:val="0"/>
-          <w:sz w:val="16"/>
-          <w:szCs w:val="16"/>
-          <w:lang w:val="en-US" w:eastAsia="el-GR"/>
-        </w:rPr>
-      </w:pPr>
-      <w:r>
-        <w:rPr>
-          <w:rFonts w:ascii="Fira Code" w:hAnsi="Fira Code" w:cs="Times New Roman"/>
-          <w:color w:val="D4D4D4"/>
-          <w:spacing w:val="0"/>
-          <w:sz w:val="16"/>
-          <w:szCs w:val="16"/>
-          <w:lang w:val="en-US" w:eastAsia="el-GR"/>
-        </w:rPr>
-        <w:t xml:space="preserve">        </w:t>
-      </w:r>
-      <w:r>
-        <w:rPr>
-          <w:rFonts w:ascii="Fira Code" w:hAnsi="Fira Code" w:cs="Times New Roman"/>
-          <w:color w:val="C586C0"/>
-          <w:spacing w:val="0"/>
-          <w:sz w:val="16"/>
-          <w:szCs w:val="16"/>
-          <w:lang w:val="en-US" w:eastAsia="el-GR"/>
-        </w:rPr>
-        <w:t>else</w:t>
-      </w:r>
-      <w:r>
-        <w:rPr>
-          <w:rFonts w:ascii="Fira Code" w:hAnsi="Fira Code" w:cs="Times New Roman"/>
-          <w:color w:val="D4D4D4"/>
-          <w:spacing w:val="0"/>
-          <w:sz w:val="16"/>
-          <w:szCs w:val="16"/>
-          <w:lang w:val="en-US" w:eastAsia="el-GR"/>
-        </w:rPr>
-        <w:t>:</w:t>
-      </w:r>
-    </w:p>
-    <w:p>
-      <w:pPr>
-        <w:shd w:val="clear" w:color="auto" w:fill="1E1E1E"/>
-        <w:tabs>
-          <w:tab w:val="clear" w:pos="8309"/>
-        </w:tabs>
-        <w:overflowPunct/>
-        <w:autoSpaceDE/>
-        <w:spacing w:line="300" w:lineRule="atLeast"/>
-        <w:jc w:val="left"/>
-        <w:textAlignment w:val="auto"/>
-        <w:rPr>
-          <w:rFonts w:ascii="Fira Code" w:hAnsi="Fira Code" w:cs="Times New Roman"/>
-          <w:color w:val="D4D4D4"/>
-          <w:spacing w:val="0"/>
-          <w:sz w:val="16"/>
-          <w:szCs w:val="16"/>
-          <w:lang w:val="en-US" w:eastAsia="el-GR"/>
-        </w:rPr>
-      </w:pPr>
-      <w:r>
-        <w:rPr>
-          <w:rFonts w:ascii="Fira Code" w:hAnsi="Fira Code" w:cs="Times New Roman"/>
-          <w:color w:val="D4D4D4"/>
-          <w:spacing w:val="0"/>
-          <w:sz w:val="16"/>
-          <w:szCs w:val="16"/>
-          <w:lang w:val="en-US" w:eastAsia="el-GR"/>
-        </w:rPr>
-        <w:t xml:space="preserve">            </w:t>
-      </w:r>
-      <w:r>
-        <w:rPr>
-          <w:rFonts w:ascii="Fira Code" w:hAnsi="Fira Code" w:cs="Times New Roman"/>
-          <w:color w:val="569CD6"/>
-          <w:spacing w:val="0"/>
-          <w:sz w:val="16"/>
-          <w:szCs w:val="16"/>
-          <w:lang w:val="en-US" w:eastAsia="el-GR"/>
-        </w:rPr>
-        <w:t>self</w:t>
-      </w:r>
-      <w:r>
-        <w:rPr>
-          <w:rFonts w:ascii="Fira Code" w:hAnsi="Fira Code" w:cs="Times New Roman"/>
-          <w:color w:val="D4D4D4"/>
-          <w:spacing w:val="0"/>
-          <w:sz w:val="16"/>
-          <w:szCs w:val="16"/>
-          <w:lang w:val="en-US" w:eastAsia="el-GR"/>
-        </w:rPr>
-        <w:t>.showmessagebox(</w:t>
-      </w:r>
-      <w:r>
-        <w:rPr>
-          <w:rFonts w:ascii="Fira Code" w:hAnsi="Fira Code" w:cs="Times New Roman"/>
-          <w:color w:val="CE9178"/>
-          <w:spacing w:val="0"/>
-          <w:sz w:val="16"/>
-          <w:szCs w:val="16"/>
-          <w:lang w:val="en-US" w:eastAsia="el-GR"/>
-        </w:rPr>
-        <w:t>"There is no proper device selected"</w:t>
-      </w:r>
-      <w:r>
-        <w:rPr>
-          <w:rFonts w:ascii="Fira Code" w:hAnsi="Fira Code" w:cs="Times New Roman"/>
-          <w:color w:val="D4D4D4"/>
-          <w:spacing w:val="0"/>
-          <w:sz w:val="16"/>
-          <w:szCs w:val="16"/>
-          <w:lang w:val="en-US" w:eastAsia="el-GR"/>
-        </w:rPr>
-        <w:t>)</w:t>
+        <w:pStyle w:val="BodyText"/>
+        <w:spacing w:line="240" w:lineRule="auto"/>
+        <w:rPr>
+          <w:rStyle w:val="Char"/>
+          <w:lang w:val="en-US"/>
+        </w:rPr>
+      </w:pPr>
+      <w:r>
+        <w:rPr>
+          <w:rStyle w:val="Char"/>
+          <w:lang w:val="en-US"/>
+        </w:rPr>
+        <w:t xml:space="preserve">    def startmainproc(self):</w:t>
+      </w:r>
+    </w:p>
+    <w:p>
+      <w:pPr>
+        <w:pStyle w:val="BodyText"/>
+        <w:spacing w:line="240" w:lineRule="auto"/>
+        <w:rPr>
+          <w:rStyle w:val="Char"/>
+          <w:lang w:val="en-US"/>
+        </w:rPr>
+      </w:pPr>
+      <w:r>
+        <w:rPr>
+          <w:rStyle w:val="Char"/>
+          <w:lang w:val="en-US"/>
+        </w:rPr>
+        <w:t xml:space="preserve">        if self.ui.selecteddevicecombobox.findText("None"):</w:t>
+      </w:r>
+    </w:p>
+    <w:p>
+      <w:pPr>
+        <w:pStyle w:val="BodyText"/>
+        <w:spacing w:line="240" w:lineRule="auto"/>
+        <w:rPr>
+          <w:rStyle w:val="Char"/>
+          <w:lang w:val="en-US"/>
+        </w:rPr>
+      </w:pPr>
+      <w:r>
+        <w:rPr>
+          <w:rStyle w:val="Char"/>
+          <w:lang w:val="en-US"/>
+        </w:rPr>
+        <w:t xml:space="preserve">            if self.ui.monitoringlabel.isVisible():</w:t>
+      </w:r>
+    </w:p>
+    <w:p>
+      <w:pPr>
+        <w:pStyle w:val="BodyText"/>
+        <w:spacing w:line="240" w:lineRule="auto"/>
+        <w:rPr>
+          <w:rStyle w:val="Char"/>
+          <w:lang w:val="en-US"/>
+        </w:rPr>
+      </w:pPr>
+      <w:r>
+        <w:rPr>
+          <w:rStyle w:val="Char"/>
+          <w:lang w:val="en-US"/>
+        </w:rPr>
+        <w:t xml:space="preserve">                return</w:t>
+      </w:r>
+    </w:p>
+    <w:p>
+      <w:pPr>
+        <w:pStyle w:val="BodyText"/>
+        <w:spacing w:line="240" w:lineRule="auto"/>
+        <w:rPr>
+          <w:rStyle w:val="Char"/>
+          <w:lang w:val="en-US"/>
+        </w:rPr>
+      </w:pPr>
+      <w:r>
+        <w:rPr>
+          <w:rStyle w:val="Char"/>
+          <w:lang w:val="en-US"/>
+        </w:rPr>
+        <w:t xml:space="preserve">            selectedtab = self.ui.tabWidget.currentWidget()</w:t>
+      </w:r>
+    </w:p>
+    <w:p>
+      <w:pPr>
+        <w:pStyle w:val="BodyText"/>
+        <w:spacing w:line="240" w:lineRule="auto"/>
+        <w:rPr>
+          <w:rStyle w:val="Char"/>
+          <w:lang w:val="en-US"/>
+        </w:rPr>
+      </w:pPr>
+      <w:r>
+        <w:rPr>
+          <w:rStyle w:val="Char"/>
+          <w:lang w:val="en-US"/>
+        </w:rPr>
+        <w:t xml:space="preserve">            if selectedtab is self.ui.liveplottingtab:</w:t>
+      </w:r>
+    </w:p>
+    <w:p>
+      <w:pPr>
+        <w:pStyle w:val="BodyText"/>
+        <w:spacing w:line="240" w:lineRule="auto"/>
+        <w:rPr>
+          <w:rStyle w:val="Char"/>
+          <w:lang w:val="en-US"/>
+        </w:rPr>
+      </w:pPr>
+      <w:r>
+        <w:rPr>
+          <w:rStyle w:val="Char"/>
+          <w:lang w:val="en-US"/>
+        </w:rPr>
+        <w:t xml:space="preserve">                self.startliveplotting()</w:t>
+      </w:r>
+    </w:p>
+    <w:p>
+      <w:pPr>
+        <w:pStyle w:val="BodyText"/>
+        <w:spacing w:line="240" w:lineRule="auto"/>
+        <w:rPr>
+          <w:rStyle w:val="Char"/>
+          <w:lang w:val="en-US"/>
+        </w:rPr>
+      </w:pPr>
+      <w:r>
+        <w:rPr>
+          <w:rStyle w:val="Char"/>
+          <w:lang w:val="en-US"/>
+        </w:rPr>
+        <w:t xml:space="preserve">            elif selectedtab is self.ui.samplingtab:</w:t>
+      </w:r>
+    </w:p>
+    <w:p>
+      <w:pPr>
+        <w:pStyle w:val="BodyText"/>
+        <w:spacing w:line="240" w:lineRule="auto"/>
+        <w:rPr>
+          <w:rStyle w:val="Char"/>
+          <w:lang w:val="en-US"/>
+        </w:rPr>
+      </w:pPr>
+      <w:r>
+        <w:rPr>
+          <w:rStyle w:val="Char"/>
+          <w:lang w:val="en-US"/>
+        </w:rPr>
+        <w:t xml:space="preserve">                self.startsampling()</w:t>
+      </w:r>
+    </w:p>
+    <w:p>
+      <w:pPr>
+        <w:pStyle w:val="BodyText"/>
+        <w:spacing w:line="240" w:lineRule="auto"/>
+        <w:rPr>
+          <w:rStyle w:val="Char"/>
+          <w:lang w:val="en-US"/>
+        </w:rPr>
+      </w:pPr>
+      <w:r>
+        <w:rPr>
+          <w:rStyle w:val="Char"/>
+          <w:lang w:val="en-US"/>
+        </w:rPr>
+        <w:t xml:space="preserve">            elif selectedtab is self.ui.handlerstab:</w:t>
+      </w:r>
+    </w:p>
+    <w:p>
+      <w:pPr>
+        <w:pStyle w:val="BodyText"/>
+        <w:spacing w:line="240" w:lineRule="auto"/>
+        <w:rPr>
+          <w:rStyle w:val="Char"/>
+          <w:lang w:val="en-US"/>
+        </w:rPr>
+      </w:pPr>
+      <w:r>
+        <w:rPr>
+          <w:rStyle w:val="Char"/>
+          <w:lang w:val="en-US"/>
+        </w:rPr>
+        <w:t xml:space="preserve">                self.startmonitoring()</w:t>
+      </w:r>
+    </w:p>
+    <w:p>
+      <w:pPr>
+        <w:pStyle w:val="BodyText"/>
+        <w:spacing w:line="240" w:lineRule="auto"/>
+        <w:rPr>
+          <w:rStyle w:val="Char"/>
+          <w:lang w:val="en-US"/>
+        </w:rPr>
+      </w:pPr>
+      <w:r>
+        <w:rPr>
+          <w:rStyle w:val="Char"/>
+          <w:lang w:val="en-US"/>
+        </w:rPr>
+        <w:t xml:space="preserve">            else:</w:t>
+      </w:r>
+    </w:p>
+    <w:p>
+      <w:pPr>
+        <w:pStyle w:val="BodyText"/>
+        <w:spacing w:line="240" w:lineRule="auto"/>
+        <w:rPr>
+          <w:rStyle w:val="Char"/>
+          <w:lang w:val="en-US"/>
+        </w:rPr>
+      </w:pPr>
+      <w:r>
+        <w:rPr>
+          <w:rStyle w:val="Char"/>
+          <w:lang w:val="en-US"/>
+        </w:rPr>
+        <w:t xml:space="preserve">                print("unknown tab selected")</w:t>
+      </w:r>
+    </w:p>
+    <w:p>
+      <w:pPr>
+        <w:pStyle w:val="BodyText"/>
+        <w:spacing w:line="240" w:lineRule="auto"/>
+        <w:rPr>
+          <w:rStyle w:val="Char"/>
+          <w:lang w:val="en-US"/>
+        </w:rPr>
+      </w:pPr>
+      <w:r>
+        <w:rPr>
+          <w:rStyle w:val="Char"/>
+          <w:lang w:val="en-US"/>
+        </w:rPr>
+        <w:t xml:space="preserve">        else:</w:t>
+      </w:r>
+    </w:p>
+    <w:p>
+      <w:pPr>
+        <w:pStyle w:val="BodyText"/>
+        <w:spacing w:line="240" w:lineRule="auto"/>
+        <w:rPr>
+          <w:rStyle w:val="Char"/>
+          <w:lang w:val="en-US"/>
+        </w:rPr>
+      </w:pPr>
+      <w:r>
+        <w:rPr>
+          <w:rStyle w:val="Char"/>
+          <w:lang w:val="en-US"/>
+        </w:rPr>
+        <w:t xml:space="preserve">            self.showmessagebox("There is no proper device selected")</w:t>
       </w:r>
     </w:p>
     <w:p>
@@ -30413,822 +29583,237 @@
     </w:p>
     <w:p>
       <w:pPr>
-        <w:shd w:val="clear" w:color="auto" w:fill="1E1E1E"/>
-        <w:tabs>
-          <w:tab w:val="clear" w:pos="8309"/>
-        </w:tabs>
-        <w:overflowPunct/>
-        <w:autoSpaceDE/>
-        <w:spacing w:line="300" w:lineRule="atLeast"/>
-        <w:jc w:val="left"/>
-        <w:textAlignment w:val="auto"/>
-        <w:rPr>
-          <w:rFonts w:ascii="Fira Code" w:hAnsi="Fira Code" w:cs="Times New Roman"/>
-          <w:color w:val="D4D4D4"/>
-          <w:spacing w:val="0"/>
-          <w:sz w:val="20"/>
-          <w:lang w:val="en-US" w:eastAsia="el-GR"/>
-        </w:rPr>
-      </w:pPr>
-      <w:r>
-        <w:rPr>
-          <w:rFonts w:ascii="Fira Code" w:hAnsi="Fira Code" w:cs="Times New Roman"/>
-          <w:color w:val="D4D4D4"/>
-          <w:spacing w:val="0"/>
-          <w:sz w:val="20"/>
-          <w:lang w:eastAsia="el-GR"/>
-        </w:rPr>
-        <w:t xml:space="preserve">    </w:t>
-      </w:r>
-      <w:r>
-        <w:rPr>
-          <w:rFonts w:ascii="Fira Code" w:hAnsi="Fira Code" w:cs="Times New Roman"/>
-          <w:color w:val="569CD6"/>
-          <w:spacing w:val="0"/>
-          <w:sz w:val="20"/>
-          <w:lang w:val="en-US" w:eastAsia="el-GR"/>
-        </w:rPr>
-        <w:t>def</w:t>
-      </w:r>
-      <w:r>
-        <w:rPr>
-          <w:rFonts w:ascii="Fira Code" w:hAnsi="Fira Code" w:cs="Times New Roman"/>
-          <w:color w:val="D4D4D4"/>
-          <w:spacing w:val="0"/>
-          <w:sz w:val="20"/>
-          <w:lang w:val="en-US" w:eastAsia="el-GR"/>
-        </w:rPr>
-        <w:t xml:space="preserve"> </w:t>
-      </w:r>
-      <w:r>
-        <w:rPr>
-          <w:rFonts w:ascii="Fira Code" w:hAnsi="Fira Code" w:cs="Times New Roman"/>
-          <w:color w:val="DCDCAA"/>
-          <w:spacing w:val="0"/>
-          <w:sz w:val="20"/>
-          <w:lang w:val="en-US" w:eastAsia="el-GR"/>
-        </w:rPr>
-        <w:t>startliveplotting</w:t>
-      </w:r>
-      <w:r>
-        <w:rPr>
-          <w:rFonts w:ascii="Fira Code" w:hAnsi="Fira Code" w:cs="Times New Roman"/>
-          <w:color w:val="D4D4D4"/>
-          <w:spacing w:val="0"/>
-          <w:sz w:val="20"/>
-          <w:lang w:val="en-US" w:eastAsia="el-GR"/>
-        </w:rPr>
-        <w:t>(</w:t>
-      </w:r>
-      <w:r>
-        <w:rPr>
-          <w:rFonts w:ascii="Fira Code" w:hAnsi="Fira Code" w:cs="Times New Roman"/>
-          <w:color w:val="9CDCFE"/>
-          <w:spacing w:val="0"/>
-          <w:sz w:val="20"/>
-          <w:lang w:val="en-US" w:eastAsia="el-GR"/>
-        </w:rPr>
-        <w:t>self</w:t>
-      </w:r>
-      <w:r>
-        <w:rPr>
-          <w:rFonts w:ascii="Fira Code" w:hAnsi="Fira Code" w:cs="Times New Roman"/>
-          <w:color w:val="D4D4D4"/>
-          <w:spacing w:val="0"/>
-          <w:sz w:val="20"/>
-          <w:lang w:val="en-US" w:eastAsia="el-GR"/>
-        </w:rPr>
-        <w:t>):</w:t>
-      </w:r>
-    </w:p>
-    <w:p>
-      <w:pPr>
-        <w:shd w:val="clear" w:color="auto" w:fill="1E1E1E"/>
-        <w:tabs>
-          <w:tab w:val="clear" w:pos="8309"/>
-        </w:tabs>
-        <w:overflowPunct/>
-        <w:autoSpaceDE/>
-        <w:spacing w:line="300" w:lineRule="atLeast"/>
-        <w:jc w:val="left"/>
-        <w:textAlignment w:val="auto"/>
-        <w:rPr>
-          <w:rFonts w:ascii="Fira Code" w:hAnsi="Fira Code" w:cs="Times New Roman"/>
-          <w:color w:val="D4D4D4"/>
-          <w:spacing w:val="0"/>
-          <w:sz w:val="20"/>
-          <w:lang w:val="en-US" w:eastAsia="el-GR"/>
-        </w:rPr>
-      </w:pPr>
-      <w:r>
-        <w:rPr>
-          <w:rFonts w:ascii="Fira Code" w:hAnsi="Fira Code" w:cs="Times New Roman"/>
-          <w:color w:val="D4D4D4"/>
-          <w:spacing w:val="0"/>
-          <w:sz w:val="20"/>
-          <w:lang w:val="en-US" w:eastAsia="el-GR"/>
-        </w:rPr>
-        <w:t xml:space="preserve">        </w:t>
-      </w:r>
-      <w:r>
-        <w:rPr>
-          <w:rFonts w:ascii="Fira Code" w:hAnsi="Fira Code" w:cs="Times New Roman"/>
-          <w:color w:val="C586C0"/>
-          <w:spacing w:val="0"/>
-          <w:sz w:val="20"/>
-          <w:lang w:val="en-US" w:eastAsia="el-GR"/>
-        </w:rPr>
-        <w:t>if</w:t>
-      </w:r>
-      <w:r>
-        <w:rPr>
-          <w:rFonts w:ascii="Fira Code" w:hAnsi="Fira Code" w:cs="Times New Roman"/>
-          <w:color w:val="D4D4D4"/>
-          <w:spacing w:val="0"/>
-          <w:sz w:val="20"/>
-          <w:lang w:val="en-US" w:eastAsia="el-GR"/>
-        </w:rPr>
-        <w:t xml:space="preserve"> </w:t>
-      </w:r>
-      <w:r>
-        <w:rPr>
-          <w:rFonts w:ascii="Fira Code" w:hAnsi="Fira Code" w:cs="Times New Roman"/>
-          <w:color w:val="569CD6"/>
-          <w:spacing w:val="0"/>
-          <w:sz w:val="20"/>
-          <w:lang w:val="en-US" w:eastAsia="el-GR"/>
-        </w:rPr>
-        <w:t>self</w:t>
-      </w:r>
-      <w:r>
-        <w:rPr>
-          <w:rFonts w:ascii="Fira Code" w:hAnsi="Fira Code" w:cs="Times New Roman"/>
-          <w:color w:val="D4D4D4"/>
-          <w:spacing w:val="0"/>
-          <w:sz w:val="20"/>
-          <w:lang w:val="en-US" w:eastAsia="el-GR"/>
-        </w:rPr>
-        <w:t xml:space="preserve">.ui.liveplottingcheckbox.isChecked() </w:t>
-      </w:r>
-    </w:p>
-    <w:p>
-      <w:pPr>
-        <w:shd w:val="clear" w:color="auto" w:fill="1E1E1E"/>
-        <w:tabs>
-          <w:tab w:val="clear" w:pos="8309"/>
-        </w:tabs>
-        <w:overflowPunct/>
-        <w:autoSpaceDE/>
-        <w:spacing w:line="300" w:lineRule="atLeast"/>
-        <w:jc w:val="left"/>
-        <w:textAlignment w:val="auto"/>
-        <w:rPr>
-          <w:rFonts w:ascii="Fira Code" w:hAnsi="Fira Code" w:cs="Times New Roman"/>
-          <w:color w:val="D4D4D4"/>
-          <w:spacing w:val="0"/>
-          <w:sz w:val="20"/>
-          <w:lang w:val="en-US" w:eastAsia="el-GR"/>
-        </w:rPr>
-      </w:pPr>
-      <w:r>
-        <w:rPr>
-          <w:rFonts w:ascii="Fira Code" w:hAnsi="Fira Code" w:cs="Times New Roman"/>
-          <w:color w:val="D4D4D4"/>
-          <w:spacing w:val="0"/>
-          <w:sz w:val="20"/>
-          <w:lang w:val="en-US" w:eastAsia="el-GR"/>
-        </w:rPr>
-        <w:t xml:space="preserve">            </w:t>
-      </w:r>
-      <w:r>
-        <w:rPr>
-          <w:rFonts w:ascii="Fira Code" w:hAnsi="Fira Code" w:cs="Times New Roman"/>
-          <w:color w:val="569CD6"/>
-          <w:spacing w:val="0"/>
-          <w:sz w:val="20"/>
-          <w:lang w:val="en-US" w:eastAsia="el-GR"/>
-        </w:rPr>
-        <w:t>or</w:t>
-      </w:r>
-      <w:r>
-        <w:rPr>
-          <w:rFonts w:ascii="Fira Code" w:hAnsi="Fira Code" w:cs="Times New Roman"/>
-          <w:color w:val="D4D4D4"/>
-          <w:spacing w:val="0"/>
-          <w:sz w:val="20"/>
-          <w:lang w:val="en-US" w:eastAsia="el-GR"/>
-        </w:rPr>
-        <w:t xml:space="preserve"> </w:t>
-      </w:r>
-      <w:r>
-        <w:rPr>
-          <w:rFonts w:ascii="Fira Code" w:hAnsi="Fira Code" w:cs="Times New Roman"/>
-          <w:color w:val="569CD6"/>
-          <w:spacing w:val="0"/>
-          <w:sz w:val="20"/>
-          <w:lang w:val="en-US" w:eastAsia="el-GR"/>
-        </w:rPr>
-        <w:t>self</w:t>
-      </w:r>
-      <w:r>
-        <w:rPr>
-          <w:rFonts w:ascii="Fira Code" w:hAnsi="Fira Code" w:cs="Times New Roman"/>
-          <w:color w:val="D4D4D4"/>
-          <w:spacing w:val="0"/>
-          <w:sz w:val="20"/>
-          <w:lang w:val="en-US" w:eastAsia="el-GR"/>
-        </w:rPr>
-        <w:t xml:space="preserve">.ui.loggingcheckbox.isChecked() </w:t>
-      </w:r>
-    </w:p>
-    <w:p>
-      <w:pPr>
-        <w:shd w:val="clear" w:color="auto" w:fill="1E1E1E"/>
-        <w:tabs>
-          <w:tab w:val="clear" w:pos="8309"/>
-        </w:tabs>
-        <w:overflowPunct/>
-        <w:autoSpaceDE/>
-        <w:spacing w:line="300" w:lineRule="atLeast"/>
-        <w:jc w:val="left"/>
-        <w:textAlignment w:val="auto"/>
-        <w:rPr>
-          <w:rFonts w:ascii="Fira Code" w:hAnsi="Fira Code" w:cs="Times New Roman"/>
-          <w:color w:val="D4D4D4"/>
-          <w:spacing w:val="0"/>
-          <w:sz w:val="20"/>
-          <w:lang w:val="en-US" w:eastAsia="el-GR"/>
-        </w:rPr>
-      </w:pPr>
-      <w:r>
-        <w:rPr>
-          <w:rFonts w:ascii="Fira Code" w:hAnsi="Fira Code" w:cs="Times New Roman"/>
-          <w:color w:val="D4D4D4"/>
-          <w:spacing w:val="0"/>
-          <w:sz w:val="20"/>
-          <w:lang w:val="en-US" w:eastAsia="el-GR"/>
-        </w:rPr>
-        <w:t xml:space="preserve">            </w:t>
-      </w:r>
-      <w:r>
-        <w:rPr>
-          <w:rFonts w:ascii="Fira Code" w:hAnsi="Fira Code" w:cs="Times New Roman"/>
-          <w:color w:val="569CD6"/>
-          <w:spacing w:val="0"/>
-          <w:sz w:val="20"/>
-          <w:lang w:val="en-US" w:eastAsia="el-GR"/>
-        </w:rPr>
-        <w:t>or</w:t>
-      </w:r>
-      <w:r>
-        <w:rPr>
-          <w:rFonts w:ascii="Fira Code" w:hAnsi="Fira Code" w:cs="Times New Roman"/>
-          <w:color w:val="D4D4D4"/>
-          <w:spacing w:val="0"/>
-          <w:sz w:val="20"/>
-          <w:lang w:val="en-US" w:eastAsia="el-GR"/>
-        </w:rPr>
-        <w:t xml:space="preserve"> </w:t>
-      </w:r>
-      <w:r>
-        <w:rPr>
-          <w:rFonts w:ascii="Fira Code" w:hAnsi="Fira Code" w:cs="Times New Roman"/>
-          <w:color w:val="569CD6"/>
-          <w:spacing w:val="0"/>
-          <w:sz w:val="20"/>
-          <w:lang w:val="en-US" w:eastAsia="el-GR"/>
-        </w:rPr>
-        <w:t>self</w:t>
-      </w:r>
-      <w:r>
-        <w:rPr>
-          <w:rFonts w:ascii="Fira Code" w:hAnsi="Fira Code" w:cs="Times New Roman"/>
-          <w:color w:val="D4D4D4"/>
-          <w:spacing w:val="0"/>
-          <w:sz w:val="20"/>
-          <w:lang w:val="en-US" w:eastAsia="el-GR"/>
-        </w:rPr>
-        <w:t>.ui.filecheckbox.isChecked():</w:t>
-      </w:r>
-    </w:p>
-    <w:p>
-      <w:pPr>
-        <w:shd w:val="clear" w:color="auto" w:fill="1E1E1E"/>
-        <w:tabs>
-          <w:tab w:val="clear" w:pos="8309"/>
-        </w:tabs>
-        <w:overflowPunct/>
-        <w:autoSpaceDE/>
-        <w:spacing w:line="300" w:lineRule="atLeast"/>
-        <w:jc w:val="left"/>
-        <w:textAlignment w:val="auto"/>
-        <w:rPr>
-          <w:rFonts w:ascii="Fira Code" w:hAnsi="Fira Code" w:cs="Times New Roman"/>
-          <w:color w:val="D4D4D4"/>
-          <w:spacing w:val="0"/>
-          <w:sz w:val="20"/>
-          <w:lang w:val="en-US" w:eastAsia="el-GR"/>
-        </w:rPr>
-      </w:pPr>
-      <w:r>
-        <w:rPr>
-          <w:rFonts w:ascii="Fira Code" w:hAnsi="Fira Code" w:cs="Times New Roman"/>
-          <w:color w:val="D4D4D4"/>
-          <w:spacing w:val="0"/>
-          <w:sz w:val="20"/>
-          <w:lang w:val="en-US" w:eastAsia="el-GR"/>
-        </w:rPr>
-        <w:t xml:space="preserve">            </w:t>
-      </w:r>
-      <w:r>
-        <w:rPr>
-          <w:rFonts w:ascii="Fira Code" w:hAnsi="Fira Code" w:cs="Times New Roman"/>
-          <w:color w:val="DCDCAA"/>
-          <w:spacing w:val="0"/>
-          <w:sz w:val="20"/>
-          <w:lang w:val="en-US" w:eastAsia="el-GR"/>
-        </w:rPr>
-        <w:t>print</w:t>
-      </w:r>
-      <w:r>
-        <w:rPr>
-          <w:rFonts w:ascii="Fira Code" w:hAnsi="Fira Code" w:cs="Times New Roman"/>
-          <w:color w:val="D4D4D4"/>
-          <w:spacing w:val="0"/>
-          <w:sz w:val="20"/>
-          <w:lang w:val="en-US" w:eastAsia="el-GR"/>
-        </w:rPr>
-        <w:t>(</w:t>
-      </w:r>
-      <w:r>
-        <w:rPr>
-          <w:rFonts w:ascii="Fira Code" w:hAnsi="Fira Code" w:cs="Times New Roman"/>
-          <w:color w:val="9CDCFE"/>
-          <w:spacing w:val="0"/>
-          <w:sz w:val="20"/>
-          <w:lang w:val="en-US" w:eastAsia="el-GR"/>
-        </w:rPr>
-        <w:t>__file__</w:t>
-      </w:r>
-      <w:r>
-        <w:rPr>
-          <w:rFonts w:ascii="Fira Code" w:hAnsi="Fira Code" w:cs="Times New Roman"/>
-          <w:color w:val="D4D4D4"/>
-          <w:spacing w:val="0"/>
-          <w:sz w:val="20"/>
-          <w:lang w:val="en-US" w:eastAsia="el-GR"/>
-        </w:rPr>
-        <w:t>)</w:t>
-      </w:r>
-    </w:p>
-    <w:p>
-      <w:pPr>
-        <w:shd w:val="clear" w:color="auto" w:fill="1E1E1E"/>
-        <w:tabs>
-          <w:tab w:val="clear" w:pos="8309"/>
-        </w:tabs>
-        <w:overflowPunct/>
-        <w:autoSpaceDE/>
-        <w:spacing w:line="300" w:lineRule="atLeast"/>
-        <w:jc w:val="left"/>
-        <w:textAlignment w:val="auto"/>
-        <w:rPr>
-          <w:rFonts w:ascii="Fira Code" w:hAnsi="Fira Code" w:cs="Times New Roman"/>
-          <w:color w:val="D4D4D4"/>
-          <w:spacing w:val="0"/>
-          <w:sz w:val="20"/>
-          <w:lang w:val="en-US" w:eastAsia="el-GR"/>
-        </w:rPr>
-      </w:pPr>
-      <w:r>
-        <w:rPr>
-          <w:rFonts w:ascii="Fira Code" w:hAnsi="Fira Code" w:cs="Times New Roman"/>
-          <w:color w:val="D4D4D4"/>
-          <w:spacing w:val="0"/>
-          <w:sz w:val="20"/>
-          <w:lang w:val="en-US" w:eastAsia="el-GR"/>
-        </w:rPr>
-        <w:t xml:space="preserve">            Popen([</w:t>
-      </w:r>
-      <w:r>
-        <w:rPr>
-          <w:rFonts w:ascii="Fira Code" w:hAnsi="Fira Code" w:cs="Times New Roman"/>
-          <w:color w:val="569CD6"/>
-          <w:spacing w:val="0"/>
-          <w:sz w:val="20"/>
-          <w:lang w:val="en-US" w:eastAsia="el-GR"/>
-        </w:rPr>
-        <w:t>self</w:t>
-      </w:r>
-      <w:r>
-        <w:rPr>
-          <w:rFonts w:ascii="Fira Code" w:hAnsi="Fira Code" w:cs="Times New Roman"/>
-          <w:color w:val="D4D4D4"/>
-          <w:spacing w:val="0"/>
-          <w:sz w:val="20"/>
-          <w:lang w:val="en-US" w:eastAsia="el-GR"/>
-        </w:rPr>
-        <w:t>.getpythonversion(),</w:t>
-      </w:r>
-    </w:p>
-    <w:p>
-      <w:pPr>
-        <w:shd w:val="clear" w:color="auto" w:fill="1E1E1E"/>
-        <w:tabs>
-          <w:tab w:val="clear" w:pos="8309"/>
-        </w:tabs>
-        <w:overflowPunct/>
-        <w:autoSpaceDE/>
-        <w:spacing w:line="300" w:lineRule="atLeast"/>
-        <w:jc w:val="center"/>
-        <w:textAlignment w:val="auto"/>
-        <w:rPr>
-          <w:rFonts w:ascii="Fira Code" w:hAnsi="Fira Code" w:cs="Times New Roman"/>
-          <w:color w:val="D4D4D4"/>
-          <w:spacing w:val="0"/>
-          <w:sz w:val="20"/>
-          <w:lang w:val="en-US" w:eastAsia="el-GR"/>
-        </w:rPr>
-      </w:pPr>
-      <w:r>
-        <w:rPr>
-          <w:rFonts w:ascii="Fira Code" w:hAnsi="Fira Code" w:cs="Times New Roman"/>
-          <w:color w:val="D4D4D4"/>
-          <w:spacing w:val="0"/>
-          <w:sz w:val="20"/>
-          <w:lang w:val="en-US" w:eastAsia="el-GR"/>
-        </w:rPr>
-        <w:t>os.path.join(</w:t>
-      </w:r>
-      <w:r>
-        <w:rPr>
-          <w:rFonts w:ascii="Fira Code" w:hAnsi="Fira Code" w:cs="Times New Roman"/>
-          <w:color w:val="569CD6"/>
-          <w:spacing w:val="0"/>
-          <w:sz w:val="20"/>
-          <w:lang w:val="en-US" w:eastAsia="el-GR"/>
-        </w:rPr>
-        <w:t>self</w:t>
-      </w:r>
-      <w:r>
-        <w:rPr>
-          <w:rFonts w:ascii="Fira Code" w:hAnsi="Fira Code" w:cs="Times New Roman"/>
-          <w:color w:val="D4D4D4"/>
-          <w:spacing w:val="0"/>
-          <w:sz w:val="20"/>
-          <w:lang w:val="en-US" w:eastAsia="el-GR"/>
-        </w:rPr>
-        <w:t xml:space="preserve">.initfilepath, </w:t>
-      </w:r>
-      <w:r>
-        <w:rPr>
-          <w:rFonts w:ascii="Fira Code" w:hAnsi="Fira Code" w:cs="Times New Roman"/>
-          <w:color w:val="D4D4D4"/>
-          <w:spacing w:val="0"/>
-          <w:sz w:val="20"/>
-          <w:lang w:val="en-US" w:eastAsia="el-GR"/>
+        <w:pStyle w:val="BodyText"/>
+        <w:spacing w:line="240" w:lineRule="auto"/>
+        <w:rPr>
+          <w:rStyle w:val="Char"/>
+          <w:lang w:val="en-US"/>
+        </w:rPr>
+      </w:pPr>
+      <w:r>
+        <w:rPr>
+          <w:rStyle w:val="Char"/>
+          <w:lang w:val="en-US"/>
+        </w:rPr>
+        <w:t xml:space="preserve">    def startliveplotting(self):</w:t>
+      </w:r>
+    </w:p>
+    <w:p>
+      <w:pPr>
+        <w:pStyle w:val="BodyText"/>
+        <w:spacing w:line="240" w:lineRule="auto"/>
+        <w:rPr>
+          <w:rStyle w:val="Char"/>
+          <w:lang w:val="en-US"/>
+        </w:rPr>
+      </w:pPr>
+      <w:r>
+        <w:rPr>
+          <w:rStyle w:val="Char"/>
+          <w:lang w:val="en-US"/>
+        </w:rPr>
+        <w:t xml:space="preserve">        if self.ui.liveplottingcheckbox.isChecked() </w:t>
+      </w:r>
+    </w:p>
+    <w:p>
+      <w:pPr>
+        <w:pStyle w:val="BodyText"/>
+        <w:spacing w:line="240" w:lineRule="auto"/>
+        <w:rPr>
+          <w:rStyle w:val="Char"/>
+          <w:lang w:val="en-US"/>
+        </w:rPr>
+      </w:pPr>
+      <w:r>
+        <w:rPr>
+          <w:rStyle w:val="Char"/>
+          <w:lang w:val="en-US"/>
+        </w:rPr>
+        <w:t xml:space="preserve">            or self.ui.loggingcheckbox.isChecked() </w:t>
+      </w:r>
+    </w:p>
+    <w:p>
+      <w:pPr>
+        <w:pStyle w:val="BodyText"/>
+        <w:spacing w:line="240" w:lineRule="auto"/>
+        <w:rPr>
+          <w:rStyle w:val="Char"/>
+          <w:lang w:val="en-US"/>
+        </w:rPr>
+      </w:pPr>
+      <w:r>
+        <w:rPr>
+          <w:rStyle w:val="Char"/>
+          <w:lang w:val="en-US"/>
+        </w:rPr>
+        <w:t xml:space="preserve">            or self.ui.filecheckbox.isChecked():</w:t>
+      </w:r>
+    </w:p>
+    <w:p>
+      <w:pPr>
+        <w:pStyle w:val="BodyText"/>
+        <w:spacing w:line="240" w:lineRule="auto"/>
+        <w:rPr>
+          <w:rStyle w:val="Char"/>
+          <w:lang w:val="en-US"/>
+        </w:rPr>
+      </w:pPr>
+      <w:r>
+        <w:rPr>
+          <w:rStyle w:val="Char"/>
+          <w:lang w:val="en-US"/>
+        </w:rPr>
+        <w:t xml:space="preserve">            print(__file__)</w:t>
+      </w:r>
+    </w:p>
+    <w:p>
+      <w:pPr>
+        <w:pStyle w:val="BodyText"/>
+        <w:spacing w:line="240" w:lineRule="auto"/>
+        <w:rPr>
+          <w:rStyle w:val="Char"/>
+          <w:lang w:val="en-US"/>
+        </w:rPr>
+      </w:pPr>
+      <w:r>
+        <w:rPr>
+          <w:rStyle w:val="Char"/>
+          <w:lang w:val="en-US"/>
+        </w:rPr>
+        <w:t xml:space="preserve">            Popen([self.getpythonversion(),</w:t>
+      </w:r>
+    </w:p>
+    <w:p>
+      <w:pPr>
+        <w:pStyle w:val="BodyText"/>
+        <w:spacing w:line="240" w:lineRule="auto"/>
+        <w:rPr>
+          <w:rStyle w:val="Char"/>
+          <w:lang w:val="en-US"/>
+        </w:rPr>
+      </w:pPr>
+      <w:r>
+        <w:rPr>
+          <w:rStyle w:val="Char"/>
+          <w:lang w:val="en-US"/>
+        </w:rPr>
+        <w:t xml:space="preserve">os.path.join(self.initfilepath, </w:t>
+      </w:r>
+      <w:r>
+        <w:rPr>
+          <w:rStyle w:val="Char"/>
+          <w:lang w:val="en-US"/>
         </w:rPr>
         <w:t xml:space="preserve">         </w:t>
       </w:r>
       <w:r>
         <w:rPr>
-          <w:rFonts w:ascii="Fira Code" w:hAnsi="Fira Code" w:cs="Times New Roman"/>
-          <w:color w:val="CE9178"/>
-          <w:spacing w:val="0"/>
-          <w:sz w:val="20"/>
-          <w:lang w:val="en-US" w:eastAsia="el-GR"/>
-        </w:rPr>
-        <w:t>"Renderer/MRenderer.py"</w:t>
-      </w:r>
-      <w:r>
-        <w:rPr>
-          <w:rFonts w:ascii="Fira Code" w:hAnsi="Fira Code" w:cs="Times New Roman"/>
-          <w:color w:val="D4D4D4"/>
-          <w:spacing w:val="0"/>
-          <w:sz w:val="20"/>
-          <w:lang w:val="en-US" w:eastAsia="el-GR"/>
-        </w:rPr>
-        <w:t>),</w:t>
-      </w:r>
-    </w:p>
-    <w:p>
-      <w:pPr>
-        <w:shd w:val="clear" w:color="auto" w:fill="1E1E1E"/>
-        <w:tabs>
-          <w:tab w:val="clear" w:pos="8309"/>
-        </w:tabs>
-        <w:overflowPunct/>
-        <w:autoSpaceDE/>
-        <w:spacing w:line="300" w:lineRule="atLeast"/>
-        <w:jc w:val="left"/>
-        <w:textAlignment w:val="auto"/>
-        <w:rPr>
-          <w:rFonts w:ascii="Fira Code" w:hAnsi="Fira Code" w:cs="Times New Roman"/>
-          <w:color w:val="D4D4D4"/>
-          <w:spacing w:val="0"/>
-          <w:sz w:val="20"/>
-          <w:lang w:val="en-US" w:eastAsia="el-GR"/>
-        </w:rPr>
-      </w:pPr>
-      <w:r>
-        <w:rPr>
-          <w:rFonts w:ascii="Fira Code" w:hAnsi="Fira Code" w:cs="Times New Roman"/>
-          <w:color w:val="4EC9B0"/>
-          <w:spacing w:val="0"/>
-          <w:sz w:val="20"/>
-          <w:lang w:val="en-US" w:eastAsia="el-GR"/>
-        </w:rPr>
-        <w:t>str</w:t>
-      </w:r>
-      <w:r>
-        <w:rPr>
-          <w:rFonts w:ascii="Fira Code" w:hAnsi="Fira Code" w:cs="Times New Roman"/>
-          <w:color w:val="D4D4D4"/>
-          <w:spacing w:val="0"/>
-          <w:sz w:val="20"/>
-          <w:lang w:val="en-US" w:eastAsia="el-GR"/>
-        </w:rPr>
-        <w:t>(RendererOperationsType.LivePlotting.value),</w:t>
-      </w:r>
-    </w:p>
-    <w:p>
-      <w:pPr>
-        <w:shd w:val="clear" w:color="auto" w:fill="1E1E1E"/>
-        <w:tabs>
-          <w:tab w:val="clear" w:pos="8309"/>
-        </w:tabs>
-        <w:overflowPunct/>
-        <w:autoSpaceDE/>
-        <w:spacing w:line="300" w:lineRule="atLeast"/>
-        <w:jc w:val="left"/>
-        <w:textAlignment w:val="auto"/>
-        <w:rPr>
-          <w:rFonts w:ascii="Fira Code" w:hAnsi="Fira Code" w:cs="Times New Roman"/>
-          <w:color w:val="D4D4D4"/>
-          <w:spacing w:val="0"/>
-          <w:sz w:val="20"/>
-          <w:lang w:val="en-US" w:eastAsia="el-GR"/>
-        </w:rPr>
-      </w:pPr>
-      <w:r>
-        <w:rPr>
-          <w:rFonts w:ascii="Fira Code" w:hAnsi="Fira Code" w:cs="Times New Roman"/>
-          <w:color w:val="569CD6"/>
-          <w:spacing w:val="0"/>
-          <w:sz w:val="20"/>
-          <w:lang w:val="en-US" w:eastAsia="el-GR"/>
-        </w:rPr>
-        <w:t>self</w:t>
-      </w:r>
-      <w:r>
-        <w:rPr>
-          <w:rFonts w:ascii="Fira Code" w:hAnsi="Fira Code" w:cs="Times New Roman"/>
-          <w:color w:val="D4D4D4"/>
-          <w:spacing w:val="0"/>
-          <w:sz w:val="20"/>
-          <w:lang w:val="en-US" w:eastAsia="el-GR"/>
-        </w:rPr>
-        <w:t>.ui.selecteddevicecombobox.currentText(),</w:t>
-      </w:r>
-    </w:p>
-    <w:p>
-      <w:pPr>
-        <w:shd w:val="clear" w:color="auto" w:fill="1E1E1E"/>
-        <w:tabs>
-          <w:tab w:val="clear" w:pos="8309"/>
-        </w:tabs>
-        <w:overflowPunct/>
-        <w:autoSpaceDE/>
-        <w:spacing w:line="300" w:lineRule="atLeast"/>
-        <w:jc w:val="left"/>
-        <w:textAlignment w:val="auto"/>
-        <w:rPr>
-          <w:rFonts w:ascii="Fira Code" w:hAnsi="Fira Code" w:cs="Times New Roman"/>
-          <w:color w:val="D4D4D4"/>
-          <w:spacing w:val="0"/>
-          <w:sz w:val="20"/>
-          <w:lang w:val="en-US" w:eastAsia="el-GR"/>
-        </w:rPr>
-      </w:pPr>
-      <w:r>
-        <w:rPr>
-          <w:rFonts w:ascii="Fira Code" w:hAnsi="Fira Code" w:cs="Times New Roman"/>
-          <w:color w:val="569CD6"/>
-          <w:spacing w:val="0"/>
-          <w:sz w:val="20"/>
-          <w:lang w:val="en-US" w:eastAsia="el-GR"/>
-        </w:rPr>
-        <w:t>self</w:t>
-      </w:r>
-      <w:r>
-        <w:rPr>
-          <w:rFonts w:ascii="Fira Code" w:hAnsi="Fira Code" w:cs="Times New Roman"/>
-          <w:color w:val="D4D4D4"/>
-          <w:spacing w:val="0"/>
-          <w:sz w:val="20"/>
-          <w:lang w:val="en-US" w:eastAsia="el-GR"/>
-        </w:rPr>
-        <w:t>.ui.speedspinbox.text(),</w:t>
-      </w:r>
-    </w:p>
-    <w:p>
-      <w:pPr>
-        <w:shd w:val="clear" w:color="auto" w:fill="1E1E1E"/>
-        <w:tabs>
-          <w:tab w:val="clear" w:pos="8309"/>
-        </w:tabs>
-        <w:overflowPunct/>
-        <w:autoSpaceDE/>
-        <w:spacing w:line="300" w:lineRule="atLeast"/>
-        <w:jc w:val="left"/>
-        <w:textAlignment w:val="auto"/>
-        <w:rPr>
-          <w:rFonts w:ascii="Fira Code" w:hAnsi="Fira Code" w:cs="Times New Roman"/>
-          <w:color w:val="D4D4D4"/>
-          <w:spacing w:val="0"/>
-          <w:sz w:val="20"/>
-          <w:lang w:val="en-US" w:eastAsia="el-GR"/>
-        </w:rPr>
-      </w:pPr>
-      <w:r>
-        <w:rPr>
-          <w:rFonts w:ascii="Fira Code" w:hAnsi="Fira Code" w:cs="Times New Roman"/>
-          <w:color w:val="569CD6"/>
-          <w:spacing w:val="0"/>
-          <w:sz w:val="20"/>
-          <w:lang w:val="en-US" w:eastAsia="el-GR"/>
-        </w:rPr>
-        <w:t>self</w:t>
-      </w:r>
-      <w:r>
-        <w:rPr>
-          <w:rFonts w:ascii="Fira Code" w:hAnsi="Fira Code" w:cs="Times New Roman"/>
-          <w:color w:val="D4D4D4"/>
-          <w:spacing w:val="0"/>
-          <w:sz w:val="20"/>
-          <w:lang w:val="en-US" w:eastAsia="el-GR"/>
-        </w:rPr>
-        <w:t xml:space="preserve">.getcompbinedfilename(), </w:t>
-      </w:r>
-      <w:r>
-        <w:rPr>
-          <w:rFonts w:ascii="Fira Code" w:hAnsi="Fira Code" w:cs="Times New Roman"/>
-          <w:color w:val="CE9178"/>
-          <w:spacing w:val="0"/>
-          <w:sz w:val="20"/>
-          <w:lang w:val="en-US" w:eastAsia="el-GR"/>
-        </w:rPr>
-        <w:t>"None"</w:t>
-      </w:r>
-      <w:r>
-        <w:rPr>
-          <w:rFonts w:ascii="Fira Code" w:hAnsi="Fira Code" w:cs="Times New Roman"/>
-          <w:color w:val="D4D4D4"/>
-          <w:spacing w:val="0"/>
-          <w:sz w:val="20"/>
-          <w:lang w:val="en-US" w:eastAsia="el-GR"/>
-        </w:rPr>
-        <w:t>,</w:t>
-      </w:r>
-    </w:p>
-    <w:p>
-      <w:pPr>
-        <w:shd w:val="clear" w:color="auto" w:fill="1E1E1E"/>
-        <w:tabs>
-          <w:tab w:val="clear" w:pos="8309"/>
-        </w:tabs>
-        <w:overflowPunct/>
-        <w:autoSpaceDE/>
-        <w:spacing w:line="300" w:lineRule="atLeast"/>
-        <w:jc w:val="left"/>
-        <w:textAlignment w:val="auto"/>
-        <w:rPr>
-          <w:rFonts w:ascii="Fira Code" w:hAnsi="Fira Code" w:cs="Times New Roman"/>
-          <w:color w:val="D4D4D4"/>
-          <w:spacing w:val="0"/>
-          <w:sz w:val="20"/>
-          <w:lang w:val="en-US" w:eastAsia="el-GR"/>
-        </w:rPr>
-      </w:pPr>
-      <w:r>
-        <w:rPr>
-          <w:rFonts w:ascii="Fira Code" w:hAnsi="Fira Code" w:cs="Times New Roman"/>
-          <w:color w:val="4EC9B0"/>
-          <w:spacing w:val="0"/>
-          <w:sz w:val="20"/>
-          <w:lang w:val="en-US" w:eastAsia="el-GR"/>
-        </w:rPr>
-        <w:t>str</w:t>
-      </w:r>
-      <w:r>
-        <w:rPr>
-          <w:rFonts w:ascii="Fira Code" w:hAnsi="Fira Code" w:cs="Times New Roman"/>
-          <w:color w:val="D4D4D4"/>
-          <w:spacing w:val="0"/>
-          <w:sz w:val="20"/>
-          <w:lang w:val="en-US" w:eastAsia="el-GR"/>
-        </w:rPr>
-        <w:t>(</w:t>
-      </w:r>
-      <w:r>
-        <w:rPr>
-          <w:rFonts w:ascii="Fira Code" w:hAnsi="Fira Code" w:cs="Times New Roman"/>
-          <w:color w:val="569CD6"/>
-          <w:spacing w:val="0"/>
-          <w:sz w:val="20"/>
-          <w:lang w:val="en-US" w:eastAsia="el-GR"/>
-        </w:rPr>
-        <w:t>self</w:t>
-      </w:r>
-      <w:r>
-        <w:rPr>
-          <w:rFonts w:ascii="Fira Code" w:hAnsi="Fira Code" w:cs="Times New Roman"/>
-          <w:color w:val="D4D4D4"/>
-          <w:spacing w:val="0"/>
-          <w:sz w:val="20"/>
-          <w:lang w:val="en-US" w:eastAsia="el-GR"/>
-        </w:rPr>
-        <w:t>.ui.loggingcheckbox.isChecked()),</w:t>
-      </w:r>
-    </w:p>
-    <w:p>
-      <w:pPr>
-        <w:shd w:val="clear" w:color="auto" w:fill="1E1E1E"/>
-        <w:tabs>
-          <w:tab w:val="clear" w:pos="8309"/>
-        </w:tabs>
-        <w:overflowPunct/>
-        <w:autoSpaceDE/>
-        <w:spacing w:line="300" w:lineRule="atLeast"/>
-        <w:jc w:val="left"/>
-        <w:textAlignment w:val="auto"/>
-        <w:rPr>
-          <w:rFonts w:ascii="Fira Code" w:hAnsi="Fira Code" w:cs="Times New Roman"/>
-          <w:color w:val="D4D4D4"/>
-          <w:spacing w:val="0"/>
-          <w:sz w:val="20"/>
-          <w:lang w:val="en-US" w:eastAsia="el-GR"/>
-        </w:rPr>
-      </w:pPr>
-      <w:r>
-        <w:rPr>
-          <w:rFonts w:ascii="Fira Code" w:hAnsi="Fira Code" w:cs="Times New Roman"/>
-          <w:color w:val="4EC9B0"/>
-          <w:spacing w:val="0"/>
-          <w:sz w:val="20"/>
-          <w:lang w:val="en-US" w:eastAsia="el-GR"/>
-        </w:rPr>
-        <w:t>str</w:t>
-      </w:r>
-      <w:r>
-        <w:rPr>
-          <w:rFonts w:ascii="Fira Code" w:hAnsi="Fira Code" w:cs="Times New Roman"/>
-          <w:color w:val="D4D4D4"/>
-          <w:spacing w:val="0"/>
-          <w:sz w:val="20"/>
-          <w:lang w:val="en-US" w:eastAsia="el-GR"/>
-        </w:rPr>
-        <w:t>(</w:t>
-      </w:r>
-      <w:r>
-        <w:rPr>
-          <w:rFonts w:ascii="Fira Code" w:hAnsi="Fira Code" w:cs="Times New Roman"/>
-          <w:color w:val="569CD6"/>
-          <w:spacing w:val="0"/>
-          <w:sz w:val="20"/>
-          <w:lang w:val="en-US" w:eastAsia="el-GR"/>
-        </w:rPr>
-        <w:t>self</w:t>
-      </w:r>
-      <w:r>
-        <w:rPr>
-          <w:rFonts w:ascii="Fira Code" w:hAnsi="Fira Code" w:cs="Times New Roman"/>
-          <w:color w:val="D4D4D4"/>
-          <w:spacing w:val="0"/>
-          <w:sz w:val="20"/>
-          <w:lang w:val="en-US" w:eastAsia="el-GR"/>
-        </w:rPr>
-        <w:t xml:space="preserve">.ui.filecheckbox.isChecked()), </w:t>
-      </w:r>
-      <w:r>
-        <w:rPr>
-          <w:rFonts w:ascii="Fira Code" w:hAnsi="Fira Code" w:cs="Times New Roman"/>
-          <w:color w:val="CE9178"/>
-          <w:spacing w:val="0"/>
-          <w:sz w:val="20"/>
-          <w:lang w:val="en-US" w:eastAsia="el-GR"/>
-        </w:rPr>
-        <w:t>"None"</w:t>
-      </w:r>
-      <w:r>
-        <w:rPr>
-          <w:rFonts w:ascii="Fira Code" w:hAnsi="Fira Code" w:cs="Times New Roman"/>
-          <w:color w:val="D4D4D4"/>
-          <w:spacing w:val="0"/>
-          <w:sz w:val="20"/>
-          <w:lang w:val="en-US" w:eastAsia="el-GR"/>
-        </w:rPr>
-        <w:t>])</w:t>
+          <w:rStyle w:val="Char"/>
+          <w:lang w:val="en-US"/>
+        </w:rPr>
+        <w:t>"Renderer/MRenderer.py"),</w:t>
+      </w:r>
+    </w:p>
+    <w:p>
+      <w:pPr>
+        <w:pStyle w:val="BodyText"/>
+        <w:spacing w:line="240" w:lineRule="auto"/>
+        <w:rPr>
+          <w:rStyle w:val="Char"/>
+          <w:lang w:val="en-US"/>
+        </w:rPr>
+      </w:pPr>
+      <w:r>
+        <w:rPr>
+          <w:rStyle w:val="Char"/>
+          <w:lang w:val="en-US"/>
+        </w:rPr>
+        <w:t>str(RendererOperationsType.LivePlotting.value),</w:t>
+      </w:r>
+    </w:p>
+    <w:p>
+      <w:pPr>
+        <w:pStyle w:val="BodyText"/>
+        <w:spacing w:line="240" w:lineRule="auto"/>
+        <w:rPr>
+          <w:rStyle w:val="Char"/>
+          <w:lang w:val="en-US"/>
+        </w:rPr>
+      </w:pPr>
+      <w:r>
+        <w:rPr>
+          <w:rStyle w:val="Char"/>
+          <w:lang w:val="en-US"/>
+        </w:rPr>
+        <w:t>self.ui.selecteddevicecombobox.currentText(),</w:t>
+      </w:r>
+    </w:p>
+    <w:p>
+      <w:pPr>
+        <w:pStyle w:val="BodyText"/>
+        <w:spacing w:line="240" w:lineRule="auto"/>
+        <w:rPr>
+          <w:rStyle w:val="Char"/>
+          <w:lang w:val="en-US"/>
+        </w:rPr>
+      </w:pPr>
+      <w:r>
+        <w:rPr>
+          <w:rStyle w:val="Char"/>
+          <w:lang w:val="en-US"/>
+        </w:rPr>
+        <w:t>self.ui.speedspinbox.text(),</w:t>
+      </w:r>
+    </w:p>
+    <w:p>
+      <w:pPr>
+        <w:pStyle w:val="BodyText"/>
+        <w:spacing w:line="240" w:lineRule="auto"/>
+        <w:rPr>
+          <w:rStyle w:val="Char"/>
+          <w:lang w:val="en-US"/>
+        </w:rPr>
+      </w:pPr>
+      <w:r>
+        <w:rPr>
+          <w:rStyle w:val="Char"/>
+          <w:lang w:val="en-US"/>
+        </w:rPr>
+        <w:t>self.getcompbinedfilename(), "None",</w:t>
+      </w:r>
+    </w:p>
+    <w:p>
+      <w:pPr>
+        <w:pStyle w:val="BodyText"/>
+        <w:spacing w:line="240" w:lineRule="auto"/>
+        <w:rPr>
+          <w:rStyle w:val="Char"/>
+          <w:lang w:val="en-US"/>
+        </w:rPr>
+      </w:pPr>
+      <w:r>
+        <w:rPr>
+          <w:rStyle w:val="Char"/>
+          <w:lang w:val="en-US"/>
+        </w:rPr>
+        <w:t>str(self.ui.loggingcheckbox.isChecked()),</w:t>
+      </w:r>
+    </w:p>
+    <w:p>
+      <w:pPr>
+        <w:pStyle w:val="BodyText"/>
+        <w:spacing w:line="240" w:lineRule="auto"/>
+        <w:rPr>
+          <w:rStyle w:val="Char"/>
+          <w:lang w:val="en-US"/>
+        </w:rPr>
+      </w:pPr>
+      <w:r>
+        <w:rPr>
+          <w:rStyle w:val="Char"/>
+          <w:lang w:val="en-US"/>
+        </w:rPr>
+        <w:t>str(self.ui.filecheckbox.isChecked()), "None"])</w:t>
       </w:r>
     </w:p>
     <w:p>
@@ -31413,664 +29998,193 @@
     </w:p>
     <w:p>
       <w:pPr>
-        <w:shd w:val="clear" w:color="auto" w:fill="1E1E1E"/>
-        <w:tabs>
-          <w:tab w:val="clear" w:pos="8309"/>
-        </w:tabs>
-        <w:overflowPunct/>
-        <w:autoSpaceDE/>
-        <w:spacing w:line="300" w:lineRule="atLeast"/>
-        <w:jc w:val="left"/>
-        <w:textAlignment w:val="auto"/>
-        <w:rPr>
-          <w:rFonts w:ascii="Fira Code" w:hAnsi="Fira Code" w:cs="Times New Roman"/>
-          <w:color w:val="D4D4D4"/>
-          <w:spacing w:val="0"/>
-          <w:sz w:val="20"/>
-          <w:lang w:val="en-US" w:eastAsia="el-GR"/>
-        </w:rPr>
-      </w:pPr>
-      <w:r>
-        <w:rPr>
-          <w:rFonts w:ascii="Fira Code" w:hAnsi="Fira Code" w:cs="Times New Roman"/>
-          <w:color w:val="569CD6"/>
-          <w:spacing w:val="0"/>
-          <w:sz w:val="20"/>
-          <w:lang w:val="en-US" w:eastAsia="el-GR"/>
-        </w:rPr>
-        <w:t>def</w:t>
-      </w:r>
-      <w:r>
-        <w:rPr>
-          <w:rFonts w:ascii="Fira Code" w:hAnsi="Fira Code" w:cs="Times New Roman"/>
-          <w:color w:val="D4D4D4"/>
-          <w:spacing w:val="0"/>
-          <w:sz w:val="20"/>
-          <w:lang w:val="en-US" w:eastAsia="el-GR"/>
-        </w:rPr>
-        <w:t xml:space="preserve"> </w:t>
-      </w:r>
-      <w:r>
-        <w:rPr>
-          <w:rFonts w:ascii="Fira Code" w:hAnsi="Fira Code" w:cs="Times New Roman"/>
-          <w:color w:val="DCDCAA"/>
-          <w:spacing w:val="0"/>
-          <w:sz w:val="20"/>
-          <w:lang w:val="en-US" w:eastAsia="el-GR"/>
-        </w:rPr>
-        <w:t>startsampling</w:t>
-      </w:r>
-      <w:r>
-        <w:rPr>
-          <w:rFonts w:ascii="Fira Code" w:hAnsi="Fira Code" w:cs="Times New Roman"/>
-          <w:color w:val="D4D4D4"/>
-          <w:spacing w:val="0"/>
-          <w:sz w:val="20"/>
-          <w:lang w:val="en-US" w:eastAsia="el-GR"/>
-        </w:rPr>
-        <w:t>(</w:t>
-      </w:r>
-      <w:r>
-        <w:rPr>
-          <w:rFonts w:ascii="Fira Code" w:hAnsi="Fira Code" w:cs="Times New Roman"/>
-          <w:color w:val="9CDCFE"/>
-          <w:spacing w:val="0"/>
-          <w:sz w:val="20"/>
-          <w:lang w:val="en-US" w:eastAsia="el-GR"/>
-        </w:rPr>
-        <w:t>self</w:t>
-      </w:r>
-      <w:r>
-        <w:rPr>
-          <w:rFonts w:ascii="Fira Code" w:hAnsi="Fira Code" w:cs="Times New Roman"/>
-          <w:color w:val="D4D4D4"/>
-          <w:spacing w:val="0"/>
-          <w:sz w:val="20"/>
-          <w:lang w:val="en-US" w:eastAsia="el-GR"/>
-        </w:rPr>
-        <w:t>):</w:t>
-      </w:r>
-    </w:p>
-    <w:p>
-      <w:pPr>
-        <w:shd w:val="clear" w:color="auto" w:fill="1E1E1E"/>
-        <w:tabs>
-          <w:tab w:val="clear" w:pos="8309"/>
-        </w:tabs>
-        <w:overflowPunct/>
-        <w:autoSpaceDE/>
-        <w:spacing w:line="300" w:lineRule="atLeast"/>
-        <w:jc w:val="left"/>
-        <w:textAlignment w:val="auto"/>
-        <w:rPr>
-          <w:rFonts w:ascii="Fira Code" w:hAnsi="Fira Code" w:cs="Times New Roman"/>
-          <w:color w:val="D4D4D4"/>
-          <w:spacing w:val="0"/>
-          <w:sz w:val="20"/>
-          <w:lang w:val="en-US" w:eastAsia="el-GR"/>
-        </w:rPr>
-      </w:pPr>
-      <w:r>
-        <w:rPr>
-          <w:rFonts w:ascii="Fira Code" w:hAnsi="Fira Code" w:cs="Times New Roman"/>
-          <w:color w:val="D4D4D4"/>
-          <w:spacing w:val="0"/>
-          <w:sz w:val="20"/>
-          <w:lang w:val="en-US" w:eastAsia="el-GR"/>
-        </w:rPr>
-        <w:t xml:space="preserve">    </w:t>
-      </w:r>
-      <w:r>
-        <w:rPr>
-          <w:rFonts w:ascii="Fira Code" w:hAnsi="Fira Code" w:cs="Times New Roman"/>
-          <w:color w:val="DCDCAA"/>
-          <w:spacing w:val="0"/>
-          <w:sz w:val="20"/>
-          <w:lang w:val="en-US" w:eastAsia="el-GR"/>
-        </w:rPr>
-        <w:t>print</w:t>
-      </w:r>
-      <w:r>
-        <w:rPr>
-          <w:rFonts w:ascii="Fira Code" w:hAnsi="Fira Code" w:cs="Times New Roman"/>
-          <w:color w:val="D4D4D4"/>
-          <w:spacing w:val="0"/>
-          <w:sz w:val="20"/>
-          <w:lang w:val="en-US" w:eastAsia="el-GR"/>
-        </w:rPr>
-        <w:t>(</w:t>
-      </w:r>
-      <w:r>
-        <w:rPr>
-          <w:rFonts w:ascii="Fira Code" w:hAnsi="Fira Code" w:cs="Times New Roman"/>
-          <w:color w:val="9CDCFE"/>
-          <w:spacing w:val="0"/>
-          <w:sz w:val="20"/>
-          <w:lang w:val="en-US" w:eastAsia="el-GR"/>
-        </w:rPr>
-        <w:t>__file__</w:t>
-      </w:r>
-      <w:r>
-        <w:rPr>
-          <w:rFonts w:ascii="Fira Code" w:hAnsi="Fira Code" w:cs="Times New Roman"/>
-          <w:color w:val="D4D4D4"/>
-          <w:spacing w:val="0"/>
-          <w:sz w:val="20"/>
-          <w:lang w:val="en-US" w:eastAsia="el-GR"/>
-        </w:rPr>
-        <w:t>)</w:t>
-      </w:r>
-    </w:p>
-    <w:p>
-      <w:pPr>
-        <w:shd w:val="clear" w:color="auto" w:fill="1E1E1E"/>
-        <w:tabs>
-          <w:tab w:val="clear" w:pos="8309"/>
-        </w:tabs>
-        <w:overflowPunct/>
-        <w:autoSpaceDE/>
-        <w:spacing w:line="300" w:lineRule="atLeast"/>
-        <w:jc w:val="left"/>
-        <w:textAlignment w:val="auto"/>
-        <w:rPr>
-          <w:rFonts w:ascii="Fira Code" w:hAnsi="Fira Code" w:cs="Times New Roman"/>
-          <w:color w:val="D4D4D4"/>
-          <w:spacing w:val="0"/>
-          <w:sz w:val="20"/>
-          <w:lang w:val="en-US" w:eastAsia="el-GR"/>
-        </w:rPr>
-      </w:pPr>
-      <w:r>
-        <w:rPr>
-          <w:rFonts w:ascii="Fira Code" w:hAnsi="Fira Code" w:cs="Times New Roman"/>
-          <w:color w:val="D4D4D4"/>
-          <w:spacing w:val="0"/>
-          <w:sz w:val="20"/>
-          <w:lang w:val="en-US" w:eastAsia="el-GR"/>
-        </w:rPr>
-        <w:t xml:space="preserve">     check_call([</w:t>
-      </w:r>
-      <w:r>
-        <w:rPr>
-          <w:rFonts w:ascii="Fira Code" w:hAnsi="Fira Code" w:cs="Times New Roman"/>
-          <w:color w:val="569CD6"/>
-          <w:spacing w:val="0"/>
-          <w:sz w:val="20"/>
-          <w:lang w:val="en-US" w:eastAsia="el-GR"/>
-        </w:rPr>
-        <w:t>self</w:t>
-      </w:r>
-      <w:r>
-        <w:rPr>
-          <w:rFonts w:ascii="Fira Code" w:hAnsi="Fira Code" w:cs="Times New Roman"/>
-          <w:color w:val="D4D4D4"/>
-          <w:spacing w:val="0"/>
-          <w:sz w:val="20"/>
-          <w:lang w:val="en-US" w:eastAsia="el-GR"/>
-        </w:rPr>
-        <w:t>.getpythonversion(),</w:t>
-      </w:r>
-    </w:p>
-    <w:p>
-      <w:pPr>
-        <w:shd w:val="clear" w:color="auto" w:fill="1E1E1E"/>
-        <w:tabs>
-          <w:tab w:val="clear" w:pos="8309"/>
-        </w:tabs>
-        <w:overflowPunct/>
-        <w:autoSpaceDE/>
-        <w:spacing w:line="300" w:lineRule="atLeast"/>
-        <w:jc w:val="left"/>
-        <w:textAlignment w:val="auto"/>
-        <w:rPr>
-          <w:rFonts w:ascii="Fira Code" w:hAnsi="Fira Code" w:cs="Times New Roman"/>
-          <w:color w:val="D4D4D4"/>
-          <w:spacing w:val="0"/>
-          <w:sz w:val="20"/>
-          <w:lang w:val="en-US" w:eastAsia="el-GR"/>
-        </w:rPr>
-      </w:pPr>
-      <w:r>
-        <w:rPr>
-          <w:rFonts w:ascii="Fira Code" w:hAnsi="Fira Code" w:cs="Times New Roman"/>
-          <w:color w:val="D4D4D4"/>
-          <w:spacing w:val="0"/>
-          <w:sz w:val="20"/>
-          <w:lang w:val="en-US" w:eastAsia="el-GR"/>
-        </w:rPr>
-        <w:t xml:space="preserve">     os.path.join(</w:t>
-      </w:r>
-      <w:r>
-        <w:rPr>
-          <w:rFonts w:ascii="Fira Code" w:hAnsi="Fira Code" w:cs="Times New Roman"/>
-          <w:color w:val="569CD6"/>
-          <w:spacing w:val="0"/>
-          <w:sz w:val="20"/>
-          <w:lang w:val="en-US" w:eastAsia="el-GR"/>
-        </w:rPr>
-        <w:t>self</w:t>
-      </w:r>
-      <w:r>
-        <w:rPr>
-          <w:rFonts w:ascii="Fira Code" w:hAnsi="Fira Code" w:cs="Times New Roman"/>
-          <w:color w:val="D4D4D4"/>
-          <w:spacing w:val="0"/>
-          <w:sz w:val="20"/>
-          <w:lang w:val="en-US" w:eastAsia="el-GR"/>
-        </w:rPr>
-        <w:t>.initfilepath,</w:t>
-      </w:r>
-      <w:r>
-        <w:rPr>
-          <w:rFonts w:ascii="Fira Code" w:hAnsi="Fira Code" w:cs="Times New Roman"/>
-          <w:color w:val="CE9178"/>
-          <w:spacing w:val="0"/>
-          <w:sz w:val="20"/>
-          <w:lang w:val="en-US" w:eastAsia="el-GR"/>
-        </w:rPr>
-        <w:t>"Renderer/MRenderer.py"</w:t>
-      </w:r>
-      <w:r>
-        <w:rPr>
-          <w:rFonts w:ascii="Fira Code" w:hAnsi="Fira Code" w:cs="Times New Roman"/>
-          <w:color w:val="D4D4D4"/>
-          <w:spacing w:val="0"/>
-          <w:sz w:val="20"/>
-          <w:lang w:val="en-US" w:eastAsia="el-GR"/>
-        </w:rPr>
-        <w:t>),</w:t>
-      </w:r>
-    </w:p>
-    <w:p>
-      <w:pPr>
-        <w:shd w:val="clear" w:color="auto" w:fill="1E1E1E"/>
-        <w:tabs>
-          <w:tab w:val="clear" w:pos="8309"/>
-        </w:tabs>
-        <w:overflowPunct/>
-        <w:autoSpaceDE/>
-        <w:spacing w:line="300" w:lineRule="atLeast"/>
-        <w:jc w:val="left"/>
-        <w:textAlignment w:val="auto"/>
-        <w:rPr>
-          <w:rFonts w:ascii="Fira Code" w:hAnsi="Fira Code" w:cs="Times New Roman"/>
-          <w:color w:val="D4D4D4"/>
-          <w:spacing w:val="0"/>
-          <w:sz w:val="20"/>
-          <w:lang w:val="en-US" w:eastAsia="el-GR"/>
-        </w:rPr>
-      </w:pPr>
-      <w:r>
-        <w:rPr>
-          <w:rFonts w:ascii="Fira Code" w:hAnsi="Fira Code" w:cs="Times New Roman"/>
-          <w:color w:val="D4D4D4"/>
-          <w:spacing w:val="0"/>
-          <w:sz w:val="20"/>
-          <w:lang w:val="en-US" w:eastAsia="el-GR"/>
-        </w:rPr>
-        <w:t xml:space="preserve">             </w:t>
-      </w:r>
-      <w:r>
-        <w:rPr>
-          <w:rFonts w:ascii="Fira Code" w:hAnsi="Fira Code" w:cs="Times New Roman"/>
-          <w:color w:val="4EC9B0"/>
-          <w:spacing w:val="0"/>
-          <w:sz w:val="20"/>
-          <w:lang w:val="en-US" w:eastAsia="el-GR"/>
-        </w:rPr>
-        <w:t>str</w:t>
-      </w:r>
-      <w:r>
-        <w:rPr>
-          <w:rFonts w:ascii="Fira Code" w:hAnsi="Fira Code" w:cs="Times New Roman"/>
-          <w:color w:val="D4D4D4"/>
-          <w:spacing w:val="0"/>
-          <w:sz w:val="20"/>
-          <w:lang w:val="en-US" w:eastAsia="el-GR"/>
-        </w:rPr>
-        <w:t>(RendererOperationsType.Sampling.value),</w:t>
-      </w:r>
-    </w:p>
-    <w:p>
-      <w:pPr>
-        <w:shd w:val="clear" w:color="auto" w:fill="1E1E1E"/>
-        <w:tabs>
-          <w:tab w:val="clear" w:pos="8309"/>
-        </w:tabs>
-        <w:overflowPunct/>
-        <w:autoSpaceDE/>
-        <w:spacing w:line="300" w:lineRule="atLeast"/>
-        <w:jc w:val="left"/>
-        <w:textAlignment w:val="auto"/>
-        <w:rPr>
-          <w:rFonts w:ascii="Fira Code" w:hAnsi="Fira Code" w:cs="Times New Roman"/>
-          <w:color w:val="D4D4D4"/>
-          <w:spacing w:val="0"/>
-          <w:sz w:val="20"/>
-          <w:lang w:val="en-US" w:eastAsia="el-GR"/>
-        </w:rPr>
-      </w:pPr>
-      <w:r>
-        <w:rPr>
-          <w:rFonts w:ascii="Fira Code" w:hAnsi="Fira Code" w:cs="Times New Roman"/>
-          <w:color w:val="D4D4D4"/>
-          <w:spacing w:val="0"/>
-          <w:sz w:val="20"/>
-          <w:lang w:val="en-US" w:eastAsia="el-GR"/>
-        </w:rPr>
-        <w:t xml:space="preserve">             </w:t>
-      </w:r>
-      <w:r>
-        <w:rPr>
-          <w:rFonts w:ascii="Fira Code" w:hAnsi="Fira Code" w:cs="Times New Roman"/>
-          <w:color w:val="569CD6"/>
-          <w:spacing w:val="0"/>
-          <w:sz w:val="20"/>
-          <w:lang w:val="en-US" w:eastAsia="el-GR"/>
-        </w:rPr>
-        <w:t>self</w:t>
-      </w:r>
-      <w:r>
-        <w:rPr>
-          <w:rFonts w:ascii="Fira Code" w:hAnsi="Fira Code" w:cs="Times New Roman"/>
-          <w:color w:val="D4D4D4"/>
-          <w:spacing w:val="0"/>
-          <w:sz w:val="20"/>
-          <w:lang w:val="en-US" w:eastAsia="el-GR"/>
-        </w:rPr>
-        <w:t>.ui.selecteddevicecombobox.currentText(),</w:t>
-      </w:r>
-    </w:p>
-    <w:p>
-      <w:pPr>
-        <w:shd w:val="clear" w:color="auto" w:fill="1E1E1E"/>
-        <w:tabs>
-          <w:tab w:val="clear" w:pos="8309"/>
-        </w:tabs>
-        <w:overflowPunct/>
-        <w:autoSpaceDE/>
-        <w:spacing w:line="300" w:lineRule="atLeast"/>
-        <w:jc w:val="left"/>
-        <w:textAlignment w:val="auto"/>
-        <w:rPr>
-          <w:rFonts w:ascii="Fira Code" w:hAnsi="Fira Code" w:cs="Times New Roman"/>
-          <w:color w:val="D4D4D4"/>
-          <w:spacing w:val="0"/>
-          <w:sz w:val="20"/>
-          <w:lang w:val="en-US" w:eastAsia="el-GR"/>
-        </w:rPr>
-      </w:pPr>
-      <w:r>
-        <w:rPr>
-          <w:rFonts w:ascii="Fira Code" w:hAnsi="Fira Code" w:cs="Times New Roman"/>
-          <w:color w:val="D4D4D4"/>
-          <w:spacing w:val="0"/>
-          <w:sz w:val="20"/>
-          <w:lang w:val="en-US" w:eastAsia="el-GR"/>
-        </w:rPr>
-        <w:t xml:space="preserve">             </w:t>
-      </w:r>
-      <w:r>
-        <w:rPr>
-          <w:rFonts w:ascii="Fira Code" w:hAnsi="Fira Code" w:cs="Times New Roman"/>
-          <w:color w:val="569CD6"/>
-          <w:spacing w:val="0"/>
-          <w:sz w:val="20"/>
-          <w:lang w:val="en-US" w:eastAsia="el-GR"/>
-        </w:rPr>
-        <w:t>self</w:t>
-      </w:r>
-      <w:r>
-        <w:rPr>
-          <w:rFonts w:ascii="Fira Code" w:hAnsi="Fira Code" w:cs="Times New Roman"/>
-          <w:color w:val="D4D4D4"/>
-          <w:spacing w:val="0"/>
-          <w:sz w:val="20"/>
-          <w:lang w:val="en-US" w:eastAsia="el-GR"/>
-        </w:rPr>
-        <w:t>.ui.speedspinbox.text(),</w:t>
-      </w:r>
-    </w:p>
-    <w:p>
-      <w:pPr>
-        <w:shd w:val="clear" w:color="auto" w:fill="1E1E1E"/>
-        <w:tabs>
-          <w:tab w:val="clear" w:pos="8309"/>
-        </w:tabs>
-        <w:overflowPunct/>
-        <w:autoSpaceDE/>
-        <w:spacing w:line="300" w:lineRule="atLeast"/>
-        <w:jc w:val="left"/>
-        <w:textAlignment w:val="auto"/>
-        <w:rPr>
-          <w:rFonts w:ascii="Fira Code" w:hAnsi="Fira Code" w:cs="Times New Roman"/>
-          <w:color w:val="D4D4D4"/>
-          <w:spacing w:val="0"/>
-          <w:sz w:val="20"/>
-          <w:lang w:val="en-US" w:eastAsia="el-GR"/>
-        </w:rPr>
-      </w:pPr>
-      <w:r>
-        <w:rPr>
-          <w:rFonts w:ascii="Fira Code" w:hAnsi="Fira Code" w:cs="Times New Roman"/>
-          <w:color w:val="D4D4D4"/>
-          <w:spacing w:val="0"/>
-          <w:sz w:val="20"/>
-          <w:lang w:val="en-US" w:eastAsia="el-GR"/>
-        </w:rPr>
-        <w:t xml:space="preserve">             </w:t>
-      </w:r>
-      <w:r>
-        <w:rPr>
-          <w:rFonts w:ascii="Fira Code" w:hAnsi="Fira Code" w:cs="Times New Roman"/>
-          <w:color w:val="569CD6"/>
-          <w:spacing w:val="0"/>
-          <w:sz w:val="20"/>
-          <w:lang w:val="en-US" w:eastAsia="el-GR"/>
-        </w:rPr>
-        <w:t>self</w:t>
-      </w:r>
-      <w:r>
-        <w:rPr>
-          <w:rFonts w:ascii="Fira Code" w:hAnsi="Fira Code" w:cs="Times New Roman"/>
-          <w:color w:val="D4D4D4"/>
-          <w:spacing w:val="0"/>
-          <w:sz w:val="20"/>
-          <w:lang w:val="en-US" w:eastAsia="el-GR"/>
-        </w:rPr>
-        <w:t>.getcompbinedfilename2(),</w:t>
-      </w:r>
-    </w:p>
-    <w:p>
-      <w:pPr>
-        <w:shd w:val="clear" w:color="auto" w:fill="1E1E1E"/>
-        <w:tabs>
-          <w:tab w:val="clear" w:pos="8309"/>
-        </w:tabs>
-        <w:overflowPunct/>
-        <w:autoSpaceDE/>
-        <w:spacing w:line="300" w:lineRule="atLeast"/>
-        <w:jc w:val="left"/>
-        <w:textAlignment w:val="auto"/>
-        <w:rPr>
-          <w:rFonts w:ascii="Fira Code" w:hAnsi="Fira Code" w:cs="Times New Roman"/>
-          <w:color w:val="D4D4D4"/>
-          <w:spacing w:val="0"/>
-          <w:sz w:val="20"/>
-          <w:lang w:val="en-US" w:eastAsia="el-GR"/>
-        </w:rPr>
-      </w:pPr>
-      <w:r>
-        <w:rPr>
-          <w:rFonts w:ascii="Fira Code" w:hAnsi="Fira Code" w:cs="Times New Roman"/>
-          <w:color w:val="D4D4D4"/>
-          <w:spacing w:val="0"/>
-          <w:sz w:val="20"/>
-          <w:lang w:val="en-US" w:eastAsia="el-GR"/>
-        </w:rPr>
-        <w:t xml:space="preserve">             </w:t>
-      </w:r>
-      <w:r>
-        <w:rPr>
-          <w:rFonts w:ascii="Fira Code" w:hAnsi="Fira Code" w:cs="Times New Roman"/>
-          <w:color w:val="569CD6"/>
-          <w:spacing w:val="0"/>
-          <w:sz w:val="20"/>
-          <w:lang w:val="en-US" w:eastAsia="el-GR"/>
-        </w:rPr>
-        <w:t>self</w:t>
-      </w:r>
-      <w:r>
-        <w:rPr>
-          <w:rFonts w:ascii="Fira Code" w:hAnsi="Fira Code" w:cs="Times New Roman"/>
-          <w:color w:val="D4D4D4"/>
-          <w:spacing w:val="0"/>
-          <w:sz w:val="20"/>
-          <w:lang w:val="en-US" w:eastAsia="el-GR"/>
-        </w:rPr>
-        <w:t>.ui.tospinbox.text(),</w:t>
-      </w:r>
-    </w:p>
-    <w:p>
-      <w:pPr>
-        <w:shd w:val="clear" w:color="auto" w:fill="1E1E1E"/>
-        <w:tabs>
-          <w:tab w:val="clear" w:pos="8309"/>
-        </w:tabs>
-        <w:overflowPunct/>
-        <w:autoSpaceDE/>
-        <w:spacing w:line="300" w:lineRule="atLeast"/>
-        <w:jc w:val="left"/>
-        <w:textAlignment w:val="auto"/>
-        <w:rPr>
-          <w:rFonts w:ascii="Fira Code" w:hAnsi="Fira Code" w:cs="Times New Roman"/>
-          <w:color w:val="D4D4D4"/>
-          <w:spacing w:val="0"/>
-          <w:sz w:val="20"/>
-          <w:lang w:val="en-US" w:eastAsia="el-GR"/>
-        </w:rPr>
-      </w:pPr>
-      <w:r>
-        <w:rPr>
-          <w:rFonts w:ascii="Fira Code" w:hAnsi="Fira Code" w:cs="Times New Roman"/>
-          <w:color w:val="D4D4D4"/>
-          <w:spacing w:val="0"/>
-          <w:sz w:val="20"/>
-          <w:lang w:val="en-US" w:eastAsia="el-GR"/>
-        </w:rPr>
-        <w:t xml:space="preserve">             </w:t>
-      </w:r>
-      <w:r>
-        <w:rPr>
-          <w:rFonts w:ascii="Fira Code" w:hAnsi="Fira Code" w:cs="Times New Roman"/>
-          <w:color w:val="CE9178"/>
-          <w:spacing w:val="0"/>
-          <w:sz w:val="20"/>
-          <w:lang w:val="en-US" w:eastAsia="el-GR"/>
-        </w:rPr>
-        <w:t>"None"</w:t>
-      </w:r>
-      <w:r>
-        <w:rPr>
-          <w:rFonts w:ascii="Fira Code" w:hAnsi="Fira Code" w:cs="Times New Roman"/>
-          <w:color w:val="D4D4D4"/>
-          <w:spacing w:val="0"/>
-          <w:sz w:val="20"/>
-          <w:lang w:val="en-US" w:eastAsia="el-GR"/>
-        </w:rPr>
-        <w:t xml:space="preserve">, </w:t>
-      </w:r>
-      <w:r>
-        <w:rPr>
-          <w:rFonts w:ascii="Fira Code" w:hAnsi="Fira Code" w:cs="Times New Roman"/>
-          <w:color w:val="CE9178"/>
-          <w:spacing w:val="0"/>
-          <w:sz w:val="20"/>
-          <w:lang w:val="en-US" w:eastAsia="el-GR"/>
-        </w:rPr>
-        <w:t>"True"</w:t>
-      </w:r>
-      <w:r>
-        <w:rPr>
-          <w:rFonts w:ascii="Fira Code" w:hAnsi="Fira Code" w:cs="Times New Roman"/>
-          <w:color w:val="D4D4D4"/>
-          <w:spacing w:val="0"/>
-          <w:sz w:val="20"/>
-          <w:lang w:val="en-US" w:eastAsia="el-GR"/>
-        </w:rPr>
-        <w:t>,</w:t>
-      </w:r>
-    </w:p>
-    <w:p>
-      <w:pPr>
-        <w:shd w:val="clear" w:color="auto" w:fill="1E1E1E"/>
-        <w:tabs>
-          <w:tab w:val="clear" w:pos="8309"/>
-        </w:tabs>
-        <w:overflowPunct/>
-        <w:autoSpaceDE/>
-        <w:spacing w:line="300" w:lineRule="atLeast"/>
-        <w:jc w:val="left"/>
-        <w:textAlignment w:val="auto"/>
-        <w:rPr>
-          <w:rFonts w:ascii="Fira Code" w:hAnsi="Fira Code" w:cs="Times New Roman"/>
-          <w:color w:val="D4D4D4"/>
-          <w:spacing w:val="0"/>
-          <w:sz w:val="20"/>
-          <w:lang w:val="en-US" w:eastAsia="el-GR"/>
-        </w:rPr>
-      </w:pPr>
-      <w:r>
-        <w:rPr>
-          <w:rFonts w:ascii="Fira Code" w:hAnsi="Fira Code" w:cs="Times New Roman"/>
-          <w:color w:val="D4D4D4"/>
-          <w:spacing w:val="0"/>
-          <w:sz w:val="20"/>
-          <w:lang w:val="en-US" w:eastAsia="el-GR"/>
-        </w:rPr>
-        <w:t xml:space="preserve">             </w:t>
-      </w:r>
-      <w:r>
-        <w:rPr>
-          <w:rFonts w:ascii="Fira Code" w:hAnsi="Fira Code" w:cs="Times New Roman"/>
-          <w:color w:val="4EC9B0"/>
-          <w:spacing w:val="0"/>
-          <w:sz w:val="20"/>
-          <w:lang w:val="en-US" w:eastAsia="el-GR"/>
-        </w:rPr>
-        <w:t>str</w:t>
-      </w:r>
-      <w:r>
-        <w:rPr>
-          <w:rFonts w:ascii="Fira Code" w:hAnsi="Fira Code" w:cs="Times New Roman"/>
-          <w:color w:val="D4D4D4"/>
-          <w:spacing w:val="0"/>
-          <w:sz w:val="20"/>
-          <w:lang w:val="en-US" w:eastAsia="el-GR"/>
-        </w:rPr>
-        <w:t>(</w:t>
-      </w:r>
-      <w:r>
-        <w:rPr>
-          <w:rFonts w:ascii="Fira Code" w:hAnsi="Fira Code" w:cs="Times New Roman"/>
-          <w:color w:val="569CD6"/>
-          <w:spacing w:val="0"/>
-          <w:sz w:val="20"/>
-          <w:lang w:val="en-US" w:eastAsia="el-GR"/>
-        </w:rPr>
-        <w:t>self</w:t>
-      </w:r>
-      <w:r>
-        <w:rPr>
-          <w:rFonts w:ascii="Fira Code" w:hAnsi="Fira Code" w:cs="Times New Roman"/>
-          <w:color w:val="D4D4D4"/>
-          <w:spacing w:val="0"/>
-          <w:sz w:val="20"/>
-          <w:lang w:val="en-US" w:eastAsia="el-GR"/>
-        </w:rPr>
-        <w:t>.ui.autoopenfilecheckbox.isChecked())])</w:t>
-      </w:r>
-    </w:p>
+        <w:pStyle w:val="BodyText"/>
+        <w:spacing w:line="240" w:lineRule="auto"/>
+        <w:rPr>
+          <w:rStyle w:val="Char"/>
+          <w:lang w:val="en-US"/>
+        </w:rPr>
+      </w:pPr>
+      <w:bookmarkStart w:id="70" w:name="_GoBack"/>
+      <w:r>
+        <w:rPr>
+          <w:rStyle w:val="Char"/>
+          <w:lang w:val="en-US"/>
+        </w:rPr>
+        <w:t>def startsampling(self):</w:t>
+      </w:r>
+    </w:p>
+    <w:p>
+      <w:pPr>
+        <w:pStyle w:val="BodyText"/>
+        <w:spacing w:line="240" w:lineRule="auto"/>
+        <w:rPr>
+          <w:rStyle w:val="Char"/>
+          <w:lang w:val="en-US"/>
+        </w:rPr>
+      </w:pPr>
+      <w:r>
+        <w:rPr>
+          <w:rStyle w:val="Char"/>
+          <w:lang w:val="en-US"/>
+        </w:rPr>
+        <w:t xml:space="preserve">    print(__file__)</w:t>
+      </w:r>
+    </w:p>
+    <w:p>
+      <w:pPr>
+        <w:pStyle w:val="BodyText"/>
+        <w:spacing w:line="240" w:lineRule="auto"/>
+        <w:rPr>
+          <w:rStyle w:val="Char"/>
+          <w:lang w:val="en-US"/>
+        </w:rPr>
+      </w:pPr>
+      <w:r>
+        <w:rPr>
+          <w:rStyle w:val="Char"/>
+          <w:lang w:val="en-US"/>
+        </w:rPr>
+        <w:t xml:space="preserve">     check_call([self.getpythonversion(),</w:t>
+      </w:r>
+    </w:p>
+    <w:p>
+      <w:pPr>
+        <w:pStyle w:val="BodyText"/>
+        <w:spacing w:line="240" w:lineRule="auto"/>
+        <w:rPr>
+          <w:rStyle w:val="Char"/>
+          <w:lang w:val="en-US"/>
+        </w:rPr>
+      </w:pPr>
+      <w:r>
+        <w:rPr>
+          <w:rStyle w:val="Char"/>
+          <w:lang w:val="en-US"/>
+        </w:rPr>
+        <w:t xml:space="preserve">     os.path.join(self.initfilepath,"Renderer/MRenderer.py"),</w:t>
+      </w:r>
+    </w:p>
+    <w:p>
+      <w:pPr>
+        <w:pStyle w:val="BodyText"/>
+        <w:spacing w:line="240" w:lineRule="auto"/>
+        <w:rPr>
+          <w:rStyle w:val="Char"/>
+          <w:lang w:val="en-US"/>
+        </w:rPr>
+      </w:pPr>
+      <w:r>
+        <w:rPr>
+          <w:rStyle w:val="Char"/>
+          <w:lang w:val="en-US"/>
+        </w:rPr>
+        <w:t xml:space="preserve">             str(RendererOperationsType.Sampling.value),</w:t>
+      </w:r>
+    </w:p>
+    <w:p>
+      <w:pPr>
+        <w:pStyle w:val="BodyText"/>
+        <w:spacing w:line="240" w:lineRule="auto"/>
+        <w:rPr>
+          <w:rStyle w:val="Char"/>
+          <w:lang w:val="en-US"/>
+        </w:rPr>
+      </w:pPr>
+      <w:r>
+        <w:rPr>
+          <w:rStyle w:val="Char"/>
+          <w:lang w:val="en-US"/>
+        </w:rPr>
+        <w:t xml:space="preserve">             self.ui.selecteddevicecombobox.currentText(),</w:t>
+      </w:r>
+    </w:p>
+    <w:p>
+      <w:pPr>
+        <w:pStyle w:val="BodyText"/>
+        <w:spacing w:line="240" w:lineRule="auto"/>
+        <w:rPr>
+          <w:rStyle w:val="Char"/>
+          <w:lang w:val="en-US"/>
+        </w:rPr>
+      </w:pPr>
+      <w:r>
+        <w:rPr>
+          <w:rStyle w:val="Char"/>
+          <w:lang w:val="en-US"/>
+        </w:rPr>
+        <w:t xml:space="preserve">             self.ui.speedspinbox.text(),</w:t>
+      </w:r>
+    </w:p>
+    <w:p>
+      <w:pPr>
+        <w:pStyle w:val="BodyText"/>
+        <w:spacing w:line="240" w:lineRule="auto"/>
+        <w:rPr>
+          <w:rStyle w:val="Char"/>
+          <w:lang w:val="en-US"/>
+        </w:rPr>
+      </w:pPr>
+      <w:r>
+        <w:rPr>
+          <w:rStyle w:val="Char"/>
+          <w:lang w:val="en-US"/>
+        </w:rPr>
+        <w:t xml:space="preserve">             self.getcompbinedfilename2(),</w:t>
+      </w:r>
+    </w:p>
+    <w:p>
+      <w:pPr>
+        <w:pStyle w:val="BodyText"/>
+        <w:spacing w:line="240" w:lineRule="auto"/>
+        <w:rPr>
+          <w:rStyle w:val="Char"/>
+          <w:lang w:val="en-US"/>
+        </w:rPr>
+      </w:pPr>
+      <w:r>
+        <w:rPr>
+          <w:rStyle w:val="Char"/>
+          <w:lang w:val="en-US"/>
+        </w:rPr>
+        <w:t xml:space="preserve">             self.ui.tospinbox.text(),</w:t>
+      </w:r>
+    </w:p>
+    <w:p>
+      <w:pPr>
+        <w:pStyle w:val="BodyText"/>
+        <w:spacing w:line="240" w:lineRule="auto"/>
+        <w:rPr>
+          <w:rStyle w:val="Char"/>
+          <w:lang w:val="en-US"/>
+        </w:rPr>
+      </w:pPr>
+      <w:r>
+        <w:rPr>
+          <w:rStyle w:val="Char"/>
+          <w:lang w:val="en-US"/>
+        </w:rPr>
+        <w:t xml:space="preserve">             "None", "True",</w:t>
+      </w:r>
+    </w:p>
+    <w:p>
+      <w:pPr>
+        <w:pStyle w:val="BodyText"/>
+        <w:spacing w:line="240" w:lineRule="auto"/>
+        <w:rPr>
+          <w:rStyle w:val="Char"/>
+          <w:lang w:val="en-US"/>
+        </w:rPr>
+      </w:pPr>
+      <w:r>
+        <w:rPr>
+          <w:rStyle w:val="Char"/>
+          <w:lang w:val="en-US"/>
+        </w:rPr>
+        <w:t xml:space="preserve">             str(self.ui.autoopenfilecheckbox.isChecked())])</w:t>
+      </w:r>
+    </w:p>
+    <w:bookmarkEnd w:id="70"/>
     <w:p>
       <w:pPr>
         <w:pStyle w:val="ae"/>
@@ -32419,7 +30533,7 @@
         </w:numPr>
         <w:textAlignment w:val="auto"/>
       </w:pPr>
-      <w:bookmarkStart w:id="70" w:name="_Toc534557311"/>
+      <w:bookmarkStart w:id="71" w:name="_Toc534557311"/>
       <w:r>
         <w:t>Λειτουργία</w:t>
       </w:r>
@@ -32432,7 +30546,7 @@
         </w:rPr>
         <w:t>MRenderer</w:t>
       </w:r>
-      <w:bookmarkEnd w:id="70"/>
+      <w:bookmarkEnd w:id="71"/>
     </w:p>
     <w:p>
       <w:pPr>
@@ -33697,11 +31811,11 @@
         </w:numPr>
         <w:textAlignment w:val="auto"/>
       </w:pPr>
-      <w:bookmarkStart w:id="71" w:name="_Toc534557312"/>
+      <w:bookmarkStart w:id="72" w:name="_Toc534557312"/>
       <w:r>
         <w:t>Συμπεράσματα</w:t>
       </w:r>
-      <w:bookmarkEnd w:id="71"/>
+      <w:bookmarkEnd w:id="72"/>
     </w:p>
     <w:p>
       <w:pPr>
@@ -33744,11 +31858,11 @@
         </w:numPr>
         <w:textAlignment w:val="auto"/>
       </w:pPr>
-      <w:bookmarkStart w:id="72" w:name="_Toc534557313"/>
+      <w:bookmarkStart w:id="73" w:name="_Toc534557313"/>
       <w:r>
         <w:t>Πιθανές επεκτάσεις</w:t>
       </w:r>
-      <w:bookmarkEnd w:id="72"/>
+      <w:bookmarkEnd w:id="73"/>
     </w:p>
     <w:p>
       <w:pPr>
@@ -34041,8 +32155,8 @@
           <w:caps w:val="0"/>
         </w:rPr>
       </w:pPr>
-      <w:bookmarkStart w:id="73" w:name="__RefHeading___Toc254781261"/>
-      <w:bookmarkEnd w:id="73"/>
+      <w:bookmarkStart w:id="74" w:name="__RefHeading___Toc254781261"/>
+      <w:bookmarkEnd w:id="74"/>
       <w:r>
         <w:rPr>
           <w:caps w:val="0"/>
@@ -34154,12 +32268,10 @@
           <w:numId w:val="19"/>
         </w:numPr>
       </w:pPr>
-      <w:bookmarkStart w:id="74" w:name="_GoBack"/>
       <w:r>
         <w:t>http://www.pyqtgraph.org/</w:t>
       </w:r>
     </w:p>
-    <w:bookmarkEnd w:id="74"/>
     <w:p>
       <w:pPr>
         <w:pStyle w:val="BodyTextIndent"/>
@@ -34471,7 +32583,7 @@
           <w:rPr>
             <w:noProof/>
           </w:rPr>
-          <w:t>80</w:t>
+          <w:t>21</w:t>
         </w:r>
         <w:r>
           <w:rPr>
@@ -40079,7 +38191,7 @@
 </file>
 
 <file path=customXml/itemProps1.xml><?xml version="1.0" encoding="utf-8"?>
-<ds:datastoreItem xmlns:ds="http://schemas.openxmlformats.org/officeDocument/2006/customXml" ds:itemID="{9ACC4289-9A45-4E81-A3A5-5BE99F84F348}">
+<ds:datastoreItem xmlns:ds="http://schemas.openxmlformats.org/officeDocument/2006/customXml" ds:itemID="{E3139AD8-8720-4E2B-A233-F18C87982221}">
   <ds:schemaRefs>
     <ds:schemaRef ds:uri="http://schemas.openxmlformats.org/officeDocument/2006/bibliography"/>
   </ds:schemaRefs>

</xml_diff>

<commit_message>
some word fixes. not final
</commit_message>
<xml_diff>
--- a/Document/ptyxiaki ergasia.docx
+++ b/Document/ptyxiaki ergasia.docx
@@ -19,7 +19,7 @@
           <w:lang w:eastAsia="el-GR"/>
         </w:rPr>
         <w:drawing>
-          <wp:anchor distT="0" distB="0" distL="114935" distR="114935" simplePos="0" relativeHeight="251632128" behindDoc="0" locked="0" layoutInCell="1" allowOverlap="1" wp14:anchorId="632C1592" wp14:editId="25C355F9">
+          <wp:anchor distT="0" distB="0" distL="114935" distR="114935" simplePos="0" relativeHeight="251642368" behindDoc="0" locked="0" layoutInCell="1" allowOverlap="1" wp14:anchorId="632C1592" wp14:editId="76A33017">
             <wp:simplePos x="0" y="0"/>
             <wp:positionH relativeFrom="column">
               <wp:posOffset>-76835</wp:posOffset>
@@ -5817,20 +5817,7 @@
             <w:sz w:val="24"/>
             <w:szCs w:val="24"/>
           </w:rPr>
-          <w:t>Αναπτυξη λογι</w:t>
-        </w:r>
-        <w:bookmarkStart w:id="2" w:name="_GoBack"/>
-        <w:bookmarkEnd w:id="2"/>
-        <w:r>
-          <w:rPr>
-            <w:rStyle w:val="Hyperlink"/>
-            <w:rFonts w:ascii="Times New Roman" w:hAnsi="Times New Roman" w:cs="Times New Roman"/>
-            <w:caps/>
-            <w:noProof/>
-            <w:sz w:val="24"/>
-            <w:szCs w:val="24"/>
-          </w:rPr>
-          <w:t>σμικου επεξεργασιασ αναλογικων μετρησεων</w:t>
+          <w:t>Αναπτυξη λογισμικου επεξεργασιασ αναλογικων μετρησεων</w:t>
         </w:r>
         <w:r>
           <w:rPr>
@@ -7762,31 +7749,31 @@
       <w:pPr>
         <w:pStyle w:val="ChapterTitle"/>
       </w:pPr>
-      <w:bookmarkStart w:id="3" w:name="__RefHeading___Toc254781257"/>
-      <w:bookmarkStart w:id="4" w:name="_Toc536466620"/>
+      <w:bookmarkStart w:id="2" w:name="__RefHeading___Toc254781257"/>
+      <w:bookmarkStart w:id="3" w:name="_Toc536466620"/>
+      <w:bookmarkEnd w:id="2"/>
+      <w:r>
+        <w:t>Εισαγωγη στα Ενσωματωμενα συστηματα</w:t>
+      </w:r>
+      <w:r>
+        <w:t xml:space="preserve"> και στο </w:t>
+      </w:r>
+      <w:r>
+        <w:rPr>
+          <w:lang w:val="en-US"/>
+        </w:rPr>
+        <w:t>raspberry</w:t>
+      </w:r>
+      <w:r>
+        <w:t xml:space="preserve"> </w:t>
+      </w:r>
+      <w:r>
+        <w:rPr>
+          <w:lang w:val="en-US"/>
+        </w:rPr>
+        <w:t>pi</w:t>
+      </w:r>
       <w:bookmarkEnd w:id="3"/>
-      <w:r>
-        <w:t>Εισαγωγη στα Ενσωματωμενα συστηματα</w:t>
-      </w:r>
-      <w:r>
-        <w:t xml:space="preserve"> και στο </w:t>
-      </w:r>
-      <w:r>
-        <w:rPr>
-          <w:lang w:val="en-US"/>
-        </w:rPr>
-        <w:t>raspberry</w:t>
-      </w:r>
-      <w:r>
-        <w:t xml:space="preserve"> </w:t>
-      </w:r>
-      <w:r>
-        <w:rPr>
-          <w:lang w:val="en-US"/>
-        </w:rPr>
-        <w:t>pi</w:t>
-      </w:r>
-      <w:bookmarkEnd w:id="4"/>
     </w:p>
     <w:p>
       <w:pPr>
@@ -7796,18 +7783,39 @@
           <w:numId w:val="4"/>
         </w:numPr>
       </w:pPr>
-      <w:bookmarkStart w:id="5" w:name="_Toc536466621"/>
+      <w:bookmarkStart w:id="4" w:name="_Toc536466621"/>
       <w:r>
         <w:t>Εισαγωγή</w:t>
       </w:r>
-      <w:bookmarkEnd w:id="5"/>
-    </w:p>
-    <w:p>
-      <w:pPr>
-        <w:pStyle w:val="BodyText"/>
-      </w:pPr>
-      <w:r>
-        <w:t>Όπως αναφέρθηκε η συγκεκριμένη εργασία θα εκπονήσει την χρήση ενός ενσωματωμένου συστήματος (</w:t>
+      <w:bookmarkEnd w:id="4"/>
+    </w:p>
+    <w:p>
+      <w:pPr>
+        <w:pStyle w:val="BodyText"/>
+      </w:pPr>
+      <w:r>
+        <w:t xml:space="preserve">Στη </w:t>
+      </w:r>
+      <w:r>
+        <w:t xml:space="preserve">συγκεκριμένη εργασία θα </w:t>
+      </w:r>
+      <w:r>
+        <w:t>παρουσιαστεί</w:t>
+      </w:r>
+      <w:r>
+        <w:t xml:space="preserve"> </w:t>
+      </w:r>
+      <w:r>
+        <w:t>η</w:t>
+      </w:r>
+      <w:r>
+        <w:t xml:space="preserve"> δημιουργία και ή</w:t>
+      </w:r>
+      <w:r>
+        <w:t xml:space="preserve"> </w:t>
+      </w:r>
+      <w:r>
+        <w:t>χρήση ενός ενσωματωμένου συστήματος (</w:t>
       </w:r>
       <w:r>
         <w:rPr>
@@ -7828,7 +7836,13 @@
         <w:t xml:space="preserve">) </w:t>
       </w:r>
       <w:r>
-        <w:t xml:space="preserve">για την λήψη αναλογικών μετρήσεων και την άμεση απεικόνισή τους και επεξεργασίας τους από έναν ηλεκτρονικό υπολογιστή. </w:t>
+        <w:t xml:space="preserve">για την λήψη αναλογικών μετρήσεων </w:t>
+      </w:r>
+      <w:r>
+        <w:t xml:space="preserve">και </w:t>
+      </w:r>
+      <w:r>
+        <w:t xml:space="preserve"> την άμεση απεικόνισή τους και επεξεργασία τους από έναν ηλεκτρονικό υπολογιστή. </w:t>
       </w:r>
     </w:p>
     <w:p>
@@ -7948,10 +7962,10 @@
         <w:pStyle w:val="BodyText"/>
       </w:pPr>
       <w:r>
-        <w:t>Τέλος</w:t>
-      </w:r>
-      <w:r>
-        <w:t xml:space="preserve"> θα παρουσιαστεί ο προγραμματισμός </w:t>
+        <w:t>Θ</w:t>
+      </w:r>
+      <w:r>
+        <w:t xml:space="preserve">α παρουσιαστεί ο προγραμματισμός </w:t>
       </w:r>
       <w:r>
         <w:t>και όλες οι τεχνολογίες που απαιτούνται για την δημιουργία του λογισμικού (</w:t>
@@ -7966,7 +7980,55 @@
         <w:t>)</w:t>
       </w:r>
       <w:r>
-        <w:t xml:space="preserve"> που εκμεταλλεύεται το συγκεκριμένο υλικό καθώς όλες οι λειτουργίες του που δείχνουν πόσο χρήσιμα μπορούν να γίνουν τα ενσωματωμένα συστήματα και πως μπορούν να βελτιώσουν όλους τους τομείς μια σύγχρονης κοινωνίας.</w:t>
+        <w:t xml:space="preserve"> που εκμεταλλεύεται το συγκεκριμένο υλικό</w:t>
+      </w:r>
+      <w:r>
+        <w:t xml:space="preserve">. Τέλος θα παρουσιαστούν </w:t>
+      </w:r>
+      <w:r>
+        <w:t>όλες οι λειτουργίες του</w:t>
+      </w:r>
+      <w:r>
+        <w:t xml:space="preserve"> </w:t>
+      </w:r>
+      <w:r>
+        <w:rPr>
+          <w:lang w:val="en-US"/>
+        </w:rPr>
+        <w:t>Electro</w:t>
+      </w:r>
+      <w:r>
+        <w:t xml:space="preserve"> που </w:t>
+      </w:r>
+      <w:r>
+        <w:t>δείχνουν</w:t>
+      </w:r>
+      <w:r>
+        <w:t xml:space="preserve"> </w:t>
+      </w:r>
+      <w:r>
+        <w:t xml:space="preserve">την χρησιμότητα των </w:t>
+      </w:r>
+      <w:r>
+        <w:t xml:space="preserve"> ενσωματωμέν</w:t>
+      </w:r>
+      <w:r>
+        <w:t>ων</w:t>
+      </w:r>
+      <w:r>
+        <w:t xml:space="preserve"> </w:t>
+      </w:r>
+      <w:r>
+        <w:t>συστημάτων</w:t>
+      </w:r>
+      <w:r>
+        <w:t xml:space="preserve"> και </w:t>
+      </w:r>
+      <w:r>
+        <w:t>τους τρόπους που</w:t>
+      </w:r>
+      <w:r>
+        <w:t xml:space="preserve"> μπορούν να βελτιώσουν μια σύγχρονη κοινωνία.</w:t>
       </w:r>
     </w:p>
     <w:p>
@@ -7977,7 +8039,7 @@
           <w:numId w:val="4"/>
         </w:numPr>
       </w:pPr>
-      <w:bookmarkStart w:id="6" w:name="_Toc536466622"/>
+      <w:bookmarkStart w:id="5" w:name="_Toc536466622"/>
       <w:r>
         <w:rPr>
           <w:lang w:val="el-GR"/>
@@ -8009,14 +8071,26 @@
         </w:rPr>
         <w:t>)</w:t>
       </w:r>
-      <w:bookmarkEnd w:id="6"/>
-    </w:p>
-    <w:p>
-      <w:pPr>
-        <w:pStyle w:val="BodyText"/>
-      </w:pPr>
-      <w:r>
-        <w:t xml:space="preserve">Ένα ενσωματωμένο σύστημα αποτελεί μέρος ενός μεγαλύτερου συστήματος που συνήθως είναι ένας υπολογιστής με ειδική λειτουργία που αναλαμβάνει να λύσει συγκεκριμένα προβλήματα. </w:t>
+      <w:bookmarkEnd w:id="5"/>
+    </w:p>
+    <w:p>
+      <w:pPr>
+        <w:pStyle w:val="BodyText"/>
+      </w:pPr>
+      <w:r>
+        <w:t xml:space="preserve">Ένα ενσωματωμένο σύστημα </w:t>
+      </w:r>
+      <w:r>
+        <w:t>είναι ένα υπολογιστικό σύστημα</w:t>
+      </w:r>
+      <w:r>
+        <w:t xml:space="preserve"> που συνήθως </w:t>
+      </w:r>
+      <w:r>
+        <w:t>αποτελεί μέρος ενός μεγαλύτερου ηλεκτρικού ή μηχανικού συστήματος και είναι αφιερωμένο σε μια συγκεκριμένη λειτουργία του συστήματος αυτού</w:t>
+      </w:r>
+      <w:r>
+        <w:t xml:space="preserve">. </w:t>
       </w:r>
     </w:p>
     <w:p>
@@ -8144,7 +8218,7 @@
           <w:lang w:eastAsia="el-GR"/>
         </w:rPr>
         <w:drawing>
-          <wp:anchor distT="0" distB="0" distL="114300" distR="114300" simplePos="0" relativeHeight="251586560" behindDoc="1" locked="0" layoutInCell="1" allowOverlap="1" wp14:anchorId="50757297" wp14:editId="44DBB4E0">
+          <wp:anchor distT="0" distB="0" distL="114300" distR="114300" simplePos="0" relativeHeight="251584512" behindDoc="1" locked="0" layoutInCell="1" allowOverlap="1" wp14:anchorId="50757297" wp14:editId="36E0528C">
             <wp:simplePos x="0" y="0"/>
             <wp:positionH relativeFrom="column">
               <wp:posOffset>1140052</wp:posOffset>
@@ -8256,16 +8330,23 @@
         <w:t>rom</w:t>
       </w:r>
       <w:r>
-        <w:t xml:space="preserve"> , και μέσω σειριακών θυρών συνδέεται με αισθητήρες όπου μπορεί να παρακολουθεί διάφορες μετρήσεις, να δώσει αναφορά στον χρήστη μέσω ηχητικών μηνυμάτων ή οθονών και να δεχθεί οδηγίες από κάποιο πληκτρολόγιο ή οθόνη αφής.</w:t>
-      </w:r>
-      <w:r>
-        <w:t xml:space="preserve"> </w:t>
-      </w:r>
-    </w:p>
-    <w:p>
-      <w:pPr>
-        <w:pStyle w:val="BodyText"/>
-      </w:pPr>
+        <w:t xml:space="preserve"> , και μέσω σειριακών θυρών συνδέεται με αισθητήρες όπου μπορεί να παρακολουθεί διάφορες μετρήσεις, να δώσει αναφορά στον χρήστη μέσω ηχητικών μηνυμάτων ή οθονών και να δεχθεί οδηγίες από κάποιο πληκτρολόγιο ή οθόνη αφής</w:t>
+      </w:r>
+      <w:r>
+        <w:t xml:space="preserve"> (</w:t>
+      </w:r>
+      <w:r>
+        <w:t>Εικόνα 1.1-1</w:t>
+      </w:r>
+      <w:r>
+        <w:t>)</w:t>
+      </w:r>
+      <w:r>
+        <w:t>.</w:t>
+      </w:r>
+      <w:r>
+        <w:t xml:space="preserve"> </w:t>
+      </w:r>
     </w:p>
     <w:p>
       <w:pPr>
@@ -8275,7 +8356,25 @@
         <w:t xml:space="preserve">Τέτοια συστήματα </w:t>
       </w:r>
       <w:r>
-        <w:t>χρησιμοποιούνται κατά κόρων σε πολλούς τομείς όπως:</w:t>
+        <w:t>χρησιμοποιούνται κατά κόρ</w:t>
+      </w:r>
+      <w:r>
+        <w:t>ο</w:t>
+      </w:r>
+      <w:r>
+        <w:t>ν σε πολλούς τομείς</w:t>
+      </w:r>
+      <w:r>
+        <w:t xml:space="preserve"> (Εικόνα 1.1-</w:t>
+      </w:r>
+      <w:r>
+        <w:t>2</w:t>
+      </w:r>
+      <w:r>
+        <w:t>)</w:t>
+      </w:r>
+      <w:r>
+        <w:t xml:space="preserve"> όπως:</w:t>
       </w:r>
     </w:p>
     <w:p>
@@ -8484,7 +8583,7 @@
           <w:lang w:eastAsia="el-GR"/>
         </w:rPr>
         <w:drawing>
-          <wp:anchor distT="0" distB="0" distL="114300" distR="114300" simplePos="0" relativeHeight="251594752" behindDoc="0" locked="0" layoutInCell="1" allowOverlap="1" wp14:anchorId="31300EEB" wp14:editId="3BB6C8EC">
+          <wp:anchor distT="0" distB="0" distL="114300" distR="114300" simplePos="0" relativeHeight="251592704" behindDoc="0" locked="0" layoutInCell="1" allowOverlap="1" wp14:anchorId="31300EEB" wp14:editId="56CBA571">
             <wp:simplePos x="0" y="0"/>
             <wp:positionH relativeFrom="column">
               <wp:posOffset>422551</wp:posOffset>
@@ -8553,12 +8652,6 @@
     <w:p>
       <w:pPr>
         <w:pStyle w:val="BodyText"/>
-        <w:ind w:left="720"/>
-      </w:pPr>
-    </w:p>
-    <w:p>
-      <w:pPr>
-        <w:pStyle w:val="BodyText"/>
       </w:pPr>
       <w:r>
         <w:t xml:space="preserve">Κάνοντας χρήση αυτών των συστημάτων πολλοί επιστημονικοί και εμπορικοί τομείς λύνουν προβλήματα ασφαλείας , ιατρικά προβλήματα </w:t>
@@ -8628,17 +8721,13 @@
         <w:t>,</w:t>
       </w:r>
       <w:r>
-        <w:t xml:space="preserve"> που δίνουν εύκολη πρόσβαση σε </w:t>
-      </w:r>
-      <w:r>
-        <w:lastRenderedPageBreak/>
-        <w:t xml:space="preserve">τεχνολογίες που απαιτούνται </w:t>
+        <w:t xml:space="preserve"> που δίνουν εύκολη πρόσβαση σε τεχνολογίες που απαιτούνται </w:t>
       </w:r>
       <w:r>
         <w:t>,</w:t>
       </w:r>
       <w:r>
-        <w:t xml:space="preserve">για την ανάπτυξη λύσεων σε πολλά από τα παραπάνω προβλήματα. </w:t>
+        <w:t>για την ανάπτυξη λύσεων σε πολλά από τα παραπάνω προβλήματα.</w:t>
       </w:r>
     </w:p>
     <w:p>
@@ -8663,15 +8752,16 @@
           <w:lang w:val="en-US"/>
         </w:rPr>
       </w:pPr>
-      <w:bookmarkStart w:id="7" w:name="_Toc531123486"/>
-      <w:bookmarkStart w:id="8" w:name="_Toc532559249"/>
-      <w:bookmarkStart w:id="9" w:name="_Toc532910839"/>
-      <w:bookmarkStart w:id="10" w:name="_Toc533077047"/>
-      <w:bookmarkStart w:id="11" w:name="_Toc533173713"/>
-      <w:bookmarkStart w:id="12" w:name="_Toc534557265"/>
-      <w:bookmarkStart w:id="13" w:name="_Toc534620273"/>
-      <w:bookmarkStart w:id="14" w:name="_Toc535775753"/>
-      <w:bookmarkStart w:id="15" w:name="_Toc536466241"/>
+      <w:bookmarkStart w:id="6" w:name="_Toc531123486"/>
+      <w:bookmarkStart w:id="7" w:name="_Toc532559249"/>
+      <w:bookmarkStart w:id="8" w:name="_Toc532910839"/>
+      <w:bookmarkStart w:id="9" w:name="_Toc533077047"/>
+      <w:bookmarkStart w:id="10" w:name="_Toc533173713"/>
+      <w:bookmarkStart w:id="11" w:name="_Toc534557265"/>
+      <w:bookmarkStart w:id="12" w:name="_Toc534620273"/>
+      <w:bookmarkStart w:id="13" w:name="_Toc535775753"/>
+      <w:bookmarkStart w:id="14" w:name="_Toc536466241"/>
+      <w:bookmarkEnd w:id="6"/>
       <w:bookmarkEnd w:id="7"/>
       <w:bookmarkEnd w:id="8"/>
       <w:bookmarkEnd w:id="9"/>
@@ -8680,7 +8770,6 @@
       <w:bookmarkEnd w:id="12"/>
       <w:bookmarkEnd w:id="13"/>
       <w:bookmarkEnd w:id="14"/>
-      <w:bookmarkEnd w:id="15"/>
     </w:p>
     <w:p>
       <w:pPr>
@@ -8704,15 +8793,16 @@
           <w:lang w:val="en-US"/>
         </w:rPr>
       </w:pPr>
-      <w:bookmarkStart w:id="16" w:name="_Toc531123487"/>
-      <w:bookmarkStart w:id="17" w:name="_Toc532559250"/>
-      <w:bookmarkStart w:id="18" w:name="_Toc532910840"/>
-      <w:bookmarkStart w:id="19" w:name="_Toc533077048"/>
-      <w:bookmarkStart w:id="20" w:name="_Toc533173714"/>
-      <w:bookmarkStart w:id="21" w:name="_Toc534557266"/>
-      <w:bookmarkStart w:id="22" w:name="_Toc534620274"/>
-      <w:bookmarkStart w:id="23" w:name="_Toc535775754"/>
-      <w:bookmarkStart w:id="24" w:name="_Toc536466242"/>
+      <w:bookmarkStart w:id="15" w:name="_Toc531123487"/>
+      <w:bookmarkStart w:id="16" w:name="_Toc532559250"/>
+      <w:bookmarkStart w:id="17" w:name="_Toc532910840"/>
+      <w:bookmarkStart w:id="18" w:name="_Toc533077048"/>
+      <w:bookmarkStart w:id="19" w:name="_Toc533173714"/>
+      <w:bookmarkStart w:id="20" w:name="_Toc534557266"/>
+      <w:bookmarkStart w:id="21" w:name="_Toc534620274"/>
+      <w:bookmarkStart w:id="22" w:name="_Toc535775754"/>
+      <w:bookmarkStart w:id="23" w:name="_Toc536466242"/>
+      <w:bookmarkEnd w:id="15"/>
       <w:bookmarkEnd w:id="16"/>
       <w:bookmarkEnd w:id="17"/>
       <w:bookmarkEnd w:id="18"/>
@@ -8721,7 +8811,6 @@
       <w:bookmarkEnd w:id="21"/>
       <w:bookmarkEnd w:id="22"/>
       <w:bookmarkEnd w:id="23"/>
-      <w:bookmarkEnd w:id="24"/>
     </w:p>
     <w:p>
       <w:pPr>
@@ -8745,15 +8834,16 @@
           <w:lang w:val="en-US"/>
         </w:rPr>
       </w:pPr>
-      <w:bookmarkStart w:id="25" w:name="_Toc531123488"/>
-      <w:bookmarkStart w:id="26" w:name="_Toc532559251"/>
-      <w:bookmarkStart w:id="27" w:name="_Toc532910841"/>
-      <w:bookmarkStart w:id="28" w:name="_Toc533077049"/>
-      <w:bookmarkStart w:id="29" w:name="_Toc533173715"/>
-      <w:bookmarkStart w:id="30" w:name="_Toc534557267"/>
-      <w:bookmarkStart w:id="31" w:name="_Toc534620275"/>
-      <w:bookmarkStart w:id="32" w:name="_Toc535775755"/>
-      <w:bookmarkStart w:id="33" w:name="_Toc536466243"/>
+      <w:bookmarkStart w:id="24" w:name="_Toc531123488"/>
+      <w:bookmarkStart w:id="25" w:name="_Toc532559251"/>
+      <w:bookmarkStart w:id="26" w:name="_Toc532910841"/>
+      <w:bookmarkStart w:id="27" w:name="_Toc533077049"/>
+      <w:bookmarkStart w:id="28" w:name="_Toc533173715"/>
+      <w:bookmarkStart w:id="29" w:name="_Toc534557267"/>
+      <w:bookmarkStart w:id="30" w:name="_Toc534620275"/>
+      <w:bookmarkStart w:id="31" w:name="_Toc535775755"/>
+      <w:bookmarkStart w:id="32" w:name="_Toc536466243"/>
+      <w:bookmarkEnd w:id="24"/>
       <w:bookmarkEnd w:id="25"/>
       <w:bookmarkEnd w:id="26"/>
       <w:bookmarkEnd w:id="27"/>
@@ -8762,7 +8852,6 @@
       <w:bookmarkEnd w:id="30"/>
       <w:bookmarkEnd w:id="31"/>
       <w:bookmarkEnd w:id="32"/>
-      <w:bookmarkEnd w:id="33"/>
     </w:p>
     <w:p>
       <w:pPr>
@@ -8772,14 +8861,14 @@
           <w:numId w:val="11"/>
         </w:numPr>
       </w:pPr>
-      <w:bookmarkStart w:id="34" w:name="_Toc536466623"/>
+      <w:bookmarkStart w:id="33" w:name="_Toc536466623"/>
       <w:r>
         <w:rPr>
           <w:lang w:val="en-US"/>
         </w:rPr>
         <w:t>Raspberry Pi</w:t>
       </w:r>
-      <w:bookmarkEnd w:id="34"/>
+      <w:bookmarkEnd w:id="33"/>
     </w:p>
     <w:p>
       <w:pPr>
@@ -8863,7 +8952,7 @@
           <w:lang w:eastAsia="el-GR"/>
         </w:rPr>
         <w:drawing>
-          <wp:anchor distT="0" distB="0" distL="114300" distR="114300" simplePos="0" relativeHeight="251602944" behindDoc="0" locked="0" layoutInCell="1" allowOverlap="1" wp14:anchorId="0292E8D0" wp14:editId="6E46CD83">
+          <wp:anchor distT="0" distB="0" distL="114300" distR="114300" simplePos="0" relativeHeight="251600896" behindDoc="0" locked="0" layoutInCell="1" allowOverlap="1" wp14:anchorId="0292E8D0" wp14:editId="5D96BF0F">
             <wp:simplePos x="0" y="0"/>
             <wp:positionH relativeFrom="column">
               <wp:posOffset>646981</wp:posOffset>
@@ -8937,6 +9026,9 @@
         <w:t>Pi</w:t>
       </w:r>
       <w:r>
+        <w:t xml:space="preserve"> (Εικόνα 1.3-1)</w:t>
+      </w:r>
+      <w:r>
         <w:t xml:space="preserve"> </w:t>
       </w:r>
       <w:r>
@@ -9018,7 +9110,13 @@
         <w:t>έχει εξελιχθεί και έχει ένα τεράστιο αριθμό καινούριων μοντέλων με πολύ μεγάλες βελτιώσεις που το καθιστούν κατάλληλο εργαλείο για την εκπόνηση της συγκεκριμένης εργασίας.</w:t>
       </w:r>
       <w:r>
-        <w:t xml:space="preserve"> Το μοντέλου που χρησιμοποιούμε </w:t>
+        <w:t xml:space="preserve"> Το μοντέλου που </w:t>
+      </w:r>
+      <w:r>
+        <w:t>θα χρησιμοποιηθεί</w:t>
+      </w:r>
+      <w:r>
+        <w:t xml:space="preserve"> </w:t>
       </w:r>
       <w:r>
         <w:t xml:space="preserve">είναι το </w:t>
@@ -9072,7 +9170,6 @@
         </w:numPr>
       </w:pPr>
       <w:r>
-        <w:lastRenderedPageBreak/>
         <w:t xml:space="preserve">Αρχιτεκτονική </w:t>
       </w:r>
       <w:r>
@@ -9108,6 +9205,7 @@
         </w:numPr>
       </w:pPr>
       <w:r>
+        <w:lastRenderedPageBreak/>
         <w:t>1</w:t>
       </w:r>
       <w:r>
@@ -9234,13 +9332,13 @@
           <w:lang w:eastAsia="el-GR"/>
         </w:rPr>
         <w:drawing>
-          <wp:anchor distT="0" distB="0" distL="114300" distR="114300" simplePos="0" relativeHeight="251684864" behindDoc="0" locked="0" layoutInCell="1" allowOverlap="1" wp14:anchorId="2C63A2AF" wp14:editId="2D471B3E">
+          <wp:anchor distT="0" distB="0" distL="114300" distR="114300" simplePos="0" relativeHeight="251685888" behindDoc="0" locked="0" layoutInCell="1" allowOverlap="1" wp14:anchorId="2C63A2AF" wp14:editId="7B2C8893">
             <wp:simplePos x="0" y="0"/>
             <wp:positionH relativeFrom="margin">
               <wp:posOffset>1069975</wp:posOffset>
             </wp:positionH>
             <wp:positionV relativeFrom="paragraph">
-              <wp:posOffset>2349500</wp:posOffset>
+              <wp:posOffset>2533745</wp:posOffset>
             </wp:positionV>
             <wp:extent cx="2539365" cy="1906270"/>
             <wp:effectExtent l="0" t="0" r="0" b="0"/>
@@ -9294,7 +9392,7 @@
           <w:noProof/>
         </w:rPr>
         <w:pict w14:anchorId="212C72A9">
-          <v:shape id="_x0000_s1028" type="#_x0000_t202" style="position:absolute;left:0;text-align:left;margin-left:15.25pt;margin-top:343.65pt;width:338.2pt;height:28.95pt;z-index:251660800;mso-position-horizontal-relative:margin;mso-position-vertical-relative:text" stroked="f">
+          <v:shape id="_x0000_s1028" type="#_x0000_t202" style="position:absolute;left:0;text-align:left;margin-left:15.25pt;margin-top:361.35pt;width:338.2pt;height:16.35pt;z-index:251660800;mso-position-horizontal-relative:margin;mso-position-vertical-relative:text" stroked="f">
             <v:textbox style="mso-next-textbox:#_x0000_s1028" inset="0,0,0,0">
               <w:txbxContent>
                 <w:p>
@@ -9414,13 +9512,67 @@
         <w:t xml:space="preserve"> </w:t>
       </w:r>
       <w:r>
-        <w:t xml:space="preserve">θα μπορούσε να χρησιμοποιηθεί στον έλεγχο ενός έξυπνου σπιτιού με χρήση διαφόρων αισθητήρων όπως </w:t>
-      </w:r>
-      <w:r>
-        <w:t xml:space="preserve">θερμικοί αισθητήρες για έλεγχο θερμοκρασίας του κλίματος και του νερού ώστε να γίνει αυτοματοποίηση των κλιματιστικών μονάδων ενός κτιρίου </w:t>
-      </w:r>
-      <w:r>
-        <w:t>και της θέρμανσης του νερού , αισθητήρες φωτός για την αυτοματοποίηση των φωτιστικών σωμάτων για μείωση του ενεργειακού κόστους, αισθητήρες κίνησης για αυτοματοποίηση εισόδων και εξόδων ενός κτιρίου</w:t>
+        <w:t>θα μπορούσε να χρησιμοποιηθεί στον έλεγχο ενός έξυπνου σπιτιού</w:t>
+      </w:r>
+      <w:r>
+        <w:t xml:space="preserve"> μ</w:t>
+      </w:r>
+      <w:r>
+        <w:t>ε χρήση διαφόρων αισθητήρων</w:t>
+      </w:r>
+      <w:r>
+        <w:t>. Με χρήση θερμικών</w:t>
+      </w:r>
+      <w:r>
+        <w:t xml:space="preserve"> αισθητήρ</w:t>
+      </w:r>
+      <w:r>
+        <w:t>ων θα μπορούσε να γίνει</w:t>
+      </w:r>
+      <w:r>
+        <w:t xml:space="preserve"> </w:t>
+      </w:r>
+      <w:r>
+        <w:t>έλεγχο</w:t>
+      </w:r>
+      <w:r>
+        <w:t>ς της</w:t>
+      </w:r>
+      <w:r>
+        <w:t xml:space="preserve"> θερμοκρασίας του κλίματος και του νερού ώστε να γίνει αυτοματοποίηση των κλιματιστικών </w:t>
+      </w:r>
+      <w:r>
+        <w:t xml:space="preserve">και θερμαντικών </w:t>
+      </w:r>
+      <w:r>
+        <w:t>μονάδων ενός κτιρίου</w:t>
+      </w:r>
+      <w:r>
+        <w:t xml:space="preserve">. Με χρήση </w:t>
+      </w:r>
+      <w:r>
+        <w:t>αισθητήρ</w:t>
+      </w:r>
+      <w:r>
+        <w:t>ων</w:t>
+      </w:r>
+      <w:r>
+        <w:t xml:space="preserve"> φωτός </w:t>
+      </w:r>
+      <w:r>
+        <w:t>θα ήταν δυνατή ή</w:t>
+      </w:r>
+      <w:r>
+        <w:t xml:space="preserve"> αυτοματοποίηση των φωτιστικών σωμάτων για μείωση του ενεργειακού κόστους</w:t>
+      </w:r>
+      <w:r>
+        <w:t xml:space="preserve"> και τέλος</w:t>
+      </w:r>
+      <w:r>
+        <w:t xml:space="preserve"> αισθητήρες κίνησης </w:t>
+      </w:r>
+      <w:r>
+        <w:t>θα μπορούσαν να επιτρέψουν την αυτοματοποίηση των εισόδων του κτιρίου</w:t>
       </w:r>
       <w:r>
         <w:t xml:space="preserve">. </w:t>
@@ -9436,7 +9588,25 @@
         <w:pStyle w:val="BodyText"/>
       </w:pPr>
       <w:r>
-        <w:t xml:space="preserve">Με την χρήση των ίδιων αισθητήρων θα μπορούσε να χρησιμοποιηθεί για επιστημονικές έρευνες όπως στην δημιουργία ενός μετεωρολογικού σταθμού για συλλογή πληροφοριών και παρατήρηση </w:t>
+        <w:t xml:space="preserve">Με την χρήση των ίδιων αισθητήρων θα μπορούσε να χρησιμοποιηθεί για επιστημονικές έρευνες όπως </w:t>
+      </w:r>
+      <w:r>
+        <w:t>για την</w:t>
+      </w:r>
+      <w:r>
+        <w:t xml:space="preserve"> δημιουργία ενός μετεωρολογικού σταθμού </w:t>
+      </w:r>
+      <w:r>
+        <w:t>(Εικόνα 1.3-2)</w:t>
+      </w:r>
+      <w:r>
+        <w:t>,</w:t>
+      </w:r>
+      <w:r>
+        <w:t xml:space="preserve"> </w:t>
+      </w:r>
+      <w:r>
+        <w:t xml:space="preserve">για συλλογή πληροφοριών και παρατήρηση </w:t>
       </w:r>
       <w:r>
         <w:t xml:space="preserve">φυσικών </w:t>
@@ -9511,7 +9681,13 @@
         <w:pStyle w:val="BodyText"/>
       </w:pPr>
       <w:r>
-        <w:t xml:space="preserve">Στην συγκεκριμένη εργασία θα χρησιμοποιηθεί ως ο υπολογιστής που θα λαμβάνει το αναλογικό σήμα αφού μετατραπεί από το </w:t>
+        <w:t xml:space="preserve">Στην συγκεκριμένη εργασία θα χρησιμοποιηθεί </w:t>
+      </w:r>
+      <w:r>
+        <w:t>ως το κύριο υπολογιστικό εργαλείο</w:t>
+      </w:r>
+      <w:r>
+        <w:t xml:space="preserve"> που θα λαμβάνει το αναλογικό σήμα αφού μετατραπεί από το </w:t>
       </w:r>
       <w:r>
         <w:rPr>
@@ -9570,7 +9746,37 @@
       </w:r>
       <w:proofErr w:type="spellEnd"/>
       <w:r>
-        <w:t xml:space="preserve"> και μέσω του ειδικού λογισμικού θα μπορεί να το απεικονίζει ζωντανά , να αποθηκεύει τις μετρήσεις και να εκτελεί κάποιες ενέργειες βάση συγκεκριμένων ορίων που θέτει ο χρήστης.</w:t>
+        <w:t>.</w:t>
+      </w:r>
+      <w:r>
+        <w:t xml:space="preserve"> </w:t>
+      </w:r>
+      <w:r>
+        <w:t>Μέσω</w:t>
+      </w:r>
+      <w:r>
+        <w:t xml:space="preserve"> του ειδικού λογισμικού </w:t>
+      </w:r>
+      <w:r>
+        <w:t xml:space="preserve">που θα δημιουργηθεί </w:t>
+      </w:r>
+      <w:r>
+        <w:t xml:space="preserve">θα μπορεί να απεικονίζει ζωντανά </w:t>
+      </w:r>
+      <w:r>
+        <w:t>τις μετρήσεις</w:t>
+      </w:r>
+      <w:r>
+        <w:t xml:space="preserve">, να τις </w:t>
+      </w:r>
+      <w:r>
+        <w:t xml:space="preserve">αποθηκεύει </w:t>
+      </w:r>
+      <w:r>
+        <w:t xml:space="preserve">και να εκτελεί κάποιες ενέργειες </w:t>
+      </w:r>
+      <w:r>
+        <w:t>όταν η μέτρηση φτάσει σε όρια που έχουν οριστεί από τον χρήστη.</w:t>
       </w:r>
     </w:p>
     <w:p>
@@ -9581,14 +9787,14 @@
           <w:numId w:val="4"/>
         </w:numPr>
       </w:pPr>
-      <w:bookmarkStart w:id="35" w:name="_Toc536466624"/>
+      <w:bookmarkStart w:id="34" w:name="_Toc536466624"/>
       <w:r>
         <w:rPr>
           <w:lang w:val="en-US"/>
         </w:rPr>
         <w:t>Python</w:t>
       </w:r>
-      <w:bookmarkEnd w:id="35"/>
+      <w:bookmarkEnd w:id="34"/>
     </w:p>
     <w:p>
       <w:pPr>
@@ -9686,7 +9892,11 @@
         <w:t>.</w:t>
       </w:r>
       <w:r>
-        <w:t xml:space="preserve"> Τέλος θα ήταν πολύ χρήσιμο η γλώσσα αυτή να έχει την δυνατότητα να τρέξει σε όλα τα μεγάλα λειτουργικά συστήματα ( </w:t>
+        <w:t xml:space="preserve"> Τέλος θα ήταν </w:t>
+      </w:r>
+      <w:r>
+        <w:lastRenderedPageBreak/>
+        <w:t xml:space="preserve">πολύ χρήσιμο η γλώσσα αυτή να έχει την δυνατότητα να τρέξει σε όλα τα μεγάλα λειτουργικά συστήματα ( </w:t>
       </w:r>
       <w:r>
         <w:rPr>
@@ -9730,7 +9940,6 @@
         <w:pStyle w:val="BodyText"/>
       </w:pPr>
       <w:r>
-        <w:lastRenderedPageBreak/>
         <w:t xml:space="preserve">Μια από τις γλώσσες που τηρεί όλες αυτές τις προϋποθέσεις είναι η </w:t>
       </w:r>
       <w:r>
@@ -9754,7 +9963,7 @@
           <w:numId w:val="4"/>
         </w:numPr>
       </w:pPr>
-      <w:bookmarkStart w:id="36" w:name="_Toc536466625"/>
+      <w:bookmarkStart w:id="35" w:name="_Toc536466625"/>
       <w:r>
         <w:rPr>
           <w:lang w:val="el-GR"/>
@@ -9764,7 +9973,7 @@
       <w:r>
         <w:t>Python</w:t>
       </w:r>
-      <w:bookmarkEnd w:id="36"/>
+      <w:bookmarkEnd w:id="35"/>
     </w:p>
     <w:p>
       <w:pPr>
@@ -9775,8 +9984,8 @@
           <w:noProof/>
         </w:rPr>
         <w:pict w14:anchorId="1760FBD1">
-          <v:shape id="_x0000_s1030" type="#_x0000_t202" style="position:absolute;left:0;text-align:left;margin-left:0;margin-top:267.7pt;width:207.5pt;height:25.5pt;z-index:251662848;mso-position-horizontal:center;mso-position-horizontal-relative:margin;mso-position-vertical-relative:text" stroked="f">
-            <v:textbox style="mso-next-textbox:#_x0000_s1030;mso-fit-shape-to-text:t" inset="0,0,0,0">
+          <v:shape id="_x0000_s1030" type="#_x0000_t202" style="position:absolute;left:0;text-align:left;margin-left:0;margin-top:267.7pt;width:207.5pt;height:18.45pt;z-index:251662848;mso-position-horizontal:center;mso-position-horizontal-relative:margin;mso-position-vertical-relative:text" stroked="f">
+            <v:textbox style="mso-next-textbox:#_x0000_s1030" inset="0,0,0,0">
               <w:txbxContent>
                 <w:p>
                   <w:pPr>
@@ -9829,7 +10038,7 @@
                     <w:fldChar w:fldCharType="end"/>
                   </w:r>
                   <w:r>
-                    <w:t xml:space="preserve">Το λογότυπο της </w:t>
+                    <w:t xml:space="preserve"> Το λογότυπο της </w:t>
                   </w:r>
                   <w:r>
                     <w:rPr>
@@ -9850,7 +10059,7 @@
           <w:lang w:eastAsia="el-GR"/>
         </w:rPr>
         <w:drawing>
-          <wp:anchor distT="0" distB="0" distL="114300" distR="114300" simplePos="0" relativeHeight="251611136" behindDoc="0" locked="0" layoutInCell="1" allowOverlap="1" wp14:anchorId="428CCD80" wp14:editId="1BECEEB8">
+          <wp:anchor distT="0" distB="0" distL="114300" distR="114300" simplePos="0" relativeHeight="251609088" behindDoc="0" locked="0" layoutInCell="1" allowOverlap="1" wp14:anchorId="428CCD80" wp14:editId="76805F58">
             <wp:simplePos x="0" y="0"/>
             <wp:positionH relativeFrom="margin">
               <wp:align>center</wp:align>
@@ -9915,6 +10124,9 @@
         <w:t>Python</w:t>
       </w:r>
       <w:r>
+        <w:t xml:space="preserve"> (Εικόνα 1.4-1)</w:t>
+      </w:r>
+      <w:r>
         <w:t xml:space="preserve"> </w:t>
       </w:r>
       <w:r>
@@ -9957,7 +10169,7 @@
         <w:t xml:space="preserve"> </w:t>
       </w:r>
       <w:r>
-        <w:t>που μπαίνει κάτω από την κατηγορία τον Γλωσσών προγραμματισμού γενικού σκοπού. Για να χρησιμοποιηθεί θα πρέπει να γίνει εγκατάσταση ,στο λειτουργικό σύστημα , ο απαραίτητος διερμηνέας της γλώσσας (</w:t>
+        <w:t>που μπαίνει κάτω από την κατηγορία τον Γλωσσών προγραμματισμού γενικού σκοπού. Για να χρησιμοποιηθεί θα πρέπει να γίνει εγκατάσταση ο απαραίτητος διερμηνέας της γλώσσας (</w:t>
       </w:r>
       <w:r>
         <w:rPr>
@@ -10026,7 +10238,13 @@
         <w:t xml:space="preserve">Κύρια φιλοσοφία της γλώσσας είναι ο καλά δομημένος κώδικας </w:t>
       </w:r>
       <w:r>
-        <w:t xml:space="preserve">που επιτρέποντας την εύκολη ανάγνωσή του. Το </w:t>
+        <w:t>που</w:t>
+      </w:r>
+      <w:r>
+        <w:t xml:space="preserve"> επιτρέπει</w:t>
+      </w:r>
+      <w:r>
+        <w:t xml:space="preserve"> την εύκολη ανάγνωσή του. Το </w:t>
       </w:r>
       <w:r>
         <w:rPr>
@@ -10059,11 +10277,11 @@
         <w:t xml:space="preserve"> </w:t>
       </w:r>
       <w:r>
-        <w:t xml:space="preserve">δίνει την δυνατότητα στον προγραμματιστή να εστιάσει στα πιο σημαντικά κομμάτια του προγραμματισμού αφήνοντας την διαχείριση των τύπων των μεταβλητών στην ίδια την γλώσσα. Η διαχείριση της μνήμης του προγράμματος γίνεται επίσης από την ίδια την γλώσσα προσφέροντας ακόμα μεγαλύτερη ευκολία και ασφάλεια στων προγραμματισμό αφού η μνήμη του </w:t>
+        <w:t xml:space="preserve">δίνει την δυνατότητα στον προγραμματιστή να εστιάσει στα πιο σημαντικά κομμάτια του προγραμματισμού αφήνοντας την διαχείριση των τύπων των μεταβλητών στην ίδια την γλώσσα. Η διαχείριση της μνήμης του </w:t>
       </w:r>
       <w:r>
         <w:lastRenderedPageBreak/>
-        <w:t>προγράμματος δεν είναι ποτέ εκτεθειμένη στον προγραμματιστή. Αυτό αποτρέπει τα σφάλματα μνήμης.</w:t>
+        <w:t>προγράμματος γίνεται επίσης από την ίδια την γλώσσα προσφέροντας ακόμα μεγαλύτερη ευκολία και ασφάλεια στων προγραμματισμό αφού η μνήμη του προγράμματος δεν είναι ποτέ εκτεθειμένη στον προγραμματιστή. Αυτό αποτρέπει τα σφάλματα μνήμης.</w:t>
       </w:r>
     </w:p>
     <w:p>
@@ -10083,18 +10301,42 @@
         <w:t xml:space="preserve"> </w:t>
       </w:r>
       <w:r>
-        <w:t>υποστηρίζει πολλών ειδών τύπους προγραμματισμού όπως ο αντικειμενοστραφής και διαδικαστικός προγραμματισμός. Στην υλοποίηση που θα παρουσιαστεί έχει ακολουθηθεί ο αντικειμενοστραφής προγραμματισμός.</w:t>
-      </w:r>
-    </w:p>
-    <w:p>
-      <w:pPr>
-        <w:pStyle w:val="BodyText"/>
-      </w:pPr>
-      <w:r>
-        <w:t xml:space="preserve">Κύριο πλεονέκτημα της γλώσσας είναι ότι χτίστηκε με στόχο να είναι εύκολα </w:t>
-      </w:r>
-      <w:r>
-        <w:t xml:space="preserve">επεκτάσιμη. Αυτό είναι απόρροια της επιλογής των δημιουργών της να μην συμπεριλάβουν στον πυρήνα  της γλώσσας όλα τα απαιτούμενα χαρακτηριστικά αλλά δίνοντας τα ως βιβλιοθήκες. Αυτή η επιλογή δίνει την δυνατότητα στην κοινότητα της </w:t>
+        <w:t xml:space="preserve">υποστηρίζει πολλών ειδών προγραμματισμού όπως ο αντικειμενοστραφής και διαδικαστικός προγραμματισμός. Στην υλοποίηση που θα παρουσιαστεί έχει ακολουθηθεί </w:t>
+      </w:r>
+      <w:r>
+        <w:t xml:space="preserve">η προσέγγιση του </w:t>
+      </w:r>
+      <w:r>
+        <w:t xml:space="preserve"> αντικειμενοστραφή προγραμματισμ</w:t>
+      </w:r>
+      <w:r>
+        <w:t>ού</w:t>
+      </w:r>
+      <w:r>
+        <w:t>.</w:t>
+      </w:r>
+    </w:p>
+    <w:p>
+      <w:pPr>
+        <w:pStyle w:val="BodyText"/>
+      </w:pPr>
+      <w:r>
+        <w:t xml:space="preserve">Κύριο πλεονέκτημα της γλώσσας είναι ότι </w:t>
+      </w:r>
+      <w:r>
+        <w:t>σχεδιάστηκε και δημιουργήθηκε</w:t>
+      </w:r>
+      <w:r>
+        <w:t xml:space="preserve"> με στόχο να είναι εύκολα </w:t>
+      </w:r>
+      <w:r>
+        <w:t xml:space="preserve">επεκτάσιμη. Αυτό είναι απόρροια της επιλογής των δημιουργών της να μην συμπεριλάβουν στον πυρήνα  της γλώσσας όλα τα απαιτούμενα χαρακτηριστικά αλλά </w:t>
+      </w:r>
+      <w:r>
+        <w:t>προσφέροντας</w:t>
+      </w:r>
+      <w:r>
+        <w:t xml:space="preserve"> τα ως βιβλιοθήκες. Αυτή η επιλογή δίνει την δυνατότητα στην κοινότητα της </w:t>
       </w:r>
       <w:r>
         <w:rPr>
@@ -10106,7 +10348,13 @@
         <w:t xml:space="preserve"> </w:t>
       </w:r>
       <w:r>
-        <w:t xml:space="preserve">να γράψουν πολλές μικρές βιβλιοθήκες που ο τελικός χρήστης μπορεί πολύ εύκολα να χρησιμοποιήσει στον κώδικα του. Στις τελευταίες εκδόσεις της </w:t>
+        <w:t xml:space="preserve">να </w:t>
+      </w:r>
+      <w:r>
+        <w:t>γράψει</w:t>
+      </w:r>
+      <w:r>
+        <w:t xml:space="preserve"> πολλές μικρές βιβλιοθήκες που ο τελικός χρήστης μπορεί πολύ εύκολα να χρησιμοποιήσει στον κώδικα του. Στις τελευταίες εκδόσεις της </w:t>
       </w:r>
       <w:r>
         <w:rPr>
@@ -10171,7 +10419,13 @@
         <w:t xml:space="preserve"> </w:t>
       </w:r>
       <w:r>
-        <w:t xml:space="preserve">έχει ένα λαμπρό και τεράστιο οικοσύστημα για την δημιουργία λογισμικού και χρησιμοποιείται από πληθώρα εταιριών και οργανισμών όπως οι </w:t>
+        <w:t xml:space="preserve">έχει ένα λαμπρό και τεράστιο οικοσύστημα για την δημιουργία λογισμικού και χρησιμοποιείται από πληθώρα εταιριών και οργανισμών όπως </w:t>
+      </w:r>
+      <w:r>
+        <w:t>η</w:t>
+      </w:r>
+      <w:r>
+        <w:t xml:space="preserve"> </w:t>
       </w:r>
       <w:proofErr w:type="spellStart"/>
       <w:r>
@@ -10179,111 +10433,186 @@
       </w:r>
       <w:proofErr w:type="spellEnd"/>
       <w:r>
+        <w:t>,</w:t>
+      </w:r>
+      <w:r>
+        <w:t xml:space="preserve"> η</w:t>
+      </w:r>
+      <w:r>
+        <w:t xml:space="preserve"> </w:t>
+      </w:r>
+      <w:proofErr w:type="spellStart"/>
+      <w:r>
+        <w:t>Google</w:t>
+      </w:r>
+      <w:proofErr w:type="spellEnd"/>
+      <w:r>
+        <w:t>,</w:t>
+      </w:r>
+      <w:r>
+        <w:t xml:space="preserve"> η</w:t>
+      </w:r>
+      <w:r>
+        <w:t xml:space="preserve"> </w:t>
+      </w:r>
+      <w:proofErr w:type="spellStart"/>
+      <w:r>
+        <w:t>Yahoo</w:t>
+      </w:r>
+      <w:proofErr w:type="spellEnd"/>
+      <w:r>
+        <w:t>!</w:t>
+      </w:r>
+      <w:r>
+        <w:t xml:space="preserve"> </w:t>
+      </w:r>
+      <w:r>
+        <w:t>,</w:t>
+      </w:r>
+      <w:r>
+        <w:t xml:space="preserve">το </w:t>
+      </w:r>
+      <w:r>
+        <w:t>CERN</w:t>
+      </w:r>
+      <w:r>
+        <w:t xml:space="preserve"> </w:t>
+      </w:r>
+      <w:r>
+        <w:t>,</w:t>
+      </w:r>
+      <w:r>
+        <w:t xml:space="preserve">η </w:t>
+      </w:r>
+      <w:r>
+        <w:t>NASA,</w:t>
+      </w:r>
+      <w:r>
+        <w:t xml:space="preserve"> το </w:t>
+      </w:r>
+      <w:r>
+        <w:t>Facebook,</w:t>
+      </w:r>
+      <w:r>
+        <w:t xml:space="preserve"> το </w:t>
+      </w:r>
+      <w:proofErr w:type="spellStart"/>
+      <w:r>
+        <w:t>Amazon,</w:t>
+      </w:r>
+      <w:r>
+        <w:t>το</w:t>
+      </w:r>
+      <w:proofErr w:type="spellEnd"/>
+      <w:r>
+        <w:t xml:space="preserve"> </w:t>
+      </w:r>
+      <w:proofErr w:type="spellStart"/>
+      <w:r>
+        <w:t>Instagram,</w:t>
+      </w:r>
+      <w:r>
+        <w:t>και</w:t>
+      </w:r>
+      <w:proofErr w:type="spellEnd"/>
+      <w:r>
+        <w:t xml:space="preserve"> το</w:t>
+      </w:r>
+      <w:r>
+        <w:t xml:space="preserve"> </w:t>
+      </w:r>
+      <w:proofErr w:type="spellStart"/>
+      <w:r>
+        <w:t>Spotify</w:t>
+      </w:r>
+      <w:proofErr w:type="spellEnd"/>
+      <w:r>
+        <w:t xml:space="preserve">. Στην </w:t>
+      </w:r>
+      <w:r>
+        <w:rPr>
+          <w:lang w:val="en-US"/>
+        </w:rPr>
+        <w:t>Python</w:t>
+      </w:r>
+      <w:r>
+        <w:t xml:space="preserve"> </w:t>
+      </w:r>
+      <w:r>
+        <w:t>μπορεί να αναπτυχθεί λογισμικό για</w:t>
+      </w:r>
+      <w:r>
+        <w:t xml:space="preserve"> το</w:t>
+      </w:r>
+      <w:r>
+        <w:t xml:space="preserve"> </w:t>
+      </w:r>
+      <w:r>
+        <w:rPr>
+          <w:lang w:val="en-US"/>
+        </w:rPr>
+        <w:t>WEB</w:t>
+      </w:r>
+      <w:r>
         <w:t xml:space="preserve">, </w:t>
       </w:r>
-      <w:proofErr w:type="spellStart"/>
-      <w:r>
-        <w:t>Google</w:t>
-      </w:r>
-      <w:proofErr w:type="spellEnd"/>
+      <w:r>
+        <w:rPr>
+          <w:lang w:val="en-US"/>
+        </w:rPr>
+        <w:t>desktop</w:t>
+      </w:r>
+      <w:r>
+        <w:t xml:space="preserve"> </w:t>
+      </w:r>
+      <w:r>
+        <w:t>εφαρμογές</w:t>
+      </w:r>
       <w:r>
         <w:t>,</w:t>
       </w:r>
       <w:r>
         <w:t xml:space="preserve"> </w:t>
       </w:r>
-      <w:proofErr w:type="spellStart"/>
-      <w:r>
-        <w:t>Yahoo</w:t>
-      </w:r>
-      <w:proofErr w:type="spellEnd"/>
-      <w:r>
-        <w:t>!,</w:t>
-      </w:r>
-      <w:proofErr w:type="spellStart"/>
-      <w:r>
-        <w:t>CERN,NASA,Facebook,Amazon</w:t>
-      </w:r>
-      <w:proofErr w:type="spellEnd"/>
+      <w:r>
+        <w:t xml:space="preserve">είτε </w:t>
+      </w:r>
+      <w:r>
+        <w:rPr>
+          <w:lang w:val="en-US"/>
+        </w:rPr>
+        <w:t>scripts</w:t>
+      </w:r>
+      <w:r>
+        <w:t xml:space="preserve"> </w:t>
+      </w:r>
+      <w:r>
+        <w:t xml:space="preserve">για την αυτοματοποίηση πολύπλοκων διαδικασιών, όπως διαχείριση αρχείων και μετονομασία αυτών. Χρησιμοποιείται από τεράστια πακέτα λογισμικού για </w:t>
+      </w:r>
+      <w:r>
+        <w:t>3</w:t>
+      </w:r>
+      <w:r>
+        <w:rPr>
+          <w:lang w:val="en-US"/>
+        </w:rPr>
+        <w:t>D</w:t>
+      </w:r>
+      <w:r>
+        <w:t xml:space="preserve"> </w:t>
+      </w:r>
+      <w:r>
+        <w:t xml:space="preserve">εφαρμογές όπως τα </w:t>
+      </w:r>
+      <w:r>
+        <w:rPr>
+          <w:lang w:val="en-US"/>
+        </w:rPr>
+        <w:t>Houdini</w:t>
+      </w:r>
       <w:r>
         <w:t xml:space="preserve">, </w:t>
       </w:r>
-      <w:proofErr w:type="spellStart"/>
-      <w:r>
-        <w:t>Instagram</w:t>
-      </w:r>
-      <w:proofErr w:type="spellEnd"/>
-      <w:r>
-        <w:t xml:space="preserve">, </w:t>
-      </w:r>
-      <w:proofErr w:type="spellStart"/>
-      <w:r>
-        <w:t>Spotify</w:t>
-      </w:r>
-      <w:proofErr w:type="spellEnd"/>
-      <w:r>
-        <w:t xml:space="preserve">. Στην </w:t>
-      </w:r>
-      <w:r>
-        <w:rPr>
-          <w:lang w:val="en-US"/>
-        </w:rPr>
-        <w:t>Python</w:t>
-      </w:r>
-      <w:r>
-        <w:t xml:space="preserve"> </w:t>
-      </w:r>
-      <w:r>
-        <w:t xml:space="preserve">μπορεί να αναπτυχθεί λογισμικό για </w:t>
-      </w:r>
-      <w:r>
-        <w:rPr>
-          <w:lang w:val="en-US"/>
-        </w:rPr>
-        <w:t>WEB</w:t>
-      </w:r>
-      <w:r>
-        <w:t xml:space="preserve"> </w:t>
-      </w:r>
-      <w:r>
-        <w:t xml:space="preserve">είτε </w:t>
-      </w:r>
-      <w:r>
-        <w:rPr>
-          <w:lang w:val="en-US"/>
-        </w:rPr>
-        <w:t>scripts</w:t>
-      </w:r>
-      <w:r>
-        <w:t xml:space="preserve"> </w:t>
-      </w:r>
-      <w:r>
-        <w:t xml:space="preserve">για την αυτοματοποίηση πολύπλοκων διαδικασιών, όπως διαχείριση αρχείων και μετονομασία αυτών. Χρησιμοποιείται από τεράστια πακέτα λογισμικού για </w:t>
-      </w:r>
-      <w:r>
-        <w:t>3</w:t>
-      </w:r>
-      <w:r>
-        <w:rPr>
-          <w:lang w:val="en-US"/>
-        </w:rPr>
-        <w:t>D</w:t>
-      </w:r>
-      <w:r>
-        <w:t xml:space="preserve"> </w:t>
-      </w:r>
-      <w:r>
-        <w:t xml:space="preserve">εφαρμογές όπως τα </w:t>
-      </w:r>
-      <w:r>
-        <w:rPr>
-          <w:lang w:val="en-US"/>
-        </w:rPr>
-        <w:t>Houdini</w:t>
-      </w:r>
-      <w:r>
-        <w:t xml:space="preserve">, </w:t>
-      </w:r>
       <w:r>
         <w:rPr>
           <w:lang w:val="en-US"/>
@@ -10291,7 +10620,10 @@
         <w:t>Maya</w:t>
       </w:r>
       <w:r>
-        <w:t xml:space="preserve">, </w:t>
+        <w:t xml:space="preserve"> και</w:t>
+      </w:r>
+      <w:r>
+        <w:t xml:space="preserve"> </w:t>
       </w:r>
       <w:proofErr w:type="spellStart"/>
       <w:r>
@@ -10322,6 +10654,7 @@
         <w:pStyle w:val="BodyText"/>
       </w:pPr>
       <w:r>
+        <w:lastRenderedPageBreak/>
         <w:t xml:space="preserve">Η </w:t>
       </w:r>
       <w:r>
@@ -10343,7 +10676,13 @@
         <w:t>NumPy</w:t>
       </w:r>
       <w:r>
-        <w:t xml:space="preserve"> , </w:t>
+        <w:t xml:space="preserve"> </w:t>
+      </w:r>
+      <w:r>
+        <w:t>και</w:t>
+      </w:r>
+      <w:r>
+        <w:t xml:space="preserve"> </w:t>
       </w:r>
       <w:proofErr w:type="spellStart"/>
       <w:r>
@@ -10357,11 +10696,28 @@
         <w:t xml:space="preserve"> </w:t>
       </w:r>
       <w:r>
-        <w:t xml:space="preserve">έχει εισαχθεί πολύ βαθιά στην επιστημονική κοινότητα για την εύκολα και γρήγορα επεξεργασία τεράστιου όγκου επιστημονικών δεδομένων. Πολύ γρήγορα και εύκολα επιστήμονές </w:t>
-      </w:r>
-      <w:r>
-        <w:lastRenderedPageBreak/>
-        <w:t>μπορούν να επεξεργαστούν και να διαχειριστούν τα δεδομένα αυτά για να έχουν γρήγορα και εύκολα τα αποτελέσματα τις επεξεργασίας</w:t>
+        <w:t xml:space="preserve">έχει εισαχθεί πολύ βαθιά στην επιστημονική κοινότητα για την </w:t>
+      </w:r>
+      <w:r>
+        <w:t>εύκολη</w:t>
+      </w:r>
+      <w:r>
+        <w:t xml:space="preserve"> και </w:t>
+      </w:r>
+      <w:r>
+        <w:t xml:space="preserve">γρήγορη </w:t>
+      </w:r>
+      <w:r>
+        <w:t xml:space="preserve">επεξεργασία τεράστιου όγκου επιστημονικών δεδομένων. Πολύ γρήγορα και εύκολα επιστήμονές μπορούν να επεξεργαστούν και να διαχειριστούν τα δεδομένα αυτά για να έχουν </w:t>
+      </w:r>
+      <w:r>
+        <w:t>σε σύντομο χρόνο</w:t>
+      </w:r>
+      <w:r>
+        <w:t xml:space="preserve"> τα αποτελέσματα τις επεξεργασίας</w:t>
+      </w:r>
+      <w:r>
+        <w:t>.</w:t>
       </w:r>
     </w:p>
     <w:p>
@@ -10387,7 +10743,13 @@
         <w:t xml:space="preserve"> </w:t>
       </w:r>
       <w:r>
-        <w:t xml:space="preserve">αποτελεί ιδανική επιλογή για </w:t>
+        <w:t>αποτελεί ιδανική επιλογή</w:t>
+      </w:r>
+      <w:r>
+        <w:t xml:space="preserve"> και</w:t>
+      </w:r>
+      <w:r>
+        <w:t xml:space="preserve"> για </w:t>
       </w:r>
       <w:r>
         <w:rPr>
@@ -10408,7 +10770,13 @@
         <w:t xml:space="preserve"> </w:t>
       </w:r>
       <w:r>
-        <w:t xml:space="preserve">καθώς έχουν γραφτεί στην συγκεκριμένη γλώσσα για μεγαλύτερα πακέτα για τον σκοπό αυτό όπως τα </w:t>
+        <w:t xml:space="preserve">καθώς έχουν γραφτεί στην συγκεκριμένη γλώσσα </w:t>
+      </w:r>
+      <w:r>
+        <w:t>τα</w:t>
+      </w:r>
+      <w:r>
+        <w:t xml:space="preserve"> μεγαλύτερα πακέτα για τον σκοπό αυτό όπως τα </w:t>
       </w:r>
       <w:proofErr w:type="spellStart"/>
       <w:proofErr w:type="gramStart"/>
@@ -10501,7 +10869,13 @@
         <w:t xml:space="preserve"> </w:t>
       </w:r>
       <w:r>
-        <w:t xml:space="preserve">για πληθώρα εργασιών. Με αυτό γίνεται εύκολα κατανοητό για το πόσο σημαντική γλώσσα θεωρείται η </w:t>
+        <w:t xml:space="preserve">για πληθώρα εργασιών. </w:t>
+      </w:r>
+      <w:r>
+        <w:t>Για τους παραπάνω λόγους</w:t>
+      </w:r>
+      <w:r>
+        <w:t xml:space="preserve"> γίνεται εύκολα κατανοητό το πόσο σημαντική γλώσσα θεωρείται η </w:t>
       </w:r>
       <w:r>
         <w:rPr>
@@ -10678,13 +11052,13 @@
       <w:pPr>
         <w:pStyle w:val="ChapterTitle"/>
       </w:pPr>
-      <w:bookmarkStart w:id="37" w:name="__RefHeading___Toc254781258"/>
-      <w:bookmarkStart w:id="38" w:name="_Toc536466626"/>
+      <w:bookmarkStart w:id="36" w:name="__RefHeading___Toc254781258"/>
+      <w:bookmarkStart w:id="37" w:name="_Toc536466626"/>
+      <w:bookmarkEnd w:id="36"/>
+      <w:r>
+        <w:t>τεχνολογίες διασυνδεσησ</w:t>
+      </w:r>
       <w:bookmarkEnd w:id="37"/>
-      <w:r>
-        <w:t>τεχνολογίες διασυνδεσησ</w:t>
-      </w:r>
-      <w:bookmarkEnd w:id="38"/>
       <w:r>
         <w:rPr>
           <w:rFonts w:eastAsia="Garamond"/>
@@ -10700,11 +11074,11 @@
           <w:numId w:val="4"/>
         </w:numPr>
       </w:pPr>
-      <w:bookmarkStart w:id="39" w:name="_Toc536466627"/>
+      <w:bookmarkStart w:id="38" w:name="_Toc536466627"/>
       <w:r>
         <w:t>Εισαγωγή</w:t>
       </w:r>
-      <w:bookmarkEnd w:id="39"/>
+      <w:bookmarkEnd w:id="38"/>
     </w:p>
     <w:p>
       <w:pPr>
@@ -10714,7 +11088,7 @@
         <w:t xml:space="preserve">Στο συγκεκριμένο κεφάλαιο θα αναλυθεί το πρώτο υποσύστημα της πτυχιακής , </w:t>
       </w:r>
       <w:r>
-        <w:t>τον</w:t>
+        <w:t>το</w:t>
       </w:r>
       <w:r>
         <w:t xml:space="preserve"> </w:t>
@@ -10783,7 +11157,13 @@
         <w:t xml:space="preserve"> </w:t>
       </w:r>
       <w:r>
-        <w:t xml:space="preserve">για την επικοινωνία και την λειτουργία των παραπάνω, την μετατροπή του αναλογικού σήματος σε ψηφιακό καθώς και την διασύνδεση και την αποστολή των μετρήσεων στο υπολογιστικό σύστημα. </w:t>
+        <w:t>για την επικοινωνία και την λειτουργία των παραπάνω, την μετατροπή του αναλογικού σήματος σε ψηφιακό καθώς και την διασύνδεση και την αποστολή των μετρήσεων στο</w:t>
+      </w:r>
+      <w:r>
+        <w:t xml:space="preserve"> κύριο</w:t>
+      </w:r>
+      <w:r>
+        <w:t xml:space="preserve"> υπολογιστικό σύστημα. </w:t>
       </w:r>
     </w:p>
     <w:p>
@@ -10794,7 +11174,7 @@
           <w:numId w:val="4"/>
         </w:numPr>
       </w:pPr>
-      <w:bookmarkStart w:id="40" w:name="_Toc536466628"/>
+      <w:bookmarkStart w:id="39" w:name="_Toc536466628"/>
       <w:proofErr w:type="spellStart"/>
       <w:r>
         <w:t>Μικροελεγκτής</w:t>
@@ -10809,7 +11189,7 @@
         </w:rPr>
         <w:t>AVR</w:t>
       </w:r>
-      <w:bookmarkEnd w:id="40"/>
+      <w:bookmarkEnd w:id="39"/>
     </w:p>
     <w:p>
       <w:pPr>
@@ -10820,11 +11200,23 @@
       </w:r>
       <w:proofErr w:type="spellStart"/>
       <w:r>
-        <w:t>μικροελεγτής</w:t>
-      </w:r>
-      <w:proofErr w:type="spellEnd"/>
-      <w:r>
-        <w:t xml:space="preserve"> όπως αναφέρθηκε αποτελεί την καρδιά τους ενσωματωμένου συστήματος. Αν δούμε τα δομικά στοιχεία ενός </w:t>
+        <w:t>μικροελεγ</w:t>
+      </w:r>
+      <w:r>
+        <w:t>κ</w:t>
+      </w:r>
+      <w:r>
+        <w:t>τής</w:t>
+      </w:r>
+      <w:proofErr w:type="spellEnd"/>
+      <w:r>
+        <w:t xml:space="preserve"> όπως αναφέρθηκε αποτελεί την καρδιά τους ενσωματωμένου συστήματος.</w:t>
+      </w:r>
+      <w:r>
+        <w:t xml:space="preserve"> </w:t>
+      </w:r>
+      <w:r>
+        <w:t xml:space="preserve">Αν δούμε τα δομικά στοιχεία ενός </w:t>
       </w:r>
       <w:proofErr w:type="spellStart"/>
       <w:r>
@@ -10928,7 +11320,13 @@
         <w:t>AVR</w:t>
       </w:r>
       <w:r>
-        <w:t xml:space="preserve"> , πιο συγκεκριμένα τον </w:t>
+        <w:t xml:space="preserve"> , πιο συγκεκριμένα </w:t>
+      </w:r>
+      <w:r>
+        <w:t>ο</w:t>
+      </w:r>
+      <w:r>
+        <w:t xml:space="preserve"> </w:t>
       </w:r>
       <w:proofErr w:type="spellStart"/>
       <w:r>
@@ -10964,7 +11362,7 @@
           <w:numId w:val="4"/>
         </w:numPr>
       </w:pPr>
-      <w:bookmarkStart w:id="41" w:name="_Toc536466629"/>
+      <w:bookmarkStart w:id="40" w:name="_Toc536466629"/>
       <w:r>
         <w:rPr>
           <w:lang w:val="el-GR"/>
@@ -10981,7 +11379,7 @@
         </w:rPr>
         <w:t>μικροελεγκτών</w:t>
       </w:r>
-      <w:bookmarkEnd w:id="41"/>
+      <w:bookmarkEnd w:id="40"/>
       <w:proofErr w:type="spellEnd"/>
     </w:p>
     <w:p>
@@ -11202,11 +11600,11 @@
         </w:rPr>
         <w:t xml:space="preserve"> </w:t>
       </w:r>
-      <w:bookmarkStart w:id="42" w:name="_Toc536466630"/>
+      <w:bookmarkStart w:id="41" w:name="_Toc536466630"/>
       <w:r>
         <w:t>ATMega16a</w:t>
       </w:r>
-      <w:bookmarkEnd w:id="42"/>
+      <w:bookmarkEnd w:id="41"/>
     </w:p>
     <w:p>
       <w:pPr>
@@ -11233,7 +11631,13 @@
         <w:t>bit</w:t>
       </w:r>
       <w:r>
-        <w:t xml:space="preserve">. Παρακάτω φαίνονται τα χαρακτηριστικά του σύμφωνα με την </w:t>
+        <w:t xml:space="preserve">. </w:t>
+      </w:r>
+      <w:r>
+        <w:t>Στην εικόνα 2.2-1</w:t>
+      </w:r>
+      <w:r>
+        <w:t xml:space="preserve"> φαίνονται τα χαρακτηριστικά του σύμφωνα με την </w:t>
       </w:r>
       <w:r>
         <w:rPr>
@@ -11345,7 +11749,7 @@
           <w:lang w:eastAsia="el-GR"/>
         </w:rPr>
         <w:drawing>
-          <wp:anchor distT="0" distB="0" distL="114300" distR="114300" simplePos="0" relativeHeight="251619328" behindDoc="0" locked="0" layoutInCell="1" allowOverlap="1" wp14:anchorId="3B56BB2B" wp14:editId="6B8ED079">
+          <wp:anchor distT="0" distB="0" distL="114300" distR="114300" simplePos="0" relativeHeight="251617280" behindDoc="0" locked="0" layoutInCell="1" allowOverlap="1" wp14:anchorId="3B56BB2B" wp14:editId="35D69B32">
             <wp:simplePos x="0" y="0"/>
             <wp:positionH relativeFrom="margin">
               <wp:align>center</wp:align>
@@ -11486,7 +11890,13 @@
         <w:t xml:space="preserve"> </w:t>
       </w:r>
       <w:r>
-        <w:t xml:space="preserve">σύστημα που επιτρέπει μετατροπή των αναλογικών σημάτων σε ψηφιακών. Αναλυτικότερα τα </w:t>
+        <w:t xml:space="preserve">σύστημα που επιτρέπει μετατροπή των αναλογικών σημάτων σε </w:t>
+      </w:r>
+      <w:r>
+        <w:t>ψηφιακά</w:t>
+      </w:r>
+      <w:r>
+        <w:t xml:space="preserve">. Αναλυτικότερα τα </w:t>
       </w:r>
       <w:r>
         <w:rPr>
@@ -11584,7 +11994,7 @@
         </w:rPr>
         <w:lastRenderedPageBreak/>
         <w:drawing>
-          <wp:anchor distT="0" distB="0" distL="114300" distR="114300" simplePos="0" relativeHeight="251635712" behindDoc="0" locked="0" layoutInCell="1" allowOverlap="1" wp14:anchorId="33BB4916" wp14:editId="60E0A4AC">
+          <wp:anchor distT="0" distB="0" distL="114300" distR="114300" simplePos="0" relativeHeight="251633664" behindDoc="0" locked="0" layoutInCell="1" allowOverlap="1" wp14:anchorId="33BB4916" wp14:editId="050C9A1F">
             <wp:simplePos x="0" y="0"/>
             <wp:positionH relativeFrom="column">
               <wp:posOffset>826770</wp:posOffset>
@@ -11778,10 +12188,12 @@
           <w:numId w:val="4"/>
         </w:numPr>
       </w:pPr>
-      <w:bookmarkStart w:id="43" w:name="_Toc536466631"/>
+      <w:bookmarkStart w:id="42" w:name="_Toc536466631"/>
       <w:r>
         <w:t>Αισθητήρας LM35Z</w:t>
       </w:r>
+      <w:bookmarkStart w:id="43" w:name="_GoBack"/>
+      <w:bookmarkEnd w:id="42"/>
       <w:bookmarkEnd w:id="43"/>
     </w:p>
     <w:p>
@@ -11952,7 +12364,7 @@
           <w:lang w:eastAsia="el-GR"/>
         </w:rPr>
         <w:drawing>
-          <wp:anchor distT="0" distB="0" distL="114300" distR="114300" simplePos="0" relativeHeight="251561984" behindDoc="0" locked="0" layoutInCell="1" allowOverlap="1" wp14:anchorId="03229306" wp14:editId="251A37EC">
+          <wp:anchor distT="0" distB="0" distL="114300" distR="114300" simplePos="0" relativeHeight="251559936" behindDoc="0" locked="0" layoutInCell="1" allowOverlap="1" wp14:anchorId="03229306" wp14:editId="4F813947">
             <wp:simplePos x="0" y="0"/>
             <wp:positionH relativeFrom="column">
               <wp:posOffset>1181819</wp:posOffset>
@@ -12135,7 +12547,7 @@
           <w:lang w:eastAsia="el-GR"/>
         </w:rPr>
         <w:drawing>
-          <wp:anchor distT="0" distB="0" distL="114300" distR="114300" simplePos="0" relativeHeight="251570176" behindDoc="0" locked="0" layoutInCell="1" allowOverlap="1" wp14:anchorId="3A24E961" wp14:editId="79E01F9D">
+          <wp:anchor distT="0" distB="0" distL="114300" distR="114300" simplePos="0" relativeHeight="251568128" behindDoc="0" locked="0" layoutInCell="1" allowOverlap="1" wp14:anchorId="3A24E961" wp14:editId="2B7F4477">
             <wp:simplePos x="0" y="0"/>
             <wp:positionH relativeFrom="column">
               <wp:posOffset>1147685</wp:posOffset>
@@ -12277,7 +12689,19 @@
         <w:pStyle w:val="BodyText"/>
       </w:pPr>
       <w:r>
-        <w:t xml:space="preserve">Στο σχήμα 2.2-4 φαίνονται αναλυτική τα τρία </w:t>
+        <w:t>Στο σχήμα 2.</w:t>
+      </w:r>
+      <w:r>
+        <w:t>3</w:t>
+      </w:r>
+      <w:r>
+        <w:t>-</w:t>
+      </w:r>
+      <w:r>
+        <w:t>2</w:t>
+      </w:r>
+      <w:r>
+        <w:t xml:space="preserve"> φαίνονται αναλυτική τα τρία </w:t>
       </w:r>
       <w:r>
         <w:rPr>
@@ -12617,7 +13041,7 @@
           <w:lang w:eastAsia="el-GR"/>
         </w:rPr>
         <w:drawing>
-          <wp:anchor distT="0" distB="0" distL="114300" distR="114300" simplePos="0" relativeHeight="251578368" behindDoc="0" locked="0" layoutInCell="1" allowOverlap="1" wp14:anchorId="66EA1FE3" wp14:editId="2629C3CC">
+          <wp:anchor distT="0" distB="0" distL="114300" distR="114300" simplePos="0" relativeHeight="251576320" behindDoc="0" locked="0" layoutInCell="1" allowOverlap="1" wp14:anchorId="66EA1FE3" wp14:editId="4C7263BE">
             <wp:simplePos x="0" y="0"/>
             <wp:positionH relativeFrom="column">
               <wp:posOffset>724619</wp:posOffset>
@@ -12688,7 +13112,19 @@
         <w:rPr>
           <w:lang w:eastAsia="en-US"/>
         </w:rPr>
-        <w:t xml:space="preserve">232 </w:t>
+        <w:t>232</w:t>
+      </w:r>
+      <w:r>
+        <w:rPr>
+          <w:lang w:eastAsia="en-US"/>
+        </w:rPr>
+        <w:t xml:space="preserve"> (Εικόνα 2.4-1)</w:t>
+      </w:r>
+      <w:r>
+        <w:rPr>
+          <w:lang w:eastAsia="en-US"/>
+        </w:rPr>
+        <w:t xml:space="preserve"> </w:t>
       </w:r>
       <w:r>
         <w:rPr>
@@ -12882,7 +13318,19 @@
       </w:pPr>
       <w:r>
         <w:lastRenderedPageBreak/>
-        <w:t xml:space="preserve">Στην εικόνα 2.2-5 φαίνεται το </w:t>
+        <w:t>Στην εικόνα 2.</w:t>
+      </w:r>
+      <w:r>
+        <w:t>4</w:t>
+      </w:r>
+      <w:r>
+        <w:t>-</w:t>
+      </w:r>
+      <w:r>
+        <w:t>1</w:t>
+      </w:r>
+      <w:r>
+        <w:t xml:space="preserve"> φαίνεται το </w:t>
       </w:r>
       <w:r>
         <w:rPr>
@@ -13252,7 +13700,10 @@
       </w:r>
       <w:proofErr w:type="spellEnd"/>
       <w:r>
-        <w:t xml:space="preserve"> 2.2 6</w:t>
+        <w:t xml:space="preserve"> 2.</w:t>
+      </w:r>
+      <w:r>
+        <w:t>4-2</w:t>
       </w:r>
       <w:r>
         <w:t xml:space="preserve"> φαίνεται αναλυτικά το διάγραμμα του </w:t>
@@ -13414,7 +13865,7 @@
           <w:lang w:eastAsia="el-GR"/>
         </w:rPr>
         <w:drawing>
-          <wp:anchor distT="0" distB="0" distL="114300" distR="114300" simplePos="0" relativeHeight="251627520" behindDoc="0" locked="0" layoutInCell="1" allowOverlap="1" wp14:anchorId="632AB0B7" wp14:editId="2B492308">
+          <wp:anchor distT="0" distB="0" distL="114300" distR="114300" simplePos="0" relativeHeight="251625472" behindDoc="0" locked="0" layoutInCell="1" allowOverlap="1" wp14:anchorId="632AB0B7" wp14:editId="5B695A0C">
             <wp:simplePos x="0" y="0"/>
             <wp:positionH relativeFrom="column">
               <wp:posOffset>-200300</wp:posOffset>
@@ -13551,7 +14002,13 @@
         <w:t>v</w:t>
       </w:r>
       <w:r>
-        <w:t xml:space="preserve">2.0 </w:t>
+        <w:t>2.0</w:t>
+      </w:r>
+      <w:r>
+        <w:t xml:space="preserve"> (εικόνα 2.5)</w:t>
+      </w:r>
+      <w:r>
+        <w:t xml:space="preserve"> </w:t>
       </w:r>
       <w:r>
         <w:t xml:space="preserve">που είναι η κατάλληλη συσκευή ώστε να γίνει η μεταφορά του απαραίτητου κώδικα στον </w:t>
@@ -13617,27 +14074,6 @@
                       <w:noProof/>
                     </w:rPr>
                     <w:t>2.5</w:t>
-                  </w:r>
-                  <w:r>
-                    <w:fldChar w:fldCharType="end"/>
-                  </w:r>
-                  <w:r>
-                    <w:noBreakHyphen/>
-                  </w:r>
-                  <w:r>
-                    <w:fldChar w:fldCharType="begin"/>
-                  </w:r>
-                  <w:r>
-                    <w:instrText xml:space="preserve"> SEQ Εικόνα \* ARABIC \s 1 </w:instrText>
-                  </w:r>
-                  <w:r>
-                    <w:fldChar w:fldCharType="separate"/>
-                  </w:r>
-                  <w:r>
-                    <w:rPr>
-                      <w:noProof/>
-                    </w:rPr>
-                    <w:t>1</w:t>
                   </w:r>
                   <w:r>
                     <w:fldChar w:fldCharType="end"/>
@@ -13688,7 +14124,7 @@
           <w:lang w:eastAsia="el-GR"/>
         </w:rPr>
         <w:drawing>
-          <wp:anchor distT="0" distB="0" distL="114300" distR="114300" simplePos="0" relativeHeight="251643904" behindDoc="0" locked="0" layoutInCell="1" allowOverlap="1" wp14:anchorId="11B1690C" wp14:editId="2FD1AD0B">
+          <wp:anchor distT="0" distB="0" distL="114300" distR="114300" simplePos="0" relativeHeight="251641856" behindDoc="0" locked="0" layoutInCell="1" allowOverlap="1" wp14:anchorId="11B1690C" wp14:editId="73B05905">
             <wp:simplePos x="0" y="0"/>
             <wp:positionH relativeFrom="column">
               <wp:posOffset>655608</wp:posOffset>
@@ -13844,7 +14280,19 @@
         <w:t>USBASP</w:t>
       </w:r>
       <w:r>
-        <w:t xml:space="preserve">. Στο σχήμα 2.2-8 </w:t>
+        <w:t>. Στο σχήμα 2.</w:t>
+      </w:r>
+      <w:r>
+        <w:t>5</w:t>
+      </w:r>
+      <w:r>
+        <w:t>-</w:t>
+      </w:r>
+      <w:r>
+        <w:t>2</w:t>
+      </w:r>
+      <w:r>
+        <w:t xml:space="preserve"> </w:t>
       </w:r>
       <w:r>
         <w:t xml:space="preserve">φαίνονται αναλυτικά οι υποδοχές του </w:t>
@@ -13971,27 +14419,7 @@
                   </w:r>
                   <w:r>
                     <w:noBreakHyphen/>
-                  </w:r>
-                  <w:r>
-                    <w:fldChar w:fldCharType="begin"/>
-                  </w:r>
-                  <w:r>
-                    <w:instrText xml:space="preserve"> SEQ Εικόνα \* ARABIC \s 1 </w:instrText>
-                  </w:r>
-                  <w:r>
-                    <w:fldChar w:fldCharType="separate"/>
-                  </w:r>
-                  <w:r>
-                    <w:rPr>
-                      <w:noProof/>
-                    </w:rPr>
-                    <w:t>1</w:t>
-                  </w:r>
-                  <w:r>
-                    <w:fldChar w:fldCharType="end"/>
-                  </w:r>
-                  <w:r>
-                    <w:t xml:space="preserve"> Υποδοχές </w:t>
+                    <w:t xml:space="preserve">2 Υποδοχές </w:t>
                   </w:r>
                   <w:r>
                     <w:rPr>
@@ -14020,7 +14448,7 @@
           <w:lang w:eastAsia="el-GR"/>
         </w:rPr>
         <w:drawing>
-          <wp:anchor distT="0" distB="0" distL="114300" distR="114300" simplePos="0" relativeHeight="251734016" behindDoc="0" locked="0" layoutInCell="1" allowOverlap="1" wp14:anchorId="7EE380E7" wp14:editId="19E84F3F">
+          <wp:anchor distT="0" distB="0" distL="114300" distR="114300" simplePos="0" relativeHeight="251736064" behindDoc="0" locked="0" layoutInCell="1" allowOverlap="1" wp14:anchorId="7EE380E7" wp14:editId="4F540CC7">
             <wp:simplePos x="0" y="0"/>
             <wp:positionH relativeFrom="column">
               <wp:posOffset>792528</wp:posOffset>
@@ -14072,12 +14500,10 @@
       <w:r>
         <w:t xml:space="preserve"> </w:t>
       </w:r>
-      <w:bookmarkStart w:id="48" w:name="_Hlk531298294"/>
-      <w:r>
-        <w:t>Τελικό σχήμα διασύνδεσης</w:t>
-      </w:r>
       <w:bookmarkEnd w:id="47"/>
-      <w:bookmarkEnd w:id="48"/>
+      <w:r>
+        <w:t>Τελική διασύνδεση</w:t>
+      </w:r>
     </w:p>
     <w:p>
       <w:pPr>
@@ -14110,7 +14536,19 @@
         <w:rPr>
           <w:lang w:eastAsia="en-US"/>
         </w:rPr>
-        <w:t xml:space="preserve"> Στο παρακάτω σχήμα φαίνεται όλο το υποσύστημα συμπεριλαμβάνοντας όλα τα παθητικά μέρη καθώς και η διασύνδεση του προγραμματιστή του </w:t>
+        <w:t xml:space="preserve"> Στο σχήμα</w:t>
+      </w:r>
+      <w:r>
+        <w:rPr>
+          <w:lang w:eastAsia="en-US"/>
+        </w:rPr>
+        <w:t xml:space="preserve"> 2.6</w:t>
+      </w:r>
+      <w:r>
+        <w:rPr>
+          <w:lang w:eastAsia="en-US"/>
+        </w:rPr>
+        <w:t xml:space="preserve"> φαίνεται όλο το υποσύστημα συμπεριλαμβάνοντας όλα τα παθητικά μέρη καθώς και η διασύνδεση του προγραμματιστή του </w:t>
       </w:r>
       <w:proofErr w:type="spellStart"/>
       <w:r>
@@ -14179,27 +14617,6 @@
                     <w:fldChar w:fldCharType="end"/>
                   </w:r>
                   <w:r>
-                    <w:noBreakHyphen/>
-                  </w:r>
-                  <w:r>
-                    <w:fldChar w:fldCharType="begin"/>
-                  </w:r>
-                  <w:r>
-                    <w:instrText xml:space="preserve"> SEQ Εικόνα \* ARABIC \s 1 </w:instrText>
-                  </w:r>
-                  <w:r>
-                    <w:fldChar w:fldCharType="separate"/>
-                  </w:r>
-                  <w:r>
-                    <w:rPr>
-                      <w:noProof/>
-                    </w:rPr>
-                    <w:t>2</w:t>
-                  </w:r>
-                  <w:r>
-                    <w:fldChar w:fldCharType="end"/>
-                  </w:r>
-                  <w:r>
                     <w:t xml:space="preserve"> Βασικό διάγραμμα υποσυστήματος </w:t>
                   </w:r>
                   <w:proofErr w:type="spellStart"/>
@@ -14223,7 +14640,7 @@
           <w:lang w:eastAsia="el-GR"/>
         </w:rPr>
         <w:drawing>
-          <wp:anchor distT="0" distB="0" distL="114300" distR="114300" simplePos="0" relativeHeight="251660288" behindDoc="0" locked="0" layoutInCell="1" allowOverlap="1" wp14:anchorId="49B3FB3B" wp14:editId="0034EBF9">
+          <wp:anchor distT="0" distB="0" distL="114300" distR="114300" simplePos="0" relativeHeight="251658240" behindDoc="0" locked="0" layoutInCell="1" allowOverlap="1" wp14:anchorId="49B3FB3B" wp14:editId="667B00C9">
             <wp:simplePos x="0" y="0"/>
             <wp:positionH relativeFrom="column">
               <wp:posOffset>126593</wp:posOffset>
@@ -14299,21 +14716,24 @@
     </w:p>
     <w:p>
       <w:pPr>
-        <w:pStyle w:val="Heading1"/>
+        <w:pStyle w:val="Heading2"/>
         <w:numPr>
           <w:ilvl w:val="1"/>
           <w:numId w:val="4"/>
         </w:numPr>
       </w:pPr>
-      <w:bookmarkStart w:id="49" w:name="_Toc536466636"/>
-      <w:r>
+      <w:bookmarkStart w:id="48" w:name="_Toc536466637"/>
+      <w:r>
+        <w:rPr>
+          <w:lang w:val="el-GR"/>
+        </w:rPr>
         <w:lastRenderedPageBreak/>
-        <w:t>Πρότυπο ασύγχρονης επικοινωνίας UART</w:t>
-      </w:r>
-      <w:bookmarkEnd w:id="49"/>
-      <w:r>
-        <w:t xml:space="preserve"> </w:t>
-      </w:r>
+        <w:t xml:space="preserve">Λειτουργία </w:t>
+      </w:r>
+      <w:r>
+        <w:t>UART</w:t>
+      </w:r>
+      <w:bookmarkEnd w:id="48"/>
     </w:p>
     <w:p>
       <w:pPr>
@@ -14356,16 +14776,14 @@
         <w:rPr>
           <w:lang w:eastAsia="en-US"/>
         </w:rPr>
-        <w:t xml:space="preserve"> επικοινωνία υπολογιστών με </w:t>
-      </w:r>
-      <w:proofErr w:type="spellStart"/>
-      <w:r>
-        <w:rPr>
-          <w:lang w:eastAsia="en-US"/>
-        </w:rPr>
-        <w:t>μικροελεγκτές</w:t>
-      </w:r>
-      <w:proofErr w:type="spellEnd"/>
+        <w:t xml:space="preserve"> επικοινωνία υπολογιστ</w:t>
+      </w:r>
+      <w:r>
+        <w:rPr>
+          <w:lang w:eastAsia="en-US"/>
+        </w:rPr>
+        <w:t>ικών συστημάτων</w:t>
+      </w:r>
       <w:r>
         <w:rPr>
           <w:lang w:eastAsia="en-US"/>
@@ -14432,123 +14850,13 @@
         </w:rPr>
         <w:t>transmitter</w:t>
       </w:r>
-      <w:r>
-        <w:rPr>
-          <w:lang w:eastAsia="en-US"/>
-        </w:rPr>
-        <w:t xml:space="preserve">. </w:t>
-      </w:r>
-      <w:r>
-        <w:rPr>
-          <w:lang w:eastAsia="en-US"/>
-        </w:rPr>
-        <w:t xml:space="preserve">Στην συγκεκριμένη υλοποίηση επειδή δεν χρησιμοποιείται εξωτερικός κρύσταλλος για αλλαγή του ρολογιού του </w:t>
-      </w:r>
-      <w:proofErr w:type="spellStart"/>
-      <w:r>
-        <w:rPr>
-          <w:lang w:eastAsia="en-US"/>
-        </w:rPr>
-        <w:t>μικροελεγκτή</w:t>
-      </w:r>
-      <w:proofErr w:type="spellEnd"/>
-      <w:r>
-        <w:rPr>
-          <w:lang w:eastAsia="en-US"/>
-        </w:rPr>
-        <w:t xml:space="preserve"> προτιμήθηκε να χρησιμοποιηθεί το εσωτερικό ενσωματωμένο ρολόι του </w:t>
-      </w:r>
-      <w:proofErr w:type="spellStart"/>
-      <w:r>
-        <w:rPr>
-          <w:lang w:eastAsia="en-US"/>
-        </w:rPr>
-        <w:t>μικροελεγκτή</w:t>
-      </w:r>
-      <w:proofErr w:type="spellEnd"/>
-      <w:r>
-        <w:rPr>
-          <w:lang w:eastAsia="en-US"/>
-        </w:rPr>
-        <w:t xml:space="preserve">, αυτό έχει ως αποτέλεσμα η επικοινωνία μέσω </w:t>
-      </w:r>
-      <w:r>
-        <w:rPr>
-          <w:lang w:val="en-US" w:eastAsia="en-US"/>
-        </w:rPr>
-        <w:t>UART</w:t>
-      </w:r>
-      <w:r>
-        <w:rPr>
-          <w:lang w:eastAsia="en-US"/>
-        </w:rPr>
-        <w:t xml:space="preserve"> </w:t>
-      </w:r>
-      <w:r>
-        <w:rPr>
-          <w:lang w:eastAsia="en-US"/>
-        </w:rPr>
-        <w:t xml:space="preserve">να γίνεται στα 1200 </w:t>
-      </w:r>
-      <w:r>
-        <w:rPr>
-          <w:lang w:val="en-US" w:eastAsia="en-US"/>
-        </w:rPr>
-        <w:t>baud</w:t>
-      </w:r>
-      <w:r>
-        <w:rPr>
-          <w:lang w:eastAsia="en-US"/>
-        </w:rPr>
-        <w:t xml:space="preserve"> </w:t>
-      </w:r>
-      <w:r>
-        <w:rPr>
-          <w:lang w:val="en-US" w:eastAsia="en-US"/>
-        </w:rPr>
-        <w:t>rate</w:t>
-      </w:r>
-      <w:r>
-        <w:rPr>
-          <w:lang w:eastAsia="en-US"/>
-        </w:rPr>
-        <w:t xml:space="preserve">. </w:t>
-      </w:r>
-    </w:p>
-    <w:p>
-      <w:pPr>
-        <w:pStyle w:val="Heading2"/>
-        <w:numPr>
-          <w:ilvl w:val="2"/>
-          <w:numId w:val="4"/>
-        </w:numPr>
-      </w:pPr>
-      <w:bookmarkStart w:id="50" w:name="_Toc536466637"/>
-      <w:r>
-        <w:rPr>
-          <w:lang w:val="el-GR"/>
-        </w:rPr>
-        <w:t xml:space="preserve">Λειτουργία </w:t>
-      </w:r>
-      <w:r>
-        <w:t>UART</w:t>
-      </w:r>
-      <w:bookmarkEnd w:id="50"/>
-    </w:p>
-    <w:p>
-      <w:pPr>
-        <w:pStyle w:val="BodyText"/>
-        <w:rPr>
-          <w:lang w:eastAsia="en-US"/>
-        </w:rPr>
-      </w:pPr>
       <w:r>
         <w:rPr>
           <w:noProof/>
           <w:lang w:eastAsia="el-GR"/>
         </w:rPr>
         <w:drawing>
-          <wp:anchor distT="0" distB="0" distL="114300" distR="114300" simplePos="0" relativeHeight="251652096" behindDoc="0" locked="0" layoutInCell="1" allowOverlap="1" wp14:anchorId="1EBB57A1" wp14:editId="094D58E5">
+          <wp:anchor distT="0" distB="0" distL="114300" distR="114300" simplePos="0" relativeHeight="251650048" behindDoc="0" locked="0" layoutInCell="1" allowOverlap="1" wp14:anchorId="1EBB57A1" wp14:editId="17DA1EB3">
             <wp:simplePos x="0" y="0"/>
             <wp:positionH relativeFrom="column">
               <wp:posOffset>-688897</wp:posOffset>
@@ -14678,14 +14986,75 @@
       </w:r>
       <w:r>
         <w:rPr>
+          <w:noProof/>
+          <w:lang w:eastAsia="el-GR"/>
+        </w:rPr>
+        <w:t>.</w:t>
+      </w:r>
+      <w:r>
+        <w:rPr>
           <w:lang w:eastAsia="en-US"/>
         </w:rPr>
         <w:t xml:space="preserve">Το </w:t>
       </w:r>
       <w:r>
         <w:rPr>
+          <w:lang w:eastAsia="en-US"/>
+        </w:rPr>
+        <w:t>κύκλωμα αυτό</w:t>
+      </w:r>
+      <w:r>
+        <w:rPr>
+          <w:lang w:eastAsia="en-US"/>
+        </w:rPr>
+        <w:t xml:space="preserve"> </w:t>
+      </w:r>
+      <w:r>
+        <w:rPr>
+          <w:lang w:eastAsia="en-US"/>
+        </w:rPr>
+        <w:t xml:space="preserve">αποστέλλει </w:t>
+      </w:r>
+      <w:r>
+        <w:rPr>
           <w:lang w:val="en-US" w:eastAsia="en-US"/>
         </w:rPr>
+        <w:t>bytes</w:t>
+      </w:r>
+      <w:r>
+        <w:rPr>
+          <w:lang w:eastAsia="en-US"/>
+        </w:rPr>
+        <w:t xml:space="preserve"> </w:t>
+      </w:r>
+      <w:r>
+        <w:rPr>
+          <w:lang w:eastAsia="en-US"/>
+        </w:rPr>
+        <w:t xml:space="preserve">δεδομένων σε σειριακή μορφή ως </w:t>
+      </w:r>
+      <w:r>
+        <w:rPr>
+          <w:lang w:val="en-US" w:eastAsia="en-US"/>
+        </w:rPr>
+        <w:t>bits</w:t>
+      </w:r>
+      <w:r>
+        <w:rPr>
+          <w:lang w:eastAsia="en-US"/>
+        </w:rPr>
+        <w:t>.</w:t>
+      </w:r>
+      <w:r>
+        <w:rPr>
+          <w:lang w:eastAsia="en-US"/>
+        </w:rPr>
+        <w:t xml:space="preserve"> Στην πλευρά της συσκευής που δέχεται τα δεδομένα χρησιμοποιείται άλλο ένα </w:t>
+      </w:r>
+      <w:r>
+        <w:rPr>
+          <w:lang w:val="en-US" w:eastAsia="en-US"/>
+        </w:rPr>
         <w:t>UART</w:t>
       </w:r>
       <w:r>
@@ -14698,152 +15067,116 @@
         <w:rPr>
           <w:lang w:eastAsia="en-US"/>
         </w:rPr>
-        <w:t xml:space="preserve">αποστέλλει </w:t>
+        <w:t xml:space="preserve">που συλλέγει τα </w:t>
       </w:r>
       <w:r>
         <w:rPr>
           <w:lang w:val="en-US" w:eastAsia="en-US"/>
         </w:rPr>
+        <w:t>bits</w:t>
+      </w:r>
+      <w:r>
+        <w:rPr>
+          <w:lang w:eastAsia="en-US"/>
+        </w:rPr>
+        <w:t xml:space="preserve"> </w:t>
+      </w:r>
+      <w:r>
+        <w:rPr>
+          <w:lang w:eastAsia="en-US"/>
+        </w:rPr>
+        <w:t xml:space="preserve">και αναδημιουργεί τα </w:t>
+      </w:r>
+      <w:r>
+        <w:rPr>
+          <w:lang w:val="en-US" w:eastAsia="en-US"/>
+        </w:rPr>
         <w:t>bytes</w:t>
       </w:r>
       <w:r>
         <w:rPr>
           <w:lang w:eastAsia="en-US"/>
         </w:rPr>
-        <w:t xml:space="preserve"> </w:t>
-      </w:r>
-      <w:r>
-        <w:rPr>
-          <w:lang w:eastAsia="en-US"/>
-        </w:rPr>
-        <w:t xml:space="preserve">δεδομένων σε σειριακή μορφή ως </w:t>
+        <w:t xml:space="preserve">  </w:t>
+      </w:r>
+      <w:r>
+        <w:rPr>
+          <w:lang w:eastAsia="en-US"/>
+        </w:rPr>
+        <w:t xml:space="preserve">της αρχικής πληροφορίας. Κάθε ένα </w:t>
       </w:r>
       <w:r>
         <w:rPr>
           <w:lang w:val="en-US" w:eastAsia="en-US"/>
         </w:rPr>
+        <w:t>UART</w:t>
+      </w:r>
+      <w:r>
+        <w:rPr>
+          <w:lang w:eastAsia="en-US"/>
+        </w:rPr>
+        <w:t xml:space="preserve"> </w:t>
+      </w:r>
+      <w:r>
+        <w:rPr>
+          <w:lang w:eastAsia="en-US"/>
+        </w:rPr>
+        <w:t xml:space="preserve">περιέχει έναν </w:t>
+      </w:r>
+      <w:proofErr w:type="spellStart"/>
+      <w:r>
+        <w:rPr>
+          <w:lang w:eastAsia="en-US"/>
+        </w:rPr>
+        <w:t>καταχωρητή</w:t>
+      </w:r>
+      <w:proofErr w:type="spellEnd"/>
+      <w:r>
+        <w:rPr>
+          <w:lang w:eastAsia="en-US"/>
+        </w:rPr>
+        <w:t xml:space="preserve"> ολίσθησης για την μετατροπή σειριακής μορφής σε παράλληλης. Η συγκεκριμένη συσκευή αποστέλλει πλαίσια πληροφορίας των 10 </w:t>
+      </w:r>
+      <w:r>
+        <w:rPr>
+          <w:lang w:val="en-US" w:eastAsia="en-US"/>
+        </w:rPr>
         <w:t>bits</w:t>
       </w:r>
       <w:r>
         <w:rPr>
           <w:lang w:eastAsia="en-US"/>
         </w:rPr>
-        <w:t>.</w:t>
-      </w:r>
-      <w:r>
-        <w:rPr>
-          <w:lang w:eastAsia="en-US"/>
-        </w:rPr>
-        <w:t xml:space="preserve"> Στην πλευρά της συσκευής που δέχεται τα δεδομένα χρησιμοποιείται άλλο ένα </w:t>
+        <w:t xml:space="preserve"> </w:t>
+      </w:r>
+      <w:r>
+        <w:rPr>
+          <w:lang w:eastAsia="en-US"/>
+        </w:rPr>
+        <w:t xml:space="preserve">από τα οποία το πρώτο είναι το </w:t>
       </w:r>
       <w:r>
         <w:rPr>
           <w:lang w:val="en-US" w:eastAsia="en-US"/>
         </w:rPr>
-        <w:t>UART</w:t>
-      </w:r>
-      <w:r>
-        <w:rPr>
-          <w:lang w:eastAsia="en-US"/>
-        </w:rPr>
-        <w:t xml:space="preserve"> </w:t>
-      </w:r>
-      <w:r>
-        <w:rPr>
-          <w:lang w:eastAsia="en-US"/>
-        </w:rPr>
-        <w:t xml:space="preserve">που συλλέγει τα </w:t>
+        <w:t>bit</w:t>
+      </w:r>
+      <w:r>
+        <w:rPr>
+          <w:lang w:eastAsia="en-US"/>
+        </w:rPr>
+        <w:t xml:space="preserve"> </w:t>
+      </w:r>
+      <w:r>
+        <w:rPr>
+          <w:lang w:eastAsia="en-US"/>
+        </w:rPr>
+        <w:t xml:space="preserve">εκκίνησης και το τελευταίο το </w:t>
       </w:r>
       <w:r>
         <w:rPr>
           <w:lang w:val="en-US" w:eastAsia="en-US"/>
         </w:rPr>
-        <w:t>bits</w:t>
-      </w:r>
-      <w:r>
-        <w:rPr>
-          <w:lang w:eastAsia="en-US"/>
-        </w:rPr>
-        <w:t xml:space="preserve"> </w:t>
-      </w:r>
-      <w:r>
-        <w:rPr>
-          <w:lang w:eastAsia="en-US"/>
-        </w:rPr>
-        <w:t xml:space="preserve">και αναδημιουργεί τα </w:t>
-      </w:r>
-      <w:r>
-        <w:rPr>
-          <w:lang w:val="en-US" w:eastAsia="en-US"/>
-        </w:rPr>
-        <w:t>bytes</w:t>
-      </w:r>
-      <w:r>
-        <w:rPr>
-          <w:lang w:eastAsia="en-US"/>
-        </w:rPr>
-        <w:t xml:space="preserve">  </w:t>
-      </w:r>
-      <w:r>
-        <w:rPr>
-          <w:lang w:eastAsia="en-US"/>
-        </w:rPr>
-        <w:t xml:space="preserve">της αρχικής πληροφορίας. Κάθε ένα </w:t>
-      </w:r>
-      <w:r>
-        <w:rPr>
-          <w:lang w:val="en-US" w:eastAsia="en-US"/>
-        </w:rPr>
-        <w:t>UART</w:t>
-      </w:r>
-      <w:r>
-        <w:rPr>
-          <w:lang w:eastAsia="en-US"/>
-        </w:rPr>
-        <w:t xml:space="preserve"> </w:t>
-      </w:r>
-      <w:r>
-        <w:rPr>
-          <w:lang w:eastAsia="en-US"/>
-        </w:rPr>
-        <w:t xml:space="preserve">περιέχει έναν </w:t>
-      </w:r>
-      <w:proofErr w:type="spellStart"/>
-      <w:r>
-        <w:rPr>
-          <w:lang w:eastAsia="en-US"/>
-        </w:rPr>
-        <w:t>καταχωρητή</w:t>
-      </w:r>
-      <w:proofErr w:type="spellEnd"/>
-      <w:r>
-        <w:rPr>
-          <w:lang w:eastAsia="en-US"/>
-        </w:rPr>
-        <w:t xml:space="preserve"> ολίσθησης για την μετατροπή σειριακής μορφής σε παράλληλης. Η συγκεκριμένη συσκευή αποστέλλει πλαίσια πληροφορίας των 10 </w:t>
-      </w:r>
-      <w:r>
-        <w:rPr>
-          <w:lang w:val="en-US" w:eastAsia="en-US"/>
-        </w:rPr>
-        <w:t>bits</w:t>
-      </w:r>
-      <w:r>
-        <w:rPr>
-          <w:lang w:eastAsia="en-US"/>
-        </w:rPr>
-        <w:t xml:space="preserve"> </w:t>
-      </w:r>
-      <w:r>
-        <w:rPr>
-          <w:lang w:eastAsia="en-US"/>
-        </w:rPr>
-        <w:t xml:space="preserve">από τα οποία το πρώτο είναι το </w:t>
-      </w:r>
-      <w:r>
-        <w:rPr>
-          <w:lang w:val="en-US" w:eastAsia="en-US"/>
-        </w:rPr>
         <w:t>bit</w:t>
       </w:r>
       <w:r>
@@ -14856,50 +15189,8 @@
         <w:rPr>
           <w:lang w:eastAsia="en-US"/>
         </w:rPr>
-        <w:t xml:space="preserve">εκκίνησης και το τελευταίο το </w:t>
-      </w:r>
-      <w:r>
-        <w:rPr>
-          <w:lang w:val="en-US" w:eastAsia="en-US"/>
-        </w:rPr>
-        <w:t>bit</w:t>
-      </w:r>
-      <w:r>
-        <w:rPr>
-          <w:lang w:eastAsia="en-US"/>
-        </w:rPr>
-        <w:t xml:space="preserve"> </w:t>
-      </w:r>
-      <w:r>
-        <w:rPr>
-          <w:lang w:eastAsia="en-US"/>
-        </w:rPr>
         <w:t>διακοπής.</w:t>
       </w:r>
-    </w:p>
-    <w:p>
-      <w:pPr>
-        <w:pStyle w:val="BodyText"/>
-        <w:rPr>
-          <w:lang w:eastAsia="en-US"/>
-        </w:rPr>
-      </w:pPr>
-    </w:p>
-    <w:p>
-      <w:pPr>
-        <w:pStyle w:val="BodyText"/>
-        <w:rPr>
-          <w:lang w:eastAsia="en-US"/>
-        </w:rPr>
-      </w:pPr>
-    </w:p>
-    <w:p>
-      <w:pPr>
-        <w:pStyle w:val="BodyText"/>
-        <w:rPr>
-          <w:lang w:eastAsia="en-US"/>
-        </w:rPr>
-      </w:pPr>
     </w:p>
     <w:p>
       <w:pPr>
@@ -14909,15 +15200,14 @@
           <w:numId w:val="4"/>
         </w:numPr>
       </w:pPr>
-      <w:bookmarkStart w:id="51" w:name="_Toc536466638"/>
-      <w:r>
-        <w:lastRenderedPageBreak/>
+      <w:bookmarkStart w:id="49" w:name="_Toc536466638"/>
+      <w:r>
         <w:t>Απαιτούμενο λ</w:t>
       </w:r>
       <w:r>
         <w:t>ογισμικό προγραμματισμού</w:t>
       </w:r>
-      <w:bookmarkEnd w:id="51"/>
+      <w:bookmarkEnd w:id="49"/>
     </w:p>
     <w:p>
       <w:pPr>
@@ -15205,11 +15495,12 @@
           <w:lang w:val="el-GR"/>
         </w:rPr>
       </w:pPr>
-      <w:bookmarkStart w:id="52" w:name="_Toc536466639"/>
-      <w:r>
+      <w:bookmarkStart w:id="50" w:name="_Toc536466639"/>
+      <w:r>
+        <w:lastRenderedPageBreak/>
         <w:t>Raspbian</w:t>
       </w:r>
-      <w:bookmarkEnd w:id="52"/>
+      <w:bookmarkEnd w:id="50"/>
     </w:p>
     <w:p>
       <w:pPr>
@@ -15273,7 +15564,7 @@
           <w:lang w:eastAsia="el-GR"/>
         </w:rPr>
         <w:drawing>
-          <wp:anchor distT="0" distB="0" distL="114300" distR="114300" simplePos="0" relativeHeight="251709440" behindDoc="0" locked="0" layoutInCell="1" allowOverlap="1" wp14:anchorId="7ABAFF2F" wp14:editId="77580DD3">
+          <wp:anchor distT="0" distB="0" distL="114300" distR="114300" simplePos="0" relativeHeight="251710464" behindDoc="0" locked="0" layoutInCell="1" allowOverlap="1" wp14:anchorId="7ABAFF2F" wp14:editId="25D88049">
             <wp:simplePos x="0" y="0"/>
             <wp:positionH relativeFrom="column">
               <wp:posOffset>-8587</wp:posOffset>
@@ -15429,22 +15720,6 @@
     </w:p>
     <w:p>
       <w:pPr>
-        <w:pStyle w:val="BodyText"/>
-        <w:rPr>
-          <w:lang w:eastAsia="en-US"/>
-        </w:rPr>
-      </w:pPr>
-    </w:p>
-    <w:p>
-      <w:pPr>
-        <w:pStyle w:val="BodyText"/>
-        <w:rPr>
-          <w:lang w:eastAsia="en-US"/>
-        </w:rPr>
-      </w:pPr>
-    </w:p>
-    <w:p>
-      <w:pPr>
         <w:pStyle w:val="Heading2"/>
         <w:numPr>
           <w:ilvl w:val="2"/>
@@ -15452,11 +15727,11 @@
         </w:numPr>
         <w:textAlignment w:val="auto"/>
       </w:pPr>
-      <w:bookmarkStart w:id="53" w:name="_Toc536466640"/>
+      <w:bookmarkStart w:id="51" w:name="_Toc536466640"/>
       <w:r>
         <w:t>GCC – AVR GCC</w:t>
       </w:r>
-      <w:bookmarkEnd w:id="53"/>
+      <w:bookmarkEnd w:id="51"/>
     </w:p>
     <w:p>
       <w:pPr>
@@ -15575,7 +15850,7 @@
         </w:numPr>
         <w:textAlignment w:val="auto"/>
       </w:pPr>
-      <w:bookmarkStart w:id="54" w:name="_Toc536466641"/>
+      <w:bookmarkStart w:id="52" w:name="_Toc536466641"/>
       <w:r>
         <w:rPr>
           <w:lang w:val="el-GR"/>
@@ -15585,7 +15860,7 @@
       <w:r>
         <w:t>C</w:t>
       </w:r>
-      <w:bookmarkEnd w:id="54"/>
+      <w:bookmarkEnd w:id="52"/>
     </w:p>
     <w:p>
       <w:pPr>
@@ -15642,6 +15917,7 @@
         <w:rPr>
           <w:lang w:eastAsia="en-US"/>
         </w:rPr>
+        <w:lastRenderedPageBreak/>
         <w:t xml:space="preserve">Για την συγκεκριμένη γλώσσα προγραμματισμού δεν χρειάζονται ιδιαίτερες συστάσεις. Είναι μια γλώσσα προγραμματισμού γενικού σκοπού , με στατικό </w:t>
       </w:r>
       <w:r>
@@ -15799,12 +16075,12 @@
           <w:lang w:val="el-GR"/>
         </w:rPr>
       </w:pPr>
-      <w:bookmarkStart w:id="55" w:name="_Toc536466642"/>
+      <w:bookmarkStart w:id="53" w:name="_Toc536466642"/>
       <w:proofErr w:type="spellStart"/>
       <w:r>
         <w:t>AVRDude</w:t>
       </w:r>
-      <w:bookmarkEnd w:id="55"/>
+      <w:bookmarkEnd w:id="53"/>
       <w:proofErr w:type="spellEnd"/>
     </w:p>
     <w:p>
@@ -15926,14 +16202,7 @@
         <w:rPr>
           <w:lang w:eastAsia="en-US"/>
         </w:rPr>
-        <w:t xml:space="preserve">υποστηρίζει πληθώρα </w:t>
-      </w:r>
-      <w:r>
-        <w:rPr>
-          <w:lang w:eastAsia="en-US"/>
-        </w:rPr>
-        <w:lastRenderedPageBreak/>
-        <w:t xml:space="preserve">συσκευών προγραμματισμού για την εγγραφή του </w:t>
+        <w:t xml:space="preserve">υποστηρίζει πληθώρα συσκευών προγραμματισμού για την εγγραφή του </w:t>
       </w:r>
       <w:r>
         <w:rPr>
@@ -15993,11 +16262,11 @@
         </w:numPr>
         <w:textAlignment w:val="auto"/>
       </w:pPr>
-      <w:bookmarkStart w:id="56" w:name="_Toc536466643"/>
+      <w:bookmarkStart w:id="54" w:name="_Toc536466643"/>
       <w:r>
         <w:t>Fedora OS</w:t>
       </w:r>
-      <w:bookmarkEnd w:id="56"/>
+      <w:bookmarkEnd w:id="54"/>
     </w:p>
     <w:p>
       <w:pPr>
@@ -16206,9 +16475,10 @@
         <w:rPr>
           <w:lang w:val="el-GR"/>
         </w:rPr>
+        <w:lastRenderedPageBreak/>
         <w:t xml:space="preserve">  </w:t>
       </w:r>
-      <w:bookmarkStart w:id="57" w:name="_Toc536466644"/>
+      <w:bookmarkStart w:id="55" w:name="_Toc536466644"/>
       <w:proofErr w:type="spellStart"/>
       <w:r>
         <w:t>Pycharm</w:t>
@@ -16217,7 +16487,7 @@
       <w:r>
         <w:t xml:space="preserve"> IDE</w:t>
       </w:r>
-      <w:bookmarkEnd w:id="57"/>
+      <w:bookmarkEnd w:id="55"/>
     </w:p>
     <w:p>
       <w:pPr>
@@ -16577,9 +16847,8 @@
           <w:noProof/>
           <w:lang w:eastAsia="el-GR"/>
         </w:rPr>
-        <w:lastRenderedPageBreak/>
         <w:drawing>
-          <wp:anchor distT="0" distB="0" distL="114300" distR="114300" simplePos="0" relativeHeight="251668480" behindDoc="0" locked="0" layoutInCell="1" allowOverlap="1" wp14:anchorId="5A91370A" wp14:editId="08174E8F">
+          <wp:anchor distT="0" distB="0" distL="114300" distR="114300" simplePos="0" relativeHeight="251666432" behindDoc="0" locked="0" layoutInCell="1" allowOverlap="1" wp14:anchorId="5A91370A" wp14:editId="7DBE4064">
             <wp:simplePos x="0" y="0"/>
             <wp:positionH relativeFrom="column">
               <wp:posOffset>10795</wp:posOffset>
@@ -16640,6 +16909,7 @@
         <w:rPr>
           <w:noProof/>
         </w:rPr>
+        <w:lastRenderedPageBreak/>
         <w:pict w14:anchorId="06846E1D">
           <v:shape id="_x0000_s1046" type="#_x0000_t202" style="position:absolute;left:0;text-align:left;margin-left:122.05pt;margin-top:211.95pt;width:122.5pt;height:21.35pt;z-index:251675136;mso-position-horizontal-relative:text;mso-position-vertical-relative:text" stroked="f">
             <v:textbox inset="0,0,0,0">
@@ -16712,11 +16982,11 @@
         </w:numPr>
         <w:textAlignment w:val="auto"/>
       </w:pPr>
-      <w:bookmarkStart w:id="58" w:name="_Toc536466645"/>
+      <w:bookmarkStart w:id="56" w:name="_Toc536466645"/>
       <w:r>
         <w:t>Python 3.5</w:t>
       </w:r>
-      <w:bookmarkEnd w:id="58"/>
+      <w:bookmarkEnd w:id="56"/>
     </w:p>
     <w:p>
       <w:pPr>
@@ -16937,374 +17207,374 @@
         </w:numPr>
         <w:textAlignment w:val="auto"/>
       </w:pPr>
-      <w:bookmarkStart w:id="59" w:name="_Toc536466646"/>
-      <w:proofErr w:type="spellStart"/>
-      <w:r>
+      <w:bookmarkStart w:id="57" w:name="_Toc536466646"/>
+      <w:proofErr w:type="spellStart"/>
+      <w:r>
+        <w:t>PyQTGraph</w:t>
+      </w:r>
+      <w:bookmarkEnd w:id="57"/>
+      <w:proofErr w:type="spellEnd"/>
+    </w:p>
+    <w:p>
+      <w:pPr>
+        <w:pStyle w:val="BodyText"/>
+        <w:rPr>
+          <w:lang w:eastAsia="en-US"/>
+        </w:rPr>
+      </w:pPr>
+      <w:r>
+        <w:rPr>
+          <w:lang w:eastAsia="en-US"/>
+        </w:rPr>
+        <w:t>Το</w:t>
+      </w:r>
+      <w:r>
+        <w:rPr>
+          <w:lang w:eastAsia="en-US"/>
+        </w:rPr>
+        <w:t xml:space="preserve"> </w:t>
+      </w:r>
+      <w:proofErr w:type="spellStart"/>
+      <w:r>
+        <w:rPr>
+          <w:lang w:val="en-US" w:eastAsia="en-US"/>
+        </w:rPr>
+        <w:t>Pyqtgraph</w:t>
+      </w:r>
+      <w:proofErr w:type="spellEnd"/>
+      <w:r>
+        <w:rPr>
+          <w:lang w:eastAsia="en-US"/>
+        </w:rPr>
+        <w:t xml:space="preserve"> </w:t>
+      </w:r>
+      <w:r>
+        <w:rPr>
+          <w:lang w:eastAsia="en-US"/>
+        </w:rPr>
+        <w:t xml:space="preserve">είναι μια βιβλιοθήκη ,γραμμένη εξολοκλήρου στην </w:t>
+      </w:r>
+      <w:r>
+        <w:rPr>
+          <w:lang w:val="en-US" w:eastAsia="en-US"/>
+        </w:rPr>
+        <w:t>Python</w:t>
+      </w:r>
+      <w:r>
+        <w:rPr>
+          <w:lang w:eastAsia="en-US"/>
+        </w:rPr>
+        <w:t xml:space="preserve"> </w:t>
+      </w:r>
+      <w:r>
+        <w:rPr>
+          <w:lang w:eastAsia="en-US"/>
+        </w:rPr>
+        <w:t xml:space="preserve">βασισμένη </w:t>
+      </w:r>
+      <w:r>
+        <w:rPr>
+          <w:lang w:eastAsia="en-US"/>
+        </w:rPr>
+        <w:t>στα</w:t>
+      </w:r>
+      <w:r>
+        <w:rPr>
+          <w:lang w:eastAsia="en-US"/>
+        </w:rPr>
+        <w:t xml:space="preserve"> </w:t>
+      </w:r>
+      <w:proofErr w:type="spellStart"/>
+      <w:r>
+        <w:rPr>
+          <w:lang w:val="en-US" w:eastAsia="en-US"/>
+        </w:rPr>
+        <w:t>PyQt</w:t>
+      </w:r>
+      <w:proofErr w:type="spellEnd"/>
+      <w:r>
+        <w:rPr>
+          <w:lang w:eastAsia="en-US"/>
+        </w:rPr>
+        <w:t xml:space="preserve">4 / </w:t>
+      </w:r>
+      <w:proofErr w:type="spellStart"/>
+      <w:r>
+        <w:rPr>
+          <w:lang w:val="en-US" w:eastAsia="en-US"/>
+        </w:rPr>
+        <w:t>Pyside</w:t>
+      </w:r>
+      <w:proofErr w:type="spellEnd"/>
+      <w:r>
+        <w:rPr>
+          <w:lang w:eastAsia="en-US"/>
+        </w:rPr>
+        <w:t xml:space="preserve"> </w:t>
+      </w:r>
+      <w:r>
+        <w:rPr>
+          <w:lang w:eastAsia="en-US"/>
+        </w:rPr>
+        <w:t xml:space="preserve">και </w:t>
+      </w:r>
+      <w:proofErr w:type="spellStart"/>
+      <w:r>
+        <w:rPr>
+          <w:lang w:val="en-US" w:eastAsia="en-US"/>
+        </w:rPr>
+        <w:t>Numpy</w:t>
+      </w:r>
+      <w:proofErr w:type="spellEnd"/>
+      <w:r>
+        <w:rPr>
+          <w:lang w:eastAsia="en-US"/>
+        </w:rPr>
+        <w:t xml:space="preserve">. Είναι ένα εργαλείο προγραμματισμού γραφικών </w:t>
+      </w:r>
+      <w:proofErr w:type="spellStart"/>
+      <w:r>
+        <w:rPr>
+          <w:lang w:eastAsia="en-US"/>
+        </w:rPr>
+        <w:t>διεπαφών</w:t>
+      </w:r>
+      <w:proofErr w:type="spellEnd"/>
+      <w:r>
+        <w:rPr>
+          <w:lang w:eastAsia="en-US"/>
+        </w:rPr>
+        <w:t xml:space="preserve"> </w:t>
+      </w:r>
+      <w:r>
+        <w:rPr>
+          <w:lang w:eastAsia="en-US"/>
+        </w:rPr>
+        <w:t xml:space="preserve">που προσανατολίζεται για μαθηματικές/ επιστημονικές και μηχανολογικές χρήσεις. </w:t>
+      </w:r>
+    </w:p>
+    <w:p>
+      <w:pPr>
+        <w:pStyle w:val="BodyText"/>
+        <w:rPr>
+          <w:lang w:eastAsia="en-US"/>
+        </w:rPr>
+      </w:pPr>
+      <w:r>
+        <w:rPr>
+          <w:lang w:eastAsia="en-US"/>
+        </w:rPr>
+        <w:t xml:space="preserve">Παρόλο που το </w:t>
+      </w:r>
+      <w:proofErr w:type="spellStart"/>
+      <w:r>
+        <w:rPr>
+          <w:lang w:val="en-US" w:eastAsia="en-US"/>
+        </w:rPr>
+        <w:t>PyQtGraph</w:t>
+      </w:r>
+      <w:proofErr w:type="spellEnd"/>
+      <w:r>
+        <w:rPr>
+          <w:lang w:eastAsia="en-US"/>
+        </w:rPr>
+        <w:t xml:space="preserve"> </w:t>
+      </w:r>
+      <w:r>
+        <w:rPr>
+          <w:lang w:eastAsia="en-US"/>
+        </w:rPr>
+        <w:t xml:space="preserve">είναι γραμμένο σε </w:t>
+      </w:r>
+      <w:r>
+        <w:rPr>
+          <w:lang w:val="en-US" w:eastAsia="en-US"/>
+        </w:rPr>
+        <w:t>Python</w:t>
+      </w:r>
+      <w:r>
+        <w:rPr>
+          <w:lang w:eastAsia="en-US"/>
+        </w:rPr>
+        <w:t xml:space="preserve"> </w:t>
+      </w:r>
+      <w:r>
+        <w:rPr>
+          <w:lang w:eastAsia="en-US"/>
+        </w:rPr>
+        <w:t xml:space="preserve">είναι εξαιρετικά γρήγορο λόγω την εκτεταμένης και έξυπνης διαχείρισης μεγάλων αριθμών με το </w:t>
+      </w:r>
+      <w:proofErr w:type="spellStart"/>
+      <w:r>
+        <w:rPr>
+          <w:lang w:val="en-US" w:eastAsia="en-US"/>
+        </w:rPr>
+        <w:t>Numpy</w:t>
+      </w:r>
+      <w:proofErr w:type="spellEnd"/>
+      <w:r>
+        <w:rPr>
+          <w:lang w:eastAsia="en-US"/>
+        </w:rPr>
+        <w:t xml:space="preserve">. Αυτό δίνει ένα εξαιρετικό πλεονέκτημα στην ζωντανή απεικόνιση των αναλογικών δεδομένων που λαμβάνονται από τον </w:t>
+      </w:r>
+      <w:proofErr w:type="spellStart"/>
+      <w:r>
+        <w:rPr>
+          <w:lang w:val="en-US" w:eastAsia="en-US"/>
+        </w:rPr>
+        <w:t>Megaman</w:t>
+      </w:r>
+      <w:proofErr w:type="spellEnd"/>
+      <w:r>
+        <w:rPr>
+          <w:lang w:eastAsia="en-US"/>
+        </w:rPr>
+        <w:t xml:space="preserve">. </w:t>
+      </w:r>
+      <w:r>
+        <w:rPr>
+          <w:lang w:eastAsia="en-US"/>
+        </w:rPr>
+        <w:t xml:space="preserve">Σε αρχικές προσεγγίσεις έγιναν δοκιμές και με το </w:t>
+      </w:r>
+      <w:proofErr w:type="spellStart"/>
+      <w:r>
+        <w:rPr>
+          <w:lang w:val="en-US" w:eastAsia="en-US"/>
+        </w:rPr>
+        <w:t>MatPlotLib</w:t>
+      </w:r>
+      <w:proofErr w:type="spellEnd"/>
+      <w:r>
+        <w:rPr>
+          <w:lang w:eastAsia="en-US"/>
+        </w:rPr>
+        <w:t xml:space="preserve">. </w:t>
+      </w:r>
+      <w:r>
+        <w:rPr>
+          <w:lang w:eastAsia="en-US"/>
+        </w:rPr>
+        <w:t xml:space="preserve">Μια ακόμα βιβλιοθήκη στην κατηγορία του </w:t>
+      </w:r>
+      <w:proofErr w:type="spellStart"/>
+      <w:r>
+        <w:rPr>
+          <w:lang w:val="en-US" w:eastAsia="en-US"/>
+        </w:rPr>
+        <w:t>Pyqtgraph</w:t>
+      </w:r>
+      <w:proofErr w:type="spellEnd"/>
+      <w:r>
+        <w:rPr>
+          <w:lang w:eastAsia="en-US"/>
+        </w:rPr>
+        <w:t xml:space="preserve">. </w:t>
+      </w:r>
+    </w:p>
+    <w:p>
+      <w:pPr>
+        <w:pStyle w:val="BodyText"/>
+        <w:rPr>
+          <w:lang w:eastAsia="en-US"/>
+        </w:rPr>
+      </w:pPr>
+      <w:r>
+        <w:rPr>
+          <w:lang w:eastAsia="en-US"/>
+        </w:rPr>
         <w:lastRenderedPageBreak/>
-        <w:t>PyQTGraph</w:t>
-      </w:r>
-      <w:bookmarkEnd w:id="59"/>
-      <w:proofErr w:type="spellEnd"/>
-    </w:p>
-    <w:p>
-      <w:pPr>
-        <w:pStyle w:val="BodyText"/>
-        <w:rPr>
-          <w:lang w:eastAsia="en-US"/>
-        </w:rPr>
-      </w:pPr>
-      <w:r>
-        <w:rPr>
-          <w:lang w:eastAsia="en-US"/>
-        </w:rPr>
-        <w:t>Το</w:t>
-      </w:r>
-      <w:r>
-        <w:rPr>
-          <w:lang w:eastAsia="en-US"/>
-        </w:rPr>
-        <w:t xml:space="preserve"> </w:t>
-      </w:r>
-      <w:proofErr w:type="spellStart"/>
+        <w:t xml:space="preserve">Παρόλο που στο </w:t>
+      </w:r>
       <w:r>
         <w:rPr>
           <w:lang w:val="en-US" w:eastAsia="en-US"/>
         </w:rPr>
-        <w:t>Pyqtgraph</w:t>
-      </w:r>
-      <w:proofErr w:type="spellEnd"/>
-      <w:r>
-        <w:rPr>
-          <w:lang w:eastAsia="en-US"/>
-        </w:rPr>
-        <w:t xml:space="preserve"> </w:t>
-      </w:r>
-      <w:r>
-        <w:rPr>
-          <w:lang w:eastAsia="en-US"/>
-        </w:rPr>
-        <w:t xml:space="preserve">είναι μια βιβλιοθήκη ,γραμμένη εξολοκλήρου στην </w:t>
+        <w:t>Fedora</w:t>
+      </w:r>
+      <w:r>
+        <w:rPr>
+          <w:lang w:eastAsia="en-US"/>
+        </w:rPr>
+        <w:t xml:space="preserve"> </w:t>
+      </w:r>
+      <w:r>
+        <w:rPr>
+          <w:lang w:eastAsia="en-US"/>
+        </w:rPr>
+        <w:t xml:space="preserve">και σε αρχιτεκτονικές υπολογιστών με αρχιτεκτονικές </w:t>
+      </w:r>
+      <w:r>
+        <w:rPr>
+          <w:lang w:eastAsia="en-US"/>
+        </w:rPr>
+        <w:t>86</w:t>
       </w:r>
       <w:r>
         <w:rPr>
           <w:lang w:val="en-US" w:eastAsia="en-US"/>
         </w:rPr>
-        <w:t>Python</w:t>
-      </w:r>
-      <w:r>
-        <w:rPr>
-          <w:lang w:eastAsia="en-US"/>
-        </w:rPr>
-        <w:t xml:space="preserve"> </w:t>
-      </w:r>
-      <w:r>
-        <w:rPr>
-          <w:lang w:eastAsia="en-US"/>
-        </w:rPr>
-        <w:t xml:space="preserve">βασισμένη </w:t>
-      </w:r>
-      <w:r>
-        <w:rPr>
-          <w:lang w:eastAsia="en-US"/>
-        </w:rPr>
-        <w:t>στα</w:t>
-      </w:r>
-      <w:r>
-        <w:rPr>
-          <w:lang w:eastAsia="en-US"/>
-        </w:rPr>
-        <w:t xml:space="preserve"> </w:t>
-      </w:r>
-      <w:proofErr w:type="spellStart"/>
+        <w:t>x</w:t>
+      </w:r>
+      <w:r>
+        <w:rPr>
+          <w:lang w:eastAsia="en-US"/>
+        </w:rPr>
+        <w:t xml:space="preserve">\64x επεξεργαστής τα αποτελέσματα ήταν πολύ καλά έως εξαιρετικά πολύ γρήγορα έγινε εμφανές ότι στο </w:t>
+      </w:r>
       <w:r>
         <w:rPr>
           <w:lang w:val="en-US" w:eastAsia="en-US"/>
         </w:rPr>
-        <w:t>PyQt</w:t>
-      </w:r>
-      <w:proofErr w:type="spellEnd"/>
-      <w:r>
-        <w:rPr>
-          <w:lang w:eastAsia="en-US"/>
-        </w:rPr>
-        <w:t xml:space="preserve">4 / </w:t>
-      </w:r>
-      <w:proofErr w:type="spellStart"/>
+        <w:t>Raspberry</w:t>
+      </w:r>
+      <w:r>
+        <w:rPr>
+          <w:lang w:eastAsia="en-US"/>
+        </w:rPr>
+        <w:t xml:space="preserve"> </w:t>
+      </w:r>
       <w:r>
         <w:rPr>
           <w:lang w:val="en-US" w:eastAsia="en-US"/>
         </w:rPr>
-        <w:t>Pyside</w:t>
-      </w:r>
-      <w:proofErr w:type="spellEnd"/>
-      <w:r>
-        <w:rPr>
-          <w:lang w:eastAsia="en-US"/>
-        </w:rPr>
-        <w:t xml:space="preserve"> </w:t>
-      </w:r>
-      <w:r>
-        <w:rPr>
-          <w:lang w:eastAsia="en-US"/>
-        </w:rPr>
-        <w:t xml:space="preserve">και </w:t>
-      </w:r>
-      <w:proofErr w:type="spellStart"/>
+        <w:t>Pi</w:t>
+      </w:r>
+      <w:r>
+        <w:rPr>
+          <w:lang w:eastAsia="en-US"/>
+        </w:rPr>
+        <w:t xml:space="preserve"> </w:t>
+      </w:r>
+      <w:r>
+        <w:rPr>
+          <w:lang w:eastAsia="en-US"/>
+        </w:rPr>
+        <w:t xml:space="preserve">, με ιδιαίτερα πιο αδύναμό </w:t>
+      </w:r>
       <w:r>
         <w:rPr>
           <w:lang w:val="en-US" w:eastAsia="en-US"/>
         </w:rPr>
-        <w:t>Numpy</w:t>
-      </w:r>
-      <w:proofErr w:type="spellEnd"/>
-      <w:r>
-        <w:rPr>
-          <w:lang w:eastAsia="en-US"/>
-        </w:rPr>
-        <w:t xml:space="preserve">. Είναι ένα εργαλείο προγραμματισμού γραφικών </w:t>
-      </w:r>
-      <w:proofErr w:type="spellStart"/>
-      <w:r>
-        <w:rPr>
-          <w:lang w:eastAsia="en-US"/>
-        </w:rPr>
-        <w:t>διεπαφών</w:t>
-      </w:r>
-      <w:proofErr w:type="spellEnd"/>
-      <w:r>
-        <w:rPr>
-          <w:lang w:eastAsia="en-US"/>
-        </w:rPr>
-        <w:t xml:space="preserve"> </w:t>
-      </w:r>
-      <w:r>
-        <w:rPr>
-          <w:lang w:eastAsia="en-US"/>
-        </w:rPr>
-        <w:t xml:space="preserve">που προσανατολίζεται για μαθηματικές/ επιστημονικές και μηχανολογικές χρήσεις. </w:t>
-      </w:r>
-    </w:p>
-    <w:p>
-      <w:pPr>
-        <w:pStyle w:val="BodyText"/>
-        <w:rPr>
-          <w:lang w:eastAsia="en-US"/>
-        </w:rPr>
-      </w:pPr>
-      <w:r>
-        <w:rPr>
-          <w:lang w:eastAsia="en-US"/>
-        </w:rPr>
-        <w:t xml:space="preserve">Παρόλο που το </w:t>
-      </w:r>
-      <w:proofErr w:type="spellStart"/>
+        <w:t>hardware</w:t>
+      </w:r>
+      <w:r>
+        <w:rPr>
+          <w:lang w:eastAsia="en-US"/>
+        </w:rPr>
+        <w:t xml:space="preserve"> , </w:t>
+      </w:r>
+      <w:r>
+        <w:rPr>
+          <w:lang w:eastAsia="en-US"/>
+        </w:rPr>
+        <w:t xml:space="preserve">ότι η ζωντανή απεικόνιση των δεδομένων φέρουν ιδιαίτερες και εμφανείς καθυστερήσεις που κάνουν το λογισμικό του </w:t>
+      </w:r>
       <w:r>
         <w:rPr>
           <w:lang w:val="en-US" w:eastAsia="en-US"/>
         </w:rPr>
-        <w:t>PyQtGraph</w:t>
-      </w:r>
-      <w:proofErr w:type="spellEnd"/>
-      <w:r>
-        <w:rPr>
-          <w:lang w:eastAsia="en-US"/>
-        </w:rPr>
-        <w:t xml:space="preserve"> </w:t>
-      </w:r>
-      <w:r>
-        <w:rPr>
-          <w:lang w:eastAsia="en-US"/>
-        </w:rPr>
-        <w:t xml:space="preserve">είναι γραμμένο σε </w:t>
-      </w:r>
-      <w:r>
-        <w:rPr>
-          <w:lang w:val="en-US" w:eastAsia="en-US"/>
-        </w:rPr>
-        <w:t>Python</w:t>
-      </w:r>
-      <w:r>
-        <w:rPr>
-          <w:lang w:eastAsia="en-US"/>
-        </w:rPr>
-        <w:t xml:space="preserve"> </w:t>
-      </w:r>
-      <w:r>
-        <w:rPr>
-          <w:lang w:eastAsia="en-US"/>
-        </w:rPr>
-        <w:t xml:space="preserve">είναι εξαιρετικά γρήγορο λόγω την εκτεταμένης και έξυπνης διαχείρισης μεγάλων αριθμών με το </w:t>
-      </w:r>
-      <w:proofErr w:type="spellStart"/>
-      <w:r>
-        <w:rPr>
-          <w:lang w:val="en-US" w:eastAsia="en-US"/>
-        </w:rPr>
-        <w:t>Numpy</w:t>
-      </w:r>
-      <w:proofErr w:type="spellEnd"/>
-      <w:r>
-        <w:rPr>
-          <w:lang w:eastAsia="en-US"/>
-        </w:rPr>
-        <w:t xml:space="preserve">. Αυτό δίνει ένα εξαιρετικό πλεονέκτημα στην ζωντανή απεικόνιση των αναλογικών δεδομένων που λαμβάνονται από τον </w:t>
-      </w:r>
-      <w:proofErr w:type="spellStart"/>
-      <w:r>
-        <w:rPr>
-          <w:lang w:val="en-US" w:eastAsia="en-US"/>
-        </w:rPr>
-        <w:t>Megaman</w:t>
-      </w:r>
-      <w:proofErr w:type="spellEnd"/>
-      <w:r>
-        <w:rPr>
-          <w:lang w:eastAsia="en-US"/>
-        </w:rPr>
-        <w:t xml:space="preserve">. </w:t>
-      </w:r>
-      <w:r>
-        <w:rPr>
-          <w:lang w:eastAsia="en-US"/>
-        </w:rPr>
-        <w:t xml:space="preserve">Σε αρχικές προσεγγίσεις έγιναν δοκιμές και με το </w:t>
-      </w:r>
-      <w:proofErr w:type="spellStart"/>
-      <w:r>
-        <w:rPr>
-          <w:lang w:val="en-US" w:eastAsia="en-US"/>
-        </w:rPr>
-        <w:t>MatPlotLib</w:t>
-      </w:r>
-      <w:proofErr w:type="spellEnd"/>
-      <w:r>
-        <w:rPr>
-          <w:lang w:eastAsia="en-US"/>
-        </w:rPr>
-        <w:t xml:space="preserve">. </w:t>
-      </w:r>
-      <w:r>
-        <w:rPr>
-          <w:lang w:eastAsia="en-US"/>
-        </w:rPr>
-        <w:t xml:space="preserve">Μια ακόμα βιβλιοθήκη στην κατηγορία του </w:t>
-      </w:r>
-      <w:proofErr w:type="spellStart"/>
-      <w:r>
-        <w:rPr>
-          <w:lang w:val="en-US" w:eastAsia="en-US"/>
-        </w:rPr>
-        <w:t>Pyqtgraph</w:t>
-      </w:r>
-      <w:proofErr w:type="spellEnd"/>
-      <w:r>
-        <w:rPr>
-          <w:lang w:eastAsia="en-US"/>
-        </w:rPr>
-        <w:t xml:space="preserve">. </w:t>
-      </w:r>
-    </w:p>
-    <w:p>
-      <w:pPr>
-        <w:pStyle w:val="BodyText"/>
-        <w:rPr>
-          <w:lang w:eastAsia="en-US"/>
-        </w:rPr>
-      </w:pPr>
-      <w:r>
-        <w:rPr>
-          <w:lang w:eastAsia="en-US"/>
-        </w:rPr>
-        <w:t xml:space="preserve">Παρόλο που στο </w:t>
-      </w:r>
-      <w:r>
-        <w:rPr>
-          <w:lang w:val="en-US" w:eastAsia="en-US"/>
-        </w:rPr>
-        <w:t>Fedora</w:t>
-      </w:r>
-      <w:r>
-        <w:rPr>
-          <w:lang w:eastAsia="en-US"/>
-        </w:rPr>
-        <w:t xml:space="preserve"> </w:t>
-      </w:r>
-      <w:r>
-        <w:rPr>
-          <w:lang w:eastAsia="en-US"/>
-        </w:rPr>
-        <w:t xml:space="preserve">και σε αρχιτεκτονικές υπολογιστών με αρχιτεκτονικές </w:t>
-      </w:r>
-      <w:r>
-        <w:rPr>
-          <w:lang w:eastAsia="en-US"/>
-        </w:rPr>
-        <w:t>86</w:t>
-      </w:r>
-      <w:r>
-        <w:rPr>
-          <w:lang w:val="en-US" w:eastAsia="en-US"/>
-        </w:rPr>
-        <w:t>x</w:t>
-      </w:r>
-      <w:r>
-        <w:rPr>
-          <w:lang w:eastAsia="en-US"/>
-        </w:rPr>
-        <w:t xml:space="preserve">\64x επεξεργαστής τα αποτελέσματα ήταν πολύ καλά έως εξαιρετικά πολύ γρήγορα έγινε εμφανές ότι στο </w:t>
-      </w:r>
-      <w:r>
-        <w:rPr>
-          <w:lang w:val="en-US" w:eastAsia="en-US"/>
-        </w:rPr>
-        <w:t>Raspberry</w:t>
-      </w:r>
-      <w:r>
-        <w:rPr>
-          <w:lang w:eastAsia="en-US"/>
-        </w:rPr>
-        <w:t xml:space="preserve"> </w:t>
-      </w:r>
-      <w:r>
-        <w:rPr>
-          <w:lang w:val="en-US" w:eastAsia="en-US"/>
-        </w:rPr>
-        <w:t>Pi</w:t>
-      </w:r>
-      <w:r>
-        <w:rPr>
-          <w:lang w:eastAsia="en-US"/>
-        </w:rPr>
-        <w:t xml:space="preserve"> </w:t>
-      </w:r>
-      <w:r>
-        <w:rPr>
-          <w:lang w:eastAsia="en-US"/>
-        </w:rPr>
-        <w:t xml:space="preserve">, με ιδιαίτερα πιο αδύναμό </w:t>
-      </w:r>
-      <w:r>
-        <w:rPr>
-          <w:lang w:val="en-US" w:eastAsia="en-US"/>
-        </w:rPr>
-        <w:t>hardware</w:t>
-      </w:r>
-      <w:r>
-        <w:rPr>
-          <w:lang w:eastAsia="en-US"/>
-        </w:rPr>
-        <w:t xml:space="preserve"> , </w:t>
-      </w:r>
-      <w:r>
-        <w:rPr>
-          <w:lang w:eastAsia="en-US"/>
-        </w:rPr>
-        <w:t xml:space="preserve">ότι η ζωντανή απεικόνιση των δεδομένων φέρουν ιδιαίτερες και εμφανείς καθυστερήσεις που κάνουν το λογισμικό του </w:t>
-      </w:r>
-      <w:r>
-        <w:rPr>
-          <w:lang w:val="en-US" w:eastAsia="en-US"/>
-        </w:rPr>
         <w:t>Electro</w:t>
       </w:r>
       <w:r>
@@ -17379,7 +17649,6 @@
         <w:rPr>
           <w:lang w:eastAsia="en-US"/>
         </w:rPr>
-        <w:lastRenderedPageBreak/>
         <w:t xml:space="preserve">Στην προσπάθεια να γίνει βελτίωση τον χρόνων αυτών έγιναν προσπάθειες για </w:t>
       </w:r>
       <w:r>
@@ -17518,6 +17787,7 @@
         <w:rPr>
           <w:noProof/>
         </w:rPr>
+        <w:lastRenderedPageBreak/>
         <w:pict w14:anchorId="166CD55D">
           <v:shape id="_x0000_s1044" type="#_x0000_t202" style="position:absolute;left:0;text-align:left;margin-left:56.3pt;margin-top:330.75pt;width:255.15pt;height:19.55pt;z-index:251674112;mso-position-horizontal-relative:text;mso-position-vertical-relative:text" stroked="f">
             <v:textbox style="mso-next-textbox:#_x0000_s1044" inset="0,0,0,0">
@@ -17588,7 +17858,7 @@
           <w:lang w:eastAsia="el-GR"/>
         </w:rPr>
         <w:drawing>
-          <wp:anchor distT="0" distB="0" distL="114300" distR="114300" simplePos="0" relativeHeight="251676672" behindDoc="0" locked="0" layoutInCell="1" allowOverlap="1" wp14:anchorId="5FCA4774" wp14:editId="012D7256">
+          <wp:anchor distT="0" distB="0" distL="114300" distR="114300" simplePos="0" relativeHeight="251674624" behindDoc="0" locked="0" layoutInCell="1" allowOverlap="1" wp14:anchorId="5FCA4774" wp14:editId="06B92E4C">
             <wp:simplePos x="0" y="0"/>
             <wp:positionH relativeFrom="column">
               <wp:posOffset>-8255</wp:posOffset>
@@ -17779,6 +18049,7 @@
         <w:rPr>
           <w:noProof/>
         </w:rPr>
+        <w:lastRenderedPageBreak/>
         <w:pict w14:anchorId="33C9D4BA">
           <v:shape id="_x0000_s1048" type="#_x0000_t202" style="position:absolute;left:0;text-align:left;margin-left:63.35pt;margin-top:318.05pt;width:241.4pt;height:12.65pt;z-index:251676160;mso-position-horizontal-relative:text;mso-position-vertical-relative:text" stroked="f">
             <v:textbox style="mso-next-textbox:#_x0000_s1048" inset="0,0,0,0">
@@ -17841,7 +18112,7 @@
           <w:lang w:eastAsia="el-GR"/>
         </w:rPr>
         <w:drawing>
-          <wp:anchor distT="0" distB="0" distL="114300" distR="114300" simplePos="0" relativeHeight="251701248" behindDoc="0" locked="0" layoutInCell="1" allowOverlap="1" wp14:anchorId="7BE9B989" wp14:editId="4787EB10">
+          <wp:anchor distT="0" distB="0" distL="114300" distR="114300" simplePos="0" relativeHeight="251702272" behindDoc="0" locked="0" layoutInCell="1" allowOverlap="1" wp14:anchorId="7BE9B989" wp14:editId="0931D7BB">
             <wp:simplePos x="0" y="0"/>
             <wp:positionH relativeFrom="column">
               <wp:posOffset>-1905</wp:posOffset>
@@ -17908,7 +18179,14 @@
         <w:rPr>
           <w:lang w:eastAsia="en-US"/>
         </w:rPr>
-        <w:t xml:space="preserve"> δεν είναι η κατάλληλη βιβλιοθήκη για την επίλυση αυτού του προβλήματος και αντί αυτού επιλέχθηκε το </w:t>
+        <w:t xml:space="preserve"> δεν είναι η </w:t>
+      </w:r>
+      <w:r>
+        <w:rPr>
+          <w:lang w:eastAsia="en-US"/>
+        </w:rPr>
+        <w:lastRenderedPageBreak/>
+        <w:t xml:space="preserve">κατάλληλη βιβλιοθήκη για την επίλυση αυτού του προβλήματος και αντί αυτού επιλέχθηκε το </w:t>
       </w:r>
       <w:proofErr w:type="spellStart"/>
       <w:r>
@@ -17995,13 +18273,12 @@
           <w:lang w:val="el-GR"/>
         </w:rPr>
       </w:pPr>
-      <w:bookmarkStart w:id="60" w:name="_Toc536466647"/>
-      <w:proofErr w:type="spellStart"/>
-      <w:r>
-        <w:lastRenderedPageBreak/>
+      <w:bookmarkStart w:id="58" w:name="_Toc536466647"/>
+      <w:proofErr w:type="spellStart"/>
+      <w:r>
         <w:t>PySerial</w:t>
       </w:r>
-      <w:bookmarkEnd w:id="60"/>
+      <w:bookmarkEnd w:id="58"/>
       <w:proofErr w:type="spellEnd"/>
     </w:p>
     <w:p>
@@ -18240,12 +18517,13 @@
           <w:lang w:val="el-GR"/>
         </w:rPr>
       </w:pPr>
-      <w:bookmarkStart w:id="61" w:name="_Toc536466648"/>
-      <w:proofErr w:type="spellStart"/>
-      <w:r>
+      <w:bookmarkStart w:id="59" w:name="_Toc536466648"/>
+      <w:proofErr w:type="spellStart"/>
+      <w:r>
+        <w:lastRenderedPageBreak/>
         <w:t>Numpy</w:t>
       </w:r>
-      <w:bookmarkEnd w:id="61"/>
+      <w:bookmarkEnd w:id="59"/>
       <w:proofErr w:type="spellEnd"/>
     </w:p>
     <w:p>
@@ -18361,7 +18639,7 @@
         </w:numPr>
         <w:textAlignment w:val="auto"/>
       </w:pPr>
-      <w:bookmarkStart w:id="62" w:name="_Toc536466649"/>
+      <w:bookmarkStart w:id="60" w:name="_Toc536466649"/>
       <w:proofErr w:type="spellStart"/>
       <w:r>
         <w:t>PyQt</w:t>
@@ -18370,7 +18648,7 @@
       <w:r>
         <w:t xml:space="preserve"> 5</w:t>
       </w:r>
-      <w:bookmarkEnd w:id="62"/>
+      <w:bookmarkEnd w:id="60"/>
     </w:p>
     <w:p>
       <w:pPr>
@@ -18487,14 +18765,7 @@
         <w:rPr>
           <w:lang w:eastAsia="en-US"/>
         </w:rPr>
-        <w:t xml:space="preserve">που είναι </w:t>
-      </w:r>
-      <w:r>
-        <w:rPr>
-          <w:lang w:eastAsia="en-US"/>
-        </w:rPr>
-        <w:lastRenderedPageBreak/>
-        <w:t xml:space="preserve">γραμμένο εξολοκλήρου σε </w:t>
+        <w:t xml:space="preserve">που είναι γραμμένο εξολοκλήρου σε </w:t>
       </w:r>
       <w:r>
         <w:rPr>
@@ -18992,6 +19263,7 @@
         <w:rPr>
           <w:lang w:eastAsia="en-US"/>
         </w:rPr>
+        <w:lastRenderedPageBreak/>
         <w:t>SVG</w:t>
       </w:r>
     </w:p>
@@ -19140,7 +19412,6 @@
         <w:rPr>
           <w:lang w:eastAsia="en-US"/>
         </w:rPr>
-        <w:lastRenderedPageBreak/>
         <w:t xml:space="preserve">Αποτελεί μια πλήρης λύση για την δημιουργία μιας πληρέστατης εφαρμογής με ιδιαιτέρως εκλεπτυσμένα χαρακτηριστικά. </w:t>
       </w:r>
     </w:p>
@@ -19463,11 +19734,11 @@
         </w:numPr>
         <w:textAlignment w:val="auto"/>
       </w:pPr>
-      <w:bookmarkStart w:id="63" w:name="_Toc536466650"/>
+      <w:bookmarkStart w:id="61" w:name="_Toc536466650"/>
       <w:r>
         <w:t>Qt Designer</w:t>
       </w:r>
-      <w:bookmarkEnd w:id="63"/>
+      <w:bookmarkEnd w:id="61"/>
     </w:p>
     <w:p>
       <w:pPr>
@@ -19704,7 +19975,14 @@
         <w:rPr>
           <w:lang w:eastAsia="en-US"/>
         </w:rPr>
-        <w:t xml:space="preserve">και προεπισκόπηση της εφαρμογής σε ζωντανό χρόνο. Αυτό έχει ως αποτέλεσμα ο προγραμματιστής να γλιτώνει πολύ χρόνο στην δημιουργία </w:t>
+        <w:t xml:space="preserve">και προεπισκόπηση </w:t>
+      </w:r>
+      <w:r>
+        <w:rPr>
+          <w:lang w:eastAsia="en-US"/>
+        </w:rPr>
+        <w:lastRenderedPageBreak/>
+        <w:t xml:space="preserve">της εφαρμογής σε ζωντανό χρόνο. Αυτό έχει ως αποτέλεσμα ο προγραμματιστής να γλιτώνει πολύ χρόνο στην δημιουργία </w:t>
       </w:r>
       <w:r>
         <w:rPr>
@@ -19884,12 +20162,11 @@
         </w:numPr>
         <w:textAlignment w:val="auto"/>
       </w:pPr>
-      <w:bookmarkStart w:id="64" w:name="_Toc536466651"/>
-      <w:r>
-        <w:lastRenderedPageBreak/>
+      <w:bookmarkStart w:id="62" w:name="_Toc536466651"/>
+      <w:r>
         <w:t>Git</w:t>
       </w:r>
-      <w:bookmarkEnd w:id="64"/>
+      <w:bookmarkEnd w:id="62"/>
     </w:p>
     <w:p>
       <w:pPr>
@@ -20116,13 +20393,13 @@
         <w:pStyle w:val="ChapterTitle"/>
         <w:spacing w:line="360" w:lineRule="auto"/>
       </w:pPr>
-      <w:bookmarkStart w:id="65" w:name="__RefHeading___Toc254781259"/>
-      <w:bookmarkStart w:id="66" w:name="_Toc536466652"/>
-      <w:bookmarkEnd w:id="65"/>
+      <w:bookmarkStart w:id="63" w:name="__RefHeading___Toc254781259"/>
+      <w:bookmarkStart w:id="64" w:name="_Toc536466652"/>
+      <w:bookmarkEnd w:id="63"/>
       <w:r>
         <w:t>αναπτυξη ενσωματωμενου συστηματοσ</w:t>
       </w:r>
-      <w:bookmarkEnd w:id="66"/>
+      <w:bookmarkEnd w:id="64"/>
     </w:p>
     <w:p>
       <w:pPr>
@@ -20132,11 +20409,11 @@
           <w:numId w:val="4"/>
         </w:numPr>
       </w:pPr>
-      <w:bookmarkStart w:id="67" w:name="_Toc536466653"/>
+      <w:bookmarkStart w:id="65" w:name="_Toc536466653"/>
       <w:r>
         <w:t>Εισαγωγή</w:t>
       </w:r>
-      <w:bookmarkEnd w:id="67"/>
+      <w:bookmarkEnd w:id="65"/>
     </w:p>
     <w:p>
       <w:pPr>
@@ -20214,11 +20491,11 @@
         </w:numPr>
         <w:ind w:left="567" w:hanging="567"/>
       </w:pPr>
-      <w:bookmarkStart w:id="68" w:name="_Toc536466654"/>
+      <w:bookmarkStart w:id="66" w:name="_Toc536466654"/>
       <w:r>
         <w:t>Εφαρμογή της πτυχιακής εργασίας</w:t>
       </w:r>
-      <w:bookmarkEnd w:id="68"/>
+      <w:bookmarkEnd w:id="66"/>
     </w:p>
     <w:p>
       <w:pPr>
@@ -20230,11 +20507,9 @@
       <w:r>
         <w:t xml:space="preserve"> </w:t>
       </w:r>
-      <w:proofErr w:type="spellStart"/>
-      <w:r>
-        <w:t>αφόρα</w:t>
-      </w:r>
-      <w:proofErr w:type="spellEnd"/>
+      <w:r>
+        <w:t>αφορά</w:t>
+      </w:r>
       <w:r>
         <w:t xml:space="preserve"> την υλοποίηση και τον προγραμματισμό ενός συστήματος που αποτελείται από έναν ενσωματωμένο σύστημα που λαμβάνει αναλογικές μετρήσεις , τις μετατρέπει σε ψηφιακό σήμα και τις στέλνει σε ένα λογισμικό για επεξεργασία.</w:t>
       </w:r>
@@ -20277,7 +20552,7 @@
           <w:lang w:eastAsia="el-GR"/>
         </w:rPr>
         <w:drawing>
-          <wp:anchor distT="0" distB="0" distL="114300" distR="114300" simplePos="0" relativeHeight="251693056" behindDoc="0" locked="0" layoutInCell="1" allowOverlap="1" wp14:anchorId="686F442E" wp14:editId="4451A9E4">
+          <wp:anchor distT="0" distB="0" distL="114300" distR="114300" simplePos="0" relativeHeight="251694080" behindDoc="0" locked="0" layoutInCell="1" allowOverlap="1" wp14:anchorId="686F442E" wp14:editId="582DC44C">
             <wp:simplePos x="0" y="0"/>
             <wp:positionH relativeFrom="margin">
               <wp:align>center</wp:align>
@@ -20436,7 +20711,7 @@
           <w:numId w:val="4"/>
         </w:numPr>
       </w:pPr>
-      <w:bookmarkStart w:id="69" w:name="_Toc536466655"/>
+      <w:bookmarkStart w:id="67" w:name="_Toc536466655"/>
       <w:r>
         <w:lastRenderedPageBreak/>
         <w:t xml:space="preserve">Επίπεδο </w:t>
@@ -20448,7 +20723,7 @@
         </w:rPr>
         <w:t>Megaman</w:t>
       </w:r>
-      <w:bookmarkEnd w:id="69"/>
+      <w:bookmarkEnd w:id="67"/>
       <w:proofErr w:type="spellEnd"/>
     </w:p>
     <w:p>
@@ -20739,7 +21014,7 @@
           <w:lang w:eastAsia="el-GR"/>
         </w:rPr>
         <w:drawing>
-          <wp:anchor distT="0" distB="0" distL="114300" distR="114300" simplePos="0" relativeHeight="251717632" behindDoc="0" locked="0" layoutInCell="1" allowOverlap="1" wp14:anchorId="36C6A178" wp14:editId="0BEF7669">
+          <wp:anchor distT="0" distB="0" distL="114300" distR="114300" simplePos="0" relativeHeight="251718656" behindDoc="0" locked="0" layoutInCell="1" allowOverlap="1" wp14:anchorId="36C6A178" wp14:editId="6ED08D9E">
             <wp:simplePos x="0" y="0"/>
             <wp:positionH relativeFrom="column">
               <wp:posOffset>-279966</wp:posOffset>
@@ -20808,7 +21083,7 @@
         </w:numPr>
         <w:textAlignment w:val="auto"/>
       </w:pPr>
-      <w:bookmarkStart w:id="70" w:name="_Toc536466656"/>
+      <w:bookmarkStart w:id="68" w:name="_Toc536466656"/>
       <w:r>
         <w:t xml:space="preserve">Λειτουργία </w:t>
       </w:r>
@@ -20818,7 +21093,7 @@
         </w:rPr>
         <w:t>ADC</w:t>
       </w:r>
-      <w:bookmarkEnd w:id="70"/>
+      <w:bookmarkEnd w:id="68"/>
     </w:p>
     <w:p>
       <w:pPr>
@@ -21403,7 +21678,7 @@
         </w:numPr>
         <w:textAlignment w:val="auto"/>
       </w:pPr>
-      <w:bookmarkStart w:id="71" w:name="_Toc536466657"/>
+      <w:bookmarkStart w:id="69" w:name="_Toc536466657"/>
       <w:r>
         <w:lastRenderedPageBreak/>
         <w:t xml:space="preserve">Προγραμματισμός </w:t>
@@ -21430,7 +21705,7 @@
         </w:rPr>
         <w:t>Megaman</w:t>
       </w:r>
-      <w:bookmarkEnd w:id="71"/>
+      <w:bookmarkEnd w:id="69"/>
       <w:proofErr w:type="spellEnd"/>
     </w:p>
     <w:p>
@@ -21697,7 +21972,7 @@
           <w:lang w:eastAsia="el-GR"/>
         </w:rPr>
         <w:drawing>
-          <wp:anchor distT="0" distB="0" distL="114300" distR="114300" simplePos="0" relativeHeight="251742208" behindDoc="0" locked="0" layoutInCell="1" allowOverlap="1" wp14:anchorId="393F4FD0" wp14:editId="7C9E40CE">
+          <wp:anchor distT="0" distB="0" distL="114300" distR="114300" simplePos="0" relativeHeight="251744256" behindDoc="0" locked="0" layoutInCell="1" allowOverlap="1" wp14:anchorId="393F4FD0" wp14:editId="51D5E9D2">
             <wp:simplePos x="0" y="0"/>
             <wp:positionH relativeFrom="column">
               <wp:posOffset>0</wp:posOffset>
@@ -22488,6 +22763,7 @@
         <w:jc w:val="center"/>
         <w:rPr>
           <w:color w:val="2E74B5" w:themeColor="accent5" w:themeShade="BF"/>
+          <w:lang w:val="en-US"/>
         </w:rPr>
       </w:pPr>
       <w:r>
@@ -22500,6 +22776,7 @@
       <w:r>
         <w:rPr>
           <w:color w:val="2E74B5" w:themeColor="accent5" w:themeShade="BF"/>
+          <w:lang w:val="en-US"/>
         </w:rPr>
         <w:t xml:space="preserve"> = 0</w:t>
       </w:r>
@@ -22514,6 +22791,7 @@
       <w:r>
         <w:rPr>
           <w:color w:val="2E74B5" w:themeColor="accent5" w:themeShade="BF"/>
+          <w:lang w:val="en-US"/>
         </w:rPr>
         <w:t xml:space="preserve">87;   </w:t>
       </w:r>
@@ -22521,6 +22799,7 @@
       <w:r>
         <w:rPr>
           <w:color w:val="2E74B5" w:themeColor="accent5" w:themeShade="BF"/>
+          <w:lang w:val="en-US"/>
         </w:rPr>
         <w:t xml:space="preserve">       /* </w:t>
       </w:r>
@@ -22534,6 +22813,7 @@
       <w:r>
         <w:rPr>
           <w:color w:val="2E74B5" w:themeColor="accent5" w:themeShade="BF"/>
+          <w:lang w:val="en-US"/>
         </w:rPr>
         <w:t xml:space="preserve"> </w:t>
       </w:r>
@@ -22547,6 +22827,7 @@
       <w:r>
         <w:rPr>
           <w:color w:val="2E74B5" w:themeColor="accent5" w:themeShade="BF"/>
+          <w:lang w:val="en-US"/>
         </w:rPr>
         <w:t xml:space="preserve">, </w:t>
       </w:r>
@@ -22560,6 +22841,7 @@
       <w:r>
         <w:rPr>
           <w:color w:val="2E74B5" w:themeColor="accent5" w:themeShade="BF"/>
+          <w:lang w:val="en-US"/>
         </w:rPr>
         <w:t xml:space="preserve"> </w:t>
       </w:r>
@@ -22575,6 +22857,7 @@
       <w:r>
         <w:rPr>
           <w:color w:val="2E74B5" w:themeColor="accent5" w:themeShade="BF"/>
+          <w:lang w:val="en-US"/>
         </w:rPr>
         <w:t>/128  */</w:t>
       </w:r>
@@ -26662,7 +26945,7 @@
         </w:numPr>
         <w:textAlignment w:val="auto"/>
       </w:pPr>
-      <w:bookmarkStart w:id="72" w:name="_Toc536466658"/>
+      <w:bookmarkStart w:id="70" w:name="_Toc536466658"/>
       <w:r>
         <w:lastRenderedPageBreak/>
         <w:t xml:space="preserve">Μεταγλώττιση και Εγγραφή του </w:t>
@@ -26673,7 +26956,7 @@
         </w:rPr>
         <w:t>Firmware</w:t>
       </w:r>
-      <w:bookmarkEnd w:id="72"/>
+      <w:bookmarkEnd w:id="70"/>
       <w:r>
         <w:t xml:space="preserve"> </w:t>
       </w:r>
@@ -27240,7 +27523,7 @@
           <w:lang w:eastAsia="el-GR"/>
         </w:rPr>
         <w:drawing>
-          <wp:anchor distT="0" distB="0" distL="114300" distR="114300" simplePos="0" relativeHeight="251750400" behindDoc="0" locked="0" layoutInCell="1" allowOverlap="1" wp14:anchorId="2A59F3E4" wp14:editId="5E29148C">
+          <wp:anchor distT="0" distB="0" distL="114300" distR="114300" simplePos="0" relativeHeight="251752448" behindDoc="0" locked="0" layoutInCell="1" allowOverlap="1" wp14:anchorId="2A59F3E4" wp14:editId="16780E35">
             <wp:simplePos x="0" y="0"/>
             <wp:positionH relativeFrom="margin">
               <wp:posOffset>-1905</wp:posOffset>
@@ -27333,6 +27616,7 @@
         <w:jc w:val="center"/>
         <w:rPr>
           <w:b/>
+          <w:lang w:val="en-US"/>
         </w:rPr>
       </w:pPr>
       <w:proofErr w:type="spellStart"/>
@@ -27347,6 +27631,7 @@
       <w:r>
         <w:rPr>
           <w:b/>
+          <w:lang w:val="en-US"/>
         </w:rPr>
         <w:t xml:space="preserve"> -</w:t>
       </w:r>
@@ -27360,10 +27645,10 @@
       <w:r>
         <w:rPr>
           <w:b/>
-        </w:rPr>
-        <w:t xml:space="preserve"> </w:t>
-      </w:r>
-      <w:proofErr w:type="spellStart"/>
+          <w:lang w:val="en-US"/>
+        </w:rPr>
+        <w:t xml:space="preserve"> </w:t>
+      </w:r>
       <w:r>
         <w:rPr>
           <w:b/>
@@ -27371,10 +27656,10 @@
         </w:rPr>
         <w:t>atmega</w:t>
       </w:r>
-      <w:proofErr w:type="spellEnd"/>
       <w:r>
         <w:rPr>
           <w:b/>
+          <w:lang w:val="en-US"/>
         </w:rPr>
         <w:t>16 -</w:t>
       </w:r>
@@ -27388,6 +27673,7 @@
       <w:r>
         <w:rPr>
           <w:b/>
+          <w:lang w:val="en-US"/>
         </w:rPr>
         <w:t xml:space="preserve"> </w:t>
       </w:r>
@@ -27403,6 +27689,7 @@
       <w:r>
         <w:rPr>
           <w:b/>
+          <w:lang w:val="en-US"/>
         </w:rPr>
         <w:t xml:space="preserve"> -</w:t>
       </w:r>
@@ -27416,9 +27703,11 @@
       <w:r>
         <w:rPr>
           <w:b/>
-        </w:rPr>
-        <w:t xml:space="preserve"> </w:t>
-      </w:r>
+          <w:lang w:val="en-US"/>
+        </w:rPr>
+        <w:t xml:space="preserve"> </w:t>
+      </w:r>
+      <w:proofErr w:type="spellStart"/>
       <w:proofErr w:type="gramStart"/>
       <w:r>
         <w:rPr>
@@ -27430,6 +27719,7 @@
       <w:r>
         <w:rPr>
           <w:b/>
+          <w:lang w:val="en-US"/>
         </w:rPr>
         <w:t>:</w:t>
       </w:r>
@@ -27444,10 +27734,10 @@
       <w:r>
         <w:rPr>
           <w:b/>
+          <w:lang w:val="en-US"/>
         </w:rPr>
         <w:t>:</w:t>
       </w:r>
-      <w:proofErr w:type="spellStart"/>
       <w:r>
         <w:rPr>
           <w:b/>
@@ -27455,10 +27745,10 @@
         </w:rPr>
         <w:t>readtemp</w:t>
       </w:r>
-      <w:proofErr w:type="spellEnd"/>
       <w:r>
         <w:rPr>
           <w:b/>
+          <w:lang w:val="en-US"/>
         </w:rPr>
         <w:t>.</w:t>
       </w:r>
@@ -27472,10 +27762,10 @@
       <w:r>
         <w:rPr>
           <w:b/>
+          <w:lang w:val="en-US"/>
         </w:rPr>
         <w:t>:</w:t>
       </w:r>
-      <w:proofErr w:type="spellStart"/>
       <w:r>
         <w:rPr>
           <w:b/>
@@ -27487,6 +27777,7 @@
       <w:r>
         <w:rPr>
           <w:b/>
+          <w:lang w:val="en-US"/>
         </w:rPr>
         <w:t xml:space="preserve"> -</w:t>
       </w:r>
@@ -27500,6 +27791,7 @@
       <w:r>
         <w:rPr>
           <w:b/>
+          <w:lang w:val="en-US"/>
         </w:rPr>
         <w:t xml:space="preserve"> -</w:t>
       </w:r>
@@ -27513,6 +27805,7 @@
       <w:r>
         <w:rPr>
           <w:b/>
+          <w:lang w:val="en-US"/>
         </w:rPr>
         <w:t xml:space="preserve"> </w:t>
       </w:r>
@@ -27719,13 +28012,13 @@
         <w:pStyle w:val="ChapterTitle"/>
         <w:spacing w:line="360" w:lineRule="auto"/>
       </w:pPr>
-      <w:bookmarkStart w:id="73" w:name="__RefHeading___Toc254781260"/>
-      <w:bookmarkStart w:id="74" w:name="_Toc536466659"/>
-      <w:bookmarkEnd w:id="73"/>
+      <w:bookmarkStart w:id="71" w:name="__RefHeading___Toc254781260"/>
+      <w:bookmarkStart w:id="72" w:name="_Toc536466659"/>
+      <w:bookmarkEnd w:id="71"/>
       <w:r>
         <w:t>Αναπτυξη λογισμικου επεξεργασιασ αναλογικων μετρησεων</w:t>
       </w:r>
-      <w:bookmarkEnd w:id="74"/>
+      <w:bookmarkEnd w:id="72"/>
     </w:p>
     <w:p>
       <w:pPr>
@@ -27735,11 +28028,11 @@
           <w:numId w:val="4"/>
         </w:numPr>
       </w:pPr>
-      <w:bookmarkStart w:id="75" w:name="_Toc536466660"/>
+      <w:bookmarkStart w:id="73" w:name="_Toc536466660"/>
       <w:r>
         <w:t>Εισαγωγή</w:t>
       </w:r>
-      <w:bookmarkEnd w:id="75"/>
+      <w:bookmarkEnd w:id="73"/>
     </w:p>
     <w:p>
       <w:pPr>
@@ -27800,7 +28093,7 @@
         </w:numPr>
         <w:ind w:left="567" w:hanging="567"/>
       </w:pPr>
-      <w:bookmarkStart w:id="76" w:name="_Toc536466661"/>
+      <w:bookmarkStart w:id="74" w:name="_Toc536466661"/>
       <w:r>
         <w:t xml:space="preserve">Λειτουργίες </w:t>
       </w:r>
@@ -27810,7 +28103,7 @@
         </w:rPr>
         <w:t>Electro</w:t>
       </w:r>
-      <w:bookmarkEnd w:id="76"/>
+      <w:bookmarkEnd w:id="74"/>
     </w:p>
     <w:p>
       <w:pPr>
@@ -28192,7 +28485,7 @@
         </w:rPr>
         <w:lastRenderedPageBreak/>
         <w:drawing>
-          <wp:inline distT="0" distB="0" distL="0" distR="0" wp14:anchorId="70112D9A" wp14:editId="6906267C">
+          <wp:inline distT="0" distB="0" distL="0" distR="0" wp14:anchorId="70112D9A" wp14:editId="16C5D6D5">
             <wp:extent cx="4679950" cy="3142615"/>
             <wp:effectExtent l="0" t="0" r="0" b="0"/>
             <wp:docPr id="25" name="Picture 25"/>
@@ -28292,7 +28585,7 @@
           <w:lang w:val="en-US"/>
         </w:rPr>
       </w:pPr>
-      <w:bookmarkStart w:id="77" w:name="_Toc536466662"/>
+      <w:bookmarkStart w:id="75" w:name="_Toc536466662"/>
       <w:r>
         <w:t xml:space="preserve">Επεξήγηση βοηθητικών εργαλείων </w:t>
       </w:r>
@@ -28302,7 +28595,7 @@
         </w:rPr>
         <w:t>Electro</w:t>
       </w:r>
-      <w:bookmarkEnd w:id="77"/>
+      <w:bookmarkEnd w:id="75"/>
     </w:p>
     <w:p>
       <w:pPr>
@@ -28347,7 +28640,7 @@
           <w:lang w:eastAsia="el-GR"/>
         </w:rPr>
         <w:drawing>
-          <wp:inline distT="0" distB="0" distL="0" distR="0" wp14:anchorId="358E7C22" wp14:editId="2BFF44E8">
+          <wp:inline distT="0" distB="0" distL="0" distR="0" wp14:anchorId="358E7C22" wp14:editId="3ECF591C">
             <wp:extent cx="285750" cy="276225"/>
             <wp:effectExtent l="0" t="0" r="0" b="0"/>
             <wp:docPr id="26" name="Picture 26"/>
@@ -28425,7 +28718,7 @@
           <w:lang w:eastAsia="el-GR"/>
         </w:rPr>
         <w:drawing>
-          <wp:inline distT="0" distB="0" distL="0" distR="0" wp14:anchorId="54608B0E" wp14:editId="7B03344C">
+          <wp:inline distT="0" distB="0" distL="0" distR="0" wp14:anchorId="54608B0E" wp14:editId="339A55B3">
             <wp:extent cx="304800" cy="304800"/>
             <wp:effectExtent l="0" t="0" r="0" b="0"/>
             <wp:docPr id="27" name="Picture 27"/>
@@ -28488,7 +28781,7 @@
           <w:lang w:eastAsia="el-GR"/>
         </w:rPr>
         <w:drawing>
-          <wp:inline distT="0" distB="0" distL="0" distR="0" wp14:anchorId="7641B696" wp14:editId="44FA3468">
+          <wp:inline distT="0" distB="0" distL="0" distR="0" wp14:anchorId="7641B696" wp14:editId="42D6754A">
             <wp:extent cx="295275" cy="257175"/>
             <wp:effectExtent l="0" t="0" r="0" b="0"/>
             <wp:docPr id="28" name="Picture 28"/>
@@ -28547,7 +28840,7 @@
           <w:lang w:eastAsia="el-GR"/>
         </w:rPr>
         <w:drawing>
-          <wp:inline distT="0" distB="0" distL="0" distR="0" wp14:anchorId="63567C48" wp14:editId="4DB949BB">
+          <wp:inline distT="0" distB="0" distL="0" distR="0" wp14:anchorId="63567C48" wp14:editId="385E79BD">
             <wp:extent cx="323850" cy="285750"/>
             <wp:effectExtent l="0" t="0" r="0" b="0"/>
             <wp:docPr id="29" name="Picture 29"/>
@@ -28606,7 +28899,7 @@
           <w:lang w:eastAsia="el-GR"/>
         </w:rPr>
         <w:drawing>
-          <wp:inline distT="0" distB="0" distL="0" distR="0" wp14:anchorId="18CCAE2B" wp14:editId="584E5D81">
+          <wp:inline distT="0" distB="0" distL="0" distR="0" wp14:anchorId="18CCAE2B" wp14:editId="1B712A0B">
             <wp:extent cx="314325" cy="285750"/>
             <wp:effectExtent l="0" t="0" r="0" b="0"/>
             <wp:docPr id="30" name="Picture 30"/>
@@ -28677,7 +28970,7 @@
           <w:lang w:eastAsia="el-GR"/>
         </w:rPr>
         <w:drawing>
-          <wp:inline distT="0" distB="0" distL="0" distR="0" wp14:anchorId="58AC34BA" wp14:editId="5165FE25">
+          <wp:inline distT="0" distB="0" distL="0" distR="0" wp14:anchorId="58AC34BA" wp14:editId="5F66AE6D">
             <wp:extent cx="276225" cy="238125"/>
             <wp:effectExtent l="0" t="0" r="0" b="0"/>
             <wp:docPr id="31" name="Picture 31"/>
@@ -28745,7 +29038,7 @@
           <w:lang w:val="en-US"/>
         </w:rPr>
       </w:pPr>
-      <w:bookmarkStart w:id="78" w:name="_Toc536466663"/>
+      <w:bookmarkStart w:id="76" w:name="_Toc536466663"/>
       <w:r>
         <w:t xml:space="preserve">Επεξήγηση </w:t>
       </w:r>
@@ -28755,7 +29048,7 @@
         </w:rPr>
         <w:t>Live Plotting</w:t>
       </w:r>
-      <w:bookmarkEnd w:id="78"/>
+      <w:bookmarkEnd w:id="76"/>
     </w:p>
     <w:p>
       <w:pPr>
@@ -28839,7 +29132,7 @@
         </w:rPr>
         <w:lastRenderedPageBreak/>
         <w:drawing>
-          <wp:inline distT="0" distB="0" distL="0" distR="0" wp14:anchorId="5FC4BAA2" wp14:editId="50D3BAF1">
+          <wp:inline distT="0" distB="0" distL="0" distR="0" wp14:anchorId="5FC4BAA2" wp14:editId="013E81EA">
             <wp:extent cx="4679950" cy="3142615"/>
             <wp:effectExtent l="0" t="0" r="0" b="0"/>
             <wp:docPr id="33" name="Picture 33"/>
@@ -29052,7 +29345,7 @@
           <w:lang w:eastAsia="el-GR"/>
         </w:rPr>
         <w:drawing>
-          <wp:inline distT="0" distB="0" distL="0" distR="0" wp14:anchorId="355534A5" wp14:editId="65B77FCC">
+          <wp:inline distT="0" distB="0" distL="0" distR="0" wp14:anchorId="355534A5" wp14:editId="560A9A37">
             <wp:extent cx="4679950" cy="1179195"/>
             <wp:effectExtent l="0" t="0" r="0" b="0"/>
             <wp:docPr id="36" name="Picture 36"/>
@@ -29263,7 +29556,7 @@
           <w:lang w:eastAsia="el-GR"/>
         </w:rPr>
         <w:drawing>
-          <wp:inline distT="0" distB="0" distL="0" distR="0" wp14:anchorId="51D5FF70" wp14:editId="4BAEA38E">
+          <wp:inline distT="0" distB="0" distL="0" distR="0" wp14:anchorId="51D5FF70" wp14:editId="6FCB1043">
             <wp:extent cx="4679950" cy="1179195"/>
             <wp:effectExtent l="0" t="0" r="0" b="0"/>
             <wp:docPr id="37" name="Picture 37"/>
@@ -29418,7 +29711,7 @@
           <w:lang w:eastAsia="el-GR"/>
         </w:rPr>
         <w:drawing>
-          <wp:anchor distT="0" distB="0" distL="114300" distR="114300" simplePos="0" relativeHeight="251758592" behindDoc="0" locked="0" layoutInCell="1" allowOverlap="1" wp14:anchorId="30FF7AE6" wp14:editId="05C54E63">
+          <wp:anchor distT="0" distB="0" distL="114300" distR="114300" simplePos="0" relativeHeight="251760640" behindDoc="0" locked="0" layoutInCell="1" allowOverlap="1" wp14:anchorId="30FF7AE6" wp14:editId="5C3BCF4D">
             <wp:simplePos x="0" y="0"/>
             <wp:positionH relativeFrom="margin">
               <wp:posOffset>548685</wp:posOffset>
@@ -29576,7 +29869,7 @@
           <w:numId w:val="4"/>
         </w:numPr>
       </w:pPr>
-      <w:bookmarkStart w:id="79" w:name="_Toc536466664"/>
+      <w:bookmarkStart w:id="77" w:name="_Toc536466664"/>
       <w:r>
         <w:t xml:space="preserve">Επεξήγηση </w:t>
       </w:r>
@@ -29586,7 +29879,7 @@
         </w:rPr>
         <w:t>Sampling</w:t>
       </w:r>
-      <w:bookmarkEnd w:id="79"/>
+      <w:bookmarkEnd w:id="77"/>
     </w:p>
     <w:p>
       <w:pPr>
@@ -29658,7 +29951,7 @@
           <w:lang w:eastAsia="el-GR"/>
         </w:rPr>
         <w:drawing>
-          <wp:anchor distT="0" distB="0" distL="114300" distR="114300" simplePos="0" relativeHeight="251725824" behindDoc="0" locked="0" layoutInCell="1" allowOverlap="1" wp14:anchorId="6FF5759E" wp14:editId="7D5CF099">
+          <wp:anchor distT="0" distB="0" distL="114300" distR="114300" simplePos="0" relativeHeight="251726848" behindDoc="0" locked="0" layoutInCell="1" allowOverlap="1" wp14:anchorId="6FF5759E" wp14:editId="7D8CABA3">
             <wp:simplePos x="0" y="0"/>
             <wp:positionH relativeFrom="margin">
               <wp:align>center</wp:align>
@@ -30110,7 +30403,7 @@
           <w:numId w:val="4"/>
         </w:numPr>
       </w:pPr>
-      <w:bookmarkStart w:id="80" w:name="_Toc536466665"/>
+      <w:bookmarkStart w:id="78" w:name="_Toc536466665"/>
       <w:r>
         <w:t xml:space="preserve">Επεξήγηση </w:t>
       </w:r>
@@ -30120,7 +30413,7 @@
         </w:rPr>
         <w:t>Handlers</w:t>
       </w:r>
-      <w:bookmarkEnd w:id="80"/>
+      <w:bookmarkEnd w:id="78"/>
     </w:p>
     <w:p>
       <w:pPr>
@@ -31074,7 +31367,7 @@
             <v:path o:extrusionok="f" gradientshapeok="t" o:connecttype="rect"/>
             <o:lock v:ext="edit" aspectratio="t"/>
           </v:shapetype>
-          <v:shape id="_x0000_i1025" type="#_x0000_t75" style="width:368.05pt;height:75.2pt">
+          <v:shape id="_x0000_i1025" type="#_x0000_t75" style="width:368.25pt;height:75pt">
             <v:imagedata r:id="rId53" o:title="handlers stop handling"/>
           </v:shape>
         </w:pict>
@@ -31139,7 +31432,7 @@
         </w:numPr>
         <w:ind w:left="567" w:hanging="567"/>
       </w:pPr>
-      <w:bookmarkStart w:id="81" w:name="_Toc536466666"/>
+      <w:bookmarkStart w:id="79" w:name="_Toc536466666"/>
       <w:r>
         <w:t>Ανάπτυξη λογισμικού</w:t>
       </w:r>
@@ -31152,7 +31445,7 @@
         </w:rPr>
         <w:t>Electro</w:t>
       </w:r>
-      <w:bookmarkEnd w:id="81"/>
+      <w:bookmarkEnd w:id="79"/>
     </w:p>
     <w:p>
       <w:pPr>
@@ -33071,7 +33364,6 @@
         <w:spacing w:line="240" w:lineRule="auto"/>
         <w:rPr>
           <w:rStyle w:val="Char"/>
-          <w:lang w:val="en-US"/>
         </w:rPr>
       </w:pPr>
       <w:r>
@@ -33084,7 +33376,6 @@
       <w:r>
         <w:rPr>
           <w:rStyle w:val="Char"/>
-          <w:lang w:val="en-US"/>
         </w:rPr>
         <w:t xml:space="preserve"> </w:t>
       </w:r>
@@ -33098,7 +33389,6 @@
       <w:r>
         <w:rPr>
           <w:rStyle w:val="Char"/>
-          <w:lang w:val="en-US"/>
         </w:rPr>
         <w:t>(</w:t>
       </w:r>
@@ -33112,7 +33402,6 @@
       <w:r>
         <w:rPr>
           <w:rStyle w:val="Char"/>
-          <w:lang w:val="en-US"/>
         </w:rPr>
         <w:t>):</w:t>
       </w:r>
@@ -33123,17 +33412,14 @@
         <w:spacing w:line="240" w:lineRule="auto"/>
         <w:rPr>
           <w:rStyle w:val="Char"/>
-          <w:lang w:val="en-US"/>
-        </w:rPr>
-      </w:pPr>
-      <w:r>
-        <w:rPr>
-          <w:rStyle w:val="Char"/>
-          <w:lang w:val="en-US"/>
+        </w:rPr>
+      </w:pPr>
+      <w:r>
+        <w:rPr>
+          <w:rStyle w:val="Char"/>
         </w:rPr>
         <w:t xml:space="preserve">        </w:t>
       </w:r>
-      <w:proofErr w:type="spellStart"/>
       <w:proofErr w:type="gramStart"/>
       <w:r>
         <w:rPr>
@@ -33145,10 +33431,10 @@
       <w:r>
         <w:rPr>
           <w:rStyle w:val="Char"/>
-          <w:lang w:val="en-US"/>
         </w:rPr>
         <w:t>.</w:t>
       </w:r>
+      <w:proofErr w:type="spellStart"/>
       <w:r>
         <w:rPr>
           <w:rStyle w:val="Char"/>
@@ -33156,11 +33442,11 @@
         </w:rPr>
         <w:t>renderthread</w:t>
       </w:r>
+      <w:proofErr w:type="spellEnd"/>
       <w:proofErr w:type="gramEnd"/>
       <w:r>
         <w:rPr>
           <w:rStyle w:val="Char"/>
-          <w:lang w:val="en-US"/>
         </w:rPr>
         <w:t>.</w:t>
       </w:r>
@@ -33171,11 +33457,9 @@
         </w:rPr>
         <w:t>join</w:t>
       </w:r>
-      <w:proofErr w:type="spellEnd"/>
-      <w:r>
-        <w:rPr>
-          <w:rStyle w:val="Char"/>
-          <w:lang w:val="en-US"/>
+      <w:r>
+        <w:rPr>
+          <w:rStyle w:val="Char"/>
         </w:rPr>
         <w:t>()</w:t>
       </w:r>
@@ -33183,9 +33467,6 @@
     <w:p>
       <w:pPr>
         <w:pStyle w:val="BodyText"/>
-        <w:rPr>
-          <w:lang w:val="en-US"/>
-        </w:rPr>
       </w:pPr>
     </w:p>
     <w:p>
@@ -33368,7 +33649,7 @@
           <w:numId w:val="4"/>
         </w:numPr>
       </w:pPr>
-      <w:bookmarkStart w:id="82" w:name="_Toc536466667"/>
+      <w:bookmarkStart w:id="80" w:name="_Toc536466667"/>
       <w:r>
         <w:t xml:space="preserve">Σχεδίαση και προγραμματισμός </w:t>
       </w:r>
@@ -33378,7 +33659,7 @@
         </w:rPr>
         <w:t>GUI</w:t>
       </w:r>
-      <w:bookmarkEnd w:id="82"/>
+      <w:bookmarkEnd w:id="80"/>
     </w:p>
     <w:p>
       <w:pPr>
@@ -34833,7 +35114,6 @@
         <w:spacing w:line="240" w:lineRule="auto"/>
         <w:rPr>
           <w:rStyle w:val="Char"/>
-          <w:lang w:val="en-US"/>
         </w:rPr>
       </w:pPr>
       <w:r>
@@ -34854,7 +35134,6 @@
       <w:r>
         <w:rPr>
           <w:rStyle w:val="Char"/>
-          <w:lang w:val="en-US"/>
         </w:rPr>
         <w:t xml:space="preserve"> = </w:t>
       </w:r>
@@ -34872,7 +35151,6 @@
         <w:spacing w:line="240" w:lineRule="auto"/>
         <w:rPr>
           <w:rStyle w:val="Char"/>
-          <w:lang w:val="en-US"/>
         </w:rPr>
       </w:pPr>
     </w:p>
@@ -34888,7 +35166,6 @@
       <w:r>
         <w:rPr>
           <w:rStyle w:val="Char"/>
-          <w:lang w:val="en-US"/>
         </w:rPr>
         <w:t xml:space="preserve">    </w:t>
       </w:r>
@@ -35251,7 +35528,6 @@
         <w:spacing w:line="240" w:lineRule="auto"/>
         <w:rPr>
           <w:rStyle w:val="Char"/>
-          <w:lang w:val="en-US"/>
         </w:rPr>
       </w:pPr>
       <w:r>
@@ -35261,7 +35537,6 @@
         </w:rPr>
         <w:t xml:space="preserve">        </w:t>
       </w:r>
-      <w:proofErr w:type="spellStart"/>
       <w:proofErr w:type="gramStart"/>
       <w:r>
         <w:rPr>
@@ -35273,10 +35548,10 @@
       <w:r>
         <w:rPr>
           <w:rStyle w:val="Char"/>
-          <w:lang w:val="en-US"/>
         </w:rPr>
         <w:t>.</w:t>
       </w:r>
+      <w:proofErr w:type="spellStart"/>
       <w:r>
         <w:rPr>
           <w:rStyle w:val="Char"/>
@@ -35289,7 +35564,6 @@
       <w:r>
         <w:rPr>
           <w:rStyle w:val="Char"/>
-          <w:lang w:val="en-US"/>
         </w:rPr>
         <w:t>()</w:t>
       </w:r>
@@ -35300,17 +35574,14 @@
         <w:spacing w:line="240" w:lineRule="auto"/>
         <w:rPr>
           <w:rStyle w:val="Char"/>
-          <w:lang w:val="en-US"/>
-        </w:rPr>
-      </w:pPr>
-      <w:r>
-        <w:rPr>
-          <w:rStyle w:val="Char"/>
-          <w:lang w:val="en-US"/>
+        </w:rPr>
+      </w:pPr>
+      <w:r>
+        <w:rPr>
+          <w:rStyle w:val="Char"/>
         </w:rPr>
         <w:t xml:space="preserve">        </w:t>
       </w:r>
-      <w:proofErr w:type="spellStart"/>
       <w:proofErr w:type="gramStart"/>
       <w:r>
         <w:rPr>
@@ -35322,10 +35593,10 @@
       <w:r>
         <w:rPr>
           <w:rStyle w:val="Char"/>
-          <w:lang w:val="en-US"/>
         </w:rPr>
         <w:t>.</w:t>
       </w:r>
+      <w:proofErr w:type="spellStart"/>
       <w:r>
         <w:rPr>
           <w:rStyle w:val="Char"/>
@@ -35338,7 +35609,6 @@
       <w:r>
         <w:rPr>
           <w:rStyle w:val="Char"/>
-          <w:lang w:val="en-US"/>
         </w:rPr>
         <w:t>()</w:t>
       </w:r>
@@ -36110,7 +36380,7 @@
           <w:numId w:val="4"/>
         </w:numPr>
       </w:pPr>
-      <w:bookmarkStart w:id="83" w:name="_Toc536466668"/>
+      <w:bookmarkStart w:id="81" w:name="_Toc536466668"/>
       <w:r>
         <w:lastRenderedPageBreak/>
         <w:t xml:space="preserve">Εκκίνηση </w:t>
@@ -36122,7 +36392,7 @@
         </w:rPr>
         <w:t>MRenderer</w:t>
       </w:r>
-      <w:bookmarkEnd w:id="83"/>
+      <w:bookmarkEnd w:id="81"/>
       <w:proofErr w:type="spellEnd"/>
     </w:p>
     <w:p>
@@ -36240,6 +36510,7 @@
         <w:spacing w:line="240" w:lineRule="auto"/>
         <w:rPr>
           <w:rStyle w:val="Char"/>
+          <w:lang w:val="en-US"/>
         </w:rPr>
       </w:pPr>
       <w:r>
@@ -36258,9 +36529,11 @@
       <w:r>
         <w:rPr>
           <w:rStyle w:val="Char"/>
-        </w:rPr>
-        <w:t xml:space="preserve"> </w:t>
-      </w:r>
+          <w:lang w:val="en-US"/>
+        </w:rPr>
+        <w:t xml:space="preserve"> </w:t>
+      </w:r>
+      <w:proofErr w:type="spellStart"/>
       <w:r>
         <w:rPr>
           <w:rStyle w:val="Char"/>
@@ -36271,10 +36544,10 @@
       <w:r>
         <w:rPr>
           <w:rStyle w:val="Char"/>
+          <w:lang w:val="en-US"/>
         </w:rPr>
         <w:t>.</w:t>
       </w:r>
-      <w:proofErr w:type="spellStart"/>
       <w:proofErr w:type="gramStart"/>
       <w:r>
         <w:rPr>
@@ -36283,14 +36556,13 @@
         </w:rPr>
         <w:t>ui</w:t>
       </w:r>
-      <w:proofErr w:type="spellEnd"/>
-      <w:r>
-        <w:rPr>
-          <w:rStyle w:val="Char"/>
+      <w:r>
+        <w:rPr>
+          <w:rStyle w:val="Char"/>
+          <w:lang w:val="en-US"/>
         </w:rPr>
         <w:t>.</w:t>
       </w:r>
-      <w:proofErr w:type="spellStart"/>
       <w:r>
         <w:rPr>
           <w:rStyle w:val="Char"/>
@@ -36298,15 +36570,14 @@
         </w:rPr>
         <w:t>selecteddevicecombobox</w:t>
       </w:r>
-      <w:proofErr w:type="spellEnd"/>
       <w:proofErr w:type="gramEnd"/>
       <w:r>
         <w:rPr>
           <w:rStyle w:val="Char"/>
+          <w:lang w:val="en-US"/>
         </w:rPr>
         <w:t>.</w:t>
       </w:r>
-      <w:proofErr w:type="spellStart"/>
       <w:r>
         <w:rPr>
           <w:rStyle w:val="Char"/>
@@ -36318,6 +36589,7 @@
       <w:r>
         <w:rPr>
           <w:rStyle w:val="Char"/>
+          <w:lang w:val="en-US"/>
         </w:rPr>
         <w:t>("</w:t>
       </w:r>
@@ -36331,6 +36603,7 @@
       <w:r>
         <w:rPr>
           <w:rStyle w:val="Char"/>
+          <w:lang w:val="en-US"/>
         </w:rPr>
         <w:t>"):</w:t>
       </w:r>
@@ -36347,6 +36620,7 @@
       <w:r>
         <w:rPr>
           <w:rStyle w:val="Char"/>
+          <w:lang w:val="en-US"/>
         </w:rPr>
         <w:t xml:space="preserve">            </w:t>
       </w:r>
@@ -38640,7 +38914,7 @@
         </w:numPr>
         <w:textAlignment w:val="auto"/>
       </w:pPr>
-      <w:bookmarkStart w:id="84" w:name="_Toc536466669"/>
+      <w:bookmarkStart w:id="82" w:name="_Toc536466669"/>
       <w:r>
         <w:t>Λειτουργία</w:t>
       </w:r>
@@ -38654,7 +38928,7 @@
         </w:rPr>
         <w:t>MRenderer</w:t>
       </w:r>
-      <w:bookmarkEnd w:id="84"/>
+      <w:bookmarkEnd w:id="82"/>
       <w:proofErr w:type="spellEnd"/>
     </w:p>
     <w:p>
@@ -38889,6 +39163,7 @@
         <w:spacing w:line="240" w:lineRule="auto"/>
         <w:rPr>
           <w:rStyle w:val="Char"/>
+          <w:lang w:val="en-US"/>
         </w:rPr>
       </w:pPr>
       <w:r>
@@ -38901,6 +39176,7 @@
       <w:r>
         <w:rPr>
           <w:rStyle w:val="Char"/>
+          <w:lang w:val="en-US"/>
         </w:rPr>
         <w:t xml:space="preserve"> </w:t>
       </w:r>
@@ -38923,6 +39199,7 @@
       <w:r>
         <w:rPr>
           <w:rStyle w:val="Char"/>
+          <w:lang w:val="en-US"/>
         </w:rPr>
         <w:t xml:space="preserve">            </w:t>
       </w:r>
@@ -40205,11 +40482,11 @@
         <w:pStyle w:val="ChapterTitle"/>
         <w:spacing w:line="360" w:lineRule="auto"/>
       </w:pPr>
-      <w:bookmarkStart w:id="85" w:name="_Toc536466670"/>
+      <w:bookmarkStart w:id="83" w:name="_Toc536466670"/>
       <w:r>
         <w:t>Συμπερασματα επεκτασεις</w:t>
       </w:r>
-      <w:bookmarkEnd w:id="85"/>
+      <w:bookmarkEnd w:id="83"/>
     </w:p>
     <w:p>
       <w:pPr>
@@ -40220,11 +40497,11 @@
         </w:numPr>
         <w:textAlignment w:val="auto"/>
       </w:pPr>
-      <w:bookmarkStart w:id="86" w:name="_Toc536466671"/>
+      <w:bookmarkStart w:id="84" w:name="_Toc536466671"/>
       <w:r>
         <w:t>Συμπεράσματα</w:t>
       </w:r>
-      <w:bookmarkEnd w:id="86"/>
+      <w:bookmarkEnd w:id="84"/>
     </w:p>
     <w:p>
       <w:pPr>
@@ -40267,11 +40544,11 @@
         </w:numPr>
         <w:textAlignment w:val="auto"/>
       </w:pPr>
-      <w:bookmarkStart w:id="87" w:name="_Toc536466672"/>
+      <w:bookmarkStart w:id="85" w:name="_Toc536466672"/>
       <w:r>
         <w:t>Πιθανές επεκτάσεις</w:t>
       </w:r>
-      <w:bookmarkEnd w:id="87"/>
+      <w:bookmarkEnd w:id="85"/>
     </w:p>
     <w:p>
       <w:pPr>
@@ -40586,8 +40863,8 @@
           <w:caps w:val="0"/>
         </w:rPr>
       </w:pPr>
-      <w:bookmarkStart w:id="88" w:name="__RefHeading___Toc254781261"/>
-      <w:bookmarkEnd w:id="88"/>
+      <w:bookmarkStart w:id="86" w:name="__RefHeading___Toc254781261"/>
+      <w:bookmarkEnd w:id="86"/>
       <w:r>
         <w:rPr>
           <w:caps w:val="0"/>
@@ -43590,6 +43867,7 @@
   <w:style w:type="character" w:default="1" w:styleId="DefaultParagraphFont">
     <w:name w:val="Default Paragraph Font"/>
     <w:uiPriority w:val="1"/>
+    <w:semiHidden/>
     <w:unhideWhenUsed/>
   </w:style>
   <w:style w:type="table" w:default="1" w:styleId="TableNormal">
@@ -46676,7 +46954,7 @@
 </file>
 
 <file path=customXml/itemProps1.xml><?xml version="1.0" encoding="utf-8"?>
-<ds:datastoreItem xmlns:ds="http://schemas.openxmlformats.org/officeDocument/2006/customXml" ds:itemID="{952B385E-8654-442C-8B9A-7D91F4ADEEF2}">
+<ds:datastoreItem xmlns:ds="http://schemas.openxmlformats.org/officeDocument/2006/customXml" ds:itemID="{DB1A5EB6-1ACC-4234-AD9E-DD8DAB17BB01}">
   <ds:schemaRefs>
     <ds:schemaRef ds:uri="http://schemas.openxmlformats.org/officeDocument/2006/bibliography"/>
   </ds:schemaRefs>

</xml_diff>

<commit_message>
added images uart, fix word
</commit_message>
<xml_diff>
--- a/Document/ptyxiaki ergasia.docx
+++ b/Document/ptyxiaki ergasia.docx
@@ -19,7 +19,7 @@
           <w:lang w:eastAsia="el-GR"/>
         </w:rPr>
         <w:drawing>
-          <wp:anchor distT="0" distB="0" distL="114935" distR="114935" simplePos="0" relativeHeight="251642368" behindDoc="0" locked="0" layoutInCell="1" allowOverlap="1" wp14:anchorId="632C1592" wp14:editId="76A33017">
+          <wp:anchor distT="0" distB="0" distL="114935" distR="114935" simplePos="0" relativeHeight="251644416" behindDoc="0" locked="0" layoutInCell="1" allowOverlap="1" wp14:anchorId="632C1592" wp14:editId="6C5CD447">
             <wp:simplePos x="0" y="0"/>
             <wp:positionH relativeFrom="column">
               <wp:posOffset>-76835</wp:posOffset>
@@ -8218,7 +8218,7 @@
           <w:lang w:eastAsia="el-GR"/>
         </w:rPr>
         <w:drawing>
-          <wp:anchor distT="0" distB="0" distL="114300" distR="114300" simplePos="0" relativeHeight="251584512" behindDoc="1" locked="0" layoutInCell="1" allowOverlap="1" wp14:anchorId="50757297" wp14:editId="36E0528C">
+          <wp:anchor distT="0" distB="0" distL="114300" distR="114300" simplePos="0" relativeHeight="251636224" behindDoc="1" locked="0" layoutInCell="1" allowOverlap="1" wp14:anchorId="50757297" wp14:editId="3F214527">
             <wp:simplePos x="0" y="0"/>
             <wp:positionH relativeFrom="column">
               <wp:posOffset>1140052</wp:posOffset>
@@ -8583,7 +8583,7 @@
           <w:lang w:eastAsia="el-GR"/>
         </w:rPr>
         <w:drawing>
-          <wp:anchor distT="0" distB="0" distL="114300" distR="114300" simplePos="0" relativeHeight="251592704" behindDoc="0" locked="0" layoutInCell="1" allowOverlap="1" wp14:anchorId="31300EEB" wp14:editId="56CBA571">
+          <wp:anchor distT="0" distB="0" distL="114300" distR="114300" simplePos="0" relativeHeight="251637248" behindDoc="0" locked="0" layoutInCell="1" allowOverlap="1" wp14:anchorId="31300EEB" wp14:editId="7A66BA63">
             <wp:simplePos x="0" y="0"/>
             <wp:positionH relativeFrom="column">
               <wp:posOffset>422551</wp:posOffset>
@@ -8952,7 +8952,7 @@
           <w:lang w:eastAsia="el-GR"/>
         </w:rPr>
         <w:drawing>
-          <wp:anchor distT="0" distB="0" distL="114300" distR="114300" simplePos="0" relativeHeight="251600896" behindDoc="0" locked="0" layoutInCell="1" allowOverlap="1" wp14:anchorId="0292E8D0" wp14:editId="5D96BF0F">
+          <wp:anchor distT="0" distB="0" distL="114300" distR="114300" simplePos="0" relativeHeight="251638272" behindDoc="0" locked="0" layoutInCell="1" allowOverlap="1" wp14:anchorId="0292E8D0" wp14:editId="52096445">
             <wp:simplePos x="0" y="0"/>
             <wp:positionH relativeFrom="column">
               <wp:posOffset>646981</wp:posOffset>
@@ -9332,7 +9332,7 @@
           <w:lang w:eastAsia="el-GR"/>
         </w:rPr>
         <w:drawing>
-          <wp:anchor distT="0" distB="0" distL="114300" distR="114300" simplePos="0" relativeHeight="251685888" behindDoc="0" locked="0" layoutInCell="1" allowOverlap="1" wp14:anchorId="2C63A2AF" wp14:editId="7B2C8893">
+          <wp:anchor distT="0" distB="0" distL="114300" distR="114300" simplePos="0" relativeHeight="251646464" behindDoc="0" locked="0" layoutInCell="1" allowOverlap="1" wp14:anchorId="2C63A2AF" wp14:editId="4D589218">
             <wp:simplePos x="0" y="0"/>
             <wp:positionH relativeFrom="margin">
               <wp:posOffset>1069975</wp:posOffset>
@@ -10059,7 +10059,7 @@
           <w:lang w:eastAsia="el-GR"/>
         </w:rPr>
         <w:drawing>
-          <wp:anchor distT="0" distB="0" distL="114300" distR="114300" simplePos="0" relativeHeight="251609088" behindDoc="0" locked="0" layoutInCell="1" allowOverlap="1" wp14:anchorId="428CCD80" wp14:editId="76805F58">
+          <wp:anchor distT="0" distB="0" distL="114300" distR="114300" simplePos="0" relativeHeight="251639296" behindDoc="0" locked="0" layoutInCell="1" allowOverlap="1" wp14:anchorId="428CCD80" wp14:editId="59E97331">
             <wp:simplePos x="0" y="0"/>
             <wp:positionH relativeFrom="margin">
               <wp:align>center</wp:align>
@@ -11053,17 +11053,9 @@
         <w:pStyle w:val="ChapterTitle"/>
       </w:pPr>
       <w:bookmarkStart w:id="36" w:name="__RefHeading___Toc254781258"/>
-      <w:bookmarkStart w:id="37" w:name="_Toc536466626"/>
       <w:bookmarkEnd w:id="36"/>
       <w:r>
-        <w:t>τεχνολογίες διασυνδεσησ</w:t>
-      </w:r>
-      <w:bookmarkEnd w:id="37"/>
-      <w:r>
-        <w:rPr>
-          <w:rFonts w:eastAsia="Garamond"/>
-        </w:rPr>
-        <w:t xml:space="preserve"> </w:t>
+        <w:t>Μικροελεγκτής, αισθητήρες και τεχνολογίες διασύνδεσης</w:t>
       </w:r>
     </w:p>
     <w:p>
@@ -11074,11 +11066,11 @@
           <w:numId w:val="4"/>
         </w:numPr>
       </w:pPr>
-      <w:bookmarkStart w:id="38" w:name="_Toc536466627"/>
+      <w:bookmarkStart w:id="37" w:name="_Toc536466627"/>
       <w:r>
         <w:t>Εισαγωγή</w:t>
       </w:r>
-      <w:bookmarkEnd w:id="38"/>
+      <w:bookmarkEnd w:id="37"/>
     </w:p>
     <w:p>
       <w:pPr>
@@ -11174,7 +11166,7 @@
           <w:numId w:val="4"/>
         </w:numPr>
       </w:pPr>
-      <w:bookmarkStart w:id="39" w:name="_Toc536466628"/>
+      <w:bookmarkStart w:id="38" w:name="_Toc536466628"/>
       <w:proofErr w:type="spellStart"/>
       <w:r>
         <w:t>Μικροελεγκτής</w:t>
@@ -11189,7 +11181,7 @@
         </w:rPr>
         <w:t>AVR</w:t>
       </w:r>
-      <w:bookmarkEnd w:id="39"/>
+      <w:bookmarkEnd w:id="38"/>
     </w:p>
     <w:p>
       <w:pPr>
@@ -11260,6 +11252,7 @@
         </w:numPr>
       </w:pPr>
       <w:r>
+        <w:lastRenderedPageBreak/>
         <w:t>Μνήμη</w:t>
       </w:r>
     </w:p>
@@ -11272,7 +11265,6 @@
         </w:numPr>
       </w:pPr>
       <w:r>
-        <w:lastRenderedPageBreak/>
         <w:t>Καθώς και κάποι</w:t>
       </w:r>
       <w:r>
@@ -11362,7 +11354,7 @@
           <w:numId w:val="4"/>
         </w:numPr>
       </w:pPr>
-      <w:bookmarkStart w:id="40" w:name="_Toc536466629"/>
+      <w:bookmarkStart w:id="39" w:name="_Toc536466629"/>
       <w:r>
         <w:rPr>
           <w:lang w:val="el-GR"/>
@@ -11379,7 +11371,7 @@
         </w:rPr>
         <w:t>μικροελεγκτών</w:t>
       </w:r>
-      <w:bookmarkEnd w:id="40"/>
+      <w:bookmarkEnd w:id="39"/>
       <w:proofErr w:type="spellEnd"/>
     </w:p>
     <w:p>
@@ -11600,11 +11592,11 @@
         </w:rPr>
         <w:t xml:space="preserve"> </w:t>
       </w:r>
-      <w:bookmarkStart w:id="41" w:name="_Toc536466630"/>
+      <w:bookmarkStart w:id="40" w:name="_Toc536466630"/>
       <w:r>
         <w:t>ATMega16a</w:t>
       </w:r>
-      <w:bookmarkEnd w:id="41"/>
+      <w:bookmarkEnd w:id="40"/>
     </w:p>
     <w:p>
       <w:pPr>
@@ -11749,7 +11741,7 @@
           <w:lang w:eastAsia="el-GR"/>
         </w:rPr>
         <w:drawing>
-          <wp:anchor distT="0" distB="0" distL="114300" distR="114300" simplePos="0" relativeHeight="251617280" behindDoc="0" locked="0" layoutInCell="1" allowOverlap="1" wp14:anchorId="3B56BB2B" wp14:editId="35D69B32">
+          <wp:anchor distT="0" distB="0" distL="114300" distR="114300" simplePos="0" relativeHeight="251640320" behindDoc="0" locked="0" layoutInCell="1" allowOverlap="1" wp14:anchorId="3B56BB2B" wp14:editId="6BF4FBC9">
             <wp:simplePos x="0" y="0"/>
             <wp:positionH relativeFrom="margin">
               <wp:align>center</wp:align>
@@ -11937,6 +11929,7 @@
         <w:pStyle w:val="BodyText"/>
       </w:pPr>
       <w:r>
+        <w:lastRenderedPageBreak/>
         <w:t xml:space="preserve">Στην εικόνα 2.2-2 φαίνονται αναλυτικά τα </w:t>
       </w:r>
       <w:r>
@@ -11992,9 +11985,8 @@
           <w:noProof/>
           <w:lang w:eastAsia="el-GR"/>
         </w:rPr>
-        <w:lastRenderedPageBreak/>
         <w:drawing>
-          <wp:anchor distT="0" distB="0" distL="114300" distR="114300" simplePos="0" relativeHeight="251633664" behindDoc="0" locked="0" layoutInCell="1" allowOverlap="1" wp14:anchorId="33BB4916" wp14:editId="050C9A1F">
+          <wp:anchor distT="0" distB="0" distL="114300" distR="114300" simplePos="0" relativeHeight="251642368" behindDoc="0" locked="0" layoutInCell="1" allowOverlap="1" wp14:anchorId="33BB4916" wp14:editId="306C37D2">
             <wp:simplePos x="0" y="0"/>
             <wp:positionH relativeFrom="column">
               <wp:posOffset>826770</wp:posOffset>
@@ -12188,13 +12180,11 @@
           <w:numId w:val="4"/>
         </w:numPr>
       </w:pPr>
-      <w:bookmarkStart w:id="42" w:name="_Toc536466631"/>
+      <w:bookmarkStart w:id="41" w:name="_Toc536466631"/>
       <w:r>
         <w:t>Αισθητήρας LM35Z</w:t>
       </w:r>
-      <w:bookmarkStart w:id="43" w:name="_GoBack"/>
-      <w:bookmarkEnd w:id="42"/>
-      <w:bookmarkEnd w:id="43"/>
+      <w:bookmarkEnd w:id="41"/>
     </w:p>
     <w:p>
       <w:pPr>
@@ -12213,7 +12203,14 @@
         <w:rPr>
           <w:lang w:eastAsia="en-US"/>
         </w:rPr>
-        <w:t xml:space="preserve">Για αυτό τον σκοπό θα χρησιμοποιηθεί ο αισθητήρας θερμοκρασίας </w:t>
+        <w:t xml:space="preserve">Για αυτό τον σκοπό θα χρησιμοποιηθεί ο αισθητήρας </w:t>
+      </w:r>
+      <w:r>
+        <w:rPr>
+          <w:lang w:eastAsia="en-US"/>
+        </w:rPr>
+        <w:lastRenderedPageBreak/>
+        <w:t xml:space="preserve">θερμοκρασίας </w:t>
       </w:r>
       <w:r>
         <w:rPr>
@@ -12275,7 +12272,19 @@
         <w:rPr>
           <w:lang w:eastAsia="en-US"/>
         </w:rPr>
-        <w:t>καθώς ο χρήστης δεν χρειάζεται να αφαιρεί μεγάλο σταθερό ποσό τάσης από την έξοδο το αισθητήρα ώστε να πάρει μετρήσεις στην κλίμακα κελσίου.</w:t>
+        <w:t>καθώς ο χρήστης δεν χρειάζεται να αφαιρεί μεγάλο σταθερό ποσό τάσης από την έξοδο το</w:t>
+      </w:r>
+      <w:r>
+        <w:rPr>
+          <w:lang w:eastAsia="en-US"/>
+        </w:rPr>
+        <w:t xml:space="preserve">υ </w:t>
+      </w:r>
+      <w:r>
+        <w:rPr>
+          <w:lang w:eastAsia="en-US"/>
+        </w:rPr>
+        <w:t>αισθητήρα ώστε να πάρει μετρήσεις στην κλίμακα κελσίου.</w:t>
       </w:r>
     </w:p>
     <w:p>
@@ -12294,7 +12303,6 @@
         <w:rPr>
           <w:noProof/>
         </w:rPr>
-        <w:lastRenderedPageBreak/>
         <w:pict w14:anchorId="67F974FE">
           <v:shape id="_x0000_s1034" type="#_x0000_t202" style="position:absolute;left:0;text-align:left;margin-left:93.05pt;margin-top:173.05pt;width:181.5pt;height:17.1pt;z-index:251665920;mso-position-horizontal-relative:text;mso-position-vertical-relative:text" stroked="f">
             <v:textbox style="mso-next-textbox:#_x0000_s1034" inset="0,0,0,0">
@@ -12364,7 +12372,7 @@
           <w:lang w:eastAsia="el-GR"/>
         </w:rPr>
         <w:drawing>
-          <wp:anchor distT="0" distB="0" distL="114300" distR="114300" simplePos="0" relativeHeight="251559936" behindDoc="0" locked="0" layoutInCell="1" allowOverlap="1" wp14:anchorId="03229306" wp14:editId="4F813947">
+          <wp:anchor distT="0" distB="0" distL="114300" distR="114300" simplePos="0" relativeHeight="251633152" behindDoc="0" locked="0" layoutInCell="1" allowOverlap="1" wp14:anchorId="03229306" wp14:editId="42A6390C">
             <wp:simplePos x="0" y="0"/>
             <wp:positionH relativeFrom="column">
               <wp:posOffset>1181819</wp:posOffset>
@@ -12440,11 +12448,9 @@
       <w:r>
         <w:t xml:space="preserve">℃ </w:t>
       </w:r>
-      <w:proofErr w:type="spellStart"/>
-      <w:r>
-        <w:t>εώς</w:t>
-      </w:r>
-      <w:proofErr w:type="spellEnd"/>
+      <w:r>
+        <w:t>έως</w:t>
+      </w:r>
       <w:r>
         <w:t xml:space="preserve"> τους 150℃.</w:t>
       </w:r>
@@ -12547,7 +12553,7 @@
           <w:lang w:eastAsia="el-GR"/>
         </w:rPr>
         <w:drawing>
-          <wp:anchor distT="0" distB="0" distL="114300" distR="114300" simplePos="0" relativeHeight="251568128" behindDoc="0" locked="0" layoutInCell="1" allowOverlap="1" wp14:anchorId="3A24E961" wp14:editId="2B7F4477">
+          <wp:anchor distT="0" distB="0" distL="114300" distR="114300" simplePos="0" relativeHeight="251634176" behindDoc="0" locked="0" layoutInCell="1" allowOverlap="1" wp14:anchorId="3A24E961" wp14:editId="7DE75F51">
             <wp:simplePos x="0" y="0"/>
             <wp:positionH relativeFrom="column">
               <wp:posOffset>1147685</wp:posOffset>
@@ -12701,7 +12707,13 @@
         <w:t>2</w:t>
       </w:r>
       <w:r>
-        <w:t xml:space="preserve"> φαίνονται αναλυτική τα τρία </w:t>
+        <w:t xml:space="preserve"> φαίνονται αναλυτικ</w:t>
+      </w:r>
+      <w:r>
+        <w:t>ά</w:t>
+      </w:r>
+      <w:r>
+        <w:t xml:space="preserve"> τα τρία </w:t>
       </w:r>
       <w:r>
         <w:rPr>
@@ -12724,17 +12736,16 @@
           <w:numId w:val="4"/>
         </w:numPr>
       </w:pPr>
-      <w:bookmarkStart w:id="44" w:name="_Toc536466632"/>
-      <w:proofErr w:type="spellStart"/>
-      <w:r>
-        <w:lastRenderedPageBreak/>
+      <w:bookmarkStart w:id="42" w:name="_Toc536466632"/>
+      <w:proofErr w:type="spellStart"/>
+      <w:r>
         <w:t>Διεπαφή</w:t>
       </w:r>
       <w:proofErr w:type="spellEnd"/>
       <w:r>
         <w:t xml:space="preserve"> σειριακής επικοινωνίας FT232</w:t>
       </w:r>
-      <w:bookmarkEnd w:id="44"/>
+      <w:bookmarkEnd w:id="42"/>
     </w:p>
     <w:p>
       <w:pPr>
@@ -12753,7 +12764,7 @@
         <w:rPr>
           <w:lang w:val="en-US" w:eastAsia="en-US"/>
         </w:rPr>
-        <w:t>serialization</w:t>
+        <w:t>serialized</w:t>
       </w:r>
       <w:r>
         <w:rPr>
@@ -12853,7 +12864,19 @@
         <w:rPr>
           <w:lang w:eastAsia="en-US"/>
         </w:rPr>
-        <w:t xml:space="preserve"> θα μπορούσε να γίνει χρήσει μόνο από το </w:t>
+        <w:t xml:space="preserve"> θα μπορούσε να </w:t>
+      </w:r>
+      <w:r>
+        <w:rPr>
+          <w:lang w:eastAsia="en-US"/>
+        </w:rPr>
+        <w:t>χρησιμοποιηθεί</w:t>
+      </w:r>
+      <w:r>
+        <w:rPr>
+          <w:lang w:eastAsia="en-US"/>
+        </w:rPr>
+        <w:t xml:space="preserve"> μόνο από το </w:t>
       </w:r>
       <w:r>
         <w:rPr>
@@ -12942,7 +12965,7 @@
           <w:numId w:val="4"/>
         </w:numPr>
       </w:pPr>
-      <w:bookmarkStart w:id="45" w:name="_Toc536466633"/>
+      <w:bookmarkStart w:id="43" w:name="_Toc536466633"/>
       <w:r>
         <w:rPr>
           <w:lang w:val="el-GR"/>
@@ -12952,7 +12975,7 @@
       <w:r>
         <w:t>FT232</w:t>
       </w:r>
-      <w:bookmarkEnd w:id="45"/>
+      <w:bookmarkEnd w:id="43"/>
     </w:p>
     <w:p>
       <w:pPr>
@@ -13041,7 +13064,7 @@
           <w:lang w:eastAsia="el-GR"/>
         </w:rPr>
         <w:drawing>
-          <wp:anchor distT="0" distB="0" distL="114300" distR="114300" simplePos="0" relativeHeight="251576320" behindDoc="0" locked="0" layoutInCell="1" allowOverlap="1" wp14:anchorId="66EA1FE3" wp14:editId="4C7263BE">
+          <wp:anchor distT="0" distB="0" distL="114300" distR="114300" simplePos="0" relativeHeight="251635200" behindDoc="0" locked="0" layoutInCell="1" allowOverlap="1" wp14:anchorId="66EA1FE3" wp14:editId="30409E16">
             <wp:simplePos x="0" y="0"/>
             <wp:positionH relativeFrom="column">
               <wp:posOffset>724619</wp:posOffset>
@@ -13317,7 +13340,6 @@
         <w:pStyle w:val="BodyText"/>
       </w:pPr>
       <w:r>
-        <w:lastRenderedPageBreak/>
         <w:t>Στην εικόνα 2.</w:t>
       </w:r>
       <w:r>
@@ -13746,7 +13768,6 @@
         <w:rPr>
           <w:noProof/>
         </w:rPr>
-        <w:lastRenderedPageBreak/>
         <w:pict w14:anchorId="548BDABE">
           <v:shape id="_x0000_s1037" type="#_x0000_t202" style="position:absolute;left:0;text-align:left;margin-left:0;margin-top:258.55pt;width:368.5pt;height:24.55pt;z-index:251668992;mso-position-horizontal-relative:text;mso-position-vertical-relative:text" stroked="f">
             <v:textbox style="mso-next-textbox:#_x0000_s1037" inset="0,0,0,0">
@@ -13865,7 +13886,7 @@
           <w:lang w:eastAsia="el-GR"/>
         </w:rPr>
         <w:drawing>
-          <wp:anchor distT="0" distB="0" distL="114300" distR="114300" simplePos="0" relativeHeight="251625472" behindDoc="0" locked="0" layoutInCell="1" allowOverlap="1" wp14:anchorId="632AB0B7" wp14:editId="5B695A0C">
+          <wp:anchor distT="0" distB="0" distL="114300" distR="114300" simplePos="0" relativeHeight="251641344" behindDoc="0" locked="0" layoutInCell="1" allowOverlap="1" wp14:anchorId="632AB0B7" wp14:editId="39FD8EFB">
             <wp:simplePos x="0" y="0"/>
             <wp:positionH relativeFrom="column">
               <wp:posOffset>-200300</wp:posOffset>
@@ -13929,7 +13950,7 @@
           <w:numId w:val="4"/>
         </w:numPr>
       </w:pPr>
-      <w:bookmarkStart w:id="46" w:name="_Toc536466634"/>
+      <w:bookmarkStart w:id="44" w:name="_Toc536466634"/>
       <w:r>
         <w:t xml:space="preserve">Προγραμματιστής </w:t>
       </w:r>
@@ -13941,7 +13962,7 @@
       <w:r>
         <w:t xml:space="preserve"> - USBASP</w:t>
       </w:r>
-      <w:bookmarkEnd w:id="46"/>
+      <w:bookmarkEnd w:id="44"/>
     </w:p>
     <w:p>
       <w:pPr>
@@ -14045,7 +14066,6 @@
         <w:rPr>
           <w:noProof/>
         </w:rPr>
-        <w:lastRenderedPageBreak/>
         <w:pict w14:anchorId="45358CE1">
           <v:shape id="_x0000_s1038" type="#_x0000_t202" style="position:absolute;left:0;text-align:left;margin-left:23.1pt;margin-top:201.8pt;width:321.3pt;height:32.7pt;z-index:251670016;mso-position-horizontal-relative:text;mso-position-vertical-relative:text" stroked="f">
             <v:textbox style="mso-next-textbox:#_x0000_s1038;mso-fit-shape-to-text:t" inset="0,0,0,0">
@@ -14124,7 +14144,7 @@
           <w:lang w:eastAsia="el-GR"/>
         </w:rPr>
         <w:drawing>
-          <wp:anchor distT="0" distB="0" distL="114300" distR="114300" simplePos="0" relativeHeight="251641856" behindDoc="0" locked="0" layoutInCell="1" allowOverlap="1" wp14:anchorId="11B1690C" wp14:editId="73B05905">
+          <wp:anchor distT="0" distB="0" distL="114300" distR="114300" simplePos="0" relativeHeight="251643392" behindDoc="0" locked="0" layoutInCell="1" allowOverlap="1" wp14:anchorId="11B1690C" wp14:editId="4F62F69E">
             <wp:simplePos x="0" y="0"/>
             <wp:positionH relativeFrom="column">
               <wp:posOffset>655608</wp:posOffset>
@@ -14345,16 +14365,6 @@
     </w:p>
     <w:p>
       <w:pPr>
-        <w:pStyle w:val="BodyText"/>
-      </w:pPr>
-    </w:p>
-    <w:p>
-      <w:pPr>
-        <w:pStyle w:val="BodyText"/>
-      </w:pPr>
-    </w:p>
-    <w:p>
-      <w:pPr>
         <w:tabs>
           <w:tab w:val="clear" w:pos="8309"/>
         </w:tabs>
@@ -14379,7 +14389,7 @@
           <w:numId w:val="4"/>
         </w:numPr>
       </w:pPr>
-      <w:bookmarkStart w:id="47" w:name="_Toc536466635"/>
+      <w:bookmarkStart w:id="45" w:name="_Toc536466635"/>
       <w:r>
         <w:rPr>
           <w:noProof/>
@@ -14448,7 +14458,7 @@
           <w:lang w:eastAsia="el-GR"/>
         </w:rPr>
         <w:drawing>
-          <wp:anchor distT="0" distB="0" distL="114300" distR="114300" simplePos="0" relativeHeight="251736064" behindDoc="0" locked="0" layoutInCell="1" allowOverlap="1" wp14:anchorId="7EE380E7" wp14:editId="4F540CC7">
+          <wp:anchor distT="0" distB="0" distL="114300" distR="114300" simplePos="0" relativeHeight="251652608" behindDoc="0" locked="0" layoutInCell="1" allowOverlap="1" wp14:anchorId="7EE380E7" wp14:editId="229BF786">
             <wp:simplePos x="0" y="0"/>
             <wp:positionH relativeFrom="column">
               <wp:posOffset>792528</wp:posOffset>
@@ -14500,7 +14510,7 @@
       <w:r>
         <w:t xml:space="preserve"> </w:t>
       </w:r>
-      <w:bookmarkEnd w:id="47"/>
+      <w:bookmarkEnd w:id="45"/>
       <w:r>
         <w:t>Τελική διασύνδεση</w:t>
       </w:r>
@@ -14640,7 +14650,7 @@
           <w:lang w:eastAsia="el-GR"/>
         </w:rPr>
         <w:drawing>
-          <wp:anchor distT="0" distB="0" distL="114300" distR="114300" simplePos="0" relativeHeight="251658240" behindDoc="0" locked="0" layoutInCell="1" allowOverlap="1" wp14:anchorId="49B3FB3B" wp14:editId="667B00C9">
+          <wp:anchor distT="0" distB="0" distL="114300" distR="114300" simplePos="0" relativeHeight="251645440" behindDoc="0" locked="0" layoutInCell="1" allowOverlap="1" wp14:anchorId="49B3FB3B" wp14:editId="54738747">
             <wp:simplePos x="0" y="0"/>
             <wp:positionH relativeFrom="column">
               <wp:posOffset>126593</wp:posOffset>
@@ -14722,7 +14732,7 @@
           <w:numId w:val="4"/>
         </w:numPr>
       </w:pPr>
-      <w:bookmarkStart w:id="48" w:name="_Toc536466637"/>
+      <w:bookmarkStart w:id="46" w:name="_Toc536466637"/>
       <w:r>
         <w:rPr>
           <w:lang w:val="el-GR"/>
@@ -14733,7 +14743,7 @@
       <w:r>
         <w:t>UART</w:t>
       </w:r>
-      <w:bookmarkEnd w:id="48"/>
+      <w:bookmarkEnd w:id="46"/>
     </w:p>
     <w:p>
       <w:pPr>
@@ -14856,7 +14866,7 @@
           <w:lang w:eastAsia="el-GR"/>
         </w:rPr>
         <w:drawing>
-          <wp:anchor distT="0" distB="0" distL="114300" distR="114300" simplePos="0" relativeHeight="251650048" behindDoc="0" locked="0" layoutInCell="1" allowOverlap="1" wp14:anchorId="1EBB57A1" wp14:editId="17DA1EB3">
+          <wp:anchor distT="0" distB="0" distL="114300" distR="114300" simplePos="0" relativeHeight="251656704" behindDoc="0" locked="0" layoutInCell="1" allowOverlap="1" wp14:anchorId="1EBB57A1" wp14:editId="6F198016">
             <wp:simplePos x="0" y="0"/>
             <wp:positionH relativeFrom="column">
               <wp:posOffset>-688897</wp:posOffset>
@@ -15200,14 +15210,16 @@
           <w:numId w:val="4"/>
         </w:numPr>
       </w:pPr>
-      <w:bookmarkStart w:id="49" w:name="_Toc536466638"/>
+      <w:bookmarkStart w:id="47" w:name="_Toc536466638"/>
       <w:r>
         <w:t>Απαιτούμενο λ</w:t>
       </w:r>
       <w:r>
         <w:t>ογισμικό προγραμματισμού</w:t>
       </w:r>
-      <w:bookmarkEnd w:id="49"/>
+      <w:bookmarkStart w:id="48" w:name="_GoBack"/>
+      <w:bookmarkEnd w:id="47"/>
+      <w:bookmarkEnd w:id="48"/>
     </w:p>
     <w:p>
       <w:pPr>
@@ -15495,12 +15507,12 @@
           <w:lang w:val="el-GR"/>
         </w:rPr>
       </w:pPr>
-      <w:bookmarkStart w:id="50" w:name="_Toc536466639"/>
+      <w:bookmarkStart w:id="49" w:name="_Toc536466639"/>
       <w:r>
         <w:lastRenderedPageBreak/>
         <w:t>Raspbian</w:t>
       </w:r>
-      <w:bookmarkEnd w:id="50"/>
+      <w:bookmarkEnd w:id="49"/>
     </w:p>
     <w:p>
       <w:pPr>
@@ -15514,7 +15526,7 @@
           <w:noProof/>
         </w:rPr>
         <w:pict w14:anchorId="7A55B00C">
-          <v:shape id="_x0000_s1049" type="#_x0000_t202" style="position:absolute;left:0;text-align:left;margin-left:-.65pt;margin-top:312.8pt;width:368.5pt;height:17.35pt;z-index:251677184;mso-position-horizontal-relative:text;mso-position-vertical-relative:text" stroked="f">
+          <v:shape id="_x0000_s1049" type="#_x0000_t202" style="position:absolute;left:0;text-align:left;margin-left:-.65pt;margin-top:312.8pt;width:368.5pt;height:17.35pt;z-index:251676160;mso-position-horizontal-relative:text;mso-position-vertical-relative:text" stroked="f">
             <v:textbox inset="0,0,0,0">
               <w:txbxContent>
                 <w:p>
@@ -15564,7 +15576,7 @@
           <w:lang w:eastAsia="el-GR"/>
         </w:rPr>
         <w:drawing>
-          <wp:anchor distT="0" distB="0" distL="114300" distR="114300" simplePos="0" relativeHeight="251710464" behindDoc="0" locked="0" layoutInCell="1" allowOverlap="1" wp14:anchorId="7ABAFF2F" wp14:editId="25D88049">
+          <wp:anchor distT="0" distB="0" distL="114300" distR="114300" simplePos="0" relativeHeight="251649536" behindDoc="0" locked="0" layoutInCell="1" allowOverlap="1" wp14:anchorId="7ABAFF2F" wp14:editId="4053CF44">
             <wp:simplePos x="0" y="0"/>
             <wp:positionH relativeFrom="column">
               <wp:posOffset>-8587</wp:posOffset>
@@ -15727,11 +15739,11 @@
         </w:numPr>
         <w:textAlignment w:val="auto"/>
       </w:pPr>
-      <w:bookmarkStart w:id="51" w:name="_Toc536466640"/>
+      <w:bookmarkStart w:id="50" w:name="_Toc536466640"/>
       <w:r>
         <w:t>GCC – AVR GCC</w:t>
       </w:r>
-      <w:bookmarkEnd w:id="51"/>
+      <w:bookmarkEnd w:id="50"/>
     </w:p>
     <w:p>
       <w:pPr>
@@ -15850,7 +15862,7 @@
         </w:numPr>
         <w:textAlignment w:val="auto"/>
       </w:pPr>
-      <w:bookmarkStart w:id="52" w:name="_Toc536466641"/>
+      <w:bookmarkStart w:id="51" w:name="_Toc536466641"/>
       <w:r>
         <w:rPr>
           <w:lang w:val="el-GR"/>
@@ -15860,7 +15872,7 @@
       <w:r>
         <w:t>C</w:t>
       </w:r>
-      <w:bookmarkEnd w:id="52"/>
+      <w:bookmarkEnd w:id="51"/>
     </w:p>
     <w:p>
       <w:pPr>
@@ -16075,12 +16087,12 @@
           <w:lang w:val="el-GR"/>
         </w:rPr>
       </w:pPr>
-      <w:bookmarkStart w:id="53" w:name="_Toc536466642"/>
+      <w:bookmarkStart w:id="52" w:name="_Toc536466642"/>
       <w:proofErr w:type="spellStart"/>
       <w:r>
         <w:t>AVRDude</w:t>
       </w:r>
-      <w:bookmarkEnd w:id="53"/>
+      <w:bookmarkEnd w:id="52"/>
       <w:proofErr w:type="spellEnd"/>
     </w:p>
     <w:p>
@@ -16262,11 +16274,11 @@
         </w:numPr>
         <w:textAlignment w:val="auto"/>
       </w:pPr>
-      <w:bookmarkStart w:id="54" w:name="_Toc536466643"/>
+      <w:bookmarkStart w:id="53" w:name="_Toc536466643"/>
       <w:r>
         <w:t>Fedora OS</w:t>
       </w:r>
-      <w:bookmarkEnd w:id="54"/>
+      <w:bookmarkEnd w:id="53"/>
     </w:p>
     <w:p>
       <w:pPr>
@@ -16478,7 +16490,7 @@
         <w:lastRenderedPageBreak/>
         <w:t xml:space="preserve">  </w:t>
       </w:r>
-      <w:bookmarkStart w:id="55" w:name="_Toc536466644"/>
+      <w:bookmarkStart w:id="54" w:name="_Toc536466644"/>
       <w:proofErr w:type="spellStart"/>
       <w:r>
         <w:t>Pycharm</w:t>
@@ -16487,7 +16499,7 @@
       <w:r>
         <w:t xml:space="preserve"> IDE</w:t>
       </w:r>
-      <w:bookmarkEnd w:id="55"/>
+      <w:bookmarkEnd w:id="54"/>
     </w:p>
     <w:p>
       <w:pPr>
@@ -16825,144 +16837,6 @@
           <w:lang w:eastAsia="en-US"/>
         </w:rPr>
         <w:t>του κώδικα που βοηθούν στην βελτίωσή του.</w:t>
-      </w:r>
-    </w:p>
-    <w:p>
-      <w:pPr>
-        <w:pStyle w:val="BodyText"/>
-        <w:rPr>
-          <w:lang w:eastAsia="en-US"/>
-        </w:rPr>
-      </w:pPr>
-    </w:p>
-    <w:p>
-      <w:pPr>
-        <w:pStyle w:val="BodyText"/>
-        <w:rPr>
-          <w:lang w:eastAsia="en-US"/>
-        </w:rPr>
-      </w:pPr>
-      <w:r>
-        <w:rPr>
-          <w:noProof/>
-          <w:lang w:eastAsia="el-GR"/>
-        </w:rPr>
-        <w:drawing>
-          <wp:anchor distT="0" distB="0" distL="114300" distR="114300" simplePos="0" relativeHeight="251666432" behindDoc="0" locked="0" layoutInCell="1" allowOverlap="1" wp14:anchorId="5A91370A" wp14:editId="7DBE4064">
-            <wp:simplePos x="0" y="0"/>
-            <wp:positionH relativeFrom="column">
-              <wp:posOffset>10795</wp:posOffset>
-            </wp:positionH>
-            <wp:positionV relativeFrom="paragraph">
-              <wp:posOffset>492760</wp:posOffset>
-            </wp:positionV>
-            <wp:extent cx="4679950" cy="2430780"/>
-            <wp:effectExtent l="0" t="0" r="0" b="0"/>
-            <wp:wrapTopAndBottom/>
-            <wp:docPr id="18" name="Picture 18"/>
-            <wp:cNvGraphicFramePr>
-              <a:graphicFrameLocks xmlns:a="http://schemas.openxmlformats.org/drawingml/2006/main" noChangeAspect="1"/>
-            </wp:cNvGraphicFramePr>
-            <a:graphic xmlns:a="http://schemas.openxmlformats.org/drawingml/2006/main">
-              <a:graphicData uri="http://schemas.openxmlformats.org/drawingml/2006/picture">
-                <pic:pic xmlns:pic="http://schemas.openxmlformats.org/drawingml/2006/picture">
-                  <pic:nvPicPr>
-                    <pic:cNvPr id="18" name="coverage5.png"/>
-                    <pic:cNvPicPr/>
-                  </pic:nvPicPr>
-                  <pic:blipFill>
-                    <a:blip r:embed="rId29" cstate="print">
-                      <a:extLst>
-                        <a:ext uri="{28A0092B-C50C-407E-A947-70E740481C1C}">
-                          <a14:useLocalDpi xmlns:a14="http://schemas.microsoft.com/office/drawing/2010/main" val="0"/>
-                        </a:ext>
-                      </a:extLst>
-                    </a:blip>
-                    <a:stretch>
-                      <a:fillRect/>
-                    </a:stretch>
-                  </pic:blipFill>
-                  <pic:spPr>
-                    <a:xfrm>
-                      <a:off x="0" y="0"/>
-                      <a:ext cx="4679950" cy="2430780"/>
-                    </a:xfrm>
-                    <a:prstGeom prst="rect">
-                      <a:avLst/>
-                    </a:prstGeom>
-                  </pic:spPr>
-                </pic:pic>
-              </a:graphicData>
-            </a:graphic>
-          </wp:anchor>
-        </w:drawing>
-      </w:r>
-    </w:p>
-    <w:p>
-      <w:pPr>
-        <w:pStyle w:val="BodyText"/>
-        <w:rPr>
-          <w:lang w:eastAsia="en-US"/>
-        </w:rPr>
-      </w:pPr>
-      <w:r>
-        <w:rPr>
-          <w:noProof/>
-        </w:rPr>
-        <w:lastRenderedPageBreak/>
-        <w:pict w14:anchorId="06846E1D">
-          <v:shape id="_x0000_s1046" type="#_x0000_t202" style="position:absolute;left:0;text-align:left;margin-left:122.05pt;margin-top:211.95pt;width:122.5pt;height:21.35pt;z-index:251675136;mso-position-horizontal-relative:text;mso-position-vertical-relative:text" stroked="f">
-            <v:textbox inset="0,0,0,0">
-              <w:txbxContent>
-                <w:p>
-                  <w:pPr>
-                    <w:pStyle w:val="BodyTextKeep"/>
-                    <w:rPr>
-                      <w:lang w:eastAsia="en-US"/>
-                    </w:rPr>
-                  </w:pPr>
-                  <w:r>
-                    <w:t xml:space="preserve">Εικόνα </w:t>
-                  </w:r>
-                  <w:r>
-                    <w:fldChar w:fldCharType="begin"/>
-                  </w:r>
-                  <w:r>
-                    <w:instrText xml:space="preserve"> SEQ Εικόνα \* ARABIC </w:instrText>
-                  </w:r>
-                  <w:r>
-                    <w:fldChar w:fldCharType="separate"/>
-                  </w:r>
-                  <w:r>
-                    <w:rPr>
-                      <w:noProof/>
-                    </w:rPr>
-                    <w:t>17</w:t>
-                  </w:r>
-                  <w:r>
-                    <w:fldChar w:fldCharType="end"/>
-                  </w:r>
-                  <w:r>
-                    <w:rPr>
-                      <w:lang w:val="en-US"/>
-                    </w:rPr>
-                    <w:t xml:space="preserve"> PyCharm IDE</w:t>
-                  </w:r>
-                </w:p>
-                <w:p>
-                  <w:pPr>
-                    <w:pStyle w:val="Caption"/>
-                    <w:rPr>
-                      <w:rFonts w:ascii="Times New Roman" w:hAnsi="Times New Roman" w:cs="Times New Roman"/>
-                      <w:noProof/>
-                    </w:rPr>
-                  </w:pPr>
-                </w:p>
-              </w:txbxContent>
-            </v:textbox>
-            <w10:wrap type="topAndBottom"/>
-          </v:shape>
-        </w:pict>
       </w:r>
     </w:p>
     <w:p>
@@ -16982,11 +16856,11 @@
         </w:numPr>
         <w:textAlignment w:val="auto"/>
       </w:pPr>
-      <w:bookmarkStart w:id="56" w:name="_Toc536466645"/>
+      <w:bookmarkStart w:id="55" w:name="_Toc536466645"/>
       <w:r>
         <w:t>Python 3.5</w:t>
       </w:r>
-      <w:bookmarkEnd w:id="56"/>
+      <w:bookmarkEnd w:id="55"/>
     </w:p>
     <w:p>
       <w:pPr>
@@ -17065,7 +16939,31 @@
         <w:rPr>
           <w:lang w:eastAsia="en-US"/>
         </w:rPr>
-        <w:t xml:space="preserve">Για να αποφύγουμε τις ασυμβατότητες με το </w:t>
+        <w:t xml:space="preserve">Για να </w:t>
+      </w:r>
+      <w:r>
+        <w:rPr>
+          <w:lang w:eastAsia="en-US"/>
+        </w:rPr>
+        <w:t xml:space="preserve">αποφευχθούν </w:t>
+      </w:r>
+      <w:r>
+        <w:rPr>
+          <w:lang w:eastAsia="en-US"/>
+        </w:rPr>
+        <w:t xml:space="preserve"> </w:t>
+      </w:r>
+      <w:r>
+        <w:rPr>
+          <w:lang w:eastAsia="en-US"/>
+        </w:rPr>
+        <w:t xml:space="preserve">οι </w:t>
+      </w:r>
+      <w:r>
+        <w:rPr>
+          <w:lang w:eastAsia="en-US"/>
+        </w:rPr>
+        <w:t xml:space="preserve">ασυμβατότητες με το </w:t>
       </w:r>
       <w:r>
         <w:rPr>
@@ -17207,12 +17105,13 @@
         </w:numPr>
         <w:textAlignment w:val="auto"/>
       </w:pPr>
-      <w:bookmarkStart w:id="57" w:name="_Toc536466646"/>
-      <w:proofErr w:type="spellStart"/>
-      <w:r>
+      <w:bookmarkStart w:id="56" w:name="_Toc536466646"/>
+      <w:proofErr w:type="spellStart"/>
+      <w:r>
+        <w:lastRenderedPageBreak/>
         <w:t>PyQTGraph</w:t>
       </w:r>
-      <w:bookmarkEnd w:id="57"/>
+      <w:bookmarkEnd w:id="56"/>
       <w:proofErr w:type="spellEnd"/>
     </w:p>
     <w:p>
@@ -17402,7 +17301,19 @@
         <w:rPr>
           <w:lang w:eastAsia="en-US"/>
         </w:rPr>
-        <w:t xml:space="preserve">είναι εξαιρετικά γρήγορο λόγω την εκτεταμένης και έξυπνης διαχείρισης μεγάλων αριθμών με το </w:t>
+        <w:t>είναι εξαιρετικά γρήγορο λόγω τη</w:t>
+      </w:r>
+      <w:r>
+        <w:rPr>
+          <w:lang w:eastAsia="en-US"/>
+        </w:rPr>
+        <w:t>ς</w:t>
+      </w:r>
+      <w:r>
+        <w:rPr>
+          <w:lang w:eastAsia="en-US"/>
+        </w:rPr>
+        <w:t xml:space="preserve"> εκτεταμένης και έξυπνης διαχείρισης μεγάλων αριθμών με το </w:t>
       </w:r>
       <w:proofErr w:type="spellStart"/>
       <w:r>
@@ -17480,11 +17391,18 @@
           <w:lang w:eastAsia="en-US"/>
         </w:rPr>
       </w:pPr>
-      <w:r>
-        <w:rPr>
-          <w:lang w:eastAsia="en-US"/>
-        </w:rPr>
-        <w:lastRenderedPageBreak/>
+    </w:p>
+    <w:p>
+      <w:pPr>
+        <w:pStyle w:val="BodyText"/>
+        <w:rPr>
+          <w:lang w:eastAsia="en-US"/>
+        </w:rPr>
+      </w:pPr>
+      <w:r>
+        <w:rPr>
+          <w:lang w:eastAsia="en-US"/>
+        </w:rPr>
         <w:t xml:space="preserve">Παρόλο που στο </w:t>
       </w:r>
       <w:r>
@@ -17569,7 +17487,7 @@
         <w:rPr>
           <w:lang w:eastAsia="en-US"/>
         </w:rPr>
-        <w:t xml:space="preserve">ότι η ζωντανή απεικόνιση των δεδομένων φέρουν ιδιαίτερες και εμφανείς καθυστερήσεις που κάνουν το λογισμικό του </w:t>
+        <w:t xml:space="preserve">η ζωντανή απεικόνιση των δεδομένων φέρουν ιδιαίτερες και εμφανείς καθυστερήσεις που κάνουν το λογισμικό του </w:t>
       </w:r>
       <w:r>
         <w:rPr>
@@ -17589,54 +17507,6 @@
         </w:rPr>
         <w:t>μη λειτουργικό για τον τελικό χρήστη.</w:t>
       </w:r>
-    </w:p>
-    <w:p>
-      <w:pPr>
-        <w:pStyle w:val="BodyText"/>
-        <w:rPr>
-          <w:lang w:eastAsia="en-US"/>
-        </w:rPr>
-      </w:pPr>
-    </w:p>
-    <w:p>
-      <w:pPr>
-        <w:pStyle w:val="BodyText"/>
-        <w:rPr>
-          <w:lang w:eastAsia="en-US"/>
-        </w:rPr>
-      </w:pPr>
-    </w:p>
-    <w:p>
-      <w:pPr>
-        <w:pStyle w:val="BodyText"/>
-        <w:rPr>
-          <w:lang w:eastAsia="en-US"/>
-        </w:rPr>
-      </w:pPr>
-    </w:p>
-    <w:p>
-      <w:pPr>
-        <w:pStyle w:val="BodyText"/>
-        <w:rPr>
-          <w:lang w:eastAsia="en-US"/>
-        </w:rPr>
-      </w:pPr>
-    </w:p>
-    <w:p>
-      <w:pPr>
-        <w:pStyle w:val="BodyText"/>
-        <w:rPr>
-          <w:lang w:eastAsia="en-US"/>
-        </w:rPr>
-      </w:pPr>
-    </w:p>
-    <w:p>
-      <w:pPr>
-        <w:pStyle w:val="BodyText"/>
-        <w:rPr>
-          <w:lang w:eastAsia="en-US"/>
-        </w:rPr>
-      </w:pPr>
     </w:p>
     <w:p>
       <w:pPr>
@@ -17789,7 +17659,7 @@
         </w:rPr>
         <w:lastRenderedPageBreak/>
         <w:pict w14:anchorId="166CD55D">
-          <v:shape id="_x0000_s1044" type="#_x0000_t202" style="position:absolute;left:0;text-align:left;margin-left:56.3pt;margin-top:330.75pt;width:255.15pt;height:19.55pt;z-index:251674112;mso-position-horizontal-relative:text;mso-position-vertical-relative:text" stroked="f">
+          <v:shape id="_x0000_s1044" type="#_x0000_t202" style="position:absolute;left:0;text-align:left;margin-left:56.8pt;margin-top:323.25pt;width:255.15pt;height:19.55pt;z-index:251674112;mso-position-horizontal-relative:text;mso-position-vertical-relative:text" stroked="f">
             <v:textbox style="mso-next-textbox:#_x0000_s1044" inset="0,0,0,0">
               <w:txbxContent>
                 <w:p>
@@ -17858,13 +17728,13 @@
           <w:lang w:eastAsia="el-GR"/>
         </w:rPr>
         <w:drawing>
-          <wp:anchor distT="0" distB="0" distL="114300" distR="114300" simplePos="0" relativeHeight="251674624" behindDoc="0" locked="0" layoutInCell="1" allowOverlap="1" wp14:anchorId="5FCA4774" wp14:editId="06B92E4C">
+          <wp:anchor distT="0" distB="0" distL="114300" distR="114300" simplePos="0" relativeHeight="251660800" behindDoc="0" locked="0" layoutInCell="1" allowOverlap="1" wp14:anchorId="5FCA4774" wp14:editId="6A434688">
             <wp:simplePos x="0" y="0"/>
             <wp:positionH relativeFrom="column">
-              <wp:posOffset>-8255</wp:posOffset>
+              <wp:posOffset>21433</wp:posOffset>
             </wp:positionH>
             <wp:positionV relativeFrom="paragraph">
-              <wp:posOffset>542345</wp:posOffset>
+              <wp:posOffset>417599</wp:posOffset>
             </wp:positionV>
             <wp:extent cx="4679950" cy="3698240"/>
             <wp:effectExtent l="0" t="0" r="0" b="0"/>
@@ -17881,7 +17751,7 @@
                     <pic:cNvPicPr/>
                   </pic:nvPicPr>
                   <pic:blipFill>
-                    <a:blip r:embed="rId30">
+                    <a:blip r:embed="rId29">
                       <a:extLst>
                         <a:ext uri="{28A0092B-C50C-407E-A947-70E740481C1C}">
                           <a14:useLocalDpi xmlns:a14="http://schemas.microsoft.com/office/drawing/2010/main" val="0"/>
@@ -17923,30 +17793,34 @@
       <w:proofErr w:type="spellEnd"/>
       <w:r>
         <w:rPr>
+          <w:lang w:eastAsia="en-US"/>
+        </w:rPr>
+        <w:t xml:space="preserve"> </w:t>
+      </w:r>
+      <w:r>
+        <w:rPr>
+          <w:lang w:eastAsia="en-US"/>
+        </w:rPr>
+        <w:t xml:space="preserve">και </w:t>
+      </w:r>
+      <w:r>
+        <w:rPr>
           <w:lang w:val="en-US" w:eastAsia="en-US"/>
         </w:rPr>
-        <w:t xml:space="preserve"> </w:t>
-      </w:r>
-      <w:r>
-        <w:rPr>
-          <w:lang w:eastAsia="en-US"/>
-        </w:rPr>
-        <w:t xml:space="preserve">και </w:t>
+        <w:t>number</w:t>
+      </w:r>
+      <w:r>
+        <w:rPr>
+          <w:lang w:eastAsia="en-US"/>
+        </w:rPr>
+        <w:t xml:space="preserve"> </w:t>
       </w:r>
       <w:r>
         <w:rPr>
           <w:lang w:val="en-US" w:eastAsia="en-US"/>
         </w:rPr>
-        <w:t>number crunching</w:t>
-      </w:r>
-    </w:p>
-    <w:p>
-      <w:pPr>
-        <w:pStyle w:val="BodyText"/>
-        <w:rPr>
-          <w:lang w:eastAsia="en-US"/>
-        </w:rPr>
-      </w:pPr>
+        <w:t>crunching</w:t>
+      </w:r>
     </w:p>
     <w:p>
       <w:pPr>
@@ -18021,14 +17895,6 @@
         </w:rPr>
         <w:t xml:space="preserve">. </w:t>
       </w:r>
-    </w:p>
-    <w:p>
-      <w:pPr>
-        <w:pStyle w:val="BodyText"/>
-        <w:rPr>
-          <w:lang w:eastAsia="en-US"/>
-        </w:rPr>
-      </w:pPr>
     </w:p>
     <w:p>
       <w:pPr>
@@ -18051,7 +17917,7 @@
         </w:rPr>
         <w:lastRenderedPageBreak/>
         <w:pict w14:anchorId="33C9D4BA">
-          <v:shape id="_x0000_s1048" type="#_x0000_t202" style="position:absolute;left:0;text-align:left;margin-left:63.35pt;margin-top:318.05pt;width:241.4pt;height:12.65pt;z-index:251676160;mso-position-horizontal-relative:text;mso-position-vertical-relative:text" stroked="f">
+          <v:shape id="_x0000_s1048" type="#_x0000_t202" style="position:absolute;left:0;text-align:left;margin-left:63.35pt;margin-top:318.05pt;width:241.4pt;height:12.65pt;z-index:251675136;mso-position-horizontal-relative:text;mso-position-vertical-relative:text" stroked="f">
             <v:textbox style="mso-next-textbox:#_x0000_s1048" inset="0,0,0,0">
               <w:txbxContent>
                 <w:p>
@@ -18112,7 +17978,7 @@
           <w:lang w:eastAsia="el-GR"/>
         </w:rPr>
         <w:drawing>
-          <wp:anchor distT="0" distB="0" distL="114300" distR="114300" simplePos="0" relativeHeight="251702272" behindDoc="0" locked="0" layoutInCell="1" allowOverlap="1" wp14:anchorId="7BE9B989" wp14:editId="0931D7BB">
+          <wp:anchor distT="0" distB="0" distL="114300" distR="114300" simplePos="0" relativeHeight="251648512" behindDoc="0" locked="0" layoutInCell="1" allowOverlap="1" wp14:anchorId="7BE9B989" wp14:editId="31F5BFA6">
             <wp:simplePos x="0" y="0"/>
             <wp:positionH relativeFrom="column">
               <wp:posOffset>-1905</wp:posOffset>
@@ -18135,7 +18001,7 @@
                     <pic:cNvPicPr/>
                   </pic:nvPicPr>
                   <pic:blipFill>
-                    <a:blip r:embed="rId31">
+                    <a:blip r:embed="rId30">
                       <a:extLst>
                         <a:ext uri="{28A0092B-C50C-407E-A947-70E740481C1C}">
                           <a14:useLocalDpi xmlns:a14="http://schemas.microsoft.com/office/drawing/2010/main" val="0"/>
@@ -18239,30 +18105,6 @@
     </w:p>
     <w:p>
       <w:pPr>
-        <w:pStyle w:val="BodyText"/>
-        <w:rPr>
-          <w:lang w:eastAsia="en-US"/>
-        </w:rPr>
-      </w:pPr>
-    </w:p>
-    <w:p>
-      <w:pPr>
-        <w:pStyle w:val="BodyText"/>
-        <w:rPr>
-          <w:lang w:eastAsia="en-US"/>
-        </w:rPr>
-      </w:pPr>
-    </w:p>
-    <w:p>
-      <w:pPr>
-        <w:pStyle w:val="BodyText"/>
-        <w:rPr>
-          <w:lang w:eastAsia="en-US"/>
-        </w:rPr>
-      </w:pPr>
-    </w:p>
-    <w:p>
-      <w:pPr>
         <w:pStyle w:val="Heading2"/>
         <w:numPr>
           <w:ilvl w:val="2"/>
@@ -18273,12 +18115,12 @@
           <w:lang w:val="el-GR"/>
         </w:rPr>
       </w:pPr>
-      <w:bookmarkStart w:id="58" w:name="_Toc536466647"/>
+      <w:bookmarkStart w:id="57" w:name="_Toc536466647"/>
       <w:proofErr w:type="spellStart"/>
       <w:r>
         <w:t>PySerial</w:t>
       </w:r>
-      <w:bookmarkEnd w:id="58"/>
+      <w:bookmarkEnd w:id="57"/>
       <w:proofErr w:type="spellEnd"/>
     </w:p>
     <w:p>
@@ -18517,78 +18359,78 @@
           <w:lang w:val="el-GR"/>
         </w:rPr>
       </w:pPr>
-      <w:bookmarkStart w:id="59" w:name="_Toc536466648"/>
-      <w:proofErr w:type="spellStart"/>
-      <w:r>
+      <w:bookmarkStart w:id="58" w:name="_Toc536466648"/>
+      <w:proofErr w:type="spellStart"/>
+      <w:r>
+        <w:t>Numpy</w:t>
+      </w:r>
+      <w:bookmarkEnd w:id="58"/>
+      <w:proofErr w:type="spellEnd"/>
+    </w:p>
+    <w:p>
+      <w:pPr>
+        <w:pStyle w:val="BodyText"/>
+        <w:rPr>
+          <w:lang w:eastAsia="en-US"/>
+        </w:rPr>
+      </w:pPr>
+      <w:r>
+        <w:rPr>
+          <w:lang w:eastAsia="en-US"/>
+        </w:rPr>
+        <w:t xml:space="preserve">Το </w:t>
+      </w:r>
+      <w:proofErr w:type="spellStart"/>
+      <w:r>
+        <w:rPr>
+          <w:lang w:val="en-US" w:eastAsia="en-US"/>
+        </w:rPr>
+        <w:t>Numpy</w:t>
+      </w:r>
+      <w:proofErr w:type="spellEnd"/>
+      <w:r>
+        <w:rPr>
+          <w:lang w:eastAsia="en-US"/>
+        </w:rPr>
+        <w:t xml:space="preserve"> </w:t>
+      </w:r>
+      <w:r>
+        <w:rPr>
+          <w:lang w:eastAsia="en-US"/>
+        </w:rPr>
+        <w:t xml:space="preserve">αποτελεί ένα ευρέως διαδομένο πακέτο επιστημονικής ανάλυσης της </w:t>
+      </w:r>
+      <w:r>
+        <w:rPr>
+          <w:lang w:val="en-US" w:eastAsia="en-US"/>
+        </w:rPr>
+        <w:t>Python</w:t>
+      </w:r>
+      <w:r>
+        <w:rPr>
+          <w:lang w:eastAsia="en-US"/>
+        </w:rPr>
+        <w:t xml:space="preserve"> </w:t>
+      </w:r>
+      <w:r>
+        <w:rPr>
+          <w:lang w:eastAsia="en-US"/>
+        </w:rPr>
+        <w:t xml:space="preserve">που αποτελεί βάση για πολλές από τις παραπάνω βιβλιοθήκες που αναφέρθηκαν. </w:t>
+      </w:r>
+    </w:p>
+    <w:p>
+      <w:pPr>
+        <w:pStyle w:val="BodyText"/>
+        <w:rPr>
+          <w:lang w:eastAsia="en-US"/>
+        </w:rPr>
+      </w:pPr>
+      <w:r>
+        <w:rPr>
+          <w:lang w:eastAsia="en-US"/>
+        </w:rPr>
         <w:lastRenderedPageBreak/>
-        <w:t>Numpy</w:t>
-      </w:r>
-      <w:bookmarkEnd w:id="59"/>
-      <w:proofErr w:type="spellEnd"/>
-    </w:p>
-    <w:p>
-      <w:pPr>
-        <w:pStyle w:val="BodyText"/>
-        <w:rPr>
-          <w:lang w:eastAsia="en-US"/>
-        </w:rPr>
-      </w:pPr>
-      <w:r>
-        <w:rPr>
-          <w:lang w:eastAsia="en-US"/>
-        </w:rPr>
-        <w:t xml:space="preserve">Το </w:t>
-      </w:r>
-      <w:proofErr w:type="spellStart"/>
-      <w:r>
-        <w:rPr>
-          <w:lang w:val="en-US" w:eastAsia="en-US"/>
-        </w:rPr>
-        <w:t>Numpy</w:t>
-      </w:r>
-      <w:proofErr w:type="spellEnd"/>
-      <w:r>
-        <w:rPr>
-          <w:lang w:eastAsia="en-US"/>
-        </w:rPr>
-        <w:t xml:space="preserve"> </w:t>
-      </w:r>
-      <w:r>
-        <w:rPr>
-          <w:lang w:eastAsia="en-US"/>
-        </w:rPr>
-        <w:t xml:space="preserve">αποτελεί ένα ευρέως διαδομένο πακέτο επιστημονικής ανάλυσης της </w:t>
-      </w:r>
-      <w:r>
-        <w:rPr>
-          <w:lang w:val="en-US" w:eastAsia="en-US"/>
-        </w:rPr>
-        <w:t>Python</w:t>
-      </w:r>
-      <w:r>
-        <w:rPr>
-          <w:lang w:eastAsia="en-US"/>
-        </w:rPr>
-        <w:t xml:space="preserve"> </w:t>
-      </w:r>
-      <w:r>
-        <w:rPr>
-          <w:lang w:eastAsia="en-US"/>
-        </w:rPr>
-        <w:t xml:space="preserve">που αποτελεί βάση για πολλές από τις παραπάνω βιβλιοθήκες που αναφέρθηκαν. </w:t>
-      </w:r>
-    </w:p>
-    <w:p>
-      <w:pPr>
-        <w:pStyle w:val="BodyText"/>
-        <w:rPr>
-          <w:lang w:eastAsia="en-US"/>
-        </w:rPr>
-      </w:pPr>
-      <w:r>
-        <w:rPr>
-          <w:lang w:eastAsia="en-US"/>
-        </w:rPr>
         <w:t xml:space="preserve">Χρήση του </w:t>
       </w:r>
       <w:proofErr w:type="spellStart"/>
@@ -18639,7 +18481,7 @@
         </w:numPr>
         <w:textAlignment w:val="auto"/>
       </w:pPr>
-      <w:bookmarkStart w:id="60" w:name="_Toc536466649"/>
+      <w:bookmarkStart w:id="59" w:name="_Toc536466649"/>
       <w:proofErr w:type="spellStart"/>
       <w:r>
         <w:t>PyQt</w:t>
@@ -18648,7 +18490,7 @@
       <w:r>
         <w:t xml:space="preserve"> 5</w:t>
       </w:r>
-      <w:bookmarkEnd w:id="60"/>
+      <w:bookmarkEnd w:id="59"/>
     </w:p>
     <w:p>
       <w:pPr>
@@ -19263,7 +19105,6 @@
         <w:rPr>
           <w:lang w:eastAsia="en-US"/>
         </w:rPr>
-        <w:lastRenderedPageBreak/>
         <w:t>SVG</w:t>
       </w:r>
     </w:p>
@@ -19343,6 +19184,7 @@
         <w:rPr>
           <w:lang w:eastAsia="en-US"/>
         </w:rPr>
+        <w:lastRenderedPageBreak/>
         <w:t>Unicode</w:t>
       </w:r>
       <w:proofErr w:type="spellEnd"/>
@@ -19734,11 +19576,11 @@
         </w:numPr>
         <w:textAlignment w:val="auto"/>
       </w:pPr>
-      <w:bookmarkStart w:id="61" w:name="_Toc536466650"/>
+      <w:bookmarkStart w:id="60" w:name="_Toc536466650"/>
       <w:r>
         <w:t>Qt Designer</w:t>
       </w:r>
-      <w:bookmarkEnd w:id="61"/>
+      <w:bookmarkEnd w:id="60"/>
     </w:p>
     <w:p>
       <w:pPr>
@@ -19975,79 +19817,73 @@
         <w:rPr>
           <w:lang w:eastAsia="en-US"/>
         </w:rPr>
-        <w:t xml:space="preserve">και προεπισκόπηση </w:t>
-      </w:r>
-      <w:r>
-        <w:rPr>
-          <w:lang w:eastAsia="en-US"/>
+        <w:t xml:space="preserve">και προεπισκόπηση της εφαρμογής σε ζωντανό χρόνο. Αυτό έχει ως αποτέλεσμα ο προγραμματιστής να γλιτώνει πολύ χρόνο στην δημιουργία </w:t>
+      </w:r>
+      <w:r>
+        <w:rPr>
+          <w:lang w:val="en-US" w:eastAsia="en-US"/>
+        </w:rPr>
+        <w:t>GUI</w:t>
+      </w:r>
+      <w:r>
+        <w:rPr>
+          <w:lang w:eastAsia="en-US"/>
+        </w:rPr>
+        <w:t xml:space="preserve"> </w:t>
+      </w:r>
+      <w:r>
+        <w:rPr>
+          <w:lang w:eastAsia="en-US"/>
+        </w:rPr>
+        <w:t xml:space="preserve">αφού όλος ο κώδικας παράγεται αυτόματα από τον </w:t>
+      </w:r>
+      <w:r>
+        <w:rPr>
+          <w:lang w:val="en-US" w:eastAsia="en-US"/>
+        </w:rPr>
+        <w:t>designer</w:t>
+      </w:r>
+      <w:r>
+        <w:rPr>
+          <w:lang w:eastAsia="en-US"/>
+        </w:rPr>
+        <w:t xml:space="preserve"> σε μορφή </w:t>
+      </w:r>
+      <w:r>
+        <w:rPr>
+          <w:lang w:val="en-US" w:eastAsia="en-US"/>
+        </w:rPr>
+        <w:t>xml</w:t>
+      </w:r>
+      <w:r>
+        <w:rPr>
+          <w:lang w:eastAsia="en-US"/>
+        </w:rPr>
+        <w:t xml:space="preserve"> </w:t>
+      </w:r>
+      <w:r>
+        <w:rPr>
+          <w:lang w:eastAsia="en-US"/>
+        </w:rPr>
+        <w:t xml:space="preserve">και μπορεί εύκολα να αναγνωστεί από τις εσωτερικές υποδομές του </w:t>
+      </w:r>
+      <w:r>
+        <w:rPr>
+          <w:lang w:val="en-US" w:eastAsia="en-US"/>
+        </w:rPr>
+        <w:t>Qt</w:t>
+      </w:r>
+      <w:r>
+        <w:rPr>
+          <w:lang w:eastAsia="en-US"/>
+        </w:rPr>
+        <w:t xml:space="preserve">. Παρόλα αυτά ο </w:t>
+      </w:r>
+      <w:r>
+        <w:rPr>
+          <w:lang w:val="en-US" w:eastAsia="en-US"/>
         </w:rPr>
         <w:lastRenderedPageBreak/>
-        <w:t xml:space="preserve">της εφαρμογής σε ζωντανό χρόνο. Αυτό έχει ως αποτέλεσμα ο προγραμματιστής να γλιτώνει πολύ χρόνο στην δημιουργία </w:t>
-      </w:r>
-      <w:r>
-        <w:rPr>
-          <w:lang w:val="en-US" w:eastAsia="en-US"/>
-        </w:rPr>
-        <w:t>GUI</w:t>
-      </w:r>
-      <w:r>
-        <w:rPr>
-          <w:lang w:eastAsia="en-US"/>
-        </w:rPr>
-        <w:t xml:space="preserve"> </w:t>
-      </w:r>
-      <w:r>
-        <w:rPr>
-          <w:lang w:eastAsia="en-US"/>
-        </w:rPr>
-        <w:t xml:space="preserve">αφού όλος ο κώδικας παράγεται αυτόματα από τον </w:t>
-      </w:r>
-      <w:r>
-        <w:rPr>
-          <w:lang w:val="en-US" w:eastAsia="en-US"/>
-        </w:rPr>
-        <w:t>designer</w:t>
-      </w:r>
-      <w:r>
-        <w:rPr>
-          <w:lang w:eastAsia="en-US"/>
-        </w:rPr>
-        <w:t xml:space="preserve"> σε μορφή </w:t>
-      </w:r>
-      <w:r>
-        <w:rPr>
-          <w:lang w:val="en-US" w:eastAsia="en-US"/>
-        </w:rPr>
-        <w:t>xml</w:t>
-      </w:r>
-      <w:r>
-        <w:rPr>
-          <w:lang w:eastAsia="en-US"/>
-        </w:rPr>
-        <w:t xml:space="preserve"> </w:t>
-      </w:r>
-      <w:r>
-        <w:rPr>
-          <w:lang w:eastAsia="en-US"/>
-        </w:rPr>
-        <w:t xml:space="preserve">και μπορεί εύκολα να αναγνωστεί από τις εσωτερικές υποδομές του </w:t>
-      </w:r>
-      <w:r>
-        <w:rPr>
-          <w:lang w:val="en-US" w:eastAsia="en-US"/>
-        </w:rPr>
-        <w:t>Qt</w:t>
-      </w:r>
-      <w:r>
-        <w:rPr>
-          <w:lang w:eastAsia="en-US"/>
-        </w:rPr>
-        <w:t xml:space="preserve">. Παρόλα αυτά ο </w:t>
-      </w:r>
-      <w:r>
-        <w:rPr>
-          <w:lang w:val="en-US" w:eastAsia="en-US"/>
-        </w:rPr>
         <w:t>xml</w:t>
       </w:r>
       <w:r>
@@ -20162,11 +19998,11 @@
         </w:numPr>
         <w:textAlignment w:val="auto"/>
       </w:pPr>
-      <w:bookmarkStart w:id="62" w:name="_Toc536466651"/>
+      <w:bookmarkStart w:id="61" w:name="_Toc536466651"/>
       <w:r>
         <w:t>Git</w:t>
       </w:r>
-      <w:bookmarkEnd w:id="62"/>
+      <w:bookmarkEnd w:id="61"/>
     </w:p>
     <w:p>
       <w:pPr>
@@ -20393,13 +20229,11 @@
         <w:pStyle w:val="ChapterTitle"/>
         <w:spacing w:line="360" w:lineRule="auto"/>
       </w:pPr>
-      <w:bookmarkStart w:id="63" w:name="__RefHeading___Toc254781259"/>
-      <w:bookmarkStart w:id="64" w:name="_Toc536466652"/>
-      <w:bookmarkEnd w:id="63"/>
-      <w:r>
-        <w:t>αναπτυξη ενσωματωμενου συστηματοσ</w:t>
-      </w:r>
-      <w:bookmarkEnd w:id="64"/>
+      <w:bookmarkStart w:id="62" w:name="__RefHeading___Toc254781259"/>
+      <w:bookmarkEnd w:id="62"/>
+      <w:r>
+        <w:t>Ανάπτυξη και προγραμματισμός ενσωματωμένου συστήματος</w:t>
+      </w:r>
     </w:p>
     <w:p>
       <w:pPr>
@@ -20409,11 +20243,11 @@
           <w:numId w:val="4"/>
         </w:numPr>
       </w:pPr>
-      <w:bookmarkStart w:id="65" w:name="_Toc536466653"/>
+      <w:bookmarkStart w:id="63" w:name="_Toc536466653"/>
       <w:r>
         <w:t>Εισαγωγή</w:t>
       </w:r>
-      <w:bookmarkEnd w:id="65"/>
+      <w:bookmarkEnd w:id="63"/>
     </w:p>
     <w:p>
       <w:pPr>
@@ -20491,11 +20325,11 @@
         </w:numPr>
         <w:ind w:left="567" w:hanging="567"/>
       </w:pPr>
-      <w:bookmarkStart w:id="66" w:name="_Toc536466654"/>
+      <w:bookmarkStart w:id="64" w:name="_Toc536466654"/>
       <w:r>
         <w:t>Εφαρμογή της πτυχιακής εργασίας</w:t>
       </w:r>
-      <w:bookmarkEnd w:id="66"/>
+      <w:bookmarkEnd w:id="64"/>
     </w:p>
     <w:p>
       <w:pPr>
@@ -20552,7 +20386,7 @@
           <w:lang w:eastAsia="el-GR"/>
         </w:rPr>
         <w:drawing>
-          <wp:anchor distT="0" distB="0" distL="114300" distR="114300" simplePos="0" relativeHeight="251694080" behindDoc="0" locked="0" layoutInCell="1" allowOverlap="1" wp14:anchorId="686F442E" wp14:editId="582DC44C">
+          <wp:anchor distT="0" distB="0" distL="114300" distR="114300" simplePos="0" relativeHeight="251647488" behindDoc="0" locked="0" layoutInCell="1" allowOverlap="1" wp14:anchorId="686F442E" wp14:editId="3BC620E4">
             <wp:simplePos x="0" y="0"/>
             <wp:positionH relativeFrom="margin">
               <wp:align>center</wp:align>
@@ -20575,7 +20409,7 @@
                     <pic:cNvPicPr/>
                   </pic:nvPicPr>
                   <pic:blipFill>
-                    <a:blip r:embed="rId32">
+                    <a:blip r:embed="rId31">
                       <a:extLst>
                         <a:ext uri="{28A0092B-C50C-407E-A947-70E740481C1C}">
                           <a14:useLocalDpi xmlns:a14="http://schemas.microsoft.com/office/drawing/2010/main" val="0"/>
@@ -20629,7 +20463,7 @@
           <w:noProof/>
         </w:rPr>
         <w:pict w14:anchorId="6767B759">
-          <v:shape id="_x0000_s1051" type="#_x0000_t202" style="position:absolute;left:0;text-align:left;margin-left:0;margin-top:283.55pt;width:214.35pt;height:18.2pt;z-index:251678208;mso-position-horizontal:center;mso-position-horizontal-relative:margin;mso-position-vertical-relative:text" stroked="f">
+          <v:shape id="_x0000_s1051" type="#_x0000_t202" style="position:absolute;left:0;text-align:left;margin-left:0;margin-top:283.55pt;width:214.35pt;height:18.2pt;z-index:251677184;mso-position-horizontal:center;mso-position-horizontal-relative:margin;mso-position-vertical-relative:text" stroked="f">
             <v:textbox style="mso-next-textbox:#_x0000_s1051" inset="0,0,0,0">
               <w:txbxContent>
                 <w:p>
@@ -20711,7 +20545,7 @@
           <w:numId w:val="4"/>
         </w:numPr>
       </w:pPr>
-      <w:bookmarkStart w:id="67" w:name="_Toc536466655"/>
+      <w:bookmarkStart w:id="65" w:name="_Toc536466655"/>
       <w:r>
         <w:lastRenderedPageBreak/>
         <w:t xml:space="preserve">Επίπεδο </w:t>
@@ -20723,7 +20557,7 @@
         </w:rPr>
         <w:t>Megaman</w:t>
       </w:r>
-      <w:bookmarkEnd w:id="67"/>
+      <w:bookmarkEnd w:id="65"/>
       <w:proofErr w:type="spellEnd"/>
     </w:p>
     <w:p>
@@ -20967,7 +20801,7 @@
         </w:rPr>
         <w:lastRenderedPageBreak/>
         <w:pict w14:anchorId="415261A6">
-          <v:shape id="_x0000_s1053" type="#_x0000_t202" style="position:absolute;left:0;text-align:left;margin-left:83.6pt;margin-top:303.5pt;width:201.25pt;height:17.75pt;z-index:251679232;mso-position-horizontal-relative:margin;mso-position-vertical-relative:text" stroked="f">
+          <v:shape id="_x0000_s1053" type="#_x0000_t202" style="position:absolute;left:0;text-align:left;margin-left:83.6pt;margin-top:303.5pt;width:201.25pt;height:17.75pt;z-index:251678208;mso-position-horizontal-relative:margin;mso-position-vertical-relative:text" stroked="f">
             <v:textbox style="mso-next-textbox:#_x0000_s1053" inset="0,0,0,0">
               <w:txbxContent>
                 <w:p>
@@ -21014,7 +20848,7 @@
           <w:lang w:eastAsia="el-GR"/>
         </w:rPr>
         <w:drawing>
-          <wp:anchor distT="0" distB="0" distL="114300" distR="114300" simplePos="0" relativeHeight="251718656" behindDoc="0" locked="0" layoutInCell="1" allowOverlap="1" wp14:anchorId="36C6A178" wp14:editId="6ED08D9E">
+          <wp:anchor distT="0" distB="0" distL="114300" distR="114300" simplePos="0" relativeHeight="251650560" behindDoc="0" locked="0" layoutInCell="1" allowOverlap="1" wp14:anchorId="36C6A178" wp14:editId="3AE89FA6">
             <wp:simplePos x="0" y="0"/>
             <wp:positionH relativeFrom="column">
               <wp:posOffset>-279966</wp:posOffset>
@@ -21037,7 +20871,7 @@
                     <pic:cNvPicPr/>
                   </pic:nvPicPr>
                   <pic:blipFill rotWithShape="1">
-                    <a:blip r:embed="rId33">
+                    <a:blip r:embed="rId32">
                       <a:extLst>
                         <a:ext uri="{28A0092B-C50C-407E-A947-70E740481C1C}">
                           <a14:useLocalDpi xmlns:a14="http://schemas.microsoft.com/office/drawing/2010/main" val="0"/>
@@ -21083,7 +20917,7 @@
         </w:numPr>
         <w:textAlignment w:val="auto"/>
       </w:pPr>
-      <w:bookmarkStart w:id="68" w:name="_Toc536466656"/>
+      <w:bookmarkStart w:id="66" w:name="_Toc536466656"/>
       <w:r>
         <w:t xml:space="preserve">Λειτουργία </w:t>
       </w:r>
@@ -21093,7 +20927,7 @@
         </w:rPr>
         <w:t>ADC</w:t>
       </w:r>
-      <w:bookmarkEnd w:id="68"/>
+      <w:bookmarkEnd w:id="66"/>
     </w:p>
     <w:p>
       <w:pPr>
@@ -21108,7 +20942,13 @@
       </w:r>
       <w:proofErr w:type="spellEnd"/>
       <w:r>
-        <w:t xml:space="preserve"> εσωτερικά μπορεί να διαχειριστεί μόνο ψηφιακό σήμα , παρόλα αυτά όμως όλοι οι αισθητήρες μπορούν να αποστείλουν μόνο πληροφορίες μέσω ποσοστού τάσης που μπορείς να κυμαίνεται από 0-3.3</w:t>
+        <w:t xml:space="preserve"> εσωτερικά μπορεί να διαχειριστεί μόνο ψηφιακό σήμα , παρόλα αυτά όμως </w:t>
+      </w:r>
+      <w:r>
+        <w:t>οι περισσότεροι</w:t>
+      </w:r>
+      <w:r>
+        <w:t xml:space="preserve"> αισθητήρες μπορούν να αποστείλουν μόνο πληροφορίες μέσω ποσοστού τάσης που μπορεί να κυμαίνεται από 0-3.3</w:t>
       </w:r>
       <w:r>
         <w:rPr>
@@ -21501,7 +21341,19 @@
         <w:t xml:space="preserve">μετατρέπει ένα σήμα </w:t>
       </w:r>
       <w:r>
-        <w:t xml:space="preserve">συνεχή χρόνου και συνεχούς τάσης σε ένα σήμα διακεκριμένου χρόνου και διακεκριμένης τάσης. Η μετατροπή γίνεται μέσω </w:t>
+        <w:t xml:space="preserve">συνεχή χρόνου και συνεχούς τάσης σε ένα σήμα </w:t>
+      </w:r>
+      <w:r>
+        <w:t>διακριτού</w:t>
+      </w:r>
+      <w:r>
+        <w:t xml:space="preserve"> χρόνου και </w:t>
+      </w:r>
+      <w:r>
+        <w:t>διακριτής</w:t>
+      </w:r>
+      <w:r>
+        <w:t xml:space="preserve"> τάσης. Η μετατροπή γίνεται μέσω </w:t>
       </w:r>
       <w:proofErr w:type="spellStart"/>
       <w:r>
@@ -21619,6 +21471,10 @@
     <w:p>
       <w:pPr>
         <w:pStyle w:val="BodyText"/>
+        <w:rPr>
+          <w:i/>
+          <w:lang w:val="en-US"/>
+        </w:rPr>
       </w:pPr>
       <m:oMathPara>
         <m:oMath>
@@ -21661,6 +21517,13 @@
             </w:rPr>
             <m:t>≅0.0048</m:t>
           </m:r>
+          <m:r>
+            <w:rPr>
+              <w:rFonts w:ascii="Cambria Math" w:hAnsi="Cambria Math"/>
+              <w:lang w:val="en-US"/>
+            </w:rPr>
+            <m:t>V</m:t>
+          </m:r>
         </m:oMath>
       </m:oMathPara>
     </w:p>
@@ -21678,7 +21541,7 @@
         </w:numPr>
         <w:textAlignment w:val="auto"/>
       </w:pPr>
-      <w:bookmarkStart w:id="69" w:name="_Toc536466657"/>
+      <w:bookmarkStart w:id="67" w:name="_Toc536466657"/>
       <w:r>
         <w:lastRenderedPageBreak/>
         <w:t xml:space="preserve">Προγραμματισμός </w:t>
@@ -21705,7 +21568,7 @@
         </w:rPr>
         <w:t>Megaman</w:t>
       </w:r>
-      <w:bookmarkEnd w:id="69"/>
+      <w:bookmarkEnd w:id="67"/>
       <w:proofErr w:type="spellEnd"/>
     </w:p>
     <w:p>
@@ -21792,6 +21655,61 @@
         <w:pStyle w:val="BodyText"/>
       </w:pPr>
       <w:r>
+        <w:rPr>
+          <w:noProof/>
+          <w:lang w:eastAsia="el-GR"/>
+        </w:rPr>
+        <w:drawing>
+          <wp:anchor distT="0" distB="0" distL="114300" distR="114300" simplePos="0" relativeHeight="251657728" behindDoc="0" locked="0" layoutInCell="1" allowOverlap="1" wp14:anchorId="393F4FD0" wp14:editId="09416E76">
+            <wp:simplePos x="0" y="0"/>
+            <wp:positionH relativeFrom="column">
+              <wp:posOffset>2540</wp:posOffset>
+            </wp:positionH>
+            <wp:positionV relativeFrom="paragraph">
+              <wp:posOffset>2257425</wp:posOffset>
+            </wp:positionV>
+            <wp:extent cx="4679315" cy="3075940"/>
+            <wp:effectExtent l="0" t="0" r="0" b="0"/>
+            <wp:wrapTopAndBottom/>
+            <wp:docPr id="24" name="Picture 24"/>
+            <wp:cNvGraphicFramePr>
+              <a:graphicFrameLocks xmlns:a="http://schemas.openxmlformats.org/drawingml/2006/main" noChangeAspect="1"/>
+            </wp:cNvGraphicFramePr>
+            <a:graphic xmlns:a="http://schemas.openxmlformats.org/drawingml/2006/main">
+              <a:graphicData uri="http://schemas.openxmlformats.org/drawingml/2006/picture">
+                <pic:pic xmlns:pic="http://schemas.openxmlformats.org/drawingml/2006/picture">
+                  <pic:nvPicPr>
+                    <pic:cNvPr id="24" name="firmwareflow2.jpg"/>
+                    <pic:cNvPicPr/>
+                  </pic:nvPicPr>
+                  <pic:blipFill>
+                    <a:blip r:embed="rId33">
+                      <a:extLst>
+                        <a:ext uri="{28A0092B-C50C-407E-A947-70E740481C1C}">
+                          <a14:useLocalDpi xmlns:a14="http://schemas.microsoft.com/office/drawing/2010/main" val="0"/>
+                        </a:ext>
+                      </a:extLst>
+                    </a:blip>
+                    <a:stretch>
+                      <a:fillRect/>
+                    </a:stretch>
+                  </pic:blipFill>
+                  <pic:spPr>
+                    <a:xfrm>
+                      <a:off x="0" y="0"/>
+                      <a:ext cx="4679315" cy="3075940"/>
+                    </a:xfrm>
+                    <a:prstGeom prst="rect">
+                      <a:avLst/>
+                    </a:prstGeom>
+                  </pic:spPr>
+                </pic:pic>
+              </a:graphicData>
+            </a:graphic>
+          </wp:anchor>
+        </w:drawing>
+      </w:r>
+      <w:r>
         <w:t xml:space="preserve">Θα παρουσιαστούν αναλυτικά ο κώδικας που είναι υπεύθυνος για την λειτουργία του </w:t>
       </w:r>
       <w:proofErr w:type="spellStart"/>
@@ -21873,7 +21791,7 @@
           <w:noProof/>
         </w:rPr>
         <w:pict w14:anchorId="08A64380">
-          <v:shape id="_x0000_s1055" type="#_x0000_t202" style="position:absolute;left:0;text-align:left;margin-left:63.3pt;margin-top:275.55pt;width:242pt;height:21.2pt;z-index:251680256;mso-position-horizontal-relative:text;mso-position-vertical-relative:text" stroked="f">
+          <v:shape id="_x0000_s1055" type="#_x0000_t202" style="position:absolute;left:0;text-align:left;margin-left:63.3pt;margin-top:275.55pt;width:242pt;height:21.2pt;z-index:251679232;mso-position-horizontal-relative:text;mso-position-vertical-relative:text" stroked="f">
             <v:textbox style="mso-next-textbox:#_x0000_s1055" inset="0,0,0,0">
               <w:txbxContent>
                 <w:p>
@@ -21965,61 +21883,6 @@
             <w10:wrap type="topAndBottom"/>
           </v:shape>
         </w:pict>
-      </w:r>
-      <w:r>
-        <w:rPr>
-          <w:noProof/>
-          <w:lang w:eastAsia="el-GR"/>
-        </w:rPr>
-        <w:drawing>
-          <wp:anchor distT="0" distB="0" distL="114300" distR="114300" simplePos="0" relativeHeight="251744256" behindDoc="0" locked="0" layoutInCell="1" allowOverlap="1" wp14:anchorId="393F4FD0" wp14:editId="51D5E9D2">
-            <wp:simplePos x="0" y="0"/>
-            <wp:positionH relativeFrom="column">
-              <wp:posOffset>0</wp:posOffset>
-            </wp:positionH>
-            <wp:positionV relativeFrom="paragraph">
-              <wp:posOffset>1270</wp:posOffset>
-            </wp:positionV>
-            <wp:extent cx="4679950" cy="3075940"/>
-            <wp:effectExtent l="0" t="0" r="0" b="0"/>
-            <wp:wrapTopAndBottom/>
-            <wp:docPr id="24" name="Picture 24"/>
-            <wp:cNvGraphicFramePr>
-              <a:graphicFrameLocks xmlns:a="http://schemas.openxmlformats.org/drawingml/2006/main" noChangeAspect="1"/>
-            </wp:cNvGraphicFramePr>
-            <a:graphic xmlns:a="http://schemas.openxmlformats.org/drawingml/2006/main">
-              <a:graphicData uri="http://schemas.openxmlformats.org/drawingml/2006/picture">
-                <pic:pic xmlns:pic="http://schemas.openxmlformats.org/drawingml/2006/picture">
-                  <pic:nvPicPr>
-                    <pic:cNvPr id="24" name="firmwareflow2.jpg"/>
-                    <pic:cNvPicPr/>
-                  </pic:nvPicPr>
-                  <pic:blipFill>
-                    <a:blip r:embed="rId34">
-                      <a:extLst>
-                        <a:ext uri="{28A0092B-C50C-407E-A947-70E740481C1C}">
-                          <a14:useLocalDpi xmlns:a14="http://schemas.microsoft.com/office/drawing/2010/main" val="0"/>
-                        </a:ext>
-                      </a:extLst>
-                    </a:blip>
-                    <a:stretch>
-                      <a:fillRect/>
-                    </a:stretch>
-                  </pic:blipFill>
-                  <pic:spPr>
-                    <a:xfrm>
-                      <a:off x="0" y="0"/>
-                      <a:ext cx="4679950" cy="3075940"/>
-                    </a:xfrm>
-                    <a:prstGeom prst="rect">
-                      <a:avLst/>
-                    </a:prstGeom>
-                  </pic:spPr>
-                </pic:pic>
-              </a:graphicData>
-            </a:graphic>
-          </wp:anchor>
-        </w:drawing>
       </w:r>
     </w:p>
     <w:p>
@@ -26945,7 +26808,7 @@
         </w:numPr>
         <w:textAlignment w:val="auto"/>
       </w:pPr>
-      <w:bookmarkStart w:id="70" w:name="_Toc536466658"/>
+      <w:bookmarkStart w:id="68" w:name="_Toc536466658"/>
       <w:r>
         <w:lastRenderedPageBreak/>
         <w:t xml:space="preserve">Μεταγλώττιση και Εγγραφή του </w:t>
@@ -26956,7 +26819,7 @@
         </w:rPr>
         <w:t>Firmware</w:t>
       </w:r>
-      <w:bookmarkEnd w:id="70"/>
+      <w:bookmarkEnd w:id="68"/>
       <w:r>
         <w:t xml:space="preserve"> </w:t>
       </w:r>
@@ -27443,7 +27306,7 @@
       <w:r>
         <w:lastRenderedPageBreak/>
         <w:pict w14:anchorId="18D8D38A">
-          <v:shape id="_x0000_s1057" type="#_x0000_t202" style="position:absolute;left:0;text-align:left;margin-left:62.85pt;margin-top:252.05pt;width:243.25pt;height:32.7pt;z-index:251681280;mso-position-horizontal-relative:margin;mso-position-vertical-relative:text" stroked="f">
+          <v:shape id="_x0000_s1057" type="#_x0000_t202" style="position:absolute;left:0;text-align:left;margin-left:62.85pt;margin-top:252.05pt;width:243.25pt;height:32.7pt;z-index:251680256;mso-position-horizontal-relative:margin;mso-position-vertical-relative:text" stroked="f">
             <v:textbox style="mso-next-textbox:#_x0000_s1057;mso-fit-shape-to-text:t" inset="0,0,0,0">
               <w:txbxContent>
                 <w:p>
@@ -27523,7 +27386,7 @@
           <w:lang w:eastAsia="el-GR"/>
         </w:rPr>
         <w:drawing>
-          <wp:anchor distT="0" distB="0" distL="114300" distR="114300" simplePos="0" relativeHeight="251752448" behindDoc="0" locked="0" layoutInCell="1" allowOverlap="1" wp14:anchorId="2A59F3E4" wp14:editId="16780E35">
+          <wp:anchor distT="0" distB="0" distL="114300" distR="114300" simplePos="0" relativeHeight="251653632" behindDoc="0" locked="0" layoutInCell="1" allowOverlap="1" wp14:anchorId="2A59F3E4" wp14:editId="2E375F76">
             <wp:simplePos x="0" y="0"/>
             <wp:positionH relativeFrom="margin">
               <wp:posOffset>-1905</wp:posOffset>
@@ -27546,7 +27409,7 @@
                     <pic:cNvPicPr/>
                   </pic:nvPicPr>
                   <pic:blipFill>
-                    <a:blip r:embed="rId35">
+                    <a:blip r:embed="rId34">
                       <a:extLst>
                         <a:ext uri="{28A0092B-C50C-407E-A947-70E740481C1C}">
                           <a14:useLocalDpi xmlns:a14="http://schemas.microsoft.com/office/drawing/2010/main" val="0"/>
@@ -28012,13 +27875,13 @@
         <w:pStyle w:val="ChapterTitle"/>
         <w:spacing w:line="360" w:lineRule="auto"/>
       </w:pPr>
-      <w:bookmarkStart w:id="71" w:name="__RefHeading___Toc254781260"/>
-      <w:bookmarkStart w:id="72" w:name="_Toc536466659"/>
-      <w:bookmarkEnd w:id="71"/>
+      <w:bookmarkStart w:id="69" w:name="__RefHeading___Toc254781260"/>
+      <w:bookmarkStart w:id="70" w:name="_Toc536466659"/>
+      <w:bookmarkEnd w:id="69"/>
       <w:r>
         <w:t>Αναπτυξη λογισμικου επεξεργασιασ αναλογικων μετρησεων</w:t>
       </w:r>
-      <w:bookmarkEnd w:id="72"/>
+      <w:bookmarkEnd w:id="70"/>
     </w:p>
     <w:p>
       <w:pPr>
@@ -28028,11 +27891,11 @@
           <w:numId w:val="4"/>
         </w:numPr>
       </w:pPr>
-      <w:bookmarkStart w:id="73" w:name="_Toc536466660"/>
+      <w:bookmarkStart w:id="71" w:name="_Toc536466660"/>
       <w:r>
         <w:t>Εισαγωγή</w:t>
       </w:r>
-      <w:bookmarkEnd w:id="73"/>
+      <w:bookmarkEnd w:id="71"/>
     </w:p>
     <w:p>
       <w:pPr>
@@ -28093,7 +27956,7 @@
         </w:numPr>
         <w:ind w:left="567" w:hanging="567"/>
       </w:pPr>
-      <w:bookmarkStart w:id="74" w:name="_Toc536466661"/>
+      <w:bookmarkStart w:id="72" w:name="_Toc536466661"/>
       <w:r>
         <w:t xml:space="preserve">Λειτουργίες </w:t>
       </w:r>
@@ -28103,7 +27966,7 @@
         </w:rPr>
         <w:t>Electro</w:t>
       </w:r>
-      <w:bookmarkEnd w:id="74"/>
+      <w:bookmarkEnd w:id="72"/>
     </w:p>
     <w:p>
       <w:pPr>
@@ -28485,7 +28348,7 @@
         </w:rPr>
         <w:lastRenderedPageBreak/>
         <w:drawing>
-          <wp:inline distT="0" distB="0" distL="0" distR="0" wp14:anchorId="70112D9A" wp14:editId="16C5D6D5">
+          <wp:inline distT="0" distB="0" distL="0" distR="0" wp14:anchorId="70112D9A" wp14:editId="1D560D5B">
             <wp:extent cx="4679950" cy="3142615"/>
             <wp:effectExtent l="0" t="0" r="0" b="0"/>
             <wp:docPr id="25" name="Picture 25"/>
@@ -28500,7 +28363,7 @@
                     <pic:cNvPicPr/>
                   </pic:nvPicPr>
                   <pic:blipFill>
-                    <a:blip r:embed="rId36">
+                    <a:blip r:embed="rId35">
                       <a:extLst>
                         <a:ext uri="{28A0092B-C50C-407E-A947-70E740481C1C}">
                           <a14:useLocalDpi xmlns:a14="http://schemas.microsoft.com/office/drawing/2010/main" val="0"/>
@@ -28585,7 +28448,7 @@
           <w:lang w:val="en-US"/>
         </w:rPr>
       </w:pPr>
-      <w:bookmarkStart w:id="75" w:name="_Toc536466662"/>
+      <w:bookmarkStart w:id="73" w:name="_Toc536466662"/>
       <w:r>
         <w:t xml:space="preserve">Επεξήγηση βοηθητικών εργαλείων </w:t>
       </w:r>
@@ -28595,7 +28458,7 @@
         </w:rPr>
         <w:t>Electro</w:t>
       </w:r>
-      <w:bookmarkEnd w:id="75"/>
+      <w:bookmarkEnd w:id="73"/>
     </w:p>
     <w:p>
       <w:pPr>
@@ -28640,7 +28503,7 @@
           <w:lang w:eastAsia="el-GR"/>
         </w:rPr>
         <w:drawing>
-          <wp:inline distT="0" distB="0" distL="0" distR="0" wp14:anchorId="358E7C22" wp14:editId="3ECF591C">
+          <wp:inline distT="0" distB="0" distL="0" distR="0" wp14:anchorId="358E7C22" wp14:editId="094B2D96">
             <wp:extent cx="285750" cy="276225"/>
             <wp:effectExtent l="0" t="0" r="0" b="0"/>
             <wp:docPr id="26" name="Picture 26"/>
@@ -28655,7 +28518,7 @@
                     <pic:cNvPicPr/>
                   </pic:nvPicPr>
                   <pic:blipFill>
-                    <a:blip r:embed="rId37">
+                    <a:blip r:embed="rId36">
                       <a:extLst>
                         <a:ext uri="{28A0092B-C50C-407E-A947-70E740481C1C}">
                           <a14:useLocalDpi xmlns:a14="http://schemas.microsoft.com/office/drawing/2010/main" val="0"/>
@@ -28718,7 +28581,7 @@
           <w:lang w:eastAsia="el-GR"/>
         </w:rPr>
         <w:drawing>
-          <wp:inline distT="0" distB="0" distL="0" distR="0" wp14:anchorId="54608B0E" wp14:editId="339A55B3">
+          <wp:inline distT="0" distB="0" distL="0" distR="0" wp14:anchorId="54608B0E" wp14:editId="24207895">
             <wp:extent cx="304800" cy="304800"/>
             <wp:effectExtent l="0" t="0" r="0" b="0"/>
             <wp:docPr id="27" name="Picture 27"/>
@@ -28733,7 +28596,7 @@
                     <pic:cNvPicPr/>
                   </pic:nvPicPr>
                   <pic:blipFill>
-                    <a:blip r:embed="rId38">
+                    <a:blip r:embed="rId37">
                       <a:extLst>
                         <a:ext uri="{28A0092B-C50C-407E-A947-70E740481C1C}">
                           <a14:useLocalDpi xmlns:a14="http://schemas.microsoft.com/office/drawing/2010/main" val="0"/>
@@ -28781,7 +28644,7 @@
           <w:lang w:eastAsia="el-GR"/>
         </w:rPr>
         <w:drawing>
-          <wp:inline distT="0" distB="0" distL="0" distR="0" wp14:anchorId="7641B696" wp14:editId="42D6754A">
+          <wp:inline distT="0" distB="0" distL="0" distR="0" wp14:anchorId="7641B696" wp14:editId="0CBEC29A">
             <wp:extent cx="295275" cy="257175"/>
             <wp:effectExtent l="0" t="0" r="0" b="0"/>
             <wp:docPr id="28" name="Picture 28"/>
@@ -28796,7 +28659,7 @@
                     <pic:cNvPicPr/>
                   </pic:nvPicPr>
                   <pic:blipFill>
-                    <a:blip r:embed="rId39">
+                    <a:blip r:embed="rId38">
                       <a:extLst>
                         <a:ext uri="{28A0092B-C50C-407E-A947-70E740481C1C}">
                           <a14:useLocalDpi xmlns:a14="http://schemas.microsoft.com/office/drawing/2010/main" val="0"/>
@@ -28840,7 +28703,7 @@
           <w:lang w:eastAsia="el-GR"/>
         </w:rPr>
         <w:drawing>
-          <wp:inline distT="0" distB="0" distL="0" distR="0" wp14:anchorId="63567C48" wp14:editId="385E79BD">
+          <wp:inline distT="0" distB="0" distL="0" distR="0" wp14:anchorId="63567C48" wp14:editId="0D3C3297">
             <wp:extent cx="323850" cy="285750"/>
             <wp:effectExtent l="0" t="0" r="0" b="0"/>
             <wp:docPr id="29" name="Picture 29"/>
@@ -28855,7 +28718,7 @@
                     <pic:cNvPicPr/>
                   </pic:nvPicPr>
                   <pic:blipFill>
-                    <a:blip r:embed="rId40">
+                    <a:blip r:embed="rId39">
                       <a:extLst>
                         <a:ext uri="{28A0092B-C50C-407E-A947-70E740481C1C}">
                           <a14:useLocalDpi xmlns:a14="http://schemas.microsoft.com/office/drawing/2010/main" val="0"/>
@@ -28899,7 +28762,7 @@
           <w:lang w:eastAsia="el-GR"/>
         </w:rPr>
         <w:drawing>
-          <wp:inline distT="0" distB="0" distL="0" distR="0" wp14:anchorId="18CCAE2B" wp14:editId="1B712A0B">
+          <wp:inline distT="0" distB="0" distL="0" distR="0" wp14:anchorId="18CCAE2B" wp14:editId="596D7783">
             <wp:extent cx="314325" cy="285750"/>
             <wp:effectExtent l="0" t="0" r="0" b="0"/>
             <wp:docPr id="30" name="Picture 30"/>
@@ -28914,7 +28777,7 @@
                     <pic:cNvPicPr/>
                   </pic:nvPicPr>
                   <pic:blipFill>
-                    <a:blip r:embed="rId41">
+                    <a:blip r:embed="rId40">
                       <a:extLst>
                         <a:ext uri="{28A0092B-C50C-407E-A947-70E740481C1C}">
                           <a14:useLocalDpi xmlns:a14="http://schemas.microsoft.com/office/drawing/2010/main" val="0"/>
@@ -28970,7 +28833,7 @@
           <w:lang w:eastAsia="el-GR"/>
         </w:rPr>
         <w:drawing>
-          <wp:inline distT="0" distB="0" distL="0" distR="0" wp14:anchorId="58AC34BA" wp14:editId="5F66AE6D">
+          <wp:inline distT="0" distB="0" distL="0" distR="0" wp14:anchorId="58AC34BA" wp14:editId="578EC051">
             <wp:extent cx="276225" cy="238125"/>
             <wp:effectExtent l="0" t="0" r="0" b="0"/>
             <wp:docPr id="31" name="Picture 31"/>
@@ -28985,7 +28848,7 @@
                     <pic:cNvPicPr/>
                   </pic:nvPicPr>
                   <pic:blipFill>
-                    <a:blip r:embed="rId42">
+                    <a:blip r:embed="rId41">
                       <a:extLst>
                         <a:ext uri="{28A0092B-C50C-407E-A947-70E740481C1C}">
                           <a14:useLocalDpi xmlns:a14="http://schemas.microsoft.com/office/drawing/2010/main" val="0"/>
@@ -29038,7 +28901,7 @@
           <w:lang w:val="en-US"/>
         </w:rPr>
       </w:pPr>
-      <w:bookmarkStart w:id="76" w:name="_Toc536466663"/>
+      <w:bookmarkStart w:id="74" w:name="_Toc536466663"/>
       <w:r>
         <w:t xml:space="preserve">Επεξήγηση </w:t>
       </w:r>
@@ -29048,7 +28911,7 @@
         </w:rPr>
         <w:t>Live Plotting</w:t>
       </w:r>
-      <w:bookmarkEnd w:id="76"/>
+      <w:bookmarkEnd w:id="74"/>
     </w:p>
     <w:p>
       <w:pPr>
@@ -29132,7 +28995,7 @@
         </w:rPr>
         <w:lastRenderedPageBreak/>
         <w:drawing>
-          <wp:inline distT="0" distB="0" distL="0" distR="0" wp14:anchorId="5FC4BAA2" wp14:editId="013E81EA">
+          <wp:inline distT="0" distB="0" distL="0" distR="0" wp14:anchorId="5FC4BAA2" wp14:editId="1A74DA90">
             <wp:extent cx="4679950" cy="3142615"/>
             <wp:effectExtent l="0" t="0" r="0" b="0"/>
             <wp:docPr id="33" name="Picture 33"/>
@@ -29147,7 +29010,7 @@
                     <pic:cNvPicPr/>
                   </pic:nvPicPr>
                   <pic:blipFill>
-                    <a:blip r:embed="rId36">
+                    <a:blip r:embed="rId35">
                       <a:extLst>
                         <a:ext uri="{28A0092B-C50C-407E-A947-70E740481C1C}">
                           <a14:useLocalDpi xmlns:a14="http://schemas.microsoft.com/office/drawing/2010/main" val="0"/>
@@ -29345,7 +29208,7 @@
           <w:lang w:eastAsia="el-GR"/>
         </w:rPr>
         <w:drawing>
-          <wp:inline distT="0" distB="0" distL="0" distR="0" wp14:anchorId="355534A5" wp14:editId="560A9A37">
+          <wp:inline distT="0" distB="0" distL="0" distR="0" wp14:anchorId="355534A5" wp14:editId="0FF198D0">
             <wp:extent cx="4679950" cy="1179195"/>
             <wp:effectExtent l="0" t="0" r="0" b="0"/>
             <wp:docPr id="36" name="Picture 36"/>
@@ -29357,6 +29220,217 @@
                 <pic:pic xmlns:pic="http://schemas.openxmlformats.org/drawingml/2006/picture">
                   <pic:nvPicPr>
                     <pic:cNvPr id="36" name="loggin options.jpg"/>
+                    <pic:cNvPicPr/>
+                  </pic:nvPicPr>
+                  <pic:blipFill>
+                    <a:blip r:embed="rId42">
+                      <a:extLst>
+                        <a:ext uri="{28A0092B-C50C-407E-A947-70E740481C1C}">
+                          <a14:useLocalDpi xmlns:a14="http://schemas.microsoft.com/office/drawing/2010/main" val="0"/>
+                        </a:ext>
+                      </a:extLst>
+                    </a:blip>
+                    <a:stretch>
+                      <a:fillRect/>
+                    </a:stretch>
+                  </pic:blipFill>
+                  <pic:spPr>
+                    <a:xfrm>
+                      <a:off x="0" y="0"/>
+                      <a:ext cx="4679950" cy="1179195"/>
+                    </a:xfrm>
+                    <a:prstGeom prst="rect">
+                      <a:avLst/>
+                    </a:prstGeom>
+                  </pic:spPr>
+                </pic:pic>
+              </a:graphicData>
+            </a:graphic>
+          </wp:inline>
+        </w:drawing>
+      </w:r>
+    </w:p>
+    <w:p>
+      <w:pPr>
+        <w:pStyle w:val="BodyTextKeep"/>
+        <w:jc w:val="center"/>
+        <w:rPr>
+          <w:b/>
+        </w:rPr>
+      </w:pPr>
+      <w:r>
+        <w:t xml:space="preserve">Εικόνα </w:t>
+      </w:r>
+      <w:r>
+        <w:fldChar w:fldCharType="begin"/>
+      </w:r>
+      <w:r>
+        <w:instrText xml:space="preserve"> SEQ Εικόνα \* ARABIC </w:instrText>
+      </w:r>
+      <w:r>
+        <w:fldChar w:fldCharType="separate"/>
+      </w:r>
+      <w:r>
+        <w:rPr>
+          <w:noProof/>
+        </w:rPr>
+        <w:t>26</w:t>
+      </w:r>
+      <w:r>
+        <w:fldChar w:fldCharType="end"/>
+      </w:r>
+      <w:r>
+        <w:t xml:space="preserve"> </w:t>
+      </w:r>
+      <w:r>
+        <w:rPr>
+          <w:lang w:val="en-US"/>
+        </w:rPr>
+        <w:t>Logging</w:t>
+      </w:r>
+      <w:r>
+        <w:t xml:space="preserve"> </w:t>
+      </w:r>
+      <w:r>
+        <w:t>των μετρήσεων στην κονσόλα</w:t>
+      </w:r>
+    </w:p>
+    <w:p>
+      <w:pPr>
+        <w:pStyle w:val="BodyText"/>
+      </w:pPr>
+      <w:r>
+        <w:t xml:space="preserve">Ο χρήστης μπορεί να επιλέξει για το αν θέλει να κάνει καταγραφεί των αναλογικών μετρήσεων  κατά την διάρκεια του </w:t>
+      </w:r>
+      <w:r>
+        <w:rPr>
+          <w:lang w:val="en-US"/>
+        </w:rPr>
+        <w:t>Live</w:t>
+      </w:r>
+      <w:r>
+        <w:t xml:space="preserve"> </w:t>
+      </w:r>
+      <w:r>
+        <w:rPr>
+          <w:lang w:val="en-US"/>
+        </w:rPr>
+        <w:t>Plotting</w:t>
+      </w:r>
+      <w:r>
+        <w:t xml:space="preserve">. Η επιλογή που </w:t>
+      </w:r>
+      <w:r>
+        <w:rPr>
+          <w:lang w:eastAsia="en-US"/>
+        </w:rPr>
+        <w:lastRenderedPageBreak/>
+        <w:t xml:space="preserve">ενεργοποιεί την συγκεκριμένη λειτουργεία είναι η </w:t>
+      </w:r>
+      <w:proofErr w:type="spellStart"/>
+      <w:r>
+        <w:rPr>
+          <w:lang w:eastAsia="en-US"/>
+        </w:rPr>
+        <w:t>File</w:t>
+      </w:r>
+      <w:proofErr w:type="spellEnd"/>
+      <w:r>
+        <w:rPr>
+          <w:lang w:eastAsia="en-US"/>
+        </w:rPr>
+        <w:t xml:space="preserve"> </w:t>
+      </w:r>
+      <w:proofErr w:type="spellStart"/>
+      <w:r>
+        <w:rPr>
+          <w:lang w:eastAsia="en-US"/>
+        </w:rPr>
+        <w:t>Recording</w:t>
+      </w:r>
+      <w:proofErr w:type="spellEnd"/>
+      <w:r>
+        <w:rPr>
+          <w:lang w:eastAsia="en-US"/>
+        </w:rPr>
+        <w:t>.</w:t>
+      </w:r>
+      <w:r>
+        <w:rPr>
+          <w:lang w:eastAsia="en-US"/>
+        </w:rPr>
+        <w:t xml:space="preserve"> </w:t>
+      </w:r>
+      <w:r>
+        <w:rPr>
+          <w:lang w:eastAsia="en-US"/>
+        </w:rPr>
+        <w:t xml:space="preserve">Με αυτή την επιλογή ο χρήστης ενεργοποιεί την καταγραφή των αναλογικών μετρήσεων και μπορεί να αποθηκεύσει το παραγόμενο αρχείο </w:t>
+      </w:r>
+      <w:r>
+        <w:rPr>
+          <w:lang w:eastAsia="en-US"/>
+        </w:rPr>
+        <w:t xml:space="preserve">σε μονοπάτι της επιλογής του. Σε αυτό το σημείο έχει την δυνατότητα παραμετροποίησης του ονόματος του αρχείου που θα αποθηκευτεί. Σε περίπτωση που δεν ενεργοποιηθεί το </w:t>
+      </w:r>
+      <w:proofErr w:type="spellStart"/>
+      <w:r>
+        <w:rPr>
+          <w:lang w:eastAsia="en-US"/>
+        </w:rPr>
+        <w:t>Custom</w:t>
+      </w:r>
+      <w:proofErr w:type="spellEnd"/>
+      <w:r>
+        <w:rPr>
+          <w:lang w:eastAsia="en-US"/>
+        </w:rPr>
+        <w:t xml:space="preserve"> </w:t>
+      </w:r>
+      <w:proofErr w:type="spellStart"/>
+      <w:r>
+        <w:rPr>
+          <w:lang w:eastAsia="en-US"/>
+        </w:rPr>
+        <w:t>Name</w:t>
+      </w:r>
+      <w:proofErr w:type="spellEnd"/>
+      <w:r>
+        <w:rPr>
+          <w:lang w:eastAsia="en-US"/>
+        </w:rPr>
+        <w:t xml:space="preserve"> </w:t>
+      </w:r>
+      <w:r>
+        <w:rPr>
+          <w:lang w:eastAsia="en-US"/>
+        </w:rPr>
+        <w:t>τότε το αρχείο θα πάρει ένα αυτόματα παραγόμενο όνομα.</w:t>
+      </w:r>
+    </w:p>
+    <w:p>
+      <w:pPr>
+        <w:pStyle w:val="BodyText"/>
+        <w:keepNext/>
+      </w:pPr>
+      <w:r>
+        <w:rPr>
+          <w:noProof/>
+          <w:lang w:eastAsia="el-GR"/>
+        </w:rPr>
+        <w:drawing>
+          <wp:inline distT="0" distB="0" distL="0" distR="0" wp14:anchorId="51D5FF70" wp14:editId="42801684">
+            <wp:extent cx="4679950" cy="1179195"/>
+            <wp:effectExtent l="0" t="0" r="0" b="0"/>
+            <wp:docPr id="37" name="Picture 37"/>
+            <wp:cNvGraphicFramePr>
+              <a:graphicFrameLocks xmlns:a="http://schemas.openxmlformats.org/drawingml/2006/main" noChangeAspect="1"/>
+            </wp:cNvGraphicFramePr>
+            <a:graphic xmlns:a="http://schemas.openxmlformats.org/drawingml/2006/main">
+              <a:graphicData uri="http://schemas.openxmlformats.org/drawingml/2006/picture">
+                <pic:pic xmlns:pic="http://schemas.openxmlformats.org/drawingml/2006/picture">
+                  <pic:nvPicPr>
+                    <pic:cNvPr id="37" name="loggin file recording.jpg"/>
                     <pic:cNvPicPr/>
                   </pic:nvPicPr>
                   <pic:blipFill>
@@ -29391,9 +29465,6 @@
       <w:pPr>
         <w:pStyle w:val="BodyTextKeep"/>
         <w:jc w:val="center"/>
-        <w:rPr>
-          <w:b/>
-        </w:rPr>
       </w:pPr>
       <w:r>
         <w:t xml:space="preserve">Εικόνα </w:t>
@@ -29411,7 +29482,7 @@
         <w:rPr>
           <w:noProof/>
         </w:rPr>
-        <w:t>26</w:t>
+        <w:t>27</w:t>
       </w:r>
       <w:r>
         <w:fldChar w:fldCharType="end"/>
@@ -29423,242 +29494,34 @@
         <w:rPr>
           <w:lang w:val="en-US"/>
         </w:rPr>
-        <w:t>Logging</w:t>
-      </w:r>
-      <w:r>
-        <w:t xml:space="preserve"> </w:t>
-      </w:r>
-      <w:r>
-        <w:t>των μετρήσεων στην κονσόλα</w:t>
-      </w:r>
-    </w:p>
-    <w:p>
-      <w:pPr>
-        <w:pStyle w:val="BodyText"/>
-      </w:pPr>
-      <w:r>
-        <w:t xml:space="preserve">Ο χρήστης μπορεί να επιλέξει για το αν θέλει να κάνει καταγραφεί των αναλογικών μετρήσεων  κατά την διάρκεια του </w:t>
-      </w:r>
-      <w:r>
-        <w:rPr>
-          <w:lang w:val="en-US"/>
-        </w:rPr>
-        <w:t>Live</w:t>
-      </w:r>
-      <w:r>
-        <w:t xml:space="preserve"> </w:t>
-      </w:r>
-      <w:r>
-        <w:rPr>
-          <w:lang w:val="en-US"/>
-        </w:rPr>
-        <w:t>Plotting</w:t>
-      </w:r>
-      <w:r>
-        <w:t xml:space="preserve">. Η επιλογή που </w:t>
-      </w:r>
-      <w:r>
-        <w:rPr>
-          <w:lang w:eastAsia="en-US"/>
-        </w:rPr>
-        <w:lastRenderedPageBreak/>
-        <w:t xml:space="preserve">ενεργοποιεί την συγκεκριμένη λειτουργεία είναι η </w:t>
-      </w:r>
-      <w:proofErr w:type="spellStart"/>
-      <w:r>
-        <w:rPr>
-          <w:lang w:eastAsia="en-US"/>
-        </w:rPr>
         <w:t>File</w:t>
       </w:r>
-      <w:proofErr w:type="spellEnd"/>
-      <w:r>
-        <w:rPr>
-          <w:lang w:eastAsia="en-US"/>
-        </w:rPr>
-        <w:t xml:space="preserve"> </w:t>
-      </w:r>
-      <w:proofErr w:type="spellStart"/>
-      <w:r>
-        <w:rPr>
-          <w:lang w:eastAsia="en-US"/>
-        </w:rPr>
-        <w:t>Recording</w:t>
-      </w:r>
-      <w:proofErr w:type="spellEnd"/>
-      <w:r>
-        <w:rPr>
-          <w:lang w:eastAsia="en-US"/>
-        </w:rPr>
-        <w:t>.</w:t>
-      </w:r>
-      <w:r>
-        <w:rPr>
-          <w:lang w:eastAsia="en-US"/>
-        </w:rPr>
-        <w:t xml:space="preserve"> </w:t>
-      </w:r>
-      <w:r>
-        <w:rPr>
-          <w:lang w:eastAsia="en-US"/>
-        </w:rPr>
-        <w:t xml:space="preserve">Με αυτή την επιλογή ο χρήστης ενεργοποιεί την καταγραφή των αναλογικών μετρήσεων και μπορεί να αποθηκεύσει το παραγόμενο αρχείο </w:t>
-      </w:r>
-      <w:r>
-        <w:rPr>
-          <w:lang w:eastAsia="en-US"/>
-        </w:rPr>
-        <w:t xml:space="preserve">σε μονοπάτι της επιλογής του. Σε αυτό το σημείο έχει την δυνατότητα παραμετροποίησης του ονόματος του αρχείου που θα αποθηκευτεί. Σε περίπτωση που δεν ενεργοποιηθεί το </w:t>
-      </w:r>
-      <w:proofErr w:type="spellStart"/>
-      <w:r>
-        <w:rPr>
-          <w:lang w:eastAsia="en-US"/>
-        </w:rPr>
-        <w:t>Custom</w:t>
-      </w:r>
-      <w:proofErr w:type="spellEnd"/>
-      <w:r>
-        <w:rPr>
-          <w:lang w:eastAsia="en-US"/>
-        </w:rPr>
-        <w:t xml:space="preserve"> </w:t>
-      </w:r>
-      <w:proofErr w:type="spellStart"/>
-      <w:r>
-        <w:rPr>
-          <w:lang w:eastAsia="en-US"/>
-        </w:rPr>
-        <w:t>Name</w:t>
-      </w:r>
-      <w:proofErr w:type="spellEnd"/>
-      <w:r>
-        <w:rPr>
-          <w:lang w:eastAsia="en-US"/>
-        </w:rPr>
-        <w:t xml:space="preserve"> </w:t>
-      </w:r>
-      <w:r>
-        <w:rPr>
-          <w:lang w:eastAsia="en-US"/>
-        </w:rPr>
-        <w:t>τότε το αρχείο θα πάρει ένα αυτόματα παραγόμενο όνομα.</w:t>
-      </w:r>
-    </w:p>
-    <w:p>
-      <w:pPr>
-        <w:pStyle w:val="BodyText"/>
-        <w:keepNext/>
+      <w:r>
+        <w:t xml:space="preserve"> </w:t>
+      </w:r>
+      <w:r>
+        <w:rPr>
+          <w:lang w:val="en-US"/>
+        </w:rPr>
+        <w:t>recording</w:t>
+      </w:r>
+      <w:r>
+        <w:t xml:space="preserve"> </w:t>
+      </w:r>
+      <w:r>
+        <w:t>των μετρήσεων</w:t>
+      </w:r>
+    </w:p>
+    <w:p>
+      <w:pPr>
+        <w:pStyle w:val="BodyText"/>
       </w:pPr>
       <w:r>
         <w:rPr>
           <w:noProof/>
-          <w:lang w:eastAsia="el-GR"/>
-        </w:rPr>
-        <w:drawing>
-          <wp:inline distT="0" distB="0" distL="0" distR="0" wp14:anchorId="51D5FF70" wp14:editId="6FCB1043">
-            <wp:extent cx="4679950" cy="1179195"/>
-            <wp:effectExtent l="0" t="0" r="0" b="0"/>
-            <wp:docPr id="37" name="Picture 37"/>
-            <wp:cNvGraphicFramePr>
-              <a:graphicFrameLocks xmlns:a="http://schemas.openxmlformats.org/drawingml/2006/main" noChangeAspect="1"/>
-            </wp:cNvGraphicFramePr>
-            <a:graphic xmlns:a="http://schemas.openxmlformats.org/drawingml/2006/main">
-              <a:graphicData uri="http://schemas.openxmlformats.org/drawingml/2006/picture">
-                <pic:pic xmlns:pic="http://schemas.openxmlformats.org/drawingml/2006/picture">
-                  <pic:nvPicPr>
-                    <pic:cNvPr id="37" name="loggin file recording.jpg"/>
-                    <pic:cNvPicPr/>
-                  </pic:nvPicPr>
-                  <pic:blipFill>
-                    <a:blip r:embed="rId44">
-                      <a:extLst>
-                        <a:ext uri="{28A0092B-C50C-407E-A947-70E740481C1C}">
-                          <a14:useLocalDpi xmlns:a14="http://schemas.microsoft.com/office/drawing/2010/main" val="0"/>
-                        </a:ext>
-                      </a:extLst>
-                    </a:blip>
-                    <a:stretch>
-                      <a:fillRect/>
-                    </a:stretch>
-                  </pic:blipFill>
-                  <pic:spPr>
-                    <a:xfrm>
-                      <a:off x="0" y="0"/>
-                      <a:ext cx="4679950" cy="1179195"/>
-                    </a:xfrm>
-                    <a:prstGeom prst="rect">
-                      <a:avLst/>
-                    </a:prstGeom>
-                  </pic:spPr>
-                </pic:pic>
-              </a:graphicData>
-            </a:graphic>
-          </wp:inline>
-        </w:drawing>
-      </w:r>
-    </w:p>
-    <w:p>
-      <w:pPr>
-        <w:pStyle w:val="BodyTextKeep"/>
-        <w:jc w:val="center"/>
-      </w:pPr>
-      <w:r>
-        <w:t xml:space="preserve">Εικόνα </w:t>
-      </w:r>
-      <w:r>
-        <w:fldChar w:fldCharType="begin"/>
-      </w:r>
-      <w:r>
-        <w:instrText xml:space="preserve"> SEQ Εικόνα \* ARABIC </w:instrText>
-      </w:r>
-      <w:r>
-        <w:fldChar w:fldCharType="separate"/>
-      </w:r>
-      <w:r>
-        <w:rPr>
-          <w:noProof/>
-        </w:rPr>
-        <w:t>27</w:t>
-      </w:r>
-      <w:r>
-        <w:fldChar w:fldCharType="end"/>
-      </w:r>
-      <w:r>
-        <w:t xml:space="preserve"> </w:t>
-      </w:r>
-      <w:r>
-        <w:rPr>
-          <w:lang w:val="en-US"/>
-        </w:rPr>
-        <w:t>File</w:t>
-      </w:r>
-      <w:r>
-        <w:t xml:space="preserve"> </w:t>
-      </w:r>
-      <w:r>
-        <w:rPr>
-          <w:lang w:val="en-US"/>
-        </w:rPr>
-        <w:t>recording</w:t>
-      </w:r>
-      <w:r>
-        <w:t xml:space="preserve"> </w:t>
-      </w:r>
-      <w:r>
-        <w:t>των μετρήσεων</w:t>
-      </w:r>
-    </w:p>
-    <w:p>
-      <w:pPr>
-        <w:pStyle w:val="BodyText"/>
-      </w:pPr>
-      <w:r>
-        <w:rPr>
-          <w:noProof/>
         </w:rPr>
         <w:pict w14:anchorId="6B333B61">
-          <v:shape id="_x0000_s1059" type="#_x0000_t202" style="position:absolute;left:0;text-align:left;margin-left:0;margin-top:278.15pt;width:178.05pt;height:18pt;z-index:251682304;mso-position-horizontal:center;mso-position-horizontal-relative:margin;mso-position-vertical-relative:text" stroked="f">
+          <v:shape id="_x0000_s1059" type="#_x0000_t202" style="position:absolute;left:0;text-align:left;margin-left:0;margin-top:278.15pt;width:178.05pt;height:18pt;z-index:251681280;mso-position-horizontal:center;mso-position-horizontal-relative:margin;mso-position-vertical-relative:text" stroked="f">
             <v:textbox inset="0,0,0,0">
               <w:txbxContent>
                 <w:p>
@@ -29711,7 +29574,7 @@
           <w:lang w:eastAsia="el-GR"/>
         </w:rPr>
         <w:drawing>
-          <wp:anchor distT="0" distB="0" distL="114300" distR="114300" simplePos="0" relativeHeight="251760640" behindDoc="0" locked="0" layoutInCell="1" allowOverlap="1" wp14:anchorId="30FF7AE6" wp14:editId="5C3BCF4D">
+          <wp:anchor distT="0" distB="0" distL="114300" distR="114300" simplePos="0" relativeHeight="251655680" behindDoc="0" locked="0" layoutInCell="1" allowOverlap="1" wp14:anchorId="30FF7AE6" wp14:editId="46EC8D36">
             <wp:simplePos x="0" y="0"/>
             <wp:positionH relativeFrom="margin">
               <wp:posOffset>548685</wp:posOffset>
@@ -29734,7 +29597,7 @@
                     <pic:cNvPicPr/>
                   </pic:nvPicPr>
                   <pic:blipFill>
-                    <a:blip r:embed="rId45">
+                    <a:blip r:embed="rId44">
                       <a:extLst>
                         <a:ext uri="{28A0092B-C50C-407E-A947-70E740481C1C}">
                           <a14:useLocalDpi xmlns:a14="http://schemas.microsoft.com/office/drawing/2010/main" val="0"/>
@@ -29869,7 +29732,7 @@
           <w:numId w:val="4"/>
         </w:numPr>
       </w:pPr>
-      <w:bookmarkStart w:id="77" w:name="_Toc536466664"/>
+      <w:bookmarkStart w:id="75" w:name="_Toc536466664"/>
       <w:r>
         <w:t xml:space="preserve">Επεξήγηση </w:t>
       </w:r>
@@ -29879,7 +29742,7 @@
         </w:rPr>
         <w:t>Sampling</w:t>
       </w:r>
-      <w:bookmarkEnd w:id="77"/>
+      <w:bookmarkEnd w:id="75"/>
     </w:p>
     <w:p>
       <w:pPr>
@@ -29890,7 +29753,7 @@
           <w:noProof/>
         </w:rPr>
         <w:pict w14:anchorId="2415E10F">
-          <v:shape id="_x0000_s1061" type="#_x0000_t202" style="position:absolute;left:0;text-align:left;margin-left:0;margin-top:367pt;width:275.45pt;height:19.35pt;z-index:251683328;mso-position-horizontal:center;mso-position-horizontal-relative:margin;mso-position-vertical-relative:text" stroked="f">
+          <v:shape id="_x0000_s1061" type="#_x0000_t202" style="position:absolute;left:0;text-align:left;margin-left:0;margin-top:367pt;width:275.45pt;height:19.35pt;z-index:251682304;mso-position-horizontal:center;mso-position-horizontal-relative:margin;mso-position-vertical-relative:text" stroked="f">
             <v:textbox inset="0,0,0,0">
               <w:txbxContent>
                 <w:p>
@@ -29951,7 +29814,7 @@
           <w:lang w:eastAsia="el-GR"/>
         </w:rPr>
         <w:drawing>
-          <wp:anchor distT="0" distB="0" distL="114300" distR="114300" simplePos="0" relativeHeight="251726848" behindDoc="0" locked="0" layoutInCell="1" allowOverlap="1" wp14:anchorId="6FF5759E" wp14:editId="7D8CABA3">
+          <wp:anchor distT="0" distB="0" distL="114300" distR="114300" simplePos="0" relativeHeight="251651584" behindDoc="0" locked="0" layoutInCell="1" allowOverlap="1" wp14:anchorId="6FF5759E" wp14:editId="7BF2207D">
             <wp:simplePos x="0" y="0"/>
             <wp:positionH relativeFrom="margin">
               <wp:align>center</wp:align>
@@ -29974,7 +29837,7 @@
                     <pic:cNvPicPr/>
                   </pic:nvPicPr>
                   <pic:blipFill>
-                    <a:blip r:embed="rId46">
+                    <a:blip r:embed="rId45">
                       <a:extLst>
                         <a:ext uri="{28A0092B-C50C-407E-A947-70E740481C1C}">
                           <a14:useLocalDpi xmlns:a14="http://schemas.microsoft.com/office/drawing/2010/main" val="0"/>
@@ -30147,7 +30010,7 @@
                     <pic:cNvPicPr/>
                   </pic:nvPicPr>
                   <pic:blipFill>
-                    <a:blip r:embed="rId47">
+                    <a:blip r:embed="rId46">
                       <a:extLst>
                         <a:ext uri="{28A0092B-C50C-407E-A947-70E740481C1C}">
                           <a14:useLocalDpi xmlns:a14="http://schemas.microsoft.com/office/drawing/2010/main" val="0"/>
@@ -30300,7 +30163,7 @@
                     <pic:cNvPicPr/>
                   </pic:nvPicPr>
                   <pic:blipFill>
-                    <a:blip r:embed="rId48">
+                    <a:blip r:embed="rId47">
                       <a:extLst>
                         <a:ext uri="{28A0092B-C50C-407E-A947-70E740481C1C}">
                           <a14:useLocalDpi xmlns:a14="http://schemas.microsoft.com/office/drawing/2010/main" val="0"/>
@@ -30403,7 +30266,7 @@
           <w:numId w:val="4"/>
         </w:numPr>
       </w:pPr>
-      <w:bookmarkStart w:id="78" w:name="_Toc536466665"/>
+      <w:bookmarkStart w:id="76" w:name="_Toc536466665"/>
       <w:r>
         <w:t xml:space="preserve">Επεξήγηση </w:t>
       </w:r>
@@ -30413,7 +30276,7 @@
         </w:rPr>
         <w:t>Handlers</w:t>
       </w:r>
-      <w:bookmarkEnd w:id="78"/>
+      <w:bookmarkEnd w:id="76"/>
     </w:p>
     <w:p>
       <w:pPr>
@@ -30575,7 +30438,7 @@
                     <pic:cNvPicPr/>
                   </pic:nvPicPr>
                   <pic:blipFill>
-                    <a:blip r:embed="rId49">
+                    <a:blip r:embed="rId48">
                       <a:extLst>
                         <a:ext uri="{28A0092B-C50C-407E-A947-70E740481C1C}">
                           <a14:useLocalDpi xmlns:a14="http://schemas.microsoft.com/office/drawing/2010/main" val="0"/>
@@ -30813,6 +30676,154 @@
                 <pic:pic xmlns:pic="http://schemas.openxmlformats.org/drawingml/2006/picture">
                   <pic:nvPicPr>
                     <pic:cNvPr id="42" name="handlers actions.png"/>
+                    <pic:cNvPicPr/>
+                  </pic:nvPicPr>
+                  <pic:blipFill>
+                    <a:blip r:embed="rId49">
+                      <a:extLst>
+                        <a:ext uri="{28A0092B-C50C-407E-A947-70E740481C1C}">
+                          <a14:useLocalDpi xmlns:a14="http://schemas.microsoft.com/office/drawing/2010/main" val="0"/>
+                        </a:ext>
+                      </a:extLst>
+                    </a:blip>
+                    <a:stretch>
+                      <a:fillRect/>
+                    </a:stretch>
+                  </pic:blipFill>
+                  <pic:spPr>
+                    <a:xfrm>
+                      <a:off x="0" y="0"/>
+                      <a:ext cx="4679950" cy="956310"/>
+                    </a:xfrm>
+                    <a:prstGeom prst="rect">
+                      <a:avLst/>
+                    </a:prstGeom>
+                  </pic:spPr>
+                </pic:pic>
+              </a:graphicData>
+            </a:graphic>
+          </wp:inline>
+        </w:drawing>
+      </w:r>
+    </w:p>
+    <w:p>
+      <w:pPr>
+        <w:pStyle w:val="BodyTextKeep"/>
+        <w:jc w:val="center"/>
+      </w:pPr>
+      <w:r>
+        <w:t xml:space="preserve">Εικόνα </w:t>
+      </w:r>
+      <w:r>
+        <w:fldChar w:fldCharType="begin"/>
+      </w:r>
+      <w:r>
+        <w:instrText xml:space="preserve"> SEQ Εικόνα \* ARABIC </w:instrText>
+      </w:r>
+      <w:r>
+        <w:fldChar w:fldCharType="separate"/>
+      </w:r>
+      <w:r>
+        <w:rPr>
+          <w:noProof/>
+        </w:rPr>
+        <w:t>33</w:t>
+      </w:r>
+      <w:r>
+        <w:fldChar w:fldCharType="end"/>
+      </w:r>
+      <w:r>
+        <w:t xml:space="preserve">Επιλογή </w:t>
+      </w:r>
+      <w:r>
+        <w:rPr>
+          <w:lang w:val="en-US"/>
+        </w:rPr>
+        <w:t>Action</w:t>
+      </w:r>
+      <w:r>
+        <w:t xml:space="preserve"> </w:t>
+      </w:r>
+      <w:r>
+        <w:t>εκτέλεσης</w:t>
+      </w:r>
+    </w:p>
+    <w:p>
+      <w:pPr>
+        <w:pStyle w:val="ae"/>
+      </w:pPr>
+      <w:r>
+        <w:t xml:space="preserve">Στην Εικόνα 33 φαίνεται τα </w:t>
+      </w:r>
+      <w:r>
+        <w:rPr>
+          <w:lang w:val="en-US"/>
+        </w:rPr>
+        <w:t>drop</w:t>
+      </w:r>
+      <w:r>
+        <w:t xml:space="preserve"> </w:t>
+      </w:r>
+      <w:r>
+        <w:rPr>
+          <w:lang w:val="en-US"/>
+        </w:rPr>
+        <w:t>downs</w:t>
+      </w:r>
+      <w:r>
+        <w:t xml:space="preserve"> </w:t>
+      </w:r>
+      <w:r>
+        <w:t xml:space="preserve">επιλογές των διαθέσιμών </w:t>
+      </w:r>
+      <w:r>
+        <w:rPr>
+          <w:lang w:val="en-US"/>
+        </w:rPr>
+        <w:t>Actions</w:t>
+      </w:r>
+      <w:r>
+        <w:t xml:space="preserve"> </w:t>
+      </w:r>
+      <w:r>
+        <w:t xml:space="preserve">του λογισμικού. Στην συγκεκριμένη εικόνα ο </w:t>
+      </w:r>
+      <w:r>
+        <w:rPr>
+          <w:lang w:val="en-US"/>
+        </w:rPr>
+        <w:t>Electro</w:t>
+      </w:r>
+      <w:r>
+        <w:t xml:space="preserve"> </w:t>
+      </w:r>
+      <w:r>
+        <w:t>έχει οριστεί να εκτελέσει την εμφάνιση ενός μηνύματος όταν η θερμοκρασία έχει ξεπεράσει τους 50 βαθμούς κελσίου. Όπως φαίνεται στην Εικόνα 34 ο χρήστης μπορεί να επιλέξει πότε θα εκτελεστεί η επιλεγμένη ενέργεια.</w:t>
+      </w:r>
+    </w:p>
+    <w:p>
+      <w:pPr>
+        <w:pStyle w:val="BodyText"/>
+        <w:keepNext/>
+      </w:pPr>
+      <w:r>
+        <w:rPr>
+          <w:noProof/>
+          <w:lang w:eastAsia="el-GR"/>
+        </w:rPr>
+        <w:drawing>
+          <wp:inline distT="0" distB="0" distL="0" distR="0" wp14:anchorId="5EED54F8" wp14:editId="6CE45A9F">
+            <wp:extent cx="4679950" cy="956310"/>
+            <wp:effectExtent l="0" t="0" r="0" b="0"/>
+            <wp:docPr id="44" name="Picture 44"/>
+            <wp:cNvGraphicFramePr>
+              <a:graphicFrameLocks xmlns:a="http://schemas.openxmlformats.org/drawingml/2006/main" noChangeAspect="1"/>
+            </wp:cNvGraphicFramePr>
+            <a:graphic xmlns:a="http://schemas.openxmlformats.org/drawingml/2006/main">
+              <a:graphicData uri="http://schemas.openxmlformats.org/drawingml/2006/picture">
+                <pic:pic xmlns:pic="http://schemas.openxmlformats.org/drawingml/2006/picture">
+                  <pic:nvPicPr>
+                    <pic:cNvPr id="44" name="handlers set limit.png"/>
                     <pic:cNvPicPr/>
                   </pic:nvPicPr>
                   <pic:blipFill>
@@ -30847,154 +30858,6 @@
       <w:pPr>
         <w:pStyle w:val="BodyTextKeep"/>
         <w:jc w:val="center"/>
-      </w:pPr>
-      <w:r>
-        <w:t xml:space="preserve">Εικόνα </w:t>
-      </w:r>
-      <w:r>
-        <w:fldChar w:fldCharType="begin"/>
-      </w:r>
-      <w:r>
-        <w:instrText xml:space="preserve"> SEQ Εικόνα \* ARABIC </w:instrText>
-      </w:r>
-      <w:r>
-        <w:fldChar w:fldCharType="separate"/>
-      </w:r>
-      <w:r>
-        <w:rPr>
-          <w:noProof/>
-        </w:rPr>
-        <w:t>33</w:t>
-      </w:r>
-      <w:r>
-        <w:fldChar w:fldCharType="end"/>
-      </w:r>
-      <w:r>
-        <w:t xml:space="preserve">Επιλογή </w:t>
-      </w:r>
-      <w:r>
-        <w:rPr>
-          <w:lang w:val="en-US"/>
-        </w:rPr>
-        <w:t>Action</w:t>
-      </w:r>
-      <w:r>
-        <w:t xml:space="preserve"> </w:t>
-      </w:r>
-      <w:r>
-        <w:t>εκτέλεσης</w:t>
-      </w:r>
-    </w:p>
-    <w:p>
-      <w:pPr>
-        <w:pStyle w:val="ae"/>
-      </w:pPr>
-      <w:r>
-        <w:t xml:space="preserve">Στην Εικόνα 33 φαίνεται τα </w:t>
-      </w:r>
-      <w:r>
-        <w:rPr>
-          <w:lang w:val="en-US"/>
-        </w:rPr>
-        <w:t>drop</w:t>
-      </w:r>
-      <w:r>
-        <w:t xml:space="preserve"> </w:t>
-      </w:r>
-      <w:r>
-        <w:rPr>
-          <w:lang w:val="en-US"/>
-        </w:rPr>
-        <w:t>downs</w:t>
-      </w:r>
-      <w:r>
-        <w:t xml:space="preserve"> </w:t>
-      </w:r>
-      <w:r>
-        <w:t xml:space="preserve">επιλογές των διαθέσιμών </w:t>
-      </w:r>
-      <w:r>
-        <w:rPr>
-          <w:lang w:val="en-US"/>
-        </w:rPr>
-        <w:t>Actions</w:t>
-      </w:r>
-      <w:r>
-        <w:t xml:space="preserve"> </w:t>
-      </w:r>
-      <w:r>
-        <w:t xml:space="preserve">του λογισμικού. Στην συγκεκριμένη εικόνα ο </w:t>
-      </w:r>
-      <w:r>
-        <w:rPr>
-          <w:lang w:val="en-US"/>
-        </w:rPr>
-        <w:t>Electro</w:t>
-      </w:r>
-      <w:r>
-        <w:t xml:space="preserve"> </w:t>
-      </w:r>
-      <w:r>
-        <w:t>έχει οριστεί να εκτελέσει την εμφάνιση ενός μηνύματος όταν η θερμοκρασία έχει ξεπεράσει τους 50 βαθμούς κελσίου. Όπως φαίνεται στην Εικόνα 34 ο χρήστης μπορεί να επιλέξει πότε θα εκτελεστεί η επιλεγμένη ενέργεια.</w:t>
-      </w:r>
-    </w:p>
-    <w:p>
-      <w:pPr>
-        <w:pStyle w:val="BodyText"/>
-        <w:keepNext/>
-      </w:pPr>
-      <w:r>
-        <w:rPr>
-          <w:noProof/>
-          <w:lang w:eastAsia="el-GR"/>
-        </w:rPr>
-        <w:drawing>
-          <wp:inline distT="0" distB="0" distL="0" distR="0" wp14:anchorId="5EED54F8" wp14:editId="6CE45A9F">
-            <wp:extent cx="4679950" cy="956310"/>
-            <wp:effectExtent l="0" t="0" r="0" b="0"/>
-            <wp:docPr id="44" name="Picture 44"/>
-            <wp:cNvGraphicFramePr>
-              <a:graphicFrameLocks xmlns:a="http://schemas.openxmlformats.org/drawingml/2006/main" noChangeAspect="1"/>
-            </wp:cNvGraphicFramePr>
-            <a:graphic xmlns:a="http://schemas.openxmlformats.org/drawingml/2006/main">
-              <a:graphicData uri="http://schemas.openxmlformats.org/drawingml/2006/picture">
-                <pic:pic xmlns:pic="http://schemas.openxmlformats.org/drawingml/2006/picture">
-                  <pic:nvPicPr>
-                    <pic:cNvPr id="44" name="handlers set limit.png"/>
-                    <pic:cNvPicPr/>
-                  </pic:nvPicPr>
-                  <pic:blipFill>
-                    <a:blip r:embed="rId51">
-                      <a:extLst>
-                        <a:ext uri="{28A0092B-C50C-407E-A947-70E740481C1C}">
-                          <a14:useLocalDpi xmlns:a14="http://schemas.microsoft.com/office/drawing/2010/main" val="0"/>
-                        </a:ext>
-                      </a:extLst>
-                    </a:blip>
-                    <a:stretch>
-                      <a:fillRect/>
-                    </a:stretch>
-                  </pic:blipFill>
-                  <pic:spPr>
-                    <a:xfrm>
-                      <a:off x="0" y="0"/>
-                      <a:ext cx="4679950" cy="956310"/>
-                    </a:xfrm>
-                    <a:prstGeom prst="rect">
-                      <a:avLst/>
-                    </a:prstGeom>
-                  </pic:spPr>
-                </pic:pic>
-              </a:graphicData>
-            </a:graphic>
-          </wp:inline>
-        </w:drawing>
-      </w:r>
-    </w:p>
-    <w:p>
-      <w:pPr>
-        <w:pStyle w:val="BodyTextKeep"/>
-        <w:jc w:val="center"/>
         <w:rPr>
           <w:rStyle w:val="BodyTextCharCharChar"/>
         </w:rPr>
@@ -31117,7 +30980,7 @@
                     <pic:cNvPicPr/>
                   </pic:nvPicPr>
                   <pic:blipFill>
-                    <a:blip r:embed="rId52">
+                    <a:blip r:embed="rId51">
                       <a:extLst>
                         <a:ext uri="{28A0092B-C50C-407E-A947-70E740481C1C}">
                           <a14:useLocalDpi xmlns:a14="http://schemas.microsoft.com/office/drawing/2010/main" val="0"/>
@@ -31367,8 +31230,8 @@
             <v:path o:extrusionok="f" gradientshapeok="t" o:connecttype="rect"/>
             <o:lock v:ext="edit" aspectratio="t"/>
           </v:shapetype>
-          <v:shape id="_x0000_i1025" type="#_x0000_t75" style="width:368.25pt;height:75pt">
-            <v:imagedata r:id="rId53" o:title="handlers stop handling"/>
+          <v:shape id="_x0000_i1025" type="#_x0000_t75" style="width:368.15pt;height:74.7pt">
+            <v:imagedata r:id="rId52" o:title="handlers stop handling"/>
           </v:shape>
         </w:pict>
       </w:r>
@@ -31432,7 +31295,7 @@
         </w:numPr>
         <w:ind w:left="567" w:hanging="567"/>
       </w:pPr>
-      <w:bookmarkStart w:id="79" w:name="_Toc536466666"/>
+      <w:bookmarkStart w:id="77" w:name="_Toc536466666"/>
       <w:r>
         <w:t>Ανάπτυξη λογισμικού</w:t>
       </w:r>
@@ -31445,7 +31308,7 @@
         </w:rPr>
         <w:t>Electro</w:t>
       </w:r>
-      <w:bookmarkEnd w:id="79"/>
+      <w:bookmarkEnd w:id="77"/>
     </w:p>
     <w:p>
       <w:pPr>
@@ -31785,7 +31648,7 @@
                     <pic:cNvPicPr/>
                   </pic:nvPicPr>
                   <pic:blipFill>
-                    <a:blip r:embed="rId54">
+                    <a:blip r:embed="rId53">
                       <a:extLst>
                         <a:ext uri="{28A0092B-C50C-407E-A947-70E740481C1C}">
                           <a14:useLocalDpi xmlns:a14="http://schemas.microsoft.com/office/drawing/2010/main" val="0"/>
@@ -33540,7 +33403,7 @@
                     <pic:cNvPicPr/>
                   </pic:nvPicPr>
                   <pic:blipFill>
-                    <a:blip r:embed="rId55">
+                    <a:blip r:embed="rId54">
                       <a:extLst>
                         <a:ext uri="{28A0092B-C50C-407E-A947-70E740481C1C}">
                           <a14:useLocalDpi xmlns:a14="http://schemas.microsoft.com/office/drawing/2010/main" val="0"/>
@@ -33649,7 +33512,7 @@
           <w:numId w:val="4"/>
         </w:numPr>
       </w:pPr>
-      <w:bookmarkStart w:id="80" w:name="_Toc536466667"/>
+      <w:bookmarkStart w:id="78" w:name="_Toc536466667"/>
       <w:r>
         <w:t xml:space="preserve">Σχεδίαση και προγραμματισμός </w:t>
       </w:r>
@@ -33659,7 +33522,7 @@
         </w:rPr>
         <w:t>GUI</w:t>
       </w:r>
-      <w:bookmarkEnd w:id="80"/>
+      <w:bookmarkEnd w:id="78"/>
     </w:p>
     <w:p>
       <w:pPr>
@@ -34392,7 +34255,7 @@
                     <pic:cNvPicPr/>
                   </pic:nvPicPr>
                   <pic:blipFill>
-                    <a:blip r:embed="rId56" cstate="print">
+                    <a:blip r:embed="rId55" cstate="print">
                       <a:extLst>
                         <a:ext uri="{28A0092B-C50C-407E-A947-70E740481C1C}">
                           <a14:useLocalDpi xmlns:a14="http://schemas.microsoft.com/office/drawing/2010/main" val="0"/>
@@ -34614,7 +34477,7 @@
                     <pic:cNvPicPr/>
                   </pic:nvPicPr>
                   <pic:blipFill>
-                    <a:blip r:embed="rId57" cstate="print">
+                    <a:blip r:embed="rId56" cstate="print">
                       <a:extLst>
                         <a:ext uri="{28A0092B-C50C-407E-A947-70E740481C1C}">
                           <a14:useLocalDpi xmlns:a14="http://schemas.microsoft.com/office/drawing/2010/main" val="0"/>
@@ -34903,7 +34766,7 @@
                     <pic:cNvPicPr/>
                   </pic:nvPicPr>
                   <pic:blipFill>
-                    <a:blip r:embed="rId58" cstate="print">
+                    <a:blip r:embed="rId57" cstate="print">
                       <a:extLst>
                         <a:ext uri="{28A0092B-C50C-407E-A947-70E740481C1C}">
                           <a14:useLocalDpi xmlns:a14="http://schemas.microsoft.com/office/drawing/2010/main" val="0"/>
@@ -36007,7 +35870,7 @@
                     <pic:cNvPicPr/>
                   </pic:nvPicPr>
                   <pic:blipFill>
-                    <a:blip r:embed="rId59">
+                    <a:blip r:embed="rId58">
                       <a:extLst>
                         <a:ext uri="{28A0092B-C50C-407E-A947-70E740481C1C}">
                           <a14:useLocalDpi xmlns:a14="http://schemas.microsoft.com/office/drawing/2010/main" val="0"/>
@@ -36380,7 +36243,7 @@
           <w:numId w:val="4"/>
         </w:numPr>
       </w:pPr>
-      <w:bookmarkStart w:id="81" w:name="_Toc536466668"/>
+      <w:bookmarkStart w:id="79" w:name="_Toc536466668"/>
       <w:r>
         <w:lastRenderedPageBreak/>
         <w:t xml:space="preserve">Εκκίνηση </w:t>
@@ -36392,7 +36255,7 @@
         </w:rPr>
         <w:t>MRenderer</w:t>
       </w:r>
-      <w:bookmarkEnd w:id="81"/>
+      <w:bookmarkEnd w:id="79"/>
       <w:proofErr w:type="spellEnd"/>
     </w:p>
     <w:p>
@@ -38914,7 +38777,7 @@
         </w:numPr>
         <w:textAlignment w:val="auto"/>
       </w:pPr>
-      <w:bookmarkStart w:id="82" w:name="_Toc536466669"/>
+      <w:bookmarkStart w:id="80" w:name="_Toc536466669"/>
       <w:r>
         <w:t>Λειτουργία</w:t>
       </w:r>
@@ -38928,7 +38791,7 @@
         </w:rPr>
         <w:t>MRenderer</w:t>
       </w:r>
-      <w:bookmarkEnd w:id="82"/>
+      <w:bookmarkEnd w:id="80"/>
       <w:proofErr w:type="spellEnd"/>
     </w:p>
     <w:p>
@@ -40396,34 +40259,6 @@
         <w:pStyle w:val="BodyText"/>
         <w:spacing w:line="240" w:lineRule="auto"/>
         <w:rPr>
-          <w:rStyle w:val="Char"/>
-          <w:lang w:val="en-US"/>
-        </w:rPr>
-      </w:pPr>
-      <w:proofErr w:type="spellStart"/>
-      <w:proofErr w:type="gramStart"/>
-      <w:r>
-        <w:rPr>
-          <w:rStyle w:val="Char"/>
-          <w:lang w:val="en-US"/>
-        </w:rPr>
-        <w:t>QtGui.QApplication.processEvents</w:t>
-      </w:r>
-      <w:proofErr w:type="spellEnd"/>
-      <w:proofErr w:type="gramEnd"/>
-      <w:r>
-        <w:rPr>
-          <w:rStyle w:val="Char"/>
-          <w:lang w:val="en-US"/>
-        </w:rPr>
-        <w:t>()  # you MUST process the plot now</w:t>
-      </w:r>
-    </w:p>
-    <w:p>
-      <w:pPr>
-        <w:pStyle w:val="BodyText"/>
-        <w:spacing w:line="240" w:lineRule="auto"/>
-        <w:rPr>
           <w:rFonts w:ascii="Fira Code" w:hAnsi="Fira Code"/>
           <w:color w:val="D4D4D4"/>
           <w:spacing w:val="0"/>
@@ -40432,6 +40267,24 @@
           <w:lang w:val="en-US" w:eastAsia="el-GR"/>
         </w:rPr>
       </w:pPr>
+      <w:proofErr w:type="spellStart"/>
+      <w:proofErr w:type="gramStart"/>
+      <w:r>
+        <w:rPr>
+          <w:rStyle w:val="Char"/>
+          <w:lang w:val="en-US"/>
+        </w:rPr>
+        <w:t>QtGui.QApplication.processEvents</w:t>
+      </w:r>
+      <w:proofErr w:type="spellEnd"/>
+      <w:proofErr w:type="gramEnd"/>
+      <w:r>
+        <w:rPr>
+          <w:rStyle w:val="Char"/>
+          <w:lang w:val="en-US"/>
+        </w:rPr>
+        <w:t>()  # you MUST process the plot now</w:t>
+      </w:r>
     </w:p>
     <w:p>
       <w:pPr>
@@ -40482,11 +40335,11 @@
         <w:pStyle w:val="ChapterTitle"/>
         <w:spacing w:line="360" w:lineRule="auto"/>
       </w:pPr>
-      <w:bookmarkStart w:id="83" w:name="_Toc536466670"/>
+      <w:bookmarkStart w:id="81" w:name="_Toc536466670"/>
       <w:r>
         <w:t>Συμπερασματα επεκτασεις</w:t>
       </w:r>
-      <w:bookmarkEnd w:id="83"/>
+      <w:bookmarkEnd w:id="81"/>
     </w:p>
     <w:p>
       <w:pPr>
@@ -40497,11 +40350,11 @@
         </w:numPr>
         <w:textAlignment w:val="auto"/>
       </w:pPr>
-      <w:bookmarkStart w:id="84" w:name="_Toc536466671"/>
+      <w:bookmarkStart w:id="82" w:name="_Toc536466671"/>
       <w:r>
         <w:t>Συμπεράσματα</w:t>
       </w:r>
-      <w:bookmarkEnd w:id="84"/>
+      <w:bookmarkEnd w:id="82"/>
     </w:p>
     <w:p>
       <w:pPr>
@@ -40544,11 +40397,11 @@
         </w:numPr>
         <w:textAlignment w:val="auto"/>
       </w:pPr>
-      <w:bookmarkStart w:id="85" w:name="_Toc536466672"/>
+      <w:bookmarkStart w:id="83" w:name="_Toc536466672"/>
       <w:r>
         <w:t>Πιθανές επεκτάσεις</w:t>
       </w:r>
-      <w:bookmarkEnd w:id="85"/>
+      <w:bookmarkEnd w:id="83"/>
     </w:p>
     <w:p>
       <w:pPr>
@@ -40863,14 +40716,241 @@
           <w:caps w:val="0"/>
         </w:rPr>
       </w:pPr>
-      <w:bookmarkStart w:id="86" w:name="__RefHeading___Toc254781261"/>
-      <w:bookmarkEnd w:id="86"/>
+      <w:bookmarkStart w:id="84" w:name="__RefHeading___Toc254781261"/>
+      <w:bookmarkEnd w:id="84"/>
       <w:r>
         <w:rPr>
           <w:caps w:val="0"/>
         </w:rPr>
         <w:lastRenderedPageBreak/>
         <w:t>ΒΙΒΛΙΟΓΡΑΦΙΑ</w:t>
+      </w:r>
+    </w:p>
+    <w:p>
+      <w:pPr>
+        <w:pStyle w:val="BodyText"/>
+        <w:numPr>
+          <w:ilvl w:val="0"/>
+          <w:numId w:val="21"/>
+        </w:numPr>
+        <w:rPr>
+          <w:lang w:val="en-US"/>
+        </w:rPr>
+      </w:pPr>
+      <w:r>
+        <w:rPr>
+          <w:lang w:val="en-US"/>
+        </w:rPr>
+        <w:t>An Educational Guide to the AVR Microcontroller Programming</w:t>
+      </w:r>
+      <w:r>
+        <w:rPr>
+          <w:lang w:val="en-US"/>
+        </w:rPr>
+        <w:t xml:space="preserve"> </w:t>
+      </w:r>
+      <w:r>
+        <w:rPr>
+          <w:lang w:val="en-US"/>
+        </w:rPr>
+        <w:t xml:space="preserve">– </w:t>
+      </w:r>
+      <w:r>
+        <w:t>Παναγιώτης</w:t>
+      </w:r>
+      <w:r>
+        <w:rPr>
+          <w:lang w:val="en-US"/>
+        </w:rPr>
+        <w:t xml:space="preserve"> </w:t>
+      </w:r>
+      <w:r>
+        <w:t>Παπάζογλου</w:t>
+      </w:r>
+    </w:p>
+    <w:p>
+      <w:pPr>
+        <w:pStyle w:val="BodyText"/>
+        <w:numPr>
+          <w:ilvl w:val="0"/>
+          <w:numId w:val="21"/>
+        </w:numPr>
+        <w:rPr>
+          <w:lang w:val="en-US"/>
+        </w:rPr>
+      </w:pPr>
+      <w:r>
+        <w:rPr>
+          <w:lang w:val="en-US"/>
+        </w:rPr>
+        <w:t>AVR Programming: Learning to Write Software for Hardware</w:t>
+      </w:r>
+      <w:r>
+        <w:rPr>
+          <w:lang w:val="en-US"/>
+        </w:rPr>
+        <w:t xml:space="preserve"> </w:t>
+      </w:r>
+      <w:r>
+        <w:rPr>
+          <w:lang w:val="en-US"/>
+        </w:rPr>
+        <w:t>–</w:t>
+      </w:r>
+      <w:r>
+        <w:rPr>
+          <w:lang w:val="en-US"/>
+        </w:rPr>
+        <w:t xml:space="preserve"> </w:t>
+      </w:r>
+      <w:r>
+        <w:rPr>
+          <w:lang w:val="en-US"/>
+        </w:rPr>
+        <w:t>Elliot Williams</w:t>
+      </w:r>
+    </w:p>
+    <w:p>
+      <w:pPr>
+        <w:pStyle w:val="BodyText"/>
+        <w:numPr>
+          <w:ilvl w:val="0"/>
+          <w:numId w:val="21"/>
+        </w:numPr>
+        <w:rPr>
+          <w:lang w:val="en-US"/>
+        </w:rPr>
+      </w:pPr>
+      <w:r>
+        <w:rPr>
+          <w:lang w:val="en-US"/>
+        </w:rPr>
+        <w:t>Programming and Interfacing ATMEL's AVRs</w:t>
+      </w:r>
+      <w:r>
+        <w:rPr>
+          <w:lang w:val="en-US"/>
+        </w:rPr>
+        <w:t xml:space="preserve"> </w:t>
+      </w:r>
+      <w:r>
+        <w:rPr>
+          <w:lang w:val="en-US"/>
+        </w:rPr>
+        <w:t>–</w:t>
+      </w:r>
+      <w:r>
+        <w:rPr>
+          <w:lang w:val="en-US"/>
+        </w:rPr>
+        <w:t xml:space="preserve"> </w:t>
+      </w:r>
+      <w:r>
+        <w:rPr>
+          <w:lang w:val="en-US"/>
+        </w:rPr>
+        <w:t>Thomas Grace</w:t>
+      </w:r>
+    </w:p>
+    <w:p>
+      <w:pPr>
+        <w:pStyle w:val="BodyText"/>
+        <w:numPr>
+          <w:ilvl w:val="0"/>
+          <w:numId w:val="21"/>
+        </w:numPr>
+        <w:rPr>
+          <w:lang w:val="en-US"/>
+        </w:rPr>
+      </w:pPr>
+      <w:r>
+        <w:rPr>
+          <w:lang w:val="en-US"/>
+        </w:rPr>
+        <w:t>Raspberry Pi and AVR Projects: Augmenting the Pi's ARM with the Atmel</w:t>
+      </w:r>
+      <w:r>
+        <w:rPr>
+          <w:lang w:val="en-US"/>
+        </w:rPr>
+        <w:t xml:space="preserve"> - </w:t>
+      </w:r>
+      <w:r>
+        <w:rPr>
+          <w:lang w:val="en-US"/>
+        </w:rPr>
+        <w:t xml:space="preserve">Brian </w:t>
+      </w:r>
+      <w:proofErr w:type="spellStart"/>
+      <w:r>
+        <w:rPr>
+          <w:lang w:val="en-US"/>
+        </w:rPr>
+        <w:t>Corteil</w:t>
+      </w:r>
+      <w:proofErr w:type="spellEnd"/>
+      <w:r>
+        <w:rPr>
+          <w:lang w:val="en-US"/>
+        </w:rPr>
+        <w:t xml:space="preserve">, </w:t>
+      </w:r>
+      <w:proofErr w:type="spellStart"/>
+      <w:r>
+        <w:rPr>
+          <w:lang w:val="en-US"/>
+        </w:rPr>
+        <w:t>Cefn</w:t>
+      </w:r>
+      <w:proofErr w:type="spellEnd"/>
+      <w:r>
+        <w:rPr>
+          <w:lang w:val="en-US"/>
+        </w:rPr>
+        <w:t xml:space="preserve"> </w:t>
+      </w:r>
+      <w:proofErr w:type="spellStart"/>
+      <w:r>
+        <w:rPr>
+          <w:lang w:val="en-US"/>
+        </w:rPr>
+        <w:t>Hoile</w:t>
+      </w:r>
+      <w:proofErr w:type="spellEnd"/>
+      <w:r>
+        <w:rPr>
+          <w:lang w:val="en-US"/>
+        </w:rPr>
+        <w:t xml:space="preserve">, Clare Bowman, Lauren Orsini, </w:t>
+      </w:r>
+      <w:proofErr w:type="spellStart"/>
+      <w:r>
+        <w:rPr>
+          <w:lang w:val="en-US"/>
+        </w:rPr>
+        <w:t>Sjoerd</w:t>
+      </w:r>
+      <w:proofErr w:type="spellEnd"/>
+      <w:r>
+        <w:rPr>
+          <w:lang w:val="en-US"/>
+        </w:rPr>
+        <w:t xml:space="preserve"> Dirk Meijer, and Troy Mott</w:t>
+      </w:r>
+    </w:p>
+    <w:p>
+      <w:pPr>
+        <w:pStyle w:val="SectionLabel"/>
+        <w:rPr>
+          <w:caps w:val="0"/>
+        </w:rPr>
+      </w:pPr>
+      <w:r>
+        <w:rPr>
+          <w:caps w:val="0"/>
+        </w:rPr>
+        <w:lastRenderedPageBreak/>
+        <w:t>ΠΗΓΕΣ ΣΤΟ ΙΝΤΕΡΝΕΤ</w:t>
       </w:r>
     </w:p>
     <w:p>
@@ -41121,7 +41201,7 @@
           <w:lang w:val="en-US"/>
         </w:rPr>
       </w:pPr>
-      <w:hyperlink r:id="rId60" w:history="1">
+      <w:hyperlink r:id="rId59" w:history="1">
         <w:r>
           <w:rPr>
             <w:rStyle w:val="Hyperlink"/>
@@ -41134,28 +41214,17 @@
     <w:p>
       <w:pPr>
         <w:pStyle w:val="BodyTextIndent"/>
-        <w:numPr>
-          <w:ilvl w:val="0"/>
-          <w:numId w:val="19"/>
-        </w:numPr>
-        <w:rPr>
-          <w:lang w:val="en-US"/>
-        </w:rPr>
-      </w:pPr>
-      <w:r>
-        <w:t xml:space="preserve">Αρχιτεκτονική &amp; Προγραμματισμός μικροεπεξεργαστών – Π. </w:t>
-      </w:r>
-      <w:proofErr w:type="spellStart"/>
-      <w:r>
-        <w:t>Παπαζογλου</w:t>
-      </w:r>
-      <w:proofErr w:type="spellEnd"/>
+        <w:ind w:left="720" w:firstLine="0"/>
+        <w:rPr>
+          <w:lang w:val="en-US"/>
+        </w:rPr>
+      </w:pPr>
     </w:p>
     <w:sectPr>
-      <w:headerReference w:type="default" r:id="rId61"/>
-      <w:footerReference w:type="default" r:id="rId62"/>
-      <w:headerReference w:type="first" r:id="rId63"/>
-      <w:footerReference w:type="first" r:id="rId64"/>
+      <w:headerReference w:type="default" r:id="rId60"/>
+      <w:footerReference w:type="default" r:id="rId61"/>
+      <w:headerReference w:type="first" r:id="rId62"/>
+      <w:footerReference w:type="first" r:id="rId63"/>
       <w:pgSz w:w="11906" w:h="16838"/>
       <w:pgMar w:top="2160" w:right="2268" w:bottom="2160" w:left="2268" w:header="1440" w:footer="1440" w:gutter="0"/>
       <w:cols w:space="720"/>
@@ -41682,6 +41751,92 @@
     </w:lvl>
   </w:abstractNum>
   <w:abstractNum w:abstractNumId="3" w15:restartNumberingAfterBreak="0">
+    <w:nsid w:val="1D212835"/>
+    <w:multiLevelType w:val="hybridMultilevel"/>
+    <w:tmpl w:val="7C265DB8"/>
+    <w:lvl w:ilvl="0" w:tplc="0409000F">
+      <w:start w:val="1"/>
+      <w:numFmt w:val="decimal"/>
+      <w:lvlText w:val="%1."/>
+      <w:lvlJc w:val="left"/>
+      <w:pPr>
+        <w:ind w:left="720" w:hanging="360"/>
+      </w:pPr>
+    </w:lvl>
+    <w:lvl w:ilvl="1" w:tplc="04090019" w:tentative="1">
+      <w:start w:val="1"/>
+      <w:numFmt w:val="lowerLetter"/>
+      <w:lvlText w:val="%2."/>
+      <w:lvlJc w:val="left"/>
+      <w:pPr>
+        <w:ind w:left="1440" w:hanging="360"/>
+      </w:pPr>
+    </w:lvl>
+    <w:lvl w:ilvl="2" w:tplc="0409001B" w:tentative="1">
+      <w:start w:val="1"/>
+      <w:numFmt w:val="lowerRoman"/>
+      <w:lvlText w:val="%3."/>
+      <w:lvlJc w:val="right"/>
+      <w:pPr>
+        <w:ind w:left="2160" w:hanging="180"/>
+      </w:pPr>
+    </w:lvl>
+    <w:lvl w:ilvl="3" w:tplc="0409000F" w:tentative="1">
+      <w:start w:val="1"/>
+      <w:numFmt w:val="decimal"/>
+      <w:lvlText w:val="%4."/>
+      <w:lvlJc w:val="left"/>
+      <w:pPr>
+        <w:ind w:left="2880" w:hanging="360"/>
+      </w:pPr>
+    </w:lvl>
+    <w:lvl w:ilvl="4" w:tplc="04090019" w:tentative="1">
+      <w:start w:val="1"/>
+      <w:numFmt w:val="lowerLetter"/>
+      <w:lvlText w:val="%5."/>
+      <w:lvlJc w:val="left"/>
+      <w:pPr>
+        <w:ind w:left="3600" w:hanging="360"/>
+      </w:pPr>
+    </w:lvl>
+    <w:lvl w:ilvl="5" w:tplc="0409001B" w:tentative="1">
+      <w:start w:val="1"/>
+      <w:numFmt w:val="lowerRoman"/>
+      <w:lvlText w:val="%6."/>
+      <w:lvlJc w:val="right"/>
+      <w:pPr>
+        <w:ind w:left="4320" w:hanging="180"/>
+      </w:pPr>
+    </w:lvl>
+    <w:lvl w:ilvl="6" w:tplc="0409000F" w:tentative="1">
+      <w:start w:val="1"/>
+      <w:numFmt w:val="decimal"/>
+      <w:lvlText w:val="%7."/>
+      <w:lvlJc w:val="left"/>
+      <w:pPr>
+        <w:ind w:left="5040" w:hanging="360"/>
+      </w:pPr>
+    </w:lvl>
+    <w:lvl w:ilvl="7" w:tplc="04090019" w:tentative="1">
+      <w:start w:val="1"/>
+      <w:numFmt w:val="lowerLetter"/>
+      <w:lvlText w:val="%8."/>
+      <w:lvlJc w:val="left"/>
+      <w:pPr>
+        <w:ind w:left="5760" w:hanging="360"/>
+      </w:pPr>
+    </w:lvl>
+    <w:lvl w:ilvl="8" w:tplc="0409001B" w:tentative="1">
+      <w:start w:val="1"/>
+      <w:numFmt w:val="lowerRoman"/>
+      <w:lvlText w:val="%9."/>
+      <w:lvlJc w:val="right"/>
+      <w:pPr>
+        <w:ind w:left="6480" w:hanging="180"/>
+      </w:pPr>
+    </w:lvl>
+  </w:abstractNum>
+  <w:abstractNum w:abstractNumId="4" w15:restartNumberingAfterBreak="0">
     <w:nsid w:val="23CC796E"/>
     <w:multiLevelType w:val="multilevel"/>
     <w:tmpl w:val="8FD8B75A"/>
@@ -41776,7 +41931,7 @@
       </w:pPr>
     </w:lvl>
   </w:abstractNum>
-  <w:abstractNum w:abstractNumId="4" w15:restartNumberingAfterBreak="0">
+  <w:abstractNum w:abstractNumId="5" w15:restartNumberingAfterBreak="0">
     <w:nsid w:val="27B055EB"/>
     <w:multiLevelType w:val="multilevel"/>
     <w:tmpl w:val="444EED78"/>
@@ -41910,7 +42065,7 @@
       </w:rPr>
     </w:lvl>
   </w:abstractNum>
-  <w:abstractNum w:abstractNumId="5" w15:restartNumberingAfterBreak="0">
+  <w:abstractNum w:abstractNumId="6" w15:restartNumberingAfterBreak="0">
     <w:nsid w:val="28271510"/>
     <w:multiLevelType w:val="hybridMultilevel"/>
     <w:tmpl w:val="939E8478"/>
@@ -41996,7 +42151,7 @@
       </w:pPr>
     </w:lvl>
   </w:abstractNum>
-  <w:abstractNum w:abstractNumId="6" w15:restartNumberingAfterBreak="0">
+  <w:abstractNum w:abstractNumId="7" w15:restartNumberingAfterBreak="0">
     <w:nsid w:val="2C1609D9"/>
     <w:multiLevelType w:val="multilevel"/>
     <w:tmpl w:val="F37449B0"/>
@@ -42134,7 +42289,7 @@
       </w:rPr>
     </w:lvl>
   </w:abstractNum>
-  <w:abstractNum w:abstractNumId="7" w15:restartNumberingAfterBreak="0">
+  <w:abstractNum w:abstractNumId="8" w15:restartNumberingAfterBreak="0">
     <w:nsid w:val="2D2801D3"/>
     <w:multiLevelType w:val="hybridMultilevel"/>
     <w:tmpl w:val="31223D9C"/>
@@ -42220,7 +42375,7 @@
       </w:pPr>
     </w:lvl>
   </w:abstractNum>
-  <w:abstractNum w:abstractNumId="8" w15:restartNumberingAfterBreak="0">
+  <w:abstractNum w:abstractNumId="9" w15:restartNumberingAfterBreak="0">
     <w:nsid w:val="36F634DF"/>
     <w:multiLevelType w:val="hybridMultilevel"/>
     <w:tmpl w:val="2CAC4FC4"/>
@@ -42306,7 +42461,7 @@
       </w:pPr>
     </w:lvl>
   </w:abstractNum>
-  <w:abstractNum w:abstractNumId="9" w15:restartNumberingAfterBreak="0">
+  <w:abstractNum w:abstractNumId="10" w15:restartNumberingAfterBreak="0">
     <w:nsid w:val="43A12BD0"/>
     <w:multiLevelType w:val="hybridMultilevel"/>
     <w:tmpl w:val="27C65728"/>
@@ -42392,7 +42547,7 @@
       </w:pPr>
     </w:lvl>
   </w:abstractNum>
-  <w:abstractNum w:abstractNumId="10" w15:restartNumberingAfterBreak="0">
+  <w:abstractNum w:abstractNumId="11" w15:restartNumberingAfterBreak="0">
     <w:nsid w:val="49A325EB"/>
     <w:multiLevelType w:val="multilevel"/>
     <w:tmpl w:val="BAAA8A04"/>
@@ -42453,7 +42608,7 @@
       <w:lvlJc w:val="left"/>
     </w:lvl>
   </w:abstractNum>
-  <w:abstractNum w:abstractNumId="11" w15:restartNumberingAfterBreak="0">
+  <w:abstractNum w:abstractNumId="12" w15:restartNumberingAfterBreak="0">
     <w:nsid w:val="4FD14760"/>
     <w:multiLevelType w:val="hybridMultilevel"/>
     <w:tmpl w:val="FF72457C"/>
@@ -42539,7 +42694,7 @@
       </w:pPr>
     </w:lvl>
   </w:abstractNum>
-  <w:abstractNum w:abstractNumId="12" w15:restartNumberingAfterBreak="0">
+  <w:abstractNum w:abstractNumId="13" w15:restartNumberingAfterBreak="0">
     <w:nsid w:val="50E34F6D"/>
     <w:multiLevelType w:val="multilevel"/>
     <w:tmpl w:val="C1544696"/>
@@ -42653,7 +42808,7 @@
       </w:pPr>
     </w:lvl>
   </w:abstractNum>
-  <w:abstractNum w:abstractNumId="13" w15:restartNumberingAfterBreak="0">
+  <w:abstractNum w:abstractNumId="14" w15:restartNumberingAfterBreak="0">
     <w:nsid w:val="540513B1"/>
     <w:multiLevelType w:val="multilevel"/>
     <w:tmpl w:val="395E5C6A"/>
@@ -42767,7 +42922,7 @@
       </w:pPr>
     </w:lvl>
   </w:abstractNum>
-  <w:abstractNum w:abstractNumId="14" w15:restartNumberingAfterBreak="0">
+  <w:abstractNum w:abstractNumId="15" w15:restartNumberingAfterBreak="0">
     <w:nsid w:val="57CB4274"/>
     <w:multiLevelType w:val="hybridMultilevel"/>
     <w:tmpl w:val="3B2C8EC0"/>
@@ -42853,7 +43008,7 @@
       </w:pPr>
     </w:lvl>
   </w:abstractNum>
-  <w:abstractNum w:abstractNumId="15" w15:restartNumberingAfterBreak="0">
+  <w:abstractNum w:abstractNumId="16" w15:restartNumberingAfterBreak="0">
     <w:nsid w:val="5CC00C89"/>
     <w:multiLevelType w:val="hybridMultilevel"/>
     <w:tmpl w:val="326C9F84"/>
@@ -42939,7 +43094,7 @@
       </w:pPr>
     </w:lvl>
   </w:abstractNum>
-  <w:abstractNum w:abstractNumId="16" w15:restartNumberingAfterBreak="0">
+  <w:abstractNum w:abstractNumId="17" w15:restartNumberingAfterBreak="0">
     <w:nsid w:val="65F544C2"/>
     <w:multiLevelType w:val="hybridMultilevel"/>
     <w:tmpl w:val="1D6AC532"/>
@@ -43025,7 +43180,7 @@
       </w:pPr>
     </w:lvl>
   </w:abstractNum>
-  <w:abstractNum w:abstractNumId="17" w15:restartNumberingAfterBreak="0">
+  <w:abstractNum w:abstractNumId="18" w15:restartNumberingAfterBreak="0">
     <w:nsid w:val="68E851F9"/>
     <w:multiLevelType w:val="multilevel"/>
     <w:tmpl w:val="1D14FEF4"/>
@@ -43140,37 +43295,37 @@
     </w:lvl>
   </w:abstractNum>
   <w:num w:numId="1">
-    <w:abstractNumId w:val="3"/>
+    <w:abstractNumId w:val="4"/>
   </w:num>
   <w:num w:numId="2">
-    <w:abstractNumId w:val="10"/>
+    <w:abstractNumId w:val="11"/>
   </w:num>
   <w:num w:numId="3">
-    <w:abstractNumId w:val="6"/>
+    <w:abstractNumId w:val="7"/>
   </w:num>
   <w:num w:numId="4">
-    <w:abstractNumId w:val="4"/>
+    <w:abstractNumId w:val="5"/>
   </w:num>
   <w:num w:numId="5">
+    <w:abstractNumId w:val="14"/>
+  </w:num>
+  <w:num w:numId="6">
+    <w:abstractNumId w:val="18"/>
+  </w:num>
+  <w:num w:numId="7">
     <w:abstractNumId w:val="13"/>
   </w:num>
-  <w:num w:numId="6">
-    <w:abstractNumId w:val="17"/>
+  <w:num w:numId="8">
+    <w:abstractNumId w:val="16"/>
   </w:num>
-  <w:num w:numId="7">
+  <w:num w:numId="9">
     <w:abstractNumId w:val="12"/>
   </w:num>
-  <w:num w:numId="8">
-    <w:abstractNumId w:val="15"/>
-  </w:num>
-  <w:num w:numId="9">
-    <w:abstractNumId w:val="11"/>
-  </w:num>
   <w:num w:numId="10">
-    <w:abstractNumId w:val="7"/>
+    <w:abstractNumId w:val="8"/>
   </w:num>
   <w:num w:numId="11">
-    <w:abstractNumId w:val="4"/>
+    <w:abstractNumId w:val="5"/>
     <w:lvlOverride w:ilvl="0">
       <w:startOverride w:val="1"/>
     </w:lvlOverride>
@@ -43200,16 +43355,16 @@
     </w:lvlOverride>
   </w:num>
   <w:num w:numId="12">
-    <w:abstractNumId w:val="9"/>
+    <w:abstractNumId w:val="10"/>
   </w:num>
   <w:num w:numId="13">
-    <w:abstractNumId w:val="5"/>
+    <w:abstractNumId w:val="6"/>
   </w:num>
   <w:num w:numId="14">
-    <w:abstractNumId w:val="16"/>
+    <w:abstractNumId w:val="17"/>
   </w:num>
   <w:num w:numId="15">
-    <w:abstractNumId w:val="14"/>
+    <w:abstractNumId w:val="15"/>
   </w:num>
   <w:num w:numId="16">
     <w:abstractNumId w:val="1"/>
@@ -43221,10 +43376,10 @@
     <w:abstractNumId w:val="0"/>
   </w:num>
   <w:num w:numId="19">
-    <w:abstractNumId w:val="8"/>
+    <w:abstractNumId w:val="9"/>
   </w:num>
   <w:num w:numId="20">
-    <w:abstractNumId w:val="4"/>
+    <w:abstractNumId w:val="5"/>
     <w:lvlOverride w:ilvl="0">
       <w:startOverride w:val="1"/>
     </w:lvlOverride>
@@ -43252,6 +43407,9 @@
     <w:lvlOverride w:ilvl="8">
       <w:startOverride w:val="1"/>
     </w:lvlOverride>
+  </w:num>
+  <w:num w:numId="21">
+    <w:abstractNumId w:val="3"/>
   </w:num>
 </w:numbering>
 </file>
@@ -46954,7 +47112,7 @@
 </file>
 
 <file path=customXml/itemProps1.xml><?xml version="1.0" encoding="utf-8"?>
-<ds:datastoreItem xmlns:ds="http://schemas.openxmlformats.org/officeDocument/2006/customXml" ds:itemID="{DB1A5EB6-1ACC-4234-AD9E-DD8DAB17BB01}">
+<ds:datastoreItem xmlns:ds="http://schemas.openxmlformats.org/officeDocument/2006/customXml" ds:itemID="{F83ECED4-72FB-4A4A-A652-718DA0942708}">
   <ds:schemaRefs>
     <ds:schemaRef ds:uri="http://schemas.openxmlformats.org/officeDocument/2006/bibliography"/>
   </ds:schemaRefs>

</xml_diff>

<commit_message>
modified:   Document/ptyxiaki ergasia.docx 	new file:   Document/screenshots/external tool - Copy.png
</commit_message>
<xml_diff>
--- a/Document/ptyxiaki ergasia.docx
+++ b/Document/ptyxiaki ergasia.docx
@@ -7627,8 +7627,13 @@
       <w:r>
         <w:t xml:space="preserve"> </w:t>
       </w:r>
-      <w:r>
-        <w:t xml:space="preserve">μικροελεγκτή , τον αισθητήρα καθώς και το </w:t>
+      <w:proofErr w:type="spellStart"/>
+      <w:r>
+        <w:t>μικροελεγκτή</w:t>
+      </w:r>
+      <w:proofErr w:type="spellEnd"/>
+      <w:r>
+        <w:t xml:space="preserve"> , τον αισθητήρα καθώς και το </w:t>
       </w:r>
       <w:r>
         <w:rPr>
@@ -12638,7 +12643,21 @@
         <w:rPr>
           <w:lang w:eastAsia="en-US"/>
         </w:rPr>
-        <w:t xml:space="preserve">θύρα του μικροελεγκτή </w:t>
+        <w:t xml:space="preserve">θύρα του </w:t>
+      </w:r>
+      <w:proofErr w:type="spellStart"/>
+      <w:r>
+        <w:rPr>
+          <w:lang w:eastAsia="en-US"/>
+        </w:rPr>
+        <w:t>μικροελεγκτή</w:t>
+      </w:r>
+      <w:proofErr w:type="spellEnd"/>
+      <w:r>
+        <w:rPr>
+          <w:lang w:eastAsia="en-US"/>
+        </w:rPr>
+        <w:t xml:space="preserve"> </w:t>
       </w:r>
       <w:r>
         <w:rPr>
@@ -13440,7 +13459,15 @@
         <w:t>απαιτείται</w:t>
       </w:r>
       <w:r>
-        <w:t xml:space="preserve"> για τον προγραμματισμό του μικροελεγκτή. </w:t>
+        <w:t xml:space="preserve"> για τον προγραμματισμό του </w:t>
+      </w:r>
+      <w:proofErr w:type="spellStart"/>
+      <w:r>
+        <w:t>μικροελεγκτή</w:t>
+      </w:r>
+      <w:proofErr w:type="spellEnd"/>
+      <w:r>
+        <w:t xml:space="preserve">. </w:t>
       </w:r>
     </w:p>
     <w:p>
@@ -13683,7 +13710,15 @@
         <w:t xml:space="preserve"> </w:t>
       </w:r>
       <w:r>
-        <w:t>του μικροελεγκτή και να ξεκινήσει η λειτουργία του συστήματος. Ο συγκεκριμένο</w:t>
+        <w:t xml:space="preserve">του </w:t>
+      </w:r>
+      <w:proofErr w:type="spellStart"/>
+      <w:r>
+        <w:t>μικροελεγκτή</w:t>
+      </w:r>
+      <w:proofErr w:type="spellEnd"/>
+      <w:r>
+        <w:t xml:space="preserve"> και να ξεκινήσει η λειτουργία του συστήματος. Ο συγκεκριμένο</w:t>
       </w:r>
       <w:r>
         <w:t>ς</w:t>
@@ -14770,7 +14805,25 @@
           <w:szCs w:val="24"/>
           <w:lang w:eastAsia="en-US"/>
         </w:rPr>
-        <w:t xml:space="preserve">του μικροελεγκτή, για το </w:t>
+        <w:t xml:space="preserve">του </w:t>
+      </w:r>
+      <w:proofErr w:type="spellStart"/>
+      <w:r>
+        <w:rPr>
+          <w:rFonts w:ascii="Times New Roman" w:hAnsi="Times New Roman" w:cs="Times New Roman"/>
+          <w:szCs w:val="24"/>
+          <w:lang w:eastAsia="en-US"/>
+        </w:rPr>
+        <w:t>μικροελεγκτή</w:t>
+      </w:r>
+      <w:proofErr w:type="spellEnd"/>
+      <w:r>
+        <w:rPr>
+          <w:rFonts w:ascii="Times New Roman" w:hAnsi="Times New Roman" w:cs="Times New Roman"/>
+          <w:szCs w:val="24"/>
+          <w:lang w:eastAsia="en-US"/>
+        </w:rPr>
+        <w:t xml:space="preserve">, για το </w:t>
       </w:r>
       <w:proofErr w:type="spellStart"/>
       <w:r>
@@ -15537,7 +15590,21 @@
         <w:rPr>
           <w:lang w:eastAsia="en-US"/>
         </w:rPr>
-        <w:t xml:space="preserve">στον μικροελεγκτή μετά τις απαραίτητες μετατροπές του πηγαίου κώδικα σε </w:t>
+        <w:t xml:space="preserve">στον </w:t>
+      </w:r>
+      <w:proofErr w:type="spellStart"/>
+      <w:r>
+        <w:rPr>
+          <w:lang w:eastAsia="en-US"/>
+        </w:rPr>
+        <w:t>μικροελεγκτή</w:t>
+      </w:r>
+      <w:proofErr w:type="spellEnd"/>
+      <w:r>
+        <w:rPr>
+          <w:lang w:eastAsia="en-US"/>
+        </w:rPr>
+        <w:t xml:space="preserve"> μετά τις απαραίτητες μετατροπές του πηγαίου κώδικα σε </w:t>
       </w:r>
       <w:r>
         <w:rPr>
@@ -17139,10 +17206,7 @@
                     </w:rPr>
                   </w:pPr>
                   <w:r>
-                    <w:t xml:space="preserve">Εικόνα </w:t>
-                  </w:r>
-                  <w:r>
-                    <w:t>2.12</w:t>
+                    <w:t>Εικόνα 2.12</w:t>
                   </w:r>
                   <w:r>
                     <w:rPr>
@@ -17151,13 +17215,7 @@
                     <w:t xml:space="preserve"> </w:t>
                   </w:r>
                   <w:r>
-                    <w:t xml:space="preserve">Παραδείγματα </w:t>
-                  </w:r>
-                  <w:r>
-                    <w:t>Χρήσης</w:t>
-                  </w:r>
-                  <w:r>
-                    <w:t xml:space="preserve"> του </w:t>
+                    <w:t xml:space="preserve">Παραδείγματα Χρήσης του </w:t>
                   </w:r>
                   <w:proofErr w:type="spellStart"/>
                   <w:r>
@@ -19595,11 +19653,19 @@
         </w:rPr>
         <w:t>G</w:t>
       </w:r>
-      <w:r>
-        <w:rPr>
-          <w:lang w:eastAsia="en-US"/>
-        </w:rPr>
-        <w:t xml:space="preserve">it </w:t>
+      <w:proofErr w:type="spellStart"/>
+      <w:r>
+        <w:rPr>
+          <w:lang w:eastAsia="en-US"/>
+        </w:rPr>
+        <w:t>it</w:t>
+      </w:r>
+      <w:proofErr w:type="spellEnd"/>
+      <w:r>
+        <w:rPr>
+          <w:lang w:eastAsia="en-US"/>
+        </w:rPr>
+        <w:t xml:space="preserve"> </w:t>
       </w:r>
       <w:r>
         <w:rPr>
@@ -20600,7 +20666,15 @@
         <w:t xml:space="preserve">) </w:t>
       </w:r>
       <w:r>
-        <w:t>υπεύθυνο για την μετατροπή του σήματος ενός αισθητήρα σε ψηφιακό σήμα, ικανό να επεξεργαστεί από τον μικροελεγκτή.</w:t>
+        <w:t xml:space="preserve">υπεύθυνο για την μετατροπή του σήματος ενός αισθητήρα σε ψηφιακό σήμα, ικανό να επεξεργαστεί από τον </w:t>
+      </w:r>
+      <w:proofErr w:type="spellStart"/>
+      <w:r>
+        <w:t>μικροελεγκτή</w:t>
+      </w:r>
+      <w:proofErr w:type="spellEnd"/>
+      <w:r>
+        <w:t>.</w:t>
       </w:r>
       <w:r>
         <w:t xml:space="preserve"> Το </w:t>
@@ -22133,7 +22207,6 @@
         <w:jc w:val="center"/>
         <w:rPr>
           <w:color w:val="2E74B5" w:themeColor="accent5" w:themeShade="BF"/>
-          <w:lang w:val="en-US"/>
         </w:rPr>
       </w:pPr>
       <w:r>
@@ -22146,7 +22219,6 @@
       <w:r>
         <w:rPr>
           <w:color w:val="2E74B5" w:themeColor="accent5" w:themeShade="BF"/>
-          <w:lang w:val="en-US"/>
         </w:rPr>
         <w:t xml:space="preserve"> = 0</w:t>
       </w:r>
@@ -22161,7 +22233,6 @@
       <w:r>
         <w:rPr>
           <w:color w:val="2E74B5" w:themeColor="accent5" w:themeShade="BF"/>
-          <w:lang w:val="en-US"/>
         </w:rPr>
         <w:t xml:space="preserve">87;   </w:t>
       </w:r>
@@ -22169,7 +22240,6 @@
       <w:r>
         <w:rPr>
           <w:color w:val="2E74B5" w:themeColor="accent5" w:themeShade="BF"/>
-          <w:lang w:val="en-US"/>
         </w:rPr>
         <w:t xml:space="preserve">       /* </w:t>
       </w:r>
@@ -22183,7 +22253,6 @@
       <w:r>
         <w:rPr>
           <w:color w:val="2E74B5" w:themeColor="accent5" w:themeShade="BF"/>
-          <w:lang w:val="en-US"/>
         </w:rPr>
         <w:t xml:space="preserve"> </w:t>
       </w:r>
@@ -22197,7 +22266,6 @@
       <w:r>
         <w:rPr>
           <w:color w:val="2E74B5" w:themeColor="accent5" w:themeShade="BF"/>
-          <w:lang w:val="en-US"/>
         </w:rPr>
         <w:t xml:space="preserve">, </w:t>
       </w:r>
@@ -22211,7 +22279,6 @@
       <w:r>
         <w:rPr>
           <w:color w:val="2E74B5" w:themeColor="accent5" w:themeShade="BF"/>
-          <w:lang w:val="en-US"/>
         </w:rPr>
         <w:t xml:space="preserve"> </w:t>
       </w:r>
@@ -22227,7 +22294,6 @@
       <w:r>
         <w:rPr>
           <w:color w:val="2E74B5" w:themeColor="accent5" w:themeShade="BF"/>
-          <w:lang w:val="en-US"/>
         </w:rPr>
         <w:t>/128  */</w:t>
       </w:r>
@@ -22717,7 +22783,15 @@
         <w:t xml:space="preserve"> </w:t>
       </w:r>
       <w:r>
-        <w:t>του μικροελεγκτή. Αυτό θα επιτευχθεί με τον παρακάτω κώδικα</w:t>
+        <w:t xml:space="preserve">του </w:t>
+      </w:r>
+      <w:proofErr w:type="spellStart"/>
+      <w:r>
+        <w:t>μικροελεγκτή</w:t>
+      </w:r>
+      <w:proofErr w:type="spellEnd"/>
+      <w:r>
+        <w:t>. Αυτό θα επιτευχθεί με τον παρακάτω κώδικα</w:t>
       </w:r>
     </w:p>
     <w:p>
@@ -23887,7 +23961,15 @@
         <w:t>η</w:t>
       </w:r>
       <w:r>
-        <w:t xml:space="preserve"> μέθοδο για τον προγραμματισμό του μικροελεγκτή και σκοπός της είναι η μετατροπή από ακέραιο σε αλφαριθμητικό.</w:t>
+        <w:t xml:space="preserve"> μέθοδο για τον προγραμματισμό του </w:t>
+      </w:r>
+      <w:proofErr w:type="spellStart"/>
+      <w:r>
+        <w:t>μικροελεγκτή</w:t>
+      </w:r>
+      <w:proofErr w:type="spellEnd"/>
+      <w:r>
+        <w:t xml:space="preserve"> και σκοπός της είναι η μετατροπή από ακέραιο σε αλφαριθμητικό.</w:t>
       </w:r>
     </w:p>
     <w:p>
@@ -26503,7 +26585,15 @@
         <w:t>την μεταγλώττιση του αρχε</w:t>
       </w:r>
       <w:r>
-        <w:t xml:space="preserve">ίου. Αυτό έχει ως αποτέλεσμα να παραχθεί ,για τον μικροελεγκτή </w:t>
+        <w:t xml:space="preserve">ίου. Αυτό έχει ως αποτέλεσμα να παραχθεί ,για τον </w:t>
+      </w:r>
+      <w:proofErr w:type="spellStart"/>
+      <w:r>
+        <w:t>μικροελεγκτή</w:t>
+      </w:r>
+      <w:proofErr w:type="spellEnd"/>
+      <w:r>
+        <w:t xml:space="preserve"> </w:t>
       </w:r>
       <w:proofErr w:type="spellStart"/>
       <w:r>
@@ -26937,12 +27027,7 @@
         </w:pict>
       </w:r>
       <w:r>
-        <w:t>Είναι εφικτή σε αυτό το σημείο η εγγραφή</w:t>
-      </w:r>
-      <w:bookmarkStart w:id="70" w:name="_GoBack"/>
-      <w:bookmarkEnd w:id="70"/>
-      <w:r>
-        <w:t xml:space="preserve"> του </w:t>
+        <w:t xml:space="preserve">Είναι εφικτή σε αυτό το σημείο η εγγραφή του </w:t>
       </w:r>
       <w:r>
         <w:rPr>
@@ -26954,7 +27039,15 @@
         <w:t xml:space="preserve"> </w:t>
       </w:r>
       <w:r>
-        <w:t xml:space="preserve">στον μικροελεγκτή για να ξεκινήσει η λειτουργία του υποσυστήματος </w:t>
+        <w:t xml:space="preserve">στον </w:t>
+      </w:r>
+      <w:proofErr w:type="spellStart"/>
+      <w:r>
+        <w:t>μικροελεγκτή</w:t>
+      </w:r>
+      <w:proofErr w:type="spellEnd"/>
+      <w:r>
+        <w:t xml:space="preserve"> για να ξεκινήσει η λειτουργία του υποσυστήματος </w:t>
       </w:r>
       <w:proofErr w:type="spellStart"/>
       <w:r>
@@ -26977,7 +27070,6 @@
         <w:jc w:val="center"/>
         <w:rPr>
           <w:b/>
-          <w:lang w:val="en-US"/>
         </w:rPr>
       </w:pPr>
       <w:proofErr w:type="spellStart"/>
@@ -26992,7 +27084,6 @@
       <w:r>
         <w:rPr>
           <w:b/>
-          <w:lang w:val="en-US"/>
         </w:rPr>
         <w:t xml:space="preserve"> -</w:t>
       </w:r>
@@ -27006,10 +27097,10 @@
       <w:r>
         <w:rPr>
           <w:b/>
-          <w:lang w:val="en-US"/>
-        </w:rPr>
-        <w:t xml:space="preserve"> </w:t>
-      </w:r>
+        </w:rPr>
+        <w:t xml:space="preserve"> </w:t>
+      </w:r>
+      <w:proofErr w:type="spellStart"/>
       <w:r>
         <w:rPr>
           <w:b/>
@@ -27017,10 +27108,10 @@
         </w:rPr>
         <w:t>atmega</w:t>
       </w:r>
+      <w:proofErr w:type="spellEnd"/>
       <w:r>
         <w:rPr>
           <w:b/>
-          <w:lang w:val="en-US"/>
         </w:rPr>
         <w:t>16 -</w:t>
       </w:r>
@@ -27034,7 +27125,6 @@
       <w:r>
         <w:rPr>
           <w:b/>
-          <w:lang w:val="en-US"/>
         </w:rPr>
         <w:t xml:space="preserve"> </w:t>
       </w:r>
@@ -27050,7 +27140,6 @@
       <w:r>
         <w:rPr>
           <w:b/>
-          <w:lang w:val="en-US"/>
         </w:rPr>
         <w:t xml:space="preserve"> -</w:t>
       </w:r>
@@ -27064,11 +27153,9 @@
       <w:r>
         <w:rPr>
           <w:b/>
-          <w:lang w:val="en-US"/>
-        </w:rPr>
-        <w:t xml:space="preserve"> </w:t>
-      </w:r>
-      <w:proofErr w:type="spellStart"/>
+        </w:rPr>
+        <w:t xml:space="preserve"> </w:t>
+      </w:r>
       <w:proofErr w:type="gramStart"/>
       <w:r>
         <w:rPr>
@@ -27080,7 +27167,6 @@
       <w:r>
         <w:rPr>
           <w:b/>
-          <w:lang w:val="en-US"/>
         </w:rPr>
         <w:t>:</w:t>
       </w:r>
@@ -27095,10 +27181,10 @@
       <w:r>
         <w:rPr>
           <w:b/>
-          <w:lang w:val="en-US"/>
         </w:rPr>
         <w:t>:</w:t>
       </w:r>
+      <w:proofErr w:type="spellStart"/>
       <w:r>
         <w:rPr>
           <w:b/>
@@ -27106,10 +27192,10 @@
         </w:rPr>
         <w:t>readtemp</w:t>
       </w:r>
+      <w:proofErr w:type="spellEnd"/>
       <w:r>
         <w:rPr>
           <w:b/>
-          <w:lang w:val="en-US"/>
         </w:rPr>
         <w:t>.</w:t>
       </w:r>
@@ -27123,10 +27209,10 @@
       <w:r>
         <w:rPr>
           <w:b/>
-          <w:lang w:val="en-US"/>
         </w:rPr>
         <w:t>:</w:t>
       </w:r>
+      <w:proofErr w:type="spellStart"/>
       <w:r>
         <w:rPr>
           <w:b/>
@@ -27138,7 +27224,6 @@
       <w:r>
         <w:rPr>
           <w:b/>
-          <w:lang w:val="en-US"/>
         </w:rPr>
         <w:t xml:space="preserve"> -</w:t>
       </w:r>
@@ -27152,7 +27237,6 @@
       <w:r>
         <w:rPr>
           <w:b/>
-          <w:lang w:val="en-US"/>
         </w:rPr>
         <w:t xml:space="preserve"> -</w:t>
       </w:r>
@@ -27166,7 +27250,6 @@
       <w:r>
         <w:rPr>
           <w:b/>
-          <w:lang w:val="en-US"/>
         </w:rPr>
         <w:t xml:space="preserve"> </w:t>
       </w:r>
@@ -27364,13 +27447,13 @@
         <w:pStyle w:val="ChapterTitle"/>
         <w:spacing w:line="360" w:lineRule="auto"/>
       </w:pPr>
-      <w:bookmarkStart w:id="71" w:name="__RefHeading___Toc254781260"/>
-      <w:bookmarkStart w:id="72" w:name="_Toc712884"/>
+      <w:bookmarkStart w:id="70" w:name="__RefHeading___Toc254781260"/>
+      <w:bookmarkStart w:id="71" w:name="_Toc712884"/>
+      <w:bookmarkEnd w:id="70"/>
+      <w:r>
+        <w:t>Αναπτυξη λογισμικου επεξεργασιασ αναλογικων μετρησεων</w:t>
+      </w:r>
       <w:bookmarkEnd w:id="71"/>
-      <w:r>
-        <w:t>Αναπτυξη λογισμικου επεξεργασιασ αναλογικων μετρησεων</w:t>
-      </w:r>
-      <w:bookmarkEnd w:id="72"/>
     </w:p>
     <w:p>
       <w:pPr>
@@ -27380,11 +27463,11 @@
           <w:numId w:val="4"/>
         </w:numPr>
       </w:pPr>
-      <w:bookmarkStart w:id="73" w:name="_Toc712885"/>
+      <w:bookmarkStart w:id="72" w:name="_Toc712885"/>
       <w:r>
         <w:t>Εισαγωγή</w:t>
       </w:r>
-      <w:bookmarkEnd w:id="73"/>
+      <w:bookmarkEnd w:id="72"/>
     </w:p>
     <w:p>
       <w:pPr>
@@ -27445,7 +27528,7 @@
         </w:numPr>
         <w:ind w:left="567" w:hanging="567"/>
       </w:pPr>
-      <w:bookmarkStart w:id="74" w:name="_Toc712886"/>
+      <w:bookmarkStart w:id="73" w:name="_Toc712886"/>
       <w:r>
         <w:t xml:space="preserve">Λειτουργίες </w:t>
       </w:r>
@@ -27455,7 +27538,7 @@
         </w:rPr>
         <w:t>Electro</w:t>
       </w:r>
-      <w:bookmarkEnd w:id="74"/>
+      <w:bookmarkEnd w:id="73"/>
     </w:p>
     <w:p>
       <w:pPr>
@@ -27669,7 +27752,10 @@
         <w:pStyle w:val="BodyText"/>
       </w:pPr>
       <w:r>
-        <w:t>Ο Ε</w:t>
+        <w:t>Το</w:t>
+      </w:r>
+      <w:r>
+        <w:t xml:space="preserve"> Ε</w:t>
       </w:r>
       <w:proofErr w:type="spellStart"/>
       <w:r>
@@ -27920,27 +28006,6 @@
         <w:fldChar w:fldCharType="begin"/>
       </w:r>
       <w:r>
-        <w:instrText xml:space="preserve"> STYLEREF 1 \s </w:instrText>
-      </w:r>
-      <w:r>
-        <w:fldChar w:fldCharType="separate"/>
-      </w:r>
-      <w:r>
-        <w:rPr>
-          <w:noProof/>
-        </w:rPr>
-        <w:t>4.2</w:t>
-      </w:r>
-      <w:r>
-        <w:fldChar w:fldCharType="end"/>
-      </w:r>
-      <w:r>
-        <w:t>.</w:t>
-      </w:r>
-      <w:r>
-        <w:fldChar w:fldCharType="begin"/>
-      </w:r>
-      <w:r>
         <w:instrText xml:space="preserve"> SEQ Εικόνα \* ARABIC \s 1 </w:instrText>
       </w:r>
       <w:r>
@@ -27987,7 +28052,7 @@
           <w:lang w:val="en-US"/>
         </w:rPr>
       </w:pPr>
-      <w:bookmarkStart w:id="75" w:name="_Toc712887"/>
+      <w:bookmarkStart w:id="74" w:name="_Toc712887"/>
       <w:r>
         <w:t xml:space="preserve">Επεξήγηση βοηθητικών εργαλείων </w:t>
       </w:r>
@@ -27997,7 +28062,7 @@
         </w:rPr>
         <w:t>Electro</w:t>
       </w:r>
-      <w:bookmarkEnd w:id="75"/>
+      <w:bookmarkEnd w:id="74"/>
     </w:p>
     <w:p>
       <w:pPr>
@@ -28097,11 +28162,9 @@
       <w:r>
         <w:t xml:space="preserve">. Το συγκεκριμένο πλήκτρο του λογισμικού μπορεί να κάνει άνοιγμα των αρχείων </w:t>
       </w:r>
-      <w:proofErr w:type="spellStart"/>
-      <w:r>
-        <w:t>δειγματολειψίας</w:t>
-      </w:r>
-      <w:proofErr w:type="spellEnd"/>
+      <w:r>
+        <w:t>δειγματοληψίας</w:t>
+      </w:r>
       <w:r>
         <w:t xml:space="preserve">  που έχει παραχθεί και να κάνει γραφική απεικόνιση των δεδομένων. </w:t>
       </w:r>
@@ -28162,11 +28225,7 @@
         </w:drawing>
       </w:r>
       <w:r>
-        <w:t xml:space="preserve"> Εκκίνηση επιλεγμένης διαδικασίας. Όπως παρουσιάστηκε το συγκεκριμένο λογισμικού έχεις τρεις βασικές καρτέλες επεξεργασίας. </w:t>
-      </w:r>
-      <w:r>
-        <w:lastRenderedPageBreak/>
-        <w:t>Όταν έχει επιλεχθεί μια από την τρεις καρτέλες το συγκεκριμένο πλήκτρο κάνει εκκίνηση της διαδικασίας της συγκεκριμένης καρτέλας</w:t>
+        <w:t xml:space="preserve"> Εκκίνηση επιλεγμένης διαδικασίας. Όπως παρουσιάστηκε το συγκεκριμένο λογισμικού έχεις τρεις βασικές καρτέλες επεξεργασίας. Όταν έχει επιλεχθεί μια από την τρεις καρτέλες το συγκεκριμένο πλήκτρο κάνει εκκίνηση της διαδικασίας της συγκεκριμένης καρτέλας</w:t>
       </w:r>
     </w:p>
     <w:p>
@@ -28182,6 +28241,7 @@
           <w:noProof/>
           <w:lang w:eastAsia="el-GR"/>
         </w:rPr>
+        <w:lastRenderedPageBreak/>
         <w:drawing>
           <wp:inline distT="0" distB="0" distL="0" distR="0" wp14:anchorId="7641B696" wp14:editId="02AA521E">
             <wp:extent cx="295275" cy="257175"/>
@@ -28440,7 +28500,7 @@
           <w:lang w:val="en-US"/>
         </w:rPr>
       </w:pPr>
-      <w:bookmarkStart w:id="76" w:name="_Toc712888"/>
+      <w:bookmarkStart w:id="75" w:name="_Toc712888"/>
       <w:r>
         <w:t xml:space="preserve">Επεξήγηση </w:t>
       </w:r>
@@ -28450,7 +28510,7 @@
         </w:rPr>
         <w:t>Live Plotting</w:t>
       </w:r>
-      <w:bookmarkEnd w:id="76"/>
+      <w:bookmarkEnd w:id="75"/>
     </w:p>
     <w:p>
       <w:pPr>
@@ -28644,7 +28704,13 @@
         </w:rPr>
       </w:pPr>
       <w:r>
-        <w:t xml:space="preserve">Στην Εικόνα 25 φαίνεται η καρτέλα της λειτουργίας του </w:t>
+        <w:t xml:space="preserve">Στην Εικόνα </w:t>
+      </w:r>
+      <w:r>
+        <w:t>4.</w:t>
+      </w:r>
+      <w:r>
+        <w:t xml:space="preserve">2 φαίνεται η καρτέλα της λειτουργίας του </w:t>
       </w:r>
       <w:r>
         <w:rPr>
@@ -29269,7 +29335,7 @@
           <w:numId w:val="4"/>
         </w:numPr>
       </w:pPr>
-      <w:bookmarkStart w:id="77" w:name="_Toc712889"/>
+      <w:bookmarkStart w:id="76" w:name="_Toc712889"/>
       <w:r>
         <w:t xml:space="preserve">Επεξήγηση </w:t>
       </w:r>
@@ -29279,7 +29345,7 @@
         </w:rPr>
         <w:t>Sampling</w:t>
       </w:r>
-      <w:bookmarkEnd w:id="77"/>
+      <w:bookmarkEnd w:id="76"/>
     </w:p>
     <w:p>
       <w:pPr>
@@ -29498,11 +29564,9 @@
       <w:r>
         <w:t xml:space="preserve">η </w:t>
       </w:r>
-      <w:proofErr w:type="spellStart"/>
-      <w:r>
-        <w:t>δειγματολειψία</w:t>
-      </w:r>
-      <w:proofErr w:type="spellEnd"/>
+      <w:r>
+        <w:t>δειγματοληψία</w:t>
+      </w:r>
       <w:r>
         <w:t xml:space="preserve">. </w:t>
       </w:r>
@@ -29649,7 +29713,25 @@
         <w:pStyle w:val="BodyText"/>
       </w:pPr>
       <w:r>
-        <w:t>Το βήμα είναι μία θεωρητική μονάδα μέτρησης και σημαίνει πότε ολοκληρώνεται ένας κύκλος μέτρησης , δηλαδή η λήψη της αναλογικής μέτρησης η μετατροπή της , η αποστολή της μέσω</w:t>
+        <w:t xml:space="preserve">Το βήμα είναι μία θεωρητική μονάδα μέτρησης και σημαίνει </w:t>
+      </w:r>
+      <w:r>
+        <w:t>την</w:t>
+      </w:r>
+      <w:r>
+        <w:t xml:space="preserve"> </w:t>
+      </w:r>
+      <w:r>
+        <w:t>ολοκλήρωση ενός</w:t>
+      </w:r>
+      <w:r>
+        <w:t xml:space="preserve"> κύκλο</w:t>
+      </w:r>
+      <w:r>
+        <w:t>υ</w:t>
+      </w:r>
+      <w:r>
+        <w:t xml:space="preserve"> μέτρησης , δηλαδή η λήψη της αναλογικής μέτρησης η μετατροπή της , η αποστολή της μέσω</w:t>
       </w:r>
       <w:r>
         <w:t xml:space="preserve"> του πρωτοκόλλου</w:t>
@@ -29834,7 +29916,7 @@
           <w:numId w:val="4"/>
         </w:numPr>
       </w:pPr>
-      <w:bookmarkStart w:id="78" w:name="_Toc712890"/>
+      <w:bookmarkStart w:id="77" w:name="_Toc712890"/>
       <w:r>
         <w:t xml:space="preserve">Επεξήγηση </w:t>
       </w:r>
@@ -29844,7 +29926,7 @@
         </w:rPr>
         <w:t>Handlers</w:t>
       </w:r>
-      <w:bookmarkEnd w:id="78"/>
+      <w:bookmarkEnd w:id="77"/>
     </w:p>
     <w:p>
       <w:pPr>
@@ -29923,7 +30005,25 @@
         <w:rPr>
           <w:lang w:eastAsia="en-US"/>
         </w:rPr>
-        <w:t xml:space="preserve"> τους 100 βαθμούς κελσίου , τότε ο </w:t>
+        <w:t xml:space="preserve"> τους 100 βαθμούς κελσίου , τότε </w:t>
+      </w:r>
+      <w:r>
+        <w:rPr>
+          <w:lang w:eastAsia="en-US"/>
+        </w:rPr>
+        <w:t xml:space="preserve">όταν </w:t>
+      </w:r>
+      <w:r>
+        <w:rPr>
+          <w:lang w:eastAsia="en-US"/>
+        </w:rPr>
+        <w:t>τ</w:t>
+      </w:r>
+      <w:r>
+        <w:rPr>
+          <w:lang w:eastAsia="en-US"/>
+        </w:rPr>
+        <w:t xml:space="preserve">ο </w:t>
       </w:r>
       <w:proofErr w:type="spellStart"/>
       <w:r>
@@ -29943,7 +30043,7 @@
         <w:rPr>
           <w:lang w:eastAsia="en-US"/>
         </w:rPr>
-        <w:t xml:space="preserve">όταν αναγνωρίσει ότι η θερμοκρασία έφτασε σε αυτό το σημείο θα εκτελέσει αυτόματα μια ενέργεια που έχει οριστεί από τον χρήστη. </w:t>
+        <w:t xml:space="preserve">αναγνωρίσει ότι η θερμοκρασία έφτασε σε αυτό το σημείο θα εκτελέσει αυτόματα μια ενέργεια που έχει οριστεί από τον χρήστη. </w:t>
       </w:r>
     </w:p>
     <w:p>
@@ -29958,7 +30058,13 @@
           <w:lang w:eastAsia="en-US"/>
         </w:rPr>
         <w:lastRenderedPageBreak/>
-        <w:t xml:space="preserve">Ο </w:t>
+        <w:t>Το</w:t>
+      </w:r>
+      <w:r>
+        <w:rPr>
+          <w:lang w:eastAsia="en-US"/>
+        </w:rPr>
+        <w:t xml:space="preserve"> </w:t>
       </w:r>
       <w:proofErr w:type="spellStart"/>
       <w:r>
@@ -30869,7 +30975,7 @@
             <v:path o:extrusionok="f" gradientshapeok="t" o:connecttype="rect"/>
             <o:lock v:ext="edit" aspectratio="t"/>
           </v:shapetype>
-          <v:shape id="_x0000_i1025" type="#_x0000_t75" style="width:368.05pt;height:74.9pt">
+          <v:shape id="_x0000_i1025" type="#_x0000_t75" style="width:368.25pt;height:75pt">
             <v:imagedata r:id="rId52" o:title="handlers stop handling"/>
           </v:shape>
         </w:pict>
@@ -30937,7 +31043,7 @@
         </w:numPr>
         <w:ind w:left="567" w:hanging="567"/>
       </w:pPr>
-      <w:bookmarkStart w:id="79" w:name="_Toc712891"/>
+      <w:bookmarkStart w:id="78" w:name="_Toc712891"/>
       <w:r>
         <w:t>Ανάπτυξη λογισμικού</w:t>
       </w:r>
@@ -30950,7 +31056,7 @@
         </w:rPr>
         <w:t>Electro</w:t>
       </w:r>
-      <w:bookmarkEnd w:id="79"/>
+      <w:bookmarkEnd w:id="78"/>
     </w:p>
     <w:p>
       <w:pPr>
@@ -30975,7 +31081,13 @@
         <w:rPr>
           <w:rStyle w:val="Char"/>
         </w:rPr>
-        <w:t xml:space="preserve">Ο </w:t>
+        <w:t>Το</w:t>
+      </w:r>
+      <w:r>
+        <w:rPr>
+          <w:rStyle w:val="Char"/>
+        </w:rPr>
+        <w:t xml:space="preserve"> </w:t>
       </w:r>
       <w:proofErr w:type="spellStart"/>
       <w:r>
@@ -31049,7 +31161,19 @@
         <w:rPr>
           <w:rStyle w:val="Char"/>
         </w:rPr>
-        <w:t>. Το επίπεδο του GUI αναλαμβάνει την έκθεση των λειτουργιών του συστήματος με εύκολο οπτικό τρόπο προσφέροντας γρήγορα αλληλεπίδραση μεταξύ</w:t>
+        <w:t>. Το επίπεδο του GUI αναλαμβάνει την έκθεση των λειτουργιών του συστήματος με εύκολο οπτικό τρόπο προσφέροντας γρήγορ</w:t>
+      </w:r>
+      <w:r>
+        <w:rPr>
+          <w:rStyle w:val="Char"/>
+        </w:rPr>
+        <w:t>η</w:t>
+      </w:r>
+      <w:r>
+        <w:rPr>
+          <w:rStyle w:val="Char"/>
+        </w:rPr>
+        <w:t xml:space="preserve"> αλληλεπίδραση μεταξύ</w:t>
       </w:r>
       <w:r>
         <w:t xml:space="preserve"> χρήστη και συστήματος. Το επίπεδο </w:t>
@@ -33016,7 +33140,13 @@
         <w:t xml:space="preserve"> </w:t>
       </w:r>
       <w:r>
-        <w:t xml:space="preserve">από την εκκίνηση του λογισμικό , την αρχικοποίηση του και την επιλογή της επιθυμητής </w:t>
+        <w:t>από την εκκίνηση του λογισμικ</w:t>
+      </w:r>
+      <w:r>
+        <w:t>ού</w:t>
+      </w:r>
+      <w:r>
+        <w:t xml:space="preserve"> , την αρχικοποίηση του και την επιλογή της επιθυμητής </w:t>
       </w:r>
       <w:r>
         <w:t xml:space="preserve">λειτουργίας μέχρι και την αποστολή της παραμετροποίησης στον </w:t>
@@ -33184,7 +33314,7 @@
           <w:numId w:val="4"/>
         </w:numPr>
       </w:pPr>
-      <w:bookmarkStart w:id="80" w:name="_Toc712892"/>
+      <w:bookmarkStart w:id="79" w:name="_Toc712892"/>
       <w:r>
         <w:t xml:space="preserve">Σχεδίαση και προγραμματισμός </w:t>
       </w:r>
@@ -33194,7 +33324,7 @@
         </w:rPr>
         <w:t>GUI</w:t>
       </w:r>
-      <w:bookmarkEnd w:id="80"/>
+      <w:bookmarkEnd w:id="79"/>
     </w:p>
     <w:p>
       <w:pPr>
@@ -33856,23 +33986,21 @@
           <w:rFonts w:ascii="Times New Roman" w:hAnsi="Times New Roman" w:cs="Times New Roman"/>
           <w:szCs w:val="24"/>
         </w:rPr>
-        <w:t xml:space="preserve">Στην εικόνα 39 φαίνεται ένα παράδειγμα για τον τρόπο παραμετροποίησης του pyuic5 ως </w:t>
-      </w:r>
-      <w:proofErr w:type="spellStart"/>
+        <w:t xml:space="preserve">Στην εικόνα </w:t>
+      </w:r>
       <w:r>
         <w:rPr>
           <w:rFonts w:ascii="Times New Roman" w:hAnsi="Times New Roman" w:cs="Times New Roman"/>
           <w:szCs w:val="24"/>
         </w:rPr>
-        <w:t>external</w:t>
-      </w:r>
-      <w:proofErr w:type="spellEnd"/>
+        <w:t>4.16</w:t>
+      </w:r>
       <w:r>
         <w:rPr>
           <w:rFonts w:ascii="Times New Roman" w:hAnsi="Times New Roman" w:cs="Times New Roman"/>
           <w:szCs w:val="24"/>
         </w:rPr>
-        <w:t xml:space="preserve"> </w:t>
+        <w:t xml:space="preserve"> φαίνεται ένα παράδειγμα για τον τρόπο παραμετροποίησης του pyuic5 ως </w:t>
       </w:r>
       <w:proofErr w:type="spellStart"/>
       <w:r>
@@ -33880,7 +34008,7 @@
           <w:rFonts w:ascii="Times New Roman" w:hAnsi="Times New Roman" w:cs="Times New Roman"/>
           <w:szCs w:val="24"/>
         </w:rPr>
-        <w:t>tool</w:t>
+        <w:t>external</w:t>
       </w:r>
       <w:proofErr w:type="spellEnd"/>
       <w:r>
@@ -33888,7 +34016,7 @@
           <w:rFonts w:ascii="Times New Roman" w:hAnsi="Times New Roman" w:cs="Times New Roman"/>
           <w:szCs w:val="24"/>
         </w:rPr>
-        <w:t xml:space="preserve"> στο </w:t>
+        <w:t xml:space="preserve"> </w:t>
       </w:r>
       <w:proofErr w:type="spellStart"/>
       <w:r>
@@ -33896,7 +34024,7 @@
           <w:rFonts w:ascii="Times New Roman" w:hAnsi="Times New Roman" w:cs="Times New Roman"/>
           <w:szCs w:val="24"/>
         </w:rPr>
-        <w:t>Pycharm</w:t>
+        <w:t>tool</w:t>
       </w:r>
       <w:proofErr w:type="spellEnd"/>
       <w:r>
@@ -33904,6 +34032,22 @@
           <w:rFonts w:ascii="Times New Roman" w:hAnsi="Times New Roman" w:cs="Times New Roman"/>
           <w:szCs w:val="24"/>
         </w:rPr>
+        <w:t xml:space="preserve"> στο </w:t>
+      </w:r>
+      <w:proofErr w:type="spellStart"/>
+      <w:r>
+        <w:rPr>
+          <w:rFonts w:ascii="Times New Roman" w:hAnsi="Times New Roman" w:cs="Times New Roman"/>
+          <w:szCs w:val="24"/>
+        </w:rPr>
+        <w:t>Pycharm</w:t>
+      </w:r>
+      <w:proofErr w:type="spellEnd"/>
+      <w:r>
+        <w:rPr>
+          <w:rFonts w:ascii="Times New Roman" w:hAnsi="Times New Roman" w:cs="Times New Roman"/>
+          <w:szCs w:val="24"/>
+        </w:rPr>
         <w:t xml:space="preserve">. </w:t>
       </w:r>
     </w:p>
@@ -33919,8 +34063,8 @@
         </w:rPr>
         <w:lastRenderedPageBreak/>
         <w:drawing>
-          <wp:inline distT="0" distB="0" distL="0" distR="0" wp14:anchorId="1AF262A4" wp14:editId="32E4BD97">
-            <wp:extent cx="4785173" cy="3366502"/>
+          <wp:inline distT="0" distB="0" distL="0" distR="0" wp14:anchorId="1AF262A4" wp14:editId="34EBA539">
+            <wp:extent cx="4802637" cy="3378664"/>
             <wp:effectExtent l="0" t="0" r="0" b="0"/>
             <wp:docPr id="34" name="Picture 34"/>
             <wp:cNvGraphicFramePr>
@@ -33940,7 +34084,7 @@
                           <a14:imgProps xmlns:a14="http://schemas.microsoft.com/office/drawing/2010/main">
                             <a14:imgLayer r:embed="rId56">
                               <a14:imgEffect>
-                                <a14:saturation sat="400000"/>
+                                <a14:brightnessContrast bright="14000" contrast="28000"/>
                               </a14:imgEffect>
                             </a14:imgLayer>
                           </a14:imgProps>
@@ -33957,7 +34101,7 @@
                   <pic:spPr>
                     <a:xfrm>
                       <a:off x="0" y="0"/>
-                      <a:ext cx="4802637" cy="3378788"/>
+                      <a:ext cx="4802637" cy="3378664"/>
                     </a:xfrm>
                     <a:prstGeom prst="rect">
                       <a:avLst/>
@@ -35972,7 +36116,7 @@
           <w:numId w:val="4"/>
         </w:numPr>
       </w:pPr>
-      <w:bookmarkStart w:id="81" w:name="_Toc712893"/>
+      <w:bookmarkStart w:id="80" w:name="_Toc712893"/>
       <w:r>
         <w:t xml:space="preserve">Εκκίνηση </w:t>
       </w:r>
@@ -35983,7 +36127,7 @@
         </w:rPr>
         <w:t>MRenderer</w:t>
       </w:r>
-      <w:bookmarkEnd w:id="81"/>
+      <w:bookmarkEnd w:id="80"/>
       <w:proofErr w:type="spellEnd"/>
     </w:p>
     <w:p>
@@ -38241,7 +38385,13 @@
         <w:t xml:space="preserve">”. </w:t>
       </w:r>
       <w:r>
-        <w:t xml:space="preserve">Αυτό για να ενημερωθεί ο χρήστης ότι εκείνη την στιγμή η εφαρμογή εκτελεί </w:t>
+        <w:t>Αυτό</w:t>
+      </w:r>
+      <w:r>
+        <w:t xml:space="preserve"> συμβαίνει</w:t>
+      </w:r>
+      <w:r>
+        <w:t xml:space="preserve"> για να ενημερωθεί ο χρήστης ότι εκείνη την στιγμή η εφαρμογή εκτελεί </w:t>
       </w:r>
       <w:r>
         <w:rPr>
@@ -38505,7 +38655,7 @@
         </w:numPr>
         <w:textAlignment w:val="auto"/>
       </w:pPr>
-      <w:bookmarkStart w:id="82" w:name="_Toc712894"/>
+      <w:bookmarkStart w:id="81" w:name="_Toc712894"/>
       <w:r>
         <w:t>Λειτουργία</w:t>
       </w:r>
@@ -38519,7 +38669,7 @@
         </w:rPr>
         <w:t>MRenderer</w:t>
       </w:r>
-      <w:bookmarkEnd w:id="82"/>
+      <w:bookmarkEnd w:id="81"/>
       <w:proofErr w:type="spellEnd"/>
     </w:p>
     <w:p>
@@ -39046,7 +39196,12 @@
         <w:t xml:space="preserve"> </w:t>
       </w:r>
       <w:r>
-        <w:t xml:space="preserve">θα αναγκαστεί να δημιουργήσει γράφημα από το βήμα 0 μέχρι το βήμα Ν που αυτό σημαίνει ότι το γράφημα που δημιουργείται εκείνη την στιγμή θα συνεχίζει να μικραίνει με αποτέλεσμα την δυσκολία ανάγνωσής του. Η μετατόπιση των δεδομένων δεν ισχύει στην περίπτωση του </w:t>
+        <w:t xml:space="preserve">θα αναγκαστεί να δημιουργήσει γράφημα από το βήμα 0 μέχρι το βήμα Ν που </w:t>
+      </w:r>
+      <w:bookmarkStart w:id="82" w:name="_GoBack"/>
+      <w:bookmarkEnd w:id="82"/>
+      <w:r>
+        <w:t xml:space="preserve">σημαίνει ότι το γράφημα που δημιουργείται εκείνη την στιγμή θα συνεχίζει να μικραίνει με αποτέλεσμα την δυσκολία ανάγνωσής του. Η μετατόπιση των δεδομένων δεν ισχύει στην περίπτωση του </w:t>
       </w:r>
       <w:r>
         <w:rPr>
@@ -39067,21 +39222,18 @@
         <w:t xml:space="preserve"> </w:t>
       </w:r>
       <w:r>
-        <w:t xml:space="preserve">με άνοιγμα αρχείου </w:t>
-      </w:r>
+        <w:t xml:space="preserve">με άνοιγμα αρχείου δειγματοληψίας για να μπορεί ο χρήστης να κάνει επεξεργασία του γραφήματος από το βήμα 0. </w:t>
+      </w:r>
+      <w:r>
+        <w:t xml:space="preserve"> </w:t>
+      </w:r>
+    </w:p>
+    <w:p>
+      <w:pPr>
+        <w:pStyle w:val="BodyText"/>
+      </w:pPr>
       <w:r>
         <w:lastRenderedPageBreak/>
-        <w:t xml:space="preserve">δειγματοληψίας για να μπορεί ο χρήστης να κάνει επεξεργασία του γραφήματος από το βήμα 0. </w:t>
-      </w:r>
-      <w:r>
-        <w:t xml:space="preserve"> </w:t>
-      </w:r>
-    </w:p>
-    <w:p>
-      <w:pPr>
-        <w:pStyle w:val="BodyText"/>
-      </w:pPr>
-      <w:r>
         <w:t xml:space="preserve">Η μετατόπιση των </w:t>
       </w:r>
       <w:proofErr w:type="spellStart"/>
@@ -39949,7 +40101,6 @@
           <w:rStyle w:val="Char"/>
           <w:lang w:val="en-US"/>
         </w:rPr>
-        <w:lastRenderedPageBreak/>
         <w:t>curve2.setData(Am)</w:t>
       </w:r>
     </w:p>
@@ -40006,6 +40157,7 @@
           <w:rStyle w:val="Char"/>
           <w:lang w:val="en-US"/>
         </w:rPr>
+        <w:lastRenderedPageBreak/>
         <w:t>QtGui.QApplication.processEvents</w:t>
       </w:r>
       <w:proofErr w:type="spellEnd"/>
@@ -47517,7 +47669,7 @@
 </file>
 
 <file path=customXml/itemProps1.xml><?xml version="1.0" encoding="utf-8"?>
-<ds:datastoreItem xmlns:ds="http://schemas.openxmlformats.org/officeDocument/2006/customXml" ds:itemID="{EAE03BB2-5827-42D3-894E-16221D053B45}">
+<ds:datastoreItem xmlns:ds="http://schemas.openxmlformats.org/officeDocument/2006/customXml" ds:itemID="{78903663-3292-40D4-8440-CAEB54034FB8}">
   <ds:schemaRefs>
     <ds:schemaRef ds:uri="http://schemas.openxmlformats.org/officeDocument/2006/bibliography"/>
   </ds:schemaRefs>

</xml_diff>